<commit_message>
Made minor comments about the methods
</commit_message>
<xml_diff>
--- a/Manuscripts/GDF15 during Pregnancy/GDF15.Manuscript.docx
+++ b/Manuscripts/GDF15 during Pregnancy/GDF15.Manuscript.docx
@@ -1,6 +1,6 @@
 
 <file path=word/document.xml><?xml version="1.0" encoding="utf-8"?>
-<w:document xmlns:wpc="http://schemas.microsoft.com/office/word/2010/wordprocessingCanvas" xmlns:cx="http://schemas.microsoft.com/office/drawing/2014/chartex" xmlns:cx1="http://schemas.microsoft.com/office/drawing/2015/9/8/chartex" xmlns:cx2="http://schemas.microsoft.com/office/drawing/2015/10/21/chartex" xmlns:cx3="http://schemas.microsoft.com/office/drawing/2016/5/9/chartex" xmlns:cx4="http://schemas.microsoft.com/office/drawing/2016/5/10/chartex" xmlns:cx5="http://schemas.microsoft.com/office/drawing/2016/5/11/chartex" xmlns:cx6="http://schemas.microsoft.com/office/drawing/2016/5/12/chartex" xmlns:cx7="http://schemas.microsoft.com/office/drawing/2016/5/13/chartex" xmlns:cx8="http://schemas.microsoft.com/office/drawing/2016/5/14/chartex" xmlns:mc="http://schemas.openxmlformats.org/markup-compatibility/2006" xmlns:aink="http://schemas.microsoft.com/office/drawing/2016/ink" xmlns:am3d="http://schemas.microsoft.com/office/drawing/2017/model3d" xmlns:o="urn:schemas-microsoft-com:office:office" xmlns:oel="http://schemas.microsoft.com/office/2019/extlst" xmlns:r="http://schemas.openxmlformats.org/officeDocument/2006/relationships" xmlns:m="http://schemas.openxmlformats.org/officeDocument/2006/math" xmlns:v="urn:schemas-microsoft-com:vml" xmlns:wp14="http://schemas.microsoft.com/office/word/2010/wordprocessingDrawing" xmlns:wp="http://schemas.openxmlformats.org/drawingml/2006/wordprocessingDrawing" xmlns:w10="urn:schemas-microsoft-com:office:word" xmlns:w="http://schemas.openxmlformats.org/wordprocessingml/2006/main" xmlns:w14="http://schemas.microsoft.com/office/word/2010/wordml" xmlns:w15="http://schemas.microsoft.com/office/word/2012/wordml" xmlns:w16cex="http://schemas.microsoft.com/office/word/2018/wordml/cex" xmlns:w16cid="http://schemas.microsoft.com/office/word/2016/wordml/cid" xmlns:w16="http://schemas.microsoft.com/office/word/2018/wordml" xmlns:w16sdtdh="http://schemas.microsoft.com/office/word/2020/wordml/sdtdatahash" xmlns:w16se="http://schemas.microsoft.com/office/word/2015/wordml/symex" xmlns:wpg="http://schemas.microsoft.com/office/word/2010/wordprocessingGroup" xmlns:wpi="http://schemas.microsoft.com/office/word/2010/wordprocessingInk" xmlns:wne="http://schemas.microsoft.com/office/word/2006/wordml" xmlns:wps="http://schemas.microsoft.com/office/word/2010/wordprocessingShape" mc:Ignorable="w14 w15 w16se w16cid w16 w16cex w16sdtdh wp14">
+<w:document xmlns:wpc="http://schemas.microsoft.com/office/word/2010/wordprocessingCanvas" xmlns:cx="http://schemas.microsoft.com/office/drawing/2014/chartex" xmlns:cx1="http://schemas.microsoft.com/office/drawing/2015/9/8/chartex" xmlns:cx2="http://schemas.microsoft.com/office/drawing/2015/10/21/chartex" xmlns:cx3="http://schemas.microsoft.com/office/drawing/2016/5/9/chartex" xmlns:cx4="http://schemas.microsoft.com/office/drawing/2016/5/10/chartex" xmlns:cx5="http://schemas.microsoft.com/office/drawing/2016/5/11/chartex" xmlns:cx6="http://schemas.microsoft.com/office/drawing/2016/5/12/chartex" xmlns:cx7="http://schemas.microsoft.com/office/drawing/2016/5/13/chartex" xmlns:cx8="http://schemas.microsoft.com/office/drawing/2016/5/14/chartex" xmlns:mc="http://schemas.openxmlformats.org/markup-compatibility/2006" xmlns:aink="http://schemas.microsoft.com/office/drawing/2016/ink" xmlns:am3d="http://schemas.microsoft.com/office/drawing/2017/model3d" xmlns:o="urn:schemas-microsoft-com:office:office" xmlns:r="http://schemas.openxmlformats.org/officeDocument/2006/relationships" xmlns:m="http://schemas.openxmlformats.org/officeDocument/2006/math" xmlns:v="urn:schemas-microsoft-com:vml" xmlns:wp14="http://schemas.microsoft.com/office/word/2010/wordprocessingDrawing" xmlns:wp="http://schemas.openxmlformats.org/drawingml/2006/wordprocessingDrawing" xmlns:w10="urn:schemas-microsoft-com:office:word" xmlns:w="http://schemas.openxmlformats.org/wordprocessingml/2006/main" xmlns:w14="http://schemas.microsoft.com/office/word/2010/wordml" xmlns:w15="http://schemas.microsoft.com/office/word/2012/wordml" xmlns:w16cid="http://schemas.microsoft.com/office/word/2016/wordml/cid" xmlns:w16se="http://schemas.microsoft.com/office/word/2015/wordml/symex" xmlns:wpg="http://schemas.microsoft.com/office/word/2010/wordprocessingGroup" xmlns:wpi="http://schemas.microsoft.com/office/word/2010/wordprocessingInk" xmlns:wne="http://schemas.microsoft.com/office/word/2006/wordml" xmlns:wps="http://schemas.microsoft.com/office/word/2010/wordprocessingShape" mc:Ignorable="w14 w15 w16se w16cid wp14">
   <w:body>
     <w:p>
       <w:pPr>
@@ -84,8 +84,16 @@
         <w:rPr>
           <w:rFonts w:ascii="Times New Roman" w:hAnsi="Times New Roman" w:cs="Times New Roman"/>
         </w:rPr>
-        <w:t xml:space="preserve"> C. Mulcahy</w:t>
-      </w:r>
+        <w:t xml:space="preserve"> C. </w:t>
+      </w:r>
+      <w:proofErr w:type="spellStart"/>
+      <w:r>
+        <w:rPr>
+          <w:rFonts w:ascii="Times New Roman" w:hAnsi="Times New Roman" w:cs="Times New Roman"/>
+        </w:rPr>
+        <w:t>Mulcahy</w:t>
+      </w:r>
+      <w:proofErr w:type="spellEnd"/>
       <w:r>
         <w:rPr>
           <w:rFonts w:ascii="Times New Roman" w:hAnsi="Times New Roman" w:cs="Times New Roman"/>
@@ -378,7 +386,7 @@
         </w:rPr>
         <w:t>Dave Bridges, PhD, Email address: </w:t>
       </w:r>
-      <w:hyperlink r:id="rId10" w:history="1">
+      <w:hyperlink r:id="rId9" w:history="1">
         <w:r>
           <w:rPr>
             <w:rFonts w:ascii="Times New Roman" w:eastAsia="Times New Roman" w:hAnsi="Times New Roman" w:cs="Times New Roman"/>
@@ -429,8 +437,8 @@
           <w:rFonts w:ascii="Times New Roman" w:hAnsi="Times New Roman" w:cs="Times New Roman"/>
         </w:rPr>
         <w:sectPr>
-          <w:footerReference w:type="even" r:id="rId11"/>
-          <w:footerReference w:type="default" r:id="rId12"/>
+          <w:footerReference w:type="even" r:id="rId10"/>
+          <w:footerReference w:type="default" r:id="rId11"/>
           <w:pgSz w:w="12240" w:h="15840"/>
           <w:pgMar w:top="1440" w:right="1440" w:bottom="1440" w:left="1440" w:header="720" w:footer="720" w:gutter="0"/>
           <w:cols w:space="720"/>
@@ -601,13 +609,184 @@
         <w:rPr>
           <w:rFonts w:ascii="Times New Roman" w:hAnsi="Times New Roman" w:cs="Times New Roman"/>
         </w:rPr>
-        <w:t xml:space="preserve"> a</w:t>
-      </w:r>
-      <w:r>
-        <w:rPr>
-          <w:rFonts w:ascii="Times New Roman" w:hAnsi="Times New Roman" w:cs="Times New Roman"/>
-        </w:rPr>
-        <w:t xml:space="preserve">nimals were procured from the Seeley Lab at the university of Michigan. </w:t>
+        <w:t xml:space="preserve"> </w:t>
+      </w:r>
+      <w:ins w:id="1" w:author="Dave Bridges" w:date="2022-05-05T14:50:00Z">
+        <w:r>
+          <w:rPr>
+            <w:rFonts w:ascii="Times New Roman" w:hAnsi="Times New Roman" w:cs="Times New Roman"/>
+          </w:rPr>
+          <w:t xml:space="preserve">null </w:t>
+        </w:r>
+      </w:ins>
+      <w:r>
+        <w:rPr>
+          <w:rFonts w:ascii="Times New Roman" w:hAnsi="Times New Roman" w:cs="Times New Roman"/>
+        </w:rPr>
+        <w:t>a</w:t>
+      </w:r>
+      <w:r>
+        <w:rPr>
+          <w:rFonts w:ascii="Times New Roman" w:hAnsi="Times New Roman" w:cs="Times New Roman"/>
+        </w:rPr>
+        <w:t xml:space="preserve">nimals were </w:t>
+      </w:r>
+      <w:del w:id="2" w:author="Dave Bridges" w:date="2022-05-05T14:50:00Z">
+        <w:r>
+          <w:rPr>
+            <w:rFonts w:ascii="Times New Roman" w:hAnsi="Times New Roman" w:cs="Times New Roman"/>
+          </w:rPr>
+          <w:delText xml:space="preserve">procured from the Seeley Lab at the university of Michigan. </w:delText>
+        </w:r>
+        <w:r>
+          <w:rPr>
+            <w:rFonts w:ascii="Times New Roman" w:hAnsi="Times New Roman" w:cs="Times New Roman"/>
+            <w:i/>
+            <w:iCs/>
+          </w:rPr>
+          <w:delText>G</w:delText>
+        </w:r>
+        <w:r>
+          <w:rPr>
+            <w:rFonts w:ascii="Times New Roman" w:hAnsi="Times New Roman" w:cs="Times New Roman"/>
+            <w:i/>
+            <w:iCs/>
+          </w:rPr>
+          <w:delText>df</w:delText>
+        </w:r>
+        <w:r>
+          <w:rPr>
+            <w:rFonts w:ascii="Times New Roman" w:hAnsi="Times New Roman" w:cs="Times New Roman"/>
+            <w:i/>
+            <w:iCs/>
+          </w:rPr>
+          <w:delText>15</w:delText>
+        </w:r>
+        <w:r>
+          <w:rPr>
+            <w:rFonts w:ascii="Times New Roman" w:hAnsi="Times New Roman" w:cs="Times New Roman"/>
+            <w:vertAlign w:val="superscript"/>
+          </w:rPr>
+          <w:delText>-/-</w:delText>
+        </w:r>
+        <w:r>
+          <w:rPr>
+            <w:rFonts w:ascii="Times New Roman" w:hAnsi="Times New Roman" w:cs="Times New Roman"/>
+          </w:rPr>
+          <w:delText xml:space="preserve"> mice</w:delText>
+        </w:r>
+        <w:r>
+          <w:rPr>
+            <w:rFonts w:ascii="Times New Roman" w:hAnsi="Times New Roman" w:cs="Times New Roman"/>
+          </w:rPr>
+          <w:delText xml:space="preserve"> (KO)</w:delText>
+        </w:r>
+        <w:r>
+          <w:rPr>
+            <w:rFonts w:ascii="Times New Roman" w:hAnsi="Times New Roman" w:cs="Times New Roman"/>
+          </w:rPr>
+          <w:delText xml:space="preserve"> were </w:delText>
+        </w:r>
+      </w:del>
+      <w:r>
+        <w:rPr>
+          <w:rFonts w:ascii="Times New Roman" w:hAnsi="Times New Roman" w:cs="Times New Roman"/>
+        </w:rPr>
+        <w:t xml:space="preserve">generated by </w:t>
+      </w:r>
+      <w:r>
+        <w:rPr>
+          <w:rFonts w:ascii="Times New Roman" w:hAnsi="Times New Roman" w:cs="Times New Roman"/>
+        </w:rPr>
+        <w:t xml:space="preserve">the Seeley lab as detailed in </w:t>
+      </w:r>
+      <w:r>
+        <w:rPr>
+          <w:rFonts w:ascii="Times New Roman" w:hAnsi="Times New Roman" w:cs="Times New Roman"/>
+        </w:rPr>
+        <w:fldChar w:fldCharType="begin"/>
+      </w:r>
+      <w:r>
+        <w:rPr>
+          <w:rFonts w:ascii="Times New Roman" w:hAnsi="Times New Roman" w:cs="Times New Roman"/>
+        </w:rPr>
+        <w:instrText xml:space="preserve"> ADDIN ZOTERO_ITEM CSL_CITATION {"citationID":"xUy8dm8Y","properties":{"formattedCitation":"(Frikke-Schmidt et al., 2019)","plainCitation":"(Frikke-Schmidt et al., 2019)","noteIndex":0},"citationItems":[{"id":1379,"uris":["http://zotero.org/users/5073745/items/5MMFNCAZ"],"itemData":{"id":1379,"type":"article-journal","abstract":"OBJECTIVE: Analogues of GDF15 (Growth Differentiation Factor 15) are promising new anti-obesity therapies as pharmacological treatment with GDF15 results in dramatic reductions of food intake and body weight. GDF15 exerts its central anorexic effects by binding to the GFRAL receptor exclusively expressed in the Area Postrema (AP) and the Nucleus of the Solitary Tract (NTS) of the hindbrain. We sought to determine if GDF15 is an indispensable factor for other interventions that cause weight loss and which are also known to act via these hindbrain regions.\nMETHODS: To explore the role of GDF15 on food choice we performed macronutrient intake studies in mice treated pharmacologically with GDF15 and in mice having either GDF15 or GFRAL deleted. Next we performed vertical sleeve gastrectomy (VSG) surgeries in a cohort of diet-induced obese Gdf15-null and control mice. To explore the anatomical co-localization of neurons in the hindbrain responding to GLP-1 and/or GDF15 we used GLP-1R reporter mice treated with GDF15, as well as naïve mouse brain and human brain stained by ISH and IHC, respectively, for GLP-1R and GFRAL. Lastly we performed a series of food intake experiments where we treated mice with targeted genetic disruption of either Gdf15 or Gfral with liraglutide; Glp1r-null mice with GDF15; or combined liraglutide and GDF15 treatment in wild-type mice.\nRESULTS: We found that GDF15 treatment significantly lowered the preference for fat intake in mice, whereas no changes in fat intake were observed after genetic deletion of Gdf15 or Gfral. In addition, deletion of Gdf15 did not alter the food intake or bodyweight after sleeve gastrectomy. Lack of GDF15 or GFRAL signaling did not alter the ability of the GLP-1R agonist liraglutide to reduce food intake. Similarly lack of GLP-1R signaling did not reduce GDF15's anorexic effect. Interestingly, there was a significant synergistic effect on weight loss when treating wild-type mice with both GDF15 and liraglutide.\nCONCLUSION: These data suggest that while GDF15 does not play a role in the potent effects of VSG in mice there seems to be a potential therapeutic benefit of activating GFRAL and GLP-1R systems simultaneously.","container-title":"Molecular Metabolism","DOI":"10.1016/j.molmet.2019.01.003","ISSN":"2212-8778","journalAbbreviation":"Mol Metab","language":"eng","note":"PMID: 30685336\nPMCID: PMC6407365","page":"13-21","source":"PubMed","title":"GDF15 acts synergistically with liraglutide but is not necessary for the weight loss induced by bariatric surgery in mice","volume":"21","author":[{"family":"Frikke-Schmidt","given":"Henriette"},{"family":"Hultman","given":"Karin"},{"family":"Galaske","given":"Joseph W."},{"family":"Jørgensen","given":"Sebastian B."},{"family":"Myers","given":"Martin G."},{"family":"Seeley","given":"Randy J."}],"issued":{"date-parts":[["2019",3]]}}}],"schema":"https://github.com/citation-style-language/schema/raw/master/csl-citation.json"} </w:instrText>
+      </w:r>
+      <w:r>
+        <w:rPr>
+          <w:rFonts w:ascii="Times New Roman" w:hAnsi="Times New Roman" w:cs="Times New Roman"/>
+        </w:rPr>
+        <w:fldChar w:fldCharType="separate"/>
+      </w:r>
+      <w:r>
+        <w:rPr>
+          <w:rFonts w:ascii="Times New Roman" w:hAnsi="Times New Roman" w:cs="Times New Roman"/>
+          <w:noProof/>
+        </w:rPr>
+        <w:t>(Frikke-Schmidt et al., 2019)</w:t>
+      </w:r>
+      <w:r>
+        <w:rPr>
+          <w:rFonts w:ascii="Times New Roman" w:hAnsi="Times New Roman" w:cs="Times New Roman"/>
+        </w:rPr>
+        <w:fldChar w:fldCharType="end"/>
+      </w:r>
+      <w:r>
+        <w:rPr>
+          <w:rFonts w:ascii="Times New Roman" w:hAnsi="Times New Roman" w:cs="Times New Roman"/>
+        </w:rPr>
+        <w:t>.</w:t>
+      </w:r>
+      <w:r>
+        <w:rPr>
+          <w:rFonts w:ascii="Times New Roman" w:hAnsi="Times New Roman" w:cs="Times New Roman"/>
+        </w:rPr>
+        <w:t xml:space="preserve"> Briefly, </w:t>
+      </w:r>
+      <w:r>
+        <w:rPr>
+          <w:rFonts w:ascii="Times New Roman" w:hAnsi="Times New Roman" w:cs="Times New Roman"/>
+        </w:rPr>
+        <w:t>C57BL6/J mice were obtained from Jackson laboratories (RRID</w:t>
+      </w:r>
+      <w:r>
+        <w:rPr>
+          <w:rFonts w:ascii="Times New Roman" w:hAnsi="Times New Roman" w:cs="Times New Roman"/>
+        </w:rPr>
+        <w:t xml:space="preserve"> </w:t>
+      </w:r>
+      <w:r>
+        <w:rPr>
+          <w:rFonts w:ascii="Times New Roman" w:hAnsi="Times New Roman" w:cs="Times New Roman"/>
+        </w:rPr>
+        <w:t>I</w:t>
+      </w:r>
+      <w:r>
+        <w:rPr>
+          <w:rFonts w:ascii="Times New Roman" w:eastAsia="Times New Roman" w:hAnsi="Times New Roman" w:cs="Times New Roman"/>
+          <w:color w:val="191919"/>
+          <w:shd w:val="clear" w:color="auto" w:fill="FFFFFF"/>
+        </w:rPr>
+        <w:t>MSR_JAX:000664</w:t>
+      </w:r>
+      <w:r>
+        <w:rPr>
+          <w:rFonts w:ascii="Times New Roman" w:hAnsi="Times New Roman" w:cs="Times New Roman"/>
+        </w:rPr>
+        <w:t>)</w:t>
+      </w:r>
+      <w:r>
+        <w:rPr>
+          <w:rFonts w:ascii="Times New Roman" w:hAnsi="Times New Roman" w:cs="Times New Roman"/>
+        </w:rPr>
+        <w:t xml:space="preserve">. </w:t>
+      </w:r>
+      <w:commentRangeStart w:id="3"/>
+      <w:r>
+        <w:rPr>
+          <w:rFonts w:ascii="Times New Roman" w:hAnsi="Times New Roman" w:cs="Times New Roman"/>
+        </w:rPr>
+        <w:t xml:space="preserve">To generate the </w:t>
       </w:r>
       <w:r>
         <w:rPr>
@@ -615,7 +794,33 @@
           <w:i/>
           <w:iCs/>
         </w:rPr>
-        <w:t>G</w:t>
+        <w:t>Gdf15</w:t>
+      </w:r>
+      <w:r>
+        <w:rPr>
+          <w:rFonts w:ascii="Times New Roman" w:hAnsi="Times New Roman" w:cs="Times New Roman"/>
+          <w:vertAlign w:val="superscript"/>
+        </w:rPr>
+        <w:t>-/</w:t>
+      </w:r>
+      <w:r>
+        <w:rPr>
+          <w:rFonts w:ascii="Times New Roman" w:hAnsi="Times New Roman" w:cs="Times New Roman"/>
+          <w:vertAlign w:val="superscript"/>
+        </w:rPr>
+        <w:t>-</w:t>
+      </w:r>
+      <w:r>
+        <w:rPr>
+          <w:rFonts w:ascii="Times New Roman" w:hAnsi="Times New Roman" w:cs="Times New Roman"/>
+        </w:rPr>
+        <w:t>,</w:t>
+      </w:r>
+      <w:r>
+        <w:rPr>
+          <w:rFonts w:ascii="Times New Roman" w:hAnsi="Times New Roman" w:cs="Times New Roman"/>
+        </w:rPr>
+        <w:t xml:space="preserve"> gRNAs were designed to flank the second exon of </w:t>
       </w:r>
       <w:r>
         <w:rPr>
@@ -623,128 +828,7 @@
           <w:i/>
           <w:iCs/>
         </w:rPr>
-        <w:t>df</w:t>
-      </w:r>
-      <w:r>
-        <w:rPr>
-          <w:rFonts w:ascii="Times New Roman" w:hAnsi="Times New Roman" w:cs="Times New Roman"/>
-          <w:i/>
-          <w:iCs/>
-        </w:rPr>
-        <w:t>15</w:t>
-      </w:r>
-      <w:r>
-        <w:rPr>
-          <w:rFonts w:ascii="Times New Roman" w:hAnsi="Times New Roman" w:cs="Times New Roman"/>
-          <w:vertAlign w:val="superscript"/>
-        </w:rPr>
-        <w:t>-/</w:t>
-      </w:r>
-      <w:r>
-        <w:rPr>
-          <w:rFonts w:ascii="Times New Roman" w:hAnsi="Times New Roman" w:cs="Times New Roman"/>
-          <w:vertAlign w:val="superscript"/>
-        </w:rPr>
-        <w:t>-</w:t>
-      </w:r>
-      <w:r>
-        <w:rPr>
-          <w:rFonts w:ascii="Times New Roman" w:hAnsi="Times New Roman" w:cs="Times New Roman"/>
-        </w:rPr>
-        <w:t xml:space="preserve"> mice</w:t>
-      </w:r>
-      <w:r>
-        <w:rPr>
-          <w:rFonts w:ascii="Times New Roman" w:hAnsi="Times New Roman" w:cs="Times New Roman"/>
-        </w:rPr>
-        <w:t xml:space="preserve"> (KO)</w:t>
-      </w:r>
-      <w:r>
-        <w:rPr>
-          <w:rFonts w:ascii="Times New Roman" w:hAnsi="Times New Roman" w:cs="Times New Roman"/>
-        </w:rPr>
-        <w:t xml:space="preserve"> were generated by </w:t>
-      </w:r>
-      <w:r>
-        <w:rPr>
-          <w:rFonts w:ascii="Times New Roman" w:hAnsi="Times New Roman" w:cs="Times New Roman"/>
-        </w:rPr>
-        <w:t xml:space="preserve">the Seeley lab as detailed in </w:t>
-      </w:r>
-      <w:r>
-        <w:rPr>
-          <w:rFonts w:ascii="Times New Roman" w:hAnsi="Times New Roman" w:cs="Times New Roman"/>
-        </w:rPr>
-        <w:fldChar w:fldCharType="begin"/>
-      </w:r>
-      <w:r>
-        <w:rPr>
-          <w:rFonts w:ascii="Times New Roman" w:hAnsi="Times New Roman" w:cs="Times New Roman"/>
-        </w:rPr>
-        <w:instrText xml:space="preserve"> ADDIN ZOTERO_ITEM CSL_CITATION {"citationID":"xUy8dm8Y","properties":{"formattedCitation":"(Frikke-Schmidt et al., 2019)","plainCitation":"(Frikke-Schmidt et al., 2019)","noteIndex":0},"citationItems":[{"id":1379,"uris":["http://zotero.org/users/5073745/items/5MMFNCAZ"],"itemData":{"id":1379,"type":"article-journal","abstract":"OBJECTIVE: Analogues of GDF15 (Growth Differentiation Factor 15) are promising new anti-obesity therapies as pharmacological treatment with GDF15 results in dramatic reductions of food intake and body weight. GDF15 exerts its central anorexic effects by binding to the GFRAL receptor exclusively expressed in the Area Postrema (AP) and the Nucleus of the Solitary Tract (NTS) of the hindbrain. We sought to determine if GDF15 is an indispensable factor for other interventions that cause weight loss and which are also known to act via these hindbrain regions.\nMETHODS: To explore the role of GDF15 on food choice we performed macronutrient intake studies in mice treated pharmacologically with GDF15 and in mice having either GDF15 or GFRAL deleted. Next we performed vertical sleeve gastrectomy (VSG) surgeries in a cohort of diet-induced obese Gdf15-null and control mice. To explore the anatomical co-localization of neurons in the hindbrain responding to GLP-1 and/or GDF15 we used GLP-1R reporter mice treated with GDF15, as well as naïve mouse brain and human brain stained by ISH and IHC, respectively, for GLP-1R and GFRAL. Lastly we performed a series of food intake experiments where we treated mice with targeted genetic disruption of either Gdf15 or Gfral with liraglutide; Glp1r-null mice with GDF15; or combined liraglutide and GDF15 treatment in wild-type mice.\nRESULTS: We found that GDF15 treatment significantly lowered the preference for fat intake in mice, whereas no changes in fat intake were observed after genetic deletion of Gdf15 or Gfral. In addition, deletion of Gdf15 did not alter the food intake or bodyweight after sleeve gastrectomy. Lack of GDF15 or GFRAL signaling did not alter the ability of the GLP-1R agonist liraglutide to reduce food intake. Similarly lack of GLP-1R signaling did not reduce GDF15's anorexic effect. Interestingly, there was a significant synergistic effect on weight loss when treating wild-type mice with both GDF15 and liraglutide.\nCONCLUSION: These data suggest that while GDF15 does not play a role in the potent effects of VSG in mice there seems to be a potential therapeutic benefit of activating GFRAL and GLP-1R systems simultaneously.","container-title":"Molecular Metabolism","DOI":"10.1016/j.molmet.2019.01.003","ISSN":"2212-8778","journalAbbreviation":"Mol Metab","language":"eng","note":"PMID: 30685336\nPMCID: PMC6407365","page":"13-21","source":"PubMed","title":"GDF15 acts synergistically with liraglutide but is not necessary for the weight loss induced by bariatric surgery in mice","volume":"21","author":[{"family":"Frikke-Schmidt","given":"Henriette"},{"family":"Hultman","given":"Karin"},{"family":"Galaske","given":"Joseph W."},{"family":"Jørgensen","given":"Sebastian B."},{"family":"Myers","given":"Martin G."},{"family":"Seeley","given":"Randy J."}],"issued":{"date-parts":[["2019",3]]}}}],"schema":"https://github.com/citation-style-language/schema/raw/master/csl-citation.json"} </w:instrText>
-      </w:r>
-      <w:r>
-        <w:rPr>
-          <w:rFonts w:ascii="Times New Roman" w:hAnsi="Times New Roman" w:cs="Times New Roman"/>
-        </w:rPr>
-        <w:fldChar w:fldCharType="separate"/>
-      </w:r>
-      <w:r>
-        <w:rPr>
-          <w:rFonts w:ascii="Times New Roman" w:hAnsi="Times New Roman" w:cs="Times New Roman"/>
-          <w:noProof/>
-        </w:rPr>
-        <w:t>(Frikke-Schmidt et al., 2019)</w:t>
-      </w:r>
-      <w:r>
-        <w:rPr>
-          <w:rFonts w:ascii="Times New Roman" w:hAnsi="Times New Roman" w:cs="Times New Roman"/>
-        </w:rPr>
-        <w:fldChar w:fldCharType="end"/>
-      </w:r>
-      <w:r>
-        <w:rPr>
-          <w:rFonts w:ascii="Times New Roman" w:hAnsi="Times New Roman" w:cs="Times New Roman"/>
-        </w:rPr>
-        <w:t>.</w:t>
-      </w:r>
-      <w:r>
-        <w:rPr>
-          <w:rFonts w:ascii="Times New Roman" w:hAnsi="Times New Roman" w:cs="Times New Roman"/>
-        </w:rPr>
-        <w:t xml:space="preserve"> Briefly, </w:t>
-      </w:r>
-      <w:r>
-        <w:rPr>
-          <w:rFonts w:ascii="Times New Roman" w:hAnsi="Times New Roman" w:cs="Times New Roman"/>
-        </w:rPr>
-        <w:t>C57BL6/J mice were obtained from Jackson laboratories (RRID</w:t>
-      </w:r>
-      <w:r>
-        <w:rPr>
-          <w:rFonts w:ascii="Times New Roman" w:hAnsi="Times New Roman" w:cs="Times New Roman"/>
-        </w:rPr>
-        <w:t xml:space="preserve"> </w:t>
-      </w:r>
-      <w:r>
-        <w:rPr>
-          <w:rFonts w:ascii="Times New Roman" w:hAnsi="Times New Roman" w:cs="Times New Roman"/>
-        </w:rPr>
-        <w:t>I</w:t>
-      </w:r>
-      <w:r>
-        <w:rPr>
-          <w:rFonts w:ascii="Times New Roman" w:eastAsia="Times New Roman" w:hAnsi="Times New Roman" w:cs="Times New Roman"/>
-          <w:color w:val="191919"/>
-          <w:shd w:val="clear" w:color="auto" w:fill="FFFFFF"/>
-        </w:rPr>
-        <w:t>MSR_JAX:000664</w:t>
-      </w:r>
-      <w:r>
-        <w:rPr>
-          <w:rFonts w:ascii="Times New Roman" w:hAnsi="Times New Roman" w:cs="Times New Roman"/>
-        </w:rPr>
-        <w:t>)</w:t>
+        <w:t>Gdf15</w:t>
       </w:r>
       <w:r>
         <w:rPr>
@@ -752,61 +836,6 @@
         </w:rPr>
         <w:t xml:space="preserve">. </w:t>
       </w:r>
-      <w:commentRangeStart w:id="1"/>
-      <w:r>
-        <w:rPr>
-          <w:rFonts w:ascii="Times New Roman" w:hAnsi="Times New Roman" w:cs="Times New Roman"/>
-        </w:rPr>
-        <w:t xml:space="preserve">To generate the </w:t>
-      </w:r>
-      <w:r>
-        <w:rPr>
-          <w:rFonts w:ascii="Times New Roman" w:hAnsi="Times New Roman" w:cs="Times New Roman"/>
-          <w:i/>
-          <w:iCs/>
-        </w:rPr>
-        <w:t>Gdf15</w:t>
-      </w:r>
-      <w:r>
-        <w:rPr>
-          <w:rFonts w:ascii="Times New Roman" w:hAnsi="Times New Roman" w:cs="Times New Roman"/>
-          <w:vertAlign w:val="superscript"/>
-        </w:rPr>
-        <w:t>-/</w:t>
-      </w:r>
-      <w:r>
-        <w:rPr>
-          <w:rFonts w:ascii="Times New Roman" w:hAnsi="Times New Roman" w:cs="Times New Roman"/>
-          <w:vertAlign w:val="superscript"/>
-        </w:rPr>
-        <w:t>-</w:t>
-      </w:r>
-      <w:r>
-        <w:rPr>
-          <w:rFonts w:ascii="Times New Roman" w:hAnsi="Times New Roman" w:cs="Times New Roman"/>
-        </w:rPr>
-        <w:t>,</w:t>
-      </w:r>
-      <w:r>
-        <w:rPr>
-          <w:rFonts w:ascii="Times New Roman" w:hAnsi="Times New Roman" w:cs="Times New Roman"/>
-        </w:rPr>
-        <w:t xml:space="preserve"> gRNAs were designed to flank the second exon of </w:t>
-      </w:r>
-      <w:r>
-        <w:rPr>
-          <w:rFonts w:ascii="Times New Roman" w:hAnsi="Times New Roman" w:cs="Times New Roman"/>
-          <w:i/>
-          <w:iCs/>
-        </w:rPr>
-        <w:t>Gdf15</w:t>
-      </w:r>
-      <w:r>
-        <w:rPr>
-          <w:rFonts w:ascii="Times New Roman" w:hAnsi="Times New Roman" w:cs="Times New Roman"/>
-        </w:rPr>
-        <w:t xml:space="preserve">. </w:t>
-      </w:r>
       <w:r>
         <w:rPr>
           <w:rFonts w:ascii="Times New Roman" w:hAnsi="Times New Roman" w:cs="Times New Roman"/>
@@ -819,12 +848,12 @@
         </w:rPr>
         <w:t>loss exon 2 buy PCR and DNA sequencing</w:t>
       </w:r>
-      <w:commentRangeEnd w:id="1"/>
+      <w:commentRangeEnd w:id="3"/>
       <w:r>
         <w:rPr>
           <w:rStyle w:val="CommentReference"/>
         </w:rPr>
-        <w:commentReference w:id="1"/>
+        <w:commentReference w:id="3"/>
       </w:r>
       <w:r>
         <w:rPr>
@@ -909,19 +938,7 @@
         <w:rPr>
           <w:rFonts w:ascii="Times New Roman" w:hAnsi="Times New Roman" w:cs="Times New Roman"/>
         </w:rPr>
-        <w:t>55</w:t>
-      </w:r>
-      <w:r>
-        <w:rPr>
-          <w:rFonts w:ascii="Times New Roman" w:hAnsi="Times New Roman" w:cs="Times New Roman"/>
-        </w:rPr>
-        <w:t>°C</w:t>
-      </w:r>
-      <w:r>
-        <w:rPr>
-          <w:rFonts w:ascii="Times New Roman" w:hAnsi="Times New Roman" w:cs="Times New Roman"/>
-        </w:rPr>
-        <w:t xml:space="preserve"> for 4 hours. </w:t>
+        <w:t xml:space="preserve">55°C for 4 hours. </w:t>
       </w:r>
       <w:r>
         <w:rPr>
@@ -1075,7 +1092,21 @@
         <w:rPr>
           <w:rFonts w:ascii="Times New Roman" w:hAnsi="Times New Roman" w:cs="Times New Roman"/>
         </w:rPr>
-        <w:t xml:space="preserve"> bands, one at 200bp (KO) and another at 600 (WT)</w:t>
+        <w:t xml:space="preserve"> bands, one at 200bp (KO) and another at 600</w:t>
+      </w:r>
+      <w:ins w:id="4" w:author="Dave Bridges" w:date="2022-05-05T14:51:00Z">
+        <w:r>
+          <w:rPr>
+            <w:rFonts w:ascii="Times New Roman" w:hAnsi="Times New Roman" w:cs="Times New Roman"/>
+          </w:rPr>
+          <w:t>bp</w:t>
+        </w:r>
+      </w:ins>
+      <w:r>
+        <w:rPr>
+          <w:rFonts w:ascii="Times New Roman" w:hAnsi="Times New Roman" w:cs="Times New Roman"/>
+        </w:rPr>
+        <w:t xml:space="preserve"> (WT)</w:t>
       </w:r>
       <w:r>
         <w:rPr>
@@ -1103,13 +1134,7 @@
         <w:rPr>
           <w:rFonts w:ascii="Times New Roman" w:hAnsi="Times New Roman" w:cs="Times New Roman"/>
         </w:rPr>
-        <w:t>To generate study animals, h</w:t>
-      </w:r>
-      <w:r>
-        <w:rPr>
-          <w:rFonts w:ascii="Times New Roman" w:hAnsi="Times New Roman" w:cs="Times New Roman"/>
-        </w:rPr>
-        <w:t>eterozygous mating pairs (</w:t>
+        <w:t>To generate study animals, heterozygous mating pairs (</w:t>
       </w:r>
       <w:r>
         <w:rPr>
@@ -1361,20 +1386,20 @@
         <w:rPr>
           <w:rFonts w:ascii="Times New Roman" w:hAnsi="Times New Roman" w:cs="Times New Roman"/>
         </w:rPr>
-        <w:t xml:space="preserve">Once single-housed, weekly food intake and body weight measurements began and continued throughout the experiment. After one week of food and body weight monitoring, homogenous genotype males were introduced for mating. Males were allowed to remain in the breeding cage until a </w:t>
+        <w:t xml:space="preserve">Once single-housed, weekly food intake and body weight measurements began and continued throughout the experiment. After one week of food and body weight monitoring, homogenous genotype males were introduced for mating. Males were allowed to remain in the breeding cage until a copulatory plug was discovered, indicating pregnancy (E0.5). </w:t>
+      </w:r>
+      <w:r>
+        <w:rPr>
+          <w:rFonts w:ascii="Times New Roman" w:hAnsi="Times New Roman" w:cs="Times New Roman"/>
+        </w:rPr>
+        <w:t xml:space="preserve">Body weight and food intake </w:t>
       </w:r>
       <w:r>
         <w:rPr>
           <w:rFonts w:ascii="Times New Roman" w:hAnsi="Times New Roman" w:cs="Times New Roman"/>
         </w:rPr>
         <w:lastRenderedPageBreak/>
-        <w:t xml:space="preserve">copulatory plug was discovered, indicating pregnancy (E0.5). </w:t>
-      </w:r>
-      <w:r>
-        <w:rPr>
-          <w:rFonts w:ascii="Times New Roman" w:hAnsi="Times New Roman" w:cs="Times New Roman"/>
-        </w:rPr>
-        <w:t xml:space="preserve">Body weight and food intake measurements continued weekly through gestation and postnatal day 14.5. Their resultant offspring (F2) were homozygous WT or KO and were studied until postnatal day 14 (PND14). </w:t>
+        <w:t xml:space="preserve">measurements continued weekly through gestation and postnatal day 14.5. Their resultant offspring (F2) were homozygous WT or KO and were studied until postnatal day 14 (PND14). </w:t>
       </w:r>
       <w:r>
         <w:rPr>
@@ -1393,8 +1418,19 @@
       <w:pPr>
         <w:pStyle w:val="Heading2"/>
       </w:pPr>
+      <w:commentRangeStart w:id="5"/>
       <w:r>
         <w:t>PCR Primers</w:t>
+      </w:r>
+      <w:commentRangeEnd w:id="5"/>
+      <w:r>
+        <w:rPr>
+          <w:rStyle w:val="CommentReference"/>
+          <w:rFonts w:asciiTheme="minorHAnsi" w:eastAsiaTheme="minorHAnsi" w:hAnsiTheme="minorHAnsi" w:cstheme="minorBidi"/>
+          <w:i w:val="0"/>
+          <w:color w:val="auto"/>
+        </w:rPr>
+        <w:commentReference w:id="5"/>
       </w:r>
     </w:p>
     <w:tbl>
@@ -1672,7 +1708,27 @@
         <w:rPr>
           <w:rFonts w:ascii="Times New Roman" w:hAnsi="Times New Roman" w:cs="Times New Roman"/>
         </w:rPr>
-        <w:t xml:space="preserve">, dams underwent insulin tolerance testing. </w:t>
+        <w:t xml:space="preserve">, dams underwent insulin tolerance </w:t>
+      </w:r>
+      <w:commentRangeStart w:id="6"/>
+      <w:r>
+        <w:rPr>
+          <w:rFonts w:ascii="Times New Roman" w:hAnsi="Times New Roman" w:cs="Times New Roman"/>
+        </w:rPr>
+        <w:t>testing</w:t>
+      </w:r>
+      <w:commentRangeEnd w:id="6"/>
+      <w:r>
+        <w:rPr>
+          <w:rStyle w:val="CommentReference"/>
+        </w:rPr>
+        <w:commentReference w:id="6"/>
+      </w:r>
+      <w:r>
+        <w:rPr>
+          <w:rFonts w:ascii="Times New Roman" w:hAnsi="Times New Roman" w:cs="Times New Roman"/>
+        </w:rPr>
+        <w:t xml:space="preserve">. </w:t>
       </w:r>
       <w:r>
         <w:rPr>
@@ -1756,13 +1812,7 @@
         <w:rPr>
           <w:rFonts w:ascii="Times New Roman" w:hAnsi="Times New Roman" w:cs="Times New Roman"/>
         </w:rPr>
-        <w:t>Eppendorf microcentrifuge, model 5415R) for 20 minutes at 2000 g</w:t>
-      </w:r>
-      <w:r>
-        <w:rPr>
-          <w:rFonts w:ascii="Times New Roman" w:hAnsi="Times New Roman" w:cs="Times New Roman"/>
-        </w:rPr>
-        <w:t xml:space="preserve">. </w:t>
+        <w:t xml:space="preserve">Eppendorf microcentrifuge, model 5415R) for 20 minutes at 2000 g. </w:t>
       </w:r>
       <w:r>
         <w:rPr>
@@ -1774,13 +1824,7 @@
         <w:rPr>
           <w:rFonts w:ascii="Times New Roman" w:eastAsia="Times New Roman" w:hAnsi="Times New Roman" w:cs="Times New Roman"/>
         </w:rPr>
-        <w:t>°C</w:t>
-      </w:r>
-      <w:r>
-        <w:rPr>
-          <w:rFonts w:ascii="Times New Roman" w:eastAsia="Times New Roman" w:hAnsi="Times New Roman" w:cs="Times New Roman"/>
-        </w:rPr>
-        <w:t xml:space="preserve"> until used for analysis.</w:t>
+        <w:t>°C until used for analysis.</w:t>
       </w:r>
     </w:p>
     <w:p>
@@ -1956,14 +2000,14 @@
         <w:rPr>
           <w:rFonts w:ascii="Times New Roman" w:hAnsi="Times New Roman" w:cs="Times New Roman"/>
         </w:rPr>
-        <w:t xml:space="preserve"> of appearance </w:t>
+        <w:t xml:space="preserve"> of appearance of copulatory plug. At PND 3.5, litter sizes were culled to 2 male and 2 female pups, to </w:t>
       </w:r>
       <w:r>
         <w:rPr>
           <w:rFonts w:ascii="Times New Roman" w:hAnsi="Times New Roman" w:cs="Times New Roman"/>
         </w:rPr>
         <w:lastRenderedPageBreak/>
-        <w:t xml:space="preserve">of copulatory plug. At PND 3.5, litter sizes were culled to 2 male and 2 female pups, to standardize amount of nutrition provided to each pup. </w:t>
+        <w:t xml:space="preserve">standardize amount of nutrition provided to each pup. </w:t>
       </w:r>
       <w:r>
         <w:rPr>
@@ -2003,19 +2047,11 @@
           <w:rFonts w:cs="Times New Roman"/>
         </w:rPr>
       </w:pPr>
-      <w:proofErr w:type="spellStart"/>
       <w:r>
         <w:rPr>
           <w:rFonts w:cs="Times New Roman"/>
         </w:rPr>
-        <w:t>W</w:t>
-      </w:r>
-      <w:proofErr w:type="spellEnd"/>
-      <w:r>
-        <w:rPr>
-          <w:rFonts w:cs="Times New Roman"/>
-        </w:rPr>
-        <w:t>eigh-suckle-weigh, milk volume production</w:t>
+        <w:t>Weigh-suckle-weigh, milk volume production</w:t>
       </w:r>
     </w:p>
     <w:p>
@@ -2263,14 +2299,14 @@
         <w:rPr>
           <w:rFonts w:ascii="Times New Roman" w:hAnsi="Times New Roman" w:cs="Times New Roman"/>
         </w:rPr>
-        <w:t xml:space="preserve">). In the capillary after 16 total </w:t>
+        <w:t xml:space="preserve">). In the capillary after 16 total minutes of spinning, total fat and aqueous layers were visible. These layers were measured using </w:t>
       </w:r>
       <w:r>
         <w:rPr>
           <w:rFonts w:ascii="Times New Roman" w:hAnsi="Times New Roman" w:cs="Times New Roman"/>
         </w:rPr>
         <w:lastRenderedPageBreak/>
-        <w:t>minutes of spinning, total fat and aqueous layers were visible. These layers were measured using a 150mm dial caliper (</w:t>
+        <w:t>a 150mm dial caliper (</w:t>
       </w:r>
       <w:r>
         <w:rPr>
@@ -2625,35 +2661,7 @@
         <w:rPr>
           <w:rFonts w:ascii="Calibri" w:cs="Calibri"/>
         </w:rPr>
-        <w:t xml:space="preserve">Bates, D., </w:t>
-      </w:r>
-      <w:proofErr w:type="spellStart"/>
-      <w:r>
-        <w:rPr>
-          <w:rFonts w:ascii="Calibri" w:cs="Calibri"/>
-        </w:rPr>
-        <w:t>Mächler</w:t>
-      </w:r>
-      <w:proofErr w:type="spellEnd"/>
-      <w:r>
-        <w:rPr>
-          <w:rFonts w:ascii="Calibri" w:cs="Calibri"/>
-        </w:rPr>
-        <w:t xml:space="preserve">, M., </w:t>
-      </w:r>
-      <w:proofErr w:type="spellStart"/>
-      <w:r>
-        <w:rPr>
-          <w:rFonts w:ascii="Calibri" w:cs="Calibri"/>
-        </w:rPr>
-        <w:t>Bolker</w:t>
-      </w:r>
-      <w:proofErr w:type="spellEnd"/>
-      <w:r>
-        <w:rPr>
-          <w:rFonts w:ascii="Calibri" w:cs="Calibri"/>
-        </w:rPr>
-        <w:t xml:space="preserve">, B., &amp; Walker, S. (2015). Fitting Linear Mixed-Effects Models Using lme4. </w:t>
+        <w:t xml:space="preserve">Bates, D., Mächler, M., Bolker, B., &amp; Walker, S. (2015). Fitting Linear Mixed-Effects Models Using lme4. </w:t>
       </w:r>
       <w:r>
         <w:rPr>
@@ -2691,61 +2699,11 @@
           <w:rFonts w:ascii="Calibri" w:cs="Calibri"/>
         </w:rPr>
       </w:pPr>
-      <w:proofErr w:type="spellStart"/>
       <w:r>
         <w:rPr>
           <w:rFonts w:ascii="Calibri" w:cs="Calibri"/>
         </w:rPr>
-        <w:t>Frikke</w:t>
-      </w:r>
-      <w:proofErr w:type="spellEnd"/>
-      <w:r>
-        <w:rPr>
-          <w:rFonts w:ascii="Calibri" w:cs="Calibri"/>
-        </w:rPr>
-        <w:t xml:space="preserve">-Schmidt, H., </w:t>
-      </w:r>
-      <w:proofErr w:type="spellStart"/>
-      <w:r>
-        <w:rPr>
-          <w:rFonts w:ascii="Calibri" w:cs="Calibri"/>
-        </w:rPr>
-        <w:t>Hultman</w:t>
-      </w:r>
-      <w:proofErr w:type="spellEnd"/>
-      <w:r>
-        <w:rPr>
-          <w:rFonts w:ascii="Calibri" w:cs="Calibri"/>
-        </w:rPr>
-        <w:t xml:space="preserve">, K., </w:t>
-      </w:r>
-      <w:proofErr w:type="spellStart"/>
-      <w:r>
-        <w:rPr>
-          <w:rFonts w:ascii="Calibri" w:cs="Calibri"/>
-        </w:rPr>
-        <w:t>Galaske</w:t>
-      </w:r>
-      <w:proofErr w:type="spellEnd"/>
-      <w:r>
-        <w:rPr>
-          <w:rFonts w:ascii="Calibri" w:cs="Calibri"/>
-        </w:rPr>
-        <w:t xml:space="preserve">, J. W., </w:t>
-      </w:r>
-      <w:proofErr w:type="spellStart"/>
-      <w:r>
-        <w:rPr>
-          <w:rFonts w:ascii="Calibri" w:cs="Calibri"/>
-        </w:rPr>
-        <w:t>Jørgensen</w:t>
-      </w:r>
-      <w:proofErr w:type="spellEnd"/>
-      <w:r>
-        <w:rPr>
-          <w:rFonts w:ascii="Calibri" w:cs="Calibri"/>
-        </w:rPr>
-        <w:t xml:space="preserve">, S. B., Myers, M. G., &amp; Seeley, R. J. (2019). GDF15 acts synergistically with liraglutide but is not necessary for the weight loss induced by bariatric surgery in mice. </w:t>
+        <w:t xml:space="preserve">Frikke-Schmidt, H., Hultman, K., Galaske, J. W., Jørgensen, S. B., Myers, M. G., &amp; Seeley, R. J. (2019). GDF15 acts synergistically with liraglutide but is not necessary for the weight loss induced by bariatric surgery in mice. </w:t>
       </w:r>
       <w:r>
         <w:rPr>
@@ -2821,7 +2779,7 @@
 </file>
 
 <file path=word/comments.xml><?xml version="1.0" encoding="utf-8"?>
-<w:comments xmlns:wpc="http://schemas.microsoft.com/office/word/2010/wordprocessingCanvas" xmlns:cx="http://schemas.microsoft.com/office/drawing/2014/chartex" xmlns:cx1="http://schemas.microsoft.com/office/drawing/2015/9/8/chartex" xmlns:cx2="http://schemas.microsoft.com/office/drawing/2015/10/21/chartex" xmlns:cx3="http://schemas.microsoft.com/office/drawing/2016/5/9/chartex" xmlns:cx4="http://schemas.microsoft.com/office/drawing/2016/5/10/chartex" xmlns:cx5="http://schemas.microsoft.com/office/drawing/2016/5/11/chartex" xmlns:cx6="http://schemas.microsoft.com/office/drawing/2016/5/12/chartex" xmlns:cx7="http://schemas.microsoft.com/office/drawing/2016/5/13/chartex" xmlns:cx8="http://schemas.microsoft.com/office/drawing/2016/5/14/chartex" xmlns:mc="http://schemas.openxmlformats.org/markup-compatibility/2006" xmlns:aink="http://schemas.microsoft.com/office/drawing/2016/ink" xmlns:am3d="http://schemas.microsoft.com/office/drawing/2017/model3d" xmlns:o="urn:schemas-microsoft-com:office:office" xmlns:oel="http://schemas.microsoft.com/office/2019/extlst" xmlns:r="http://schemas.openxmlformats.org/officeDocument/2006/relationships" xmlns:m="http://schemas.openxmlformats.org/officeDocument/2006/math" xmlns:v="urn:schemas-microsoft-com:vml" xmlns:wp14="http://schemas.microsoft.com/office/word/2010/wordprocessingDrawing" xmlns:wp="http://schemas.openxmlformats.org/drawingml/2006/wordprocessingDrawing" xmlns:w10="urn:schemas-microsoft-com:office:word" xmlns:w="http://schemas.openxmlformats.org/wordprocessingml/2006/main" xmlns:w14="http://schemas.microsoft.com/office/word/2010/wordml" xmlns:w15="http://schemas.microsoft.com/office/word/2012/wordml" xmlns:w16cex="http://schemas.microsoft.com/office/word/2018/wordml/cex" xmlns:w16cid="http://schemas.microsoft.com/office/word/2016/wordml/cid" xmlns:w16="http://schemas.microsoft.com/office/word/2018/wordml" xmlns:w16sdtdh="http://schemas.microsoft.com/office/word/2020/wordml/sdtdatahash" xmlns:w16se="http://schemas.microsoft.com/office/word/2015/wordml/symex" xmlns:wpg="http://schemas.microsoft.com/office/word/2010/wordprocessingGroup" xmlns:wpi="http://schemas.microsoft.com/office/word/2010/wordprocessingInk" xmlns:wne="http://schemas.microsoft.com/office/word/2006/wordml" xmlns:wps="http://schemas.microsoft.com/office/word/2010/wordprocessingShape" mc:Ignorable="w14 w15 w16se w16cid w16 w16cex w16sdtdh wp14">
+<w:comments xmlns:wpc="http://schemas.microsoft.com/office/word/2010/wordprocessingCanvas" xmlns:cx="http://schemas.microsoft.com/office/drawing/2014/chartex" xmlns:cx1="http://schemas.microsoft.com/office/drawing/2015/9/8/chartex" xmlns:cx2="http://schemas.microsoft.com/office/drawing/2015/10/21/chartex" xmlns:cx3="http://schemas.microsoft.com/office/drawing/2016/5/9/chartex" xmlns:cx4="http://schemas.microsoft.com/office/drawing/2016/5/10/chartex" xmlns:cx5="http://schemas.microsoft.com/office/drawing/2016/5/11/chartex" xmlns:cx6="http://schemas.microsoft.com/office/drawing/2016/5/12/chartex" xmlns:cx7="http://schemas.microsoft.com/office/drawing/2016/5/13/chartex" xmlns:cx8="http://schemas.microsoft.com/office/drawing/2016/5/14/chartex" xmlns:mc="http://schemas.openxmlformats.org/markup-compatibility/2006" xmlns:aink="http://schemas.microsoft.com/office/drawing/2016/ink" xmlns:am3d="http://schemas.microsoft.com/office/drawing/2017/model3d" xmlns:o="urn:schemas-microsoft-com:office:office" xmlns:r="http://schemas.openxmlformats.org/officeDocument/2006/relationships" xmlns:m="http://schemas.openxmlformats.org/officeDocument/2006/math" xmlns:v="urn:schemas-microsoft-com:vml" xmlns:wp14="http://schemas.microsoft.com/office/word/2010/wordprocessingDrawing" xmlns:wp="http://schemas.openxmlformats.org/drawingml/2006/wordprocessingDrawing" xmlns:w10="urn:schemas-microsoft-com:office:word" xmlns:w="http://schemas.openxmlformats.org/wordprocessingml/2006/main" xmlns:w14="http://schemas.microsoft.com/office/word/2010/wordml" xmlns:w15="http://schemas.microsoft.com/office/word/2012/wordml" xmlns:w16cid="http://schemas.microsoft.com/office/word/2016/wordml/cid" xmlns:w16se="http://schemas.microsoft.com/office/word/2015/wordml/symex" xmlns:wpg="http://schemas.microsoft.com/office/word/2010/wordprocessingGroup" xmlns:wpi="http://schemas.microsoft.com/office/word/2010/wordprocessingInk" xmlns:wne="http://schemas.microsoft.com/office/word/2006/wordml" xmlns:wps="http://schemas.microsoft.com/office/word/2010/wordprocessingShape" mc:Ignorable="w14 w15 w16se w16cid wp14">
   <w:comment w:id="0" w:author="Molly Mulcahy" w:date="2022-05-03T16:39:00Z" w:initials="MCM">
     <w:p>
       <w:pPr>
@@ -2838,7 +2796,7 @@
       </w:r>
     </w:p>
   </w:comment>
-  <w:comment w:id="1" w:author="Molly Mulcahy" w:date="2022-05-03T15:23:00Z" w:initials="MCM">
+  <w:comment w:id="3" w:author="Molly Mulcahy" w:date="2022-05-03T15:23:00Z" w:initials="MCM">
     <w:p>
       <w:pPr>
         <w:pStyle w:val="CommentText"/>
@@ -2852,15 +2810,54 @@
       <w:r>
         <w:t>I’ve never done this part of the analysis. Looking at the cited paper and reviewing the process is all the prep work I’ve done – so please edit freely.</w:t>
       </w:r>
+    </w:p>
+  </w:comment>
+  <w:comment w:id="5" w:author="Dave Bridges" w:date="2022-05-05T14:51:00Z" w:initials="DB">
+    <w:p>
+      <w:pPr>
+        <w:pStyle w:val="CommentText"/>
+      </w:pPr>
+      <w:r>
+        <w:rPr>
+          <w:rStyle w:val="CommentReference"/>
+        </w:rPr>
+        <w:annotationRef/>
+      </w:r>
+      <w:r>
+        <w:t>If there is just two id just list them in the text</w:t>
+      </w:r>
+    </w:p>
+  </w:comment>
+  <w:comment w:id="6" w:author="Dave Bridges" w:date="2022-05-05T14:52:00Z" w:initials="DB">
+    <w:p>
+      <w:pPr>
+        <w:pStyle w:val="CommentText"/>
+      </w:pPr>
+      <w:r>
+        <w:rPr>
+          <w:rStyle w:val="CommentReference"/>
+        </w:rPr>
+        <w:annotationRef/>
+      </w:r>
+      <w:r>
+        <w:t xml:space="preserve">Maybe we should cite the </w:t>
+      </w:r>
+      <w:r>
+        <w:t>protocols.io</w:t>
+      </w:r>
+      <w:bookmarkStart w:id="7" w:name="_GoBack"/>
+      <w:bookmarkEnd w:id="7"/>
     </w:p>
   </w:comment>
 </w:comments>
 </file>
 
 <file path=word/commentsExtended.xml><?xml version="1.0" encoding="utf-8"?>
-<w15:commentsEx xmlns:wpc="http://schemas.microsoft.com/office/word/2010/wordprocessingCanvas" xmlns:cx="http://schemas.microsoft.com/office/drawing/2014/chartex" xmlns:cx1="http://schemas.microsoft.com/office/drawing/2015/9/8/chartex" xmlns:cx2="http://schemas.microsoft.com/office/drawing/2015/10/21/chartex" xmlns:cx3="http://schemas.microsoft.com/office/drawing/2016/5/9/chartex" xmlns:cx4="http://schemas.microsoft.com/office/drawing/2016/5/10/chartex" xmlns:cx5="http://schemas.microsoft.com/office/drawing/2016/5/11/chartex" xmlns:cx6="http://schemas.microsoft.com/office/drawing/2016/5/12/chartex" xmlns:cx7="http://schemas.microsoft.com/office/drawing/2016/5/13/chartex" xmlns:cx8="http://schemas.microsoft.com/office/drawing/2016/5/14/chartex" xmlns:mc="http://schemas.openxmlformats.org/markup-compatibility/2006" xmlns:aink="http://schemas.microsoft.com/office/drawing/2016/ink" xmlns:am3d="http://schemas.microsoft.com/office/drawing/2017/model3d" xmlns:o="urn:schemas-microsoft-com:office:office" xmlns:oel="http://schemas.microsoft.com/office/2019/extlst" xmlns:r="http://schemas.openxmlformats.org/officeDocument/2006/relationships" xmlns:m="http://schemas.openxmlformats.org/officeDocument/2006/math" xmlns:v="urn:schemas-microsoft-com:vml" xmlns:wp14="http://schemas.microsoft.com/office/word/2010/wordprocessingDrawing" xmlns:wp="http://schemas.openxmlformats.org/drawingml/2006/wordprocessingDrawing" xmlns:w10="urn:schemas-microsoft-com:office:word" xmlns:w="http://schemas.openxmlformats.org/wordprocessingml/2006/main" xmlns:w14="http://schemas.microsoft.com/office/word/2010/wordml" xmlns:w15="http://schemas.microsoft.com/office/word/2012/wordml" xmlns:w16cex="http://schemas.microsoft.com/office/word/2018/wordml/cex" xmlns:w16cid="http://schemas.microsoft.com/office/word/2016/wordml/cid" xmlns:w16="http://schemas.microsoft.com/office/word/2018/wordml" xmlns:w16sdtdh="http://schemas.microsoft.com/office/word/2020/wordml/sdtdatahash" xmlns:w16se="http://schemas.microsoft.com/office/word/2015/wordml/symex" xmlns:wpg="http://schemas.microsoft.com/office/word/2010/wordprocessingGroup" xmlns:wpi="http://schemas.microsoft.com/office/word/2010/wordprocessingInk" xmlns:wne="http://schemas.microsoft.com/office/word/2006/wordml" xmlns:wps="http://schemas.microsoft.com/office/word/2010/wordprocessingShape" mc:Ignorable="w14 w15 w16se w16cid w16 w16cex w16sdtdh wp14">
+<w15:commentsEx xmlns:wpc="http://schemas.microsoft.com/office/word/2010/wordprocessingCanvas" xmlns:cx="http://schemas.microsoft.com/office/drawing/2014/chartex" xmlns:cx1="http://schemas.microsoft.com/office/drawing/2015/9/8/chartex" xmlns:cx2="http://schemas.microsoft.com/office/drawing/2015/10/21/chartex" xmlns:cx3="http://schemas.microsoft.com/office/drawing/2016/5/9/chartex" xmlns:cx4="http://schemas.microsoft.com/office/drawing/2016/5/10/chartex" xmlns:cx5="http://schemas.microsoft.com/office/drawing/2016/5/11/chartex" xmlns:cx6="http://schemas.microsoft.com/office/drawing/2016/5/12/chartex" xmlns:cx7="http://schemas.microsoft.com/office/drawing/2016/5/13/chartex" xmlns:cx8="http://schemas.microsoft.com/office/drawing/2016/5/14/chartex" xmlns:mc="http://schemas.openxmlformats.org/markup-compatibility/2006" xmlns:aink="http://schemas.microsoft.com/office/drawing/2016/ink" xmlns:am3d="http://schemas.microsoft.com/office/drawing/2017/model3d" xmlns:o="urn:schemas-microsoft-com:office:office" xmlns:r="http://schemas.openxmlformats.org/officeDocument/2006/relationships" xmlns:m="http://schemas.openxmlformats.org/officeDocument/2006/math" xmlns:v="urn:schemas-microsoft-com:vml" xmlns:wp14="http://schemas.microsoft.com/office/word/2010/wordprocessingDrawing" xmlns:wp="http://schemas.openxmlformats.org/drawingml/2006/wordprocessingDrawing" xmlns:w10="urn:schemas-microsoft-com:office:word" xmlns:w="http://schemas.openxmlformats.org/wordprocessingml/2006/main" xmlns:w14="http://schemas.microsoft.com/office/word/2010/wordml" xmlns:w15="http://schemas.microsoft.com/office/word/2012/wordml" xmlns:w16cid="http://schemas.microsoft.com/office/word/2016/wordml/cid" xmlns:w16se="http://schemas.microsoft.com/office/word/2015/wordml/symex" xmlns:wpg="http://schemas.microsoft.com/office/word/2010/wordprocessingGroup" xmlns:wpi="http://schemas.microsoft.com/office/word/2010/wordprocessingInk" xmlns:wne="http://schemas.microsoft.com/office/word/2006/wordml" xmlns:wps="http://schemas.microsoft.com/office/word/2010/wordprocessingShape" mc:Ignorable="w14 w15 w16se w16cid wp14">
   <w15:commentEx w15:paraId="3CF32D59" w15:done="0"/>
   <w15:commentEx w15:paraId="523D9340" w15:done="0"/>
+  <w15:commentEx w15:paraId="42D3F021" w15:done="0"/>
+  <w15:commentEx w15:paraId="474E0BCA" w15:done="0"/>
 </w15:commentsEx>
 </file>
 
@@ -2872,14 +2869,16 @@
 </file>
 
 <file path=word/commentsIds.xml><?xml version="1.0" encoding="utf-8"?>
-<w16cid:commentsIds xmlns:wpc="http://schemas.microsoft.com/office/word/2010/wordprocessingCanvas" xmlns:cx="http://schemas.microsoft.com/office/drawing/2014/chartex" xmlns:cx1="http://schemas.microsoft.com/office/drawing/2015/9/8/chartex" xmlns:cx2="http://schemas.microsoft.com/office/drawing/2015/10/21/chartex" xmlns:cx3="http://schemas.microsoft.com/office/drawing/2016/5/9/chartex" xmlns:cx4="http://schemas.microsoft.com/office/drawing/2016/5/10/chartex" xmlns:cx5="http://schemas.microsoft.com/office/drawing/2016/5/11/chartex" xmlns:cx6="http://schemas.microsoft.com/office/drawing/2016/5/12/chartex" xmlns:cx7="http://schemas.microsoft.com/office/drawing/2016/5/13/chartex" xmlns:cx8="http://schemas.microsoft.com/office/drawing/2016/5/14/chartex" xmlns:mc="http://schemas.openxmlformats.org/markup-compatibility/2006" xmlns:aink="http://schemas.microsoft.com/office/drawing/2016/ink" xmlns:am3d="http://schemas.microsoft.com/office/drawing/2017/model3d" xmlns:o="urn:schemas-microsoft-com:office:office" xmlns:oel="http://schemas.microsoft.com/office/2019/extlst" xmlns:r="http://schemas.openxmlformats.org/officeDocument/2006/relationships" xmlns:m="http://schemas.openxmlformats.org/officeDocument/2006/math" xmlns:v="urn:schemas-microsoft-com:vml" xmlns:wp14="http://schemas.microsoft.com/office/word/2010/wordprocessingDrawing" xmlns:wp="http://schemas.openxmlformats.org/drawingml/2006/wordprocessingDrawing" xmlns:w10="urn:schemas-microsoft-com:office:word" xmlns:w="http://schemas.openxmlformats.org/wordprocessingml/2006/main" xmlns:w14="http://schemas.microsoft.com/office/word/2010/wordml" xmlns:w15="http://schemas.microsoft.com/office/word/2012/wordml" xmlns:w16cex="http://schemas.microsoft.com/office/word/2018/wordml/cex" xmlns:w16cid="http://schemas.microsoft.com/office/word/2016/wordml/cid" xmlns:w16="http://schemas.microsoft.com/office/word/2018/wordml" xmlns:w16sdtdh="http://schemas.microsoft.com/office/word/2020/wordml/sdtdatahash" xmlns:w16se="http://schemas.microsoft.com/office/word/2015/wordml/symex" xmlns:wpg="http://schemas.microsoft.com/office/word/2010/wordprocessingGroup" xmlns:wpi="http://schemas.microsoft.com/office/word/2010/wordprocessingInk" xmlns:wne="http://schemas.microsoft.com/office/word/2006/wordml" xmlns:wps="http://schemas.microsoft.com/office/word/2010/wordprocessingShape" mc:Ignorable="w14 w15 w16se w16cid w16 w16cex w16sdtdh wp14">
+<w16cid:commentsIds xmlns:wpc="http://schemas.microsoft.com/office/word/2010/wordprocessingCanvas" xmlns:cx="http://schemas.microsoft.com/office/drawing/2014/chartex" xmlns:cx1="http://schemas.microsoft.com/office/drawing/2015/9/8/chartex" xmlns:cx2="http://schemas.microsoft.com/office/drawing/2015/10/21/chartex" xmlns:cx3="http://schemas.microsoft.com/office/drawing/2016/5/9/chartex" xmlns:cx4="http://schemas.microsoft.com/office/drawing/2016/5/10/chartex" xmlns:cx5="http://schemas.microsoft.com/office/drawing/2016/5/11/chartex" xmlns:cx6="http://schemas.microsoft.com/office/drawing/2016/5/12/chartex" xmlns:cx7="http://schemas.microsoft.com/office/drawing/2016/5/13/chartex" xmlns:cx8="http://schemas.microsoft.com/office/drawing/2016/5/14/chartex" xmlns:mc="http://schemas.openxmlformats.org/markup-compatibility/2006" xmlns:aink="http://schemas.microsoft.com/office/drawing/2016/ink" xmlns:am3d="http://schemas.microsoft.com/office/drawing/2017/model3d" xmlns:o="urn:schemas-microsoft-com:office:office" xmlns:r="http://schemas.openxmlformats.org/officeDocument/2006/relationships" xmlns:m="http://schemas.openxmlformats.org/officeDocument/2006/math" xmlns:v="urn:schemas-microsoft-com:vml" xmlns:wp14="http://schemas.microsoft.com/office/word/2010/wordprocessingDrawing" xmlns:wp="http://schemas.openxmlformats.org/drawingml/2006/wordprocessingDrawing" xmlns:w10="urn:schemas-microsoft-com:office:word" xmlns:w="http://schemas.openxmlformats.org/wordprocessingml/2006/main" xmlns:w14="http://schemas.microsoft.com/office/word/2010/wordml" xmlns:w15="http://schemas.microsoft.com/office/word/2012/wordml" xmlns:w16cid="http://schemas.microsoft.com/office/word/2016/wordml/cid" xmlns:w16se="http://schemas.microsoft.com/office/word/2015/wordml/symex" xmlns:wpg="http://schemas.microsoft.com/office/word/2010/wordprocessingGroup" xmlns:wpi="http://schemas.microsoft.com/office/word/2010/wordprocessingInk" xmlns:wne="http://schemas.microsoft.com/office/word/2006/wordml" xmlns:wps="http://schemas.microsoft.com/office/word/2010/wordprocessingShape" mc:Ignorable="w14 w15 w16se w16cid wp14">
   <w16cid:commentId w16cid:paraId="3CF32D59" w16cid:durableId="261BD948"/>
   <w16cid:commentId w16cid:paraId="523D9340" w16cid:durableId="261BC75A"/>
+  <w16cid:commentId w16cid:paraId="42D3F021" w16cid:durableId="261E62FD"/>
+  <w16cid:commentId w16cid:paraId="474E0BCA" w16cid:durableId="261E6311"/>
 </w16cid:commentsIds>
 </file>
 
 <file path=word/endnotes.xml><?xml version="1.0" encoding="utf-8"?>
-<w:endnotes xmlns:wpc="http://schemas.microsoft.com/office/word/2010/wordprocessingCanvas" xmlns:cx="http://schemas.microsoft.com/office/drawing/2014/chartex" xmlns:cx1="http://schemas.microsoft.com/office/drawing/2015/9/8/chartex" xmlns:cx2="http://schemas.microsoft.com/office/drawing/2015/10/21/chartex" xmlns:cx3="http://schemas.microsoft.com/office/drawing/2016/5/9/chartex" xmlns:cx4="http://schemas.microsoft.com/office/drawing/2016/5/10/chartex" xmlns:cx5="http://schemas.microsoft.com/office/drawing/2016/5/11/chartex" xmlns:cx6="http://schemas.microsoft.com/office/drawing/2016/5/12/chartex" xmlns:cx7="http://schemas.microsoft.com/office/drawing/2016/5/13/chartex" xmlns:cx8="http://schemas.microsoft.com/office/drawing/2016/5/14/chartex" xmlns:mc="http://schemas.openxmlformats.org/markup-compatibility/2006" xmlns:aink="http://schemas.microsoft.com/office/drawing/2016/ink" xmlns:am3d="http://schemas.microsoft.com/office/drawing/2017/model3d" xmlns:o="urn:schemas-microsoft-com:office:office" xmlns:oel="http://schemas.microsoft.com/office/2019/extlst" xmlns:r="http://schemas.openxmlformats.org/officeDocument/2006/relationships" xmlns:m="http://schemas.openxmlformats.org/officeDocument/2006/math" xmlns:v="urn:schemas-microsoft-com:vml" xmlns:wp14="http://schemas.microsoft.com/office/word/2010/wordprocessingDrawing" xmlns:wp="http://schemas.openxmlformats.org/drawingml/2006/wordprocessingDrawing" xmlns:w10="urn:schemas-microsoft-com:office:word" xmlns:w="http://schemas.openxmlformats.org/wordprocessingml/2006/main" xmlns:w14="http://schemas.microsoft.com/office/word/2010/wordml" xmlns:w15="http://schemas.microsoft.com/office/word/2012/wordml" xmlns:w16cex="http://schemas.microsoft.com/office/word/2018/wordml/cex" xmlns:w16cid="http://schemas.microsoft.com/office/word/2016/wordml/cid" xmlns:w16="http://schemas.microsoft.com/office/word/2018/wordml" xmlns:w16sdtdh="http://schemas.microsoft.com/office/word/2020/wordml/sdtdatahash" xmlns:w16se="http://schemas.microsoft.com/office/word/2015/wordml/symex" xmlns:wpg="http://schemas.microsoft.com/office/word/2010/wordprocessingGroup" xmlns:wpi="http://schemas.microsoft.com/office/word/2010/wordprocessingInk" xmlns:wne="http://schemas.microsoft.com/office/word/2006/wordml" xmlns:wps="http://schemas.microsoft.com/office/word/2010/wordprocessingShape" mc:Ignorable="w14 w15 w16se w16cid w16 w16cex w16sdtdh wp14">
+<w:endnotes xmlns:wpc="http://schemas.microsoft.com/office/word/2010/wordprocessingCanvas" xmlns:cx="http://schemas.microsoft.com/office/drawing/2014/chartex" xmlns:cx1="http://schemas.microsoft.com/office/drawing/2015/9/8/chartex" xmlns:cx2="http://schemas.microsoft.com/office/drawing/2015/10/21/chartex" xmlns:cx3="http://schemas.microsoft.com/office/drawing/2016/5/9/chartex" xmlns:cx4="http://schemas.microsoft.com/office/drawing/2016/5/10/chartex" xmlns:cx5="http://schemas.microsoft.com/office/drawing/2016/5/11/chartex" xmlns:cx6="http://schemas.microsoft.com/office/drawing/2016/5/12/chartex" xmlns:cx7="http://schemas.microsoft.com/office/drawing/2016/5/13/chartex" xmlns:cx8="http://schemas.microsoft.com/office/drawing/2016/5/14/chartex" xmlns:mc="http://schemas.openxmlformats.org/markup-compatibility/2006" xmlns:aink="http://schemas.microsoft.com/office/drawing/2016/ink" xmlns:am3d="http://schemas.microsoft.com/office/drawing/2017/model3d" xmlns:o="urn:schemas-microsoft-com:office:office" xmlns:r="http://schemas.openxmlformats.org/officeDocument/2006/relationships" xmlns:m="http://schemas.openxmlformats.org/officeDocument/2006/math" xmlns:v="urn:schemas-microsoft-com:vml" xmlns:wp14="http://schemas.microsoft.com/office/word/2010/wordprocessingDrawing" xmlns:wp="http://schemas.openxmlformats.org/drawingml/2006/wordprocessingDrawing" xmlns:w10="urn:schemas-microsoft-com:office:word" xmlns:w="http://schemas.openxmlformats.org/wordprocessingml/2006/main" xmlns:w14="http://schemas.microsoft.com/office/word/2010/wordml" xmlns:w15="http://schemas.microsoft.com/office/word/2012/wordml" xmlns:w16cid="http://schemas.microsoft.com/office/word/2016/wordml/cid" xmlns:w16se="http://schemas.microsoft.com/office/word/2015/wordml/symex" xmlns:wpg="http://schemas.microsoft.com/office/word/2010/wordprocessingGroup" xmlns:wpi="http://schemas.microsoft.com/office/word/2010/wordprocessingInk" xmlns:wne="http://schemas.microsoft.com/office/word/2006/wordml" xmlns:wps="http://schemas.microsoft.com/office/word/2010/wordprocessingShape" mc:Ignorable="w14 w15 w16se w16cid wp14">
   <w:endnote w:type="separator" w:id="-1">
     <w:p>
       <w:r>
@@ -2898,7 +2897,7 @@
 </file>
 
 <file path=word/footer1.xml><?xml version="1.0" encoding="utf-8"?>
-<w:ftr xmlns:wpc="http://schemas.microsoft.com/office/word/2010/wordprocessingCanvas" xmlns:cx="http://schemas.microsoft.com/office/drawing/2014/chartex" xmlns:cx1="http://schemas.microsoft.com/office/drawing/2015/9/8/chartex" xmlns:cx2="http://schemas.microsoft.com/office/drawing/2015/10/21/chartex" xmlns:cx3="http://schemas.microsoft.com/office/drawing/2016/5/9/chartex" xmlns:cx4="http://schemas.microsoft.com/office/drawing/2016/5/10/chartex" xmlns:cx5="http://schemas.microsoft.com/office/drawing/2016/5/11/chartex" xmlns:cx6="http://schemas.microsoft.com/office/drawing/2016/5/12/chartex" xmlns:cx7="http://schemas.microsoft.com/office/drawing/2016/5/13/chartex" xmlns:cx8="http://schemas.microsoft.com/office/drawing/2016/5/14/chartex" xmlns:mc="http://schemas.openxmlformats.org/markup-compatibility/2006" xmlns:aink="http://schemas.microsoft.com/office/drawing/2016/ink" xmlns:am3d="http://schemas.microsoft.com/office/drawing/2017/model3d" xmlns:o="urn:schemas-microsoft-com:office:office" xmlns:oel="http://schemas.microsoft.com/office/2019/extlst" xmlns:r="http://schemas.openxmlformats.org/officeDocument/2006/relationships" xmlns:m="http://schemas.openxmlformats.org/officeDocument/2006/math" xmlns:v="urn:schemas-microsoft-com:vml" xmlns:wp14="http://schemas.microsoft.com/office/word/2010/wordprocessingDrawing" xmlns:wp="http://schemas.openxmlformats.org/drawingml/2006/wordprocessingDrawing" xmlns:w10="urn:schemas-microsoft-com:office:word" xmlns:w="http://schemas.openxmlformats.org/wordprocessingml/2006/main" xmlns:w14="http://schemas.microsoft.com/office/word/2010/wordml" xmlns:w15="http://schemas.microsoft.com/office/word/2012/wordml" xmlns:w16cex="http://schemas.microsoft.com/office/word/2018/wordml/cex" xmlns:w16cid="http://schemas.microsoft.com/office/word/2016/wordml/cid" xmlns:w16="http://schemas.microsoft.com/office/word/2018/wordml" xmlns:w16sdtdh="http://schemas.microsoft.com/office/word/2020/wordml/sdtdatahash" xmlns:w16se="http://schemas.microsoft.com/office/word/2015/wordml/symex" xmlns:wpg="http://schemas.microsoft.com/office/word/2010/wordprocessingGroup" xmlns:wpi="http://schemas.microsoft.com/office/word/2010/wordprocessingInk" xmlns:wne="http://schemas.microsoft.com/office/word/2006/wordml" xmlns:wps="http://schemas.microsoft.com/office/word/2010/wordprocessingShape" mc:Ignorable="w14 w15 w16se w16cid w16 w16cex w16sdtdh wp14">
+<w:ftr xmlns:wpc="http://schemas.microsoft.com/office/word/2010/wordprocessingCanvas" xmlns:cx="http://schemas.microsoft.com/office/drawing/2014/chartex" xmlns:cx1="http://schemas.microsoft.com/office/drawing/2015/9/8/chartex" xmlns:cx2="http://schemas.microsoft.com/office/drawing/2015/10/21/chartex" xmlns:cx3="http://schemas.microsoft.com/office/drawing/2016/5/9/chartex" xmlns:cx4="http://schemas.microsoft.com/office/drawing/2016/5/10/chartex" xmlns:cx5="http://schemas.microsoft.com/office/drawing/2016/5/11/chartex" xmlns:cx6="http://schemas.microsoft.com/office/drawing/2016/5/12/chartex" xmlns:cx7="http://schemas.microsoft.com/office/drawing/2016/5/13/chartex" xmlns:cx8="http://schemas.microsoft.com/office/drawing/2016/5/14/chartex" xmlns:mc="http://schemas.openxmlformats.org/markup-compatibility/2006" xmlns:aink="http://schemas.microsoft.com/office/drawing/2016/ink" xmlns:am3d="http://schemas.microsoft.com/office/drawing/2017/model3d" xmlns:o="urn:schemas-microsoft-com:office:office" xmlns:r="http://schemas.openxmlformats.org/officeDocument/2006/relationships" xmlns:m="http://schemas.openxmlformats.org/officeDocument/2006/math" xmlns:v="urn:schemas-microsoft-com:vml" xmlns:wp14="http://schemas.microsoft.com/office/word/2010/wordprocessingDrawing" xmlns:wp="http://schemas.openxmlformats.org/drawingml/2006/wordprocessingDrawing" xmlns:w10="urn:schemas-microsoft-com:office:word" xmlns:w="http://schemas.openxmlformats.org/wordprocessingml/2006/main" xmlns:w14="http://schemas.microsoft.com/office/word/2010/wordml" xmlns:w15="http://schemas.microsoft.com/office/word/2012/wordml" xmlns:w16cid="http://schemas.microsoft.com/office/word/2016/wordml/cid" xmlns:w16se="http://schemas.microsoft.com/office/word/2015/wordml/symex" xmlns:wpg="http://schemas.microsoft.com/office/word/2010/wordprocessingGroup" xmlns:wpi="http://schemas.microsoft.com/office/word/2010/wordprocessingInk" xmlns:wne="http://schemas.microsoft.com/office/word/2006/wordml" xmlns:wps="http://schemas.microsoft.com/office/word/2010/wordprocessingShape" mc:Ignorable="w14 w15 w16se w16cid wp14">
   <w:sdt>
     <w:sdtPr>
       <w:rPr>
@@ -2955,7 +2954,7 @@
 </file>
 
 <file path=word/footer2.xml><?xml version="1.0" encoding="utf-8"?>
-<w:ftr xmlns:wpc="http://schemas.microsoft.com/office/word/2010/wordprocessingCanvas" xmlns:cx="http://schemas.microsoft.com/office/drawing/2014/chartex" xmlns:cx1="http://schemas.microsoft.com/office/drawing/2015/9/8/chartex" xmlns:cx2="http://schemas.microsoft.com/office/drawing/2015/10/21/chartex" xmlns:cx3="http://schemas.microsoft.com/office/drawing/2016/5/9/chartex" xmlns:cx4="http://schemas.microsoft.com/office/drawing/2016/5/10/chartex" xmlns:cx5="http://schemas.microsoft.com/office/drawing/2016/5/11/chartex" xmlns:cx6="http://schemas.microsoft.com/office/drawing/2016/5/12/chartex" xmlns:cx7="http://schemas.microsoft.com/office/drawing/2016/5/13/chartex" xmlns:cx8="http://schemas.microsoft.com/office/drawing/2016/5/14/chartex" xmlns:mc="http://schemas.openxmlformats.org/markup-compatibility/2006" xmlns:aink="http://schemas.microsoft.com/office/drawing/2016/ink" xmlns:am3d="http://schemas.microsoft.com/office/drawing/2017/model3d" xmlns:o="urn:schemas-microsoft-com:office:office" xmlns:oel="http://schemas.microsoft.com/office/2019/extlst" xmlns:r="http://schemas.openxmlformats.org/officeDocument/2006/relationships" xmlns:m="http://schemas.openxmlformats.org/officeDocument/2006/math" xmlns:v="urn:schemas-microsoft-com:vml" xmlns:wp14="http://schemas.microsoft.com/office/word/2010/wordprocessingDrawing" xmlns:wp="http://schemas.openxmlformats.org/drawingml/2006/wordprocessingDrawing" xmlns:w10="urn:schemas-microsoft-com:office:word" xmlns:w="http://schemas.openxmlformats.org/wordprocessingml/2006/main" xmlns:w14="http://schemas.microsoft.com/office/word/2010/wordml" xmlns:w15="http://schemas.microsoft.com/office/word/2012/wordml" xmlns:w16cex="http://schemas.microsoft.com/office/word/2018/wordml/cex" xmlns:w16cid="http://schemas.microsoft.com/office/word/2016/wordml/cid" xmlns:w16="http://schemas.microsoft.com/office/word/2018/wordml" xmlns:w16sdtdh="http://schemas.microsoft.com/office/word/2020/wordml/sdtdatahash" xmlns:w16se="http://schemas.microsoft.com/office/word/2015/wordml/symex" xmlns:wpg="http://schemas.microsoft.com/office/word/2010/wordprocessingGroup" xmlns:wpi="http://schemas.microsoft.com/office/word/2010/wordprocessingInk" xmlns:wne="http://schemas.microsoft.com/office/word/2006/wordml" xmlns:wps="http://schemas.microsoft.com/office/word/2010/wordprocessingShape" mc:Ignorable="w14 w15 w16se w16cid w16 w16cex w16sdtdh wp14">
+<w:ftr xmlns:wpc="http://schemas.microsoft.com/office/word/2010/wordprocessingCanvas" xmlns:cx="http://schemas.microsoft.com/office/drawing/2014/chartex" xmlns:cx1="http://schemas.microsoft.com/office/drawing/2015/9/8/chartex" xmlns:cx2="http://schemas.microsoft.com/office/drawing/2015/10/21/chartex" xmlns:cx3="http://schemas.microsoft.com/office/drawing/2016/5/9/chartex" xmlns:cx4="http://schemas.microsoft.com/office/drawing/2016/5/10/chartex" xmlns:cx5="http://schemas.microsoft.com/office/drawing/2016/5/11/chartex" xmlns:cx6="http://schemas.microsoft.com/office/drawing/2016/5/12/chartex" xmlns:cx7="http://schemas.microsoft.com/office/drawing/2016/5/13/chartex" xmlns:cx8="http://schemas.microsoft.com/office/drawing/2016/5/14/chartex" xmlns:mc="http://schemas.openxmlformats.org/markup-compatibility/2006" xmlns:aink="http://schemas.microsoft.com/office/drawing/2016/ink" xmlns:am3d="http://schemas.microsoft.com/office/drawing/2017/model3d" xmlns:o="urn:schemas-microsoft-com:office:office" xmlns:r="http://schemas.openxmlformats.org/officeDocument/2006/relationships" xmlns:m="http://schemas.openxmlformats.org/officeDocument/2006/math" xmlns:v="urn:schemas-microsoft-com:vml" xmlns:wp14="http://schemas.microsoft.com/office/word/2010/wordprocessingDrawing" xmlns:wp="http://schemas.openxmlformats.org/drawingml/2006/wordprocessingDrawing" xmlns:w10="urn:schemas-microsoft-com:office:word" xmlns:w="http://schemas.openxmlformats.org/wordprocessingml/2006/main" xmlns:w14="http://schemas.microsoft.com/office/word/2010/wordml" xmlns:w15="http://schemas.microsoft.com/office/word/2012/wordml" xmlns:w16cid="http://schemas.microsoft.com/office/word/2016/wordml/cid" xmlns:w16se="http://schemas.microsoft.com/office/word/2015/wordml/symex" xmlns:wpg="http://schemas.microsoft.com/office/word/2010/wordprocessingGroup" xmlns:wpi="http://schemas.microsoft.com/office/word/2010/wordprocessingInk" xmlns:wne="http://schemas.microsoft.com/office/word/2006/wordml" xmlns:wps="http://schemas.microsoft.com/office/word/2010/wordprocessingShape" mc:Ignorable="w14 w15 w16se w16cid wp14">
   <w:sdt>
     <w:sdtPr>
       <w:rPr>
@@ -3025,7 +3024,7 @@
 </file>
 
 <file path=word/footnotes.xml><?xml version="1.0" encoding="utf-8"?>
-<w:footnotes xmlns:wpc="http://schemas.microsoft.com/office/word/2010/wordprocessingCanvas" xmlns:cx="http://schemas.microsoft.com/office/drawing/2014/chartex" xmlns:cx1="http://schemas.microsoft.com/office/drawing/2015/9/8/chartex" xmlns:cx2="http://schemas.microsoft.com/office/drawing/2015/10/21/chartex" xmlns:cx3="http://schemas.microsoft.com/office/drawing/2016/5/9/chartex" xmlns:cx4="http://schemas.microsoft.com/office/drawing/2016/5/10/chartex" xmlns:cx5="http://schemas.microsoft.com/office/drawing/2016/5/11/chartex" xmlns:cx6="http://schemas.microsoft.com/office/drawing/2016/5/12/chartex" xmlns:cx7="http://schemas.microsoft.com/office/drawing/2016/5/13/chartex" xmlns:cx8="http://schemas.microsoft.com/office/drawing/2016/5/14/chartex" xmlns:mc="http://schemas.openxmlformats.org/markup-compatibility/2006" xmlns:aink="http://schemas.microsoft.com/office/drawing/2016/ink" xmlns:am3d="http://schemas.microsoft.com/office/drawing/2017/model3d" xmlns:o="urn:schemas-microsoft-com:office:office" xmlns:oel="http://schemas.microsoft.com/office/2019/extlst" xmlns:r="http://schemas.openxmlformats.org/officeDocument/2006/relationships" xmlns:m="http://schemas.openxmlformats.org/officeDocument/2006/math" xmlns:v="urn:schemas-microsoft-com:vml" xmlns:wp14="http://schemas.microsoft.com/office/word/2010/wordprocessingDrawing" xmlns:wp="http://schemas.openxmlformats.org/drawingml/2006/wordprocessingDrawing" xmlns:w10="urn:schemas-microsoft-com:office:word" xmlns:w="http://schemas.openxmlformats.org/wordprocessingml/2006/main" xmlns:w14="http://schemas.microsoft.com/office/word/2010/wordml" xmlns:w15="http://schemas.microsoft.com/office/word/2012/wordml" xmlns:w16cex="http://schemas.microsoft.com/office/word/2018/wordml/cex" xmlns:w16cid="http://schemas.microsoft.com/office/word/2016/wordml/cid" xmlns:w16="http://schemas.microsoft.com/office/word/2018/wordml" xmlns:w16sdtdh="http://schemas.microsoft.com/office/word/2020/wordml/sdtdatahash" xmlns:w16se="http://schemas.microsoft.com/office/word/2015/wordml/symex" xmlns:wpg="http://schemas.microsoft.com/office/word/2010/wordprocessingGroup" xmlns:wpi="http://schemas.microsoft.com/office/word/2010/wordprocessingInk" xmlns:wne="http://schemas.microsoft.com/office/word/2006/wordml" xmlns:wps="http://schemas.microsoft.com/office/word/2010/wordprocessingShape" mc:Ignorable="w14 w15 w16se w16cid w16 w16cex w16sdtdh wp14">
+<w:footnotes xmlns:wpc="http://schemas.microsoft.com/office/word/2010/wordprocessingCanvas" xmlns:cx="http://schemas.microsoft.com/office/drawing/2014/chartex" xmlns:cx1="http://schemas.microsoft.com/office/drawing/2015/9/8/chartex" xmlns:cx2="http://schemas.microsoft.com/office/drawing/2015/10/21/chartex" xmlns:cx3="http://schemas.microsoft.com/office/drawing/2016/5/9/chartex" xmlns:cx4="http://schemas.microsoft.com/office/drawing/2016/5/10/chartex" xmlns:cx5="http://schemas.microsoft.com/office/drawing/2016/5/11/chartex" xmlns:cx6="http://schemas.microsoft.com/office/drawing/2016/5/12/chartex" xmlns:cx7="http://schemas.microsoft.com/office/drawing/2016/5/13/chartex" xmlns:cx8="http://schemas.microsoft.com/office/drawing/2016/5/14/chartex" xmlns:mc="http://schemas.openxmlformats.org/markup-compatibility/2006" xmlns:aink="http://schemas.microsoft.com/office/drawing/2016/ink" xmlns:am3d="http://schemas.microsoft.com/office/drawing/2017/model3d" xmlns:o="urn:schemas-microsoft-com:office:office" xmlns:r="http://schemas.openxmlformats.org/officeDocument/2006/relationships" xmlns:m="http://schemas.openxmlformats.org/officeDocument/2006/math" xmlns:v="urn:schemas-microsoft-com:vml" xmlns:wp14="http://schemas.microsoft.com/office/word/2010/wordprocessingDrawing" xmlns:wp="http://schemas.openxmlformats.org/drawingml/2006/wordprocessingDrawing" xmlns:w10="urn:schemas-microsoft-com:office:word" xmlns:w="http://schemas.openxmlformats.org/wordprocessingml/2006/main" xmlns:w14="http://schemas.microsoft.com/office/word/2010/wordml" xmlns:w15="http://schemas.microsoft.com/office/word/2012/wordml" xmlns:w16cid="http://schemas.microsoft.com/office/word/2016/wordml/cid" xmlns:w16se="http://schemas.microsoft.com/office/word/2015/wordml/symex" xmlns:wpg="http://schemas.microsoft.com/office/word/2010/wordprocessingGroup" xmlns:wpi="http://schemas.microsoft.com/office/word/2010/wordprocessingInk" xmlns:wne="http://schemas.microsoft.com/office/word/2006/wordml" xmlns:wps="http://schemas.microsoft.com/office/word/2010/wordprocessingShape" mc:Ignorable="w14 w15 w16se w16cid wp14">
   <w:footnote w:type="separator" w:id="-1">
     <w:p>
       <w:r>
@@ -3043,8 +3042,16 @@
 </w:footnotes>
 </file>
 
+<file path=word/people.xml><?xml version="1.0" encoding="utf-8"?>
+<w15:people xmlns:wpc="http://schemas.microsoft.com/office/word/2010/wordprocessingCanvas" xmlns:cx="http://schemas.microsoft.com/office/drawing/2014/chartex" xmlns:cx1="http://schemas.microsoft.com/office/drawing/2015/9/8/chartex" xmlns:cx2="http://schemas.microsoft.com/office/drawing/2015/10/21/chartex" xmlns:cx3="http://schemas.microsoft.com/office/drawing/2016/5/9/chartex" xmlns:cx4="http://schemas.microsoft.com/office/drawing/2016/5/10/chartex" xmlns:cx5="http://schemas.microsoft.com/office/drawing/2016/5/11/chartex" xmlns:cx6="http://schemas.microsoft.com/office/drawing/2016/5/12/chartex" xmlns:cx7="http://schemas.microsoft.com/office/drawing/2016/5/13/chartex" xmlns:cx8="http://schemas.microsoft.com/office/drawing/2016/5/14/chartex" xmlns:mc="http://schemas.openxmlformats.org/markup-compatibility/2006" xmlns:aink="http://schemas.microsoft.com/office/drawing/2016/ink" xmlns:am3d="http://schemas.microsoft.com/office/drawing/2017/model3d" xmlns:o="urn:schemas-microsoft-com:office:office" xmlns:r="http://schemas.openxmlformats.org/officeDocument/2006/relationships" xmlns:m="http://schemas.openxmlformats.org/officeDocument/2006/math" xmlns:v="urn:schemas-microsoft-com:vml" xmlns:wp14="http://schemas.microsoft.com/office/word/2010/wordprocessingDrawing" xmlns:wp="http://schemas.openxmlformats.org/drawingml/2006/wordprocessingDrawing" xmlns:w10="urn:schemas-microsoft-com:office:word" xmlns:w="http://schemas.openxmlformats.org/wordprocessingml/2006/main" xmlns:w14="http://schemas.microsoft.com/office/word/2010/wordml" xmlns:w15="http://schemas.microsoft.com/office/word/2012/wordml" xmlns:w16cid="http://schemas.microsoft.com/office/word/2016/wordml/cid" xmlns:w16se="http://schemas.microsoft.com/office/word/2015/wordml/symex" xmlns:wpg="http://schemas.microsoft.com/office/word/2010/wordprocessingGroup" xmlns:wpi="http://schemas.microsoft.com/office/word/2010/wordprocessingInk" xmlns:wne="http://schemas.microsoft.com/office/word/2006/wordml" xmlns:wps="http://schemas.microsoft.com/office/word/2010/wordprocessingShape" mc:Ignorable="w14 w15 w16se w16cid wp14">
+  <w15:person w15:author="Dave Bridges">
+    <w15:presenceInfo w15:providerId="Windows Live" w15:userId="4bc1184c43c78bbd"/>
+  </w15:person>
+</w15:people>
+</file>
+
 <file path=word/styles.xml><?xml version="1.0" encoding="utf-8"?>
-<w:styles xmlns:mc="http://schemas.openxmlformats.org/markup-compatibility/2006" xmlns:r="http://schemas.openxmlformats.org/officeDocument/2006/relationships" xmlns:w="http://schemas.openxmlformats.org/wordprocessingml/2006/main" xmlns:w14="http://schemas.microsoft.com/office/word/2010/wordml" xmlns:w15="http://schemas.microsoft.com/office/word/2012/wordml" xmlns:w16cex="http://schemas.microsoft.com/office/word/2018/wordml/cex" xmlns:w16cid="http://schemas.microsoft.com/office/word/2016/wordml/cid" xmlns:w16="http://schemas.microsoft.com/office/word/2018/wordml" xmlns:w16sdtdh="http://schemas.microsoft.com/office/word/2020/wordml/sdtdatahash" xmlns:w16se="http://schemas.microsoft.com/office/word/2015/wordml/symex" mc:Ignorable="w14 w15 w16se w16cid w16 w16cex w16sdtdh">
+<w:styles xmlns:mc="http://schemas.openxmlformats.org/markup-compatibility/2006" xmlns:r="http://schemas.openxmlformats.org/officeDocument/2006/relationships" xmlns:w="http://schemas.openxmlformats.org/wordprocessingml/2006/main" xmlns:w14="http://schemas.microsoft.com/office/word/2010/wordml" xmlns:w15="http://schemas.microsoft.com/office/word/2012/wordml" xmlns:w16cid="http://schemas.microsoft.com/office/word/2016/wordml/cid" xmlns:w16se="http://schemas.microsoft.com/office/word/2015/wordml/symex" mc:Ignorable="w14 w15 w16se w16cid">
   <w:docDefaults>
     <w:rPrDefault>
       <w:rPr>
@@ -3056,7 +3063,7 @@
     </w:rPrDefault>
     <w:pPrDefault/>
   </w:docDefaults>
-  <w:latentStyles w:defLockedState="0" w:defUIPriority="99" w:defSemiHidden="0" w:defUnhideWhenUsed="0" w:defQFormat="0" w:count="376">
+  <w:latentStyles w:defLockedState="0" w:defUIPriority="99" w:defSemiHidden="0" w:defUnhideWhenUsed="0" w:defQFormat="0" w:count="375">
     <w:lsdException w:name="Normal" w:uiPriority="0" w:qFormat="1"/>
     <w:lsdException w:name="heading 1" w:uiPriority="9" w:qFormat="1"/>
     <w:lsdException w:name="heading 2" w:semiHidden="1" w:uiPriority="9" w:unhideWhenUsed="1" w:qFormat="1"/>
@@ -3432,7 +3439,6 @@
     <w:lsdException w:name="Smart Hyperlink" w:semiHidden="1" w:unhideWhenUsed="1"/>
     <w:lsdException w:name="Hashtag" w:semiHidden="1" w:unhideWhenUsed="1"/>
     <w:lsdException w:name="Unresolved Mention" w:semiHidden="1" w:unhideWhenUsed="1"/>
-    <w:lsdException w:name="Smart Link" w:semiHidden="1" w:unhideWhenUsed="1"/>
   </w:latentStyles>
   <w:style w:type="paragraph" w:default="1" w:styleId="Normal">
     <w:name w:val="Normal"/>
@@ -3673,6 +3679,33 @@
     <w:rPr>
       <w:color w:val="0000FF"/>
       <w:u w:val="single"/>
+    </w:rPr>
+  </w:style>
+  <w:style w:type="paragraph" w:styleId="BalloonText">
+    <w:name w:val="Balloon Text"/>
+    <w:basedOn w:val="Normal"/>
+    <w:link w:val="BalloonTextChar"/>
+    <w:uiPriority w:val="99"/>
+    <w:semiHidden/>
+    <w:unhideWhenUsed/>
+    <w:rsid w:val="00E40985"/>
+    <w:rPr>
+      <w:rFonts w:ascii="Times New Roman" w:hAnsi="Times New Roman" w:cs="Times New Roman"/>
+      <w:sz w:val="18"/>
+      <w:szCs w:val="18"/>
+    </w:rPr>
+  </w:style>
+  <w:style w:type="character" w:customStyle="1" w:styleId="BalloonTextChar">
+    <w:name w:val="Balloon Text Char"/>
+    <w:basedOn w:val="DefaultParagraphFont"/>
+    <w:link w:val="BalloonText"/>
+    <w:uiPriority w:val="99"/>
+    <w:semiHidden/>
+    <w:rsid w:val="00E40985"/>
+    <w:rPr>
+      <w:rFonts w:ascii="Times New Roman" w:hAnsi="Times New Roman" w:cs="Times New Roman"/>
+      <w:sz w:val="18"/>
+      <w:szCs w:val="18"/>
     </w:rPr>
   </w:style>
 </w:styles>

</xml_diff>

<commit_message>
added in supporting files for manuscript
</commit_message>
<xml_diff>
--- a/Manuscripts/GDF15 during Pregnancy/GDF15.Manuscript.docx
+++ b/Manuscripts/GDF15 during Pregnancy/GDF15.Manuscript.docx
@@ -1,6 +1,6 @@
 
 <file path=word/document.xml><?xml version="1.0" encoding="utf-8"?>
-<w:document xmlns:wpc="http://schemas.microsoft.com/office/word/2010/wordprocessingCanvas" xmlns:cx="http://schemas.microsoft.com/office/drawing/2014/chartex" xmlns:cx1="http://schemas.microsoft.com/office/drawing/2015/9/8/chartex" xmlns:cx2="http://schemas.microsoft.com/office/drawing/2015/10/21/chartex" xmlns:cx3="http://schemas.microsoft.com/office/drawing/2016/5/9/chartex" xmlns:cx4="http://schemas.microsoft.com/office/drawing/2016/5/10/chartex" xmlns:cx5="http://schemas.microsoft.com/office/drawing/2016/5/11/chartex" xmlns:cx6="http://schemas.microsoft.com/office/drawing/2016/5/12/chartex" xmlns:cx7="http://schemas.microsoft.com/office/drawing/2016/5/13/chartex" xmlns:cx8="http://schemas.microsoft.com/office/drawing/2016/5/14/chartex" xmlns:mc="http://schemas.openxmlformats.org/markup-compatibility/2006" xmlns:aink="http://schemas.microsoft.com/office/drawing/2016/ink" xmlns:am3d="http://schemas.microsoft.com/office/drawing/2017/model3d" xmlns:o="urn:schemas-microsoft-com:office:office" xmlns:r="http://schemas.openxmlformats.org/officeDocument/2006/relationships" xmlns:m="http://schemas.openxmlformats.org/officeDocument/2006/math" xmlns:v="urn:schemas-microsoft-com:vml" xmlns:wp14="http://schemas.microsoft.com/office/word/2010/wordprocessingDrawing" xmlns:wp="http://schemas.openxmlformats.org/drawingml/2006/wordprocessingDrawing" xmlns:w10="urn:schemas-microsoft-com:office:word" xmlns:w="http://schemas.openxmlformats.org/wordprocessingml/2006/main" xmlns:w14="http://schemas.microsoft.com/office/word/2010/wordml" xmlns:w15="http://schemas.microsoft.com/office/word/2012/wordml" xmlns:w16cid="http://schemas.microsoft.com/office/word/2016/wordml/cid" xmlns:w16se="http://schemas.microsoft.com/office/word/2015/wordml/symex" xmlns:wpg="http://schemas.microsoft.com/office/word/2010/wordprocessingGroup" xmlns:wpi="http://schemas.microsoft.com/office/word/2010/wordprocessingInk" xmlns:wne="http://schemas.microsoft.com/office/word/2006/wordml" xmlns:wps="http://schemas.microsoft.com/office/word/2010/wordprocessingShape" mc:Ignorable="w14 w15 w16se w16cid wp14">
+<w:document xmlns:wpc="http://schemas.microsoft.com/office/word/2010/wordprocessingCanvas" xmlns:cx="http://schemas.microsoft.com/office/drawing/2014/chartex" xmlns:cx1="http://schemas.microsoft.com/office/drawing/2015/9/8/chartex" xmlns:cx2="http://schemas.microsoft.com/office/drawing/2015/10/21/chartex" xmlns:cx3="http://schemas.microsoft.com/office/drawing/2016/5/9/chartex" xmlns:cx4="http://schemas.microsoft.com/office/drawing/2016/5/10/chartex" xmlns:cx5="http://schemas.microsoft.com/office/drawing/2016/5/11/chartex" xmlns:cx6="http://schemas.microsoft.com/office/drawing/2016/5/12/chartex" xmlns:cx7="http://schemas.microsoft.com/office/drawing/2016/5/13/chartex" xmlns:cx8="http://schemas.microsoft.com/office/drawing/2016/5/14/chartex" xmlns:mc="http://schemas.openxmlformats.org/markup-compatibility/2006" xmlns:aink="http://schemas.microsoft.com/office/drawing/2016/ink" xmlns:am3d="http://schemas.microsoft.com/office/drawing/2017/model3d" xmlns:o="urn:schemas-microsoft-com:office:office" xmlns:oel="http://schemas.microsoft.com/office/2019/extlst" xmlns:r="http://schemas.openxmlformats.org/officeDocument/2006/relationships" xmlns:m="http://schemas.openxmlformats.org/officeDocument/2006/math" xmlns:v="urn:schemas-microsoft-com:vml" xmlns:wp14="http://schemas.microsoft.com/office/word/2010/wordprocessingDrawing" xmlns:wp="http://schemas.openxmlformats.org/drawingml/2006/wordprocessingDrawing" xmlns:w10="urn:schemas-microsoft-com:office:word" xmlns:w="http://schemas.openxmlformats.org/wordprocessingml/2006/main" xmlns:w14="http://schemas.microsoft.com/office/word/2010/wordml" xmlns:w15="http://schemas.microsoft.com/office/word/2012/wordml" xmlns:w16cex="http://schemas.microsoft.com/office/word/2018/wordml/cex" xmlns:w16cid="http://schemas.microsoft.com/office/word/2016/wordml/cid" xmlns:w16="http://schemas.microsoft.com/office/word/2018/wordml" xmlns:w16sdtdh="http://schemas.microsoft.com/office/word/2020/wordml/sdtdatahash" xmlns:w16se="http://schemas.microsoft.com/office/word/2015/wordml/symex" xmlns:wpg="http://schemas.microsoft.com/office/word/2010/wordprocessingGroup" xmlns:wpi="http://schemas.microsoft.com/office/word/2010/wordprocessingInk" xmlns:wne="http://schemas.microsoft.com/office/word/2006/wordml" xmlns:wps="http://schemas.microsoft.com/office/word/2010/wordprocessingShape" mc:Ignorable="w14 w15 w16se w16cid w16 w16cex w16sdtdh wp14">
   <w:body>
     <w:p>
       <w:pPr>
@@ -84,16 +84,8 @@
         <w:rPr>
           <w:rFonts w:ascii="Times New Roman" w:hAnsi="Times New Roman" w:cs="Times New Roman"/>
         </w:rPr>
-        <w:t xml:space="preserve"> C. </w:t>
-      </w:r>
-      <w:proofErr w:type="spellStart"/>
-      <w:r>
-        <w:rPr>
-          <w:rFonts w:ascii="Times New Roman" w:hAnsi="Times New Roman" w:cs="Times New Roman"/>
-        </w:rPr>
-        <w:t>Mulcahy</w:t>
-      </w:r>
-      <w:proofErr w:type="spellEnd"/>
+        <w:t xml:space="preserve"> C. Mulcahy</w:t>
+      </w:r>
       <w:r>
         <w:rPr>
           <w:rFonts w:ascii="Times New Roman" w:hAnsi="Times New Roman" w:cs="Times New Roman"/>
@@ -386,7 +378,7 @@
         </w:rPr>
         <w:t>Dave Bridges, PhD, Email address: </w:t>
       </w:r>
-      <w:hyperlink r:id="rId9" w:history="1">
+      <w:hyperlink r:id="rId10" w:history="1">
         <w:r>
           <w:rPr>
             <w:rFonts w:ascii="Times New Roman" w:eastAsia="Times New Roman" w:hAnsi="Times New Roman" w:cs="Times New Roman"/>
@@ -437,8 +429,8 @@
           <w:rFonts w:ascii="Times New Roman" w:hAnsi="Times New Roman" w:cs="Times New Roman"/>
         </w:rPr>
         <w:sectPr>
-          <w:footerReference w:type="even" r:id="rId10"/>
-          <w:footerReference w:type="default" r:id="rId11"/>
+          <w:footerReference w:type="even" r:id="rId11"/>
+          <w:footerReference w:type="default" r:id="rId12"/>
           <w:pgSz w:w="12240" w:h="15840"/>
           <w:pgMar w:top="1440" w:right="1440" w:bottom="1440" w:left="1440" w:header="720" w:footer="720" w:gutter="0"/>
           <w:cols w:space="720"/>
@@ -534,7 +526,8 @@
       <w:pPr>
         <w:spacing w:line="360" w:lineRule="auto"/>
         <w:rPr>
-          <w:rFonts w:ascii="Times New Roman" w:eastAsia="Times New Roman" w:hAnsi="Times New Roman" w:cs="Times New Roman"/>
+          <w:ins w:id="1" w:author="Molly Mulcahy" w:date="2022-05-05T15:24:00Z"/>
+          <w:rFonts w:ascii="Times New Roman" w:hAnsi="Times New Roman" w:cs="Times New Roman"/>
         </w:rPr>
       </w:pPr>
       <w:r>
@@ -611,7 +604,7 @@
         </w:rPr>
         <w:t xml:space="preserve"> </w:t>
       </w:r>
-      <w:ins w:id="1" w:author="Dave Bridges" w:date="2022-05-05T14:50:00Z">
+      <w:ins w:id="2" w:author="Dave Bridges" w:date="2022-05-05T14:50:00Z">
         <w:r>
           <w:rPr>
             <w:rFonts w:ascii="Times New Roman" w:hAnsi="Times New Roman" w:cs="Times New Roman"/>
@@ -631,7 +624,7 @@
         </w:rPr>
         <w:t xml:space="preserve">nimals were </w:t>
       </w:r>
-      <w:del w:id="2" w:author="Dave Bridges" w:date="2022-05-05T14:50:00Z">
+      <w:del w:id="3" w:author="Dave Bridges" w:date="2022-05-05T14:50:00Z">
         <w:r>
           <w:rPr>
             <w:rFonts w:ascii="Times New Roman" w:hAnsi="Times New Roman" w:cs="Times New Roman"/>
@@ -688,6 +681,15 @@
           <w:delText xml:space="preserve"> were </w:delText>
         </w:r>
       </w:del>
+    </w:p>
+    <w:p>
+      <w:pPr>
+        <w:spacing w:line="360" w:lineRule="auto"/>
+        <w:rPr>
+          <w:ins w:id="4" w:author="Molly Mulcahy" w:date="2022-05-05T15:28:00Z"/>
+          <w:rFonts w:ascii="Times New Roman" w:eastAsia="Times New Roman" w:hAnsi="Times New Roman" w:cs="Times New Roman"/>
+        </w:rPr>
+      </w:pPr>
       <w:r>
         <w:rPr>
           <w:rFonts w:ascii="Times New Roman" w:hAnsi="Times New Roman" w:cs="Times New Roman"/>
@@ -741,13 +743,58 @@
         <w:rPr>
           <w:rFonts w:ascii="Times New Roman" w:hAnsi="Times New Roman" w:cs="Times New Roman"/>
         </w:rPr>
-        <w:t xml:space="preserve"> Briefly, </w:t>
-      </w:r>
-      <w:r>
-        <w:rPr>
-          <w:rFonts w:ascii="Times New Roman" w:hAnsi="Times New Roman" w:cs="Times New Roman"/>
-        </w:rPr>
-        <w:t>C57BL6/J mice were obtained from Jackson laboratories (RRID</w:t>
+        <w:t xml:space="preserve"> </w:t>
+      </w:r>
+      <w:ins w:id="5" w:author="Molly Mulcahy" w:date="2022-05-05T15:24:00Z">
+        <w:r>
+          <w:rPr>
+            <w:rFonts w:ascii="Times New Roman" w:hAnsi="Times New Roman" w:cs="Times New Roman"/>
+          </w:rPr>
+          <w:t xml:space="preserve">Don’t need this level of </w:t>
+        </w:r>
+      </w:ins>
+      <w:ins w:id="6" w:author="Molly Mulcahy" w:date="2022-05-05T15:25:00Z">
+        <w:r>
+          <w:rPr>
+            <w:rFonts w:ascii="Times New Roman" w:hAnsi="Times New Roman" w:cs="Times New Roman"/>
+          </w:rPr>
+          <w:t xml:space="preserve">detail, just say CRISPR Cas-9 deletion of Exon 2. </w:t>
+        </w:r>
+      </w:ins>
+      <w:ins w:id="7" w:author="Molly Mulcahy" w:date="2022-05-05T15:28:00Z">
+        <w:r>
+          <w:rPr>
+            <w:rFonts w:ascii="Times New Roman" w:hAnsi="Times New Roman" w:cs="Times New Roman"/>
+          </w:rPr>
+          <w:t>Exon 2 (translational start site) which we ablated, is in every GDF15 transcript (confirm)</w:t>
+        </w:r>
+      </w:ins>
+    </w:p>
+    <w:p>
+      <w:pPr>
+        <w:spacing w:line="360" w:lineRule="auto"/>
+        <w:rPr>
+          <w:rFonts w:ascii="Times New Roman" w:eastAsia="Times New Roman" w:hAnsi="Times New Roman" w:cs="Times New Roman"/>
+        </w:rPr>
+      </w:pPr>
+      <w:r>
+        <w:rPr>
+          <w:rFonts w:ascii="Times New Roman" w:hAnsi="Times New Roman" w:cs="Times New Roman"/>
+        </w:rPr>
+        <w:t xml:space="preserve">Briefly, </w:t>
+      </w:r>
+      <w:r>
+        <w:rPr>
+          <w:rFonts w:ascii="Times New Roman" w:hAnsi="Times New Roman" w:cs="Times New Roman"/>
+        </w:rPr>
+        <w:t>C57BL6/J mice were obtained from Jackson laboratories (</w:t>
+      </w:r>
+      <w:commentRangeStart w:id="8"/>
+      <w:r>
+        <w:rPr>
+          <w:rFonts w:ascii="Times New Roman" w:hAnsi="Times New Roman" w:cs="Times New Roman"/>
+        </w:rPr>
+        <w:t>RRID</w:t>
       </w:r>
       <w:r>
         <w:rPr>
@@ -769,6 +816,13 @@
         </w:rPr>
         <w:t>MSR_JAX:000664</w:t>
       </w:r>
+      <w:commentRangeEnd w:id="8"/>
+      <w:r>
+        <w:rPr>
+          <w:rStyle w:val="CommentReference"/>
+        </w:rPr>
+        <w:commentReference w:id="8"/>
+      </w:r>
       <w:r>
         <w:rPr>
           <w:rFonts w:ascii="Times New Roman" w:hAnsi="Times New Roman" w:cs="Times New Roman"/>
@@ -781,7 +835,7 @@
         </w:rPr>
         <w:t xml:space="preserve">. </w:t>
       </w:r>
-      <w:commentRangeStart w:id="3"/>
+      <w:commentRangeStart w:id="9"/>
       <w:r>
         <w:rPr>
           <w:rFonts w:ascii="Times New Roman" w:hAnsi="Times New Roman" w:cs="Times New Roman"/>
@@ -848,12 +902,12 @@
         </w:rPr>
         <w:t>loss exon 2 buy PCR and DNA sequencing</w:t>
       </w:r>
-      <w:commentRangeEnd w:id="3"/>
+      <w:commentRangeEnd w:id="9"/>
       <w:r>
         <w:rPr>
           <w:rStyle w:val="CommentReference"/>
         </w:rPr>
-        <w:commentReference w:id="3"/>
+        <w:commentReference w:id="9"/>
       </w:r>
       <w:r>
         <w:rPr>
@@ -1094,7 +1148,7 @@
         </w:rPr>
         <w:t xml:space="preserve"> bands, one at 200bp (KO) and another at 600</w:t>
       </w:r>
-      <w:ins w:id="4" w:author="Dave Bridges" w:date="2022-05-05T14:51:00Z">
+      <w:ins w:id="10" w:author="Dave Bridges" w:date="2022-05-05T14:51:00Z">
         <w:r>
           <w:rPr>
             <w:rFonts w:ascii="Times New Roman" w:hAnsi="Times New Roman" w:cs="Times New Roman"/>
@@ -1119,310 +1173,11 @@
       <w:pPr>
         <w:pStyle w:val="Heading2"/>
       </w:pPr>
+      <w:commentRangeStart w:id="11"/>
       <w:r>
         <w:t>Mating</w:t>
       </w:r>
-    </w:p>
-    <w:p>
-      <w:pPr>
-        <w:spacing w:line="360" w:lineRule="auto"/>
-        <w:rPr>
-          <w:rFonts w:ascii="Times New Roman" w:hAnsi="Times New Roman" w:cs="Times New Roman"/>
-        </w:rPr>
-      </w:pPr>
-      <w:r>
-        <w:rPr>
-          <w:rFonts w:ascii="Times New Roman" w:hAnsi="Times New Roman" w:cs="Times New Roman"/>
-        </w:rPr>
-        <w:t>To generate study animals, heterozygous mating pairs (</w:t>
-      </w:r>
-      <w:r>
-        <w:rPr>
-          <w:rFonts w:ascii="Times New Roman" w:hAnsi="Times New Roman" w:cs="Times New Roman"/>
-          <w:i/>
-          <w:iCs/>
-        </w:rPr>
-        <w:t>Gdf15</w:t>
-      </w:r>
-      <w:r>
-        <w:rPr>
-          <w:rFonts w:ascii="Times New Roman" w:hAnsi="Times New Roman" w:cs="Times New Roman"/>
-          <w:i/>
-          <w:iCs/>
-          <w:vertAlign w:val="superscript"/>
-        </w:rPr>
-        <w:t>+/-</w:t>
-      </w:r>
-      <w:r>
-        <w:rPr>
-          <w:rFonts w:ascii="Times New Roman" w:hAnsi="Times New Roman" w:cs="Times New Roman"/>
-        </w:rPr>
-        <w:t xml:space="preserve">) were combined to generate the F1 experimental animals (dams and sires). This project used only mating pairs that were homozygous for </w:t>
-      </w:r>
-      <w:r>
-        <w:rPr>
-          <w:rFonts w:ascii="Times New Roman" w:hAnsi="Times New Roman" w:cs="Times New Roman"/>
-          <w:i/>
-          <w:iCs/>
-        </w:rPr>
-        <w:t>Gdf15</w:t>
-      </w:r>
-      <w:r>
-        <w:rPr>
-          <w:rFonts w:ascii="Times New Roman" w:hAnsi="Times New Roman" w:cs="Times New Roman"/>
-        </w:rPr>
-        <w:t xml:space="preserve"> and are referred to as </w:t>
-      </w:r>
-      <w:r>
-        <w:rPr>
-          <w:rFonts w:ascii="Times New Roman" w:hAnsi="Times New Roman" w:cs="Times New Roman"/>
-          <w:i/>
-          <w:iCs/>
-        </w:rPr>
-        <w:t>Gdf15</w:t>
-      </w:r>
-      <w:r>
-        <w:rPr>
-          <w:rFonts w:ascii="Times New Roman" w:hAnsi="Times New Roman" w:cs="Times New Roman"/>
-          <w:i/>
-          <w:iCs/>
-          <w:vertAlign w:val="superscript"/>
-        </w:rPr>
-        <w:t>-/-</w:t>
-      </w:r>
-      <w:r>
-        <w:rPr>
-          <w:rFonts w:ascii="Times New Roman" w:hAnsi="Times New Roman" w:cs="Times New Roman"/>
-        </w:rPr>
-        <w:t xml:space="preserve">(KO), </w:t>
-      </w:r>
-      <w:r>
-        <w:rPr>
-          <w:rFonts w:ascii="Times New Roman" w:hAnsi="Times New Roman" w:cs="Times New Roman"/>
-          <w:i/>
-          <w:iCs/>
-        </w:rPr>
-        <w:t>Gdf15</w:t>
-      </w:r>
-      <w:r>
-        <w:rPr>
-          <w:rFonts w:ascii="Times New Roman" w:hAnsi="Times New Roman" w:cs="Times New Roman"/>
-          <w:i/>
-          <w:iCs/>
-          <w:vertAlign w:val="superscript"/>
-        </w:rPr>
-        <w:t>+/+</w:t>
-      </w:r>
-      <w:r>
-        <w:rPr>
-          <w:rFonts w:ascii="Times New Roman" w:hAnsi="Times New Roman" w:cs="Times New Roman"/>
-        </w:rPr>
-        <w:t xml:space="preserve"> (WT) for the remainder of this work. </w:t>
-      </w:r>
-      <w:r>
-        <w:rPr>
-          <w:rFonts w:ascii="Times New Roman" w:hAnsi="Times New Roman" w:cs="Times New Roman"/>
-        </w:rPr>
-        <w:t>Adult female mice</w:t>
-      </w:r>
-      <w:r>
-        <w:rPr>
-          <w:rFonts w:ascii="Times New Roman" w:hAnsi="Times New Roman" w:cs="Times New Roman"/>
-        </w:rPr>
-        <w:t xml:space="preserve"> (GDF15</w:t>
-      </w:r>
-      <w:r>
-        <w:rPr>
-          <w:rFonts w:ascii="Times New Roman" w:hAnsi="Times New Roman" w:cs="Times New Roman"/>
-          <w:vertAlign w:val="superscript"/>
-        </w:rPr>
-        <w:t>-/-</w:t>
-      </w:r>
-      <w:r>
-        <w:rPr>
-          <w:rFonts w:ascii="Times New Roman" w:hAnsi="Times New Roman" w:cs="Times New Roman"/>
-        </w:rPr>
-        <w:t>n=8</w:t>
-      </w:r>
-      <w:r>
-        <w:rPr>
-          <w:rFonts w:ascii="Times New Roman" w:hAnsi="Times New Roman" w:cs="Times New Roman"/>
-          <w:vertAlign w:val="superscript"/>
-        </w:rPr>
-        <w:t xml:space="preserve"> </w:t>
-      </w:r>
-      <w:r>
-        <w:rPr>
-          <w:rFonts w:ascii="Times New Roman" w:hAnsi="Times New Roman" w:cs="Times New Roman"/>
-        </w:rPr>
-        <w:t>, GDF15</w:t>
-      </w:r>
-      <w:r>
-        <w:rPr>
-          <w:rFonts w:ascii="Times New Roman" w:hAnsi="Times New Roman" w:cs="Times New Roman"/>
-          <w:vertAlign w:val="superscript"/>
-        </w:rPr>
-        <w:t>+/+</w:t>
-      </w:r>
-      <w:r>
-        <w:rPr>
-          <w:rFonts w:ascii="Times New Roman" w:hAnsi="Times New Roman" w:cs="Times New Roman"/>
-        </w:rPr>
-        <w:t>n</w:t>
-      </w:r>
-      <w:r>
-        <w:rPr>
-          <w:rFonts w:ascii="Times New Roman" w:hAnsi="Times New Roman" w:cs="Times New Roman"/>
-        </w:rPr>
-        <w:t>=6)</w:t>
-      </w:r>
-      <w:r>
-        <w:rPr>
-          <w:rFonts w:ascii="Times New Roman" w:hAnsi="Times New Roman" w:cs="Times New Roman"/>
-        </w:rPr>
-        <w:t>, at least 70</w:t>
-      </w:r>
-      <w:r>
-        <w:rPr>
-          <w:rFonts w:ascii="Times New Roman" w:hAnsi="Times New Roman" w:cs="Times New Roman"/>
-        </w:rPr>
-        <w:t xml:space="preserve"> </w:t>
-      </w:r>
-      <w:r>
-        <w:rPr>
-          <w:rFonts w:ascii="Times New Roman" w:hAnsi="Times New Roman" w:cs="Times New Roman"/>
-        </w:rPr>
-        <w:t>days old, were singly house</w:t>
-      </w:r>
-      <w:r>
-        <w:rPr>
-          <w:rFonts w:ascii="Times New Roman" w:hAnsi="Times New Roman" w:cs="Times New Roman"/>
-        </w:rPr>
-        <w:t xml:space="preserve">d with </w:t>
-      </w:r>
-      <w:r>
-        <w:rPr>
-          <w:rFonts w:ascii="Times New Roman" w:hAnsi="Times New Roman" w:cs="Times New Roman"/>
-          <w:i/>
-          <w:iCs/>
-        </w:rPr>
-        <w:t>ad libitum</w:t>
-      </w:r>
-      <w:r>
-        <w:rPr>
-          <w:rFonts w:ascii="Times New Roman" w:hAnsi="Times New Roman" w:cs="Times New Roman"/>
-        </w:rPr>
-        <w:t xml:space="preserve"> access to</w:t>
-      </w:r>
-      <w:r>
-        <w:rPr>
-          <w:rFonts w:ascii="Times New Roman" w:hAnsi="Times New Roman" w:cs="Times New Roman"/>
-        </w:rPr>
-        <w:t xml:space="preserve"> </w:t>
-      </w:r>
-      <w:r>
-        <w:rPr>
-          <w:rFonts w:ascii="Times New Roman" w:hAnsi="Times New Roman" w:cs="Times New Roman"/>
-        </w:rPr>
-        <w:t>w</w:t>
-      </w:r>
-      <w:r>
-        <w:rPr>
-          <w:rFonts w:ascii="Times New Roman" w:hAnsi="Times New Roman" w:cs="Times New Roman"/>
-        </w:rPr>
-        <w:t xml:space="preserve">ater and </w:t>
-      </w:r>
-      <w:r>
-        <w:rPr>
-          <w:rFonts w:ascii="Times New Roman" w:hAnsi="Times New Roman" w:cs="Times New Roman"/>
-        </w:rPr>
-        <w:t xml:space="preserve">a standard chow diet </w:t>
-      </w:r>
-      <w:r>
-        <w:rPr>
-          <w:rFonts w:ascii="Times New Roman" w:hAnsi="Times New Roman" w:cs="Times New Roman"/>
-        </w:rPr>
-        <w:t>(</w:t>
-      </w:r>
-      <w:r>
-        <w:rPr>
-          <w:rFonts w:ascii="Times New Roman" w:eastAsia="Times New Roman" w:hAnsi="Times New Roman" w:cs="Times New Roman"/>
-        </w:rPr>
-        <w:t xml:space="preserve">CD, </w:t>
-      </w:r>
-      <w:proofErr w:type="spellStart"/>
-      <w:r>
-        <w:rPr>
-          <w:rFonts w:ascii="Times New Roman" w:eastAsia="Times New Roman" w:hAnsi="Times New Roman" w:cs="Times New Roman"/>
-        </w:rPr>
-        <w:t>Picolab</w:t>
-      </w:r>
-      <w:proofErr w:type="spellEnd"/>
-      <w:r>
-        <w:rPr>
-          <w:rFonts w:ascii="Times New Roman" w:eastAsia="Times New Roman" w:hAnsi="Times New Roman" w:cs="Times New Roman"/>
-        </w:rPr>
-        <w:t xml:space="preserve"> Laboratory Rodent diet, </w:t>
-      </w:r>
-      <w:r>
-        <w:rPr>
-          <w:rFonts w:ascii="Times New Roman" w:eastAsia="Times New Roman" w:hAnsi="Times New Roman" w:cs="Times New Roman"/>
-        </w:rPr>
-        <w:t>(</w:t>
-      </w:r>
-      <w:r>
-        <w:rPr>
-          <w:rFonts w:ascii="Times New Roman" w:eastAsia="Times New Roman" w:hAnsi="Times New Roman" w:cs="Times New Roman"/>
-        </w:rPr>
-        <w:t>5L0D; 5% of Calories from fat, 24% from protein, 71% from carbohydrates</w:t>
-      </w:r>
-      <w:r>
-        <w:rPr>
-          <w:rFonts w:ascii="Times New Roman" w:hAnsi="Times New Roman" w:cs="Times New Roman"/>
-        </w:rPr>
-        <w:t xml:space="preserve">). </w:t>
-      </w:r>
-      <w:r>
-        <w:rPr>
-          <w:rFonts w:ascii="Times New Roman" w:hAnsi="Times New Roman" w:cs="Times New Roman"/>
-        </w:rPr>
-        <w:t xml:space="preserve">Once single-housed, weekly food intake and body weight measurements began and continued throughout the experiment. After one week of food and body weight monitoring, homogenous genotype males were introduced for mating. Males were allowed to remain in the breeding cage until a copulatory plug was discovered, indicating pregnancy (E0.5). </w:t>
-      </w:r>
-      <w:r>
-        <w:rPr>
-          <w:rFonts w:ascii="Times New Roman" w:hAnsi="Times New Roman" w:cs="Times New Roman"/>
-        </w:rPr>
-        <w:t xml:space="preserve">Body weight and food intake </w:t>
-      </w:r>
-      <w:r>
-        <w:rPr>
-          <w:rFonts w:ascii="Times New Roman" w:hAnsi="Times New Roman" w:cs="Times New Roman"/>
-        </w:rPr>
-        <w:lastRenderedPageBreak/>
-        <w:t xml:space="preserve">measurements continued weekly through gestation and postnatal day 14.5. Their resultant offspring (F2) were homozygous WT or KO and were studied until postnatal day 14 (PND14). </w:t>
-      </w:r>
-      <w:r>
-        <w:rPr>
-          <w:rFonts w:ascii="Times New Roman" w:hAnsi="Times New Roman" w:cs="Times New Roman"/>
-        </w:rPr>
-        <w:t xml:space="preserve">All protocols were approved by the institutional </w:t>
-      </w:r>
-      <w:r>
-        <w:rPr>
-          <w:rFonts w:ascii="Times New Roman" w:hAnsi="Times New Roman" w:cs="Times New Roman"/>
-        </w:rPr>
-        <w:t>animal care and use committee of the University of Michigan.</w:t>
-      </w:r>
-    </w:p>
-    <w:p>
-      <w:pPr>
-        <w:pStyle w:val="Heading2"/>
-      </w:pPr>
-      <w:commentRangeStart w:id="5"/>
-      <w:r>
-        <w:t>PCR Primers</w:t>
-      </w:r>
-      <w:commentRangeEnd w:id="5"/>
+      <w:commentRangeEnd w:id="11"/>
       <w:r>
         <w:rPr>
           <w:rStyle w:val="CommentReference"/>
@@ -1430,7 +1185,337 @@
           <w:i w:val="0"/>
           <w:color w:val="auto"/>
         </w:rPr>
-        <w:commentReference w:id="5"/>
+        <w:commentReference w:id="11"/>
+      </w:r>
+    </w:p>
+    <w:p>
+      <w:pPr>
+        <w:spacing w:line="360" w:lineRule="auto"/>
+        <w:rPr>
+          <w:rFonts w:ascii="Times New Roman" w:hAnsi="Times New Roman" w:cs="Times New Roman"/>
+        </w:rPr>
+      </w:pPr>
+      <w:r>
+        <w:rPr>
+          <w:rFonts w:ascii="Times New Roman" w:hAnsi="Times New Roman" w:cs="Times New Roman"/>
+        </w:rPr>
+        <w:t>To generate study animals, heterozygous mating pairs (</w:t>
+      </w:r>
+      <w:r>
+        <w:rPr>
+          <w:rFonts w:ascii="Times New Roman" w:hAnsi="Times New Roman" w:cs="Times New Roman"/>
+          <w:i/>
+          <w:iCs/>
+        </w:rPr>
+        <w:t>Gdf15</w:t>
+      </w:r>
+      <w:r>
+        <w:rPr>
+          <w:rFonts w:ascii="Times New Roman" w:hAnsi="Times New Roman" w:cs="Times New Roman"/>
+          <w:i/>
+          <w:iCs/>
+          <w:vertAlign w:val="superscript"/>
+        </w:rPr>
+        <w:t>+/-</w:t>
+      </w:r>
+      <w:r>
+        <w:rPr>
+          <w:rFonts w:ascii="Times New Roman" w:hAnsi="Times New Roman" w:cs="Times New Roman"/>
+        </w:rPr>
+        <w:t xml:space="preserve">) were combined to generate the F1 experimental animals (dams and sires). This project used only mating pairs that were homozygous for </w:t>
+      </w:r>
+      <w:r>
+        <w:rPr>
+          <w:rFonts w:ascii="Times New Roman" w:hAnsi="Times New Roman" w:cs="Times New Roman"/>
+          <w:i/>
+          <w:iCs/>
+        </w:rPr>
+        <w:t>Gdf15</w:t>
+      </w:r>
+      <w:r>
+        <w:rPr>
+          <w:rFonts w:ascii="Times New Roman" w:hAnsi="Times New Roman" w:cs="Times New Roman"/>
+        </w:rPr>
+        <w:t xml:space="preserve"> and are referred to as </w:t>
+      </w:r>
+      <w:r>
+        <w:rPr>
+          <w:rFonts w:ascii="Times New Roman" w:hAnsi="Times New Roman" w:cs="Times New Roman"/>
+          <w:i/>
+          <w:iCs/>
+        </w:rPr>
+        <w:t>Gdf15</w:t>
+      </w:r>
+      <w:r>
+        <w:rPr>
+          <w:rFonts w:ascii="Times New Roman" w:hAnsi="Times New Roman" w:cs="Times New Roman"/>
+          <w:i/>
+          <w:iCs/>
+          <w:vertAlign w:val="superscript"/>
+        </w:rPr>
+        <w:t>-/-</w:t>
+      </w:r>
+      <w:r>
+        <w:rPr>
+          <w:rFonts w:ascii="Times New Roman" w:hAnsi="Times New Roman" w:cs="Times New Roman"/>
+        </w:rPr>
+        <w:t xml:space="preserve">(KO), </w:t>
+      </w:r>
+      <w:r>
+        <w:rPr>
+          <w:rFonts w:ascii="Times New Roman" w:hAnsi="Times New Roman" w:cs="Times New Roman"/>
+          <w:i/>
+          <w:iCs/>
+        </w:rPr>
+        <w:t>Gdf15</w:t>
+      </w:r>
+      <w:r>
+        <w:rPr>
+          <w:rFonts w:ascii="Times New Roman" w:hAnsi="Times New Roman" w:cs="Times New Roman"/>
+          <w:i/>
+          <w:iCs/>
+          <w:vertAlign w:val="superscript"/>
+        </w:rPr>
+        <w:t>+/+</w:t>
+      </w:r>
+      <w:r>
+        <w:rPr>
+          <w:rFonts w:ascii="Times New Roman" w:hAnsi="Times New Roman" w:cs="Times New Roman"/>
+        </w:rPr>
+        <w:t xml:space="preserve"> (WT) for the remainder of this work. </w:t>
+      </w:r>
+      <w:r>
+        <w:rPr>
+          <w:rFonts w:ascii="Times New Roman" w:hAnsi="Times New Roman" w:cs="Times New Roman"/>
+        </w:rPr>
+        <w:t>Adult female mice</w:t>
+      </w:r>
+      <w:r>
+        <w:rPr>
+          <w:rFonts w:ascii="Times New Roman" w:hAnsi="Times New Roman" w:cs="Times New Roman"/>
+        </w:rPr>
+        <w:t xml:space="preserve"> (GDF15</w:t>
+      </w:r>
+      <w:r>
+        <w:rPr>
+          <w:rFonts w:ascii="Times New Roman" w:hAnsi="Times New Roman" w:cs="Times New Roman"/>
+          <w:vertAlign w:val="superscript"/>
+        </w:rPr>
+        <w:t>-/-</w:t>
+      </w:r>
+      <w:r>
+        <w:rPr>
+          <w:rFonts w:ascii="Times New Roman" w:hAnsi="Times New Roman" w:cs="Times New Roman"/>
+        </w:rPr>
+        <w:t>n=8</w:t>
+      </w:r>
+      <w:r>
+        <w:rPr>
+          <w:rFonts w:ascii="Times New Roman" w:hAnsi="Times New Roman" w:cs="Times New Roman"/>
+          <w:vertAlign w:val="superscript"/>
+        </w:rPr>
+        <w:t xml:space="preserve"> </w:t>
+      </w:r>
+      <w:r>
+        <w:rPr>
+          <w:rFonts w:ascii="Times New Roman" w:hAnsi="Times New Roman" w:cs="Times New Roman"/>
+        </w:rPr>
+        <w:t>, GDF15</w:t>
+      </w:r>
+      <w:r>
+        <w:rPr>
+          <w:rFonts w:ascii="Times New Roman" w:hAnsi="Times New Roman" w:cs="Times New Roman"/>
+          <w:vertAlign w:val="superscript"/>
+        </w:rPr>
+        <w:t>+/+</w:t>
+      </w:r>
+      <w:r>
+        <w:rPr>
+          <w:rFonts w:ascii="Times New Roman" w:hAnsi="Times New Roman" w:cs="Times New Roman"/>
+        </w:rPr>
+        <w:t>n</w:t>
+      </w:r>
+      <w:r>
+        <w:rPr>
+          <w:rFonts w:ascii="Times New Roman" w:hAnsi="Times New Roman" w:cs="Times New Roman"/>
+        </w:rPr>
+        <w:t>=6)</w:t>
+      </w:r>
+      <w:r>
+        <w:rPr>
+          <w:rFonts w:ascii="Times New Roman" w:hAnsi="Times New Roman" w:cs="Times New Roman"/>
+        </w:rPr>
+        <w:t>, at least 70</w:t>
+      </w:r>
+      <w:r>
+        <w:rPr>
+          <w:rFonts w:ascii="Times New Roman" w:hAnsi="Times New Roman" w:cs="Times New Roman"/>
+        </w:rPr>
+        <w:t xml:space="preserve"> </w:t>
+      </w:r>
+      <w:r>
+        <w:rPr>
+          <w:rFonts w:ascii="Times New Roman" w:hAnsi="Times New Roman" w:cs="Times New Roman"/>
+        </w:rPr>
+        <w:t>days old, were singly house</w:t>
+      </w:r>
+      <w:r>
+        <w:rPr>
+          <w:rFonts w:ascii="Times New Roman" w:hAnsi="Times New Roman" w:cs="Times New Roman"/>
+        </w:rPr>
+        <w:t xml:space="preserve">d with </w:t>
+      </w:r>
+      <w:r>
+        <w:rPr>
+          <w:rFonts w:ascii="Times New Roman" w:hAnsi="Times New Roman" w:cs="Times New Roman"/>
+          <w:i/>
+          <w:iCs/>
+        </w:rPr>
+        <w:t>ad libitum</w:t>
+      </w:r>
+      <w:r>
+        <w:rPr>
+          <w:rFonts w:ascii="Times New Roman" w:hAnsi="Times New Roman" w:cs="Times New Roman"/>
+        </w:rPr>
+        <w:t xml:space="preserve"> access to</w:t>
+      </w:r>
+      <w:r>
+        <w:rPr>
+          <w:rFonts w:ascii="Times New Roman" w:hAnsi="Times New Roman" w:cs="Times New Roman"/>
+        </w:rPr>
+        <w:t xml:space="preserve"> </w:t>
+      </w:r>
+      <w:r>
+        <w:rPr>
+          <w:rFonts w:ascii="Times New Roman" w:hAnsi="Times New Roman" w:cs="Times New Roman"/>
+        </w:rPr>
+        <w:t>w</w:t>
+      </w:r>
+      <w:r>
+        <w:rPr>
+          <w:rFonts w:ascii="Times New Roman" w:hAnsi="Times New Roman" w:cs="Times New Roman"/>
+        </w:rPr>
+        <w:t xml:space="preserve">ater and </w:t>
+      </w:r>
+      <w:r>
+        <w:rPr>
+          <w:rFonts w:ascii="Times New Roman" w:hAnsi="Times New Roman" w:cs="Times New Roman"/>
+        </w:rPr>
+        <w:t xml:space="preserve">a standard chow diet </w:t>
+      </w:r>
+      <w:r>
+        <w:rPr>
+          <w:rFonts w:ascii="Times New Roman" w:hAnsi="Times New Roman" w:cs="Times New Roman"/>
+        </w:rPr>
+        <w:t>(</w:t>
+      </w:r>
+      <w:r>
+        <w:rPr>
+          <w:rFonts w:ascii="Times New Roman" w:eastAsia="Times New Roman" w:hAnsi="Times New Roman" w:cs="Times New Roman"/>
+        </w:rPr>
+        <w:t xml:space="preserve">CD, </w:t>
+      </w:r>
+      <w:proofErr w:type="spellStart"/>
+      <w:r>
+        <w:rPr>
+          <w:rFonts w:ascii="Times New Roman" w:eastAsia="Times New Roman" w:hAnsi="Times New Roman" w:cs="Times New Roman"/>
+        </w:rPr>
+        <w:t>Picolab</w:t>
+      </w:r>
+      <w:proofErr w:type="spellEnd"/>
+      <w:r>
+        <w:rPr>
+          <w:rFonts w:ascii="Times New Roman" w:eastAsia="Times New Roman" w:hAnsi="Times New Roman" w:cs="Times New Roman"/>
+        </w:rPr>
+        <w:t xml:space="preserve"> Laboratory Rodent diet, </w:t>
+      </w:r>
+      <w:r>
+        <w:rPr>
+          <w:rFonts w:ascii="Times New Roman" w:eastAsia="Times New Roman" w:hAnsi="Times New Roman" w:cs="Times New Roman"/>
+        </w:rPr>
+        <w:t>(</w:t>
+      </w:r>
+      <w:r>
+        <w:rPr>
+          <w:rFonts w:ascii="Times New Roman" w:eastAsia="Times New Roman" w:hAnsi="Times New Roman" w:cs="Times New Roman"/>
+        </w:rPr>
+        <w:t>5L0D; 5% of Calories from fat, 24% from protein, 71% from carbohydrates</w:t>
+      </w:r>
+      <w:r>
+        <w:rPr>
+          <w:rFonts w:ascii="Times New Roman" w:hAnsi="Times New Roman" w:cs="Times New Roman"/>
+        </w:rPr>
+        <w:t xml:space="preserve">). </w:t>
+      </w:r>
+      <w:r>
+        <w:rPr>
+          <w:rFonts w:ascii="Times New Roman" w:hAnsi="Times New Roman" w:cs="Times New Roman"/>
+        </w:rPr>
+        <w:t xml:space="preserve">Once single-housed, weekly food intake and body weight measurements began and continued throughout the </w:t>
+      </w:r>
+      <w:r>
+        <w:rPr>
+          <w:rFonts w:ascii="Times New Roman" w:hAnsi="Times New Roman" w:cs="Times New Roman"/>
+        </w:rPr>
+        <w:lastRenderedPageBreak/>
+        <w:t xml:space="preserve">experiment. After one week of food and body weight monitoring, homogenous genotype males were introduced for mating. Males were allowed to remain in the breeding cage until a copulatory plug was discovered, indicating pregnancy (E0.5). </w:t>
+      </w:r>
+      <w:r>
+        <w:rPr>
+          <w:rFonts w:ascii="Times New Roman" w:hAnsi="Times New Roman" w:cs="Times New Roman"/>
+        </w:rPr>
+        <w:t xml:space="preserve">Body weight and food intake measurements continued weekly through gestation and postnatal day 14.5. Their resultant offspring (F2) were homozygous </w:t>
+      </w:r>
+      <w:commentRangeStart w:id="12"/>
+      <w:r>
+        <w:rPr>
+          <w:rFonts w:ascii="Times New Roman" w:hAnsi="Times New Roman" w:cs="Times New Roman"/>
+        </w:rPr>
+        <w:t xml:space="preserve">WT or KO </w:t>
+      </w:r>
+      <w:commentRangeEnd w:id="12"/>
+      <w:r>
+        <w:rPr>
+          <w:rStyle w:val="CommentReference"/>
+        </w:rPr>
+        <w:commentReference w:id="12"/>
+      </w:r>
+      <w:r>
+        <w:rPr>
+          <w:rFonts w:ascii="Times New Roman" w:hAnsi="Times New Roman" w:cs="Times New Roman"/>
+        </w:rPr>
+        <w:t xml:space="preserve">and were studied until postnatal day 14 (PND14). </w:t>
+      </w:r>
+      <w:r>
+        <w:rPr>
+          <w:rFonts w:ascii="Times New Roman" w:hAnsi="Times New Roman" w:cs="Times New Roman"/>
+        </w:rPr>
+        <w:t xml:space="preserve">All protocols were approved by the institutional </w:t>
+      </w:r>
+      <w:r>
+        <w:rPr>
+          <w:rFonts w:ascii="Times New Roman" w:hAnsi="Times New Roman" w:cs="Times New Roman"/>
+        </w:rPr>
+        <w:t>animal care and use committee of the University of Michigan.</w:t>
+      </w:r>
+    </w:p>
+    <w:p>
+      <w:pPr>
+        <w:pStyle w:val="Heading2"/>
+      </w:pPr>
+      <w:commentRangeStart w:id="13"/>
+      <w:r>
+        <w:t>PCR Primers</w:t>
+      </w:r>
+      <w:commentRangeEnd w:id="13"/>
+      <w:r>
+        <w:rPr>
+          <w:rStyle w:val="CommentReference"/>
+          <w:rFonts w:asciiTheme="minorHAnsi" w:eastAsiaTheme="minorHAnsi" w:hAnsiTheme="minorHAnsi" w:cstheme="minorBidi"/>
+          <w:i w:val="0"/>
+          <w:color w:val="auto"/>
+        </w:rPr>
+        <w:commentReference w:id="13"/>
       </w:r>
     </w:p>
     <w:tbl>
@@ -1710,19 +1795,27 @@
         </w:rPr>
         <w:t xml:space="preserve">, dams underwent insulin tolerance </w:t>
       </w:r>
-      <w:commentRangeStart w:id="6"/>
+      <w:commentRangeStart w:id="14"/>
+      <w:commentRangeStart w:id="15"/>
       <w:r>
         <w:rPr>
           <w:rFonts w:ascii="Times New Roman" w:hAnsi="Times New Roman" w:cs="Times New Roman"/>
         </w:rPr>
         <w:t>testing</w:t>
       </w:r>
-      <w:commentRangeEnd w:id="6"/>
+      <w:commentRangeEnd w:id="14"/>
       <w:r>
         <w:rPr>
           <w:rStyle w:val="CommentReference"/>
         </w:rPr>
-        <w:commentReference w:id="6"/>
+        <w:commentReference w:id="14"/>
+      </w:r>
+      <w:commentRangeEnd w:id="15"/>
+      <w:r>
+        <w:rPr>
+          <w:rStyle w:val="CommentReference"/>
+        </w:rPr>
+        <w:commentReference w:id="15"/>
       </w:r>
       <w:r>
         <w:rPr>
@@ -1956,6 +2049,7 @@
         <w:rPr>
           <w:rFonts w:cs="Times New Roman"/>
         </w:rPr>
+        <w:lastRenderedPageBreak/>
         <w:t>Offspring</w:t>
       </w:r>
     </w:p>
@@ -2000,14 +2094,7 @@
         <w:rPr>
           <w:rFonts w:ascii="Times New Roman" w:hAnsi="Times New Roman" w:cs="Times New Roman"/>
         </w:rPr>
-        <w:t xml:space="preserve"> of appearance of copulatory plug. At PND 3.5, litter sizes were culled to 2 male and 2 female pups, to </w:t>
-      </w:r>
-      <w:r>
-        <w:rPr>
-          <w:rFonts w:ascii="Times New Roman" w:hAnsi="Times New Roman" w:cs="Times New Roman"/>
-        </w:rPr>
-        <w:lastRenderedPageBreak/>
-        <w:t xml:space="preserve">standardize amount of nutrition provided to each pup. </w:t>
+        <w:t xml:space="preserve"> of appearance of copulatory plug. At PND 3.5, litter sizes were culled to 2 male and 2 female pups, to standardize amount of nutrition provided to each pup. </w:t>
       </w:r>
       <w:r>
         <w:rPr>
@@ -2247,6 +2334,7 @@
         <w:rPr>
           <w:rFonts w:ascii="Times New Roman" w:hAnsi="Times New Roman" w:cs="Times New Roman"/>
         </w:rPr>
+        <w:lastRenderedPageBreak/>
         <w:t>Capillary tubes were filled with the diluted milk solution and one end was double-sealed with crit-o-seal. Sample tubes were spun in 8 consecutive 120-second cycles in a mini hematocrit spinner</w:t>
       </w:r>
       <w:r>
@@ -2299,14 +2387,7 @@
         <w:rPr>
           <w:rFonts w:ascii="Times New Roman" w:hAnsi="Times New Roman" w:cs="Times New Roman"/>
         </w:rPr>
-        <w:t xml:space="preserve">). In the capillary after 16 total minutes of spinning, total fat and aqueous layers were visible. These layers were measured using </w:t>
-      </w:r>
-      <w:r>
-        <w:rPr>
-          <w:rFonts w:ascii="Times New Roman" w:hAnsi="Times New Roman" w:cs="Times New Roman"/>
-        </w:rPr>
-        <w:lastRenderedPageBreak/>
-        <w:t>a 150mm dial caliper (</w:t>
+        <w:t>). In the capillary after 16 total minutes of spinning, total fat and aqueous layers were visible. These layers were measured using a 150mm dial caliper (</w:t>
       </w:r>
       <w:r>
         <w:rPr>
@@ -2779,7 +2860,7 @@
 </file>
 
 <file path=word/comments.xml><?xml version="1.0" encoding="utf-8"?>
-<w:comments xmlns:wpc="http://schemas.microsoft.com/office/word/2010/wordprocessingCanvas" xmlns:cx="http://schemas.microsoft.com/office/drawing/2014/chartex" xmlns:cx1="http://schemas.microsoft.com/office/drawing/2015/9/8/chartex" xmlns:cx2="http://schemas.microsoft.com/office/drawing/2015/10/21/chartex" xmlns:cx3="http://schemas.microsoft.com/office/drawing/2016/5/9/chartex" xmlns:cx4="http://schemas.microsoft.com/office/drawing/2016/5/10/chartex" xmlns:cx5="http://schemas.microsoft.com/office/drawing/2016/5/11/chartex" xmlns:cx6="http://schemas.microsoft.com/office/drawing/2016/5/12/chartex" xmlns:cx7="http://schemas.microsoft.com/office/drawing/2016/5/13/chartex" xmlns:cx8="http://schemas.microsoft.com/office/drawing/2016/5/14/chartex" xmlns:mc="http://schemas.openxmlformats.org/markup-compatibility/2006" xmlns:aink="http://schemas.microsoft.com/office/drawing/2016/ink" xmlns:am3d="http://schemas.microsoft.com/office/drawing/2017/model3d" xmlns:o="urn:schemas-microsoft-com:office:office" xmlns:r="http://schemas.openxmlformats.org/officeDocument/2006/relationships" xmlns:m="http://schemas.openxmlformats.org/officeDocument/2006/math" xmlns:v="urn:schemas-microsoft-com:vml" xmlns:wp14="http://schemas.microsoft.com/office/word/2010/wordprocessingDrawing" xmlns:wp="http://schemas.openxmlformats.org/drawingml/2006/wordprocessingDrawing" xmlns:w10="urn:schemas-microsoft-com:office:word" xmlns:w="http://schemas.openxmlformats.org/wordprocessingml/2006/main" xmlns:w14="http://schemas.microsoft.com/office/word/2010/wordml" xmlns:w15="http://schemas.microsoft.com/office/word/2012/wordml" xmlns:w16cid="http://schemas.microsoft.com/office/word/2016/wordml/cid" xmlns:w16se="http://schemas.microsoft.com/office/word/2015/wordml/symex" xmlns:wpg="http://schemas.microsoft.com/office/word/2010/wordprocessingGroup" xmlns:wpi="http://schemas.microsoft.com/office/word/2010/wordprocessingInk" xmlns:wne="http://schemas.microsoft.com/office/word/2006/wordml" xmlns:wps="http://schemas.microsoft.com/office/word/2010/wordprocessingShape" mc:Ignorable="w14 w15 w16se w16cid wp14">
+<w:comments xmlns:wpc="http://schemas.microsoft.com/office/word/2010/wordprocessingCanvas" xmlns:cx="http://schemas.microsoft.com/office/drawing/2014/chartex" xmlns:cx1="http://schemas.microsoft.com/office/drawing/2015/9/8/chartex" xmlns:cx2="http://schemas.microsoft.com/office/drawing/2015/10/21/chartex" xmlns:cx3="http://schemas.microsoft.com/office/drawing/2016/5/9/chartex" xmlns:cx4="http://schemas.microsoft.com/office/drawing/2016/5/10/chartex" xmlns:cx5="http://schemas.microsoft.com/office/drawing/2016/5/11/chartex" xmlns:cx6="http://schemas.microsoft.com/office/drawing/2016/5/12/chartex" xmlns:cx7="http://schemas.microsoft.com/office/drawing/2016/5/13/chartex" xmlns:cx8="http://schemas.microsoft.com/office/drawing/2016/5/14/chartex" xmlns:mc="http://schemas.openxmlformats.org/markup-compatibility/2006" xmlns:aink="http://schemas.microsoft.com/office/drawing/2016/ink" xmlns:am3d="http://schemas.microsoft.com/office/drawing/2017/model3d" xmlns:o="urn:schemas-microsoft-com:office:office" xmlns:oel="http://schemas.microsoft.com/office/2019/extlst" xmlns:r="http://schemas.openxmlformats.org/officeDocument/2006/relationships" xmlns:m="http://schemas.openxmlformats.org/officeDocument/2006/math" xmlns:v="urn:schemas-microsoft-com:vml" xmlns:wp14="http://schemas.microsoft.com/office/word/2010/wordprocessingDrawing" xmlns:wp="http://schemas.openxmlformats.org/drawingml/2006/wordprocessingDrawing" xmlns:w10="urn:schemas-microsoft-com:office:word" xmlns:w="http://schemas.openxmlformats.org/wordprocessingml/2006/main" xmlns:w14="http://schemas.microsoft.com/office/word/2010/wordml" xmlns:w15="http://schemas.microsoft.com/office/word/2012/wordml" xmlns:w16cex="http://schemas.microsoft.com/office/word/2018/wordml/cex" xmlns:w16cid="http://schemas.microsoft.com/office/word/2016/wordml/cid" xmlns:w16="http://schemas.microsoft.com/office/word/2018/wordml" xmlns:w16sdtdh="http://schemas.microsoft.com/office/word/2020/wordml/sdtdatahash" xmlns:w16se="http://schemas.microsoft.com/office/word/2015/wordml/symex" xmlns:wpg="http://schemas.microsoft.com/office/word/2010/wordprocessingGroup" xmlns:wpi="http://schemas.microsoft.com/office/word/2010/wordprocessingInk" xmlns:wne="http://schemas.microsoft.com/office/word/2006/wordml" xmlns:wps="http://schemas.microsoft.com/office/word/2010/wordprocessingShape" mc:Ignorable="w14 w15 w16se w16cid w16 w16cex w16sdtdh wp14">
   <w:comment w:id="0" w:author="Molly Mulcahy" w:date="2022-05-03T16:39:00Z" w:initials="MCM">
     <w:p>
       <w:pPr>
@@ -2796,7 +2877,7 @@
       </w:r>
     </w:p>
   </w:comment>
-  <w:comment w:id="3" w:author="Molly Mulcahy" w:date="2022-05-03T15:23:00Z" w:initials="MCM">
+  <w:comment w:id="8" w:author="Molly Mulcahy" w:date="2022-05-05T15:29:00Z" w:initials="MCM">
     <w:p>
       <w:pPr>
         <w:pStyle w:val="CommentText"/>
@@ -2808,11 +2889,27 @@
         <w:annotationRef/>
       </w:r>
       <w:r>
+        <w:t xml:space="preserve">Does GDF15 have an RRID? If not, we should </w:t>
+      </w:r>
+    </w:p>
+  </w:comment>
+  <w:comment w:id="9" w:author="Molly Mulcahy" w:date="2022-05-03T15:23:00Z" w:initials="MCM">
+    <w:p>
+      <w:pPr>
+        <w:pStyle w:val="CommentText"/>
+      </w:pPr>
+      <w:r>
+        <w:rPr>
+          <w:rStyle w:val="CommentReference"/>
+        </w:rPr>
+        <w:annotationRef/>
+      </w:r>
+      <w:r>
         <w:t>I’ve never done this part of the analysis. Looking at the cited paper and reviewing the process is all the prep work I’ve done – so please edit freely.</w:t>
       </w:r>
     </w:p>
   </w:comment>
-  <w:comment w:id="5" w:author="Dave Bridges" w:date="2022-05-05T14:51:00Z" w:initials="DB">
+  <w:comment w:id="11" w:author="Molly Mulcahy" w:date="2022-05-05T15:31:00Z" w:initials="MCM">
     <w:p>
       <w:pPr>
         <w:pStyle w:val="CommentText"/>
@@ -2824,11 +2921,67 @@
         <w:annotationRef/>
       </w:r>
       <w:r>
+        <w:t>Not clear that KO with KO and WT with WT</w:t>
+      </w:r>
+      <w:r>
+        <w:t>-make sure maternal, placental, and fetal are all the same – make a schematic.</w:t>
+      </w:r>
+    </w:p>
+    <w:p>
+      <w:pPr>
+        <w:pStyle w:val="CommentText"/>
+      </w:pPr>
+    </w:p>
+    <w:p>
+      <w:pPr>
+        <w:pStyle w:val="CommentText"/>
+      </w:pPr>
+      <w:r>
+        <w:t>Goal is the placenta is a KO or WT</w:t>
+      </w:r>
+    </w:p>
+  </w:comment>
+  <w:comment w:id="12" w:author="Molly Mulcahy" w:date="2022-05-05T15:36:00Z" w:initials="MCM">
+    <w:p>
+      <w:pPr>
+        <w:pStyle w:val="CommentText"/>
+      </w:pPr>
+      <w:r>
+        <w:rPr>
+          <w:rStyle w:val="CommentReference"/>
+        </w:rPr>
+        <w:annotationRef/>
+      </w:r>
+      <w:r>
+        <w:t xml:space="preserve">GDF15  null or wildtype, or </w:t>
+      </w:r>
+      <w:proofErr w:type="spellStart"/>
+      <w:r>
+        <w:t>wiltype</w:t>
+      </w:r>
+      <w:proofErr w:type="spellEnd"/>
+      <w:r>
+        <w:t xml:space="preserve"> vs knockout.</w:t>
+      </w:r>
+    </w:p>
+  </w:comment>
+  <w:comment w:id="13" w:author="Dave Bridges" w:date="2022-05-05T14:51:00Z" w:initials="DB">
+    <w:p>
+      <w:pPr>
+        <w:pStyle w:val="CommentText"/>
+      </w:pPr>
+      <w:r>
+        <w:rPr>
+          <w:rStyle w:val="CommentReference"/>
+        </w:rPr>
+        <w:annotationRef/>
+      </w:r>
+      <w:r>
         <w:t>If there is just two id just list them in the text</w:t>
       </w:r>
     </w:p>
   </w:comment>
-  <w:comment w:id="6" w:author="Dave Bridges" w:date="2022-05-05T14:52:00Z" w:initials="DB">
+  <w:comment w:id="14" w:author="Dave Bridges" w:date="2022-05-05T14:52:00Z" w:initials="DB">
     <w:p>
       <w:pPr>
         <w:pStyle w:val="CommentText"/>
@@ -2840,45 +2993,78 @@
         <w:annotationRef/>
       </w:r>
       <w:r>
-        <w:t xml:space="preserve">Maybe we should cite the </w:t>
-      </w:r>
-      <w:r>
-        <w:t>protocols.io</w:t>
-      </w:r>
-      <w:bookmarkStart w:id="7" w:name="_GoBack"/>
-      <w:bookmarkEnd w:id="7"/>
+        <w:t>Maybe we should cite the protocols.io</w:t>
+      </w:r>
+    </w:p>
+  </w:comment>
+  <w:comment w:id="15" w:author="Molly Mulcahy" w:date="2022-05-05T15:30:00Z" w:initials="MCM">
+    <w:p>
+      <w:pPr>
+        <w:pStyle w:val="CommentText"/>
+      </w:pPr>
+      <w:r>
+        <w:rPr>
+          <w:rStyle w:val="CommentReference"/>
+        </w:rPr>
+        <w:annotationRef/>
+      </w:r>
+      <w:r>
+        <w:t>Use DOI from protocols.io</w:t>
+      </w:r>
+    </w:p>
+    <w:p>
+      <w:pPr>
+        <w:pStyle w:val="CommentText"/>
+      </w:pPr>
+      <w:r>
+        <w:t xml:space="preserve">If they have protocol, use that, if not then google it. </w:t>
+      </w:r>
     </w:p>
   </w:comment>
 </w:comments>
 </file>
 
 <file path=word/commentsExtended.xml><?xml version="1.0" encoding="utf-8"?>
-<w15:commentsEx xmlns:wpc="http://schemas.microsoft.com/office/word/2010/wordprocessingCanvas" xmlns:cx="http://schemas.microsoft.com/office/drawing/2014/chartex" xmlns:cx1="http://schemas.microsoft.com/office/drawing/2015/9/8/chartex" xmlns:cx2="http://schemas.microsoft.com/office/drawing/2015/10/21/chartex" xmlns:cx3="http://schemas.microsoft.com/office/drawing/2016/5/9/chartex" xmlns:cx4="http://schemas.microsoft.com/office/drawing/2016/5/10/chartex" xmlns:cx5="http://schemas.microsoft.com/office/drawing/2016/5/11/chartex" xmlns:cx6="http://schemas.microsoft.com/office/drawing/2016/5/12/chartex" xmlns:cx7="http://schemas.microsoft.com/office/drawing/2016/5/13/chartex" xmlns:cx8="http://schemas.microsoft.com/office/drawing/2016/5/14/chartex" xmlns:mc="http://schemas.openxmlformats.org/markup-compatibility/2006" xmlns:aink="http://schemas.microsoft.com/office/drawing/2016/ink" xmlns:am3d="http://schemas.microsoft.com/office/drawing/2017/model3d" xmlns:o="urn:schemas-microsoft-com:office:office" xmlns:r="http://schemas.openxmlformats.org/officeDocument/2006/relationships" xmlns:m="http://schemas.openxmlformats.org/officeDocument/2006/math" xmlns:v="urn:schemas-microsoft-com:vml" xmlns:wp14="http://schemas.microsoft.com/office/word/2010/wordprocessingDrawing" xmlns:wp="http://schemas.openxmlformats.org/drawingml/2006/wordprocessingDrawing" xmlns:w10="urn:schemas-microsoft-com:office:word" xmlns:w="http://schemas.openxmlformats.org/wordprocessingml/2006/main" xmlns:w14="http://schemas.microsoft.com/office/word/2010/wordml" xmlns:w15="http://schemas.microsoft.com/office/word/2012/wordml" xmlns:w16cid="http://schemas.microsoft.com/office/word/2016/wordml/cid" xmlns:w16se="http://schemas.microsoft.com/office/word/2015/wordml/symex" xmlns:wpg="http://schemas.microsoft.com/office/word/2010/wordprocessingGroup" xmlns:wpi="http://schemas.microsoft.com/office/word/2010/wordprocessingInk" xmlns:wne="http://schemas.microsoft.com/office/word/2006/wordml" xmlns:wps="http://schemas.microsoft.com/office/word/2010/wordprocessingShape" mc:Ignorable="w14 w15 w16se w16cid wp14">
+<w15:commentsEx xmlns:wpc="http://schemas.microsoft.com/office/word/2010/wordprocessingCanvas" xmlns:cx="http://schemas.microsoft.com/office/drawing/2014/chartex" xmlns:cx1="http://schemas.microsoft.com/office/drawing/2015/9/8/chartex" xmlns:cx2="http://schemas.microsoft.com/office/drawing/2015/10/21/chartex" xmlns:cx3="http://schemas.microsoft.com/office/drawing/2016/5/9/chartex" xmlns:cx4="http://schemas.microsoft.com/office/drawing/2016/5/10/chartex" xmlns:cx5="http://schemas.microsoft.com/office/drawing/2016/5/11/chartex" xmlns:cx6="http://schemas.microsoft.com/office/drawing/2016/5/12/chartex" xmlns:cx7="http://schemas.microsoft.com/office/drawing/2016/5/13/chartex" xmlns:cx8="http://schemas.microsoft.com/office/drawing/2016/5/14/chartex" xmlns:mc="http://schemas.openxmlformats.org/markup-compatibility/2006" xmlns:aink="http://schemas.microsoft.com/office/drawing/2016/ink" xmlns:am3d="http://schemas.microsoft.com/office/drawing/2017/model3d" xmlns:o="urn:schemas-microsoft-com:office:office" xmlns:oel="http://schemas.microsoft.com/office/2019/extlst" xmlns:r="http://schemas.openxmlformats.org/officeDocument/2006/relationships" xmlns:m="http://schemas.openxmlformats.org/officeDocument/2006/math" xmlns:v="urn:schemas-microsoft-com:vml" xmlns:wp14="http://schemas.microsoft.com/office/word/2010/wordprocessingDrawing" xmlns:wp="http://schemas.openxmlformats.org/drawingml/2006/wordprocessingDrawing" xmlns:w10="urn:schemas-microsoft-com:office:word" xmlns:w="http://schemas.openxmlformats.org/wordprocessingml/2006/main" xmlns:w14="http://schemas.microsoft.com/office/word/2010/wordml" xmlns:w15="http://schemas.microsoft.com/office/word/2012/wordml" xmlns:w16cex="http://schemas.microsoft.com/office/word/2018/wordml/cex" xmlns:w16cid="http://schemas.microsoft.com/office/word/2016/wordml/cid" xmlns:w16="http://schemas.microsoft.com/office/word/2018/wordml" xmlns:w16sdtdh="http://schemas.microsoft.com/office/word/2020/wordml/sdtdatahash" xmlns:w16se="http://schemas.microsoft.com/office/word/2015/wordml/symex" xmlns:wpg="http://schemas.microsoft.com/office/word/2010/wordprocessingGroup" xmlns:wpi="http://schemas.microsoft.com/office/word/2010/wordprocessingInk" xmlns:wne="http://schemas.microsoft.com/office/word/2006/wordml" xmlns:wps="http://schemas.microsoft.com/office/word/2010/wordprocessingShape" mc:Ignorable="w14 w15 w16se w16cid w16 w16cex w16sdtdh wp14">
   <w15:commentEx w15:paraId="3CF32D59" w15:done="0"/>
+  <w15:commentEx w15:paraId="5ABEF9FE" w15:done="0"/>
   <w15:commentEx w15:paraId="523D9340" w15:done="0"/>
+  <w15:commentEx w15:paraId="2ED6925F" w15:done="0"/>
+  <w15:commentEx w15:paraId="24396B29" w15:done="0"/>
   <w15:commentEx w15:paraId="42D3F021" w15:done="0"/>
   <w15:commentEx w15:paraId="474E0BCA" w15:done="0"/>
+  <w15:commentEx w15:paraId="23EB35C3" w15:paraIdParent="474E0BCA" w15:done="0"/>
 </w15:commentsEx>
 </file>
 
 <file path=word/commentsExtensible.xml><?xml version="1.0" encoding="utf-8"?>
 <w16cex:commentsExtensible xmlns:wpc="http://schemas.microsoft.com/office/word/2010/wordprocessingCanvas" xmlns:cx="http://schemas.microsoft.com/office/drawing/2014/chartex" xmlns:cx1="http://schemas.microsoft.com/office/drawing/2015/9/8/chartex" xmlns:cx2="http://schemas.microsoft.com/office/drawing/2015/10/21/chartex" xmlns:cx3="http://schemas.microsoft.com/office/drawing/2016/5/9/chartex" xmlns:cx4="http://schemas.microsoft.com/office/drawing/2016/5/10/chartex" xmlns:cx5="http://schemas.microsoft.com/office/drawing/2016/5/11/chartex" xmlns:cx6="http://schemas.microsoft.com/office/drawing/2016/5/12/chartex" xmlns:cx7="http://schemas.microsoft.com/office/drawing/2016/5/13/chartex" xmlns:cx8="http://schemas.microsoft.com/office/drawing/2016/5/14/chartex" xmlns:mc="http://schemas.openxmlformats.org/markup-compatibility/2006" xmlns:aink="http://schemas.microsoft.com/office/drawing/2016/ink" xmlns:am3d="http://schemas.microsoft.com/office/drawing/2017/model3d" xmlns:o="urn:schemas-microsoft-com:office:office" xmlns:oel="http://schemas.microsoft.com/office/2019/extlst" xmlns:r="http://schemas.openxmlformats.org/officeDocument/2006/relationships" xmlns:m="http://schemas.openxmlformats.org/officeDocument/2006/math" xmlns:v="urn:schemas-microsoft-com:vml" xmlns:wp14="http://schemas.microsoft.com/office/word/2010/wordprocessingDrawing" xmlns:wp="http://schemas.openxmlformats.org/drawingml/2006/wordprocessingDrawing" xmlns:w10="urn:schemas-microsoft-com:office:word" xmlns:w="http://schemas.openxmlformats.org/wordprocessingml/2006/main" xmlns:w14="http://schemas.microsoft.com/office/word/2010/wordml" xmlns:w15="http://schemas.microsoft.com/office/word/2012/wordml" xmlns:w16cex="http://schemas.microsoft.com/office/word/2018/wordml/cex" xmlns:w16cid="http://schemas.microsoft.com/office/word/2016/wordml/cid" xmlns:w16="http://schemas.microsoft.com/office/word/2018/wordml" xmlns:w16sdtdh="http://schemas.microsoft.com/office/word/2020/wordml/sdtdatahash" xmlns:w16se="http://schemas.microsoft.com/office/word/2015/wordml/symex" xmlns:wpg="http://schemas.microsoft.com/office/word/2010/wordprocessingGroup" xmlns:wpi="http://schemas.microsoft.com/office/word/2010/wordprocessingInk" xmlns:wne="http://schemas.microsoft.com/office/word/2006/wordml" xmlns:wps="http://schemas.microsoft.com/office/word/2010/wordprocessingShape" mc:Ignorable="w14 w15 w16se w16cid w16 w16cex w16sdtdh wp14">
   <w16cex:commentExtensible w16cex:durableId="261BD948" w16cex:dateUtc="2022-05-03T20:39:00Z"/>
+  <w16cex:commentExtensible w16cex:durableId="261E6BCD" w16cex:dateUtc="2022-05-05T19:29:00Z"/>
   <w16cex:commentExtensible w16cex:durableId="261BC75A" w16cex:dateUtc="2022-05-03T19:23:00Z"/>
+  <w16cex:commentExtensible w16cex:durableId="261E6C6A" w16cex:dateUtc="2022-05-05T19:31:00Z"/>
+  <w16cex:commentExtensible w16cex:durableId="261E6D86" w16cex:dateUtc="2022-05-05T19:36:00Z"/>
+  <w16cex:commentExtensible w16cex:durableId="261E62FD" w16cex:dateUtc="2022-05-05T18:51:00Z"/>
+  <w16cex:commentExtensible w16cex:durableId="261E6311" w16cex:dateUtc="2022-05-05T18:52:00Z"/>
+  <w16cex:commentExtensible w16cex:durableId="261E6C27" w16cex:dateUtc="2022-05-05T19:30:00Z"/>
 </w16cex:commentsExtensible>
 </file>
 
 <file path=word/commentsIds.xml><?xml version="1.0" encoding="utf-8"?>
-<w16cid:commentsIds xmlns:wpc="http://schemas.microsoft.com/office/word/2010/wordprocessingCanvas" xmlns:cx="http://schemas.microsoft.com/office/drawing/2014/chartex" xmlns:cx1="http://schemas.microsoft.com/office/drawing/2015/9/8/chartex" xmlns:cx2="http://schemas.microsoft.com/office/drawing/2015/10/21/chartex" xmlns:cx3="http://schemas.microsoft.com/office/drawing/2016/5/9/chartex" xmlns:cx4="http://schemas.microsoft.com/office/drawing/2016/5/10/chartex" xmlns:cx5="http://schemas.microsoft.com/office/drawing/2016/5/11/chartex" xmlns:cx6="http://schemas.microsoft.com/office/drawing/2016/5/12/chartex" xmlns:cx7="http://schemas.microsoft.com/office/drawing/2016/5/13/chartex" xmlns:cx8="http://schemas.microsoft.com/office/drawing/2016/5/14/chartex" xmlns:mc="http://schemas.openxmlformats.org/markup-compatibility/2006" xmlns:aink="http://schemas.microsoft.com/office/drawing/2016/ink" xmlns:am3d="http://schemas.microsoft.com/office/drawing/2017/model3d" xmlns:o="urn:schemas-microsoft-com:office:office" xmlns:r="http://schemas.openxmlformats.org/officeDocument/2006/relationships" xmlns:m="http://schemas.openxmlformats.org/officeDocument/2006/math" xmlns:v="urn:schemas-microsoft-com:vml" xmlns:wp14="http://schemas.microsoft.com/office/word/2010/wordprocessingDrawing" xmlns:wp="http://schemas.openxmlformats.org/drawingml/2006/wordprocessingDrawing" xmlns:w10="urn:schemas-microsoft-com:office:word" xmlns:w="http://schemas.openxmlformats.org/wordprocessingml/2006/main" xmlns:w14="http://schemas.microsoft.com/office/word/2010/wordml" xmlns:w15="http://schemas.microsoft.com/office/word/2012/wordml" xmlns:w16cid="http://schemas.microsoft.com/office/word/2016/wordml/cid" xmlns:w16se="http://schemas.microsoft.com/office/word/2015/wordml/symex" xmlns:wpg="http://schemas.microsoft.com/office/word/2010/wordprocessingGroup" xmlns:wpi="http://schemas.microsoft.com/office/word/2010/wordprocessingInk" xmlns:wne="http://schemas.microsoft.com/office/word/2006/wordml" xmlns:wps="http://schemas.microsoft.com/office/word/2010/wordprocessingShape" mc:Ignorable="w14 w15 w16se w16cid wp14">
+<w16cid:commentsIds xmlns:wpc="http://schemas.microsoft.com/office/word/2010/wordprocessingCanvas" xmlns:cx="http://schemas.microsoft.com/office/drawing/2014/chartex" xmlns:cx1="http://schemas.microsoft.com/office/drawing/2015/9/8/chartex" xmlns:cx2="http://schemas.microsoft.com/office/drawing/2015/10/21/chartex" xmlns:cx3="http://schemas.microsoft.com/office/drawing/2016/5/9/chartex" xmlns:cx4="http://schemas.microsoft.com/office/drawing/2016/5/10/chartex" xmlns:cx5="http://schemas.microsoft.com/office/drawing/2016/5/11/chartex" xmlns:cx6="http://schemas.microsoft.com/office/drawing/2016/5/12/chartex" xmlns:cx7="http://schemas.microsoft.com/office/drawing/2016/5/13/chartex" xmlns:cx8="http://schemas.microsoft.com/office/drawing/2016/5/14/chartex" xmlns:mc="http://schemas.openxmlformats.org/markup-compatibility/2006" xmlns:aink="http://schemas.microsoft.com/office/drawing/2016/ink" xmlns:am3d="http://schemas.microsoft.com/office/drawing/2017/model3d" xmlns:o="urn:schemas-microsoft-com:office:office" xmlns:oel="http://schemas.microsoft.com/office/2019/extlst" xmlns:r="http://schemas.openxmlformats.org/officeDocument/2006/relationships" xmlns:m="http://schemas.openxmlformats.org/officeDocument/2006/math" xmlns:v="urn:schemas-microsoft-com:vml" xmlns:wp14="http://schemas.microsoft.com/office/word/2010/wordprocessingDrawing" xmlns:wp="http://schemas.openxmlformats.org/drawingml/2006/wordprocessingDrawing" xmlns:w10="urn:schemas-microsoft-com:office:word" xmlns:w="http://schemas.openxmlformats.org/wordprocessingml/2006/main" xmlns:w14="http://schemas.microsoft.com/office/word/2010/wordml" xmlns:w15="http://schemas.microsoft.com/office/word/2012/wordml" xmlns:w16cex="http://schemas.microsoft.com/office/word/2018/wordml/cex" xmlns:w16cid="http://schemas.microsoft.com/office/word/2016/wordml/cid" xmlns:w16="http://schemas.microsoft.com/office/word/2018/wordml" xmlns:w16sdtdh="http://schemas.microsoft.com/office/word/2020/wordml/sdtdatahash" xmlns:w16se="http://schemas.microsoft.com/office/word/2015/wordml/symex" xmlns:wpg="http://schemas.microsoft.com/office/word/2010/wordprocessingGroup" xmlns:wpi="http://schemas.microsoft.com/office/word/2010/wordprocessingInk" xmlns:wne="http://schemas.microsoft.com/office/word/2006/wordml" xmlns:wps="http://schemas.microsoft.com/office/word/2010/wordprocessingShape" mc:Ignorable="w14 w15 w16se w16cid w16 w16cex w16sdtdh wp14">
   <w16cid:commentId w16cid:paraId="3CF32D59" w16cid:durableId="261BD948"/>
+  <w16cid:commentId w16cid:paraId="5ABEF9FE" w16cid:durableId="261E6BCD"/>
   <w16cid:commentId w16cid:paraId="523D9340" w16cid:durableId="261BC75A"/>
+  <w16cid:commentId w16cid:paraId="2ED6925F" w16cid:durableId="261E6C6A"/>
+  <w16cid:commentId w16cid:paraId="24396B29" w16cid:durableId="261E6D86"/>
   <w16cid:commentId w16cid:paraId="42D3F021" w16cid:durableId="261E62FD"/>
   <w16cid:commentId w16cid:paraId="474E0BCA" w16cid:durableId="261E6311"/>
+  <w16cid:commentId w16cid:paraId="23EB35C3" w16cid:durableId="261E6C27"/>
 </w16cid:commentsIds>
 </file>
 
 <file path=word/endnotes.xml><?xml version="1.0" encoding="utf-8"?>
-<w:endnotes xmlns:wpc="http://schemas.microsoft.com/office/word/2010/wordprocessingCanvas" xmlns:cx="http://schemas.microsoft.com/office/drawing/2014/chartex" xmlns:cx1="http://schemas.microsoft.com/office/drawing/2015/9/8/chartex" xmlns:cx2="http://schemas.microsoft.com/office/drawing/2015/10/21/chartex" xmlns:cx3="http://schemas.microsoft.com/office/drawing/2016/5/9/chartex" xmlns:cx4="http://schemas.microsoft.com/office/drawing/2016/5/10/chartex" xmlns:cx5="http://schemas.microsoft.com/office/drawing/2016/5/11/chartex" xmlns:cx6="http://schemas.microsoft.com/office/drawing/2016/5/12/chartex" xmlns:cx7="http://schemas.microsoft.com/office/drawing/2016/5/13/chartex" xmlns:cx8="http://schemas.microsoft.com/office/drawing/2016/5/14/chartex" xmlns:mc="http://schemas.openxmlformats.org/markup-compatibility/2006" xmlns:aink="http://schemas.microsoft.com/office/drawing/2016/ink" xmlns:am3d="http://schemas.microsoft.com/office/drawing/2017/model3d" xmlns:o="urn:schemas-microsoft-com:office:office" xmlns:r="http://schemas.openxmlformats.org/officeDocument/2006/relationships" xmlns:m="http://schemas.openxmlformats.org/officeDocument/2006/math" xmlns:v="urn:schemas-microsoft-com:vml" xmlns:wp14="http://schemas.microsoft.com/office/word/2010/wordprocessingDrawing" xmlns:wp="http://schemas.openxmlformats.org/drawingml/2006/wordprocessingDrawing" xmlns:w10="urn:schemas-microsoft-com:office:word" xmlns:w="http://schemas.openxmlformats.org/wordprocessingml/2006/main" xmlns:w14="http://schemas.microsoft.com/office/word/2010/wordml" xmlns:w15="http://schemas.microsoft.com/office/word/2012/wordml" xmlns:w16cid="http://schemas.microsoft.com/office/word/2016/wordml/cid" xmlns:w16se="http://schemas.microsoft.com/office/word/2015/wordml/symex" xmlns:wpg="http://schemas.microsoft.com/office/word/2010/wordprocessingGroup" xmlns:wpi="http://schemas.microsoft.com/office/word/2010/wordprocessingInk" xmlns:wne="http://schemas.microsoft.com/office/word/2006/wordml" xmlns:wps="http://schemas.microsoft.com/office/word/2010/wordprocessingShape" mc:Ignorable="w14 w15 w16se w16cid wp14">
+<w:endnotes xmlns:wpc="http://schemas.microsoft.com/office/word/2010/wordprocessingCanvas" xmlns:cx="http://schemas.microsoft.com/office/drawing/2014/chartex" xmlns:cx1="http://schemas.microsoft.com/office/drawing/2015/9/8/chartex" xmlns:cx2="http://schemas.microsoft.com/office/drawing/2015/10/21/chartex" xmlns:cx3="http://schemas.microsoft.com/office/drawing/2016/5/9/chartex" xmlns:cx4="http://schemas.microsoft.com/office/drawing/2016/5/10/chartex" xmlns:cx5="http://schemas.microsoft.com/office/drawing/2016/5/11/chartex" xmlns:cx6="http://schemas.microsoft.com/office/drawing/2016/5/12/chartex" xmlns:cx7="http://schemas.microsoft.com/office/drawing/2016/5/13/chartex" xmlns:cx8="http://schemas.microsoft.com/office/drawing/2016/5/14/chartex" xmlns:mc="http://schemas.openxmlformats.org/markup-compatibility/2006" xmlns:aink="http://schemas.microsoft.com/office/drawing/2016/ink" xmlns:am3d="http://schemas.microsoft.com/office/drawing/2017/model3d" xmlns:o="urn:schemas-microsoft-com:office:office" xmlns:oel="http://schemas.microsoft.com/office/2019/extlst" xmlns:r="http://schemas.openxmlformats.org/officeDocument/2006/relationships" xmlns:m="http://schemas.openxmlformats.org/officeDocument/2006/math" xmlns:v="urn:schemas-microsoft-com:vml" xmlns:wp14="http://schemas.microsoft.com/office/word/2010/wordprocessingDrawing" xmlns:wp="http://schemas.openxmlformats.org/drawingml/2006/wordprocessingDrawing" xmlns:w10="urn:schemas-microsoft-com:office:word" xmlns:w="http://schemas.openxmlformats.org/wordprocessingml/2006/main" xmlns:w14="http://schemas.microsoft.com/office/word/2010/wordml" xmlns:w15="http://schemas.microsoft.com/office/word/2012/wordml" xmlns:w16cex="http://schemas.microsoft.com/office/word/2018/wordml/cex" xmlns:w16cid="http://schemas.microsoft.com/office/word/2016/wordml/cid" xmlns:w16="http://schemas.microsoft.com/office/word/2018/wordml" xmlns:w16sdtdh="http://schemas.microsoft.com/office/word/2020/wordml/sdtdatahash" xmlns:w16se="http://schemas.microsoft.com/office/word/2015/wordml/symex" xmlns:wpg="http://schemas.microsoft.com/office/word/2010/wordprocessingGroup" xmlns:wpi="http://schemas.microsoft.com/office/word/2010/wordprocessingInk" xmlns:wne="http://schemas.microsoft.com/office/word/2006/wordml" xmlns:wps="http://schemas.microsoft.com/office/word/2010/wordprocessingShape" mc:Ignorable="w14 w15 w16se w16cid w16 w16cex w16sdtdh wp14">
   <w:endnote w:type="separator" w:id="-1">
     <w:p>
       <w:r>
@@ -2897,7 +3083,7 @@
 </file>
 
 <file path=word/footer1.xml><?xml version="1.0" encoding="utf-8"?>
-<w:ftr xmlns:wpc="http://schemas.microsoft.com/office/word/2010/wordprocessingCanvas" xmlns:cx="http://schemas.microsoft.com/office/drawing/2014/chartex" xmlns:cx1="http://schemas.microsoft.com/office/drawing/2015/9/8/chartex" xmlns:cx2="http://schemas.microsoft.com/office/drawing/2015/10/21/chartex" xmlns:cx3="http://schemas.microsoft.com/office/drawing/2016/5/9/chartex" xmlns:cx4="http://schemas.microsoft.com/office/drawing/2016/5/10/chartex" xmlns:cx5="http://schemas.microsoft.com/office/drawing/2016/5/11/chartex" xmlns:cx6="http://schemas.microsoft.com/office/drawing/2016/5/12/chartex" xmlns:cx7="http://schemas.microsoft.com/office/drawing/2016/5/13/chartex" xmlns:cx8="http://schemas.microsoft.com/office/drawing/2016/5/14/chartex" xmlns:mc="http://schemas.openxmlformats.org/markup-compatibility/2006" xmlns:aink="http://schemas.microsoft.com/office/drawing/2016/ink" xmlns:am3d="http://schemas.microsoft.com/office/drawing/2017/model3d" xmlns:o="urn:schemas-microsoft-com:office:office" xmlns:r="http://schemas.openxmlformats.org/officeDocument/2006/relationships" xmlns:m="http://schemas.openxmlformats.org/officeDocument/2006/math" xmlns:v="urn:schemas-microsoft-com:vml" xmlns:wp14="http://schemas.microsoft.com/office/word/2010/wordprocessingDrawing" xmlns:wp="http://schemas.openxmlformats.org/drawingml/2006/wordprocessingDrawing" xmlns:w10="urn:schemas-microsoft-com:office:word" xmlns:w="http://schemas.openxmlformats.org/wordprocessingml/2006/main" xmlns:w14="http://schemas.microsoft.com/office/word/2010/wordml" xmlns:w15="http://schemas.microsoft.com/office/word/2012/wordml" xmlns:w16cid="http://schemas.microsoft.com/office/word/2016/wordml/cid" xmlns:w16se="http://schemas.microsoft.com/office/word/2015/wordml/symex" xmlns:wpg="http://schemas.microsoft.com/office/word/2010/wordprocessingGroup" xmlns:wpi="http://schemas.microsoft.com/office/word/2010/wordprocessingInk" xmlns:wne="http://schemas.microsoft.com/office/word/2006/wordml" xmlns:wps="http://schemas.microsoft.com/office/word/2010/wordprocessingShape" mc:Ignorable="w14 w15 w16se w16cid wp14">
+<w:ftr xmlns:wpc="http://schemas.microsoft.com/office/word/2010/wordprocessingCanvas" xmlns:cx="http://schemas.microsoft.com/office/drawing/2014/chartex" xmlns:cx1="http://schemas.microsoft.com/office/drawing/2015/9/8/chartex" xmlns:cx2="http://schemas.microsoft.com/office/drawing/2015/10/21/chartex" xmlns:cx3="http://schemas.microsoft.com/office/drawing/2016/5/9/chartex" xmlns:cx4="http://schemas.microsoft.com/office/drawing/2016/5/10/chartex" xmlns:cx5="http://schemas.microsoft.com/office/drawing/2016/5/11/chartex" xmlns:cx6="http://schemas.microsoft.com/office/drawing/2016/5/12/chartex" xmlns:cx7="http://schemas.microsoft.com/office/drawing/2016/5/13/chartex" xmlns:cx8="http://schemas.microsoft.com/office/drawing/2016/5/14/chartex" xmlns:mc="http://schemas.openxmlformats.org/markup-compatibility/2006" xmlns:aink="http://schemas.microsoft.com/office/drawing/2016/ink" xmlns:am3d="http://schemas.microsoft.com/office/drawing/2017/model3d" xmlns:o="urn:schemas-microsoft-com:office:office" xmlns:oel="http://schemas.microsoft.com/office/2019/extlst" xmlns:r="http://schemas.openxmlformats.org/officeDocument/2006/relationships" xmlns:m="http://schemas.openxmlformats.org/officeDocument/2006/math" xmlns:v="urn:schemas-microsoft-com:vml" xmlns:wp14="http://schemas.microsoft.com/office/word/2010/wordprocessingDrawing" xmlns:wp="http://schemas.openxmlformats.org/drawingml/2006/wordprocessingDrawing" xmlns:w10="urn:schemas-microsoft-com:office:word" xmlns:w="http://schemas.openxmlformats.org/wordprocessingml/2006/main" xmlns:w14="http://schemas.microsoft.com/office/word/2010/wordml" xmlns:w15="http://schemas.microsoft.com/office/word/2012/wordml" xmlns:w16cex="http://schemas.microsoft.com/office/word/2018/wordml/cex" xmlns:w16cid="http://schemas.microsoft.com/office/word/2016/wordml/cid" xmlns:w16="http://schemas.microsoft.com/office/word/2018/wordml" xmlns:w16sdtdh="http://schemas.microsoft.com/office/word/2020/wordml/sdtdatahash" xmlns:w16se="http://schemas.microsoft.com/office/word/2015/wordml/symex" xmlns:wpg="http://schemas.microsoft.com/office/word/2010/wordprocessingGroup" xmlns:wpi="http://schemas.microsoft.com/office/word/2010/wordprocessingInk" xmlns:wne="http://schemas.microsoft.com/office/word/2006/wordml" xmlns:wps="http://schemas.microsoft.com/office/word/2010/wordprocessingShape" mc:Ignorable="w14 w15 w16se w16cid w16 w16cex w16sdtdh wp14">
   <w:sdt>
     <w:sdtPr>
       <w:rPr>
@@ -2954,7 +3140,7 @@
 </file>
 
 <file path=word/footer2.xml><?xml version="1.0" encoding="utf-8"?>
-<w:ftr xmlns:wpc="http://schemas.microsoft.com/office/word/2010/wordprocessingCanvas" xmlns:cx="http://schemas.microsoft.com/office/drawing/2014/chartex" xmlns:cx1="http://schemas.microsoft.com/office/drawing/2015/9/8/chartex" xmlns:cx2="http://schemas.microsoft.com/office/drawing/2015/10/21/chartex" xmlns:cx3="http://schemas.microsoft.com/office/drawing/2016/5/9/chartex" xmlns:cx4="http://schemas.microsoft.com/office/drawing/2016/5/10/chartex" xmlns:cx5="http://schemas.microsoft.com/office/drawing/2016/5/11/chartex" xmlns:cx6="http://schemas.microsoft.com/office/drawing/2016/5/12/chartex" xmlns:cx7="http://schemas.microsoft.com/office/drawing/2016/5/13/chartex" xmlns:cx8="http://schemas.microsoft.com/office/drawing/2016/5/14/chartex" xmlns:mc="http://schemas.openxmlformats.org/markup-compatibility/2006" xmlns:aink="http://schemas.microsoft.com/office/drawing/2016/ink" xmlns:am3d="http://schemas.microsoft.com/office/drawing/2017/model3d" xmlns:o="urn:schemas-microsoft-com:office:office" xmlns:r="http://schemas.openxmlformats.org/officeDocument/2006/relationships" xmlns:m="http://schemas.openxmlformats.org/officeDocument/2006/math" xmlns:v="urn:schemas-microsoft-com:vml" xmlns:wp14="http://schemas.microsoft.com/office/word/2010/wordprocessingDrawing" xmlns:wp="http://schemas.openxmlformats.org/drawingml/2006/wordprocessingDrawing" xmlns:w10="urn:schemas-microsoft-com:office:word" xmlns:w="http://schemas.openxmlformats.org/wordprocessingml/2006/main" xmlns:w14="http://schemas.microsoft.com/office/word/2010/wordml" xmlns:w15="http://schemas.microsoft.com/office/word/2012/wordml" xmlns:w16cid="http://schemas.microsoft.com/office/word/2016/wordml/cid" xmlns:w16se="http://schemas.microsoft.com/office/word/2015/wordml/symex" xmlns:wpg="http://schemas.microsoft.com/office/word/2010/wordprocessingGroup" xmlns:wpi="http://schemas.microsoft.com/office/word/2010/wordprocessingInk" xmlns:wne="http://schemas.microsoft.com/office/word/2006/wordml" xmlns:wps="http://schemas.microsoft.com/office/word/2010/wordprocessingShape" mc:Ignorable="w14 w15 w16se w16cid wp14">
+<w:ftr xmlns:wpc="http://schemas.microsoft.com/office/word/2010/wordprocessingCanvas" xmlns:cx="http://schemas.microsoft.com/office/drawing/2014/chartex" xmlns:cx1="http://schemas.microsoft.com/office/drawing/2015/9/8/chartex" xmlns:cx2="http://schemas.microsoft.com/office/drawing/2015/10/21/chartex" xmlns:cx3="http://schemas.microsoft.com/office/drawing/2016/5/9/chartex" xmlns:cx4="http://schemas.microsoft.com/office/drawing/2016/5/10/chartex" xmlns:cx5="http://schemas.microsoft.com/office/drawing/2016/5/11/chartex" xmlns:cx6="http://schemas.microsoft.com/office/drawing/2016/5/12/chartex" xmlns:cx7="http://schemas.microsoft.com/office/drawing/2016/5/13/chartex" xmlns:cx8="http://schemas.microsoft.com/office/drawing/2016/5/14/chartex" xmlns:mc="http://schemas.openxmlformats.org/markup-compatibility/2006" xmlns:aink="http://schemas.microsoft.com/office/drawing/2016/ink" xmlns:am3d="http://schemas.microsoft.com/office/drawing/2017/model3d" xmlns:o="urn:schemas-microsoft-com:office:office" xmlns:oel="http://schemas.microsoft.com/office/2019/extlst" xmlns:r="http://schemas.openxmlformats.org/officeDocument/2006/relationships" xmlns:m="http://schemas.openxmlformats.org/officeDocument/2006/math" xmlns:v="urn:schemas-microsoft-com:vml" xmlns:wp14="http://schemas.microsoft.com/office/word/2010/wordprocessingDrawing" xmlns:wp="http://schemas.openxmlformats.org/drawingml/2006/wordprocessingDrawing" xmlns:w10="urn:schemas-microsoft-com:office:word" xmlns:w="http://schemas.openxmlformats.org/wordprocessingml/2006/main" xmlns:w14="http://schemas.microsoft.com/office/word/2010/wordml" xmlns:w15="http://schemas.microsoft.com/office/word/2012/wordml" xmlns:w16cex="http://schemas.microsoft.com/office/word/2018/wordml/cex" xmlns:w16cid="http://schemas.microsoft.com/office/word/2016/wordml/cid" xmlns:w16="http://schemas.microsoft.com/office/word/2018/wordml" xmlns:w16sdtdh="http://schemas.microsoft.com/office/word/2020/wordml/sdtdatahash" xmlns:w16se="http://schemas.microsoft.com/office/word/2015/wordml/symex" xmlns:wpg="http://schemas.microsoft.com/office/word/2010/wordprocessingGroup" xmlns:wpi="http://schemas.microsoft.com/office/word/2010/wordprocessingInk" xmlns:wne="http://schemas.microsoft.com/office/word/2006/wordml" xmlns:wps="http://schemas.microsoft.com/office/word/2010/wordprocessingShape" mc:Ignorable="w14 w15 w16se w16cid w16 w16cex w16sdtdh wp14">
   <w:sdt>
     <w:sdtPr>
       <w:rPr>
@@ -3024,7 +3210,7 @@
 </file>
 
 <file path=word/footnotes.xml><?xml version="1.0" encoding="utf-8"?>
-<w:footnotes xmlns:wpc="http://schemas.microsoft.com/office/word/2010/wordprocessingCanvas" xmlns:cx="http://schemas.microsoft.com/office/drawing/2014/chartex" xmlns:cx1="http://schemas.microsoft.com/office/drawing/2015/9/8/chartex" xmlns:cx2="http://schemas.microsoft.com/office/drawing/2015/10/21/chartex" xmlns:cx3="http://schemas.microsoft.com/office/drawing/2016/5/9/chartex" xmlns:cx4="http://schemas.microsoft.com/office/drawing/2016/5/10/chartex" xmlns:cx5="http://schemas.microsoft.com/office/drawing/2016/5/11/chartex" xmlns:cx6="http://schemas.microsoft.com/office/drawing/2016/5/12/chartex" xmlns:cx7="http://schemas.microsoft.com/office/drawing/2016/5/13/chartex" xmlns:cx8="http://schemas.microsoft.com/office/drawing/2016/5/14/chartex" xmlns:mc="http://schemas.openxmlformats.org/markup-compatibility/2006" xmlns:aink="http://schemas.microsoft.com/office/drawing/2016/ink" xmlns:am3d="http://schemas.microsoft.com/office/drawing/2017/model3d" xmlns:o="urn:schemas-microsoft-com:office:office" xmlns:r="http://schemas.openxmlformats.org/officeDocument/2006/relationships" xmlns:m="http://schemas.openxmlformats.org/officeDocument/2006/math" xmlns:v="urn:schemas-microsoft-com:vml" xmlns:wp14="http://schemas.microsoft.com/office/word/2010/wordprocessingDrawing" xmlns:wp="http://schemas.openxmlformats.org/drawingml/2006/wordprocessingDrawing" xmlns:w10="urn:schemas-microsoft-com:office:word" xmlns:w="http://schemas.openxmlformats.org/wordprocessingml/2006/main" xmlns:w14="http://schemas.microsoft.com/office/word/2010/wordml" xmlns:w15="http://schemas.microsoft.com/office/word/2012/wordml" xmlns:w16cid="http://schemas.microsoft.com/office/word/2016/wordml/cid" xmlns:w16se="http://schemas.microsoft.com/office/word/2015/wordml/symex" xmlns:wpg="http://schemas.microsoft.com/office/word/2010/wordprocessingGroup" xmlns:wpi="http://schemas.microsoft.com/office/word/2010/wordprocessingInk" xmlns:wne="http://schemas.microsoft.com/office/word/2006/wordml" xmlns:wps="http://schemas.microsoft.com/office/word/2010/wordprocessingShape" mc:Ignorable="w14 w15 w16se w16cid wp14">
+<w:footnotes xmlns:wpc="http://schemas.microsoft.com/office/word/2010/wordprocessingCanvas" xmlns:cx="http://schemas.microsoft.com/office/drawing/2014/chartex" xmlns:cx1="http://schemas.microsoft.com/office/drawing/2015/9/8/chartex" xmlns:cx2="http://schemas.microsoft.com/office/drawing/2015/10/21/chartex" xmlns:cx3="http://schemas.microsoft.com/office/drawing/2016/5/9/chartex" xmlns:cx4="http://schemas.microsoft.com/office/drawing/2016/5/10/chartex" xmlns:cx5="http://schemas.microsoft.com/office/drawing/2016/5/11/chartex" xmlns:cx6="http://schemas.microsoft.com/office/drawing/2016/5/12/chartex" xmlns:cx7="http://schemas.microsoft.com/office/drawing/2016/5/13/chartex" xmlns:cx8="http://schemas.microsoft.com/office/drawing/2016/5/14/chartex" xmlns:mc="http://schemas.openxmlformats.org/markup-compatibility/2006" xmlns:aink="http://schemas.microsoft.com/office/drawing/2016/ink" xmlns:am3d="http://schemas.microsoft.com/office/drawing/2017/model3d" xmlns:o="urn:schemas-microsoft-com:office:office" xmlns:oel="http://schemas.microsoft.com/office/2019/extlst" xmlns:r="http://schemas.openxmlformats.org/officeDocument/2006/relationships" xmlns:m="http://schemas.openxmlformats.org/officeDocument/2006/math" xmlns:v="urn:schemas-microsoft-com:vml" xmlns:wp14="http://schemas.microsoft.com/office/word/2010/wordprocessingDrawing" xmlns:wp="http://schemas.openxmlformats.org/drawingml/2006/wordprocessingDrawing" xmlns:w10="urn:schemas-microsoft-com:office:word" xmlns:w="http://schemas.openxmlformats.org/wordprocessingml/2006/main" xmlns:w14="http://schemas.microsoft.com/office/word/2010/wordml" xmlns:w15="http://schemas.microsoft.com/office/word/2012/wordml" xmlns:w16cex="http://schemas.microsoft.com/office/word/2018/wordml/cex" xmlns:w16cid="http://schemas.microsoft.com/office/word/2016/wordml/cid" xmlns:w16="http://schemas.microsoft.com/office/word/2018/wordml" xmlns:w16sdtdh="http://schemas.microsoft.com/office/word/2020/wordml/sdtdatahash" xmlns:w16se="http://schemas.microsoft.com/office/word/2015/wordml/symex" xmlns:wpg="http://schemas.microsoft.com/office/word/2010/wordprocessingGroup" xmlns:wpi="http://schemas.microsoft.com/office/word/2010/wordprocessingInk" xmlns:wne="http://schemas.microsoft.com/office/word/2006/wordml" xmlns:wps="http://schemas.microsoft.com/office/word/2010/wordprocessingShape" mc:Ignorable="w14 w15 w16se w16cid w16 w16cex w16sdtdh wp14">
   <w:footnote w:type="separator" w:id="-1">
     <w:p>
       <w:r>
@@ -3043,7 +3229,7 @@
 </file>
 
 <file path=word/people.xml><?xml version="1.0" encoding="utf-8"?>
-<w15:people xmlns:wpc="http://schemas.microsoft.com/office/word/2010/wordprocessingCanvas" xmlns:cx="http://schemas.microsoft.com/office/drawing/2014/chartex" xmlns:cx1="http://schemas.microsoft.com/office/drawing/2015/9/8/chartex" xmlns:cx2="http://schemas.microsoft.com/office/drawing/2015/10/21/chartex" xmlns:cx3="http://schemas.microsoft.com/office/drawing/2016/5/9/chartex" xmlns:cx4="http://schemas.microsoft.com/office/drawing/2016/5/10/chartex" xmlns:cx5="http://schemas.microsoft.com/office/drawing/2016/5/11/chartex" xmlns:cx6="http://schemas.microsoft.com/office/drawing/2016/5/12/chartex" xmlns:cx7="http://schemas.microsoft.com/office/drawing/2016/5/13/chartex" xmlns:cx8="http://schemas.microsoft.com/office/drawing/2016/5/14/chartex" xmlns:mc="http://schemas.openxmlformats.org/markup-compatibility/2006" xmlns:aink="http://schemas.microsoft.com/office/drawing/2016/ink" xmlns:am3d="http://schemas.microsoft.com/office/drawing/2017/model3d" xmlns:o="urn:schemas-microsoft-com:office:office" xmlns:r="http://schemas.openxmlformats.org/officeDocument/2006/relationships" xmlns:m="http://schemas.openxmlformats.org/officeDocument/2006/math" xmlns:v="urn:schemas-microsoft-com:vml" xmlns:wp14="http://schemas.microsoft.com/office/word/2010/wordprocessingDrawing" xmlns:wp="http://schemas.openxmlformats.org/drawingml/2006/wordprocessingDrawing" xmlns:w10="urn:schemas-microsoft-com:office:word" xmlns:w="http://schemas.openxmlformats.org/wordprocessingml/2006/main" xmlns:w14="http://schemas.microsoft.com/office/word/2010/wordml" xmlns:w15="http://schemas.microsoft.com/office/word/2012/wordml" xmlns:w16cid="http://schemas.microsoft.com/office/word/2016/wordml/cid" xmlns:w16se="http://schemas.microsoft.com/office/word/2015/wordml/symex" xmlns:wpg="http://schemas.microsoft.com/office/word/2010/wordprocessingGroup" xmlns:wpi="http://schemas.microsoft.com/office/word/2010/wordprocessingInk" xmlns:wne="http://schemas.microsoft.com/office/word/2006/wordml" xmlns:wps="http://schemas.microsoft.com/office/word/2010/wordprocessingShape" mc:Ignorable="w14 w15 w16se w16cid wp14">
+<w15:people xmlns:wpc="http://schemas.microsoft.com/office/word/2010/wordprocessingCanvas" xmlns:cx="http://schemas.microsoft.com/office/drawing/2014/chartex" xmlns:cx1="http://schemas.microsoft.com/office/drawing/2015/9/8/chartex" xmlns:cx2="http://schemas.microsoft.com/office/drawing/2015/10/21/chartex" xmlns:cx3="http://schemas.microsoft.com/office/drawing/2016/5/9/chartex" xmlns:cx4="http://schemas.microsoft.com/office/drawing/2016/5/10/chartex" xmlns:cx5="http://schemas.microsoft.com/office/drawing/2016/5/11/chartex" xmlns:cx6="http://schemas.microsoft.com/office/drawing/2016/5/12/chartex" xmlns:cx7="http://schemas.microsoft.com/office/drawing/2016/5/13/chartex" xmlns:cx8="http://schemas.microsoft.com/office/drawing/2016/5/14/chartex" xmlns:mc="http://schemas.openxmlformats.org/markup-compatibility/2006" xmlns:aink="http://schemas.microsoft.com/office/drawing/2016/ink" xmlns:am3d="http://schemas.microsoft.com/office/drawing/2017/model3d" xmlns:o="urn:schemas-microsoft-com:office:office" xmlns:oel="http://schemas.microsoft.com/office/2019/extlst" xmlns:r="http://schemas.openxmlformats.org/officeDocument/2006/relationships" xmlns:m="http://schemas.openxmlformats.org/officeDocument/2006/math" xmlns:v="urn:schemas-microsoft-com:vml" xmlns:wp14="http://schemas.microsoft.com/office/word/2010/wordprocessingDrawing" xmlns:wp="http://schemas.openxmlformats.org/drawingml/2006/wordprocessingDrawing" xmlns:w10="urn:schemas-microsoft-com:office:word" xmlns:w="http://schemas.openxmlformats.org/wordprocessingml/2006/main" xmlns:w14="http://schemas.microsoft.com/office/word/2010/wordml" xmlns:w15="http://schemas.microsoft.com/office/word/2012/wordml" xmlns:w16cex="http://schemas.microsoft.com/office/word/2018/wordml/cex" xmlns:w16cid="http://schemas.microsoft.com/office/word/2016/wordml/cid" xmlns:w16="http://schemas.microsoft.com/office/word/2018/wordml" xmlns:w16sdtdh="http://schemas.microsoft.com/office/word/2020/wordml/sdtdatahash" xmlns:w16se="http://schemas.microsoft.com/office/word/2015/wordml/symex" xmlns:wpg="http://schemas.microsoft.com/office/word/2010/wordprocessingGroup" xmlns:wpi="http://schemas.microsoft.com/office/word/2010/wordprocessingInk" xmlns:wne="http://schemas.microsoft.com/office/word/2006/wordml" xmlns:wps="http://schemas.microsoft.com/office/word/2010/wordprocessingShape" mc:Ignorable="w14 w15 w16se w16cid w16 w16cex w16sdtdh wp14">
   <w15:person w15:author="Dave Bridges">
     <w15:presenceInfo w15:providerId="Windows Live" w15:userId="4bc1184c43c78bbd"/>
   </w15:person>
@@ -3051,7 +3237,7 @@
 </file>
 
 <file path=word/styles.xml><?xml version="1.0" encoding="utf-8"?>
-<w:styles xmlns:mc="http://schemas.openxmlformats.org/markup-compatibility/2006" xmlns:r="http://schemas.openxmlformats.org/officeDocument/2006/relationships" xmlns:w="http://schemas.openxmlformats.org/wordprocessingml/2006/main" xmlns:w14="http://schemas.microsoft.com/office/word/2010/wordml" xmlns:w15="http://schemas.microsoft.com/office/word/2012/wordml" xmlns:w16cid="http://schemas.microsoft.com/office/word/2016/wordml/cid" xmlns:w16se="http://schemas.microsoft.com/office/word/2015/wordml/symex" mc:Ignorable="w14 w15 w16se w16cid">
+<w:styles xmlns:mc="http://schemas.openxmlformats.org/markup-compatibility/2006" xmlns:r="http://schemas.openxmlformats.org/officeDocument/2006/relationships" xmlns:w="http://schemas.openxmlformats.org/wordprocessingml/2006/main" xmlns:w14="http://schemas.microsoft.com/office/word/2010/wordml" xmlns:w15="http://schemas.microsoft.com/office/word/2012/wordml" xmlns:w16cex="http://schemas.microsoft.com/office/word/2018/wordml/cex" xmlns:w16cid="http://schemas.microsoft.com/office/word/2016/wordml/cid" xmlns:w16="http://schemas.microsoft.com/office/word/2018/wordml" xmlns:w16sdtdh="http://schemas.microsoft.com/office/word/2020/wordml/sdtdatahash" xmlns:w16se="http://schemas.microsoft.com/office/word/2015/wordml/symex" mc:Ignorable="w14 w15 w16se w16cid w16 w16cex w16sdtdh">
   <w:docDefaults>
     <w:rPrDefault>
       <w:rPr>
@@ -3063,7 +3249,7 @@
     </w:rPrDefault>
     <w:pPrDefault/>
   </w:docDefaults>
-  <w:latentStyles w:defLockedState="0" w:defUIPriority="99" w:defSemiHidden="0" w:defUnhideWhenUsed="0" w:defQFormat="0" w:count="375">
+  <w:latentStyles w:defLockedState="0" w:defUIPriority="99" w:defSemiHidden="0" w:defUnhideWhenUsed="0" w:defQFormat="0" w:count="376">
     <w:lsdException w:name="Normal" w:uiPriority="0" w:qFormat="1"/>
     <w:lsdException w:name="heading 1" w:uiPriority="9" w:qFormat="1"/>
     <w:lsdException w:name="heading 2" w:semiHidden="1" w:uiPriority="9" w:unhideWhenUsed="1" w:qFormat="1"/>
@@ -3169,7 +3355,6 @@
     <w:lsdException w:name="HTML Sample" w:semiHidden="1" w:unhideWhenUsed="1"/>
     <w:lsdException w:name="HTML Typewriter" w:semiHidden="1" w:unhideWhenUsed="1"/>
     <w:lsdException w:name="HTML Variable" w:semiHidden="1" w:unhideWhenUsed="1"/>
-    <w:lsdException w:name="Normal Table" w:semiHidden="1" w:unhideWhenUsed="1"/>
     <w:lsdException w:name="annotation subject" w:semiHidden="1" w:unhideWhenUsed="1"/>
     <w:lsdException w:name="No List" w:semiHidden="1" w:unhideWhenUsed="1"/>
     <w:lsdException w:name="Outline List 1" w:semiHidden="1" w:unhideWhenUsed="1"/>
@@ -3216,10 +3401,8 @@
     <w:lsdException w:name="Table Subtle 2" w:semiHidden="1" w:unhideWhenUsed="1"/>
     <w:lsdException w:name="Table Web 1" w:semiHidden="1" w:unhideWhenUsed="1"/>
     <w:lsdException w:name="Table Web 2" w:semiHidden="1" w:unhideWhenUsed="1"/>
-    <w:lsdException w:name="Table Web 3" w:semiHidden="1" w:unhideWhenUsed="1"/>
     <w:lsdException w:name="Balloon Text" w:semiHidden="1" w:unhideWhenUsed="1"/>
     <w:lsdException w:name="Table Grid" w:uiPriority="39"/>
-    <w:lsdException w:name="Table Theme" w:semiHidden="1" w:unhideWhenUsed="1"/>
     <w:lsdException w:name="Placeholder Text" w:semiHidden="1"/>
     <w:lsdException w:name="No Spacing" w:uiPriority="1" w:qFormat="1"/>
     <w:lsdException w:name="Light Shading" w:uiPriority="60"/>
@@ -3439,6 +3622,7 @@
     <w:lsdException w:name="Smart Hyperlink" w:semiHidden="1" w:unhideWhenUsed="1"/>
     <w:lsdException w:name="Hashtag" w:semiHidden="1" w:unhideWhenUsed="1"/>
     <w:lsdException w:name="Unresolved Mention" w:semiHidden="1" w:unhideWhenUsed="1"/>
+    <w:lsdException w:name="Smart Link" w:semiHidden="1" w:unhideWhenUsed="1"/>
   </w:latentStyles>
   <w:style w:type="paragraph" w:default="1" w:styleId="Normal">
     <w:name w:val="Normal"/>
@@ -3707,6 +3891,13 @@
       <w:sz w:val="18"/>
       <w:szCs w:val="18"/>
     </w:rPr>
+  </w:style>
+  <w:style w:type="paragraph" w:styleId="Revision">
+    <w:name w:val="Revision"/>
+    <w:hidden/>
+    <w:uiPriority w:val="99"/>
+    <w:semiHidden/>
+    <w:rsid w:val="00B555A6"/>
   </w:style>
 </w:styles>
 </file>

</xml_diff>

<commit_message>
updated bodyweight and food intake analysis
</commit_message>
<xml_diff>
--- a/Manuscripts/GDF15 during Pregnancy/GDF15.Manuscript.docx
+++ b/Manuscripts/GDF15 during Pregnancy/GDF15.Manuscript.docx
@@ -585,13 +585,7 @@
         <w:rPr>
           <w:rFonts w:ascii="Times New Roman" w:hAnsi="Times New Roman" w:cs="Times New Roman"/>
         </w:rPr>
-        <w:t xml:space="preserve">the Seeley lab </w:t>
-      </w:r>
-      <w:r>
-        <w:rPr>
-          <w:rFonts w:ascii="Times New Roman" w:hAnsi="Times New Roman" w:cs="Times New Roman"/>
-        </w:rPr>
-        <w:t xml:space="preserve">as detailed in </w:t>
+        <w:t xml:space="preserve">the Seeley lab as detailed in </w:t>
       </w:r>
       <w:r>
         <w:rPr>
@@ -646,13 +640,7 @@
         <w:rPr>
           <w:rFonts w:ascii="Times New Roman" w:hAnsi="Times New Roman" w:cs="Times New Roman"/>
         </w:rPr>
-        <w:t xml:space="preserve"> CRISPR Cas</w:t>
-      </w:r>
-      <w:r>
-        <w:rPr>
-          <w:rFonts w:ascii="Times New Roman" w:hAnsi="Times New Roman" w:cs="Times New Roman"/>
-        </w:rPr>
-        <w:t>-9 deletion of Exon 2</w:t>
+        <w:t xml:space="preserve"> CRISPR Cas-9 deletion of Exon 2</w:t>
       </w:r>
       <w:r>
         <w:rPr>
@@ -716,6 +704,7 @@
     </w:p>
     <w:p>
       <w:pPr>
+        <w:spacing w:line="360" w:lineRule="auto"/>
         <w:rPr>
           <w:rFonts w:ascii="Times New Roman" w:hAnsi="Times New Roman" w:cs="Times New Roman"/>
         </w:rPr>
@@ -887,7 +876,13 @@
           <w:color w:val="252525"/>
           <w:shd w:val="clear" w:color="auto" w:fill="FFFFFF"/>
         </w:rPr>
-        <w:t xml:space="preserve"> </w:t>
+        <w:t xml:space="preserve"> 5' GAT TCC CGC CCG AAT TAG C 3'</w:t>
+      </w:r>
+      <w:r>
+        <w:rPr>
+          <w:rFonts w:ascii="Times New Roman" w:hAnsi="Times New Roman" w:cs="Times New Roman"/>
+        </w:rPr>
+        <w:t>, forward 2:</w:t>
       </w:r>
       <w:r>
         <w:rPr>
@@ -895,13 +890,19 @@
           <w:color w:val="252525"/>
           <w:shd w:val="clear" w:color="auto" w:fill="FFFFFF"/>
         </w:rPr>
-        <w:t>5' GAT TCC CGC CCG AAT TAG C 3'</w:t>
-      </w:r>
-      <w:r>
-        <w:rPr>
-          <w:rFonts w:ascii="Times New Roman" w:hAnsi="Times New Roman" w:cs="Times New Roman"/>
-        </w:rPr>
-        <w:t>, forward 2:</w:t>
+        <w:t xml:space="preserve"> 5' CCG AAT TAG CCT GGT CAC CC 3'</w:t>
+      </w:r>
+      <w:r>
+        <w:rPr>
+          <w:rFonts w:ascii="Times New Roman" w:hAnsi="Times New Roman" w:cs="Times New Roman"/>
+        </w:rPr>
+        <w:t xml:space="preserve">, </w:t>
+      </w:r>
+      <w:r>
+        <w:rPr>
+          <w:rFonts w:ascii="Times New Roman" w:hAnsi="Times New Roman" w:cs="Times New Roman"/>
+        </w:rPr>
+        <w:t>Reverse:</w:t>
       </w:r>
       <w:r>
         <w:rPr>
@@ -909,49 +910,96 @@
           <w:color w:val="252525"/>
           <w:shd w:val="clear" w:color="auto" w:fill="FFFFFF"/>
         </w:rPr>
+        <w:t xml:space="preserve"> 5’ ATC CGT CCT ACT CTG GCT AAG 3'</w:t>
+      </w:r>
+      <w:r>
+        <w:rPr>
+          <w:rFonts w:ascii="Times New Roman" w:hAnsi="Times New Roman" w:cs="Times New Roman"/>
+        </w:rPr>
+        <w:t>). Initiation of PCR was at 95 °C for 3 minutes, followed by 38 cycles of denaturation(95°C for 30 seconds), annealing</w:t>
+      </w:r>
+      <w:r>
+        <w:rPr>
+          <w:rFonts w:ascii="Times New Roman" w:hAnsi="Times New Roman" w:cs="Times New Roman"/>
+        </w:rPr>
         <w:t xml:space="preserve"> </w:t>
       </w:r>
       <w:r>
         <w:rPr>
           <w:rFonts w:ascii="Times New Roman" w:hAnsi="Times New Roman" w:cs="Times New Roman"/>
-          <w:color w:val="252525"/>
-          <w:shd w:val="clear" w:color="auto" w:fill="FFFFFF"/>
-        </w:rPr>
-        <w:t>5' CCG AAT TAG CCT GGT CAC CC 3'</w:t>
-      </w:r>
-      <w:r>
-        <w:rPr>
-          <w:rFonts w:ascii="Times New Roman" w:hAnsi="Times New Roman" w:cs="Times New Roman"/>
-        </w:rPr>
-        <w:t xml:space="preserve">, </w:t>
-      </w:r>
-      <w:r>
-        <w:rPr>
-          <w:rFonts w:ascii="Times New Roman" w:hAnsi="Times New Roman" w:cs="Times New Roman"/>
-        </w:rPr>
-        <w:t>Reverse:</w:t>
-      </w:r>
-      <w:r>
-        <w:rPr>
-          <w:rFonts w:ascii="Times New Roman" w:hAnsi="Times New Roman" w:cs="Times New Roman"/>
-          <w:color w:val="252525"/>
-          <w:shd w:val="clear" w:color="auto" w:fill="FFFFFF"/>
+        </w:rPr>
+        <w:t xml:space="preserve">(60°C for 40 seconds), and elongation (72°C for 1 minute), and a final amplification step at 72°C for 5 minutes. PCR product was </w:t>
+      </w:r>
+      <w:r>
+        <w:rPr>
+          <w:rFonts w:ascii="Times New Roman" w:hAnsi="Times New Roman" w:cs="Times New Roman"/>
+        </w:rPr>
+        <w:t>put through gel electrophoresis</w:t>
+      </w:r>
+      <w:r>
+        <w:rPr>
+          <w:rFonts w:ascii="Times New Roman" w:hAnsi="Times New Roman" w:cs="Times New Roman"/>
+        </w:rPr>
+        <w:t xml:space="preserve"> on a 2% agarose gel</w:t>
+      </w:r>
+      <w:r>
+        <w:rPr>
+          <w:rFonts w:ascii="Times New Roman" w:hAnsi="Times New Roman" w:cs="Times New Roman"/>
+        </w:rPr>
+        <w:t xml:space="preserve"> at 130V and imaged on a gel documentation system using UV light</w:t>
+      </w:r>
+      <w:r>
+        <w:rPr>
+          <w:rFonts w:ascii="Times New Roman" w:hAnsi="Times New Roman" w:cs="Times New Roman"/>
+        </w:rPr>
+        <w:t xml:space="preserve">. PCR product resulted in </w:t>
+      </w:r>
+      <w:r>
+        <w:rPr>
+          <w:rFonts w:ascii="Times New Roman" w:hAnsi="Times New Roman" w:cs="Times New Roman"/>
+        </w:rPr>
+        <w:t>2 visible</w:t>
+      </w:r>
+      <w:r>
+        <w:rPr>
+          <w:rFonts w:ascii="Times New Roman" w:hAnsi="Times New Roman" w:cs="Times New Roman"/>
+        </w:rPr>
+        <w:t xml:space="preserve"> bands, one at 200bp </w:t>
+      </w:r>
+      <w:r>
+        <w:rPr>
+          <w:rFonts w:ascii="Times New Roman" w:hAnsi="Times New Roman" w:cs="Times New Roman"/>
+          <w:i/>
+          <w:iCs/>
+        </w:rPr>
+        <w:t>Gdf15</w:t>
+      </w:r>
+      <w:r>
+        <w:rPr>
+          <w:rFonts w:ascii="Times New Roman" w:hAnsi="Times New Roman" w:cs="Times New Roman"/>
+          <w:i/>
+          <w:iCs/>
+          <w:vertAlign w:val="superscript"/>
+        </w:rPr>
+        <w:t>-/-</w:t>
+      </w:r>
+      <w:r>
+        <w:rPr>
+          <w:rFonts w:ascii="Times New Roman" w:hAnsi="Times New Roman" w:cs="Times New Roman"/>
         </w:rPr>
         <w:t xml:space="preserve"> </w:t>
       </w:r>
       <w:r>
         <w:rPr>
           <w:rFonts w:ascii="Times New Roman" w:hAnsi="Times New Roman" w:cs="Times New Roman"/>
-          <w:color w:val="252525"/>
-          <w:shd w:val="clear" w:color="auto" w:fill="FFFFFF"/>
-        </w:rPr>
-        <w:t>5’ ATC CGT CCT ACT CTG GCT AAG 3'</w:t>
-      </w:r>
-      <w:r>
-        <w:rPr>
-          <w:rFonts w:ascii="Times New Roman" w:hAnsi="Times New Roman" w:cs="Times New Roman"/>
-        </w:rPr>
-        <w:t>). Initiation of PCR was at 95 °C for 3 minutes, followed by 38 cycles of denaturation(95°C for 30 seconds), annealing</w:t>
+        </w:rPr>
+        <w:t>and another at 600</w:t>
+      </w:r>
+      <w:r>
+        <w:rPr>
+          <w:rFonts w:ascii="Times New Roman" w:hAnsi="Times New Roman" w:cs="Times New Roman"/>
+        </w:rPr>
+        <w:t>bp</w:t>
       </w:r>
       <w:r>
         <w:rPr>
@@ -962,48 +1010,6 @@
       <w:r>
         <w:rPr>
           <w:rFonts w:ascii="Times New Roman" w:hAnsi="Times New Roman" w:cs="Times New Roman"/>
-        </w:rPr>
-        <w:t xml:space="preserve">(60°C for 40 seconds), and elongation (72°C for 1 minute), and a final amplification step at 72°C for 5 minutes. PCR product was </w:t>
-      </w:r>
-      <w:r>
-        <w:rPr>
-          <w:rFonts w:ascii="Times New Roman" w:hAnsi="Times New Roman" w:cs="Times New Roman"/>
-        </w:rPr>
-        <w:t>put through gel electrophoresis</w:t>
-      </w:r>
-      <w:r>
-        <w:rPr>
-          <w:rFonts w:ascii="Times New Roman" w:hAnsi="Times New Roman" w:cs="Times New Roman"/>
-        </w:rPr>
-        <w:t xml:space="preserve"> on a 2% agarose gel</w:t>
-      </w:r>
-      <w:r>
-        <w:rPr>
-          <w:rFonts w:ascii="Times New Roman" w:hAnsi="Times New Roman" w:cs="Times New Roman"/>
-        </w:rPr>
-        <w:t xml:space="preserve"> at 130V and imaged on a gel documentation system using UV light</w:t>
-      </w:r>
-      <w:r>
-        <w:rPr>
-          <w:rFonts w:ascii="Times New Roman" w:hAnsi="Times New Roman" w:cs="Times New Roman"/>
-        </w:rPr>
-        <w:t xml:space="preserve">. PCR product resulted in </w:t>
-      </w:r>
-      <w:r>
-        <w:rPr>
-          <w:rFonts w:ascii="Times New Roman" w:hAnsi="Times New Roman" w:cs="Times New Roman"/>
-        </w:rPr>
-        <w:t>2 visible</w:t>
-      </w:r>
-      <w:r>
-        <w:rPr>
-          <w:rFonts w:ascii="Times New Roman" w:hAnsi="Times New Roman" w:cs="Times New Roman"/>
-        </w:rPr>
-        <w:t xml:space="preserve"> bands, one at 200bp </w:t>
-      </w:r>
-      <w:r>
-        <w:rPr>
-          <w:rFonts w:ascii="Times New Roman" w:hAnsi="Times New Roman" w:cs="Times New Roman"/>
           <w:i/>
           <w:iCs/>
         </w:rPr>
@@ -1016,25 +1022,254 @@
           <w:iCs/>
           <w:vertAlign w:val="superscript"/>
         </w:rPr>
+        <w:t>+/+</w:t>
+      </w:r>
+      <w:r>
+        <w:rPr>
+          <w:rFonts w:ascii="Times New Roman" w:hAnsi="Times New Roman" w:cs="Times New Roman"/>
+          <w:i/>
+          <w:iCs/>
+        </w:rPr>
+        <w:t>.</w:t>
+      </w:r>
+      <w:r>
+        <w:rPr>
+          <w:rFonts w:ascii="Times New Roman" w:hAnsi="Times New Roman" w:cs="Times New Roman"/>
+        </w:rPr>
+        <w:t xml:space="preserve"> </w:t>
+      </w:r>
+      <w:r>
+        <w:rPr>
+          <w:rFonts w:ascii="Times New Roman" w:hAnsi="Times New Roman" w:cs="Times New Roman"/>
+        </w:rPr>
+        <w:t>Mice with both bands</w:t>
+      </w:r>
+      <w:r>
+        <w:rPr>
+          <w:rFonts w:ascii="Times New Roman" w:hAnsi="Times New Roman" w:cs="Times New Roman"/>
+        </w:rPr>
+        <w:t xml:space="preserve"> were</w:t>
+      </w:r>
+      <w:r>
+        <w:rPr>
+          <w:rFonts w:ascii="Times New Roman" w:hAnsi="Times New Roman" w:cs="Times New Roman"/>
+        </w:rPr>
+        <w:t xml:space="preserve"> considered </w:t>
+      </w:r>
+      <w:r>
+        <w:rPr>
+          <w:rFonts w:ascii="Times New Roman" w:hAnsi="Times New Roman" w:cs="Times New Roman"/>
+          <w:i/>
+          <w:iCs/>
+        </w:rPr>
+        <w:t>Gdf15</w:t>
+      </w:r>
+      <w:r>
+        <w:rPr>
+          <w:rFonts w:ascii="Times New Roman" w:hAnsi="Times New Roman" w:cs="Times New Roman"/>
+          <w:i/>
+          <w:iCs/>
+          <w:vertAlign w:val="superscript"/>
+        </w:rPr>
+        <w:t>+/-</w:t>
+      </w:r>
+      <w:r>
+        <w:rPr>
+          <w:rFonts w:ascii="Times New Roman" w:hAnsi="Times New Roman" w:cs="Times New Roman"/>
+        </w:rPr>
+        <w:t>.</w:t>
+      </w:r>
+    </w:p>
+    <w:p>
+      <w:pPr>
+        <w:pStyle w:val="Heading2"/>
+        <w:rPr>
+          <w:rFonts w:cs="Times New Roman"/>
+        </w:rPr>
+      </w:pPr>
+      <w:r>
+        <w:rPr>
+          <w:rFonts w:cs="Times New Roman"/>
+        </w:rPr>
+        <w:t>Mating</w:t>
+      </w:r>
+    </w:p>
+    <w:p>
+      <w:pPr>
+        <w:spacing w:line="360" w:lineRule="auto"/>
+        <w:rPr>
+          <w:rFonts w:ascii="Times New Roman" w:hAnsi="Times New Roman" w:cs="Times New Roman"/>
+          <w:i/>
+          <w:iCs/>
+          <w:vertAlign w:val="superscript"/>
+        </w:rPr>
+      </w:pPr>
+      <w:r>
+        <w:rPr>
+          <w:rFonts w:ascii="Times New Roman" w:hAnsi="Times New Roman" w:cs="Times New Roman"/>
+          <w:i/>
+          <w:iCs/>
+        </w:rPr>
+        <w:t>Gdf15</w:t>
+      </w:r>
+      <w:r>
+        <w:rPr>
+          <w:rFonts w:ascii="Times New Roman" w:hAnsi="Times New Roman" w:cs="Times New Roman"/>
+        </w:rPr>
+        <w:t xml:space="preserve"> is highly expressed in placental tissue</w:t>
+      </w:r>
+      <w:r>
+        <w:rPr>
+          <w:rFonts w:ascii="Times New Roman" w:hAnsi="Times New Roman" w:cs="Times New Roman"/>
+        </w:rPr>
+        <w:t xml:space="preserve"> during mouse pregnancy (REF). We chose to study </w:t>
+      </w:r>
+      <w:r>
+        <w:rPr>
+          <w:rFonts w:ascii="Times New Roman" w:hAnsi="Times New Roman" w:cs="Times New Roman"/>
+          <w:i/>
+          <w:iCs/>
+        </w:rPr>
+        <w:t>Gdf15</w:t>
+      </w:r>
+      <w:r>
+        <w:rPr>
+          <w:rFonts w:ascii="Times New Roman" w:hAnsi="Times New Roman" w:cs="Times New Roman"/>
+          <w:i/>
+          <w:iCs/>
+          <w:vertAlign w:val="superscript"/>
+        </w:rPr>
+        <w:t>+/+</w:t>
+      </w:r>
+      <w:r>
+        <w:rPr>
+          <w:rFonts w:ascii="Times New Roman" w:hAnsi="Times New Roman" w:cs="Times New Roman"/>
+        </w:rPr>
+        <w:t xml:space="preserve"> mated pairs compared to </w:t>
+      </w:r>
+      <w:r>
+        <w:rPr>
+          <w:rFonts w:ascii="Times New Roman" w:hAnsi="Times New Roman" w:cs="Times New Roman"/>
+          <w:i/>
+          <w:iCs/>
+        </w:rPr>
+        <w:t>Gdf15</w:t>
+      </w:r>
+      <w:r>
+        <w:rPr>
+          <w:rFonts w:ascii="Times New Roman" w:hAnsi="Times New Roman" w:cs="Times New Roman"/>
+          <w:i/>
+          <w:iCs/>
+          <w:vertAlign w:val="superscript"/>
+        </w:rPr>
         <w:t>-/-</w:t>
       </w:r>
       <w:r>
         <w:rPr>
           <w:rFonts w:ascii="Times New Roman" w:hAnsi="Times New Roman" w:cs="Times New Roman"/>
         </w:rPr>
+        <w:t xml:space="preserve"> pairs because comparing littermates of </w:t>
+      </w:r>
+      <w:r>
+        <w:rPr>
+          <w:rFonts w:ascii="Times New Roman" w:hAnsi="Times New Roman" w:cs="Times New Roman"/>
+          <w:i/>
+          <w:iCs/>
+        </w:rPr>
+        <w:t>Gdf15</w:t>
+      </w:r>
+      <w:r>
+        <w:rPr>
+          <w:rFonts w:ascii="Times New Roman" w:hAnsi="Times New Roman" w:cs="Times New Roman"/>
+          <w:i/>
+          <w:iCs/>
+          <w:vertAlign w:val="superscript"/>
+        </w:rPr>
+        <w:t>+/-</w:t>
+      </w:r>
+      <w:r>
+        <w:rPr>
+          <w:rFonts w:ascii="Times New Roman" w:hAnsi="Times New Roman" w:cs="Times New Roman"/>
+        </w:rPr>
+        <w:t xml:space="preserve"> pairs would result in placental contribution of </w:t>
+      </w:r>
+      <w:r>
+        <w:rPr>
+          <w:rFonts w:ascii="Times New Roman" w:hAnsi="Times New Roman" w:cs="Times New Roman"/>
+          <w:i/>
+          <w:iCs/>
+        </w:rPr>
+        <w:t>Gdf15</w:t>
+      </w:r>
+      <w:r>
+        <w:rPr>
+          <w:rFonts w:ascii="Times New Roman" w:hAnsi="Times New Roman" w:cs="Times New Roman"/>
+        </w:rPr>
+        <w:t xml:space="preserve"> to dam serum</w:t>
+      </w:r>
+      <w:r>
+        <w:rPr>
+          <w:rFonts w:ascii="Times New Roman" w:hAnsi="Times New Roman" w:cs="Times New Roman"/>
+        </w:rPr>
+        <w:t xml:space="preserve"> (</w:t>
+      </w:r>
+      <w:r>
+        <w:rPr>
+          <w:rFonts w:ascii="Times New Roman" w:hAnsi="Times New Roman" w:cs="Times New Roman"/>
+          <w:b/>
+          <w:bCs/>
+        </w:rPr>
+        <w:t>Figure 1A</w:t>
+      </w:r>
+      <w:r>
+        <w:rPr>
+          <w:rFonts w:ascii="Times New Roman" w:hAnsi="Times New Roman" w:cs="Times New Roman"/>
+        </w:rPr>
+        <w:t>)</w:t>
+      </w:r>
+      <w:r>
+        <w:rPr>
+          <w:rFonts w:ascii="Times New Roman" w:hAnsi="Times New Roman" w:cs="Times New Roman"/>
+        </w:rPr>
+        <w:t xml:space="preserve">. Our primary outcome of concern was maternal food intake, </w:t>
+      </w:r>
+      <w:r>
+        <w:rPr>
+          <w:rFonts w:ascii="Times New Roman" w:hAnsi="Times New Roman" w:cs="Times New Roman"/>
+        </w:rPr>
+        <w:t>for</w:t>
+      </w:r>
+      <w:r>
+        <w:rPr>
+          <w:rFonts w:ascii="Times New Roman" w:hAnsi="Times New Roman" w:cs="Times New Roman"/>
+        </w:rPr>
+        <w:t xml:space="preserve"> dam </w:t>
+      </w:r>
+      <w:r>
+        <w:rPr>
+          <w:rFonts w:ascii="Times New Roman" w:hAnsi="Times New Roman" w:cs="Times New Roman"/>
+        </w:rPr>
+        <w:t xml:space="preserve">serum levels of </w:t>
+      </w:r>
+      <w:r>
+        <w:rPr>
+          <w:rFonts w:ascii="Times New Roman" w:hAnsi="Times New Roman" w:cs="Times New Roman"/>
+          <w:i/>
+          <w:iCs/>
+        </w:rPr>
+        <w:t>Gdf15</w:t>
+      </w:r>
+      <w:r>
+        <w:rPr>
+          <w:rFonts w:ascii="Times New Roman" w:hAnsi="Times New Roman" w:cs="Times New Roman"/>
+        </w:rPr>
         <w:t xml:space="preserve"> </w:t>
       </w:r>
       <w:r>
         <w:rPr>
           <w:rFonts w:ascii="Times New Roman" w:hAnsi="Times New Roman" w:cs="Times New Roman"/>
         </w:rPr>
-        <w:t>and another at 600</w:t>
-      </w:r>
-      <w:r>
-        <w:rPr>
-          <w:rFonts w:ascii="Times New Roman" w:hAnsi="Times New Roman" w:cs="Times New Roman"/>
-        </w:rPr>
-        <w:t>bp</w:t>
+        <w:t>to reflect the genetic knockout, we</w:t>
       </w:r>
       <w:r>
         <w:rPr>
@@ -1045,27 +1280,109 @@
       <w:r>
         <w:rPr>
           <w:rFonts w:ascii="Times New Roman" w:hAnsi="Times New Roman" w:cs="Times New Roman"/>
-          <w:i/>
-          <w:iCs/>
-        </w:rPr>
-        <w:t>Gdf15</w:t>
-      </w:r>
-      <w:r>
-        <w:rPr>
-          <w:rFonts w:ascii="Times New Roman" w:hAnsi="Times New Roman" w:cs="Times New Roman"/>
-          <w:i/>
-          <w:iCs/>
+        </w:rPr>
+        <w:t>combine</w:t>
+      </w:r>
+      <w:r>
+        <w:rPr>
+          <w:rFonts w:ascii="Times New Roman" w:hAnsi="Times New Roman" w:cs="Times New Roman"/>
+        </w:rPr>
+        <w:t>d</w:t>
+      </w:r>
+      <w:r>
+        <w:rPr>
+          <w:rFonts w:ascii="Times New Roman" w:hAnsi="Times New Roman" w:cs="Times New Roman"/>
+        </w:rPr>
+        <w:t xml:space="preserve"> homozygous genotype mating pairs</w:t>
+      </w:r>
+      <w:r>
+        <w:rPr>
+          <w:rFonts w:ascii="Times New Roman" w:hAnsi="Times New Roman" w:cs="Times New Roman"/>
+        </w:rPr>
+        <w:t>, resulting in homogenous genotype progeny and placenta (</w:t>
+      </w:r>
+      <w:r>
+        <w:rPr>
+          <w:rFonts w:ascii="Times New Roman" w:hAnsi="Times New Roman" w:cs="Times New Roman"/>
+          <w:b/>
+          <w:bCs/>
+        </w:rPr>
+        <w:t>Figure 1B</w:t>
+      </w:r>
+      <w:r>
+        <w:rPr>
+          <w:rFonts w:ascii="Times New Roman" w:hAnsi="Times New Roman" w:cs="Times New Roman"/>
+        </w:rPr>
+        <w:t>)</w:t>
+      </w:r>
+      <w:r>
+        <w:rPr>
+          <w:rFonts w:ascii="Times New Roman" w:hAnsi="Times New Roman" w:cs="Times New Roman"/>
+        </w:rPr>
+        <w:t xml:space="preserve">. </w:t>
+      </w:r>
+      <w:r>
+        <w:rPr>
+          <w:rFonts w:ascii="Times New Roman" w:hAnsi="Times New Roman" w:cs="Times New Roman"/>
+        </w:rPr>
+        <w:t>Adult female mice</w:t>
+      </w:r>
+      <w:r>
+        <w:rPr>
+          <w:rFonts w:ascii="Times New Roman" w:hAnsi="Times New Roman" w:cs="Times New Roman"/>
+        </w:rPr>
+        <w:t xml:space="preserve"> (GDF15</w:t>
+      </w:r>
+      <w:r>
+        <w:rPr>
+          <w:rFonts w:ascii="Times New Roman" w:hAnsi="Times New Roman" w:cs="Times New Roman"/>
           <w:vertAlign w:val="superscript"/>
         </w:rPr>
+        <w:t>-/-</w:t>
+      </w:r>
+      <w:r>
+        <w:rPr>
+          <w:rFonts w:ascii="Times New Roman" w:hAnsi="Times New Roman" w:cs="Times New Roman"/>
+        </w:rPr>
+        <w:t>n=8</w:t>
+      </w:r>
+      <w:r>
+        <w:rPr>
+          <w:rFonts w:ascii="Times New Roman" w:hAnsi="Times New Roman" w:cs="Times New Roman"/>
+          <w:vertAlign w:val="superscript"/>
+        </w:rPr>
+        <w:t xml:space="preserve"> </w:t>
+      </w:r>
+      <w:r>
+        <w:rPr>
+          <w:rFonts w:ascii="Times New Roman" w:hAnsi="Times New Roman" w:cs="Times New Roman"/>
+        </w:rPr>
+        <w:t>, GDF15</w:t>
+      </w:r>
+      <w:r>
+        <w:rPr>
+          <w:rFonts w:ascii="Times New Roman" w:hAnsi="Times New Roman" w:cs="Times New Roman"/>
+          <w:vertAlign w:val="superscript"/>
+        </w:rPr>
         <w:t>+/+</w:t>
       </w:r>
       <w:r>
         <w:rPr>
           <w:rFonts w:ascii="Times New Roman" w:hAnsi="Times New Roman" w:cs="Times New Roman"/>
-          <w:i/>
-          <w:iCs/>
-        </w:rPr>
-        <w:t>.</w:t>
+        </w:rPr>
+        <w:t>n</w:t>
+      </w:r>
+      <w:r>
+        <w:rPr>
+          <w:rFonts w:ascii="Times New Roman" w:hAnsi="Times New Roman" w:cs="Times New Roman"/>
+        </w:rPr>
+        <w:t>=6)</w:t>
+      </w:r>
+      <w:r>
+        <w:rPr>
+          <w:rFonts w:ascii="Times New Roman" w:hAnsi="Times New Roman" w:cs="Times New Roman"/>
+        </w:rPr>
+        <w:t>, at least 70</w:t>
       </w:r>
       <w:r>
         <w:rPr>
@@ -1077,27 +1394,160 @@
         <w:rPr>
           <w:rFonts w:ascii="Times New Roman" w:hAnsi="Times New Roman" w:cs="Times New Roman"/>
         </w:rPr>
-        <w:t>Mice with both bands</w:t>
-      </w:r>
-      <w:r>
-        <w:rPr>
-          <w:rFonts w:ascii="Times New Roman" w:hAnsi="Times New Roman" w:cs="Times New Roman"/>
-        </w:rPr>
-        <w:t xml:space="preserve"> were</w:t>
-      </w:r>
-      <w:r>
-        <w:rPr>
-          <w:rFonts w:ascii="Times New Roman" w:hAnsi="Times New Roman" w:cs="Times New Roman"/>
-        </w:rPr>
-        <w:t xml:space="preserve"> considered </w:t>
-      </w:r>
-      <w:r>
-        <w:rPr>
-          <w:rFonts w:ascii="Times New Roman" w:hAnsi="Times New Roman" w:cs="Times New Roman"/>
-          <w:i/>
-          <w:iCs/>
-        </w:rPr>
-        <w:t>Gdf15</w:t>
+        <w:t>days old, were singly house</w:t>
+      </w:r>
+      <w:r>
+        <w:rPr>
+          <w:rFonts w:ascii="Times New Roman" w:hAnsi="Times New Roman" w:cs="Times New Roman"/>
+        </w:rPr>
+        <w:t xml:space="preserve">d with </w:t>
+      </w:r>
+      <w:r>
+        <w:rPr>
+          <w:rFonts w:ascii="Times New Roman" w:hAnsi="Times New Roman" w:cs="Times New Roman"/>
+          <w:i/>
+          <w:iCs/>
+        </w:rPr>
+        <w:t>ad libitum</w:t>
+      </w:r>
+      <w:r>
+        <w:rPr>
+          <w:rFonts w:ascii="Times New Roman" w:hAnsi="Times New Roman" w:cs="Times New Roman"/>
+        </w:rPr>
+        <w:t xml:space="preserve"> access to</w:t>
+      </w:r>
+      <w:r>
+        <w:rPr>
+          <w:rFonts w:ascii="Times New Roman" w:hAnsi="Times New Roman" w:cs="Times New Roman"/>
+        </w:rPr>
+        <w:t xml:space="preserve"> </w:t>
+      </w:r>
+      <w:r>
+        <w:rPr>
+          <w:rFonts w:ascii="Times New Roman" w:hAnsi="Times New Roman" w:cs="Times New Roman"/>
+        </w:rPr>
+        <w:t>w</w:t>
+      </w:r>
+      <w:r>
+        <w:rPr>
+          <w:rFonts w:ascii="Times New Roman" w:hAnsi="Times New Roman" w:cs="Times New Roman"/>
+        </w:rPr>
+        <w:t xml:space="preserve">ater and </w:t>
+      </w:r>
+      <w:r>
+        <w:rPr>
+          <w:rFonts w:ascii="Times New Roman" w:hAnsi="Times New Roman" w:cs="Times New Roman"/>
+        </w:rPr>
+        <w:t xml:space="preserve">a standard chow diet </w:t>
+      </w:r>
+      <w:r>
+        <w:rPr>
+          <w:rFonts w:ascii="Times New Roman" w:hAnsi="Times New Roman" w:cs="Times New Roman"/>
+        </w:rPr>
+        <w:t>(</w:t>
+      </w:r>
+      <w:r>
+        <w:rPr>
+          <w:rFonts w:ascii="Times New Roman" w:eastAsia="Times New Roman" w:hAnsi="Times New Roman" w:cs="Times New Roman"/>
+        </w:rPr>
+        <w:t>CD, Picolab Laboratory Rodent diet</w:t>
+      </w:r>
+      <w:r>
+        <w:rPr>
+          <w:rFonts w:ascii="Times New Roman" w:eastAsia="Times New Roman" w:hAnsi="Times New Roman" w:cs="Times New Roman"/>
+        </w:rPr>
+        <w:t xml:space="preserve"> </w:t>
+      </w:r>
+      <w:r>
+        <w:rPr>
+          <w:rFonts w:ascii="Times New Roman" w:eastAsia="Times New Roman" w:hAnsi="Times New Roman" w:cs="Times New Roman"/>
+        </w:rPr>
+        <w:t>5L0D; 5% of Calories from fat, 24% from protein, 71% from carbohydrates</w:t>
+      </w:r>
+      <w:r>
+        <w:rPr>
+          <w:rFonts w:ascii="Times New Roman" w:hAnsi="Times New Roman" w:cs="Times New Roman"/>
+        </w:rPr>
+        <w:t xml:space="preserve">). </w:t>
+      </w:r>
+      <w:r>
+        <w:rPr>
+          <w:rFonts w:ascii="Times New Roman" w:hAnsi="Times New Roman" w:cs="Times New Roman"/>
+        </w:rPr>
+        <w:t xml:space="preserve">Once single-housed, weekly food intake and body weight measurements began and continued throughout the experiment. After one week of food and body weight monitoring, </w:t>
+      </w:r>
+      <w:r>
+        <w:rPr>
+          <w:rFonts w:ascii="Times New Roman" w:hAnsi="Times New Roman" w:cs="Times New Roman"/>
+        </w:rPr>
+        <w:lastRenderedPageBreak/>
+        <w:t xml:space="preserve">males </w:t>
+      </w:r>
+      <w:r>
+        <w:rPr>
+          <w:rFonts w:ascii="Times New Roman" w:hAnsi="Times New Roman" w:cs="Times New Roman"/>
+        </w:rPr>
+        <w:t xml:space="preserve">of like-genotype for </w:t>
+      </w:r>
+      <w:r>
+        <w:rPr>
+          <w:rFonts w:ascii="Times New Roman" w:hAnsi="Times New Roman" w:cs="Times New Roman"/>
+          <w:i/>
+          <w:iCs/>
+        </w:rPr>
+        <w:t xml:space="preserve">Gdf15 </w:t>
+      </w:r>
+      <w:r>
+        <w:rPr>
+          <w:rFonts w:ascii="Times New Roman" w:hAnsi="Times New Roman" w:cs="Times New Roman"/>
+        </w:rPr>
+        <w:t xml:space="preserve">were introduced </w:t>
+      </w:r>
+      <w:r>
+        <w:rPr>
+          <w:rFonts w:ascii="Times New Roman" w:hAnsi="Times New Roman" w:cs="Times New Roman"/>
+        </w:rPr>
+        <w:t>into the dam’s cage</w:t>
+      </w:r>
+      <w:r>
+        <w:rPr>
+          <w:rFonts w:ascii="Times New Roman" w:hAnsi="Times New Roman" w:cs="Times New Roman"/>
+        </w:rPr>
+        <w:t xml:space="preserve">. Males were allowed to remain in the breeding cage until a copulatory plug was discovered, indicating pregnancy (E0.5). </w:t>
+      </w:r>
+      <w:r>
+        <w:rPr>
+          <w:rFonts w:ascii="Times New Roman" w:hAnsi="Times New Roman" w:cs="Times New Roman"/>
+        </w:rPr>
+        <w:t xml:space="preserve">Body weight and food intake measurements continued weekly through gestation and postnatal day 14.5. Their resultant offspring </w:t>
+      </w:r>
+      <w:r>
+        <w:rPr>
+          <w:rFonts w:ascii="Times New Roman" w:hAnsi="Times New Roman" w:cs="Times New Roman"/>
+        </w:rPr>
+        <w:t xml:space="preserve">and their placentae </w:t>
+      </w:r>
+      <w:r>
+        <w:rPr>
+          <w:rFonts w:ascii="Times New Roman" w:hAnsi="Times New Roman" w:cs="Times New Roman"/>
+        </w:rPr>
+        <w:t xml:space="preserve">were homozygous </w:t>
+      </w:r>
+      <w:r>
+        <w:rPr>
+          <w:rFonts w:ascii="Times New Roman" w:hAnsi="Times New Roman" w:cs="Times New Roman"/>
+          <w:i/>
+          <w:iCs/>
+        </w:rPr>
+        <w:t>Gdf</w:t>
+      </w:r>
+      <w:r>
+        <w:rPr>
+          <w:rFonts w:ascii="Times New Roman" w:hAnsi="Times New Roman" w:cs="Times New Roman"/>
+          <w:i/>
+          <w:iCs/>
+        </w:rPr>
+        <w:t>15</w:t>
       </w:r>
       <w:r>
         <w:rPr>
@@ -1106,431 +1556,46 @@
           <w:iCs/>
           <w:vertAlign w:val="superscript"/>
         </w:rPr>
-        <w:t>+/-</w:t>
-      </w:r>
-      <w:r>
-        <w:rPr>
-          <w:rFonts w:ascii="Times New Roman" w:hAnsi="Times New Roman" w:cs="Times New Roman"/>
-        </w:rPr>
-        <w:t>.</w:t>
-      </w:r>
-    </w:p>
-    <w:p>
-      <w:pPr>
-        <w:pStyle w:val="Heading2"/>
-        <w:rPr>
-          <w:rFonts w:cs="Times New Roman"/>
-        </w:rPr>
-      </w:pPr>
-      <w:r>
-        <w:rPr>
-          <w:rFonts w:cs="Times New Roman"/>
-        </w:rPr>
-        <w:t>Mating</w:t>
-      </w:r>
-    </w:p>
-    <w:p>
-      <w:pPr>
-        <w:spacing w:line="360" w:lineRule="auto"/>
+        <w:t>+/+</w:t>
+      </w:r>
+      <w:r>
+        <w:rPr>
+          <w:rFonts w:ascii="Times New Roman" w:hAnsi="Times New Roman" w:cs="Times New Roman"/>
+          <w:i/>
+          <w:iCs/>
+        </w:rPr>
+        <w:t xml:space="preserve"> </w:t>
+      </w:r>
+      <w:r>
+        <w:rPr>
+          <w:rFonts w:ascii="Times New Roman" w:hAnsi="Times New Roman" w:cs="Times New Roman"/>
+          <w:i/>
+          <w:iCs/>
+        </w:rPr>
+        <w:t>Gdf1</w:t>
+      </w:r>
+      <w:r>
+        <w:rPr>
+          <w:rFonts w:ascii="Times New Roman" w:hAnsi="Times New Roman" w:cs="Times New Roman"/>
+          <w:i/>
+          <w:iCs/>
+        </w:rPr>
+        <w:t>5</w:t>
+      </w:r>
+      <w:r>
         <w:rPr>
           <w:rFonts w:ascii="Times New Roman" w:hAnsi="Times New Roman" w:cs="Times New Roman"/>
           <w:i/>
           <w:iCs/>
           <w:vertAlign w:val="superscript"/>
         </w:rPr>
-      </w:pPr>
-      <w:r>
-        <w:rPr>
-          <w:rFonts w:ascii="Times New Roman" w:hAnsi="Times New Roman" w:cs="Times New Roman"/>
-          <w:i/>
-          <w:iCs/>
-        </w:rPr>
-        <w:t>Gdf15</w:t>
-      </w:r>
-      <w:r>
-        <w:rPr>
-          <w:rFonts w:ascii="Times New Roman" w:hAnsi="Times New Roman" w:cs="Times New Roman"/>
-        </w:rPr>
-        <w:t xml:space="preserve"> is highly expressed in placental tissue</w:t>
-      </w:r>
-      <w:r>
-        <w:rPr>
-          <w:rFonts w:ascii="Times New Roman" w:hAnsi="Times New Roman" w:cs="Times New Roman"/>
-        </w:rPr>
-        <w:t xml:space="preserve"> during mouse pregnancy (REF). We chose to study </w:t>
-      </w:r>
-      <w:r>
-        <w:rPr>
-          <w:rFonts w:ascii="Times New Roman" w:hAnsi="Times New Roman" w:cs="Times New Roman"/>
-          <w:i/>
-          <w:iCs/>
-        </w:rPr>
-        <w:t>Gdf15</w:t>
-      </w:r>
-      <w:r>
-        <w:rPr>
-          <w:rFonts w:ascii="Times New Roman" w:hAnsi="Times New Roman" w:cs="Times New Roman"/>
-          <w:i/>
-          <w:iCs/>
-          <w:vertAlign w:val="superscript"/>
-        </w:rPr>
-        <w:t>+/+</w:t>
-      </w:r>
-      <w:r>
-        <w:rPr>
-          <w:rFonts w:ascii="Times New Roman" w:hAnsi="Times New Roman" w:cs="Times New Roman"/>
-        </w:rPr>
-        <w:t xml:space="preserve"> mated pairs compared to </w:t>
-      </w:r>
-      <w:r>
-        <w:rPr>
-          <w:rFonts w:ascii="Times New Roman" w:hAnsi="Times New Roman" w:cs="Times New Roman"/>
-          <w:i/>
-          <w:iCs/>
-        </w:rPr>
-        <w:t>Gdf15</w:t>
-      </w:r>
-      <w:r>
-        <w:rPr>
-          <w:rFonts w:ascii="Times New Roman" w:hAnsi="Times New Roman" w:cs="Times New Roman"/>
-          <w:i/>
-          <w:iCs/>
-          <w:vertAlign w:val="superscript"/>
-        </w:rPr>
         <w:t>-/-</w:t>
       </w:r>
       <w:r>
         <w:rPr>
           <w:rFonts w:ascii="Times New Roman" w:hAnsi="Times New Roman" w:cs="Times New Roman"/>
         </w:rPr>
-        <w:t xml:space="preserve"> pairs because comparing littermates of </w:t>
-      </w:r>
-      <w:r>
-        <w:rPr>
-          <w:rFonts w:ascii="Times New Roman" w:hAnsi="Times New Roman" w:cs="Times New Roman"/>
-          <w:i/>
-          <w:iCs/>
-        </w:rPr>
-        <w:t>Gdf15</w:t>
-      </w:r>
-      <w:r>
-        <w:rPr>
-          <w:rFonts w:ascii="Times New Roman" w:hAnsi="Times New Roman" w:cs="Times New Roman"/>
-          <w:i/>
-          <w:iCs/>
-          <w:vertAlign w:val="superscript"/>
-        </w:rPr>
-        <w:t>+/-</w:t>
-      </w:r>
-      <w:r>
-        <w:rPr>
-          <w:rFonts w:ascii="Times New Roman" w:hAnsi="Times New Roman" w:cs="Times New Roman"/>
-        </w:rPr>
-        <w:t xml:space="preserve"> pairs would result in placental contribution of Gdf15 in to dam serum. Our primary outcome of concern was maternal food intake, the dam </w:t>
-      </w:r>
-      <w:r>
-        <w:rPr>
-          <w:rFonts w:ascii="Times New Roman" w:hAnsi="Times New Roman" w:cs="Times New Roman"/>
-        </w:rPr>
-        <w:t xml:space="preserve">serum levels of </w:t>
-      </w:r>
-      <w:r>
-        <w:rPr>
-          <w:rFonts w:ascii="Times New Roman" w:hAnsi="Times New Roman" w:cs="Times New Roman"/>
-          <w:i/>
-          <w:iCs/>
-        </w:rPr>
-        <w:t>Gdf1</w:t>
-      </w:r>
-      <w:r>
-        <w:rPr>
-          <w:rFonts w:ascii="Times New Roman" w:hAnsi="Times New Roman" w:cs="Times New Roman"/>
-          <w:i/>
-          <w:iCs/>
-        </w:rPr>
-        <w:t xml:space="preserve">5 </w:t>
-      </w:r>
-      <w:r>
-        <w:rPr>
-          <w:rFonts w:ascii="Times New Roman" w:hAnsi="Times New Roman" w:cs="Times New Roman"/>
-        </w:rPr>
-        <w:t xml:space="preserve">required we combine homozygous genotype mating pairs. </w:t>
-      </w:r>
-      <w:r>
-        <w:rPr>
-          <w:rFonts w:ascii="Times New Roman" w:hAnsi="Times New Roman" w:cs="Times New Roman"/>
-        </w:rPr>
-        <w:t>Adult female mice</w:t>
-      </w:r>
-      <w:r>
-        <w:rPr>
-          <w:rFonts w:ascii="Times New Roman" w:hAnsi="Times New Roman" w:cs="Times New Roman"/>
-        </w:rPr>
-        <w:t xml:space="preserve"> (GDF15</w:t>
-      </w:r>
-      <w:r>
-        <w:rPr>
-          <w:rFonts w:ascii="Times New Roman" w:hAnsi="Times New Roman" w:cs="Times New Roman"/>
-          <w:vertAlign w:val="superscript"/>
-        </w:rPr>
-        <w:t>-/-</w:t>
-      </w:r>
-      <w:r>
-        <w:rPr>
-          <w:rFonts w:ascii="Times New Roman" w:hAnsi="Times New Roman" w:cs="Times New Roman"/>
-        </w:rPr>
-        <w:t>n=8</w:t>
-      </w:r>
-      <w:r>
-        <w:rPr>
-          <w:rFonts w:ascii="Times New Roman" w:hAnsi="Times New Roman" w:cs="Times New Roman"/>
-          <w:vertAlign w:val="superscript"/>
-        </w:rPr>
-        <w:t xml:space="preserve"> </w:t>
-      </w:r>
-      <w:r>
-        <w:rPr>
-          <w:rFonts w:ascii="Times New Roman" w:hAnsi="Times New Roman" w:cs="Times New Roman"/>
-        </w:rPr>
-        <w:t>, GDF15</w:t>
-      </w:r>
-      <w:r>
-        <w:rPr>
-          <w:rFonts w:ascii="Times New Roman" w:hAnsi="Times New Roman" w:cs="Times New Roman"/>
-          <w:vertAlign w:val="superscript"/>
-        </w:rPr>
-        <w:t>+/+</w:t>
-      </w:r>
-      <w:r>
-        <w:rPr>
-          <w:rFonts w:ascii="Times New Roman" w:hAnsi="Times New Roman" w:cs="Times New Roman"/>
-        </w:rPr>
-        <w:t>n</w:t>
-      </w:r>
-      <w:r>
-        <w:rPr>
-          <w:rFonts w:ascii="Times New Roman" w:hAnsi="Times New Roman" w:cs="Times New Roman"/>
-        </w:rPr>
-        <w:t>=6)</w:t>
-      </w:r>
-      <w:r>
-        <w:rPr>
-          <w:rFonts w:ascii="Times New Roman" w:hAnsi="Times New Roman" w:cs="Times New Roman"/>
-        </w:rPr>
-        <w:t>, at least 70</w:t>
-      </w:r>
-      <w:r>
-        <w:rPr>
-          <w:rFonts w:ascii="Times New Roman" w:hAnsi="Times New Roman" w:cs="Times New Roman"/>
-        </w:rPr>
-        <w:t xml:space="preserve"> </w:t>
-      </w:r>
-      <w:r>
-        <w:rPr>
-          <w:rFonts w:ascii="Times New Roman" w:hAnsi="Times New Roman" w:cs="Times New Roman"/>
-        </w:rPr>
-        <w:t>days old, were singly house</w:t>
-      </w:r>
-      <w:r>
-        <w:rPr>
-          <w:rFonts w:ascii="Times New Roman" w:hAnsi="Times New Roman" w:cs="Times New Roman"/>
-        </w:rPr>
-        <w:t xml:space="preserve">d with </w:t>
-      </w:r>
-      <w:r>
-        <w:rPr>
-          <w:rFonts w:ascii="Times New Roman" w:hAnsi="Times New Roman" w:cs="Times New Roman"/>
-          <w:i/>
-          <w:iCs/>
-        </w:rPr>
-        <w:t>ad libitum</w:t>
-      </w:r>
-      <w:r>
-        <w:rPr>
-          <w:rFonts w:ascii="Times New Roman" w:hAnsi="Times New Roman" w:cs="Times New Roman"/>
-        </w:rPr>
-        <w:t xml:space="preserve"> access to</w:t>
-      </w:r>
-      <w:r>
-        <w:rPr>
-          <w:rFonts w:ascii="Times New Roman" w:hAnsi="Times New Roman" w:cs="Times New Roman"/>
-        </w:rPr>
-        <w:t xml:space="preserve"> </w:t>
-      </w:r>
-      <w:r>
-        <w:rPr>
-          <w:rFonts w:ascii="Times New Roman" w:hAnsi="Times New Roman" w:cs="Times New Roman"/>
-        </w:rPr>
-        <w:t>w</w:t>
-      </w:r>
-      <w:r>
-        <w:rPr>
-          <w:rFonts w:ascii="Times New Roman" w:hAnsi="Times New Roman" w:cs="Times New Roman"/>
-        </w:rPr>
-        <w:t xml:space="preserve">ater and </w:t>
-      </w:r>
-      <w:r>
-        <w:rPr>
-          <w:rFonts w:ascii="Times New Roman" w:hAnsi="Times New Roman" w:cs="Times New Roman"/>
-        </w:rPr>
-        <w:t xml:space="preserve">a standard chow diet </w:t>
-      </w:r>
-      <w:r>
-        <w:rPr>
-          <w:rFonts w:ascii="Times New Roman" w:hAnsi="Times New Roman" w:cs="Times New Roman"/>
-        </w:rPr>
-        <w:t>(</w:t>
-      </w:r>
-      <w:r>
-        <w:rPr>
-          <w:rFonts w:ascii="Times New Roman" w:eastAsia="Times New Roman" w:hAnsi="Times New Roman" w:cs="Times New Roman"/>
-        </w:rPr>
-        <w:t>CD, Picolab Laboratory Rodent diet</w:t>
-      </w:r>
-      <w:r>
-        <w:rPr>
-          <w:rFonts w:ascii="Times New Roman" w:eastAsia="Times New Roman" w:hAnsi="Times New Roman" w:cs="Times New Roman"/>
-        </w:rPr>
-        <w:t xml:space="preserve"> </w:t>
-      </w:r>
-      <w:r>
-        <w:rPr>
-          <w:rFonts w:ascii="Times New Roman" w:eastAsia="Times New Roman" w:hAnsi="Times New Roman" w:cs="Times New Roman"/>
-        </w:rPr>
-        <w:t>5L0D; 5% of Calories from fat, 24% from protein, 71% from carbohydrates</w:t>
-      </w:r>
-      <w:r>
-        <w:rPr>
-          <w:rFonts w:ascii="Times New Roman" w:hAnsi="Times New Roman" w:cs="Times New Roman"/>
-        </w:rPr>
-        <w:t xml:space="preserve">). </w:t>
-      </w:r>
-      <w:r>
-        <w:rPr>
-          <w:rFonts w:ascii="Times New Roman" w:hAnsi="Times New Roman" w:cs="Times New Roman"/>
-        </w:rPr>
-        <w:t xml:space="preserve">Once single-housed, weekly food intake and body weight measurements began and continued throughout the experiment. After one week of food and body weight monitoring, males </w:t>
-      </w:r>
-      <w:r>
-        <w:rPr>
-          <w:rFonts w:ascii="Times New Roman" w:hAnsi="Times New Roman" w:cs="Times New Roman"/>
-        </w:rPr>
-        <w:t xml:space="preserve">of like-genotype for </w:t>
-      </w:r>
-      <w:r>
-        <w:rPr>
-          <w:rFonts w:ascii="Times New Roman" w:hAnsi="Times New Roman" w:cs="Times New Roman"/>
-          <w:i/>
-          <w:iCs/>
-        </w:rPr>
-        <w:t xml:space="preserve">Gdf15 </w:t>
-      </w:r>
-      <w:r>
-        <w:rPr>
-          <w:rFonts w:ascii="Times New Roman" w:hAnsi="Times New Roman" w:cs="Times New Roman"/>
-        </w:rPr>
-        <w:t xml:space="preserve">were introduced </w:t>
-      </w:r>
-      <w:r>
-        <w:rPr>
-          <w:rFonts w:ascii="Times New Roman" w:hAnsi="Times New Roman" w:cs="Times New Roman"/>
-        </w:rPr>
-        <w:t>into the dam’s cage</w:t>
-      </w:r>
-      <w:r>
-        <w:rPr>
-          <w:rFonts w:ascii="Times New Roman" w:hAnsi="Times New Roman" w:cs="Times New Roman"/>
-        </w:rPr>
-        <w:t xml:space="preserve">. Males were allowed to remain in the breeding cage until a copulatory plug was discovered, indicating pregnancy (E0.5). </w:t>
-      </w:r>
-      <w:r>
-        <w:rPr>
-          <w:rFonts w:ascii="Times New Roman" w:hAnsi="Times New Roman" w:cs="Times New Roman"/>
-        </w:rPr>
-        <w:t xml:space="preserve">Body weight and food intake measurements continued weekly through gestation and postnatal day 14.5. Their resultant offspring </w:t>
-      </w:r>
-      <w:r>
-        <w:rPr>
-          <w:rFonts w:ascii="Times New Roman" w:hAnsi="Times New Roman" w:cs="Times New Roman"/>
-        </w:rPr>
-        <w:t xml:space="preserve">and their placentae </w:t>
-      </w:r>
-      <w:r>
-        <w:rPr>
-          <w:rFonts w:ascii="Times New Roman" w:hAnsi="Times New Roman" w:cs="Times New Roman"/>
-        </w:rPr>
-        <w:t xml:space="preserve">were homozygous </w:t>
-      </w:r>
-      <w:r>
-        <w:rPr>
-          <w:rFonts w:ascii="Times New Roman" w:hAnsi="Times New Roman" w:cs="Times New Roman"/>
-          <w:i/>
-          <w:iCs/>
-        </w:rPr>
-        <w:t>Gdf</w:t>
-      </w:r>
-      <w:r>
-        <w:rPr>
-          <w:rFonts w:ascii="Times New Roman" w:hAnsi="Times New Roman" w:cs="Times New Roman"/>
-          <w:i/>
-          <w:iCs/>
-        </w:rPr>
-        <w:t>15</w:t>
-      </w:r>
-      <w:r>
-        <w:rPr>
-          <w:rFonts w:ascii="Times New Roman" w:hAnsi="Times New Roman" w:cs="Times New Roman"/>
-          <w:i/>
-          <w:iCs/>
-          <w:vertAlign w:val="superscript"/>
-        </w:rPr>
-        <w:t>+/+</w:t>
-      </w:r>
-      <w:r>
-        <w:rPr>
-          <w:rFonts w:ascii="Times New Roman" w:hAnsi="Times New Roman" w:cs="Times New Roman"/>
-          <w:i/>
-          <w:iCs/>
-        </w:rPr>
-        <w:t xml:space="preserve"> </w:t>
-      </w:r>
-      <w:r>
-        <w:rPr>
-          <w:rFonts w:ascii="Times New Roman" w:hAnsi="Times New Roman" w:cs="Times New Roman"/>
-          <w:i/>
-          <w:iCs/>
-        </w:rPr>
-        <w:t>Gdf1</w:t>
-      </w:r>
-      <w:r>
-        <w:rPr>
-          <w:rFonts w:ascii="Times New Roman" w:hAnsi="Times New Roman" w:cs="Times New Roman"/>
-          <w:i/>
-          <w:iCs/>
-        </w:rPr>
-        <w:t>5</w:t>
-      </w:r>
-      <w:r>
-        <w:rPr>
-          <w:rFonts w:ascii="Times New Roman" w:hAnsi="Times New Roman" w:cs="Times New Roman"/>
-          <w:i/>
-          <w:iCs/>
-          <w:vertAlign w:val="superscript"/>
-        </w:rPr>
-        <w:t>-/-</w:t>
-      </w:r>
-      <w:r>
-        <w:rPr>
-          <w:rFonts w:ascii="Times New Roman" w:hAnsi="Times New Roman" w:cs="Times New Roman"/>
-        </w:rPr>
-        <w:t xml:space="preserve"> and </w:t>
-      </w:r>
-      <w:r>
-        <w:rPr>
-          <w:rFonts w:ascii="Times New Roman" w:hAnsi="Times New Roman" w:cs="Times New Roman"/>
-        </w:rPr>
-        <w:lastRenderedPageBreak/>
-        <w:t xml:space="preserve">were studied until postnatal day 14 (PND14). </w:t>
+        <w:t xml:space="preserve"> and were studied until postnatal day 14 (PND14). </w:t>
       </w:r>
       <w:r>
         <w:rPr>
@@ -1929,6 +1994,7 @@
         <w:rPr>
           <w:rFonts w:cs="Times New Roman"/>
         </w:rPr>
+        <w:lastRenderedPageBreak/>
         <w:t>Weigh-suckle-weigh, milk volume production</w:t>
       </w:r>
     </w:p>
@@ -1967,130 +2033,671 @@
         <w:rPr>
           <w:rFonts w:ascii="Times New Roman" w:hAnsi="Times New Roman" w:cs="Times New Roman"/>
         </w:rPr>
-        <w:t xml:space="preserve"> (ref). Dams were weighed using an analytical scale to the nearest 0.01 gram and placed in a clean cage with free access to food and water. Pups were then weighed in aggregate and placed in a </w:t>
-      </w:r>
-      <w:r>
-        <w:rPr>
-          <w:rFonts w:ascii="Times New Roman" w:hAnsi="Times New Roman" w:cs="Times New Roman"/>
-        </w:rPr>
+        <w:t xml:space="preserve"> (ref). Dams were weighed using an analytical scale to the nearest 0.01 gram and placed in a clean cage with free access to food and water. Pups were then weighed in aggregate and placed in a clean cage on top of a heating pad without access to food or water. Dam and pups remained separated for 2 hours. After 2 hours, weight measurements were </w:t>
+      </w:r>
+      <w:r>
+        <w:rPr>
+          <w:rFonts w:ascii="Times New Roman" w:hAnsi="Times New Roman" w:cs="Times New Roman"/>
+        </w:rPr>
+        <w:t>repeated,</w:t>
+      </w:r>
+      <w:r>
+        <w:rPr>
+          <w:rFonts w:ascii="Times New Roman" w:hAnsi="Times New Roman" w:cs="Times New Roman"/>
+        </w:rPr>
+        <w:t xml:space="preserve"> and pups were reintroduced to the dam’s cage where they remained for 1 hour. After one hour, the final weights were taken for both dams and pups in aggregate. Volume of milk produced is expressed the average </w:t>
+      </w:r>
+      <w:r>
+        <w:rPr>
+          <w:rFonts w:ascii="Times New Roman" w:hAnsi="Times New Roman" w:cs="Times New Roman"/>
+        </w:rPr>
+        <w:t xml:space="preserve">weight lost by each dam after 1 hour of nursing divided by the </w:t>
+      </w:r>
+      <w:r>
+        <w:rPr>
+          <w:rFonts w:ascii="Times New Roman" w:hAnsi="Times New Roman" w:cs="Times New Roman"/>
+        </w:rPr>
+        <w:t>number of pups</w:t>
+      </w:r>
+      <w:r>
+        <w:rPr>
+          <w:rFonts w:ascii="Times New Roman" w:hAnsi="Times New Roman" w:cs="Times New Roman"/>
+        </w:rPr>
+        <w:t xml:space="preserve"> in the litter.</w:t>
+      </w:r>
+    </w:p>
+    <w:p>
+      <w:pPr>
+        <w:pStyle w:val="Heading2"/>
+        <w:rPr>
+          <w:rFonts w:cs="Times New Roman"/>
+        </w:rPr>
+      </w:pPr>
+      <w:r>
+        <w:rPr>
+          <w:rFonts w:cs="Times New Roman"/>
+        </w:rPr>
+        <w:t>Milk collection</w:t>
+      </w:r>
+    </w:p>
+    <w:p>
+      <w:pPr>
+        <w:spacing w:line="360" w:lineRule="auto"/>
+        <w:rPr>
+          <w:rFonts w:ascii="Times New Roman" w:hAnsi="Times New Roman" w:cs="Times New Roman"/>
+        </w:rPr>
+      </w:pPr>
+      <w:r>
+        <w:rPr>
+          <w:rFonts w:ascii="Times New Roman" w:hAnsi="Times New Roman" w:cs="Times New Roman"/>
+        </w:rPr>
+        <w:t xml:space="preserve">Milk collection took place on </w:t>
+      </w:r>
+      <w:r>
+        <w:rPr>
+          <w:rFonts w:ascii="Times New Roman" w:hAnsi="Times New Roman" w:cs="Times New Roman"/>
+        </w:rPr>
+        <w:t>PND</w:t>
+      </w:r>
+      <w:r>
+        <w:rPr>
+          <w:rFonts w:ascii="Times New Roman" w:hAnsi="Times New Roman" w:cs="Times New Roman"/>
+        </w:rPr>
+        <w:t xml:space="preserve"> 14.5-17.5. Pups were separated from dams and sacrificed 2 hours before milk collection began. Dams were allowed to </w:t>
+      </w:r>
+      <w:r>
+        <w:rPr>
+          <w:rFonts w:ascii="Times New Roman" w:hAnsi="Times New Roman" w:cs="Times New Roman"/>
+          <w:i/>
+          <w:iCs/>
+        </w:rPr>
+        <w:t>ad libitum</w:t>
+      </w:r>
+      <w:r>
+        <w:rPr>
+          <w:rFonts w:ascii="Times New Roman" w:hAnsi="Times New Roman" w:cs="Times New Roman"/>
+        </w:rPr>
+        <w:t xml:space="preserve"> access to food and water in a clean cage during that time. Dams were anesthetized with intramuscular injection of Ketamine/Xylazine (0.1275g/kg body weight) into forelimb muscle. Once the dam was fully anesthetized, an oxytocin injection (2U per dam) was given in the forelimb muscle to begin let-down. Milk was collected with a pipette after manually expressing milk from nipples</w:t>
+      </w:r>
+      <w:r>
+        <w:rPr>
+          <w:rFonts w:ascii="Times New Roman" w:hAnsi="Times New Roman" w:cs="Times New Roman"/>
+        </w:rPr>
+        <w:t xml:space="preserve"> and stored in a 1.5 mL Eppendorf tube</w:t>
+      </w:r>
+      <w:r>
+        <w:rPr>
+          <w:rFonts w:ascii="Times New Roman" w:hAnsi="Times New Roman" w:cs="Times New Roman"/>
+        </w:rPr>
+        <w:t xml:space="preserve">. Following milk collection, dams were immediately </w:t>
+      </w:r>
+      <w:r>
+        <w:rPr>
+          <w:rFonts w:ascii="Times New Roman" w:hAnsi="Times New Roman" w:cs="Times New Roman"/>
+        </w:rPr>
+        <w:t>euthanized via isoflurane inhalation and cervical dislocation. Mammary glands were dissected.</w:t>
+      </w:r>
+    </w:p>
+    <w:p>
+      <w:pPr>
+        <w:pStyle w:val="Heading2"/>
+        <w:rPr>
+          <w:rFonts w:cs="Times New Roman"/>
+        </w:rPr>
+      </w:pPr>
+      <w:r>
+        <w:rPr>
+          <w:rFonts w:cs="Times New Roman"/>
+        </w:rPr>
+        <w:t>Milk fat percentage determination</w:t>
+      </w:r>
+    </w:p>
+    <w:p>
+      <w:pPr>
+        <w:spacing w:line="360" w:lineRule="auto"/>
+        <w:rPr>
+          <w:rFonts w:ascii="Times New Roman" w:hAnsi="Times New Roman" w:cs="Times New Roman"/>
+        </w:rPr>
+      </w:pPr>
+      <w:r>
+        <w:rPr>
+          <w:rFonts w:ascii="Times New Roman" w:hAnsi="Times New Roman" w:cs="Times New Roman"/>
+        </w:rPr>
+        <w:t xml:space="preserve">Whole milk was collected from dams at Postnatal day 14.5-17.5 and was stored at -80° C until analyzed. Whole milk was thawed on wet ice then homogenized by pipetting up and down. Milk was then diluted in PBS+EDTA in a 1:3 ratio and mixed thoroughly by pipetting up and down. </w:t>
+      </w:r>
+    </w:p>
+    <w:p>
+      <w:pPr>
+        <w:spacing w:line="360" w:lineRule="auto"/>
+        <w:rPr>
+          <w:rFonts w:ascii="Times New Roman" w:hAnsi="Times New Roman" w:cs="Times New Roman"/>
+        </w:rPr>
+      </w:pPr>
+      <w:r>
+        <w:rPr>
+          <w:rFonts w:ascii="Times New Roman" w:hAnsi="Times New Roman" w:cs="Times New Roman"/>
+        </w:rPr>
+        <w:t>Capillary tubes were filled with the diluted milk solution and one end was double-sealed with crit-o-seal. Sample tubes were spun in 8 consecutive 120-second cycles in a mini hematocrit spinner</w:t>
+      </w:r>
+      <w:r>
+        <w:rPr>
+          <w:rFonts w:ascii="Times New Roman" w:hAnsi="Times New Roman" w:cs="Times New Roman"/>
+        </w:rPr>
+        <w:t xml:space="preserve"> </w:t>
+      </w:r>
+      <w:r>
+        <w:rPr>
+          <w:rFonts w:ascii="Times New Roman" w:hAnsi="Times New Roman" w:cs="Times New Roman"/>
+        </w:rPr>
+        <w:t>(</w:t>
+      </w:r>
+      <w:r>
+        <w:rPr>
+          <w:rFonts w:ascii="Times New Roman" w:hAnsi="Times New Roman" w:cs="Times New Roman"/>
+        </w:rPr>
+        <w:t>Iris Sample Processing, StatSpin CritSpin M961-122</w:t>
+      </w:r>
+      <w:r>
+        <w:rPr>
+          <w:rFonts w:ascii="Times New Roman" w:hAnsi="Times New Roman" w:cs="Times New Roman"/>
+        </w:rPr>
+        <w:t>). In the capillary after 16 total minutes of spinning, total fat and aqueous layers were visible. These layers were measured using a 150mm dial caliper (</w:t>
+      </w:r>
+      <w:r>
+        <w:rPr>
+          <w:rFonts w:ascii="Times New Roman" w:hAnsi="Times New Roman" w:cs="Times New Roman"/>
+        </w:rPr>
+        <w:t>General Tools, 6” Dial Caliper</w:t>
+      </w:r>
+      <w:r>
+        <w:rPr>
+          <w:rFonts w:ascii="Times New Roman" w:hAnsi="Times New Roman" w:cs="Times New Roman"/>
+        </w:rPr>
+        <w:t xml:space="preserve">). Percentage of milk fat was determined with based on total volume of diluted milk sample. Milk samples were analyzed in duplicate, or triplicate if milk fat percentage differed by more than 25% in the first two samples. </w:t>
+      </w:r>
+    </w:p>
+    <w:p>
+      <w:pPr>
+        <w:pStyle w:val="Heading2"/>
+      </w:pPr>
+      <w:r>
         <w:lastRenderedPageBreak/>
-        <w:t xml:space="preserve">clean cage on top of a heating pad without access to food or water. Dam and pups remained separated for 2 hours. After 2 hours, weight measurements were </w:t>
-      </w:r>
-      <w:r>
-        <w:rPr>
-          <w:rFonts w:ascii="Times New Roman" w:hAnsi="Times New Roman" w:cs="Times New Roman"/>
-        </w:rPr>
-        <w:t>repeated,</w:t>
-      </w:r>
-      <w:r>
-        <w:rPr>
-          <w:rFonts w:ascii="Times New Roman" w:hAnsi="Times New Roman" w:cs="Times New Roman"/>
-        </w:rPr>
-        <w:t xml:space="preserve"> and pups were reintroduced to the dam’s cage where they remained for 1 hour. After one hour, the final weights were taken for both dams and pups in aggregate. Volume of milk produced is expressed the average </w:t>
-      </w:r>
-      <w:r>
-        <w:rPr>
-          <w:rFonts w:ascii="Times New Roman" w:hAnsi="Times New Roman" w:cs="Times New Roman"/>
-        </w:rPr>
-        <w:t xml:space="preserve">weight lost by each dam after 1 hour of nursing divided by the </w:t>
-      </w:r>
-      <w:r>
-        <w:rPr>
-          <w:rFonts w:ascii="Times New Roman" w:hAnsi="Times New Roman" w:cs="Times New Roman"/>
-        </w:rPr>
-        <w:t>number of pups</w:t>
-      </w:r>
-      <w:r>
-        <w:rPr>
-          <w:rFonts w:ascii="Times New Roman" w:hAnsi="Times New Roman" w:cs="Times New Roman"/>
-        </w:rPr>
-        <w:t xml:space="preserve"> in the litter.</w:t>
+        <w:t>Statistical Analyses</w:t>
+      </w:r>
+    </w:p>
+    <w:p>
+      <w:pPr>
+        <w:spacing w:line="360" w:lineRule="auto"/>
+      </w:pPr>
+      <w:r>
+        <w:rPr>
+          <w:rFonts w:ascii="Times New Roman" w:eastAsia="Times New Roman" w:hAnsi="Times New Roman" w:cs="Times New Roman"/>
+        </w:rPr>
+        <w:t>Data were analyzed in R Studio version</w:t>
+      </w:r>
+      <w:r>
+        <w:rPr>
+          <w:rFonts w:ascii="Times New Roman" w:eastAsia="Times New Roman" w:hAnsi="Times New Roman" w:cs="Times New Roman"/>
+        </w:rPr>
+        <w:t>4.2.0</w:t>
+      </w:r>
+      <w:r>
+        <w:rPr>
+          <w:rFonts w:ascii="Times New Roman" w:eastAsia="Times New Roman" w:hAnsi="Times New Roman" w:cs="Times New Roman"/>
+        </w:rPr>
+        <w:t xml:space="preserve"> </w:t>
+      </w:r>
+      <w:r>
+        <w:rPr>
+          <w:rFonts w:ascii="Times New Roman" w:eastAsia="Times New Roman" w:hAnsi="Times New Roman" w:cs="Times New Roman"/>
+        </w:rPr>
+        <w:fldChar w:fldCharType="begin"/>
+      </w:r>
+      <w:r>
+        <w:rPr>
+          <w:rFonts w:ascii="Times New Roman" w:eastAsia="Times New Roman" w:hAnsi="Times New Roman" w:cs="Times New Roman"/>
+        </w:rPr>
+        <w:instrText xml:space="preserve"> ADDIN ZOTERO_ITEM CSL_CITATION {"citationID":"3uiNB6ty","properties":{"formattedCitation":"(R Core Team, 2021)","plainCitation":"(R Core Team, 2021)","noteIndex":0},"citationItems":[{"id":639,"uris":["http://zotero.org/users/5073745/items/2FPE9EQN"],"itemData":{"id":639,"type":"document","publisher":"R Foundation for Statistical Computing","title":"R: A Language and Environment for Statistical Computing","URL":"https://www.R-project.org/","author":[{"family":"R Core Team","given":""}],"issued":{"date-parts":[["2021"]]}}}],"schema":"https://github.com/citation-style-language/schema/raw/master/csl-citation.json"} </w:instrText>
+      </w:r>
+      <w:r>
+        <w:rPr>
+          <w:rFonts w:ascii="Times New Roman" w:eastAsia="Times New Roman" w:hAnsi="Times New Roman" w:cs="Times New Roman"/>
+        </w:rPr>
+        <w:fldChar w:fldCharType="separate"/>
+      </w:r>
+      <w:r>
+        <w:rPr>
+          <w:rFonts w:ascii="Times New Roman" w:eastAsia="Times New Roman" w:hAnsi="Times New Roman" w:cs="Times New Roman"/>
+          <w:noProof/>
+        </w:rPr>
+        <w:t>(R Core Team, 2021)</w:t>
+      </w:r>
+      <w:r>
+        <w:rPr>
+          <w:rFonts w:ascii="Times New Roman" w:eastAsia="Times New Roman" w:hAnsi="Times New Roman" w:cs="Times New Roman"/>
+        </w:rPr>
+        <w:fldChar w:fldCharType="end"/>
+      </w:r>
+      <w:r>
+        <w:rPr>
+          <w:rFonts w:ascii="Times New Roman" w:eastAsia="Times New Roman" w:hAnsi="Times New Roman" w:cs="Times New Roman"/>
+        </w:rPr>
+        <w:t xml:space="preserve"> and are represented as mean </w:t>
+      </w:r>
+      <w:r>
+        <w:rPr>
+          <w:rFonts w:ascii="plus minus" w:eastAsia="Times New Roman" w:hAnsi="plus minus" w:cs="Times New Roman"/>
+        </w:rPr>
+        <w:t>±</w:t>
+      </w:r>
+      <w:r>
+        <w:rPr>
+          <w:rFonts w:ascii="Times New Roman" w:eastAsia="Times New Roman" w:hAnsi="Times New Roman" w:cs="Times New Roman"/>
+        </w:rPr>
+        <w:t xml:space="preserve"> standard error</w:t>
+      </w:r>
+      <w:r>
+        <w:rPr>
+          <w:rFonts w:ascii="Times New Roman" w:eastAsia="Times New Roman" w:hAnsi="Times New Roman" w:cs="Times New Roman"/>
+        </w:rPr>
+        <w:t>.</w:t>
+      </w:r>
+      <w:r>
+        <w:rPr>
+          <w:rFonts w:ascii="Times New Roman" w:eastAsia="Times New Roman" w:hAnsi="Times New Roman" w:cs="Times New Roman"/>
+        </w:rPr>
+        <w:t xml:space="preserve"> Longitudinal analyses</w:t>
+      </w:r>
+      <w:r>
+        <w:rPr>
+          <w:rFonts w:ascii="Times New Roman" w:eastAsia="Times New Roman" w:hAnsi="Times New Roman" w:cs="Times New Roman"/>
+        </w:rPr>
+        <w:t xml:space="preserve">, such as food intake, body composition, and insulin tolerance testing were assessed using linear mixed effects modeling using R package Lme4 </w:t>
+      </w:r>
+      <w:r>
+        <w:rPr>
+          <w:rFonts w:ascii="Times New Roman" w:eastAsia="Times New Roman" w:hAnsi="Times New Roman" w:cs="Times New Roman"/>
+        </w:rPr>
+        <w:fldChar w:fldCharType="begin"/>
+      </w:r>
+      <w:r>
+        <w:rPr>
+          <w:rFonts w:ascii="Times New Roman" w:eastAsia="Times New Roman" w:hAnsi="Times New Roman" w:cs="Times New Roman"/>
+        </w:rPr>
+        <w:instrText xml:space="preserve"> ADDIN ZOTERO_ITEM CSL_CITATION {"citationID":"U5X7zhr3","properties":{"formattedCitation":"(Bates et al., 2015)","plainCitation":"(Bates et al., 2015)","noteIndex":0},"citationItems":[{"id":757,"uris":["http://zotero.org/users/5073745/items/GUUE2ZQS"],"itemData":{"id":757,"type":"article-journal","abstract":"Maximum likelihood or restricted maximum likelihood (REML) estimates of the parameters in linear mixed-effects models can be determined using the lmer function in the lme4 package for R. As for most model-fitting functions in R, the model is described in an lmer call by a formula, in this case including both fixed- and random-effects terms. The formula and data together determine a numerical representation of the model from which the profiled deviance or the profiled REML criterion can be evaluated as a function of some of the model parameters. The appropriate criterion is optimized, using one of the constrained optimization functions in R, to provide the parameter estimates. We describe the structure of the model, the steps in evaluating the profiled deviance or REML criterion, and the structure of classes or types that represents such a model. Sufficient detail is included to allow specialization of these structures by users who wish to write functions to fit specialized linear mixed models, such as models incorporating pedigrees or smoothing splines, that are not easily expressible in the formula language used by lmer.","container-title":"Journal of Statistical Software","DOI":"10.18637/jss.v067.i01","ISSN":"1548-7660","language":"en","page":"1-48","source":"www.jstatsoft.org","title":"Fitting Linear Mixed-Effects Models Using lme4","volume":"67","author":[{"family":"Bates","given":"Douglas"},{"family":"Mächler","given":"Martin"},{"family":"Bolker","given":"Ben"},{"family":"Walker","given":"Steve"}],"issued":{"date-parts":[["2015",10,7]]}}}],"schema":"https://github.com/citation-style-language/schema/raw/master/csl-citation.json"} </w:instrText>
+      </w:r>
+      <w:r>
+        <w:rPr>
+          <w:rFonts w:ascii="Times New Roman" w:eastAsia="Times New Roman" w:hAnsi="Times New Roman" w:cs="Times New Roman"/>
+        </w:rPr>
+        <w:fldChar w:fldCharType="separate"/>
+      </w:r>
+      <w:r>
+        <w:rPr>
+          <w:rFonts w:ascii="Times New Roman" w:eastAsia="Times New Roman" w:hAnsi="Times New Roman" w:cs="Times New Roman"/>
+          <w:noProof/>
+        </w:rPr>
+        <w:t>(Bates et al., 2015)</w:t>
+      </w:r>
+      <w:r>
+        <w:rPr>
+          <w:rFonts w:ascii="Times New Roman" w:eastAsia="Times New Roman" w:hAnsi="Times New Roman" w:cs="Times New Roman"/>
+        </w:rPr>
+        <w:fldChar w:fldCharType="end"/>
+      </w:r>
+      <w:r>
+        <w:rPr>
+          <w:rFonts w:ascii="Times New Roman" w:eastAsia="Times New Roman" w:hAnsi="Times New Roman" w:cs="Times New Roman"/>
+        </w:rPr>
+        <w:t xml:space="preserve"> with </w:t>
+      </w:r>
+      <w:r>
+        <w:rPr>
+          <w:rFonts w:ascii="Times New Roman" w:eastAsia="Times New Roman" w:hAnsi="Times New Roman" w:cs="Times New Roman"/>
+        </w:rPr>
+        <w:t>random effect of mouse ID and dam and fixed effect</w:t>
+      </w:r>
+      <w:r>
+        <w:rPr>
+          <w:rFonts w:ascii="Times New Roman" w:eastAsia="Times New Roman" w:hAnsi="Times New Roman" w:cs="Times New Roman"/>
+        </w:rPr>
+        <w:t>s of genotype, age, and sex</w:t>
+      </w:r>
+      <w:r>
+        <w:rPr>
+          <w:rFonts w:ascii="Times New Roman" w:eastAsia="Times New Roman" w:hAnsi="Times New Roman" w:cs="Times New Roman"/>
+        </w:rPr>
+        <w:t xml:space="preserve">. </w:t>
+      </w:r>
+      <w:r>
+        <w:rPr>
+          <w:rFonts w:ascii="Times New Roman" w:eastAsia="Times New Roman" w:hAnsi="Times New Roman" w:cs="Times New Roman"/>
+        </w:rPr>
+        <w:t xml:space="preserve">Models </w:t>
+      </w:r>
+      <w:r>
+        <w:rPr>
+          <w:rFonts w:ascii="Times New Roman" w:eastAsia="Times New Roman" w:hAnsi="Times New Roman" w:cs="Times New Roman"/>
+        </w:rPr>
+        <w:t xml:space="preserve">of offspring body weight </w:t>
+      </w:r>
+      <w:r>
+        <w:rPr>
+          <w:rFonts w:ascii="Times New Roman" w:eastAsia="Times New Roman" w:hAnsi="Times New Roman" w:cs="Times New Roman"/>
+        </w:rPr>
+        <w:t xml:space="preserve">were assessed using a two-way ANOVA for sex and </w:t>
+      </w:r>
+      <w:r>
+        <w:rPr>
+          <w:rFonts w:ascii="Times New Roman" w:eastAsia="Times New Roman" w:hAnsi="Times New Roman" w:cs="Times New Roman"/>
+        </w:rPr>
+        <w:t>genotype</w:t>
+      </w:r>
+      <w:r>
+        <w:rPr>
+          <w:rFonts w:ascii="Times New Roman" w:eastAsia="Times New Roman" w:hAnsi="Times New Roman" w:cs="Times New Roman"/>
+        </w:rPr>
+        <w:t>, with an interaction between the two. If a significant interaction was observed, sex-stratified models were then used and the p-value for the interaction was reported. Otherwise, sex was used as a covariate in a non-interacting model.</w:t>
+      </w:r>
+      <w:r>
+        <w:t xml:space="preserve"> </w:t>
+      </w:r>
+      <w:r>
+        <w:rPr>
+          <w:rFonts w:ascii="Times New Roman" w:eastAsia="Times New Roman" w:hAnsi="Times New Roman" w:cs="Times New Roman"/>
+        </w:rPr>
+        <w:t xml:space="preserve">Pairwise values were </w:t>
+      </w:r>
+      <w:r>
+        <w:rPr>
+          <w:rFonts w:ascii="Times New Roman" w:eastAsia="Times New Roman" w:hAnsi="Times New Roman" w:cs="Times New Roman"/>
+        </w:rPr>
+        <w:t>assessed</w:t>
+      </w:r>
+      <w:r>
+        <w:rPr>
+          <w:rFonts w:ascii="Times New Roman" w:eastAsia="Times New Roman" w:hAnsi="Times New Roman" w:cs="Times New Roman"/>
+        </w:rPr>
+        <w:t xml:space="preserve"> for normality by the Shapiro-Wilk test and equivalence of variance by Levene’s test. Variables that were not normally distributed or of equivalent variance underwent non-parametric testing via Mann-Whitney U test. Those that were normally distributed and of equivalent variance were assessed via </w:t>
+      </w:r>
+      <w:r>
+        <w:rPr>
+          <w:rFonts w:ascii="Times New Roman" w:eastAsia="Times New Roman" w:hAnsi="Times New Roman" w:cs="Times New Roman"/>
+        </w:rPr>
+        <w:t>Student’s t</w:t>
+      </w:r>
+      <w:r>
+        <w:rPr>
+          <w:rFonts w:ascii="Times New Roman" w:eastAsia="Times New Roman" w:hAnsi="Times New Roman" w:cs="Times New Roman"/>
+        </w:rPr>
+        <w:t xml:space="preserve">-test. </w:t>
+      </w:r>
+      <w:r>
+        <w:rPr>
+          <w:rFonts w:ascii="Times New Roman" w:eastAsia="Times New Roman" w:hAnsi="Times New Roman" w:cs="Times New Roman"/>
+        </w:rPr>
+        <w:t>P-</w:t>
+      </w:r>
+      <w:r>
+        <w:rPr>
+          <w:rFonts w:ascii="Times New Roman" w:eastAsia="Times New Roman" w:hAnsi="Times New Roman" w:cs="Times New Roman"/>
+        </w:rPr>
+        <w:t xml:space="preserve">values &lt;0.05 were considered statistically significant. </w:t>
+      </w:r>
+    </w:p>
+    <w:p>
+      <w:pPr>
+        <w:pStyle w:val="Heading1"/>
+        <w:rPr>
+          <w:rFonts w:cs="Times New Roman"/>
+        </w:rPr>
+      </w:pPr>
+      <w:r>
+        <w:rPr>
+          <w:rFonts w:cs="Times New Roman"/>
+        </w:rPr>
+        <w:t>Results</w:t>
       </w:r>
     </w:p>
     <w:p>
       <w:pPr>
         <w:pStyle w:val="Heading2"/>
-        <w:rPr>
-          <w:rFonts w:cs="Times New Roman"/>
-        </w:rPr>
-      </w:pPr>
-      <w:r>
-        <w:rPr>
-          <w:rFonts w:cs="Times New Roman"/>
-        </w:rPr>
-        <w:t>Milk collection</w:t>
+      </w:pPr>
+      <w:r>
+        <w:t xml:space="preserve">Maternal Body </w:t>
+      </w:r>
+      <w:r>
+        <w:t>Weight</w:t>
+      </w:r>
+      <w:r>
+        <w:t xml:space="preserve"> and Food Intake Is Similar During Perinatal Period</w:t>
       </w:r>
     </w:p>
     <w:p>
       <w:pPr>
         <w:spacing w:line="360" w:lineRule="auto"/>
-        <w:rPr>
-          <w:rFonts w:ascii="Times New Roman" w:hAnsi="Times New Roman" w:cs="Times New Roman"/>
-        </w:rPr>
-      </w:pPr>
-      <w:r>
-        <w:rPr>
-          <w:rFonts w:ascii="Times New Roman" w:hAnsi="Times New Roman" w:cs="Times New Roman"/>
-        </w:rPr>
-        <w:t xml:space="preserve">Milk collection took place on </w:t>
-      </w:r>
-      <w:r>
-        <w:rPr>
-          <w:rFonts w:ascii="Times New Roman" w:hAnsi="Times New Roman" w:cs="Times New Roman"/>
-        </w:rPr>
-        <w:t>PND</w:t>
-      </w:r>
-      <w:r>
-        <w:rPr>
-          <w:rFonts w:ascii="Times New Roman" w:hAnsi="Times New Roman" w:cs="Times New Roman"/>
-        </w:rPr>
-        <w:t xml:space="preserve"> 14.5-17.5. Pups were separated from dams and sacrificed 2 hours before milk collection began. Dams were allowed to </w:t>
-      </w:r>
-      <w:r>
-        <w:rPr>
-          <w:rFonts w:ascii="Times New Roman" w:hAnsi="Times New Roman" w:cs="Times New Roman"/>
-          <w:i/>
-          <w:iCs/>
-        </w:rPr>
-        <w:t>ad libitum</w:t>
-      </w:r>
-      <w:r>
-        <w:rPr>
-          <w:rFonts w:ascii="Times New Roman" w:hAnsi="Times New Roman" w:cs="Times New Roman"/>
-        </w:rPr>
-        <w:t xml:space="preserve"> access to food and water in a clean cage during that time. Dams were anesthetized with intramuscular injection of Ketamine/Xylazine (0.1275g/kg body weight) into forelimb muscle. Once the dam was fully anesthetized, an oxytocin injection (2U per dam) was given in the forelimb muscle to begin let-down. Milk was collected with a pipette after manually expressing milk from nipples</w:t>
-      </w:r>
-      <w:r>
-        <w:rPr>
-          <w:rFonts w:ascii="Times New Roman" w:hAnsi="Times New Roman" w:cs="Times New Roman"/>
-        </w:rPr>
-        <w:t xml:space="preserve"> and stored in a 1.5 mL Eppendorf tube</w:t>
-      </w:r>
-      <w:r>
-        <w:rPr>
-          <w:rFonts w:ascii="Times New Roman" w:hAnsi="Times New Roman" w:cs="Times New Roman"/>
-        </w:rPr>
-        <w:t xml:space="preserve">. Following milk collection, dams were immediately </w:t>
-      </w:r>
-      <w:r>
-        <w:rPr>
-          <w:rFonts w:ascii="Times New Roman" w:hAnsi="Times New Roman" w:cs="Times New Roman"/>
-        </w:rPr>
-        <w:t>euthanized via isoflurane inhalation and cervical dislocation. Mammary glands were dissected.</w:t>
-      </w:r>
+        <w:ind w:firstLine="720"/>
+        <w:rPr>
+          <w:rFonts w:ascii="Times New Roman" w:hAnsi="Times New Roman" w:cs="Times New Roman"/>
+        </w:rPr>
+      </w:pPr>
+      <w:r>
+        <w:rPr>
+          <w:rFonts w:ascii="Times New Roman" w:hAnsi="Times New Roman" w:cs="Times New Roman"/>
+        </w:rPr>
+        <w:t xml:space="preserve">To assess the role of Gdf15 in maternal food intake and body composition during mouse pregnancy, we </w:t>
+      </w:r>
+      <w:r>
+        <w:rPr>
+          <w:rFonts w:ascii="Times New Roman" w:hAnsi="Times New Roman" w:cs="Times New Roman"/>
+        </w:rPr>
+        <w:t xml:space="preserve">mated </w:t>
+      </w:r>
+      <w:r>
+        <w:rPr>
+          <w:rFonts w:ascii="Times New Roman" w:hAnsi="Times New Roman" w:cs="Times New Roman"/>
+          <w:i/>
+          <w:iCs/>
+        </w:rPr>
+        <w:t>Gdf15</w:t>
+      </w:r>
+      <w:r>
+        <w:rPr>
+          <w:rFonts w:ascii="Times New Roman" w:hAnsi="Times New Roman" w:cs="Times New Roman"/>
+          <w:i/>
+          <w:iCs/>
+          <w:vertAlign w:val="superscript"/>
+        </w:rPr>
+        <w:t>+/+</w:t>
+      </w:r>
+      <w:r>
+        <w:rPr>
+          <w:rFonts w:ascii="Times New Roman" w:hAnsi="Times New Roman" w:cs="Times New Roman"/>
+        </w:rPr>
+        <w:t xml:space="preserve"> with like-genotype males and compared them to </w:t>
+      </w:r>
+      <w:r>
+        <w:rPr>
+          <w:rFonts w:ascii="Times New Roman" w:hAnsi="Times New Roman" w:cs="Times New Roman"/>
+          <w:i/>
+          <w:iCs/>
+        </w:rPr>
+        <w:t>Gdf15</w:t>
+      </w:r>
+      <w:r>
+        <w:rPr>
+          <w:rFonts w:ascii="Times New Roman" w:hAnsi="Times New Roman" w:cs="Times New Roman"/>
+          <w:i/>
+          <w:iCs/>
+          <w:vertAlign w:val="superscript"/>
+        </w:rPr>
+        <w:t>-/-</w:t>
+      </w:r>
+      <w:r>
+        <w:rPr>
+          <w:rFonts w:ascii="Times New Roman" w:hAnsi="Times New Roman" w:cs="Times New Roman"/>
+        </w:rPr>
+        <w:t xml:space="preserve"> mated pairs. Body weight and food intake were measured weekly from one week before mating until pups reached 14 days of age. </w:t>
+      </w:r>
+    </w:p>
+    <w:p>
+      <w:pPr>
+        <w:spacing w:line="360" w:lineRule="auto"/>
+        <w:rPr>
+          <w:rFonts w:ascii="Times New Roman" w:hAnsi="Times New Roman" w:cs="Times New Roman"/>
+        </w:rPr>
+      </w:pPr>
+      <w:r>
+        <w:rPr>
+          <w:rFonts w:ascii="Times New Roman" w:hAnsi="Times New Roman" w:cs="Times New Roman"/>
+        </w:rPr>
+        <w:tab/>
+      </w:r>
+      <w:r>
+        <w:rPr>
+          <w:rFonts w:ascii="Times New Roman" w:hAnsi="Times New Roman" w:cs="Times New Roman"/>
+        </w:rPr>
+        <w:t xml:space="preserve">Maternal food intake was similar in the prenatal period between genotypes. </w:t>
+      </w:r>
+      <w:r>
+        <w:rPr>
+          <w:rFonts w:ascii="Times New Roman" w:hAnsi="Times New Roman" w:cs="Times New Roman"/>
+        </w:rPr>
+        <w:t>Food intake increased over the course of gestation</w:t>
+      </w:r>
+      <w:r>
+        <w:rPr>
+          <w:rFonts w:ascii="Times New Roman" w:hAnsi="Times New Roman" w:cs="Times New Roman"/>
+        </w:rPr>
+        <w:t>, with each additional gestational day being associated with 0.437 kcals great intake than the previous day</w:t>
+      </w:r>
+      <w:r>
+        <w:rPr>
+          <w:rFonts w:ascii="Times New Roman" w:hAnsi="Times New Roman" w:cs="Times New Roman"/>
+        </w:rPr>
+        <w:t xml:space="preserve"> (</w:t>
+      </w:r>
+      <w:r>
+        <w:rPr>
+          <w:rFonts w:ascii="Times New Roman" w:hAnsi="Times New Roman" w:cs="Times New Roman"/>
+        </w:rPr>
+        <w:t>p&lt;0.001</w:t>
+      </w:r>
+      <w:r>
+        <w:rPr>
+          <w:rFonts w:ascii="Times New Roman" w:hAnsi="Times New Roman" w:cs="Times New Roman"/>
+        </w:rPr>
+        <w:t>)</w:t>
+      </w:r>
+      <w:r>
+        <w:rPr>
+          <w:rFonts w:ascii="Times New Roman" w:hAnsi="Times New Roman" w:cs="Times New Roman"/>
+        </w:rPr>
+        <w:t>.</w:t>
+      </w:r>
+      <w:r>
+        <w:rPr>
+          <w:rFonts w:ascii="Times New Roman" w:hAnsi="Times New Roman" w:cs="Times New Roman"/>
+        </w:rPr>
+        <w:t xml:space="preserve"> </w:t>
+      </w:r>
+      <w:r>
+        <w:rPr>
+          <w:rFonts w:ascii="Times New Roman" w:hAnsi="Times New Roman" w:cs="Times New Roman"/>
+        </w:rPr>
+        <w:t xml:space="preserve">There were no differences between genotypes, with </w:t>
+      </w:r>
+      <w:r>
+        <w:rPr>
+          <w:rFonts w:ascii="Times New Roman" w:hAnsi="Times New Roman" w:cs="Times New Roman"/>
+          <w:i/>
+          <w:iCs/>
+        </w:rPr>
+        <w:t>Gdf15</w:t>
+      </w:r>
+      <w:r>
+        <w:rPr>
+          <w:rFonts w:ascii="Times New Roman" w:hAnsi="Times New Roman" w:cs="Times New Roman"/>
+          <w:i/>
+          <w:iCs/>
+          <w:vertAlign w:val="superscript"/>
+        </w:rPr>
+        <w:t>-/-</w:t>
+      </w:r>
+      <w:r>
+        <w:rPr>
+          <w:rFonts w:ascii="Times New Roman" w:hAnsi="Times New Roman" w:cs="Times New Roman"/>
+          <w:vertAlign w:val="superscript"/>
+        </w:rPr>
+        <w:t xml:space="preserve"> </w:t>
+      </w:r>
+      <w:r>
+        <w:rPr>
+          <w:rFonts w:ascii="Times New Roman" w:hAnsi="Times New Roman" w:cs="Times New Roman"/>
+        </w:rPr>
+        <w:t xml:space="preserve">dams consuming only 0.965 kcals more per day than </w:t>
+      </w:r>
+      <w:r>
+        <w:rPr>
+          <w:rFonts w:ascii="Times New Roman" w:hAnsi="Times New Roman" w:cs="Times New Roman"/>
+          <w:i/>
+          <w:iCs/>
+        </w:rPr>
+        <w:t>Gdf15</w:t>
+      </w:r>
+      <w:r>
+        <w:rPr>
+          <w:rFonts w:ascii="Times New Roman" w:hAnsi="Times New Roman" w:cs="Times New Roman"/>
+          <w:i/>
+          <w:iCs/>
+          <w:vertAlign w:val="superscript"/>
+        </w:rPr>
+        <w:t>+/+</w:t>
+      </w:r>
+      <w:r>
+        <w:rPr>
+          <w:rFonts w:ascii="Times New Roman" w:hAnsi="Times New Roman" w:cs="Times New Roman"/>
+        </w:rPr>
+        <w:t xml:space="preserve"> dams</w:t>
+      </w:r>
+      <w:r>
+        <w:rPr>
+          <w:rFonts w:ascii="Times New Roman" w:hAnsi="Times New Roman" w:cs="Times New Roman"/>
+        </w:rPr>
+        <w:t xml:space="preserve"> (p=0.47)</w:t>
+      </w:r>
+      <w:r>
+        <w:rPr>
+          <w:rFonts w:ascii="Times New Roman" w:hAnsi="Times New Roman" w:cs="Times New Roman"/>
+        </w:rPr>
+        <w:t>.</w:t>
+      </w:r>
+      <w:r>
+        <w:rPr>
+          <w:rFonts w:ascii="Times New Roman" w:hAnsi="Times New Roman" w:cs="Times New Roman"/>
+        </w:rPr>
+        <w:t xml:space="preserve"> </w:t>
+      </w:r>
+    </w:p>
+    <w:p>
+      <w:pPr>
+        <w:rPr>
+          <w:rFonts w:ascii="Times New Roman" w:hAnsi="Times New Roman" w:cs="Times New Roman"/>
+        </w:rPr>
+      </w:pPr>
     </w:p>
     <w:p>
       <w:pPr>
         <w:pStyle w:val="Heading2"/>
-        <w:rPr>
-          <w:rFonts w:cs="Times New Roman"/>
-        </w:rPr>
-      </w:pPr>
-      <w:r>
-        <w:rPr>
-          <w:rFonts w:cs="Times New Roman"/>
-        </w:rPr>
-        <w:t>Milk fat percentage determination</w:t>
+      </w:pPr>
+      <w:r>
+        <w:t xml:space="preserve">Postnatal body </w:t>
+      </w:r>
+      <w:r>
+        <w:t>Weight</w:t>
+      </w:r>
+      <w:r>
+        <w:t xml:space="preserve"> differs, but food intake does not</w:t>
       </w:r>
     </w:p>
     <w:p>
@@ -2103,8 +2710,102 @@
       <w:r>
         <w:rPr>
           <w:rFonts w:ascii="Times New Roman" w:hAnsi="Times New Roman" w:cs="Times New Roman"/>
-        </w:rPr>
-        <w:t xml:space="preserve">Whole milk was collected from dams at Postnatal day 14.5-17.5 and was stored at -80° C until analyzed. Whole milk was thawed on wet ice then homogenized by pipetting up and down. Milk was then diluted in PBS+EDTA in a 1:3 ratio and mixed thoroughly by pipetting up and down. </w:t>
+          <w:i/>
+          <w:iCs/>
+        </w:rPr>
+        <w:t>Gdf15</w:t>
+      </w:r>
+      <w:r>
+        <w:rPr>
+          <w:rFonts w:ascii="Times New Roman" w:hAnsi="Times New Roman" w:cs="Times New Roman"/>
+          <w:i/>
+          <w:iCs/>
+          <w:vertAlign w:val="superscript"/>
+        </w:rPr>
+        <w:t>-/-</w:t>
+      </w:r>
+      <w:r>
+        <w:rPr>
+          <w:rFonts w:ascii="Times New Roman" w:hAnsi="Times New Roman" w:cs="Times New Roman"/>
+        </w:rPr>
+        <w:t xml:space="preserve">dams consumed XX food during the postnatal period. Body weight </w:t>
+      </w:r>
+      <w:proofErr w:type="spellStart"/>
+      <w:r>
+        <w:rPr>
+          <w:rFonts w:ascii="Times New Roman" w:hAnsi="Times New Roman" w:cs="Times New Roman"/>
+        </w:rPr>
+        <w:t>w</w:t>
+      </w:r>
+      <w:r>
+        <w:rPr>
+          <w:rFonts w:ascii="Times New Roman" w:hAnsi="Times New Roman" w:cs="Times New Roman"/>
+        </w:rPr>
+        <w:t>eight</w:t>
+      </w:r>
+      <w:proofErr w:type="spellEnd"/>
+      <w:r>
+        <w:rPr>
+          <w:rFonts w:ascii="Times New Roman" w:hAnsi="Times New Roman" w:cs="Times New Roman"/>
+        </w:rPr>
+        <w:t xml:space="preserve"> was similar in </w:t>
+      </w:r>
+      <w:r>
+        <w:rPr>
+          <w:rFonts w:ascii="Times New Roman" w:hAnsi="Times New Roman" w:cs="Times New Roman"/>
+          <w:i/>
+          <w:iCs/>
+        </w:rPr>
+        <w:t>Gdf15</w:t>
+      </w:r>
+      <w:r>
+        <w:rPr>
+          <w:rFonts w:ascii="Times New Roman" w:hAnsi="Times New Roman" w:cs="Times New Roman"/>
+          <w:i/>
+          <w:iCs/>
+          <w:vertAlign w:val="superscript"/>
+        </w:rPr>
+        <w:t>-/-</w:t>
+      </w:r>
+      <w:r>
+        <w:t xml:space="preserve"> was 1.62 grams greater than </w:t>
+      </w:r>
+      <w:r>
+        <w:rPr>
+          <w:rFonts w:ascii="Times New Roman" w:hAnsi="Times New Roman" w:cs="Times New Roman"/>
+          <w:i/>
+          <w:iCs/>
+        </w:rPr>
+        <w:t>Gdf</w:t>
+      </w:r>
+      <w:r>
+        <w:rPr>
+          <w:rFonts w:ascii="Times New Roman" w:hAnsi="Times New Roman" w:cs="Times New Roman"/>
+          <w:i/>
+          <w:iCs/>
+        </w:rPr>
+        <w:t>15</w:t>
+      </w:r>
+      <w:r>
+        <w:rPr>
+          <w:rFonts w:ascii="Times New Roman" w:hAnsi="Times New Roman" w:cs="Times New Roman"/>
+          <w:i/>
+          <w:iCs/>
+          <w:vertAlign w:val="superscript"/>
+        </w:rPr>
+        <w:t>+/+</w:t>
+      </w:r>
+      <w:r>
+        <w:rPr>
+          <w:rFonts w:ascii="Times New Roman" w:hAnsi="Times New Roman" w:cs="Times New Roman"/>
+        </w:rPr>
+        <w:t xml:space="preserve"> dams in the postnatal period (p=0.20)</w:t>
+      </w:r>
+      <w:r>
+        <w:rPr>
+          <w:rFonts w:ascii="Times New Roman" w:hAnsi="Times New Roman" w:cs="Times New Roman"/>
+        </w:rPr>
+        <w:t xml:space="preserve">. </w:t>
       </w:r>
     </w:p>
     <w:p>
@@ -2114,290 +2815,14 @@
           <w:rFonts w:ascii="Times New Roman" w:hAnsi="Times New Roman" w:cs="Times New Roman"/>
         </w:rPr>
       </w:pPr>
-      <w:r>
-        <w:rPr>
-          <w:rFonts w:ascii="Times New Roman" w:hAnsi="Times New Roman" w:cs="Times New Roman"/>
-        </w:rPr>
-        <w:t>Capillary tubes were filled with the diluted milk solution and one end was double-sealed with crit-o-seal. Sample tubes were spun in 8 consecutive 120-second cycles in a mini hematocrit spinner</w:t>
-      </w:r>
-      <w:r>
-        <w:rPr>
-          <w:rFonts w:ascii="Times New Roman" w:hAnsi="Times New Roman" w:cs="Times New Roman"/>
-        </w:rPr>
-        <w:t xml:space="preserve"> </w:t>
-      </w:r>
-      <w:r>
-        <w:rPr>
-          <w:rFonts w:ascii="Times New Roman" w:hAnsi="Times New Roman" w:cs="Times New Roman"/>
-        </w:rPr>
-        <w:t>(</w:t>
-      </w:r>
-      <w:r>
-        <w:rPr>
-          <w:rFonts w:ascii="Times New Roman" w:hAnsi="Times New Roman" w:cs="Times New Roman"/>
-        </w:rPr>
-        <w:t>Iris Sample Processing, StatSpin CritSpin M961-122</w:t>
-      </w:r>
-      <w:r>
-        <w:rPr>
-          <w:rFonts w:ascii="Times New Roman" w:hAnsi="Times New Roman" w:cs="Times New Roman"/>
-        </w:rPr>
-        <w:t>). In the capillary after 16 total minutes of spinning, total fat and aqueous layers were visible. These layers were measured using a 150mm dial caliper (</w:t>
-      </w:r>
-      <w:r>
-        <w:rPr>
-          <w:rFonts w:ascii="Times New Roman" w:hAnsi="Times New Roman" w:cs="Times New Roman"/>
-        </w:rPr>
-        <w:t>General Tools, 6” Dial Caliper</w:t>
-      </w:r>
-      <w:r>
-        <w:rPr>
-          <w:rFonts w:ascii="Times New Roman" w:hAnsi="Times New Roman" w:cs="Times New Roman"/>
-        </w:rPr>
-        <w:t xml:space="preserve">). Percentage of milk fat was determined with based on total volume of diluted milk sample. Milk samples were analyzed in duplicate, or triplicate if milk fat percentage differed by more than 25% in the first two samples. </w:t>
-      </w:r>
     </w:p>
     <w:p>
       <w:pPr>
         <w:pStyle w:val="Heading2"/>
       </w:pPr>
       <w:r>
-        <w:t>Statistical Analyses</w:t>
-      </w:r>
-    </w:p>
-    <w:p>
-      <w:pPr>
-        <w:spacing w:line="360" w:lineRule="auto"/>
-      </w:pPr>
-      <w:r>
-        <w:rPr>
-          <w:rFonts w:ascii="Times New Roman" w:eastAsia="Times New Roman" w:hAnsi="Times New Roman" w:cs="Times New Roman"/>
-        </w:rPr>
-        <w:t>Data were analyzed in R Studio version</w:t>
-      </w:r>
-      <w:r>
-        <w:rPr>
-          <w:rFonts w:ascii="Times New Roman" w:eastAsia="Times New Roman" w:hAnsi="Times New Roman" w:cs="Times New Roman"/>
-        </w:rPr>
-        <w:t>4.2.0</w:t>
-      </w:r>
-      <w:r>
-        <w:rPr>
-          <w:rFonts w:ascii="Times New Roman" w:eastAsia="Times New Roman" w:hAnsi="Times New Roman" w:cs="Times New Roman"/>
-        </w:rPr>
-        <w:t xml:space="preserve"> </w:t>
-      </w:r>
-      <w:r>
-        <w:rPr>
-          <w:rFonts w:ascii="Times New Roman" w:eastAsia="Times New Roman" w:hAnsi="Times New Roman" w:cs="Times New Roman"/>
-        </w:rPr>
-        <w:fldChar w:fldCharType="begin"/>
-      </w:r>
-      <w:r>
-        <w:rPr>
-          <w:rFonts w:ascii="Times New Roman" w:eastAsia="Times New Roman" w:hAnsi="Times New Roman" w:cs="Times New Roman"/>
-        </w:rPr>
-        <w:instrText xml:space="preserve"> ADDIN ZOTERO_ITEM CSL_CITATION {"citationID":"3uiNB6ty","properties":{"formattedCitation":"(R Core Team, 2021)","plainCitation":"(R Core Team, 2021)","noteIndex":0},"citationItems":[{"id":639,"uris":["http://zotero.org/users/5073745/items/2FPE9EQN"],"itemData":{"id":639,"type":"document","publisher":"R Foundation for Statistical Computing","title":"R: A Language and Environment for Statistical Computing","URL":"https://www.R-project.org/","author":[{"family":"R Core Team","given":""}],"issued":{"date-parts":[["2021"]]}}}],"schema":"https://github.com/citation-style-language/schema/raw/master/csl-citation.json"} </w:instrText>
-      </w:r>
-      <w:r>
-        <w:rPr>
-          <w:rFonts w:ascii="Times New Roman" w:eastAsia="Times New Roman" w:hAnsi="Times New Roman" w:cs="Times New Roman"/>
-        </w:rPr>
-        <w:fldChar w:fldCharType="separate"/>
-      </w:r>
-      <w:r>
-        <w:rPr>
-          <w:rFonts w:ascii="Times New Roman" w:eastAsia="Times New Roman" w:hAnsi="Times New Roman" w:cs="Times New Roman"/>
-          <w:noProof/>
-        </w:rPr>
-        <w:t>(R Core Team, 2021)</w:t>
-      </w:r>
-      <w:r>
-        <w:rPr>
-          <w:rFonts w:ascii="Times New Roman" w:eastAsia="Times New Roman" w:hAnsi="Times New Roman" w:cs="Times New Roman"/>
-        </w:rPr>
-        <w:fldChar w:fldCharType="end"/>
-      </w:r>
-      <w:r>
-        <w:rPr>
-          <w:rFonts w:ascii="Times New Roman" w:eastAsia="Times New Roman" w:hAnsi="Times New Roman" w:cs="Times New Roman"/>
-        </w:rPr>
-        <w:t xml:space="preserve"> and are represented as mean </w:t>
-      </w:r>
-      <w:r>
-        <w:rPr>
-          <w:rFonts w:ascii="plus minus" w:eastAsia="Times New Roman" w:hAnsi="plus minus" w:cs="Times New Roman"/>
-        </w:rPr>
-        <w:t>±</w:t>
-      </w:r>
-      <w:r>
-        <w:rPr>
-          <w:rFonts w:ascii="Times New Roman" w:eastAsia="Times New Roman" w:hAnsi="Times New Roman" w:cs="Times New Roman"/>
-        </w:rPr>
-        <w:t xml:space="preserve"> standard error</w:t>
-      </w:r>
-      <w:r>
-        <w:rPr>
-          <w:rFonts w:ascii="Times New Roman" w:eastAsia="Times New Roman" w:hAnsi="Times New Roman" w:cs="Times New Roman"/>
-        </w:rPr>
-        <w:t>.</w:t>
-      </w:r>
-      <w:r>
-        <w:rPr>
-          <w:rFonts w:ascii="Times New Roman" w:eastAsia="Times New Roman" w:hAnsi="Times New Roman" w:cs="Times New Roman"/>
-        </w:rPr>
-        <w:t xml:space="preserve"> Longitudinal analyses</w:t>
-      </w:r>
-      <w:r>
-        <w:rPr>
-          <w:rFonts w:ascii="Times New Roman" w:eastAsia="Times New Roman" w:hAnsi="Times New Roman" w:cs="Times New Roman"/>
-        </w:rPr>
-        <w:t xml:space="preserve">, such as food intake, body composition, and insulin tolerance testing were assessed using linear mixed effects modeling using R package Lme4 </w:t>
-      </w:r>
-      <w:r>
-        <w:rPr>
-          <w:rFonts w:ascii="Times New Roman" w:eastAsia="Times New Roman" w:hAnsi="Times New Roman" w:cs="Times New Roman"/>
-        </w:rPr>
-        <w:fldChar w:fldCharType="begin"/>
-      </w:r>
-      <w:r>
-        <w:rPr>
-          <w:rFonts w:ascii="Times New Roman" w:eastAsia="Times New Roman" w:hAnsi="Times New Roman" w:cs="Times New Roman"/>
-        </w:rPr>
-        <w:instrText xml:space="preserve"> ADDIN ZOTERO_ITEM CSL_CITATION {"citationID":"U5X7zhr3","properties":{"formattedCitation":"(Bates et al., 2015)","plainCitation":"(Bates et al., 2015)","noteIndex":0},"citationItems":[{"id":757,"uris":["http://zotero.org/users/5073745/items/GUUE2ZQS"],"itemData":{"id":757,"type":"article-journal","abstract":"Maximum likelihood or restricted maximum likelihood (REML) estimates of the parameters in linear mixed-effects models can be determined using the lmer function in the lme4 package for R. As for most model-fitting functions in R, the model is described in an lmer call by a formula, in this case including both fixed- and random-effects terms. The formula and data together determine a numerical representation of the model from which the profiled deviance or the profiled REML criterion can be evaluated as a function of some of the model parameters. The appropriate criterion is optimized, using one of the constrained optimization functions in R, to provide the parameter estimates. We describe the structure of the model, the steps in evaluating the profiled deviance or REML criterion, and the structure of classes or types that represents such a model. Sufficient detail is included to allow specialization of these structures by users who wish to write functions to fit specialized linear mixed models, such as models incorporating pedigrees or smoothing splines, that are not easily expressible in the formula language used by lmer.","container-title":"Journal of Statistical Software","DOI":"10.18637/jss.v067.i01","ISSN":"1548-7660","language":"en","page":"1-48","source":"www.jstatsoft.org","title":"Fitting Linear Mixed-Effects Models Using lme4","volume":"67","author":[{"family":"Bates","given":"Douglas"},{"family":"Mächler","given":"Martin"},{"family":"Bolker","given":"Ben"},{"family":"Walker","given":"Steve"}],"issued":{"date-parts":[["2015",10,7]]}}}],"schema":"https://github.com/citation-style-language/schema/raw/master/csl-citation.json"} </w:instrText>
-      </w:r>
-      <w:r>
-        <w:rPr>
-          <w:rFonts w:ascii="Times New Roman" w:eastAsia="Times New Roman" w:hAnsi="Times New Roman" w:cs="Times New Roman"/>
-        </w:rPr>
-        <w:fldChar w:fldCharType="separate"/>
-      </w:r>
-      <w:r>
-        <w:rPr>
-          <w:rFonts w:ascii="Times New Roman" w:eastAsia="Times New Roman" w:hAnsi="Times New Roman" w:cs="Times New Roman"/>
-          <w:noProof/>
-        </w:rPr>
-        <w:t>(Bates et al., 2015)</w:t>
-      </w:r>
-      <w:r>
-        <w:rPr>
-          <w:rFonts w:ascii="Times New Roman" w:eastAsia="Times New Roman" w:hAnsi="Times New Roman" w:cs="Times New Roman"/>
-        </w:rPr>
-        <w:fldChar w:fldCharType="end"/>
-      </w:r>
-      <w:r>
-        <w:rPr>
-          <w:rFonts w:ascii="Times New Roman" w:eastAsia="Times New Roman" w:hAnsi="Times New Roman" w:cs="Times New Roman"/>
-        </w:rPr>
-        <w:t xml:space="preserve"> with </w:t>
-      </w:r>
-      <w:r>
-        <w:rPr>
-          <w:rFonts w:ascii="Times New Roman" w:eastAsia="Times New Roman" w:hAnsi="Times New Roman" w:cs="Times New Roman"/>
-        </w:rPr>
-        <w:t>random effect of mouse ID and dam and fixed effect</w:t>
-      </w:r>
-      <w:r>
-        <w:rPr>
-          <w:rFonts w:ascii="Times New Roman" w:eastAsia="Times New Roman" w:hAnsi="Times New Roman" w:cs="Times New Roman"/>
-        </w:rPr>
-        <w:t>s of genotype, age, and sex</w:t>
-      </w:r>
-      <w:r>
-        <w:rPr>
-          <w:rFonts w:ascii="Times New Roman" w:eastAsia="Times New Roman" w:hAnsi="Times New Roman" w:cs="Times New Roman"/>
-        </w:rPr>
-        <w:t xml:space="preserve">. </w:t>
-      </w:r>
-      <w:r>
-        <w:rPr>
-          <w:rFonts w:ascii="Times New Roman" w:eastAsia="Times New Roman" w:hAnsi="Times New Roman" w:cs="Times New Roman"/>
-        </w:rPr>
-        <w:t xml:space="preserve">Models </w:t>
-      </w:r>
-      <w:r>
-        <w:rPr>
-          <w:rFonts w:ascii="Times New Roman" w:eastAsia="Times New Roman" w:hAnsi="Times New Roman" w:cs="Times New Roman"/>
-        </w:rPr>
-        <w:t xml:space="preserve">of offspring body weight </w:t>
-      </w:r>
-      <w:r>
-        <w:rPr>
-          <w:rFonts w:ascii="Times New Roman" w:eastAsia="Times New Roman" w:hAnsi="Times New Roman" w:cs="Times New Roman"/>
-        </w:rPr>
-        <w:t xml:space="preserve">were assessed using a two-way ANOVA for sex and </w:t>
-      </w:r>
-      <w:r>
-        <w:rPr>
-          <w:rFonts w:ascii="Times New Roman" w:eastAsia="Times New Roman" w:hAnsi="Times New Roman" w:cs="Times New Roman"/>
-        </w:rPr>
         <w:lastRenderedPageBreak/>
-        <w:t>genotype</w:t>
-      </w:r>
-      <w:r>
-        <w:rPr>
-          <w:rFonts w:ascii="Times New Roman" w:eastAsia="Times New Roman" w:hAnsi="Times New Roman" w:cs="Times New Roman"/>
-        </w:rPr>
-        <w:t>, with an interaction between the two. If a significant interaction was observed, sex-stratified models were then used and the p-value for the interaction was reported. Otherwise, sex was used as a covariate in a non-interacting model.</w:t>
-      </w:r>
-      <w:r>
-        <w:t xml:space="preserve"> </w:t>
-      </w:r>
-      <w:r>
-        <w:rPr>
-          <w:rFonts w:ascii="Times New Roman" w:eastAsia="Times New Roman" w:hAnsi="Times New Roman" w:cs="Times New Roman"/>
-        </w:rPr>
-        <w:t xml:space="preserve">Pairwise values were </w:t>
-      </w:r>
-      <w:r>
-        <w:rPr>
-          <w:rFonts w:ascii="Times New Roman" w:eastAsia="Times New Roman" w:hAnsi="Times New Roman" w:cs="Times New Roman"/>
-        </w:rPr>
-        <w:t>assessed</w:t>
-      </w:r>
-      <w:r>
-        <w:rPr>
-          <w:rFonts w:ascii="Times New Roman" w:eastAsia="Times New Roman" w:hAnsi="Times New Roman" w:cs="Times New Roman"/>
-        </w:rPr>
-        <w:t xml:space="preserve"> for normality by the Shapiro-Wilk test and equivalence of variance by Levene’s test. Variables that were not normally distributed or of equivalent variance underwent non-parametric testing via Mann-Whitney U test. Those that were normally distributed and of equivalent variance were assessed via </w:t>
-      </w:r>
-      <w:r>
-        <w:rPr>
-          <w:rFonts w:ascii="Times New Roman" w:eastAsia="Times New Roman" w:hAnsi="Times New Roman" w:cs="Times New Roman"/>
-        </w:rPr>
-        <w:t>Student’s t</w:t>
-      </w:r>
-      <w:r>
-        <w:rPr>
-          <w:rFonts w:ascii="Times New Roman" w:eastAsia="Times New Roman" w:hAnsi="Times New Roman" w:cs="Times New Roman"/>
-        </w:rPr>
-        <w:t xml:space="preserve">-test. </w:t>
-      </w:r>
-      <w:r>
-        <w:rPr>
-          <w:rFonts w:ascii="Times New Roman" w:eastAsia="Times New Roman" w:hAnsi="Times New Roman" w:cs="Times New Roman"/>
-        </w:rPr>
-        <w:t>P-</w:t>
-      </w:r>
-      <w:r>
-        <w:rPr>
-          <w:rFonts w:ascii="Times New Roman" w:eastAsia="Times New Roman" w:hAnsi="Times New Roman" w:cs="Times New Roman"/>
-        </w:rPr>
-        <w:t xml:space="preserve">values &lt;0.05 were considered statistically significant. </w:t>
-      </w:r>
-    </w:p>
-    <w:p>
-      <w:pPr>
-        <w:pStyle w:val="Heading1"/>
-        <w:rPr>
-          <w:rFonts w:cs="Times New Roman"/>
-        </w:rPr>
-      </w:pPr>
-      <w:r>
-        <w:rPr>
-          <w:rFonts w:cs="Times New Roman"/>
-        </w:rPr>
-        <w:t>Results</w:t>
+        <w:t>Gdf15-/- dams have are not more insulin tolerant</w:t>
       </w:r>
     </w:p>
     <w:p>

</xml_diff>

<commit_message>
cleaned up maternal analysis and results section
</commit_message>
<xml_diff>
--- a/Manuscripts/GDF15 during Pregnancy/GDF15.Manuscript.docx
+++ b/Manuscripts/GDF15 during Pregnancy/GDF15.Manuscript.docx
@@ -2464,13 +2464,25 @@
         <w:pStyle w:val="Heading2"/>
       </w:pPr>
       <w:r>
-        <w:t xml:space="preserve">Maternal Body </w:t>
-      </w:r>
-      <w:r>
-        <w:t>Weight</w:t>
-      </w:r>
-      <w:r>
-        <w:t xml:space="preserve"> and Food Intake Is Similar During Perinatal Period</w:t>
+        <w:t>Gdf15</w:t>
+      </w:r>
+      <w:r>
+        <w:rPr>
+          <w:vertAlign w:val="superscript"/>
+        </w:rPr>
+        <w:t>-/-</w:t>
+      </w:r>
+      <w:r>
+        <w:t xml:space="preserve"> dams have normal weight gain and </w:t>
+      </w:r>
+      <w:r>
+        <w:t xml:space="preserve">modestly reduced </w:t>
+      </w:r>
+      <w:r>
+        <w:t>food intake during pregnancy</w:t>
+      </w:r>
+      <w:r>
+        <w:t xml:space="preserve"> and lactation</w:t>
       </w:r>
     </w:p>
     <w:p>
@@ -2511,7 +2523,19 @@
         <w:rPr>
           <w:rFonts w:ascii="Times New Roman" w:hAnsi="Times New Roman" w:cs="Times New Roman"/>
         </w:rPr>
-        <w:t xml:space="preserve">in maternal food intake and body composition during mouse pregnancy, we </w:t>
+        <w:t xml:space="preserve">in maternal food intake and body </w:t>
+      </w:r>
+      <w:r>
+        <w:rPr>
+          <w:rFonts w:ascii="Times New Roman" w:hAnsi="Times New Roman" w:cs="Times New Roman"/>
+        </w:rPr>
+        <w:t>weight accretion</w:t>
+      </w:r>
+      <w:r>
+        <w:rPr>
+          <w:rFonts w:ascii="Times New Roman" w:hAnsi="Times New Roman" w:cs="Times New Roman"/>
+        </w:rPr>
+        <w:t xml:space="preserve"> during mouse pregnancy, we </w:t>
       </w:r>
       <w:r>
         <w:rPr>
@@ -2604,7 +2628,19 @@
         <w:rPr>
           <w:rFonts w:ascii="Times New Roman" w:hAnsi="Times New Roman" w:cs="Times New Roman"/>
         </w:rPr>
-        <w:t xml:space="preserve"> mated pairs. Body weight and food intake were measured weekly</w:t>
+        <w:t xml:space="preserve"> mated pairs. </w:t>
+      </w:r>
+      <w:r>
+        <w:rPr>
+          <w:rFonts w:ascii="Times New Roman" w:hAnsi="Times New Roman" w:cs="Times New Roman"/>
+        </w:rPr>
+        <w:t>Dam b</w:t>
+      </w:r>
+      <w:r>
+        <w:rPr>
+          <w:rFonts w:ascii="Times New Roman" w:hAnsi="Times New Roman" w:cs="Times New Roman"/>
+        </w:rPr>
+        <w:t>ody weight and food intake were measured weekly</w:t>
       </w:r>
       <w:r>
         <w:rPr>
@@ -2616,7 +2652,31 @@
         <w:rPr>
           <w:rFonts w:ascii="Times New Roman" w:hAnsi="Times New Roman" w:cs="Times New Roman"/>
         </w:rPr>
-        <w:t xml:space="preserve"> one week before mating until pups reached 14 days of age. </w:t>
+        <w:t xml:space="preserve"> one week before mating</w:t>
+      </w:r>
+      <w:r>
+        <w:rPr>
+          <w:rFonts w:ascii="Times New Roman" w:hAnsi="Times New Roman" w:cs="Times New Roman"/>
+        </w:rPr>
+        <w:t xml:space="preserve"> and continued</w:t>
+      </w:r>
+      <w:r>
+        <w:rPr>
+          <w:rFonts w:ascii="Times New Roman" w:hAnsi="Times New Roman" w:cs="Times New Roman"/>
+        </w:rPr>
+        <w:t xml:space="preserve"> until pups reached 14 days of age</w:t>
+      </w:r>
+      <w:r>
+        <w:rPr>
+          <w:rFonts w:ascii="Times New Roman" w:hAnsi="Times New Roman" w:cs="Times New Roman"/>
+        </w:rPr>
+        <w:t xml:space="preserve"> (PND14.5)</w:t>
+      </w:r>
+      <w:r>
+        <w:rPr>
+          <w:rFonts w:ascii="Times New Roman" w:hAnsi="Times New Roman" w:cs="Times New Roman"/>
+        </w:rPr>
+        <w:t xml:space="preserve">. </w:t>
       </w:r>
     </w:p>
     <w:p>
@@ -2635,26 +2695,70 @@
       <w:r>
         <w:rPr>
           <w:rFonts w:ascii="Times New Roman" w:hAnsi="Times New Roman" w:cs="Times New Roman"/>
-        </w:rPr>
-        <w:t>Daily m</w:t>
-      </w:r>
-      <w:r>
-        <w:rPr>
-          <w:rFonts w:ascii="Times New Roman" w:hAnsi="Times New Roman" w:cs="Times New Roman"/>
-        </w:rPr>
-        <w:t>aternal food intake was similar in the prenatal period between genotypes</w:t>
-      </w:r>
-      <w:r>
-        <w:rPr>
-          <w:rFonts w:ascii="Times New Roman" w:hAnsi="Times New Roman" w:cs="Times New Roman"/>
+          <w:i/>
+          <w:iCs/>
+        </w:rPr>
+        <w:t>Gdf15</w:t>
+      </w:r>
+      <w:r>
+        <w:rPr>
+          <w:rFonts w:ascii="Times New Roman" w:hAnsi="Times New Roman" w:cs="Times New Roman"/>
+          <w:i/>
+          <w:iCs/>
+          <w:vertAlign w:val="superscript"/>
+        </w:rPr>
+        <w:t>-/-</w:t>
+      </w:r>
+      <w:r>
+        <w:rPr>
+          <w:rFonts w:ascii="Times New Roman" w:hAnsi="Times New Roman" w:cs="Times New Roman"/>
+          <w:vertAlign w:val="superscript"/>
         </w:rPr>
         <w:t xml:space="preserve"> </w:t>
       </w:r>
       <w:r>
         <w:rPr>
           <w:rFonts w:ascii="Times New Roman" w:hAnsi="Times New Roman" w:cs="Times New Roman"/>
-        </w:rPr>
-        <w:t xml:space="preserve">with </w:t>
+          <w:vertAlign w:val="superscript"/>
+        </w:rPr>
+        <w:t xml:space="preserve"> </w:t>
+      </w:r>
+      <w:r>
+        <w:rPr>
+          <w:rFonts w:ascii="Times New Roman" w:hAnsi="Times New Roman" w:cs="Times New Roman"/>
+        </w:rPr>
+        <w:t>dams consum</w:t>
+      </w:r>
+      <w:r>
+        <w:rPr>
+          <w:rFonts w:ascii="Times New Roman" w:hAnsi="Times New Roman" w:cs="Times New Roman"/>
+        </w:rPr>
+        <w:t>ed</w:t>
+      </w:r>
+      <w:r>
+        <w:rPr>
+          <w:rFonts w:ascii="Times New Roman" w:hAnsi="Times New Roman" w:cs="Times New Roman"/>
+        </w:rPr>
+        <w:t xml:space="preserve"> 2.18 kcals </w:t>
+      </w:r>
+      <w:r>
+        <w:rPr>
+          <w:rFonts w:ascii="Times New Roman" w:hAnsi="Times New Roman" w:cs="Times New Roman"/>
+        </w:rPr>
+        <w:t>fewer</w:t>
+      </w:r>
+      <w:r>
+        <w:rPr>
+          <w:rFonts w:ascii="Times New Roman" w:hAnsi="Times New Roman" w:cs="Times New Roman"/>
+        </w:rPr>
+        <w:t xml:space="preserve"> per day than</w:t>
+      </w:r>
+      <w:r>
+        <w:rPr>
+          <w:rFonts w:ascii="Times New Roman" w:hAnsi="Times New Roman" w:cs="Times New Roman"/>
+          <w:vertAlign w:val="superscript"/>
+        </w:rPr>
+        <w:t xml:space="preserve"> </w:t>
       </w:r>
       <w:r>
         <w:rPr>
@@ -2671,6 +2775,80 @@
           <w:iCs/>
           <w:vertAlign w:val="superscript"/>
         </w:rPr>
+        <w:t>+/+</w:t>
+      </w:r>
+      <w:r>
+        <w:rPr>
+          <w:rFonts w:ascii="Times New Roman" w:hAnsi="Times New Roman" w:cs="Times New Roman"/>
+        </w:rPr>
+        <w:t xml:space="preserve"> counterparts (</w:t>
+      </w:r>
+      <w:proofErr w:type="spellStart"/>
+      <w:r>
+        <w:rPr>
+          <w:rFonts w:ascii="Times New Roman" w:hAnsi="Times New Roman" w:cs="Times New Roman"/>
+        </w:rPr>
+        <w:t>p</w:t>
+      </w:r>
+      <w:r>
+        <w:rPr>
+          <w:rFonts w:ascii="Times New Roman" w:hAnsi="Times New Roman" w:cs="Times New Roman"/>
+          <w:vertAlign w:val="subscript"/>
+        </w:rPr>
+        <w:t>genotype</w:t>
+      </w:r>
+      <w:proofErr w:type="spellEnd"/>
+      <w:r>
+        <w:rPr>
+          <w:rFonts w:ascii="Times New Roman" w:hAnsi="Times New Roman" w:cs="Times New Roman"/>
+        </w:rPr>
+        <w:t>=0.23</w:t>
+      </w:r>
+      <w:r>
+        <w:rPr>
+          <w:rFonts w:ascii="Times New Roman" w:hAnsi="Times New Roman" w:cs="Times New Roman"/>
+        </w:rPr>
+        <w:t>)</w:t>
+      </w:r>
+      <w:r>
+        <w:rPr>
+          <w:rFonts w:ascii="Times New Roman" w:hAnsi="Times New Roman" w:cs="Times New Roman"/>
+        </w:rPr>
+        <w:t xml:space="preserve">. </w:t>
+      </w:r>
+      <w:r>
+        <w:rPr>
+          <w:rFonts w:ascii="Times New Roman" w:hAnsi="Times New Roman" w:cs="Times New Roman"/>
+        </w:rPr>
+        <w:t xml:space="preserve">This resulted in a </w:t>
+      </w:r>
+      <w:r>
+        <w:rPr>
+          <w:rFonts w:ascii="Times New Roman" w:hAnsi="Times New Roman" w:cs="Times New Roman"/>
+        </w:rPr>
+        <w:t>75.52 kcal lower</w:t>
+      </w:r>
+      <w:r>
+        <w:rPr>
+          <w:rFonts w:ascii="Times New Roman" w:hAnsi="Times New Roman" w:cs="Times New Roman"/>
+        </w:rPr>
+        <w:t xml:space="preserve"> cumulative food intake in </w:t>
+      </w:r>
+      <w:r>
+        <w:rPr>
+          <w:rFonts w:ascii="Times New Roman" w:hAnsi="Times New Roman" w:cs="Times New Roman"/>
+          <w:i/>
+          <w:iCs/>
+        </w:rPr>
+        <w:t>Gdf15</w:t>
+      </w:r>
+      <w:r>
+        <w:rPr>
+          <w:rFonts w:ascii="Times New Roman" w:hAnsi="Times New Roman" w:cs="Times New Roman"/>
+          <w:i/>
+          <w:iCs/>
+          <w:vertAlign w:val="superscript"/>
+        </w:rPr>
         <w:t>-/-</w:t>
       </w:r>
       <w:r>
@@ -2691,18 +2869,230 @@
         <w:rPr>
           <w:rFonts w:ascii="Times New Roman" w:hAnsi="Times New Roman" w:cs="Times New Roman"/>
         </w:rPr>
-        <w:t>dams consuming 2.18 kcals less per day than</w:t>
-      </w:r>
-      <w:r>
-        <w:rPr>
-          <w:rFonts w:ascii="Times New Roman" w:hAnsi="Times New Roman" w:cs="Times New Roman"/>
+        <w:t xml:space="preserve">dams </w:t>
+      </w:r>
+      <w:r>
+        <w:rPr>
+          <w:rFonts w:ascii="Times New Roman" w:hAnsi="Times New Roman" w:cs="Times New Roman"/>
+        </w:rPr>
+        <w:t xml:space="preserve">during the course of </w:t>
+      </w:r>
+      <w:r>
+        <w:rPr>
+          <w:rFonts w:ascii="Times New Roman" w:hAnsi="Times New Roman" w:cs="Times New Roman"/>
+        </w:rPr>
+        <w:t>pregnancy</w:t>
+      </w:r>
+      <w:r>
+        <w:rPr>
+          <w:rFonts w:ascii="Times New Roman" w:hAnsi="Times New Roman" w:cs="Times New Roman"/>
+        </w:rPr>
+        <w:t xml:space="preserve"> </w:t>
+      </w:r>
+      <w:r>
+        <w:rPr>
+          <w:rFonts w:ascii="Times New Roman" w:hAnsi="Times New Roman" w:cs="Times New Roman"/>
+        </w:rPr>
+        <w:t>(</w:t>
+      </w:r>
+      <w:proofErr w:type="spellStart"/>
+      <w:r>
+        <w:rPr>
+          <w:rFonts w:ascii="Times New Roman" w:hAnsi="Times New Roman" w:cs="Times New Roman"/>
+        </w:rPr>
+        <w:t>p</w:t>
+      </w:r>
+      <w:r>
+        <w:rPr>
+          <w:rFonts w:ascii="Times New Roman" w:hAnsi="Times New Roman" w:cs="Times New Roman"/>
+          <w:vertAlign w:val="subscript"/>
+        </w:rPr>
+        <w:t>genotype</w:t>
+      </w:r>
+      <w:proofErr w:type="spellEnd"/>
+      <w:r>
+        <w:rPr>
+          <w:rFonts w:ascii="Times New Roman" w:hAnsi="Times New Roman" w:cs="Times New Roman"/>
+        </w:rPr>
+        <w:t>=0.</w:t>
+      </w:r>
+      <w:r>
+        <w:rPr>
+          <w:rFonts w:ascii="Times New Roman" w:hAnsi="Times New Roman" w:cs="Times New Roman"/>
+        </w:rPr>
+        <w:t>031</w:t>
+      </w:r>
+      <w:r>
+        <w:rPr>
+          <w:rFonts w:ascii="Times New Roman" w:hAnsi="Times New Roman" w:cs="Times New Roman"/>
+        </w:rPr>
+        <w:t>)</w:t>
+      </w:r>
+      <w:r>
+        <w:rPr>
+          <w:rFonts w:ascii="Times New Roman" w:hAnsi="Times New Roman" w:cs="Times New Roman"/>
+        </w:rPr>
+        <w:t>.</w:t>
+      </w:r>
+      <w:r>
+        <w:rPr>
+          <w:rFonts w:ascii="Times New Roman" w:hAnsi="Times New Roman" w:cs="Times New Roman"/>
+        </w:rPr>
+        <w:t xml:space="preserve"> </w:t>
+      </w:r>
+      <w:r>
+        <w:rPr>
+          <w:rFonts w:ascii="Times New Roman" w:hAnsi="Times New Roman" w:cs="Times New Roman"/>
+        </w:rPr>
+        <w:t xml:space="preserve">Despite the difference in cumulative food intake, Gdf15-/- dams had body weights only 0.96 grams </w:t>
+      </w:r>
+      <w:r>
+        <w:rPr>
+          <w:rFonts w:ascii="Times New Roman" w:hAnsi="Times New Roman" w:cs="Times New Roman"/>
+        </w:rPr>
+        <w:t>great</w:t>
+      </w:r>
+      <w:r>
+        <w:rPr>
+          <w:rFonts w:ascii="Times New Roman" w:hAnsi="Times New Roman" w:cs="Times New Roman"/>
+        </w:rPr>
+        <w:t>er than Gdf15+/+ counterparts (</w:t>
+      </w:r>
+      <w:proofErr w:type="spellStart"/>
+      <w:r>
+        <w:rPr>
+          <w:rFonts w:ascii="Times New Roman" w:hAnsi="Times New Roman" w:cs="Times New Roman"/>
+        </w:rPr>
+        <w:t>p</w:t>
+      </w:r>
+      <w:r>
+        <w:rPr>
+          <w:rFonts w:ascii="Times New Roman" w:hAnsi="Times New Roman" w:cs="Times New Roman"/>
+          <w:vertAlign w:val="subscript"/>
+        </w:rPr>
+        <w:t>genotype</w:t>
+      </w:r>
+      <w:proofErr w:type="spellEnd"/>
+      <w:r>
+        <w:rPr>
+          <w:rFonts w:ascii="Times New Roman" w:hAnsi="Times New Roman" w:cs="Times New Roman"/>
+        </w:rPr>
+        <w:t>=0.47)</w:t>
+      </w:r>
+    </w:p>
+    <w:p>
+      <w:pPr>
+        <w:spacing w:line="360" w:lineRule="auto"/>
+        <w:ind w:firstLine="720"/>
+        <w:rPr>
+          <w:rFonts w:ascii="Times New Roman" w:hAnsi="Times New Roman" w:cs="Times New Roman"/>
+        </w:rPr>
+      </w:pPr>
+      <w:r>
+        <w:rPr>
+          <w:rFonts w:ascii="Times New Roman" w:hAnsi="Times New Roman" w:cs="Times New Roman"/>
+          <w:i/>
+          <w:iCs/>
+        </w:rPr>
+        <w:t>Gdf15</w:t>
+      </w:r>
+      <w:r>
+        <w:rPr>
+          <w:rFonts w:ascii="Times New Roman" w:hAnsi="Times New Roman" w:cs="Times New Roman"/>
+          <w:i/>
+          <w:iCs/>
           <w:vertAlign w:val="superscript"/>
         </w:rPr>
+        <w:t>-/-</w:t>
+      </w:r>
+      <w:r>
         <w:t xml:space="preserve"> </w:t>
       </w:r>
       <w:r>
         <w:rPr>
           <w:rFonts w:ascii="Times New Roman" w:hAnsi="Times New Roman" w:cs="Times New Roman"/>
+        </w:rPr>
+        <w:t xml:space="preserve">dams averaged 1.62 grams higher body weights than </w:t>
+      </w:r>
+      <w:r>
+        <w:rPr>
+          <w:rFonts w:ascii="Times New Roman" w:hAnsi="Times New Roman" w:cs="Times New Roman"/>
+          <w:i/>
+          <w:iCs/>
+        </w:rPr>
+        <w:t>Gdf</w:t>
+      </w:r>
+      <w:r>
+        <w:rPr>
+          <w:rFonts w:ascii="Times New Roman" w:hAnsi="Times New Roman" w:cs="Times New Roman"/>
+          <w:i/>
+          <w:iCs/>
+        </w:rPr>
+        <w:t>15</w:t>
+      </w:r>
+      <w:r>
+        <w:rPr>
+          <w:rFonts w:ascii="Times New Roman" w:hAnsi="Times New Roman" w:cs="Times New Roman"/>
+          <w:i/>
+          <w:iCs/>
+          <w:vertAlign w:val="superscript"/>
+        </w:rPr>
+        <w:t>+/+</w:t>
+      </w:r>
+      <w:r>
+        <w:rPr>
+          <w:rFonts w:ascii="Times New Roman" w:hAnsi="Times New Roman" w:cs="Times New Roman"/>
+        </w:rPr>
+        <w:t xml:space="preserve"> dams in the postnatal period</w:t>
+      </w:r>
+      <w:r>
+        <w:rPr>
+          <w:rFonts w:ascii="Times New Roman" w:hAnsi="Times New Roman" w:cs="Times New Roman"/>
+        </w:rPr>
+        <w:t>, but this failed to reach statistical significance</w:t>
+      </w:r>
+      <w:r>
+        <w:rPr>
+          <w:rFonts w:ascii="Times New Roman" w:hAnsi="Times New Roman" w:cs="Times New Roman"/>
+        </w:rPr>
+        <w:t xml:space="preserve"> (</w:t>
+      </w:r>
+      <w:proofErr w:type="spellStart"/>
+      <w:r>
+        <w:rPr>
+          <w:rFonts w:ascii="Times New Roman" w:hAnsi="Times New Roman" w:cs="Times New Roman"/>
+        </w:rPr>
+        <w:t>p</w:t>
+      </w:r>
+      <w:r>
+        <w:rPr>
+          <w:rFonts w:ascii="Times New Roman" w:hAnsi="Times New Roman" w:cs="Times New Roman"/>
+          <w:vertAlign w:val="subscript"/>
+        </w:rPr>
+        <w:t>genotype</w:t>
+      </w:r>
+      <w:proofErr w:type="spellEnd"/>
+      <w:r>
+        <w:rPr>
+          <w:rFonts w:ascii="Times New Roman" w:hAnsi="Times New Roman" w:cs="Times New Roman"/>
+        </w:rPr>
+        <w:t>=0.20)</w:t>
+      </w:r>
+      <w:r>
+        <w:rPr>
+          <w:rFonts w:ascii="Times New Roman" w:hAnsi="Times New Roman" w:cs="Times New Roman"/>
+        </w:rPr>
+        <w:t xml:space="preserve">. </w:t>
+      </w:r>
+      <w:r>
+        <w:rPr>
+          <w:rFonts w:ascii="Times New Roman" w:hAnsi="Times New Roman" w:cs="Times New Roman"/>
+        </w:rPr>
+        <w:t xml:space="preserve">During the postnatal period, despite having slightly higher body weights, </w:t>
+      </w:r>
+      <w:r>
+        <w:rPr>
+          <w:rFonts w:ascii="Times New Roman" w:hAnsi="Times New Roman" w:cs="Times New Roman"/>
           <w:i/>
           <w:iCs/>
         </w:rPr>
@@ -2715,6 +3105,65 @@
           <w:iCs/>
           <w:vertAlign w:val="superscript"/>
         </w:rPr>
+        <w:t>-/-</w:t>
+      </w:r>
+      <w:r>
+        <w:rPr>
+          <w:rFonts w:ascii="Times New Roman" w:hAnsi="Times New Roman" w:cs="Times New Roman"/>
+        </w:rPr>
+        <w:t xml:space="preserve"> </w:t>
+      </w:r>
+      <w:r>
+        <w:rPr>
+          <w:rFonts w:ascii="Times New Roman" w:hAnsi="Times New Roman" w:cs="Times New Roman"/>
+        </w:rPr>
+        <w:t>dams</w:t>
+      </w:r>
+      <w:r>
+        <w:rPr>
+          <w:rFonts w:ascii="Times New Roman" w:hAnsi="Times New Roman" w:cs="Times New Roman"/>
+        </w:rPr>
+        <w:t xml:space="preserve"> consumed </w:t>
+      </w:r>
+      <w:r>
+        <w:rPr>
+          <w:rFonts w:ascii="Times New Roman" w:hAnsi="Times New Roman" w:cs="Times New Roman"/>
+        </w:rPr>
+        <w:t xml:space="preserve">1.13 kcal per day </w:t>
+      </w:r>
+      <w:r>
+        <w:rPr>
+          <w:rFonts w:ascii="Times New Roman" w:hAnsi="Times New Roman" w:cs="Times New Roman"/>
+        </w:rPr>
+        <w:t>fewer</w:t>
+      </w:r>
+      <w:r>
+        <w:rPr>
+          <w:rFonts w:ascii="Times New Roman" w:hAnsi="Times New Roman" w:cs="Times New Roman"/>
+        </w:rPr>
+        <w:t xml:space="preserve"> than</w:t>
+      </w:r>
+      <w:r>
+        <w:rPr>
+          <w:rFonts w:ascii="Times New Roman" w:hAnsi="Times New Roman" w:cs="Times New Roman"/>
+        </w:rPr>
+        <w:t xml:space="preserve"> </w:t>
+      </w:r>
+      <w:r>
+        <w:rPr>
+          <w:rFonts w:ascii="Times New Roman" w:hAnsi="Times New Roman" w:cs="Times New Roman"/>
+          <w:i/>
+          <w:iCs/>
+        </w:rPr>
+        <w:t>Gdf15</w:t>
+      </w:r>
+      <w:r>
+        <w:rPr>
+          <w:rFonts w:ascii="Times New Roman" w:hAnsi="Times New Roman" w:cs="Times New Roman"/>
+          <w:i/>
+          <w:iCs/>
+          <w:vertAlign w:val="superscript"/>
+        </w:rPr>
         <w:t>+/+</w:t>
       </w:r>
       <w:r>
@@ -2727,13 +3176,28 @@
         <w:rPr>
           <w:rFonts w:ascii="Times New Roman" w:hAnsi="Times New Roman" w:cs="Times New Roman"/>
         </w:rPr>
-        <w:t>counterparts (</w:t>
-      </w:r>
-      <w:r>
-        <w:rPr>
-          <w:rFonts w:ascii="Times New Roman" w:hAnsi="Times New Roman" w:cs="Times New Roman"/>
-        </w:rPr>
-        <w:t>p=0.23</w:t>
+        <w:t>dams (</w:t>
+      </w:r>
+      <w:proofErr w:type="spellStart"/>
+      <w:r>
+        <w:rPr>
+          <w:rFonts w:ascii="Times New Roman" w:hAnsi="Times New Roman" w:cs="Times New Roman"/>
+        </w:rPr>
+        <w:t>p</w:t>
+      </w:r>
+      <w:r>
+        <w:rPr>
+          <w:rFonts w:ascii="Times New Roman" w:hAnsi="Times New Roman" w:cs="Times New Roman"/>
+          <w:vertAlign w:val="subscript"/>
+        </w:rPr>
+        <w:t>genotype</w:t>
+      </w:r>
+      <w:proofErr w:type="spellEnd"/>
+      <w:r>
+        <w:rPr>
+          <w:rFonts w:ascii="Times New Roman" w:hAnsi="Times New Roman" w:cs="Times New Roman"/>
+        </w:rPr>
+        <w:t>=0.79</w:t>
       </w:r>
       <w:r>
         <w:rPr>
@@ -2745,43 +3209,13 @@
         <w:rPr>
           <w:rFonts w:ascii="Times New Roman" w:hAnsi="Times New Roman" w:cs="Times New Roman"/>
         </w:rPr>
-        <w:t xml:space="preserve">. </w:t>
-      </w:r>
-      <w:r>
-        <w:rPr>
-          <w:rFonts w:ascii="Times New Roman" w:hAnsi="Times New Roman" w:cs="Times New Roman"/>
-        </w:rPr>
-        <w:t>Food intake increased over the course of gestation</w:t>
-      </w:r>
-      <w:r>
-        <w:rPr>
-          <w:rFonts w:ascii="Times New Roman" w:hAnsi="Times New Roman" w:cs="Times New Roman"/>
-        </w:rPr>
-        <w:t xml:space="preserve"> by 0.202 kcal per gestational day (p=0.00076</w:t>
-      </w:r>
-      <w:r>
-        <w:rPr>
-          <w:rFonts w:ascii="Times New Roman" w:hAnsi="Times New Roman" w:cs="Times New Roman"/>
-        </w:rPr>
-        <w:t>)</w:t>
-      </w:r>
-      <w:r>
-        <w:rPr>
-          <w:rFonts w:ascii="Times New Roman" w:hAnsi="Times New Roman" w:cs="Times New Roman"/>
-        </w:rPr>
         <w:t>.</w:t>
       </w:r>
       <w:r>
         <w:rPr>
           <w:rFonts w:ascii="Times New Roman" w:hAnsi="Times New Roman" w:cs="Times New Roman"/>
         </w:rPr>
-        <w:t xml:space="preserve"> This resulted in a </w:t>
-      </w:r>
-      <w:r>
-        <w:rPr>
-          <w:rFonts w:ascii="Times New Roman" w:hAnsi="Times New Roman" w:cs="Times New Roman"/>
-        </w:rPr>
-        <w:t xml:space="preserve">6.46% lower cumulative food intake in </w:t>
+        <w:t xml:space="preserve"> This resulted in </w:t>
       </w:r>
       <w:r>
         <w:rPr>
@@ -2803,231 +3237,105 @@
       <w:r>
         <w:rPr>
           <w:rFonts w:ascii="Times New Roman" w:hAnsi="Times New Roman" w:cs="Times New Roman"/>
+        </w:rPr>
+        <w:t xml:space="preserve"> </w:t>
+      </w:r>
+      <w:r>
+        <w:rPr>
+          <w:rFonts w:ascii="Times New Roman" w:hAnsi="Times New Roman" w:cs="Times New Roman"/>
+        </w:rPr>
+        <w:t>dams having</w:t>
+      </w:r>
+      <w:r>
+        <w:rPr>
+          <w:rFonts w:ascii="Times New Roman" w:hAnsi="Times New Roman" w:cs="Times New Roman"/>
+        </w:rPr>
+        <w:t xml:space="preserve"> cumulative postnatal food intake that was </w:t>
+      </w:r>
+      <w:r>
+        <w:rPr>
+          <w:rFonts w:ascii="Times New Roman" w:hAnsi="Times New Roman" w:cs="Times New Roman"/>
+        </w:rPr>
+        <w:t>101.12 kcals lower</w:t>
+      </w:r>
+      <w:r>
+        <w:rPr>
+          <w:rFonts w:ascii="Times New Roman" w:hAnsi="Times New Roman" w:cs="Times New Roman"/>
+        </w:rPr>
+        <w:t xml:space="preserve"> than </w:t>
+      </w:r>
+      <w:r>
+        <w:rPr>
+          <w:rFonts w:ascii="Times New Roman" w:hAnsi="Times New Roman" w:cs="Times New Roman"/>
+          <w:i/>
+          <w:iCs/>
+        </w:rPr>
+        <w:t>Gdf15</w:t>
+      </w:r>
+      <w:r>
+        <w:rPr>
+          <w:rFonts w:ascii="Times New Roman" w:hAnsi="Times New Roman" w:cs="Times New Roman"/>
+          <w:i/>
+          <w:iCs/>
           <w:vertAlign w:val="superscript"/>
         </w:rPr>
-        <w:t xml:space="preserve"> </w:t>
-      </w:r>
-      <w:r>
-        <w:rPr>
-          <w:rFonts w:ascii="Times New Roman" w:hAnsi="Times New Roman" w:cs="Times New Roman"/>
-          <w:vertAlign w:val="superscript"/>
-        </w:rPr>
-        <w:t xml:space="preserve"> </w:t>
-      </w:r>
-      <w:r>
-        <w:rPr>
-          <w:rFonts w:ascii="Times New Roman" w:hAnsi="Times New Roman" w:cs="Times New Roman"/>
-        </w:rPr>
-        <w:t xml:space="preserve">dams </w:t>
-      </w:r>
-      <w:r>
-        <w:rPr>
-          <w:rFonts w:ascii="Times New Roman" w:hAnsi="Times New Roman" w:cs="Times New Roman"/>
-        </w:rPr>
-        <w:t xml:space="preserve">during the course of their pregnancies </w:t>
-      </w:r>
-      <w:r>
-        <w:rPr>
-          <w:rFonts w:ascii="Times New Roman" w:hAnsi="Times New Roman" w:cs="Times New Roman"/>
-        </w:rPr>
-        <w:t xml:space="preserve">that was not statistically significant </w:t>
-      </w:r>
-      <w:r>
-        <w:rPr>
-          <w:rFonts w:ascii="Times New Roman" w:hAnsi="Times New Roman" w:cs="Times New Roman"/>
-        </w:rPr>
-        <w:t>(p=0.302)</w:t>
-      </w:r>
-      <w:r>
-        <w:rPr>
-          <w:rFonts w:ascii="Times New Roman" w:hAnsi="Times New Roman" w:cs="Times New Roman"/>
-        </w:rPr>
-        <w:t xml:space="preserve"> </w:t>
-      </w:r>
-    </w:p>
-    <w:p>
-      <w:pPr>
-        <w:rPr>
-          <w:rFonts w:ascii="Times New Roman" w:hAnsi="Times New Roman" w:cs="Times New Roman"/>
-        </w:rPr>
-      </w:pPr>
+        <w:t>+/+</w:t>
+      </w:r>
+      <w:r>
+        <w:rPr>
+          <w:rFonts w:ascii="Times New Roman" w:hAnsi="Times New Roman" w:cs="Times New Roman"/>
+        </w:rPr>
+        <w:t>dams (</w:t>
+      </w:r>
+      <w:proofErr w:type="spellStart"/>
+      <w:r>
+        <w:rPr>
+          <w:rFonts w:ascii="Times New Roman" w:hAnsi="Times New Roman" w:cs="Times New Roman"/>
+        </w:rPr>
+        <w:t>p</w:t>
+      </w:r>
+      <w:r>
+        <w:rPr>
+          <w:rFonts w:ascii="Times New Roman" w:hAnsi="Times New Roman" w:cs="Times New Roman"/>
+          <w:vertAlign w:val="subscript"/>
+        </w:rPr>
+        <w:t>genotype</w:t>
+      </w:r>
+      <w:proofErr w:type="spellEnd"/>
+      <w:r>
+        <w:rPr>
+          <w:rFonts w:ascii="Times New Roman" w:hAnsi="Times New Roman" w:cs="Times New Roman"/>
+        </w:rPr>
+        <w:t>=0.</w:t>
+      </w:r>
+      <w:r>
+        <w:rPr>
+          <w:rFonts w:ascii="Times New Roman" w:hAnsi="Times New Roman" w:cs="Times New Roman"/>
+        </w:rPr>
+        <w:t>011)</w:t>
+      </w:r>
+      <w:r>
+        <w:rPr>
+          <w:rFonts w:ascii="Times New Roman" w:hAnsi="Times New Roman" w:cs="Times New Roman"/>
+        </w:rPr>
+        <w:t>.</w:t>
+      </w:r>
     </w:p>
     <w:p>
       <w:pPr>
         <w:pStyle w:val="Heading2"/>
       </w:pPr>
       <w:r>
-        <w:t xml:space="preserve">Postnatal body </w:t>
-      </w:r>
-      <w:r>
         <w:rPr>
           <w:highlight w:val="yellow"/>
         </w:rPr>
-        <w:t>Weight</w:t>
-      </w:r>
-      <w:r>
-        <w:rPr>
-          <w:highlight w:val="yellow"/>
-        </w:rPr>
-        <w:t xml:space="preserve"> differs, but food intake does not</w:t>
-      </w:r>
-    </w:p>
-    <w:p>
-      <w:pPr>
-        <w:spacing w:line="360" w:lineRule="auto"/>
-        <w:rPr>
-          <w:rFonts w:ascii="Times New Roman" w:hAnsi="Times New Roman" w:cs="Times New Roman"/>
-        </w:rPr>
-      </w:pPr>
-      <w:r>
-        <w:rPr>
-          <w:rFonts w:ascii="Times New Roman" w:hAnsi="Times New Roman" w:cs="Times New Roman"/>
-        </w:rPr>
-        <w:t xml:space="preserve">Body weight </w:t>
-      </w:r>
-      <w:proofErr w:type="spellStart"/>
-      <w:r>
-        <w:rPr>
-          <w:rFonts w:ascii="Times New Roman" w:hAnsi="Times New Roman" w:cs="Times New Roman"/>
-        </w:rPr>
-        <w:t>w</w:t>
-      </w:r>
-      <w:r>
-        <w:rPr>
-          <w:rFonts w:ascii="Times New Roman" w:hAnsi="Times New Roman" w:cs="Times New Roman"/>
-        </w:rPr>
-        <w:t>eight</w:t>
-      </w:r>
-      <w:proofErr w:type="spellEnd"/>
-      <w:r>
-        <w:rPr>
-          <w:rFonts w:ascii="Times New Roman" w:hAnsi="Times New Roman" w:cs="Times New Roman"/>
-        </w:rPr>
-        <w:t xml:space="preserve"> was similar in </w:t>
-      </w:r>
-      <w:r>
-        <w:rPr>
-          <w:rFonts w:ascii="Times New Roman" w:hAnsi="Times New Roman" w:cs="Times New Roman"/>
-          <w:i/>
-          <w:iCs/>
-        </w:rPr>
-        <w:t>Gdf15</w:t>
-      </w:r>
-      <w:r>
-        <w:rPr>
-          <w:rFonts w:ascii="Times New Roman" w:hAnsi="Times New Roman" w:cs="Times New Roman"/>
-          <w:i/>
-          <w:iCs/>
-          <w:vertAlign w:val="superscript"/>
-        </w:rPr>
-        <w:t>-/-</w:t>
-      </w:r>
-      <w:r>
-        <w:t xml:space="preserve"> was 1.62 grams greater than </w:t>
-      </w:r>
-      <w:r>
-        <w:rPr>
-          <w:rFonts w:ascii="Times New Roman" w:hAnsi="Times New Roman" w:cs="Times New Roman"/>
-          <w:i/>
-          <w:iCs/>
-        </w:rPr>
-        <w:t>Gdf</w:t>
-      </w:r>
-      <w:r>
-        <w:rPr>
-          <w:rFonts w:ascii="Times New Roman" w:hAnsi="Times New Roman" w:cs="Times New Roman"/>
-          <w:i/>
-          <w:iCs/>
-        </w:rPr>
-        <w:t>15</w:t>
-      </w:r>
-      <w:r>
-        <w:rPr>
-          <w:rFonts w:ascii="Times New Roman" w:hAnsi="Times New Roman" w:cs="Times New Roman"/>
-          <w:i/>
-          <w:iCs/>
-          <w:vertAlign w:val="superscript"/>
-        </w:rPr>
-        <w:t>+/+</w:t>
-      </w:r>
-      <w:r>
-        <w:rPr>
-          <w:rFonts w:ascii="Times New Roman" w:hAnsi="Times New Roman" w:cs="Times New Roman"/>
-        </w:rPr>
-        <w:t xml:space="preserve"> dams in the postnatal period (p=0.20)</w:t>
-      </w:r>
-      <w:r>
-        <w:rPr>
-          <w:rFonts w:ascii="Times New Roman" w:hAnsi="Times New Roman" w:cs="Times New Roman"/>
-        </w:rPr>
-        <w:t xml:space="preserve">. </w:t>
-      </w:r>
-      <w:r>
-        <w:rPr>
-          <w:rFonts w:ascii="Times New Roman" w:hAnsi="Times New Roman" w:cs="Times New Roman"/>
-        </w:rPr>
-        <w:t xml:space="preserve">Despite differences in postnatal body weight for  -/- dams, food intake </w:t>
-      </w:r>
-      <w:r>
-        <w:rPr>
-          <w:rFonts w:ascii="Times New Roman" w:hAnsi="Times New Roman" w:cs="Times New Roman"/>
-        </w:rPr>
-        <w:t>was only 1.13 kcal per day lower in -/- dams during the postnatal period, which was not significantly lower than the +/+</w:t>
-      </w:r>
-      <w:r>
-        <w:rPr>
-          <w:rFonts w:ascii="Times New Roman" w:hAnsi="Times New Roman" w:cs="Times New Roman"/>
-        </w:rPr>
-        <w:t xml:space="preserve"> </w:t>
-      </w:r>
-      <w:r>
-        <w:rPr>
-          <w:rFonts w:ascii="Times New Roman" w:hAnsi="Times New Roman" w:cs="Times New Roman"/>
-        </w:rPr>
-        <w:t>dams (p=0.79</w:t>
-      </w:r>
-      <w:proofErr w:type="gramStart"/>
-      <w:r>
-        <w:rPr>
-          <w:rFonts w:ascii="Times New Roman" w:hAnsi="Times New Roman" w:cs="Times New Roman"/>
-        </w:rPr>
-        <w:t>)</w:t>
-      </w:r>
-      <w:r>
-        <w:rPr>
-          <w:rFonts w:ascii="Times New Roman" w:hAnsi="Times New Roman" w:cs="Times New Roman"/>
-        </w:rPr>
-        <w:t>, but</w:t>
-      </w:r>
-      <w:proofErr w:type="gramEnd"/>
-      <w:r>
-        <w:rPr>
-          <w:rFonts w:ascii="Times New Roman" w:hAnsi="Times New Roman" w:cs="Times New Roman"/>
-        </w:rPr>
-        <w:t xml:space="preserve"> tended to decreased by 0.87 kcal per day after parturition(p=0.</w:t>
-      </w:r>
-      <w:r>
-        <w:rPr>
-          <w:rFonts w:ascii="Times New Roman" w:hAnsi="Times New Roman" w:cs="Times New Roman"/>
-        </w:rPr>
-        <w:t>032</w:t>
-      </w:r>
-      <w:r>
-        <w:rPr>
-          <w:rFonts w:ascii="Times New Roman" w:hAnsi="Times New Roman" w:cs="Times New Roman"/>
-        </w:rPr>
-        <w:t xml:space="preserve">). </w:t>
-      </w:r>
-    </w:p>
-    <w:p>
-      <w:pPr>
-        <w:pStyle w:val="Heading2"/>
-      </w:pPr>
-      <w:r>
         <w:lastRenderedPageBreak/>
         <w:t xml:space="preserve">Gdf15-/- dams </w:t>
       </w:r>
       <w:r>
+        <w:rPr>
+          <w:highlight w:val="yellow"/>
+        </w:rPr>
         <w:t>normal insulin tolerance during pregnancy</w:t>
       </w:r>
     </w:p>

</xml_diff>

<commit_message>
updated ITT analysis and started pup analysis
</commit_message>
<xml_diff>
--- a/Manuscripts/GDF15 during Pregnancy/GDF15.Manuscript.docx
+++ b/Manuscripts/GDF15 during Pregnancy/GDF15.Manuscript.docx
@@ -3238,13 +3238,7 @@
         <w:rPr>
           <w:rFonts w:ascii="Times New Roman" w:hAnsi="Times New Roman" w:cs="Times New Roman"/>
         </w:rPr>
-        <w:t xml:space="preserve"> </w:t>
-      </w:r>
-      <w:r>
-        <w:rPr>
-          <w:rFonts w:ascii="Times New Roman" w:hAnsi="Times New Roman" w:cs="Times New Roman"/>
-        </w:rPr>
-        <w:t>dams having</w:t>
+        <w:t xml:space="preserve"> dams having</w:t>
       </w:r>
       <w:r>
         <w:rPr>
@@ -3424,6 +3418,13 @@
         </w:rPr>
         <w:t>geno</w:t>
       </w:r>
+      <w:r>
+        <w:rPr>
+          <w:rFonts w:ascii="Times New Roman" w:hAnsi="Times New Roman" w:cs="Times New Roman"/>
+          <w:vertAlign w:val="subscript"/>
+        </w:rPr>
+        <w:t>type</w:t>
+      </w:r>
       <w:proofErr w:type="spellEnd"/>
       <w:r>
         <w:rPr>
@@ -3451,6 +3452,13 @@
         </w:rPr>
         <w:t>geno</w:t>
       </w:r>
+      <w:r>
+        <w:rPr>
+          <w:rFonts w:ascii="Times New Roman" w:hAnsi="Times New Roman" w:cs="Times New Roman"/>
+          <w:vertAlign w:val="subscript"/>
+        </w:rPr>
+        <w:t>type</w:t>
+      </w:r>
       <w:proofErr w:type="spellEnd"/>
       <w:r>
         <w:rPr>
@@ -3474,14 +3482,46 @@
         <w:rPr>
           <w:rFonts w:ascii="Times New Roman" w:hAnsi="Times New Roman" w:cs="Times New Roman"/>
         </w:rPr>
-        <w:t xml:space="preserve">9.34% lower in -/- dams compared to +/+ dams </w:t>
-      </w:r>
-      <w:r>
-        <w:rPr>
-          <w:rFonts w:ascii="Times New Roman" w:hAnsi="Times New Roman" w:cs="Times New Roman"/>
-        </w:rPr>
-        <w:t>(p=X.XX).</w:t>
-      </w:r>
+        <w:t>9.34% lower in -/- dams compared to +/+ dams</w:t>
+      </w:r>
+      <w:r>
+        <w:rPr>
+          <w:rFonts w:ascii="Times New Roman" w:hAnsi="Times New Roman" w:cs="Times New Roman"/>
+        </w:rPr>
+        <w:t xml:space="preserve">, </w:t>
+      </w:r>
+      <w:r>
+        <w:rPr>
+          <w:rFonts w:ascii="Times New Roman" w:hAnsi="Times New Roman" w:cs="Times New Roman"/>
+        </w:rPr>
+        <w:t>but did not reach statistical significance</w:t>
+      </w:r>
+      <w:r>
+        <w:rPr>
+          <w:rFonts w:ascii="Times New Roman" w:hAnsi="Times New Roman" w:cs="Times New Roman"/>
+        </w:rPr>
+        <w:t xml:space="preserve"> </w:t>
+      </w:r>
+      <w:r>
+        <w:rPr>
+          <w:rFonts w:ascii="Times New Roman" w:hAnsi="Times New Roman" w:cs="Times New Roman"/>
+        </w:rPr>
+        <w:t>(p=</w:t>
+      </w:r>
+      <w:r>
+        <w:rPr>
+          <w:rFonts w:ascii="Times New Roman" w:hAnsi="Times New Roman" w:cs="Times New Roman"/>
+        </w:rPr>
+        <w:t>0.082)</w:t>
+      </w:r>
+    </w:p>
+    <w:p>
+      <w:pPr>
+        <w:spacing w:line="360" w:lineRule="auto"/>
+        <w:rPr>
+          <w:rFonts w:ascii="Times New Roman" w:hAnsi="Times New Roman" w:cs="Times New Roman"/>
+        </w:rPr>
+      </w:pPr>
     </w:p>
     <w:p>
       <w:pPr>

</xml_diff>

<commit_message>
completed early postnatal analyses and writing section
</commit_message>
<xml_diff>
--- a/Manuscripts/GDF15 during Pregnancy/GDF15.Manuscript.docx
+++ b/Manuscripts/GDF15 during Pregnancy/GDF15.Manuscript.docx
@@ -1938,6 +1938,12 @@
         <w:rPr>
           <w:rFonts w:ascii="Times New Roman" w:hAnsi="Times New Roman" w:cs="Times New Roman"/>
         </w:rPr>
+        <w:t xml:space="preserve">Latency to copulatory plug was defined as the number of days between the introduction of the male and appearance of a copulatory plug. </w:t>
+      </w:r>
+      <w:r>
+        <w:rPr>
+          <w:rFonts w:ascii="Times New Roman" w:hAnsi="Times New Roman" w:cs="Times New Roman"/>
+        </w:rPr>
         <w:t xml:space="preserve">Gestational age was determined as difference between birth dates and </w:t>
       </w:r>
       <w:r>
@@ -1968,7 +1974,14 @@
         <w:rPr>
           <w:rFonts w:ascii="Times New Roman" w:hAnsi="Times New Roman" w:cs="Times New Roman"/>
         </w:rPr>
-        <w:t>Body weight was assessed for each pup on PND 0.5, 3.5, 7.5, 10.5, and 14.5. Pups were euthanized by decapitation on the 2 hours before milk collection began (PND</w:t>
+        <w:t xml:space="preserve">Body weight was assessed </w:t>
+      </w:r>
+      <w:r>
+        <w:rPr>
+          <w:rFonts w:ascii="Times New Roman" w:hAnsi="Times New Roman" w:cs="Times New Roman"/>
+        </w:rPr>
+        <w:lastRenderedPageBreak/>
+        <w:t>for each pup on PND 0.5, 3.5, 7.5, 10.5, and 14.5. Pups were euthanized by decapitation on the 2 hours before milk collection began (PND</w:t>
       </w:r>
       <w:r>
         <w:rPr>
@@ -1994,7 +2007,6 @@
         <w:rPr>
           <w:rFonts w:cs="Times New Roman"/>
         </w:rPr>
-        <w:lastRenderedPageBreak/>
         <w:t>Weigh-suckle-weigh, milk volume production</w:t>
       </w:r>
     </w:p>
@@ -3320,16 +3332,16 @@
         <w:pStyle w:val="Heading2"/>
       </w:pPr>
       <w:r>
-        <w:rPr>
-          <w:highlight w:val="yellow"/>
-        </w:rPr>
         <w:lastRenderedPageBreak/>
-        <w:t xml:space="preserve">Gdf15-/- dams </w:t>
-      </w:r>
-      <w:r>
-        <w:rPr>
-          <w:highlight w:val="yellow"/>
-        </w:rPr>
+        <w:t>Gdf15-/- dams</w:t>
+      </w:r>
+      <w:r>
+        <w:t xml:space="preserve"> have</w:t>
+      </w:r>
+      <w:r>
+        <w:t xml:space="preserve"> </w:t>
+      </w:r>
+      <w:r>
         <w:t>normal insulin tolerance during pregnancy</w:t>
       </w:r>
     </w:p>
@@ -3350,7 +3362,21 @@
         <w:rPr>
           <w:rFonts w:ascii="Times New Roman" w:hAnsi="Times New Roman" w:cs="Times New Roman"/>
         </w:rPr>
-        <w:t xml:space="preserve"> 16.5, we conducted an intraperitoneal insulin tolerance test to assess the effect of Gdf15 ablation on maternal insulin sensitivity during pregnancy. </w:t>
+        <w:t xml:space="preserve"> 16.5, we conducted an intraperitoneal insulin tolerance test to assess the effect of </w:t>
+      </w:r>
+      <w:r>
+        <w:rPr>
+          <w:rFonts w:ascii="Times New Roman" w:hAnsi="Times New Roman" w:cs="Times New Roman"/>
+          <w:i/>
+          <w:iCs/>
+        </w:rPr>
+        <w:t>Gdf15</w:t>
+      </w:r>
+      <w:r>
+        <w:rPr>
+          <w:rFonts w:ascii="Times New Roman" w:hAnsi="Times New Roman" w:cs="Times New Roman"/>
+        </w:rPr>
+        <w:t xml:space="preserve"> ablation on maternal insulin sensitivity during pregnancy. </w:t>
       </w:r>
       <w:r>
         <w:rPr>
@@ -3429,8 +3455,27 @@
       <w:r>
         <w:rPr>
           <w:rFonts w:ascii="Times New Roman" w:hAnsi="Times New Roman" w:cs="Times New Roman"/>
-        </w:rPr>
-        <w:t xml:space="preserve">=0.20). Linear mixed effect modeling </w:t>
+          <w:vertAlign w:val="subscript"/>
+        </w:rPr>
+        <w:t xml:space="preserve"> </w:t>
+      </w:r>
+      <w:r>
+        <w:rPr>
+          <w:rFonts w:ascii="Times New Roman" w:hAnsi="Times New Roman" w:cs="Times New Roman"/>
+        </w:rPr>
+        <w:t>=</w:t>
+      </w:r>
+      <w:r>
+        <w:rPr>
+          <w:rFonts w:ascii="Times New Roman" w:hAnsi="Times New Roman" w:cs="Times New Roman"/>
+        </w:rPr>
+        <w:t xml:space="preserve"> </w:t>
+      </w:r>
+      <w:r>
+        <w:rPr>
+          <w:rFonts w:ascii="Times New Roman" w:hAnsi="Times New Roman" w:cs="Times New Roman"/>
+        </w:rPr>
+        <w:t xml:space="preserve">0.20). Linear mixed effect modeling </w:t>
       </w:r>
       <w:r>
         <w:rPr>
@@ -3463,8 +3508,27 @@
       <w:r>
         <w:rPr>
           <w:rFonts w:ascii="Times New Roman" w:hAnsi="Times New Roman" w:cs="Times New Roman"/>
-        </w:rPr>
-        <w:t>=0.71)</w:t>
+          <w:vertAlign w:val="subscript"/>
+        </w:rPr>
+        <w:t xml:space="preserve"> </w:t>
+      </w:r>
+      <w:r>
+        <w:rPr>
+          <w:rFonts w:ascii="Times New Roman" w:hAnsi="Times New Roman" w:cs="Times New Roman"/>
+        </w:rPr>
+        <w:t>=</w:t>
+      </w:r>
+      <w:r>
+        <w:rPr>
+          <w:rFonts w:ascii="Times New Roman" w:hAnsi="Times New Roman" w:cs="Times New Roman"/>
+        </w:rPr>
+        <w:t xml:space="preserve"> </w:t>
+      </w:r>
+      <w:r>
+        <w:rPr>
+          <w:rFonts w:ascii="Times New Roman" w:hAnsi="Times New Roman" w:cs="Times New Roman"/>
+        </w:rPr>
+        <w:t>0.71)</w:t>
       </w:r>
       <w:r>
         <w:rPr>
@@ -3476,13 +3540,94 @@
         <w:rPr>
           <w:rFonts w:ascii="Times New Roman" w:hAnsi="Times New Roman" w:cs="Times New Roman"/>
         </w:rPr>
-        <w:t xml:space="preserve">-/- having comparable areas under the curve, only 5.22% lower than +/+ counterparts (p=0.74). The initial rate of drop of blood glucose was </w:t>
-      </w:r>
-      <w:r>
-        <w:rPr>
-          <w:rFonts w:ascii="Times New Roman" w:hAnsi="Times New Roman" w:cs="Times New Roman"/>
-        </w:rPr>
-        <w:t>9.34% lower in -/- dams compared to +/+ dams</w:t>
+        <w:t xml:space="preserve">-/- having comparable areas under the curve, only 5.22% lower than </w:t>
+      </w:r>
+      <w:r>
+        <w:rPr>
+          <w:rFonts w:ascii="Times New Roman" w:hAnsi="Times New Roman" w:cs="Times New Roman"/>
+          <w:i/>
+          <w:iCs/>
+        </w:rPr>
+        <w:t>Gdf15</w:t>
+      </w:r>
+      <w:r>
+        <w:rPr>
+          <w:rFonts w:ascii="Times New Roman" w:hAnsi="Times New Roman" w:cs="Times New Roman"/>
+          <w:i/>
+          <w:iCs/>
+          <w:vertAlign w:val="superscript"/>
+        </w:rPr>
+        <w:t>+/+</w:t>
+      </w:r>
+      <w:r>
+        <w:rPr>
+          <w:rFonts w:ascii="Times New Roman" w:hAnsi="Times New Roman" w:cs="Times New Roman"/>
+        </w:rPr>
+        <w:t xml:space="preserve"> counterparts (p=0.74). The initial rate of drop of blood glucose was </w:t>
+      </w:r>
+      <w:r>
+        <w:rPr>
+          <w:rFonts w:ascii="Times New Roman" w:hAnsi="Times New Roman" w:cs="Times New Roman"/>
+        </w:rPr>
+        <w:t xml:space="preserve">9.34% lower in </w:t>
+      </w:r>
+      <w:r>
+        <w:rPr>
+          <w:rFonts w:ascii="Times New Roman" w:hAnsi="Times New Roman" w:cs="Times New Roman"/>
+          <w:i/>
+          <w:iCs/>
+        </w:rPr>
+        <w:t>Gdf15</w:t>
+      </w:r>
+      <w:r>
+        <w:rPr>
+          <w:rFonts w:ascii="Times New Roman" w:hAnsi="Times New Roman" w:cs="Times New Roman"/>
+          <w:i/>
+          <w:iCs/>
+          <w:vertAlign w:val="superscript"/>
+        </w:rPr>
+        <w:t>-/-</w:t>
+      </w:r>
+      <w:r>
+        <w:rPr>
+          <w:rFonts w:ascii="Times New Roman" w:hAnsi="Times New Roman" w:cs="Times New Roman"/>
+        </w:rPr>
+        <w:t xml:space="preserve"> </w:t>
+      </w:r>
+      <w:r>
+        <w:rPr>
+          <w:rFonts w:ascii="Times New Roman" w:hAnsi="Times New Roman" w:cs="Times New Roman"/>
+        </w:rPr>
+        <w:t xml:space="preserve">dams compared to </w:t>
+      </w:r>
+      <w:r>
+        <w:rPr>
+          <w:rFonts w:ascii="Times New Roman" w:hAnsi="Times New Roman" w:cs="Times New Roman"/>
+          <w:i/>
+          <w:iCs/>
+        </w:rPr>
+        <w:t>Gdf15</w:t>
+      </w:r>
+      <w:r>
+        <w:rPr>
+          <w:rFonts w:ascii="Times New Roman" w:hAnsi="Times New Roman" w:cs="Times New Roman"/>
+          <w:i/>
+          <w:iCs/>
+          <w:vertAlign w:val="superscript"/>
+        </w:rPr>
+        <w:t>+/+</w:t>
+      </w:r>
+      <w:r>
+        <w:rPr>
+          <w:rFonts w:ascii="Times New Roman" w:hAnsi="Times New Roman" w:cs="Times New Roman"/>
+        </w:rPr>
+        <w:t xml:space="preserve"> </w:t>
+      </w:r>
+      <w:r>
+        <w:rPr>
+          <w:rFonts w:ascii="Times New Roman" w:hAnsi="Times New Roman" w:cs="Times New Roman"/>
+        </w:rPr>
+        <w:t>dams</w:t>
       </w:r>
       <w:r>
         <w:rPr>
@@ -3514,6 +3659,470 @@
         </w:rPr>
         <w:t>0.082)</w:t>
       </w:r>
+    </w:p>
+    <w:p>
+      <w:pPr>
+        <w:spacing w:line="360" w:lineRule="auto"/>
+        <w:rPr>
+          <w:rFonts w:ascii="Times New Roman" w:hAnsi="Times New Roman" w:cs="Times New Roman"/>
+        </w:rPr>
+      </w:pPr>
+    </w:p>
+    <w:p>
+      <w:pPr>
+        <w:pStyle w:val="Heading2"/>
+      </w:pPr>
+      <w:r>
+        <w:t>Gdf15</w:t>
+      </w:r>
+      <w:r>
+        <w:t xml:space="preserve">-/- dams </w:t>
+      </w:r>
+      <w:r>
+        <w:t>have normal</w:t>
+      </w:r>
+      <w:r>
+        <w:t xml:space="preserve"> </w:t>
+      </w:r>
+      <w:r>
+        <w:t>rate</w:t>
+      </w:r>
+      <w:r>
+        <w:t>s</w:t>
+      </w:r>
+      <w:r>
+        <w:t xml:space="preserve"> of pregnancy, gestational age, </w:t>
+      </w:r>
+      <w:r>
+        <w:t xml:space="preserve">post-natal </w:t>
+      </w:r>
+      <w:r>
+        <w:t xml:space="preserve">survival, </w:t>
+      </w:r>
+      <w:r>
+        <w:t>and</w:t>
+      </w:r>
+      <w:r>
+        <w:t xml:space="preserve"> birth weight</w:t>
+      </w:r>
+    </w:p>
+    <w:p>
+      <w:pPr>
+        <w:spacing w:line="360" w:lineRule="auto"/>
+        <w:rPr>
+          <w:rFonts w:ascii="Times New Roman" w:hAnsi="Times New Roman" w:cs="Times New Roman"/>
+        </w:rPr>
+      </w:pPr>
+      <w:r>
+        <w:rPr>
+          <w:rFonts w:ascii="Times New Roman" w:hAnsi="Times New Roman" w:cs="Times New Roman"/>
+        </w:rPr>
+        <w:t xml:space="preserve">To understand the role of Gdf15 knockout on pregnancy and early post-partum outcomes in the pups, we calculated </w:t>
+      </w:r>
+      <w:r>
+        <w:rPr>
+          <w:rFonts w:ascii="Times New Roman" w:hAnsi="Times New Roman" w:cs="Times New Roman"/>
+        </w:rPr>
+        <w:t xml:space="preserve">latency to plug, </w:t>
+      </w:r>
+      <w:r>
+        <w:rPr>
+          <w:rFonts w:ascii="Times New Roman" w:hAnsi="Times New Roman" w:cs="Times New Roman"/>
+        </w:rPr>
+        <w:t xml:space="preserve">gestational age and measured litter size, birth weight, and 3-day survival in all mated dams. </w:t>
+      </w:r>
+      <w:r>
+        <w:rPr>
+          <w:rFonts w:ascii="Times New Roman" w:hAnsi="Times New Roman" w:cs="Times New Roman"/>
+        </w:rPr>
+        <w:t xml:space="preserve">The latency to copulatory plug was similar between genotypes, </w:t>
+      </w:r>
+      <w:r>
+        <w:rPr>
+          <w:rFonts w:ascii="Times New Roman" w:hAnsi="Times New Roman" w:cs="Times New Roman"/>
+        </w:rPr>
+        <w:t>averaging</w:t>
+      </w:r>
+      <w:r>
+        <w:rPr>
+          <w:rFonts w:ascii="Times New Roman" w:hAnsi="Times New Roman" w:cs="Times New Roman"/>
+        </w:rPr>
+        <w:t xml:space="preserve"> ~ 3 days (p=0.74). </w:t>
+      </w:r>
+      <w:r>
+        <w:rPr>
+          <w:rFonts w:ascii="Times New Roman" w:hAnsi="Times New Roman" w:cs="Times New Roman"/>
+        </w:rPr>
+        <w:t>Gestational  age was similar between genotypes</w:t>
+      </w:r>
+      <w:r>
+        <w:rPr>
+          <w:rFonts w:ascii="Times New Roman" w:hAnsi="Times New Roman" w:cs="Times New Roman"/>
+        </w:rPr>
+        <w:t>, averaging ~20 days</w:t>
+      </w:r>
+      <w:r>
+        <w:rPr>
+          <w:rFonts w:ascii="Times New Roman" w:hAnsi="Times New Roman" w:cs="Times New Roman"/>
+        </w:rPr>
+        <w:t xml:space="preserve"> (p=0.76</w:t>
+      </w:r>
+      <w:r>
+        <w:rPr>
+          <w:rFonts w:ascii="Times New Roman" w:hAnsi="Times New Roman" w:cs="Times New Roman"/>
+        </w:rPr>
+        <w:t xml:space="preserve">). </w:t>
+      </w:r>
+      <w:r>
+        <w:rPr>
+          <w:rFonts w:ascii="Times New Roman" w:hAnsi="Times New Roman" w:cs="Times New Roman"/>
+        </w:rPr>
+        <w:t xml:space="preserve">Pups from </w:t>
+      </w:r>
+      <w:r>
+        <w:rPr>
+          <w:rFonts w:ascii="Times New Roman" w:hAnsi="Times New Roman" w:cs="Times New Roman"/>
+          <w:i/>
+          <w:iCs/>
+        </w:rPr>
+        <w:t>Gdf15</w:t>
+      </w:r>
+      <w:r>
+        <w:rPr>
+          <w:rFonts w:ascii="Times New Roman" w:hAnsi="Times New Roman" w:cs="Times New Roman"/>
+          <w:i/>
+          <w:iCs/>
+          <w:vertAlign w:val="superscript"/>
+        </w:rPr>
+        <w:t>+/+</w:t>
+      </w:r>
+      <w:r>
+        <w:rPr>
+          <w:rFonts w:ascii="Times New Roman" w:hAnsi="Times New Roman" w:cs="Times New Roman"/>
+          <w:i/>
+          <w:iCs/>
+          <w:vertAlign w:val="superscript"/>
+        </w:rPr>
+        <w:t xml:space="preserve"> </w:t>
+      </w:r>
+      <w:r>
+        <w:rPr>
+          <w:rFonts w:ascii="Times New Roman" w:hAnsi="Times New Roman" w:cs="Times New Roman"/>
+        </w:rPr>
+        <w:t xml:space="preserve">dams were 3.4% larger than those from </w:t>
+      </w:r>
+      <w:r>
+        <w:rPr>
+          <w:rFonts w:ascii="Times New Roman" w:hAnsi="Times New Roman" w:cs="Times New Roman"/>
+          <w:i/>
+          <w:iCs/>
+        </w:rPr>
+        <w:t>Gdf15</w:t>
+      </w:r>
+      <w:r>
+        <w:rPr>
+          <w:rFonts w:ascii="Times New Roman" w:hAnsi="Times New Roman" w:cs="Times New Roman"/>
+          <w:i/>
+          <w:iCs/>
+          <w:vertAlign w:val="superscript"/>
+        </w:rPr>
+        <w:t xml:space="preserve">-/- </w:t>
+      </w:r>
+      <w:r>
+        <w:rPr>
+          <w:rFonts w:ascii="Times New Roman" w:hAnsi="Times New Roman" w:cs="Times New Roman"/>
+        </w:rPr>
+        <w:t>dams (p=0.050).</w:t>
+      </w:r>
+      <w:r>
+        <w:rPr>
+          <w:rFonts w:ascii="Times New Roman" w:hAnsi="Times New Roman" w:cs="Times New Roman"/>
+        </w:rPr>
+        <w:t xml:space="preserve"> </w:t>
+      </w:r>
+      <w:r>
+        <w:rPr>
+          <w:rFonts w:ascii="Times New Roman" w:hAnsi="Times New Roman" w:cs="Times New Roman"/>
+        </w:rPr>
+        <w:t xml:space="preserve">The total number of pups born in a litter was 27% greater in </w:t>
+      </w:r>
+      <w:r>
+        <w:rPr>
+          <w:rFonts w:ascii="Times New Roman" w:hAnsi="Times New Roman" w:cs="Times New Roman"/>
+          <w:i/>
+          <w:iCs/>
+        </w:rPr>
+        <w:t>Gdf15</w:t>
+      </w:r>
+      <w:r>
+        <w:rPr>
+          <w:rFonts w:ascii="Times New Roman" w:hAnsi="Times New Roman" w:cs="Times New Roman"/>
+          <w:i/>
+          <w:iCs/>
+          <w:vertAlign w:val="superscript"/>
+        </w:rPr>
+        <w:t xml:space="preserve">-/- </w:t>
+      </w:r>
+      <w:r>
+        <w:rPr>
+          <w:rFonts w:ascii="Times New Roman" w:hAnsi="Times New Roman" w:cs="Times New Roman"/>
+        </w:rPr>
+        <w:t>dams</w:t>
+      </w:r>
+      <w:r>
+        <w:rPr>
+          <w:rFonts w:ascii="Times New Roman" w:hAnsi="Times New Roman" w:cs="Times New Roman"/>
+        </w:rPr>
+        <w:t xml:space="preserve"> (1.6 pups </w:t>
+      </w:r>
+      <w:r>
+        <w:rPr>
+          <w:rFonts w:ascii="Times New Roman" w:hAnsi="Times New Roman" w:cs="Times New Roman"/>
+        </w:rPr>
+        <w:t>greater</w:t>
+      </w:r>
+      <w:r>
+        <w:rPr>
+          <w:rFonts w:ascii="Times New Roman" w:hAnsi="Times New Roman" w:cs="Times New Roman"/>
+        </w:rPr>
+        <w:t xml:space="preserve"> on average) compared to </w:t>
+      </w:r>
+      <w:r>
+        <w:rPr>
+          <w:rFonts w:ascii="Times New Roman" w:hAnsi="Times New Roman" w:cs="Times New Roman"/>
+          <w:i/>
+          <w:iCs/>
+        </w:rPr>
+        <w:t>Gdf1</w:t>
+      </w:r>
+      <w:r>
+        <w:rPr>
+          <w:rFonts w:ascii="Times New Roman" w:hAnsi="Times New Roman" w:cs="Times New Roman"/>
+          <w:i/>
+          <w:iCs/>
+          <w:vertAlign w:val="superscript"/>
+        </w:rPr>
+        <w:t>+/</w:t>
+      </w:r>
+      <w:r>
+        <w:rPr>
+          <w:rFonts w:ascii="Times New Roman" w:hAnsi="Times New Roman" w:cs="Times New Roman"/>
+          <w:i/>
+          <w:iCs/>
+          <w:vertAlign w:val="superscript"/>
+        </w:rPr>
+        <w:t xml:space="preserve">+ </w:t>
+      </w:r>
+      <w:r>
+        <w:rPr>
+          <w:rFonts w:ascii="Times New Roman" w:hAnsi="Times New Roman" w:cs="Times New Roman"/>
+          <w:i/>
+          <w:iCs/>
+          <w:vertAlign w:val="superscript"/>
+        </w:rPr>
+        <w:t xml:space="preserve"> </w:t>
+      </w:r>
+      <w:r>
+        <w:rPr>
+          <w:rFonts w:ascii="Times New Roman" w:hAnsi="Times New Roman" w:cs="Times New Roman"/>
+        </w:rPr>
+        <w:t>dams</w:t>
+      </w:r>
+      <w:r>
+        <w:rPr>
+          <w:rFonts w:ascii="Times New Roman" w:hAnsi="Times New Roman" w:cs="Times New Roman"/>
+        </w:rPr>
+        <w:t xml:space="preserve"> </w:t>
+      </w:r>
+      <w:r>
+        <w:rPr>
+          <w:rFonts w:ascii="Times New Roman" w:hAnsi="Times New Roman" w:cs="Times New Roman"/>
+        </w:rPr>
+        <w:t>(p=0.15).</w:t>
+      </w:r>
+      <w:r>
+        <w:rPr>
+          <w:rFonts w:ascii="Times New Roman" w:hAnsi="Times New Roman" w:cs="Times New Roman"/>
+        </w:rPr>
+        <w:t xml:space="preserve"> When comparing litter size, count</w:t>
+      </w:r>
+      <w:r>
+        <w:rPr>
+          <w:rFonts w:ascii="Times New Roman" w:hAnsi="Times New Roman" w:cs="Times New Roman"/>
+        </w:rPr>
+        <w:t>ing</w:t>
+      </w:r>
+      <w:r>
+        <w:rPr>
+          <w:rFonts w:ascii="Times New Roman" w:hAnsi="Times New Roman" w:cs="Times New Roman"/>
+        </w:rPr>
+        <w:t xml:space="preserve"> only pups who</w:t>
+      </w:r>
+      <w:r>
+        <w:rPr>
+          <w:rFonts w:ascii="Times New Roman" w:hAnsi="Times New Roman" w:cs="Times New Roman"/>
+        </w:rPr>
+        <w:t xml:space="preserve"> were </w:t>
+      </w:r>
+      <w:r>
+        <w:rPr>
+          <w:rFonts w:ascii="Times New Roman" w:hAnsi="Times New Roman" w:cs="Times New Roman"/>
+        </w:rPr>
+        <w:t>born alive</w:t>
+      </w:r>
+      <w:r>
+        <w:rPr>
+          <w:rFonts w:ascii="Times New Roman" w:hAnsi="Times New Roman" w:cs="Times New Roman"/>
+        </w:rPr>
+        <w:t xml:space="preserve">, </w:t>
+      </w:r>
+      <w:r>
+        <w:rPr>
+          <w:rFonts w:ascii="Times New Roman" w:hAnsi="Times New Roman" w:cs="Times New Roman"/>
+        </w:rPr>
+        <w:t xml:space="preserve">that difference </w:t>
+      </w:r>
+      <w:r>
+        <w:rPr>
+          <w:rFonts w:ascii="Times New Roman" w:hAnsi="Times New Roman" w:cs="Times New Roman"/>
+        </w:rPr>
+        <w:t>was only 7.8</w:t>
+      </w:r>
+      <w:r>
+        <w:rPr>
+          <w:rFonts w:ascii="Times New Roman" w:hAnsi="Times New Roman" w:cs="Times New Roman"/>
+        </w:rPr>
+        <w:t>%</w:t>
+      </w:r>
+      <w:r>
+        <w:rPr>
+          <w:rFonts w:ascii="Times New Roman" w:hAnsi="Times New Roman" w:cs="Times New Roman"/>
+        </w:rPr>
+        <w:t xml:space="preserve"> larger (p=0.70, 0.46 pups greater on average).</w:t>
+      </w:r>
+      <w:r>
+        <w:rPr>
+          <w:rFonts w:ascii="Times New Roman" w:hAnsi="Times New Roman" w:cs="Times New Roman"/>
+        </w:rPr>
+        <w:t xml:space="preserve"> The total pups who w</w:t>
+      </w:r>
+      <w:r>
+        <w:rPr>
+          <w:rFonts w:ascii="Times New Roman" w:hAnsi="Times New Roman" w:cs="Times New Roman"/>
+        </w:rPr>
+        <w:t>ere</w:t>
+      </w:r>
+      <w:r>
+        <w:rPr>
+          <w:rFonts w:ascii="Times New Roman" w:hAnsi="Times New Roman" w:cs="Times New Roman"/>
+        </w:rPr>
+        <w:t xml:space="preserve"> born alive </w:t>
+      </w:r>
+      <w:r>
+        <w:rPr>
+          <w:rFonts w:ascii="Times New Roman" w:hAnsi="Times New Roman" w:cs="Times New Roman"/>
+        </w:rPr>
+        <w:t>that</w:t>
+      </w:r>
+      <w:r>
+        <w:rPr>
+          <w:rFonts w:ascii="Times New Roman" w:hAnsi="Times New Roman" w:cs="Times New Roman"/>
+        </w:rPr>
+        <w:t xml:space="preserve"> lived to postnatal day 3 was highly variable between genotypes, resulting in 8.3% dead for </w:t>
+      </w:r>
+      <w:r>
+        <w:rPr>
+          <w:rFonts w:ascii="Times New Roman" w:hAnsi="Times New Roman" w:cs="Times New Roman"/>
+          <w:i/>
+          <w:iCs/>
+        </w:rPr>
+        <w:t>Gdf15</w:t>
+      </w:r>
+      <w:r>
+        <w:rPr>
+          <w:rFonts w:ascii="Times New Roman" w:hAnsi="Times New Roman" w:cs="Times New Roman"/>
+          <w:i/>
+          <w:iCs/>
+          <w:vertAlign w:val="superscript"/>
+        </w:rPr>
+        <w:t>+/+</w:t>
+      </w:r>
+      <w:r>
+        <w:rPr>
+          <w:rFonts w:ascii="Times New Roman" w:hAnsi="Times New Roman" w:cs="Times New Roman"/>
+          <w:i/>
+          <w:iCs/>
+          <w:vertAlign w:val="superscript"/>
+        </w:rPr>
+        <w:t xml:space="preserve"> </w:t>
+      </w:r>
+      <w:r>
+        <w:rPr>
+          <w:rFonts w:ascii="Times New Roman" w:hAnsi="Times New Roman" w:cs="Times New Roman"/>
+        </w:rPr>
+        <w:t xml:space="preserve">dams </w:t>
+      </w:r>
+      <w:r>
+        <w:rPr>
+          <w:rFonts w:ascii="Times New Roman" w:hAnsi="Times New Roman" w:cs="Times New Roman"/>
+        </w:rPr>
+        <w:t xml:space="preserve">and 10% for </w:t>
+      </w:r>
+      <w:r>
+        <w:rPr>
+          <w:rFonts w:ascii="Times New Roman" w:hAnsi="Times New Roman" w:cs="Times New Roman"/>
+          <w:i/>
+          <w:iCs/>
+        </w:rPr>
+        <w:t>Gdf15</w:t>
+      </w:r>
+      <w:r>
+        <w:rPr>
+          <w:rFonts w:ascii="Times New Roman" w:hAnsi="Times New Roman" w:cs="Times New Roman"/>
+          <w:i/>
+          <w:iCs/>
+          <w:vertAlign w:val="superscript"/>
+        </w:rPr>
+        <w:t xml:space="preserve">-/- </w:t>
+      </w:r>
+      <w:r>
+        <w:rPr>
+          <w:rFonts w:ascii="Times New Roman" w:hAnsi="Times New Roman" w:cs="Times New Roman"/>
+        </w:rPr>
+        <w:t>dams</w:t>
+      </w:r>
+      <w:r>
+        <w:rPr>
+          <w:rFonts w:ascii="Times New Roman" w:hAnsi="Times New Roman" w:cs="Times New Roman"/>
+        </w:rPr>
+        <w:t xml:space="preserve"> </w:t>
+      </w:r>
+      <w:r>
+        <w:rPr>
+          <w:rFonts w:ascii="Times New Roman" w:hAnsi="Times New Roman" w:cs="Times New Roman"/>
+        </w:rPr>
+        <w:t xml:space="preserve">which did not reach statistical significance </w:t>
+      </w:r>
+      <w:r>
+        <w:rPr>
+          <w:rFonts w:ascii="Times New Roman" w:hAnsi="Times New Roman" w:cs="Times New Roman"/>
+        </w:rPr>
+        <w:t>(</w:t>
+      </w:r>
+      <w:r>
+        <w:rPr>
+          <w:rFonts w:ascii="Times New Roman" w:hAnsi="Times New Roman" w:cs="Times New Roman"/>
+        </w:rPr>
+        <w:t>p=0.99).</w:t>
+      </w:r>
+    </w:p>
+    <w:p>
+      <w:pPr>
+        <w:spacing w:line="360" w:lineRule="auto"/>
+        <w:rPr>
+          <w:rFonts w:ascii="Times New Roman" w:hAnsi="Times New Roman" w:cs="Times New Roman"/>
+        </w:rPr>
+      </w:pPr>
     </w:p>
     <w:p>
       <w:pPr>
@@ -3829,11 +4438,6 @@
         <w:docPartUnique/>
       </w:docPartObj>
     </w:sdtPr>
-    <w:sdtEndPr>
-      <w:rPr>
-        <w:rStyle w:val="PageNumber"/>
-      </w:rPr>
-    </w:sdtEndPr>
     <w:sdtContent>
       <w:p>
         <w:pPr>
@@ -3886,11 +4490,6 @@
         <w:docPartUnique/>
       </w:docPartObj>
     </w:sdtPr>
-    <w:sdtEndPr>
-      <w:rPr>
-        <w:rStyle w:val="PageNumber"/>
-      </w:rPr>
-    </w:sdtEndPr>
     <w:sdtContent>
       <w:p>
         <w:pPr>

</xml_diff>

<commit_message>
Completed lactation portion, started pup growth analysis, added information in the conclusions
</commit_message>
<xml_diff>
--- a/Manuscripts/GDF15 during Pregnancy/GDF15.Manuscript.docx
+++ b/Manuscripts/GDF15 during Pregnancy/GDF15.Manuscript.docx
@@ -3394,7 +3394,16 @@
       </w:pPr>
       <w:r>
         <w:lastRenderedPageBreak/>
-        <w:t>Gdf15-/- dams</w:t>
+        <w:t>Gdf15</w:t>
+      </w:r>
+      <w:r>
+        <w:rPr>
+          <w:vertAlign w:val="superscript"/>
+        </w:rPr>
+        <w:t>-/-</w:t>
+      </w:r>
+      <w:r>
+        <w:t xml:space="preserve"> dams</w:t>
       </w:r>
       <w:r>
         <w:t xml:space="preserve"> have</w:t>
@@ -3737,7 +3746,13 @@
         <w:t>Gdf15</w:t>
       </w:r>
       <w:r>
-        <w:t xml:space="preserve">-/- dams </w:t>
+        <w:rPr>
+          <w:vertAlign w:val="superscript"/>
+        </w:rPr>
+        <w:t>-/-</w:t>
+      </w:r>
+      <w:r>
+        <w:t xml:space="preserve"> dams </w:t>
       </w:r>
       <w:r>
         <w:t>have normal</w:t>
@@ -3778,7 +3793,21 @@
         <w:rPr>
           <w:rFonts w:ascii="Times New Roman" w:hAnsi="Times New Roman" w:cs="Times New Roman"/>
         </w:rPr>
-        <w:t xml:space="preserve">To understand the role of Gdf15 knockout on pregnancy and early post-partum outcomes in the pups, we calculated </w:t>
+        <w:t xml:space="preserve">To understand the role of </w:t>
+      </w:r>
+      <w:r>
+        <w:rPr>
+          <w:rFonts w:ascii="Times New Roman" w:hAnsi="Times New Roman" w:cs="Times New Roman"/>
+          <w:i/>
+          <w:iCs/>
+        </w:rPr>
+        <w:t>Gdf15</w:t>
+      </w:r>
+      <w:r>
+        <w:rPr>
+          <w:rFonts w:ascii="Times New Roman" w:hAnsi="Times New Roman" w:cs="Times New Roman"/>
+        </w:rPr>
+        <w:t xml:space="preserve"> knockout on pregnancy and early post-partum outcomes in the pups, we calculated </w:t>
       </w:r>
       <w:r>
         <w:rPr>
@@ -4157,13 +4186,21 @@
         <w:pStyle w:val="Heading2"/>
       </w:pPr>
       <w:r>
-        <w:t xml:space="preserve">Gdf15-/- dams </w:t>
+        <w:t>Gdf15</w:t>
+      </w:r>
+      <w:r>
+        <w:rPr>
+          <w:vertAlign w:val="superscript"/>
+        </w:rPr>
+        <w:t xml:space="preserve">-/- </w:t>
+      </w:r>
+      <w:r>
+        <w:t xml:space="preserve">dams </w:t>
       </w:r>
       <w:r>
         <w:t>have no differences in milk production or milkfat percentage</w:t>
       </w:r>
     </w:p>
-    <w:p/>
     <w:p>
       <w:pPr>
         <w:spacing w:line="360" w:lineRule="auto"/>
@@ -4171,6 +4208,757 @@
           <w:rFonts w:ascii="Times New Roman" w:hAnsi="Times New Roman" w:cs="Times New Roman"/>
         </w:rPr>
       </w:pPr>
+      <w:r>
+        <w:rPr>
+          <w:rFonts w:ascii="Times New Roman" w:hAnsi="Times New Roman" w:cs="Times New Roman"/>
+        </w:rPr>
+        <w:t xml:space="preserve">To determine </w:t>
+      </w:r>
+      <w:r>
+        <w:rPr>
+          <w:rFonts w:ascii="Times New Roman" w:hAnsi="Times New Roman" w:cs="Times New Roman"/>
+        </w:rPr>
+        <w:t xml:space="preserve">the effect of </w:t>
+      </w:r>
+      <w:r>
+        <w:rPr>
+          <w:rFonts w:ascii="Times New Roman" w:hAnsi="Times New Roman" w:cs="Times New Roman"/>
+          <w:i/>
+          <w:iCs/>
+        </w:rPr>
+        <w:t>Gdf15</w:t>
+      </w:r>
+      <w:r>
+        <w:rPr>
+          <w:rFonts w:ascii="Times New Roman" w:hAnsi="Times New Roman" w:cs="Times New Roman"/>
+          <w:i/>
+          <w:iCs/>
+        </w:rPr>
+        <w:t xml:space="preserve"> </w:t>
+      </w:r>
+      <w:r>
+        <w:rPr>
+          <w:rFonts w:ascii="Times New Roman" w:hAnsi="Times New Roman" w:cs="Times New Roman"/>
+        </w:rPr>
+        <w:t xml:space="preserve">knockout during in pregnancy on lactation in the postnatal period, we conducted a weigh-suckle-weight test at postnatal day 10. We found no </w:t>
+      </w:r>
+      <w:r>
+        <w:rPr>
+          <w:rFonts w:ascii="Times New Roman" w:hAnsi="Times New Roman" w:cs="Times New Roman"/>
+        </w:rPr>
+        <w:t xml:space="preserve">appreciable </w:t>
+      </w:r>
+      <w:r>
+        <w:rPr>
+          <w:rFonts w:ascii="Times New Roman" w:hAnsi="Times New Roman" w:cs="Times New Roman"/>
+        </w:rPr>
+        <w:t xml:space="preserve">differences between </w:t>
+      </w:r>
+      <w:r>
+        <w:rPr>
+          <w:rFonts w:ascii="Times New Roman" w:hAnsi="Times New Roman" w:cs="Times New Roman"/>
+          <w:i/>
+          <w:iCs/>
+        </w:rPr>
+        <w:t>Gdf15</w:t>
+      </w:r>
+      <w:r>
+        <w:rPr>
+          <w:rFonts w:ascii="Times New Roman" w:hAnsi="Times New Roman" w:cs="Times New Roman"/>
+          <w:i/>
+          <w:iCs/>
+          <w:vertAlign w:val="superscript"/>
+        </w:rPr>
+        <w:t>+/+</w:t>
+      </w:r>
+      <w:r>
+        <w:rPr>
+          <w:rFonts w:ascii="Times New Roman" w:hAnsi="Times New Roman" w:cs="Times New Roman"/>
+          <w:i/>
+          <w:iCs/>
+        </w:rPr>
+        <w:t xml:space="preserve">and </w:t>
+      </w:r>
+      <w:r>
+        <w:rPr>
+          <w:rFonts w:ascii="Times New Roman" w:hAnsi="Times New Roman" w:cs="Times New Roman"/>
+          <w:i/>
+          <w:iCs/>
+          <w:vertAlign w:val="superscript"/>
+        </w:rPr>
+        <w:t xml:space="preserve"> </w:t>
+      </w:r>
+      <w:r>
+        <w:rPr>
+          <w:rFonts w:ascii="Times New Roman" w:hAnsi="Times New Roman" w:cs="Times New Roman"/>
+          <w:i/>
+          <w:iCs/>
+        </w:rPr>
+        <w:t>Gdf15</w:t>
+      </w:r>
+      <w:r>
+        <w:rPr>
+          <w:rFonts w:ascii="Times New Roman" w:hAnsi="Times New Roman" w:cs="Times New Roman"/>
+          <w:i/>
+          <w:iCs/>
+          <w:vertAlign w:val="superscript"/>
+        </w:rPr>
+        <w:t>-</w:t>
+      </w:r>
+      <w:r>
+        <w:rPr>
+          <w:rFonts w:ascii="Times New Roman" w:hAnsi="Times New Roman" w:cs="Times New Roman"/>
+          <w:i/>
+          <w:iCs/>
+          <w:vertAlign w:val="superscript"/>
+        </w:rPr>
+        <w:t>/</w:t>
+      </w:r>
+      <w:r>
+        <w:rPr>
+          <w:rFonts w:ascii="Times New Roman" w:hAnsi="Times New Roman" w:cs="Times New Roman"/>
+          <w:i/>
+          <w:iCs/>
+          <w:vertAlign w:val="superscript"/>
+        </w:rPr>
+        <w:t>-</w:t>
+      </w:r>
+      <w:r>
+        <w:rPr>
+          <w:rFonts w:ascii="Times New Roman" w:hAnsi="Times New Roman" w:cs="Times New Roman"/>
+        </w:rPr>
+        <w:t>dams</w:t>
+      </w:r>
+      <w:r>
+        <w:rPr>
+          <w:rFonts w:ascii="Times New Roman" w:hAnsi="Times New Roman" w:cs="Times New Roman"/>
+        </w:rPr>
+        <w:t xml:space="preserve"> in the </w:t>
+      </w:r>
+      <w:r>
+        <w:rPr>
+          <w:rFonts w:ascii="Times New Roman" w:hAnsi="Times New Roman" w:cs="Times New Roman"/>
+        </w:rPr>
+        <w:t xml:space="preserve">volume of milk produced at peak lactation. The </w:t>
+      </w:r>
+      <w:r>
+        <w:rPr>
+          <w:rFonts w:ascii="Times New Roman" w:hAnsi="Times New Roman" w:cs="Times New Roman"/>
+        </w:rPr>
+        <w:t xml:space="preserve">amount of weight lost </w:t>
+      </w:r>
+      <w:r>
+        <w:rPr>
+          <w:rFonts w:ascii="Times New Roman" w:hAnsi="Times New Roman" w:cs="Times New Roman"/>
+        </w:rPr>
+        <w:t xml:space="preserve">by dams </w:t>
+      </w:r>
+      <w:r>
+        <w:rPr>
+          <w:rFonts w:ascii="Times New Roman" w:hAnsi="Times New Roman" w:cs="Times New Roman"/>
+        </w:rPr>
+        <w:t xml:space="preserve">after nursing (p=0.7) or </w:t>
+      </w:r>
+      <w:r>
+        <w:rPr>
+          <w:rFonts w:ascii="Times New Roman" w:hAnsi="Times New Roman" w:cs="Times New Roman"/>
+        </w:rPr>
+        <w:t xml:space="preserve">and </w:t>
+      </w:r>
+      <w:r>
+        <w:rPr>
+          <w:rFonts w:ascii="Times New Roman" w:hAnsi="Times New Roman" w:cs="Times New Roman"/>
+        </w:rPr>
+        <w:t xml:space="preserve">weight gained </w:t>
+      </w:r>
+      <w:r>
+        <w:rPr>
+          <w:rFonts w:ascii="Times New Roman" w:hAnsi="Times New Roman" w:cs="Times New Roman"/>
+        </w:rPr>
+        <w:t>by</w:t>
+      </w:r>
+      <w:r>
+        <w:rPr>
+          <w:rFonts w:ascii="Times New Roman" w:hAnsi="Times New Roman" w:cs="Times New Roman"/>
+        </w:rPr>
+        <w:t xml:space="preserve"> pups after nursing (p=0.7)</w:t>
+      </w:r>
+      <w:r>
+        <w:rPr>
+          <w:rFonts w:ascii="Times New Roman" w:hAnsi="Times New Roman" w:cs="Times New Roman"/>
+        </w:rPr>
+        <w:t xml:space="preserve"> were similar between gen</w:t>
+      </w:r>
+      <w:r>
+        <w:rPr>
+          <w:rFonts w:ascii="Times New Roman" w:hAnsi="Times New Roman" w:cs="Times New Roman"/>
+        </w:rPr>
+        <w:t>o</w:t>
+      </w:r>
+      <w:r>
+        <w:rPr>
+          <w:rFonts w:ascii="Times New Roman" w:hAnsi="Times New Roman" w:cs="Times New Roman"/>
+        </w:rPr>
+        <w:t>types</w:t>
+      </w:r>
+      <w:r>
+        <w:rPr>
+          <w:rFonts w:ascii="Times New Roman" w:hAnsi="Times New Roman" w:cs="Times New Roman"/>
+        </w:rPr>
+        <w:t>.</w:t>
+      </w:r>
+      <w:r>
+        <w:rPr>
+          <w:rFonts w:ascii="Times New Roman" w:hAnsi="Times New Roman" w:cs="Times New Roman"/>
+        </w:rPr>
+        <w:t xml:space="preserve"> Next, we evaluated whether the major macronutrient in milk, fat, was changed by </w:t>
+      </w:r>
+      <w:r>
+        <w:rPr>
+          <w:rFonts w:ascii="Times New Roman" w:hAnsi="Times New Roman" w:cs="Times New Roman"/>
+          <w:i/>
+          <w:iCs/>
+        </w:rPr>
+        <w:t>Gdf15</w:t>
+      </w:r>
+      <w:r>
+        <w:rPr>
+          <w:rFonts w:ascii="Times New Roman" w:hAnsi="Times New Roman" w:cs="Times New Roman"/>
+          <w:i/>
+          <w:iCs/>
+        </w:rPr>
+        <w:t xml:space="preserve"> </w:t>
+      </w:r>
+      <w:r>
+        <w:rPr>
+          <w:rFonts w:ascii="Times New Roman" w:hAnsi="Times New Roman" w:cs="Times New Roman"/>
+        </w:rPr>
+        <w:t>knockout</w:t>
+      </w:r>
+      <w:r>
+        <w:rPr>
+          <w:rFonts w:ascii="Times New Roman" w:hAnsi="Times New Roman" w:cs="Times New Roman"/>
+        </w:rPr>
+        <w:t xml:space="preserve">. To do this, we took whole milk collected between PND 14-17 and evaluated milkfat using the milk </w:t>
+      </w:r>
+      <w:proofErr w:type="spellStart"/>
+      <w:r>
+        <w:rPr>
+          <w:rFonts w:ascii="Times New Roman" w:hAnsi="Times New Roman" w:cs="Times New Roman"/>
+        </w:rPr>
+        <w:t>creamatocrit</w:t>
+      </w:r>
+      <w:proofErr w:type="spellEnd"/>
+      <w:r>
+        <w:rPr>
+          <w:rFonts w:ascii="Times New Roman" w:hAnsi="Times New Roman" w:cs="Times New Roman"/>
+        </w:rPr>
+        <w:t xml:space="preserve"> method</w:t>
+      </w:r>
+      <w:r>
+        <w:rPr>
+          <w:rFonts w:ascii="Times New Roman" w:hAnsi="Times New Roman" w:cs="Times New Roman"/>
+        </w:rPr>
+        <w:t xml:space="preserve">, </w:t>
+      </w:r>
+      <w:r>
+        <w:rPr>
+          <w:rFonts w:ascii="Times New Roman" w:hAnsi="Times New Roman" w:cs="Times New Roman"/>
+        </w:rPr>
+        <w:lastRenderedPageBreak/>
+        <w:t>expressing the total milk fat as a percentage</w:t>
+      </w:r>
+      <w:r>
+        <w:rPr>
+          <w:rFonts w:ascii="Times New Roman" w:hAnsi="Times New Roman" w:cs="Times New Roman"/>
+        </w:rPr>
+        <w:t xml:space="preserve">. </w:t>
+      </w:r>
+      <w:r>
+        <w:rPr>
+          <w:rFonts w:ascii="Times New Roman" w:hAnsi="Times New Roman" w:cs="Times New Roman"/>
+        </w:rPr>
+        <w:t xml:space="preserve">We found that milk fat percentage was only 3.1% greater in </w:t>
+      </w:r>
+      <w:r>
+        <w:rPr>
+          <w:rFonts w:ascii="Times New Roman" w:hAnsi="Times New Roman" w:cs="Times New Roman"/>
+          <w:i/>
+          <w:iCs/>
+        </w:rPr>
+        <w:t>Gdf15</w:t>
+      </w:r>
+      <w:r>
+        <w:rPr>
+          <w:rFonts w:ascii="Times New Roman" w:hAnsi="Times New Roman" w:cs="Times New Roman"/>
+          <w:i/>
+          <w:iCs/>
+          <w:vertAlign w:val="superscript"/>
+        </w:rPr>
+        <w:t>+/+</w:t>
+      </w:r>
+      <w:r>
+        <w:rPr>
+          <w:rFonts w:ascii="Times New Roman" w:hAnsi="Times New Roman" w:cs="Times New Roman"/>
+        </w:rPr>
+        <w:t>milk (p=0.93)</w:t>
+      </w:r>
+      <w:r>
+        <w:rPr>
+          <w:rFonts w:ascii="Times New Roman" w:hAnsi="Times New Roman" w:cs="Times New Roman"/>
+        </w:rPr>
+        <w:t>.</w:t>
+      </w:r>
+      <w:r>
+        <w:rPr>
+          <w:rFonts w:ascii="Times New Roman" w:hAnsi="Times New Roman" w:cs="Times New Roman"/>
+        </w:rPr>
+        <w:t xml:space="preserve"> </w:t>
+      </w:r>
+      <w:r>
+        <w:rPr>
+          <w:rFonts w:ascii="Times New Roman" w:hAnsi="Times New Roman" w:cs="Times New Roman"/>
+        </w:rPr>
+        <w:t>Despite</w:t>
+      </w:r>
+      <w:r>
+        <w:rPr>
+          <w:rFonts w:ascii="Times New Roman" w:hAnsi="Times New Roman" w:cs="Times New Roman"/>
+        </w:rPr>
+        <w:t xml:space="preserve"> </w:t>
+      </w:r>
+      <w:r>
+        <w:rPr>
+          <w:rFonts w:ascii="Times New Roman" w:hAnsi="Times New Roman" w:cs="Times New Roman"/>
+        </w:rPr>
+        <w:t>reductions</w:t>
+      </w:r>
+      <w:r>
+        <w:rPr>
+          <w:rFonts w:ascii="Times New Roman" w:hAnsi="Times New Roman" w:cs="Times New Roman"/>
+        </w:rPr>
+        <w:t xml:space="preserve"> in maternal levels of </w:t>
+      </w:r>
+      <w:r>
+        <w:rPr>
+          <w:rFonts w:ascii="Times New Roman" w:hAnsi="Times New Roman" w:cs="Times New Roman"/>
+          <w:i/>
+          <w:iCs/>
+        </w:rPr>
+        <w:t>Gdf15</w:t>
+      </w:r>
+      <w:r>
+        <w:rPr>
+          <w:rFonts w:ascii="Times New Roman" w:hAnsi="Times New Roman" w:cs="Times New Roman"/>
+        </w:rPr>
+        <w:t xml:space="preserve"> during pregnancy, mammary gland development, and lactation</w:t>
+      </w:r>
+      <w:r>
+        <w:rPr>
+          <w:rFonts w:ascii="Times New Roman" w:hAnsi="Times New Roman" w:cs="Times New Roman"/>
+        </w:rPr>
+        <w:t xml:space="preserve"> </w:t>
+      </w:r>
+      <w:r>
+        <w:rPr>
+          <w:rFonts w:ascii="Times New Roman" w:hAnsi="Times New Roman" w:cs="Times New Roman"/>
+        </w:rPr>
+        <w:t xml:space="preserve">there is no </w:t>
+      </w:r>
+      <w:r>
+        <w:rPr>
+          <w:rFonts w:ascii="Times New Roman" w:hAnsi="Times New Roman" w:cs="Times New Roman"/>
+        </w:rPr>
+        <w:t>apparent</w:t>
+      </w:r>
+      <w:r>
+        <w:rPr>
+          <w:rFonts w:ascii="Times New Roman" w:hAnsi="Times New Roman" w:cs="Times New Roman"/>
+        </w:rPr>
+        <w:t xml:space="preserve"> impact lactation</w:t>
+      </w:r>
+      <w:r>
+        <w:rPr>
+          <w:rFonts w:ascii="Times New Roman" w:hAnsi="Times New Roman" w:cs="Times New Roman"/>
+        </w:rPr>
+        <w:t>al</w:t>
+      </w:r>
+      <w:r>
+        <w:rPr>
+          <w:rFonts w:ascii="Times New Roman" w:hAnsi="Times New Roman" w:cs="Times New Roman"/>
+        </w:rPr>
+        <w:t xml:space="preserve"> volume or </w:t>
+      </w:r>
+      <w:r>
+        <w:rPr>
+          <w:rFonts w:ascii="Times New Roman" w:hAnsi="Times New Roman" w:cs="Times New Roman"/>
+        </w:rPr>
+        <w:t>number</w:t>
+      </w:r>
+      <w:r>
+        <w:rPr>
+          <w:rFonts w:ascii="Times New Roman" w:hAnsi="Times New Roman" w:cs="Times New Roman"/>
+        </w:rPr>
+        <w:t xml:space="preserve"> of calories provided in milk. </w:t>
+      </w:r>
+    </w:p>
+    <w:p>
+      <w:pPr>
+        <w:pStyle w:val="Heading2"/>
+      </w:pPr>
+    </w:p>
+    <w:p>
+      <w:pPr>
+        <w:pStyle w:val="Heading2"/>
+      </w:pPr>
+      <w:r>
+        <w:t>Female Gdf15</w:t>
+      </w:r>
+      <w:r>
+        <w:rPr>
+          <w:vertAlign w:val="superscript"/>
+        </w:rPr>
+        <w:t>-/-</w:t>
+      </w:r>
+      <w:r>
+        <w:t xml:space="preserve"> offspring gain more weight than Gdf15</w:t>
+      </w:r>
+      <w:r>
+        <w:rPr>
+          <w:vertAlign w:val="superscript"/>
+        </w:rPr>
+        <w:t>+/+</w:t>
+      </w:r>
+      <w:r>
+        <w:t xml:space="preserve"> females with no differences in males</w:t>
+      </w:r>
+    </w:p>
+    <w:p>
+      <w:pPr>
+        <w:spacing w:line="360" w:lineRule="auto"/>
+      </w:pPr>
+      <w:r>
+        <w:rPr>
+          <w:rFonts w:ascii="Times New Roman" w:hAnsi="Times New Roman" w:cs="Times New Roman"/>
+        </w:rPr>
+        <w:t>To assess</w:t>
+      </w:r>
+      <w:r>
+        <w:rPr>
+          <w:rFonts w:ascii="Times New Roman" w:hAnsi="Times New Roman" w:cs="Times New Roman"/>
+        </w:rPr>
+        <w:t xml:space="preserve"> the effect of Gdf15 knockout during pregnancy and lactation on early pup postnatal growth, we weighed male and female offspring of </w:t>
+      </w:r>
+      <w:r>
+        <w:rPr>
+          <w:rFonts w:ascii="Times New Roman" w:hAnsi="Times New Roman" w:cs="Times New Roman"/>
+          <w:i/>
+          <w:iCs/>
+        </w:rPr>
+        <w:t>Gdf15</w:t>
+      </w:r>
+      <w:r>
+        <w:rPr>
+          <w:rFonts w:ascii="Times New Roman" w:hAnsi="Times New Roman" w:cs="Times New Roman"/>
+          <w:i/>
+          <w:iCs/>
+          <w:vertAlign w:val="superscript"/>
+        </w:rPr>
+        <w:t>+/+</w:t>
+      </w:r>
+      <w:r>
+        <w:rPr>
+          <w:rFonts w:ascii="Times New Roman" w:hAnsi="Times New Roman" w:cs="Times New Roman"/>
+        </w:rPr>
+        <w:t xml:space="preserve"> and </w:t>
+      </w:r>
+      <w:r>
+        <w:rPr>
+          <w:rFonts w:ascii="Times New Roman" w:hAnsi="Times New Roman" w:cs="Times New Roman"/>
+          <w:i/>
+          <w:iCs/>
+        </w:rPr>
+        <w:t>Gdf15</w:t>
+      </w:r>
+      <w:r>
+        <w:rPr>
+          <w:rFonts w:ascii="Times New Roman" w:hAnsi="Times New Roman" w:cs="Times New Roman"/>
+          <w:i/>
+          <w:iCs/>
+          <w:vertAlign w:val="superscript"/>
+        </w:rPr>
+        <w:t>-/-</w:t>
+      </w:r>
+      <w:r>
+        <w:rPr>
+          <w:rFonts w:ascii="Times New Roman" w:hAnsi="Times New Roman" w:cs="Times New Roman"/>
+          <w:vertAlign w:val="superscript"/>
+        </w:rPr>
+        <w:t xml:space="preserve"> </w:t>
+      </w:r>
+      <w:r>
+        <w:rPr>
+          <w:rFonts w:ascii="Times New Roman" w:hAnsi="Times New Roman" w:cs="Times New Roman"/>
+        </w:rPr>
+        <w:t xml:space="preserve">dams on PND 0.5, 3.5, 7.5, and 14.5. We used linear mixed effect modeling with random effect of </w:t>
+      </w:r>
+      <w:r>
+        <w:rPr>
+          <w:rFonts w:ascii="Times New Roman" w:hAnsi="Times New Roman" w:cs="Times New Roman"/>
+        </w:rPr>
+        <w:t xml:space="preserve">maternal ID and fixed effects of sex, age in days, and genotype. </w:t>
+      </w:r>
+      <w:commentRangeStart w:id="1"/>
+      <w:r>
+        <w:rPr>
+          <w:rFonts w:ascii="Times New Roman" w:hAnsi="Times New Roman" w:cs="Times New Roman"/>
+        </w:rPr>
+        <w:t xml:space="preserve">We found that male </w:t>
+      </w:r>
+      <w:r>
+        <w:rPr>
+          <w:rFonts w:ascii="Times New Roman" w:hAnsi="Times New Roman" w:cs="Times New Roman"/>
+          <w:i/>
+          <w:iCs/>
+        </w:rPr>
+        <w:t>Gdf15</w:t>
+      </w:r>
+      <w:r>
+        <w:rPr>
+          <w:rFonts w:ascii="Times New Roman" w:hAnsi="Times New Roman" w:cs="Times New Roman"/>
+          <w:i/>
+          <w:iCs/>
+          <w:vertAlign w:val="superscript"/>
+        </w:rPr>
+        <w:t>+/+</w:t>
+      </w:r>
+      <w:r>
+        <w:rPr>
+          <w:rFonts w:ascii="Times New Roman" w:hAnsi="Times New Roman" w:cs="Times New Roman"/>
+        </w:rPr>
+        <w:t xml:space="preserve"> and </w:t>
+      </w:r>
+      <w:r>
+        <w:rPr>
+          <w:rFonts w:ascii="Times New Roman" w:hAnsi="Times New Roman" w:cs="Times New Roman"/>
+          <w:i/>
+          <w:iCs/>
+        </w:rPr>
+        <w:t>Gdf15</w:t>
+      </w:r>
+      <w:r>
+        <w:rPr>
+          <w:rFonts w:ascii="Times New Roman" w:hAnsi="Times New Roman" w:cs="Times New Roman"/>
+          <w:i/>
+          <w:iCs/>
+          <w:vertAlign w:val="superscript"/>
+        </w:rPr>
+        <w:t>-/-</w:t>
+      </w:r>
+      <w:r>
+        <w:rPr>
+          <w:rFonts w:ascii="Times New Roman" w:hAnsi="Times New Roman" w:cs="Times New Roman"/>
+          <w:vertAlign w:val="superscript"/>
+        </w:rPr>
+        <w:t xml:space="preserve"> </w:t>
+      </w:r>
+      <w:r>
+        <w:rPr>
+          <w:rFonts w:ascii="Times New Roman" w:hAnsi="Times New Roman" w:cs="Times New Roman"/>
+        </w:rPr>
+        <w:t>pups have similar growth trajectories to from birth to their 14</w:t>
+      </w:r>
+      <w:r>
+        <w:rPr>
+          <w:rFonts w:ascii="Times New Roman" w:hAnsi="Times New Roman" w:cs="Times New Roman"/>
+          <w:vertAlign w:val="superscript"/>
+        </w:rPr>
+        <w:t>th</w:t>
+      </w:r>
+      <w:r>
+        <w:rPr>
+          <w:rFonts w:ascii="Times New Roman" w:hAnsi="Times New Roman" w:cs="Times New Roman"/>
+        </w:rPr>
+        <w:t xml:space="preserve"> postnatal day. In females, we found that pups started at similar body weights, but as they reached 14 days of age,</w:t>
+      </w:r>
+      <w:r>
+        <w:rPr>
+          <w:rFonts w:ascii="Times New Roman" w:hAnsi="Times New Roman" w:cs="Times New Roman"/>
+        </w:rPr>
+        <w:t xml:space="preserve"> </w:t>
+      </w:r>
+      <w:r>
+        <w:rPr>
+          <w:rFonts w:ascii="Times New Roman" w:hAnsi="Times New Roman" w:cs="Times New Roman"/>
+          <w:i/>
+          <w:iCs/>
+        </w:rPr>
+        <w:t>Gdf15</w:t>
+      </w:r>
+      <w:r>
+        <w:rPr>
+          <w:rFonts w:ascii="Times New Roman" w:hAnsi="Times New Roman" w:cs="Times New Roman"/>
+          <w:i/>
+          <w:iCs/>
+          <w:vertAlign w:val="superscript"/>
+        </w:rPr>
+        <w:t>-/-</w:t>
+      </w:r>
+      <w:r>
+        <w:rPr>
+          <w:rFonts w:ascii="Times New Roman" w:hAnsi="Times New Roman" w:cs="Times New Roman"/>
+          <w:vertAlign w:val="superscript"/>
+        </w:rPr>
+        <w:t xml:space="preserve"> </w:t>
+      </w:r>
+      <w:r>
+        <w:rPr>
+          <w:rFonts w:ascii="Times New Roman" w:hAnsi="Times New Roman" w:cs="Times New Roman"/>
+        </w:rPr>
+        <w:t xml:space="preserve">pups weighed more than </w:t>
+      </w:r>
+      <w:r>
+        <w:rPr>
+          <w:rFonts w:ascii="Times New Roman" w:hAnsi="Times New Roman" w:cs="Times New Roman"/>
+          <w:i/>
+          <w:iCs/>
+        </w:rPr>
+        <w:t>Gdf15</w:t>
+      </w:r>
+      <w:r>
+        <w:rPr>
+          <w:rFonts w:ascii="Times New Roman" w:hAnsi="Times New Roman" w:cs="Times New Roman"/>
+          <w:i/>
+          <w:iCs/>
+          <w:vertAlign w:val="superscript"/>
+        </w:rPr>
+        <w:t>+/+</w:t>
+      </w:r>
+      <w:r>
+        <w:rPr>
+          <w:rFonts w:ascii="Times New Roman" w:hAnsi="Times New Roman" w:cs="Times New Roman"/>
+        </w:rPr>
+        <w:t xml:space="preserve"> </w:t>
+      </w:r>
+      <w:r>
+        <w:rPr>
+          <w:rFonts w:ascii="Times New Roman" w:hAnsi="Times New Roman" w:cs="Times New Roman"/>
+        </w:rPr>
+        <w:t>pups did</w:t>
+      </w:r>
+      <w:commentRangeEnd w:id="1"/>
+      <w:r>
+        <w:rPr>
+          <w:rStyle w:val="CommentReference"/>
+        </w:rPr>
+        <w:commentReference w:id="1"/>
+      </w:r>
+      <w:r>
+        <w:rPr>
+          <w:rFonts w:ascii="Times New Roman" w:hAnsi="Times New Roman" w:cs="Times New Roman"/>
+        </w:rPr>
+        <w:t xml:space="preserve">. </w:t>
+      </w:r>
+      <w:r>
+        <w:rPr>
+          <w:rFonts w:ascii="Times New Roman" w:hAnsi="Times New Roman" w:cs="Times New Roman"/>
+        </w:rPr>
+        <w:t xml:space="preserve">This amounted to </w:t>
+      </w:r>
+      <w:proofErr w:type="gramStart"/>
+      <w:r>
+        <w:rPr>
+          <w:rFonts w:ascii="Times New Roman" w:hAnsi="Times New Roman" w:cs="Times New Roman"/>
+        </w:rPr>
+        <w:t>a</w:t>
+      </w:r>
+      <w:proofErr w:type="gramEnd"/>
+      <w:r>
+        <w:rPr>
+          <w:rFonts w:ascii="Times New Roman" w:hAnsi="Times New Roman" w:cs="Times New Roman"/>
+        </w:rPr>
+        <w:t xml:space="preserve"> </w:t>
+      </w:r>
+      <w:r>
+        <w:rPr>
+          <w:rFonts w:ascii="Times New Roman" w:hAnsi="Times New Roman" w:cs="Times New Roman"/>
+        </w:rPr>
+        <w:t>8.3</w:t>
+      </w:r>
+      <w:r>
+        <w:rPr>
+          <w:rFonts w:ascii="Times New Roman" w:hAnsi="Times New Roman" w:cs="Times New Roman"/>
+        </w:rPr>
+        <w:t xml:space="preserve">% </w:t>
+      </w:r>
+      <w:r>
+        <w:rPr>
+          <w:rFonts w:ascii="Times New Roman" w:hAnsi="Times New Roman" w:cs="Times New Roman"/>
+        </w:rPr>
+        <w:t>greater</w:t>
+      </w:r>
+      <w:r>
+        <w:rPr>
+          <w:rFonts w:ascii="Times New Roman" w:hAnsi="Times New Roman" w:cs="Times New Roman"/>
+        </w:rPr>
+        <w:t xml:space="preserve"> body weight</w:t>
+      </w:r>
+      <w:r>
+        <w:rPr>
+          <w:rFonts w:ascii="Times New Roman" w:hAnsi="Times New Roman" w:cs="Times New Roman"/>
+        </w:rPr>
+        <w:t xml:space="preserve"> in female </w:t>
+      </w:r>
+      <w:r>
+        <w:rPr>
+          <w:rFonts w:ascii="Times New Roman" w:hAnsi="Times New Roman" w:cs="Times New Roman"/>
+          <w:i/>
+          <w:iCs/>
+        </w:rPr>
+        <w:t>Gdf15</w:t>
+      </w:r>
+      <w:r>
+        <w:rPr>
+          <w:rFonts w:ascii="Times New Roman" w:hAnsi="Times New Roman" w:cs="Times New Roman"/>
+          <w:i/>
+          <w:iCs/>
+          <w:vertAlign w:val="superscript"/>
+        </w:rPr>
+        <w:t>-/-</w:t>
+      </w:r>
+      <w:r>
+        <w:rPr>
+          <w:rFonts w:ascii="Times New Roman" w:hAnsi="Times New Roman" w:cs="Times New Roman"/>
+          <w:vertAlign w:val="superscript"/>
+        </w:rPr>
+        <w:t xml:space="preserve"> </w:t>
+      </w:r>
+      <w:r>
+        <w:rPr>
+          <w:rFonts w:ascii="Times New Roman" w:hAnsi="Times New Roman" w:cs="Times New Roman"/>
+        </w:rPr>
+        <w:t>pups</w:t>
+      </w:r>
+      <w:r>
+        <w:rPr>
+          <w:rFonts w:ascii="Times New Roman" w:hAnsi="Times New Roman" w:cs="Times New Roman"/>
+        </w:rPr>
+        <w:t xml:space="preserve"> </w:t>
+      </w:r>
+      <w:r>
+        <w:rPr>
+          <w:rFonts w:ascii="Times New Roman" w:hAnsi="Times New Roman" w:cs="Times New Roman"/>
+        </w:rPr>
+        <w:t xml:space="preserve">at PND 14. </w:t>
+      </w:r>
+    </w:p>
+    <w:p>
+      <w:pPr>
+        <w:spacing w:line="360" w:lineRule="auto"/>
+        <w:rPr>
+          <w:rFonts w:ascii="Times New Roman" w:hAnsi="Times New Roman" w:cs="Times New Roman"/>
+        </w:rPr>
+      </w:pPr>
     </w:p>
     <w:p>
       <w:pPr>
@@ -4188,6 +4976,194 @@
     </w:p>
     <w:p>
       <w:pPr>
+        <w:spacing w:line="360" w:lineRule="auto"/>
+        <w:rPr>
+          <w:rFonts w:ascii="Times New Roman" w:hAnsi="Times New Roman" w:cs="Times New Roman"/>
+        </w:rPr>
+      </w:pPr>
+      <w:r>
+        <w:rPr>
+          <w:rFonts w:ascii="Times New Roman" w:hAnsi="Times New Roman" w:cs="Times New Roman"/>
+        </w:rPr>
+        <w:t xml:space="preserve">Despite the </w:t>
+      </w:r>
+      <w:r>
+        <w:rPr>
+          <w:rFonts w:ascii="Times New Roman" w:hAnsi="Times New Roman" w:cs="Times New Roman"/>
+        </w:rPr>
+        <w:t>well-</w:t>
+      </w:r>
+      <w:r>
+        <w:rPr>
+          <w:rFonts w:ascii="Times New Roman" w:hAnsi="Times New Roman" w:cs="Times New Roman"/>
+        </w:rPr>
+        <w:t xml:space="preserve">known </w:t>
+      </w:r>
+      <w:r>
+        <w:rPr>
+          <w:rFonts w:ascii="Times New Roman" w:hAnsi="Times New Roman" w:cs="Times New Roman"/>
+        </w:rPr>
+        <w:t xml:space="preserve">rise in </w:t>
+      </w:r>
+      <w:r>
+        <w:rPr>
+          <w:rFonts w:ascii="Times New Roman" w:hAnsi="Times New Roman" w:cs="Times New Roman"/>
+          <w:i/>
+          <w:iCs/>
+        </w:rPr>
+        <w:t>Gdf15</w:t>
+      </w:r>
+      <w:r>
+        <w:rPr>
+          <w:rFonts w:ascii="Times New Roman" w:hAnsi="Times New Roman" w:cs="Times New Roman"/>
+          <w:i/>
+          <w:iCs/>
+        </w:rPr>
+        <w:t xml:space="preserve"> </w:t>
+      </w:r>
+      <w:r>
+        <w:rPr>
+          <w:rFonts w:ascii="Times New Roman" w:hAnsi="Times New Roman" w:cs="Times New Roman"/>
+        </w:rPr>
+        <w:t xml:space="preserve">during mouse and human pregnancy, we found no evidence that </w:t>
+      </w:r>
+      <w:r>
+        <w:rPr>
+          <w:rFonts w:ascii="Times New Roman" w:hAnsi="Times New Roman" w:cs="Times New Roman"/>
+          <w:i/>
+          <w:iCs/>
+        </w:rPr>
+        <w:t>Gdf15</w:t>
+      </w:r>
+      <w:r>
+        <w:rPr>
+          <w:rFonts w:ascii="Times New Roman" w:hAnsi="Times New Roman" w:cs="Times New Roman"/>
+        </w:rPr>
+        <w:t xml:space="preserve"> knockout during mouse pregnancy and lactation causes metabolic, body weight, appetite, or lactational differences compared to </w:t>
+      </w:r>
+      <w:r>
+        <w:rPr>
+          <w:rFonts w:ascii="Times New Roman" w:hAnsi="Times New Roman" w:cs="Times New Roman"/>
+          <w:i/>
+          <w:iCs/>
+        </w:rPr>
+        <w:t>Gdf15</w:t>
+      </w:r>
+      <w:r>
+        <w:rPr>
+          <w:rFonts w:ascii="Times New Roman" w:hAnsi="Times New Roman" w:cs="Times New Roman"/>
+          <w:i/>
+          <w:iCs/>
+          <w:vertAlign w:val="superscript"/>
+        </w:rPr>
+        <w:t>+/+</w:t>
+      </w:r>
+      <w:r>
+        <w:rPr>
+          <w:rFonts w:ascii="Times New Roman" w:hAnsi="Times New Roman" w:cs="Times New Roman"/>
+          <w:vertAlign w:val="superscript"/>
+        </w:rPr>
+        <w:t xml:space="preserve"> </w:t>
+      </w:r>
+      <w:r>
+        <w:rPr>
+          <w:rFonts w:ascii="Times New Roman" w:hAnsi="Times New Roman" w:cs="Times New Roman"/>
+        </w:rPr>
+        <w:t xml:space="preserve">counterpart dams. The only evidence of an effect in the current study was that female </w:t>
+      </w:r>
+      <w:r>
+        <w:rPr>
+          <w:rFonts w:ascii="Times New Roman" w:hAnsi="Times New Roman" w:cs="Times New Roman"/>
+          <w:i/>
+          <w:iCs/>
+        </w:rPr>
+        <w:t>Gdf15</w:t>
+      </w:r>
+      <w:r>
+        <w:rPr>
+          <w:rFonts w:ascii="Times New Roman" w:hAnsi="Times New Roman" w:cs="Times New Roman"/>
+          <w:i/>
+          <w:iCs/>
+          <w:vertAlign w:val="superscript"/>
+        </w:rPr>
+        <w:t>-/-</w:t>
+      </w:r>
+      <w:r>
+        <w:rPr>
+          <w:rFonts w:ascii="Times New Roman" w:hAnsi="Times New Roman" w:cs="Times New Roman"/>
+          <w:vertAlign w:val="superscript"/>
+        </w:rPr>
+        <w:t xml:space="preserve"> </w:t>
+      </w:r>
+      <w:r>
+        <w:rPr>
+          <w:rFonts w:ascii="Times New Roman" w:hAnsi="Times New Roman" w:cs="Times New Roman"/>
+        </w:rPr>
+        <w:t xml:space="preserve">pups </w:t>
+      </w:r>
+      <w:r>
+        <w:rPr>
+          <w:rFonts w:ascii="Times New Roman" w:hAnsi="Times New Roman" w:cs="Times New Roman"/>
+        </w:rPr>
+        <w:t xml:space="preserve">began to gain more weight in </w:t>
+      </w:r>
+      <w:r>
+        <w:rPr>
+          <w:rFonts w:ascii="Times New Roman" w:hAnsi="Times New Roman" w:cs="Times New Roman"/>
+        </w:rPr>
+        <w:t>their</w:t>
+      </w:r>
+      <w:r>
+        <w:rPr>
+          <w:rFonts w:ascii="Times New Roman" w:hAnsi="Times New Roman" w:cs="Times New Roman"/>
+        </w:rPr>
+        <w:t xml:space="preserve"> first 14 days of postnatal life than female </w:t>
+      </w:r>
+      <w:r>
+        <w:rPr>
+          <w:rFonts w:ascii="Times New Roman" w:hAnsi="Times New Roman" w:cs="Times New Roman"/>
+          <w:i/>
+          <w:iCs/>
+        </w:rPr>
+        <w:t>Gdf15</w:t>
+      </w:r>
+      <w:r>
+        <w:rPr>
+          <w:rFonts w:ascii="Times New Roman" w:hAnsi="Times New Roman" w:cs="Times New Roman"/>
+          <w:i/>
+          <w:iCs/>
+          <w:vertAlign w:val="superscript"/>
+        </w:rPr>
+        <w:t>+/+</w:t>
+      </w:r>
+      <w:r>
+        <w:rPr>
+          <w:rFonts w:ascii="Times New Roman" w:hAnsi="Times New Roman" w:cs="Times New Roman"/>
+          <w:vertAlign w:val="superscript"/>
+        </w:rPr>
+        <w:t xml:space="preserve"> </w:t>
+      </w:r>
+      <w:r>
+        <w:rPr>
+          <w:rFonts w:ascii="Times New Roman" w:hAnsi="Times New Roman" w:cs="Times New Roman"/>
+        </w:rPr>
+        <w:t xml:space="preserve">pups. Currently, it is unclear what drives this change, and future studies should evaluate this phenomenon to understand what mechanisms drive changes in growth and whether that increase in body weight results in </w:t>
+      </w:r>
+      <w:r>
+        <w:rPr>
+          <w:rFonts w:ascii="Times New Roman" w:hAnsi="Times New Roman" w:cs="Times New Roman"/>
+        </w:rPr>
+        <w:t>impaired</w:t>
+      </w:r>
+      <w:r>
+        <w:rPr>
+          <w:rFonts w:ascii="Times New Roman" w:hAnsi="Times New Roman" w:cs="Times New Roman"/>
+        </w:rPr>
+        <w:t xml:space="preserve"> metabolic health later in life. </w:t>
+      </w:r>
+    </w:p>
+    <w:p>
+      <w:pPr>
         <w:pStyle w:val="Heading1"/>
         <w:rPr>
           <w:rFonts w:cs="Times New Roman"/>
@@ -4199,6 +5175,51 @@
         </w:rPr>
         <w:t>Discussion</w:t>
       </w:r>
+    </w:p>
+    <w:p>
+      <w:pPr>
+        <w:pStyle w:val="ListParagraph"/>
+        <w:numPr>
+          <w:ilvl w:val="0"/>
+          <w:numId w:val="2"/>
+        </w:numPr>
+      </w:pPr>
+      <w:r>
+        <w:t>GDF15 is known to be elevated/reduced in complications of pregnancy.</w:t>
+      </w:r>
+    </w:p>
+    <w:p>
+      <w:pPr>
+        <w:pStyle w:val="ListParagraph"/>
+        <w:numPr>
+          <w:ilvl w:val="0"/>
+          <w:numId w:val="2"/>
+        </w:numPr>
+      </w:pPr>
+      <w:r>
+        <w:t>Similar to KO models in mice, we find</w:t>
+      </w:r>
+    </w:p>
+    <w:p>
+      <w:pPr>
+        <w:pStyle w:val="ListParagraph"/>
+        <w:numPr>
+          <w:ilvl w:val="0"/>
+          <w:numId w:val="2"/>
+        </w:numPr>
+      </w:pPr>
+      <w:r>
+        <w:t>Dissimilar to other KO models in mice, we find</w:t>
+      </w:r>
+    </w:p>
+    <w:p>
+      <w:pPr>
+        <w:pStyle w:val="ListParagraph"/>
+        <w:numPr>
+          <w:ilvl w:val="0"/>
+          <w:numId w:val="2"/>
+        </w:numPr>
+      </w:pPr>
     </w:p>
     <w:p>
       <w:pPr>
@@ -4389,7 +5410,7 @@
       <w:r>
         <w:rPr>
           <w:rFonts w:ascii="Times New Roman" w:hAnsi="Times New Roman" w:cs="Times New Roman"/>
-          <w:rPrChange w:id="1" w:author="Molly Mulcahy" w:date="2022-05-16T11:58:00Z">
+          <w:rPrChange w:id="2" w:author="Molly Mulcahy" w:date="2022-05-16T11:58:00Z">
             <w:rPr/>
           </w:rPrChange>
         </w:rPr>
@@ -4425,24 +5446,44 @@
       </w:r>
     </w:p>
   </w:comment>
+  <w:comment w:id="1" w:author="Molly Carter" w:date="2022-10-12T15:24:00Z" w:initials="MC">
+    <w:p>
+      <w:r>
+        <w:rPr>
+          <w:rStyle w:val="CommentReference"/>
+        </w:rPr>
+        <w:annotationRef/>
+      </w:r>
+      <w:r>
+        <w:rPr>
+          <w:sz w:val="20"/>
+          <w:szCs w:val="20"/>
+        </w:rPr>
+        <w:t>Quantify appropriately</w:t>
+      </w:r>
+    </w:p>
+  </w:comment>
 </w:comments>
 </file>
 
 <file path=word/commentsExtended.xml><?xml version="1.0" encoding="utf-8"?>
 <w15:commentsEx xmlns:wpc="http://schemas.microsoft.com/office/word/2010/wordprocessingCanvas" xmlns:cx="http://schemas.microsoft.com/office/drawing/2014/chartex" xmlns:cx1="http://schemas.microsoft.com/office/drawing/2015/9/8/chartex" xmlns:cx2="http://schemas.microsoft.com/office/drawing/2015/10/21/chartex" xmlns:cx3="http://schemas.microsoft.com/office/drawing/2016/5/9/chartex" xmlns:cx4="http://schemas.microsoft.com/office/drawing/2016/5/10/chartex" xmlns:cx5="http://schemas.microsoft.com/office/drawing/2016/5/11/chartex" xmlns:cx6="http://schemas.microsoft.com/office/drawing/2016/5/12/chartex" xmlns:cx7="http://schemas.microsoft.com/office/drawing/2016/5/13/chartex" xmlns:cx8="http://schemas.microsoft.com/office/drawing/2016/5/14/chartex" xmlns:mc="http://schemas.openxmlformats.org/markup-compatibility/2006" xmlns:aink="http://schemas.microsoft.com/office/drawing/2016/ink" xmlns:am3d="http://schemas.microsoft.com/office/drawing/2017/model3d" xmlns:o="urn:schemas-microsoft-com:office:office" xmlns:oel="http://schemas.microsoft.com/office/2019/extlst" xmlns:r="http://schemas.openxmlformats.org/officeDocument/2006/relationships" xmlns:m="http://schemas.openxmlformats.org/officeDocument/2006/math" xmlns:v="urn:schemas-microsoft-com:vml" xmlns:wp14="http://schemas.microsoft.com/office/word/2010/wordprocessingDrawing" xmlns:wp="http://schemas.openxmlformats.org/drawingml/2006/wordprocessingDrawing" xmlns:w10="urn:schemas-microsoft-com:office:word" xmlns:w="http://schemas.openxmlformats.org/wordprocessingml/2006/main" xmlns:w14="http://schemas.microsoft.com/office/word/2010/wordml" xmlns:w15="http://schemas.microsoft.com/office/word/2012/wordml" xmlns:w16cex="http://schemas.microsoft.com/office/word/2018/wordml/cex" xmlns:w16cid="http://schemas.microsoft.com/office/word/2016/wordml/cid" xmlns:w16="http://schemas.microsoft.com/office/word/2018/wordml" xmlns:w16sdtdh="http://schemas.microsoft.com/office/word/2020/wordml/sdtdatahash" xmlns:w16se="http://schemas.microsoft.com/office/word/2015/wordml/symex" xmlns:wpg="http://schemas.microsoft.com/office/word/2010/wordprocessingGroup" xmlns:wpi="http://schemas.microsoft.com/office/word/2010/wordprocessingInk" xmlns:wne="http://schemas.microsoft.com/office/word/2006/wordml" xmlns:wps="http://schemas.microsoft.com/office/word/2010/wordprocessingShape" mc:Ignorable="w14 w15 w16se w16cid w16 w16cex w16sdtdh wp14">
   <w15:commentEx w15:paraId="3CF32D59" w15:done="0"/>
+  <w15:commentEx w15:paraId="219C6B22" w15:done="0"/>
 </w15:commentsEx>
 </file>
 
 <file path=word/commentsExtensible.xml><?xml version="1.0" encoding="utf-8"?>
 <w16cex:commentsExtensible xmlns:wpc="http://schemas.microsoft.com/office/word/2010/wordprocessingCanvas" xmlns:cx="http://schemas.microsoft.com/office/drawing/2014/chartex" xmlns:cx1="http://schemas.microsoft.com/office/drawing/2015/9/8/chartex" xmlns:cx2="http://schemas.microsoft.com/office/drawing/2015/10/21/chartex" xmlns:cx3="http://schemas.microsoft.com/office/drawing/2016/5/9/chartex" xmlns:cx4="http://schemas.microsoft.com/office/drawing/2016/5/10/chartex" xmlns:cx5="http://schemas.microsoft.com/office/drawing/2016/5/11/chartex" xmlns:cx6="http://schemas.microsoft.com/office/drawing/2016/5/12/chartex" xmlns:cx7="http://schemas.microsoft.com/office/drawing/2016/5/13/chartex" xmlns:cx8="http://schemas.microsoft.com/office/drawing/2016/5/14/chartex" xmlns:mc="http://schemas.openxmlformats.org/markup-compatibility/2006" xmlns:aink="http://schemas.microsoft.com/office/drawing/2016/ink" xmlns:am3d="http://schemas.microsoft.com/office/drawing/2017/model3d" xmlns:o="urn:schemas-microsoft-com:office:office" xmlns:oel="http://schemas.microsoft.com/office/2019/extlst" xmlns:r="http://schemas.openxmlformats.org/officeDocument/2006/relationships" xmlns:m="http://schemas.openxmlformats.org/officeDocument/2006/math" xmlns:v="urn:schemas-microsoft-com:vml" xmlns:wp14="http://schemas.microsoft.com/office/word/2010/wordprocessingDrawing" xmlns:wp="http://schemas.openxmlformats.org/drawingml/2006/wordprocessingDrawing" xmlns:w10="urn:schemas-microsoft-com:office:word" xmlns:w="http://schemas.openxmlformats.org/wordprocessingml/2006/main" xmlns:w14="http://schemas.microsoft.com/office/word/2010/wordml" xmlns:w15="http://schemas.microsoft.com/office/word/2012/wordml" xmlns:w16cex="http://schemas.microsoft.com/office/word/2018/wordml/cex" xmlns:w16cid="http://schemas.microsoft.com/office/word/2016/wordml/cid" xmlns:w16="http://schemas.microsoft.com/office/word/2018/wordml" xmlns:w16sdtdh="http://schemas.microsoft.com/office/word/2020/wordml/sdtdatahash" xmlns:w16se="http://schemas.microsoft.com/office/word/2015/wordml/symex" xmlns:wpg="http://schemas.microsoft.com/office/word/2010/wordprocessingGroup" xmlns:wpi="http://schemas.microsoft.com/office/word/2010/wordprocessingInk" xmlns:wne="http://schemas.microsoft.com/office/word/2006/wordml" xmlns:wps="http://schemas.microsoft.com/office/word/2010/wordprocessingShape" mc:Ignorable="w14 w15 w16se w16cid w16 w16cex w16sdtdh wp14">
   <w16cex:commentExtensible w16cex:durableId="261BD948" w16cex:dateUtc="2022-05-03T20:39:00Z"/>
+  <w16cex:commentExtensible w16cex:durableId="26F15A95" w16cex:dateUtc="2022-10-12T19:24:00Z"/>
 </w16cex:commentsExtensible>
 </file>
 
 <file path=word/commentsIds.xml><?xml version="1.0" encoding="utf-8"?>
 <w16cid:commentsIds xmlns:wpc="http://schemas.microsoft.com/office/word/2010/wordprocessingCanvas" xmlns:cx="http://schemas.microsoft.com/office/drawing/2014/chartex" xmlns:cx1="http://schemas.microsoft.com/office/drawing/2015/9/8/chartex" xmlns:cx2="http://schemas.microsoft.com/office/drawing/2015/10/21/chartex" xmlns:cx3="http://schemas.microsoft.com/office/drawing/2016/5/9/chartex" xmlns:cx4="http://schemas.microsoft.com/office/drawing/2016/5/10/chartex" xmlns:cx5="http://schemas.microsoft.com/office/drawing/2016/5/11/chartex" xmlns:cx6="http://schemas.microsoft.com/office/drawing/2016/5/12/chartex" xmlns:cx7="http://schemas.microsoft.com/office/drawing/2016/5/13/chartex" xmlns:cx8="http://schemas.microsoft.com/office/drawing/2016/5/14/chartex" xmlns:mc="http://schemas.openxmlformats.org/markup-compatibility/2006" xmlns:aink="http://schemas.microsoft.com/office/drawing/2016/ink" xmlns:am3d="http://schemas.microsoft.com/office/drawing/2017/model3d" xmlns:o="urn:schemas-microsoft-com:office:office" xmlns:oel="http://schemas.microsoft.com/office/2019/extlst" xmlns:r="http://schemas.openxmlformats.org/officeDocument/2006/relationships" xmlns:m="http://schemas.openxmlformats.org/officeDocument/2006/math" xmlns:v="urn:schemas-microsoft-com:vml" xmlns:wp14="http://schemas.microsoft.com/office/word/2010/wordprocessingDrawing" xmlns:wp="http://schemas.openxmlformats.org/drawingml/2006/wordprocessingDrawing" xmlns:w10="urn:schemas-microsoft-com:office:word" xmlns:w="http://schemas.openxmlformats.org/wordprocessingml/2006/main" xmlns:w14="http://schemas.microsoft.com/office/word/2010/wordml" xmlns:w15="http://schemas.microsoft.com/office/word/2012/wordml" xmlns:w16cex="http://schemas.microsoft.com/office/word/2018/wordml/cex" xmlns:w16cid="http://schemas.microsoft.com/office/word/2016/wordml/cid" xmlns:w16="http://schemas.microsoft.com/office/word/2018/wordml" xmlns:w16sdtdh="http://schemas.microsoft.com/office/word/2020/wordml/sdtdatahash" xmlns:w16se="http://schemas.microsoft.com/office/word/2015/wordml/symex" xmlns:wpg="http://schemas.microsoft.com/office/word/2010/wordprocessingGroup" xmlns:wpi="http://schemas.microsoft.com/office/word/2010/wordprocessingInk" xmlns:wne="http://schemas.microsoft.com/office/word/2006/wordml" xmlns:wps="http://schemas.microsoft.com/office/word/2010/wordprocessingShape" mc:Ignorable="w14 w15 w16se w16cid w16 w16cex w16sdtdh wp14">
   <w16cid:commentId w16cid:paraId="3CF32D59" w16cid:durableId="261BD948"/>
+  <w16cid:commentId w16cid:paraId="219C6B22" w16cid:durableId="26F15A95"/>
 </w16cid:commentsIds>
 </file>
 
@@ -4716,10 +5757,134 @@
       </w:rPr>
     </w:lvl>
   </w:abstractNum>
+  <w:abstractNum w:abstractNumId="1" w15:restartNumberingAfterBreak="0">
+    <w:nsid w:val="70FC3B17"/>
+    <w:multiLevelType w:val="hybridMultilevel"/>
+    <w:tmpl w:val="1F0688D4"/>
+    <w:lvl w:ilvl="0" w:tplc="04090001">
+      <w:start w:val="1"/>
+      <w:numFmt w:val="bullet"/>
+      <w:lvlText w:val=""/>
+      <w:lvlJc w:val="left"/>
+      <w:pPr>
+        <w:ind w:left="720" w:hanging="360"/>
+      </w:pPr>
+      <w:rPr>
+        <w:rFonts w:ascii="Symbol" w:hAnsi="Symbol" w:hint="default"/>
+      </w:rPr>
+    </w:lvl>
+    <w:lvl w:ilvl="1" w:tplc="04090003" w:tentative="1">
+      <w:start w:val="1"/>
+      <w:numFmt w:val="bullet"/>
+      <w:lvlText w:val="o"/>
+      <w:lvlJc w:val="left"/>
+      <w:pPr>
+        <w:ind w:left="1440" w:hanging="360"/>
+      </w:pPr>
+      <w:rPr>
+        <w:rFonts w:ascii="Courier New" w:hAnsi="Courier New" w:cs="Courier New" w:hint="default"/>
+      </w:rPr>
+    </w:lvl>
+    <w:lvl w:ilvl="2" w:tplc="04090005" w:tentative="1">
+      <w:start w:val="1"/>
+      <w:numFmt w:val="bullet"/>
+      <w:lvlText w:val=""/>
+      <w:lvlJc w:val="left"/>
+      <w:pPr>
+        <w:ind w:left="2160" w:hanging="360"/>
+      </w:pPr>
+      <w:rPr>
+        <w:rFonts w:ascii="Wingdings" w:hAnsi="Wingdings" w:hint="default"/>
+      </w:rPr>
+    </w:lvl>
+    <w:lvl w:ilvl="3" w:tplc="04090001" w:tentative="1">
+      <w:start w:val="1"/>
+      <w:numFmt w:val="bullet"/>
+      <w:lvlText w:val=""/>
+      <w:lvlJc w:val="left"/>
+      <w:pPr>
+        <w:ind w:left="2880" w:hanging="360"/>
+      </w:pPr>
+      <w:rPr>
+        <w:rFonts w:ascii="Symbol" w:hAnsi="Symbol" w:hint="default"/>
+      </w:rPr>
+    </w:lvl>
+    <w:lvl w:ilvl="4" w:tplc="04090003" w:tentative="1">
+      <w:start w:val="1"/>
+      <w:numFmt w:val="bullet"/>
+      <w:lvlText w:val="o"/>
+      <w:lvlJc w:val="left"/>
+      <w:pPr>
+        <w:ind w:left="3600" w:hanging="360"/>
+      </w:pPr>
+      <w:rPr>
+        <w:rFonts w:ascii="Courier New" w:hAnsi="Courier New" w:cs="Courier New" w:hint="default"/>
+      </w:rPr>
+    </w:lvl>
+    <w:lvl w:ilvl="5" w:tplc="04090005" w:tentative="1">
+      <w:start w:val="1"/>
+      <w:numFmt w:val="bullet"/>
+      <w:lvlText w:val=""/>
+      <w:lvlJc w:val="left"/>
+      <w:pPr>
+        <w:ind w:left="4320" w:hanging="360"/>
+      </w:pPr>
+      <w:rPr>
+        <w:rFonts w:ascii="Wingdings" w:hAnsi="Wingdings" w:hint="default"/>
+      </w:rPr>
+    </w:lvl>
+    <w:lvl w:ilvl="6" w:tplc="04090001" w:tentative="1">
+      <w:start w:val="1"/>
+      <w:numFmt w:val="bullet"/>
+      <w:lvlText w:val=""/>
+      <w:lvlJc w:val="left"/>
+      <w:pPr>
+        <w:ind w:left="5040" w:hanging="360"/>
+      </w:pPr>
+      <w:rPr>
+        <w:rFonts w:ascii="Symbol" w:hAnsi="Symbol" w:hint="default"/>
+      </w:rPr>
+    </w:lvl>
+    <w:lvl w:ilvl="7" w:tplc="04090003" w:tentative="1">
+      <w:start w:val="1"/>
+      <w:numFmt w:val="bullet"/>
+      <w:lvlText w:val="o"/>
+      <w:lvlJc w:val="left"/>
+      <w:pPr>
+        <w:ind w:left="5760" w:hanging="360"/>
+      </w:pPr>
+      <w:rPr>
+        <w:rFonts w:ascii="Courier New" w:hAnsi="Courier New" w:cs="Courier New" w:hint="default"/>
+      </w:rPr>
+    </w:lvl>
+    <w:lvl w:ilvl="8" w:tplc="04090005" w:tentative="1">
+      <w:start w:val="1"/>
+      <w:numFmt w:val="bullet"/>
+      <w:lvlText w:val=""/>
+      <w:lvlJc w:val="left"/>
+      <w:pPr>
+        <w:ind w:left="6480" w:hanging="360"/>
+      </w:pPr>
+      <w:rPr>
+        <w:rFonts w:ascii="Wingdings" w:hAnsi="Wingdings" w:hint="default"/>
+      </w:rPr>
+    </w:lvl>
+  </w:abstractNum>
   <w:num w:numId="1" w16cid:durableId="1205020059">
     <w:abstractNumId w:val="0"/>
   </w:num>
+  <w:num w:numId="2" w16cid:durableId="1124928381">
+    <w:abstractNumId w:val="1"/>
+  </w:num>
 </w:numbering>
+</file>
+
+<file path=word/people.xml><?xml version="1.0" encoding="utf-8"?>
+<w15:people xmlns:wpc="http://schemas.microsoft.com/office/word/2010/wordprocessingCanvas" xmlns:cx="http://schemas.microsoft.com/office/drawing/2014/chartex" xmlns:cx1="http://schemas.microsoft.com/office/drawing/2015/9/8/chartex" xmlns:cx2="http://schemas.microsoft.com/office/drawing/2015/10/21/chartex" xmlns:cx3="http://schemas.microsoft.com/office/drawing/2016/5/9/chartex" xmlns:cx4="http://schemas.microsoft.com/office/drawing/2016/5/10/chartex" xmlns:cx5="http://schemas.microsoft.com/office/drawing/2016/5/11/chartex" xmlns:cx6="http://schemas.microsoft.com/office/drawing/2016/5/12/chartex" xmlns:cx7="http://schemas.microsoft.com/office/drawing/2016/5/13/chartex" xmlns:cx8="http://schemas.microsoft.com/office/drawing/2016/5/14/chartex" xmlns:mc="http://schemas.openxmlformats.org/markup-compatibility/2006" xmlns:aink="http://schemas.microsoft.com/office/drawing/2016/ink" xmlns:am3d="http://schemas.microsoft.com/office/drawing/2017/model3d" xmlns:o="urn:schemas-microsoft-com:office:office" xmlns:oel="http://schemas.microsoft.com/office/2019/extlst" xmlns:r="http://schemas.openxmlformats.org/officeDocument/2006/relationships" xmlns:m="http://schemas.openxmlformats.org/officeDocument/2006/math" xmlns:v="urn:schemas-microsoft-com:vml" xmlns:wp14="http://schemas.microsoft.com/office/word/2010/wordprocessingDrawing" xmlns:wp="http://schemas.openxmlformats.org/drawingml/2006/wordprocessingDrawing" xmlns:w10="urn:schemas-microsoft-com:office:word" xmlns:w="http://schemas.openxmlformats.org/wordprocessingml/2006/main" xmlns:w14="http://schemas.microsoft.com/office/word/2010/wordml" xmlns:w15="http://schemas.microsoft.com/office/word/2012/wordml" xmlns:w16cex="http://schemas.microsoft.com/office/word/2018/wordml/cex" xmlns:w16cid="http://schemas.microsoft.com/office/word/2016/wordml/cid" xmlns:w16="http://schemas.microsoft.com/office/word/2018/wordml" xmlns:w16sdtdh="http://schemas.microsoft.com/office/word/2020/wordml/sdtdatahash" xmlns:w16se="http://schemas.microsoft.com/office/word/2015/wordml/symex" xmlns:wpg="http://schemas.microsoft.com/office/word/2010/wordprocessingGroup" xmlns:wpi="http://schemas.microsoft.com/office/word/2010/wordprocessingInk" xmlns:wne="http://schemas.microsoft.com/office/word/2006/wordml" xmlns:wps="http://schemas.microsoft.com/office/word/2010/wordprocessingShape" mc:Ignorable="w14 w15 w16se w16cid w16 w16cex w16sdtdh wp14">
+  <w15:person w15:author="Molly Carter">
+    <w15:presenceInfo w15:providerId="Windows Live" w15:userId="80b2a043931789ab"/>
+  </w15:person>
+</w15:people>
 </file>
 
 <file path=word/styles.xml><?xml version="1.0" encoding="utf-8"?>

</xml_diff>

<commit_message>
finished modeling for postnatal growth, included figures 3-7 in the illustrator file
</commit_message>
<xml_diff>
--- a/Manuscripts/GDF15 during Pregnancy/GDF15.Manuscript.docx
+++ b/Manuscripts/GDF15 during Pregnancy/GDF15.Manuscript.docx
@@ -26,25 +26,13 @@
         <w:rPr>
           <w:rFonts w:ascii="Times New Roman" w:hAnsi="Times New Roman" w:cs="Times New Roman"/>
         </w:rPr>
-        <w:t xml:space="preserve">GDF15 knockout does not impact maternal food intake or body composition but increases </w:t>
-      </w:r>
-      <w:r>
-        <w:rPr>
-          <w:rFonts w:ascii="Times New Roman" w:hAnsi="Times New Roman" w:cs="Times New Roman"/>
-        </w:rPr>
-        <w:t xml:space="preserve">female </w:t>
-      </w:r>
-      <w:r>
-        <w:rPr>
-          <w:rFonts w:ascii="Times New Roman" w:hAnsi="Times New Roman" w:cs="Times New Roman"/>
-        </w:rPr>
-        <w:t>offspring bodyweight in the first 14 days of life</w:t>
-      </w:r>
-      <w:r>
-        <w:rPr>
-          <w:rFonts w:ascii="Times New Roman" w:hAnsi="Times New Roman" w:cs="Times New Roman"/>
-        </w:rPr>
-        <w:t xml:space="preserve"> </w:t>
+        <w:t xml:space="preserve">GDF15 knockout </w:t>
+      </w:r>
+      <w:r>
+        <w:rPr>
+          <w:rFonts w:ascii="Times New Roman" w:hAnsi="Times New Roman" w:cs="Times New Roman"/>
+        </w:rPr>
+        <w:t>does not impact perinatal body weight or neonatal outcomes in mice</w:t>
       </w:r>
     </w:p>
     <w:p>
@@ -89,9 +77,24 @@
       <w:r>
         <w:rPr>
           <w:rFonts w:ascii="Times New Roman" w:hAnsi="Times New Roman" w:cs="Times New Roman"/>
-        </w:rPr>
-        <w:t>, Noura</w:t>
-      </w:r>
+          <w:vertAlign w:val="superscript"/>
+        </w:rPr>
+        <w:t>1</w:t>
+      </w:r>
+      <w:r>
+        <w:rPr>
+          <w:rFonts w:ascii="Times New Roman" w:hAnsi="Times New Roman" w:cs="Times New Roman"/>
+        </w:rPr>
+        <w:t xml:space="preserve">, </w:t>
+      </w:r>
+      <w:proofErr w:type="spellStart"/>
+      <w:r>
+        <w:rPr>
+          <w:rFonts w:ascii="Times New Roman" w:hAnsi="Times New Roman" w:cs="Times New Roman"/>
+        </w:rPr>
+        <w:t>Noura</w:t>
+      </w:r>
+      <w:proofErr w:type="spellEnd"/>
       <w:r>
         <w:rPr>
           <w:rFonts w:ascii="Times New Roman" w:hAnsi="Times New Roman" w:cs="Times New Roman"/>
@@ -101,9 +104,24 @@
       <w:r>
         <w:rPr>
           <w:rFonts w:ascii="Times New Roman" w:hAnsi="Times New Roman" w:cs="Times New Roman"/>
-        </w:rPr>
-        <w:t>, JeAnna</w:t>
-      </w:r>
+          <w:vertAlign w:val="superscript"/>
+        </w:rPr>
+        <w:t>1</w:t>
+      </w:r>
+      <w:r>
+        <w:rPr>
+          <w:rFonts w:ascii="Times New Roman" w:hAnsi="Times New Roman" w:cs="Times New Roman"/>
+        </w:rPr>
+        <w:t xml:space="preserve">, </w:t>
+      </w:r>
+      <w:proofErr w:type="spellStart"/>
+      <w:r>
+        <w:rPr>
+          <w:rFonts w:ascii="Times New Roman" w:hAnsi="Times New Roman" w:cs="Times New Roman"/>
+        </w:rPr>
+        <w:t>JeAnna</w:t>
+      </w:r>
+      <w:proofErr w:type="spellEnd"/>
       <w:r>
         <w:rPr>
           <w:rFonts w:ascii="Times New Roman" w:hAnsi="Times New Roman" w:cs="Times New Roman"/>
@@ -113,9 +131,24 @@
       <w:r>
         <w:rPr>
           <w:rFonts w:ascii="Times New Roman" w:hAnsi="Times New Roman" w:cs="Times New Roman"/>
-        </w:rPr>
-        <w:t>, Haijing</w:t>
-      </w:r>
+          <w:vertAlign w:val="superscript"/>
+        </w:rPr>
+        <w:t>1</w:t>
+      </w:r>
+      <w:r>
+        <w:rPr>
+          <w:rFonts w:ascii="Times New Roman" w:hAnsi="Times New Roman" w:cs="Times New Roman"/>
+        </w:rPr>
+        <w:t xml:space="preserve">, </w:t>
+      </w:r>
+      <w:proofErr w:type="spellStart"/>
+      <w:r>
+        <w:rPr>
+          <w:rFonts w:ascii="Times New Roman" w:hAnsi="Times New Roman" w:cs="Times New Roman"/>
+        </w:rPr>
+        <w:t>Haijing</w:t>
+      </w:r>
+      <w:proofErr w:type="spellEnd"/>
       <w:r>
         <w:rPr>
           <w:rFonts w:ascii="Times New Roman" w:hAnsi="Times New Roman" w:cs="Times New Roman"/>
@@ -125,6 +158,13 @@
       <w:r>
         <w:rPr>
           <w:rFonts w:ascii="Times New Roman" w:hAnsi="Times New Roman" w:cs="Times New Roman"/>
+          <w:vertAlign w:val="superscript"/>
+        </w:rPr>
+        <w:t>2</w:t>
+      </w:r>
+      <w:r>
+        <w:rPr>
+          <w:rFonts w:ascii="Times New Roman" w:hAnsi="Times New Roman" w:cs="Times New Roman"/>
         </w:rPr>
         <w:t xml:space="preserve">, </w:t>
       </w:r>
@@ -145,6 +185,13 @@
       <w:r>
         <w:rPr>
           <w:rFonts w:ascii="Times New Roman" w:hAnsi="Times New Roman" w:cs="Times New Roman"/>
+          <w:vertAlign w:val="superscript"/>
+        </w:rPr>
+        <w:t>3</w:t>
+      </w:r>
+      <w:r>
+        <w:rPr>
+          <w:rFonts w:ascii="Times New Roman" w:hAnsi="Times New Roman" w:cs="Times New Roman"/>
         </w:rPr>
         <w:t xml:space="preserve"> </w:t>
       </w:r>
@@ -163,6 +210,13 @@
       <w:r>
         <w:rPr>
           <w:rFonts w:ascii="Times New Roman" w:hAnsi="Times New Roman" w:cs="Times New Roman"/>
+          <w:vertAlign w:val="superscript"/>
+        </w:rPr>
+        <w:t>2</w:t>
+      </w:r>
+      <w:r>
+        <w:rPr>
+          <w:rFonts w:ascii="Times New Roman" w:hAnsi="Times New Roman" w:cs="Times New Roman"/>
         </w:rPr>
         <w:t>, Dave</w:t>
       </w:r>
@@ -171,6 +225,13 @@
           <w:rFonts w:ascii="Times New Roman" w:hAnsi="Times New Roman" w:cs="Times New Roman"/>
         </w:rPr>
         <w:t xml:space="preserve"> Bridges</w:t>
+      </w:r>
+      <w:r>
+        <w:rPr>
+          <w:rFonts w:ascii="Times New Roman" w:hAnsi="Times New Roman" w:cs="Times New Roman"/>
+          <w:vertAlign w:val="superscript"/>
+        </w:rPr>
+        <w:t>1</w:t>
       </w:r>
     </w:p>
     <w:p>
@@ -205,6 +266,66 @@
           <w:bCs/>
         </w:rPr>
       </w:pPr>
+    </w:p>
+    <w:p>
+      <w:pPr>
+        <w:rPr>
+          <w:rFonts w:ascii="Times New Roman" w:hAnsi="Times New Roman" w:cs="Times New Roman"/>
+        </w:rPr>
+      </w:pPr>
+      <w:r>
+        <w:rPr>
+          <w:rFonts w:ascii="Times New Roman" w:hAnsi="Times New Roman" w:cs="Times New Roman"/>
+          <w:vertAlign w:val="superscript"/>
+        </w:rPr>
+        <w:t>1</w:t>
+      </w:r>
+      <w:r>
+        <w:rPr>
+          <w:rFonts w:ascii="Times New Roman" w:hAnsi="Times New Roman" w:cs="Times New Roman"/>
+        </w:rPr>
+        <w:t>University of Michigan School of Public Health, Department of Nutritional Sciences</w:t>
+      </w:r>
+    </w:p>
+    <w:p>
+      <w:pPr>
+        <w:rPr>
+          <w:rFonts w:ascii="Times New Roman" w:hAnsi="Times New Roman" w:cs="Times New Roman"/>
+        </w:rPr>
+      </w:pPr>
+      <w:r>
+        <w:rPr>
+          <w:rFonts w:ascii="Times New Roman" w:hAnsi="Times New Roman" w:cs="Times New Roman"/>
+          <w:vertAlign w:val="superscript"/>
+        </w:rPr>
+        <w:t>2</w:t>
+      </w:r>
+      <w:r>
+        <w:rPr>
+          <w:rFonts w:ascii="Times New Roman" w:hAnsi="Times New Roman" w:cs="Times New Roman"/>
+        </w:rPr>
+        <w:t>Michigan Medicine, Department of Pediatric Endocrinology</w:t>
+      </w:r>
+    </w:p>
+    <w:p>
+      <w:pPr>
+        <w:rPr>
+          <w:rFonts w:ascii="Times New Roman" w:hAnsi="Times New Roman" w:cs="Times New Roman"/>
+        </w:rPr>
+      </w:pPr>
+      <w:r>
+        <w:rPr>
+          <w:rFonts w:ascii="Times New Roman" w:hAnsi="Times New Roman" w:cs="Times New Roman"/>
+          <w:vertAlign w:val="superscript"/>
+        </w:rPr>
+        <w:t>3</w:t>
+      </w:r>
+      <w:r>
+        <w:rPr>
+          <w:rFonts w:ascii="Times New Roman" w:hAnsi="Times New Roman" w:cs="Times New Roman"/>
+        </w:rPr>
+        <w:t>Michigan Medicine, Department of Surgery</w:t>
+      </w:r>
     </w:p>
     <w:p>
       <w:pPr>
@@ -483,10 +604,16 @@
     <w:p/>
     <w:p>
       <w:r>
-        <w:t xml:space="preserve">Growth-like differentiating factor 15 (Gdf15) was </w:t>
-      </w:r>
-      <w:r>
-        <w:t xml:space="preserve"> first  described  in  XXX by XXX. </w:t>
+        <w:t>Growth-like differentiating factor 15 (Gdf15) was</w:t>
+      </w:r>
+      <w:r>
+        <w:t xml:space="preserve"> first d</w:t>
+      </w:r>
+      <w:r>
+        <w:t>iscovered</w:t>
+      </w:r>
+      <w:r>
+        <w:t xml:space="preserve">  in  XXX by XXX. </w:t>
       </w:r>
       <w:r>
         <w:t xml:space="preserve"> GDF15 is known to increase in response to many physiological states; such as cardiomyopathy, cachexia of cancer, acute exercise, and most relevant to this work, during pregnancy.</w:t>
@@ -495,7 +622,13 @@
         <w:t xml:space="preserve"> GDF15 </w:t>
       </w:r>
       <w:r>
-        <w:t xml:space="preserve">reaches its highest levels in pregnant women, as it is produced  by the placenta. </w:t>
+        <w:t xml:space="preserve">reaches its highest levels in pregnant women, as it is </w:t>
+      </w:r>
+      <w:r>
+        <w:t>heavily expressed and secreted into maternal circulation</w:t>
+      </w:r>
+      <w:r>
+        <w:t xml:space="preserve"> by the placenta. </w:t>
       </w:r>
     </w:p>
     <w:p/>
@@ -521,6 +654,9 @@
       <w:r>
         <w:t xml:space="preserve"> in  pregnancy is currently unknown. </w:t>
       </w:r>
+      <w:r>
+        <w:t xml:space="preserve"> Although</w:t>
+      </w:r>
     </w:p>
     <w:p>
       <w:pPr>
@@ -2424,16 +2560,53 @@
         </w:rPr>
         <w:t xml:space="preserve"> with </w:t>
       </w:r>
+      <w:commentRangeStart w:id="1"/>
       <w:r>
         <w:rPr>
           <w:rFonts w:ascii="Times New Roman" w:eastAsia="Times New Roman" w:hAnsi="Times New Roman" w:cs="Times New Roman"/>
         </w:rPr>
-        <w:t>random effect of mouse ID and dam and fixed effect</w:t>
+        <w:t xml:space="preserve">random </w:t>
       </w:r>
       <w:r>
         <w:rPr>
           <w:rFonts w:ascii="Times New Roman" w:eastAsia="Times New Roman" w:hAnsi="Times New Roman" w:cs="Times New Roman"/>
         </w:rPr>
+        <w:t>intercepts</w:t>
+      </w:r>
+      <w:r>
+        <w:rPr>
+          <w:rFonts w:ascii="Times New Roman" w:eastAsia="Times New Roman" w:hAnsi="Times New Roman" w:cs="Times New Roman"/>
+        </w:rPr>
+        <w:t xml:space="preserve"> of </w:t>
+      </w:r>
+      <w:r>
+        <w:rPr>
+          <w:rFonts w:ascii="Times New Roman" w:eastAsia="Times New Roman" w:hAnsi="Times New Roman" w:cs="Times New Roman"/>
+        </w:rPr>
+        <w:t xml:space="preserve">unique dam and pup identifiers, random slope </w:t>
+      </w:r>
+      <w:r>
+        <w:rPr>
+          <w:rFonts w:ascii="Times New Roman" w:eastAsia="Times New Roman" w:hAnsi="Times New Roman" w:cs="Times New Roman"/>
+        </w:rPr>
+        <w:t xml:space="preserve">effect of </w:t>
+      </w:r>
+      <w:r>
+        <w:rPr>
+          <w:rFonts w:ascii="Times New Roman" w:eastAsia="Times New Roman" w:hAnsi="Times New Roman" w:cs="Times New Roman"/>
+        </w:rPr>
+        <w:t>day on pup identifier</w:t>
+      </w:r>
+      <w:r>
+        <w:rPr>
+          <w:rFonts w:ascii="Times New Roman" w:eastAsia="Times New Roman" w:hAnsi="Times New Roman" w:cs="Times New Roman"/>
+        </w:rPr>
+        <w:t xml:space="preserve"> and fixed effect</w:t>
+      </w:r>
+      <w:r>
+        <w:rPr>
+          <w:rFonts w:ascii="Times New Roman" w:eastAsia="Times New Roman" w:hAnsi="Times New Roman" w:cs="Times New Roman"/>
+        </w:rPr>
         <w:t>s of genotype, age, and sex</w:t>
       </w:r>
       <w:r>
@@ -2442,6 +2615,13 @@
         </w:rPr>
         <w:t xml:space="preserve">. </w:t>
       </w:r>
+      <w:commentRangeEnd w:id="1"/>
+      <w:r>
+        <w:rPr>
+          <w:rStyle w:val="CommentReference"/>
+        </w:rPr>
+        <w:commentReference w:id="1"/>
+      </w:r>
       <w:r>
         <w:rPr>
           <w:rFonts w:ascii="Times New Roman" w:eastAsia="Times New Roman" w:hAnsi="Times New Roman" w:cs="Times New Roman"/>
@@ -2458,22 +2638,28 @@
         <w:rPr>
           <w:rFonts w:ascii="Times New Roman" w:eastAsia="Times New Roman" w:hAnsi="Times New Roman" w:cs="Times New Roman"/>
         </w:rPr>
-        <w:t xml:space="preserve">were assessed using a two-way ANOVA for sex and </w:t>
+        <w:t>were assessed using ANOVA</w:t>
       </w:r>
       <w:r>
         <w:rPr>
           <w:rFonts w:ascii="Times New Roman" w:eastAsia="Times New Roman" w:hAnsi="Times New Roman" w:cs="Times New Roman"/>
         </w:rPr>
-        <w:t>genotype</w:t>
+        <w:t xml:space="preserve"> where </w:t>
       </w:r>
       <w:r>
         <w:rPr>
           <w:rFonts w:ascii="Times New Roman" w:eastAsia="Times New Roman" w:hAnsi="Times New Roman" w:cs="Times New Roman"/>
         </w:rPr>
-        <w:t>, with an interaction between the two. If a significant interaction was observed, sex-stratified models were then used and the p-value for the interaction was reported. Otherwise, sex was used as a covariate in a non-interacting model.</w:t>
+        <w:t>sex was used as a covariate in a non-interacting model.</w:t>
       </w:r>
       <w:r>
         <w:t xml:space="preserve"> </w:t>
+      </w:r>
+      <w:r>
+        <w:rPr>
+          <w:rFonts w:ascii="Times New Roman" w:hAnsi="Times New Roman" w:cs="Times New Roman"/>
+        </w:rPr>
+        <w:t xml:space="preserve">Effect sizes are reported as the effect of that variable on body weight in grams. </w:t>
       </w:r>
       <w:r>
         <w:rPr>
@@ -2701,7 +2887,33 @@
         <w:rPr>
           <w:rFonts w:ascii="Times New Roman" w:hAnsi="Times New Roman" w:cs="Times New Roman"/>
         </w:rPr>
-        <w:t xml:space="preserve"> mated pairs. </w:t>
+        <w:t xml:space="preserve"> mated pairs</w:t>
+      </w:r>
+      <w:r>
+        <w:rPr>
+          <w:rFonts w:ascii="Times New Roman" w:hAnsi="Times New Roman" w:cs="Times New Roman"/>
+        </w:rPr>
+        <w:t xml:space="preserve"> (</w:t>
+      </w:r>
+      <w:r>
+        <w:rPr>
+          <w:rFonts w:ascii="Times New Roman" w:hAnsi="Times New Roman" w:cs="Times New Roman"/>
+          <w:b/>
+          <w:bCs/>
+        </w:rPr>
+        <w:t>Figure 1A&amp;B</w:t>
+      </w:r>
+      <w:r>
+        <w:rPr>
+          <w:rFonts w:ascii="Times New Roman" w:hAnsi="Times New Roman" w:cs="Times New Roman"/>
+        </w:rPr>
+        <w:t>)</w:t>
+      </w:r>
+      <w:r>
+        <w:rPr>
+          <w:rFonts w:ascii="Times New Roman" w:hAnsi="Times New Roman" w:cs="Times New Roman"/>
+        </w:rPr>
+        <w:t xml:space="preserve">. </w:t>
       </w:r>
       <w:r>
         <w:rPr>
@@ -2856,6 +3068,28 @@
         </w:rPr>
         <w:t xml:space="preserve"> counterparts (</w:t>
       </w:r>
+      <w:r>
+        <w:rPr>
+          <w:rFonts w:ascii="Times New Roman" w:hAnsi="Times New Roman" w:cs="Times New Roman"/>
+          <w:b/>
+          <w:bCs/>
+        </w:rPr>
+        <w:t>Figure 3</w:t>
+      </w:r>
+      <w:r>
+        <w:rPr>
+          <w:rFonts w:ascii="Times New Roman" w:hAnsi="Times New Roman" w:cs="Times New Roman"/>
+          <w:b/>
+          <w:bCs/>
+        </w:rPr>
+        <w:t>A</w:t>
+      </w:r>
+      <w:r>
+        <w:rPr>
+          <w:rFonts w:ascii="Times New Roman" w:hAnsi="Times New Roman" w:cs="Times New Roman"/>
+        </w:rPr>
+        <w:t xml:space="preserve">, </w:t>
+      </w:r>
       <w:proofErr w:type="spellStart"/>
       <w:r>
         <w:rPr>
@@ -3030,6 +3264,20 @@
           <w:rFonts w:ascii="Times New Roman" w:hAnsi="Times New Roman" w:cs="Times New Roman"/>
         </w:rPr>
         <w:t>er than Gdf15+/+ counterparts (</w:t>
+      </w:r>
+      <w:r>
+        <w:rPr>
+          <w:rFonts w:ascii="Times New Roman" w:hAnsi="Times New Roman" w:cs="Times New Roman"/>
+          <w:b/>
+          <w:bCs/>
+        </w:rPr>
+        <w:t>Figure 3B</w:t>
+      </w:r>
+      <w:r>
+        <w:rPr>
+          <w:rFonts w:ascii="Times New Roman" w:hAnsi="Times New Roman" w:cs="Times New Roman"/>
+        </w:rPr>
+        <w:t xml:space="preserve">, </w:t>
       </w:r>
       <w:proofErr w:type="spellStart"/>
       <w:r>
@@ -3446,7 +3694,33 @@
         <w:rPr>
           <w:rFonts w:ascii="Times New Roman" w:hAnsi="Times New Roman" w:cs="Times New Roman"/>
         </w:rPr>
-        <w:t xml:space="preserve"> ablation on maternal insulin sensitivity during pregnancy. </w:t>
+        <w:t xml:space="preserve"> ablation on maternal insulin sensitivity during pregnancy</w:t>
+      </w:r>
+      <w:r>
+        <w:rPr>
+          <w:rFonts w:ascii="Times New Roman" w:hAnsi="Times New Roman" w:cs="Times New Roman"/>
+        </w:rPr>
+        <w:t xml:space="preserve"> (</w:t>
+      </w:r>
+      <w:r>
+        <w:rPr>
+          <w:rFonts w:ascii="Times New Roman" w:hAnsi="Times New Roman" w:cs="Times New Roman"/>
+          <w:b/>
+          <w:bCs/>
+        </w:rPr>
+        <w:t>Figure 4A</w:t>
+      </w:r>
+      <w:r>
+        <w:rPr>
+          <w:rFonts w:ascii="Times New Roman" w:hAnsi="Times New Roman" w:cs="Times New Roman"/>
+        </w:rPr>
+        <w:t>)</w:t>
+      </w:r>
+      <w:r>
+        <w:rPr>
+          <w:rFonts w:ascii="Times New Roman" w:hAnsi="Times New Roman" w:cs="Times New Roman"/>
+        </w:rPr>
+        <w:t xml:space="preserve">. </w:t>
       </w:r>
       <w:r>
         <w:rPr>
@@ -3500,6 +3774,20 @@
         </w:rPr>
         <w:t xml:space="preserve"> dams (</w:t>
       </w:r>
+      <w:r>
+        <w:rPr>
+          <w:rFonts w:ascii="Times New Roman" w:hAnsi="Times New Roman" w:cs="Times New Roman"/>
+          <w:b/>
+          <w:bCs/>
+        </w:rPr>
+        <w:t>Figure 4B</w:t>
+      </w:r>
+      <w:r>
+        <w:rPr>
+          <w:rFonts w:ascii="Times New Roman" w:hAnsi="Times New Roman" w:cs="Times New Roman"/>
+        </w:rPr>
+        <w:t xml:space="preserve">, </w:t>
+      </w:r>
       <w:proofErr w:type="spellStart"/>
       <w:r>
         <w:rPr>
@@ -3551,7 +3839,7 @@
         <w:rPr>
           <w:rFonts w:ascii="Times New Roman" w:hAnsi="Times New Roman" w:cs="Times New Roman"/>
         </w:rPr>
-        <w:t>of the experiment revealed a significant and expected effect of time (duh), and an average of 6.37 mg/dL lower glucose values in -/- dams (</w:t>
+        <w:t>of the experiment revealed a significant and expected effect of time, and an average of 6.37 mg/dL lower glucose values in -/- dams (</w:t>
       </w:r>
       <w:proofErr w:type="spellStart"/>
       <w:r>
@@ -3633,7 +3921,27 @@
         <w:rPr>
           <w:rFonts w:ascii="Times New Roman" w:hAnsi="Times New Roman" w:cs="Times New Roman"/>
         </w:rPr>
-        <w:t xml:space="preserve"> counterparts (p=0.74). The initial rate of drop of blood glucose was </w:t>
+        <w:t xml:space="preserve"> counterparts (</w:t>
+      </w:r>
+      <w:r>
+        <w:rPr>
+          <w:rFonts w:ascii="Times New Roman" w:hAnsi="Times New Roman" w:cs="Times New Roman"/>
+          <w:b/>
+          <w:bCs/>
+        </w:rPr>
+        <w:t>Figure 4C</w:t>
+      </w:r>
+      <w:r>
+        <w:rPr>
+          <w:rFonts w:ascii="Times New Roman" w:hAnsi="Times New Roman" w:cs="Times New Roman"/>
+        </w:rPr>
+        <w:t xml:space="preserve">, </w:t>
+      </w:r>
+      <w:r>
+        <w:rPr>
+          <w:rFonts w:ascii="Times New Roman" w:hAnsi="Times New Roman" w:cs="Times New Roman"/>
+        </w:rPr>
+        <w:t xml:space="preserve">p=0.74). The initial rate of drop of blood glucose was </w:t>
       </w:r>
       <w:r>
         <w:rPr>
@@ -3721,7 +4029,27 @@
         <w:rPr>
           <w:rFonts w:ascii="Times New Roman" w:hAnsi="Times New Roman" w:cs="Times New Roman"/>
         </w:rPr>
-        <w:t>(p=</w:t>
+        <w:t>(</w:t>
+      </w:r>
+      <w:r>
+        <w:rPr>
+          <w:rFonts w:ascii="Times New Roman" w:hAnsi="Times New Roman" w:cs="Times New Roman"/>
+          <w:b/>
+          <w:bCs/>
+        </w:rPr>
+        <w:t>Figure 4D</w:t>
+      </w:r>
+      <w:r>
+        <w:rPr>
+          <w:rFonts w:ascii="Times New Roman" w:hAnsi="Times New Roman" w:cs="Times New Roman"/>
+        </w:rPr>
+        <w:t xml:space="preserve">, </w:t>
+      </w:r>
+      <w:r>
+        <w:rPr>
+          <w:rFonts w:ascii="Times New Roman" w:hAnsi="Times New Roman" w:cs="Times New Roman"/>
+        </w:rPr>
+        <w:t>p=</w:t>
       </w:r>
       <w:r>
         <w:rPr>
@@ -3837,7 +4165,27 @@
         <w:rPr>
           <w:rFonts w:ascii="Times New Roman" w:hAnsi="Times New Roman" w:cs="Times New Roman"/>
         </w:rPr>
-        <w:t xml:space="preserve"> ~ 3 days (p=0.74). </w:t>
+        <w:t xml:space="preserve"> ~ 3 days (</w:t>
+      </w:r>
+      <w:r>
+        <w:rPr>
+          <w:rFonts w:ascii="Times New Roman" w:hAnsi="Times New Roman" w:cs="Times New Roman"/>
+          <w:b/>
+          <w:bCs/>
+        </w:rPr>
+        <w:t>Figure 5A</w:t>
+      </w:r>
+      <w:r>
+        <w:rPr>
+          <w:rFonts w:ascii="Times New Roman" w:hAnsi="Times New Roman" w:cs="Times New Roman"/>
+        </w:rPr>
+        <w:t xml:space="preserve">, </w:t>
+      </w:r>
+      <w:r>
+        <w:rPr>
+          <w:rFonts w:ascii="Times New Roman" w:hAnsi="Times New Roman" w:cs="Times New Roman"/>
+        </w:rPr>
+        <w:t xml:space="preserve">p=0.74). </w:t>
       </w:r>
       <w:r>
         <w:rPr>
@@ -3855,7 +4203,27 @@
         <w:rPr>
           <w:rFonts w:ascii="Times New Roman" w:hAnsi="Times New Roman" w:cs="Times New Roman"/>
         </w:rPr>
-        <w:t xml:space="preserve"> (p=0.76</w:t>
+        <w:t xml:space="preserve"> (</w:t>
+      </w:r>
+      <w:r>
+        <w:rPr>
+          <w:rFonts w:ascii="Times New Roman" w:hAnsi="Times New Roman" w:cs="Times New Roman"/>
+          <w:b/>
+          <w:bCs/>
+        </w:rPr>
+        <w:t>Figure 5B</w:t>
+      </w:r>
+      <w:r>
+        <w:rPr>
+          <w:rFonts w:ascii="Times New Roman" w:hAnsi="Times New Roman" w:cs="Times New Roman"/>
+        </w:rPr>
+        <w:t xml:space="preserve">, </w:t>
+      </w:r>
+      <w:r>
+        <w:rPr>
+          <w:rFonts w:ascii="Times New Roman" w:hAnsi="Times New Roman" w:cs="Times New Roman"/>
+        </w:rPr>
+        <w:t>p=0.76</w:t>
       </w:r>
       <w:r>
         <w:rPr>
@@ -3922,7 +4290,27 @@
         <w:rPr>
           <w:rFonts w:ascii="Times New Roman" w:hAnsi="Times New Roman" w:cs="Times New Roman"/>
         </w:rPr>
-        <w:t>dams (p=0.050).</w:t>
+        <w:t>dams (</w:t>
+      </w:r>
+      <w:r>
+        <w:rPr>
+          <w:rFonts w:ascii="Times New Roman" w:hAnsi="Times New Roman" w:cs="Times New Roman"/>
+          <w:b/>
+          <w:bCs/>
+        </w:rPr>
+        <w:t>Figure 5C</w:t>
+      </w:r>
+      <w:r>
+        <w:rPr>
+          <w:rFonts w:ascii="Times New Roman" w:hAnsi="Times New Roman" w:cs="Times New Roman"/>
+        </w:rPr>
+        <w:t xml:space="preserve">, </w:t>
+      </w:r>
+      <w:r>
+        <w:rPr>
+          <w:rFonts w:ascii="Times New Roman" w:hAnsi="Times New Roman" w:cs="Times New Roman"/>
+        </w:rPr>
+        <w:t>p=0.050).</w:t>
       </w:r>
       <w:r>
         <w:rPr>
@@ -4013,7 +4401,27 @@
         <w:rPr>
           <w:rFonts w:ascii="Times New Roman" w:hAnsi="Times New Roman" w:cs="Times New Roman"/>
         </w:rPr>
-        <w:t>(p=0.15). When comparing litter size, count</w:t>
+        <w:t>(</w:t>
+      </w:r>
+      <w:r>
+        <w:rPr>
+          <w:rFonts w:ascii="Times New Roman" w:hAnsi="Times New Roman" w:cs="Times New Roman"/>
+          <w:b/>
+          <w:bCs/>
+        </w:rPr>
+        <w:t>Figure 5D</w:t>
+      </w:r>
+      <w:r>
+        <w:rPr>
+          <w:rFonts w:ascii="Times New Roman" w:hAnsi="Times New Roman" w:cs="Times New Roman"/>
+        </w:rPr>
+        <w:t xml:space="preserve">, </w:t>
+      </w:r>
+      <w:r>
+        <w:rPr>
+          <w:rFonts w:ascii="Times New Roman" w:hAnsi="Times New Roman" w:cs="Times New Roman"/>
+        </w:rPr>
+        <w:t>p=0.15). When comparing litter size, count</w:t>
       </w:r>
       <w:r>
         <w:rPr>
@@ -4067,7 +4475,27 @@
         <w:rPr>
           <w:rFonts w:ascii="Times New Roman" w:hAnsi="Times New Roman" w:cs="Times New Roman"/>
         </w:rPr>
-        <w:t xml:space="preserve"> larger (p=0.70, 0.46 pups greater on average).</w:t>
+        <w:t xml:space="preserve"> larger (</w:t>
+      </w:r>
+      <w:r>
+        <w:rPr>
+          <w:rFonts w:ascii="Times New Roman" w:hAnsi="Times New Roman" w:cs="Times New Roman"/>
+          <w:b/>
+          <w:bCs/>
+        </w:rPr>
+        <w:t>Figure 5E</w:t>
+      </w:r>
+      <w:r>
+        <w:rPr>
+          <w:rFonts w:ascii="Times New Roman" w:hAnsi="Times New Roman" w:cs="Times New Roman"/>
+        </w:rPr>
+        <w:t xml:space="preserve">, </w:t>
+      </w:r>
+      <w:r>
+        <w:rPr>
+          <w:rFonts w:ascii="Times New Roman" w:hAnsi="Times New Roman" w:cs="Times New Roman"/>
+        </w:rPr>
+        <w:t>p=0.70, 0.46 pups greater on average).</w:t>
       </w:r>
       <w:r>
         <w:rPr>
@@ -4169,6 +4597,20 @@
       <w:r>
         <w:rPr>
           <w:rFonts w:ascii="Times New Roman" w:hAnsi="Times New Roman" w:cs="Times New Roman"/>
+          <w:b/>
+          <w:bCs/>
+        </w:rPr>
+        <w:t>Figure 5F</w:t>
+      </w:r>
+      <w:r>
+        <w:rPr>
+          <w:rFonts w:ascii="Times New Roman" w:hAnsi="Times New Roman" w:cs="Times New Roman"/>
+        </w:rPr>
+        <w:t xml:space="preserve">, </w:t>
+      </w:r>
+      <w:r>
+        <w:rPr>
+          <w:rFonts w:ascii="Times New Roman" w:hAnsi="Times New Roman" w:cs="Times New Roman"/>
         </w:rPr>
         <w:t>p=0.99).</w:t>
       </w:r>
@@ -4357,7 +4799,27 @@
         <w:rPr>
           <w:rFonts w:ascii="Times New Roman" w:hAnsi="Times New Roman" w:cs="Times New Roman"/>
         </w:rPr>
-        <w:t xml:space="preserve">after nursing (p=0.7) or </w:t>
+        <w:t>after nursing (</w:t>
+      </w:r>
+      <w:r>
+        <w:rPr>
+          <w:rFonts w:ascii="Times New Roman" w:hAnsi="Times New Roman" w:cs="Times New Roman"/>
+          <w:b/>
+          <w:bCs/>
+        </w:rPr>
+        <w:t>Figure 6A</w:t>
+      </w:r>
+      <w:r>
+        <w:rPr>
+          <w:rFonts w:ascii="Times New Roman" w:hAnsi="Times New Roman" w:cs="Times New Roman"/>
+        </w:rPr>
+        <w:t xml:space="preserve">, </w:t>
+      </w:r>
+      <w:r>
+        <w:rPr>
+          <w:rFonts w:ascii="Times New Roman" w:hAnsi="Times New Roman" w:cs="Times New Roman"/>
+        </w:rPr>
+        <w:t xml:space="preserve">p=0.7) or </w:t>
       </w:r>
       <w:r>
         <w:rPr>
@@ -4381,7 +4843,27 @@
         <w:rPr>
           <w:rFonts w:ascii="Times New Roman" w:hAnsi="Times New Roman" w:cs="Times New Roman"/>
         </w:rPr>
-        <w:t xml:space="preserve"> pups after nursing (p=0.7)</w:t>
+        <w:t xml:space="preserve"> pups after nursing (</w:t>
+      </w:r>
+      <w:r>
+        <w:rPr>
+          <w:rFonts w:ascii="Times New Roman" w:hAnsi="Times New Roman" w:cs="Times New Roman"/>
+          <w:b/>
+          <w:bCs/>
+        </w:rPr>
+        <w:t>Figure 6B</w:t>
+      </w:r>
+      <w:r>
+        <w:rPr>
+          <w:rFonts w:ascii="Times New Roman" w:hAnsi="Times New Roman" w:cs="Times New Roman"/>
+        </w:rPr>
+        <w:t xml:space="preserve">, </w:t>
+      </w:r>
+      <w:r>
+        <w:rPr>
+          <w:rFonts w:ascii="Times New Roman" w:hAnsi="Times New Roman" w:cs="Times New Roman"/>
+        </w:rPr>
+        <w:t>p=0.7)</w:t>
       </w:r>
       <w:r>
         <w:rPr>
@@ -4411,7 +4893,14 @@
         <w:rPr>
           <w:rFonts w:ascii="Times New Roman" w:hAnsi="Times New Roman" w:cs="Times New Roman"/>
         </w:rPr>
-        <w:t xml:space="preserve"> Next, we evaluated whether the major macronutrient in milk, fat, was changed by </w:t>
+        <w:t xml:space="preserve"> Next, we evaluated </w:t>
+      </w:r>
+      <w:r>
+        <w:rPr>
+          <w:rFonts w:ascii="Times New Roman" w:hAnsi="Times New Roman" w:cs="Times New Roman"/>
+        </w:rPr>
+        <w:lastRenderedPageBreak/>
+        <w:t xml:space="preserve">whether the major macronutrient in milk, fat, was changed by </w:t>
       </w:r>
       <w:r>
         <w:rPr>
@@ -4433,13 +4922,7 @@
         <w:rPr>
           <w:rFonts w:ascii="Times New Roman" w:hAnsi="Times New Roman" w:cs="Times New Roman"/>
         </w:rPr>
-        <w:t>knockout</w:t>
-      </w:r>
-      <w:r>
-        <w:rPr>
-          <w:rFonts w:ascii="Times New Roman" w:hAnsi="Times New Roman" w:cs="Times New Roman"/>
-        </w:rPr>
-        <w:t xml:space="preserve">. To do this, we took whole milk collected between PND 14-17 and evaluated milkfat using the milk </w:t>
+        <w:t xml:space="preserve">knockout. To do this, we took whole milk collected between PND 14-17 and evaluated milkfat using the milk </w:t>
       </w:r>
       <w:proofErr w:type="spellStart"/>
       <w:r>
@@ -4459,26 +4942,98 @@
         <w:rPr>
           <w:rFonts w:ascii="Times New Roman" w:hAnsi="Times New Roman" w:cs="Times New Roman"/>
         </w:rPr>
+        <w:t>, expressing the total milk fat as a percentage</w:t>
+      </w:r>
+      <w:r>
+        <w:rPr>
+          <w:rFonts w:ascii="Times New Roman" w:hAnsi="Times New Roman" w:cs="Times New Roman"/>
+        </w:rPr>
+        <w:t xml:space="preserve">. </w:t>
+      </w:r>
+      <w:r>
+        <w:rPr>
+          <w:rFonts w:ascii="Times New Roman" w:hAnsi="Times New Roman" w:cs="Times New Roman"/>
+        </w:rPr>
+        <w:t xml:space="preserve">We found that milk fat percentage was only 3.1% greater in </w:t>
+      </w:r>
+      <w:r>
+        <w:rPr>
+          <w:rFonts w:ascii="Times New Roman" w:hAnsi="Times New Roman" w:cs="Times New Roman"/>
+          <w:i/>
+          <w:iCs/>
+        </w:rPr>
+        <w:t>Gdf15</w:t>
+      </w:r>
+      <w:r>
+        <w:rPr>
+          <w:rFonts w:ascii="Times New Roman" w:hAnsi="Times New Roman" w:cs="Times New Roman"/>
+          <w:i/>
+          <w:iCs/>
+          <w:vertAlign w:val="superscript"/>
+        </w:rPr>
+        <w:t>+/+</w:t>
+      </w:r>
+      <w:r>
+        <w:rPr>
+          <w:rFonts w:ascii="Times New Roman" w:hAnsi="Times New Roman" w:cs="Times New Roman"/>
+        </w:rPr>
+        <w:t>milk (</w:t>
+      </w:r>
+      <w:r>
+        <w:rPr>
+          <w:rFonts w:ascii="Times New Roman" w:hAnsi="Times New Roman" w:cs="Times New Roman"/>
+          <w:b/>
+          <w:bCs/>
+        </w:rPr>
+        <w:t>Figure 6C</w:t>
+      </w:r>
+      <w:r>
+        <w:rPr>
+          <w:rFonts w:ascii="Times New Roman" w:hAnsi="Times New Roman" w:cs="Times New Roman"/>
+        </w:rPr>
         <w:t xml:space="preserve">, </w:t>
       </w:r>
       <w:r>
         <w:rPr>
           <w:rFonts w:ascii="Times New Roman" w:hAnsi="Times New Roman" w:cs="Times New Roman"/>
         </w:rPr>
-        <w:lastRenderedPageBreak/>
-        <w:t>expressing the total milk fat as a percentage</w:t>
-      </w:r>
-      <w:r>
-        <w:rPr>
-          <w:rFonts w:ascii="Times New Roman" w:hAnsi="Times New Roman" w:cs="Times New Roman"/>
-        </w:rPr>
-        <w:t xml:space="preserve">. </w:t>
-      </w:r>
-      <w:r>
-        <w:rPr>
-          <w:rFonts w:ascii="Times New Roman" w:hAnsi="Times New Roman" w:cs="Times New Roman"/>
-        </w:rPr>
-        <w:t xml:space="preserve">We found that milk fat percentage was only 3.1% greater in </w:t>
+        <w:t>p=0.93)</w:t>
+      </w:r>
+      <w:r>
+        <w:rPr>
+          <w:rFonts w:ascii="Times New Roman" w:hAnsi="Times New Roman" w:cs="Times New Roman"/>
+        </w:rPr>
+        <w:t>.</w:t>
+      </w:r>
+      <w:r>
+        <w:rPr>
+          <w:rFonts w:ascii="Times New Roman" w:hAnsi="Times New Roman" w:cs="Times New Roman"/>
+        </w:rPr>
+        <w:t xml:space="preserve"> </w:t>
+      </w:r>
+      <w:r>
+        <w:rPr>
+          <w:rFonts w:ascii="Times New Roman" w:hAnsi="Times New Roman" w:cs="Times New Roman"/>
+        </w:rPr>
+        <w:t>Despite</w:t>
+      </w:r>
+      <w:r>
+        <w:rPr>
+          <w:rFonts w:ascii="Times New Roman" w:hAnsi="Times New Roman" w:cs="Times New Roman"/>
+        </w:rPr>
+        <w:t xml:space="preserve"> </w:t>
+      </w:r>
+      <w:r>
+        <w:rPr>
+          <w:rFonts w:ascii="Times New Roman" w:hAnsi="Times New Roman" w:cs="Times New Roman"/>
+        </w:rPr>
+        <w:t>reductions</w:t>
+      </w:r>
+      <w:r>
+        <w:rPr>
+          <w:rFonts w:ascii="Times New Roman" w:hAnsi="Times New Roman" w:cs="Times New Roman"/>
+        </w:rPr>
+        <w:t xml:space="preserve"> in maternal levels of </w:t>
       </w:r>
       <w:r>
         <w:rPr>
@@ -4491,17 +5046,409 @@
       <w:r>
         <w:rPr>
           <w:rFonts w:ascii="Times New Roman" w:hAnsi="Times New Roman" w:cs="Times New Roman"/>
-          <w:i/>
-          <w:iCs/>
+        </w:rPr>
+        <w:t xml:space="preserve"> during pregnancy, mammary gland development, and lactation</w:t>
+      </w:r>
+      <w:r>
+        <w:rPr>
+          <w:rFonts w:ascii="Times New Roman" w:hAnsi="Times New Roman" w:cs="Times New Roman"/>
+        </w:rPr>
+        <w:t xml:space="preserve"> </w:t>
+      </w:r>
+      <w:r>
+        <w:rPr>
+          <w:rFonts w:ascii="Times New Roman" w:hAnsi="Times New Roman" w:cs="Times New Roman"/>
+        </w:rPr>
+        <w:t xml:space="preserve">there is no </w:t>
+      </w:r>
+      <w:r>
+        <w:rPr>
+          <w:rFonts w:ascii="Times New Roman" w:hAnsi="Times New Roman" w:cs="Times New Roman"/>
+        </w:rPr>
+        <w:t>apparent</w:t>
+      </w:r>
+      <w:r>
+        <w:rPr>
+          <w:rFonts w:ascii="Times New Roman" w:hAnsi="Times New Roman" w:cs="Times New Roman"/>
+        </w:rPr>
+        <w:t xml:space="preserve"> impact lactation</w:t>
+      </w:r>
+      <w:r>
+        <w:rPr>
+          <w:rFonts w:ascii="Times New Roman" w:hAnsi="Times New Roman" w:cs="Times New Roman"/>
+        </w:rPr>
+        <w:t>al</w:t>
+      </w:r>
+      <w:r>
+        <w:rPr>
+          <w:rFonts w:ascii="Times New Roman" w:hAnsi="Times New Roman" w:cs="Times New Roman"/>
+        </w:rPr>
+        <w:t xml:space="preserve"> volume or </w:t>
+      </w:r>
+      <w:r>
+        <w:rPr>
+          <w:rFonts w:ascii="Times New Roman" w:hAnsi="Times New Roman" w:cs="Times New Roman"/>
+        </w:rPr>
+        <w:t>number</w:t>
+      </w:r>
+      <w:r>
+        <w:rPr>
+          <w:rFonts w:ascii="Times New Roman" w:hAnsi="Times New Roman" w:cs="Times New Roman"/>
+        </w:rPr>
+        <w:t xml:space="preserve"> of calories provided in milk. </w:t>
+      </w:r>
+    </w:p>
+    <w:p>
+      <w:pPr>
+        <w:pStyle w:val="Heading2"/>
+      </w:pPr>
+    </w:p>
+    <w:p>
+      <w:pPr>
+        <w:pStyle w:val="Heading2"/>
+      </w:pPr>
+      <w:r>
+        <w:t>Gdf15</w:t>
+      </w:r>
+      <w:r>
+        <w:rPr>
+          <w:vertAlign w:val="superscript"/>
+        </w:rPr>
+        <w:t>-/-</w:t>
+      </w:r>
+      <w:r>
+        <w:rPr>
+          <w:vertAlign w:val="superscript"/>
+        </w:rPr>
+        <w:t xml:space="preserve"> </w:t>
+      </w:r>
+      <w:r>
+        <w:t>pups</w:t>
+      </w:r>
+      <w:r>
+        <w:t xml:space="preserve"> </w:t>
+      </w:r>
+      <w:r>
+        <w:t xml:space="preserve">accrete body mass at similar rates compared to </w:t>
+      </w:r>
+      <w:r>
+        <w:t xml:space="preserve"> Gdf15</w:t>
+      </w:r>
+      <w:r>
+        <w:rPr>
           <w:vertAlign w:val="superscript"/>
         </w:rPr>
         <w:t>+/+</w:t>
       </w:r>
       <w:r>
-        <w:rPr>
-          <w:rFonts w:ascii="Times New Roman" w:hAnsi="Times New Roman" w:cs="Times New Roman"/>
-        </w:rPr>
-        <w:t>milk (p=0.93)</w:t>
+        <w:t xml:space="preserve"> </w:t>
+      </w:r>
+      <w:r>
+        <w:t>pups</w:t>
+      </w:r>
+    </w:p>
+    <w:p>
+      <w:pPr>
+        <w:spacing w:line="360" w:lineRule="auto"/>
+      </w:pPr>
+      <w:r>
+        <w:rPr>
+          <w:rFonts w:ascii="Times New Roman" w:hAnsi="Times New Roman" w:cs="Times New Roman"/>
+        </w:rPr>
+        <w:t>To assess</w:t>
+      </w:r>
+      <w:r>
+        <w:rPr>
+          <w:rFonts w:ascii="Times New Roman" w:hAnsi="Times New Roman" w:cs="Times New Roman"/>
+        </w:rPr>
+        <w:t xml:space="preserve"> the effect of Gdf15 knockout during pregnancy and lactation on early pup postnatal growth, we weighed male and female offspring of </w:t>
+      </w:r>
+      <w:r>
+        <w:rPr>
+          <w:rFonts w:ascii="Times New Roman" w:hAnsi="Times New Roman" w:cs="Times New Roman"/>
+          <w:i/>
+          <w:iCs/>
+        </w:rPr>
+        <w:t>Gdf15</w:t>
+      </w:r>
+      <w:r>
+        <w:rPr>
+          <w:rFonts w:ascii="Times New Roman" w:hAnsi="Times New Roman" w:cs="Times New Roman"/>
+          <w:i/>
+          <w:iCs/>
+          <w:vertAlign w:val="superscript"/>
+        </w:rPr>
+        <w:t>+/+</w:t>
+      </w:r>
+      <w:r>
+        <w:rPr>
+          <w:rFonts w:ascii="Times New Roman" w:hAnsi="Times New Roman" w:cs="Times New Roman"/>
+        </w:rPr>
+        <w:t xml:space="preserve"> and </w:t>
+      </w:r>
+      <w:r>
+        <w:rPr>
+          <w:rFonts w:ascii="Times New Roman" w:hAnsi="Times New Roman" w:cs="Times New Roman"/>
+          <w:i/>
+          <w:iCs/>
+        </w:rPr>
+        <w:t>Gdf15</w:t>
+      </w:r>
+      <w:r>
+        <w:rPr>
+          <w:rFonts w:ascii="Times New Roman" w:hAnsi="Times New Roman" w:cs="Times New Roman"/>
+          <w:i/>
+          <w:iCs/>
+          <w:vertAlign w:val="superscript"/>
+        </w:rPr>
+        <w:t>-/-</w:t>
+      </w:r>
+      <w:r>
+        <w:rPr>
+          <w:rFonts w:ascii="Times New Roman" w:hAnsi="Times New Roman" w:cs="Times New Roman"/>
+          <w:vertAlign w:val="superscript"/>
+        </w:rPr>
+        <w:t xml:space="preserve"> </w:t>
+      </w:r>
+      <w:r>
+        <w:rPr>
+          <w:rFonts w:ascii="Times New Roman" w:hAnsi="Times New Roman" w:cs="Times New Roman"/>
+        </w:rPr>
+        <w:t xml:space="preserve">dams on PND 0.5, 3.5, 7.5, and 14.5. We used linear mixed effect modeling with random </w:t>
+      </w:r>
+      <w:r>
+        <w:rPr>
+          <w:rFonts w:ascii="Times New Roman" w:hAnsi="Times New Roman" w:cs="Times New Roman"/>
+        </w:rPr>
+        <w:t xml:space="preserve">intercept </w:t>
+      </w:r>
+      <w:r>
+        <w:rPr>
+          <w:rFonts w:ascii="Times New Roman" w:hAnsi="Times New Roman" w:cs="Times New Roman"/>
+        </w:rPr>
+        <w:t xml:space="preserve">effects </w:t>
+      </w:r>
+      <w:r>
+        <w:rPr>
+          <w:rFonts w:ascii="Times New Roman" w:hAnsi="Times New Roman" w:cs="Times New Roman"/>
+        </w:rPr>
+        <w:t>of</w:t>
+      </w:r>
+      <w:r>
+        <w:rPr>
+          <w:rFonts w:ascii="Times New Roman" w:hAnsi="Times New Roman" w:cs="Times New Roman"/>
+        </w:rPr>
+        <w:t xml:space="preserve"> unique</w:t>
+      </w:r>
+      <w:r>
+        <w:rPr>
+          <w:rFonts w:ascii="Times New Roman" w:hAnsi="Times New Roman" w:cs="Times New Roman"/>
+        </w:rPr>
+        <w:t xml:space="preserve"> </w:t>
+      </w:r>
+      <w:r>
+        <w:rPr>
+          <w:rFonts w:ascii="Times New Roman" w:hAnsi="Times New Roman" w:cs="Times New Roman"/>
+        </w:rPr>
+        <w:t>dam and pup identifiers</w:t>
+      </w:r>
+      <w:r>
+        <w:rPr>
+          <w:rFonts w:ascii="Times New Roman" w:hAnsi="Times New Roman" w:cs="Times New Roman"/>
+        </w:rPr>
+        <w:t>, a random slope effect of day for each unique pup,</w:t>
+      </w:r>
+      <w:r>
+        <w:rPr>
+          <w:rFonts w:ascii="Times New Roman" w:hAnsi="Times New Roman" w:cs="Times New Roman"/>
+        </w:rPr>
+        <w:t xml:space="preserve"> and fixed effects of sex, age in days, and genotype. </w:t>
+      </w:r>
+      <w:r>
+        <w:rPr>
+          <w:rFonts w:ascii="Times New Roman" w:hAnsi="Times New Roman" w:cs="Times New Roman"/>
+        </w:rPr>
+        <w:t>Our model detected no</w:t>
+      </w:r>
+      <w:r>
+        <w:rPr>
+          <w:rFonts w:ascii="Times New Roman" w:hAnsi="Times New Roman" w:cs="Times New Roman"/>
+        </w:rPr>
+        <w:t xml:space="preserve"> differences </w:t>
+      </w:r>
+      <w:r>
+        <w:rPr>
+          <w:rFonts w:ascii="Times New Roman" w:hAnsi="Times New Roman" w:cs="Times New Roman"/>
+        </w:rPr>
+        <w:t xml:space="preserve">(a 1 mg smaller weight in  </w:t>
+      </w:r>
+      <w:r>
+        <w:rPr>
+          <w:rFonts w:ascii="Times New Roman" w:hAnsi="Times New Roman" w:cs="Times New Roman"/>
+          <w:i/>
+          <w:iCs/>
+        </w:rPr>
+        <w:t>Gdf15</w:t>
+      </w:r>
+      <w:r>
+        <w:rPr>
+          <w:rFonts w:ascii="Times New Roman" w:hAnsi="Times New Roman" w:cs="Times New Roman"/>
+          <w:i/>
+          <w:iCs/>
+          <w:vertAlign w:val="superscript"/>
+        </w:rPr>
+        <w:t>-/-</w:t>
+      </w:r>
+      <w:r>
+        <w:rPr>
+          <w:rFonts w:ascii="Times New Roman" w:hAnsi="Times New Roman" w:cs="Times New Roman"/>
+          <w:i/>
+          <w:iCs/>
+          <w:vertAlign w:val="superscript"/>
+        </w:rPr>
+        <w:t xml:space="preserve"> </w:t>
+      </w:r>
+      <w:r>
+        <w:rPr>
+          <w:rFonts w:ascii="Times New Roman" w:hAnsi="Times New Roman" w:cs="Times New Roman"/>
+        </w:rPr>
+        <w:t>pups</w:t>
+      </w:r>
+      <w:r>
+        <w:rPr>
+          <w:rFonts w:ascii="Times New Roman" w:hAnsi="Times New Roman" w:cs="Times New Roman"/>
+        </w:rPr>
+        <w:t xml:space="preserve">) </w:t>
+      </w:r>
+      <w:r>
+        <w:rPr>
+          <w:rFonts w:ascii="Times New Roman" w:hAnsi="Times New Roman" w:cs="Times New Roman"/>
+        </w:rPr>
+        <w:t xml:space="preserve">in </w:t>
+      </w:r>
+      <w:r>
+        <w:rPr>
+          <w:rFonts w:ascii="Times New Roman" w:hAnsi="Times New Roman" w:cs="Times New Roman"/>
+        </w:rPr>
+        <w:t xml:space="preserve">body weight </w:t>
+      </w:r>
+      <w:r>
+        <w:rPr>
+          <w:rFonts w:ascii="Times New Roman" w:hAnsi="Times New Roman" w:cs="Times New Roman"/>
+        </w:rPr>
+        <w:t>between birth and 14 days of age in</w:t>
+      </w:r>
+      <w:r>
+        <w:rPr>
+          <w:rFonts w:ascii="Times New Roman" w:hAnsi="Times New Roman" w:cs="Times New Roman"/>
+        </w:rPr>
+        <w:t xml:space="preserve"> </w:t>
+      </w:r>
+      <w:r>
+        <w:rPr>
+          <w:rFonts w:ascii="Times New Roman" w:hAnsi="Times New Roman" w:cs="Times New Roman"/>
+          <w:i/>
+          <w:iCs/>
+        </w:rPr>
+        <w:t>Gdf15</w:t>
+      </w:r>
+      <w:r>
+        <w:rPr>
+          <w:rFonts w:ascii="Times New Roman" w:hAnsi="Times New Roman" w:cs="Times New Roman"/>
+          <w:i/>
+          <w:iCs/>
+          <w:vertAlign w:val="superscript"/>
+        </w:rPr>
+        <w:t>+/+</w:t>
+      </w:r>
+      <w:r>
+        <w:rPr>
+          <w:rFonts w:ascii="Times New Roman" w:hAnsi="Times New Roman" w:cs="Times New Roman"/>
+        </w:rPr>
+        <w:t xml:space="preserve"> and </w:t>
+      </w:r>
+      <w:r>
+        <w:rPr>
+          <w:rFonts w:ascii="Times New Roman" w:hAnsi="Times New Roman" w:cs="Times New Roman"/>
+          <w:i/>
+          <w:iCs/>
+        </w:rPr>
+        <w:t>Gdf15</w:t>
+      </w:r>
+      <w:r>
+        <w:rPr>
+          <w:rFonts w:ascii="Times New Roman" w:hAnsi="Times New Roman" w:cs="Times New Roman"/>
+          <w:i/>
+          <w:iCs/>
+          <w:vertAlign w:val="superscript"/>
+        </w:rPr>
+        <w:t>-/-</w:t>
+      </w:r>
+      <w:r>
+        <w:rPr>
+          <w:rFonts w:ascii="Times New Roman" w:hAnsi="Times New Roman" w:cs="Times New Roman"/>
+          <w:vertAlign w:val="superscript"/>
+        </w:rPr>
+        <w:t xml:space="preserve"> </w:t>
+      </w:r>
+      <w:r>
+        <w:rPr>
+          <w:rFonts w:ascii="Times New Roman" w:hAnsi="Times New Roman" w:cs="Times New Roman"/>
+        </w:rPr>
+        <w:t>pups</w:t>
+      </w:r>
+      <w:r>
+        <w:rPr>
+          <w:rFonts w:ascii="Times New Roman" w:hAnsi="Times New Roman" w:cs="Times New Roman"/>
+        </w:rPr>
+        <w:t xml:space="preserve"> (</w:t>
+      </w:r>
+      <w:r>
+        <w:rPr>
+          <w:rFonts w:ascii="Times New Roman" w:hAnsi="Times New Roman" w:cs="Times New Roman"/>
+          <w:b/>
+          <w:bCs/>
+        </w:rPr>
+        <w:t>Figure 7A</w:t>
+      </w:r>
+      <w:r>
+        <w:rPr>
+          <w:rFonts w:ascii="Times New Roman" w:hAnsi="Times New Roman" w:cs="Times New Roman"/>
+        </w:rPr>
+        <w:t xml:space="preserve">, </w:t>
+      </w:r>
+      <w:proofErr w:type="spellStart"/>
+      <w:r>
+        <w:rPr>
+          <w:rFonts w:ascii="Times New Roman" w:hAnsi="Times New Roman" w:cs="Times New Roman"/>
+        </w:rPr>
+        <w:t>p</w:t>
+      </w:r>
+      <w:r>
+        <w:rPr>
+          <w:rFonts w:ascii="Times New Roman" w:hAnsi="Times New Roman" w:cs="Times New Roman"/>
+          <w:vertAlign w:val="subscript"/>
+        </w:rPr>
+        <w:t>genotype</w:t>
+      </w:r>
+      <w:proofErr w:type="spellEnd"/>
+      <w:r>
+        <w:rPr>
+          <w:rFonts w:ascii="Times New Roman" w:hAnsi="Times New Roman" w:cs="Times New Roman"/>
+        </w:rPr>
+        <w:t>=</w:t>
+      </w:r>
+      <w:r>
+        <w:rPr>
+          <w:rFonts w:ascii="Times New Roman" w:hAnsi="Times New Roman" w:cs="Times New Roman"/>
+        </w:rPr>
+        <w:t>0.98</w:t>
+      </w:r>
+      <w:r>
+        <w:rPr>
+          <w:rFonts w:ascii="Times New Roman" w:hAnsi="Times New Roman" w:cs="Times New Roman"/>
+        </w:rPr>
+        <w:t>)</w:t>
       </w:r>
       <w:r>
         <w:rPr>
@@ -4513,17 +5460,169 @@
         <w:rPr>
           <w:rFonts w:ascii="Times New Roman" w:hAnsi="Times New Roman" w:cs="Times New Roman"/>
         </w:rPr>
+        <w:t xml:space="preserve"> The only significant effect in the model was </w:t>
+      </w:r>
+      <w:r>
+        <w:rPr>
+          <w:rFonts w:ascii="Times New Roman" w:hAnsi="Times New Roman" w:cs="Times New Roman"/>
+        </w:rPr>
+        <w:t>that of</w:t>
+      </w:r>
+      <w:r>
+        <w:rPr>
+          <w:rFonts w:ascii="Times New Roman" w:hAnsi="Times New Roman" w:cs="Times New Roman"/>
+        </w:rPr>
+        <w:t xml:space="preserve"> age in days, where each postnatal day average</w:t>
+      </w:r>
+      <w:r>
+        <w:rPr>
+          <w:rFonts w:ascii="Times New Roman" w:hAnsi="Times New Roman" w:cs="Times New Roman"/>
+        </w:rPr>
+        <w:t>d</w:t>
+      </w:r>
+      <w:r>
+        <w:rPr>
+          <w:rFonts w:ascii="Times New Roman" w:hAnsi="Times New Roman" w:cs="Times New Roman"/>
+        </w:rPr>
+        <w:t xml:space="preserve"> an additional </w:t>
+      </w:r>
+      <w:r>
+        <w:rPr>
+          <w:rFonts w:ascii="Times New Roman" w:hAnsi="Times New Roman" w:cs="Times New Roman"/>
+        </w:rPr>
+        <w:t>0.42</w:t>
+      </w:r>
+      <w:r>
+        <w:rPr>
+          <w:rFonts w:ascii="Times New Roman" w:hAnsi="Times New Roman" w:cs="Times New Roman"/>
+        </w:rPr>
+        <w:t>-</w:t>
+      </w:r>
+      <w:r>
+        <w:rPr>
+          <w:rFonts w:ascii="Times New Roman" w:hAnsi="Times New Roman" w:cs="Times New Roman"/>
+        </w:rPr>
+        <w:t>gram increase from birthweight (p</w:t>
+      </w:r>
+      <w:r>
+        <w:rPr>
+          <w:rFonts w:ascii="Times New Roman" w:hAnsi="Times New Roman" w:cs="Times New Roman"/>
+          <w:vertAlign w:val="subscript"/>
+        </w:rPr>
+        <w:t>age</w:t>
+      </w:r>
+      <w:r>
+        <w:rPr>
+          <w:rFonts w:ascii="Times New Roman" w:hAnsi="Times New Roman" w:cs="Times New Roman"/>
+        </w:rPr>
+        <w:t>&lt;0.0001).</w:t>
+      </w:r>
+      <w:r>
+        <w:rPr>
+          <w:rFonts w:ascii="Times New Roman" w:hAnsi="Times New Roman" w:cs="Times New Roman"/>
+        </w:rPr>
+        <w:t xml:space="preserve"> There was no statistically significant effect of sex on body weight from birth to PND 14.5 (</w:t>
+      </w:r>
+      <w:proofErr w:type="spellStart"/>
+      <w:r>
+        <w:rPr>
+          <w:rFonts w:ascii="Times New Roman" w:hAnsi="Times New Roman" w:cs="Times New Roman"/>
+        </w:rPr>
+        <w:t>p</w:t>
+      </w:r>
+      <w:r>
+        <w:rPr>
+          <w:rFonts w:ascii="Times New Roman" w:hAnsi="Times New Roman" w:cs="Times New Roman"/>
+          <w:vertAlign w:val="subscript"/>
+        </w:rPr>
+        <w:t>sex</w:t>
+      </w:r>
+      <w:proofErr w:type="spellEnd"/>
+      <w:r>
+        <w:rPr>
+          <w:rFonts w:ascii="Times New Roman" w:hAnsi="Times New Roman" w:cs="Times New Roman"/>
+        </w:rPr>
+        <w:t>=0.26).</w:t>
+      </w:r>
+    </w:p>
+    <w:p>
+      <w:pPr>
+        <w:spacing w:line="360" w:lineRule="auto"/>
+        <w:rPr>
+          <w:rFonts w:ascii="Times New Roman" w:hAnsi="Times New Roman" w:cs="Times New Roman"/>
+        </w:rPr>
+      </w:pPr>
+    </w:p>
+    <w:p>
+      <w:pPr>
+        <w:pStyle w:val="Heading1"/>
+        <w:rPr>
+          <w:rFonts w:cs="Times New Roman"/>
+        </w:rPr>
+      </w:pPr>
+      <w:r>
+        <w:rPr>
+          <w:rFonts w:cs="Times New Roman"/>
+        </w:rPr>
+        <w:t>Conclusion</w:t>
+      </w:r>
+    </w:p>
+    <w:p>
+      <w:pPr>
+        <w:spacing w:line="360" w:lineRule="auto"/>
+        <w:rPr>
+          <w:rFonts w:ascii="Times New Roman" w:hAnsi="Times New Roman" w:cs="Times New Roman"/>
+        </w:rPr>
+      </w:pPr>
+      <w:r>
+        <w:rPr>
+          <w:rFonts w:ascii="Times New Roman" w:hAnsi="Times New Roman" w:cs="Times New Roman"/>
+        </w:rPr>
+        <w:t xml:space="preserve">Despite the </w:t>
+      </w:r>
+      <w:r>
+        <w:rPr>
+          <w:rFonts w:ascii="Times New Roman" w:hAnsi="Times New Roman" w:cs="Times New Roman"/>
+        </w:rPr>
+        <w:t>well-</w:t>
+      </w:r>
+      <w:r>
+        <w:rPr>
+          <w:rFonts w:ascii="Times New Roman" w:hAnsi="Times New Roman" w:cs="Times New Roman"/>
+        </w:rPr>
+        <w:t>known</w:t>
+      </w:r>
+      <w:r>
+        <w:rPr>
+          <w:rFonts w:ascii="Times New Roman" w:hAnsi="Times New Roman" w:cs="Times New Roman"/>
+        </w:rPr>
+        <w:t>, multi-fold</w:t>
+      </w:r>
+      <w:r>
+        <w:rPr>
+          <w:rFonts w:ascii="Times New Roman" w:hAnsi="Times New Roman" w:cs="Times New Roman"/>
+        </w:rPr>
         <w:t xml:space="preserve"> </w:t>
       </w:r>
       <w:r>
         <w:rPr>
           <w:rFonts w:ascii="Times New Roman" w:hAnsi="Times New Roman" w:cs="Times New Roman"/>
         </w:rPr>
-        <w:t>Despite</w:t>
-      </w:r>
-      <w:r>
-        <w:rPr>
-          <w:rFonts w:ascii="Times New Roman" w:hAnsi="Times New Roman" w:cs="Times New Roman"/>
+        <w:t xml:space="preserve">rise in </w:t>
+      </w:r>
+      <w:r>
+        <w:rPr>
+          <w:rFonts w:ascii="Times New Roman" w:hAnsi="Times New Roman" w:cs="Times New Roman"/>
+          <w:i/>
+          <w:iCs/>
+        </w:rPr>
+        <w:t>Gdf15</w:t>
+      </w:r>
+      <w:r>
+        <w:rPr>
+          <w:rFonts w:ascii="Times New Roman" w:hAnsi="Times New Roman" w:cs="Times New Roman"/>
+          <w:i/>
+          <w:iCs/>
         </w:rPr>
         <w:t xml:space="preserve"> </w:t>
       </w:r>
@@ -4531,13 +5630,7 @@
         <w:rPr>
           <w:rFonts w:ascii="Times New Roman" w:hAnsi="Times New Roman" w:cs="Times New Roman"/>
         </w:rPr>
-        <w:t>reductions</w:t>
-      </w:r>
-      <w:r>
-        <w:rPr>
-          <w:rFonts w:ascii="Times New Roman" w:hAnsi="Times New Roman" w:cs="Times New Roman"/>
-        </w:rPr>
-        <w:t xml:space="preserve"> in maternal levels of </w:t>
+        <w:t xml:space="preserve">during mouse and human pregnancy, we found no evidence that </w:t>
       </w:r>
       <w:r>
         <w:rPr>
@@ -4551,11 +5644,29 @@
         <w:rPr>
           <w:rFonts w:ascii="Times New Roman" w:hAnsi="Times New Roman" w:cs="Times New Roman"/>
         </w:rPr>
-        <w:t xml:space="preserve"> during pregnancy, mammary gland development, and lactation</w:t>
-      </w:r>
-      <w:r>
-        <w:rPr>
-          <w:rFonts w:ascii="Times New Roman" w:hAnsi="Times New Roman" w:cs="Times New Roman"/>
+        <w:t xml:space="preserve"> knockout during mouse pregnancy and lactation causes metabolic, body weight, appetite, or lactational differences compared to </w:t>
+      </w:r>
+      <w:r>
+        <w:rPr>
+          <w:rFonts w:ascii="Times New Roman" w:hAnsi="Times New Roman" w:cs="Times New Roman"/>
+          <w:i/>
+          <w:iCs/>
+        </w:rPr>
+        <w:t>Gdf15</w:t>
+      </w:r>
+      <w:r>
+        <w:rPr>
+          <w:rFonts w:ascii="Times New Roman" w:hAnsi="Times New Roman" w:cs="Times New Roman"/>
+          <w:i/>
+          <w:iCs/>
+          <w:vertAlign w:val="superscript"/>
+        </w:rPr>
+        <w:t>+/+</w:t>
+      </w:r>
+      <w:r>
+        <w:rPr>
+          <w:rFonts w:ascii="Times New Roman" w:hAnsi="Times New Roman" w:cs="Times New Roman"/>
+          <w:vertAlign w:val="superscript"/>
         </w:rPr>
         <w:t xml:space="preserve"> </w:t>
       </w:r>
@@ -4563,91 +5674,62 @@
         <w:rPr>
           <w:rFonts w:ascii="Times New Roman" w:hAnsi="Times New Roman" w:cs="Times New Roman"/>
         </w:rPr>
-        <w:t xml:space="preserve">there is no </w:t>
-      </w:r>
-      <w:r>
-        <w:rPr>
-          <w:rFonts w:ascii="Times New Roman" w:hAnsi="Times New Roman" w:cs="Times New Roman"/>
-        </w:rPr>
-        <w:t>apparent</w:t>
-      </w:r>
-      <w:r>
-        <w:rPr>
-          <w:rFonts w:ascii="Times New Roman" w:hAnsi="Times New Roman" w:cs="Times New Roman"/>
-        </w:rPr>
-        <w:t xml:space="preserve"> impact lactation</w:t>
-      </w:r>
-      <w:r>
-        <w:rPr>
-          <w:rFonts w:ascii="Times New Roman" w:hAnsi="Times New Roman" w:cs="Times New Roman"/>
-        </w:rPr>
-        <w:t>al</w:t>
-      </w:r>
-      <w:r>
-        <w:rPr>
-          <w:rFonts w:ascii="Times New Roman" w:hAnsi="Times New Roman" w:cs="Times New Roman"/>
-        </w:rPr>
-        <w:t xml:space="preserve"> volume or </w:t>
-      </w:r>
-      <w:r>
-        <w:rPr>
-          <w:rFonts w:ascii="Times New Roman" w:hAnsi="Times New Roman" w:cs="Times New Roman"/>
-        </w:rPr>
-        <w:t>number</w:t>
-      </w:r>
-      <w:r>
-        <w:rPr>
-          <w:rFonts w:ascii="Times New Roman" w:hAnsi="Times New Roman" w:cs="Times New Roman"/>
-        </w:rPr>
-        <w:t xml:space="preserve"> of calories provided in milk. </w:t>
-      </w:r>
-    </w:p>
-    <w:p>
-      <w:pPr>
-        <w:pStyle w:val="Heading2"/>
-      </w:pPr>
-    </w:p>
-    <w:p>
-      <w:pPr>
-        <w:pStyle w:val="Heading2"/>
-      </w:pPr>
-      <w:r>
-        <w:t>Female Gdf15</w:t>
-      </w:r>
-      <w:r>
-        <w:rPr>
+        <w:t xml:space="preserve">counterpart dams. </w:t>
+      </w:r>
+      <w:r>
+        <w:rPr>
+          <w:rFonts w:ascii="Times New Roman" w:hAnsi="Times New Roman" w:cs="Times New Roman"/>
+        </w:rPr>
+        <w:t>In the neonatal period, we did not observe any differences in survival, gestational age, litter size or birth weight between genotype</w:t>
+      </w:r>
+      <w:r>
+        <w:rPr>
+          <w:rFonts w:ascii="Times New Roman" w:hAnsi="Times New Roman" w:cs="Times New Roman"/>
+        </w:rPr>
+        <w:t>s</w:t>
+      </w:r>
+      <w:r>
+        <w:rPr>
+          <w:rFonts w:ascii="Times New Roman" w:hAnsi="Times New Roman" w:cs="Times New Roman"/>
+        </w:rPr>
+        <w:t xml:space="preserve">. Despite monitoring growth for 14 days after birth, there were no differences in body weight accretion in </w:t>
+      </w:r>
+      <w:r>
+        <w:rPr>
+          <w:rFonts w:ascii="Times New Roman" w:hAnsi="Times New Roman" w:cs="Times New Roman"/>
+          <w:i/>
+          <w:iCs/>
+        </w:rPr>
+        <w:t>Gdf15</w:t>
+      </w:r>
+      <w:r>
+        <w:rPr>
+          <w:rFonts w:ascii="Times New Roman" w:hAnsi="Times New Roman" w:cs="Times New Roman"/>
+          <w:i/>
+          <w:iCs/>
           <w:vertAlign w:val="superscript"/>
         </w:rPr>
         <w:t>-/-</w:t>
       </w:r>
       <w:r>
-        <w:t xml:space="preserve"> offspring gain more weight than Gdf15</w:t>
-      </w:r>
-      <w:r>
-        <w:rPr>
-          <w:vertAlign w:val="superscript"/>
-        </w:rPr>
-        <w:t>+/+</w:t>
-      </w:r>
-      <w:r>
-        <w:t xml:space="preserve"> females with no differences in males</w:t>
-      </w:r>
-    </w:p>
-    <w:p>
-      <w:pPr>
-        <w:spacing w:line="360" w:lineRule="auto"/>
-      </w:pPr>
-      <w:r>
-        <w:rPr>
-          <w:rFonts w:ascii="Times New Roman" w:hAnsi="Times New Roman" w:cs="Times New Roman"/>
-        </w:rPr>
-        <w:t>To assess</w:t>
-      </w:r>
-      <w:r>
-        <w:rPr>
-          <w:rFonts w:ascii="Times New Roman" w:hAnsi="Times New Roman" w:cs="Times New Roman"/>
-        </w:rPr>
-        <w:t xml:space="preserve"> the effect of Gdf15 knockout during pregnancy and lactation on early pup postnatal growth, we weighed male and female offspring of </w:t>
+        <w:rPr>
+          <w:rFonts w:ascii="Times New Roman" w:hAnsi="Times New Roman" w:cs="Times New Roman"/>
+        </w:rPr>
+        <w:t xml:space="preserve"> pups of either sex </w:t>
+      </w:r>
+      <w:proofErr w:type="gramStart"/>
+      <w:r>
+        <w:rPr>
+          <w:rFonts w:ascii="Times New Roman" w:hAnsi="Times New Roman" w:cs="Times New Roman"/>
+        </w:rPr>
+        <w:t>and</w:t>
+      </w:r>
+      <w:proofErr w:type="gramEnd"/>
+      <w:r>
+        <w:rPr>
+          <w:rFonts w:ascii="Times New Roman" w:hAnsi="Times New Roman" w:cs="Times New Roman"/>
+        </w:rPr>
+        <w:t xml:space="preserve"> were therefore indistinguishable from age-matched </w:t>
       </w:r>
       <w:r>
         <w:rPr>
@@ -4664,502 +5746,31 @@
           <w:iCs/>
           <w:vertAlign w:val="superscript"/>
         </w:rPr>
-        <w:t>+/+</w:t>
-      </w:r>
-      <w:r>
-        <w:rPr>
-          <w:rFonts w:ascii="Times New Roman" w:hAnsi="Times New Roman" w:cs="Times New Roman"/>
-        </w:rPr>
-        <w:t xml:space="preserve"> and </w:t>
-      </w:r>
-      <w:r>
-        <w:rPr>
-          <w:rFonts w:ascii="Times New Roman" w:hAnsi="Times New Roman" w:cs="Times New Roman"/>
-          <w:i/>
-          <w:iCs/>
-        </w:rPr>
-        <w:t>Gdf15</w:t>
-      </w:r>
-      <w:r>
-        <w:rPr>
-          <w:rFonts w:ascii="Times New Roman" w:hAnsi="Times New Roman" w:cs="Times New Roman"/>
-          <w:i/>
-          <w:iCs/>
-          <w:vertAlign w:val="superscript"/>
-        </w:rPr>
-        <w:t>-/-</w:t>
-      </w:r>
-      <w:r>
-        <w:rPr>
-          <w:rFonts w:ascii="Times New Roman" w:hAnsi="Times New Roman" w:cs="Times New Roman"/>
-          <w:vertAlign w:val="superscript"/>
-        </w:rPr>
-        <w:t xml:space="preserve"> </w:t>
-      </w:r>
-      <w:r>
-        <w:rPr>
-          <w:rFonts w:ascii="Times New Roman" w:hAnsi="Times New Roman" w:cs="Times New Roman"/>
-        </w:rPr>
-        <w:t xml:space="preserve">dams on PND 0.5, 3.5, 7.5, and 14.5. We used linear mixed effect modeling with random effect of </w:t>
-      </w:r>
-      <w:r>
-        <w:rPr>
-          <w:rFonts w:ascii="Times New Roman" w:hAnsi="Times New Roman" w:cs="Times New Roman"/>
-        </w:rPr>
-        <w:t xml:space="preserve">maternal ID and fixed effects of sex, age in days, and genotype. </w:t>
-      </w:r>
-      <w:commentRangeStart w:id="1"/>
-      <w:r>
-        <w:rPr>
-          <w:rFonts w:ascii="Times New Roman" w:hAnsi="Times New Roman" w:cs="Times New Roman"/>
-        </w:rPr>
-        <w:t xml:space="preserve">We found that male </w:t>
-      </w:r>
-      <w:r>
-        <w:rPr>
-          <w:rFonts w:ascii="Times New Roman" w:hAnsi="Times New Roman" w:cs="Times New Roman"/>
-          <w:i/>
-          <w:iCs/>
-        </w:rPr>
-        <w:t>Gdf15</w:t>
-      </w:r>
-      <w:r>
-        <w:rPr>
-          <w:rFonts w:ascii="Times New Roman" w:hAnsi="Times New Roman" w:cs="Times New Roman"/>
-          <w:i/>
-          <w:iCs/>
-          <w:vertAlign w:val="superscript"/>
-        </w:rPr>
-        <w:t>+/+</w:t>
-      </w:r>
-      <w:r>
-        <w:rPr>
-          <w:rFonts w:ascii="Times New Roman" w:hAnsi="Times New Roman" w:cs="Times New Roman"/>
-        </w:rPr>
-        <w:t xml:space="preserve"> and </w:t>
-      </w:r>
-      <w:r>
-        <w:rPr>
-          <w:rFonts w:ascii="Times New Roman" w:hAnsi="Times New Roman" w:cs="Times New Roman"/>
-          <w:i/>
-          <w:iCs/>
-        </w:rPr>
-        <w:t>Gdf15</w:t>
-      </w:r>
-      <w:r>
-        <w:rPr>
-          <w:rFonts w:ascii="Times New Roman" w:hAnsi="Times New Roman" w:cs="Times New Roman"/>
-          <w:i/>
-          <w:iCs/>
-          <w:vertAlign w:val="superscript"/>
-        </w:rPr>
-        <w:t>-/-</w:t>
-      </w:r>
-      <w:r>
-        <w:rPr>
-          <w:rFonts w:ascii="Times New Roman" w:hAnsi="Times New Roman" w:cs="Times New Roman"/>
-          <w:vertAlign w:val="superscript"/>
-        </w:rPr>
-        <w:t xml:space="preserve"> </w:t>
-      </w:r>
-      <w:r>
-        <w:rPr>
-          <w:rFonts w:ascii="Times New Roman" w:hAnsi="Times New Roman" w:cs="Times New Roman"/>
-        </w:rPr>
-        <w:t>pups have similar growth trajectories to from birth to their 14</w:t>
-      </w:r>
-      <w:r>
-        <w:rPr>
-          <w:rFonts w:ascii="Times New Roman" w:hAnsi="Times New Roman" w:cs="Times New Roman"/>
-          <w:vertAlign w:val="superscript"/>
-        </w:rPr>
-        <w:t>th</w:t>
-      </w:r>
-      <w:r>
-        <w:rPr>
-          <w:rFonts w:ascii="Times New Roman" w:hAnsi="Times New Roman" w:cs="Times New Roman"/>
-        </w:rPr>
-        <w:t xml:space="preserve"> postnatal day. In females, we found that pups started at similar body weights, but as they reached 14 days of age,</w:t>
-      </w:r>
-      <w:r>
-        <w:rPr>
-          <w:rFonts w:ascii="Times New Roman" w:hAnsi="Times New Roman" w:cs="Times New Roman"/>
-        </w:rPr>
-        <w:t xml:space="preserve"> </w:t>
-      </w:r>
-      <w:r>
-        <w:rPr>
-          <w:rFonts w:ascii="Times New Roman" w:hAnsi="Times New Roman" w:cs="Times New Roman"/>
-          <w:i/>
-          <w:iCs/>
-        </w:rPr>
-        <w:t>Gdf15</w:t>
-      </w:r>
-      <w:r>
-        <w:rPr>
-          <w:rFonts w:ascii="Times New Roman" w:hAnsi="Times New Roman" w:cs="Times New Roman"/>
-          <w:i/>
-          <w:iCs/>
-          <w:vertAlign w:val="superscript"/>
-        </w:rPr>
-        <w:t>-/-</w:t>
-      </w:r>
-      <w:r>
-        <w:rPr>
-          <w:rFonts w:ascii="Times New Roman" w:hAnsi="Times New Roman" w:cs="Times New Roman"/>
-          <w:vertAlign w:val="superscript"/>
-        </w:rPr>
-        <w:t xml:space="preserve"> </w:t>
-      </w:r>
-      <w:r>
-        <w:rPr>
-          <w:rFonts w:ascii="Times New Roman" w:hAnsi="Times New Roman" w:cs="Times New Roman"/>
-        </w:rPr>
-        <w:t xml:space="preserve">pups weighed more than </w:t>
-      </w:r>
-      <w:r>
-        <w:rPr>
-          <w:rFonts w:ascii="Times New Roman" w:hAnsi="Times New Roman" w:cs="Times New Roman"/>
-          <w:i/>
-          <w:iCs/>
-        </w:rPr>
-        <w:t>Gdf15</w:t>
-      </w:r>
-      <w:r>
-        <w:rPr>
-          <w:rFonts w:ascii="Times New Roman" w:hAnsi="Times New Roman" w:cs="Times New Roman"/>
-          <w:i/>
-          <w:iCs/>
-          <w:vertAlign w:val="superscript"/>
-        </w:rPr>
-        <w:t>+/+</w:t>
-      </w:r>
-      <w:r>
-        <w:rPr>
-          <w:rFonts w:ascii="Times New Roman" w:hAnsi="Times New Roman" w:cs="Times New Roman"/>
-        </w:rPr>
-        <w:t xml:space="preserve"> </w:t>
-      </w:r>
-      <w:r>
-        <w:rPr>
-          <w:rFonts w:ascii="Times New Roman" w:hAnsi="Times New Roman" w:cs="Times New Roman"/>
-        </w:rPr>
-        <w:t>pups did</w:t>
-      </w:r>
-      <w:commentRangeEnd w:id="1"/>
-      <w:r>
-        <w:rPr>
-          <w:rStyle w:val="CommentReference"/>
-        </w:rPr>
-        <w:commentReference w:id="1"/>
-      </w:r>
-      <w:r>
-        <w:rPr>
-          <w:rFonts w:ascii="Times New Roman" w:hAnsi="Times New Roman" w:cs="Times New Roman"/>
-        </w:rPr>
-        <w:t xml:space="preserve">. </w:t>
-      </w:r>
-      <w:r>
-        <w:rPr>
-          <w:rFonts w:ascii="Times New Roman" w:hAnsi="Times New Roman" w:cs="Times New Roman"/>
-        </w:rPr>
-        <w:t xml:space="preserve">This amounted to </w:t>
-      </w:r>
-      <w:proofErr w:type="gramStart"/>
-      <w:r>
-        <w:rPr>
-          <w:rFonts w:ascii="Times New Roman" w:hAnsi="Times New Roman" w:cs="Times New Roman"/>
-        </w:rPr>
-        <w:t>a</w:t>
-      </w:r>
-      <w:proofErr w:type="gramEnd"/>
-      <w:r>
-        <w:rPr>
-          <w:rFonts w:ascii="Times New Roman" w:hAnsi="Times New Roman" w:cs="Times New Roman"/>
-        </w:rPr>
-        <w:t xml:space="preserve"> </w:t>
-      </w:r>
-      <w:r>
-        <w:rPr>
-          <w:rFonts w:ascii="Times New Roman" w:hAnsi="Times New Roman" w:cs="Times New Roman"/>
-        </w:rPr>
-        <w:t>8.3</w:t>
-      </w:r>
-      <w:r>
-        <w:rPr>
-          <w:rFonts w:ascii="Times New Roman" w:hAnsi="Times New Roman" w:cs="Times New Roman"/>
-        </w:rPr>
-        <w:t xml:space="preserve">% </w:t>
-      </w:r>
-      <w:r>
-        <w:rPr>
-          <w:rFonts w:ascii="Times New Roman" w:hAnsi="Times New Roman" w:cs="Times New Roman"/>
-        </w:rPr>
-        <w:t>greater</w:t>
-      </w:r>
-      <w:r>
-        <w:rPr>
-          <w:rFonts w:ascii="Times New Roman" w:hAnsi="Times New Roman" w:cs="Times New Roman"/>
-        </w:rPr>
-        <w:t xml:space="preserve"> body weight</w:t>
-      </w:r>
-      <w:r>
-        <w:rPr>
-          <w:rFonts w:ascii="Times New Roman" w:hAnsi="Times New Roman" w:cs="Times New Roman"/>
-        </w:rPr>
-        <w:t xml:space="preserve"> in female </w:t>
-      </w:r>
-      <w:r>
-        <w:rPr>
-          <w:rFonts w:ascii="Times New Roman" w:hAnsi="Times New Roman" w:cs="Times New Roman"/>
-          <w:i/>
-          <w:iCs/>
-        </w:rPr>
-        <w:t>Gdf15</w:t>
-      </w:r>
-      <w:r>
-        <w:rPr>
-          <w:rFonts w:ascii="Times New Roman" w:hAnsi="Times New Roman" w:cs="Times New Roman"/>
-          <w:i/>
-          <w:iCs/>
-          <w:vertAlign w:val="superscript"/>
-        </w:rPr>
-        <w:t>-/-</w:t>
-      </w:r>
-      <w:r>
-        <w:rPr>
-          <w:rFonts w:ascii="Times New Roman" w:hAnsi="Times New Roman" w:cs="Times New Roman"/>
-          <w:vertAlign w:val="superscript"/>
-        </w:rPr>
-        <w:t xml:space="preserve"> </w:t>
-      </w:r>
-      <w:r>
-        <w:rPr>
-          <w:rFonts w:ascii="Times New Roman" w:hAnsi="Times New Roman" w:cs="Times New Roman"/>
-        </w:rPr>
-        <w:t>pups</w:t>
-      </w:r>
-      <w:r>
-        <w:rPr>
-          <w:rFonts w:ascii="Times New Roman" w:hAnsi="Times New Roman" w:cs="Times New Roman"/>
-        </w:rPr>
-        <w:t xml:space="preserve"> </w:t>
-      </w:r>
-      <w:r>
-        <w:rPr>
-          <w:rFonts w:ascii="Times New Roman" w:hAnsi="Times New Roman" w:cs="Times New Roman"/>
-        </w:rPr>
-        <w:t xml:space="preserve">at PND 14. </w:t>
-      </w:r>
-    </w:p>
-    <w:p>
-      <w:pPr>
-        <w:spacing w:line="360" w:lineRule="auto"/>
-        <w:rPr>
-          <w:rFonts w:ascii="Times New Roman" w:hAnsi="Times New Roman" w:cs="Times New Roman"/>
-        </w:rPr>
-      </w:pPr>
-    </w:p>
-    <w:p>
-      <w:pPr>
-        <w:pStyle w:val="Heading1"/>
-        <w:rPr>
-          <w:rFonts w:cs="Times New Roman"/>
-        </w:rPr>
-      </w:pPr>
-      <w:r>
-        <w:rPr>
-          <w:rFonts w:cs="Times New Roman"/>
-        </w:rPr>
-        <w:t>Conclusion</w:t>
-      </w:r>
-    </w:p>
-    <w:p>
-      <w:pPr>
-        <w:spacing w:line="360" w:lineRule="auto"/>
-        <w:rPr>
-          <w:rFonts w:ascii="Times New Roman" w:hAnsi="Times New Roman" w:cs="Times New Roman"/>
-        </w:rPr>
-      </w:pPr>
-      <w:r>
-        <w:rPr>
-          <w:rFonts w:ascii="Times New Roman" w:hAnsi="Times New Roman" w:cs="Times New Roman"/>
-        </w:rPr>
-        <w:t xml:space="preserve">Despite the </w:t>
-      </w:r>
-      <w:r>
-        <w:rPr>
-          <w:rFonts w:ascii="Times New Roman" w:hAnsi="Times New Roman" w:cs="Times New Roman"/>
-        </w:rPr>
-        <w:t>well-</w:t>
-      </w:r>
-      <w:r>
-        <w:rPr>
-          <w:rFonts w:ascii="Times New Roman" w:hAnsi="Times New Roman" w:cs="Times New Roman"/>
-        </w:rPr>
-        <w:t xml:space="preserve">known </w:t>
-      </w:r>
-      <w:r>
-        <w:rPr>
-          <w:rFonts w:ascii="Times New Roman" w:hAnsi="Times New Roman" w:cs="Times New Roman"/>
-        </w:rPr>
-        <w:t xml:space="preserve">rise in </w:t>
-      </w:r>
-      <w:r>
-        <w:rPr>
-          <w:rFonts w:ascii="Times New Roman" w:hAnsi="Times New Roman" w:cs="Times New Roman"/>
-          <w:i/>
-          <w:iCs/>
-        </w:rPr>
-        <w:t>Gdf15</w:t>
-      </w:r>
-      <w:r>
-        <w:rPr>
-          <w:rFonts w:ascii="Times New Roman" w:hAnsi="Times New Roman" w:cs="Times New Roman"/>
-          <w:i/>
-          <w:iCs/>
-        </w:rPr>
-        <w:t xml:space="preserve"> </w:t>
-      </w:r>
-      <w:r>
-        <w:rPr>
-          <w:rFonts w:ascii="Times New Roman" w:hAnsi="Times New Roman" w:cs="Times New Roman"/>
-        </w:rPr>
-        <w:t xml:space="preserve">during mouse and human pregnancy, we found no evidence that </w:t>
-      </w:r>
-      <w:r>
-        <w:rPr>
-          <w:rFonts w:ascii="Times New Roman" w:hAnsi="Times New Roman" w:cs="Times New Roman"/>
-          <w:i/>
-          <w:iCs/>
-        </w:rPr>
-        <w:t>Gdf15</w:t>
-      </w:r>
-      <w:r>
-        <w:rPr>
-          <w:rFonts w:ascii="Times New Roman" w:hAnsi="Times New Roman" w:cs="Times New Roman"/>
-        </w:rPr>
-        <w:t xml:space="preserve"> knockout during mouse pregnancy and lactation causes metabolic, body weight, appetite, or lactational differences compared to </w:t>
-      </w:r>
-      <w:r>
-        <w:rPr>
-          <w:rFonts w:ascii="Times New Roman" w:hAnsi="Times New Roman" w:cs="Times New Roman"/>
-          <w:i/>
-          <w:iCs/>
-        </w:rPr>
-        <w:t>Gdf15</w:t>
-      </w:r>
-      <w:r>
-        <w:rPr>
-          <w:rFonts w:ascii="Times New Roman" w:hAnsi="Times New Roman" w:cs="Times New Roman"/>
-          <w:i/>
-          <w:iCs/>
-          <w:vertAlign w:val="superscript"/>
-        </w:rPr>
-        <w:t>+/+</w:t>
-      </w:r>
-      <w:r>
-        <w:rPr>
-          <w:rFonts w:ascii="Times New Roman" w:hAnsi="Times New Roman" w:cs="Times New Roman"/>
-          <w:vertAlign w:val="superscript"/>
-        </w:rPr>
-        <w:t xml:space="preserve"> </w:t>
-      </w:r>
-      <w:r>
-        <w:rPr>
-          <w:rFonts w:ascii="Times New Roman" w:hAnsi="Times New Roman" w:cs="Times New Roman"/>
-        </w:rPr>
-        <w:t xml:space="preserve">counterpart dams. The only evidence of an effect in the current study was that female </w:t>
-      </w:r>
-      <w:r>
-        <w:rPr>
-          <w:rFonts w:ascii="Times New Roman" w:hAnsi="Times New Roman" w:cs="Times New Roman"/>
-          <w:i/>
-          <w:iCs/>
-        </w:rPr>
-        <w:t>Gdf15</w:t>
-      </w:r>
-      <w:r>
-        <w:rPr>
-          <w:rFonts w:ascii="Times New Roman" w:hAnsi="Times New Roman" w:cs="Times New Roman"/>
-          <w:i/>
-          <w:iCs/>
-          <w:vertAlign w:val="superscript"/>
-        </w:rPr>
-        <w:t>-/-</w:t>
-      </w:r>
-      <w:r>
-        <w:rPr>
-          <w:rFonts w:ascii="Times New Roman" w:hAnsi="Times New Roman" w:cs="Times New Roman"/>
-          <w:vertAlign w:val="superscript"/>
-        </w:rPr>
-        <w:t xml:space="preserve"> </w:t>
-      </w:r>
-      <w:r>
-        <w:rPr>
-          <w:rFonts w:ascii="Times New Roman" w:hAnsi="Times New Roman" w:cs="Times New Roman"/>
-        </w:rPr>
-        <w:t xml:space="preserve">pups </w:t>
-      </w:r>
-      <w:r>
-        <w:rPr>
-          <w:rFonts w:ascii="Times New Roman" w:hAnsi="Times New Roman" w:cs="Times New Roman"/>
-        </w:rPr>
-        <w:t xml:space="preserve">began to gain more weight in </w:t>
-      </w:r>
-      <w:r>
-        <w:rPr>
-          <w:rFonts w:ascii="Times New Roman" w:hAnsi="Times New Roman" w:cs="Times New Roman"/>
-        </w:rPr>
-        <w:t>their</w:t>
-      </w:r>
-      <w:r>
-        <w:rPr>
-          <w:rFonts w:ascii="Times New Roman" w:hAnsi="Times New Roman" w:cs="Times New Roman"/>
-        </w:rPr>
-        <w:t xml:space="preserve"> first 14 days of postnatal life than female </w:t>
-      </w:r>
-      <w:r>
-        <w:rPr>
-          <w:rFonts w:ascii="Times New Roman" w:hAnsi="Times New Roman" w:cs="Times New Roman"/>
-          <w:i/>
-          <w:iCs/>
-        </w:rPr>
-        <w:t>Gdf15</w:t>
-      </w:r>
-      <w:r>
-        <w:rPr>
-          <w:rFonts w:ascii="Times New Roman" w:hAnsi="Times New Roman" w:cs="Times New Roman"/>
-          <w:i/>
-          <w:iCs/>
-          <w:vertAlign w:val="superscript"/>
-        </w:rPr>
-        <w:t>+/+</w:t>
-      </w:r>
-      <w:r>
-        <w:rPr>
-          <w:rFonts w:ascii="Times New Roman" w:hAnsi="Times New Roman" w:cs="Times New Roman"/>
-          <w:vertAlign w:val="superscript"/>
-        </w:rPr>
-        <w:t xml:space="preserve"> </w:t>
-      </w:r>
-      <w:r>
-        <w:rPr>
-          <w:rFonts w:ascii="Times New Roman" w:hAnsi="Times New Roman" w:cs="Times New Roman"/>
-        </w:rPr>
-        <w:t xml:space="preserve">pups. Currently, it is unclear what drives this change, and future studies should evaluate this phenomenon to understand what mechanisms drive changes in growth and whether that increase in body weight results in </w:t>
-      </w:r>
-      <w:r>
-        <w:rPr>
-          <w:rFonts w:ascii="Times New Roman" w:hAnsi="Times New Roman" w:cs="Times New Roman"/>
-        </w:rPr>
-        <w:t>impaired</w:t>
-      </w:r>
-      <w:r>
-        <w:rPr>
-          <w:rFonts w:ascii="Times New Roman" w:hAnsi="Times New Roman" w:cs="Times New Roman"/>
-        </w:rPr>
-        <w:t xml:space="preserve"> metabolic health later in life. </w:t>
+        <w:t>+</w:t>
+      </w:r>
+      <w:r>
+        <w:rPr>
+          <w:rFonts w:ascii="Times New Roman" w:hAnsi="Times New Roman" w:cs="Times New Roman"/>
+          <w:i/>
+          <w:iCs/>
+          <w:vertAlign w:val="superscript"/>
+        </w:rPr>
+        <w:t>/</w:t>
+      </w:r>
+      <w:r>
+        <w:rPr>
+          <w:rFonts w:ascii="Times New Roman" w:hAnsi="Times New Roman" w:cs="Times New Roman"/>
+          <w:i/>
+          <w:iCs/>
+          <w:vertAlign w:val="superscript"/>
+        </w:rPr>
+        <w:t>+</w:t>
+      </w:r>
+      <w:r>
+        <w:rPr>
+          <w:rFonts w:ascii="Times New Roman" w:hAnsi="Times New Roman" w:cs="Times New Roman"/>
+        </w:rPr>
+        <w:t xml:space="preserve"> pups. </w:t>
       </w:r>
     </w:p>
     <w:p>
@@ -5220,6 +5831,13 @@
           <w:numId w:val="2"/>
         </w:numPr>
       </w:pPr>
+      <w:r>
+        <w:lastRenderedPageBreak/>
+        <w:t xml:space="preserve">Because we see GDF15 high in pregnancy and in DM pregnancy, it makes sense that we don’t see statistically </w:t>
+      </w:r>
+      <w:r>
+        <w:t xml:space="preserve">sig differences in glycemia makes sense. </w:t>
+      </w:r>
     </w:p>
     <w:p>
       <w:pPr>
@@ -5446,7 +6064,7 @@
       </w:r>
     </w:p>
   </w:comment>
-  <w:comment w:id="1" w:author="Molly Carter" w:date="2022-10-12T15:24:00Z" w:initials="MC">
+  <w:comment w:id="1" w:author="Molly Carter" w:date="2022-10-17T13:28:00Z" w:initials="MC">
     <w:p>
       <w:r>
         <w:rPr>
@@ -5459,7 +6077,17 @@
           <w:sz w:val="20"/>
           <w:szCs w:val="20"/>
         </w:rPr>
-        <w:t>Quantify appropriately</w:t>
+        <w:t xml:space="preserve">Final model is </w:t>
+      </w:r>
+    </w:p>
+    <w:p/>
+    <w:p>
+      <w:r>
+        <w:rPr>
+          <w:sz w:val="20"/>
+          <w:szCs w:val="20"/>
+        </w:rPr>
+        <w:t>weight ~ day + sex + Genotype +  (1|MouseID) +(1|pup.number) (day||pup.number)</w:t>
       </w:r>
     </w:p>
   </w:comment>
@@ -5469,21 +6097,21 @@
 <file path=word/commentsExtended.xml><?xml version="1.0" encoding="utf-8"?>
 <w15:commentsEx xmlns:wpc="http://schemas.microsoft.com/office/word/2010/wordprocessingCanvas" xmlns:cx="http://schemas.microsoft.com/office/drawing/2014/chartex" xmlns:cx1="http://schemas.microsoft.com/office/drawing/2015/9/8/chartex" xmlns:cx2="http://schemas.microsoft.com/office/drawing/2015/10/21/chartex" xmlns:cx3="http://schemas.microsoft.com/office/drawing/2016/5/9/chartex" xmlns:cx4="http://schemas.microsoft.com/office/drawing/2016/5/10/chartex" xmlns:cx5="http://schemas.microsoft.com/office/drawing/2016/5/11/chartex" xmlns:cx6="http://schemas.microsoft.com/office/drawing/2016/5/12/chartex" xmlns:cx7="http://schemas.microsoft.com/office/drawing/2016/5/13/chartex" xmlns:cx8="http://schemas.microsoft.com/office/drawing/2016/5/14/chartex" xmlns:mc="http://schemas.openxmlformats.org/markup-compatibility/2006" xmlns:aink="http://schemas.microsoft.com/office/drawing/2016/ink" xmlns:am3d="http://schemas.microsoft.com/office/drawing/2017/model3d" xmlns:o="urn:schemas-microsoft-com:office:office" xmlns:oel="http://schemas.microsoft.com/office/2019/extlst" xmlns:r="http://schemas.openxmlformats.org/officeDocument/2006/relationships" xmlns:m="http://schemas.openxmlformats.org/officeDocument/2006/math" xmlns:v="urn:schemas-microsoft-com:vml" xmlns:wp14="http://schemas.microsoft.com/office/word/2010/wordprocessingDrawing" xmlns:wp="http://schemas.openxmlformats.org/drawingml/2006/wordprocessingDrawing" xmlns:w10="urn:schemas-microsoft-com:office:word" xmlns:w="http://schemas.openxmlformats.org/wordprocessingml/2006/main" xmlns:w14="http://schemas.microsoft.com/office/word/2010/wordml" xmlns:w15="http://schemas.microsoft.com/office/word/2012/wordml" xmlns:w16cex="http://schemas.microsoft.com/office/word/2018/wordml/cex" xmlns:w16cid="http://schemas.microsoft.com/office/word/2016/wordml/cid" xmlns:w16="http://schemas.microsoft.com/office/word/2018/wordml" xmlns:w16sdtdh="http://schemas.microsoft.com/office/word/2020/wordml/sdtdatahash" xmlns:w16se="http://schemas.microsoft.com/office/word/2015/wordml/symex" xmlns:wpg="http://schemas.microsoft.com/office/word/2010/wordprocessingGroup" xmlns:wpi="http://schemas.microsoft.com/office/word/2010/wordprocessingInk" xmlns:wne="http://schemas.microsoft.com/office/word/2006/wordml" xmlns:wps="http://schemas.microsoft.com/office/word/2010/wordprocessingShape" mc:Ignorable="w14 w15 w16se w16cid w16 w16cex w16sdtdh wp14">
   <w15:commentEx w15:paraId="3CF32D59" w15:done="0"/>
-  <w15:commentEx w15:paraId="219C6B22" w15:done="0"/>
+  <w15:commentEx w15:paraId="4C1C3203" w15:done="0"/>
 </w15:commentsEx>
 </file>
 
 <file path=word/commentsExtensible.xml><?xml version="1.0" encoding="utf-8"?>
 <w16cex:commentsExtensible xmlns:wpc="http://schemas.microsoft.com/office/word/2010/wordprocessingCanvas" xmlns:cx="http://schemas.microsoft.com/office/drawing/2014/chartex" xmlns:cx1="http://schemas.microsoft.com/office/drawing/2015/9/8/chartex" xmlns:cx2="http://schemas.microsoft.com/office/drawing/2015/10/21/chartex" xmlns:cx3="http://schemas.microsoft.com/office/drawing/2016/5/9/chartex" xmlns:cx4="http://schemas.microsoft.com/office/drawing/2016/5/10/chartex" xmlns:cx5="http://schemas.microsoft.com/office/drawing/2016/5/11/chartex" xmlns:cx6="http://schemas.microsoft.com/office/drawing/2016/5/12/chartex" xmlns:cx7="http://schemas.microsoft.com/office/drawing/2016/5/13/chartex" xmlns:cx8="http://schemas.microsoft.com/office/drawing/2016/5/14/chartex" xmlns:mc="http://schemas.openxmlformats.org/markup-compatibility/2006" xmlns:aink="http://schemas.microsoft.com/office/drawing/2016/ink" xmlns:am3d="http://schemas.microsoft.com/office/drawing/2017/model3d" xmlns:o="urn:schemas-microsoft-com:office:office" xmlns:oel="http://schemas.microsoft.com/office/2019/extlst" xmlns:r="http://schemas.openxmlformats.org/officeDocument/2006/relationships" xmlns:m="http://schemas.openxmlformats.org/officeDocument/2006/math" xmlns:v="urn:schemas-microsoft-com:vml" xmlns:wp14="http://schemas.microsoft.com/office/word/2010/wordprocessingDrawing" xmlns:wp="http://schemas.openxmlformats.org/drawingml/2006/wordprocessingDrawing" xmlns:w10="urn:schemas-microsoft-com:office:word" xmlns:w="http://schemas.openxmlformats.org/wordprocessingml/2006/main" xmlns:w14="http://schemas.microsoft.com/office/word/2010/wordml" xmlns:w15="http://schemas.microsoft.com/office/word/2012/wordml" xmlns:w16cex="http://schemas.microsoft.com/office/word/2018/wordml/cex" xmlns:w16cid="http://schemas.microsoft.com/office/word/2016/wordml/cid" xmlns:w16="http://schemas.microsoft.com/office/word/2018/wordml" xmlns:w16sdtdh="http://schemas.microsoft.com/office/word/2020/wordml/sdtdatahash" xmlns:w16se="http://schemas.microsoft.com/office/word/2015/wordml/symex" xmlns:wpg="http://schemas.microsoft.com/office/word/2010/wordprocessingGroup" xmlns:wpi="http://schemas.microsoft.com/office/word/2010/wordprocessingInk" xmlns:wne="http://schemas.microsoft.com/office/word/2006/wordml" xmlns:wps="http://schemas.microsoft.com/office/word/2010/wordprocessingShape" mc:Ignorable="w14 w15 w16se w16cid w16 w16cex w16sdtdh wp14">
   <w16cex:commentExtensible w16cex:durableId="261BD948" w16cex:dateUtc="2022-05-03T20:39:00Z"/>
-  <w16cex:commentExtensible w16cex:durableId="26F15A95" w16cex:dateUtc="2022-10-12T19:24:00Z"/>
+  <w16cex:commentExtensible w16cex:durableId="26F7D6E4" w16cex:dateUtc="2022-10-17T17:28:00Z"/>
 </w16cex:commentsExtensible>
 </file>
 
 <file path=word/commentsIds.xml><?xml version="1.0" encoding="utf-8"?>
 <w16cid:commentsIds xmlns:wpc="http://schemas.microsoft.com/office/word/2010/wordprocessingCanvas" xmlns:cx="http://schemas.microsoft.com/office/drawing/2014/chartex" xmlns:cx1="http://schemas.microsoft.com/office/drawing/2015/9/8/chartex" xmlns:cx2="http://schemas.microsoft.com/office/drawing/2015/10/21/chartex" xmlns:cx3="http://schemas.microsoft.com/office/drawing/2016/5/9/chartex" xmlns:cx4="http://schemas.microsoft.com/office/drawing/2016/5/10/chartex" xmlns:cx5="http://schemas.microsoft.com/office/drawing/2016/5/11/chartex" xmlns:cx6="http://schemas.microsoft.com/office/drawing/2016/5/12/chartex" xmlns:cx7="http://schemas.microsoft.com/office/drawing/2016/5/13/chartex" xmlns:cx8="http://schemas.microsoft.com/office/drawing/2016/5/14/chartex" xmlns:mc="http://schemas.openxmlformats.org/markup-compatibility/2006" xmlns:aink="http://schemas.microsoft.com/office/drawing/2016/ink" xmlns:am3d="http://schemas.microsoft.com/office/drawing/2017/model3d" xmlns:o="urn:schemas-microsoft-com:office:office" xmlns:oel="http://schemas.microsoft.com/office/2019/extlst" xmlns:r="http://schemas.openxmlformats.org/officeDocument/2006/relationships" xmlns:m="http://schemas.openxmlformats.org/officeDocument/2006/math" xmlns:v="urn:schemas-microsoft-com:vml" xmlns:wp14="http://schemas.microsoft.com/office/word/2010/wordprocessingDrawing" xmlns:wp="http://schemas.openxmlformats.org/drawingml/2006/wordprocessingDrawing" xmlns:w10="urn:schemas-microsoft-com:office:word" xmlns:w="http://schemas.openxmlformats.org/wordprocessingml/2006/main" xmlns:w14="http://schemas.microsoft.com/office/word/2010/wordml" xmlns:w15="http://schemas.microsoft.com/office/word/2012/wordml" xmlns:w16cex="http://schemas.microsoft.com/office/word/2018/wordml/cex" xmlns:w16cid="http://schemas.microsoft.com/office/word/2016/wordml/cid" xmlns:w16="http://schemas.microsoft.com/office/word/2018/wordml" xmlns:w16sdtdh="http://schemas.microsoft.com/office/word/2020/wordml/sdtdatahash" xmlns:w16se="http://schemas.microsoft.com/office/word/2015/wordml/symex" xmlns:wpg="http://schemas.microsoft.com/office/word/2010/wordprocessingGroup" xmlns:wpi="http://schemas.microsoft.com/office/word/2010/wordprocessingInk" xmlns:wne="http://schemas.microsoft.com/office/word/2006/wordml" xmlns:wps="http://schemas.microsoft.com/office/word/2010/wordprocessingShape" mc:Ignorable="w14 w15 w16se w16cid w16 w16cex w16sdtdh wp14">
   <w16cid:commentId w16cid:paraId="3CF32D59" w16cid:durableId="261BD948"/>
-  <w16cid:commentId w16cid:paraId="219C6B22" w16cid:durableId="26F15A95"/>
+  <w16cid:commentId w16cid:paraId="4C1C3203" w16cid:durableId="26F7D6E4"/>
 </w16cid:commentsIds>
 </file>
 

</xml_diff>

<commit_message>
updated final growth model, then reflected that in the manuscript
</commit_message>
<xml_diff>
--- a/Manuscripts/GDF15 during Pregnancy/GDF15.Manuscript.docx
+++ b/Manuscripts/GDF15 during Pregnancy/GDF15.Manuscript.docx
@@ -992,13 +992,7 @@
         <w:rPr>
           <w:rFonts w:ascii="Times New Roman" w:hAnsi="Times New Roman" w:cs="Times New Roman"/>
         </w:rPr>
-        <w:t>mitochondrial stress</w:t>
-      </w:r>
-      <w:r>
-        <w:rPr>
-          <w:rFonts w:ascii="Times New Roman" w:hAnsi="Times New Roman" w:cs="Times New Roman"/>
-        </w:rPr>
-        <w:t xml:space="preserve"> </w:t>
+        <w:t xml:space="preserve">mitochondrial stress </w:t>
       </w:r>
       <w:r>
         <w:rPr>
@@ -2423,21 +2417,7 @@
         <w:rPr>
           <w:rFonts w:ascii="Times New Roman" w:hAnsi="Times New Roman" w:cs="Times New Roman"/>
         </w:rPr>
-        <w:t xml:space="preserve"> This is supported by other studies that those with higher levels of Gdf15 during pregnancy were related to greater reports</w:t>
-      </w:r>
-      <w:proofErr w:type="spellStart"/>
-      <w:r>
-        <w:rPr>
-          <w:rFonts w:ascii="Times New Roman" w:hAnsi="Times New Roman" w:cs="Times New Roman"/>
-        </w:rPr>
-        <w:t xml:space="preserve"> </w:t>
-      </w:r>
-      <w:proofErr w:type="spellEnd"/>
-      <w:r>
-        <w:rPr>
-          <w:rFonts w:ascii="Times New Roman" w:hAnsi="Times New Roman" w:cs="Times New Roman"/>
-        </w:rPr>
-        <w:t>of pregnancy related vomiting and diagnosis of hyperemesis gravidarum</w:t>
+        <w:t xml:space="preserve"> This is supported by other studies that those with higher levels of Gdf15 during pregnancy were related to greater reports of pregnancy related vomiting and diagnosis of hyperemesis gravidarum</w:t>
       </w:r>
       <w:r>
         <w:rPr>
@@ -2462,23 +2442,7 @@
           <w:rFonts w:ascii="Times New Roman" w:hAnsi="Times New Roman" w:cs="Times New Roman"/>
           <w:noProof/>
         </w:rPr>
-        <w:t>(</w:t>
-      </w:r>
-      <w:proofErr w:type="spellStart"/>
-      <w:r>
-        <w:rPr>
-          <w:rFonts w:ascii="Times New Roman" w:hAnsi="Times New Roman" w:cs="Times New Roman"/>
-          <w:noProof/>
-        </w:rPr>
-        <w:t>Fejzo</w:t>
-      </w:r>
-      <w:proofErr w:type="spellEnd"/>
-      <w:r>
-        <w:rPr>
-          <w:rFonts w:ascii="Times New Roman" w:hAnsi="Times New Roman" w:cs="Times New Roman"/>
-          <w:noProof/>
-        </w:rPr>
-        <w:t xml:space="preserve"> et al., 2019; Petry et al., 2018)</w:t>
+        <w:t>(Fejzo et al., 2019; Petry et al., 2018)</w:t>
       </w:r>
       <w:r>
         <w:rPr>
@@ -2584,13 +2548,7 @@
         <w:rPr>
           <w:rFonts w:ascii="Times New Roman" w:hAnsi="Times New Roman" w:cs="Times New Roman"/>
         </w:rPr>
-        <w:t>during the course of pregnancy</w:t>
-      </w:r>
-      <w:r>
-        <w:rPr>
-          <w:rFonts w:ascii="Times New Roman" w:hAnsi="Times New Roman" w:cs="Times New Roman"/>
-        </w:rPr>
-        <w:t xml:space="preserve"> </w:t>
+        <w:t xml:space="preserve">during the course of pregnancy </w:t>
       </w:r>
       <w:r>
         <w:rPr>
@@ -3286,6 +3244,12 @@
         </w:rPr>
         <w:t>.</w:t>
       </w:r>
+      <w:r>
+        <w:rPr>
+          <w:rFonts w:ascii="Times New Roman" w:hAnsi="Times New Roman" w:cs="Times New Roman"/>
+        </w:rPr>
+        <w:t xml:space="preserve"> Dam genotype was confirmed via maternal serum ELISA. </w:t>
+      </w:r>
     </w:p>
     <w:p>
       <w:pPr>
@@ -3681,14 +3645,14 @@
         <w:rPr>
           <w:rFonts w:ascii="Times New Roman" w:hAnsi="Times New Roman" w:cs="Times New Roman"/>
         </w:rPr>
-        <w:t xml:space="preserve">Once single-housed, weekly food intake and body weight measurements began and continued throughout the experiment. After one week of food and body weight monitoring, </w:t>
+        <w:t xml:space="preserve">Once single-housed, weekly food intake and body weight measurements began </w:t>
       </w:r>
       <w:r>
         <w:rPr>
           <w:rFonts w:ascii="Times New Roman" w:hAnsi="Times New Roman" w:cs="Times New Roman"/>
         </w:rPr>
         <w:lastRenderedPageBreak/>
-        <w:t xml:space="preserve">males </w:t>
+        <w:t xml:space="preserve">and continued throughout the experiment. After one week of food and body weight monitoring, males </w:t>
       </w:r>
       <w:r>
         <w:rPr>
@@ -4570,7 +4534,6 @@
         </w:rPr>
         <w:t xml:space="preserve"> with </w:t>
       </w:r>
-      <w:commentRangeStart w:id="1"/>
       <w:r>
         <w:rPr>
           <w:rFonts w:ascii="Times New Roman" w:eastAsia="Times New Roman" w:hAnsi="Times New Roman" w:cs="Times New Roman"/>
@@ -4581,56 +4544,25 @@
         <w:rPr>
           <w:rFonts w:ascii="Times New Roman" w:eastAsia="Times New Roman" w:hAnsi="Times New Roman" w:cs="Times New Roman"/>
         </w:rPr>
-        <w:t>intercepts</w:t>
+        <w:t>slopes and intercepts for the dam and pup indentifiers with respect for time</w:t>
       </w:r>
       <w:r>
         <w:rPr>
           <w:rFonts w:ascii="Times New Roman" w:eastAsia="Times New Roman" w:hAnsi="Times New Roman" w:cs="Times New Roman"/>
         </w:rPr>
-        <w:t xml:space="preserve"> of </w:t>
+        <w:t xml:space="preserve"> and fixed effect</w:t>
       </w:r>
       <w:r>
         <w:rPr>
           <w:rFonts w:ascii="Times New Roman" w:eastAsia="Times New Roman" w:hAnsi="Times New Roman" w:cs="Times New Roman"/>
         </w:rPr>
-        <w:t xml:space="preserve">unique dam and pup identifiers, random slope </w:t>
+        <w:t>s of genotype, age, and sex</w:t>
       </w:r>
       <w:r>
         <w:rPr>
           <w:rFonts w:ascii="Times New Roman" w:eastAsia="Times New Roman" w:hAnsi="Times New Roman" w:cs="Times New Roman"/>
         </w:rPr>
-        <w:t xml:space="preserve">effect of </w:t>
-      </w:r>
-      <w:r>
-        <w:rPr>
-          <w:rFonts w:ascii="Times New Roman" w:eastAsia="Times New Roman" w:hAnsi="Times New Roman" w:cs="Times New Roman"/>
-        </w:rPr>
-        <w:t>day on pup identifier</w:t>
-      </w:r>
-      <w:r>
-        <w:rPr>
-          <w:rFonts w:ascii="Times New Roman" w:eastAsia="Times New Roman" w:hAnsi="Times New Roman" w:cs="Times New Roman"/>
-        </w:rPr>
-        <w:t xml:space="preserve"> and fixed effect</w:t>
-      </w:r>
-      <w:r>
-        <w:rPr>
-          <w:rFonts w:ascii="Times New Roman" w:eastAsia="Times New Roman" w:hAnsi="Times New Roman" w:cs="Times New Roman"/>
-        </w:rPr>
-        <w:t>s of genotype, age, and sex</w:t>
-      </w:r>
-      <w:r>
-        <w:rPr>
-          <w:rFonts w:ascii="Times New Roman" w:eastAsia="Times New Roman" w:hAnsi="Times New Roman" w:cs="Times New Roman"/>
-        </w:rPr>
         <w:t xml:space="preserve">. </w:t>
-      </w:r>
-      <w:commentRangeEnd w:id="1"/>
-      <w:r>
-        <w:rPr>
-          <w:rStyle w:val="CommentReference"/>
-        </w:rPr>
-        <w:commentReference w:id="1"/>
       </w:r>
       <w:r>
         <w:rPr>
@@ -4977,6 +4909,56 @@
     <w:p>
       <w:pPr>
         <w:spacing w:line="360" w:lineRule="auto"/>
+        <w:ind w:firstLine="720"/>
+        <w:rPr>
+          <w:rFonts w:ascii="Times New Roman" w:hAnsi="Times New Roman" w:cs="Times New Roman"/>
+        </w:rPr>
+      </w:pPr>
+      <w:r>
+        <w:rPr>
+          <w:rFonts w:ascii="Times New Roman" w:hAnsi="Times New Roman" w:cs="Times New Roman"/>
+          <w:highlight w:val="yellow"/>
+        </w:rPr>
+        <w:t xml:space="preserve">As measured by ELISA, Gdf15 levels in serum was reduced by XX% in </w:t>
+      </w:r>
+      <w:r>
+        <w:rPr>
+          <w:rFonts w:ascii="Times New Roman" w:hAnsi="Times New Roman" w:cs="Times New Roman"/>
+          <w:i/>
+          <w:iCs/>
+          <w:highlight w:val="yellow"/>
+        </w:rPr>
+        <w:t>Gdf15</w:t>
+      </w:r>
+      <w:r>
+        <w:rPr>
+          <w:rFonts w:ascii="Times New Roman" w:hAnsi="Times New Roman" w:cs="Times New Roman"/>
+          <w:i/>
+          <w:iCs/>
+          <w:highlight w:val="yellow"/>
+          <w:vertAlign w:val="superscript"/>
+        </w:rPr>
+        <w:t>-/-</w:t>
+      </w:r>
+      <w:r>
+        <w:rPr>
+          <w:rFonts w:ascii="Times New Roman" w:hAnsi="Times New Roman" w:cs="Times New Roman"/>
+          <w:highlight w:val="yellow"/>
+          <w:vertAlign w:val="superscript"/>
+        </w:rPr>
+        <w:t xml:space="preserve">  </w:t>
+      </w:r>
+      <w:r>
+        <w:rPr>
+          <w:rFonts w:ascii="Times New Roman" w:hAnsi="Times New Roman" w:cs="Times New Roman"/>
+          <w:highlight w:val="yellow"/>
+        </w:rPr>
+        <w:t>dams (FIGURE 2)</w:t>
+      </w:r>
+    </w:p>
+    <w:p>
+      <w:pPr>
+        <w:spacing w:line="360" w:lineRule="auto"/>
         <w:rPr>
           <w:rFonts w:ascii="Times New Roman" w:hAnsi="Times New Roman" w:cs="Times New Roman"/>
         </w:rPr>
@@ -5273,7 +5255,20 @@
         <w:rPr>
           <w:rFonts w:ascii="Times New Roman" w:hAnsi="Times New Roman" w:cs="Times New Roman"/>
         </w:rPr>
-        <w:t>er than Gdf15+/+ counterparts (</w:t>
+        <w:t>er than Gdf15</w:t>
+      </w:r>
+      <w:r>
+        <w:rPr>
+          <w:rFonts w:ascii="Times New Roman" w:hAnsi="Times New Roman" w:cs="Times New Roman"/>
+          <w:vertAlign w:val="superscript"/>
+        </w:rPr>
+        <w:t>+/+</w:t>
+      </w:r>
+      <w:r>
+        <w:rPr>
+          <w:rFonts w:ascii="Times New Roman" w:hAnsi="Times New Roman" w:cs="Times New Roman"/>
+        </w:rPr>
+        <w:t xml:space="preserve"> counterparts (</w:t>
       </w:r>
       <w:r>
         <w:rPr>
@@ -5575,7 +5570,14 @@
         <w:rPr>
           <w:rFonts w:ascii="Times New Roman" w:hAnsi="Times New Roman" w:cs="Times New Roman"/>
         </w:rPr>
-        <w:t xml:space="preserve"> cumulative postnatal food intake that was </w:t>
+        <w:t xml:space="preserve"> </w:t>
+      </w:r>
+      <w:r>
+        <w:rPr>
+          <w:rFonts w:ascii="Times New Roman" w:hAnsi="Times New Roman" w:cs="Times New Roman"/>
+        </w:rPr>
+        <w:lastRenderedPageBreak/>
+        <w:t xml:space="preserve">cumulative postnatal food intake that was </w:t>
       </w:r>
       <w:r>
         <w:rPr>
@@ -5651,7 +5653,6 @@
         <w:pStyle w:val="Heading2"/>
       </w:pPr>
       <w:r>
-        <w:lastRenderedPageBreak/>
         <w:t>Gdf15</w:t>
       </w:r>
       <w:r>
@@ -6791,7 +6792,14 @@
         <w:rPr>
           <w:rFonts w:ascii="Times New Roman" w:hAnsi="Times New Roman" w:cs="Times New Roman"/>
         </w:rPr>
-        <w:t xml:space="preserve">volume of milk produced at peak lactation. The </w:t>
+        <w:t xml:space="preserve">volume of milk produced at peak lactation. </w:t>
+      </w:r>
+      <w:r>
+        <w:rPr>
+          <w:rFonts w:ascii="Times New Roman" w:hAnsi="Times New Roman" w:cs="Times New Roman"/>
+        </w:rPr>
+        <w:lastRenderedPageBreak/>
+        <w:t xml:space="preserve">The </w:t>
       </w:r>
       <w:r>
         <w:rPr>
@@ -6903,14 +6911,7 @@
         <w:rPr>
           <w:rFonts w:ascii="Times New Roman" w:hAnsi="Times New Roman" w:cs="Times New Roman"/>
         </w:rPr>
-        <w:t xml:space="preserve"> Next, we evaluated </w:t>
-      </w:r>
-      <w:r>
-        <w:rPr>
-          <w:rFonts w:ascii="Times New Roman" w:hAnsi="Times New Roman" w:cs="Times New Roman"/>
-        </w:rPr>
-        <w:lastRenderedPageBreak/>
-        <w:t xml:space="preserve">whether the major macronutrient in milk, fat, was changed by </w:t>
+        <w:t xml:space="preserve"> Next, we evaluated whether the major macronutrient in milk, fat, was changed by </w:t>
       </w:r>
       <w:r>
         <w:rPr>
@@ -7290,7 +7291,19 @@
         <w:rPr>
           <w:rFonts w:ascii="Times New Roman" w:hAnsi="Times New Roman" w:cs="Times New Roman"/>
         </w:rPr>
-        <w:t xml:space="preserve">(a 1 mg smaller weight in  </w:t>
+        <w:t>(a 1</w:t>
+      </w:r>
+      <w:r>
+        <w:rPr>
+          <w:rFonts w:ascii="Times New Roman" w:hAnsi="Times New Roman" w:cs="Times New Roman"/>
+        </w:rPr>
+        <w:t>6</w:t>
+      </w:r>
+      <w:r>
+        <w:rPr>
+          <w:rFonts w:ascii="Times New Roman" w:hAnsi="Times New Roman" w:cs="Times New Roman"/>
+        </w:rPr>
+        <w:t xml:space="preserve"> mg smaller weight in  </w:t>
       </w:r>
       <w:r>
         <w:rPr>
@@ -7411,7 +7424,13 @@
         <w:rPr>
           <w:rFonts w:ascii="Times New Roman" w:hAnsi="Times New Roman" w:cs="Times New Roman"/>
         </w:rPr>
-        <w:t xml:space="preserve"> (</w:t>
+        <w:t xml:space="preserve"> </w:t>
+      </w:r>
+      <w:r>
+        <w:rPr>
+          <w:rFonts w:ascii="Times New Roman" w:hAnsi="Times New Roman" w:cs="Times New Roman"/>
+        </w:rPr>
+        <w:t>(</w:t>
       </w:r>
       <w:r>
         <w:rPr>
@@ -7452,7 +7471,13 @@
         <w:rPr>
           <w:rFonts w:ascii="Times New Roman" w:hAnsi="Times New Roman" w:cs="Times New Roman"/>
         </w:rPr>
-        <w:t>0.98</w:t>
+        <w:t>0.8</w:t>
+      </w:r>
+      <w:r>
+        <w:rPr>
+          <w:rFonts w:ascii="Times New Roman" w:hAnsi="Times New Roman" w:cs="Times New Roman"/>
+        </w:rPr>
+        <w:t>1</w:t>
       </w:r>
       <w:r>
         <w:rPr>
@@ -7794,6 +7819,7 @@
         <w:rPr>
           <w:rFonts w:cs="Times New Roman"/>
         </w:rPr>
+        <w:lastRenderedPageBreak/>
         <w:t>Discussion</w:t>
       </w:r>
     </w:p>
@@ -7848,7 +7874,6 @@
         </w:numPr>
       </w:pPr>
       <w:r>
-        <w:lastRenderedPageBreak/>
         <w:t xml:space="preserve">No increases in </w:t>
       </w:r>
       <w:proofErr w:type="spellStart"/>
@@ -7873,6 +7898,30 @@
       </w:r>
       <w:r>
         <w:t xml:space="preserve">sig differences in glycemia makes sense. </w:t>
+      </w:r>
+    </w:p>
+    <w:p>
+      <w:pPr>
+        <w:pStyle w:val="ListParagraph"/>
+        <w:numPr>
+          <w:ilvl w:val="0"/>
+          <w:numId w:val="2"/>
+        </w:numPr>
+      </w:pPr>
+      <w:r>
+        <w:t>Limitations</w:t>
+      </w:r>
+    </w:p>
+    <w:p>
+      <w:pPr>
+        <w:pStyle w:val="ListParagraph"/>
+        <w:numPr>
+          <w:ilvl w:val="1"/>
+          <w:numId w:val="2"/>
+        </w:numPr>
+      </w:pPr>
+      <w:r>
+        <w:t>Std err from MLM, plug that back into to power  = did not detect and effect but cannot rule out an effect of X size. (FI or BW in pregnancy)</w:t>
       </w:r>
     </w:p>
     <w:p>
@@ -7931,35 +7980,7 @@
         <w:rPr>
           <w:rFonts w:ascii="Times New Roman" w:hAnsi="Times New Roman" w:cs="Times New Roman"/>
         </w:rPr>
-        <w:t xml:space="preserve">Bates, D., </w:t>
-      </w:r>
-      <w:proofErr w:type="spellStart"/>
-      <w:r>
-        <w:rPr>
-          <w:rFonts w:ascii="Times New Roman" w:hAnsi="Times New Roman" w:cs="Times New Roman"/>
-        </w:rPr>
-        <w:t>Mächler</w:t>
-      </w:r>
-      <w:proofErr w:type="spellEnd"/>
-      <w:r>
-        <w:rPr>
-          <w:rFonts w:ascii="Times New Roman" w:hAnsi="Times New Roman" w:cs="Times New Roman"/>
-        </w:rPr>
-        <w:t xml:space="preserve">, M., </w:t>
-      </w:r>
-      <w:proofErr w:type="spellStart"/>
-      <w:r>
-        <w:rPr>
-          <w:rFonts w:ascii="Times New Roman" w:hAnsi="Times New Roman" w:cs="Times New Roman"/>
-        </w:rPr>
-        <w:t>Bolker</w:t>
-      </w:r>
-      <w:proofErr w:type="spellEnd"/>
-      <w:r>
-        <w:rPr>
-          <w:rFonts w:ascii="Times New Roman" w:hAnsi="Times New Roman" w:cs="Times New Roman"/>
-        </w:rPr>
-        <w:t xml:space="preserve">, B., &amp; Walker, S. (2015). Fitting Linear Mixed-Effects Models Using lme4. </w:t>
+        <w:t xml:space="preserve">Bates, D., Mächler, M., Bolker, B., &amp; Walker, S. (2015). Fitting Linear Mixed-Effects Models Using lme4. </w:t>
       </w:r>
       <w:r>
         <w:rPr>
@@ -7997,61 +8018,11 @@
           <w:rFonts w:ascii="Times New Roman" w:hAnsi="Times New Roman" w:cs="Times New Roman"/>
         </w:rPr>
       </w:pPr>
-      <w:proofErr w:type="spellStart"/>
-      <w:r>
-        <w:rPr>
-          <w:rFonts w:ascii="Times New Roman" w:hAnsi="Times New Roman" w:cs="Times New Roman"/>
-        </w:rPr>
-        <w:t>Bootcov</w:t>
-      </w:r>
-      <w:proofErr w:type="spellEnd"/>
-      <w:r>
-        <w:rPr>
-          <w:rFonts w:ascii="Times New Roman" w:hAnsi="Times New Roman" w:cs="Times New Roman"/>
-        </w:rPr>
-        <w:t xml:space="preserve">, M. R., </w:t>
-      </w:r>
-      <w:proofErr w:type="spellStart"/>
-      <w:r>
-        <w:rPr>
-          <w:rFonts w:ascii="Times New Roman" w:hAnsi="Times New Roman" w:cs="Times New Roman"/>
-        </w:rPr>
-        <w:t>Bauskin</w:t>
-      </w:r>
-      <w:proofErr w:type="spellEnd"/>
-      <w:r>
-        <w:rPr>
-          <w:rFonts w:ascii="Times New Roman" w:hAnsi="Times New Roman" w:cs="Times New Roman"/>
-        </w:rPr>
-        <w:t xml:space="preserve">, A. R., Valenzuela, S. M., Moore, A. G., Bansal, M., He, X. Y., Zhang, H. P., Donnellan, M., Mahler, S., Pryor, K., Walsh, B. J., Nicholson, R. C., </w:t>
-      </w:r>
-      <w:proofErr w:type="spellStart"/>
-      <w:r>
-        <w:rPr>
-          <w:rFonts w:ascii="Times New Roman" w:hAnsi="Times New Roman" w:cs="Times New Roman"/>
-        </w:rPr>
-        <w:t>Fairlie</w:t>
-      </w:r>
-      <w:proofErr w:type="spellEnd"/>
-      <w:r>
-        <w:rPr>
-          <w:rFonts w:ascii="Times New Roman" w:hAnsi="Times New Roman" w:cs="Times New Roman"/>
-        </w:rPr>
-        <w:t xml:space="preserve">, W. D., Por, S. B., Robbins, J. M., &amp; </w:t>
-      </w:r>
-      <w:proofErr w:type="spellStart"/>
-      <w:r>
-        <w:rPr>
-          <w:rFonts w:ascii="Times New Roman" w:hAnsi="Times New Roman" w:cs="Times New Roman"/>
-        </w:rPr>
-        <w:t>Breit</w:t>
-      </w:r>
-      <w:proofErr w:type="spellEnd"/>
-      <w:r>
-        <w:rPr>
-          <w:rFonts w:ascii="Times New Roman" w:hAnsi="Times New Roman" w:cs="Times New Roman"/>
-        </w:rPr>
-        <w:t xml:space="preserve">, S. N. (1997). MIC-1, a novel macrophage inhibitory cytokine, is a divergent member of the TGF-β superfamily. </w:t>
+      <w:r>
+        <w:rPr>
+          <w:rFonts w:ascii="Times New Roman" w:hAnsi="Times New Roman" w:cs="Times New Roman"/>
+        </w:rPr>
+        <w:t xml:space="preserve">Bootcov, M. R., Bauskin, A. R., Valenzuela, S. M., Moore, A. G., Bansal, M., He, X. Y., Zhang, H. P., Donnellan, M., Mahler, S., Pryor, K., Walsh, B. J., Nicholson, R. C., Fairlie, W. D., Por, S. B., Robbins, J. M., &amp; Breit, S. N. (1997). MIC-1, a novel macrophage inhibitory cytokine, is a divergent member of the TGF-β superfamily. </w:t>
       </w:r>
       <w:r>
         <w:rPr>
@@ -8089,61 +8060,11 @@
           <w:rFonts w:ascii="Times New Roman" w:hAnsi="Times New Roman" w:cs="Times New Roman"/>
         </w:rPr>
       </w:pPr>
-      <w:proofErr w:type="spellStart"/>
-      <w:r>
-        <w:rPr>
-          <w:rFonts w:ascii="Times New Roman" w:hAnsi="Times New Roman" w:cs="Times New Roman"/>
-        </w:rPr>
-        <w:t>Borner</w:t>
-      </w:r>
-      <w:proofErr w:type="spellEnd"/>
-      <w:r>
-        <w:rPr>
-          <w:rFonts w:ascii="Times New Roman" w:hAnsi="Times New Roman" w:cs="Times New Roman"/>
-        </w:rPr>
-        <w:t xml:space="preserve">, T., </w:t>
-      </w:r>
-      <w:proofErr w:type="spellStart"/>
-      <w:r>
-        <w:rPr>
-          <w:rFonts w:ascii="Times New Roman" w:hAnsi="Times New Roman" w:cs="Times New Roman"/>
-        </w:rPr>
-        <w:t>Shaulson</w:t>
-      </w:r>
-      <w:proofErr w:type="spellEnd"/>
-      <w:r>
-        <w:rPr>
-          <w:rFonts w:ascii="Times New Roman" w:hAnsi="Times New Roman" w:cs="Times New Roman"/>
-        </w:rPr>
-        <w:t xml:space="preserve">, E. D., </w:t>
-      </w:r>
-      <w:proofErr w:type="spellStart"/>
-      <w:r>
-        <w:rPr>
-          <w:rFonts w:ascii="Times New Roman" w:hAnsi="Times New Roman" w:cs="Times New Roman"/>
-        </w:rPr>
-        <w:t>Ghidewon</w:t>
-      </w:r>
-      <w:proofErr w:type="spellEnd"/>
-      <w:r>
-        <w:rPr>
-          <w:rFonts w:ascii="Times New Roman" w:hAnsi="Times New Roman" w:cs="Times New Roman"/>
-        </w:rPr>
-        <w:t xml:space="preserve">, M. Y., Barnett, A. B., Horn, C. C., Doyle, R. P., Grill, H. J., Hayes, M. R., &amp; De </w:t>
-      </w:r>
-      <w:proofErr w:type="spellStart"/>
-      <w:r>
-        <w:rPr>
-          <w:rFonts w:ascii="Times New Roman" w:hAnsi="Times New Roman" w:cs="Times New Roman"/>
-        </w:rPr>
-        <w:t>Jonghe</w:t>
-      </w:r>
-      <w:proofErr w:type="spellEnd"/>
-      <w:r>
-        <w:rPr>
-          <w:rFonts w:ascii="Times New Roman" w:hAnsi="Times New Roman" w:cs="Times New Roman"/>
-        </w:rPr>
-        <w:t xml:space="preserve">, B. C. (2020). GDF15 Induces Anorexia through Nausea and Emesis. </w:t>
+      <w:r>
+        <w:rPr>
+          <w:rFonts w:ascii="Times New Roman" w:hAnsi="Times New Roman" w:cs="Times New Roman"/>
+        </w:rPr>
+        <w:t xml:space="preserve">Borner, T., Shaulson, E. D., Ghidewon, M. Y., Barnett, A. B., Horn, C. C., Doyle, R. P., Grill, H. J., Hayes, M. R., &amp; De Jonghe, B. C. (2020). GDF15 Induces Anorexia through Nausea and Emesis. </w:t>
       </w:r>
       <w:r>
         <w:rPr>
@@ -8199,21 +8120,7 @@
         <w:rPr>
           <w:rFonts w:ascii="Times New Roman" w:hAnsi="Times New Roman" w:cs="Times New Roman"/>
         </w:rPr>
-        <w:t xml:space="preserve">. </w:t>
-      </w:r>
-      <w:proofErr w:type="spellStart"/>
-      <w:r>
-        <w:rPr>
-          <w:rFonts w:ascii="Times New Roman" w:hAnsi="Times New Roman" w:cs="Times New Roman"/>
-        </w:rPr>
-        <w:t>Protocols.Io</w:t>
-      </w:r>
-      <w:proofErr w:type="spellEnd"/>
-      <w:r>
-        <w:rPr>
-          <w:rFonts w:ascii="Times New Roman" w:hAnsi="Times New Roman" w:cs="Times New Roman"/>
-        </w:rPr>
-        <w:t>. dx.doi.org/10.17504/protocols.io.b5zxq77n</w:t>
+        <w:t>. Protocols.Io. dx.doi.org/10.17504/protocols.io.b5zxq77n</w:t>
       </w:r>
     </w:p>
     <w:p>
@@ -8227,21 +8134,7 @@
         <w:rPr>
           <w:rFonts w:ascii="Times New Roman" w:hAnsi="Times New Roman" w:cs="Times New Roman"/>
         </w:rPr>
-        <w:t xml:space="preserve">Chen, Q., Wang, Y., Zhao, M., Hyett, J., da Silva Costa, F., &amp; </w:t>
-      </w:r>
-      <w:proofErr w:type="spellStart"/>
-      <w:r>
-        <w:rPr>
-          <w:rFonts w:ascii="Times New Roman" w:hAnsi="Times New Roman" w:cs="Times New Roman"/>
-        </w:rPr>
-        <w:t>Nie</w:t>
-      </w:r>
-      <w:proofErr w:type="spellEnd"/>
-      <w:r>
-        <w:rPr>
-          <w:rFonts w:ascii="Times New Roman" w:hAnsi="Times New Roman" w:cs="Times New Roman"/>
-        </w:rPr>
-        <w:t xml:space="preserve">, G. (2016). Serum levels of GDF15 are reduced in preeclampsia and the reduction is more profound in late-onset than early-onset cases. </w:t>
+        <w:t xml:space="preserve">Chen, Q., Wang, Y., Zhao, M., Hyett, J., da Silva Costa, F., &amp; Nie, G. (2016). Serum levels of GDF15 are reduced in preeclampsia and the reduction is more profound in late-onset than early-onset cases. </w:t>
       </w:r>
       <w:r>
         <w:rPr>
@@ -8279,76 +8172,20 @@
           <w:rFonts w:ascii="Times New Roman" w:hAnsi="Times New Roman" w:cs="Times New Roman"/>
         </w:rPr>
       </w:pPr>
-      <w:proofErr w:type="spellStart"/>
-      <w:r>
-        <w:rPr>
-          <w:rFonts w:ascii="Times New Roman" w:hAnsi="Times New Roman" w:cs="Times New Roman"/>
-        </w:rPr>
-        <w:t>Fejzo</w:t>
-      </w:r>
-      <w:proofErr w:type="spellEnd"/>
-      <w:r>
-        <w:rPr>
-          <w:rFonts w:ascii="Times New Roman" w:hAnsi="Times New Roman" w:cs="Times New Roman"/>
-        </w:rPr>
-        <w:t xml:space="preserve">, M. S., Fasching, P. A., Schneider, M. O., </w:t>
-      </w:r>
-      <w:proofErr w:type="spellStart"/>
-      <w:r>
-        <w:rPr>
-          <w:rFonts w:ascii="Times New Roman" w:hAnsi="Times New Roman" w:cs="Times New Roman"/>
-        </w:rPr>
-        <w:t>Schwitulla</w:t>
-      </w:r>
-      <w:proofErr w:type="spellEnd"/>
-      <w:r>
-        <w:rPr>
-          <w:rFonts w:ascii="Times New Roman" w:hAnsi="Times New Roman" w:cs="Times New Roman"/>
-        </w:rPr>
-        <w:t xml:space="preserve">, J., Beckmann, M. W., </w:t>
-      </w:r>
-      <w:proofErr w:type="spellStart"/>
-      <w:r>
-        <w:rPr>
-          <w:rFonts w:ascii="Times New Roman" w:hAnsi="Times New Roman" w:cs="Times New Roman"/>
-        </w:rPr>
-        <w:t>Schwenke</w:t>
-      </w:r>
-      <w:proofErr w:type="spellEnd"/>
-      <w:r>
-        <w:rPr>
-          <w:rFonts w:ascii="Times New Roman" w:hAnsi="Times New Roman" w:cs="Times New Roman"/>
-        </w:rPr>
-        <w:t xml:space="preserve">, E., MacGibbon, K. W., &amp; Mullin, P. M. (2019). Analysis of GDF15 and IGFBP7 in Hyperemesis Gravidarum Support Causality. </w:t>
-      </w:r>
-      <w:proofErr w:type="spellStart"/>
-      <w:r>
-        <w:rPr>
-          <w:rFonts w:ascii="Times New Roman" w:hAnsi="Times New Roman" w:cs="Times New Roman"/>
-          <w:i/>
-          <w:iCs/>
-        </w:rPr>
-        <w:t>Geburtshilfe</w:t>
-      </w:r>
-      <w:proofErr w:type="spellEnd"/>
-      <w:r>
-        <w:rPr>
-          <w:rFonts w:ascii="Times New Roman" w:hAnsi="Times New Roman" w:cs="Times New Roman"/>
-          <w:i/>
-          <w:iCs/>
-        </w:rPr>
-        <w:t xml:space="preserve"> Und </w:t>
-      </w:r>
-      <w:proofErr w:type="spellStart"/>
-      <w:r>
-        <w:rPr>
-          <w:rFonts w:ascii="Times New Roman" w:hAnsi="Times New Roman" w:cs="Times New Roman"/>
-          <w:i/>
-          <w:iCs/>
-        </w:rPr>
-        <w:t>Frauenheilkunde</w:t>
-      </w:r>
-      <w:proofErr w:type="spellEnd"/>
+      <w:r>
+        <w:rPr>
+          <w:rFonts w:ascii="Times New Roman" w:hAnsi="Times New Roman" w:cs="Times New Roman"/>
+        </w:rPr>
+        <w:t xml:space="preserve">Fejzo, M. S., Fasching, P. A., Schneider, M. O., Schwitulla, J., Beckmann, M. W., Schwenke, E., MacGibbon, K. W., &amp; Mullin, P. M. (2019). Analysis of GDF15 and IGFBP7 in Hyperemesis Gravidarum Support Causality. </w:t>
+      </w:r>
+      <w:r>
+        <w:rPr>
+          <w:rFonts w:ascii="Times New Roman" w:hAnsi="Times New Roman" w:cs="Times New Roman"/>
+          <w:i/>
+          <w:iCs/>
+        </w:rPr>
+        <w:t>Geburtshilfe Und Frauenheilkunde</w:t>
+      </w:r>
       <w:r>
         <w:rPr>
           <w:rFonts w:ascii="Times New Roman" w:hAnsi="Times New Roman" w:cs="Times New Roman"/>
@@ -8377,160 +8214,12 @@
           <w:rFonts w:ascii="Times New Roman" w:hAnsi="Times New Roman" w:cs="Times New Roman"/>
         </w:rPr>
       </w:pPr>
-      <w:proofErr w:type="spellStart"/>
       <w:r>
         <w:rPr>
           <w:rFonts w:ascii="Times New Roman" w:hAnsi="Times New Roman" w:cs="Times New Roman"/>
         </w:rPr>
         <w:lastRenderedPageBreak/>
-        <w:t>Fejzo</w:t>
-      </w:r>
-      <w:proofErr w:type="spellEnd"/>
-      <w:r>
-        <w:rPr>
-          <w:rFonts w:ascii="Times New Roman" w:hAnsi="Times New Roman" w:cs="Times New Roman"/>
-        </w:rPr>
-        <w:t xml:space="preserve">, M. S., </w:t>
-      </w:r>
-      <w:proofErr w:type="spellStart"/>
-      <w:r>
-        <w:rPr>
-          <w:rFonts w:ascii="Times New Roman" w:hAnsi="Times New Roman" w:cs="Times New Roman"/>
-        </w:rPr>
-        <w:t>Sazonova</w:t>
-      </w:r>
-      <w:proofErr w:type="spellEnd"/>
-      <w:r>
-        <w:rPr>
-          <w:rFonts w:ascii="Times New Roman" w:hAnsi="Times New Roman" w:cs="Times New Roman"/>
-        </w:rPr>
-        <w:t xml:space="preserve">, O. V., </w:t>
-      </w:r>
-      <w:proofErr w:type="spellStart"/>
-      <w:r>
-        <w:rPr>
-          <w:rFonts w:ascii="Times New Roman" w:hAnsi="Times New Roman" w:cs="Times New Roman"/>
-        </w:rPr>
-        <w:t>Sathirapongsasuti</w:t>
-      </w:r>
-      <w:proofErr w:type="spellEnd"/>
-      <w:r>
-        <w:rPr>
-          <w:rFonts w:ascii="Times New Roman" w:hAnsi="Times New Roman" w:cs="Times New Roman"/>
-        </w:rPr>
-        <w:t xml:space="preserve">, J. F., </w:t>
-      </w:r>
-      <w:proofErr w:type="spellStart"/>
-      <w:r>
-        <w:rPr>
-          <w:rFonts w:ascii="Times New Roman" w:hAnsi="Times New Roman" w:cs="Times New Roman"/>
-        </w:rPr>
-        <w:t>Hallgrímsdóttir</w:t>
-      </w:r>
-      <w:proofErr w:type="spellEnd"/>
-      <w:r>
-        <w:rPr>
-          <w:rFonts w:ascii="Times New Roman" w:hAnsi="Times New Roman" w:cs="Times New Roman"/>
-        </w:rPr>
-        <w:t xml:space="preserve">, I. B., </w:t>
-      </w:r>
-      <w:proofErr w:type="spellStart"/>
-      <w:r>
-        <w:rPr>
-          <w:rFonts w:ascii="Times New Roman" w:hAnsi="Times New Roman" w:cs="Times New Roman"/>
-        </w:rPr>
-        <w:t>Vacic</w:t>
-      </w:r>
-      <w:proofErr w:type="spellEnd"/>
-      <w:r>
-        <w:rPr>
-          <w:rFonts w:ascii="Times New Roman" w:hAnsi="Times New Roman" w:cs="Times New Roman"/>
-        </w:rPr>
-        <w:t xml:space="preserve">, V., MacGibbon, K. W., Schoenberg, F. P., Mancuso, N., </w:t>
-      </w:r>
-      <w:proofErr w:type="spellStart"/>
-      <w:r>
-        <w:rPr>
-          <w:rFonts w:ascii="Times New Roman" w:hAnsi="Times New Roman" w:cs="Times New Roman"/>
-        </w:rPr>
-        <w:t>Slamon</w:t>
-      </w:r>
-      <w:proofErr w:type="spellEnd"/>
-      <w:r>
-        <w:rPr>
-          <w:rFonts w:ascii="Times New Roman" w:hAnsi="Times New Roman" w:cs="Times New Roman"/>
-        </w:rPr>
-        <w:t xml:space="preserve">, D. J., Mullin, P. M., Agee, M., </w:t>
-      </w:r>
-      <w:proofErr w:type="spellStart"/>
-      <w:r>
-        <w:rPr>
-          <w:rFonts w:ascii="Times New Roman" w:hAnsi="Times New Roman" w:cs="Times New Roman"/>
-        </w:rPr>
-        <w:t>Alipanahi</w:t>
-      </w:r>
-      <w:proofErr w:type="spellEnd"/>
-      <w:r>
-        <w:rPr>
-          <w:rFonts w:ascii="Times New Roman" w:hAnsi="Times New Roman" w:cs="Times New Roman"/>
-        </w:rPr>
-        <w:t xml:space="preserve">, B., </w:t>
-      </w:r>
-      <w:proofErr w:type="spellStart"/>
-      <w:r>
-        <w:rPr>
-          <w:rFonts w:ascii="Times New Roman" w:hAnsi="Times New Roman" w:cs="Times New Roman"/>
-        </w:rPr>
-        <w:t>Auton</w:t>
-      </w:r>
-      <w:proofErr w:type="spellEnd"/>
-      <w:r>
-        <w:rPr>
-          <w:rFonts w:ascii="Times New Roman" w:hAnsi="Times New Roman" w:cs="Times New Roman"/>
-        </w:rPr>
-        <w:t xml:space="preserve">, A., Bell, R. K., </w:t>
-      </w:r>
-      <w:proofErr w:type="spellStart"/>
-      <w:r>
-        <w:rPr>
-          <w:rFonts w:ascii="Times New Roman" w:hAnsi="Times New Roman" w:cs="Times New Roman"/>
-        </w:rPr>
-        <w:t>Bryc</w:t>
-      </w:r>
-      <w:proofErr w:type="spellEnd"/>
-      <w:r>
-        <w:rPr>
-          <w:rFonts w:ascii="Times New Roman" w:hAnsi="Times New Roman" w:cs="Times New Roman"/>
-        </w:rPr>
-        <w:t xml:space="preserve">, K., Elson, S. L., </w:t>
-      </w:r>
-      <w:proofErr w:type="spellStart"/>
-      <w:r>
-        <w:rPr>
-          <w:rFonts w:ascii="Times New Roman" w:hAnsi="Times New Roman" w:cs="Times New Roman"/>
-        </w:rPr>
-        <w:t>Fontanillas</w:t>
-      </w:r>
-      <w:proofErr w:type="spellEnd"/>
-      <w:r>
-        <w:rPr>
-          <w:rFonts w:ascii="Times New Roman" w:hAnsi="Times New Roman" w:cs="Times New Roman"/>
-        </w:rPr>
-        <w:t xml:space="preserve">, P., </w:t>
-      </w:r>
-      <w:proofErr w:type="spellStart"/>
-      <w:r>
-        <w:rPr>
-          <w:rFonts w:ascii="Times New Roman" w:hAnsi="Times New Roman" w:cs="Times New Roman"/>
-        </w:rPr>
-        <w:t>Furlotte</w:t>
-      </w:r>
-      <w:proofErr w:type="spellEnd"/>
-      <w:r>
-        <w:rPr>
-          <w:rFonts w:ascii="Times New Roman" w:hAnsi="Times New Roman" w:cs="Times New Roman"/>
-        </w:rPr>
-        <w:t xml:space="preserve">, N. A., Hinds, D. A., … Wilson, C. H. (2018). Placenta and appetite genes GDF15 and IGFBP7 are associated with hyperemesis gravidarum. </w:t>
+        <w:t xml:space="preserve">Fejzo, M. S., Sazonova, O. V., Sathirapongsasuti, J. F., Hallgrímsdóttir, I. B., Vacic, V., MacGibbon, K. W., Schoenberg, F. P., Mancuso, N., Slamon, D. J., Mullin, P. M., Agee, M., Alipanahi, B., Auton, A., Bell, R. K., Bryc, K., Elson, S. L., Fontanillas, P., Furlotte, N. A., Hinds, D. A., … Wilson, C. H. (2018). Placenta and appetite genes GDF15 and IGFBP7 are associated with hyperemesis gravidarum. </w:t>
       </w:r>
       <w:r>
         <w:rPr>
@@ -8568,61 +8257,11 @@
           <w:rFonts w:ascii="Times New Roman" w:hAnsi="Times New Roman" w:cs="Times New Roman"/>
         </w:rPr>
       </w:pPr>
-      <w:proofErr w:type="spellStart"/>
-      <w:r>
-        <w:rPr>
-          <w:rFonts w:ascii="Times New Roman" w:hAnsi="Times New Roman" w:cs="Times New Roman"/>
-        </w:rPr>
-        <w:t>Frikke</w:t>
-      </w:r>
-      <w:proofErr w:type="spellEnd"/>
-      <w:r>
-        <w:rPr>
-          <w:rFonts w:ascii="Times New Roman" w:hAnsi="Times New Roman" w:cs="Times New Roman"/>
-        </w:rPr>
-        <w:t xml:space="preserve">-Schmidt, H., </w:t>
-      </w:r>
-      <w:proofErr w:type="spellStart"/>
-      <w:r>
-        <w:rPr>
-          <w:rFonts w:ascii="Times New Roman" w:hAnsi="Times New Roman" w:cs="Times New Roman"/>
-        </w:rPr>
-        <w:t>Hultman</w:t>
-      </w:r>
-      <w:proofErr w:type="spellEnd"/>
-      <w:r>
-        <w:rPr>
-          <w:rFonts w:ascii="Times New Roman" w:hAnsi="Times New Roman" w:cs="Times New Roman"/>
-        </w:rPr>
-        <w:t xml:space="preserve">, K., </w:t>
-      </w:r>
-      <w:proofErr w:type="spellStart"/>
-      <w:r>
-        <w:rPr>
-          <w:rFonts w:ascii="Times New Roman" w:hAnsi="Times New Roman" w:cs="Times New Roman"/>
-        </w:rPr>
-        <w:t>Galaske</w:t>
-      </w:r>
-      <w:proofErr w:type="spellEnd"/>
-      <w:r>
-        <w:rPr>
-          <w:rFonts w:ascii="Times New Roman" w:hAnsi="Times New Roman" w:cs="Times New Roman"/>
-        </w:rPr>
-        <w:t xml:space="preserve">, J. W., </w:t>
-      </w:r>
-      <w:proofErr w:type="spellStart"/>
-      <w:r>
-        <w:rPr>
-          <w:rFonts w:ascii="Times New Roman" w:hAnsi="Times New Roman" w:cs="Times New Roman"/>
-        </w:rPr>
-        <w:t>Jørgensen</w:t>
-      </w:r>
-      <w:proofErr w:type="spellEnd"/>
-      <w:r>
-        <w:rPr>
-          <w:rFonts w:ascii="Times New Roman" w:hAnsi="Times New Roman" w:cs="Times New Roman"/>
-        </w:rPr>
-        <w:t xml:space="preserve">, S. B., Myers, M. G., &amp; Seeley, R. J. (2019). GDF15 acts synergistically with liraglutide but is not necessary for the weight loss induced by bariatric surgery in mice. </w:t>
+      <w:r>
+        <w:rPr>
+          <w:rFonts w:ascii="Times New Roman" w:hAnsi="Times New Roman" w:cs="Times New Roman"/>
+        </w:rPr>
+        <w:t xml:space="preserve">Frikke-Schmidt, H., Hultman, K., Galaske, J. W., Jørgensen, S. B., Myers, M. G., &amp; Seeley, R. J. (2019). GDF15 acts synergistically with liraglutide but is not necessary for the weight loss induced by bariatric surgery in mice. </w:t>
       </w:r>
       <w:r>
         <w:rPr>
@@ -8664,77 +8303,7 @@
         <w:rPr>
           <w:rFonts w:ascii="Times New Roman" w:hAnsi="Times New Roman" w:cs="Times New Roman"/>
         </w:rPr>
-        <w:t xml:space="preserve">Hsu, J.-Y., Crawley, S., Chen, M., </w:t>
-      </w:r>
-      <w:proofErr w:type="spellStart"/>
-      <w:r>
-        <w:rPr>
-          <w:rFonts w:ascii="Times New Roman" w:hAnsi="Times New Roman" w:cs="Times New Roman"/>
-        </w:rPr>
-        <w:t>Ayupova</w:t>
-      </w:r>
-      <w:proofErr w:type="spellEnd"/>
-      <w:r>
-        <w:rPr>
-          <w:rFonts w:ascii="Times New Roman" w:hAnsi="Times New Roman" w:cs="Times New Roman"/>
-        </w:rPr>
-        <w:t xml:space="preserve">, D. A., </w:t>
-      </w:r>
-      <w:proofErr w:type="spellStart"/>
-      <w:r>
-        <w:rPr>
-          <w:rFonts w:ascii="Times New Roman" w:hAnsi="Times New Roman" w:cs="Times New Roman"/>
-        </w:rPr>
-        <w:t>Lindhout</w:t>
-      </w:r>
-      <w:proofErr w:type="spellEnd"/>
-      <w:r>
-        <w:rPr>
-          <w:rFonts w:ascii="Times New Roman" w:hAnsi="Times New Roman" w:cs="Times New Roman"/>
-        </w:rPr>
-        <w:t xml:space="preserve">, D. A., Higbee, J., </w:t>
-      </w:r>
-      <w:proofErr w:type="spellStart"/>
-      <w:r>
-        <w:rPr>
-          <w:rFonts w:ascii="Times New Roman" w:hAnsi="Times New Roman" w:cs="Times New Roman"/>
-        </w:rPr>
-        <w:t>Kutach</w:t>
-      </w:r>
-      <w:proofErr w:type="spellEnd"/>
-      <w:r>
-        <w:rPr>
-          <w:rFonts w:ascii="Times New Roman" w:hAnsi="Times New Roman" w:cs="Times New Roman"/>
-        </w:rPr>
-        <w:t xml:space="preserve">, A., </w:t>
-      </w:r>
-      <w:proofErr w:type="spellStart"/>
-      <w:r>
-        <w:rPr>
-          <w:rFonts w:ascii="Times New Roman" w:hAnsi="Times New Roman" w:cs="Times New Roman"/>
-        </w:rPr>
-        <w:t>Joo</w:t>
-      </w:r>
-      <w:proofErr w:type="spellEnd"/>
-      <w:r>
-        <w:rPr>
-          <w:rFonts w:ascii="Times New Roman" w:hAnsi="Times New Roman" w:cs="Times New Roman"/>
-        </w:rPr>
-        <w:t xml:space="preserve">, W., Gao, Z., Fu, D., To, C., Mondal, K., Li, B., </w:t>
-      </w:r>
-      <w:proofErr w:type="spellStart"/>
-      <w:r>
-        <w:rPr>
-          <w:rFonts w:ascii="Times New Roman" w:hAnsi="Times New Roman" w:cs="Times New Roman"/>
-        </w:rPr>
-        <w:t>Kekatpure</w:t>
-      </w:r>
-      <w:proofErr w:type="spellEnd"/>
-      <w:r>
-        <w:rPr>
-          <w:rFonts w:ascii="Times New Roman" w:hAnsi="Times New Roman" w:cs="Times New Roman"/>
-        </w:rPr>
-        <w:t xml:space="preserve">, A., Wang, M., Laird, T., Horner, G., Chan, J., McEntee, M., … Allan, B. B. (2017). Non-homeostatic body weight regulation through a brainstem-restricted receptor for GDF15. </w:t>
+        <w:t xml:space="preserve">Hsu, J.-Y., Crawley, S., Chen, M., Ayupova, D. A., Lindhout, D. A., Higbee, J., Kutach, A., Joo, W., Gao, Z., Fu, D., To, C., Mondal, K., Li, B., Kekatpure, A., Wang, M., Laird, T., Horner, G., Chan, J., McEntee, M., … Allan, B. B. (2017). Non-homeostatic body weight regulation through a brainstem-restricted receptor for GDF15. </w:t>
       </w:r>
       <w:r>
         <w:rPr>
@@ -8776,68 +8345,16 @@
         <w:rPr>
           <w:rFonts w:ascii="Times New Roman" w:hAnsi="Times New Roman" w:cs="Times New Roman"/>
         </w:rPr>
-        <w:t xml:space="preserve">Jacobsen, D. P., </w:t>
-      </w:r>
-      <w:proofErr w:type="spellStart"/>
-      <w:r>
-        <w:rPr>
-          <w:rFonts w:ascii="Times New Roman" w:hAnsi="Times New Roman" w:cs="Times New Roman"/>
-        </w:rPr>
-        <w:t>Røysland</w:t>
-      </w:r>
-      <w:proofErr w:type="spellEnd"/>
-      <w:r>
-        <w:rPr>
-          <w:rFonts w:ascii="Times New Roman" w:hAnsi="Times New Roman" w:cs="Times New Roman"/>
-        </w:rPr>
-        <w:t xml:space="preserve">, R., Strand, H., Moe, K., </w:t>
-      </w:r>
-      <w:proofErr w:type="spellStart"/>
-      <w:r>
-        <w:rPr>
-          <w:rFonts w:ascii="Times New Roman" w:hAnsi="Times New Roman" w:cs="Times New Roman"/>
-        </w:rPr>
-        <w:t>Sugulle</w:t>
-      </w:r>
-      <w:proofErr w:type="spellEnd"/>
-      <w:r>
-        <w:rPr>
-          <w:rFonts w:ascii="Times New Roman" w:hAnsi="Times New Roman" w:cs="Times New Roman"/>
-        </w:rPr>
-        <w:t xml:space="preserve">, M., </w:t>
-      </w:r>
-      <w:proofErr w:type="spellStart"/>
-      <w:r>
-        <w:rPr>
-          <w:rFonts w:ascii="Times New Roman" w:hAnsi="Times New Roman" w:cs="Times New Roman"/>
-        </w:rPr>
-        <w:t>Omland</w:t>
-      </w:r>
-      <w:proofErr w:type="spellEnd"/>
-      <w:r>
-        <w:rPr>
-          <w:rFonts w:ascii="Times New Roman" w:hAnsi="Times New Roman" w:cs="Times New Roman"/>
-        </w:rPr>
-        <w:t xml:space="preserve">, T., &amp; Staff, A. C. (2022). Cardiovascular biomarkers in pregnancy with diabetes and associations to glucose control. </w:t>
-      </w:r>
-      <w:r>
-        <w:rPr>
-          <w:rFonts w:ascii="Times New Roman" w:hAnsi="Times New Roman" w:cs="Times New Roman"/>
-          <w:i/>
-          <w:iCs/>
-        </w:rPr>
-        <w:t xml:space="preserve">Acta </w:t>
-      </w:r>
-      <w:proofErr w:type="spellStart"/>
-      <w:r>
-        <w:rPr>
-          <w:rFonts w:ascii="Times New Roman" w:hAnsi="Times New Roman" w:cs="Times New Roman"/>
-          <w:i/>
-          <w:iCs/>
-        </w:rPr>
-        <w:t>Diabetologica</w:t>
-      </w:r>
-      <w:proofErr w:type="spellEnd"/>
+        <w:t xml:space="preserve">Jacobsen, D. P., Røysland, R., Strand, H., Moe, K., Sugulle, M., Omland, T., &amp; Staff, A. C. (2022). Cardiovascular biomarkers in pregnancy with diabetes and associations to glucose control. </w:t>
+      </w:r>
+      <w:r>
+        <w:rPr>
+          <w:rFonts w:ascii="Times New Roman" w:hAnsi="Times New Roman" w:cs="Times New Roman"/>
+          <w:i/>
+          <w:iCs/>
+        </w:rPr>
+        <w:t>Acta Diabetologica</w:t>
+      </w:r>
       <w:r>
         <w:rPr>
           <w:rFonts w:ascii="Times New Roman" w:hAnsi="Times New Roman" w:cs="Times New Roman"/>
@@ -8866,117 +8383,11 @@
           <w:rFonts w:ascii="Times New Roman" w:hAnsi="Times New Roman" w:cs="Times New Roman"/>
         </w:rPr>
       </w:pPr>
-      <w:proofErr w:type="spellStart"/>
-      <w:r>
-        <w:rPr>
-          <w:rFonts w:ascii="Times New Roman" w:hAnsi="Times New Roman" w:cs="Times New Roman"/>
-        </w:rPr>
-        <w:t>Kempf</w:t>
-      </w:r>
-      <w:proofErr w:type="spellEnd"/>
-      <w:r>
-        <w:rPr>
-          <w:rFonts w:ascii="Times New Roman" w:hAnsi="Times New Roman" w:cs="Times New Roman"/>
-        </w:rPr>
-        <w:t xml:space="preserve">, T., Eden, M., </w:t>
-      </w:r>
-      <w:proofErr w:type="spellStart"/>
-      <w:r>
-        <w:rPr>
-          <w:rFonts w:ascii="Times New Roman" w:hAnsi="Times New Roman" w:cs="Times New Roman"/>
-        </w:rPr>
-        <w:t>Strelau</w:t>
-      </w:r>
-      <w:proofErr w:type="spellEnd"/>
-      <w:r>
-        <w:rPr>
-          <w:rFonts w:ascii="Times New Roman" w:hAnsi="Times New Roman" w:cs="Times New Roman"/>
-        </w:rPr>
-        <w:t xml:space="preserve">, J., Naguib, M., </w:t>
-      </w:r>
-      <w:proofErr w:type="spellStart"/>
-      <w:r>
-        <w:rPr>
-          <w:rFonts w:ascii="Times New Roman" w:hAnsi="Times New Roman" w:cs="Times New Roman"/>
-        </w:rPr>
-        <w:t>Willenbockel</w:t>
-      </w:r>
-      <w:proofErr w:type="spellEnd"/>
-      <w:r>
-        <w:rPr>
-          <w:rFonts w:ascii="Times New Roman" w:hAnsi="Times New Roman" w:cs="Times New Roman"/>
-        </w:rPr>
-        <w:t xml:space="preserve">, C., </w:t>
-      </w:r>
-      <w:proofErr w:type="spellStart"/>
-      <w:r>
-        <w:rPr>
-          <w:rFonts w:ascii="Times New Roman" w:hAnsi="Times New Roman" w:cs="Times New Roman"/>
-        </w:rPr>
-        <w:t>Tongers</w:t>
-      </w:r>
-      <w:proofErr w:type="spellEnd"/>
-      <w:r>
-        <w:rPr>
-          <w:rFonts w:ascii="Times New Roman" w:hAnsi="Times New Roman" w:cs="Times New Roman"/>
-        </w:rPr>
-        <w:t xml:space="preserve">, J., </w:t>
-      </w:r>
-      <w:proofErr w:type="spellStart"/>
-      <w:r>
-        <w:rPr>
-          <w:rFonts w:ascii="Times New Roman" w:hAnsi="Times New Roman" w:cs="Times New Roman"/>
-        </w:rPr>
-        <w:t>Heineke</w:t>
-      </w:r>
-      <w:proofErr w:type="spellEnd"/>
-      <w:r>
-        <w:rPr>
-          <w:rFonts w:ascii="Times New Roman" w:hAnsi="Times New Roman" w:cs="Times New Roman"/>
-        </w:rPr>
-        <w:t xml:space="preserve">, J., </w:t>
-      </w:r>
-      <w:proofErr w:type="spellStart"/>
-      <w:r>
-        <w:rPr>
-          <w:rFonts w:ascii="Times New Roman" w:hAnsi="Times New Roman" w:cs="Times New Roman"/>
-        </w:rPr>
-        <w:t>Kotlarz</w:t>
-      </w:r>
-      <w:proofErr w:type="spellEnd"/>
-      <w:r>
-        <w:rPr>
-          <w:rFonts w:ascii="Times New Roman" w:hAnsi="Times New Roman" w:cs="Times New Roman"/>
-        </w:rPr>
-        <w:t xml:space="preserve">, D., Xu, J., </w:t>
-      </w:r>
-      <w:proofErr w:type="spellStart"/>
-      <w:r>
-        <w:rPr>
-          <w:rFonts w:ascii="Times New Roman" w:hAnsi="Times New Roman" w:cs="Times New Roman"/>
-        </w:rPr>
-        <w:t>Molkentin</w:t>
-      </w:r>
-      <w:proofErr w:type="spellEnd"/>
-      <w:r>
-        <w:rPr>
-          <w:rFonts w:ascii="Times New Roman" w:hAnsi="Times New Roman" w:cs="Times New Roman"/>
-        </w:rPr>
-        <w:t xml:space="preserve">, J. D., </w:t>
-      </w:r>
-      <w:proofErr w:type="spellStart"/>
-      <w:r>
-        <w:rPr>
-          <w:rFonts w:ascii="Times New Roman" w:hAnsi="Times New Roman" w:cs="Times New Roman"/>
-        </w:rPr>
-        <w:t>Niessen</w:t>
-      </w:r>
-      <w:proofErr w:type="spellEnd"/>
-      <w:r>
-        <w:rPr>
-          <w:rFonts w:ascii="Times New Roman" w:hAnsi="Times New Roman" w:cs="Times New Roman"/>
-        </w:rPr>
-        <w:t xml:space="preserve">, H. W., Drexler, H., &amp; Wollert, K. C. (2006). The transforming growth factor-beta superfamily member growth-differentiation factor-15 </w:t>
+      <w:r>
+        <w:rPr>
+          <w:rFonts w:ascii="Times New Roman" w:hAnsi="Times New Roman" w:cs="Times New Roman"/>
+        </w:rPr>
+        <w:t xml:space="preserve">Kempf, T., Eden, M., Strelau, J., Naguib, M., Willenbockel, C., Tongers, J., Heineke, J., Kotlarz, D., Xu, J., Molkentin, J. D., Niessen, H. W., Drexler, H., &amp; Wollert, K. C. (2006). The transforming growth factor-beta superfamily member growth-differentiation factor-15 </w:t>
       </w:r>
       <w:r>
         <w:rPr>
@@ -9025,147 +8436,7 @@
         <w:rPr>
           <w:rFonts w:ascii="Times New Roman" w:hAnsi="Times New Roman" w:cs="Times New Roman"/>
         </w:rPr>
-        <w:t xml:space="preserve">Klein, A. B., </w:t>
-      </w:r>
-      <w:proofErr w:type="spellStart"/>
-      <w:r>
-        <w:rPr>
-          <w:rFonts w:ascii="Times New Roman" w:hAnsi="Times New Roman" w:cs="Times New Roman"/>
-        </w:rPr>
-        <w:t>Nicolaisen</w:t>
-      </w:r>
-      <w:proofErr w:type="spellEnd"/>
-      <w:r>
-        <w:rPr>
-          <w:rFonts w:ascii="Times New Roman" w:hAnsi="Times New Roman" w:cs="Times New Roman"/>
-        </w:rPr>
-        <w:t xml:space="preserve">, T. S., </w:t>
-      </w:r>
-      <w:proofErr w:type="spellStart"/>
-      <w:r>
-        <w:rPr>
-          <w:rFonts w:ascii="Times New Roman" w:hAnsi="Times New Roman" w:cs="Times New Roman"/>
-        </w:rPr>
-        <w:t>Ørtenblad</w:t>
-      </w:r>
-      <w:proofErr w:type="spellEnd"/>
-      <w:r>
-        <w:rPr>
-          <w:rFonts w:ascii="Times New Roman" w:hAnsi="Times New Roman" w:cs="Times New Roman"/>
-        </w:rPr>
-        <w:t xml:space="preserve">, N., </w:t>
-      </w:r>
-      <w:proofErr w:type="spellStart"/>
-      <w:r>
-        <w:rPr>
-          <w:rFonts w:ascii="Times New Roman" w:hAnsi="Times New Roman" w:cs="Times New Roman"/>
-        </w:rPr>
-        <w:t>Gejl</w:t>
-      </w:r>
-      <w:proofErr w:type="spellEnd"/>
-      <w:r>
-        <w:rPr>
-          <w:rFonts w:ascii="Times New Roman" w:hAnsi="Times New Roman" w:cs="Times New Roman"/>
-        </w:rPr>
-        <w:t xml:space="preserve">, K. D., Jensen, R., Fritzen, A. M., Larsen, E. L., </w:t>
-      </w:r>
-      <w:proofErr w:type="spellStart"/>
-      <w:r>
-        <w:rPr>
-          <w:rFonts w:ascii="Times New Roman" w:hAnsi="Times New Roman" w:cs="Times New Roman"/>
-        </w:rPr>
-        <w:t>Karstoft</w:t>
-      </w:r>
-      <w:proofErr w:type="spellEnd"/>
-      <w:r>
-        <w:rPr>
-          <w:rFonts w:ascii="Times New Roman" w:hAnsi="Times New Roman" w:cs="Times New Roman"/>
-        </w:rPr>
-        <w:t xml:space="preserve">, K., Poulsen, H. E., </w:t>
-      </w:r>
-      <w:proofErr w:type="spellStart"/>
-      <w:r>
-        <w:rPr>
-          <w:rFonts w:ascii="Times New Roman" w:hAnsi="Times New Roman" w:cs="Times New Roman"/>
-        </w:rPr>
-        <w:t>Morville</w:t>
-      </w:r>
-      <w:proofErr w:type="spellEnd"/>
-      <w:r>
-        <w:rPr>
-          <w:rFonts w:ascii="Times New Roman" w:hAnsi="Times New Roman" w:cs="Times New Roman"/>
-        </w:rPr>
-        <w:t xml:space="preserve">, T., </w:t>
-      </w:r>
-      <w:proofErr w:type="spellStart"/>
-      <w:r>
-        <w:rPr>
-          <w:rFonts w:ascii="Times New Roman" w:hAnsi="Times New Roman" w:cs="Times New Roman"/>
-        </w:rPr>
-        <w:t>Sahl</w:t>
-      </w:r>
-      <w:proofErr w:type="spellEnd"/>
-      <w:r>
-        <w:rPr>
-          <w:rFonts w:ascii="Times New Roman" w:hAnsi="Times New Roman" w:cs="Times New Roman"/>
-        </w:rPr>
-        <w:t xml:space="preserve">, R. E., Helge, J. W., Lund, J., Falk, S., </w:t>
-      </w:r>
-      <w:proofErr w:type="spellStart"/>
-      <w:r>
-        <w:rPr>
-          <w:rFonts w:ascii="Times New Roman" w:hAnsi="Times New Roman" w:cs="Times New Roman"/>
-        </w:rPr>
-        <w:t>Lyngbæk</w:t>
-      </w:r>
-      <w:proofErr w:type="spellEnd"/>
-      <w:r>
-        <w:rPr>
-          <w:rFonts w:ascii="Times New Roman" w:hAnsi="Times New Roman" w:cs="Times New Roman"/>
-        </w:rPr>
-        <w:t xml:space="preserve">, M., </w:t>
-      </w:r>
-      <w:proofErr w:type="spellStart"/>
-      <w:r>
-        <w:rPr>
-          <w:rFonts w:ascii="Times New Roman" w:hAnsi="Times New Roman" w:cs="Times New Roman"/>
-        </w:rPr>
-        <w:t>Ellingsgaard</w:t>
-      </w:r>
-      <w:proofErr w:type="spellEnd"/>
-      <w:r>
-        <w:rPr>
-          <w:rFonts w:ascii="Times New Roman" w:hAnsi="Times New Roman" w:cs="Times New Roman"/>
-        </w:rPr>
-        <w:t xml:space="preserve">, H., Pedersen, B. K., Lu, W., </w:t>
-      </w:r>
-      <w:proofErr w:type="spellStart"/>
-      <w:r>
-        <w:rPr>
-          <w:rFonts w:ascii="Times New Roman" w:hAnsi="Times New Roman" w:cs="Times New Roman"/>
-        </w:rPr>
-        <w:t>Finan</w:t>
-      </w:r>
-      <w:proofErr w:type="spellEnd"/>
-      <w:r>
-        <w:rPr>
-          <w:rFonts w:ascii="Times New Roman" w:hAnsi="Times New Roman" w:cs="Times New Roman"/>
-        </w:rPr>
-        <w:t xml:space="preserve">, B., … </w:t>
-      </w:r>
-      <w:proofErr w:type="spellStart"/>
-      <w:r>
-        <w:rPr>
-          <w:rFonts w:ascii="Times New Roman" w:hAnsi="Times New Roman" w:cs="Times New Roman"/>
-        </w:rPr>
-        <w:t>Clemmensen</w:t>
-      </w:r>
-      <w:proofErr w:type="spellEnd"/>
-      <w:r>
-        <w:rPr>
-          <w:rFonts w:ascii="Times New Roman" w:hAnsi="Times New Roman" w:cs="Times New Roman"/>
-        </w:rPr>
-        <w:t xml:space="preserve">, C. (2021). Pharmacological but not physiological GDF15 suppresses feeding and the motivation to exercise. </w:t>
+        <w:t xml:space="preserve">Klein, A. B., Nicolaisen, T. S., Ørtenblad, N., Gejl, K. D., Jensen, R., Fritzen, A. M., Larsen, E. L., Karstoft, K., Poulsen, H. E., Morville, T., Sahl, R. E., Helge, J. W., Lund, J., Falk, S., Lyngbæk, M., Ellingsgaard, H., Pedersen, B. K., Lu, W., Finan, B., … Clemmensen, C. (2021). Pharmacological but not physiological GDF15 suppresses feeding and the motivation to exercise. </w:t>
       </w:r>
       <w:r>
         <w:rPr>
@@ -9203,65 +8474,19 @@
           <w:rFonts w:ascii="Times New Roman" w:hAnsi="Times New Roman" w:cs="Times New Roman"/>
         </w:rPr>
       </w:pPr>
-      <w:proofErr w:type="spellStart"/>
-      <w:r>
-        <w:rPr>
-          <w:rFonts w:ascii="Times New Roman" w:hAnsi="Times New Roman" w:cs="Times New Roman"/>
-        </w:rPr>
-        <w:t>Macia</w:t>
-      </w:r>
-      <w:proofErr w:type="spellEnd"/>
-      <w:r>
-        <w:rPr>
-          <w:rFonts w:ascii="Times New Roman" w:hAnsi="Times New Roman" w:cs="Times New Roman"/>
-        </w:rPr>
-        <w:t xml:space="preserve">, L., Tsai, V. W.-W., Nguyen, A. D., </w:t>
-      </w:r>
-      <w:proofErr w:type="spellStart"/>
-      <w:r>
-        <w:rPr>
-          <w:rFonts w:ascii="Times New Roman" w:hAnsi="Times New Roman" w:cs="Times New Roman"/>
-        </w:rPr>
-        <w:t>Johnen</w:t>
-      </w:r>
-      <w:proofErr w:type="spellEnd"/>
-      <w:r>
-        <w:rPr>
-          <w:rFonts w:ascii="Times New Roman" w:hAnsi="Times New Roman" w:cs="Times New Roman"/>
-        </w:rPr>
-        <w:t xml:space="preserve">, H., Kuffner, T., Shi, Y.-C., Lin, S., Herzog, H., Brown, D. A., </w:t>
-      </w:r>
-      <w:proofErr w:type="spellStart"/>
-      <w:r>
-        <w:rPr>
-          <w:rFonts w:ascii="Times New Roman" w:hAnsi="Times New Roman" w:cs="Times New Roman"/>
-        </w:rPr>
-        <w:t>Breit</w:t>
-      </w:r>
-      <w:proofErr w:type="spellEnd"/>
-      <w:r>
-        <w:rPr>
-          <w:rFonts w:ascii="Times New Roman" w:hAnsi="Times New Roman" w:cs="Times New Roman"/>
-        </w:rPr>
-        <w:t xml:space="preserve">, S. N., &amp; Sainsbury, A. (2012). Macrophage Inhibitory Cytokine 1 (MIC-1/GDF15) Decreases Food Intake, Body Weight and Improves Glucose Tolerance in Mice on Normal &amp; Obesogenic Diets. </w:t>
-      </w:r>
-      <w:proofErr w:type="spellStart"/>
-      <w:r>
-        <w:rPr>
-          <w:rFonts w:ascii="Times New Roman" w:hAnsi="Times New Roman" w:cs="Times New Roman"/>
-          <w:i/>
-          <w:iCs/>
-        </w:rPr>
-        <w:t>PLoS</w:t>
-      </w:r>
-      <w:proofErr w:type="spellEnd"/>
-      <w:r>
-        <w:rPr>
-          <w:rFonts w:ascii="Times New Roman" w:hAnsi="Times New Roman" w:cs="Times New Roman"/>
-          <w:i/>
-          <w:iCs/>
-        </w:rPr>
-        <w:t xml:space="preserve"> ONE</w:t>
+      <w:r>
+        <w:rPr>
+          <w:rFonts w:ascii="Times New Roman" w:hAnsi="Times New Roman" w:cs="Times New Roman"/>
+        </w:rPr>
+        <w:t xml:space="preserve">Macia, L., Tsai, V. W.-W., Nguyen, A. D., Johnen, H., Kuffner, T., Shi, Y.-C., Lin, S., Herzog, H., Brown, D. A., Breit, S. N., &amp; Sainsbury, A. (2012). Macrophage Inhibitory Cytokine 1 (MIC-1/GDF15) Decreases Food Intake, Body Weight and Improves Glucose Tolerance in Mice on Normal &amp; Obesogenic Diets. </w:t>
+      </w:r>
+      <w:r>
+        <w:rPr>
+          <w:rFonts w:ascii="Times New Roman" w:hAnsi="Times New Roman" w:cs="Times New Roman"/>
+          <w:i/>
+          <w:iCs/>
+        </w:rPr>
+        <w:t>PLoS ONE</w:t>
       </w:r>
       <w:r>
         <w:rPr>
@@ -9291,47 +8516,11 @@
           <w:rFonts w:ascii="Times New Roman" w:hAnsi="Times New Roman" w:cs="Times New Roman"/>
         </w:rPr>
       </w:pPr>
-      <w:proofErr w:type="spellStart"/>
-      <w:r>
-        <w:rPr>
-          <w:rFonts w:ascii="Times New Roman" w:hAnsi="Times New Roman" w:cs="Times New Roman"/>
-        </w:rPr>
-        <w:t>Marjono</w:t>
-      </w:r>
-      <w:proofErr w:type="spellEnd"/>
-      <w:r>
-        <w:rPr>
-          <w:rFonts w:ascii="Times New Roman" w:hAnsi="Times New Roman" w:cs="Times New Roman"/>
-        </w:rPr>
-        <w:t xml:space="preserve">, A. B., Brown, D. A., Horton, K. E., Wallace, E. M., </w:t>
-      </w:r>
-      <w:proofErr w:type="spellStart"/>
-      <w:r>
-        <w:rPr>
-          <w:rFonts w:ascii="Times New Roman" w:hAnsi="Times New Roman" w:cs="Times New Roman"/>
-        </w:rPr>
-        <w:t>Breit</w:t>
-      </w:r>
-      <w:proofErr w:type="spellEnd"/>
-      <w:r>
-        <w:rPr>
-          <w:rFonts w:ascii="Times New Roman" w:hAnsi="Times New Roman" w:cs="Times New Roman"/>
-        </w:rPr>
-        <w:t xml:space="preserve">, S. N., &amp; </w:t>
-      </w:r>
-      <w:proofErr w:type="spellStart"/>
-      <w:r>
-        <w:rPr>
-          <w:rFonts w:ascii="Times New Roman" w:hAnsi="Times New Roman" w:cs="Times New Roman"/>
-        </w:rPr>
-        <w:t>Manuelpillai</w:t>
-      </w:r>
-      <w:proofErr w:type="spellEnd"/>
-      <w:r>
-        <w:rPr>
-          <w:rFonts w:ascii="Times New Roman" w:hAnsi="Times New Roman" w:cs="Times New Roman"/>
-        </w:rPr>
-        <w:t xml:space="preserve">, U. (2003). Macrophage Inhibitory Cytokine-1 in Gestational Tissues and Maternal Serum in Normal and Pre-eclamptic Pregnancy. </w:t>
+      <w:r>
+        <w:rPr>
+          <w:rFonts w:ascii="Times New Roman" w:hAnsi="Times New Roman" w:cs="Times New Roman"/>
+        </w:rPr>
+        <w:t xml:space="preserve">Marjono, A. B., Brown, D. A., Horton, K. E., Wallace, E. M., Breit, S. N., &amp; Manuelpillai, U. (2003). Macrophage Inhibitory Cytokine-1 in Gestational Tissues and Maternal Serum in Normal and Pre-eclamptic Pregnancy. </w:t>
       </w:r>
       <w:r>
         <w:rPr>
@@ -9373,63 +8562,7 @@
         <w:rPr>
           <w:rFonts w:ascii="Times New Roman" w:hAnsi="Times New Roman" w:cs="Times New Roman"/>
         </w:rPr>
-        <w:t xml:space="preserve">Moore, A. G., Brown, D. A., </w:t>
-      </w:r>
-      <w:proofErr w:type="spellStart"/>
-      <w:r>
-        <w:rPr>
-          <w:rFonts w:ascii="Times New Roman" w:hAnsi="Times New Roman" w:cs="Times New Roman"/>
-        </w:rPr>
-        <w:t>Fairlie</w:t>
-      </w:r>
-      <w:proofErr w:type="spellEnd"/>
-      <w:r>
-        <w:rPr>
-          <w:rFonts w:ascii="Times New Roman" w:hAnsi="Times New Roman" w:cs="Times New Roman"/>
-        </w:rPr>
-        <w:t xml:space="preserve">, W. D., </w:t>
-      </w:r>
-      <w:proofErr w:type="spellStart"/>
-      <w:r>
-        <w:rPr>
-          <w:rFonts w:ascii="Times New Roman" w:hAnsi="Times New Roman" w:cs="Times New Roman"/>
-        </w:rPr>
-        <w:t>Bauskin</w:t>
-      </w:r>
-      <w:proofErr w:type="spellEnd"/>
-      <w:r>
-        <w:rPr>
-          <w:rFonts w:ascii="Times New Roman" w:hAnsi="Times New Roman" w:cs="Times New Roman"/>
-        </w:rPr>
-        <w:t xml:space="preserve">, A. R., Brown, P. K., Munier, M. L., Russell, P. K., </w:t>
-      </w:r>
-      <w:proofErr w:type="spellStart"/>
-      <w:r>
-        <w:rPr>
-          <w:rFonts w:ascii="Times New Roman" w:hAnsi="Times New Roman" w:cs="Times New Roman"/>
-        </w:rPr>
-        <w:t>Salamonsen</w:t>
-      </w:r>
-      <w:proofErr w:type="spellEnd"/>
-      <w:r>
-        <w:rPr>
-          <w:rFonts w:ascii="Times New Roman" w:hAnsi="Times New Roman" w:cs="Times New Roman"/>
-        </w:rPr>
-        <w:t xml:space="preserve">, L. A., Wallace, E. M., &amp; </w:t>
-      </w:r>
-      <w:proofErr w:type="spellStart"/>
-      <w:r>
-        <w:rPr>
-          <w:rFonts w:ascii="Times New Roman" w:hAnsi="Times New Roman" w:cs="Times New Roman"/>
-        </w:rPr>
-        <w:t>Breit</w:t>
-      </w:r>
-      <w:proofErr w:type="spellEnd"/>
-      <w:r>
-        <w:rPr>
-          <w:rFonts w:ascii="Times New Roman" w:hAnsi="Times New Roman" w:cs="Times New Roman"/>
-        </w:rPr>
-        <w:t xml:space="preserve">, S. N. (2000). The transforming growth factor-ss superfamily cytokine macrophage inhibitory cytokine-1 is present in high concentrations in the serum of pregnant women. </w:t>
+        <w:t xml:space="preserve">Moore, A. G., Brown, D. A., Fairlie, W. D., Bauskin, A. R., Brown, P. K., Munier, M. L., Russell, P. K., Salamonsen, L. A., Wallace, E. M., &amp; Breit, S. N. (2000). The transforming growth factor-ss superfamily cytokine macrophage inhibitory cytokine-1 is present in high concentrations in the serum of pregnant women. </w:t>
       </w:r>
       <w:r>
         <w:rPr>
@@ -9472,63 +8605,7 @@
           <w:rFonts w:ascii="Times New Roman" w:hAnsi="Times New Roman" w:cs="Times New Roman"/>
         </w:rPr>
         <w:lastRenderedPageBreak/>
-        <w:t xml:space="preserve">Ost, M., </w:t>
-      </w:r>
-      <w:proofErr w:type="spellStart"/>
-      <w:r>
-        <w:rPr>
-          <w:rFonts w:ascii="Times New Roman" w:hAnsi="Times New Roman" w:cs="Times New Roman"/>
-        </w:rPr>
-        <w:t>Igual</w:t>
-      </w:r>
-      <w:proofErr w:type="spellEnd"/>
-      <w:r>
-        <w:rPr>
-          <w:rFonts w:ascii="Times New Roman" w:hAnsi="Times New Roman" w:cs="Times New Roman"/>
-        </w:rPr>
-        <w:t xml:space="preserve"> Gil, C., Coleman, V., </w:t>
-      </w:r>
-      <w:proofErr w:type="spellStart"/>
-      <w:r>
-        <w:rPr>
-          <w:rFonts w:ascii="Times New Roman" w:hAnsi="Times New Roman" w:cs="Times New Roman"/>
-        </w:rPr>
-        <w:t>Keipert</w:t>
-      </w:r>
-      <w:proofErr w:type="spellEnd"/>
-      <w:r>
-        <w:rPr>
-          <w:rFonts w:ascii="Times New Roman" w:hAnsi="Times New Roman" w:cs="Times New Roman"/>
-        </w:rPr>
-        <w:t xml:space="preserve">, S., </w:t>
-      </w:r>
-      <w:proofErr w:type="spellStart"/>
-      <w:r>
-        <w:rPr>
-          <w:rFonts w:ascii="Times New Roman" w:hAnsi="Times New Roman" w:cs="Times New Roman"/>
-        </w:rPr>
-        <w:t>Efstathiou</w:t>
-      </w:r>
-      <w:proofErr w:type="spellEnd"/>
-      <w:r>
-        <w:rPr>
-          <w:rFonts w:ascii="Times New Roman" w:hAnsi="Times New Roman" w:cs="Times New Roman"/>
-        </w:rPr>
-        <w:t xml:space="preserve">, S., </w:t>
-      </w:r>
-      <w:proofErr w:type="spellStart"/>
-      <w:r>
-        <w:rPr>
-          <w:rFonts w:ascii="Times New Roman" w:hAnsi="Times New Roman" w:cs="Times New Roman"/>
-        </w:rPr>
-        <w:t>Vidic</w:t>
-      </w:r>
-      <w:proofErr w:type="spellEnd"/>
-      <w:r>
-        <w:rPr>
-          <w:rFonts w:ascii="Times New Roman" w:hAnsi="Times New Roman" w:cs="Times New Roman"/>
-        </w:rPr>
-        <w:t xml:space="preserve">, V., Weyers, M., &amp; Klaus, S. (2020). Muscle-derived GDF15 drives diurnal anorexia and systemic metabolic remodeling during mitochondrial stress. </w:t>
+        <w:t xml:space="preserve">Ost, M., Igual Gil, C., Coleman, V., Keipert, S., Efstathiou, S., Vidic, V., Weyers, M., &amp; Klaus, S. (2020). Muscle-derived GDF15 drives diurnal anorexia and systemic metabolic remodeling during mitochondrial stress. </w:t>
       </w:r>
       <w:r>
         <w:rPr>
@@ -9570,91 +8647,7 @@
         <w:rPr>
           <w:rFonts w:ascii="Times New Roman" w:hAnsi="Times New Roman" w:cs="Times New Roman"/>
         </w:rPr>
-        <w:t>Patel, S., Alvarez-</w:t>
-      </w:r>
-      <w:proofErr w:type="spellStart"/>
-      <w:r>
-        <w:rPr>
-          <w:rFonts w:ascii="Times New Roman" w:hAnsi="Times New Roman" w:cs="Times New Roman"/>
-        </w:rPr>
-        <w:t>Guaita</w:t>
-      </w:r>
-      <w:proofErr w:type="spellEnd"/>
-      <w:r>
-        <w:rPr>
-          <w:rFonts w:ascii="Times New Roman" w:hAnsi="Times New Roman" w:cs="Times New Roman"/>
-        </w:rPr>
-        <w:t xml:space="preserve">, A., Melvin, A., </w:t>
-      </w:r>
-      <w:proofErr w:type="spellStart"/>
-      <w:r>
-        <w:rPr>
-          <w:rFonts w:ascii="Times New Roman" w:hAnsi="Times New Roman" w:cs="Times New Roman"/>
-        </w:rPr>
-        <w:t>Rimmington</w:t>
-      </w:r>
-      <w:proofErr w:type="spellEnd"/>
-      <w:r>
-        <w:rPr>
-          <w:rFonts w:ascii="Times New Roman" w:hAnsi="Times New Roman" w:cs="Times New Roman"/>
-        </w:rPr>
-        <w:t xml:space="preserve">, D., Dattilo, A., </w:t>
-      </w:r>
-      <w:proofErr w:type="spellStart"/>
-      <w:r>
-        <w:rPr>
-          <w:rFonts w:ascii="Times New Roman" w:hAnsi="Times New Roman" w:cs="Times New Roman"/>
-        </w:rPr>
-        <w:t>Miedzybrodzka</w:t>
-      </w:r>
-      <w:proofErr w:type="spellEnd"/>
-      <w:r>
-        <w:rPr>
-          <w:rFonts w:ascii="Times New Roman" w:hAnsi="Times New Roman" w:cs="Times New Roman"/>
-        </w:rPr>
-        <w:t xml:space="preserve">, E. L., Cimino, I., </w:t>
-      </w:r>
-      <w:proofErr w:type="spellStart"/>
-      <w:r>
-        <w:rPr>
-          <w:rFonts w:ascii="Times New Roman" w:hAnsi="Times New Roman" w:cs="Times New Roman"/>
-        </w:rPr>
-        <w:t>Maurin</w:t>
-      </w:r>
-      <w:proofErr w:type="spellEnd"/>
-      <w:r>
-        <w:rPr>
-          <w:rFonts w:ascii="Times New Roman" w:hAnsi="Times New Roman" w:cs="Times New Roman"/>
-        </w:rPr>
-        <w:t xml:space="preserve">, A.-C., Roberts, G. P., Meek, C. L., Virtue, S., Sparks, L. M., Parsons, S. A., Redman, L. M., Bray, G. A., </w:t>
-      </w:r>
-      <w:proofErr w:type="spellStart"/>
-      <w:r>
-        <w:rPr>
-          <w:rFonts w:ascii="Times New Roman" w:hAnsi="Times New Roman" w:cs="Times New Roman"/>
-        </w:rPr>
-        <w:t>Liou</w:t>
-      </w:r>
-      <w:proofErr w:type="spellEnd"/>
-      <w:r>
-        <w:rPr>
-          <w:rFonts w:ascii="Times New Roman" w:hAnsi="Times New Roman" w:cs="Times New Roman"/>
-        </w:rPr>
-        <w:t xml:space="preserve">, A. P., Woods, R. M., Parry, S. A., Jeppesen, P. B., … </w:t>
-      </w:r>
-      <w:proofErr w:type="spellStart"/>
-      <w:r>
-        <w:rPr>
-          <w:rFonts w:ascii="Times New Roman" w:hAnsi="Times New Roman" w:cs="Times New Roman"/>
-        </w:rPr>
-        <w:t>O’Rahilly</w:t>
-      </w:r>
-      <w:proofErr w:type="spellEnd"/>
-      <w:r>
-        <w:rPr>
-          <w:rFonts w:ascii="Times New Roman" w:hAnsi="Times New Roman" w:cs="Times New Roman"/>
-        </w:rPr>
-        <w:t xml:space="preserve">, S. (2019). GDF15 Provides an Endocrine Signal of Nutritional Stress in Mice and Humans. </w:t>
+        <w:t xml:space="preserve">Patel, S., Alvarez-Guaita, A., Melvin, A., Rimmington, D., Dattilo, A., Miedzybrodzka, E. L., Cimino, I., Maurin, A.-C., Roberts, G. P., Meek, C. L., Virtue, S., Sparks, L. M., Parsons, S. A., Redman, L. M., Bray, G. A., Liou, A. P., Woods, R. M., Parry, S. A., Jeppesen, P. B., … O’Rahilly, S. (2019). GDF15 Provides an Endocrine Signal of Nutritional Stress in Mice and Humans. </w:t>
       </w:r>
       <w:r>
         <w:rPr>
@@ -9696,81 +8689,15 @@
         <w:rPr>
           <w:rFonts w:ascii="Times New Roman" w:hAnsi="Times New Roman" w:cs="Times New Roman"/>
         </w:rPr>
-        <w:t xml:space="preserve">Petry, C. J., Ong, K. K., Burling, K. A., Barker, P., Goodburn, S. F., Perry, J. R. B., </w:t>
-      </w:r>
-      <w:proofErr w:type="spellStart"/>
-      <w:r>
-        <w:rPr>
-          <w:rFonts w:ascii="Times New Roman" w:hAnsi="Times New Roman" w:cs="Times New Roman"/>
-        </w:rPr>
-        <w:t>Acerini</w:t>
-      </w:r>
-      <w:proofErr w:type="spellEnd"/>
-      <w:r>
-        <w:rPr>
-          <w:rFonts w:ascii="Times New Roman" w:hAnsi="Times New Roman" w:cs="Times New Roman"/>
-        </w:rPr>
-        <w:t xml:space="preserve">, C. L., Hughes, I. A., Painter, R. C., </w:t>
-      </w:r>
-      <w:proofErr w:type="spellStart"/>
-      <w:r>
-        <w:rPr>
-          <w:rFonts w:ascii="Times New Roman" w:hAnsi="Times New Roman" w:cs="Times New Roman"/>
-        </w:rPr>
-        <w:t>Afink</w:t>
-      </w:r>
-      <w:proofErr w:type="spellEnd"/>
-      <w:r>
-        <w:rPr>
-          <w:rFonts w:ascii="Times New Roman" w:hAnsi="Times New Roman" w:cs="Times New Roman"/>
-        </w:rPr>
-        <w:t xml:space="preserve">, G. B., </w:t>
-      </w:r>
-      <w:proofErr w:type="spellStart"/>
-      <w:r>
-        <w:rPr>
-          <w:rFonts w:ascii="Times New Roman" w:hAnsi="Times New Roman" w:cs="Times New Roman"/>
-        </w:rPr>
-        <w:t>Dunger</w:t>
-      </w:r>
-      <w:proofErr w:type="spellEnd"/>
-      <w:r>
-        <w:rPr>
-          <w:rFonts w:ascii="Times New Roman" w:hAnsi="Times New Roman" w:cs="Times New Roman"/>
-        </w:rPr>
-        <w:t xml:space="preserve">, D. B., &amp; </w:t>
-      </w:r>
-      <w:proofErr w:type="spellStart"/>
-      <w:r>
-        <w:rPr>
-          <w:rFonts w:ascii="Times New Roman" w:hAnsi="Times New Roman" w:cs="Times New Roman"/>
-        </w:rPr>
-        <w:t>O’Rahilly</w:t>
-      </w:r>
-      <w:proofErr w:type="spellEnd"/>
-      <w:r>
-        <w:rPr>
-          <w:rFonts w:ascii="Times New Roman" w:hAnsi="Times New Roman" w:cs="Times New Roman"/>
-        </w:rPr>
-        <w:t xml:space="preserve">, S. (2018). Associations of vomiting and antiemetic use in pregnancy with levels of circulating GDF15 early in the second trimester: A nested case-control study. </w:t>
-      </w:r>
-      <w:proofErr w:type="spellStart"/>
-      <w:r>
-        <w:rPr>
-          <w:rFonts w:ascii="Times New Roman" w:hAnsi="Times New Roman" w:cs="Times New Roman"/>
-          <w:i/>
-          <w:iCs/>
-        </w:rPr>
-        <w:t>Wellcome</w:t>
-      </w:r>
-      <w:proofErr w:type="spellEnd"/>
-      <w:r>
-        <w:rPr>
-          <w:rFonts w:ascii="Times New Roman" w:hAnsi="Times New Roman" w:cs="Times New Roman"/>
-          <w:i/>
-          <w:iCs/>
-        </w:rPr>
-        <w:t xml:space="preserve"> Open Research</w:t>
+        <w:t xml:space="preserve">Petry, C. J., Ong, K. K., Burling, K. A., Barker, P., Goodburn, S. F., Perry, J. R. B., Acerini, C. L., Hughes, I. A., Painter, R. C., Afink, G. B., Dunger, D. B., &amp; O’Rahilly, S. (2018). Associations of vomiting and antiemetic use in pregnancy with levels of circulating GDF15 early in the second trimester: A nested case-control study. </w:t>
+      </w:r>
+      <w:r>
+        <w:rPr>
+          <w:rFonts w:ascii="Times New Roman" w:hAnsi="Times New Roman" w:cs="Times New Roman"/>
+          <w:i/>
+          <w:iCs/>
+        </w:rPr>
+        <w:t>Wellcome Open Research</w:t>
       </w:r>
       <w:r>
         <w:rPr>
@@ -9828,89 +8755,11 @@
           <w:rFonts w:ascii="Times New Roman" w:hAnsi="Times New Roman" w:cs="Times New Roman"/>
         </w:rPr>
       </w:pPr>
-      <w:proofErr w:type="spellStart"/>
-      <w:r>
-        <w:rPr>
-          <w:rFonts w:ascii="Times New Roman" w:hAnsi="Times New Roman" w:cs="Times New Roman"/>
-        </w:rPr>
-        <w:t>Sugulle</w:t>
-      </w:r>
-      <w:proofErr w:type="spellEnd"/>
-      <w:r>
-        <w:rPr>
-          <w:rFonts w:ascii="Times New Roman" w:hAnsi="Times New Roman" w:cs="Times New Roman"/>
-        </w:rPr>
-        <w:t xml:space="preserve">, M., </w:t>
-      </w:r>
-      <w:proofErr w:type="spellStart"/>
-      <w:r>
-        <w:rPr>
-          <w:rFonts w:ascii="Times New Roman" w:hAnsi="Times New Roman" w:cs="Times New Roman"/>
-        </w:rPr>
-        <w:t>Dechend</w:t>
-      </w:r>
-      <w:proofErr w:type="spellEnd"/>
-      <w:r>
-        <w:rPr>
-          <w:rFonts w:ascii="Times New Roman" w:hAnsi="Times New Roman" w:cs="Times New Roman"/>
-        </w:rPr>
-        <w:t>, R., Herse, F., Weedon-</w:t>
-      </w:r>
-      <w:proofErr w:type="spellStart"/>
-      <w:r>
-        <w:rPr>
-          <w:rFonts w:ascii="Times New Roman" w:hAnsi="Times New Roman" w:cs="Times New Roman"/>
-        </w:rPr>
-        <w:t>Fekjaer</w:t>
-      </w:r>
-      <w:proofErr w:type="spellEnd"/>
-      <w:r>
-        <w:rPr>
-          <w:rFonts w:ascii="Times New Roman" w:hAnsi="Times New Roman" w:cs="Times New Roman"/>
-        </w:rPr>
-        <w:t xml:space="preserve">, M. S., Johnsen, G. M., </w:t>
-      </w:r>
-      <w:proofErr w:type="spellStart"/>
-      <w:r>
-        <w:rPr>
-          <w:rFonts w:ascii="Times New Roman" w:hAnsi="Times New Roman" w:cs="Times New Roman"/>
-        </w:rPr>
-        <w:t>Brosnihan</w:t>
-      </w:r>
-      <w:proofErr w:type="spellEnd"/>
-      <w:r>
-        <w:rPr>
-          <w:rFonts w:ascii="Times New Roman" w:hAnsi="Times New Roman" w:cs="Times New Roman"/>
-        </w:rPr>
-        <w:t xml:space="preserve">, K. B., Anton, L., </w:t>
-      </w:r>
-      <w:proofErr w:type="spellStart"/>
-      <w:r>
-        <w:rPr>
-          <w:rFonts w:ascii="Times New Roman" w:hAnsi="Times New Roman" w:cs="Times New Roman"/>
-        </w:rPr>
-        <w:t>Luft</w:t>
-      </w:r>
-      <w:proofErr w:type="spellEnd"/>
-      <w:r>
-        <w:rPr>
-          <w:rFonts w:ascii="Times New Roman" w:hAnsi="Times New Roman" w:cs="Times New Roman"/>
-        </w:rPr>
-        <w:t xml:space="preserve">, F. C., Wollert, K. C., </w:t>
-      </w:r>
-      <w:proofErr w:type="spellStart"/>
-      <w:r>
-        <w:rPr>
-          <w:rFonts w:ascii="Times New Roman" w:hAnsi="Times New Roman" w:cs="Times New Roman"/>
-        </w:rPr>
-        <w:t>Kempf</w:t>
-      </w:r>
-      <w:proofErr w:type="spellEnd"/>
-      <w:r>
-        <w:rPr>
-          <w:rFonts w:ascii="Times New Roman" w:hAnsi="Times New Roman" w:cs="Times New Roman"/>
-        </w:rPr>
-        <w:t xml:space="preserve">, T., &amp; Staff, A. C. (2009). Circulating and Placental Growth-Differentiation Factor 15 in Preeclampsia and in Pregnancy Complicated by Diabetes Mellitus. </w:t>
+      <w:r>
+        <w:rPr>
+          <w:rFonts w:ascii="Times New Roman" w:hAnsi="Times New Roman" w:cs="Times New Roman"/>
+        </w:rPr>
+        <w:t xml:space="preserve">Sugulle, M., Dechend, R., Herse, F., Weedon-Fekjaer, M. S., Johnsen, G. M., Brosnihan, K. B., Anton, L., Luft, F. C., Wollert, K. C., Kempf, T., &amp; Staff, A. C. (2009). Circulating and Placental Growth-Differentiation Factor 15 in Preeclampsia and in Pregnancy Complicated by Diabetes Mellitus. </w:t>
       </w:r>
       <w:r>
         <w:rPr>
@@ -9948,118 +8797,12 @@
           <w:rFonts w:ascii="Times New Roman" w:hAnsi="Times New Roman" w:cs="Times New Roman"/>
         </w:rPr>
       </w:pPr>
-      <w:proofErr w:type="spellStart"/>
       <w:r>
         <w:rPr>
           <w:rFonts w:ascii="Times New Roman" w:hAnsi="Times New Roman" w:cs="Times New Roman"/>
         </w:rPr>
         <w:lastRenderedPageBreak/>
-        <w:t>Suriben</w:t>
-      </w:r>
-      <w:proofErr w:type="spellEnd"/>
-      <w:r>
-        <w:rPr>
-          <w:rFonts w:ascii="Times New Roman" w:hAnsi="Times New Roman" w:cs="Times New Roman"/>
-        </w:rPr>
-        <w:t xml:space="preserve">, R., Chen, M., Higbee, J., </w:t>
-      </w:r>
-      <w:proofErr w:type="spellStart"/>
-      <w:r>
-        <w:rPr>
-          <w:rFonts w:ascii="Times New Roman" w:hAnsi="Times New Roman" w:cs="Times New Roman"/>
-        </w:rPr>
-        <w:t>Oeffinger</w:t>
-      </w:r>
-      <w:proofErr w:type="spellEnd"/>
-      <w:r>
-        <w:rPr>
-          <w:rFonts w:ascii="Times New Roman" w:hAnsi="Times New Roman" w:cs="Times New Roman"/>
-        </w:rPr>
-        <w:t xml:space="preserve">, J., Ventura, R., Li, B., Mondal, K., Gao, Z., </w:t>
-      </w:r>
-      <w:proofErr w:type="spellStart"/>
-      <w:r>
-        <w:rPr>
-          <w:rFonts w:ascii="Times New Roman" w:hAnsi="Times New Roman" w:cs="Times New Roman"/>
-        </w:rPr>
-        <w:t>Ayupova</w:t>
-      </w:r>
-      <w:proofErr w:type="spellEnd"/>
-      <w:r>
-        <w:rPr>
-          <w:rFonts w:ascii="Times New Roman" w:hAnsi="Times New Roman" w:cs="Times New Roman"/>
-        </w:rPr>
-        <w:t xml:space="preserve">, D., </w:t>
-      </w:r>
-      <w:proofErr w:type="spellStart"/>
-      <w:r>
-        <w:rPr>
-          <w:rFonts w:ascii="Times New Roman" w:hAnsi="Times New Roman" w:cs="Times New Roman"/>
-        </w:rPr>
-        <w:t>Taskar</w:t>
-      </w:r>
-      <w:proofErr w:type="spellEnd"/>
-      <w:r>
-        <w:rPr>
-          <w:rFonts w:ascii="Times New Roman" w:hAnsi="Times New Roman" w:cs="Times New Roman"/>
-        </w:rPr>
-        <w:t xml:space="preserve">, P., Li, D., </w:t>
-      </w:r>
-      <w:proofErr w:type="spellStart"/>
-      <w:r>
-        <w:rPr>
-          <w:rFonts w:ascii="Times New Roman" w:hAnsi="Times New Roman" w:cs="Times New Roman"/>
-        </w:rPr>
-        <w:t>Starck</w:t>
-      </w:r>
-      <w:proofErr w:type="spellEnd"/>
-      <w:r>
-        <w:rPr>
-          <w:rFonts w:ascii="Times New Roman" w:hAnsi="Times New Roman" w:cs="Times New Roman"/>
-        </w:rPr>
-        <w:t xml:space="preserve">, S. R., Chen, H.-I. H., McEntee, M., </w:t>
-      </w:r>
-      <w:proofErr w:type="spellStart"/>
-      <w:r>
-        <w:rPr>
-          <w:rFonts w:ascii="Times New Roman" w:hAnsi="Times New Roman" w:cs="Times New Roman"/>
-        </w:rPr>
-        <w:t>Katewa</w:t>
-      </w:r>
-      <w:proofErr w:type="spellEnd"/>
-      <w:r>
-        <w:rPr>
-          <w:rFonts w:ascii="Times New Roman" w:hAnsi="Times New Roman" w:cs="Times New Roman"/>
-        </w:rPr>
-        <w:t xml:space="preserve">, S. D., Phung, V., Wang, M., </w:t>
-      </w:r>
-      <w:proofErr w:type="spellStart"/>
-      <w:r>
-        <w:rPr>
-          <w:rFonts w:ascii="Times New Roman" w:hAnsi="Times New Roman" w:cs="Times New Roman"/>
-        </w:rPr>
-        <w:t>Kekatpure</w:t>
-      </w:r>
-      <w:proofErr w:type="spellEnd"/>
-      <w:r>
-        <w:rPr>
-          <w:rFonts w:ascii="Times New Roman" w:hAnsi="Times New Roman" w:cs="Times New Roman"/>
-        </w:rPr>
-        <w:t xml:space="preserve">, A., </w:t>
-      </w:r>
-      <w:proofErr w:type="spellStart"/>
-      <w:r>
-        <w:rPr>
-          <w:rFonts w:ascii="Times New Roman" w:hAnsi="Times New Roman" w:cs="Times New Roman"/>
-        </w:rPr>
-        <w:t>Lakshminarasimhan</w:t>
-      </w:r>
-      <w:proofErr w:type="spellEnd"/>
-      <w:r>
-        <w:rPr>
-          <w:rFonts w:ascii="Times New Roman" w:hAnsi="Times New Roman" w:cs="Times New Roman"/>
-        </w:rPr>
-        <w:t xml:space="preserve">, D., … Allan, B. B. (2020). Antibody-mediated inhibition of GDF15-GFRAL activity reverses cancer cachexia in mice. </w:t>
+        <w:t xml:space="preserve">Suriben, R., Chen, M., Higbee, J., Oeffinger, J., Ventura, R., Li, B., Mondal, K., Gao, Z., Ayupova, D., Taskar, P., Li, D., Starck, S. R., Chen, H.-I. H., McEntee, M., Katewa, S. D., Phung, V., Wang, M., Kekatpure, A., Lakshminarasimhan, D., … Allan, B. B. (2020). Antibody-mediated inhibition of GDF15-GFRAL activity reverses cancer cachexia in mice. </w:t>
       </w:r>
       <w:r>
         <w:rPr>
@@ -10101,49 +8844,7 @@
         <w:rPr>
           <w:rFonts w:ascii="Times New Roman" w:hAnsi="Times New Roman" w:cs="Times New Roman"/>
         </w:rPr>
-        <w:t xml:space="preserve">Tong, S., </w:t>
-      </w:r>
-      <w:proofErr w:type="spellStart"/>
-      <w:r>
-        <w:rPr>
-          <w:rFonts w:ascii="Times New Roman" w:hAnsi="Times New Roman" w:cs="Times New Roman"/>
-        </w:rPr>
-        <w:t>Marjono</w:t>
-      </w:r>
-      <w:proofErr w:type="spellEnd"/>
-      <w:r>
-        <w:rPr>
-          <w:rFonts w:ascii="Times New Roman" w:hAnsi="Times New Roman" w:cs="Times New Roman"/>
-        </w:rPr>
-        <w:t xml:space="preserve">, B., Brown, D. A., Mulvey, S., </w:t>
-      </w:r>
-      <w:proofErr w:type="spellStart"/>
-      <w:r>
-        <w:rPr>
-          <w:rFonts w:ascii="Times New Roman" w:hAnsi="Times New Roman" w:cs="Times New Roman"/>
-        </w:rPr>
-        <w:t>Breit</w:t>
-      </w:r>
-      <w:proofErr w:type="spellEnd"/>
-      <w:r>
-        <w:rPr>
-          <w:rFonts w:ascii="Times New Roman" w:hAnsi="Times New Roman" w:cs="Times New Roman"/>
-        </w:rPr>
-        <w:t xml:space="preserve">, S. N., </w:t>
-      </w:r>
-      <w:proofErr w:type="spellStart"/>
-      <w:r>
-        <w:rPr>
-          <w:rFonts w:ascii="Times New Roman" w:hAnsi="Times New Roman" w:cs="Times New Roman"/>
-        </w:rPr>
-        <w:t>Manuelpillai</w:t>
-      </w:r>
-      <w:proofErr w:type="spellEnd"/>
-      <w:r>
-        <w:rPr>
-          <w:rFonts w:ascii="Times New Roman" w:hAnsi="Times New Roman" w:cs="Times New Roman"/>
-        </w:rPr>
-        <w:t xml:space="preserve">, U., &amp; Wallace, E. M. (2004). Serum concentrations of macrophage inhibitory cytokine 1 (MIC 1) as a predictor of miscarriage. </w:t>
+        <w:t xml:space="preserve">Tong, S., Marjono, B., Brown, D. A., Mulvey, S., Breit, S. N., Manuelpillai, U., &amp; Wallace, E. M. (2004). Serum concentrations of macrophage inhibitory cytokine 1 (MIC 1) as a predictor of miscarriage. </w:t>
       </w:r>
       <w:r>
         <w:rPr>
@@ -10185,63 +8886,7 @@
         <w:rPr>
           <w:rFonts w:ascii="Times New Roman" w:hAnsi="Times New Roman" w:cs="Times New Roman"/>
         </w:rPr>
-        <w:t xml:space="preserve">Tsai, V. W.-W., Zhang, H. P., </w:t>
-      </w:r>
-      <w:proofErr w:type="spellStart"/>
-      <w:r>
-        <w:rPr>
-          <w:rFonts w:ascii="Times New Roman" w:hAnsi="Times New Roman" w:cs="Times New Roman"/>
-        </w:rPr>
-        <w:t>Manandhar</w:t>
-      </w:r>
-      <w:proofErr w:type="spellEnd"/>
-      <w:r>
-        <w:rPr>
-          <w:rFonts w:ascii="Times New Roman" w:hAnsi="Times New Roman" w:cs="Times New Roman"/>
-        </w:rPr>
-        <w:t xml:space="preserve">, R., Schofield, P., Christ, D., Lee-Ng, K. K. M., </w:t>
-      </w:r>
-      <w:proofErr w:type="spellStart"/>
-      <w:r>
-        <w:rPr>
-          <w:rFonts w:ascii="Times New Roman" w:hAnsi="Times New Roman" w:cs="Times New Roman"/>
-        </w:rPr>
-        <w:t>Lebhar</w:t>
-      </w:r>
-      <w:proofErr w:type="spellEnd"/>
-      <w:r>
-        <w:rPr>
-          <w:rFonts w:ascii="Times New Roman" w:hAnsi="Times New Roman" w:cs="Times New Roman"/>
-        </w:rPr>
-        <w:t xml:space="preserve">, H., Marquis, C. P., </w:t>
-      </w:r>
-      <w:proofErr w:type="spellStart"/>
-      <w:r>
-        <w:rPr>
-          <w:rFonts w:ascii="Times New Roman" w:hAnsi="Times New Roman" w:cs="Times New Roman"/>
-        </w:rPr>
-        <w:t>Husaini</w:t>
-      </w:r>
-      <w:proofErr w:type="spellEnd"/>
-      <w:r>
-        <w:rPr>
-          <w:rFonts w:ascii="Times New Roman" w:hAnsi="Times New Roman" w:cs="Times New Roman"/>
-        </w:rPr>
-        <w:t xml:space="preserve">, Y., Brown, D. A., &amp; </w:t>
-      </w:r>
-      <w:proofErr w:type="spellStart"/>
-      <w:r>
-        <w:rPr>
-          <w:rFonts w:ascii="Times New Roman" w:hAnsi="Times New Roman" w:cs="Times New Roman"/>
-        </w:rPr>
-        <w:t>Breit</w:t>
-      </w:r>
-      <w:proofErr w:type="spellEnd"/>
-      <w:r>
-        <w:rPr>
-          <w:rFonts w:ascii="Times New Roman" w:hAnsi="Times New Roman" w:cs="Times New Roman"/>
-        </w:rPr>
-        <w:t xml:space="preserve">, S. N. (2019). GDF15 mediates adiposity resistance through actions on GFRAL neurons in the hindbrain AP/NTS. </w:t>
+        <w:t xml:space="preserve">Tsai, V. W.-W., Zhang, H. P., Manandhar, R., Schofield, P., Christ, D., Lee-Ng, K. K. M., Lebhar, H., Marquis, C. P., Husaini, Y., Brown, D. A., &amp; Breit, S. N. (2019). GDF15 mediates adiposity resistance through actions on GFRAL neurons in the hindbrain AP/NTS. </w:t>
       </w:r>
       <w:r>
         <w:rPr>
@@ -10325,49 +8970,7 @@
         <w:rPr>
           <w:rFonts w:ascii="Times New Roman" w:hAnsi="Times New Roman" w:cs="Times New Roman"/>
         </w:rPr>
-        <w:t xml:space="preserve">Welsh, P., </w:t>
-      </w:r>
-      <w:proofErr w:type="spellStart"/>
-      <w:r>
-        <w:rPr>
-          <w:rFonts w:ascii="Times New Roman" w:hAnsi="Times New Roman" w:cs="Times New Roman"/>
-        </w:rPr>
-        <w:t>Kimenai</w:t>
-      </w:r>
-      <w:proofErr w:type="spellEnd"/>
-      <w:r>
-        <w:rPr>
-          <w:rFonts w:ascii="Times New Roman" w:hAnsi="Times New Roman" w:cs="Times New Roman"/>
-        </w:rPr>
-        <w:t xml:space="preserve">, D. M., </w:t>
-      </w:r>
-      <w:proofErr w:type="spellStart"/>
-      <w:r>
-        <w:rPr>
-          <w:rFonts w:ascii="Times New Roman" w:hAnsi="Times New Roman" w:cs="Times New Roman"/>
-        </w:rPr>
-        <w:t>Marioni</w:t>
-      </w:r>
-      <w:proofErr w:type="spellEnd"/>
-      <w:r>
-        <w:rPr>
-          <w:rFonts w:ascii="Times New Roman" w:hAnsi="Times New Roman" w:cs="Times New Roman"/>
-        </w:rPr>
-        <w:t xml:space="preserve">, R. E., Hayward, C., Campbell, A., Porteous, D., Mills, N. L., </w:t>
-      </w:r>
-      <w:proofErr w:type="spellStart"/>
-      <w:r>
-        <w:rPr>
-          <w:rFonts w:ascii="Times New Roman" w:hAnsi="Times New Roman" w:cs="Times New Roman"/>
-        </w:rPr>
-        <w:t>O’Rahilly</w:t>
-      </w:r>
-      <w:proofErr w:type="spellEnd"/>
-      <w:r>
-        <w:rPr>
-          <w:rFonts w:ascii="Times New Roman" w:hAnsi="Times New Roman" w:cs="Times New Roman"/>
-        </w:rPr>
-        <w:t xml:space="preserve">, S., &amp; Sattar, N. (2022). Reference ranges for GDF-15, and risk factors associated with GDF-15, in a large general population cohort. </w:t>
+        <w:t xml:space="preserve">Welsh, P., Kimenai, D. M., Marioni, R. E., Hayward, C., Campbell, A., Porteous, D., Mills, N. L., O’Rahilly, S., &amp; Sattar, N. (2022). Reference ranges for GDF-15, and risk factors associated with GDF-15, in a large general population cohort. </w:t>
       </w:r>
       <w:r>
         <w:rPr>
@@ -10388,7 +8991,7 @@
       <w:r>
         <w:rPr>
           <w:rFonts w:ascii="Times New Roman" w:hAnsi="Times New Roman" w:cs="Times New Roman"/>
-          <w:rPrChange w:id="2" w:author="Molly Mulcahy" w:date="2022-05-16T11:58:00Z">
+          <w:rPrChange w:id="1" w:author="Molly Mulcahy" w:date="2022-05-16T11:58:00Z">
             <w:rPr/>
           </w:rPrChange>
         </w:rPr>
@@ -10424,54 +9027,24 @@
       </w:r>
     </w:p>
   </w:comment>
-  <w:comment w:id="1" w:author="Molly Carter" w:date="2022-10-17T13:28:00Z" w:initials="MC">
-    <w:p>
-      <w:r>
-        <w:rPr>
-          <w:rStyle w:val="CommentReference"/>
-        </w:rPr>
-        <w:annotationRef/>
-      </w:r>
-      <w:r>
-        <w:rPr>
-          <w:sz w:val="20"/>
-          <w:szCs w:val="20"/>
-        </w:rPr>
-        <w:t xml:space="preserve">Final model is </w:t>
-      </w:r>
-    </w:p>
-    <w:p/>
-    <w:p>
-      <w:r>
-        <w:rPr>
-          <w:sz w:val="20"/>
-          <w:szCs w:val="20"/>
-        </w:rPr>
-        <w:t>weight ~ day + sex + Genotype +  (1|MouseID) +(1|pup.number) (day||pup.number)</w:t>
-      </w:r>
-    </w:p>
-  </w:comment>
 </w:comments>
 </file>
 
 <file path=word/commentsExtended.xml><?xml version="1.0" encoding="utf-8"?>
 <w15:commentsEx xmlns:wpc="http://schemas.microsoft.com/office/word/2010/wordprocessingCanvas" xmlns:cx="http://schemas.microsoft.com/office/drawing/2014/chartex" xmlns:cx1="http://schemas.microsoft.com/office/drawing/2015/9/8/chartex" xmlns:cx2="http://schemas.microsoft.com/office/drawing/2015/10/21/chartex" xmlns:cx3="http://schemas.microsoft.com/office/drawing/2016/5/9/chartex" xmlns:cx4="http://schemas.microsoft.com/office/drawing/2016/5/10/chartex" xmlns:cx5="http://schemas.microsoft.com/office/drawing/2016/5/11/chartex" xmlns:cx6="http://schemas.microsoft.com/office/drawing/2016/5/12/chartex" xmlns:cx7="http://schemas.microsoft.com/office/drawing/2016/5/13/chartex" xmlns:cx8="http://schemas.microsoft.com/office/drawing/2016/5/14/chartex" xmlns:mc="http://schemas.openxmlformats.org/markup-compatibility/2006" xmlns:aink="http://schemas.microsoft.com/office/drawing/2016/ink" xmlns:am3d="http://schemas.microsoft.com/office/drawing/2017/model3d" xmlns:o="urn:schemas-microsoft-com:office:office" xmlns:oel="http://schemas.microsoft.com/office/2019/extlst" xmlns:r="http://schemas.openxmlformats.org/officeDocument/2006/relationships" xmlns:m="http://schemas.openxmlformats.org/officeDocument/2006/math" xmlns:v="urn:schemas-microsoft-com:vml" xmlns:wp14="http://schemas.microsoft.com/office/word/2010/wordprocessingDrawing" xmlns:wp="http://schemas.openxmlformats.org/drawingml/2006/wordprocessingDrawing" xmlns:w10="urn:schemas-microsoft-com:office:word" xmlns:w="http://schemas.openxmlformats.org/wordprocessingml/2006/main" xmlns:w14="http://schemas.microsoft.com/office/word/2010/wordml" xmlns:w15="http://schemas.microsoft.com/office/word/2012/wordml" xmlns:w16cex="http://schemas.microsoft.com/office/word/2018/wordml/cex" xmlns:w16cid="http://schemas.microsoft.com/office/word/2016/wordml/cid" xmlns:w16="http://schemas.microsoft.com/office/word/2018/wordml" xmlns:w16sdtdh="http://schemas.microsoft.com/office/word/2020/wordml/sdtdatahash" xmlns:w16se="http://schemas.microsoft.com/office/word/2015/wordml/symex" xmlns:wpg="http://schemas.microsoft.com/office/word/2010/wordprocessingGroup" xmlns:wpi="http://schemas.microsoft.com/office/word/2010/wordprocessingInk" xmlns:wne="http://schemas.microsoft.com/office/word/2006/wordml" xmlns:wps="http://schemas.microsoft.com/office/word/2010/wordprocessingShape" mc:Ignorable="w14 w15 w16se w16cid w16 w16cex w16sdtdh wp14">
   <w15:commentEx w15:paraId="3CF32D59" w15:done="0"/>
-  <w15:commentEx w15:paraId="4C1C3203" w15:done="0"/>
 </w15:commentsEx>
 </file>
 
 <file path=word/commentsExtensible.xml><?xml version="1.0" encoding="utf-8"?>
 <w16cex:commentsExtensible xmlns:wpc="http://schemas.microsoft.com/office/word/2010/wordprocessingCanvas" xmlns:cx="http://schemas.microsoft.com/office/drawing/2014/chartex" xmlns:cx1="http://schemas.microsoft.com/office/drawing/2015/9/8/chartex" xmlns:cx2="http://schemas.microsoft.com/office/drawing/2015/10/21/chartex" xmlns:cx3="http://schemas.microsoft.com/office/drawing/2016/5/9/chartex" xmlns:cx4="http://schemas.microsoft.com/office/drawing/2016/5/10/chartex" xmlns:cx5="http://schemas.microsoft.com/office/drawing/2016/5/11/chartex" xmlns:cx6="http://schemas.microsoft.com/office/drawing/2016/5/12/chartex" xmlns:cx7="http://schemas.microsoft.com/office/drawing/2016/5/13/chartex" xmlns:cx8="http://schemas.microsoft.com/office/drawing/2016/5/14/chartex" xmlns:mc="http://schemas.openxmlformats.org/markup-compatibility/2006" xmlns:aink="http://schemas.microsoft.com/office/drawing/2016/ink" xmlns:am3d="http://schemas.microsoft.com/office/drawing/2017/model3d" xmlns:o="urn:schemas-microsoft-com:office:office" xmlns:oel="http://schemas.microsoft.com/office/2019/extlst" xmlns:r="http://schemas.openxmlformats.org/officeDocument/2006/relationships" xmlns:m="http://schemas.openxmlformats.org/officeDocument/2006/math" xmlns:v="urn:schemas-microsoft-com:vml" xmlns:wp14="http://schemas.microsoft.com/office/word/2010/wordprocessingDrawing" xmlns:wp="http://schemas.openxmlformats.org/drawingml/2006/wordprocessingDrawing" xmlns:w10="urn:schemas-microsoft-com:office:word" xmlns:w="http://schemas.openxmlformats.org/wordprocessingml/2006/main" xmlns:w14="http://schemas.microsoft.com/office/word/2010/wordml" xmlns:w15="http://schemas.microsoft.com/office/word/2012/wordml" xmlns:w16cex="http://schemas.microsoft.com/office/word/2018/wordml/cex" xmlns:w16cid="http://schemas.microsoft.com/office/word/2016/wordml/cid" xmlns:w16="http://schemas.microsoft.com/office/word/2018/wordml" xmlns:w16sdtdh="http://schemas.microsoft.com/office/word/2020/wordml/sdtdatahash" xmlns:w16se="http://schemas.microsoft.com/office/word/2015/wordml/symex" xmlns:wpg="http://schemas.microsoft.com/office/word/2010/wordprocessingGroup" xmlns:wpi="http://schemas.microsoft.com/office/word/2010/wordprocessingInk" xmlns:wne="http://schemas.microsoft.com/office/word/2006/wordml" xmlns:wps="http://schemas.microsoft.com/office/word/2010/wordprocessingShape" mc:Ignorable="w14 w15 w16se w16cid w16 w16cex w16sdtdh wp14">
   <w16cex:commentExtensible w16cex:durableId="261BD948" w16cex:dateUtc="2022-05-03T20:39:00Z"/>
-  <w16cex:commentExtensible w16cex:durableId="26F7D6E4" w16cex:dateUtc="2022-10-17T17:28:00Z"/>
 </w16cex:commentsExtensible>
 </file>
 
 <file path=word/commentsIds.xml><?xml version="1.0" encoding="utf-8"?>
 <w16cid:commentsIds xmlns:wpc="http://schemas.microsoft.com/office/word/2010/wordprocessingCanvas" xmlns:cx="http://schemas.microsoft.com/office/drawing/2014/chartex" xmlns:cx1="http://schemas.microsoft.com/office/drawing/2015/9/8/chartex" xmlns:cx2="http://schemas.microsoft.com/office/drawing/2015/10/21/chartex" xmlns:cx3="http://schemas.microsoft.com/office/drawing/2016/5/9/chartex" xmlns:cx4="http://schemas.microsoft.com/office/drawing/2016/5/10/chartex" xmlns:cx5="http://schemas.microsoft.com/office/drawing/2016/5/11/chartex" xmlns:cx6="http://schemas.microsoft.com/office/drawing/2016/5/12/chartex" xmlns:cx7="http://schemas.microsoft.com/office/drawing/2016/5/13/chartex" xmlns:cx8="http://schemas.microsoft.com/office/drawing/2016/5/14/chartex" xmlns:mc="http://schemas.openxmlformats.org/markup-compatibility/2006" xmlns:aink="http://schemas.microsoft.com/office/drawing/2016/ink" xmlns:am3d="http://schemas.microsoft.com/office/drawing/2017/model3d" xmlns:o="urn:schemas-microsoft-com:office:office" xmlns:oel="http://schemas.microsoft.com/office/2019/extlst" xmlns:r="http://schemas.openxmlformats.org/officeDocument/2006/relationships" xmlns:m="http://schemas.openxmlformats.org/officeDocument/2006/math" xmlns:v="urn:schemas-microsoft-com:vml" xmlns:wp14="http://schemas.microsoft.com/office/word/2010/wordprocessingDrawing" xmlns:wp="http://schemas.openxmlformats.org/drawingml/2006/wordprocessingDrawing" xmlns:w10="urn:schemas-microsoft-com:office:word" xmlns:w="http://schemas.openxmlformats.org/wordprocessingml/2006/main" xmlns:w14="http://schemas.microsoft.com/office/word/2010/wordml" xmlns:w15="http://schemas.microsoft.com/office/word/2012/wordml" xmlns:w16cex="http://schemas.microsoft.com/office/word/2018/wordml/cex" xmlns:w16cid="http://schemas.microsoft.com/office/word/2016/wordml/cid" xmlns:w16="http://schemas.microsoft.com/office/word/2018/wordml" xmlns:w16sdtdh="http://schemas.microsoft.com/office/word/2020/wordml/sdtdatahash" xmlns:w16se="http://schemas.microsoft.com/office/word/2015/wordml/symex" xmlns:wpg="http://schemas.microsoft.com/office/word/2010/wordprocessingGroup" xmlns:wpi="http://schemas.microsoft.com/office/word/2010/wordprocessingInk" xmlns:wne="http://schemas.microsoft.com/office/word/2006/wordml" xmlns:wps="http://schemas.microsoft.com/office/word/2010/wordprocessingShape" mc:Ignorable="w14 w15 w16se w16cid w16 w16cex w16sdtdh wp14">
   <w16cid:commentId w16cid:paraId="3CF32D59" w16cid:durableId="261BD948"/>
-  <w16cid:commentId w16cid:paraId="4C1C3203" w16cid:durableId="26F7D6E4"/>
 </w16cid:commentsIds>
 </file>
 
@@ -10865,14 +9438,6 @@
     <w:abstractNumId w:val="1"/>
   </w:num>
 </w:numbering>
-</file>
-
-<file path=word/people.xml><?xml version="1.0" encoding="utf-8"?>
-<w15:people xmlns:wpc="http://schemas.microsoft.com/office/word/2010/wordprocessingCanvas" xmlns:cx="http://schemas.microsoft.com/office/drawing/2014/chartex" xmlns:cx1="http://schemas.microsoft.com/office/drawing/2015/9/8/chartex" xmlns:cx2="http://schemas.microsoft.com/office/drawing/2015/10/21/chartex" xmlns:cx3="http://schemas.microsoft.com/office/drawing/2016/5/9/chartex" xmlns:cx4="http://schemas.microsoft.com/office/drawing/2016/5/10/chartex" xmlns:cx5="http://schemas.microsoft.com/office/drawing/2016/5/11/chartex" xmlns:cx6="http://schemas.microsoft.com/office/drawing/2016/5/12/chartex" xmlns:cx7="http://schemas.microsoft.com/office/drawing/2016/5/13/chartex" xmlns:cx8="http://schemas.microsoft.com/office/drawing/2016/5/14/chartex" xmlns:mc="http://schemas.openxmlformats.org/markup-compatibility/2006" xmlns:aink="http://schemas.microsoft.com/office/drawing/2016/ink" xmlns:am3d="http://schemas.microsoft.com/office/drawing/2017/model3d" xmlns:o="urn:schemas-microsoft-com:office:office" xmlns:oel="http://schemas.microsoft.com/office/2019/extlst" xmlns:r="http://schemas.openxmlformats.org/officeDocument/2006/relationships" xmlns:m="http://schemas.openxmlformats.org/officeDocument/2006/math" xmlns:v="urn:schemas-microsoft-com:vml" xmlns:wp14="http://schemas.microsoft.com/office/word/2010/wordprocessingDrawing" xmlns:wp="http://schemas.openxmlformats.org/drawingml/2006/wordprocessingDrawing" xmlns:w10="urn:schemas-microsoft-com:office:word" xmlns:w="http://schemas.openxmlformats.org/wordprocessingml/2006/main" xmlns:w14="http://schemas.microsoft.com/office/word/2010/wordml" xmlns:w15="http://schemas.microsoft.com/office/word/2012/wordml" xmlns:w16cex="http://schemas.microsoft.com/office/word/2018/wordml/cex" xmlns:w16cid="http://schemas.microsoft.com/office/word/2016/wordml/cid" xmlns:w16="http://schemas.microsoft.com/office/word/2018/wordml" xmlns:w16sdtdh="http://schemas.microsoft.com/office/word/2020/wordml/sdtdatahash" xmlns:w16se="http://schemas.microsoft.com/office/word/2015/wordml/symex" xmlns:wpg="http://schemas.microsoft.com/office/word/2010/wordprocessingGroup" xmlns:wpi="http://schemas.microsoft.com/office/word/2010/wordprocessingInk" xmlns:wne="http://schemas.microsoft.com/office/word/2006/wordml" xmlns:wps="http://schemas.microsoft.com/office/word/2010/wordprocessingShape" mc:Ignorable="w14 w15 w16se w16cid w16 w16cex w16sdtdh wp14">
-  <w15:person w15:author="Molly Carter">
-    <w15:presenceInfo w15:providerId="Windows Live" w15:userId="80b2a043931789ab"/>
-  </w15:person>
-</w15:people>
 </file>
 
 <file path=word/styles.xml><?xml version="1.0" encoding="utf-8"?>

</xml_diff>

<commit_message>
Added discussion, conclusion, and abstract
</commit_message>
<xml_diff>
--- a/Manuscripts/GDF15 during Pregnancy/GDF15.Manuscript.docx
+++ b/Manuscripts/GDF15 during Pregnancy/GDF15.Manuscript.docx
@@ -85,16 +85,8 @@
         <w:rPr>
           <w:rFonts w:ascii="Times New Roman" w:hAnsi="Times New Roman" w:cs="Times New Roman"/>
         </w:rPr>
-        <w:t xml:space="preserve">, </w:t>
-      </w:r>
-      <w:proofErr w:type="spellStart"/>
-      <w:r>
-        <w:rPr>
-          <w:rFonts w:ascii="Times New Roman" w:hAnsi="Times New Roman" w:cs="Times New Roman"/>
-        </w:rPr>
-        <w:t>Noura</w:t>
-      </w:r>
-      <w:proofErr w:type="spellEnd"/>
+        <w:t>, Noura</w:t>
+      </w:r>
       <w:r>
         <w:rPr>
           <w:rFonts w:ascii="Times New Roman" w:hAnsi="Times New Roman" w:cs="Times New Roman"/>
@@ -112,16 +104,8 @@
         <w:rPr>
           <w:rFonts w:ascii="Times New Roman" w:hAnsi="Times New Roman" w:cs="Times New Roman"/>
         </w:rPr>
-        <w:t xml:space="preserve">, </w:t>
-      </w:r>
-      <w:proofErr w:type="spellStart"/>
-      <w:r>
-        <w:rPr>
-          <w:rFonts w:ascii="Times New Roman" w:hAnsi="Times New Roman" w:cs="Times New Roman"/>
-        </w:rPr>
-        <w:t>JeAnna</w:t>
-      </w:r>
-      <w:proofErr w:type="spellEnd"/>
+        <w:t>, JeAnna</w:t>
+      </w:r>
       <w:r>
         <w:rPr>
           <w:rFonts w:ascii="Times New Roman" w:hAnsi="Times New Roman" w:cs="Times New Roman"/>
@@ -139,16 +123,8 @@
         <w:rPr>
           <w:rFonts w:ascii="Times New Roman" w:hAnsi="Times New Roman" w:cs="Times New Roman"/>
         </w:rPr>
-        <w:t xml:space="preserve">, </w:t>
-      </w:r>
-      <w:proofErr w:type="spellStart"/>
-      <w:r>
-        <w:rPr>
-          <w:rFonts w:ascii="Times New Roman" w:hAnsi="Times New Roman" w:cs="Times New Roman"/>
-        </w:rPr>
-        <w:t>Haijing</w:t>
-      </w:r>
-      <w:proofErr w:type="spellEnd"/>
+        <w:t>, Haijing</w:t>
+      </w:r>
       <w:r>
         <w:rPr>
           <w:rFonts w:ascii="Times New Roman" w:hAnsi="Times New Roman" w:cs="Times New Roman"/>
@@ -467,7 +443,7 @@
         </w:rPr>
         <w:t>Dave Bridges, PhD, Email address: </w:t>
       </w:r>
-      <w:hyperlink r:id="rId11" w:history="1">
+      <w:hyperlink r:id="rId12" w:history="1">
         <w:r>
           <w:rPr>
             <w:rFonts w:ascii="Times New Roman" w:eastAsia="Times New Roman" w:hAnsi="Times New Roman" w:cs="Times New Roman"/>
@@ -518,8 +494,8 @@
           <w:rFonts w:ascii="Times New Roman" w:hAnsi="Times New Roman" w:cs="Times New Roman"/>
         </w:rPr>
         <w:sectPr>
-          <w:footerReference w:type="even" r:id="rId12"/>
-          <w:footerReference w:type="default" r:id="rId13"/>
+          <w:footerReference w:type="even" r:id="rId13"/>
+          <w:footerReference w:type="default" r:id="rId14"/>
           <w:pgSz w:w="12240" w:h="15840"/>
           <w:pgMar w:top="1440" w:right="1440" w:bottom="1440" w:left="1440" w:header="720" w:footer="720" w:gutter="0"/>
           <w:cols w:space="720"/>
@@ -550,6 +526,21 @@
     </w:p>
     <w:p>
       <w:pPr>
+        <w:rPr>
+          <w:rFonts w:ascii="Times New Roman" w:hAnsi="Times New Roman" w:cs="Times New Roman"/>
+        </w:rPr>
+      </w:pPr>
+    </w:p>
+    <w:p>
+      <w:pPr>
+        <w:rPr>
+          <w:rFonts w:ascii="Times New Roman" w:hAnsi="Times New Roman" w:cs="Times New Roman"/>
+        </w:rPr>
+      </w:pPr>
+    </w:p>
+    <w:p>
+      <w:pPr>
+        <w:spacing w:line="360" w:lineRule="auto"/>
         <w:rPr>
           <w:rFonts w:ascii="Times New Roman" w:hAnsi="Times New Roman" w:cs="Times New Roman"/>
         </w:rPr>
@@ -560,6 +551,173 @@
           <w:docGrid w:linePitch="360"/>
         </w:sectPr>
       </w:pPr>
+      <w:r>
+        <w:rPr>
+          <w:rFonts w:ascii="Times New Roman" w:hAnsi="Times New Roman" w:cs="Times New Roman"/>
+        </w:rPr>
+        <w:t xml:space="preserve">Gdf15 is a cytokine </w:t>
+      </w:r>
+      <w:r>
+        <w:rPr>
+          <w:rFonts w:ascii="Times New Roman" w:hAnsi="Times New Roman" w:cs="Times New Roman"/>
+        </w:rPr>
+        <w:t xml:space="preserve">and signal of stress </w:t>
+      </w:r>
+      <w:r>
+        <w:rPr>
+          <w:rFonts w:ascii="Times New Roman" w:hAnsi="Times New Roman" w:cs="Times New Roman"/>
+        </w:rPr>
+        <w:t xml:space="preserve">that is known to increase </w:t>
+      </w:r>
+      <w:r>
+        <w:rPr>
+          <w:rFonts w:ascii="Times New Roman" w:hAnsi="Times New Roman" w:cs="Times New Roman"/>
+        </w:rPr>
+        <w:t xml:space="preserve">in circulation </w:t>
+      </w:r>
+      <w:r>
+        <w:rPr>
+          <w:rFonts w:ascii="Times New Roman" w:hAnsi="Times New Roman" w:cs="Times New Roman"/>
+        </w:rPr>
+        <w:t xml:space="preserve">during pregnancy and has been implicated in food intake, and </w:t>
+      </w:r>
+      <w:r>
+        <w:rPr>
+          <w:rFonts w:ascii="Times New Roman" w:hAnsi="Times New Roman" w:cs="Times New Roman"/>
+        </w:rPr>
+        <w:t xml:space="preserve">weight loss, complications of pregnancy, and dysmetabolism. </w:t>
+      </w:r>
+      <w:r>
+        <w:rPr>
+          <w:rFonts w:ascii="Times New Roman" w:hAnsi="Times New Roman" w:cs="Times New Roman"/>
+        </w:rPr>
+        <w:t xml:space="preserve"> We used a </w:t>
+      </w:r>
+      <w:r>
+        <w:rPr>
+          <w:rFonts w:ascii="Times New Roman" w:hAnsi="Times New Roman" w:cs="Times New Roman"/>
+          <w:i/>
+          <w:iCs/>
+        </w:rPr>
+        <w:t>Gdf15</w:t>
+      </w:r>
+      <w:r>
+        <w:rPr>
+          <w:rFonts w:ascii="Times New Roman" w:hAnsi="Times New Roman" w:cs="Times New Roman"/>
+        </w:rPr>
+        <w:t xml:space="preserve"> knockout mouse model to assess the role of </w:t>
+      </w:r>
+      <w:r>
+        <w:rPr>
+          <w:rFonts w:ascii="Times New Roman" w:hAnsi="Times New Roman" w:cs="Times New Roman"/>
+          <w:i/>
+          <w:iCs/>
+        </w:rPr>
+        <w:t>Gdf15</w:t>
+      </w:r>
+      <w:r>
+        <w:rPr>
+          <w:rFonts w:ascii="Times New Roman" w:hAnsi="Times New Roman" w:cs="Times New Roman"/>
+          <w:i/>
+          <w:iCs/>
+        </w:rPr>
+        <w:t xml:space="preserve"> </w:t>
+      </w:r>
+      <w:r>
+        <w:rPr>
+          <w:rFonts w:ascii="Times New Roman" w:hAnsi="Times New Roman" w:cs="Times New Roman"/>
+        </w:rPr>
+        <w:t xml:space="preserve"> in body weight regulation and food intake during pregnancy. W</w:t>
+      </w:r>
+      <w:r>
+        <w:rPr>
+          <w:rFonts w:ascii="Times New Roman" w:hAnsi="Times New Roman" w:cs="Times New Roman"/>
+        </w:rPr>
+        <w:t xml:space="preserve">e found that </w:t>
+      </w:r>
+      <w:r>
+        <w:rPr>
+          <w:rFonts w:ascii="Times New Roman" w:hAnsi="Times New Roman" w:cs="Times New Roman"/>
+          <w:i/>
+          <w:iCs/>
+        </w:rPr>
+        <w:t>Gdf15</w:t>
+      </w:r>
+      <w:r>
+        <w:rPr>
+          <w:rFonts w:ascii="Times New Roman" w:hAnsi="Times New Roman" w:cs="Times New Roman"/>
+          <w:i/>
+          <w:iCs/>
+          <w:vertAlign w:val="superscript"/>
+        </w:rPr>
+        <w:t>-/-</w:t>
+      </w:r>
+      <w:r>
+        <w:rPr>
+          <w:rFonts w:ascii="Times New Roman" w:hAnsi="Times New Roman" w:cs="Times New Roman"/>
+          <w:vertAlign w:val="superscript"/>
+        </w:rPr>
+        <w:t xml:space="preserve"> </w:t>
+      </w:r>
+      <w:r>
+        <w:rPr>
+          <w:rFonts w:ascii="Times New Roman" w:hAnsi="Times New Roman" w:cs="Times New Roman"/>
+        </w:rPr>
+        <w:t xml:space="preserve">dams ate a similar amount of food and gained similar amounts of weight during the course of pregnancy as their </w:t>
+      </w:r>
+      <w:r>
+        <w:rPr>
+          <w:rFonts w:ascii="Times New Roman" w:hAnsi="Times New Roman" w:cs="Times New Roman"/>
+          <w:i/>
+          <w:iCs/>
+        </w:rPr>
+        <w:t>Gdf15</w:t>
+      </w:r>
+      <w:r>
+        <w:rPr>
+          <w:rFonts w:ascii="Times New Roman" w:hAnsi="Times New Roman" w:cs="Times New Roman"/>
+          <w:i/>
+          <w:iCs/>
+          <w:vertAlign w:val="superscript"/>
+        </w:rPr>
+        <w:t>+/+</w:t>
+      </w:r>
+      <w:r>
+        <w:rPr>
+          <w:rFonts w:ascii="Times New Roman" w:hAnsi="Times New Roman" w:cs="Times New Roman"/>
+        </w:rPr>
+        <w:t xml:space="preserve"> counterparts.</w:t>
+      </w:r>
+      <w:r>
+        <w:rPr>
+          <w:rFonts w:ascii="Times New Roman" w:hAnsi="Times New Roman" w:cs="Times New Roman"/>
+        </w:rPr>
+        <w:t xml:space="preserve"> Insulin sensitivity on gestational day 16.5 was also comparable between dams. In the postnatal period, pups were of similar birthweight, litter size, and has similar survival rates in both genotypes. There were also no </w:t>
+      </w:r>
+      <w:r>
+        <w:rPr>
+          <w:rFonts w:ascii="Times New Roman" w:hAnsi="Times New Roman" w:cs="Times New Roman"/>
+        </w:rPr>
+        <w:t>differences</w:t>
+      </w:r>
+      <w:r>
+        <w:rPr>
+          <w:rFonts w:ascii="Times New Roman" w:hAnsi="Times New Roman" w:cs="Times New Roman"/>
+        </w:rPr>
+        <w:t xml:space="preserve"> in milk volume production or milkfat percentage or in offspring postnatal body weight until day 14.5 of life. </w:t>
+      </w:r>
+      <w:r>
+        <w:rPr>
+          <w:rFonts w:ascii="Times New Roman" w:hAnsi="Times New Roman" w:cs="Times New Roman"/>
+        </w:rPr>
+        <w:t xml:space="preserve">This suggests elimination of Gdf15 is insufficient to impart food intake, weight gain, and dysmetabolism during pregnancy in a mouse model. </w:t>
+      </w:r>
+      <w:r>
+        <w:rPr>
+          <w:rFonts w:ascii="Times New Roman" w:hAnsi="Times New Roman" w:cs="Times New Roman"/>
+        </w:rPr>
+        <w:t xml:space="preserve"> Further research is warranted to evaluate the role of Gdf15 in pregnancy, outside of its role in body weight and food intake regulation. </w:t>
+      </w:r>
     </w:p>
     <w:p>
       <w:pPr>
@@ -863,7 +1021,7 @@
         <w:rPr>
           <w:rFonts w:ascii="Times New Roman" w:hAnsi="Times New Roman" w:cs="Times New Roman"/>
         </w:rPr>
-        <w:instrText xml:space="preserve"> ADDIN ZOTERO_ITEM CSL_CITATION {"citationID":"GuU49TUF","properties":{"formattedCitation":"(Welsh et al., 2022)","plainCitation":"(Welsh et al., 2022)","noteIndex":0},"citationItems":[{"id":1418,"uris":["http://zotero.org/users/5073745/items/6RGK8GV2"],"itemData":{"id":1418,"type":"article-journal","abstract":"Objectives Growth differentiation factor (GDF)-15 is attracting interest as a biomarker in several areas of medicine. We aimed to evaluate the reference range for GDF-15 in a general population, and to explore demographics, classical cardiovascular disease risk factors, and other cardiac biomarkers associated with GDF-15. Methods GDF-15 was measured in serum from 19,462 individuals in the Generation Scotland Scottish Family Health Study. Associations of cardiometabolic risk factors with GDF-15 were tested using adjusted linear regression. Among 18,507 participants with no heart disease, heart failure, or stroke, and not pregnant, reference ranges (median and 97.5th centiles) were derived by decade age bands and sex. Results Among males in the reference range population, median (97.5th centile) GDF-15 concentration at age &amp;lt;30 years was 537 (1,135) pg/mL, rising to 931 (2,492) pg/mL at 50–59 years, and 2,152 (5,972) pg/mL at ≥80 years. In females, median GDF-15 at age &amp;lt;30 years was 628 (2,195) pg/mL, 881 (2,323) pg/mL at 50–59 years, and 1847 (6,830) pg/mL at ≥80 years. Among those known to be pregnant, median GDF-15 was 19,311 pg/mL. After adjustment, GDF-15 was higher in participants with adverse cardiovascular risk factors, including current smoking (+26.1%), those with previous heart disease (+12.7%), stroke (+17.1%), heart failure (+25.3%), and particularly diabetes (+60.2%). GDF-15 had positive associations with cardiac biomarkers cardiac troponin I, cardiac troponin T, and N-terminal pro B-type natriuretic peptide (NT-proBNP). Conclusions These data define reference ranges for GDF-15 for comparison in future studies, and identify potentially confounding risk factors and mediators to be considered in interpreting GDF-15 concentrations.","container-title":"Clinical Chemistry and Laboratory Medicine (CCLM)","DOI":"10.1515/cclm-2022-0135","ISSN":"1437-4331","language":"en","note":"publisher: De Gruyter","source":"www-degruyter-com.proxy.lib.umich.edu","title":"Reference ranges for GDF-15, and risk factors associated with GDF-15, in a large general population cohort","URL":"http://www.degruyter.com/document/doi/10.1515/cclm-2022-0135/html","author":[{"family":"Welsh","given":"Paul"},{"family":"Kimenai","given":"Dorien M."},{"family":"Marioni","given":"Riccardo E."},{"family":"Hayward","given":"Caroline"},{"family":"Campbell","given":"Archie"},{"family":"Porteous","given":"David"},{"family":"Mills","given":"Nicholas L."},{"family":"O’Rahilly","given":"Stephen"},{"family":"Sattar","given":"Naveed"}],"accessed":{"date-parts":[["2022",9,19]]},"issued":{"date-parts":[["2022",8,18]]}}}],"schema":"https://github.com/citation-style-language/schema/raw/master/csl-citation.json"} </w:instrText>
+        <w:instrText xml:space="preserve"> ADDIN ZOTERO_ITEM CSL_CITATION {"citationID":"GuU49TUF","properties":{"formattedCitation":"(Welsh et al., 2022)","plainCitation":"(Welsh et al., 2022)","dontUpdate":true,"noteIndex":0},"citationItems":[{"id":1418,"uris":["http://zotero.org/users/5073745/items/6RGK8GV2"],"itemData":{"id":1418,"type":"article-journal","abstract":"Objectives Growth differentiation factor (GDF)-15 is attracting interest as a biomarker in several areas of medicine. We aimed to evaluate the reference range for GDF-15 in a general population, and to explore demographics, classical cardiovascular disease risk factors, and other cardiac biomarkers associated with GDF-15. Methods GDF-15 was measured in serum from 19,462 individuals in the Generation Scotland Scottish Family Health Study. Associations of cardiometabolic risk factors with GDF-15 were tested using adjusted linear regression. Among 18,507 participants with no heart disease, heart failure, or stroke, and not pregnant, reference ranges (median and 97.5th centiles) were derived by decade age bands and sex. Results Among males in the reference range population, median (97.5th centile) GDF-15 concentration at age &amp;lt;30 years was 537 (1,135) pg/mL, rising to 931 (2,492) pg/mL at 50–59 years, and 2,152 (5,972) pg/mL at ≥80 years. In females, median GDF-15 at age &amp;lt;30 years was 628 (2,195) pg/mL, 881 (2,323) pg/mL at 50–59 years, and 1847 (6,830) pg/mL at ≥80 years. Among those known to be pregnant, median GDF-15 was 19,311 pg/mL. After adjustment, GDF-15 was higher in participants with adverse cardiovascular risk factors, including current smoking (+26.1%), those with previous heart disease (+12.7%), stroke (+17.1%), heart failure (+25.3%), and particularly diabetes (+60.2%). GDF-15 had positive associations with cardiac biomarkers cardiac troponin I, cardiac troponin T, and N-terminal pro B-type natriuretic peptide (NT-proBNP). Conclusions These data define reference ranges for GDF-15 for comparison in future studies, and identify potentially confounding risk factors and mediators to be considered in interpreting GDF-15 concentrations.","container-title":"Clinical Chemistry and Laboratory Medicine (CCLM)","DOI":"10.1515/cclm-2022-0135","ISSN":"1437-4331","language":"en","note":"publisher: De Gruyter","source":"www-degruyter-com.proxy.lib.umich.edu","title":"Reference ranges for GDF-15, and risk factors associated with GDF-15, in a large general population cohort","URL":"http://www.degruyter.com/document/doi/10.1515/cclm-2022-0135/html","author":[{"family":"Welsh","given":"Paul"},{"family":"Kimenai","given":"Dorien M."},{"family":"Marioni","given":"Riccardo E."},{"family":"Hayward","given":"Caroline"},{"family":"Campbell","given":"Archie"},{"family":"Porteous","given":"David"},{"family":"Mills","given":"Nicholas L."},{"family":"O’Rahilly","given":"Stephen"},{"family":"Sattar","given":"Naveed"}],"accessed":{"date-parts":[["2022",9,19]]},"issued":{"date-parts":[["2022",8,18]]}}}],"schema":"https://github.com/citation-style-language/schema/raw/master/csl-citation.json"} </w:instrText>
       </w:r>
       <w:r>
         <w:rPr>
@@ -2598,14 +2756,12 @@
         </w:rPr>
         <w:t xml:space="preserve"> dams while </w:t>
       </w:r>
-      <w:proofErr w:type="spellStart"/>
-      <w:r>
-        <w:rPr>
-          <w:rFonts w:ascii="Times New Roman" w:hAnsi="Times New Roman" w:cs="Times New Roman"/>
-        </w:rPr>
-        <w:t>evaulatinge</w:t>
-      </w:r>
-      <w:proofErr w:type="spellEnd"/>
+      <w:r>
+        <w:rPr>
+          <w:rFonts w:ascii="Times New Roman" w:hAnsi="Times New Roman" w:cs="Times New Roman"/>
+        </w:rPr>
+        <w:t>evaluating</w:t>
+      </w:r>
       <w:r>
         <w:rPr>
           <w:rFonts w:ascii="Times New Roman" w:hAnsi="Times New Roman" w:cs="Times New Roman"/>
@@ -2673,6 +2829,12 @@
           <w:rFonts w:ascii="Times New Roman" w:hAnsi="Times New Roman" w:cs="Times New Roman"/>
         </w:rPr>
         <w:t>in a temperature and humidity-controlled facility with a 12-hour light:dark cycle</w:t>
+      </w:r>
+      <w:r>
+        <w:rPr>
+          <w:rFonts w:ascii="Times New Roman" w:hAnsi="Times New Roman" w:cs="Times New Roman"/>
+        </w:rPr>
+        <w:t>, with lights on being zeitgeber time (ZT) 0 and lights off being ZT 12</w:t>
       </w:r>
       <w:r>
         <w:rPr>
@@ -2955,7 +3117,13 @@
         <w:rPr>
           <w:rFonts w:ascii="Times New Roman" w:hAnsi="Times New Roman" w:cs="Times New Roman"/>
         </w:rPr>
-        <w:t>utilized with</w:t>
+        <w:t>process</w:t>
+      </w:r>
+      <w:r>
+        <w:rPr>
+          <w:rFonts w:ascii="Times New Roman" w:hAnsi="Times New Roman" w:cs="Times New Roman"/>
+        </w:rPr>
+        <w:t>ed with</w:t>
       </w:r>
       <w:r>
         <w:rPr>
@@ -4318,7 +4486,7 @@
         <w:rPr>
           <w:rFonts w:ascii="Times New Roman" w:hAnsi="Times New Roman" w:cs="Times New Roman"/>
         </w:rPr>
-        <w:t>euthanized via isoflurane inhalation and cervical dislocation. Mammary glands were dissected.</w:t>
+        <w:t>euthanized via isoflurane inhalation and cervical dislocation.</w:t>
       </w:r>
     </w:p>
     <w:p>
@@ -5082,7 +5250,6 @@
         </w:rPr>
         <w:t xml:space="preserve">, </w:t>
       </w:r>
-      <w:proofErr w:type="spellStart"/>
       <w:r>
         <w:rPr>
           <w:rFonts w:ascii="Times New Roman" w:hAnsi="Times New Roman" w:cs="Times New Roman"/>
@@ -5096,7 +5263,6 @@
         </w:rPr>
         <w:t>genotype</w:t>
       </w:r>
-      <w:proofErr w:type="spellEnd"/>
       <w:r>
         <w:rPr>
           <w:rFonts w:ascii="Times New Roman" w:hAnsi="Times New Roman" w:cs="Times New Roman"/>
@@ -5192,14 +5358,7 @@
         <w:rPr>
           <w:rFonts w:ascii="Times New Roman" w:hAnsi="Times New Roman" w:cs="Times New Roman"/>
         </w:rPr>
-        <w:t>(</w:t>
-      </w:r>
-      <w:proofErr w:type="spellStart"/>
-      <w:r>
-        <w:rPr>
-          <w:rFonts w:ascii="Times New Roman" w:hAnsi="Times New Roman" w:cs="Times New Roman"/>
-        </w:rPr>
-        <w:t>p</w:t>
+        <w:t>(p</w:t>
       </w:r>
       <w:r>
         <w:rPr>
@@ -5208,7 +5367,6 @@
         </w:rPr>
         <w:t>genotype</w:t>
       </w:r>
-      <w:proofErr w:type="spellEnd"/>
       <w:r>
         <w:rPr>
           <w:rFonts w:ascii="Times New Roman" w:hAnsi="Times New Roman" w:cs="Times New Roman"/>
@@ -5284,7 +5442,6 @@
         </w:rPr>
         <w:t xml:space="preserve">, </w:t>
       </w:r>
-      <w:proofErr w:type="spellStart"/>
       <w:r>
         <w:rPr>
           <w:rFonts w:ascii="Times New Roman" w:hAnsi="Times New Roman" w:cs="Times New Roman"/>
@@ -5298,7 +5455,6 @@
         </w:rPr>
         <w:t>genotype</w:t>
       </w:r>
-      <w:proofErr w:type="spellEnd"/>
       <w:r>
         <w:rPr>
           <w:rFonts w:ascii="Times New Roman" w:hAnsi="Times New Roman" w:cs="Times New Roman"/>
@@ -5381,14 +5537,7 @@
         <w:rPr>
           <w:rFonts w:ascii="Times New Roman" w:hAnsi="Times New Roman" w:cs="Times New Roman"/>
         </w:rPr>
-        <w:t xml:space="preserve"> (</w:t>
-      </w:r>
-      <w:proofErr w:type="spellStart"/>
-      <w:r>
-        <w:rPr>
-          <w:rFonts w:ascii="Times New Roman" w:hAnsi="Times New Roman" w:cs="Times New Roman"/>
-        </w:rPr>
-        <w:t>p</w:t>
+        <w:t xml:space="preserve"> (p</w:t>
       </w:r>
       <w:r>
         <w:rPr>
@@ -5397,7 +5546,6 @@
         </w:rPr>
         <w:t>genotype</w:t>
       </w:r>
-      <w:proofErr w:type="spellEnd"/>
       <w:r>
         <w:rPr>
           <w:rFonts w:ascii="Times New Roman" w:hAnsi="Times New Roman" w:cs="Times New Roman"/>
@@ -5502,14 +5650,7 @@
         <w:rPr>
           <w:rFonts w:ascii="Times New Roman" w:hAnsi="Times New Roman" w:cs="Times New Roman"/>
         </w:rPr>
-        <w:t>dams (</w:t>
-      </w:r>
-      <w:proofErr w:type="spellStart"/>
-      <w:r>
-        <w:rPr>
-          <w:rFonts w:ascii="Times New Roman" w:hAnsi="Times New Roman" w:cs="Times New Roman"/>
-        </w:rPr>
-        <w:t>p</w:t>
+        <w:t>dams (p</w:t>
       </w:r>
       <w:r>
         <w:rPr>
@@ -5518,7 +5659,6 @@
         </w:rPr>
         <w:t>genotype</w:t>
       </w:r>
-      <w:proofErr w:type="spellEnd"/>
       <w:r>
         <w:rPr>
           <w:rFonts w:ascii="Times New Roman" w:hAnsi="Times New Roman" w:cs="Times New Roman"/>
@@ -5612,14 +5752,7 @@
         <w:rPr>
           <w:rFonts w:ascii="Times New Roman" w:hAnsi="Times New Roman" w:cs="Times New Roman"/>
         </w:rPr>
-        <w:t>dams (</w:t>
-      </w:r>
-      <w:proofErr w:type="spellStart"/>
-      <w:r>
-        <w:rPr>
-          <w:rFonts w:ascii="Times New Roman" w:hAnsi="Times New Roman" w:cs="Times New Roman"/>
-        </w:rPr>
-        <w:t>p</w:t>
+        <w:t>dams (p</w:t>
       </w:r>
       <w:r>
         <w:rPr>
@@ -5628,7 +5761,6 @@
         </w:rPr>
         <w:t>genotype</w:t>
       </w:r>
-      <w:proofErr w:type="spellEnd"/>
       <w:r>
         <w:rPr>
           <w:rFonts w:ascii="Times New Roman" w:hAnsi="Times New Roman" w:cs="Times New Roman"/>
@@ -5646,6 +5778,26 @@
           <w:rFonts w:ascii="Times New Roman" w:hAnsi="Times New Roman" w:cs="Times New Roman"/>
         </w:rPr>
         <w:t>.</w:t>
+      </w:r>
+      <w:r>
+        <w:rPr>
+          <w:rFonts w:ascii="Times New Roman" w:hAnsi="Times New Roman" w:cs="Times New Roman"/>
+        </w:rPr>
+        <w:t xml:space="preserve"> This suggests that </w:t>
+      </w:r>
+      <w:r>
+        <w:rPr>
+          <w:rFonts w:ascii="Times New Roman" w:hAnsi="Times New Roman" w:cs="Times New Roman"/>
+          <w:i/>
+          <w:iCs/>
+        </w:rPr>
+        <w:t>Gdf15</w:t>
+      </w:r>
+      <w:r>
+        <w:rPr>
+          <w:rFonts w:ascii="Times New Roman" w:hAnsi="Times New Roman" w:cs="Times New Roman"/>
+        </w:rPr>
+        <w:t xml:space="preserve"> is not a major determinant of body weight or food intake during pregnancy in the mouse. </w:t>
       </w:r>
     </w:p>
     <w:p>
@@ -5799,7 +5951,6 @@
         </w:rPr>
         <w:t xml:space="preserve">, </w:t>
       </w:r>
-      <w:proofErr w:type="spellStart"/>
       <w:r>
         <w:rPr>
           <w:rFonts w:ascii="Times New Roman" w:hAnsi="Times New Roman" w:cs="Times New Roman"/>
@@ -5820,7 +5971,6 @@
         </w:rPr>
         <w:t>type</w:t>
       </w:r>
-      <w:proofErr w:type="spellEnd"/>
       <w:r>
         <w:rPr>
           <w:rFonts w:ascii="Times New Roman" w:hAnsi="Times New Roman" w:cs="Times New Roman"/>
@@ -5850,14 +6000,7 @@
         <w:rPr>
           <w:rFonts w:ascii="Times New Roman" w:hAnsi="Times New Roman" w:cs="Times New Roman"/>
         </w:rPr>
-        <w:t>of the experiment revealed a significant and expected effect of time, and an average of 6.37 mg/dL lower glucose values in -/- dams (</w:t>
-      </w:r>
-      <w:proofErr w:type="spellStart"/>
-      <w:r>
-        <w:rPr>
-          <w:rFonts w:ascii="Times New Roman" w:hAnsi="Times New Roman" w:cs="Times New Roman"/>
-        </w:rPr>
-        <w:t>p</w:t>
+        <w:t>of the experiment revealed a significant and expected effect of time, and an average of 6.37 mg/dL lower glucose values in -/- dams (p</w:t>
       </w:r>
       <w:r>
         <w:rPr>
@@ -5873,7 +6016,6 @@
         </w:rPr>
         <w:t>type</w:t>
       </w:r>
-      <w:proofErr w:type="spellEnd"/>
       <w:r>
         <w:rPr>
           <w:rFonts w:ascii="Times New Roman" w:hAnsi="Times New Roman" w:cs="Times New Roman"/>
@@ -6068,6 +6210,26 @@
         </w:rPr>
         <w:t>0.082)</w:t>
       </w:r>
+      <w:r>
+        <w:rPr>
+          <w:rFonts w:ascii="Times New Roman" w:hAnsi="Times New Roman" w:cs="Times New Roman"/>
+        </w:rPr>
+        <w:t xml:space="preserve">. These data suggest that </w:t>
+      </w:r>
+      <w:r>
+        <w:rPr>
+          <w:rFonts w:ascii="Times New Roman" w:hAnsi="Times New Roman" w:cs="Times New Roman"/>
+          <w:i/>
+          <w:iCs/>
+        </w:rPr>
+        <w:t>Gdf15</w:t>
+      </w:r>
+      <w:r>
+        <w:rPr>
+          <w:rFonts w:ascii="Times New Roman" w:hAnsi="Times New Roman" w:cs="Times New Roman"/>
+        </w:rPr>
+        <w:t xml:space="preserve"> signaling is not sufficient to modulate insulin sensitivity in this model. </w:t>
+      </w:r>
     </w:p>
     <w:p>
       <w:pPr>
@@ -6159,6 +6321,89 @@
           <w:rFonts w:ascii="Times New Roman" w:hAnsi="Times New Roman" w:cs="Times New Roman"/>
         </w:rPr>
         <w:t xml:space="preserve">gestational age and measured litter size, birth weight, and 3-day survival in all mated dams. </w:t>
+      </w:r>
+      <w:r>
+        <w:rPr>
+          <w:rFonts w:ascii="Times New Roman" w:hAnsi="Times New Roman" w:cs="Times New Roman"/>
+        </w:rPr>
+        <w:t xml:space="preserve">We observed small differences between the </w:t>
+      </w:r>
+      <w:r>
+        <w:rPr>
+          <w:rFonts w:ascii="Times New Roman" w:hAnsi="Times New Roman" w:cs="Times New Roman"/>
+          <w:i/>
+          <w:iCs/>
+        </w:rPr>
+        <w:t>Gdf15</w:t>
+      </w:r>
+      <w:r>
+        <w:rPr>
+          <w:rFonts w:ascii="Times New Roman" w:hAnsi="Times New Roman" w:cs="Times New Roman"/>
+          <w:i/>
+          <w:iCs/>
+          <w:vertAlign w:val="superscript"/>
+        </w:rPr>
+        <w:t>+/+</w:t>
+      </w:r>
+      <w:r>
+        <w:rPr>
+          <w:rFonts w:ascii="Times New Roman" w:hAnsi="Times New Roman" w:cs="Times New Roman"/>
+          <w:i/>
+          <w:iCs/>
+        </w:rPr>
+        <w:t xml:space="preserve"> </w:t>
+      </w:r>
+      <w:r>
+        <w:rPr>
+          <w:rFonts w:ascii="Times New Roman" w:hAnsi="Times New Roman" w:cs="Times New Roman"/>
+        </w:rPr>
+        <w:t xml:space="preserve">and </w:t>
+      </w:r>
+    </w:p>
+    <w:p>
+      <w:pPr>
+        <w:spacing w:line="360" w:lineRule="auto"/>
+        <w:rPr>
+          <w:rFonts w:ascii="Times New Roman" w:hAnsi="Times New Roman" w:cs="Times New Roman"/>
+        </w:rPr>
+      </w:pPr>
+      <w:r>
+        <w:rPr>
+          <w:rFonts w:ascii="Times New Roman" w:hAnsi="Times New Roman" w:cs="Times New Roman"/>
+          <w:i/>
+          <w:iCs/>
+        </w:rPr>
+        <w:t>Gdf1</w:t>
+      </w:r>
+      <w:r>
+        <w:rPr>
+          <w:rFonts w:ascii="Times New Roman" w:hAnsi="Times New Roman" w:cs="Times New Roman"/>
+          <w:i/>
+          <w:iCs/>
+        </w:rPr>
+        <w:t>f</w:t>
+      </w:r>
+      <w:r>
+        <w:rPr>
+          <w:rFonts w:ascii="Times New Roman" w:hAnsi="Times New Roman" w:cs="Times New Roman"/>
+          <w:i/>
+          <w:iCs/>
+          <w:vertAlign w:val="superscript"/>
+        </w:rPr>
+        <w:t>-/-</w:t>
+      </w:r>
+      <w:r>
+        <w:rPr>
+          <w:rFonts w:ascii="Times New Roman" w:hAnsi="Times New Roman" w:cs="Times New Roman"/>
+          <w:vertAlign w:val="superscript"/>
+        </w:rPr>
+        <w:t xml:space="preserve"> </w:t>
+      </w:r>
+      <w:r>
+        <w:rPr>
+          <w:rFonts w:ascii="Times New Roman" w:hAnsi="Times New Roman" w:cs="Times New Roman"/>
+        </w:rPr>
+        <w:t xml:space="preserve">groups in terms of gestational age, birthweights, and survival; although not statistically significant. </w:t>
       </w:r>
       <w:r>
         <w:rPr>
@@ -6639,6 +6884,7 @@
         <w:pStyle w:val="Heading2"/>
       </w:pPr>
       <w:r>
+        <w:lastRenderedPageBreak/>
         <w:t>Gdf15</w:t>
       </w:r>
       <w:r>
@@ -6792,14 +7038,7 @@
         <w:rPr>
           <w:rFonts w:ascii="Times New Roman" w:hAnsi="Times New Roman" w:cs="Times New Roman"/>
         </w:rPr>
-        <w:t xml:space="preserve">volume of milk produced at peak lactation. </w:t>
-      </w:r>
-      <w:r>
-        <w:rPr>
-          <w:rFonts w:ascii="Times New Roman" w:hAnsi="Times New Roman" w:cs="Times New Roman"/>
-        </w:rPr>
-        <w:lastRenderedPageBreak/>
-        <w:t xml:space="preserve">The </w:t>
+        <w:t xml:space="preserve">volume of milk produced at peak lactation. The </w:t>
       </w:r>
       <w:r>
         <w:rPr>
@@ -6933,21 +7172,7 @@
         <w:rPr>
           <w:rFonts w:ascii="Times New Roman" w:hAnsi="Times New Roman" w:cs="Times New Roman"/>
         </w:rPr>
-        <w:t xml:space="preserve">knockout. To do this, we took whole milk collected between PND 14-17 and evaluated milkfat using the milk </w:t>
-      </w:r>
-      <w:proofErr w:type="spellStart"/>
-      <w:r>
-        <w:rPr>
-          <w:rFonts w:ascii="Times New Roman" w:hAnsi="Times New Roman" w:cs="Times New Roman"/>
-        </w:rPr>
-        <w:t>creamatocrit</w:t>
-      </w:r>
-      <w:proofErr w:type="spellEnd"/>
-      <w:r>
-        <w:rPr>
-          <w:rFonts w:ascii="Times New Roman" w:hAnsi="Times New Roman" w:cs="Times New Roman"/>
-        </w:rPr>
-        <w:t xml:space="preserve"> method</w:t>
+        <w:t>knockout. To do this, we took whole milk collected between PND 14-17 and evaluated milkfat using the milk creamatocrit method</w:t>
       </w:r>
       <w:r>
         <w:rPr>
@@ -7446,7 +7671,6 @@
         </w:rPr>
         <w:t xml:space="preserve">, </w:t>
       </w:r>
-      <w:proofErr w:type="spellStart"/>
       <w:r>
         <w:rPr>
           <w:rFonts w:ascii="Times New Roman" w:hAnsi="Times New Roman" w:cs="Times New Roman"/>
@@ -7460,7 +7684,6 @@
         </w:rPr>
         <w:t>genotype</w:t>
       </w:r>
-      <w:proofErr w:type="spellEnd"/>
       <w:r>
         <w:rPr>
           <w:rFonts w:ascii="Times New Roman" w:hAnsi="Times New Roman" w:cs="Times New Roman"/>
@@ -7556,14 +7779,7 @@
         <w:rPr>
           <w:rFonts w:ascii="Times New Roman" w:hAnsi="Times New Roman" w:cs="Times New Roman"/>
         </w:rPr>
-        <w:t xml:space="preserve"> There was no statistically significant effect of sex on body weight from birth to PND 14.5 (</w:t>
-      </w:r>
-      <w:proofErr w:type="spellStart"/>
-      <w:r>
-        <w:rPr>
-          <w:rFonts w:ascii="Times New Roman" w:hAnsi="Times New Roman" w:cs="Times New Roman"/>
-        </w:rPr>
-        <w:t>p</w:t>
+        <w:t xml:space="preserve"> There was no statistically significant effect of sex on body weight from birth to PND 14.5 (p</w:t>
       </w:r>
       <w:r>
         <w:rPr>
@@ -7572,7 +7788,6 @@
         </w:rPr>
         <w:t>sex</w:t>
       </w:r>
-      <w:proofErr w:type="spellEnd"/>
       <w:r>
         <w:rPr>
           <w:rFonts w:ascii="Times New Roman" w:hAnsi="Times New Roman" w:cs="Times New Roman"/>
@@ -7599,12 +7814,1577 @@
         <w:rPr>
           <w:rFonts w:cs="Times New Roman"/>
         </w:rPr>
+        <w:t>Discussion</w:t>
+      </w:r>
+    </w:p>
+    <w:p/>
+    <w:p>
+      <w:pPr>
+        <w:spacing w:line="360" w:lineRule="auto"/>
+        <w:rPr>
+          <w:rFonts w:ascii="Times New Roman" w:hAnsi="Times New Roman" w:cs="Times New Roman"/>
+        </w:rPr>
+      </w:pPr>
+      <w:r>
+        <w:rPr>
+          <w:rFonts w:ascii="Times New Roman" w:hAnsi="Times New Roman" w:cs="Times New Roman"/>
+        </w:rPr>
+        <w:t>Gdf15 has recently been tied to compilations of pregnancy</w:t>
+      </w:r>
+      <w:r>
+        <w:rPr>
+          <w:rFonts w:ascii="Times New Roman" w:hAnsi="Times New Roman" w:cs="Times New Roman"/>
+        </w:rPr>
+        <w:t xml:space="preserve">. </w:t>
+      </w:r>
+      <w:r>
+        <w:rPr>
+          <w:rFonts w:ascii="Times New Roman" w:hAnsi="Times New Roman" w:cs="Times New Roman"/>
+        </w:rPr>
+        <w:t xml:space="preserve">The goal of this study was to </w:t>
+      </w:r>
+      <w:r>
+        <w:rPr>
+          <w:rFonts w:ascii="Times New Roman" w:hAnsi="Times New Roman" w:cs="Times New Roman"/>
+        </w:rPr>
+        <w:t xml:space="preserve">understand the role of Gdf15 in food intake and body weight during pregnancy by evaluating these effects in </w:t>
+      </w:r>
+      <w:r>
+        <w:rPr>
+          <w:rFonts w:ascii="Times New Roman" w:hAnsi="Times New Roman" w:cs="Times New Roman"/>
+          <w:i/>
+          <w:iCs/>
+        </w:rPr>
+        <w:t>Gdf15</w:t>
+      </w:r>
+      <w:r>
+        <w:rPr>
+          <w:rFonts w:ascii="Times New Roman" w:hAnsi="Times New Roman" w:cs="Times New Roman"/>
+          <w:i/>
+          <w:iCs/>
+          <w:vertAlign w:val="superscript"/>
+        </w:rPr>
+        <w:t>+</w:t>
+      </w:r>
+      <w:r>
+        <w:rPr>
+          <w:rFonts w:ascii="Times New Roman" w:hAnsi="Times New Roman" w:cs="Times New Roman"/>
+          <w:i/>
+          <w:iCs/>
+          <w:vertAlign w:val="superscript"/>
+        </w:rPr>
+        <w:t>/</w:t>
+      </w:r>
+      <w:r>
+        <w:rPr>
+          <w:rFonts w:ascii="Times New Roman" w:hAnsi="Times New Roman" w:cs="Times New Roman"/>
+          <w:i/>
+          <w:iCs/>
+          <w:vertAlign w:val="superscript"/>
+        </w:rPr>
+        <w:t>+</w:t>
+      </w:r>
+      <w:r>
+        <w:rPr>
+          <w:rFonts w:ascii="Times New Roman" w:hAnsi="Times New Roman" w:cs="Times New Roman"/>
+        </w:rPr>
+        <w:t xml:space="preserve"> versus</w:t>
+      </w:r>
+      <w:r>
+        <w:rPr>
+          <w:rFonts w:ascii="Times New Roman" w:hAnsi="Times New Roman" w:cs="Times New Roman"/>
+          <w:i/>
+          <w:iCs/>
+          <w:vertAlign w:val="superscript"/>
+        </w:rPr>
+        <w:t xml:space="preserve"> </w:t>
+      </w:r>
+      <w:r>
+        <w:rPr>
+          <w:rFonts w:ascii="Times New Roman" w:hAnsi="Times New Roman" w:cs="Times New Roman"/>
+          <w:i/>
+          <w:iCs/>
+        </w:rPr>
+        <w:t>Gdf1</w:t>
+      </w:r>
+      <w:r>
+        <w:rPr>
+          <w:rFonts w:ascii="Times New Roman" w:hAnsi="Times New Roman" w:cs="Times New Roman"/>
+          <w:i/>
+          <w:iCs/>
+          <w:vertAlign w:val="superscript"/>
+        </w:rPr>
+        <w:t>-/-</w:t>
+      </w:r>
+      <w:r>
+        <w:rPr>
+          <w:rFonts w:ascii="Times New Roman" w:hAnsi="Times New Roman" w:cs="Times New Roman"/>
+        </w:rPr>
+        <w:t xml:space="preserve">mated pairs. </w:t>
+      </w:r>
+    </w:p>
+    <w:p>
+      <w:pPr>
+        <w:spacing w:line="360" w:lineRule="auto"/>
+        <w:rPr>
+          <w:rFonts w:ascii="Times New Roman" w:hAnsi="Times New Roman" w:cs="Times New Roman"/>
+        </w:rPr>
+      </w:pPr>
+      <w:r>
+        <w:rPr>
+          <w:rFonts w:ascii="Times New Roman" w:hAnsi="Times New Roman" w:cs="Times New Roman"/>
+        </w:rPr>
+        <w:t xml:space="preserve">Patel and colleagues demonstrated that GDF15 was increased in humans when they underwent severe calorie deprivation or prolonged fasting. This response was acute and trailed off after the </w:t>
+      </w:r>
+      <w:r>
+        <w:rPr>
+          <w:rFonts w:ascii="Times New Roman" w:hAnsi="Times New Roman" w:cs="Times New Roman"/>
+        </w:rPr>
+        <w:lastRenderedPageBreak/>
+        <w:t xml:space="preserve">initial period of adaptation to the dietary stressor </w:t>
+      </w:r>
+      <w:r>
+        <w:rPr>
+          <w:rFonts w:ascii="Times New Roman" w:hAnsi="Times New Roman" w:cs="Times New Roman"/>
+        </w:rPr>
+        <w:fldChar w:fldCharType="begin"/>
+      </w:r>
+      <w:r>
+        <w:rPr>
+          <w:rFonts w:ascii="Times New Roman" w:hAnsi="Times New Roman" w:cs="Times New Roman"/>
+        </w:rPr>
+        <w:instrText xml:space="preserve"> ADDIN ZOTERO_ITEM CSL_CITATION {"citationID":"gBIrAo9W","properties":{"formattedCitation":"(Patel et al., 2019)","plainCitation":"(Patel et al., 2019)","noteIndex":0},"citationItems":[{"id":111,"uris":["http://zotero.org/users/5073745/items/T9W7L7G4"],"itemData":{"id":111,"type":"article-journal","abstract":"Summary\nGDF15 is an established biomarker of cellular stress. The fact that it signals via a specific hindbrain receptor, GFRAL, and that mice lacking GDF15 manifest diet-induced obesity suggest that GDF15 may play a physiological role in energy balance. We performed experiments in humans, mice, and cells to determine if and how nutritional perturbations modify GDF15 expression. Circulating GDF15 levels manifest very modest changes in response to moderate caloric surpluses or deficits in mice or humans, differentiating it from classical intestinally derived satiety hormones and leptin. However, GDF15 levels do increase following sustained high-fat feeding or dietary amino acid imbalance in mice. We demonstrate that GDF15 expression is regulated by the integrated stress response and is induced in selected tissues in mice in these settings. Finally, we show that pharmacological GDF15 administration to mice can trigger conditioned taste aversion, suggesting that GDF15 may induce an aversive response to nutritional stress.","container-title":"Cell Metabolism","DOI":"10.1016/j.cmet.2018.12.016","ISSN":"1550-4131","issue":"3","journalAbbreviation":"Cell Metabolism","page":"707-718.e8","source":"ScienceDirect","title":"GDF15 Provides an Endocrine Signal of Nutritional Stress in Mice and Humans","volume":"29","author":[{"family":"Patel","given":"Satish"},{"family":"Alvarez-Guaita","given":"Anna"},{"family":"Melvin","given":"Audrey"},{"family":"Rimmington","given":"Debra"},{"family":"Dattilo","given":"Alessia"},{"family":"Miedzybrodzka","given":"Emily L."},{"family":"Cimino","given":"Irene"},{"family":"Maurin","given":"Anne-Catherine"},{"family":"Roberts","given":"Geoffrey P."},{"family":"Meek","given":"Claire L."},{"family":"Virtue","given":"Samuel"},{"family":"Sparks","given":"Lauren M."},{"family":"Parsons","given":"Stephanie A."},{"family":"Redman","given":"Leanne M."},{"family":"Bray","given":"George A."},{"family":"Liou","given":"Alice P."},{"family":"Woods","given":"Rachel M."},{"family":"Parry","given":"Sion A."},{"family":"Jeppesen","given":"Per B."},{"family":"Kolnes","given":"Anders J."},{"family":"Harding","given":"Heather P."},{"family":"Ron","given":"David"},{"family":"Vidal-Puig","given":"Antonio"},{"family":"Reimann","given":"Frank"},{"family":"Gribble","given":"Fiona M."},{"family":"Hulston","given":"Carl J."},{"family":"Farooqi","given":"I. Sadaf"},{"family":"Fafournoux","given":"Pierre"},{"family":"Smith","given":"Steven R."},{"family":"Jensen","given":"Jorgen"},{"family":"Breen","given":"Danna"},{"family":"Wu","given":"Zhidan"},{"family":"Zhang","given":"Bei B."},{"family":"Coll","given":"Anthony P."},{"family":"Savage","given":"David B."},{"family":"O’Rahilly","given":"Stephen"}],"issued":{"date-parts":[["2019",3,5]]}}}],"schema":"https://github.com/citation-style-language/schema/raw/master/csl-citation.json"} </w:instrText>
+      </w:r>
+      <w:r>
+        <w:rPr>
+          <w:rFonts w:ascii="Times New Roman" w:hAnsi="Times New Roman" w:cs="Times New Roman"/>
+        </w:rPr>
+        <w:fldChar w:fldCharType="separate"/>
+      </w:r>
+      <w:r>
+        <w:rPr>
+          <w:rFonts w:ascii="Times New Roman" w:hAnsi="Times New Roman" w:cs="Times New Roman"/>
+          <w:noProof/>
+        </w:rPr>
+        <w:t>(Patel et al., 2019)</w:t>
+      </w:r>
+      <w:r>
+        <w:rPr>
+          <w:rFonts w:ascii="Times New Roman" w:hAnsi="Times New Roman" w:cs="Times New Roman"/>
+        </w:rPr>
+        <w:fldChar w:fldCharType="end"/>
+      </w:r>
+      <w:r>
+        <w:rPr>
+          <w:rFonts w:ascii="Times New Roman" w:hAnsi="Times New Roman" w:cs="Times New Roman"/>
+        </w:rPr>
+        <w:t xml:space="preserve">. </w:t>
+      </w:r>
+      <w:r>
+        <w:rPr>
+          <w:rFonts w:ascii="Times New Roman" w:hAnsi="Times New Roman" w:cs="Times New Roman"/>
+        </w:rPr>
+        <w:t xml:space="preserve">There are very few studies that evaluate Gdf15 in human pregnancy and its effect on weight. </w:t>
+      </w:r>
+      <w:r>
+        <w:rPr>
+          <w:rFonts w:ascii="Times New Roman" w:hAnsi="Times New Roman" w:cs="Times New Roman"/>
+        </w:rPr>
+        <w:t xml:space="preserve">They found contradictory evidence; one that saw no differences in circulating Gdf15 between mothers with obesity and mothers of normal weight </w:t>
+      </w:r>
+      <w:r>
+        <w:rPr>
+          <w:rFonts w:ascii="Times New Roman" w:hAnsi="Times New Roman" w:cs="Times New Roman"/>
+        </w:rPr>
+        <w:fldChar w:fldCharType="begin"/>
+      </w:r>
+      <w:r>
+        <w:rPr>
+          <w:rFonts w:ascii="Times New Roman" w:hAnsi="Times New Roman" w:cs="Times New Roman"/>
+        </w:rPr>
+        <w:instrText xml:space="preserve"> ADDIN ZOTERO_ITEM CSL_CITATION {"citationID":"e9t3jF16","properties":{"formattedCitation":"(Andersson-Hall et al., 2021)","plainCitation":"(Andersson-Hall et al., 2021)","noteIndex":0},"citationItems":[{"id":1384,"uris":["http://zotero.org/users/5073745/items/D7NVPGRH"],"itemData":{"id":1384,"type":"article-journal","abstract":"Objective/Aim Growth-differentiation-factor 15 (GDF15) has been suggested to improve or protect beta cell function. During pregnancy, beta cell numbers and function increase to overcome the natural rise in insulin resistance during gestation. In this study, we longitudinally measured serum GDF15 levels during and after pregnancy in women of normal weight (NW) and in women with obesity (OB) and explored associations between GDF15 and changes in beta cell function by homeostatic model assessment (HOMA). Methods The cohort participants were 38 NW (BMI 22.3 ± 1.7) and 35 OB (BMI 35.8 ± 4.2). Blood was sampled and body composition measured at each trimester (T1, T2, and T3) and at 6, 12 and 18 months postpartum. Fasting glucose, insulin and GDF15 were measured, and HOMA for insulin resistance (HOMA-IR) and beta cell function (HOMA-B) determined. Results GDF15 levels increased significantly each trimester and were 200-fold higher at T3 than in the nonpregnant postpartum state. GDF15 was higher in NW than OB during pregnancy, but was reversed after pregnancy with a significant interaction effect. GDF15 correlated inversely with BMI and fat-free mass at T3. Low GDF15 was associated with lower incidence of nausea and with carrying a male foetus. The pregnancy induced increase in GDF15 associated with increased HOMA-B in OB and with reduced fasting glucose in all women. Conclusion Large gestational upregulation of GDF15 levels may help increase insulin secretory function to overcome pregnancy-induced insulin resistance.","container-title":"Clinical Endocrinology","DOI":"10.1111/cen.14433","ISSN":"1365-2265","issue":"1","language":"en","note":"_eprint: https://onlinelibrary.wiley.com/doi/pdf/10.1111/cen.14433","page":"92-100","source":"Wiley Online Library","title":"Growth-differentiation-factor 15 levels in obese and healthy pregnancies: Relation to insulin resistance and insulin secretory function","title-short":"Growth-differentiation-factor 15 levels in obese and healthy pregnancies","volume":"95","author":[{"family":"Andersson-Hall","given":"Ulrika"},{"family":"Joelsson","given":"Louise"},{"family":"Svedin","given":"Pernilla"},{"family":"Mallard","given":"Carina"},{"family":"Holmäng","given":"Agneta"}],"issued":{"date-parts":[["2021"]]}}}],"schema":"https://github.com/citation-style-language/schema/raw/master/csl-citation.json"} </w:instrText>
+      </w:r>
+      <w:r>
+        <w:rPr>
+          <w:rFonts w:ascii="Times New Roman" w:hAnsi="Times New Roman" w:cs="Times New Roman"/>
+        </w:rPr>
+        <w:fldChar w:fldCharType="separate"/>
+      </w:r>
+      <w:r>
+        <w:rPr>
+          <w:rFonts w:ascii="Times New Roman" w:hAnsi="Times New Roman" w:cs="Times New Roman"/>
+          <w:noProof/>
+        </w:rPr>
+        <w:t>(Andersson-Hall et al., 2021)</w:t>
+      </w:r>
+      <w:r>
+        <w:rPr>
+          <w:rFonts w:ascii="Times New Roman" w:hAnsi="Times New Roman" w:cs="Times New Roman"/>
+        </w:rPr>
+        <w:fldChar w:fldCharType="end"/>
+      </w:r>
+      <w:r>
+        <w:rPr>
+          <w:rFonts w:ascii="Times New Roman" w:hAnsi="Times New Roman" w:cs="Times New Roman"/>
+        </w:rPr>
+        <w:t xml:space="preserve"> and another that found that Gdf15 was negatively associated with total gestational weight gain </w:t>
+      </w:r>
+      <w:r>
+        <w:rPr>
+          <w:rFonts w:ascii="Times New Roman" w:hAnsi="Times New Roman" w:cs="Times New Roman"/>
+        </w:rPr>
+        <w:fldChar w:fldCharType="begin"/>
+      </w:r>
+      <w:r>
+        <w:rPr>
+          <w:rFonts w:ascii="Times New Roman" w:hAnsi="Times New Roman" w:cs="Times New Roman"/>
+        </w:rPr>
+        <w:instrText xml:space="preserve"> ADDIN ZOTERO_ITEM CSL_CITATION {"citationID":"J1mzk2Bq","properties":{"formattedCitation":"(Wang et al., 2020)","plainCitation":"(Wang et al., 2020)","noteIndex":0},"citationItems":[{"id":777,"uris":["http://zotero.org/users/5073745/items/9VI47QZ9"],"itemData":{"id":777,"type":"article-journal","abstract":"Objectives\nBased on a prospective birth cohort, we aimed to investigate the associations between maternal circulating metals exposure and gestational weight gain (GWG) across pregnancy, and explore whether maternal inflammatory cytokines could contribute to the GWG changes associated with metals exposure.\nMethods\nA total of 234 pregnant women from the Shanghai Maternal-Child Pairs cohort were enrolled in this panel study. 547 blood and serum samples were collected from pregnant women during three follow-up visits, and the circulating concentrations of 27 metals were determined by using the ICP-MS method. Five inflammatory cytokines in serum samples were measured through multiplexed immunoassays. The linear mixed models were used to estimate the association between each ln-transformed metal concentration and GWG across pregnancy. Robust generalized linear regression models were used to estimate the associations among circulating metals, GWG, and inflammatory cytokines.\nResults\nThe GWG during pregnancy was 13.76 ± 1.40 kg. The concentrations Co, Zn, Mo, B, Ag and Te in second or third trimesters were significantly higher than those in early second trimester. The concentration of Mg decreased with the increase of pregnant weeks and no significant statistical differences were found in the concentrations of other metals in different trimesters. Among the detected 26 metals, Li and Sr concentrations were positively associated with GWG in the third trimester. The GWG increased by 0.100 kg (95% CI 0.005, 0.195) and 0.120 kg (95% CI 0.009, 0.232) with each one ln-concentration increase in circulating Li and Sr concentrations, respectively. Concentrations of Li and Sr in the third trimester were positively associated with tumor necrosis factor-alpha (TNF-α) and interleukin (IL)-6, but negatively associated with growth differentiation factor-15 (GDF-15) significantly. Besides, IL-6 and GDF-15 levels were associated with the increase or decrease of overall pregnancy GWG, respectively.\nConclusions\nResults showed that maternal exposure to Li and Sr were associated with increased GWG, in which maternal IL-6 and GDF-15 could contribute to the associations between metal exposures and GWG in pregnant women.","container-title":"Ecotoxicology and Environmental Safety","DOI":"10.1016/j.ecoenv.2020.110697","ISSN":"0147-6513","journalAbbreviation":"Ecotoxicology and Environmental Safety","language":"en","page":"110697","source":"ScienceDirect","title":"Circulating metal concentrations, inflammatory cytokines and gestational weight gain: Shanghai MCPC cohort","title-short":"Circulating metal concentrations, inflammatory cytokines and gestational weight gain","volume":"199","author":[{"family":"Wang","given":"Pengpeng"},{"family":"Ma","given":"Wenjuan"},{"family":"Zhou","given":"Yuhan"},{"family":"Zhao","given":"Yingya"},{"family":"Shi","given":"Huijing"},{"family":"Yang","given":"Qing"},{"family":"Zhang","given":"Yunhui"}],"issued":{"date-parts":[["2020",8,1]]}}}],"schema":"https://github.com/citation-style-language/schema/raw/master/csl-citation.json"} </w:instrText>
+      </w:r>
+      <w:r>
+        <w:rPr>
+          <w:rFonts w:ascii="Times New Roman" w:hAnsi="Times New Roman" w:cs="Times New Roman"/>
+        </w:rPr>
+        <w:fldChar w:fldCharType="separate"/>
+      </w:r>
+      <w:r>
+        <w:rPr>
+          <w:rFonts w:ascii="Times New Roman" w:hAnsi="Times New Roman" w:cs="Times New Roman"/>
+          <w:noProof/>
+        </w:rPr>
+        <w:t>(Wang et al., 2020)</w:t>
+      </w:r>
+      <w:r>
+        <w:rPr>
+          <w:rFonts w:ascii="Times New Roman" w:hAnsi="Times New Roman" w:cs="Times New Roman"/>
+        </w:rPr>
+        <w:fldChar w:fldCharType="end"/>
+      </w:r>
+      <w:r>
+        <w:rPr>
+          <w:rFonts w:ascii="Times New Roman" w:hAnsi="Times New Roman" w:cs="Times New Roman"/>
+        </w:rPr>
+        <w:t>.</w:t>
+      </w:r>
+    </w:p>
+    <w:p>
+      <w:pPr>
+        <w:spacing w:line="360" w:lineRule="auto"/>
+        <w:rPr>
+          <w:rFonts w:ascii="Times New Roman" w:hAnsi="Times New Roman" w:cs="Times New Roman"/>
+        </w:rPr>
+      </w:pPr>
+      <w:r>
+        <w:rPr>
+          <w:rFonts w:ascii="Times New Roman" w:hAnsi="Times New Roman" w:cs="Times New Roman"/>
+        </w:rPr>
+        <w:t xml:space="preserve">The response of Gdf15 in mice during periods of positive calorie balance and weight gain has found no differences in GDF15 during shorter term challenges in mice, but </w:t>
+      </w:r>
+      <w:r>
+        <w:rPr>
+          <w:rFonts w:ascii="Times New Roman" w:hAnsi="Times New Roman" w:cs="Times New Roman"/>
+        </w:rPr>
+        <w:t>finds</w:t>
+      </w:r>
+      <w:r>
+        <w:rPr>
+          <w:rFonts w:ascii="Times New Roman" w:hAnsi="Times New Roman" w:cs="Times New Roman"/>
+        </w:rPr>
+        <w:t xml:space="preserve"> that after long term exposure to high fat, high sucrose diet (8 weeks) Gdf15 levels rise concomitant with an induction of the ISR in peripheral tissues such as the liver, brown adipose, and gonadal white adipose tissue depots </w:t>
+      </w:r>
+      <w:r>
+        <w:rPr>
+          <w:rFonts w:ascii="Times New Roman" w:hAnsi="Times New Roman" w:cs="Times New Roman"/>
+        </w:rPr>
+        <w:fldChar w:fldCharType="begin"/>
+      </w:r>
+      <w:r>
+        <w:rPr>
+          <w:rFonts w:ascii="Times New Roman" w:hAnsi="Times New Roman" w:cs="Times New Roman"/>
+        </w:rPr>
+        <w:instrText xml:space="preserve"> ADDIN ZOTERO_ITEM CSL_CITATION {"citationID":"AJ30DoAU","properties":{"formattedCitation":"(Patel et al., 2019)","plainCitation":"(Patel et al., 2019)","noteIndex":0},"citationItems":[{"id":111,"uris":["http://zotero.org/users/5073745/items/T9W7L7G4"],"itemData":{"id":111,"type":"article-journal","abstract":"Summary\nGDF15 is an established biomarker of cellular stress. The fact that it signals via a specific hindbrain receptor, GFRAL, and that mice lacking GDF15 manifest diet-induced obesity suggest that GDF15 may play a physiological role in energy balance. We performed experiments in humans, mice, and cells to determine if and how nutritional perturbations modify GDF15 expression. Circulating GDF15 levels manifest very modest changes in response to moderate caloric surpluses or deficits in mice or humans, differentiating it from classical intestinally derived satiety hormones and leptin. However, GDF15 levels do increase following sustained high-fat feeding or dietary amino acid imbalance in mice. We demonstrate that GDF15 expression is regulated by the integrated stress response and is induced in selected tissues in mice in these settings. Finally, we show that pharmacological GDF15 administration to mice can trigger conditioned taste aversion, suggesting that GDF15 may induce an aversive response to nutritional stress.","container-title":"Cell Metabolism","DOI":"10.1016/j.cmet.2018.12.016","ISSN":"1550-4131","issue":"3","journalAbbreviation":"Cell Metabolism","page":"707-718.e8","source":"ScienceDirect","title":"GDF15 Provides an Endocrine Signal of Nutritional Stress in Mice and Humans","volume":"29","author":[{"family":"Patel","given":"Satish"},{"family":"Alvarez-Guaita","given":"Anna"},{"family":"Melvin","given":"Audrey"},{"family":"Rimmington","given":"Debra"},{"family":"Dattilo","given":"Alessia"},{"family":"Miedzybrodzka","given":"Emily L."},{"family":"Cimino","given":"Irene"},{"family":"Maurin","given":"Anne-Catherine"},{"family":"Roberts","given":"Geoffrey P."},{"family":"Meek","given":"Claire L."},{"family":"Virtue","given":"Samuel"},{"family":"Sparks","given":"Lauren M."},{"family":"Parsons","given":"Stephanie A."},{"family":"Redman","given":"Leanne M."},{"family":"Bray","given":"George A."},{"family":"Liou","given":"Alice P."},{"family":"Woods","given":"Rachel M."},{"family":"Parry","given":"Sion A."},{"family":"Jeppesen","given":"Per B."},{"family":"Kolnes","given":"Anders J."},{"family":"Harding","given":"Heather P."},{"family":"Ron","given":"David"},{"family":"Vidal-Puig","given":"Antonio"},{"family":"Reimann","given":"Frank"},{"family":"Gribble","given":"Fiona M."},{"family":"Hulston","given":"Carl J."},{"family":"Farooqi","given":"I. Sadaf"},{"family":"Fafournoux","given":"Pierre"},{"family":"Smith","given":"Steven R."},{"family":"Jensen","given":"Jorgen"},{"family":"Breen","given":"Danna"},{"family":"Wu","given":"Zhidan"},{"family":"Zhang","given":"Bei B."},{"family":"Coll","given":"Anthony P."},{"family":"Savage","given":"David B."},{"family":"O’Rahilly","given":"Stephen"}],"issued":{"date-parts":[["2019",3,5]]}}}],"schema":"https://github.com/citation-style-language/schema/raw/master/csl-citation.json"} </w:instrText>
+      </w:r>
+      <w:r>
+        <w:rPr>
+          <w:rFonts w:ascii="Times New Roman" w:hAnsi="Times New Roman" w:cs="Times New Roman"/>
+        </w:rPr>
+        <w:fldChar w:fldCharType="separate"/>
+      </w:r>
+      <w:r>
+        <w:rPr>
+          <w:rFonts w:ascii="Times New Roman" w:hAnsi="Times New Roman" w:cs="Times New Roman"/>
+          <w:noProof/>
+        </w:rPr>
+        <w:t>(Patel et al., 2019)</w:t>
+      </w:r>
+      <w:r>
+        <w:rPr>
+          <w:rFonts w:ascii="Times New Roman" w:hAnsi="Times New Roman" w:cs="Times New Roman"/>
+        </w:rPr>
+        <w:fldChar w:fldCharType="end"/>
+      </w:r>
+      <w:r>
+        <w:rPr>
+          <w:rFonts w:ascii="Times New Roman" w:hAnsi="Times New Roman" w:cs="Times New Roman"/>
+        </w:rPr>
+        <w:t xml:space="preserve">. </w:t>
+      </w:r>
+    </w:p>
+    <w:p>
+      <w:pPr>
+        <w:spacing w:line="360" w:lineRule="auto"/>
+        <w:ind w:firstLine="720"/>
+        <w:rPr>
+          <w:rFonts w:ascii="Times New Roman" w:hAnsi="Times New Roman" w:cs="Times New Roman"/>
+        </w:rPr>
+      </w:pPr>
+      <w:r>
+        <w:rPr>
+          <w:rFonts w:ascii="Times New Roman" w:hAnsi="Times New Roman" w:cs="Times New Roman"/>
+        </w:rPr>
+        <w:t xml:space="preserve">Previous work has seen that administration of GDF15 to mice results in reductions in food intake </w:t>
+      </w:r>
+      <w:r>
+        <w:rPr>
+          <w:rFonts w:ascii="Times New Roman" w:hAnsi="Times New Roman" w:cs="Times New Roman"/>
+        </w:rPr>
+        <w:fldChar w:fldCharType="begin"/>
+      </w:r>
+      <w:r>
+        <w:rPr>
+          <w:rFonts w:ascii="Times New Roman" w:hAnsi="Times New Roman" w:cs="Times New Roman"/>
+        </w:rPr>
+        <w:instrText xml:space="preserve"> ADDIN ZOTERO_ITEM CSL_CITATION {"citationID":"6spSNMao","properties":{"formattedCitation":"(Mullican et al., 2017; Patel et al., 2019)","plainCitation":"(Mullican et al., 2017; Patel et al., 2019)","noteIndex":0},"citationItems":[{"id":1478,"uris":["http://zotero.org/users/5073745/items/4SK3Y76E"],"itemData":{"id":1478,"type":"article-journal","container-title":"Nature Medicine","DOI":"10.1038/nm.4392","ISSN":"1078-8956, 1546-170X","issue":"10","journalAbbreviation":"Nat Med","language":"en","page":"1150-1157","source":"DOI.org (Crossref)","title":"GFRAL is the receptor for GDF15 and the ligand promotes weight loss in mice and nonhuman primates","volume":"23","author":[{"family":"Mullican","given":"Shannon E"},{"family":"Lin-Schmidt","given":"Xiefan"},{"family":"Chin","given":"Chen-Ni"},{"family":"Chavez","given":"Jose A"},{"family":"Furman","given":"Jennifer L"},{"family":"Armstrong","given":"Anthony A"},{"family":"Beck","given":"Stephen C"},{"family":"South","given":"Victoria J"},{"family":"Dinh","given":"Thai Q"},{"family":"Cash-Mason","given":"Tanesha D"},{"family":"Cavanaugh","given":"Cassandre R"},{"family":"Nelson","given":"Serena"},{"family":"Huang","given":"Chichi"},{"family":"Hunter","given":"Michael J"},{"family":"Rangwala","given":"Shamina M"}],"issued":{"date-parts":[["2017",10,1]]}}},{"id":111,"uris":["http://zotero.org/users/5073745/items/T9W7L7G4"],"itemData":{"id":111,"type":"article-journal","abstract":"Summary\nGDF15 is an established biomarker of cellular stress. The fact that it signals via a specific hindbrain receptor, GFRAL, and that mice lacking GDF15 manifest diet-induced obesity suggest that GDF15 may play a physiological role in energy balance. We performed experiments in humans, mice, and cells to determine if and how nutritional perturbations modify GDF15 expression. Circulating GDF15 levels manifest very modest changes in response to moderate caloric surpluses or deficits in mice or humans, differentiating it from classical intestinally derived satiety hormones and leptin. However, GDF15 levels do increase following sustained high-fat feeding or dietary amino acid imbalance in mice. We demonstrate that GDF15 expression is regulated by the integrated stress response and is induced in selected tissues in mice in these settings. Finally, we show that pharmacological GDF15 administration to mice can trigger conditioned taste aversion, suggesting that GDF15 may induce an aversive response to nutritional stress.","container-title":"Cell Metabolism","DOI":"10.1016/j.cmet.2018.12.016","ISSN":"1550-4131","issue":"3","journalAbbreviation":"Cell Metabolism","page":"707-718.e8","source":"ScienceDirect","title":"GDF15 Provides an Endocrine Signal of Nutritional Stress in Mice and Humans","volume":"29","author":[{"family":"Patel","given":"Satish"},{"family":"Alvarez-Guaita","given":"Anna"},{"family":"Melvin","given":"Audrey"},{"family":"Rimmington","given":"Debra"},{"family":"Dattilo","given":"Alessia"},{"family":"Miedzybrodzka","given":"Emily L."},{"family":"Cimino","given":"Irene"},{"family":"Maurin","given":"Anne-Catherine"},{"family":"Roberts","given":"Geoffrey P."},{"family":"Meek","given":"Claire L."},{"family":"Virtue","given":"Samuel"},{"family":"Sparks","given":"Lauren M."},{"family":"Parsons","given":"Stephanie A."},{"family":"Redman","given":"Leanne M."},{"family":"Bray","given":"George A."},{"family":"Liou","given":"Alice P."},{"family":"Woods","given":"Rachel M."},{"family":"Parry","given":"Sion A."},{"family":"Jeppesen","given":"Per B."},{"family":"Kolnes","given":"Anders J."},{"family":"Harding","given":"Heather P."},{"family":"Ron","given":"David"},{"family":"Vidal-Puig","given":"Antonio"},{"family":"Reimann","given":"Frank"},{"family":"Gribble","given":"Fiona M."},{"family":"Hulston","given":"Carl J."},{"family":"Farooqi","given":"I. Sadaf"},{"family":"Fafournoux","given":"Pierre"},{"family":"Smith","given":"Steven R."},{"family":"Jensen","given":"Jorgen"},{"family":"Breen","given":"Danna"},{"family":"Wu","given":"Zhidan"},{"family":"Zhang","given":"Bei B."},{"family":"Coll","given":"Anthony P."},{"family":"Savage","given":"David B."},{"family":"O’Rahilly","given":"Stephen"}],"issued":{"date-parts":[["2019",3,5]]}}}],"schema":"https://github.com/citation-style-language/schema/raw/master/csl-citation.json"} </w:instrText>
+      </w:r>
+      <w:r>
+        <w:rPr>
+          <w:rFonts w:ascii="Times New Roman" w:hAnsi="Times New Roman" w:cs="Times New Roman"/>
+        </w:rPr>
+        <w:fldChar w:fldCharType="separate"/>
+      </w:r>
+      <w:r>
+        <w:rPr>
+          <w:rFonts w:ascii="Times New Roman" w:hAnsi="Times New Roman" w:cs="Times New Roman"/>
+          <w:noProof/>
+        </w:rPr>
+        <w:t>(Mullican et al., 2017; Patel et al., 2019)</w:t>
+      </w:r>
+      <w:r>
+        <w:rPr>
+          <w:rFonts w:ascii="Times New Roman" w:hAnsi="Times New Roman" w:cs="Times New Roman"/>
+        </w:rPr>
+        <w:fldChar w:fldCharType="end"/>
+      </w:r>
+      <w:r>
+        <w:rPr>
+          <w:rFonts w:ascii="Times New Roman" w:hAnsi="Times New Roman" w:cs="Times New Roman"/>
+        </w:rPr>
+        <w:t xml:space="preserve">. </w:t>
+      </w:r>
+      <w:r>
+        <w:rPr>
+          <w:rFonts w:ascii="Times New Roman" w:hAnsi="Times New Roman" w:cs="Times New Roman"/>
+        </w:rPr>
+        <w:t>Furthermore</w:t>
+      </w:r>
+      <w:r>
+        <w:rPr>
+          <w:rFonts w:ascii="Times New Roman" w:hAnsi="Times New Roman" w:cs="Times New Roman"/>
+        </w:rPr>
+        <w:t xml:space="preserve">, Day and colleagues found that eliminating GDF15 in mice results in ablation of the reduction of food intake with metformin treatment </w:t>
+      </w:r>
+      <w:r>
+        <w:rPr>
+          <w:rFonts w:ascii="Times New Roman" w:hAnsi="Times New Roman" w:cs="Times New Roman"/>
+        </w:rPr>
+        <w:fldChar w:fldCharType="begin"/>
+      </w:r>
+      <w:r>
+        <w:rPr>
+          <w:rFonts w:ascii="Times New Roman" w:hAnsi="Times New Roman" w:cs="Times New Roman"/>
+        </w:rPr>
+        <w:instrText xml:space="preserve"> ADDIN ZOTERO_ITEM CSL_CITATION {"citationID":"DBYe8jTS","properties":{"formattedCitation":"(Day et al., 2019)","plainCitation":"(Day et al., 2019)","noteIndex":0},"citationItems":[{"id":1483,"uris":["http://zotero.org/users/5073745/items/7ZQ57HX7"],"itemData":{"id":1483,"type":"article-journal","abstract":"Metformin is the most commonly prescribed medication for type 2 diabetes, owing to its glucose-lowering effects, which are mediated through the suppression of hepatic glucose production (reviewed in refs. 1-3). However, in addition to its effects on the liver, metformin reduces appetite and in preclinical models exerts beneficial effects on ageing and a number of diverse diseases (for example, cognitive disorders, cancer, cardiovascular disease) through mechanisms that are not fully understood1-3. Given the high concentration of metformin in the liver and its many beneficial effects beyond glycemic control, we reasoned that metformin may increase the secretion of a hepatocyte-derived endocrine factor that communicates with the central nervous system4. Here we show, using unbiased transcriptomics of mouse hepatocytes and analysis of proteins in human serum, that metformin induces expression and secretion of growth differentiating factor 15 (GDF15). In primary mouse hepatocytes, metformin stimulates the secretion of GDF15 by increasing the expression of activating transcription factor 4 (ATF4) and C/EBP homologous protein (CHOP; also known as DDIT3). In wild-type mice fed a high-fat diet, oral administration of metformin increases serum GDF15 and reduces food intake, body mass, fasting insulin and glucose intolerance; these effects are eliminated in GDF15 null mice. An increase in serum GDF15 is also associated with weight loss in patients with type 2 diabetes who take metformin. Although further studies will be required to determine the tissue source(s) of GDF15 produced in response to metformin in vivo, our data indicate that the therapeutic benefits of metformin on appetite, body mass and serum insulin depend on GDF15.","container-title":"Nature Metabolism","DOI":"10.1038/s42255-019-0146-4","ISSN":"2522-5812","issue":"12","journalAbbreviation":"Nat Metab","language":"eng","note":"PMID: 32694673","page":"1202-1208","source":"PubMed","title":"Metformin-induced increases in GDF15 are important for suppressing appetite and promoting weight loss","volume":"1","author":[{"family":"Day","given":"Emily A."},{"family":"Ford","given":"Rebecca J."},{"family":"Smith","given":"Brennan K."},{"family":"Mohammadi-Shemirani","given":"Pedrum"},{"family":"Morrow","given":"Marisa R."},{"family":"Gutgesell","given":"Robert M."},{"family":"Lu","given":"Rachel"},{"family":"Raphenya","given":"Amogelang R."},{"family":"Kabiri","given":"Mostafa"},{"family":"McArthur","given":"Andrew G."},{"family":"McInnes","given":"Natalia"},{"family":"Hess","given":"Sibylle"},{"family":"Paré","given":"Guillaume"},{"family":"Gerstein","given":"Hertzel C."},{"family":"Steinberg","given":"Gregory R."}],"issued":{"date-parts":[["2019",12]]}}}],"schema":"https://github.com/citation-style-language/schema/raw/master/csl-citation.json"} </w:instrText>
+      </w:r>
+      <w:r>
+        <w:rPr>
+          <w:rFonts w:ascii="Times New Roman" w:hAnsi="Times New Roman" w:cs="Times New Roman"/>
+        </w:rPr>
+        <w:fldChar w:fldCharType="separate"/>
+      </w:r>
+      <w:r>
+        <w:rPr>
+          <w:rFonts w:ascii="Times New Roman" w:hAnsi="Times New Roman" w:cs="Times New Roman"/>
+          <w:noProof/>
+        </w:rPr>
+        <w:t>(Day et al., 2019)</w:t>
+      </w:r>
+      <w:r>
+        <w:rPr>
+          <w:rFonts w:ascii="Times New Roman" w:hAnsi="Times New Roman" w:cs="Times New Roman"/>
+        </w:rPr>
+        <w:fldChar w:fldCharType="end"/>
+      </w:r>
+      <w:r>
+        <w:rPr>
+          <w:rFonts w:ascii="Times New Roman" w:hAnsi="Times New Roman" w:cs="Times New Roman"/>
+        </w:rPr>
+        <w:t xml:space="preserve">. Therefore, we hypothesized that observing pregnancy in the mouse that lacked Gdf15 at both the maternal and feto-placental level would result in unrestrained food intake. Contrary to our expectations, we saw no significant effect on food intake during the course of pregnancy or lactation. </w:t>
+      </w:r>
+      <w:r>
+        <w:rPr>
+          <w:rFonts w:ascii="Times New Roman" w:hAnsi="Times New Roman" w:cs="Times New Roman"/>
+        </w:rPr>
+        <w:t xml:space="preserve">This may be related to the fact that reduction of Gdf15 isn’t the directionality where Gdf15 signaling most contributes to body weight regulation. More significant findings with Gdf15 and body weight come from studies that deliver exogenous Gdf15 </w:t>
+      </w:r>
+      <w:r>
+        <w:rPr>
+          <w:rFonts w:ascii="Times New Roman" w:hAnsi="Times New Roman" w:cs="Times New Roman"/>
+        </w:rPr>
+        <w:fldChar w:fldCharType="begin"/>
+      </w:r>
+      <w:r>
+        <w:rPr>
+          <w:rFonts w:ascii="Times New Roman" w:hAnsi="Times New Roman" w:cs="Times New Roman"/>
+        </w:rPr>
+        <w:instrText xml:space="preserve"> ADDIN ZOTERO_ITEM CSL_CITATION {"citationID":"1xQSS2B2","properties":{"formattedCitation":"(Mullican et al., 2017; Patel et al., 2019)","plainCitation":"(Mullican et al., 2017; Patel et al., 2019)","noteIndex":0},"citationItems":[{"id":1478,"uris":["http://zotero.org/users/5073745/items/4SK3Y76E"],"itemData":{"id":1478,"type":"article-journal","container-title":"Nature Medicine","DOI":"10.1038/nm.4392","ISSN":"1078-8956, 1546-170X","issue":"10","journalAbbreviation":"Nat Med","language":"en","page":"1150-1157","source":"DOI.org (Crossref)","title":"GFRAL is the receptor for GDF15 and the ligand promotes weight loss in mice and nonhuman primates","volume":"23","author":[{"family":"Mullican","given":"Shannon E"},{"family":"Lin-Schmidt","given":"Xiefan"},{"family":"Chin","given":"Chen-Ni"},{"family":"Chavez","given":"Jose A"},{"family":"Furman","given":"Jennifer L"},{"family":"Armstrong","given":"Anthony A"},{"family":"Beck","given":"Stephen C"},{"family":"South","given":"Victoria J"},{"family":"Dinh","given":"Thai Q"},{"family":"Cash-Mason","given":"Tanesha D"},{"family":"Cavanaugh","given":"Cassandre R"},{"family":"Nelson","given":"Serena"},{"family":"Huang","given":"Chichi"},{"family":"Hunter","given":"Michael J"},{"family":"Rangwala","given":"Shamina M"}],"issued":{"date-parts":[["2017",10,1]]}}},{"id":111,"uris":["http://zotero.org/users/5073745/items/T9W7L7G4"],"itemData":{"id":111,"type":"article-journal","abstract":"Summary\nGDF15 is an established biomarker of cellular stress. The fact that it signals via a specific hindbrain receptor, GFRAL, and that mice lacking GDF15 manifest diet-induced obesity suggest that GDF15 may play a physiological role in energy balance. We performed experiments in humans, mice, and cells to determine if and how nutritional perturbations modify GDF15 expression. Circulating GDF15 levels manifest very modest changes in response to moderate caloric surpluses or deficits in mice or humans, differentiating it from classical intestinally derived satiety hormones and leptin. However, GDF15 levels do increase following sustained high-fat feeding or dietary amino acid imbalance in mice. We demonstrate that GDF15 expression is regulated by the integrated stress response and is induced in selected tissues in mice in these settings. Finally, we show that pharmacological GDF15 administration to mice can trigger conditioned taste aversion, suggesting that GDF15 may induce an aversive response to nutritional stress.","container-title":"Cell Metabolism","DOI":"10.1016/j.cmet.2018.12.016","ISSN":"1550-4131","issue":"3","journalAbbreviation":"Cell Metabolism","page":"707-718.e8","source":"ScienceDirect","title":"GDF15 Provides an Endocrine Signal of Nutritional Stress in Mice and Humans","volume":"29","author":[{"family":"Patel","given":"Satish"},{"family":"Alvarez-Guaita","given":"Anna"},{"family":"Melvin","given":"Audrey"},{"family":"Rimmington","given":"Debra"},{"family":"Dattilo","given":"Alessia"},{"family":"Miedzybrodzka","given":"Emily L."},{"family":"Cimino","given":"Irene"},{"family":"Maurin","given":"Anne-Catherine"},{"family":"Roberts","given":"Geoffrey P."},{"family":"Meek","given":"Claire L."},{"family":"Virtue","given":"Samuel"},{"family":"Sparks","given":"Lauren M."},{"family":"Parsons","given":"Stephanie A."},{"family":"Redman","given":"Leanne M."},{"family":"Bray","given":"George A."},{"family":"Liou","given":"Alice P."},{"family":"Woods","given":"Rachel M."},{"family":"Parry","given":"Sion A."},{"family":"Jeppesen","given":"Per B."},{"family":"Kolnes","given":"Anders J."},{"family":"Harding","given":"Heather P."},{"family":"Ron","given":"David"},{"family":"Vidal-Puig","given":"Antonio"},{"family":"Reimann","given":"Frank"},{"family":"Gribble","given":"Fiona M."},{"family":"Hulston","given":"Carl J."},{"family":"Farooqi","given":"I. Sadaf"},{"family":"Fafournoux","given":"Pierre"},{"family":"Smith","given":"Steven R."},{"family":"Jensen","given":"Jorgen"},{"family":"Breen","given":"Danna"},{"family":"Wu","given":"Zhidan"},{"family":"Zhang","given":"Bei B."},{"family":"Coll","given":"Anthony P."},{"family":"Savage","given":"David B."},{"family":"O’Rahilly","given":"Stephen"}],"issued":{"date-parts":[["2019",3,5]]}}}],"schema":"https://github.com/citation-style-language/schema/raw/master/csl-citation.json"} </w:instrText>
+      </w:r>
+      <w:r>
+        <w:rPr>
+          <w:rFonts w:ascii="Times New Roman" w:hAnsi="Times New Roman" w:cs="Times New Roman"/>
+        </w:rPr>
+        <w:fldChar w:fldCharType="separate"/>
+      </w:r>
+      <w:r>
+        <w:rPr>
+          <w:rFonts w:ascii="Times New Roman" w:hAnsi="Times New Roman" w:cs="Times New Roman"/>
+          <w:noProof/>
+        </w:rPr>
+        <w:t>(Mullican et al., 2017; Patel et al., 2019)</w:t>
+      </w:r>
+      <w:r>
+        <w:rPr>
+          <w:rFonts w:ascii="Times New Roman" w:hAnsi="Times New Roman" w:cs="Times New Roman"/>
+        </w:rPr>
+        <w:fldChar w:fldCharType="end"/>
+      </w:r>
+      <w:r>
+        <w:rPr>
+          <w:rFonts w:ascii="Times New Roman" w:hAnsi="Times New Roman" w:cs="Times New Roman"/>
+        </w:rPr>
+        <w:t xml:space="preserve"> or induce a Gdf15 stress response (such as the use of metformin </w:t>
+      </w:r>
+      <w:r>
+        <w:rPr>
+          <w:rFonts w:ascii="Times New Roman" w:hAnsi="Times New Roman" w:cs="Times New Roman"/>
+        </w:rPr>
+        <w:fldChar w:fldCharType="begin"/>
+      </w:r>
+      <w:r>
+        <w:rPr>
+          <w:rFonts w:ascii="Times New Roman" w:hAnsi="Times New Roman" w:cs="Times New Roman"/>
+        </w:rPr>
+        <w:instrText xml:space="preserve"> ADDIN ZOTERO_ITEM CSL_CITATION {"citationID":"2eo9Ax7V","properties":{"formattedCitation":"(Day et al., 2019)","plainCitation":"(Day et al., 2019)","noteIndex":0},"citationItems":[{"id":1483,"uris":["http://zotero.org/users/5073745/items/7ZQ57HX7"],"itemData":{"id":1483,"type":"article-journal","abstract":"Metformin is the most commonly prescribed medication for type 2 diabetes, owing to its glucose-lowering effects, which are mediated through the suppression of hepatic glucose production (reviewed in refs. 1-3). However, in addition to its effects on the liver, metformin reduces appetite and in preclinical models exerts beneficial effects on ageing and a number of diverse diseases (for example, cognitive disorders, cancer, cardiovascular disease) through mechanisms that are not fully understood1-3. Given the high concentration of metformin in the liver and its many beneficial effects beyond glycemic control, we reasoned that metformin may increase the secretion of a hepatocyte-derived endocrine factor that communicates with the central nervous system4. Here we show, using unbiased transcriptomics of mouse hepatocytes and analysis of proteins in human serum, that metformin induces expression and secretion of growth differentiating factor 15 (GDF15). In primary mouse hepatocytes, metformin stimulates the secretion of GDF15 by increasing the expression of activating transcription factor 4 (ATF4) and C/EBP homologous protein (CHOP; also known as DDIT3). In wild-type mice fed a high-fat diet, oral administration of metformin increases serum GDF15 and reduces food intake, body mass, fasting insulin and glucose intolerance; these effects are eliminated in GDF15 null mice. An increase in serum GDF15 is also associated with weight loss in patients with type 2 diabetes who take metformin. Although further studies will be required to determine the tissue source(s) of GDF15 produced in response to metformin in vivo, our data indicate that the therapeutic benefits of metformin on appetite, body mass and serum insulin depend on GDF15.","container-title":"Nature Metabolism","DOI":"10.1038/s42255-019-0146-4","ISSN":"2522-5812","issue":"12","journalAbbreviation":"Nat Metab","language":"eng","note":"PMID: 32694673","page":"1202-1208","source":"PubMed","title":"Metformin-induced increases in GDF15 are important for suppressing appetite and promoting weight loss","volume":"1","author":[{"family":"Day","given":"Emily A."},{"family":"Ford","given":"Rebecca J."},{"family":"Smith","given":"Brennan K."},{"family":"Mohammadi-Shemirani","given":"Pedrum"},{"family":"Morrow","given":"Marisa R."},{"family":"Gutgesell","given":"Robert M."},{"family":"Lu","given":"Rachel"},{"family":"Raphenya","given":"Amogelang R."},{"family":"Kabiri","given":"Mostafa"},{"family":"McArthur","given":"Andrew G."},{"family":"McInnes","given":"Natalia"},{"family":"Hess","given":"Sibylle"},{"family":"Paré","given":"Guillaume"},{"family":"Gerstein","given":"Hertzel C."},{"family":"Steinberg","given":"Gregory R."}],"issued":{"date-parts":[["2019",12]]}}}],"schema":"https://github.com/citation-style-language/schema/raw/master/csl-citation.json"} </w:instrText>
+      </w:r>
+      <w:r>
+        <w:rPr>
+          <w:rFonts w:ascii="Times New Roman" w:hAnsi="Times New Roman" w:cs="Times New Roman"/>
+        </w:rPr>
+        <w:fldChar w:fldCharType="separate"/>
+      </w:r>
+      <w:r>
+        <w:rPr>
+          <w:rFonts w:ascii="Times New Roman" w:hAnsi="Times New Roman" w:cs="Times New Roman"/>
+          <w:noProof/>
+        </w:rPr>
+        <w:t>(Day et al., 2019)</w:t>
+      </w:r>
+      <w:r>
+        <w:rPr>
+          <w:rFonts w:ascii="Times New Roman" w:hAnsi="Times New Roman" w:cs="Times New Roman"/>
+        </w:rPr>
+        <w:fldChar w:fldCharType="end"/>
+      </w:r>
+      <w:r>
+        <w:rPr>
+          <w:rFonts w:ascii="Times New Roman" w:hAnsi="Times New Roman" w:cs="Times New Roman"/>
+        </w:rPr>
+        <w:t>).</w:t>
+      </w:r>
+    </w:p>
+    <w:p>
+      <w:pPr>
+        <w:spacing w:line="360" w:lineRule="auto"/>
+        <w:ind w:firstLine="720"/>
+        <w:rPr>
+          <w:rFonts w:ascii="Times New Roman" w:hAnsi="Times New Roman" w:cs="Times New Roman"/>
+        </w:rPr>
+      </w:pPr>
+      <w:r>
+        <w:rPr>
+          <w:rFonts w:ascii="Times New Roman" w:hAnsi="Times New Roman" w:cs="Times New Roman"/>
+        </w:rPr>
+        <w:t xml:space="preserve">The lack of gestational outcome differences, although perhaps contrary to our prediction, is something that seems to be consistent in the literature. Previous reports of Gdf15 null models haven’t noted differences in null mice during breeding or maintenance until they are used for experimental models </w:t>
+      </w:r>
+      <w:r>
+        <w:rPr>
+          <w:rFonts w:ascii="Times New Roman" w:hAnsi="Times New Roman" w:cs="Times New Roman"/>
+        </w:rPr>
+        <w:fldChar w:fldCharType="begin"/>
+      </w:r>
+      <w:r>
+        <w:rPr>
+          <w:rFonts w:ascii="Times New Roman" w:hAnsi="Times New Roman" w:cs="Times New Roman"/>
+        </w:rPr>
+        <w:instrText xml:space="preserve"> ADDIN ZOTERO_ITEM CSL_CITATION {"citationID":"dvVbtpbt","properties":{"formattedCitation":"(Frikke-Schmidt et al., 2019; Mullican et al., 2017; Patel et al., 2019)","plainCitation":"(Frikke-Schmidt et al., 2019; Mullican et al., 2017; Patel et al., 2019)","noteIndex":0},"citationItems":[{"id":1379,"uris":["http://zotero.org/users/5073745/items/5MMFNCAZ"],"itemData":{"id":1379,"type":"article-journal","abstract":"OBJECTIVE: Analogues of GDF15 (Growth Differentiation Factor 15) are promising new anti-obesity therapies as pharmacological treatment with GDF15 results in dramatic reductions of food intake and body weight. GDF15 exerts its central anorexic effects by binding to the GFRAL receptor exclusively expressed in the Area Postrema (AP) and the Nucleus of the Solitary Tract (NTS) of the hindbrain. We sought to determine if GDF15 is an indispensable factor for other interventions that cause weight loss and which are also known to act via these hindbrain regions.\nMETHODS: To explore the role of GDF15 on food choice we performed macronutrient intake studies in mice treated pharmacologically with GDF15 and in mice having either GDF15 or GFRAL deleted. Next we performed vertical sleeve gastrectomy (VSG) surgeries in a cohort of diet-induced obese Gdf15-null and control mice. To explore the anatomical co-localization of neurons in the hindbrain responding to GLP-1 and/or GDF15 we used GLP-1R reporter mice treated with GDF15, as well as naïve mouse brain and human brain stained by ISH and IHC, respectively, for GLP-1R and GFRAL. Lastly we performed a series of food intake experiments where we treated mice with targeted genetic disruption of either Gdf15 or Gfral with liraglutide; Glp1r-null mice with GDF15; or combined liraglutide and GDF15 treatment in wild-type mice.\nRESULTS: We found that GDF15 treatment significantly lowered the preference for fat intake in mice, whereas no changes in fat intake were observed after genetic deletion of Gdf15 or Gfral. In addition, deletion of Gdf15 did not alter the food intake or bodyweight after sleeve gastrectomy. Lack of GDF15 or GFRAL signaling did not alter the ability of the GLP-1R agonist liraglutide to reduce food intake. Similarly lack of GLP-1R signaling did not reduce GDF15's anorexic effect. Interestingly, there was a significant synergistic effect on weight loss when treating wild-type mice with both GDF15 and liraglutide.\nCONCLUSION: These data suggest that while GDF15 does not play a role in the potent effects of VSG in mice there seems to be a potential therapeutic benefit of activating GFRAL and GLP-1R systems simultaneously.","container-title":"Molecular Metabolism","DOI":"10.1016/j.molmet.2019.01.003","ISSN":"2212-8778","journalAbbreviation":"Mol Metab","language":"eng","note":"PMID: 30685336\nPMCID: PMC6407365","page":"13-21","source":"PubMed","title":"GDF15 acts synergistically with liraglutide but is not necessary for the weight loss induced by bariatric surgery in mice","volume":"21","author":[{"family":"Frikke-Schmidt","given":"Henriette"},{"family":"Hultman","given":"Karin"},{"family":"Galaske","given":"Joseph W."},{"family":"Jørgensen","given":"Sebastian B."},{"family":"Myers","given":"Martin G."},{"family":"Seeley","given":"Randy J."}],"issued":{"date-parts":[["2019",3]]}}},{"id":1478,"uris":["http://zotero.org/users/5073745/items/4SK3Y76E"],"itemData":{"id":1478,"type":"article-journal","container-title":"Nature Medicine","DOI":"10.1038/nm.4392","ISSN":"1078-8956, 1546-170X","issue":"10","journalAbbreviation":"Nat Med","language":"en","page":"1150-1157","source":"DOI.org (Crossref)","title":"GFRAL is the receptor for GDF15 and the ligand promotes weight loss in mice and nonhuman primates","volume":"23","author":[{"family":"Mullican","given":"Shannon E"},{"family":"Lin-Schmidt","given":"Xiefan"},{"family":"Chin","given":"Chen-Ni"},{"family":"Chavez","given":"Jose A"},{"family":"Furman","given":"Jennifer L"},{"family":"Armstrong","given":"Anthony A"},{"family":"Beck","given":"Stephen C"},{"family":"South","given":"Victoria J"},{"family":"Dinh","given":"Thai Q"},{"family":"Cash-Mason","given":"Tanesha D"},{"family":"Cavanaugh","given":"Cassandre R"},{"family":"Nelson","given":"Serena"},{"family":"Huang","given":"Chichi"},{"family":"Hunter","given":"Michael J"},{"family":"Rangwala","given":"Shamina M"}],"issued":{"date-parts":[["2017",10,1]]}}},{"id":111,"uris":["http://zotero.org/users/5073745/items/T9W7L7G4"],"itemData":{"id":111,"type":"article-journal","abstract":"Summary\nGDF15 is an established biomarker of cellular stress. The fact that it signals via a specific hindbrain receptor, GFRAL, and that mice lacking GDF15 manifest diet-induced obesity suggest that GDF15 may play a physiological role in energy balance. We performed experiments in humans, mice, and cells to determine if and how nutritional perturbations modify GDF15 expression. Circulating GDF15 levels manifest very modest changes in response to moderate caloric surpluses or deficits in mice or humans, differentiating it from classical intestinally derived satiety hormones and leptin. However, GDF15 levels do increase following sustained high-fat feeding or dietary amino acid imbalance in mice. We demonstrate that GDF15 expression is regulated by the integrated stress response and is induced in selected tissues in mice in these settings. Finally, we show that pharmacological GDF15 administration to mice can trigger conditioned taste aversion, suggesting that GDF15 may induce an aversive response to nutritional stress.","container-title":"Cell Metabolism","DOI":"10.1016/j.cmet.2018.12.016","ISSN":"1550-4131","issue":"3","journalAbbreviation":"Cell Metabolism","page":"707-718.e8","source":"ScienceDirect","title":"GDF15 Provides an Endocrine Signal of Nutritional Stress in Mice and Humans","volume":"29","author":[{"family":"Patel","given":"Satish"},{"family":"Alvarez-Guaita","given":"Anna"},{"family":"Melvin","given":"Audrey"},{"family":"Rimmington","given":"Debra"},{"family":"Dattilo","given":"Alessia"},{"family":"Miedzybrodzka","given":"Emily L."},{"family":"Cimino","given":"Irene"},{"family":"Maurin","given":"Anne-Catherine"},{"family":"Roberts","given":"Geoffrey P."},{"family":"Meek","given":"Claire L."},{"family":"Virtue","given":"Samuel"},{"family":"Sparks","given":"Lauren M."},{"family":"Parsons","given":"Stephanie A."},{"family":"Redman","given":"Leanne M."},{"family":"Bray","given":"George A."},{"family":"Liou","given":"Alice P."},{"family":"Woods","given":"Rachel M."},{"family":"Parry","given":"Sion A."},{"family":"Jeppesen","given":"Per B."},{"family":"Kolnes","given":"Anders J."},{"family":"Harding","given":"Heather P."},{"family":"Ron","given":"David"},{"family":"Vidal-Puig","given":"Antonio"},{"family":"Reimann","given":"Frank"},{"family":"Gribble","given":"Fiona M."},{"family":"Hulston","given":"Carl J."},{"family":"Farooqi","given":"I. Sadaf"},{"family":"Fafournoux","given":"Pierre"},{"family":"Smith","given":"Steven R."},{"family":"Jensen","given":"Jorgen"},{"family":"Breen","given":"Danna"},{"family":"Wu","given":"Zhidan"},{"family":"Zhang","given":"Bei B."},{"family":"Coll","given":"Anthony P."},{"family":"Savage","given":"David B."},{"family":"O’Rahilly","given":"Stephen"}],"issued":{"date-parts":[["2019",3,5]]}}}],"schema":"https://github.com/citation-style-language/schema/raw/master/csl-citation.json"} </w:instrText>
+      </w:r>
+      <w:r>
+        <w:rPr>
+          <w:rFonts w:ascii="Times New Roman" w:hAnsi="Times New Roman" w:cs="Times New Roman"/>
+        </w:rPr>
+        <w:fldChar w:fldCharType="separate"/>
+      </w:r>
+      <w:r>
+        <w:rPr>
+          <w:rFonts w:ascii="Times New Roman" w:hAnsi="Times New Roman" w:cs="Times New Roman"/>
+          <w:noProof/>
+        </w:rPr>
+        <w:t>(Frikke-Schmidt et al., 2019; Mullican et al., 2017; Patel et al., 2019)</w:t>
+      </w:r>
+      <w:r>
+        <w:rPr>
+          <w:rFonts w:ascii="Times New Roman" w:hAnsi="Times New Roman" w:cs="Times New Roman"/>
+        </w:rPr>
+        <w:fldChar w:fldCharType="end"/>
+      </w:r>
+      <w:r>
+        <w:rPr>
+          <w:rFonts w:ascii="Times New Roman" w:hAnsi="Times New Roman" w:cs="Times New Roman"/>
+        </w:rPr>
+        <w:t xml:space="preserve">. </w:t>
+      </w:r>
+      <w:r>
+        <w:rPr>
+          <w:rFonts w:ascii="Times New Roman" w:hAnsi="Times New Roman" w:cs="Times New Roman"/>
+        </w:rPr>
+        <w:t xml:space="preserve">The most compelling evidence for the role of Gdf15 during the perinatal period is that </w:t>
+      </w:r>
+      <w:r>
+        <w:rPr>
+          <w:rFonts w:ascii="Times New Roman" w:hAnsi="Times New Roman" w:cs="Times New Roman"/>
+        </w:rPr>
+        <w:t xml:space="preserve">when human studies evaluate complications of pregnancy. </w:t>
+      </w:r>
+      <w:r>
+        <w:rPr>
+          <w:rFonts w:ascii="Times New Roman" w:hAnsi="Times New Roman" w:cs="Times New Roman"/>
+        </w:rPr>
+        <w:t xml:space="preserve">The most consistent are those that study excessive vomiting and emesis in pregnancy, or hyperemesis gravidarum (HG). Those patients who had HG or had higher than expected levels of vomiting during their pregnancies were more likely to have elevated Gdf15 levels </w:t>
+      </w:r>
+      <w:r>
+        <w:rPr>
+          <w:rFonts w:ascii="Times New Roman" w:hAnsi="Times New Roman" w:cs="Times New Roman"/>
+        </w:rPr>
+        <w:fldChar w:fldCharType="begin"/>
+      </w:r>
+      <w:r>
+        <w:rPr>
+          <w:rFonts w:ascii="Times New Roman" w:hAnsi="Times New Roman" w:cs="Times New Roman"/>
+        </w:rPr>
+        <w:instrText xml:space="preserve"> ADDIN ZOTERO_ITEM CSL_CITATION {"citationID":"XWrqxmWQ","properties":{"formattedCitation":"(Fejzo et al., 2019; Petry et al., 2018)","plainCitation":"(Fejzo et al., 2019; Petry et al., 2018)","noteIndex":0},"citationItems":[{"id":576,"uris":["http://zotero.org/users/5073745/items/39F2TGH3"],"itemData":{"id":576,"type":"article-journal","abstract":"Objective\nHyperemesis gravidarum, severe nausea and vomiting in pregnancy, occurs in up to 2% of pregnancies and leads to significant weight loss, dehydration, electrolyte imbalance, and ketonuria. It is associated with both maternal and fetal morbidity. Familial aggregation studies and twin studies suggest a genetic component. In a recent GWAS, we showed that placentation, appetite, and cachexia genes GDF15 and IGFBP7 are linked to hyperemesis gravidarum (HG). The purpose of this study is to determine whether GDF15 and IGFBP7 are upregulated in HG patients.\n, \nMethods\nWe compared serum levels of GDF15 and IGFBP7 at 12 and 24 weeksʼ gestation in women hospitalized for HG, and two control groups, women with nausea and vomiting of pregnancy (NVP), and women with no NVP.\n, \nResults\nWe show GDF15 and IGFBP7 serum levels are significantly increased in women with HG at 12 weeksʼ gestation. Serum levels of hCG are not significantly different between cases and controls. At 24 weeks gestation, when symptoms have largely resolved, there is no difference in GDF15 and IGFBP7 serum levels between cases and controls.\n, \nConclusion\nThis study supports GDF15 and IGFBP7 in the pathogenesis of HG and may be useful for prediction and diagnosis. The GDF15-GFRAL brainstem-activated pathway was recently identified and therapies to treat conditions of abnormal appetite are under intense investigation. Based on our findings, HG should be included.","container-title":"Geburtshilfe und Frauenheilkunde","DOI":"10.1055/a-0830-1346","ISSN":"0016-5751","issue":"4","journalAbbreviation":"Geburtshilfe Frauenheilkd","note":"PMID: 31000883\nPMCID: PMC6461465","page":"382-388","source":"PubMed Central","title":"Analysis of GDF15 and IGFBP7 in Hyperemesis Gravidarum Support Causality","volume":"79","author":[{"family":"Fejzo","given":"Marlena S."},{"family":"Fasching","given":"Peter A."},{"family":"Schneider","given":"Michael O."},{"family":"Schwitulla","given":"Judith"},{"family":"Beckmann","given":"Matthias W."},{"family":"Schwenke","given":"Eva"},{"family":"MacGibbon","given":"Kimber W."},{"family":"Mullin","given":"Patrick M."}],"issued":{"date-parts":[["2019",4]]}}},{"id":1467,"uris":["http://zotero.org/users/5073745/items/4M9LNJ5A"],"itemData":{"id":1467,"type":"article-journal","abstract":"Background: Although nausea and vomiting are very common in pregnancy, their pathogenesis is poorly understood. We tested the hypothesis that circulating growth and differentiation factor 15 (GDF15) concentrations in early pregnancy, whose gene is implicated in hyperemesis gravidarum, are associated with nausea and vomiting., \nMethods: Blood samples for the measurement of GDF15 and human chorionic gonadotrophin (hCG) concentrations were obtained early in the second trimester (median 15.1 (interquartile range 14.4-15.7) weeks) of pregnancy from 791 women from the Cambridge Baby Growth Study, a prospective pregnancy and birth cohort. During each trimester participants completed a questionnaire which included questions about nausea, vomiting and antiemetic use. Associations with pre-pregnancy body mass indexes (BMI) were validated in 231 pregnant NIPTeR Study participants., \nResults: Circulating GDF15 concentrations were higher in women reporting vomiting in the second trimester than in women reporting no pregnancy nausea or vomiting: 11,581 (10,977-12,219) (n=175) vs. 10,593 (10,066-11,147) (n=193) pg/mL, p=0.02). In women who took antiemetic drugs during pregnancy (n=11) the GDF15 levels were also raised 13,157 (10,558-16,394) pg/mL (p =0.04). Serum GFD15 concentrations were strongly positively correlated with hCG levels but were inversely correlated with maternal BMIs, a finding replicated in the NIPTeR Study., \nConclusions: Week 15 serum GDF15 concentrations are positively associated with second trimester vomiting and maternal antiemetic use in pregnancy. Given GDF15’s site of action in the chemoreceptor trigger zone of the brainstem and its genetic associations with hyperemesis gravidarum, these data support the concept that GDF15 may be playing a pathogenic role in pregnancy-associated vomiting.","container-title":"Wellcome Open Research","DOI":"10.12688/wellcomeopenres.14818.1","ISSN":"2398-502X","journalAbbreviation":"Wellcome Open Res","note":"PMID: 30345390\nPMCID: PMC6171563","page":"123","source":"PubMed Central","title":"Associations of vomiting and antiemetic use in pregnancy with levels of circulating GDF15 early in the second trimester: A nested case-control study","title-short":"Associations of vomiting and antiemetic use in pregnancy with levels of circulating GDF15 early in the second trimester","volume":"3","author":[{"family":"Petry","given":"Clive J."},{"family":"Ong","given":"Ken K."},{"family":"Burling","given":"Keith A."},{"family":"Barker","given":"Peter"},{"family":"Goodburn","given":"Sandra F."},{"family":"Perry","given":"John R.B."},{"family":"Acerini","given":"Carlo L."},{"family":"Hughes","given":"Ieuan A."},{"family":"Painter","given":"Rebecca C."},{"family":"Afink","given":"Gijs B."},{"family":"Dunger","given":"David B."},{"family":"O'Rahilly","given":"Stephen"}],"issued":{"date-parts":[["2018",9,21]]}}}],"schema":"https://github.com/citation-style-language/schema/raw/master/csl-citation.json"} </w:instrText>
+      </w:r>
+      <w:r>
+        <w:rPr>
+          <w:rFonts w:ascii="Times New Roman" w:hAnsi="Times New Roman" w:cs="Times New Roman"/>
+        </w:rPr>
+        <w:fldChar w:fldCharType="separate"/>
+      </w:r>
+      <w:r>
+        <w:rPr>
+          <w:rFonts w:ascii="Times New Roman" w:hAnsi="Times New Roman" w:cs="Times New Roman"/>
+          <w:noProof/>
+        </w:rPr>
+        <w:t>(Fejzo et al., 2019; Petry et al., 2018)</w:t>
+      </w:r>
+      <w:r>
+        <w:rPr>
+          <w:rFonts w:ascii="Times New Roman" w:hAnsi="Times New Roman" w:cs="Times New Roman"/>
+        </w:rPr>
+        <w:fldChar w:fldCharType="end"/>
+      </w:r>
+      <w:r>
+        <w:rPr>
+          <w:rFonts w:ascii="Times New Roman" w:hAnsi="Times New Roman" w:cs="Times New Roman"/>
+        </w:rPr>
+        <w:t xml:space="preserve">. A later study found that SNPs near GDF15 that were associated with loss of function were protective for HG </w:t>
+      </w:r>
+      <w:r>
+        <w:rPr>
+          <w:rFonts w:ascii="Times New Roman" w:hAnsi="Times New Roman" w:cs="Times New Roman"/>
+        </w:rPr>
+        <w:fldChar w:fldCharType="begin"/>
+      </w:r>
+      <w:r>
+        <w:rPr>
+          <w:rFonts w:ascii="Times New Roman" w:hAnsi="Times New Roman" w:cs="Times New Roman"/>
+        </w:rPr>
+        <w:instrText xml:space="preserve"> ADDIN ZOTERO_ITEM CSL_CITATION {"citationID":"swlPXU3Z","properties":{"formattedCitation":"(Fejzo et al., 2019)","plainCitation":"(Fejzo et al., 2019)","noteIndex":0},"citationItems":[{"id":576,"uris":["http://zotero.org/users/5073745/items/39F2TGH3"],"itemData":{"id":576,"type":"article-journal","abstract":"Objective\nHyperemesis gravidarum, severe nausea and vomiting in pregnancy, occurs in up to 2% of pregnancies and leads to significant weight loss, dehydration, electrolyte imbalance, and ketonuria. It is associated with both maternal and fetal morbidity. Familial aggregation studies and twin studies suggest a genetic component. In a recent GWAS, we showed that placentation, appetite, and cachexia genes GDF15 and IGFBP7 are linked to hyperemesis gravidarum (HG). The purpose of this study is to determine whether GDF15 and IGFBP7 are upregulated in HG patients.\n, \nMethods\nWe compared serum levels of GDF15 and IGFBP7 at 12 and 24 weeksʼ gestation in women hospitalized for HG, and two control groups, women with nausea and vomiting of pregnancy (NVP), and women with no NVP.\n, \nResults\nWe show GDF15 and IGFBP7 serum levels are significantly increased in women with HG at 12 weeksʼ gestation. Serum levels of hCG are not significantly different between cases and controls. At 24 weeks gestation, when symptoms have largely resolved, there is no difference in GDF15 and IGFBP7 serum levels between cases and controls.\n, \nConclusion\nThis study supports GDF15 and IGFBP7 in the pathogenesis of HG and may be useful for prediction and diagnosis. The GDF15-GFRAL brainstem-activated pathway was recently identified and therapies to treat conditions of abnormal appetite are under intense investigation. Based on our findings, HG should be included.","container-title":"Geburtshilfe und Frauenheilkunde","DOI":"10.1055/a-0830-1346","ISSN":"0016-5751","issue":"4","journalAbbreviation":"Geburtshilfe Frauenheilkd","note":"PMID: 31000883\nPMCID: PMC6461465","page":"382-388","source":"PubMed Central","title":"Analysis of GDF15 and IGFBP7 in Hyperemesis Gravidarum Support Causality","volume":"79","author":[{"family":"Fejzo","given":"Marlena S."},{"family":"Fasching","given":"Peter A."},{"family":"Schneider","given":"Michael O."},{"family":"Schwitulla","given":"Judith"},{"family":"Beckmann","given":"Matthias W."},{"family":"Schwenke","given":"Eva"},{"family":"MacGibbon","given":"Kimber W."},{"family":"Mullin","given":"Patrick M."}],"issued":{"date-parts":[["2019",4]]}}}],"schema":"https://github.com/citation-style-language/schema/raw/master/csl-citation.json"} </w:instrText>
+      </w:r>
+      <w:r>
+        <w:rPr>
+          <w:rFonts w:ascii="Times New Roman" w:hAnsi="Times New Roman" w:cs="Times New Roman"/>
+        </w:rPr>
+        <w:fldChar w:fldCharType="separate"/>
+      </w:r>
+      <w:r>
+        <w:rPr>
+          <w:rFonts w:ascii="Times New Roman" w:hAnsi="Times New Roman" w:cs="Times New Roman"/>
+          <w:noProof/>
+        </w:rPr>
+        <w:t xml:space="preserve">(Fejzo et al., </w:t>
+      </w:r>
+      <w:r>
+        <w:rPr>
+          <w:rFonts w:ascii="Times New Roman" w:hAnsi="Times New Roman" w:cs="Times New Roman"/>
+          <w:noProof/>
+        </w:rPr>
+        <w:lastRenderedPageBreak/>
+        <w:t>2019)</w:t>
+      </w:r>
+      <w:r>
+        <w:rPr>
+          <w:rFonts w:ascii="Times New Roman" w:hAnsi="Times New Roman" w:cs="Times New Roman"/>
+        </w:rPr>
+        <w:fldChar w:fldCharType="end"/>
+      </w:r>
+      <w:r>
+        <w:rPr>
+          <w:rFonts w:ascii="Times New Roman" w:hAnsi="Times New Roman" w:cs="Times New Roman"/>
+        </w:rPr>
+        <w:t>.</w:t>
+      </w:r>
+      <w:r>
+        <w:rPr>
+          <w:rFonts w:ascii="Times New Roman" w:hAnsi="Times New Roman" w:cs="Times New Roman"/>
+        </w:rPr>
+        <w:t xml:space="preserve"> However, because of these relationships, we expected </w:t>
+      </w:r>
+      <w:r>
+        <w:rPr>
+          <w:rFonts w:ascii="Times New Roman" w:hAnsi="Times New Roman" w:cs="Times New Roman"/>
+          <w:i/>
+          <w:iCs/>
+        </w:rPr>
+        <w:t>Gdf15</w:t>
+      </w:r>
+      <w:r>
+        <w:rPr>
+          <w:rFonts w:ascii="Times New Roman" w:hAnsi="Times New Roman" w:cs="Times New Roman"/>
+          <w:i/>
+          <w:iCs/>
+          <w:vertAlign w:val="superscript"/>
+        </w:rPr>
+        <w:t>-/-</w:t>
+      </w:r>
+      <w:r>
+        <w:rPr>
+          <w:rFonts w:ascii="Times New Roman" w:hAnsi="Times New Roman" w:cs="Times New Roman"/>
+          <w:vertAlign w:val="superscript"/>
+        </w:rPr>
+        <w:t xml:space="preserve"> </w:t>
+      </w:r>
+      <w:r>
+        <w:rPr>
+          <w:rFonts w:ascii="Times New Roman" w:hAnsi="Times New Roman" w:cs="Times New Roman"/>
+        </w:rPr>
+        <w:t xml:space="preserve">dams to have greater food intake related to reduced aversion from circulation Gdf15. However, this was not apparent in these data, which is more in line with the mouse literature. </w:t>
+      </w:r>
+    </w:p>
+    <w:p>
+      <w:pPr>
+        <w:spacing w:line="360" w:lineRule="auto"/>
+        <w:ind w:firstLine="720"/>
+        <w:rPr>
+          <w:rFonts w:ascii="Times New Roman" w:hAnsi="Times New Roman" w:cs="Times New Roman"/>
+        </w:rPr>
+      </w:pPr>
+      <w:r>
+        <w:rPr>
+          <w:rFonts w:ascii="Times New Roman" w:hAnsi="Times New Roman" w:cs="Times New Roman"/>
+        </w:rPr>
+        <w:t xml:space="preserve">Diabetes and glucose tolerance during pregnancy and </w:t>
+      </w:r>
+      <w:r>
+        <w:rPr>
+          <w:rFonts w:ascii="Times New Roman" w:hAnsi="Times New Roman" w:cs="Times New Roman"/>
+        </w:rPr>
+        <w:t xml:space="preserve">Gdf15 levels in humans </w:t>
+      </w:r>
+      <w:r>
+        <w:rPr>
+          <w:rFonts w:ascii="Times New Roman" w:hAnsi="Times New Roman" w:cs="Times New Roman"/>
+        </w:rPr>
+        <w:t xml:space="preserve">is less clear. Some groups find that Gdf15 levels rise in mothers whose pregnancies are complicated by type 2 diabetes </w:t>
+      </w:r>
+      <w:r>
+        <w:rPr>
+          <w:rFonts w:ascii="Times New Roman" w:hAnsi="Times New Roman" w:cs="Times New Roman"/>
+        </w:rPr>
+        <w:fldChar w:fldCharType="begin"/>
+      </w:r>
+      <w:r>
+        <w:rPr>
+          <w:rFonts w:ascii="Times New Roman" w:hAnsi="Times New Roman" w:cs="Times New Roman"/>
+        </w:rPr>
+        <w:instrText xml:space="preserve"> ADDIN ZOTERO_ITEM CSL_CITATION {"citationID":"7dCJWSRr","properties":{"formattedCitation":"(Sugulle et al., 2009)","plainCitation":"(Sugulle et al., 2009)","noteIndex":0},"citationItems":[{"id":46,"uris":["http://zotero.org/users/5073745/items/7H36LHYK"],"itemData":{"id":46,"type":"article-journal","container-title":"Hypertension","DOI":"10.1161/HYPERTENSIONAHA.109.130583","ISSN":"0194-911X, 1524-4563","issue":"1","journalAbbreviation":"Hypertension","language":"en","page":"106-112","source":"DOI.org (Crossref)","title":"Circulating and Placental Growth-Differentiation Factor 15 in Preeclampsia and in Pregnancy Complicated by Diabetes Mellitus","volume":"54","author":[{"family":"Sugulle","given":"Meryam"},{"family":"Dechend","given":"Ralf"},{"family":"Herse","given":"Florian"},{"family":"Weedon-Fekjaer","given":"M. Susanne"},{"family":"Johnsen","given":"Guro M."},{"family":"Brosnihan","given":"K. Bridget"},{"family":"Anton","given":"Lauren"},{"family":"Luft","given":"Friedrich C."},{"family":"Wollert","given":"Kai C."},{"family":"Kempf","given":"Tibor"},{"family":"Staff","given":"Anne Cathrine"}],"issued":{"date-parts":[["2009",7]]}}}],"schema":"https://github.com/citation-style-language/schema/raw/master/csl-citation.json"} </w:instrText>
+      </w:r>
+      <w:r>
+        <w:rPr>
+          <w:rFonts w:ascii="Times New Roman" w:hAnsi="Times New Roman" w:cs="Times New Roman"/>
+        </w:rPr>
+        <w:fldChar w:fldCharType="separate"/>
+      </w:r>
+      <w:r>
+        <w:rPr>
+          <w:rFonts w:ascii="Times New Roman" w:hAnsi="Times New Roman" w:cs="Times New Roman"/>
+          <w:noProof/>
+        </w:rPr>
+        <w:t>(Sugulle et al., 2009)</w:t>
+      </w:r>
+      <w:r>
+        <w:rPr>
+          <w:rFonts w:ascii="Times New Roman" w:hAnsi="Times New Roman" w:cs="Times New Roman"/>
+        </w:rPr>
+        <w:fldChar w:fldCharType="end"/>
+      </w:r>
+      <w:r>
+        <w:rPr>
+          <w:rFonts w:ascii="Times New Roman" w:hAnsi="Times New Roman" w:cs="Times New Roman"/>
+        </w:rPr>
+        <w:t xml:space="preserve">. Other groups find elevated Gdf15 in association with gestational diabetes, especially in the third trimester </w:t>
+      </w:r>
+      <w:r>
+        <w:rPr>
+          <w:rFonts w:ascii="Times New Roman" w:hAnsi="Times New Roman" w:cs="Times New Roman"/>
+        </w:rPr>
+        <w:fldChar w:fldCharType="begin"/>
+      </w:r>
+      <w:r>
+        <w:rPr>
+          <w:rFonts w:ascii="Times New Roman" w:hAnsi="Times New Roman" w:cs="Times New Roman"/>
+        </w:rPr>
+        <w:instrText xml:space="preserve"> ADDIN ZOTERO_ITEM CSL_CITATION {"citationID":"52aVJT1K","properties":{"formattedCitation":"(Tong et al., 2004; Yakut et al., 2021)","plainCitation":"(Tong et al., 2004; Yakut et al., 2021)","noteIndex":0},"citationItems":[{"id":1461,"uris":["http://zotero.org/users/5073745/items/S8YA3E3X"],"itemData":{"id":1461,"type":"article-journal","abstract":"Macrophage inhibitory cytokine 1 (MIC 1) is thought to have immunomodulatory actions favouring fetal viability. We measured serum concentrations of MIC 1 in asymptomatic women at 6–13 weeks' gestation who subsequently miscarried or who had already miscarried. MIC 1 concentrations in the miscarriage cohort (n=100), were a third of those who had ongoing pregnancies (n=197). Multiples of the median for miscarriage was 0·32 (95% CI 0·23–0·32) versus1·00 (0·93–1·06) for ongoing pregnancies; p&lt;0·0001. Concentrations were just as low 3 weeks before diagnosis as on the day of diagnosis. That MIC 1 serum concentrations seem to be low weeks before miscarriage suggests possible predictive and causative roles, as well as therapeutic potential.","container-title":"The Lancet","DOI":"10.1016/S0140-6736(03)15265-8","ISSN":"0140-6736","issue":"9403","journalAbbreviation":"The Lancet","language":"en","page":"129-130","source":"ScienceDirect","title":"Serum concentrations of macrophage inhibitory cytokine 1 (MIC 1) as a predictor of miscarriage","volume":"363","author":[{"family":"Tong","given":"Stephen"},{"family":"Marjono","given":"Budi"},{"family":"Brown","given":"David A"},{"family":"Mulvey","given":"Sheila"},{"family":"Breit","given":"Samuel N"},{"family":"Manuelpillai","given":"Ursula"},{"family":"Wallace","given":"Euan M"}],"issued":{"date-parts":[["2004",1,10]]}}},{"id":1416,"uris":["http://zotero.org/users/5073745/items/DITELI98"],"itemData":{"id":1416,"type":"article-journal","abstract":"Objective\nGrowth differentiation factor-15 (GDF-15), the new member of transforming growth factor (TGF)-beta family, is released as a response of oxidative stress, inflammation and tissue injury. We aimed to determine GDF-15 levels in patients with Gestational Diabetes Mellitus (GDM) and the relation between GDF-15 and adverse perinatal outcomes.\nMaterials and methods:\nForty pregnant women with GDM (receiving diet and insulin therapy) and forty healthy pregnant women as control group participated in this current study. GDF- 15 levels were analyzed by enzyme-linked immunosorbent assess kit.\nResults\nThe median serum GDF-15 level was measured higher in patients with GDM, and it was statistically meaningful (p: 0.000). Logistic regression analysis indicated that with the increase of GDF-15 level, the risk of GDM diseases increases as well. (P: 0.001, OR = 1.009; 95% CI = 1.003–1.014). There were no differences between GDF-15 levels and perinatal outcomes.\nConclusion\nWe concluded that higher GDF-15 levels are related to GDM in the third trimester. The optimal GDF-15 cut-off value was measured as 326 pg/ml for the diagnosis of GDM with 70% sensitivity and 60% specificity in our study. Further studies are needed to show the significance of GDF-15 as a biomarker for the disease.","container-title":"Taiwanese Journal of Obstetrics and Gynecology","DOI":"10.1016/j.tjog.2020.12.004","ISSN":"1028-4559","issue":"2","journalAbbreviation":"Taiwanese Journal of Obstetrics and Gynecology","language":"en","page":"221-224","source":"ScienceDirect","title":"Is GDF-15 level associated with gestational diabetes mellitus and adverse perinatal outcomes?","volume":"60","author":[{"family":"Yakut","given":"Kadriye"},{"family":"Öcal","given":"Doğa Fatma"},{"family":"Öztürk","given":"Filiz Halıcı"},{"family":"Öztürk","given":"Merve"},{"family":"Oğuz","given":"Yüksel"},{"family":"Sınacı","given":"Selcan"},{"family":"Çağlar","given":"Turhan"}],"issued":{"date-parts":[["2021",3,1]]}}}],"schema":"https://github.com/citation-style-language/schema/raw/master/csl-citation.json"} </w:instrText>
+      </w:r>
+      <w:r>
+        <w:rPr>
+          <w:rFonts w:ascii="Times New Roman" w:hAnsi="Times New Roman" w:cs="Times New Roman"/>
+        </w:rPr>
+        <w:fldChar w:fldCharType="separate"/>
+      </w:r>
+      <w:r>
+        <w:rPr>
+          <w:rFonts w:ascii="Times New Roman" w:hAnsi="Times New Roman" w:cs="Times New Roman"/>
+          <w:noProof/>
+        </w:rPr>
+        <w:t>(Tong et al., 2004; Yakut et al., 2021)</w:t>
+      </w:r>
+      <w:r>
+        <w:rPr>
+          <w:rFonts w:ascii="Times New Roman" w:hAnsi="Times New Roman" w:cs="Times New Roman"/>
+        </w:rPr>
+        <w:fldChar w:fldCharType="end"/>
+      </w:r>
+      <w:r>
+        <w:rPr>
+          <w:rFonts w:ascii="Times New Roman" w:hAnsi="Times New Roman" w:cs="Times New Roman"/>
+        </w:rPr>
+        <w:t xml:space="preserve">. Still others looking at all types of diabetes during pregnancy found that GDF15 was only associated with type 1 diabetes </w:t>
+      </w:r>
+      <w:r>
+        <w:rPr>
+          <w:rFonts w:ascii="Times New Roman" w:hAnsi="Times New Roman" w:cs="Times New Roman"/>
+        </w:rPr>
+        <w:fldChar w:fldCharType="begin"/>
+      </w:r>
+      <w:r>
+        <w:rPr>
+          <w:rFonts w:ascii="Times New Roman" w:hAnsi="Times New Roman" w:cs="Times New Roman"/>
+        </w:rPr>
+        <w:instrText xml:space="preserve"> ADDIN ZOTERO_ITEM CSL_CITATION {"citationID":"H7JXS04T","properties":{"formattedCitation":"(Andersson-Hall et al., 2021)","plainCitation":"(Andersson-Hall et al., 2021)","noteIndex":0},"citationItems":[{"id":1384,"uris":["http://zotero.org/users/5073745/items/D7NVPGRH"],"itemData":{"id":1384,"type":"article-journal","abstract":"Objective/Aim Growth-differentiation-factor 15 (GDF15) has been suggested to improve or protect beta cell function. During pregnancy, beta cell numbers and function increase to overcome the natural rise in insulin resistance during gestation. In this study, we longitudinally measured serum GDF15 levels during and after pregnancy in women of normal weight (NW) and in women with obesity (OB) and explored associations between GDF15 and changes in beta cell function by homeostatic model assessment (HOMA). Methods The cohort participants were 38 NW (BMI 22.3 ± 1.7) and 35 OB (BMI 35.8 ± 4.2). Blood was sampled and body composition measured at each trimester (T1, T2, and T3) and at 6, 12 and 18 months postpartum. Fasting glucose, insulin and GDF15 were measured, and HOMA for insulin resistance (HOMA-IR) and beta cell function (HOMA-B) determined. Results GDF15 levels increased significantly each trimester and were 200-fold higher at T3 than in the nonpregnant postpartum state. GDF15 was higher in NW than OB during pregnancy, but was reversed after pregnancy with a significant interaction effect. GDF15 correlated inversely with BMI and fat-free mass at T3. Low GDF15 was associated with lower incidence of nausea and with carrying a male foetus. The pregnancy induced increase in GDF15 associated with increased HOMA-B in OB and with reduced fasting glucose in all women. Conclusion Large gestational upregulation of GDF15 levels may help increase insulin secretory function to overcome pregnancy-induced insulin resistance.","container-title":"Clinical Endocrinology","DOI":"10.1111/cen.14433","ISSN":"1365-2265","issue":"1","language":"en","note":"_eprint: https://onlinelibrary.wiley.com/doi/pdf/10.1111/cen.14433","page":"92-100","source":"Wiley Online Library","title":"Growth-differentiation-factor 15 levels in obese and healthy pregnancies: Relation to insulin resistance and insulin secretory function","title-short":"Growth-differentiation-factor 15 levels in obese and healthy pregnancies","volume":"95","author":[{"family":"Andersson-Hall","given":"Ulrika"},{"family":"Joelsson","given":"Louise"},{"family":"Svedin","given":"Pernilla"},{"family":"Mallard","given":"Carina"},{"family":"Holmäng","given":"Agneta"}],"issued":{"date-parts":[["2021"]]}}}],"schema":"https://github.com/citation-style-language/schema/raw/master/csl-citation.json"} </w:instrText>
+      </w:r>
+      <w:r>
+        <w:rPr>
+          <w:rFonts w:ascii="Times New Roman" w:hAnsi="Times New Roman" w:cs="Times New Roman"/>
+        </w:rPr>
+        <w:fldChar w:fldCharType="separate"/>
+      </w:r>
+      <w:r>
+        <w:rPr>
+          <w:rFonts w:ascii="Times New Roman" w:hAnsi="Times New Roman" w:cs="Times New Roman"/>
+          <w:noProof/>
+        </w:rPr>
+        <w:t>(Andersson-Hall et al., 2021)</w:t>
+      </w:r>
+      <w:r>
+        <w:rPr>
+          <w:rFonts w:ascii="Times New Roman" w:hAnsi="Times New Roman" w:cs="Times New Roman"/>
+        </w:rPr>
+        <w:fldChar w:fldCharType="end"/>
+      </w:r>
+      <w:r>
+        <w:rPr>
+          <w:rFonts w:ascii="Times New Roman" w:hAnsi="Times New Roman" w:cs="Times New Roman"/>
+        </w:rPr>
+        <w:t xml:space="preserve">. Our findings must be interpreted carefully, as we did not evaluate diabetes in our model, but we found no differences in insulin tolerance between </w:t>
+      </w:r>
+      <w:r>
+        <w:rPr>
+          <w:rFonts w:ascii="Times New Roman" w:hAnsi="Times New Roman" w:cs="Times New Roman"/>
+          <w:i/>
+          <w:iCs/>
+        </w:rPr>
+        <w:t>Gdf15</w:t>
+      </w:r>
+      <w:r>
+        <w:rPr>
+          <w:rFonts w:ascii="Times New Roman" w:hAnsi="Times New Roman" w:cs="Times New Roman"/>
+          <w:i/>
+          <w:iCs/>
+          <w:vertAlign w:val="superscript"/>
+        </w:rPr>
+        <w:t>-/-</w:t>
+      </w:r>
+      <w:r>
+        <w:rPr>
+          <w:rFonts w:ascii="Times New Roman" w:hAnsi="Times New Roman" w:cs="Times New Roman"/>
+        </w:rPr>
+        <w:t xml:space="preserve"> and </w:t>
+      </w:r>
+      <w:r>
+        <w:rPr>
+          <w:rFonts w:ascii="Times New Roman" w:hAnsi="Times New Roman" w:cs="Times New Roman"/>
+          <w:i/>
+          <w:iCs/>
+        </w:rPr>
+        <w:t>Gdf15</w:t>
+      </w:r>
+      <w:r>
+        <w:rPr>
+          <w:rFonts w:ascii="Times New Roman" w:hAnsi="Times New Roman" w:cs="Times New Roman"/>
+          <w:i/>
+          <w:iCs/>
+          <w:vertAlign w:val="superscript"/>
+        </w:rPr>
+        <w:t>+/+</w:t>
+      </w:r>
+      <w:r>
+        <w:rPr>
+          <w:rFonts w:ascii="Times New Roman" w:hAnsi="Times New Roman" w:cs="Times New Roman"/>
+          <w:i/>
+          <w:iCs/>
+        </w:rPr>
+        <w:t xml:space="preserve"> </w:t>
+      </w:r>
+      <w:r>
+        <w:rPr>
+          <w:rFonts w:ascii="Times New Roman" w:hAnsi="Times New Roman" w:cs="Times New Roman"/>
+        </w:rPr>
+        <w:t xml:space="preserve">dams. This again may be because the strongest evidence of effect with Gdf15 appear to be in relation to overexpression or external administration, meaning ablation may be insufficient to affect maternal insulin sensitivity. </w:t>
+      </w:r>
+    </w:p>
+    <w:p>
+      <w:pPr>
+        <w:spacing w:line="360" w:lineRule="auto"/>
+        <w:ind w:firstLine="720"/>
+        <w:rPr>
+          <w:rFonts w:ascii="Times New Roman" w:hAnsi="Times New Roman" w:cs="Times New Roman"/>
+        </w:rPr>
+      </w:pPr>
+      <w:r>
+        <w:rPr>
+          <w:rFonts w:ascii="Times New Roman" w:hAnsi="Times New Roman" w:cs="Times New Roman"/>
+        </w:rPr>
+        <w:t xml:space="preserve">Lactation is another period of life that is critically understudied in the context of Gdf15 production. </w:t>
+      </w:r>
+      <w:r>
+        <w:rPr>
+          <w:rFonts w:ascii="Times New Roman" w:hAnsi="Times New Roman" w:cs="Times New Roman"/>
+        </w:rPr>
+        <w:t xml:space="preserve">To our knowledge, no work </w:t>
+      </w:r>
+      <w:r>
+        <w:rPr>
+          <w:rFonts w:ascii="Times New Roman" w:hAnsi="Times New Roman" w:cs="Times New Roman"/>
+        </w:rPr>
+        <w:t>has been done on the effect of Gdf15 ablation on lactation before our study commenced</w:t>
+      </w:r>
+      <w:r>
+        <w:rPr>
+          <w:rFonts w:ascii="Times New Roman" w:hAnsi="Times New Roman" w:cs="Times New Roman"/>
+        </w:rPr>
+        <w:t xml:space="preserve">. </w:t>
+      </w:r>
+      <w:r>
+        <w:rPr>
+          <w:rFonts w:ascii="Times New Roman" w:hAnsi="Times New Roman" w:cs="Times New Roman"/>
+        </w:rPr>
+        <w:t>In fact, o</w:t>
+      </w:r>
+      <w:r>
+        <w:rPr>
+          <w:rFonts w:ascii="Times New Roman" w:hAnsi="Times New Roman" w:cs="Times New Roman"/>
+        </w:rPr>
+        <w:t xml:space="preserve">nly </w:t>
+      </w:r>
+      <w:r>
+        <w:rPr>
+          <w:rFonts w:ascii="Times New Roman" w:hAnsi="Times New Roman" w:cs="Times New Roman"/>
+        </w:rPr>
+        <w:t xml:space="preserve">two studies that mention lactation to date in relation to Gdf15. On found that overexpression of Gdf15 in mice resulted in </w:t>
+      </w:r>
+      <w:r>
+        <w:rPr>
+          <w:rFonts w:ascii="Times New Roman" w:hAnsi="Times New Roman" w:cs="Times New Roman"/>
+        </w:rPr>
+        <w:t xml:space="preserve">impaired </w:t>
+      </w:r>
+      <w:r>
+        <w:rPr>
+          <w:rFonts w:ascii="Times New Roman" w:hAnsi="Times New Roman" w:cs="Times New Roman"/>
+        </w:rPr>
+        <w:t>lactation</w:t>
+      </w:r>
+      <w:r>
+        <w:rPr>
+          <w:rFonts w:ascii="Times New Roman" w:hAnsi="Times New Roman" w:cs="Times New Roman"/>
+        </w:rPr>
+        <w:t xml:space="preserve"> and poor pup survival in </w:t>
+      </w:r>
+      <w:r>
+        <w:rPr>
+          <w:rFonts w:ascii="Times New Roman" w:hAnsi="Times New Roman" w:cs="Times New Roman"/>
+        </w:rPr>
+        <w:fldChar w:fldCharType="begin"/>
+      </w:r>
+      <w:r>
+        <w:rPr>
+          <w:rFonts w:ascii="Times New Roman" w:hAnsi="Times New Roman" w:cs="Times New Roman"/>
+        </w:rPr>
+        <w:instrText xml:space="preserve"> ADDIN ZOTERO_ITEM CSL_CITATION {"citationID":"hgJ6keJL","properties":{"formattedCitation":"(Binder et al., 2016)","plainCitation":"(Binder et al., 2016)","noteIndex":0},"citationItems":[{"id":1490,"uris":["http://zotero.org/users/5073745/items/MW9GMYQZ"],"itemData":{"id":1490,"type":"article-journal","abstract":"Transgenic mice expressing human non-steroidal anti-inflammatory drug activated gene 1 (NAG-1) have less adipose tissue, improved insulin sensitivity, lower insulin levels and are resistant to dietary induced obesity. The hNAG-1 expressing mice are more metabolically active with a higher energy expenditure. This study investigates female reproduction in the hNAG-1 transgenic mice and finds the female mice are fertile but have reduced pup survival after birth. Examination of the mammary glands in these mice suggests that hNAG-1 expressing mice have altered mammary epithelial development during pregnancy, including reduced occupancy of the fat pad and increased apoptosis via TUNEL positive cells on lactation day 2. Pups nursing from hNAG-1 expressing dams have reduced milk spots compared to pups nursing from WT dams. When CD-1 pups were cross-fostered with hNAG-1 or WT dams; reduced milk volume was observed in pups nursing from hNAG-1 dams compared to pups nursing from WT dams in a lactation challenge study. Milk was isolated from WT and hNAG-1 dams, and the milk was found to have secreted NAG-1 protein (approximately 25 ng/mL) from hNAG-1 dams. The WT dams had no detectable hNAG-1 in the milk. A decrease in non-esterified free fatty acids in the milk of hNAG-1 dams was observed. Altered milk composition suggests that the pups were receiving inadequate nutrients during perinatal development. To examine this hypothesis serum was isolated from pups and clinical chemistry points were measured. Male and female pups nursing from hNAG-1 dams had reduced serum triglyceride concentrations. Microarray analysis revealed that genes involved in lipid metabolism are differentially expressed in hNAG-1 mammary glands. Furthermore, the expression of Cidea/CIDEA that has been shown to regulate milk lipid secretion in the mammary gland was reduced in hNAG-1 mammary glands. This study suggests that expression of hNAG-1 in mice leads to impaired lactation and reduces pup survival due to altered milk quality and quantity.","container-title":"PLoS ONE","DOI":"10.1371/journal.pone.0146518","ISSN":"1932-6203","issue":"1","journalAbbreviation":"PLoS One","note":"PMID: 26745373\nPMCID: PMC4706436","page":"e0146518","source":"PubMed Central","title":"Expression of Human NSAID Activated Gene 1 in Mice Leads to Altered Mammary Gland Differentiation and Impaired Lactation","volume":"11","author":[{"family":"Binder","given":"April K."},{"family":"Kosak","given":"Justin P."},{"family":"Janhardhan","given":"Kyathanahalli S."},{"family":"Moser","given":"Glenda"},{"family":"Eling","given":"Thomas E."},{"family":"Korach","given":"Kenneth S."}],"issued":{"date-parts":[["2016",1,8]]}}}],"schema":"https://github.com/citation-style-language/schema/raw/master/csl-citation.json"} </w:instrText>
+      </w:r>
+      <w:r>
+        <w:rPr>
+          <w:rFonts w:ascii="Times New Roman" w:hAnsi="Times New Roman" w:cs="Times New Roman"/>
+        </w:rPr>
+        <w:fldChar w:fldCharType="separate"/>
+      </w:r>
+      <w:r>
+        <w:rPr>
+          <w:rFonts w:ascii="Times New Roman" w:hAnsi="Times New Roman" w:cs="Times New Roman"/>
+          <w:noProof/>
+        </w:rPr>
+        <w:t>(Binder et al., 2016)</w:t>
+      </w:r>
+      <w:r>
+        <w:rPr>
+          <w:rFonts w:ascii="Times New Roman" w:hAnsi="Times New Roman" w:cs="Times New Roman"/>
+        </w:rPr>
+        <w:fldChar w:fldCharType="end"/>
+      </w:r>
+      <w:r>
+        <w:rPr>
+          <w:rFonts w:ascii="Times New Roman" w:hAnsi="Times New Roman" w:cs="Times New Roman"/>
+        </w:rPr>
+        <w:t>. The other found simply found t</w:t>
+      </w:r>
+      <w:r>
+        <w:rPr>
+          <w:rFonts w:ascii="Times New Roman" w:hAnsi="Times New Roman" w:cs="Times New Roman"/>
+        </w:rPr>
+        <w:t>hat the mammary gla</w:t>
+      </w:r>
+      <w:r>
+        <w:rPr>
+          <w:rFonts w:ascii="Times New Roman" w:hAnsi="Times New Roman" w:cs="Times New Roman"/>
+        </w:rPr>
+        <w:t>n</w:t>
+      </w:r>
+      <w:r>
+        <w:rPr>
+          <w:rFonts w:ascii="Times New Roman" w:hAnsi="Times New Roman" w:cs="Times New Roman"/>
+        </w:rPr>
+        <w:t xml:space="preserve">d was a prominent place of Gdf15 production in their model </w:t>
+      </w:r>
+      <w:r>
+        <w:rPr>
+          <w:rFonts w:ascii="Times New Roman" w:hAnsi="Times New Roman" w:cs="Times New Roman"/>
+        </w:rPr>
+        <w:fldChar w:fldCharType="begin"/>
+      </w:r>
+      <w:r>
+        <w:rPr>
+          <w:rFonts w:ascii="Times New Roman" w:hAnsi="Times New Roman" w:cs="Times New Roman"/>
+        </w:rPr>
+        <w:instrText xml:space="preserve"> ADDIN ZOTERO_ITEM CSL_CITATION {"citationID":"3oscudZ0","properties":{"formattedCitation":"(B\\uc0\\u246{}ttner et al., 1999)","plainCitation":"(Böttner et al., 1999)","noteIndex":0},"citationItems":[{"id":1488,"uris":["http://zotero.org/users/5073745/items/AZA9TYQB"],"itemData":{"id":1488,"type":"article-journal","abstract":"We have cloned a novel member of the transforming growth factor-beta (TGF-beta) superfamily from a human placental cDNA library. The sequence is identical to five very recently published sequences, of which only one (macrophage inhibitory cytokine-1, MIC-1) has been characterized in terms of function. In light of the present data demonstrating the wide distribution of the mRNA and putative multifunctionality, we propose to name this molecule growth/differentiation factor-15/MIC-1 (GDF-15/MIC-1). The deduced amino acid sequence reveals typical features of a secreted molecule. The epithelium of the choroid plexus is the only site in the adult brain expressing detectable levels of GDF-15/MIC-1 mRNA. Many epithelia of non-neural tissues including those of the prostate and intestinal mucosa, bronchi and bronchioli, secretory tubuli of the submandibular gland, and lactating mammary gland are prominent sites of GDF-15/MIC-1 synthesis. GDF-15/MIC-1 is also strongly expressed by macrophages in the adrenal gland. Thus, GDF-15/MIC-1, like many other members of the TGF-beta superfamily, is widely distributed in adult tissues, being most strongly expressed in epithelial cells and macrophages.","container-title":"Cell and Tissue Research","DOI":"10.1007/s004410051337","ISSN":"0302-766X","issue":"1","journalAbbreviation":"Cell Tissue Res","language":"eng","note":"PMID: 10398887","page":"103-110","source":"PubMed","title":"Expression of a novel member of the TGF-beta superfamily, growth/differentiation factor-15/macrophage-inhibiting cytokine-1 (GDF-15/MIC-1) in adult rat tissues","volume":"297","author":[{"family":"Böttner","given":"M."},{"family":"Suter-Crazzolara","given":"C."},{"family":"Schober","given":"A."},{"family":"Unsicker","given":"K."}],"issued":{"date-parts":[["1999",7]]}}}],"schema":"https://github.com/citation-style-language/schema/raw/master/csl-citation.json"} </w:instrText>
+      </w:r>
+      <w:r>
+        <w:rPr>
+          <w:rFonts w:ascii="Times New Roman" w:hAnsi="Times New Roman" w:cs="Times New Roman"/>
+        </w:rPr>
+        <w:fldChar w:fldCharType="separate"/>
+      </w:r>
+      <w:r>
+        <w:rPr>
+          <w:rFonts w:ascii="Times New Roman" w:hAnsi="Times New Roman" w:cs="Times New Roman"/>
+        </w:rPr>
+        <w:t>(Böttner et al., 1999)</w:t>
+      </w:r>
+      <w:r>
+        <w:rPr>
+          <w:rFonts w:ascii="Times New Roman" w:hAnsi="Times New Roman" w:cs="Times New Roman"/>
+        </w:rPr>
+        <w:fldChar w:fldCharType="end"/>
+      </w:r>
+      <w:r>
+        <w:rPr>
+          <w:rFonts w:ascii="Times New Roman" w:hAnsi="Times New Roman" w:cs="Times New Roman"/>
+        </w:rPr>
+        <w:t>.</w:t>
+      </w:r>
+      <w:r>
+        <w:rPr>
+          <w:rFonts w:ascii="Times New Roman" w:hAnsi="Times New Roman" w:cs="Times New Roman"/>
+        </w:rPr>
+        <w:t xml:space="preserve"> </w:t>
+      </w:r>
+      <w:r>
+        <w:rPr>
+          <w:rFonts w:ascii="Times New Roman" w:hAnsi="Times New Roman" w:cs="Times New Roman"/>
+        </w:rPr>
+        <w:t xml:space="preserve">In contrast to previous work, we found that there was no difference in survival, milk volume production, or milk fat percentage when we modulated Gdf15 in pregnant dams. </w:t>
+      </w:r>
+    </w:p>
+    <w:p>
+      <w:pPr>
+        <w:spacing w:line="360" w:lineRule="auto"/>
+        <w:ind w:firstLine="720"/>
+        <w:rPr>
+          <w:rFonts w:ascii="Times New Roman" w:hAnsi="Times New Roman" w:cs="Times New Roman"/>
+        </w:rPr>
+      </w:pPr>
+      <w:r>
+        <w:rPr>
+          <w:rFonts w:ascii="Times New Roman" w:hAnsi="Times New Roman" w:cs="Times New Roman"/>
+        </w:rPr>
+        <w:t xml:space="preserve">Taken together, the lack of evidence of change for food intake, body weight, insulin sensitivity, and lactation in our Gdf15 null model suggests that there </w:t>
+      </w:r>
+      <w:r>
+        <w:rPr>
+          <w:rFonts w:ascii="Times New Roman" w:hAnsi="Times New Roman" w:cs="Times New Roman"/>
+        </w:rPr>
+        <w:t>may be</w:t>
+      </w:r>
+      <w:r>
+        <w:rPr>
+          <w:rFonts w:ascii="Times New Roman" w:hAnsi="Times New Roman" w:cs="Times New Roman"/>
+        </w:rPr>
+        <w:t xml:space="preserve"> </w:t>
+      </w:r>
+      <w:r>
+        <w:rPr>
+          <w:rFonts w:ascii="Times New Roman" w:hAnsi="Times New Roman" w:cs="Times New Roman"/>
+        </w:rPr>
+        <w:t xml:space="preserve">a </w:t>
+      </w:r>
+      <w:r>
+        <w:rPr>
+          <w:rFonts w:ascii="Times New Roman" w:hAnsi="Times New Roman" w:cs="Times New Roman"/>
+        </w:rPr>
+        <w:t xml:space="preserve">threshold effect for Gdf15 during pregnancy. </w:t>
+      </w:r>
+      <w:r>
+        <w:rPr>
+          <w:rFonts w:ascii="Times New Roman" w:hAnsi="Times New Roman" w:cs="Times New Roman"/>
+        </w:rPr>
+        <w:t>Only those studies that overexpress, deliver exogenous, or induce long-term highly disruptive stressors to their model find differences in</w:t>
+      </w:r>
+      <w:r>
+        <w:rPr>
+          <w:rFonts w:ascii="Times New Roman" w:hAnsi="Times New Roman" w:cs="Times New Roman"/>
+        </w:rPr>
+        <w:t xml:space="preserve"> </w:t>
+      </w:r>
+      <w:r>
+        <w:rPr>
+          <w:rFonts w:ascii="Times New Roman" w:hAnsi="Times New Roman" w:cs="Times New Roman"/>
+        </w:rPr>
+        <w:t>Gdf15</w:t>
+      </w:r>
+      <w:r>
+        <w:rPr>
+          <w:rFonts w:ascii="Times New Roman" w:hAnsi="Times New Roman" w:cs="Times New Roman"/>
+        </w:rPr>
+        <w:t xml:space="preserve"> in relation to food intake and body weight. Therefore, it might be that ablation of Gdf15 fails to reach the threshold of stressor </w:t>
+      </w:r>
+      <w:r>
+        <w:rPr>
+          <w:rFonts w:ascii="Times New Roman" w:hAnsi="Times New Roman" w:cs="Times New Roman"/>
+        </w:rPr>
+        <w:t>to elicit</w:t>
+      </w:r>
+      <w:r>
+        <w:rPr>
+          <w:rFonts w:ascii="Times New Roman" w:hAnsi="Times New Roman" w:cs="Times New Roman"/>
+        </w:rPr>
+        <w:t xml:space="preserve"> an effect. </w:t>
+      </w:r>
+      <w:r>
+        <w:rPr>
+          <w:rFonts w:ascii="Times New Roman" w:hAnsi="Times New Roman" w:cs="Times New Roman"/>
+        </w:rPr>
+        <w:t xml:space="preserve">Gdf15 </w:t>
+      </w:r>
+      <w:r>
+        <w:rPr>
+          <w:rFonts w:ascii="Times New Roman" w:hAnsi="Times New Roman" w:cs="Times New Roman"/>
+        </w:rPr>
+        <w:t xml:space="preserve">may </w:t>
+      </w:r>
+      <w:r>
+        <w:rPr>
+          <w:rFonts w:ascii="Times New Roman" w:hAnsi="Times New Roman" w:cs="Times New Roman"/>
+        </w:rPr>
+        <w:t xml:space="preserve">act as a less acute stressor during pregnancy and more as a long-term indicator or feto-placental implantation. </w:t>
+      </w:r>
+      <w:r>
+        <w:rPr>
+          <w:rFonts w:ascii="Times New Roman" w:hAnsi="Times New Roman" w:cs="Times New Roman"/>
+        </w:rPr>
+        <w:t>This also could mean that Gdf15 imparts effects on other systems that have been reported, but that w</w:t>
+      </w:r>
+      <w:r>
+        <w:rPr>
+          <w:rFonts w:ascii="Times New Roman" w:hAnsi="Times New Roman" w:cs="Times New Roman"/>
+        </w:rPr>
+        <w:t>ere</w:t>
+      </w:r>
+      <w:r>
+        <w:rPr>
+          <w:rFonts w:ascii="Times New Roman" w:hAnsi="Times New Roman" w:cs="Times New Roman"/>
+        </w:rPr>
+        <w:t xml:space="preserve"> not evaluated in our study, such as miscarriage </w:t>
+      </w:r>
+      <w:r>
+        <w:rPr>
+          <w:rFonts w:ascii="Times New Roman" w:hAnsi="Times New Roman" w:cs="Times New Roman"/>
+        </w:rPr>
+        <w:t xml:space="preserve">and maternal blood pressure </w:t>
+      </w:r>
+      <w:r>
+        <w:rPr>
+          <w:rFonts w:ascii="Times New Roman" w:hAnsi="Times New Roman" w:cs="Times New Roman"/>
+        </w:rPr>
+        <w:fldChar w:fldCharType="begin"/>
+      </w:r>
+      <w:r>
+        <w:rPr>
+          <w:rFonts w:ascii="Times New Roman" w:hAnsi="Times New Roman" w:cs="Times New Roman"/>
+        </w:rPr>
+        <w:instrText xml:space="preserve"> ADDIN ZOTERO_ITEM CSL_CITATION {"citationID":"gKcgVW2C","properties":{"formattedCitation":"(Chen et al., 2016)","plainCitation":"(Chen et al., 2016)","noteIndex":0},"citationItems":[{"id":1438,"uris":["http://zotero.org/users/5073745/items/ZAWNVL9J"],"itemData":{"id":1438,"type":"article-journal","abstract":"Background: Preeclampsia is a pregnancy speciﬁc disorder affecting 3–5% of pregnancies worldwide. It is clinically divided into early-onset and late-onset subtypes. Placental factors are involved in the pathogenesis of preeclampsia. Growth differentiation factor 15 (GDF15), a protein of the transforming growth factor beta superfamily, is highly expressed in the placenta. However, it is unclear whether the circulating levels of GDF15 are altered in preeclampsia at the time of or prior to disease presentation.\nMethods: Serum samples across three trimesters from 29 healthy pregnancies, third trimester sera from 34 women presenting with preeclampsia (early-onset n = 16, late-onset n = 18) and 66 gestation-agematched controls, and sera at 11–13 weeks of pregnancy from women who later did (n = 36) or did not (n = 33) develop late-onset preeclampsia, were examined for GDF15 by ELISA.\nResults: Serum GDF15 levels increased signiﬁcantly with gestation in normal pregnancy. Serum GDF15 was signiﬁcantly reduced in the third trimester in women presenting with preeclampsia compared to their gestation-age-matched controls. This reduction was apparent in both early-onset and late-onset subtypes, but it was more profound in late-onset cases. At 11–13 weeks of gestation, however, serum levels of GDF15 were similar between women who subsequently did and did not develop late-onset preeclampsia.\nConclusion: Serum GDF15 increased with gestation age, reaching the highest level in the third trimester. Serum GDF15 was signiﬁcantly reduced in the third trimester in women presenting with preeclampsia, especially in late-onset cases. However, serum GDF15 was not altered in the ﬁrst trimester in women destined to develop late-onset preeclampsia.","container-title":"Cytokine","DOI":"10.1016/j.cyto.2016.05.002","ISSN":"10434666","journalAbbreviation":"Cytokine","language":"en","page":"226-230","source":"DOI.org (Crossref)","title":"Serum levels of GDF15 are reduced in preeclampsia and the reduction is more profound in late-onset than early-onset cases","volume":"83","author":[{"family":"Chen","given":"Qi"},{"family":"Wang","given":"Yao"},{"family":"Zhao","given":"Min"},{"family":"Hyett","given":"Jonathan"},{"family":"Silva Costa","given":"Fabricio","non-dropping-particle":"da"},{"family":"Nie","given":"Guiying"}],"issued":{"date-parts":[["2016",7]]}}}],"schema":"https://github.com/citation-style-language/schema/raw/master/csl-citation.json"} </w:instrText>
+      </w:r>
+      <w:r>
+        <w:rPr>
+          <w:rFonts w:ascii="Times New Roman" w:hAnsi="Times New Roman" w:cs="Times New Roman"/>
+        </w:rPr>
+        <w:fldChar w:fldCharType="separate"/>
+      </w:r>
+      <w:r>
+        <w:rPr>
+          <w:rFonts w:ascii="Times New Roman" w:hAnsi="Times New Roman" w:cs="Times New Roman"/>
+          <w:noProof/>
+        </w:rPr>
+        <w:t>(Chen et al., 2016)</w:t>
+      </w:r>
+      <w:r>
+        <w:rPr>
+          <w:rFonts w:ascii="Times New Roman" w:hAnsi="Times New Roman" w:cs="Times New Roman"/>
+        </w:rPr>
+        <w:fldChar w:fldCharType="end"/>
+      </w:r>
+      <w:r>
+        <w:rPr>
+          <w:rFonts w:ascii="Times New Roman" w:hAnsi="Times New Roman" w:cs="Times New Roman"/>
+        </w:rPr>
+        <w:t>, immunity and inflammation</w:t>
+      </w:r>
+      <w:r>
+        <w:rPr>
+          <w:rFonts w:ascii="Times New Roman" w:hAnsi="Times New Roman" w:cs="Times New Roman"/>
+        </w:rPr>
+        <w:t xml:space="preserve"> </w:t>
+      </w:r>
+      <w:r>
+        <w:rPr>
+          <w:rFonts w:ascii="Times New Roman" w:hAnsi="Times New Roman" w:cs="Times New Roman"/>
+        </w:rPr>
+        <w:lastRenderedPageBreak/>
+        <w:fldChar w:fldCharType="begin"/>
+      </w:r>
+      <w:r>
+        <w:rPr>
+          <w:rFonts w:ascii="Times New Roman" w:hAnsi="Times New Roman" w:cs="Times New Roman"/>
+        </w:rPr>
+        <w:instrText xml:space="preserve"> ADDIN ZOTERO_ITEM CSL_CITATION {"citationID":"DKDbc0DO","properties":{"formattedCitation":"(Wischhusen et al., 2020)","plainCitation":"(Wischhusen et al., 2020)","noteIndex":0},"citationItems":[{"id":1481,"uris":["http://zotero.org/users/5073745/items/TMH3PA3S"],"itemData":{"id":1481,"type":"article-journal","abstract":"Growth/differentiation factor-15 (GDF-15), also named macrophage inhibitory cytokine-1, is a divergent member of the transforming growth factor β superfamily. While physiological expression is barely detectable in most somatic tissues in humans, GDF-15 is abundant in placenta. Elsewhere, GDF-15 is often induced under stress conditions, seemingly to maintain cell and tissue homeostasis; however, a moderate increase in GDF-15 blood levels is observed with age. Highly elevated GDF-15 levels are mostly linked to pathological conditions including inflammation, myocardial ischemia, and notably cancer. GDF-15 has thus been widely explored as a biomarker for disease prognosis. Mechanistically, induction of anorexia via the brainstem-restricted GDF-15 receptor GFRAL (glial cell-derived neurotrophic factor [GDNF] family receptor α-like) is well-documented. GDF-15 and GFRAL have thus become attractive targets for metabolic intervention. Still, several GDF-15 mediated effects (including its physiological role in pregnancy) are difficult to explain via the described pathway. Hence, there is a clear need to better understand non-metabolic effects of GDF-15. With particular emphasis on its immunomodulatory potential this review discusses the roles of GDF-15 in pregnancy and in pathological conditions including myocardial infarction, autoimmune disease, and specifically cancer. Importantly, the strong predictive value of GDF-15 as biomarker may plausibly be linked to its immune-regulatory function. The described associations and mechanistic data support the hypothesis that GDF-15 acts as immune checkpoint and is thus an emerging target for cancer immunotherapy.","container-title":"Frontiers in Immunology","ISSN":"1664-3224","source":"Frontiers","title":"Growth/Differentiation Factor-15 (GDF-15): From Biomarker to Novel Targetable Immune Checkpoint","title-short":"Growth/Differentiation Factor-15 (GDF-15)","URL":"https://www.frontiersin.org/articles/10.3389/fimmu.2020.00951","volume":"11","author":[{"family":"Wischhusen","given":"Jörg"},{"family":"Melero","given":"Ignacio"},{"family":"Fridman","given":"Wolf Herman"}],"accessed":{"date-parts":[["2022",10,27]]},"issued":{"date-parts":[["2020"]]}}}],"schema":"https://github.com/citation-style-language/schema/raw/master/csl-citation.json"} </w:instrText>
+      </w:r>
+      <w:r>
+        <w:rPr>
+          <w:rFonts w:ascii="Times New Roman" w:hAnsi="Times New Roman" w:cs="Times New Roman"/>
+        </w:rPr>
+        <w:fldChar w:fldCharType="separate"/>
+      </w:r>
+      <w:r>
+        <w:rPr>
+          <w:rFonts w:ascii="Times New Roman" w:hAnsi="Times New Roman" w:cs="Times New Roman"/>
+          <w:noProof/>
+        </w:rPr>
+        <w:t>(Wischhusen et al., 2020)</w:t>
+      </w:r>
+      <w:r>
+        <w:rPr>
+          <w:rFonts w:ascii="Times New Roman" w:hAnsi="Times New Roman" w:cs="Times New Roman"/>
+        </w:rPr>
+        <w:fldChar w:fldCharType="end"/>
+      </w:r>
+      <w:r>
+        <w:rPr>
+          <w:rFonts w:ascii="Times New Roman" w:hAnsi="Times New Roman" w:cs="Times New Roman"/>
+        </w:rPr>
+        <w:t xml:space="preserve">, tissue injury </w:t>
+      </w:r>
+      <w:r>
+        <w:rPr>
+          <w:rFonts w:ascii="Times New Roman" w:hAnsi="Times New Roman" w:cs="Times New Roman"/>
+        </w:rPr>
+        <w:fldChar w:fldCharType="begin"/>
+      </w:r>
+      <w:r>
+        <w:rPr>
+          <w:rFonts w:ascii="Times New Roman" w:hAnsi="Times New Roman" w:cs="Times New Roman"/>
+        </w:rPr>
+        <w:instrText xml:space="preserve"> ADDIN ZOTERO_ITEM CSL_CITATION {"citationID":"6ddGgfN2","properties":{"formattedCitation":"(Hsiao et al., 2000)","plainCitation":"(Hsiao et al., 2000)","noteIndex":0},"citationItems":[{"id":1480,"uris":["http://zotero.org/users/5073745/items/4JU34HZC"],"itemData":{"id":1480,"type":"article-journal","container-title":"MOL. CELL. BIOL.","language":"en","page":"10","source":"Zotero","title":"Characterization of Growth-Differentiation Factor 15, a Transforming Growth Factor </w:instrText>
+      </w:r>
+      <w:r>
+        <w:rPr>
+          <w:rFonts w:ascii="Segoe UI Symbol" w:hAnsi="Segoe UI Symbol" w:cs="Segoe UI Symbol"/>
+        </w:rPr>
+        <w:instrText>␤</w:instrText>
+      </w:r>
+      <w:r>
+        <w:rPr>
+          <w:rFonts w:ascii="Times New Roman" w:hAnsi="Times New Roman" w:cs="Times New Roman"/>
+        </w:rPr>
+        <w:instrText xml:space="preserve"> Superfamily Member Induced following Liver Injury","volume":"20","author":[{"family":"Hsiao","given":"Edward C"},{"family":"Koniaris","given":"Leonidas G"},{"family":"Zimmers-Koniaris","given":"Teresa"},{"family":"Sebald","given":"Suzanne M"},{"family":"Huynh","given":"Thanh V"},{"family":"Lee","given":"Se-Jin"}],"issued":{"date-parts":[["2000"]]}}}],"schema":"https://github.com/citation-style-language/schema/raw/master/csl-citation.json"} </w:instrText>
+      </w:r>
+      <w:r>
+        <w:rPr>
+          <w:rFonts w:ascii="Times New Roman" w:hAnsi="Times New Roman" w:cs="Times New Roman"/>
+        </w:rPr>
+        <w:fldChar w:fldCharType="separate"/>
+      </w:r>
+      <w:r>
+        <w:rPr>
+          <w:rFonts w:ascii="Times New Roman" w:hAnsi="Times New Roman" w:cs="Times New Roman"/>
+          <w:noProof/>
+        </w:rPr>
+        <w:t>(Hsiao et al., 2000)</w:t>
+      </w:r>
+      <w:r>
+        <w:rPr>
+          <w:rFonts w:ascii="Times New Roman" w:hAnsi="Times New Roman" w:cs="Times New Roman"/>
+        </w:rPr>
+        <w:fldChar w:fldCharType="end"/>
+      </w:r>
+      <w:r>
+        <w:rPr>
+          <w:rFonts w:ascii="Times New Roman" w:hAnsi="Times New Roman" w:cs="Times New Roman"/>
+        </w:rPr>
+        <w:t xml:space="preserve">, or macronutrient preference </w:t>
+      </w:r>
+      <w:r>
+        <w:rPr>
+          <w:rFonts w:ascii="Times New Roman" w:hAnsi="Times New Roman" w:cs="Times New Roman"/>
+        </w:rPr>
+        <w:fldChar w:fldCharType="begin"/>
+      </w:r>
+      <w:r>
+        <w:rPr>
+          <w:rFonts w:ascii="Times New Roman" w:hAnsi="Times New Roman" w:cs="Times New Roman"/>
+        </w:rPr>
+        <w:instrText xml:space="preserve"> ADDIN ZOTERO_ITEM CSL_CITATION {"citationID":"tpcMeyZ0","properties":{"formattedCitation":"(Frikke-Schmidt et al., 2019)","plainCitation":"(Frikke-Schmidt et al., 2019)","noteIndex":0},"citationItems":[{"id":1379,"uris":["http://zotero.org/users/5073745/items/5MMFNCAZ"],"itemData":{"id":1379,"type":"article-journal","abstract":"OBJECTIVE: Analogues of GDF15 (Growth Differentiation Factor 15) are promising new anti-obesity therapies as pharmacological treatment with GDF15 results in dramatic reductions of food intake and body weight. GDF15 exerts its central anorexic effects by binding to the GFRAL receptor exclusively expressed in the Area Postrema (AP) and the Nucleus of the Solitary Tract (NTS) of the hindbrain. We sought to determine if GDF15 is an indispensable factor for other interventions that cause weight loss and which are also known to act via these hindbrain regions.\nMETHODS: To explore the role of GDF15 on food choice we performed macronutrient intake studies in mice treated pharmacologically with GDF15 and in mice having either GDF15 or GFRAL deleted. Next we performed vertical sleeve gastrectomy (VSG) surgeries in a cohort of diet-induced obese Gdf15-null and control mice. To explore the anatomical co-localization of neurons in the hindbrain responding to GLP-1 and/or GDF15 we used GLP-1R reporter mice treated with GDF15, as well as naïve mouse brain and human brain stained by ISH and IHC, respectively, for GLP-1R and GFRAL. Lastly we performed a series of food intake experiments where we treated mice with targeted genetic disruption of either Gdf15 or Gfral with liraglutide; Glp1r-null mice with GDF15; or combined liraglutide and GDF15 treatment in wild-type mice.\nRESULTS: We found that GDF15 treatment significantly lowered the preference for fat intake in mice, whereas no changes in fat intake were observed after genetic deletion of Gdf15 or Gfral. In addition, deletion of Gdf15 did not alter the food intake or bodyweight after sleeve gastrectomy. Lack of GDF15 or GFRAL signaling did not alter the ability of the GLP-1R agonist liraglutide to reduce food intake. Similarly lack of GLP-1R signaling did not reduce GDF15's anorexic effect. Interestingly, there was a significant synergistic effect on weight loss when treating wild-type mice with both GDF15 and liraglutide.\nCONCLUSION: These data suggest that while GDF15 does not play a role in the potent effects of VSG in mice there seems to be a potential therapeutic benefit of activating GFRAL and GLP-1R systems simultaneously.","container-title":"Molecular Metabolism","DOI":"10.1016/j.molmet.2019.01.003","ISSN":"2212-8778","journalAbbreviation":"Mol Metab","language":"eng","note":"PMID: 30685336\nPMCID: PMC6407365","page":"13-21","source":"PubMed","title":"GDF15 acts synergistically with liraglutide but is not necessary for the weight loss induced by bariatric surgery in mice","volume":"21","author":[{"family":"Frikke-Schmidt","given":"Henriette"},{"family":"Hultman","given":"Karin"},{"family":"Galaske","given":"Joseph W."},{"family":"Jørgensen","given":"Sebastian B."},{"family":"Myers","given":"Martin G."},{"family":"Seeley","given":"Randy J."}],"issued":{"date-parts":[["2019",3]]}}}],"schema":"https://github.com/citation-style-language/schema/raw/master/csl-citation.json"} </w:instrText>
+      </w:r>
+      <w:r>
+        <w:rPr>
+          <w:rFonts w:ascii="Times New Roman" w:hAnsi="Times New Roman" w:cs="Times New Roman"/>
+        </w:rPr>
+        <w:fldChar w:fldCharType="separate"/>
+      </w:r>
+      <w:r>
+        <w:rPr>
+          <w:rFonts w:ascii="Times New Roman" w:hAnsi="Times New Roman" w:cs="Times New Roman"/>
+          <w:noProof/>
+        </w:rPr>
+        <w:t>(Frikke-Schmidt et al., 2019)</w:t>
+      </w:r>
+      <w:r>
+        <w:rPr>
+          <w:rFonts w:ascii="Times New Roman" w:hAnsi="Times New Roman" w:cs="Times New Roman"/>
+        </w:rPr>
+        <w:fldChar w:fldCharType="end"/>
+      </w:r>
+      <w:r>
+        <w:rPr>
+          <w:rFonts w:ascii="Times New Roman" w:hAnsi="Times New Roman" w:cs="Times New Roman"/>
+        </w:rPr>
+        <w:t>.</w:t>
+      </w:r>
+    </w:p>
+    <w:p>
+      <w:pPr>
+        <w:spacing w:line="360" w:lineRule="auto"/>
+        <w:ind w:firstLine="720"/>
+        <w:rPr>
+          <w:rFonts w:ascii="Times New Roman" w:hAnsi="Times New Roman" w:cs="Times New Roman"/>
+        </w:rPr>
+      </w:pPr>
+      <w:r>
+        <w:rPr>
+          <w:rFonts w:ascii="Times New Roman" w:hAnsi="Times New Roman" w:cs="Times New Roman"/>
+        </w:rPr>
+        <w:t xml:space="preserve">Although the model of this work was </w:t>
+      </w:r>
+      <w:r>
+        <w:rPr>
+          <w:rFonts w:ascii="Times New Roman" w:hAnsi="Times New Roman" w:cs="Times New Roman"/>
+        </w:rPr>
+        <w:t>intentional</w:t>
+      </w:r>
+      <w:r>
+        <w:rPr>
+          <w:rFonts w:ascii="Times New Roman" w:hAnsi="Times New Roman" w:cs="Times New Roman"/>
+        </w:rPr>
+        <w:t xml:space="preserve">, there are limitations to our study. The approach we took </w:t>
+      </w:r>
+      <w:r>
+        <w:rPr>
+          <w:rFonts w:ascii="Times New Roman" w:hAnsi="Times New Roman" w:cs="Times New Roman"/>
+        </w:rPr>
+        <w:t>eliminated</w:t>
+      </w:r>
+      <w:r>
+        <w:rPr>
+          <w:rFonts w:ascii="Times New Roman" w:hAnsi="Times New Roman" w:cs="Times New Roman"/>
+        </w:rPr>
+        <w:t xml:space="preserve"> feto-placental contribution of Gdf15 to maternal serum during pregnancy, but also meant that we were not able to compare littermates. Th</w:t>
+      </w:r>
+      <w:r>
+        <w:rPr>
+          <w:rFonts w:ascii="Times New Roman" w:hAnsi="Times New Roman" w:cs="Times New Roman"/>
+        </w:rPr>
+        <w:t xml:space="preserve">erefore, maternal </w:t>
+      </w:r>
+      <w:r>
+        <w:rPr>
+          <w:rFonts w:ascii="Times New Roman" w:hAnsi="Times New Roman" w:cs="Times New Roman"/>
+        </w:rPr>
+        <w:t>behaviors and factors within each home cage that we did not measure might have impacted the pup</w:t>
+      </w:r>
+      <w:r>
+        <w:rPr>
+          <w:rFonts w:ascii="Times New Roman" w:hAnsi="Times New Roman" w:cs="Times New Roman"/>
+        </w:rPr>
+        <w:t>s</w:t>
+      </w:r>
+      <w:r>
+        <w:rPr>
+          <w:rFonts w:ascii="Times New Roman" w:hAnsi="Times New Roman" w:cs="Times New Roman"/>
+        </w:rPr>
+        <w:t xml:space="preserve">. The largest limitation is the study sample size. </w:t>
+      </w:r>
+      <w:r>
+        <w:rPr>
+          <w:rFonts w:ascii="Times New Roman" w:hAnsi="Times New Roman" w:cs="Times New Roman"/>
+        </w:rPr>
+        <w:t>A larger sample size would have facilitated more statistical power to detect differences in th</w:t>
+      </w:r>
+      <w:r>
+        <w:rPr>
+          <w:rFonts w:ascii="Times New Roman" w:hAnsi="Times New Roman" w:cs="Times New Roman"/>
+        </w:rPr>
+        <w:t xml:space="preserve">e outcomes evaluated. </w:t>
+      </w:r>
+      <w:r>
+        <w:rPr>
+          <w:rFonts w:ascii="Times New Roman" w:hAnsi="Times New Roman" w:cs="Times New Roman"/>
+        </w:rPr>
+        <w:t xml:space="preserve">Based on our models, we did not see an effect, but with the </w:t>
+      </w:r>
+      <w:r>
+        <w:rPr>
+          <w:rFonts w:ascii="Times New Roman" w:hAnsi="Times New Roman" w:cs="Times New Roman"/>
+        </w:rPr>
+        <w:t xml:space="preserve">given </w:t>
+      </w:r>
+      <w:r>
+        <w:rPr>
+          <w:rFonts w:ascii="Times New Roman" w:hAnsi="Times New Roman" w:cs="Times New Roman"/>
+        </w:rPr>
+        <w:t>sample size and an alpha rate of 0.05, we cannot rule out an effect size of 0.132</w:t>
+      </w:r>
+      <w:r>
+        <w:rPr>
+          <w:rFonts w:ascii="Times New Roman" w:hAnsi="Times New Roman" w:cs="Times New Roman"/>
+        </w:rPr>
+        <w:t xml:space="preserve"> on maternal body weight gain during pregnancy</w:t>
+      </w:r>
+      <w:r>
+        <w:rPr>
+          <w:rFonts w:ascii="Times New Roman" w:hAnsi="Times New Roman" w:cs="Times New Roman"/>
+        </w:rPr>
+        <w:t xml:space="preserve">. </w:t>
+      </w:r>
+      <w:r>
+        <w:rPr>
+          <w:rFonts w:ascii="Times New Roman" w:hAnsi="Times New Roman" w:cs="Times New Roman"/>
+        </w:rPr>
+        <w:t xml:space="preserve">We also followed the pups for a relatively short period of time after birth. </w:t>
+      </w:r>
+      <w:r>
+        <w:rPr>
+          <w:rFonts w:ascii="Times New Roman" w:hAnsi="Times New Roman" w:cs="Times New Roman"/>
+        </w:rPr>
+        <w:t>So,</w:t>
+      </w:r>
+      <w:r>
+        <w:rPr>
+          <w:rFonts w:ascii="Times New Roman" w:hAnsi="Times New Roman" w:cs="Times New Roman"/>
+        </w:rPr>
+        <w:t xml:space="preserve"> any effect that would have manifested after the second week of life was not observed.</w:t>
+      </w:r>
+    </w:p>
+    <w:p>
+      <w:pPr>
+        <w:spacing w:line="360" w:lineRule="auto"/>
+        <w:ind w:firstLine="720"/>
+        <w:rPr>
+          <w:rFonts w:ascii="Times New Roman" w:hAnsi="Times New Roman" w:cs="Times New Roman"/>
+        </w:rPr>
+      </w:pPr>
+      <w:r>
+        <w:rPr>
+          <w:rFonts w:ascii="Times New Roman" w:hAnsi="Times New Roman" w:cs="Times New Roman"/>
+        </w:rPr>
+        <w:t xml:space="preserve">This study had several strengths. </w:t>
+      </w:r>
+      <w:commentRangeStart w:id="1"/>
+      <w:r>
+        <w:rPr>
+          <w:rFonts w:ascii="Times New Roman" w:hAnsi="Times New Roman" w:cs="Times New Roman"/>
+          <w:highlight w:val="yellow"/>
+        </w:rPr>
+        <w:t>First</w:t>
+      </w:r>
+      <w:commentRangeEnd w:id="1"/>
+      <w:r>
+        <w:rPr>
+          <w:rStyle w:val="CommentReference"/>
+        </w:rPr>
+        <w:commentReference w:id="1"/>
+      </w:r>
+      <w:r>
+        <w:rPr>
+          <w:rFonts w:ascii="Times New Roman" w:hAnsi="Times New Roman" w:cs="Times New Roman"/>
+          <w:highlight w:val="yellow"/>
+        </w:rPr>
+        <w:t xml:space="preserve"> was the confirmation of Gdf15 ablation via assay of maternal serum.</w:t>
+      </w:r>
+      <w:r>
+        <w:rPr>
+          <w:rFonts w:ascii="Times New Roman" w:hAnsi="Times New Roman" w:cs="Times New Roman"/>
+        </w:rPr>
+        <w:t xml:space="preserve"> The second was the </w:t>
+      </w:r>
+      <w:r>
+        <w:rPr>
+          <w:rFonts w:ascii="Times New Roman" w:hAnsi="Times New Roman" w:cs="Times New Roman"/>
+        </w:rPr>
+        <w:t>robust statistical methods used</w:t>
+      </w:r>
+      <w:r>
+        <w:rPr>
+          <w:rFonts w:ascii="Times New Roman" w:hAnsi="Times New Roman" w:cs="Times New Roman"/>
+        </w:rPr>
+        <w:t xml:space="preserve"> allowed for us to separate the effect of genotype from random effects for each dam or pup</w:t>
+      </w:r>
+      <w:r>
+        <w:rPr>
+          <w:rFonts w:ascii="Times New Roman" w:hAnsi="Times New Roman" w:cs="Times New Roman"/>
+        </w:rPr>
+        <w:t xml:space="preserve"> on the main outcomes of food intake and body weight</w:t>
+      </w:r>
+      <w:r>
+        <w:rPr>
+          <w:rFonts w:ascii="Times New Roman" w:hAnsi="Times New Roman" w:cs="Times New Roman"/>
+        </w:rPr>
+        <w:t xml:space="preserve">. </w:t>
+      </w:r>
+      <w:r>
+        <w:rPr>
+          <w:rFonts w:ascii="Times New Roman" w:hAnsi="Times New Roman" w:cs="Times New Roman"/>
+        </w:rPr>
+        <w:t>The collection of many secondary</w:t>
+      </w:r>
+      <w:r>
+        <w:rPr>
+          <w:rFonts w:ascii="Times New Roman" w:hAnsi="Times New Roman" w:cs="Times New Roman"/>
+        </w:rPr>
+        <w:t xml:space="preserve"> outcomes, such as insulin sensitivity, lactation efficacy, early postnatal </w:t>
+      </w:r>
+      <w:r>
+        <w:rPr>
+          <w:rFonts w:ascii="Times New Roman" w:hAnsi="Times New Roman" w:cs="Times New Roman"/>
+        </w:rPr>
+        <w:t>outcomes</w:t>
+      </w:r>
+      <w:r>
+        <w:rPr>
+          <w:rFonts w:ascii="Times New Roman" w:hAnsi="Times New Roman" w:cs="Times New Roman"/>
+        </w:rPr>
+        <w:t>, and offspring body weight, is also a strength.</w:t>
+      </w:r>
+      <w:r>
+        <w:rPr>
+          <w:rFonts w:ascii="Times New Roman" w:hAnsi="Times New Roman" w:cs="Times New Roman"/>
+        </w:rPr>
+        <w:t xml:space="preserve"> </w:t>
+      </w:r>
+    </w:p>
+    <w:p>
+      <w:pPr>
+        <w:pStyle w:val="Heading1"/>
+        <w:rPr>
+          <w:rFonts w:cs="Times New Roman"/>
+        </w:rPr>
+      </w:pPr>
+      <w:r>
+        <w:rPr>
+          <w:rFonts w:cs="Times New Roman"/>
+        </w:rPr>
         <w:t>Conclusion</w:t>
       </w:r>
     </w:p>
     <w:p>
       <w:pPr>
         <w:spacing w:line="360" w:lineRule="auto"/>
+        <w:ind w:firstLine="720"/>
         <w:rPr>
           <w:rFonts w:ascii="Times New Roman" w:hAnsi="Times New Roman" w:cs="Times New Roman"/>
         </w:rPr>
@@ -7670,6 +9450,24 @@
       <w:r>
         <w:rPr>
           <w:rFonts w:ascii="Times New Roman" w:hAnsi="Times New Roman" w:cs="Times New Roman"/>
+        </w:rPr>
+        <w:t xml:space="preserve">Gdf15 </w:t>
+      </w:r>
+      <w:r>
+        <w:rPr>
+          <w:rFonts w:ascii="Times New Roman" w:hAnsi="Times New Roman" w:cs="Times New Roman"/>
+        </w:rPr>
+        <w:t>ablation</w:t>
+      </w:r>
+      <w:r>
+        <w:rPr>
+          <w:rFonts w:ascii="Times New Roman" w:hAnsi="Times New Roman" w:cs="Times New Roman"/>
+        </w:rPr>
+        <w:t xml:space="preserve"> during mouse pregnancy and lactation causes metabolic, body weight, appetite, or lactational differences compared to </w:t>
+      </w:r>
+      <w:r>
+        <w:rPr>
+          <w:rFonts w:ascii="Times New Roman" w:hAnsi="Times New Roman" w:cs="Times New Roman"/>
           <w:i/>
           <w:iCs/>
         </w:rPr>
@@ -7678,8 +9476,24 @@
       <w:r>
         <w:rPr>
           <w:rFonts w:ascii="Times New Roman" w:hAnsi="Times New Roman" w:cs="Times New Roman"/>
-        </w:rPr>
-        <w:t xml:space="preserve"> knockout during mouse pregnancy and lactation causes metabolic, body weight, appetite, or lactational differences compared to </w:t>
+          <w:i/>
+          <w:iCs/>
+          <w:vertAlign w:val="superscript"/>
+        </w:rPr>
+        <w:t>+/+</w:t>
+      </w:r>
+      <w:r>
+        <w:rPr>
+          <w:rFonts w:ascii="Times New Roman" w:hAnsi="Times New Roman" w:cs="Times New Roman"/>
+          <w:vertAlign w:val="superscript"/>
+        </w:rPr>
+        <w:t xml:space="preserve"> </w:t>
+      </w:r>
+      <w:r>
+        <w:rPr>
+          <w:rFonts w:ascii="Times New Roman" w:hAnsi="Times New Roman" w:cs="Times New Roman"/>
+        </w:rPr>
+        <w:t xml:space="preserve">counterpart dams. In the neonatal period, we did not observe any differences in survival, gestational age, litter size or birth weight between genotypes. Despite monitoring growth for 14 days after birth, there were no differences in body weight accretion in </w:t>
       </w:r>
       <w:r>
         <w:rPr>
@@ -7696,46 +9510,42 @@
           <w:iCs/>
           <w:vertAlign w:val="superscript"/>
         </w:rPr>
-        <w:t>+/+</w:t>
-      </w:r>
-      <w:r>
-        <w:rPr>
-          <w:rFonts w:ascii="Times New Roman" w:hAnsi="Times New Roman" w:cs="Times New Roman"/>
+        <w:t>-/-</w:t>
+      </w:r>
+      <w:r>
+        <w:rPr>
+          <w:rFonts w:ascii="Times New Roman" w:hAnsi="Times New Roman" w:cs="Times New Roman"/>
+        </w:rPr>
+        <w:t xml:space="preserve"> pups of either </w:t>
+      </w:r>
+      <w:r>
+        <w:rPr>
+          <w:rFonts w:ascii="Times New Roman" w:hAnsi="Times New Roman" w:cs="Times New Roman"/>
+        </w:rPr>
+        <w:t>sex;</w:t>
+      </w:r>
+      <w:r>
+        <w:rPr>
+          <w:rFonts w:ascii="Times New Roman" w:hAnsi="Times New Roman" w:cs="Times New Roman"/>
+        </w:rPr>
+        <w:t xml:space="preserve"> indistinguishable from age-matched </w:t>
+      </w:r>
+      <w:r>
+        <w:rPr>
+          <w:rFonts w:ascii="Times New Roman" w:hAnsi="Times New Roman" w:cs="Times New Roman"/>
+          <w:i/>
+          <w:iCs/>
+        </w:rPr>
+        <w:t>Gdf15</w:t>
+      </w:r>
+      <w:r>
+        <w:rPr>
+          <w:rFonts w:ascii="Times New Roman" w:hAnsi="Times New Roman" w:cs="Times New Roman"/>
+          <w:i/>
+          <w:iCs/>
           <w:vertAlign w:val="superscript"/>
         </w:rPr>
-        <w:t xml:space="preserve"> </w:t>
-      </w:r>
-      <w:r>
-        <w:rPr>
-          <w:rFonts w:ascii="Times New Roman" w:hAnsi="Times New Roman" w:cs="Times New Roman"/>
-        </w:rPr>
-        <w:t xml:space="preserve">counterpart dams. </w:t>
-      </w:r>
-      <w:r>
-        <w:rPr>
-          <w:rFonts w:ascii="Times New Roman" w:hAnsi="Times New Roman" w:cs="Times New Roman"/>
-        </w:rPr>
-        <w:t>In the neonatal period, we did not observe any differences in survival, gestational age, litter size or birth weight between genotype</w:t>
-      </w:r>
-      <w:r>
-        <w:rPr>
-          <w:rFonts w:ascii="Times New Roman" w:hAnsi="Times New Roman" w:cs="Times New Roman"/>
-        </w:rPr>
-        <w:t>s</w:t>
-      </w:r>
-      <w:r>
-        <w:rPr>
-          <w:rFonts w:ascii="Times New Roman" w:hAnsi="Times New Roman" w:cs="Times New Roman"/>
-        </w:rPr>
-        <w:t xml:space="preserve">. Despite monitoring growth for 14 days after birth, there were no differences in body weight accretion in </w:t>
-      </w:r>
-      <w:r>
-        <w:rPr>
-          <w:rFonts w:ascii="Times New Roman" w:hAnsi="Times New Roman" w:cs="Times New Roman"/>
-          <w:i/>
-          <w:iCs/>
-        </w:rPr>
-        <w:t>Gdf15</w:t>
+        <w:t>+</w:t>
       </w:r>
       <w:r>
         <w:rPr>
@@ -7744,35 +9554,7 @@
           <w:iCs/>
           <w:vertAlign w:val="superscript"/>
         </w:rPr>
-        <w:t>-/-</w:t>
-      </w:r>
-      <w:r>
-        <w:rPr>
-          <w:rFonts w:ascii="Times New Roman" w:hAnsi="Times New Roman" w:cs="Times New Roman"/>
-        </w:rPr>
-        <w:t xml:space="preserve"> pups of either sex </w:t>
-      </w:r>
-      <w:proofErr w:type="gramStart"/>
-      <w:r>
-        <w:rPr>
-          <w:rFonts w:ascii="Times New Roman" w:hAnsi="Times New Roman" w:cs="Times New Roman"/>
-        </w:rPr>
-        <w:t>and</w:t>
-      </w:r>
-      <w:proofErr w:type="gramEnd"/>
-      <w:r>
-        <w:rPr>
-          <w:rFonts w:ascii="Times New Roman" w:hAnsi="Times New Roman" w:cs="Times New Roman"/>
-        </w:rPr>
-        <w:t xml:space="preserve"> were therefore indistinguishable from age-matched </w:t>
-      </w:r>
-      <w:r>
-        <w:rPr>
-          <w:rFonts w:ascii="Times New Roman" w:hAnsi="Times New Roman" w:cs="Times New Roman"/>
-          <w:i/>
-          <w:iCs/>
-        </w:rPr>
-        <w:t>Gdf15</w:t>
+        <w:t>/</w:t>
       </w:r>
       <w:r>
         <w:rPr>
@@ -7786,142 +9568,14 @@
       <w:r>
         <w:rPr>
           <w:rFonts w:ascii="Times New Roman" w:hAnsi="Times New Roman" w:cs="Times New Roman"/>
-          <w:i/>
-          <w:iCs/>
-          <w:vertAlign w:val="superscript"/>
-        </w:rPr>
-        <w:t>/</w:t>
-      </w:r>
-      <w:r>
-        <w:rPr>
-          <w:rFonts w:ascii="Times New Roman" w:hAnsi="Times New Roman" w:cs="Times New Roman"/>
-          <w:i/>
-          <w:iCs/>
-          <w:vertAlign w:val="superscript"/>
-        </w:rPr>
-        <w:t>+</w:t>
-      </w:r>
-      <w:r>
-        <w:rPr>
-          <w:rFonts w:ascii="Times New Roman" w:hAnsi="Times New Roman" w:cs="Times New Roman"/>
         </w:rPr>
         <w:t xml:space="preserve"> pups. </w:t>
       </w:r>
-    </w:p>
-    <w:p>
-      <w:pPr>
-        <w:pStyle w:val="Heading1"/>
-        <w:rPr>
-          <w:rFonts w:cs="Times New Roman"/>
-        </w:rPr>
-      </w:pPr>
-      <w:r>
-        <w:rPr>
-          <w:rFonts w:cs="Times New Roman"/>
-        </w:rPr>
-        <w:lastRenderedPageBreak/>
-        <w:t>Discussion</w:t>
-      </w:r>
-    </w:p>
-    <w:p>
-      <w:pPr>
-        <w:pStyle w:val="ListParagraph"/>
-        <w:numPr>
-          <w:ilvl w:val="0"/>
-          <w:numId w:val="2"/>
-        </w:numPr>
-      </w:pPr>
-      <w:r>
-        <w:t>GDF15 is known to be elevated/reduced in complications of pregnancy.</w:t>
-      </w:r>
-    </w:p>
-    <w:p>
-      <w:pPr>
-        <w:pStyle w:val="ListParagraph"/>
-        <w:numPr>
-          <w:ilvl w:val="0"/>
-          <w:numId w:val="2"/>
-        </w:numPr>
-      </w:pPr>
-      <w:r>
-        <w:t>Similar to KO models in mice, we find</w:t>
-      </w:r>
-      <w:r>
-        <w:t xml:space="preserve"> X</w:t>
-      </w:r>
-    </w:p>
-    <w:p>
-      <w:pPr>
-        <w:pStyle w:val="ListParagraph"/>
-        <w:numPr>
-          <w:ilvl w:val="0"/>
-          <w:numId w:val="2"/>
-        </w:numPr>
-      </w:pPr>
-      <w:r>
-        <w:t>Dissimilar to other KO models in mice, we find</w:t>
-      </w:r>
-      <w:r>
-        <w:t xml:space="preserve"> Y</w:t>
-      </w:r>
-    </w:p>
-    <w:p>
-      <w:pPr>
-        <w:pStyle w:val="ListParagraph"/>
-        <w:numPr>
-          <w:ilvl w:val="1"/>
-          <w:numId w:val="2"/>
-        </w:numPr>
-      </w:pPr>
-      <w:r>
-        <w:t xml:space="preserve">No increases in </w:t>
-      </w:r>
-      <w:proofErr w:type="spellStart"/>
-      <w:r>
-        <w:t>bw</w:t>
-      </w:r>
-      <w:proofErr w:type="spellEnd"/>
-      <w:r>
-        <w:t>, food intake, or alterations in glucose/insulin tolerance (</w:t>
-      </w:r>
-    </w:p>
-    <w:p>
-      <w:pPr>
-        <w:pStyle w:val="ListParagraph"/>
-        <w:numPr>
-          <w:ilvl w:val="0"/>
-          <w:numId w:val="2"/>
-        </w:numPr>
-      </w:pPr>
-      <w:r>
-        <w:t xml:space="preserve">Because we see GDF15 high in pregnancy and in DM pregnancy, it makes sense that we don’t see statistically </w:t>
-      </w:r>
-      <w:r>
-        <w:t xml:space="preserve">sig differences in glycemia makes sense. </w:t>
-      </w:r>
-    </w:p>
-    <w:p>
-      <w:pPr>
-        <w:pStyle w:val="ListParagraph"/>
-        <w:numPr>
-          <w:ilvl w:val="0"/>
-          <w:numId w:val="2"/>
-        </w:numPr>
-      </w:pPr>
-      <w:r>
-        <w:t>Limitations</w:t>
-      </w:r>
-    </w:p>
-    <w:p>
-      <w:pPr>
-        <w:pStyle w:val="ListParagraph"/>
-        <w:numPr>
-          <w:ilvl w:val="1"/>
-          <w:numId w:val="2"/>
-        </w:numPr>
-      </w:pPr>
-      <w:r>
-        <w:t>Std err from MLM, plug that back into to power  = did not detect and effect but cannot rule out an effect of X size. (FI or BW in pregnancy)</w:t>
+      <w:r>
+        <w:rPr>
+          <w:rFonts w:ascii="Times New Roman" w:hAnsi="Times New Roman" w:cs="Times New Roman"/>
+        </w:rPr>
+        <w:t>More studies with larger sample sizes are needed to confirm these findings.</w:t>
       </w:r>
     </w:p>
     <w:p>
@@ -7963,9 +9617,6 @@
     <w:p>
       <w:pPr>
         <w:pStyle w:val="Bibliography"/>
-        <w:rPr>
-          <w:rFonts w:ascii="Times New Roman" w:hAnsi="Times New Roman" w:cs="Times New Roman"/>
-        </w:rPr>
       </w:pPr>
       <w:r>
         <w:fldChar w:fldCharType="begin"/>
@@ -7977,1023 +9628,923 @@
         <w:fldChar w:fldCharType="separate"/>
       </w:r>
       <w:r>
-        <w:rPr>
-          <w:rFonts w:ascii="Times New Roman" w:hAnsi="Times New Roman" w:cs="Times New Roman"/>
-        </w:rPr>
+        <w:t xml:space="preserve">Andersson-Hall, U., Joelsson, L., Svedin, P., Mallard, C., &amp; Holmäng, A. (2021). Growth-differentiation-factor 15 levels in obese and healthy pregnancies: Relation to insulin resistance and insulin secretory function. </w:t>
+      </w:r>
+      <w:r>
+        <w:rPr>
+          <w:i/>
+          <w:iCs/>
+        </w:rPr>
+        <w:t>Clinical Endocrinology</w:t>
+      </w:r>
+      <w:r>
+        <w:t xml:space="preserve">, </w:t>
+      </w:r>
+      <w:r>
+        <w:rPr>
+          <w:i/>
+          <w:iCs/>
+        </w:rPr>
+        <w:t>95</w:t>
+      </w:r>
+      <w:r>
+        <w:t>(1), 92–100. https://doi.org/10.1111/cen.14433</w:t>
+      </w:r>
+    </w:p>
+    <w:p>
+      <w:pPr>
+        <w:pStyle w:val="Bibliography"/>
+      </w:pPr>
+      <w:r>
         <w:t xml:space="preserve">Bates, D., Mächler, M., Bolker, B., &amp; Walker, S. (2015). Fitting Linear Mixed-Effects Models Using lme4. </w:t>
       </w:r>
       <w:r>
         <w:rPr>
-          <w:rFonts w:ascii="Times New Roman" w:hAnsi="Times New Roman" w:cs="Times New Roman"/>
           <w:i/>
           <w:iCs/>
         </w:rPr>
         <w:t>Journal of Statistical Software</w:t>
       </w:r>
       <w:r>
-        <w:rPr>
-          <w:rFonts w:ascii="Times New Roman" w:hAnsi="Times New Roman" w:cs="Times New Roman"/>
-        </w:rPr>
         <w:t xml:space="preserve">, </w:t>
       </w:r>
       <w:r>
         <w:rPr>
-          <w:rFonts w:ascii="Times New Roman" w:hAnsi="Times New Roman" w:cs="Times New Roman"/>
           <w:i/>
           <w:iCs/>
         </w:rPr>
         <w:t>67</w:t>
       </w:r>
       <w:r>
-        <w:rPr>
-          <w:rFonts w:ascii="Times New Roman" w:hAnsi="Times New Roman" w:cs="Times New Roman"/>
-        </w:rPr>
         <w:t>, 1–48. https://doi.org/10.18637/jss.v067.i01</w:t>
       </w:r>
     </w:p>
     <w:p>
       <w:pPr>
         <w:pStyle w:val="Bibliography"/>
-        <w:rPr>
-          <w:rFonts w:ascii="Times New Roman" w:hAnsi="Times New Roman" w:cs="Times New Roman"/>
-        </w:rPr>
-      </w:pPr>
-      <w:r>
-        <w:rPr>
-          <w:rFonts w:ascii="Times New Roman" w:hAnsi="Times New Roman" w:cs="Times New Roman"/>
-        </w:rPr>
+      </w:pPr>
+      <w:r>
+        <w:t xml:space="preserve">Binder, A. K., Kosak, J. P., Janhardhan, K. S., Moser, G., Eling, T. E., &amp; Korach, K. S. (2016). Expression of Human NSAID Activated Gene 1 in Mice Leads to Altered Mammary Gland Differentiation and Impaired Lactation. </w:t>
+      </w:r>
+      <w:r>
+        <w:rPr>
+          <w:i/>
+          <w:iCs/>
+        </w:rPr>
+        <w:t>PLoS ONE</w:t>
+      </w:r>
+      <w:r>
+        <w:t xml:space="preserve">, </w:t>
+      </w:r>
+      <w:r>
+        <w:rPr>
+          <w:i/>
+          <w:iCs/>
+        </w:rPr>
+        <w:t>11</w:t>
+      </w:r>
+      <w:r>
+        <w:t>(1), e0146518. https://doi.org/10.1371/journal.pone.0146518</w:t>
+      </w:r>
+    </w:p>
+    <w:p>
+      <w:pPr>
+        <w:pStyle w:val="Bibliography"/>
+      </w:pPr>
+      <w:r>
         <w:t xml:space="preserve">Bootcov, M. R., Bauskin, A. R., Valenzuela, S. M., Moore, A. G., Bansal, M., He, X. Y., Zhang, H. P., Donnellan, M., Mahler, S., Pryor, K., Walsh, B. J., Nicholson, R. C., Fairlie, W. D., Por, S. B., Robbins, J. M., &amp; Breit, S. N. (1997). MIC-1, a novel macrophage inhibitory cytokine, is a divergent member of the TGF-β superfamily. </w:t>
       </w:r>
       <w:r>
         <w:rPr>
-          <w:rFonts w:ascii="Times New Roman" w:hAnsi="Times New Roman" w:cs="Times New Roman"/>
           <w:i/>
           <w:iCs/>
         </w:rPr>
         <w:t>Proceedings of the National Academy of Sciences</w:t>
       </w:r>
       <w:r>
-        <w:rPr>
-          <w:rFonts w:ascii="Times New Roman" w:hAnsi="Times New Roman" w:cs="Times New Roman"/>
-        </w:rPr>
         <w:t xml:space="preserve">, </w:t>
       </w:r>
       <w:r>
         <w:rPr>
-          <w:rFonts w:ascii="Times New Roman" w:hAnsi="Times New Roman" w:cs="Times New Roman"/>
           <w:i/>
           <w:iCs/>
         </w:rPr>
         <w:t>94</w:t>
       </w:r>
       <w:r>
-        <w:rPr>
-          <w:rFonts w:ascii="Times New Roman" w:hAnsi="Times New Roman" w:cs="Times New Roman"/>
-        </w:rPr>
         <w:t>(21), 11514–11519. https://doi.org/10.1073/pnas.94.21.11514</w:t>
       </w:r>
     </w:p>
     <w:p>
       <w:pPr>
         <w:pStyle w:val="Bibliography"/>
-        <w:rPr>
-          <w:rFonts w:ascii="Times New Roman" w:hAnsi="Times New Roman" w:cs="Times New Roman"/>
-        </w:rPr>
-      </w:pPr>
-      <w:r>
-        <w:rPr>
-          <w:rFonts w:ascii="Times New Roman" w:hAnsi="Times New Roman" w:cs="Times New Roman"/>
-        </w:rPr>
+      </w:pPr>
+      <w:r>
         <w:t xml:space="preserve">Borner, T., Shaulson, E. D., Ghidewon, M. Y., Barnett, A. B., Horn, C. C., Doyle, R. P., Grill, H. J., Hayes, M. R., &amp; De Jonghe, B. C. (2020). GDF15 Induces Anorexia through Nausea and Emesis. </w:t>
       </w:r>
       <w:r>
         <w:rPr>
-          <w:rFonts w:ascii="Times New Roman" w:hAnsi="Times New Roman" w:cs="Times New Roman"/>
           <w:i/>
           <w:iCs/>
         </w:rPr>
         <w:t>Cell Metabolism</w:t>
       </w:r>
       <w:r>
-        <w:rPr>
-          <w:rFonts w:ascii="Times New Roman" w:hAnsi="Times New Roman" w:cs="Times New Roman"/>
-        </w:rPr>
         <w:t xml:space="preserve">, </w:t>
       </w:r>
       <w:r>
         <w:rPr>
-          <w:rFonts w:ascii="Times New Roman" w:hAnsi="Times New Roman" w:cs="Times New Roman"/>
           <w:i/>
           <w:iCs/>
         </w:rPr>
         <w:t>31</w:t>
       </w:r>
       <w:r>
-        <w:rPr>
-          <w:rFonts w:ascii="Times New Roman" w:hAnsi="Times New Roman" w:cs="Times New Roman"/>
-        </w:rPr>
         <w:t>(2), 351-362.e5. https://doi.org/10.1016/j.cmet.2019.12.004</w:t>
       </w:r>
     </w:p>
     <w:p>
       <w:pPr>
         <w:pStyle w:val="Bibliography"/>
-        <w:rPr>
-          <w:rFonts w:ascii="Times New Roman" w:hAnsi="Times New Roman" w:cs="Times New Roman"/>
-        </w:rPr>
-      </w:pPr>
-      <w:r>
-        <w:rPr>
-          <w:rFonts w:ascii="Times New Roman" w:hAnsi="Times New Roman" w:cs="Times New Roman"/>
-        </w:rPr>
+      </w:pPr>
+      <w:r>
+        <w:t>Böttner, M., Suter-Crazzolara, C., Schober, A., &amp; Unsicker, K. (1999). Expression of a novel member of the TGF-beta superfamily, growth/differentiation factor-15/macrophage-</w:t>
+      </w:r>
+      <w:r>
+        <w:lastRenderedPageBreak/>
+        <w:t xml:space="preserve">inhibiting cytokine-1 (GDF-15/MIC-1) in adult rat tissues. </w:t>
+      </w:r>
+      <w:r>
+        <w:rPr>
+          <w:i/>
+          <w:iCs/>
+        </w:rPr>
+        <w:t>Cell and Tissue Research</w:t>
+      </w:r>
+      <w:r>
+        <w:t xml:space="preserve">, </w:t>
+      </w:r>
+      <w:r>
+        <w:rPr>
+          <w:i/>
+          <w:iCs/>
+        </w:rPr>
+        <w:t>297</w:t>
+      </w:r>
+      <w:r>
+        <w:t>(1), 103–110. https://doi.org/10.1007/s004410051337</w:t>
+      </w:r>
+    </w:p>
+    <w:p>
+      <w:pPr>
+        <w:pStyle w:val="Bibliography"/>
+      </w:pPr>
+      <w:r>
         <w:t xml:space="preserve">Bridges, D., Mulcahy, M. C., &amp; Redd, J. R. (2022, March 7). </w:t>
       </w:r>
       <w:r>
         <w:rPr>
-          <w:rFonts w:ascii="Times New Roman" w:hAnsi="Times New Roman" w:cs="Times New Roman"/>
           <w:i/>
           <w:iCs/>
         </w:rPr>
         <w:t>Insulin Tolerance Test</w:t>
       </w:r>
       <w:r>
-        <w:rPr>
-          <w:rFonts w:ascii="Times New Roman" w:hAnsi="Times New Roman" w:cs="Times New Roman"/>
-        </w:rPr>
         <w:t>. Protocols.Io. dx.doi.org/10.17504/protocols.io.b5zxq77n</w:t>
       </w:r>
     </w:p>
     <w:p>
       <w:pPr>
         <w:pStyle w:val="Bibliography"/>
-        <w:rPr>
-          <w:rFonts w:ascii="Times New Roman" w:hAnsi="Times New Roman" w:cs="Times New Roman"/>
-        </w:rPr>
-      </w:pPr>
-      <w:r>
-        <w:rPr>
-          <w:rFonts w:ascii="Times New Roman" w:hAnsi="Times New Roman" w:cs="Times New Roman"/>
-        </w:rPr>
+      </w:pPr>
+      <w:r>
         <w:t xml:space="preserve">Chen, Q., Wang, Y., Zhao, M., Hyett, J., da Silva Costa, F., &amp; Nie, G. (2016). Serum levels of GDF15 are reduced in preeclampsia and the reduction is more profound in late-onset than early-onset cases. </w:t>
       </w:r>
       <w:r>
         <w:rPr>
-          <w:rFonts w:ascii="Times New Roman" w:hAnsi="Times New Roman" w:cs="Times New Roman"/>
           <w:i/>
           <w:iCs/>
         </w:rPr>
         <w:t>Cytokine</w:t>
       </w:r>
       <w:r>
-        <w:rPr>
-          <w:rFonts w:ascii="Times New Roman" w:hAnsi="Times New Roman" w:cs="Times New Roman"/>
-        </w:rPr>
         <w:t xml:space="preserve">, </w:t>
       </w:r>
       <w:r>
         <w:rPr>
-          <w:rFonts w:ascii="Times New Roman" w:hAnsi="Times New Roman" w:cs="Times New Roman"/>
           <w:i/>
           <w:iCs/>
         </w:rPr>
         <w:t>83</w:t>
       </w:r>
       <w:r>
-        <w:rPr>
-          <w:rFonts w:ascii="Times New Roman" w:hAnsi="Times New Roman" w:cs="Times New Roman"/>
-        </w:rPr>
         <w:t>, 226–230. https://doi.org/10.1016/j.cyto.2016.05.002</w:t>
       </w:r>
     </w:p>
     <w:p>
       <w:pPr>
         <w:pStyle w:val="Bibliography"/>
-        <w:rPr>
-          <w:rFonts w:ascii="Times New Roman" w:hAnsi="Times New Roman" w:cs="Times New Roman"/>
-        </w:rPr>
-      </w:pPr>
-      <w:r>
-        <w:rPr>
-          <w:rFonts w:ascii="Times New Roman" w:hAnsi="Times New Roman" w:cs="Times New Roman"/>
-        </w:rPr>
+      </w:pPr>
+      <w:r>
+        <w:t xml:space="preserve">Day, E. A., Ford, R. J., Smith, B. K., Mohammadi-Shemirani, P., Morrow, M. R., Gutgesell, R. M., Lu, R., Raphenya, A. R., Kabiri, M., McArthur, A. G., McInnes, N., Hess, S., Paré, G., Gerstein, H. C., &amp; Steinberg, G. R. (2019). Metformin-induced increases in GDF15 are important for suppressing appetite and promoting weight loss. </w:t>
+      </w:r>
+      <w:r>
+        <w:rPr>
+          <w:i/>
+          <w:iCs/>
+        </w:rPr>
+        <w:t>Nature Metabolism</w:t>
+      </w:r>
+      <w:r>
+        <w:t xml:space="preserve">, </w:t>
+      </w:r>
+      <w:r>
+        <w:rPr>
+          <w:i/>
+          <w:iCs/>
+        </w:rPr>
+        <w:t>1</w:t>
+      </w:r>
+      <w:r>
+        <w:t>(12), 1202–1208. https://doi.org/10.1038/s42255-019-0146-4</w:t>
+      </w:r>
+    </w:p>
+    <w:p>
+      <w:pPr>
+        <w:pStyle w:val="Bibliography"/>
+      </w:pPr>
+      <w:r>
         <w:t xml:space="preserve">Fejzo, M. S., Fasching, P. A., Schneider, M. O., Schwitulla, J., Beckmann, M. W., Schwenke, E., MacGibbon, K. W., &amp; Mullin, P. M. (2019). Analysis of GDF15 and IGFBP7 in Hyperemesis Gravidarum Support Causality. </w:t>
       </w:r>
       <w:r>
         <w:rPr>
-          <w:rFonts w:ascii="Times New Roman" w:hAnsi="Times New Roman" w:cs="Times New Roman"/>
           <w:i/>
           <w:iCs/>
         </w:rPr>
         <w:t>Geburtshilfe Und Frauenheilkunde</w:t>
       </w:r>
       <w:r>
-        <w:rPr>
-          <w:rFonts w:ascii="Times New Roman" w:hAnsi="Times New Roman" w:cs="Times New Roman"/>
-        </w:rPr>
         <w:t xml:space="preserve">, </w:t>
       </w:r>
       <w:r>
         <w:rPr>
-          <w:rFonts w:ascii="Times New Roman" w:hAnsi="Times New Roman" w:cs="Times New Roman"/>
           <w:i/>
           <w:iCs/>
         </w:rPr>
         <w:t>79</w:t>
       </w:r>
       <w:r>
-        <w:rPr>
-          <w:rFonts w:ascii="Times New Roman" w:hAnsi="Times New Roman" w:cs="Times New Roman"/>
-        </w:rPr>
         <w:t>(4), 382–388. https://doi.org/10.1055/a-0830-1346</w:t>
       </w:r>
     </w:p>
     <w:p>
       <w:pPr>
         <w:pStyle w:val="Bibliography"/>
-        <w:rPr>
-          <w:rFonts w:ascii="Times New Roman" w:hAnsi="Times New Roman" w:cs="Times New Roman"/>
-        </w:rPr>
-      </w:pPr>
-      <w:r>
-        <w:rPr>
-          <w:rFonts w:ascii="Times New Roman" w:hAnsi="Times New Roman" w:cs="Times New Roman"/>
-        </w:rPr>
+      </w:pPr>
+      <w:r>
+        <w:t xml:space="preserve">Fejzo, M. S., Sazonova, O. V., Sathirapongsasuti, J. F., Hallgrímsdóttir, I. B., Vacic, V., MacGibbon, K. W., Schoenberg, F. P., Mancuso, N., Slamon, D. J., Mullin, P. M., Agee, M., Alipanahi, B., Auton, A., Bell, R. K., Bryc, K., Elson, S. L., Fontanillas, P., Furlotte, N. A., Hinds, D. A., … Wilson, C. H. (2018). Placenta and appetite genes GDF15 and IGFBP7 are </w:t>
+      </w:r>
+      <w:r>
         <w:lastRenderedPageBreak/>
-        <w:t xml:space="preserve">Fejzo, M. S., Sazonova, O. V., Sathirapongsasuti, J. F., Hallgrímsdóttir, I. B., Vacic, V., MacGibbon, K. W., Schoenberg, F. P., Mancuso, N., Slamon, D. J., Mullin, P. M., Agee, M., Alipanahi, B., Auton, A., Bell, R. K., Bryc, K., Elson, S. L., Fontanillas, P., Furlotte, N. A., Hinds, D. A., … Wilson, C. H. (2018). Placenta and appetite genes GDF15 and IGFBP7 are associated with hyperemesis gravidarum. </w:t>
-      </w:r>
-      <w:r>
-        <w:rPr>
-          <w:rFonts w:ascii="Times New Roman" w:hAnsi="Times New Roman" w:cs="Times New Roman"/>
+        <w:t xml:space="preserve">associated with hyperemesis gravidarum. </w:t>
+      </w:r>
+      <w:r>
+        <w:rPr>
           <w:i/>
           <w:iCs/>
         </w:rPr>
         <w:t>Nature Communications; London</w:t>
       </w:r>
       <w:r>
-        <w:rPr>
-          <w:rFonts w:ascii="Times New Roman" w:hAnsi="Times New Roman" w:cs="Times New Roman"/>
-        </w:rPr>
         <w:t xml:space="preserve">, </w:t>
       </w:r>
       <w:r>
         <w:rPr>
-          <w:rFonts w:ascii="Times New Roman" w:hAnsi="Times New Roman" w:cs="Times New Roman"/>
           <w:i/>
           <w:iCs/>
         </w:rPr>
         <w:t>9</w:t>
       </w:r>
       <w:r>
-        <w:rPr>
-          <w:rFonts w:ascii="Times New Roman" w:hAnsi="Times New Roman" w:cs="Times New Roman"/>
-        </w:rPr>
         <w:t>, 1–9. http://dx.doi.org.proxy.lib.umich.edu/10.1038/s41467-018-03258-0</w:t>
       </w:r>
     </w:p>
     <w:p>
       <w:pPr>
         <w:pStyle w:val="Bibliography"/>
-        <w:rPr>
-          <w:rFonts w:ascii="Times New Roman" w:hAnsi="Times New Roman" w:cs="Times New Roman"/>
-        </w:rPr>
-      </w:pPr>
-      <w:r>
-        <w:rPr>
-          <w:rFonts w:ascii="Times New Roman" w:hAnsi="Times New Roman" w:cs="Times New Roman"/>
-        </w:rPr>
+      </w:pPr>
+      <w:r>
         <w:t xml:space="preserve">Frikke-Schmidt, H., Hultman, K., Galaske, J. W., Jørgensen, S. B., Myers, M. G., &amp; Seeley, R. J. (2019). GDF15 acts synergistically with liraglutide but is not necessary for the weight loss induced by bariatric surgery in mice. </w:t>
       </w:r>
       <w:r>
         <w:rPr>
-          <w:rFonts w:ascii="Times New Roman" w:hAnsi="Times New Roman" w:cs="Times New Roman"/>
           <w:i/>
           <w:iCs/>
         </w:rPr>
         <w:t>Molecular Metabolism</w:t>
       </w:r>
       <w:r>
-        <w:rPr>
-          <w:rFonts w:ascii="Times New Roman" w:hAnsi="Times New Roman" w:cs="Times New Roman"/>
-        </w:rPr>
         <w:t xml:space="preserve">, </w:t>
       </w:r>
       <w:r>
         <w:rPr>
-          <w:rFonts w:ascii="Times New Roman" w:hAnsi="Times New Roman" w:cs="Times New Roman"/>
           <w:i/>
           <w:iCs/>
         </w:rPr>
         <w:t>21</w:t>
       </w:r>
       <w:r>
-        <w:rPr>
-          <w:rFonts w:ascii="Times New Roman" w:hAnsi="Times New Roman" w:cs="Times New Roman"/>
-        </w:rPr>
         <w:t>, 13–21. https://doi.org/10.1016/j.molmet.2019.01.003</w:t>
       </w:r>
     </w:p>
     <w:p>
       <w:pPr>
         <w:pStyle w:val="Bibliography"/>
-        <w:rPr>
-          <w:rFonts w:ascii="Times New Roman" w:hAnsi="Times New Roman" w:cs="Times New Roman"/>
-        </w:rPr>
-      </w:pPr>
-      <w:r>
-        <w:rPr>
-          <w:rFonts w:ascii="Times New Roman" w:hAnsi="Times New Roman" w:cs="Times New Roman"/>
-        </w:rPr>
+      </w:pPr>
+      <w:r>
+        <w:t xml:space="preserve">Hsiao, E. C., Koniaris, L. G., Zimmers-Koniaris, T., Sebald, S. M., Huynh, T. V., &amp; Lee, S.-J. (2000). Characterization of Growth-Differentiation Factor 15, a Transforming Growth Factor </w:t>
+      </w:r>
+      <w:r>
+        <w:rPr>
+          <w:rFonts w:ascii="Segoe UI Symbol" w:hAnsi="Segoe UI Symbol" w:cs="Segoe UI Symbol"/>
+        </w:rPr>
+        <w:t>␤</w:t>
+      </w:r>
+      <w:r>
+        <w:t xml:space="preserve"> Superfamily Member Induced following Liver Injury. </w:t>
+      </w:r>
+      <w:r>
+        <w:rPr>
+          <w:i/>
+          <w:iCs/>
+        </w:rPr>
+        <w:t>MOL. CELL. BIOL.</w:t>
+      </w:r>
+      <w:r>
+        <w:t xml:space="preserve">, </w:t>
+      </w:r>
+      <w:r>
+        <w:rPr>
+          <w:i/>
+          <w:iCs/>
+        </w:rPr>
+        <w:t>20</w:t>
+      </w:r>
+      <w:r>
+        <w:t>, 10.</w:t>
+      </w:r>
+    </w:p>
+    <w:p>
+      <w:pPr>
+        <w:pStyle w:val="Bibliography"/>
+      </w:pPr>
+      <w:r>
         <w:t xml:space="preserve">Hsu, J.-Y., Crawley, S., Chen, M., Ayupova, D. A., Lindhout, D. A., Higbee, J., Kutach, A., Joo, W., Gao, Z., Fu, D., To, C., Mondal, K., Li, B., Kekatpure, A., Wang, M., Laird, T., Horner, G., Chan, J., McEntee, M., … Allan, B. B. (2017). Non-homeostatic body weight regulation through a brainstem-restricted receptor for GDF15. </w:t>
       </w:r>
       <w:r>
         <w:rPr>
-          <w:rFonts w:ascii="Times New Roman" w:hAnsi="Times New Roman" w:cs="Times New Roman"/>
           <w:i/>
           <w:iCs/>
         </w:rPr>
         <w:t>Nature</w:t>
       </w:r>
       <w:r>
-        <w:rPr>
-          <w:rFonts w:ascii="Times New Roman" w:hAnsi="Times New Roman" w:cs="Times New Roman"/>
-        </w:rPr>
         <w:t xml:space="preserve">, </w:t>
       </w:r>
       <w:r>
         <w:rPr>
-          <w:rFonts w:ascii="Times New Roman" w:hAnsi="Times New Roman" w:cs="Times New Roman"/>
           <w:i/>
           <w:iCs/>
         </w:rPr>
         <w:t>550</w:t>
       </w:r>
       <w:r>
-        <w:rPr>
-          <w:rFonts w:ascii="Times New Roman" w:hAnsi="Times New Roman" w:cs="Times New Roman"/>
-        </w:rPr>
         <w:t>(7675), 255–259. https://doi.org/10.1038/nature24042</w:t>
       </w:r>
     </w:p>
     <w:p>
       <w:pPr>
         <w:pStyle w:val="Bibliography"/>
-        <w:rPr>
-          <w:rFonts w:ascii="Times New Roman" w:hAnsi="Times New Roman" w:cs="Times New Roman"/>
-        </w:rPr>
-      </w:pPr>
-      <w:r>
-        <w:rPr>
-          <w:rFonts w:ascii="Times New Roman" w:hAnsi="Times New Roman" w:cs="Times New Roman"/>
-        </w:rPr>
+      </w:pPr>
+      <w:r>
         <w:t xml:space="preserve">Jacobsen, D. P., Røysland, R., Strand, H., Moe, K., Sugulle, M., Omland, T., &amp; Staff, A. C. (2022). Cardiovascular biomarkers in pregnancy with diabetes and associations to glucose control. </w:t>
       </w:r>
       <w:r>
         <w:rPr>
-          <w:rFonts w:ascii="Times New Roman" w:hAnsi="Times New Roman" w:cs="Times New Roman"/>
           <w:i/>
           <w:iCs/>
         </w:rPr>
         <w:t>Acta Diabetologica</w:t>
       </w:r>
       <w:r>
-        <w:rPr>
-          <w:rFonts w:ascii="Times New Roman" w:hAnsi="Times New Roman" w:cs="Times New Roman"/>
-        </w:rPr>
         <w:t xml:space="preserve">, </w:t>
       </w:r>
       <w:r>
         <w:rPr>
-          <w:rFonts w:ascii="Times New Roman" w:hAnsi="Times New Roman" w:cs="Times New Roman"/>
           <w:i/>
           <w:iCs/>
         </w:rPr>
         <w:t>59</w:t>
       </w:r>
       <w:r>
-        <w:rPr>
-          <w:rFonts w:ascii="Times New Roman" w:hAnsi="Times New Roman" w:cs="Times New Roman"/>
-        </w:rPr>
         <w:t>(9), 1229–1236. https://doi.org/10.1007/s00592-022-01916-w</w:t>
       </w:r>
     </w:p>
     <w:p>
       <w:pPr>
         <w:pStyle w:val="Bibliography"/>
-        <w:rPr>
-          <w:rFonts w:ascii="Times New Roman" w:hAnsi="Times New Roman" w:cs="Times New Roman"/>
-        </w:rPr>
-      </w:pPr>
-      <w:r>
-        <w:rPr>
-          <w:rFonts w:ascii="Times New Roman" w:hAnsi="Times New Roman" w:cs="Times New Roman"/>
-        </w:rPr>
+      </w:pPr>
+      <w:r>
         <w:t xml:space="preserve">Kempf, T., Eden, M., Strelau, J., Naguib, M., Willenbockel, C., Tongers, J., Heineke, J., Kotlarz, D., Xu, J., Molkentin, J. D., Niessen, H. W., Drexler, H., &amp; Wollert, K. C. (2006). The transforming growth factor-beta superfamily member growth-differentiation factor-15 </w:t>
       </w:r>
       <w:r>
-        <w:rPr>
-          <w:rFonts w:ascii="Times New Roman" w:hAnsi="Times New Roman" w:cs="Times New Roman"/>
-        </w:rPr>
         <w:lastRenderedPageBreak/>
         <w:t xml:space="preserve">protects the heart from ischemia/reperfusion injury. </w:t>
       </w:r>
       <w:r>
         <w:rPr>
-          <w:rFonts w:ascii="Times New Roman" w:hAnsi="Times New Roman" w:cs="Times New Roman"/>
           <w:i/>
           <w:iCs/>
         </w:rPr>
         <w:t>Circulation Research</w:t>
       </w:r>
       <w:r>
-        <w:rPr>
-          <w:rFonts w:ascii="Times New Roman" w:hAnsi="Times New Roman" w:cs="Times New Roman"/>
-        </w:rPr>
         <w:t xml:space="preserve">, </w:t>
       </w:r>
       <w:r>
         <w:rPr>
-          <w:rFonts w:ascii="Times New Roman" w:hAnsi="Times New Roman" w:cs="Times New Roman"/>
           <w:i/>
           <w:iCs/>
         </w:rPr>
         <w:t>98</w:t>
       </w:r>
       <w:r>
-        <w:rPr>
-          <w:rFonts w:ascii="Times New Roman" w:hAnsi="Times New Roman" w:cs="Times New Roman"/>
-        </w:rPr>
         <w:t>(3), 351–360. https://doi.org/10.1161/01.RES.0000202805.73038.48</w:t>
       </w:r>
     </w:p>
     <w:p>
       <w:pPr>
         <w:pStyle w:val="Bibliography"/>
-        <w:rPr>
-          <w:rFonts w:ascii="Times New Roman" w:hAnsi="Times New Roman" w:cs="Times New Roman"/>
-        </w:rPr>
-      </w:pPr>
-      <w:r>
-        <w:rPr>
-          <w:rFonts w:ascii="Times New Roman" w:hAnsi="Times New Roman" w:cs="Times New Roman"/>
-        </w:rPr>
+      </w:pPr>
+      <w:r>
         <w:t xml:space="preserve">Klein, A. B., Nicolaisen, T. S., Ørtenblad, N., Gejl, K. D., Jensen, R., Fritzen, A. M., Larsen, E. L., Karstoft, K., Poulsen, H. E., Morville, T., Sahl, R. E., Helge, J. W., Lund, J., Falk, S., Lyngbæk, M., Ellingsgaard, H., Pedersen, B. K., Lu, W., Finan, B., … Clemmensen, C. (2021). Pharmacological but not physiological GDF15 suppresses feeding and the motivation to exercise. </w:t>
       </w:r>
       <w:r>
         <w:rPr>
-          <w:rFonts w:ascii="Times New Roman" w:hAnsi="Times New Roman" w:cs="Times New Roman"/>
           <w:i/>
           <w:iCs/>
         </w:rPr>
         <w:t>Nature Communications</w:t>
       </w:r>
       <w:r>
-        <w:rPr>
-          <w:rFonts w:ascii="Times New Roman" w:hAnsi="Times New Roman" w:cs="Times New Roman"/>
-        </w:rPr>
         <w:t xml:space="preserve">, </w:t>
       </w:r>
       <w:r>
         <w:rPr>
-          <w:rFonts w:ascii="Times New Roman" w:hAnsi="Times New Roman" w:cs="Times New Roman"/>
           <w:i/>
           <w:iCs/>
         </w:rPr>
         <w:t>12</w:t>
       </w:r>
       <w:r>
-        <w:rPr>
-          <w:rFonts w:ascii="Times New Roman" w:hAnsi="Times New Roman" w:cs="Times New Roman"/>
-        </w:rPr>
         <w:t>, 1041. https://doi.org/10.1038/s41467-021-21309-x</w:t>
       </w:r>
     </w:p>
     <w:p>
       <w:pPr>
         <w:pStyle w:val="Bibliography"/>
-        <w:rPr>
-          <w:rFonts w:ascii="Times New Roman" w:hAnsi="Times New Roman" w:cs="Times New Roman"/>
-        </w:rPr>
-      </w:pPr>
-      <w:r>
-        <w:rPr>
-          <w:rFonts w:ascii="Times New Roman" w:hAnsi="Times New Roman" w:cs="Times New Roman"/>
-        </w:rPr>
+      </w:pPr>
+      <w:r>
         <w:t xml:space="preserve">Macia, L., Tsai, V. W.-W., Nguyen, A. D., Johnen, H., Kuffner, T., Shi, Y.-C., Lin, S., Herzog, H., Brown, D. A., Breit, S. N., &amp; Sainsbury, A. (2012). Macrophage Inhibitory Cytokine 1 (MIC-1/GDF15) Decreases Food Intake, Body Weight and Improves Glucose Tolerance in Mice on Normal &amp; Obesogenic Diets. </w:t>
       </w:r>
       <w:r>
         <w:rPr>
-          <w:rFonts w:ascii="Times New Roman" w:hAnsi="Times New Roman" w:cs="Times New Roman"/>
           <w:i/>
           <w:iCs/>
         </w:rPr>
         <w:t>PLoS ONE</w:t>
       </w:r>
       <w:r>
-        <w:rPr>
-          <w:rFonts w:ascii="Times New Roman" w:hAnsi="Times New Roman" w:cs="Times New Roman"/>
-        </w:rPr>
         <w:t xml:space="preserve">, </w:t>
       </w:r>
       <w:r>
         <w:rPr>
-          <w:rFonts w:ascii="Times New Roman" w:hAnsi="Times New Roman" w:cs="Times New Roman"/>
           <w:i/>
           <w:iCs/>
         </w:rPr>
         <w:t>7</w:t>
       </w:r>
       <w:r>
-        <w:rPr>
-          <w:rFonts w:ascii="Times New Roman" w:hAnsi="Times New Roman" w:cs="Times New Roman"/>
-        </w:rPr>
         <w:t>(4), e34868. https://doi.org/10.1371/journal.pone.0034868</w:t>
       </w:r>
     </w:p>
     <w:p>
       <w:pPr>
         <w:pStyle w:val="Bibliography"/>
-        <w:rPr>
-          <w:rFonts w:ascii="Times New Roman" w:hAnsi="Times New Roman" w:cs="Times New Roman"/>
-        </w:rPr>
-      </w:pPr>
-      <w:r>
-        <w:rPr>
-          <w:rFonts w:ascii="Times New Roman" w:hAnsi="Times New Roman" w:cs="Times New Roman"/>
-        </w:rPr>
+      </w:pPr>
+      <w:r>
         <w:t xml:space="preserve">Marjono, A. B., Brown, D. A., Horton, K. E., Wallace, E. M., Breit, S. N., &amp; Manuelpillai, U. (2003). Macrophage Inhibitory Cytokine-1 in Gestational Tissues and Maternal Serum in Normal and Pre-eclamptic Pregnancy. </w:t>
       </w:r>
       <w:r>
         <w:rPr>
-          <w:rFonts w:ascii="Times New Roman" w:hAnsi="Times New Roman" w:cs="Times New Roman"/>
           <w:i/>
           <w:iCs/>
         </w:rPr>
         <w:t>Placenta</w:t>
       </w:r>
       <w:r>
-        <w:rPr>
-          <w:rFonts w:ascii="Times New Roman" w:hAnsi="Times New Roman" w:cs="Times New Roman"/>
-        </w:rPr>
         <w:t xml:space="preserve">, </w:t>
       </w:r>
       <w:r>
         <w:rPr>
-          <w:rFonts w:ascii="Times New Roman" w:hAnsi="Times New Roman" w:cs="Times New Roman"/>
           <w:i/>
           <w:iCs/>
         </w:rPr>
         <w:t>24</w:t>
       </w:r>
       <w:r>
-        <w:rPr>
-          <w:rFonts w:ascii="Times New Roman" w:hAnsi="Times New Roman" w:cs="Times New Roman"/>
-        </w:rPr>
         <w:t>(1), 100–106. https://doi.org/10.1053/plac.2002.0881</w:t>
       </w:r>
     </w:p>
     <w:p>
       <w:pPr>
         <w:pStyle w:val="Bibliography"/>
-        <w:rPr>
-          <w:rFonts w:ascii="Times New Roman" w:hAnsi="Times New Roman" w:cs="Times New Roman"/>
-        </w:rPr>
-      </w:pPr>
-      <w:r>
-        <w:rPr>
-          <w:rFonts w:ascii="Times New Roman" w:hAnsi="Times New Roman" w:cs="Times New Roman"/>
-        </w:rPr>
+      </w:pPr>
+      <w:r>
         <w:t xml:space="preserve">Moore, A. G., Brown, D. A., Fairlie, W. D., Bauskin, A. R., Brown, P. K., Munier, M. L., Russell, P. K., Salamonsen, L. A., Wallace, E. M., &amp; Breit, S. N. (2000). The transforming growth factor-ss superfamily cytokine macrophage inhibitory cytokine-1 is present in high concentrations in the serum of pregnant women. </w:t>
       </w:r>
       <w:r>
         <w:rPr>
-          <w:rFonts w:ascii="Times New Roman" w:hAnsi="Times New Roman" w:cs="Times New Roman"/>
           <w:i/>
           <w:iCs/>
         </w:rPr>
         <w:t>The Journal of Clinical Endocrinology and Metabolism</w:t>
       </w:r>
       <w:r>
-        <w:rPr>
-          <w:rFonts w:ascii="Times New Roman" w:hAnsi="Times New Roman" w:cs="Times New Roman"/>
-        </w:rPr>
         <w:t xml:space="preserve">, </w:t>
       </w:r>
       <w:r>
         <w:rPr>
-          <w:rFonts w:ascii="Times New Roman" w:hAnsi="Times New Roman" w:cs="Times New Roman"/>
           <w:i/>
           <w:iCs/>
         </w:rPr>
         <w:t>85</w:t>
       </w:r>
       <w:r>
-        <w:rPr>
-          <w:rFonts w:ascii="Times New Roman" w:hAnsi="Times New Roman" w:cs="Times New Roman"/>
-        </w:rPr>
         <w:t>(12), 4781–4788. https://doi.org/10.1210/jcem.85.12.7007</w:t>
       </w:r>
     </w:p>
     <w:p>
       <w:pPr>
         <w:pStyle w:val="Bibliography"/>
-        <w:rPr>
-          <w:rFonts w:ascii="Times New Roman" w:hAnsi="Times New Roman" w:cs="Times New Roman"/>
-        </w:rPr>
-      </w:pPr>
-      <w:r>
-        <w:rPr>
-          <w:rFonts w:ascii="Times New Roman" w:hAnsi="Times New Roman" w:cs="Times New Roman"/>
-        </w:rPr>
+      </w:pPr>
+      <w:r>
         <w:lastRenderedPageBreak/>
+        <w:t xml:space="preserve">Mullican, S. E., Lin-Schmidt, X., Chin, C.-N., Chavez, J. A., Furman, J. L., Armstrong, A. A., Beck, S. C., South, V. J., Dinh, T. Q., Cash-Mason, T. D., Cavanaugh, C. R., Nelson, S., Huang, C., Hunter, M. J., &amp; Rangwala, S. M. (2017). GFRAL is the receptor for GDF15 and the ligand promotes weight loss in mice and nonhuman primates. </w:t>
+      </w:r>
+      <w:r>
+        <w:rPr>
+          <w:i/>
+          <w:iCs/>
+        </w:rPr>
+        <w:t>Nature Medicine</w:t>
+      </w:r>
+      <w:r>
+        <w:t xml:space="preserve">, </w:t>
+      </w:r>
+      <w:r>
+        <w:rPr>
+          <w:i/>
+          <w:iCs/>
+        </w:rPr>
+        <w:t>23</w:t>
+      </w:r>
+      <w:r>
+        <w:t>(10), 1150–1157. https://doi.org/10.1038/nm.4392</w:t>
+      </w:r>
+    </w:p>
+    <w:p>
+      <w:pPr>
+        <w:pStyle w:val="Bibliography"/>
+      </w:pPr>
+      <w:r>
         <w:t xml:space="preserve">Ost, M., Igual Gil, C., Coleman, V., Keipert, S., Efstathiou, S., Vidic, V., Weyers, M., &amp; Klaus, S. (2020). Muscle-derived GDF15 drives diurnal anorexia and systemic metabolic remodeling during mitochondrial stress. </w:t>
       </w:r>
       <w:r>
         <w:rPr>
-          <w:rFonts w:ascii="Times New Roman" w:hAnsi="Times New Roman" w:cs="Times New Roman"/>
           <w:i/>
           <w:iCs/>
         </w:rPr>
         <w:t>EMBO Reports</w:t>
       </w:r>
       <w:r>
-        <w:rPr>
-          <w:rFonts w:ascii="Times New Roman" w:hAnsi="Times New Roman" w:cs="Times New Roman"/>
-        </w:rPr>
         <w:t xml:space="preserve">, </w:t>
       </w:r>
       <w:r>
         <w:rPr>
-          <w:rFonts w:ascii="Times New Roman" w:hAnsi="Times New Roman" w:cs="Times New Roman"/>
           <w:i/>
           <w:iCs/>
         </w:rPr>
         <w:t>21</w:t>
       </w:r>
       <w:r>
-        <w:rPr>
-          <w:rFonts w:ascii="Times New Roman" w:hAnsi="Times New Roman" w:cs="Times New Roman"/>
-        </w:rPr>
         <w:t>(3), e48804. https://doi.org/10.15252/embr.201948804</w:t>
       </w:r>
     </w:p>
     <w:p>
       <w:pPr>
         <w:pStyle w:val="Bibliography"/>
-        <w:rPr>
-          <w:rFonts w:ascii="Times New Roman" w:hAnsi="Times New Roman" w:cs="Times New Roman"/>
-        </w:rPr>
-      </w:pPr>
-      <w:r>
-        <w:rPr>
-          <w:rFonts w:ascii="Times New Roman" w:hAnsi="Times New Roman" w:cs="Times New Roman"/>
-        </w:rPr>
+      </w:pPr>
+      <w:r>
         <w:t xml:space="preserve">Patel, S., Alvarez-Guaita, A., Melvin, A., Rimmington, D., Dattilo, A., Miedzybrodzka, E. L., Cimino, I., Maurin, A.-C., Roberts, G. P., Meek, C. L., Virtue, S., Sparks, L. M., Parsons, S. A., Redman, L. M., Bray, G. A., Liou, A. P., Woods, R. M., Parry, S. A., Jeppesen, P. B., … O’Rahilly, S. (2019). GDF15 Provides an Endocrine Signal of Nutritional Stress in Mice and Humans. </w:t>
       </w:r>
       <w:r>
         <w:rPr>
-          <w:rFonts w:ascii="Times New Roman" w:hAnsi="Times New Roman" w:cs="Times New Roman"/>
           <w:i/>
           <w:iCs/>
         </w:rPr>
         <w:t>Cell Metabolism</w:t>
       </w:r>
       <w:r>
-        <w:rPr>
-          <w:rFonts w:ascii="Times New Roman" w:hAnsi="Times New Roman" w:cs="Times New Roman"/>
-        </w:rPr>
         <w:t xml:space="preserve">, </w:t>
       </w:r>
       <w:r>
         <w:rPr>
-          <w:rFonts w:ascii="Times New Roman" w:hAnsi="Times New Roman" w:cs="Times New Roman"/>
           <w:i/>
           <w:iCs/>
         </w:rPr>
         <w:t>29</w:t>
       </w:r>
       <w:r>
-        <w:rPr>
-          <w:rFonts w:ascii="Times New Roman" w:hAnsi="Times New Roman" w:cs="Times New Roman"/>
-        </w:rPr>
         <w:t>(3), 707-718.e8. https://doi.org/10.1016/j.cmet.2018.12.016</w:t>
       </w:r>
     </w:p>
     <w:p>
       <w:pPr>
         <w:pStyle w:val="Bibliography"/>
-        <w:rPr>
-          <w:rFonts w:ascii="Times New Roman" w:hAnsi="Times New Roman" w:cs="Times New Roman"/>
-        </w:rPr>
-      </w:pPr>
-      <w:r>
-        <w:rPr>
-          <w:rFonts w:ascii="Times New Roman" w:hAnsi="Times New Roman" w:cs="Times New Roman"/>
-        </w:rPr>
+      </w:pPr>
+      <w:r>
         <w:t xml:space="preserve">Petry, C. J., Ong, K. K., Burling, K. A., Barker, P., Goodburn, S. F., Perry, J. R. B., Acerini, C. L., Hughes, I. A., Painter, R. C., Afink, G. B., Dunger, D. B., &amp; O’Rahilly, S. (2018). Associations of vomiting and antiemetic use in pregnancy with levels of circulating GDF15 early in the second trimester: A nested case-control study. </w:t>
       </w:r>
       <w:r>
         <w:rPr>
-          <w:rFonts w:ascii="Times New Roman" w:hAnsi="Times New Roman" w:cs="Times New Roman"/>
           <w:i/>
           <w:iCs/>
         </w:rPr>
         <w:t>Wellcome Open Research</w:t>
       </w:r>
       <w:r>
-        <w:rPr>
-          <w:rFonts w:ascii="Times New Roman" w:hAnsi="Times New Roman" w:cs="Times New Roman"/>
-        </w:rPr>
         <w:t xml:space="preserve">, </w:t>
       </w:r>
       <w:r>
         <w:rPr>
-          <w:rFonts w:ascii="Times New Roman" w:hAnsi="Times New Roman" w:cs="Times New Roman"/>
           <w:i/>
           <w:iCs/>
         </w:rPr>
         <w:t>3</w:t>
       </w:r>
       <w:r>
-        <w:rPr>
-          <w:rFonts w:ascii="Times New Roman" w:hAnsi="Times New Roman" w:cs="Times New Roman"/>
-        </w:rPr>
         <w:t>, 123. https://doi.org/10.12688/wellcomeopenres.14818.1</w:t>
       </w:r>
     </w:p>
     <w:p>
       <w:pPr>
         <w:pStyle w:val="Bibliography"/>
-        <w:rPr>
-          <w:rFonts w:ascii="Times New Roman" w:hAnsi="Times New Roman" w:cs="Times New Roman"/>
-        </w:rPr>
-      </w:pPr>
-      <w:r>
-        <w:rPr>
-          <w:rFonts w:ascii="Times New Roman" w:hAnsi="Times New Roman" w:cs="Times New Roman"/>
-        </w:rPr>
+      </w:pPr>
+      <w:r>
         <w:t xml:space="preserve">R Core Team. (2021). </w:t>
       </w:r>
       <w:r>
         <w:rPr>
-          <w:rFonts w:ascii="Times New Roman" w:hAnsi="Times New Roman" w:cs="Times New Roman"/>
           <w:i/>
           <w:iCs/>
         </w:rPr>
         <w:t>R: A Language and Environment for Statistical Computing</w:t>
       </w:r>
       <w:r>
-        <w:rPr>
-          <w:rFonts w:ascii="Times New Roman" w:hAnsi="Times New Roman" w:cs="Times New Roman"/>
-        </w:rPr>
         <w:t>. R Foundation for Statistical Computing. https://www.R-project.org/</w:t>
       </w:r>
     </w:p>
     <w:p>
       <w:pPr>
         <w:pStyle w:val="Bibliography"/>
-        <w:rPr>
-          <w:rFonts w:ascii="Times New Roman" w:hAnsi="Times New Roman" w:cs="Times New Roman"/>
-        </w:rPr>
-      </w:pPr>
-      <w:r>
-        <w:rPr>
-          <w:rFonts w:ascii="Times New Roman" w:hAnsi="Times New Roman" w:cs="Times New Roman"/>
-        </w:rPr>
+      </w:pPr>
+      <w:r>
+        <w:lastRenderedPageBreak/>
         <w:t xml:space="preserve">Sugulle, M., Dechend, R., Herse, F., Weedon-Fekjaer, M. S., Johnsen, G. M., Brosnihan, K. B., Anton, L., Luft, F. C., Wollert, K. C., Kempf, T., &amp; Staff, A. C. (2009). Circulating and Placental Growth-Differentiation Factor 15 in Preeclampsia and in Pregnancy Complicated by Diabetes Mellitus. </w:t>
       </w:r>
       <w:r>
         <w:rPr>
-          <w:rFonts w:ascii="Times New Roman" w:hAnsi="Times New Roman" w:cs="Times New Roman"/>
           <w:i/>
           <w:iCs/>
         </w:rPr>
         <w:t>Hypertension</w:t>
       </w:r>
       <w:r>
-        <w:rPr>
-          <w:rFonts w:ascii="Times New Roman" w:hAnsi="Times New Roman" w:cs="Times New Roman"/>
-        </w:rPr>
         <w:t xml:space="preserve">, </w:t>
       </w:r>
       <w:r>
         <w:rPr>
-          <w:rFonts w:ascii="Times New Roman" w:hAnsi="Times New Roman" w:cs="Times New Roman"/>
           <w:i/>
           <w:iCs/>
         </w:rPr>
         <w:t>54</w:t>
       </w:r>
       <w:r>
-        <w:rPr>
-          <w:rFonts w:ascii="Times New Roman" w:hAnsi="Times New Roman" w:cs="Times New Roman"/>
-        </w:rPr>
         <w:t>(1), 106–112. https://doi.org/10.1161/HYPERTENSIONAHA.109.130583</w:t>
       </w:r>
     </w:p>
     <w:p>
       <w:pPr>
         <w:pStyle w:val="Bibliography"/>
-        <w:rPr>
-          <w:rFonts w:ascii="Times New Roman" w:hAnsi="Times New Roman" w:cs="Times New Roman"/>
-        </w:rPr>
-      </w:pPr>
-      <w:r>
-        <w:rPr>
-          <w:rFonts w:ascii="Times New Roman" w:hAnsi="Times New Roman" w:cs="Times New Roman"/>
-        </w:rPr>
+      </w:pPr>
+      <w:r>
+        <w:t xml:space="preserve">Suriben, R., Chen, M., Higbee, J., Oeffinger, J., Ventura, R., Li, B., Mondal, K., Gao, Z., Ayupova, D., Taskar, P., Li, D., Starck, S. R., Chen, H.-I. H., McEntee, M., Katewa, S. D., Phung, V., Wang, M., Kekatpure, A., Lakshminarasimhan, D., … Allan, B. B. (2020). Antibody-mediated inhibition of GDF15-GFRAL activity reverses cancer cachexia in mice. </w:t>
+      </w:r>
+      <w:r>
+        <w:rPr>
+          <w:i/>
+          <w:iCs/>
+        </w:rPr>
+        <w:t>Nature Medicine</w:t>
+      </w:r>
+      <w:r>
+        <w:t xml:space="preserve">, </w:t>
+      </w:r>
+      <w:r>
+        <w:rPr>
+          <w:i/>
+          <w:iCs/>
+        </w:rPr>
+        <w:t>26</w:t>
+      </w:r>
+      <w:r>
+        <w:t>(8), 1264–1270. https://doi.org/10.1038/s41591-020-0945-x</w:t>
+      </w:r>
+    </w:p>
+    <w:p>
+      <w:pPr>
+        <w:pStyle w:val="Bibliography"/>
+      </w:pPr>
+      <w:r>
+        <w:t xml:space="preserve">Tong, S., Marjono, B., Brown, D. A., Mulvey, S., Breit, S. N., Manuelpillai, U., &amp; Wallace, E. M. (2004). Serum concentrations of macrophage inhibitory cytokine 1 (MIC 1) as a predictor of miscarriage. </w:t>
+      </w:r>
+      <w:r>
+        <w:rPr>
+          <w:i/>
+          <w:iCs/>
+        </w:rPr>
+        <w:t>The Lancet</w:t>
+      </w:r>
+      <w:r>
+        <w:t xml:space="preserve">, </w:t>
+      </w:r>
+      <w:r>
+        <w:rPr>
+          <w:i/>
+          <w:iCs/>
+        </w:rPr>
+        <w:t>363</w:t>
+      </w:r>
+      <w:r>
+        <w:t>(9403), 129–130. https://doi.org/10.1016/S0140-6736(03)15265-8</w:t>
+      </w:r>
+    </w:p>
+    <w:p>
+      <w:pPr>
+        <w:pStyle w:val="Bibliography"/>
+      </w:pPr>
+      <w:r>
+        <w:t xml:space="preserve">Tsai, V. W.-W., Zhang, H. P., Manandhar, R., Schofield, P., Christ, D., Lee-Ng, K. K. M., Lebhar, H., Marquis, C. P., Husaini, Y., Brown, D. A., &amp; Breit, S. N. (2019). GDF15 mediates adiposity resistance through actions on GFRAL neurons in the hindbrain AP/NTS. </w:t>
+      </w:r>
+      <w:r>
+        <w:rPr>
+          <w:i/>
+          <w:iCs/>
+        </w:rPr>
+        <w:t>International Journal of Obesity</w:t>
+      </w:r>
+      <w:r>
+        <w:t xml:space="preserve">, </w:t>
+      </w:r>
+      <w:r>
+        <w:rPr>
+          <w:i/>
+          <w:iCs/>
+        </w:rPr>
+        <w:t>43</w:t>
+      </w:r>
+      <w:r>
+        <w:t>(12), Article 12. https://doi.org/10.1038/s41366-019-0365-5</w:t>
+      </w:r>
+    </w:p>
+    <w:p>
+      <w:pPr>
+        <w:pStyle w:val="Bibliography"/>
+      </w:pPr>
+      <w:r>
+        <w:t xml:space="preserve">Wang, P., Ma, W., Zhou, Y., Zhao, Y., Shi, H., Yang, Q., &amp; Zhang, Y. (2020). Circulating metal concentrations, inflammatory cytokines and gestational weight gain: Shanghai MCPC cohort. </w:t>
+      </w:r>
+      <w:r>
+        <w:rPr>
+          <w:i/>
+          <w:iCs/>
+        </w:rPr>
+        <w:t>Ecotoxicology and Environmental Safety</w:t>
+      </w:r>
+      <w:r>
+        <w:t xml:space="preserve">, </w:t>
+      </w:r>
+      <w:r>
+        <w:rPr>
+          <w:i/>
+          <w:iCs/>
+        </w:rPr>
+        <w:t>199</w:t>
+      </w:r>
+      <w:r>
+        <w:t>, 110697. https://doi.org/10.1016/j.ecoenv.2020.110697</w:t>
+      </w:r>
+    </w:p>
+    <w:p>
+      <w:pPr>
+        <w:pStyle w:val="Bibliography"/>
+      </w:pPr>
+      <w:r>
         <w:lastRenderedPageBreak/>
-        <w:t xml:space="preserve">Suriben, R., Chen, M., Higbee, J., Oeffinger, J., Ventura, R., Li, B., Mondal, K., Gao, Z., Ayupova, D., Taskar, P., Li, D., Starck, S. R., Chen, H.-I. H., McEntee, M., Katewa, S. D., Phung, V., Wang, M., Kekatpure, A., Lakshminarasimhan, D., … Allan, B. B. (2020). Antibody-mediated inhibition of GDF15-GFRAL activity reverses cancer cachexia in mice. </w:t>
-      </w:r>
-      <w:r>
-        <w:rPr>
-          <w:rFonts w:ascii="Times New Roman" w:hAnsi="Times New Roman" w:cs="Times New Roman"/>
-          <w:i/>
-          <w:iCs/>
-        </w:rPr>
-        <w:t>Nature Medicine</w:t>
-      </w:r>
-      <w:r>
-        <w:rPr>
-          <w:rFonts w:ascii="Times New Roman" w:hAnsi="Times New Roman" w:cs="Times New Roman"/>
-        </w:rPr>
+        <w:t xml:space="preserve">Welsh, P., Kimenai, D. M., Marioni, R. E., Hayward, C., Campbell, A., Porteous, D., Mills, N. L., O’Rahilly, S., &amp; Sattar, N. (2022). Reference ranges for GDF-15, and risk factors associated with GDF-15, in a large general population cohort. </w:t>
+      </w:r>
+      <w:r>
+        <w:rPr>
+          <w:i/>
+          <w:iCs/>
+        </w:rPr>
+        <w:t>Clinical Chemistry and Laboratory Medicine (CCLM)</w:t>
+      </w:r>
+      <w:r>
+        <w:t>. https://doi.org/10.1515/cclm-2022-0135</w:t>
+      </w:r>
+    </w:p>
+    <w:p>
+      <w:pPr>
+        <w:pStyle w:val="Bibliography"/>
+      </w:pPr>
+      <w:r>
+        <w:t xml:space="preserve">Wischhusen, J., Melero, I., &amp; Fridman, W. H. (2020). Growth/Differentiation Factor-15 (GDF-15): From Biomarker to Novel Targetable Immune Checkpoint. </w:t>
+      </w:r>
+      <w:r>
+        <w:rPr>
+          <w:i/>
+          <w:iCs/>
+        </w:rPr>
+        <w:t>Frontiers in Immunology</w:t>
+      </w:r>
+      <w:r>
         <w:t xml:space="preserve">, </w:t>
       </w:r>
       <w:r>
         <w:rPr>
-          <w:rFonts w:ascii="Times New Roman" w:hAnsi="Times New Roman" w:cs="Times New Roman"/>
-          <w:i/>
-          <w:iCs/>
-        </w:rPr>
-        <w:t>26</w:t>
-      </w:r>
-      <w:r>
-        <w:rPr>
-          <w:rFonts w:ascii="Times New Roman" w:hAnsi="Times New Roman" w:cs="Times New Roman"/>
-        </w:rPr>
-        <w:t>(8), 1264–1270. https://doi.org/10.1038/s41591-020-0945-x</w:t>
+          <w:i/>
+          <w:iCs/>
+        </w:rPr>
+        <w:t>11</w:t>
+      </w:r>
+      <w:r>
+        <w:t>. https://www.frontiersin.org/articles/10.3389/fimmu.2020.00951</w:t>
       </w:r>
     </w:p>
     <w:p>
       <w:pPr>
         <w:pStyle w:val="Bibliography"/>
-        <w:rPr>
-          <w:rFonts w:ascii="Times New Roman" w:hAnsi="Times New Roman" w:cs="Times New Roman"/>
-        </w:rPr>
-      </w:pPr>
-      <w:r>
-        <w:rPr>
-          <w:rFonts w:ascii="Times New Roman" w:hAnsi="Times New Roman" w:cs="Times New Roman"/>
-        </w:rPr>
-        <w:t xml:space="preserve">Tong, S., Marjono, B., Brown, D. A., Mulvey, S., Breit, S. N., Manuelpillai, U., &amp; Wallace, E. M. (2004). Serum concentrations of macrophage inhibitory cytokine 1 (MIC 1) as a predictor of miscarriage. </w:t>
-      </w:r>
-      <w:r>
-        <w:rPr>
-          <w:rFonts w:ascii="Times New Roman" w:hAnsi="Times New Roman" w:cs="Times New Roman"/>
-          <w:i/>
-          <w:iCs/>
-        </w:rPr>
-        <w:t>The Lancet</w:t>
-      </w:r>
-      <w:r>
-        <w:rPr>
-          <w:rFonts w:ascii="Times New Roman" w:hAnsi="Times New Roman" w:cs="Times New Roman"/>
-        </w:rPr>
+      </w:pPr>
+      <w:r>
+        <w:t xml:space="preserve">Yakut, K., Öcal, D. F., Öztürk, F. H., Öztürk, M., Oğuz, Y., Sınacı, S., &amp; Çağlar, T. (2021). Is GDF-15 level associated with gestational diabetes mellitus and adverse perinatal outcomes? </w:t>
+      </w:r>
+      <w:r>
+        <w:rPr>
+          <w:i/>
+          <w:iCs/>
+        </w:rPr>
+        <w:t>Taiwanese Journal of Obstetrics and Gynecology</w:t>
+      </w:r>
+      <w:r>
         <w:t xml:space="preserve">, </w:t>
       </w:r>
       <w:r>
         <w:rPr>
-          <w:rFonts w:ascii="Times New Roman" w:hAnsi="Times New Roman" w:cs="Times New Roman"/>
-          <w:i/>
-          <w:iCs/>
-        </w:rPr>
-        <w:t>363</w:t>
-      </w:r>
-      <w:r>
-        <w:rPr>
-          <w:rFonts w:ascii="Times New Roman" w:hAnsi="Times New Roman" w:cs="Times New Roman"/>
-        </w:rPr>
-        <w:t>(9403), 129–130. https://doi.org/10.1016/S0140-6736(03)15265-8</w:t>
-      </w:r>
-    </w:p>
-    <w:p>
-      <w:pPr>
-        <w:pStyle w:val="Bibliography"/>
-        <w:rPr>
-          <w:rFonts w:ascii="Times New Roman" w:hAnsi="Times New Roman" w:cs="Times New Roman"/>
-        </w:rPr>
-      </w:pPr>
-      <w:r>
-        <w:rPr>
-          <w:rFonts w:ascii="Times New Roman" w:hAnsi="Times New Roman" w:cs="Times New Roman"/>
-        </w:rPr>
-        <w:t xml:space="preserve">Tsai, V. W.-W., Zhang, H. P., Manandhar, R., Schofield, P., Christ, D., Lee-Ng, K. K. M., Lebhar, H., Marquis, C. P., Husaini, Y., Brown, D. A., &amp; Breit, S. N. (2019). GDF15 mediates adiposity resistance through actions on GFRAL neurons in the hindbrain AP/NTS. </w:t>
-      </w:r>
-      <w:r>
-        <w:rPr>
-          <w:rFonts w:ascii="Times New Roman" w:hAnsi="Times New Roman" w:cs="Times New Roman"/>
-          <w:i/>
-          <w:iCs/>
-        </w:rPr>
-        <w:t>International Journal of Obesity</w:t>
-      </w:r>
-      <w:r>
-        <w:rPr>
-          <w:rFonts w:ascii="Times New Roman" w:hAnsi="Times New Roman" w:cs="Times New Roman"/>
-        </w:rPr>
-        <w:t xml:space="preserve">, </w:t>
-      </w:r>
-      <w:r>
-        <w:rPr>
-          <w:rFonts w:ascii="Times New Roman" w:hAnsi="Times New Roman" w:cs="Times New Roman"/>
-          <w:i/>
-          <w:iCs/>
-        </w:rPr>
-        <w:t>43</w:t>
-      </w:r>
-      <w:r>
-        <w:rPr>
-          <w:rFonts w:ascii="Times New Roman" w:hAnsi="Times New Roman" w:cs="Times New Roman"/>
-        </w:rPr>
-        <w:t>(12), Article 12. https://doi.org/10.1038/s41366-019-0365-5</w:t>
-      </w:r>
-    </w:p>
-    <w:p>
-      <w:pPr>
-        <w:pStyle w:val="Bibliography"/>
-        <w:rPr>
-          <w:rFonts w:ascii="Times New Roman" w:hAnsi="Times New Roman" w:cs="Times New Roman"/>
-        </w:rPr>
-      </w:pPr>
-      <w:r>
-        <w:rPr>
-          <w:rFonts w:ascii="Times New Roman" w:hAnsi="Times New Roman" w:cs="Times New Roman"/>
-        </w:rPr>
-        <w:t xml:space="preserve">Wang, P., Ma, W., Zhou, Y., Zhao, Y., Shi, H., Yang, Q., &amp; Zhang, Y. (2020). Circulating metal concentrations, inflammatory cytokines and gestational weight gain: Shanghai MCPC cohort. </w:t>
-      </w:r>
-      <w:r>
-        <w:rPr>
-          <w:rFonts w:ascii="Times New Roman" w:hAnsi="Times New Roman" w:cs="Times New Roman"/>
-          <w:i/>
-          <w:iCs/>
-        </w:rPr>
-        <w:t>Ecotoxicology and Environmental Safety</w:t>
-      </w:r>
-      <w:r>
-        <w:rPr>
-          <w:rFonts w:ascii="Times New Roman" w:hAnsi="Times New Roman" w:cs="Times New Roman"/>
-        </w:rPr>
-        <w:t xml:space="preserve">, </w:t>
-      </w:r>
-      <w:r>
-        <w:rPr>
-          <w:rFonts w:ascii="Times New Roman" w:hAnsi="Times New Roman" w:cs="Times New Roman"/>
-          <w:i/>
-          <w:iCs/>
-        </w:rPr>
-        <w:t>199</w:t>
-      </w:r>
-      <w:r>
-        <w:rPr>
-          <w:rFonts w:ascii="Times New Roman" w:hAnsi="Times New Roman" w:cs="Times New Roman"/>
-        </w:rPr>
-        <w:t>, 110697. https://doi.org/10.1016/j.ecoenv.2020.110697</w:t>
-      </w:r>
-    </w:p>
-    <w:p>
-      <w:pPr>
-        <w:pStyle w:val="Bibliography"/>
-        <w:rPr>
-          <w:rFonts w:ascii="Times New Roman" w:hAnsi="Times New Roman" w:cs="Times New Roman"/>
-        </w:rPr>
-      </w:pPr>
-      <w:r>
-        <w:rPr>
-          <w:rFonts w:ascii="Times New Roman" w:hAnsi="Times New Roman" w:cs="Times New Roman"/>
-        </w:rPr>
-        <w:t xml:space="preserve">Welsh, P., Kimenai, D. M., Marioni, R. E., Hayward, C., Campbell, A., Porteous, D., Mills, N. L., O’Rahilly, S., &amp; Sattar, N. (2022). Reference ranges for GDF-15, and risk factors associated with GDF-15, in a large general population cohort. </w:t>
-      </w:r>
-      <w:r>
-        <w:rPr>
-          <w:rFonts w:ascii="Times New Roman" w:hAnsi="Times New Roman" w:cs="Times New Roman"/>
-          <w:i/>
-          <w:iCs/>
-        </w:rPr>
-        <w:t>Clinical Chemistry and Laboratory Medicine (CCLM)</w:t>
-      </w:r>
-      <w:r>
-        <w:rPr>
-          <w:rFonts w:ascii="Times New Roman" w:hAnsi="Times New Roman" w:cs="Times New Roman"/>
-        </w:rPr>
-        <w:t>. https://doi.org/10.1515/cclm-2022-0135</w:t>
-      </w:r>
-    </w:p>
-    <w:p>
-      <w:r>
-        <w:rPr>
-          <w:rFonts w:ascii="Times New Roman" w:hAnsi="Times New Roman" w:cs="Times New Roman"/>
-          <w:rPrChange w:id="1" w:author="Molly Mulcahy" w:date="2022-05-16T11:58:00Z">
-            <w:rPr/>
-          </w:rPrChange>
+          <w:i/>
+          <w:iCs/>
+        </w:rPr>
+        <w:t>60</w:t>
+      </w:r>
+      <w:r>
+        <w:t>(2), 221–224. https://doi.org/10.1016/j.tjog.2020.12.004</w:t>
+      </w:r>
+    </w:p>
+    <w:p>
+      <w:r>
+        <w:rPr>
+          <w:rFonts w:ascii="Times New Roman" w:hAnsi="Times New Roman" w:cs="Times New Roman"/>
         </w:rPr>
         <w:fldChar w:fldCharType="end"/>
       </w:r>
@@ -9027,24 +10578,44 @@
       </w:r>
     </w:p>
   </w:comment>
+  <w:comment w:id="1" w:author="Molly Carter" w:date="2022-10-31T14:15:00Z" w:initials="MC">
+    <w:p>
+      <w:r>
+        <w:rPr>
+          <w:rStyle w:val="CommentReference"/>
+        </w:rPr>
+        <w:annotationRef/>
+      </w:r>
+      <w:r>
+        <w:rPr>
+          <w:sz w:val="20"/>
+          <w:szCs w:val="20"/>
+        </w:rPr>
+        <w:t>Double check this after the ELISA analysis is complete.</w:t>
+      </w:r>
+    </w:p>
+  </w:comment>
 </w:comments>
 </file>
 
 <file path=word/commentsExtended.xml><?xml version="1.0" encoding="utf-8"?>
 <w15:commentsEx xmlns:wpc="http://schemas.microsoft.com/office/word/2010/wordprocessingCanvas" xmlns:cx="http://schemas.microsoft.com/office/drawing/2014/chartex" xmlns:cx1="http://schemas.microsoft.com/office/drawing/2015/9/8/chartex" xmlns:cx2="http://schemas.microsoft.com/office/drawing/2015/10/21/chartex" xmlns:cx3="http://schemas.microsoft.com/office/drawing/2016/5/9/chartex" xmlns:cx4="http://schemas.microsoft.com/office/drawing/2016/5/10/chartex" xmlns:cx5="http://schemas.microsoft.com/office/drawing/2016/5/11/chartex" xmlns:cx6="http://schemas.microsoft.com/office/drawing/2016/5/12/chartex" xmlns:cx7="http://schemas.microsoft.com/office/drawing/2016/5/13/chartex" xmlns:cx8="http://schemas.microsoft.com/office/drawing/2016/5/14/chartex" xmlns:mc="http://schemas.openxmlformats.org/markup-compatibility/2006" xmlns:aink="http://schemas.microsoft.com/office/drawing/2016/ink" xmlns:am3d="http://schemas.microsoft.com/office/drawing/2017/model3d" xmlns:o="urn:schemas-microsoft-com:office:office" xmlns:oel="http://schemas.microsoft.com/office/2019/extlst" xmlns:r="http://schemas.openxmlformats.org/officeDocument/2006/relationships" xmlns:m="http://schemas.openxmlformats.org/officeDocument/2006/math" xmlns:v="urn:schemas-microsoft-com:vml" xmlns:wp14="http://schemas.microsoft.com/office/word/2010/wordprocessingDrawing" xmlns:wp="http://schemas.openxmlformats.org/drawingml/2006/wordprocessingDrawing" xmlns:w10="urn:schemas-microsoft-com:office:word" xmlns:w="http://schemas.openxmlformats.org/wordprocessingml/2006/main" xmlns:w14="http://schemas.microsoft.com/office/word/2010/wordml" xmlns:w15="http://schemas.microsoft.com/office/word/2012/wordml" xmlns:w16cex="http://schemas.microsoft.com/office/word/2018/wordml/cex" xmlns:w16cid="http://schemas.microsoft.com/office/word/2016/wordml/cid" xmlns:w16="http://schemas.microsoft.com/office/word/2018/wordml" xmlns:w16sdtdh="http://schemas.microsoft.com/office/word/2020/wordml/sdtdatahash" xmlns:w16se="http://schemas.microsoft.com/office/word/2015/wordml/symex" xmlns:wpg="http://schemas.microsoft.com/office/word/2010/wordprocessingGroup" xmlns:wpi="http://schemas.microsoft.com/office/word/2010/wordprocessingInk" xmlns:wne="http://schemas.microsoft.com/office/word/2006/wordml" xmlns:wps="http://schemas.microsoft.com/office/word/2010/wordprocessingShape" mc:Ignorable="w14 w15 w16se w16cid w16 w16cex w16sdtdh wp14">
   <w15:commentEx w15:paraId="3CF32D59" w15:done="0"/>
+  <w15:commentEx w15:paraId="59270A51" w15:done="0"/>
 </w15:commentsEx>
 </file>
 
 <file path=word/commentsExtensible.xml><?xml version="1.0" encoding="utf-8"?>
 <w16cex:commentsExtensible xmlns:wpc="http://schemas.microsoft.com/office/word/2010/wordprocessingCanvas" xmlns:cx="http://schemas.microsoft.com/office/drawing/2014/chartex" xmlns:cx1="http://schemas.microsoft.com/office/drawing/2015/9/8/chartex" xmlns:cx2="http://schemas.microsoft.com/office/drawing/2015/10/21/chartex" xmlns:cx3="http://schemas.microsoft.com/office/drawing/2016/5/9/chartex" xmlns:cx4="http://schemas.microsoft.com/office/drawing/2016/5/10/chartex" xmlns:cx5="http://schemas.microsoft.com/office/drawing/2016/5/11/chartex" xmlns:cx6="http://schemas.microsoft.com/office/drawing/2016/5/12/chartex" xmlns:cx7="http://schemas.microsoft.com/office/drawing/2016/5/13/chartex" xmlns:cx8="http://schemas.microsoft.com/office/drawing/2016/5/14/chartex" xmlns:mc="http://schemas.openxmlformats.org/markup-compatibility/2006" xmlns:aink="http://schemas.microsoft.com/office/drawing/2016/ink" xmlns:am3d="http://schemas.microsoft.com/office/drawing/2017/model3d" xmlns:o="urn:schemas-microsoft-com:office:office" xmlns:oel="http://schemas.microsoft.com/office/2019/extlst" xmlns:r="http://schemas.openxmlformats.org/officeDocument/2006/relationships" xmlns:m="http://schemas.openxmlformats.org/officeDocument/2006/math" xmlns:v="urn:schemas-microsoft-com:vml" xmlns:wp14="http://schemas.microsoft.com/office/word/2010/wordprocessingDrawing" xmlns:wp="http://schemas.openxmlformats.org/drawingml/2006/wordprocessingDrawing" xmlns:w10="urn:schemas-microsoft-com:office:word" xmlns:w="http://schemas.openxmlformats.org/wordprocessingml/2006/main" xmlns:w14="http://schemas.microsoft.com/office/word/2010/wordml" xmlns:w15="http://schemas.microsoft.com/office/word/2012/wordml" xmlns:w16cex="http://schemas.microsoft.com/office/word/2018/wordml/cex" xmlns:w16cid="http://schemas.microsoft.com/office/word/2016/wordml/cid" xmlns:w16="http://schemas.microsoft.com/office/word/2018/wordml" xmlns:w16sdtdh="http://schemas.microsoft.com/office/word/2020/wordml/sdtdatahash" xmlns:w16se="http://schemas.microsoft.com/office/word/2015/wordml/symex" xmlns:wpg="http://schemas.microsoft.com/office/word/2010/wordprocessingGroup" xmlns:wpi="http://schemas.microsoft.com/office/word/2010/wordprocessingInk" xmlns:wne="http://schemas.microsoft.com/office/word/2006/wordml" xmlns:wps="http://schemas.microsoft.com/office/word/2010/wordprocessingShape" mc:Ignorable="w14 w15 w16se w16cid w16 w16cex w16sdtdh wp14">
   <w16cex:commentExtensible w16cex:durableId="261BD948" w16cex:dateUtc="2022-05-03T20:39:00Z"/>
+  <w16cex:commentExtensible w16cex:durableId="270A5703" w16cex:dateUtc="2022-10-31T18:15:00Z"/>
 </w16cex:commentsExtensible>
 </file>
 
 <file path=word/commentsIds.xml><?xml version="1.0" encoding="utf-8"?>
 <w16cid:commentsIds xmlns:wpc="http://schemas.microsoft.com/office/word/2010/wordprocessingCanvas" xmlns:cx="http://schemas.microsoft.com/office/drawing/2014/chartex" xmlns:cx1="http://schemas.microsoft.com/office/drawing/2015/9/8/chartex" xmlns:cx2="http://schemas.microsoft.com/office/drawing/2015/10/21/chartex" xmlns:cx3="http://schemas.microsoft.com/office/drawing/2016/5/9/chartex" xmlns:cx4="http://schemas.microsoft.com/office/drawing/2016/5/10/chartex" xmlns:cx5="http://schemas.microsoft.com/office/drawing/2016/5/11/chartex" xmlns:cx6="http://schemas.microsoft.com/office/drawing/2016/5/12/chartex" xmlns:cx7="http://schemas.microsoft.com/office/drawing/2016/5/13/chartex" xmlns:cx8="http://schemas.microsoft.com/office/drawing/2016/5/14/chartex" xmlns:mc="http://schemas.openxmlformats.org/markup-compatibility/2006" xmlns:aink="http://schemas.microsoft.com/office/drawing/2016/ink" xmlns:am3d="http://schemas.microsoft.com/office/drawing/2017/model3d" xmlns:o="urn:schemas-microsoft-com:office:office" xmlns:oel="http://schemas.microsoft.com/office/2019/extlst" xmlns:r="http://schemas.openxmlformats.org/officeDocument/2006/relationships" xmlns:m="http://schemas.openxmlformats.org/officeDocument/2006/math" xmlns:v="urn:schemas-microsoft-com:vml" xmlns:wp14="http://schemas.microsoft.com/office/word/2010/wordprocessingDrawing" xmlns:wp="http://schemas.openxmlformats.org/drawingml/2006/wordprocessingDrawing" xmlns:w10="urn:schemas-microsoft-com:office:word" xmlns:w="http://schemas.openxmlformats.org/wordprocessingml/2006/main" xmlns:w14="http://schemas.microsoft.com/office/word/2010/wordml" xmlns:w15="http://schemas.microsoft.com/office/word/2012/wordml" xmlns:w16cex="http://schemas.microsoft.com/office/word/2018/wordml/cex" xmlns:w16cid="http://schemas.microsoft.com/office/word/2016/wordml/cid" xmlns:w16="http://schemas.microsoft.com/office/word/2018/wordml" xmlns:w16sdtdh="http://schemas.microsoft.com/office/word/2020/wordml/sdtdatahash" xmlns:w16se="http://schemas.microsoft.com/office/word/2015/wordml/symex" xmlns:wpg="http://schemas.microsoft.com/office/word/2010/wordprocessingGroup" xmlns:wpi="http://schemas.microsoft.com/office/word/2010/wordprocessingInk" xmlns:wne="http://schemas.microsoft.com/office/word/2006/wordml" xmlns:wps="http://schemas.microsoft.com/office/word/2010/wordprocessingShape" mc:Ignorable="w14 w15 w16se w16cid w16 w16cex w16sdtdh wp14">
   <w16cid:commentId w16cid:paraId="3CF32D59" w16cid:durableId="261BD948"/>
+  <w16cid:commentId w16cid:paraId="59270A51" w16cid:durableId="270A5703"/>
 </w16cid:commentsIds>
 </file>
 
@@ -9438,6 +11009,14 @@
     <w:abstractNumId w:val="1"/>
   </w:num>
 </w:numbering>
+</file>
+
+<file path=word/people.xml><?xml version="1.0" encoding="utf-8"?>
+<w15:people xmlns:wpc="http://schemas.microsoft.com/office/word/2010/wordprocessingCanvas" xmlns:cx="http://schemas.microsoft.com/office/drawing/2014/chartex" xmlns:cx1="http://schemas.microsoft.com/office/drawing/2015/9/8/chartex" xmlns:cx2="http://schemas.microsoft.com/office/drawing/2015/10/21/chartex" xmlns:cx3="http://schemas.microsoft.com/office/drawing/2016/5/9/chartex" xmlns:cx4="http://schemas.microsoft.com/office/drawing/2016/5/10/chartex" xmlns:cx5="http://schemas.microsoft.com/office/drawing/2016/5/11/chartex" xmlns:cx6="http://schemas.microsoft.com/office/drawing/2016/5/12/chartex" xmlns:cx7="http://schemas.microsoft.com/office/drawing/2016/5/13/chartex" xmlns:cx8="http://schemas.microsoft.com/office/drawing/2016/5/14/chartex" xmlns:mc="http://schemas.openxmlformats.org/markup-compatibility/2006" xmlns:aink="http://schemas.microsoft.com/office/drawing/2016/ink" xmlns:am3d="http://schemas.microsoft.com/office/drawing/2017/model3d" xmlns:o="urn:schemas-microsoft-com:office:office" xmlns:oel="http://schemas.microsoft.com/office/2019/extlst" xmlns:r="http://schemas.openxmlformats.org/officeDocument/2006/relationships" xmlns:m="http://schemas.openxmlformats.org/officeDocument/2006/math" xmlns:v="urn:schemas-microsoft-com:vml" xmlns:wp14="http://schemas.microsoft.com/office/word/2010/wordprocessingDrawing" xmlns:wp="http://schemas.openxmlformats.org/drawingml/2006/wordprocessingDrawing" xmlns:w10="urn:schemas-microsoft-com:office:word" xmlns:w="http://schemas.openxmlformats.org/wordprocessingml/2006/main" xmlns:w14="http://schemas.microsoft.com/office/word/2010/wordml" xmlns:w15="http://schemas.microsoft.com/office/word/2012/wordml" xmlns:w16cex="http://schemas.microsoft.com/office/word/2018/wordml/cex" xmlns:w16cid="http://schemas.microsoft.com/office/word/2016/wordml/cid" xmlns:w16="http://schemas.microsoft.com/office/word/2018/wordml" xmlns:w16sdtdh="http://schemas.microsoft.com/office/word/2020/wordml/sdtdatahash" xmlns:w16se="http://schemas.microsoft.com/office/word/2015/wordml/symex" xmlns:wpg="http://schemas.microsoft.com/office/word/2010/wordprocessingGroup" xmlns:wpi="http://schemas.microsoft.com/office/word/2010/wordprocessingInk" xmlns:wne="http://schemas.microsoft.com/office/word/2006/wordml" xmlns:wps="http://schemas.microsoft.com/office/word/2010/wordprocessingShape" mc:Ignorable="w14 w15 w16se w16cid w16 w16cex w16sdtdh wp14">
+  <w15:person w15:author="Molly Carter">
+    <w15:presenceInfo w15:providerId="Windows Live" w15:userId="80b2a043931789ab"/>
+  </w15:person>
+</w15:people>
 </file>
 
 <file path=word/styles.xml><?xml version="1.0" encoding="utf-8"?>
@@ -10413,4 +11992,16 @@
     </a:ext>
   </a:extLst>
 </a:theme>
+</file>
+
+<file path=customXml/item1.xml><?xml version="1.0" encoding="utf-8"?>
+<b:Sources xmlns:b="http://schemas.openxmlformats.org/officeDocument/2006/bibliography" xmlns="http://schemas.openxmlformats.org/officeDocument/2006/bibliography" SelectedStyle="/APASixthEditionOfficeOnline.xsl" StyleName="APA" Version="6"/>
+</file>
+
+<file path=customXml/itemProps1.xml><?xml version="1.0" encoding="utf-8"?>
+<ds:datastoreItem xmlns:ds="http://schemas.openxmlformats.org/officeDocument/2006/customXml" ds:itemID="{B794CA72-E0FA-944B-91BC-DD3A20E585EA}">
+  <ds:schemaRefs>
+    <ds:schemaRef ds:uri="http://schemas.openxmlformats.org/officeDocument/2006/bibliography"/>
+  </ds:schemaRefs>
+</ds:datastoreItem>
 </file>
</xml_diff>

<commit_message>
updated GDF15 levels in manuscript and RMD file, added figures for GDF15 levels
</commit_message>
<xml_diff>
--- a/Manuscripts/GDF15 during Pregnancy/GDF15.Manuscript.docx
+++ b/Manuscripts/GDF15 during Pregnancy/GDF15.Manuscript.docx
@@ -4866,6 +4866,34 @@
         <w:rPr>
           <w:rFonts w:ascii="Times New Roman" w:hAnsi="Times New Roman" w:cs="Times New Roman"/>
         </w:rPr>
+        <w:t xml:space="preserve">We have found that </w:t>
+      </w:r>
+      <w:r>
+        <w:rPr>
+          <w:rFonts w:ascii="Times New Roman" w:hAnsi="Times New Roman" w:cs="Times New Roman"/>
+          <w:i/>
+          <w:iCs/>
+        </w:rPr>
+        <w:t>Gdf15</w:t>
+      </w:r>
+      <w:r>
+        <w:rPr>
+          <w:rFonts w:ascii="Times New Roman" w:hAnsi="Times New Roman" w:cs="Times New Roman"/>
+          <w:i/>
+          <w:iCs/>
+        </w:rPr>
+        <w:t xml:space="preserve"> </w:t>
+      </w:r>
+      <w:r>
+        <w:rPr>
+          <w:rFonts w:ascii="Times New Roman" w:hAnsi="Times New Roman" w:cs="Times New Roman"/>
+        </w:rPr>
+        <w:t xml:space="preserve">levels in mice are elevated in pregnancy (Figure </w:t>
+      </w:r>
+      <w:r>
+        <w:rPr>
+          <w:rFonts w:ascii="Times New Roman" w:hAnsi="Times New Roman" w:cs="Times New Roman"/>
+        </w:rPr>
         <w:t xml:space="preserve">To assess the role of </w:t>
       </w:r>
       <w:r>
@@ -5087,7 +5115,21 @@
           <w:rFonts w:ascii="Times New Roman" w:hAnsi="Times New Roman" w:cs="Times New Roman"/>
           <w:highlight w:val="yellow"/>
         </w:rPr>
-        <w:t xml:space="preserve">As measured by ELISA, Gdf15 levels in serum was reduced by XX% in </w:t>
+        <w:t xml:space="preserve">As measured by ELISA, Gdf15 levels in serum was reduced by </w:t>
+      </w:r>
+      <w:r>
+        <w:rPr>
+          <w:rFonts w:ascii="Times New Roman" w:hAnsi="Times New Roman" w:cs="Times New Roman"/>
+          <w:highlight w:val="yellow"/>
+        </w:rPr>
+        <w:t>95.9</w:t>
+      </w:r>
+      <w:r>
+        <w:rPr>
+          <w:rFonts w:ascii="Times New Roman" w:hAnsi="Times New Roman" w:cs="Times New Roman"/>
+          <w:highlight w:val="yellow"/>
+        </w:rPr>
+        <w:t xml:space="preserve">% in </w:t>
       </w:r>
       <w:r>
         <w:rPr>
@@ -5121,120 +5163,141 @@
           <w:rFonts w:ascii="Times New Roman" w:hAnsi="Times New Roman" w:cs="Times New Roman"/>
           <w:highlight w:val="yellow"/>
         </w:rPr>
-        <w:t>dams (FIGURE 2)</w:t>
-      </w:r>
-    </w:p>
-    <w:p>
-      <w:pPr>
-        <w:spacing w:line="360" w:lineRule="auto"/>
-        <w:rPr>
-          <w:rFonts w:ascii="Times New Roman" w:hAnsi="Times New Roman" w:cs="Times New Roman"/>
-        </w:rPr>
-      </w:pPr>
-      <w:r>
-        <w:rPr>
-          <w:rFonts w:ascii="Times New Roman" w:hAnsi="Times New Roman" w:cs="Times New Roman"/>
-        </w:rPr>
-        <w:tab/>
-      </w:r>
-      <w:r>
-        <w:rPr>
-          <w:rFonts w:ascii="Times New Roman" w:hAnsi="Times New Roman" w:cs="Times New Roman"/>
-          <w:i/>
-          <w:iCs/>
-        </w:rPr>
-        <w:t>Gdf15</w:t>
-      </w:r>
-      <w:r>
-        <w:rPr>
-          <w:rFonts w:ascii="Times New Roman" w:hAnsi="Times New Roman" w:cs="Times New Roman"/>
-          <w:i/>
-          <w:iCs/>
-          <w:vertAlign w:val="superscript"/>
-        </w:rPr>
-        <w:t>-/-</w:t>
-      </w:r>
-      <w:r>
-        <w:rPr>
-          <w:rFonts w:ascii="Times New Roman" w:hAnsi="Times New Roman" w:cs="Times New Roman"/>
-          <w:vertAlign w:val="superscript"/>
-        </w:rPr>
-        <w:t xml:space="preserve"> </w:t>
-      </w:r>
-      <w:r>
-        <w:rPr>
-          <w:rFonts w:ascii="Times New Roman" w:hAnsi="Times New Roman" w:cs="Times New Roman"/>
-          <w:vertAlign w:val="superscript"/>
-        </w:rPr>
-        <w:t xml:space="preserve"> </w:t>
-      </w:r>
-      <w:r>
-        <w:rPr>
-          <w:rFonts w:ascii="Times New Roman" w:hAnsi="Times New Roman" w:cs="Times New Roman"/>
-        </w:rPr>
-        <w:t>dams consum</w:t>
-      </w:r>
-      <w:r>
-        <w:rPr>
-          <w:rFonts w:ascii="Times New Roman" w:hAnsi="Times New Roman" w:cs="Times New Roman"/>
-        </w:rPr>
-        <w:t>ed</w:t>
-      </w:r>
-      <w:r>
-        <w:rPr>
-          <w:rFonts w:ascii="Times New Roman" w:hAnsi="Times New Roman" w:cs="Times New Roman"/>
-        </w:rPr>
-        <w:t xml:space="preserve"> 2.18 kcals </w:t>
-      </w:r>
-      <w:r>
-        <w:rPr>
-          <w:rFonts w:ascii="Times New Roman" w:hAnsi="Times New Roman" w:cs="Times New Roman"/>
-        </w:rPr>
-        <w:t>fewer</w:t>
-      </w:r>
-      <w:r>
-        <w:rPr>
-          <w:rFonts w:ascii="Times New Roman" w:hAnsi="Times New Roman" w:cs="Times New Roman"/>
-        </w:rPr>
-        <w:t xml:space="preserve"> per day than</w:t>
-      </w:r>
-      <w:r>
-        <w:rPr>
-          <w:rFonts w:ascii="Times New Roman" w:hAnsi="Times New Roman" w:cs="Times New Roman"/>
-          <w:vertAlign w:val="superscript"/>
-        </w:rPr>
-        <w:t xml:space="preserve"> </w:t>
-      </w:r>
-      <w:r>
-        <w:rPr>
-          <w:rFonts w:ascii="Times New Roman" w:hAnsi="Times New Roman" w:cs="Times New Roman"/>
-          <w:i/>
-          <w:iCs/>
-        </w:rPr>
-        <w:t>Gdf15</w:t>
-      </w:r>
-      <w:r>
-        <w:rPr>
-          <w:rFonts w:ascii="Times New Roman" w:hAnsi="Times New Roman" w:cs="Times New Roman"/>
-          <w:i/>
-          <w:iCs/>
-          <w:vertAlign w:val="superscript"/>
-        </w:rPr>
-        <w:t>+/+</w:t>
-      </w:r>
-      <w:r>
-        <w:rPr>
-          <w:rFonts w:ascii="Times New Roman" w:hAnsi="Times New Roman" w:cs="Times New Roman"/>
-        </w:rPr>
-        <w:t xml:space="preserve"> counterparts (</w:t>
+        <w:t xml:space="preserve">dams </w:t>
+      </w:r>
+      <w:r>
+        <w:rPr>
+          <w:rFonts w:ascii="Times New Roman" w:hAnsi="Times New Roman" w:cs="Times New Roman"/>
+          <w:highlight w:val="yellow"/>
+        </w:rPr>
+        <w:t>(</w:t>
       </w:r>
       <w:r>
         <w:rPr>
           <w:rFonts w:ascii="Times New Roman" w:hAnsi="Times New Roman" w:cs="Times New Roman"/>
           <w:b/>
           <w:bCs/>
-        </w:rPr>
-        <w:t>Figure 3</w:t>
+          <w:highlight w:val="yellow"/>
+        </w:rPr>
+        <w:t>Figure 2</w:t>
+      </w:r>
+      <w:r>
+        <w:rPr>
+          <w:rFonts w:ascii="Times New Roman" w:hAnsi="Times New Roman" w:cs="Times New Roman"/>
+          <w:highlight w:val="yellow"/>
+        </w:rPr>
+        <w:t>, p=0.001)</w:t>
+      </w:r>
+      <w:r>
+        <w:rPr>
+          <w:rFonts w:ascii="Times New Roman" w:hAnsi="Times New Roman" w:cs="Times New Roman"/>
+        </w:rPr>
+        <w:t>.</w:t>
+      </w:r>
+    </w:p>
+    <w:p>
+      <w:pPr>
+        <w:spacing w:line="360" w:lineRule="auto"/>
+        <w:rPr>
+          <w:rFonts w:ascii="Times New Roman" w:hAnsi="Times New Roman" w:cs="Times New Roman"/>
+        </w:rPr>
+      </w:pPr>
+      <w:r>
+        <w:rPr>
+          <w:rFonts w:ascii="Times New Roman" w:hAnsi="Times New Roman" w:cs="Times New Roman"/>
+        </w:rPr>
+        <w:tab/>
+      </w:r>
+      <w:r>
+        <w:rPr>
+          <w:rFonts w:ascii="Times New Roman" w:hAnsi="Times New Roman" w:cs="Times New Roman"/>
+          <w:i/>
+          <w:iCs/>
+        </w:rPr>
+        <w:t>Gdf15</w:t>
+      </w:r>
+      <w:r>
+        <w:rPr>
+          <w:rFonts w:ascii="Times New Roman" w:hAnsi="Times New Roman" w:cs="Times New Roman"/>
+          <w:i/>
+          <w:iCs/>
+          <w:vertAlign w:val="superscript"/>
+        </w:rPr>
+        <w:t>-/-</w:t>
+      </w:r>
+      <w:r>
+        <w:rPr>
+          <w:rFonts w:ascii="Times New Roman" w:hAnsi="Times New Roman" w:cs="Times New Roman"/>
+          <w:vertAlign w:val="superscript"/>
+        </w:rPr>
+        <w:t xml:space="preserve"> </w:t>
+      </w:r>
+      <w:r>
+        <w:rPr>
+          <w:rFonts w:ascii="Times New Roman" w:hAnsi="Times New Roman" w:cs="Times New Roman"/>
+          <w:vertAlign w:val="superscript"/>
+        </w:rPr>
+        <w:t xml:space="preserve"> </w:t>
+      </w:r>
+      <w:r>
+        <w:rPr>
+          <w:rFonts w:ascii="Times New Roman" w:hAnsi="Times New Roman" w:cs="Times New Roman"/>
+        </w:rPr>
+        <w:t>dams consum</w:t>
+      </w:r>
+      <w:r>
+        <w:rPr>
+          <w:rFonts w:ascii="Times New Roman" w:hAnsi="Times New Roman" w:cs="Times New Roman"/>
+        </w:rPr>
+        <w:t>ed</w:t>
+      </w:r>
+      <w:r>
+        <w:rPr>
+          <w:rFonts w:ascii="Times New Roman" w:hAnsi="Times New Roman" w:cs="Times New Roman"/>
+        </w:rPr>
+        <w:t xml:space="preserve"> 2.18 kcals </w:t>
+      </w:r>
+      <w:r>
+        <w:rPr>
+          <w:rFonts w:ascii="Times New Roman" w:hAnsi="Times New Roman" w:cs="Times New Roman"/>
+        </w:rPr>
+        <w:t>fewer</w:t>
+      </w:r>
+      <w:r>
+        <w:rPr>
+          <w:rFonts w:ascii="Times New Roman" w:hAnsi="Times New Roman" w:cs="Times New Roman"/>
+        </w:rPr>
+        <w:t xml:space="preserve"> per day than</w:t>
+      </w:r>
+      <w:r>
+        <w:rPr>
+          <w:rFonts w:ascii="Times New Roman" w:hAnsi="Times New Roman" w:cs="Times New Roman"/>
+          <w:vertAlign w:val="superscript"/>
+        </w:rPr>
+        <w:t xml:space="preserve"> </w:t>
+      </w:r>
+      <w:r>
+        <w:rPr>
+          <w:rFonts w:ascii="Times New Roman" w:hAnsi="Times New Roman" w:cs="Times New Roman"/>
+          <w:i/>
+          <w:iCs/>
+        </w:rPr>
+        <w:t>Gdf15</w:t>
+      </w:r>
+      <w:r>
+        <w:rPr>
+          <w:rFonts w:ascii="Times New Roman" w:hAnsi="Times New Roman" w:cs="Times New Roman"/>
+          <w:i/>
+          <w:iCs/>
+          <w:vertAlign w:val="superscript"/>
+        </w:rPr>
+        <w:t>+/+</w:t>
+      </w:r>
+      <w:r>
+        <w:rPr>
+          <w:rFonts w:ascii="Times New Roman" w:hAnsi="Times New Roman" w:cs="Times New Roman"/>
+        </w:rPr>
+        <w:t xml:space="preserve"> counterparts (</w:t>
       </w:r>
       <w:r>
         <w:rPr>
@@ -5242,191 +5305,7 @@
           <w:b/>
           <w:bCs/>
         </w:rPr>
-        <w:t>A</w:t>
-      </w:r>
-      <w:r>
-        <w:rPr>
-          <w:rFonts w:ascii="Times New Roman" w:hAnsi="Times New Roman" w:cs="Times New Roman"/>
-        </w:rPr>
-        <w:t xml:space="preserve">, </w:t>
-      </w:r>
-      <w:r>
-        <w:rPr>
-          <w:rFonts w:ascii="Times New Roman" w:hAnsi="Times New Roman" w:cs="Times New Roman"/>
-        </w:rPr>
-        <w:t>p</w:t>
-      </w:r>
-      <w:r>
-        <w:rPr>
-          <w:rFonts w:ascii="Times New Roman" w:hAnsi="Times New Roman" w:cs="Times New Roman"/>
-          <w:vertAlign w:val="subscript"/>
-        </w:rPr>
-        <w:t>genotype</w:t>
-      </w:r>
-      <w:r>
-        <w:rPr>
-          <w:rFonts w:ascii="Times New Roman" w:hAnsi="Times New Roman" w:cs="Times New Roman"/>
-        </w:rPr>
-        <w:t>=0.23</w:t>
-      </w:r>
-      <w:r>
-        <w:rPr>
-          <w:rFonts w:ascii="Times New Roman" w:hAnsi="Times New Roman" w:cs="Times New Roman"/>
-        </w:rPr>
-        <w:t>)</w:t>
-      </w:r>
-      <w:r>
-        <w:rPr>
-          <w:rFonts w:ascii="Times New Roman" w:hAnsi="Times New Roman" w:cs="Times New Roman"/>
-        </w:rPr>
-        <w:t xml:space="preserve">. </w:t>
-      </w:r>
-      <w:r>
-        <w:rPr>
-          <w:rFonts w:ascii="Times New Roman" w:hAnsi="Times New Roman" w:cs="Times New Roman"/>
-        </w:rPr>
-        <w:t xml:space="preserve">This resulted in a </w:t>
-      </w:r>
-      <w:r>
-        <w:rPr>
-          <w:rFonts w:ascii="Times New Roman" w:hAnsi="Times New Roman" w:cs="Times New Roman"/>
-        </w:rPr>
-        <w:t>75.52 kcal lower</w:t>
-      </w:r>
-      <w:r>
-        <w:rPr>
-          <w:rFonts w:ascii="Times New Roman" w:hAnsi="Times New Roman" w:cs="Times New Roman"/>
-        </w:rPr>
-        <w:t xml:space="preserve"> cumulative food intake in </w:t>
-      </w:r>
-      <w:r>
-        <w:rPr>
-          <w:rFonts w:ascii="Times New Roman" w:hAnsi="Times New Roman" w:cs="Times New Roman"/>
-          <w:i/>
-          <w:iCs/>
-        </w:rPr>
-        <w:t>Gdf15</w:t>
-      </w:r>
-      <w:r>
-        <w:rPr>
-          <w:rFonts w:ascii="Times New Roman" w:hAnsi="Times New Roman" w:cs="Times New Roman"/>
-          <w:i/>
-          <w:iCs/>
-          <w:vertAlign w:val="superscript"/>
-        </w:rPr>
-        <w:t>-/-</w:t>
-      </w:r>
-      <w:r>
-        <w:rPr>
-          <w:rFonts w:ascii="Times New Roman" w:hAnsi="Times New Roman" w:cs="Times New Roman"/>
-          <w:vertAlign w:val="superscript"/>
-        </w:rPr>
-        <w:t xml:space="preserve"> </w:t>
-      </w:r>
-      <w:r>
-        <w:rPr>
-          <w:rFonts w:ascii="Times New Roman" w:hAnsi="Times New Roman" w:cs="Times New Roman"/>
-          <w:vertAlign w:val="superscript"/>
-        </w:rPr>
-        <w:t xml:space="preserve"> </w:t>
-      </w:r>
-      <w:r>
-        <w:rPr>
-          <w:rFonts w:ascii="Times New Roman" w:hAnsi="Times New Roman" w:cs="Times New Roman"/>
-        </w:rPr>
-        <w:t xml:space="preserve">dams </w:t>
-      </w:r>
-      <w:r>
-        <w:rPr>
-          <w:rFonts w:ascii="Times New Roman" w:hAnsi="Times New Roman" w:cs="Times New Roman"/>
-        </w:rPr>
-        <w:t xml:space="preserve">during the course of </w:t>
-      </w:r>
-      <w:r>
-        <w:rPr>
-          <w:rFonts w:ascii="Times New Roman" w:hAnsi="Times New Roman" w:cs="Times New Roman"/>
-        </w:rPr>
-        <w:t>pregnancy</w:t>
-      </w:r>
-      <w:r>
-        <w:rPr>
-          <w:rFonts w:ascii="Times New Roman" w:hAnsi="Times New Roman" w:cs="Times New Roman"/>
-        </w:rPr>
-        <w:t xml:space="preserve"> </w:t>
-      </w:r>
-      <w:r>
-        <w:rPr>
-          <w:rFonts w:ascii="Times New Roman" w:hAnsi="Times New Roman" w:cs="Times New Roman"/>
-        </w:rPr>
-        <w:t>(p</w:t>
-      </w:r>
-      <w:r>
-        <w:rPr>
-          <w:rFonts w:ascii="Times New Roman" w:hAnsi="Times New Roman" w:cs="Times New Roman"/>
-          <w:vertAlign w:val="subscript"/>
-        </w:rPr>
-        <w:t>genotype</w:t>
-      </w:r>
-      <w:r>
-        <w:rPr>
-          <w:rFonts w:ascii="Times New Roman" w:hAnsi="Times New Roman" w:cs="Times New Roman"/>
-        </w:rPr>
-        <w:t>=0.</w:t>
-      </w:r>
-      <w:r>
-        <w:rPr>
-          <w:rFonts w:ascii="Times New Roman" w:hAnsi="Times New Roman" w:cs="Times New Roman"/>
-        </w:rPr>
-        <w:t>031</w:t>
-      </w:r>
-      <w:r>
-        <w:rPr>
-          <w:rFonts w:ascii="Times New Roman" w:hAnsi="Times New Roman" w:cs="Times New Roman"/>
-        </w:rPr>
-        <w:t>)</w:t>
-      </w:r>
-      <w:r>
-        <w:rPr>
-          <w:rFonts w:ascii="Times New Roman" w:hAnsi="Times New Roman" w:cs="Times New Roman"/>
-        </w:rPr>
-        <w:t>.</w:t>
-      </w:r>
-      <w:r>
-        <w:rPr>
-          <w:rFonts w:ascii="Times New Roman" w:hAnsi="Times New Roman" w:cs="Times New Roman"/>
-        </w:rPr>
-        <w:t xml:space="preserve"> </w:t>
-      </w:r>
-      <w:r>
-        <w:rPr>
-          <w:rFonts w:ascii="Times New Roman" w:hAnsi="Times New Roman" w:cs="Times New Roman"/>
-        </w:rPr>
-        <w:t xml:space="preserve">Despite the difference in cumulative food intake, Gdf15-/- dams had body weights only 0.96 grams </w:t>
-      </w:r>
-      <w:r>
-        <w:rPr>
-          <w:rFonts w:ascii="Times New Roman" w:hAnsi="Times New Roman" w:cs="Times New Roman"/>
-        </w:rPr>
-        <w:t>great</w:t>
-      </w:r>
-      <w:r>
-        <w:rPr>
-          <w:rFonts w:ascii="Times New Roman" w:hAnsi="Times New Roman" w:cs="Times New Roman"/>
-        </w:rPr>
-        <w:t>er than Gdf15</w:t>
-      </w:r>
-      <w:r>
-        <w:rPr>
-          <w:rFonts w:ascii="Times New Roman" w:hAnsi="Times New Roman" w:cs="Times New Roman"/>
-          <w:vertAlign w:val="superscript"/>
-        </w:rPr>
-        <w:t>+/+</w:t>
-      </w:r>
-      <w:r>
-        <w:rPr>
-          <w:rFonts w:ascii="Times New Roman" w:hAnsi="Times New Roman" w:cs="Times New Roman"/>
-        </w:rPr>
-        <w:t xml:space="preserve"> counterparts (</w:t>
+        <w:t>Figure 3</w:t>
       </w:r>
       <w:r>
         <w:rPr>
@@ -5434,6 +5313,198 @@
           <w:b/>
           <w:bCs/>
         </w:rPr>
+        <w:t>A</w:t>
+      </w:r>
+      <w:r>
+        <w:rPr>
+          <w:rFonts w:ascii="Times New Roman" w:hAnsi="Times New Roman" w:cs="Times New Roman"/>
+        </w:rPr>
+        <w:t xml:space="preserve">, </w:t>
+      </w:r>
+      <w:r>
+        <w:rPr>
+          <w:rFonts w:ascii="Times New Roman" w:hAnsi="Times New Roman" w:cs="Times New Roman"/>
+        </w:rPr>
+        <w:t>p</w:t>
+      </w:r>
+      <w:r>
+        <w:rPr>
+          <w:rFonts w:ascii="Times New Roman" w:hAnsi="Times New Roman" w:cs="Times New Roman"/>
+          <w:vertAlign w:val="subscript"/>
+        </w:rPr>
+        <w:t>genotype</w:t>
+      </w:r>
+      <w:r>
+        <w:rPr>
+          <w:rFonts w:ascii="Times New Roman" w:hAnsi="Times New Roman" w:cs="Times New Roman"/>
+        </w:rPr>
+        <w:t>=0.23</w:t>
+      </w:r>
+      <w:r>
+        <w:rPr>
+          <w:rFonts w:ascii="Times New Roman" w:hAnsi="Times New Roman" w:cs="Times New Roman"/>
+        </w:rPr>
+        <w:t>)</w:t>
+      </w:r>
+      <w:r>
+        <w:rPr>
+          <w:rFonts w:ascii="Times New Roman" w:hAnsi="Times New Roman" w:cs="Times New Roman"/>
+        </w:rPr>
+        <w:t xml:space="preserve">. </w:t>
+      </w:r>
+      <w:r>
+        <w:rPr>
+          <w:rFonts w:ascii="Times New Roman" w:hAnsi="Times New Roman" w:cs="Times New Roman"/>
+        </w:rPr>
+        <w:t xml:space="preserve">This resulted in a </w:t>
+      </w:r>
+      <w:r>
+        <w:rPr>
+          <w:rFonts w:ascii="Times New Roman" w:hAnsi="Times New Roman" w:cs="Times New Roman"/>
+        </w:rPr>
+        <w:t>75.52 kcal lower</w:t>
+      </w:r>
+      <w:r>
+        <w:rPr>
+          <w:rFonts w:ascii="Times New Roman" w:hAnsi="Times New Roman" w:cs="Times New Roman"/>
+        </w:rPr>
+        <w:t xml:space="preserve"> cumulative food intake in </w:t>
+      </w:r>
+      <w:r>
+        <w:rPr>
+          <w:rFonts w:ascii="Times New Roman" w:hAnsi="Times New Roman" w:cs="Times New Roman"/>
+          <w:i/>
+          <w:iCs/>
+        </w:rPr>
+        <w:t>Gdf15</w:t>
+      </w:r>
+      <w:r>
+        <w:rPr>
+          <w:rFonts w:ascii="Times New Roman" w:hAnsi="Times New Roman" w:cs="Times New Roman"/>
+          <w:i/>
+          <w:iCs/>
+          <w:vertAlign w:val="superscript"/>
+        </w:rPr>
+        <w:t>-/-</w:t>
+      </w:r>
+      <w:r>
+        <w:rPr>
+          <w:rFonts w:ascii="Times New Roman" w:hAnsi="Times New Roman" w:cs="Times New Roman"/>
+          <w:vertAlign w:val="superscript"/>
+        </w:rPr>
+        <w:t xml:space="preserve"> </w:t>
+      </w:r>
+      <w:r>
+        <w:rPr>
+          <w:rFonts w:ascii="Times New Roman" w:hAnsi="Times New Roman" w:cs="Times New Roman"/>
+          <w:vertAlign w:val="superscript"/>
+        </w:rPr>
+        <w:t xml:space="preserve"> </w:t>
+      </w:r>
+      <w:r>
+        <w:rPr>
+          <w:rFonts w:ascii="Times New Roman" w:hAnsi="Times New Roman" w:cs="Times New Roman"/>
+        </w:rPr>
+        <w:t xml:space="preserve">dams </w:t>
+      </w:r>
+      <w:r>
+        <w:rPr>
+          <w:rFonts w:ascii="Times New Roman" w:hAnsi="Times New Roman" w:cs="Times New Roman"/>
+        </w:rPr>
+        <w:t xml:space="preserve">during the course of </w:t>
+      </w:r>
+      <w:r>
+        <w:rPr>
+          <w:rFonts w:ascii="Times New Roman" w:hAnsi="Times New Roman" w:cs="Times New Roman"/>
+        </w:rPr>
+        <w:t>pregnancy</w:t>
+      </w:r>
+      <w:r>
+        <w:rPr>
+          <w:rFonts w:ascii="Times New Roman" w:hAnsi="Times New Roman" w:cs="Times New Roman"/>
+        </w:rPr>
+        <w:t xml:space="preserve"> </w:t>
+      </w:r>
+      <w:r>
+        <w:rPr>
+          <w:rFonts w:ascii="Times New Roman" w:hAnsi="Times New Roman" w:cs="Times New Roman"/>
+        </w:rPr>
+        <w:t>(p</w:t>
+      </w:r>
+      <w:r>
+        <w:rPr>
+          <w:rFonts w:ascii="Times New Roman" w:hAnsi="Times New Roman" w:cs="Times New Roman"/>
+          <w:vertAlign w:val="subscript"/>
+        </w:rPr>
+        <w:t>genotype</w:t>
+      </w:r>
+      <w:r>
+        <w:rPr>
+          <w:rFonts w:ascii="Times New Roman" w:hAnsi="Times New Roman" w:cs="Times New Roman"/>
+        </w:rPr>
+        <w:t>=0.</w:t>
+      </w:r>
+      <w:r>
+        <w:rPr>
+          <w:rFonts w:ascii="Times New Roman" w:hAnsi="Times New Roman" w:cs="Times New Roman"/>
+        </w:rPr>
+        <w:t>031</w:t>
+      </w:r>
+      <w:r>
+        <w:rPr>
+          <w:rFonts w:ascii="Times New Roman" w:hAnsi="Times New Roman" w:cs="Times New Roman"/>
+        </w:rPr>
+        <w:t>)</w:t>
+      </w:r>
+      <w:r>
+        <w:rPr>
+          <w:rFonts w:ascii="Times New Roman" w:hAnsi="Times New Roman" w:cs="Times New Roman"/>
+        </w:rPr>
+        <w:t>.</w:t>
+      </w:r>
+      <w:r>
+        <w:rPr>
+          <w:rFonts w:ascii="Times New Roman" w:hAnsi="Times New Roman" w:cs="Times New Roman"/>
+        </w:rPr>
+        <w:t xml:space="preserve"> </w:t>
+      </w:r>
+      <w:r>
+        <w:rPr>
+          <w:rFonts w:ascii="Times New Roman" w:hAnsi="Times New Roman" w:cs="Times New Roman"/>
+        </w:rPr>
+        <w:t xml:space="preserve">Despite the difference in cumulative food intake, Gdf15-/- dams had body weights only 0.96 grams </w:t>
+      </w:r>
+      <w:r>
+        <w:rPr>
+          <w:rFonts w:ascii="Times New Roman" w:hAnsi="Times New Roman" w:cs="Times New Roman"/>
+        </w:rPr>
+        <w:t>great</w:t>
+      </w:r>
+      <w:r>
+        <w:rPr>
+          <w:rFonts w:ascii="Times New Roman" w:hAnsi="Times New Roman" w:cs="Times New Roman"/>
+        </w:rPr>
+        <w:t>er than Gdf15</w:t>
+      </w:r>
+      <w:r>
+        <w:rPr>
+          <w:rFonts w:ascii="Times New Roman" w:hAnsi="Times New Roman" w:cs="Times New Roman"/>
+          <w:vertAlign w:val="superscript"/>
+        </w:rPr>
+        <w:t>+/+</w:t>
+      </w:r>
+      <w:r>
+        <w:rPr>
+          <w:rFonts w:ascii="Times New Roman" w:hAnsi="Times New Roman" w:cs="Times New Roman"/>
+        </w:rPr>
+        <w:t xml:space="preserve"> counterparts (</w:t>
+      </w:r>
+      <w:r>
+        <w:rPr>
+          <w:rFonts w:ascii="Times New Roman" w:hAnsi="Times New Roman" w:cs="Times New Roman"/>
+          <w:b/>
+          <w:bCs/>
+        </w:rPr>
         <w:t>Figure 3B</w:t>
       </w:r>
       <w:r>
@@ -5603,7 +5674,14 @@
         <w:rPr>
           <w:rFonts w:ascii="Times New Roman" w:hAnsi="Times New Roman" w:cs="Times New Roman"/>
         </w:rPr>
-        <w:t xml:space="preserve">1.13 kcal per day </w:t>
+        <w:t xml:space="preserve">1.13 kcal </w:t>
+      </w:r>
+      <w:r>
+        <w:rPr>
+          <w:rFonts w:ascii="Times New Roman" w:hAnsi="Times New Roman" w:cs="Times New Roman"/>
+        </w:rPr>
+        <w:lastRenderedPageBreak/>
+        <w:t xml:space="preserve">per day </w:t>
       </w:r>
       <w:r>
         <w:rPr>
@@ -5710,14 +5788,7 @@
         <w:rPr>
           <w:rFonts w:ascii="Times New Roman" w:hAnsi="Times New Roman" w:cs="Times New Roman"/>
         </w:rPr>
-        <w:t xml:space="preserve"> </w:t>
-      </w:r>
-      <w:r>
-        <w:rPr>
-          <w:rFonts w:ascii="Times New Roman" w:hAnsi="Times New Roman" w:cs="Times New Roman"/>
-        </w:rPr>
-        <w:lastRenderedPageBreak/>
-        <w:t xml:space="preserve">cumulative postnatal food intake that was </w:t>
+        <w:t xml:space="preserve"> cumulative postnatal food intake that was </w:t>
       </w:r>
       <w:r>
         <w:rPr>
@@ -8917,13 +8988,7 @@
         <w:rPr>
           <w:rFonts w:ascii="Times New Roman" w:hAnsi="Times New Roman" w:cs="Times New Roman"/>
         </w:rPr>
-        <w:t>Gdf15</w:t>
-      </w:r>
-      <w:r>
-        <w:rPr>
-          <w:rFonts w:ascii="Times New Roman" w:hAnsi="Times New Roman" w:cs="Times New Roman"/>
-        </w:rPr>
-        <w:t xml:space="preserve"> in relation to food intake and body weight. Therefore, it might be that ablation of Gdf15 fails to reach the threshold of stressor </w:t>
+        <w:t xml:space="preserve">Gdf15 in relation to food intake and body weight. Therefore, it might be that ablation of Gdf15 fails to reach the threshold of stressor </w:t>
       </w:r>
       <w:r>
         <w:rPr>

</xml_diff>

<commit_message>
Comments and revisions about the introduction
</commit_message>
<xml_diff>
--- a/Manuscripts/GDF15 during Pregnancy/GDF15.Manuscript.docx
+++ b/Manuscripts/GDF15 during Pregnancy/GDF15.Manuscript.docx
@@ -1,6 +1,6 @@
 
 <file path=word/document.xml><?xml version="1.0" encoding="utf-8"?>
-<w:document xmlns:wpc="http://schemas.microsoft.com/office/word/2010/wordprocessingCanvas" xmlns:cx="http://schemas.microsoft.com/office/drawing/2014/chartex" xmlns:cx1="http://schemas.microsoft.com/office/drawing/2015/9/8/chartex" xmlns:cx2="http://schemas.microsoft.com/office/drawing/2015/10/21/chartex" xmlns:cx3="http://schemas.microsoft.com/office/drawing/2016/5/9/chartex" xmlns:cx4="http://schemas.microsoft.com/office/drawing/2016/5/10/chartex" xmlns:cx5="http://schemas.microsoft.com/office/drawing/2016/5/11/chartex" xmlns:cx6="http://schemas.microsoft.com/office/drawing/2016/5/12/chartex" xmlns:cx7="http://schemas.microsoft.com/office/drawing/2016/5/13/chartex" xmlns:cx8="http://schemas.microsoft.com/office/drawing/2016/5/14/chartex" xmlns:mc="http://schemas.openxmlformats.org/markup-compatibility/2006" xmlns:aink="http://schemas.microsoft.com/office/drawing/2016/ink" xmlns:am3d="http://schemas.microsoft.com/office/drawing/2017/model3d" xmlns:o="urn:schemas-microsoft-com:office:office" xmlns:oel="http://schemas.microsoft.com/office/2019/extlst" xmlns:r="http://schemas.openxmlformats.org/officeDocument/2006/relationships" xmlns:m="http://schemas.openxmlformats.org/officeDocument/2006/math" xmlns:v="urn:schemas-microsoft-com:vml" xmlns:wp14="http://schemas.microsoft.com/office/word/2010/wordprocessingDrawing" xmlns:wp="http://schemas.openxmlformats.org/drawingml/2006/wordprocessingDrawing" xmlns:w10="urn:schemas-microsoft-com:office:word" xmlns:w="http://schemas.openxmlformats.org/wordprocessingml/2006/main" xmlns:w14="http://schemas.microsoft.com/office/word/2010/wordml" xmlns:w15="http://schemas.microsoft.com/office/word/2012/wordml" xmlns:w16cex="http://schemas.microsoft.com/office/word/2018/wordml/cex" xmlns:w16cid="http://schemas.microsoft.com/office/word/2016/wordml/cid" xmlns:w16="http://schemas.microsoft.com/office/word/2018/wordml" xmlns:w16sdtdh="http://schemas.microsoft.com/office/word/2020/wordml/sdtdatahash" xmlns:w16se="http://schemas.microsoft.com/office/word/2015/wordml/symex" xmlns:wpg="http://schemas.microsoft.com/office/word/2010/wordprocessingGroup" xmlns:wpi="http://schemas.microsoft.com/office/word/2010/wordprocessingInk" xmlns:wne="http://schemas.microsoft.com/office/word/2006/wordml" xmlns:wps="http://schemas.microsoft.com/office/word/2010/wordprocessingShape" mc:Ignorable="w14 w15 w16se w16cid w16 w16cex w16sdtdh wp14">
+<w:document xmlns:wpc="http://schemas.microsoft.com/office/word/2010/wordprocessingCanvas" xmlns:cx="http://schemas.microsoft.com/office/drawing/2014/chartex" xmlns:cx1="http://schemas.microsoft.com/office/drawing/2015/9/8/chartex" xmlns:cx2="http://schemas.microsoft.com/office/drawing/2015/10/21/chartex" xmlns:cx3="http://schemas.microsoft.com/office/drawing/2016/5/9/chartex" xmlns:cx4="http://schemas.microsoft.com/office/drawing/2016/5/10/chartex" xmlns:cx5="http://schemas.microsoft.com/office/drawing/2016/5/11/chartex" xmlns:cx6="http://schemas.microsoft.com/office/drawing/2016/5/12/chartex" xmlns:cx7="http://schemas.microsoft.com/office/drawing/2016/5/13/chartex" xmlns:cx8="http://schemas.microsoft.com/office/drawing/2016/5/14/chartex" xmlns:mc="http://schemas.openxmlformats.org/markup-compatibility/2006" xmlns:aink="http://schemas.microsoft.com/office/drawing/2016/ink" xmlns:am3d="http://schemas.microsoft.com/office/drawing/2017/model3d" xmlns:o="urn:schemas-microsoft-com:office:office" xmlns:r="http://schemas.openxmlformats.org/officeDocument/2006/relationships" xmlns:m="http://schemas.openxmlformats.org/officeDocument/2006/math" xmlns:v="urn:schemas-microsoft-com:vml" xmlns:wp14="http://schemas.microsoft.com/office/word/2010/wordprocessingDrawing" xmlns:wp="http://schemas.openxmlformats.org/drawingml/2006/wordprocessingDrawing" xmlns:w10="urn:schemas-microsoft-com:office:word" xmlns:w="http://schemas.openxmlformats.org/wordprocessingml/2006/main" xmlns:w14="http://schemas.microsoft.com/office/word/2010/wordml" xmlns:w15="http://schemas.microsoft.com/office/word/2012/wordml" xmlns:w16cid="http://schemas.microsoft.com/office/word/2016/wordml/cid" xmlns:w16se="http://schemas.microsoft.com/office/word/2015/wordml/symex" xmlns:wpg="http://schemas.microsoft.com/office/word/2010/wordprocessingGroup" xmlns:wpi="http://schemas.microsoft.com/office/word/2010/wordprocessingInk" xmlns:wne="http://schemas.microsoft.com/office/word/2006/wordml" xmlns:wps="http://schemas.microsoft.com/office/word/2010/wordprocessingShape" mc:Ignorable="w14 w15 w16se w16cid wp14">
   <w:body>
     <w:p>
       <w:pPr>
@@ -123,8 +123,16 @@
         <w:rPr>
           <w:rFonts w:ascii="Times New Roman" w:hAnsi="Times New Roman" w:cs="Times New Roman"/>
         </w:rPr>
-        <w:t>, Haijing</w:t>
-      </w:r>
+        <w:t xml:space="preserve">, </w:t>
+      </w:r>
+      <w:proofErr w:type="spellStart"/>
+      <w:r>
+        <w:rPr>
+          <w:rFonts w:ascii="Times New Roman" w:hAnsi="Times New Roman" w:cs="Times New Roman"/>
+        </w:rPr>
+        <w:t>Haijing</w:t>
+      </w:r>
+      <w:proofErr w:type="spellEnd"/>
       <w:r>
         <w:rPr>
           <w:rFonts w:ascii="Times New Roman" w:hAnsi="Times New Roman" w:cs="Times New Roman"/>
@@ -149,7 +157,21 @@
         <w:rPr>
           <w:rFonts w:ascii="Times New Roman" w:hAnsi="Times New Roman" w:cs="Times New Roman"/>
         </w:rPr>
-        <w:t>Randy Seeley</w:t>
+        <w:t>Randy</w:t>
+      </w:r>
+      <w:ins w:id="1" w:author="Dave Bridges" w:date="2022-11-03T12:58:00Z">
+        <w:r>
+          <w:rPr>
+            <w:rFonts w:ascii="Times New Roman" w:hAnsi="Times New Roman" w:cs="Times New Roman"/>
+          </w:rPr>
+          <w:t xml:space="preserve"> J.</w:t>
+        </w:r>
+      </w:ins>
+      <w:r>
+        <w:rPr>
+          <w:rFonts w:ascii="Times New Roman" w:hAnsi="Times New Roman" w:cs="Times New Roman"/>
+        </w:rPr>
+        <w:t xml:space="preserve"> Seeley</w:t>
       </w:r>
       <w:commentRangeEnd w:id="0"/>
       <w:r>
@@ -181,7 +203,14 @@
         <w:rPr>
           <w:rFonts w:ascii="Times New Roman" w:hAnsi="Times New Roman" w:cs="Times New Roman"/>
         </w:rPr>
-        <w:t xml:space="preserve"> E. Gregg</w:t>
+        <w:t xml:space="preserve"> E. </w:t>
+      </w:r>
+      <w:commentRangeStart w:id="2"/>
+      <w:r>
+        <w:rPr>
+          <w:rFonts w:ascii="Times New Roman" w:hAnsi="Times New Roman" w:cs="Times New Roman"/>
+        </w:rPr>
+        <w:t>Gregg</w:t>
       </w:r>
       <w:r>
         <w:rPr>
@@ -194,7 +223,20 @@
         <w:rPr>
           <w:rFonts w:ascii="Times New Roman" w:hAnsi="Times New Roman" w:cs="Times New Roman"/>
         </w:rPr>
-        <w:t>, Dave</w:t>
+        <w:t>,</w:t>
+      </w:r>
+      <w:commentRangeEnd w:id="2"/>
+      <w:r>
+        <w:rPr>
+          <w:rStyle w:val="CommentReference"/>
+        </w:rPr>
+        <w:commentReference w:id="2"/>
+      </w:r>
+      <w:r>
+        <w:rPr>
+          <w:rFonts w:ascii="Times New Roman" w:hAnsi="Times New Roman" w:cs="Times New Roman"/>
+        </w:rPr>
+        <w:t xml:space="preserve"> Dave</w:t>
       </w:r>
       <w:r>
         <w:rPr>
@@ -340,6 +382,7 @@
           <w:rFonts w:ascii="Times New Roman" w:hAnsi="Times New Roman" w:cs="Times New Roman"/>
         </w:rPr>
       </w:pPr>
+      <w:commentRangeStart w:id="3"/>
       <w:r>
         <w:rPr>
           <w:rFonts w:ascii="Times New Roman" w:hAnsi="Times New Roman" w:cs="Times New Roman"/>
@@ -352,7 +395,35 @@
         <w:rPr>
           <w:rFonts w:ascii="Times New Roman" w:hAnsi="Times New Roman" w:cs="Times New Roman"/>
         </w:rPr>
-        <w:t xml:space="preserve"> MM, NEH, and DB conceived of experiments</w:t>
+        <w:t xml:space="preserve"> M</w:t>
+      </w:r>
+      <w:ins w:id="4" w:author="Dave Bridges" w:date="2022-11-03T12:57:00Z">
+        <w:r>
+          <w:rPr>
+            <w:rFonts w:ascii="Times New Roman" w:hAnsi="Times New Roman" w:cs="Times New Roman"/>
+          </w:rPr>
+          <w:t>C</w:t>
+        </w:r>
+      </w:ins>
+      <w:r>
+        <w:rPr>
+          <w:rFonts w:ascii="Times New Roman" w:hAnsi="Times New Roman" w:cs="Times New Roman"/>
+        </w:rPr>
+        <w:t xml:space="preserve">M, NEH, </w:t>
+      </w:r>
+      <w:ins w:id="5" w:author="Dave Bridges" w:date="2022-11-03T12:59:00Z">
+        <w:r>
+          <w:rPr>
+            <w:rFonts w:ascii="Times New Roman" w:hAnsi="Times New Roman" w:cs="Times New Roman"/>
+          </w:rPr>
+          <w:t xml:space="preserve">RJS, BEG, </w:t>
+        </w:r>
+      </w:ins>
+      <w:r>
+        <w:rPr>
+          <w:rFonts w:ascii="Times New Roman" w:hAnsi="Times New Roman" w:cs="Times New Roman"/>
+        </w:rPr>
+        <w:t>and DB conceived of experiments</w:t>
       </w:r>
       <w:r>
         <w:rPr>
@@ -364,7 +435,35 @@
         <w:rPr>
           <w:rFonts w:ascii="Times New Roman" w:hAnsi="Times New Roman" w:cs="Times New Roman"/>
         </w:rPr>
-        <w:t xml:space="preserve"> by MM, NEH, JRR, and HS. RS provided </w:t>
+        <w:t xml:space="preserve"> by M</w:t>
+      </w:r>
+      <w:ins w:id="6" w:author="Dave Bridges" w:date="2022-11-03T12:57:00Z">
+        <w:r>
+          <w:rPr>
+            <w:rFonts w:ascii="Times New Roman" w:hAnsi="Times New Roman" w:cs="Times New Roman"/>
+          </w:rPr>
+          <w:t>C</w:t>
+        </w:r>
+      </w:ins>
+      <w:r>
+        <w:rPr>
+          <w:rFonts w:ascii="Times New Roman" w:hAnsi="Times New Roman" w:cs="Times New Roman"/>
+        </w:rPr>
+        <w:t>M, NEH, JRR, and HS. R</w:t>
+      </w:r>
+      <w:ins w:id="7" w:author="Dave Bridges" w:date="2022-11-03T12:58:00Z">
+        <w:r>
+          <w:rPr>
+            <w:rFonts w:ascii="Times New Roman" w:hAnsi="Times New Roman" w:cs="Times New Roman"/>
+          </w:rPr>
+          <w:t>J</w:t>
+        </w:r>
+      </w:ins>
+      <w:r>
+        <w:rPr>
+          <w:rFonts w:ascii="Times New Roman" w:hAnsi="Times New Roman" w:cs="Times New Roman"/>
+        </w:rPr>
+        <w:t xml:space="preserve">S provided </w:t>
       </w:r>
       <w:r>
         <w:rPr>
@@ -376,7 +475,21 @@
         <w:rPr>
           <w:rFonts w:ascii="Times New Roman" w:hAnsi="Times New Roman" w:cs="Times New Roman"/>
         </w:rPr>
-        <w:t xml:space="preserve">. MM carried out analysis and wrote the initial </w:t>
+        <w:t>. M</w:t>
+      </w:r>
+      <w:ins w:id="8" w:author="Dave Bridges" w:date="2022-11-03T12:58:00Z">
+        <w:r>
+          <w:rPr>
+            <w:rFonts w:ascii="Times New Roman" w:hAnsi="Times New Roman" w:cs="Times New Roman"/>
+          </w:rPr>
+          <w:t>C</w:t>
+        </w:r>
+      </w:ins>
+      <w:r>
+        <w:rPr>
+          <w:rFonts w:ascii="Times New Roman" w:hAnsi="Times New Roman" w:cs="Times New Roman"/>
+        </w:rPr>
+        <w:t xml:space="preserve">M carried out analysis and wrote the initial </w:t>
       </w:r>
       <w:r>
         <w:rPr>
@@ -407,6 +520,13 @@
           <w:rFonts w:ascii="Times New Roman" w:hAnsi="Times New Roman" w:cs="Times New Roman"/>
         </w:rPr>
         <w:t>.</w:t>
+      </w:r>
+      <w:commentRangeEnd w:id="3"/>
+      <w:r>
+        <w:rPr>
+          <w:rStyle w:val="CommentReference"/>
+        </w:rPr>
+        <w:commentReference w:id="3"/>
       </w:r>
     </w:p>
     <w:p>
@@ -443,7 +563,7 @@
         </w:rPr>
         <w:t>Dave Bridges, PhD, Email address: </w:t>
       </w:r>
-      <w:hyperlink r:id="rId12" w:history="1">
+      <w:hyperlink r:id="rId11" w:history="1">
         <w:r>
           <w:rPr>
             <w:rFonts w:ascii="Times New Roman" w:eastAsia="Times New Roman" w:hAnsi="Times New Roman" w:cs="Times New Roman"/>
@@ -494,8 +614,8 @@
           <w:rFonts w:ascii="Times New Roman" w:hAnsi="Times New Roman" w:cs="Times New Roman"/>
         </w:rPr>
         <w:sectPr>
-          <w:footerReference w:type="even" r:id="rId13"/>
-          <w:footerReference w:type="default" r:id="rId14"/>
+          <w:footerReference w:type="even" r:id="rId12"/>
+          <w:footerReference w:type="default" r:id="rId13"/>
           <w:pgSz w:w="12240" w:h="15840"/>
           <w:pgMar w:top="1440" w:right="1440" w:bottom="1440" w:left="1440" w:header="720" w:footer="720" w:gutter="0"/>
           <w:cols w:space="720"/>
@@ -551,23 +671,45 @@
           <w:docGrid w:linePitch="360"/>
         </w:sectPr>
       </w:pPr>
-      <w:r>
-        <w:rPr>
-          <w:rFonts w:ascii="Times New Roman" w:hAnsi="Times New Roman" w:cs="Times New Roman"/>
-        </w:rPr>
-        <w:t xml:space="preserve">Gdf15 is a cytokine </w:t>
-      </w:r>
-      <w:r>
-        <w:rPr>
-          <w:rFonts w:ascii="Times New Roman" w:hAnsi="Times New Roman" w:cs="Times New Roman"/>
-        </w:rPr>
-        <w:t xml:space="preserve">and signal of stress </w:t>
-      </w:r>
-      <w:r>
-        <w:rPr>
-          <w:rFonts w:ascii="Times New Roman" w:hAnsi="Times New Roman" w:cs="Times New Roman"/>
-        </w:rPr>
-        <w:t xml:space="preserve">that is known to increase </w:t>
+      <w:commentRangeStart w:id="9"/>
+      <w:r>
+        <w:rPr>
+          <w:rFonts w:ascii="Times New Roman" w:hAnsi="Times New Roman" w:cs="Times New Roman"/>
+        </w:rPr>
+        <w:t xml:space="preserve">Gdf15 </w:t>
+      </w:r>
+      <w:commentRangeEnd w:id="9"/>
+      <w:r>
+        <w:rPr>
+          <w:rStyle w:val="CommentReference"/>
+        </w:rPr>
+        <w:commentReference w:id="9"/>
+      </w:r>
+      <w:del w:id="10" w:author="Dave Bridges" w:date="2022-11-03T13:02:00Z">
+        <w:r>
+          <w:rPr>
+            <w:rFonts w:ascii="Times New Roman" w:hAnsi="Times New Roman" w:cs="Times New Roman"/>
+          </w:rPr>
+          <w:delText xml:space="preserve">is a cytokine </w:delText>
+        </w:r>
+        <w:r>
+          <w:rPr>
+            <w:rFonts w:ascii="Times New Roman" w:hAnsi="Times New Roman" w:cs="Times New Roman"/>
+          </w:rPr>
+          <w:delText xml:space="preserve">and signal of stress </w:delText>
+        </w:r>
+        <w:r>
+          <w:rPr>
+            <w:rFonts w:ascii="Times New Roman" w:hAnsi="Times New Roman" w:cs="Times New Roman"/>
+          </w:rPr>
+          <w:delText xml:space="preserve">that </w:delText>
+        </w:r>
+      </w:del>
+      <w:r>
+        <w:rPr>
+          <w:rFonts w:ascii="Times New Roman" w:hAnsi="Times New Roman" w:cs="Times New Roman"/>
+        </w:rPr>
+        <w:t xml:space="preserve">is known to increase </w:t>
       </w:r>
       <w:r>
         <w:rPr>
@@ -694,6 +836,14 @@
         </w:rPr>
         <w:t xml:space="preserve"> Insulin sensitivity on gestational day 16.5 was also comparable between dams. In the postnatal period, pups were of similar birthweight, litter size, and has similar survival rates in both genotypes. There were also no </w:t>
       </w:r>
+      <w:ins w:id="11" w:author="Dave Bridges" w:date="2022-11-03T13:03:00Z">
+        <w:r>
+          <w:rPr>
+            <w:rFonts w:ascii="Times New Roman" w:hAnsi="Times New Roman" w:cs="Times New Roman"/>
+          </w:rPr>
+          <w:t xml:space="preserve">detectable </w:t>
+        </w:r>
+      </w:ins>
       <w:r>
         <w:rPr>
           <w:rFonts w:ascii="Times New Roman" w:hAnsi="Times New Roman" w:cs="Times New Roman"/>
@@ -704,13 +854,151 @@
         <w:rPr>
           <w:rFonts w:ascii="Times New Roman" w:hAnsi="Times New Roman" w:cs="Times New Roman"/>
         </w:rPr>
-        <w:t xml:space="preserve"> in milk volume production or milkfat percentage or in offspring postnatal body weight until day 14.5 of life. </w:t>
-      </w:r>
-      <w:r>
-        <w:rPr>
-          <w:rFonts w:ascii="Times New Roman" w:hAnsi="Times New Roman" w:cs="Times New Roman"/>
-        </w:rPr>
-        <w:t xml:space="preserve">This suggests elimination of Gdf15 is insufficient to impart food intake, weight gain, and dysmetabolism during pregnancy in a mouse model. </w:t>
+        <w:t xml:space="preserve"> in milk volume production</w:t>
+      </w:r>
+      <w:del w:id="12" w:author="Dave Bridges" w:date="2022-11-03T13:03:00Z">
+        <w:r>
+          <w:rPr>
+            <w:rFonts w:ascii="Times New Roman" w:hAnsi="Times New Roman" w:cs="Times New Roman"/>
+          </w:rPr>
+          <w:delText xml:space="preserve"> or</w:delText>
+        </w:r>
+      </w:del>
+      <w:ins w:id="13" w:author="Dave Bridges" w:date="2022-11-03T13:03:00Z">
+        <w:r>
+          <w:rPr>
+            <w:rFonts w:ascii="Times New Roman" w:hAnsi="Times New Roman" w:cs="Times New Roman"/>
+          </w:rPr>
+          <w:t xml:space="preserve">, </w:t>
+        </w:r>
+      </w:ins>
+      <w:r>
+        <w:rPr>
+          <w:rFonts w:ascii="Times New Roman" w:hAnsi="Times New Roman" w:cs="Times New Roman"/>
+        </w:rPr>
+        <w:t xml:space="preserve"> milk</w:t>
+      </w:r>
+      <w:ins w:id="14" w:author="Dave Bridges" w:date="2022-11-03T13:03:00Z">
+        <w:r>
+          <w:rPr>
+            <w:rFonts w:ascii="Times New Roman" w:hAnsi="Times New Roman" w:cs="Times New Roman"/>
+          </w:rPr>
+          <w:t xml:space="preserve"> </w:t>
+        </w:r>
+      </w:ins>
+      <w:r>
+        <w:rPr>
+          <w:rFonts w:ascii="Times New Roman" w:hAnsi="Times New Roman" w:cs="Times New Roman"/>
+        </w:rPr>
+        <w:t>fat percentage</w:t>
+      </w:r>
+      <w:ins w:id="15" w:author="Dave Bridges" w:date="2022-11-03T13:03:00Z">
+        <w:r>
+          <w:rPr>
+            <w:rFonts w:ascii="Times New Roman" w:hAnsi="Times New Roman" w:cs="Times New Roman"/>
+          </w:rPr>
+          <w:t>,</w:t>
+        </w:r>
+      </w:ins>
+      <w:r>
+        <w:rPr>
+          <w:rFonts w:ascii="Times New Roman" w:hAnsi="Times New Roman" w:cs="Times New Roman"/>
+        </w:rPr>
+        <w:t xml:space="preserve"> or in offspring postnatal body weight</w:t>
+      </w:r>
+      <w:ins w:id="16" w:author="Dave Bridges" w:date="2022-11-03T13:03:00Z">
+        <w:r>
+          <w:rPr>
+            <w:rFonts w:ascii="Times New Roman" w:hAnsi="Times New Roman" w:cs="Times New Roman"/>
+          </w:rPr>
+          <w:t>s</w:t>
+        </w:r>
+      </w:ins>
+      <w:r>
+        <w:rPr>
+          <w:rFonts w:ascii="Times New Roman" w:hAnsi="Times New Roman" w:cs="Times New Roman"/>
+        </w:rPr>
+        <w:t xml:space="preserve"> until day 14.5 of life. </w:t>
+      </w:r>
+      <w:del w:id="17" w:author="Dave Bridges" w:date="2022-11-03T13:03:00Z">
+        <w:r>
+          <w:rPr>
+            <w:rFonts w:ascii="Times New Roman" w:hAnsi="Times New Roman" w:cs="Times New Roman"/>
+          </w:rPr>
+          <w:delText xml:space="preserve">This </w:delText>
+        </w:r>
+      </w:del>
+      <w:ins w:id="18" w:author="Dave Bridges" w:date="2022-11-03T13:03:00Z">
+        <w:r>
+          <w:rPr>
+            <w:rFonts w:ascii="Times New Roman" w:hAnsi="Times New Roman" w:cs="Times New Roman"/>
+          </w:rPr>
+          <w:t>These data</w:t>
+        </w:r>
+        <w:r>
+          <w:rPr>
+            <w:rFonts w:ascii="Times New Roman" w:hAnsi="Times New Roman" w:cs="Times New Roman"/>
+          </w:rPr>
+          <w:t xml:space="preserve"> </w:t>
+        </w:r>
+      </w:ins>
+      <w:r>
+        <w:rPr>
+          <w:rFonts w:ascii="Times New Roman" w:hAnsi="Times New Roman" w:cs="Times New Roman"/>
+        </w:rPr>
+        <w:t>suggest</w:t>
+      </w:r>
+      <w:del w:id="19" w:author="Dave Bridges" w:date="2022-11-03T13:03:00Z">
+        <w:r>
+          <w:rPr>
+            <w:rFonts w:ascii="Times New Roman" w:hAnsi="Times New Roman" w:cs="Times New Roman"/>
+          </w:rPr>
+          <w:delText>s</w:delText>
+        </w:r>
+      </w:del>
+      <w:ins w:id="20" w:author="Dave Bridges" w:date="2022-11-03T13:03:00Z">
+        <w:r>
+          <w:rPr>
+            <w:rFonts w:ascii="Times New Roman" w:hAnsi="Times New Roman" w:cs="Times New Roman"/>
+          </w:rPr>
+          <w:t xml:space="preserve"> that</w:t>
+        </w:r>
+      </w:ins>
+      <w:r>
+        <w:rPr>
+          <w:rFonts w:ascii="Times New Roman" w:hAnsi="Times New Roman" w:cs="Times New Roman"/>
+        </w:rPr>
+        <w:t xml:space="preserve"> elimination of Gdf15 is </w:t>
+      </w:r>
+      <w:del w:id="21" w:author="Dave Bridges" w:date="2022-11-03T13:04:00Z">
+        <w:r>
+          <w:rPr>
+            <w:rFonts w:ascii="Times New Roman" w:hAnsi="Times New Roman" w:cs="Times New Roman"/>
+          </w:rPr>
+          <w:delText>insufficient to</w:delText>
+        </w:r>
+      </w:del>
+      <w:ins w:id="22" w:author="Dave Bridges" w:date="2022-11-03T13:04:00Z">
+        <w:r>
+          <w:rPr>
+            <w:rFonts w:ascii="Times New Roman" w:hAnsi="Times New Roman" w:cs="Times New Roman"/>
+          </w:rPr>
+          <w:t>inessential towards differences in</w:t>
+        </w:r>
+      </w:ins>
+      <w:del w:id="23" w:author="Dave Bridges" w:date="2022-11-03T13:04:00Z">
+        <w:r>
+          <w:rPr>
+            <w:rFonts w:ascii="Times New Roman" w:hAnsi="Times New Roman" w:cs="Times New Roman"/>
+          </w:rPr>
+          <w:delText xml:space="preserve"> impart</w:delText>
+        </w:r>
+      </w:del>
+      <w:r>
+        <w:rPr>
+          <w:rFonts w:ascii="Times New Roman" w:hAnsi="Times New Roman" w:cs="Times New Roman"/>
+        </w:rPr>
+        <w:t xml:space="preserve"> food intake, weight gain, and dysmetabolism during pregnancy in a mouse model. </w:t>
       </w:r>
       <w:r>
         <w:rPr>
@@ -740,6 +1028,7 @@
         <w:spacing w:line="360" w:lineRule="auto"/>
         <w:ind w:firstLine="720"/>
         <w:rPr>
+          <w:del w:id="24" w:author="Dave Bridges" w:date="2022-11-03T13:05:00Z"/>
           <w:rFonts w:ascii="Times New Roman" w:hAnsi="Times New Roman" w:cs="Times New Roman"/>
         </w:rPr>
       </w:pPr>
@@ -831,13 +1120,33 @@
         <w:rPr>
           <w:rFonts w:ascii="Times New Roman" w:hAnsi="Times New Roman" w:cs="Times New Roman"/>
         </w:rPr>
-        <w:t>and dubbed</w:t>
-      </w:r>
-      <w:r>
-        <w:rPr>
-          <w:rFonts w:ascii="Times New Roman" w:hAnsi="Times New Roman" w:cs="Times New Roman"/>
-        </w:rPr>
-        <w:t xml:space="preserve"> macrophage-inhibiting cytokine-1 (MIC-1)</w:t>
+        <w:t xml:space="preserve">and </w:t>
+      </w:r>
+      <w:commentRangeStart w:id="25"/>
+      <w:r>
+        <w:rPr>
+          <w:rFonts w:ascii="Times New Roman" w:hAnsi="Times New Roman" w:cs="Times New Roman"/>
+        </w:rPr>
+        <w:t>dubbed</w:t>
+      </w:r>
+      <w:r>
+        <w:rPr>
+          <w:rFonts w:ascii="Times New Roman" w:hAnsi="Times New Roman" w:cs="Times New Roman"/>
+        </w:rPr>
+        <w:t xml:space="preserve"> macrophage-inhibiting cytokine-1 (</w:t>
+      </w:r>
+      <w:commentRangeEnd w:id="25"/>
+      <w:r>
+        <w:rPr>
+          <w:rStyle w:val="CommentReference"/>
+        </w:rPr>
+        <w:commentReference w:id="25"/>
+      </w:r>
+      <w:r>
+        <w:rPr>
+          <w:rFonts w:ascii="Times New Roman" w:hAnsi="Times New Roman" w:cs="Times New Roman"/>
+        </w:rPr>
+        <w:t>MIC-1)</w:t>
       </w:r>
       <w:r>
         <w:rPr>
@@ -882,60 +1191,62 @@
         </w:rPr>
         <w:t xml:space="preserve">. </w:t>
       </w:r>
-      <w:r>
-        <w:rPr>
-          <w:rFonts w:ascii="Times New Roman" w:hAnsi="Times New Roman" w:cs="Times New Roman"/>
-        </w:rPr>
-        <w:t>Since this time, G</w:t>
-      </w:r>
-      <w:r>
-        <w:rPr>
-          <w:rFonts w:ascii="Times New Roman" w:hAnsi="Times New Roman" w:cs="Times New Roman"/>
-        </w:rPr>
-        <w:t>df</w:t>
-      </w:r>
-      <w:r>
-        <w:rPr>
-          <w:rFonts w:ascii="Times New Roman" w:hAnsi="Times New Roman" w:cs="Times New Roman"/>
-        </w:rPr>
-        <w:t>15 has</w:t>
-      </w:r>
-      <w:r>
-        <w:rPr>
-          <w:rFonts w:ascii="Times New Roman" w:hAnsi="Times New Roman" w:cs="Times New Roman"/>
-        </w:rPr>
-        <w:t xml:space="preserve"> </w:t>
-      </w:r>
-      <w:r>
-        <w:rPr>
-          <w:rFonts w:ascii="Times New Roman" w:hAnsi="Times New Roman" w:cs="Times New Roman"/>
-        </w:rPr>
-        <w:t>been</w:t>
-      </w:r>
-      <w:r>
-        <w:rPr>
-          <w:rFonts w:ascii="Times New Roman" w:hAnsi="Times New Roman" w:cs="Times New Roman"/>
-        </w:rPr>
-        <w:t xml:space="preserve"> known by many names and is associated with </w:t>
-      </w:r>
-      <w:r>
-        <w:rPr>
-          <w:rFonts w:ascii="Times New Roman" w:hAnsi="Times New Roman" w:cs="Times New Roman"/>
-        </w:rPr>
-        <w:t>various</w:t>
-      </w:r>
-      <w:r>
-        <w:rPr>
-          <w:rFonts w:ascii="Times New Roman" w:hAnsi="Times New Roman" w:cs="Times New Roman"/>
-        </w:rPr>
-        <w:t xml:space="preserve"> physiological states, pathologies, and stressors. However, the full extent of the role in GDF15 in health and disease remains to be characterized. </w:t>
-      </w:r>
-      <w:r>
-        <w:rPr>
-          <w:rFonts w:ascii="Times New Roman" w:hAnsi="Times New Roman" w:cs="Times New Roman"/>
-        </w:rPr>
-        <w:t xml:space="preserve">Recent work has focused on identifying its usefulness as a biomarker of illness, or as a target for pharmacotherapy. </w:t>
-      </w:r>
+      <w:del w:id="26" w:author="Dave Bridges" w:date="2022-11-03T13:05:00Z">
+        <w:r>
+          <w:rPr>
+            <w:rFonts w:ascii="Times New Roman" w:hAnsi="Times New Roman" w:cs="Times New Roman"/>
+          </w:rPr>
+          <w:delText>Since this time, G</w:delText>
+        </w:r>
+        <w:r>
+          <w:rPr>
+            <w:rFonts w:ascii="Times New Roman" w:hAnsi="Times New Roman" w:cs="Times New Roman"/>
+          </w:rPr>
+          <w:delText>df</w:delText>
+        </w:r>
+        <w:r>
+          <w:rPr>
+            <w:rFonts w:ascii="Times New Roman" w:hAnsi="Times New Roman" w:cs="Times New Roman"/>
+          </w:rPr>
+          <w:delText>15 has</w:delText>
+        </w:r>
+        <w:r>
+          <w:rPr>
+            <w:rFonts w:ascii="Times New Roman" w:hAnsi="Times New Roman" w:cs="Times New Roman"/>
+          </w:rPr>
+          <w:delText xml:space="preserve"> </w:delText>
+        </w:r>
+        <w:r>
+          <w:rPr>
+            <w:rFonts w:ascii="Times New Roman" w:hAnsi="Times New Roman" w:cs="Times New Roman"/>
+          </w:rPr>
+          <w:delText>been</w:delText>
+        </w:r>
+        <w:r>
+          <w:rPr>
+            <w:rFonts w:ascii="Times New Roman" w:hAnsi="Times New Roman" w:cs="Times New Roman"/>
+          </w:rPr>
+          <w:delText xml:space="preserve"> known by many names and is associated with </w:delText>
+        </w:r>
+        <w:r>
+          <w:rPr>
+            <w:rFonts w:ascii="Times New Roman" w:hAnsi="Times New Roman" w:cs="Times New Roman"/>
+          </w:rPr>
+          <w:delText>various</w:delText>
+        </w:r>
+        <w:r>
+          <w:rPr>
+            <w:rFonts w:ascii="Times New Roman" w:hAnsi="Times New Roman" w:cs="Times New Roman"/>
+          </w:rPr>
+          <w:delText xml:space="preserve"> physiological states, pathologies, and stressors. However, the full extent of the role in GDF15 in health and disease remains to be characterized. </w:delText>
+        </w:r>
+        <w:r>
+          <w:rPr>
+            <w:rFonts w:ascii="Times New Roman" w:hAnsi="Times New Roman" w:cs="Times New Roman"/>
+          </w:rPr>
+          <w:delText xml:space="preserve">Recent work has focused on identifying its usefulness as a biomarker of illness, or as a target for pharmacotherapy. </w:delText>
+        </w:r>
+      </w:del>
     </w:p>
     <w:p>
       <w:pPr>
@@ -945,11 +1256,27 @@
           <w:rFonts w:ascii="Times New Roman" w:hAnsi="Times New Roman" w:cs="Times New Roman"/>
         </w:rPr>
       </w:pPr>
-      <w:r>
-        <w:rPr>
-          <w:rFonts w:ascii="Times New Roman" w:hAnsi="Times New Roman" w:cs="Times New Roman"/>
-        </w:rPr>
-        <w:t xml:space="preserve">Average circulating levels of Gdf15 in adults </w:t>
+      <w:del w:id="27" w:author="Dave Bridges" w:date="2022-11-03T13:05:00Z">
+        <w:r>
+          <w:rPr>
+            <w:rFonts w:ascii="Times New Roman" w:hAnsi="Times New Roman" w:cs="Times New Roman"/>
+          </w:rPr>
+          <w:delText>Average c</w:delText>
+        </w:r>
+      </w:del>
+      <w:ins w:id="28" w:author="Dave Bridges" w:date="2022-11-03T13:05:00Z">
+        <w:r>
+          <w:rPr>
+            <w:rFonts w:ascii="Times New Roman" w:hAnsi="Times New Roman" w:cs="Times New Roman"/>
+          </w:rPr>
+          <w:t>C</w:t>
+        </w:r>
+      </w:ins>
+      <w:r>
+        <w:rPr>
+          <w:rFonts w:ascii="Times New Roman" w:hAnsi="Times New Roman" w:cs="Times New Roman"/>
+        </w:rPr>
+        <w:t xml:space="preserve">irculating levels of Gdf15 in adults </w:t>
       </w:r>
       <w:r>
         <w:rPr>
@@ -1052,7 +1379,37 @@
         <w:rPr>
           <w:rFonts w:ascii="Times New Roman" w:hAnsi="Times New Roman" w:cs="Times New Roman"/>
         </w:rPr>
-        <w:t>. GDF15 is known to increase in response to many physiological states; such as cardi</w:t>
+        <w:t xml:space="preserve">. GDF15 is known to increase in response to many </w:t>
+      </w:r>
+      <w:del w:id="29" w:author="Dave Bridges" w:date="2022-11-03T13:05:00Z">
+        <w:r>
+          <w:rPr>
+            <w:rFonts w:ascii="Times New Roman" w:hAnsi="Times New Roman" w:cs="Times New Roman"/>
+          </w:rPr>
+          <w:delText>physiological states</w:delText>
+        </w:r>
+      </w:del>
+      <w:ins w:id="30" w:author="Dave Bridges" w:date="2022-11-03T13:05:00Z">
+        <w:r>
+          <w:rPr>
+            <w:rFonts w:ascii="Times New Roman" w:hAnsi="Times New Roman" w:cs="Times New Roman"/>
+          </w:rPr>
+          <w:t>stressors including</w:t>
+        </w:r>
+      </w:ins>
+      <w:del w:id="31" w:author="Dave Bridges" w:date="2022-11-03T13:05:00Z">
+        <w:r>
+          <w:rPr>
+            <w:rFonts w:ascii="Times New Roman" w:hAnsi="Times New Roman" w:cs="Times New Roman"/>
+          </w:rPr>
+          <w:delText>; such</w:delText>
+        </w:r>
+      </w:del>
+      <w:r>
+        <w:rPr>
+          <w:rFonts w:ascii="Times New Roman" w:hAnsi="Times New Roman" w:cs="Times New Roman"/>
+        </w:rPr>
+        <w:t xml:space="preserve"> as cardi</w:t>
       </w:r>
       <w:r>
         <w:rPr>
@@ -1360,6 +1717,7 @@
         </w:rPr>
         <w:t xml:space="preserve"> </w:t>
       </w:r>
+      <w:commentRangeStart w:id="32"/>
       <w:r>
         <w:rPr>
           <w:rFonts w:ascii="Times New Roman" w:hAnsi="Times New Roman" w:cs="Times New Roman"/>
@@ -1391,6 +1749,13 @@
         </w:rPr>
         <w:fldChar w:fldCharType="end"/>
       </w:r>
+      <w:commentRangeEnd w:id="32"/>
+      <w:r>
+        <w:rPr>
+          <w:rStyle w:val="CommentReference"/>
+        </w:rPr>
+        <w:commentReference w:id="32"/>
+      </w:r>
       <w:r>
         <w:rPr>
           <w:rFonts w:ascii="Times New Roman" w:hAnsi="Times New Roman" w:cs="Times New Roman"/>
@@ -1575,7 +1940,32 @@
         <w:rPr>
           <w:rFonts w:ascii="Times New Roman" w:hAnsi="Times New Roman" w:cs="Times New Roman"/>
         </w:rPr>
-        <w:t xml:space="preserve">Genetic ablation of Gdf15 in mice results in reduction of body weight, fat mass, food intake, and improvement in glucose tolerance </w:t>
+        <w:t xml:space="preserve">Genetic ablation of </w:t>
+      </w:r>
+      <w:r>
+        <w:rPr>
+          <w:rFonts w:ascii="Times New Roman" w:hAnsi="Times New Roman" w:cs="Times New Roman"/>
+          <w:i/>
+          <w:rPrChange w:id="33" w:author="Dave Bridges" w:date="2022-11-03T13:06:00Z">
+            <w:rPr>
+              <w:rFonts w:ascii="Times New Roman" w:hAnsi="Times New Roman" w:cs="Times New Roman"/>
+            </w:rPr>
+          </w:rPrChange>
+        </w:rPr>
+        <w:t>Gdf15</w:t>
+      </w:r>
+      <w:r>
+        <w:rPr>
+          <w:rFonts w:ascii="Times New Roman" w:hAnsi="Times New Roman" w:cs="Times New Roman"/>
+        </w:rPr>
+        <w:t xml:space="preserve"> in </w:t>
+      </w:r>
+      <w:commentRangeStart w:id="34"/>
+      <w:r>
+        <w:rPr>
+          <w:rFonts w:ascii="Times New Roman" w:hAnsi="Times New Roman" w:cs="Times New Roman"/>
+        </w:rPr>
+        <w:t xml:space="preserve">mice results in reduction of body weight, fat mass, food intake, and improvement in glucose tolerance </w:t>
       </w:r>
       <w:r>
         <w:rPr>
@@ -1613,6 +2003,13 @@
           <w:rFonts w:ascii="Times New Roman" w:hAnsi="Times New Roman" w:cs="Times New Roman"/>
         </w:rPr>
         <w:t xml:space="preserve">. </w:t>
+      </w:r>
+      <w:commentRangeEnd w:id="34"/>
+      <w:r>
+        <w:rPr>
+          <w:rStyle w:val="CommentReference"/>
+        </w:rPr>
+        <w:commentReference w:id="34"/>
       </w:r>
       <w:r>
         <w:rPr>
@@ -1751,26 +2148,57 @@
         <w:spacing w:line="360" w:lineRule="auto"/>
         <w:ind w:firstLine="720"/>
         <w:rPr>
-          <w:rFonts w:ascii="Times New Roman" w:hAnsi="Times New Roman" w:cs="Times New Roman"/>
-        </w:rPr>
-      </w:pPr>
-      <w:r>
-        <w:rPr>
-          <w:rFonts w:ascii="Times New Roman" w:hAnsi="Times New Roman" w:cs="Times New Roman"/>
-        </w:rPr>
-        <w:t xml:space="preserve">What is less explored is the role of Gdf15 in a normal, human or mouse pregnancy. Although Gdf15 is well known to be associated with pregnancy and its related comorbidities, very little has been done to mechanistically understand the role of GDF15 in carrying an infant to term. </w:t>
-      </w:r>
+          <w:del w:id="35" w:author="Dave Bridges" w:date="2022-11-03T13:08:00Z"/>
+          <w:rFonts w:ascii="Times New Roman" w:hAnsi="Times New Roman" w:cs="Times New Roman"/>
+        </w:rPr>
+        <w:pPrChange w:id="36" w:author="Dave Bridges" w:date="2022-11-03T13:08:00Z">
+          <w:pPr>
+            <w:spacing w:line="360" w:lineRule="auto"/>
+            <w:ind w:firstLine="720"/>
+          </w:pPr>
+        </w:pPrChange>
+      </w:pPr>
+      <w:del w:id="37" w:author="Dave Bridges" w:date="2022-11-03T13:07:00Z">
+        <w:r>
+          <w:rPr>
+            <w:rFonts w:ascii="Times New Roman" w:hAnsi="Times New Roman" w:cs="Times New Roman"/>
+          </w:rPr>
+          <w:delText xml:space="preserve">What is less explored is the role of Gdf15 in a normal, human or mouse pregnancy. Although Gdf15 is well known to be associated with pregnancy and its related comorbidities, very little has been done to mechanistically understand the role of GDF15 in carrying an infant to term. </w:delText>
+        </w:r>
+      </w:del>
+      <w:ins w:id="38" w:author="Dave Bridges" w:date="2022-11-03T13:07:00Z">
+        <w:r>
+          <w:rPr>
+            <w:rFonts w:ascii="Times New Roman" w:hAnsi="Times New Roman" w:cs="Times New Roman"/>
+          </w:rPr>
+          <w:t xml:space="preserve">During pregnancy </w:t>
+        </w:r>
+      </w:ins>
       <w:r>
         <w:rPr>
           <w:rFonts w:ascii="Times New Roman" w:hAnsi="Times New Roman" w:cs="Times New Roman"/>
         </w:rPr>
         <w:t xml:space="preserve">GDF15 </w:t>
       </w:r>
-      <w:r>
-        <w:rPr>
-          <w:rFonts w:ascii="Times New Roman" w:hAnsi="Times New Roman" w:cs="Times New Roman"/>
-        </w:rPr>
-        <w:t xml:space="preserve">increases across gestation and </w:t>
+      <w:commentRangeStart w:id="39"/>
+      <w:r>
+        <w:rPr>
+          <w:rFonts w:ascii="Times New Roman" w:hAnsi="Times New Roman" w:cs="Times New Roman"/>
+        </w:rPr>
+        <w:t xml:space="preserve">increases </w:t>
+      </w:r>
+      <w:commentRangeEnd w:id="39"/>
+      <w:r>
+        <w:rPr>
+          <w:rStyle w:val="CommentReference"/>
+        </w:rPr>
+        <w:commentReference w:id="39"/>
+      </w:r>
+      <w:r>
+        <w:rPr>
+          <w:rFonts w:ascii="Times New Roman" w:hAnsi="Times New Roman" w:cs="Times New Roman"/>
+        </w:rPr>
+        <w:t xml:space="preserve">across gestation and </w:t>
       </w:r>
       <w:r>
         <w:rPr>
@@ -1788,7 +2216,21 @@
         <w:rPr>
           <w:rFonts w:ascii="Times New Roman" w:hAnsi="Times New Roman" w:cs="Times New Roman"/>
         </w:rPr>
-        <w:t xml:space="preserve">of pregnancy </w:t>
+        <w:t xml:space="preserve">of </w:t>
+      </w:r>
+      <w:commentRangeStart w:id="40"/>
+      <w:r>
+        <w:rPr>
+          <w:rFonts w:ascii="Times New Roman" w:hAnsi="Times New Roman" w:cs="Times New Roman"/>
+        </w:rPr>
+        <w:t xml:space="preserve">pregnancy </w:t>
+      </w:r>
+      <w:commentRangeEnd w:id="40"/>
+      <w:r>
+        <w:rPr>
+          <w:rStyle w:val="CommentReference"/>
+        </w:rPr>
+        <w:commentReference w:id="40"/>
       </w:r>
       <w:r>
         <w:rPr>
@@ -1843,7 +2285,21 @@
         <w:rPr>
           <w:rFonts w:ascii="Times New Roman" w:hAnsi="Times New Roman" w:cs="Times New Roman"/>
         </w:rPr>
-        <w:t xml:space="preserve">in the placenta, </w:t>
+        <w:t>in the placenta</w:t>
+      </w:r>
+      <w:ins w:id="41" w:author="Dave Bridges" w:date="2022-11-03T13:07:00Z">
+        <w:r>
+          <w:rPr>
+            <w:rFonts w:ascii="Times New Roman" w:hAnsi="Times New Roman" w:cs="Times New Roman"/>
+          </w:rPr>
+          <w:t>l trophoblasts</w:t>
+        </w:r>
+      </w:ins>
+      <w:r>
+        <w:rPr>
+          <w:rFonts w:ascii="Times New Roman" w:hAnsi="Times New Roman" w:cs="Times New Roman"/>
+        </w:rPr>
+        <w:t xml:space="preserve">, </w:t>
       </w:r>
       <w:r>
         <w:rPr>
@@ -1918,29 +2374,163 @@
         </w:rPr>
         <w:t xml:space="preserve">. </w:t>
       </w:r>
-      <w:r>
-        <w:rPr>
-          <w:rFonts w:ascii="Times New Roman" w:hAnsi="Times New Roman" w:cs="Times New Roman"/>
-        </w:rPr>
-        <w:t xml:space="preserve">Trophoblasts are thought </w:t>
-      </w:r>
-      <w:r>
-        <w:rPr>
-          <w:rFonts w:ascii="Times New Roman" w:hAnsi="Times New Roman" w:cs="Times New Roman"/>
-        </w:rPr>
-        <w:t>t</w:t>
-      </w:r>
-      <w:r>
-        <w:rPr>
-          <w:rFonts w:ascii="Times New Roman" w:hAnsi="Times New Roman" w:cs="Times New Roman"/>
-        </w:rPr>
-        <w:t>o be the cells that produce GDF15</w:t>
-      </w:r>
-      <w:r>
-        <w:rPr>
-          <w:rFonts w:ascii="Times New Roman" w:hAnsi="Times New Roman" w:cs="Times New Roman"/>
-        </w:rPr>
-        <w:t xml:space="preserve"> in the placenta</w:t>
+      <w:ins w:id="42" w:author="Dave Bridges" w:date="2022-11-03T13:07:00Z">
+        <w:r>
+          <w:rPr>
+            <w:rFonts w:ascii="Times New Roman" w:hAnsi="Times New Roman" w:cs="Times New Roman"/>
+          </w:rPr>
+          <w:t xml:space="preserve">In spite of these </w:t>
+        </w:r>
+      </w:ins>
+      <w:ins w:id="43" w:author="Dave Bridges" w:date="2022-11-03T13:08:00Z">
+        <w:r>
+          <w:rPr>
+            <w:rFonts w:ascii="Times New Roman" w:hAnsi="Times New Roman" w:cs="Times New Roman"/>
+          </w:rPr>
+          <w:t xml:space="preserve">pregnancy-related </w:t>
+        </w:r>
+      </w:ins>
+      <w:ins w:id="44" w:author="Dave Bridges" w:date="2022-11-03T13:07:00Z">
+        <w:r>
+          <w:rPr>
+            <w:rFonts w:ascii="Times New Roman" w:hAnsi="Times New Roman" w:cs="Times New Roman"/>
+          </w:rPr>
+          <w:t>increases</w:t>
+        </w:r>
+      </w:ins>
+      <w:ins w:id="45" w:author="Dave Bridges" w:date="2022-11-03T13:08:00Z">
+        <w:r>
+          <w:rPr>
+            <w:rFonts w:ascii="Times New Roman" w:hAnsi="Times New Roman" w:cs="Times New Roman"/>
+          </w:rPr>
+          <w:t>, th</w:t>
+        </w:r>
+      </w:ins>
+      <w:del w:id="46" w:author="Dave Bridges" w:date="2022-11-03T13:07:00Z">
+        <w:r>
+          <w:rPr>
+            <w:rFonts w:ascii="Times New Roman" w:hAnsi="Times New Roman" w:cs="Times New Roman"/>
+          </w:rPr>
+          <w:delText xml:space="preserve">Trophoblasts are thought </w:delText>
+        </w:r>
+        <w:r>
+          <w:rPr>
+            <w:rFonts w:ascii="Times New Roman" w:hAnsi="Times New Roman" w:cs="Times New Roman"/>
+          </w:rPr>
+          <w:delText>t</w:delText>
+        </w:r>
+        <w:r>
+          <w:rPr>
+            <w:rFonts w:ascii="Times New Roman" w:hAnsi="Times New Roman" w:cs="Times New Roman"/>
+          </w:rPr>
+          <w:delText>o be the cells that produce GDF15</w:delText>
+        </w:r>
+        <w:r>
+          <w:rPr>
+            <w:rFonts w:ascii="Times New Roman" w:hAnsi="Times New Roman" w:cs="Times New Roman"/>
+          </w:rPr>
+          <w:delText xml:space="preserve"> in the placenta</w:delText>
+        </w:r>
+        <w:r>
+          <w:rPr>
+            <w:rFonts w:ascii="Times New Roman" w:hAnsi="Times New Roman" w:cs="Times New Roman"/>
+          </w:rPr>
+          <w:delText xml:space="preserve"> </w:delText>
+        </w:r>
+        <w:r>
+          <w:rPr>
+            <w:rFonts w:ascii="Times New Roman" w:hAnsi="Times New Roman" w:cs="Times New Roman"/>
+          </w:rPr>
+          <w:fldChar w:fldCharType="begin"/>
+        </w:r>
+        <w:r>
+          <w:rPr>
+            <w:rFonts w:ascii="Times New Roman" w:hAnsi="Times New Roman" w:cs="Times New Roman"/>
+          </w:rPr>
+          <w:delInstrText xml:space="preserve"> ADDIN ZOTERO_ITEM CSL_C</w:delInstrText>
+        </w:r>
+        <w:r>
+          <w:rPr>
+            <w:rFonts w:ascii="Times New Roman" w:hAnsi="Times New Roman" w:cs="Times New Roman"/>
+          </w:rPr>
+          <w:delInstrText xml:space="preserve">ITATION {"citationID":"XrBKXJyO","properties":{"formattedCitation":"(Moore et al., 2000)","plainCitation":"(Moore et al., 2000)","noteIndex":0},"citationItems":[{"id":1425,"uris":["http://zotero.org/users/5073745/items/DGJGZZR7"],"itemData":{"id":1425,"type":"article-journal","abstract":"Macrophage inhibitory cytokine-1 (MIC-1) is a recently described divergent member of the transforming growth factor-ss superfamily. MIC-1 transcription up-regulation is associated with macrophage activation, and this observation led to its cloning. Northern blots indicate that MIC-1 is also present in human placenta. A sensitive sandwich enzyme-linked immunosorbent assay for the quantification of MIC-1 was developed and used to examine the role of this cytokine in pregnancy. High levels of MIC-1 are present in the sera of pregnant women. The level rises substantially with progress of gestation. MIC-1 can also be detected, in large amounts, in amniotic fluid and placental extracts. In addition, the BeWo placental trophoblastic cell line was found to constitutively express the MIC-1 transcript and secrete large amounts of MIC-1. These findings suggest that the placental trophoblast is a major source of the MIC-1 present in maternal serum and amniotic fluid. We suggest that MIC-1 may promote fetal survival by suppressing the production of maternally derived proinflammatory cytokines within the uterus.","container-title":"The Journal of Clinical Endocrinology and Metabolism","DOI":"10.1210/jcem.85.12.7007","ISSN":"0021-972X","issue":"12","journalAbbreviation":"J Clin Endocrinol Metab","language":"eng","note":"PMID: 11134143","page":"4781-4788","source":"PubMed","title":"The transforming growth factor-ss superfamily cytokine macrophage inhibitory cytokine-1 is present in high concentrations in the serum of pregnant women","volume":"85","author":[{"family":"Moore","given":"A. G."},{"family":"Brown","given":"D. A."},{"family":"Fairlie","given":"W. D."},{"family":"Bauskin","given":"A. R."},{"family":"Brown","given":"P. K."},{"family":"Munier","given":"M. L."},{"family":"Russell","given":"P. K."},{"family":"Salamonsen","given":"L. A."},{"family":"Wallace","given":"E. M."},{"family":"Breit","given":"S. N."}],"issued":{"date-parts":[["2000",12]]}}}],"schema":"https://github.com/citation-style-language/schema/raw/master/csl-citation.json"} </w:delInstrText>
+        </w:r>
+        <w:r>
+          <w:rPr>
+            <w:rFonts w:ascii="Times New Roman" w:hAnsi="Times New Roman" w:cs="Times New Roman"/>
+          </w:rPr>
+          <w:fldChar w:fldCharType="separate"/>
+        </w:r>
+        <w:r>
+          <w:rPr>
+            <w:rFonts w:ascii="Times New Roman" w:hAnsi="Times New Roman" w:cs="Times New Roman"/>
+            <w:noProof/>
+          </w:rPr>
+          <w:delText>(Moore et al., 2000)</w:delText>
+        </w:r>
+        <w:r>
+          <w:rPr>
+            <w:rFonts w:ascii="Times New Roman" w:hAnsi="Times New Roman" w:cs="Times New Roman"/>
+          </w:rPr>
+          <w:fldChar w:fldCharType="end"/>
+        </w:r>
+        <w:r>
+          <w:rPr>
+            <w:rFonts w:ascii="Times New Roman" w:hAnsi="Times New Roman" w:cs="Times New Roman"/>
+          </w:rPr>
+          <w:delText>.</w:delText>
+        </w:r>
+      </w:del>
+    </w:p>
+    <w:p>
+      <w:pPr>
+        <w:spacing w:line="360" w:lineRule="auto"/>
+        <w:ind w:firstLine="720"/>
+        <w:rPr>
+          <w:del w:id="47" w:author="Dave Bridges" w:date="2022-11-03T13:09:00Z"/>
+          <w:rFonts w:ascii="Times New Roman" w:hAnsi="Times New Roman" w:cs="Times New Roman"/>
+        </w:rPr>
+        <w:pPrChange w:id="48" w:author="Dave Bridges" w:date="2022-11-03T13:08:00Z">
+          <w:pPr>
+            <w:spacing w:line="360" w:lineRule="auto"/>
+          </w:pPr>
+        </w:pPrChange>
+      </w:pPr>
+      <w:del w:id="49" w:author="Dave Bridges" w:date="2022-11-03T13:08:00Z">
+        <w:r>
+          <w:rPr>
+            <w:rFonts w:ascii="Times New Roman" w:hAnsi="Times New Roman" w:cs="Times New Roman"/>
+          </w:rPr>
+          <w:delText>Th</w:delText>
+        </w:r>
+      </w:del>
+      <w:r>
+        <w:rPr>
+          <w:rFonts w:ascii="Times New Roman" w:hAnsi="Times New Roman" w:cs="Times New Roman"/>
+        </w:rPr>
+        <w:t xml:space="preserve">e </w:t>
+      </w:r>
+      <w:ins w:id="50" w:author="Dave Bridges" w:date="2022-11-03T13:08:00Z">
+        <w:r>
+          <w:rPr>
+            <w:rFonts w:ascii="Times New Roman" w:hAnsi="Times New Roman" w:cs="Times New Roman"/>
+          </w:rPr>
+          <w:t xml:space="preserve">functional </w:t>
+        </w:r>
+      </w:ins>
+      <w:r>
+        <w:rPr>
+          <w:rFonts w:ascii="Times New Roman" w:hAnsi="Times New Roman" w:cs="Times New Roman"/>
+        </w:rPr>
+        <w:t xml:space="preserve">role of </w:t>
+      </w:r>
+      <w:r>
+        <w:rPr>
+          <w:rFonts w:ascii="Times New Roman" w:hAnsi="Times New Roman" w:cs="Times New Roman"/>
+          <w:i/>
+          <w:iCs/>
+        </w:rPr>
+        <w:t>Gdf15</w:t>
       </w:r>
       <w:r>
         <w:rPr>
@@ -1948,6 +2538,175 @@
         </w:rPr>
         <w:t xml:space="preserve"> </w:t>
       </w:r>
+      <w:proofErr w:type="gramStart"/>
+      <w:r>
+        <w:rPr>
+          <w:rFonts w:ascii="Times New Roman" w:hAnsi="Times New Roman" w:cs="Times New Roman"/>
+        </w:rPr>
+        <w:t>in  pregnancy</w:t>
+      </w:r>
+      <w:proofErr w:type="gramEnd"/>
+      <w:r>
+        <w:rPr>
+          <w:rFonts w:ascii="Times New Roman" w:hAnsi="Times New Roman" w:cs="Times New Roman"/>
+        </w:rPr>
+        <w:t xml:space="preserve"> is </w:t>
+      </w:r>
+      <w:del w:id="51" w:author="Dave Bridges" w:date="2022-11-03T13:08:00Z">
+        <w:r>
+          <w:rPr>
+            <w:rFonts w:ascii="Times New Roman" w:hAnsi="Times New Roman" w:cs="Times New Roman"/>
+          </w:rPr>
+          <w:delText xml:space="preserve">currently </w:delText>
+        </w:r>
+      </w:del>
+      <w:ins w:id="52" w:author="Dave Bridges" w:date="2022-11-03T13:08:00Z">
+        <w:r>
+          <w:rPr>
+            <w:rFonts w:ascii="Times New Roman" w:hAnsi="Times New Roman" w:cs="Times New Roman"/>
+          </w:rPr>
+          <w:t>largely</w:t>
+        </w:r>
+        <w:r>
+          <w:rPr>
+            <w:rFonts w:ascii="Times New Roman" w:hAnsi="Times New Roman" w:cs="Times New Roman"/>
+          </w:rPr>
+          <w:t xml:space="preserve"> </w:t>
+        </w:r>
+      </w:ins>
+      <w:r>
+        <w:rPr>
+          <w:rFonts w:ascii="Times New Roman" w:hAnsi="Times New Roman" w:cs="Times New Roman"/>
+        </w:rPr>
+        <w:t>unknown.</w:t>
+      </w:r>
+      <w:r>
+        <w:rPr>
+          <w:rFonts w:ascii="Times New Roman" w:hAnsi="Times New Roman" w:cs="Times New Roman"/>
+        </w:rPr>
+        <w:t xml:space="preserve"> </w:t>
+      </w:r>
+      <w:commentRangeStart w:id="53"/>
+      <w:del w:id="54" w:author="Dave Bridges" w:date="2022-11-03T13:09:00Z">
+        <w:r>
+          <w:rPr>
+            <w:rFonts w:ascii="Times New Roman" w:hAnsi="Times New Roman" w:cs="Times New Roman"/>
+          </w:rPr>
+          <w:delText>Although</w:delText>
+        </w:r>
+        <w:r>
+          <w:rPr>
+            <w:rFonts w:ascii="Times New Roman" w:hAnsi="Times New Roman" w:cs="Times New Roman"/>
+          </w:rPr>
+          <w:delText xml:space="preserve"> previously work has hypothesized that GDF15 and other TGF-</w:delText>
+        </w:r>
+        <w:r>
+          <w:rPr>
+            <w:rFonts w:ascii="Times New Roman" w:hAnsi="Times New Roman" w:cs="Times New Roman"/>
+          </w:rPr>
+          <w:delText>ß</w:delText>
+        </w:r>
+        <w:r>
+          <w:rPr>
+            <w:rFonts w:ascii="Times New Roman" w:hAnsi="Times New Roman" w:cs="Times New Roman"/>
+          </w:rPr>
+          <w:delText xml:space="preserve"> family members may play a role in trophoblast invasion and implantation of the pregnancy early after conception </w:delText>
+        </w:r>
+        <w:r>
+          <w:rPr>
+            <w:rFonts w:ascii="Times New Roman" w:hAnsi="Times New Roman" w:cs="Times New Roman"/>
+          </w:rPr>
+          <w:fldChar w:fldCharType="begin"/>
+        </w:r>
+        <w:r>
+          <w:rPr>
+            <w:rFonts w:ascii="Times New Roman" w:hAnsi="Times New Roman" w:cs="Times New Roman"/>
+          </w:rPr>
+          <w:delInstrText xml:space="preserve"> ADDIN ZOTERO_ITEM CSL_CITATION {"citationID":"b2jQaA0X","properties":{"formattedCitation":"(Moore et al., 2000)","plainCitation":"(Moore et al., 2000)","noteIndex":0},"citationItems":[{"id":1425,"uris":["http://zotero.org/users/5073745/items/DGJGZZR7"],"itemData":{"id":1425,"type":"article-journal","abstract":"Macrophage inhibitory cytokine-1 (MIC-1) is a recently described divergent member of the transforming growth factor-ss superfamily. MIC-1 transcription up-regulation is associated with macrophage activation, and this observation led to its cloning. Northern blots indicate that MIC-1 is also present in human placenta. A sensitive sandwich enzyme-linked immunosorbent assay for the quantification of MIC-1 was developed and used to examine the role of this cytokine in pregnancy. High levels of MIC-1 are present in the sera of pregnant women. The level rises substantially with progress of gestation. MIC-1 can also be detected, in large amounts, in amniotic fluid and placental extracts. In addition, the BeWo placental trophoblastic cell line was found to constitutively express the MIC-1 transcript and secrete large amounts of MIC-1. These findings suggest that the placental trophoblast is a major source of the MIC-1 present in maternal serum and amniotic fluid. We suggest that MIC-1 may promote fetal survival by suppressing the production of maternally derived proinflammatory cytokines within the uterus.","container-title":"The Journal of Clinical Endocrinology and Metabolism","DOI":"10.1210/jcem.85.12.7007","ISSN":"0021-972X","issue":"12","journalAbbreviation":"J Clin Endocrinol Metab","language":"eng","note":"PMID: 11134143","page":"4781-4788","source":"PubMed","title":"The transforming growth factor-ss superfamily cytokine macrophage inhibitory cytokine-1 is present in high concentrations in the serum of pregnant women","volume":"85","author":[{"family":"Moore","given":"A. G."},{"family":"Brown","given":"D. A."},{"family":"Fairlie","given":"W. D."},{"family":"Bauskin","given":"A. R."},{"family":"Brown","given":"P. K."},{"family":"Munier","given":"M. L."},{"family":"Russell","given":"P. K."},{"family":"Salamonsen","given":"L. A."},{"family":"Wallace","given":"E. M."},{"family":"Breit","given":"S. N."}],"issued":{"date-parts":[["2000",12]]}}}],"schema":"https://github.com/citation-style-language/schema/raw/master/csl-citation.json"} </w:delInstrText>
+        </w:r>
+        <w:r>
+          <w:rPr>
+            <w:rFonts w:ascii="Times New Roman" w:hAnsi="Times New Roman" w:cs="Times New Roman"/>
+          </w:rPr>
+          <w:fldChar w:fldCharType="separate"/>
+        </w:r>
+        <w:r>
+          <w:rPr>
+            <w:rFonts w:ascii="Times New Roman" w:hAnsi="Times New Roman" w:cs="Times New Roman"/>
+            <w:noProof/>
+          </w:rPr>
+          <w:delText>(Moore et al., 2000)</w:delText>
+        </w:r>
+        <w:r>
+          <w:rPr>
+            <w:rFonts w:ascii="Times New Roman" w:hAnsi="Times New Roman" w:cs="Times New Roman"/>
+          </w:rPr>
+          <w:fldChar w:fldCharType="end"/>
+        </w:r>
+        <w:r>
+          <w:rPr>
+            <w:rFonts w:ascii="Times New Roman" w:hAnsi="Times New Roman" w:cs="Times New Roman"/>
+          </w:rPr>
+          <w:delText xml:space="preserve">. </w:delText>
+        </w:r>
+        <w:commentRangeEnd w:id="53"/>
+        <w:r>
+          <w:rPr>
+            <w:rStyle w:val="CommentReference"/>
+          </w:rPr>
+          <w:commentReference w:id="53"/>
+        </w:r>
+        <w:r>
+          <w:rPr>
+            <w:rFonts w:ascii="Times New Roman" w:hAnsi="Times New Roman" w:cs="Times New Roman"/>
+          </w:rPr>
+          <w:delText xml:space="preserve">This is supported by evidence showing that lower </w:delText>
+        </w:r>
+      </w:del>
+      <w:ins w:id="55" w:author="Dave Bridges" w:date="2022-11-03T13:09:00Z">
+        <w:r>
+          <w:rPr>
+            <w:rFonts w:ascii="Times New Roman" w:hAnsi="Times New Roman" w:cs="Times New Roman"/>
+          </w:rPr>
+          <w:t xml:space="preserve">Lower </w:t>
+        </w:r>
+      </w:ins>
+      <w:r>
+        <w:rPr>
+          <w:rFonts w:ascii="Times New Roman" w:hAnsi="Times New Roman" w:cs="Times New Roman"/>
+        </w:rPr>
+        <w:t xml:space="preserve">levels of GDF15 during </w:t>
+      </w:r>
+      <w:r>
+        <w:rPr>
+          <w:rFonts w:ascii="Times New Roman" w:hAnsi="Times New Roman" w:cs="Times New Roman"/>
+        </w:rPr>
+        <w:t>early</w:t>
+      </w:r>
+      <w:r>
+        <w:rPr>
+          <w:rFonts w:ascii="Times New Roman" w:hAnsi="Times New Roman" w:cs="Times New Roman"/>
+        </w:rPr>
+        <w:t xml:space="preserve"> pregnancy </w:t>
+      </w:r>
+      <w:r>
+        <w:rPr>
+          <w:rFonts w:ascii="Times New Roman" w:hAnsi="Times New Roman" w:cs="Times New Roman"/>
+        </w:rPr>
+        <w:t xml:space="preserve">were present in patients who later suffered a </w:t>
+      </w:r>
+      <w:r>
+        <w:rPr>
+          <w:rFonts w:ascii="Times New Roman" w:hAnsi="Times New Roman" w:cs="Times New Roman"/>
+        </w:rPr>
+        <w:t>miscarriage</w:t>
+      </w:r>
+      <w:r>
+        <w:rPr>
+          <w:rFonts w:ascii="Times New Roman" w:hAnsi="Times New Roman" w:cs="Times New Roman"/>
+        </w:rPr>
+        <w:t xml:space="preserve"> </w:t>
+      </w:r>
       <w:r>
         <w:rPr>
           <w:rFonts w:ascii="Times New Roman" w:hAnsi="Times New Roman" w:cs="Times New Roman"/>
@@ -1958,7 +2717,7 @@
         <w:rPr>
           <w:rFonts w:ascii="Times New Roman" w:hAnsi="Times New Roman" w:cs="Times New Roman"/>
         </w:rPr>
-        <w:instrText xml:space="preserve"> ADDIN ZOTERO_ITEM CSL_CITATION {"citationID":"XrBKXJyO","properties":{"formattedCitation":"(Moore et al., 2000)","plainCitation":"(Moore et al., 2000)","noteIndex":0},"citationItems":[{"id":1425,"uris":["http://zotero.org/users/5073745/items/DGJGZZR7"],"itemData":{"id":1425,"type":"article-journal","abstract":"Macrophage inhibitory cytokine-1 (MIC-1) is a recently described divergent member of the transforming growth factor-ss superfamily. MIC-1 transcription up-regulation is associated with macrophage activation, and this observation led to its cloning. Northern blots indicate that MIC-1 is also present in human placenta. A sensitive sandwich enzyme-linked immunosorbent assay for the quantification of MIC-1 was developed and used to examine the role of this cytokine in pregnancy. High levels of MIC-1 are present in the sera of pregnant women. The level rises substantially with progress of gestation. MIC-1 can also be detected, in large amounts, in amniotic fluid and placental extracts. In addition, the BeWo placental trophoblastic cell line was found to constitutively express the MIC-1 transcript and secrete large amounts of MIC-1. These findings suggest that the placental trophoblast is a major source of the MIC-1 present in maternal serum and amniotic fluid. We suggest that MIC-1 may promote fetal survival by suppressing the production of maternally derived proinflammatory cytokines within the uterus.","container-title":"The Journal of Clinical Endocrinology and Metabolism","DOI":"10.1210/jcem.85.12.7007","ISSN":"0021-972X","issue":"12","journalAbbreviation":"J Clin Endocrinol Metab","language":"eng","note":"PMID: 11134143","page":"4781-4788","source":"PubMed","title":"The transforming growth factor-ss superfamily cytokine macrophage inhibitory cytokine-1 is present in high concentrations in the serum of pregnant women","volume":"85","author":[{"family":"Moore","given":"A. G."},{"family":"Brown","given":"D. A."},{"family":"Fairlie","given":"W. D."},{"family":"Bauskin","given":"A. R."},{"family":"Brown","given":"P. K."},{"family":"Munier","given":"M. L."},{"family":"Russell","given":"P. K."},{"family":"Salamonsen","given":"L. A."},{"family":"Wallace","given":"E. M."},{"family":"Breit","given":"S. N."}],"issued":{"date-parts":[["2000",12]]}}}],"schema":"https://github.com/citation-style-language/schema/raw/master/csl-citation.json"} </w:instrText>
+        <w:instrText xml:space="preserve"> ADDIN ZOTERO_ITEM CSL_CITATION {"citationID":"IdpR7dfm","properties":{"formattedCitation":"(Tong et al., 2004)","plainCitation":"(Tong et al., 2004)","noteIndex":0},"citationItems":[{"id":1461,"uris":["http://zotero.org/users/5073745/items/S8YA3E3X"],"itemData":{"id":1461,"type":"article-journal","abstract":"Macrophage inhibitory cytokine 1 (MIC 1) is thought to have immunomodulatory actions favouring fetal viability. We measured serum concentrations of MIC 1 in asymptomatic women at 6–13 weeks' gestation who subsequently miscarried or who had already miscarried. MIC 1 concentrations in the miscarriage cohort (n=100), were a third of those who had ongoing pregnancies (n=197). Multiples of the median for miscarriage was 0·32 (95% CI 0·23–0·32) versus1·00 (0·93–1·06) for ongoing pregnancies; p&lt;0·0001. Concentrations were just as low 3 weeks before diagnosis as on the day of diagnosis. That MIC 1 serum concentrations seem to be low weeks before miscarriage suggests possible predictive and causative roles, as well as therapeutic potential.","container-title":"The Lancet","DOI":"10.1016/S0140-6736(03)15265-8","ISSN":"0140-6736","issue":"9403","journalAbbreviation":"The Lancet","language":"en","page":"129-130","source":"ScienceDirect","title":"Serum concentrations of macrophage inhibitory cytokine 1 (MIC 1) as a predictor of miscarriage","volume":"363","author":[{"family":"Tong","given":"Stephen"},{"family":"Marjono","given":"Budi"},{"family":"Brown","given":"David A"},{"family":"Mulvey","given":"Sheila"},{"family":"Breit","given":"Samuel N"},{"family":"Manuelpillai","given":"Ursula"},{"family":"Wallace","given":"Euan M"}],"issued":{"date-parts":[["2004",1,10]]}}}],"schema":"https://github.com/citation-style-language/schema/raw/master/csl-citation.json"} </w:instrText>
       </w:r>
       <w:r>
         <w:rPr>
@@ -1971,7 +2730,7 @@
           <w:rFonts w:ascii="Times New Roman" w:hAnsi="Times New Roman" w:cs="Times New Roman"/>
           <w:noProof/>
         </w:rPr>
-        <w:t>(Moore et al., 2000)</w:t>
+        <w:t>(Tong et al., 2004)</w:t>
       </w:r>
       <w:r>
         <w:rPr>
@@ -1983,60 +2742,512 @@
         <w:rPr>
           <w:rFonts w:ascii="Times New Roman" w:hAnsi="Times New Roman" w:cs="Times New Roman"/>
         </w:rPr>
+        <w:t xml:space="preserve">. Gdf15 levels may also be play a role in gestational weight gain, as greater levels were negatively associated with cumulative gestational weight gain </w:t>
+      </w:r>
+      <w:commentRangeStart w:id="56"/>
+      <w:r>
+        <w:rPr>
+          <w:rFonts w:ascii="Times New Roman" w:hAnsi="Times New Roman" w:cs="Times New Roman"/>
+        </w:rPr>
+        <w:fldChar w:fldCharType="begin"/>
+      </w:r>
+      <w:r>
+        <w:rPr>
+          <w:rFonts w:ascii="Times New Roman" w:hAnsi="Times New Roman" w:cs="Times New Roman"/>
+        </w:rPr>
+        <w:instrText xml:space="preserve"> ADDIN ZOTERO_ITEM CSL_CITATION {"citationID":"qR3HRkMK","properties":{"formattedCitation":"(Wang et al., 2020)","plainCitation":"(Wang et al., 2020)","noteIndex":0},"citationItems":[{"id":777,"uris":["http://zotero.org/users/5073745/items/9VI47QZ9"],"itemData":{"id":777,"type":"article-journal","abstract":"Objectives\nBased on a prospective birth cohort, we aimed to investigate the associations between maternal circulating metals exposure and gestational weight gain (GWG) across pregnancy, and explore whether maternal inflammatory cytokines could contribute to the GWG changes associated with metals exposure.\nMethods\nA total of 234 pregnant women from the Shanghai Maternal-Child Pairs cohort were enrolled in this panel study. 547 blood and serum samples were collected from pregnant women during three follow-up visits, and the circulating concentrations of 27 metals were determined by using the ICP-MS method. Five inflammatory cytokines in serum samples were measured through multiplexed immunoassays. The linear mixed models were used to estimate the association between each ln-transformed metal concentration and GWG across pregnancy. Robust generalized linear regression models were used to estimate the associations among circulating metals, GWG, and inflammatory cytokines.\nResults\nThe GWG during pregnancy was 13.76 ± 1.40 kg. The concentrations Co, Zn, Mo, B, Ag and Te in second or third trimesters were significantly higher than those in early second trimester. The concentration of Mg decreased with the increase of pregnant weeks and no significant statistical differences were found in the concentrations of other metals in different trimesters. Among the detected 26 metals, Li and Sr concentrations were positively associated with GWG in the third trimester. The GWG increased by 0.100 kg (95% CI 0.005, 0.195) and 0.120 kg (95% CI 0.009, 0.232) with each one ln-concentration increase in circulating Li and Sr concentrations, respectively. Concentrations of Li and Sr in the third trimester were positively associated with tumor necrosis factor-alpha (TNF-α) and interleukin (IL)-6, but negatively associated with growth differentiation factor-15 (GDF-15) significantly. Besides, IL-6 and GDF-15 levels were associated with the increase or decrease of overall pregnancy GWG, respectively.\nConclusions\nResults showed that maternal exposure to Li and Sr were associated with increased GWG, in which maternal IL-6 and GDF-15 could contribute to the associations between metal exposures and GWG in pregnant women.","container-title":"Ecotoxicology and Environmental Safety","DOI":"10.1016/j.ecoenv.2020.110697","ISSN":"0147-6513","journalAbbreviation":"Ecotoxicology and Environmental Safety","language":"en","page":"110697","source":"ScienceDirect","title":"Circulating metal concentrations, inflammatory cytokines and gestational weight gain: Shanghai MCPC cohort","title-short":"Circulating metal concentrations, inflammatory cytokines and gestational weight gain","volume":"199","author":[{"family":"Wang","given":"Pengpeng"},{"family":"Ma","given":"Wenjuan"},{"family":"Zhou","given":"Yuhan"},{"family":"Zhao","given":"Yingya"},{"family":"Shi","given":"Huijing"},{"family":"Yang","given":"Qing"},{"family":"Zhang","given":"Yunhui"}],"issued":{"date-parts":[["2020",8,1]]}}}],"schema":"https://github.com/citation-style-language/schema/raw/master/csl-citation.json"} </w:instrText>
+      </w:r>
+      <w:r>
+        <w:rPr>
+          <w:rFonts w:ascii="Times New Roman" w:hAnsi="Times New Roman" w:cs="Times New Roman"/>
+        </w:rPr>
+        <w:fldChar w:fldCharType="separate"/>
+      </w:r>
+      <w:r>
+        <w:rPr>
+          <w:rFonts w:ascii="Times New Roman" w:hAnsi="Times New Roman" w:cs="Times New Roman"/>
+          <w:noProof/>
+        </w:rPr>
+        <w:t>(Wang et al., 2020)</w:t>
+      </w:r>
+      <w:r>
+        <w:rPr>
+          <w:rFonts w:ascii="Times New Roman" w:hAnsi="Times New Roman" w:cs="Times New Roman"/>
+        </w:rPr>
+        <w:fldChar w:fldCharType="end"/>
+      </w:r>
+      <w:r>
+        <w:rPr>
+          <w:rFonts w:ascii="Times New Roman" w:hAnsi="Times New Roman" w:cs="Times New Roman"/>
+        </w:rPr>
+        <w:t xml:space="preserve">. </w:t>
+      </w:r>
+      <w:commentRangeEnd w:id="56"/>
+      <w:r>
+        <w:rPr>
+          <w:rStyle w:val="CommentReference"/>
+        </w:rPr>
+        <w:commentReference w:id="56"/>
+      </w:r>
+    </w:p>
+    <w:p>
+      <w:pPr>
+        <w:spacing w:line="360" w:lineRule="auto"/>
+        <w:ind w:firstLine="720"/>
+        <w:rPr>
+          <w:del w:id="57" w:author="Dave Bridges" w:date="2022-11-03T13:13:00Z"/>
+          <w:rFonts w:ascii="Times New Roman" w:hAnsi="Times New Roman" w:cs="Times New Roman"/>
+        </w:rPr>
+        <w:pPrChange w:id="58" w:author="Dave Bridges" w:date="2022-11-03T13:13:00Z">
+          <w:pPr>
+            <w:spacing w:line="360" w:lineRule="auto"/>
+          </w:pPr>
+        </w:pPrChange>
+      </w:pPr>
+      <w:r>
+        <w:rPr>
+          <w:rFonts w:ascii="Times New Roman" w:hAnsi="Times New Roman" w:cs="Times New Roman"/>
+        </w:rPr>
+        <w:t>D</w:t>
+      </w:r>
+      <w:r>
+        <w:rPr>
+          <w:rFonts w:ascii="Times New Roman" w:hAnsi="Times New Roman" w:cs="Times New Roman"/>
+        </w:rPr>
+        <w:t xml:space="preserve">ifferent levels of GDF15 </w:t>
+      </w:r>
+      <w:r>
+        <w:rPr>
+          <w:rFonts w:ascii="Times New Roman" w:hAnsi="Times New Roman" w:cs="Times New Roman"/>
+        </w:rPr>
+        <w:t xml:space="preserve">are </w:t>
+      </w:r>
+      <w:r>
+        <w:rPr>
+          <w:rFonts w:ascii="Times New Roman" w:hAnsi="Times New Roman" w:cs="Times New Roman"/>
+        </w:rPr>
+        <w:t xml:space="preserve">secreted in concert with complications of pregnancy.  </w:t>
+      </w:r>
+      <w:del w:id="59" w:author="Dave Bridges" w:date="2022-11-03T13:10:00Z">
+        <w:r>
+          <w:rPr>
+            <w:rFonts w:ascii="Times New Roman" w:hAnsi="Times New Roman" w:cs="Times New Roman"/>
+          </w:rPr>
+          <w:delText xml:space="preserve">Most interestingly, we see the directionality of the </w:delText>
+        </w:r>
+        <w:r>
+          <w:rPr>
+            <w:rFonts w:ascii="Times New Roman" w:hAnsi="Times New Roman" w:cs="Times New Roman"/>
+          </w:rPr>
+          <w:delText>associations in pregnancy are not always similar</w:delText>
+        </w:r>
+        <w:r>
+          <w:rPr>
+            <w:rFonts w:ascii="Times New Roman" w:hAnsi="Times New Roman" w:cs="Times New Roman"/>
+          </w:rPr>
+          <w:delText xml:space="preserve"> among studies</w:delText>
+        </w:r>
+        <w:r>
+          <w:rPr>
+            <w:rFonts w:ascii="Times New Roman" w:hAnsi="Times New Roman" w:cs="Times New Roman"/>
+          </w:rPr>
+          <w:delText xml:space="preserve">. For example, </w:delText>
+        </w:r>
+      </w:del>
+      <w:ins w:id="60" w:author="Dave Bridges" w:date="2022-11-03T13:10:00Z">
+        <w:r>
+          <w:rPr>
+            <w:rFonts w:ascii="Times New Roman" w:hAnsi="Times New Roman" w:cs="Times New Roman"/>
+          </w:rPr>
+          <w:t xml:space="preserve">In several cases, the epidemiological data is in conflict.  For example, </w:t>
+        </w:r>
+      </w:ins>
+      <w:del w:id="61" w:author="Dave Bridges" w:date="2022-11-03T13:10:00Z">
+        <w:r>
+          <w:rPr>
+            <w:rFonts w:ascii="Times New Roman" w:hAnsi="Times New Roman" w:cs="Times New Roman"/>
+          </w:rPr>
+          <w:delText>P</w:delText>
+        </w:r>
+      </w:del>
+      <w:ins w:id="62" w:author="Dave Bridges" w:date="2022-11-03T13:10:00Z">
+        <w:r>
+          <w:rPr>
+            <w:rFonts w:ascii="Times New Roman" w:hAnsi="Times New Roman" w:cs="Times New Roman"/>
+          </w:rPr>
+          <w:t>p</w:t>
+        </w:r>
+      </w:ins>
+      <w:r>
+        <w:rPr>
+          <w:rFonts w:ascii="Times New Roman" w:hAnsi="Times New Roman" w:cs="Times New Roman"/>
+        </w:rPr>
+        <w:t>re-eclampsia, a life-threatening complication</w:t>
+      </w:r>
+      <w:r>
+        <w:rPr>
+          <w:rFonts w:ascii="Times New Roman" w:hAnsi="Times New Roman" w:cs="Times New Roman"/>
+        </w:rPr>
+        <w:t xml:space="preserve"> involving critically high blood pressure and protein loss in urine,</w:t>
+      </w:r>
+      <w:r>
+        <w:rPr>
+          <w:rFonts w:ascii="Times New Roman" w:hAnsi="Times New Roman" w:cs="Times New Roman"/>
+        </w:rPr>
+        <w:t xml:space="preserve"> </w:t>
+      </w:r>
+      <w:r>
+        <w:rPr>
+          <w:rFonts w:ascii="Times New Roman" w:hAnsi="Times New Roman" w:cs="Times New Roman"/>
+        </w:rPr>
+        <w:t>ha</w:t>
+      </w:r>
+      <w:r>
+        <w:rPr>
+          <w:rFonts w:ascii="Times New Roman" w:hAnsi="Times New Roman" w:cs="Times New Roman"/>
+        </w:rPr>
+        <w:t>s</w:t>
+      </w:r>
+      <w:r>
+        <w:rPr>
+          <w:rFonts w:ascii="Times New Roman" w:hAnsi="Times New Roman" w:cs="Times New Roman"/>
+        </w:rPr>
+        <w:t xml:space="preserve"> been found to be associated with a reduction</w:t>
+      </w:r>
+      <w:r>
+        <w:rPr>
+          <w:rFonts w:ascii="Times New Roman" w:hAnsi="Times New Roman" w:cs="Times New Roman"/>
+        </w:rPr>
+        <w:t xml:space="preserve"> </w:t>
+      </w:r>
+      <w:r>
+        <w:rPr>
+          <w:rFonts w:ascii="Times New Roman" w:hAnsi="Times New Roman" w:cs="Times New Roman"/>
+        </w:rPr>
+        <w:fldChar w:fldCharType="begin"/>
+      </w:r>
+      <w:r>
+        <w:rPr>
+          <w:rFonts w:ascii="Times New Roman" w:hAnsi="Times New Roman" w:cs="Times New Roman"/>
+        </w:rPr>
+        <w:instrText xml:space="preserve"> ADDIN ZOTERO_ITEM CSL_CITATION {"citationID":"asCyigVk","properties":{"formattedCitation":"(Chen et al., 2016)","plainCitation":"(Chen et al., 2016)","noteIndex":0},"citationItems":[{"id":1438,"uris":["http://zotero.org/users/5073745/items/ZAWNVL9J"],"itemData":{"id":1438,"type":"article-journal","abstract":"Background: Preeclampsia is a pregnancy speciﬁc disorder affecting 3–5% of pregnancies worldwide. It is clinically divided into early-onset and late-onset subtypes. Placental factors are involved in the pathogenesis of preeclampsia. Growth differentiation factor 15 (GDF15), a protein of the transforming growth factor beta superfamily, is highly expressed in the placenta. However, it is unclear whether the circulating levels of GDF15 are altered in preeclampsia at the time of or prior to disease presentation.\nMethods: Serum samples across three trimesters from 29 healthy pregnancies, third trimester sera from 34 women presenting with preeclampsia (early-onset n = 16, late-onset n = 18) and 66 gestation-agematched controls, and sera at 11–13 weeks of pregnancy from women who later did (n = 36) or did not (n = 33) develop late-onset preeclampsia, were examined for GDF15 by ELISA.\nResults: Serum GDF15 levels increased signiﬁcantly with gestation in normal pregnancy. Serum GDF15 was signiﬁcantly reduced in the third trimester in women presenting with preeclampsia compared to their gestation-age-matched controls. This reduction was apparent in both early-onset and late-onset subtypes, but it was more profound in late-onset cases. At 11–13 weeks of gestation, however, serum levels of GDF15 were similar between women who subsequently did and did not develop late-onset preeclampsia.\nConclusion: Serum GDF15 increased with gestation age, reaching the highest level in the third trimester. Serum GDF15 was signiﬁcantly reduced in the third trimester in women presenting with preeclampsia, especially in late-onset cases. However, serum GDF15 was not altered in the ﬁrst trimester in women destined to develop late-onset preeclampsia.","container-title":"Cytokine","DOI":"10.1016/j.cyto.2016.05.002","ISSN":"10434666","journalAbbreviation":"Cytokine","language":"en","page":"226-230","source":"DOI.org (Crossref)","title":"Serum levels of GDF15 are reduced in preeclampsia and the reduction is more profound in late-onset than early-onset cases","volume":"83","author":[{"family":"Chen","given":"Qi"},{"family":"Wang","given":"Yao"},{"family":"Zhao","given":"Min"},{"family":"Hyett","given":"Jonathan"},{"family":"Silva Costa","given":"Fabricio","non-dropping-particle":"da"},{"family":"Nie","given":"Guiying"}],"issued":{"date-parts":[["2016",7]]}}}],"schema":"https://github.com/citation-style-language/schema/raw/master/csl-citation.json"} </w:instrText>
+      </w:r>
+      <w:r>
+        <w:rPr>
+          <w:rFonts w:ascii="Times New Roman" w:hAnsi="Times New Roman" w:cs="Times New Roman"/>
+        </w:rPr>
+        <w:fldChar w:fldCharType="separate"/>
+      </w:r>
+      <w:r>
+        <w:rPr>
+          <w:rFonts w:ascii="Times New Roman" w:hAnsi="Times New Roman" w:cs="Times New Roman"/>
+          <w:noProof/>
+        </w:rPr>
+        <w:t>(Chen et al., 2016)</w:t>
+      </w:r>
+      <w:r>
+        <w:rPr>
+          <w:rFonts w:ascii="Times New Roman" w:hAnsi="Times New Roman" w:cs="Times New Roman"/>
+        </w:rPr>
+        <w:fldChar w:fldCharType="end"/>
+      </w:r>
+      <w:r>
+        <w:rPr>
+          <w:rFonts w:ascii="Times New Roman" w:hAnsi="Times New Roman" w:cs="Times New Roman"/>
+        </w:rPr>
+        <w:t xml:space="preserve">, an increase </w:t>
+      </w:r>
+      <w:r>
+        <w:rPr>
+          <w:rFonts w:ascii="Times New Roman" w:hAnsi="Times New Roman" w:cs="Times New Roman"/>
+        </w:rPr>
+        <w:fldChar w:fldCharType="begin"/>
+      </w:r>
+      <w:r>
+        <w:rPr>
+          <w:rFonts w:ascii="Times New Roman" w:hAnsi="Times New Roman" w:cs="Times New Roman"/>
+        </w:rPr>
+        <w:instrText xml:space="preserve"> ADDIN ZOTERO_ITEM CSL_CITATION {"citationID":"pAp2BM55","properties":{"formattedCitation":"(Sugulle et al., 2009)","plainCitation":"(Sugulle et al., 2009)","noteIndex":0},"citationItems":[{"id":46,"uris":["http://zotero.org/users/5073745/items/7H36LHYK"],"itemData":{"id":46,"type":"article-journal","container-title":"Hypertension","DOI":"10.1161/HYPERTENSIONAHA.109.130583","ISSN":"0194-911X, 1524-4563","issue":"1","journalAbbreviation":"Hypertension","language":"en","page":"106-112","source":"DOI.org (Crossref)","title":"Circulating and Placental Growth-Differentiation Factor 15 in Preeclampsia and in Pregnancy Complicated by Diabetes Mellitus","volume":"54","author":[{"family":"Sugulle","given":"Meryam"},{"family":"Dechend","given":"Ralf"},{"family":"Herse","given":"Florian"},{"family":"Weedon-Fekjaer","given":"M. Susanne"},{"family":"Johnsen","given":"Guro M."},{"family":"Brosnihan","given":"K. Bridget"},{"family":"Anton","given":"Lauren"},{"family":"Luft","given":"Friedrich C."},{"family":"Wollert","given":"Kai C."},{"family":"Kempf","given":"Tibor"},{"family":"Staff","given":"Anne Cathrine"}],"issued":{"date-parts":[["2009",7]]}}}],"schema":"https://github.com/citation-style-language/schema/raw/master/csl-citation.json"} </w:instrText>
+      </w:r>
+      <w:r>
+        <w:rPr>
+          <w:rFonts w:ascii="Times New Roman" w:hAnsi="Times New Roman" w:cs="Times New Roman"/>
+        </w:rPr>
+        <w:fldChar w:fldCharType="separate"/>
+      </w:r>
+      <w:r>
+        <w:rPr>
+          <w:rFonts w:ascii="Times New Roman" w:hAnsi="Times New Roman" w:cs="Times New Roman"/>
+          <w:noProof/>
+        </w:rPr>
+        <w:t>(Sugulle et al., 2009)</w:t>
+      </w:r>
+      <w:r>
+        <w:rPr>
+          <w:rFonts w:ascii="Times New Roman" w:hAnsi="Times New Roman" w:cs="Times New Roman"/>
+        </w:rPr>
+        <w:fldChar w:fldCharType="end"/>
+      </w:r>
+      <w:r>
+        <w:rPr>
+          <w:rFonts w:ascii="Times New Roman" w:hAnsi="Times New Roman" w:cs="Times New Roman"/>
+        </w:rPr>
+        <w:t xml:space="preserve">, and no changes </w:t>
+      </w:r>
+      <w:r>
+        <w:rPr>
+          <w:rFonts w:ascii="Times New Roman" w:hAnsi="Times New Roman" w:cs="Times New Roman"/>
+        </w:rPr>
+        <w:fldChar w:fldCharType="begin"/>
+      </w:r>
+      <w:r>
+        <w:rPr>
+          <w:rFonts w:ascii="Times New Roman" w:hAnsi="Times New Roman" w:cs="Times New Roman"/>
+        </w:rPr>
+        <w:instrText xml:space="preserve"> ADDIN ZOTERO_ITEM CSL_CITATION {"citationID":"jCye46Ql","properties":{"formattedCitation":"(Marjono et al., 2003)","plainCitation":"(Marjono et al., 2003)","noteIndex":0},"citationItems":[{"id":1440,"uris":["http://zotero.org/users/5073745/items/FVD859KV"],"itemData":{"id":1440,"type":"article-journal","container-title":"Placenta","DOI":"10.1053/plac.2002.0881","ISSN":"01434004","issue":"1","journalAbbreviation":"Placenta","language":"en","page":"100-106","source":"DOI.org (Crossref)","title":"Macrophage Inhibitory Cytokine-1 in Gestational Tissues and Maternal Serum in Normal and Pre-eclamptic Pregnancy","volume":"24","author":[{"family":"Marjono","given":"A.B."},{"family":"Brown","given":"D.A."},{"family":"Horton","given":"K.E."},{"family":"Wallace","given":"E.M."},{"family":"Breit","given":"S.N."},{"family":"Manuelpillai","given":"U."}],"issued":{"date-parts":[["2003",1]]}}}],"schema":"https://github.com/citation-style-language/schema/raw/master/csl-citation.json"} </w:instrText>
+      </w:r>
+      <w:r>
+        <w:rPr>
+          <w:rFonts w:ascii="Times New Roman" w:hAnsi="Times New Roman" w:cs="Times New Roman"/>
+        </w:rPr>
+        <w:fldChar w:fldCharType="separate"/>
+      </w:r>
+      <w:r>
+        <w:rPr>
+          <w:rFonts w:ascii="Times New Roman" w:hAnsi="Times New Roman" w:cs="Times New Roman"/>
+          <w:noProof/>
+        </w:rPr>
+        <w:t>(Marjono et al., 2003)</w:t>
+      </w:r>
+      <w:r>
+        <w:rPr>
+          <w:rFonts w:ascii="Times New Roman" w:hAnsi="Times New Roman" w:cs="Times New Roman"/>
+        </w:rPr>
+        <w:fldChar w:fldCharType="end"/>
+      </w:r>
+      <w:r>
+        <w:rPr>
+          <w:rFonts w:ascii="Times New Roman" w:hAnsi="Times New Roman" w:cs="Times New Roman"/>
+        </w:rPr>
+        <w:t xml:space="preserve"> in</w:t>
+      </w:r>
+      <w:r>
+        <w:rPr>
+          <w:rFonts w:ascii="Times New Roman" w:hAnsi="Times New Roman" w:cs="Times New Roman"/>
+        </w:rPr>
+        <w:t xml:space="preserve"> </w:t>
+      </w:r>
+      <w:del w:id="63" w:author="Dave Bridges" w:date="2022-11-03T13:10:00Z">
+        <w:r>
+          <w:rPr>
+            <w:rFonts w:ascii="Times New Roman" w:hAnsi="Times New Roman" w:cs="Times New Roman"/>
+          </w:rPr>
+          <w:delText xml:space="preserve">Gdf15 </w:delText>
+        </w:r>
+      </w:del>
+      <w:ins w:id="64" w:author="Dave Bridges" w:date="2022-11-03T13:10:00Z">
+        <w:r>
+          <w:rPr>
+            <w:rFonts w:ascii="Times New Roman" w:hAnsi="Times New Roman" w:cs="Times New Roman"/>
+          </w:rPr>
+          <w:t>GDF15</w:t>
+        </w:r>
+        <w:r>
+          <w:rPr>
+            <w:rFonts w:ascii="Times New Roman" w:hAnsi="Times New Roman" w:cs="Times New Roman"/>
+          </w:rPr>
+          <w:t xml:space="preserve"> </w:t>
+        </w:r>
+      </w:ins>
+      <w:r>
+        <w:rPr>
+          <w:rFonts w:ascii="Times New Roman" w:hAnsi="Times New Roman" w:cs="Times New Roman"/>
+        </w:rPr>
+        <w:t xml:space="preserve">in serum </w:t>
+      </w:r>
+      <w:r>
+        <w:rPr>
+          <w:rFonts w:ascii="Times New Roman" w:hAnsi="Times New Roman" w:cs="Times New Roman"/>
+        </w:rPr>
+        <w:lastRenderedPageBreak/>
+        <w:t xml:space="preserve">compared to non-preeclamptic, normotensive parents. </w:t>
+      </w:r>
+      <w:del w:id="65" w:author="Dave Bridges" w:date="2022-11-03T13:10:00Z">
+        <w:r>
+          <w:rPr>
+            <w:rFonts w:ascii="Times New Roman" w:hAnsi="Times New Roman" w:cs="Times New Roman"/>
+          </w:rPr>
+          <w:delText>Diabetes is a common complication in pregnancy and may be pre-existing (type 1 or type 2 diabetes / T1DM or T2DM) or develop during the course of pregnancy (Gestational Diabetes/ GDM)</w:delText>
+        </w:r>
+        <w:r>
+          <w:rPr>
+            <w:rFonts w:ascii="Times New Roman" w:hAnsi="Times New Roman" w:cs="Times New Roman"/>
+          </w:rPr>
+          <w:delText>.</w:delText>
+        </w:r>
+      </w:del>
+      <w:ins w:id="66" w:author="Dave Bridges" w:date="2022-11-03T13:10:00Z">
+        <w:r>
+          <w:rPr>
+            <w:rFonts w:ascii="Times New Roman" w:hAnsi="Times New Roman" w:cs="Times New Roman"/>
+          </w:rPr>
+          <w:t xml:space="preserve">Similarly, </w:t>
+        </w:r>
+      </w:ins>
+      <w:del w:id="67" w:author="Dave Bridges" w:date="2022-11-03T13:10:00Z">
+        <w:r>
+          <w:rPr>
+            <w:rFonts w:ascii="Times New Roman" w:hAnsi="Times New Roman" w:cs="Times New Roman"/>
+          </w:rPr>
+          <w:delText xml:space="preserve"> S</w:delText>
+        </w:r>
+      </w:del>
+      <w:ins w:id="68" w:author="Dave Bridges" w:date="2022-11-03T13:10:00Z">
+        <w:r>
+          <w:rPr>
+            <w:rFonts w:ascii="Times New Roman" w:hAnsi="Times New Roman" w:cs="Times New Roman"/>
+          </w:rPr>
+          <w:t>s</w:t>
+        </w:r>
+      </w:ins>
+      <w:r>
+        <w:rPr>
+          <w:rFonts w:ascii="Times New Roman" w:hAnsi="Times New Roman" w:cs="Times New Roman"/>
+        </w:rPr>
+        <w:t xml:space="preserve">ome studies find that GDF15 is higher in pregnancies complicated by GDM, while others find it is only </w:t>
+      </w:r>
+      <w:r>
+        <w:rPr>
+          <w:rFonts w:ascii="Times New Roman" w:hAnsi="Times New Roman" w:cs="Times New Roman"/>
+        </w:rPr>
+        <w:t>significantly</w:t>
+      </w:r>
+      <w:r>
+        <w:rPr>
+          <w:rFonts w:ascii="Times New Roman" w:hAnsi="Times New Roman" w:cs="Times New Roman"/>
+        </w:rPr>
+        <w:t xml:space="preserve"> increased in pregnancies that are complicated by </w:t>
+      </w:r>
+      <w:commentRangeStart w:id="69"/>
+      <w:del w:id="70" w:author="Dave Bridges" w:date="2022-11-03T13:10:00Z">
+        <w:r>
+          <w:rPr>
+            <w:rFonts w:ascii="Times New Roman" w:hAnsi="Times New Roman" w:cs="Times New Roman"/>
+          </w:rPr>
+          <w:delText>T1dm</w:delText>
+        </w:r>
+        <w:r>
+          <w:rPr>
+            <w:rFonts w:ascii="Times New Roman" w:hAnsi="Times New Roman" w:cs="Times New Roman"/>
+          </w:rPr>
+          <w:delText xml:space="preserve"> </w:delText>
+        </w:r>
+      </w:del>
+      <w:ins w:id="71" w:author="Dave Bridges" w:date="2022-11-03T13:10:00Z">
+        <w:r>
+          <w:rPr>
+            <w:rFonts w:ascii="Times New Roman" w:hAnsi="Times New Roman" w:cs="Times New Roman"/>
+          </w:rPr>
+          <w:t>T1</w:t>
+        </w:r>
+        <w:r>
+          <w:rPr>
+            <w:rFonts w:ascii="Times New Roman" w:hAnsi="Times New Roman" w:cs="Times New Roman"/>
+          </w:rPr>
+          <w:t>DM</w:t>
+        </w:r>
+        <w:commentRangeEnd w:id="69"/>
+        <w:r>
+          <w:rPr>
+            <w:rStyle w:val="CommentReference"/>
+          </w:rPr>
+          <w:commentReference w:id="69"/>
+        </w:r>
+        <w:r>
+          <w:rPr>
+            <w:rFonts w:ascii="Times New Roman" w:hAnsi="Times New Roman" w:cs="Times New Roman"/>
+          </w:rPr>
+          <w:t xml:space="preserve"> </w:t>
+        </w:r>
+      </w:ins>
+      <w:r>
+        <w:rPr>
+          <w:rFonts w:ascii="Times New Roman" w:hAnsi="Times New Roman" w:cs="Times New Roman"/>
+        </w:rPr>
+        <w:fldChar w:fldCharType="begin"/>
+      </w:r>
+      <w:r>
+        <w:rPr>
+          <w:rFonts w:ascii="Times New Roman" w:hAnsi="Times New Roman" w:cs="Times New Roman"/>
+        </w:rPr>
+        <w:instrText xml:space="preserve"> ADDIN ZOTERO_ITEM CSL_CITATION {"citationID":"Syd3pgzo","properties":{"formattedCitation":"(Jacobsen et al., 2022)","plainCitation":"(Jacobsen et al., 2022)","noteIndex":0},"citationItems":[{"id":1420,"uris":["http://zotero.org/users/5073745/items/CHLIH6VP"],"itemData":{"id":1420,"type":"article-journal","abstract":"Cardiovascular disease (CVD) is a leading cause of death in both men and women. Type 1 and 2 diabetes mellitus (DM1 and DM2) are well-known risk factors for CVD. In addition, gestational diabetes mellitus (GDM) is a female sex-specific risk factor for CVD. Here, we measure circulating concentrations of cardiac troponin T (cTNT), N-terminal pro-B-type natriuretic peptide (NT-proBNP) and growth differentiation factor 15 (GDF-15) during pregnancy—a window of time often referred to as a cardiovascular stress test for women.","container-title":"Acta Diabetologica","DOI":"10.1007/s00592-022-01916-w","ISSN":"1432-5233","issue":"9","journalAbbreviation":"Acta Diabetol","language":"en","page":"1229-1236","source":"Springer Link","title":"Cardiovascular biomarkers in pregnancy with diabetes and associations to glucose control","volume":"59","author":[{"family":"Jacobsen","given":"Daniel P."},{"family":"Røysland","given":"Ragnhild"},{"family":"Strand","given":"Heidi"},{"family":"Moe","given":"Kjartan"},{"family":"Sugulle","given":"Meryam"},{"family":"Omland","given":"Torbjørn"},{"family":"Staff","given":"Anne Cathrine"}],"issued":{"date-parts":[["2022",9,1]]}}}],"schema":"https://github.com/citation-style-language/schema/raw/master/csl-citation.json"} </w:instrText>
+      </w:r>
+      <w:r>
+        <w:rPr>
+          <w:rFonts w:ascii="Times New Roman" w:hAnsi="Times New Roman" w:cs="Times New Roman"/>
+        </w:rPr>
+        <w:fldChar w:fldCharType="separate"/>
+      </w:r>
+      <w:r>
+        <w:rPr>
+          <w:rFonts w:ascii="Times New Roman" w:hAnsi="Times New Roman" w:cs="Times New Roman"/>
+          <w:noProof/>
+        </w:rPr>
+        <w:t>(Jacobsen et al., 2022)</w:t>
+      </w:r>
+      <w:r>
+        <w:rPr>
+          <w:rFonts w:ascii="Times New Roman" w:hAnsi="Times New Roman" w:cs="Times New Roman"/>
+        </w:rPr>
+        <w:fldChar w:fldCharType="end"/>
+      </w:r>
+      <w:r>
+        <w:rPr>
+          <w:rFonts w:ascii="Times New Roman" w:hAnsi="Times New Roman" w:cs="Times New Roman"/>
+        </w:rPr>
         <w:t>.</w:t>
       </w:r>
-    </w:p>
-    <w:p>
-      <w:pPr>
-        <w:spacing w:line="360" w:lineRule="auto"/>
-        <w:rPr>
-          <w:rFonts w:ascii="Times New Roman" w:hAnsi="Times New Roman" w:cs="Times New Roman"/>
-        </w:rPr>
-      </w:pPr>
-      <w:r>
-        <w:rPr>
-          <w:rFonts w:ascii="Times New Roman" w:hAnsi="Times New Roman" w:cs="Times New Roman"/>
-        </w:rPr>
-        <w:lastRenderedPageBreak/>
-        <w:t xml:space="preserve">The role of </w:t>
-      </w:r>
-      <w:r>
-        <w:rPr>
-          <w:rFonts w:ascii="Times New Roman" w:hAnsi="Times New Roman" w:cs="Times New Roman"/>
-          <w:i/>
-          <w:iCs/>
-        </w:rPr>
-        <w:t>Gdf15</w:t>
-      </w:r>
-      <w:r>
-        <w:rPr>
-          <w:rFonts w:ascii="Times New Roman" w:hAnsi="Times New Roman" w:cs="Times New Roman"/>
-        </w:rPr>
-        <w:t xml:space="preserve"> in  pregnancy is currently unknown.</w:t>
-      </w:r>
-      <w:r>
-        <w:rPr>
-          <w:rFonts w:ascii="Times New Roman" w:hAnsi="Times New Roman" w:cs="Times New Roman"/>
-        </w:rPr>
-        <w:t xml:space="preserve"> Although</w:t>
-      </w:r>
-      <w:r>
-        <w:rPr>
-          <w:rFonts w:ascii="Times New Roman" w:hAnsi="Times New Roman" w:cs="Times New Roman"/>
-        </w:rPr>
-        <w:t xml:space="preserve"> previously work has hypothesized that GDF15 and other TGF-</w:t>
-      </w:r>
-      <w:r>
-        <w:rPr>
-          <w:rFonts w:ascii="Times New Roman" w:hAnsi="Times New Roman" w:cs="Times New Roman"/>
-        </w:rPr>
-        <w:t>ß</w:t>
-      </w:r>
-      <w:r>
-        <w:rPr>
-          <w:rFonts w:ascii="Times New Roman" w:hAnsi="Times New Roman" w:cs="Times New Roman"/>
-        </w:rPr>
-        <w:t xml:space="preserve"> family members may play a role in trophoblast invasion and implantation of the pregnancy early after conception </w:t>
+      <w:r>
+        <w:rPr>
+          <w:rFonts w:ascii="Times New Roman" w:hAnsi="Times New Roman" w:cs="Times New Roman"/>
+        </w:rPr>
+        <w:t xml:space="preserve"> Other studies find that </w:t>
+      </w:r>
+      <w:commentRangeStart w:id="72"/>
+      <w:del w:id="73" w:author="Dave Bridges" w:date="2022-11-03T13:11:00Z">
+        <w:r>
+          <w:rPr>
+            <w:rFonts w:ascii="Times New Roman" w:hAnsi="Times New Roman" w:cs="Times New Roman"/>
+          </w:rPr>
+          <w:delText xml:space="preserve">Gdf15 </w:delText>
+        </w:r>
+      </w:del>
+      <w:ins w:id="74" w:author="Dave Bridges" w:date="2022-11-03T13:11:00Z">
+        <w:r>
+          <w:rPr>
+            <w:rFonts w:ascii="Times New Roman" w:hAnsi="Times New Roman" w:cs="Times New Roman"/>
+          </w:rPr>
+          <w:t>GDF15</w:t>
+        </w:r>
+        <w:r>
+          <w:rPr>
+            <w:rFonts w:ascii="Times New Roman" w:hAnsi="Times New Roman" w:cs="Times New Roman"/>
+          </w:rPr>
+          <w:t xml:space="preserve"> </w:t>
+        </w:r>
+        <w:commentRangeEnd w:id="72"/>
+        <w:r>
+          <w:rPr>
+            <w:rStyle w:val="CommentReference"/>
+          </w:rPr>
+          <w:commentReference w:id="72"/>
+        </w:r>
+      </w:ins>
+      <w:r>
+        <w:rPr>
+          <w:rFonts w:ascii="Times New Roman" w:hAnsi="Times New Roman" w:cs="Times New Roman"/>
+        </w:rPr>
+        <w:t xml:space="preserve">is higher in those who have T2DM and are pregnant </w:t>
       </w:r>
       <w:r>
         <w:rPr>
@@ -2048,7 +3259,7 @@
         <w:rPr>
           <w:rFonts w:ascii="Times New Roman" w:hAnsi="Times New Roman" w:cs="Times New Roman"/>
         </w:rPr>
-        <w:instrText xml:space="preserve"> ADDIN ZOTERO_ITEM CSL_CITATION {"citationID":"b2jQaA0X","properties":{"formattedCitation":"(Moore et al., 2000)","plainCitation":"(Moore et al., 2000)","noteIndex":0},"citationItems":[{"id":1425,"uris":["http://zotero.org/users/5073745/items/DGJGZZR7"],"itemData":{"id":1425,"type":"article-journal","abstract":"Macrophage inhibitory cytokine-1 (MIC-1) is a recently described divergent member of the transforming growth factor-ss superfamily. MIC-1 transcription up-regulation is associated with macrophage activation, and this observation led to its cloning. Northern blots indicate that MIC-1 is also present in human placenta. A sensitive sandwich enzyme-linked immunosorbent assay for the quantification of MIC-1 was developed and used to examine the role of this cytokine in pregnancy. High levels of MIC-1 are present in the sera of pregnant women. The level rises substantially with progress of gestation. MIC-1 can also be detected, in large amounts, in amniotic fluid and placental extracts. In addition, the BeWo placental trophoblastic cell line was found to constitutively express the MIC-1 transcript and secrete large amounts of MIC-1. These findings suggest that the placental trophoblast is a major source of the MIC-1 present in maternal serum and amniotic fluid. We suggest that MIC-1 may promote fetal survival by suppressing the production of maternally derived proinflammatory cytokines within the uterus.","container-title":"The Journal of Clinical Endocrinology and Metabolism","DOI":"10.1210/jcem.85.12.7007","ISSN":"0021-972X","issue":"12","journalAbbreviation":"J Clin Endocrinol Metab","language":"eng","note":"PMID: 11134143","page":"4781-4788","source":"PubMed","title":"The transforming growth factor-ss superfamily cytokine macrophage inhibitory cytokine-1 is present in high concentrations in the serum of pregnant women","volume":"85","author":[{"family":"Moore","given":"A. G."},{"family":"Brown","given":"D. A."},{"family":"Fairlie","given":"W. D."},{"family":"Bauskin","given":"A. R."},{"family":"Brown","given":"P. K."},{"family":"Munier","given":"M. L."},{"family":"Russell","given":"P. K."},{"family":"Salamonsen","given":"L. A."},{"family":"Wallace","given":"E. M."},{"family":"Breit","given":"S. N."}],"issued":{"date-parts":[["2000",12]]}}}],"schema":"https://github.com/citation-style-language/schema/raw/master/csl-citation.json"} </w:instrText>
+        <w:instrText xml:space="preserve"> ADDIN ZOTERO_ITEM CSL_CITATION {"citationID":"t4jWlLmQ","properties":{"formattedCitation":"(Sugulle et al., 2009)","plainCitation":"(Sugulle et al., 2009)","noteIndex":0},"citationItems":[{"id":46,"uris":["http://zotero.org/users/5073745/items/7H36LHYK"],"itemData":{"id":46,"type":"article-journal","container-title":"Hypertension","DOI":"10.1161/HYPERTENSIONAHA.109.130583","ISSN":"0194-911X, 1524-4563","issue":"1","journalAbbreviation":"Hypertension","language":"en","page":"106-112","source":"DOI.org (Crossref)","title":"Circulating and Placental Growth-Differentiation Factor 15 in Preeclampsia and in Pregnancy Complicated by Diabetes Mellitus","volume":"54","author":[{"family":"Sugulle","given":"Meryam"},{"family":"Dechend","given":"Ralf"},{"family":"Herse","given":"Florian"},{"family":"Weedon-Fekjaer","given":"M. Susanne"},{"family":"Johnsen","given":"Guro M."},{"family":"Brosnihan","given":"K. Bridget"},{"family":"Anton","given":"Lauren"},{"family":"Luft","given":"Friedrich C."},{"family":"Wollert","given":"Kai C."},{"family":"Kempf","given":"Tibor"},{"family":"Staff","given":"Anne Cathrine"}],"issued":{"date-parts":[["2009",7]]}}}],"schema":"https://github.com/citation-style-language/schema/raw/master/csl-citation.json"} </w:instrText>
       </w:r>
       <w:r>
         <w:rPr>
@@ -2061,7 +3272,7 @@
           <w:rFonts w:ascii="Times New Roman" w:hAnsi="Times New Roman" w:cs="Times New Roman"/>
           <w:noProof/>
         </w:rPr>
-        <w:t>(Moore et al., 2000)</w:t>
+        <w:t>(Sugulle et al., 2009)</w:t>
       </w:r>
       <w:r>
         <w:rPr>
@@ -2073,43 +3284,233 @@
         <w:rPr>
           <w:rFonts w:ascii="Times New Roman" w:hAnsi="Times New Roman" w:cs="Times New Roman"/>
         </w:rPr>
+        <w:t xml:space="preserve">. Recent GWAS studies have indicated that </w:t>
+      </w:r>
+      <w:r>
+        <w:rPr>
+          <w:rFonts w:ascii="Times New Roman" w:hAnsi="Times New Roman" w:cs="Times New Roman"/>
+        </w:rPr>
+        <w:t xml:space="preserve">GDF15 </w:t>
+      </w:r>
+      <w:r>
+        <w:rPr>
+          <w:rFonts w:ascii="Times New Roman" w:hAnsi="Times New Roman" w:cs="Times New Roman"/>
+        </w:rPr>
+        <w:t>function in pregnant humans is causally related to risk of developing</w:t>
+      </w:r>
+      <w:r>
+        <w:rPr>
+          <w:rFonts w:ascii="Times New Roman" w:hAnsi="Times New Roman" w:cs="Times New Roman"/>
+        </w:rPr>
+        <w:t xml:space="preserve"> hyperemesis gr</w:t>
+      </w:r>
+      <w:r>
+        <w:rPr>
+          <w:rFonts w:ascii="Times New Roman" w:hAnsi="Times New Roman" w:cs="Times New Roman"/>
+        </w:rPr>
+        <w:t>a</w:t>
+      </w:r>
+      <w:r>
+        <w:rPr>
+          <w:rFonts w:ascii="Times New Roman" w:hAnsi="Times New Roman" w:cs="Times New Roman"/>
+        </w:rPr>
+        <w:t>vidarum, an extreme form of nausea and vomiting of pregnancy</w:t>
+      </w:r>
+      <w:r>
+        <w:rPr>
+          <w:rFonts w:ascii="Times New Roman" w:hAnsi="Times New Roman" w:cs="Times New Roman"/>
+        </w:rPr>
+        <w:t xml:space="preserve"> </w:t>
+      </w:r>
+      <w:r>
+        <w:rPr>
+          <w:rFonts w:ascii="Times New Roman" w:hAnsi="Times New Roman" w:cs="Times New Roman"/>
+        </w:rPr>
+        <w:fldChar w:fldCharType="begin"/>
+      </w:r>
+      <w:r>
+        <w:rPr>
+          <w:rFonts w:ascii="Times New Roman" w:hAnsi="Times New Roman" w:cs="Times New Roman"/>
+        </w:rPr>
+        <w:instrText xml:space="preserve"> ADDIN ZOTERO_ITEM CSL_CITATION {"citationID":"BOsiCtMt","properties":{"formattedCitation":"(Fejzo et al., 2018, 2019)","plainCitation":"(Fejzo et al., 2018, 2019)","noteIndex":0},"citationItems":[{"id":508,"uris":["http://zotero.org/users/5073745/items/NQPGPKKE"],"itemData":{"id":508,"type":"article-journal","abstract":"Hyperemesis gravidarum (HG), severe nausea and vomiting of pregnancy, occurs in 0.3–2% of pregnancies and is associated with maternal and fetal morbidity. The cause of HG remains unknown, but familial aggregation and results of twin studies suggest that understanding the genetic contribution is essential for comprehending the disease etiology. Here, we conduct a genome-wide association study (GWAS) for binary (HG) and ordinal (severity of nausea and vomiting) phenotypes of pregnancy complications. Two loci, chr19p13.11 and chr4q12, are genome-wide significant (p &lt; 5 × 10−8) in both association scans and are replicated in an independent cohort. The genes implicated at these two loci are GDF15 and IGFBP7 respectively, both known to be involved in placentation, appetite, and cachexia. While proving the casual roles of GDF15 and IGFBP7 in nausea and vomiting of pregnancy requires further study, this GWAS provides insights into the genetic risk factors contributing to the disease.","container-title":"Nature Communications; London","DOI":"http://dx.doi.org.proxy.lib.umich.edu/10.1038/s41467-018-03258-0","language":"English","license":"© 2018. This work is published under http://creativecommons.org/licenses/by/4.0/ (the “License”). Notwithstanding the ProQuest Terms and Conditions, you may use this content in accordance with the terms of the License.","note":"number-of-pages: 1-9\npublisher-place: London, United States, London\npublisher: Nature Publishing Group","page":"1-9","source":"ProQuest","title":"Placenta and appetite genes GDF15 and IGFBP7 are associated with hyperemesis gravidarum","volume":"9","author":[{"family":"Fejzo","given":"Marlena S."},{"family":"Sazonova","given":"Olga V."},{"family":"Sathirapongsasuti","given":"J. Fah"},{"family":"Hallgrímsdóttir","given":"Ingileif B."},{"family":"Vacic","given":"Vladimir"},{"family":"MacGibbon","given":"Kimber W."},{"family":"Schoenberg","given":"Frederic P."},{"family":"Mancuso","given":"Nicholas"},{"family":"Slamon","given":"Dennis J."},{"family":"Mullin","given":"Patrick M."},{"family":"Agee","given":"Michelle"},{"family":"Alipanahi","given":"Babak"},{"family":"Auton","given":"Adam"},{"family":"Bell","given":"Robert K."},{"family":"Bryc","given":"Katarzyna"},{"family":"Elson","given":"Sarah L."},{"family":"Fontanillas","given":"Pierre"},{"family":"Furlotte","given":"Nicholas A."},{"family":"Hinds","given":"David A."},{"family":"Hromatka","given":"Bethann S."},{"family":"Huber","given":"Karen E."},{"family":"Kleinman","given":"Aaron"},{"family":"Litterman","given":"Nadia K."},{"family":"McIntyre","given":"Matthew H."},{"family":"Mountain","given":"Joanna L."},{"family":"Noblin","given":"Elizabeth S."},{"family":"Northover","given":"Carrie A. M."},{"family":"Pitts","given":"Steven J."},{"family":"Shelton","given":"Janie F."},{"family":"Shringarpure","given":"Suyash"},{"family":"Tian","given":"Chao"},{"family":"Tung","given":"Joyce Y."},{"family":"Wilson","given":"Catherine H."}],"issued":{"date-parts":[["2018",3]]}}},{"id":576,"uris":["http://zotero.org/users/5073745/items/39F2TGH3"],"itemData":{"id":576,"type":"article-journal","abstract":"Objective\nHyperemesis gravidarum, severe nausea and vomiting in pregnancy, occurs in up to 2% of pregnancies and leads to significant weight loss, dehydration, electrolyte imbalance, and ketonuria. It is associated with both maternal and fetal morbidity. Familial aggregation studies and twin studies suggest a genetic component. In a recent GWAS, we showed that placentation, appetite, and cachexia genes GDF15 and IGFBP7 are linked to hyperemesis gravidarum (HG). The purpose of this study is to determine whether GDF15 and IGFBP7 are upregulated in HG patients.\n, \nMethods\nWe compared serum levels of GDF15 and IGFBP7 at 12 and 24 weeksʼ gestation in women hospitalized for HG, and two control groups, women with nausea and vomiting of pregnancy (NVP), and women with no NVP.\n, \nResults\nWe show GDF15 and IGFBP7 serum levels are significantly increased in women with HG at 12 weeksʼ gestation. Serum levels of hCG are not significantly different between cases and controls. At 24 weeks gestation, when symptoms have largely resolved, there is no difference in GDF15 and IGFBP7 serum levels between cases and controls.\n, \nConclusion\nThis study supports GDF15 and IGFBP7 in the pathogenesis of HG and may be useful for prediction and diagnosis. The GDF15-GFRAL brainstem-activated pathway was recently identified and therapies to treat conditions of abnormal appetite are under intense investigation. Based on our findings, HG should be included.","container-title":"Geburtshilfe und Frauenheilkunde","DOI":"10.1055/a-0830-1346","ISSN":"0016-5751","issue":"4","journalAbbreviation":"Geburtshilfe Frauenheilkd","note":"PMID: 31000883\nPMCID: PMC6461465","page":"382-388","source":"PubMed Central","title":"Analysis of GDF15 and IGFBP7 in Hyperemesis Gravidarum Support Causality","volume":"79","author":[{"family":"Fejzo","given":"Marlena S."},{"family":"Fasching","given":"Peter A."},{"family":"Schneider","given":"Michael O."},{"family":"Schwitulla","given":"Judith"},{"family":"Beckmann","given":"Matthias W."},{"family":"Schwenke","given":"Eva"},{"family":"MacGibbon","given":"Kimber W."},{"family":"Mullin","given":"Patrick M."}],"issued":{"date-parts":[["2019",4]]}}}],"schema":"https://github.com/citation-style-language/schema/raw/master/csl-citation.json"} </w:instrText>
+      </w:r>
+      <w:r>
+        <w:rPr>
+          <w:rFonts w:ascii="Times New Roman" w:hAnsi="Times New Roman" w:cs="Times New Roman"/>
+        </w:rPr>
+        <w:fldChar w:fldCharType="separate"/>
+      </w:r>
+      <w:r>
+        <w:rPr>
+          <w:rFonts w:ascii="Times New Roman" w:hAnsi="Times New Roman" w:cs="Times New Roman"/>
+          <w:noProof/>
+        </w:rPr>
+        <w:t>(Fejzo et al., 2018, 2019)</w:t>
+      </w:r>
+      <w:r>
+        <w:rPr>
+          <w:rFonts w:ascii="Times New Roman" w:hAnsi="Times New Roman" w:cs="Times New Roman"/>
+        </w:rPr>
+        <w:fldChar w:fldCharType="end"/>
+      </w:r>
+      <w:r>
+        <w:rPr>
+          <w:rFonts w:ascii="Times New Roman" w:hAnsi="Times New Roman" w:cs="Times New Roman"/>
+        </w:rPr>
+        <w:t>.</w:t>
+      </w:r>
+      <w:r>
+        <w:rPr>
+          <w:rFonts w:ascii="Times New Roman" w:hAnsi="Times New Roman" w:cs="Times New Roman"/>
+        </w:rPr>
+        <w:t xml:space="preserve"> This is supported by other studies that those with higher levels of </w:t>
+      </w:r>
+      <w:del w:id="75" w:author="Dave Bridges" w:date="2022-11-03T13:12:00Z">
+        <w:r>
+          <w:rPr>
+            <w:rFonts w:ascii="Times New Roman" w:hAnsi="Times New Roman" w:cs="Times New Roman"/>
+          </w:rPr>
+          <w:delText xml:space="preserve">Gdf15 </w:delText>
+        </w:r>
+      </w:del>
+      <w:ins w:id="76" w:author="Dave Bridges" w:date="2022-11-03T13:12:00Z">
+        <w:r>
+          <w:rPr>
+            <w:rFonts w:ascii="Times New Roman" w:hAnsi="Times New Roman" w:cs="Times New Roman"/>
+          </w:rPr>
+          <w:t>GDF15</w:t>
+        </w:r>
+        <w:r>
+          <w:rPr>
+            <w:rFonts w:ascii="Times New Roman" w:hAnsi="Times New Roman" w:cs="Times New Roman"/>
+          </w:rPr>
+          <w:t xml:space="preserve"> </w:t>
+        </w:r>
+      </w:ins>
+      <w:r>
+        <w:rPr>
+          <w:rFonts w:ascii="Times New Roman" w:hAnsi="Times New Roman" w:cs="Times New Roman"/>
+        </w:rPr>
+        <w:t xml:space="preserve">during pregnancy were </w:t>
+      </w:r>
+      <w:del w:id="77" w:author="Dave Bridges" w:date="2022-11-03T13:12:00Z">
+        <w:r>
+          <w:rPr>
+            <w:rFonts w:ascii="Times New Roman" w:hAnsi="Times New Roman" w:cs="Times New Roman"/>
+          </w:rPr>
+          <w:delText xml:space="preserve">related </w:delText>
+        </w:r>
+      </w:del>
+      <w:ins w:id="78" w:author="Dave Bridges" w:date="2022-11-03T13:12:00Z">
+        <w:r>
+          <w:rPr>
+            <w:rFonts w:ascii="Times New Roman" w:hAnsi="Times New Roman" w:cs="Times New Roman"/>
+          </w:rPr>
+          <w:t>associated with</w:t>
+        </w:r>
+      </w:ins>
+      <w:del w:id="79" w:author="Dave Bridges" w:date="2022-11-03T13:12:00Z">
+        <w:r>
+          <w:rPr>
+            <w:rFonts w:ascii="Times New Roman" w:hAnsi="Times New Roman" w:cs="Times New Roman"/>
+          </w:rPr>
+          <w:delText>to</w:delText>
+        </w:r>
+      </w:del>
+      <w:r>
+        <w:rPr>
+          <w:rFonts w:ascii="Times New Roman" w:hAnsi="Times New Roman" w:cs="Times New Roman"/>
+        </w:rPr>
+        <w:t xml:space="preserve"> greater reports of pregnancy related vomiting and diagnosis of hyperemesis gravidarum</w:t>
+      </w:r>
+      <w:ins w:id="80" w:author="Dave Bridges" w:date="2022-11-03T13:12:00Z">
+        <w:r>
+          <w:rPr>
+            <w:rFonts w:ascii="Times New Roman" w:hAnsi="Times New Roman" w:cs="Times New Roman"/>
+          </w:rPr>
+          <w:t xml:space="preserve"> </w:t>
+        </w:r>
+      </w:ins>
+      <w:commentRangeStart w:id="81"/>
+      <w:r>
+        <w:rPr>
+          <w:rFonts w:ascii="Times New Roman" w:hAnsi="Times New Roman" w:cs="Times New Roman"/>
+        </w:rPr>
+        <w:fldChar w:fldCharType="begin"/>
+      </w:r>
+      <w:r>
+        <w:rPr>
+          <w:rFonts w:ascii="Times New Roman" w:hAnsi="Times New Roman" w:cs="Times New Roman"/>
+        </w:rPr>
+        <w:instrText xml:space="preserve"> ADDIN ZOTERO_ITEM CSL_CITATION {"citationID":"TB9B8QLs","properties":{"formattedCitation":"(Fejzo et al., 2019; Petry et al., 2018)","plainCitation":"(Fejzo et al., 2019; Petry et al., 2018)","noteIndex":0},"citationItems":[{"id":576,"uris":["http://zotero.org/users/5073745/items/39F2TGH3"],"itemData":{"id":576,"type":"article-journal","abstract":"Objective\nHyperemesis gravidarum, severe nausea and vomiting in pregnancy, occurs in up to 2% of pregnancies and leads to significant weight loss, dehydration, electrolyte imbalance, and ketonuria. It is associated with both maternal and fetal morbidity. Familial aggregation studies and twin studies suggest a genetic component. In a recent GWAS, we showed that placentation, appetite, and cachexia genes GDF15 and IGFBP7 are linked to hyperemesis gravidarum (HG). The purpose of this study is to determine whether GDF15 and IGFBP7 are upregulated in HG patients.\n, \nMethods\nWe compared serum levels of GDF15 and IGFBP7 at 12 and 24 weeksʼ gestation in women hospitalized for HG, and two control groups, women with nausea and vomiting of pregnancy (NVP), and women with no NVP.\n, \nResults\nWe show GDF15 and IGFBP7 serum levels are significantly increased in women with HG at 12 weeksʼ gestation. Serum levels of hCG are not significantly different between cases and controls. At 24 weeks gestation, when symptoms have largely resolved, there is no difference in GDF15 and IGFBP7 serum levels between cases and controls.\n, \nConclusion\nThis study supports GDF15 and IGFBP7 in the pathogenesis of HG and may be useful for prediction and diagnosis. The GDF15-GFRAL brainstem-activated pathway was recently identified and therapies to treat conditions of abnormal appetite are under intense investigation. Based on our findings, HG should be included.","container-title":"Geburtshilfe und Frauenheilkunde","DOI":"10.1055/a-0830-1346","ISSN":"0016-5751","issue":"4","journalAbbreviation":"Geburtshilfe Frauenheilkd","note":"PMID: 31000883\nPMCID: PMC6461465","page":"382-388","source":"PubMed Central","title":"Analysis of GDF15 and IGFBP7 in Hyperemesis Gravidarum Support Causality","volume":"79","author":[{"family":"Fejzo","given":"Marlena S."},{"family":"Fasching","given":"Peter A."},{"family":"Schneider","given":"Michael O."},{"family":"Schwitulla","given":"Judith"},{"family":"Beckmann","given":"Matthias W."},{"family":"Schwenke","given":"Eva"},{"family":"MacGibbon","given":"Kimber W."},{"family":"Mullin","given":"Patrick M."}],"issued":{"date-parts":[["2019",4]]}}},{"id":1467,"uris":["http://zotero.org/users/5073745/items/4M9LNJ5A"],"itemData":{"id":1467,"type":"article-journal","abstract":"Background: Although nausea and vomiting are very common in pregnancy, their pathogenesis is poorly understood. We tested the hypothesis that circulating growth and differentiation factor 15 (GDF15) concentrations in early pregnancy, whose gene is implicated in hyperemesis gravidarum, are associated with nausea and vomiting., \nMethods: Blood samples for the measurement of GDF15 and human chorionic gonadotrophin (hCG) concentrations were obtained early in the second trimester (median 15.1 (interquartile range 14.4-15.7) weeks) of pregnancy from 791 women from the Cambridge Baby Growth Study, a prospective pregnancy and birth cohort. During each trimester participants completed a questionnaire which included questions about nausea, vomiting and antiemetic use. Associations with pre-pregnancy body mass indexes (BMI) were validated in 231 pregnant NIPTeR Study participants., \nResults: Circulating GDF15 concentrations were higher in women reporting vomiting in the second trimester than in women reporting no pregnancy nausea or vomiting: 11,581 (10,977-12,219) (n=175) vs. 10,593 (10,066-11,147) (n=193) pg/mL, p=0.02). In women who took antiemetic drugs during pregnancy (n=11) the GDF15 levels were also raised 13,157 (10,558-16,394) pg/mL (p =0.04). Serum GFD15 concentrations were strongly positively correlated with hCG levels but were inversely correlated with maternal BMIs, a finding replicated in the NIPTeR Study., \nConclusions: Week 15 serum GDF15 concentrations are positively associated with second trimester vomiting and maternal antiemetic use in pregnancy. Given GDF15’s site of action in the chemoreceptor trigger zone of the brainstem and its genetic associations with hyperemesis gravidarum, these data support the concept that GDF15 may be playing a pathogenic role in pregnancy-associated vomiting.","container-title":"Wellcome Open Research","DOI":"10.12688/wellcomeopenres.14818.1","ISSN":"2398-502X","journalAbbreviation":"Wellcome Open Res","note":"PMID: 30345390\nPMCID: PMC6171563","page":"123","source":"PubMed Central","title":"Associations of vomiting and antiemetic use in pregnancy with levels of circulating GDF15 early in the second trimester: A nested case-control study","title-short":"Associations of vomiting and antiemetic use in pregnancy with levels of circulating GDF15 early in the second trimester","volume":"3","author":[{"family":"Petry","given":"Clive J."},{"family":"Ong","given":"Ken K."},{"family":"Burling","given":"Keith A."},{"family":"Barker","given":"Peter"},{"family":"Goodburn","given":"Sandra F."},{"family":"Perry","given":"John R.B."},{"family":"Acerini","given":"Carlo L."},{"family":"Hughes","given":"Ieuan A."},{"family":"Painter","given":"Rebecca C."},{"family":"Afink","given":"Gijs B."},{"family":"Dunger","given":"David B."},{"family":"O'Rahilly","given":"Stephen"}],"issued":{"date-parts":[["2018",9,21]]}}}],"schema":"https://github.com/citation-style-language/schema/raw/master/csl-citation.json"} </w:instrText>
+      </w:r>
+      <w:r>
+        <w:rPr>
+          <w:rFonts w:ascii="Times New Roman" w:hAnsi="Times New Roman" w:cs="Times New Roman"/>
+        </w:rPr>
+        <w:fldChar w:fldCharType="separate"/>
+      </w:r>
+      <w:r>
+        <w:rPr>
+          <w:rFonts w:ascii="Times New Roman" w:hAnsi="Times New Roman" w:cs="Times New Roman"/>
+          <w:noProof/>
+        </w:rPr>
+        <w:t>(Fejzo et al., 2019; Petry et al., 2018)</w:t>
+      </w:r>
+      <w:r>
+        <w:rPr>
+          <w:rFonts w:ascii="Times New Roman" w:hAnsi="Times New Roman" w:cs="Times New Roman"/>
+        </w:rPr>
+        <w:fldChar w:fldCharType="end"/>
+      </w:r>
+      <w:r>
+        <w:rPr>
+          <w:rFonts w:ascii="Times New Roman" w:hAnsi="Times New Roman" w:cs="Times New Roman"/>
+        </w:rPr>
         <w:t xml:space="preserve">. </w:t>
       </w:r>
-      <w:r>
-        <w:rPr>
-          <w:rFonts w:ascii="Times New Roman" w:hAnsi="Times New Roman" w:cs="Times New Roman"/>
-        </w:rPr>
-        <w:t xml:space="preserve">This is supported by evidence showing that lower levels of GDF15 during </w:t>
-      </w:r>
-      <w:r>
-        <w:rPr>
-          <w:rFonts w:ascii="Times New Roman" w:hAnsi="Times New Roman" w:cs="Times New Roman"/>
-        </w:rPr>
-        <w:t>early</w:t>
-      </w:r>
-      <w:r>
-        <w:rPr>
-          <w:rFonts w:ascii="Times New Roman" w:hAnsi="Times New Roman" w:cs="Times New Roman"/>
-        </w:rPr>
-        <w:t xml:space="preserve"> pregnancy </w:t>
-      </w:r>
-      <w:r>
-        <w:rPr>
-          <w:rFonts w:ascii="Times New Roman" w:hAnsi="Times New Roman" w:cs="Times New Roman"/>
-        </w:rPr>
-        <w:t xml:space="preserve">were present in patients who later suffered a </w:t>
-      </w:r>
-      <w:r>
-        <w:rPr>
-          <w:rFonts w:ascii="Times New Roman" w:hAnsi="Times New Roman" w:cs="Times New Roman"/>
-        </w:rPr>
-        <w:t>miscarriage</w:t>
-      </w:r>
-      <w:r>
-        <w:rPr>
-          <w:rFonts w:ascii="Times New Roman" w:hAnsi="Times New Roman" w:cs="Times New Roman"/>
-        </w:rPr>
-        <w:t xml:space="preserve"> </w:t>
+      <w:commentRangeEnd w:id="81"/>
+      <w:r>
+        <w:rPr>
+          <w:rStyle w:val="CommentReference"/>
+        </w:rPr>
+        <w:commentReference w:id="81"/>
+      </w:r>
+      <w:del w:id="82" w:author="Dave Bridges" w:date="2022-11-03T13:12:00Z">
+        <w:r>
+          <w:rPr>
+            <w:rFonts w:ascii="Times New Roman" w:hAnsi="Times New Roman" w:cs="Times New Roman"/>
+          </w:rPr>
+          <w:delText>Furthermore</w:delText>
+        </w:r>
+      </w:del>
+      <w:ins w:id="83" w:author="Dave Bridges" w:date="2022-11-03T13:12:00Z">
+        <w:r>
+          <w:rPr>
+            <w:rFonts w:ascii="Times New Roman" w:hAnsi="Times New Roman" w:cs="Times New Roman"/>
+          </w:rPr>
+          <w:t>Finally</w:t>
+        </w:r>
+      </w:ins>
+      <w:r>
+        <w:rPr>
+          <w:rFonts w:ascii="Times New Roman" w:hAnsi="Times New Roman" w:cs="Times New Roman"/>
+        </w:rPr>
+        <w:t xml:space="preserve">, </w:t>
+      </w:r>
+      <w:proofErr w:type="spellStart"/>
+      <w:r>
+        <w:rPr>
+          <w:rFonts w:ascii="Times New Roman" w:hAnsi="Times New Roman" w:cs="Times New Roman"/>
+        </w:rPr>
+        <w:t>Petry</w:t>
+      </w:r>
+      <w:proofErr w:type="spellEnd"/>
+      <w:r>
+        <w:rPr>
+          <w:rFonts w:ascii="Times New Roman" w:hAnsi="Times New Roman" w:cs="Times New Roman"/>
+        </w:rPr>
+        <w:t xml:space="preserve"> and colleagues found pre-pregnancy BMI was inversely related to GDF15 levels during pregnancy </w:t>
       </w:r>
       <w:r>
         <w:rPr>
@@ -2121,7 +3522,7 @@
         <w:rPr>
           <w:rFonts w:ascii="Times New Roman" w:hAnsi="Times New Roman" w:cs="Times New Roman"/>
         </w:rPr>
-        <w:instrText xml:space="preserve"> ADDIN ZOTERO_ITEM CSL_CITATION {"citationID":"IdpR7dfm","properties":{"formattedCitation":"(Tong et al., 2004)","plainCitation":"(Tong et al., 2004)","noteIndex":0},"citationItems":[{"id":1461,"uris":["http://zotero.org/users/5073745/items/S8YA3E3X"],"itemData":{"id":1461,"type":"article-journal","abstract":"Macrophage inhibitory cytokine 1 (MIC 1) is thought to have immunomodulatory actions favouring fetal viability. We measured serum concentrations of MIC 1 in asymptomatic women at 6–13 weeks' gestation who subsequently miscarried or who had already miscarried. MIC 1 concentrations in the miscarriage cohort (n=100), were a third of those who had ongoing pregnancies (n=197). Multiples of the median for miscarriage was 0·32 (95% CI 0·23–0·32) versus1·00 (0·93–1·06) for ongoing pregnancies; p&lt;0·0001. Concentrations were just as low 3 weeks before diagnosis as on the day of diagnosis. That MIC 1 serum concentrations seem to be low weeks before miscarriage suggests possible predictive and causative roles, as well as therapeutic potential.","container-title":"The Lancet","DOI":"10.1016/S0140-6736(03)15265-8","ISSN":"0140-6736","issue":"9403","journalAbbreviation":"The Lancet","language":"en","page":"129-130","source":"ScienceDirect","title":"Serum concentrations of macrophage inhibitory cytokine 1 (MIC 1) as a predictor of miscarriage","volume":"363","author":[{"family":"Tong","given":"Stephen"},{"family":"Marjono","given":"Budi"},{"family":"Brown","given":"David A"},{"family":"Mulvey","given":"Sheila"},{"family":"Breit","given":"Samuel N"},{"family":"Manuelpillai","given":"Ursula"},{"family":"Wallace","given":"Euan M"}],"issued":{"date-parts":[["2004",1,10]]}}}],"schema":"https://github.com/citation-style-language/schema/raw/master/csl-citation.json"} </w:instrText>
+        <w:instrText xml:space="preserve"> ADDIN ZOTERO_ITEM CSL_CITATION {"citationID":"zqNKIVXo","properties":{"formattedCitation":"(Petry et al., 2018)","plainCitation":"(Petry et al., 2018)","noteIndex":0},"citationItems":[{"id":1467,"uris":["http://zotero.org/users/5073745/items/4M9LNJ5A"],"itemData":{"id":1467,"type":"article-journal","abstract":"Background: Although nausea and vomiting are very common in pregnancy, their pathogenesis is poorly understood. We tested the hypothesis that circulating growth and differentiation factor 15 (GDF15) concentrations in early pregnancy, whose gene is implicated in hyperemesis gravidarum, are associated with nausea and vomiting., \nMethods: Blood samples for the measurement of GDF15 and human chorionic gonadotrophin (hCG) concentrations were obtained early in the second trimester (median 15.1 (interquartile range 14.4-15.7) weeks) of pregnancy from 791 women from the Cambridge Baby Growth Study, a prospective pregnancy and birth cohort. During each trimester participants completed a questionnaire which included questions about nausea, vomiting and antiemetic use. Associations with pre-pregnancy body mass indexes (BMI) were validated in 231 pregnant NIPTeR Study participants., \nResults: Circulating GDF15 concentrations were higher in women reporting vomiting in the second trimester than in women reporting no pregnancy nausea or vomiting: 11,581 (10,977-12,219) (n=175) vs. 10,593 (10,066-11,147) (n=193) pg/mL, p=0.02). In women who took antiemetic drugs during pregnancy (n=11) the GDF15 levels were also raised 13,157 (10,558-16,394) pg/mL (p =0.04). Serum GFD15 concentrations were strongly positively correlated with hCG levels but were inversely correlated with maternal BMIs, a finding replicated in the NIPTeR Study., \nConclusions: Week 15 serum GDF15 concentrations are positively associated with second trimester vomiting and maternal antiemetic use in pregnancy. Given GDF15’s site of action in the chemoreceptor trigger zone of the brainstem and its genetic associations with hyperemesis gravidarum, these data support the concept that GDF15 may be playing a pathogenic role in pregnancy-associated vomiting.","container-title":"Wellcome Open Research","DOI":"10.12688/wellcomeopenres.14818.1","ISSN":"2398-502X","journalAbbreviation":"Wellcome Open Res","note":"PMID: 30345390\nPMCID: PMC6171563","page":"123","source":"PubMed Central","title":"Associations of vomiting and antiemetic use in pregnancy with levels of circulating GDF15 early in the second trimester: A nested case-control study","title-short":"Associations of vomiting and antiemetic use in pregnancy with levels of circulating GDF15 early in the second trimester","volume":"3","author":[{"family":"Petry","given":"Clive J."},{"family":"Ong","given":"Ken K."},{"family":"Burling","given":"Keith A."},{"family":"Barker","given":"Peter"},{"family":"Goodburn","given":"Sandra F."},{"family":"Perry","given":"John R.B."},{"family":"Acerini","given":"Carlo L."},{"family":"Hughes","given":"Ieuan A."},{"family":"Painter","given":"Rebecca C."},{"family":"Afink","given":"Gijs B."},{"family":"Dunger","given":"David B."},{"family":"O'Rahilly","given":"Stephen"}],"issued":{"date-parts":[["2018",9,21]]}}}],"schema":"https://github.com/citation-style-language/schema/raw/master/csl-citation.json"} </w:instrText>
       </w:r>
       <w:r>
         <w:rPr>
@@ -2134,7 +3535,7 @@
           <w:rFonts w:ascii="Times New Roman" w:hAnsi="Times New Roman" w:cs="Times New Roman"/>
           <w:noProof/>
         </w:rPr>
-        <w:t>(Tong et al., 2004)</w:t>
+        <w:t>(Petry et al., 2018)</w:t>
       </w:r>
       <w:r>
         <w:rPr>
@@ -2146,511 +3547,30 @@
         <w:rPr>
           <w:rFonts w:ascii="Times New Roman" w:hAnsi="Times New Roman" w:cs="Times New Roman"/>
         </w:rPr>
-        <w:t xml:space="preserve">. Gdf15 levels may also be play a role in gestational weight gain, as greater levels were negatively associated with cumulative gestational weight gain </w:t>
-      </w:r>
-      <w:r>
-        <w:rPr>
-          <w:rFonts w:ascii="Times New Roman" w:hAnsi="Times New Roman" w:cs="Times New Roman"/>
-        </w:rPr>
-        <w:fldChar w:fldCharType="begin"/>
-      </w:r>
-      <w:r>
-        <w:rPr>
-          <w:rFonts w:ascii="Times New Roman" w:hAnsi="Times New Roman" w:cs="Times New Roman"/>
-        </w:rPr>
-        <w:instrText xml:space="preserve"> ADDIN ZOTERO_ITEM CSL_CITATION {"citationID":"qR3HRkMK","properties":{"formattedCitation":"(Wang et al., 2020)","plainCitation":"(Wang et al., 2020)","noteIndex":0},"citationItems":[{"id":777,"uris":["http://zotero.org/users/5073745/items/9VI47QZ9"],"itemData":{"id":777,"type":"article-journal","abstract":"Objectives\nBased on a prospective birth cohort, we aimed to investigate the associations between maternal circulating metals exposure and gestational weight gain (GWG) across pregnancy, and explore whether maternal inflammatory cytokines could contribute to the GWG changes associated with metals exposure.\nMethods\nA total of 234 pregnant women from the Shanghai Maternal-Child Pairs cohort were enrolled in this panel study. 547 blood and serum samples were collected from pregnant women during three follow-up visits, and the circulating concentrations of 27 metals were determined by using the ICP-MS method. Five inflammatory cytokines in serum samples were measured through multiplexed immunoassays. The linear mixed models were used to estimate the association between each ln-transformed metal concentration and GWG across pregnancy. Robust generalized linear regression models were used to estimate the associations among circulating metals, GWG, and inflammatory cytokines.\nResults\nThe GWG during pregnancy was 13.76 ± 1.40 kg. The concentrations Co, Zn, Mo, B, Ag and Te in second or third trimesters were significantly higher than those in early second trimester. The concentration of Mg decreased with the increase of pregnant weeks and no significant statistical differences were found in the concentrations of other metals in different trimesters. Among the detected 26 metals, Li and Sr concentrations were positively associated with GWG in the third trimester. The GWG increased by 0.100 kg (95% CI 0.005, 0.195) and 0.120 kg (95% CI 0.009, 0.232) with each one ln-concentration increase in circulating Li and Sr concentrations, respectively. Concentrations of Li and Sr in the third trimester were positively associated with tumor necrosis factor-alpha (TNF-α) and interleukin (IL)-6, but negatively associated with growth differentiation factor-15 (GDF-15) significantly. Besides, IL-6 and GDF-15 levels were associated with the increase or decrease of overall pregnancy GWG, respectively.\nConclusions\nResults showed that maternal exposure to Li and Sr were associated with increased GWG, in which maternal IL-6 and GDF-15 could contribute to the associations between metal exposures and GWG in pregnant women.","container-title":"Ecotoxicology and Environmental Safety","DOI":"10.1016/j.ecoenv.2020.110697","ISSN":"0147-6513","journalAbbreviation":"Ecotoxicology and Environmental Safety","language":"en","page":"110697","source":"ScienceDirect","title":"Circulating metal concentrations, inflammatory cytokines and gestational weight gain: Shanghai MCPC cohort","title-short":"Circulating metal concentrations, inflammatory cytokines and gestational weight gain","volume":"199","author":[{"family":"Wang","given":"Pengpeng"},{"family":"Ma","given":"Wenjuan"},{"family":"Zhou","given":"Yuhan"},{"family":"Zhao","given":"Yingya"},{"family":"Shi","given":"Huijing"},{"family":"Yang","given":"Qing"},{"family":"Zhang","given":"Yunhui"}],"issued":{"date-parts":[["2020",8,1]]}}}],"schema":"https://github.com/citation-style-language/schema/raw/master/csl-citation.json"} </w:instrText>
-      </w:r>
-      <w:r>
-        <w:rPr>
-          <w:rFonts w:ascii="Times New Roman" w:hAnsi="Times New Roman" w:cs="Times New Roman"/>
-        </w:rPr>
-        <w:fldChar w:fldCharType="separate"/>
-      </w:r>
-      <w:r>
-        <w:rPr>
-          <w:rFonts w:ascii="Times New Roman" w:hAnsi="Times New Roman" w:cs="Times New Roman"/>
-          <w:noProof/>
-        </w:rPr>
-        <w:t>(Wang et al., 2020)</w:t>
-      </w:r>
-      <w:r>
-        <w:rPr>
-          <w:rFonts w:ascii="Times New Roman" w:hAnsi="Times New Roman" w:cs="Times New Roman"/>
-        </w:rPr>
-        <w:fldChar w:fldCharType="end"/>
-      </w:r>
-      <w:r>
-        <w:rPr>
-          <w:rFonts w:ascii="Times New Roman" w:hAnsi="Times New Roman" w:cs="Times New Roman"/>
-        </w:rPr>
-        <w:t xml:space="preserve">. </w:t>
-      </w:r>
-    </w:p>
-    <w:p>
-      <w:pPr>
-        <w:spacing w:line="360" w:lineRule="auto"/>
-        <w:rPr>
-          <w:rFonts w:ascii="Times New Roman" w:hAnsi="Times New Roman" w:cs="Times New Roman"/>
-        </w:rPr>
-      </w:pPr>
-      <w:r>
-        <w:rPr>
-          <w:rFonts w:ascii="Times New Roman" w:hAnsi="Times New Roman" w:cs="Times New Roman"/>
-        </w:rPr>
-        <w:t>D</w:t>
-      </w:r>
-      <w:r>
-        <w:rPr>
-          <w:rFonts w:ascii="Times New Roman" w:hAnsi="Times New Roman" w:cs="Times New Roman"/>
-        </w:rPr>
-        <w:t xml:space="preserve">ifferent levels of GDF15 </w:t>
-      </w:r>
-      <w:r>
-        <w:rPr>
-          <w:rFonts w:ascii="Times New Roman" w:hAnsi="Times New Roman" w:cs="Times New Roman"/>
-        </w:rPr>
-        <w:t xml:space="preserve">are </w:t>
-      </w:r>
-      <w:r>
-        <w:rPr>
-          <w:rFonts w:ascii="Times New Roman" w:hAnsi="Times New Roman" w:cs="Times New Roman"/>
-        </w:rPr>
-        <w:t xml:space="preserve">secreted in concert with complications of pregnancy.  Most interestingly, we see the directionality of the </w:t>
-      </w:r>
-      <w:r>
-        <w:rPr>
-          <w:rFonts w:ascii="Times New Roman" w:hAnsi="Times New Roman" w:cs="Times New Roman"/>
-        </w:rPr>
-        <w:t>associations in pregnancy are not always similar</w:t>
-      </w:r>
-      <w:r>
-        <w:rPr>
-          <w:rFonts w:ascii="Times New Roman" w:hAnsi="Times New Roman" w:cs="Times New Roman"/>
-        </w:rPr>
-        <w:t xml:space="preserve"> among studies</w:t>
-      </w:r>
-      <w:r>
-        <w:rPr>
-          <w:rFonts w:ascii="Times New Roman" w:hAnsi="Times New Roman" w:cs="Times New Roman"/>
-        </w:rPr>
-        <w:t>. For example, Pre-eclampsia, a life-threatening complication</w:t>
-      </w:r>
-      <w:r>
-        <w:rPr>
-          <w:rFonts w:ascii="Times New Roman" w:hAnsi="Times New Roman" w:cs="Times New Roman"/>
-        </w:rPr>
-        <w:t xml:space="preserve"> involving critically high blood pressure and protein loss in urine,</w:t>
-      </w:r>
-      <w:r>
-        <w:rPr>
-          <w:rFonts w:ascii="Times New Roman" w:hAnsi="Times New Roman" w:cs="Times New Roman"/>
-        </w:rPr>
-        <w:t xml:space="preserve"> </w:t>
-      </w:r>
-      <w:r>
-        <w:rPr>
-          <w:rFonts w:ascii="Times New Roman" w:hAnsi="Times New Roman" w:cs="Times New Roman"/>
-        </w:rPr>
-        <w:t>ha</w:t>
-      </w:r>
-      <w:r>
-        <w:rPr>
-          <w:rFonts w:ascii="Times New Roman" w:hAnsi="Times New Roman" w:cs="Times New Roman"/>
-        </w:rPr>
-        <w:t>s</w:t>
-      </w:r>
-      <w:r>
-        <w:rPr>
-          <w:rFonts w:ascii="Times New Roman" w:hAnsi="Times New Roman" w:cs="Times New Roman"/>
-        </w:rPr>
-        <w:t xml:space="preserve"> been found to be associated with a reduction</w:t>
-      </w:r>
-      <w:r>
-        <w:rPr>
-          <w:rFonts w:ascii="Times New Roman" w:hAnsi="Times New Roman" w:cs="Times New Roman"/>
-        </w:rPr>
-        <w:t xml:space="preserve"> </w:t>
-      </w:r>
-      <w:r>
-        <w:rPr>
-          <w:rFonts w:ascii="Times New Roman" w:hAnsi="Times New Roman" w:cs="Times New Roman"/>
-        </w:rPr>
-        <w:fldChar w:fldCharType="begin"/>
-      </w:r>
-      <w:r>
-        <w:rPr>
-          <w:rFonts w:ascii="Times New Roman" w:hAnsi="Times New Roman" w:cs="Times New Roman"/>
-        </w:rPr>
-        <w:instrText xml:space="preserve"> ADDIN ZOTERO_ITEM CSL_CITATION {"citationID":"asCyigVk","properties":{"formattedCitation":"(Chen et al., 2016)","plainCitation":"(Chen et al., 2016)","noteIndex":0},"citationItems":[{"id":1438,"uris":["http://zotero.org/users/5073745/items/ZAWNVL9J"],"itemData":{"id":1438,"type":"article-journal","abstract":"Background: Preeclampsia is a pregnancy speciﬁc disorder affecting 3–5% of pregnancies worldwide. It is clinically divided into early-onset and late-onset subtypes. Placental factors are involved in the pathogenesis of preeclampsia. Growth differentiation factor 15 (GDF15), a protein of the transforming growth factor beta superfamily, is highly expressed in the placenta. However, it is unclear whether the circulating levels of GDF15 are altered in preeclampsia at the time of or prior to disease presentation.\nMethods: Serum samples across three trimesters from 29 healthy pregnancies, third trimester sera from 34 women presenting with preeclampsia (early-onset n = 16, late-onset n = 18) and 66 gestation-agematched controls, and sera at 11–13 weeks of pregnancy from women who later did (n = 36) or did not (n = 33) develop late-onset preeclampsia, were examined for GDF15 by ELISA.\nResults: Serum GDF15 levels increased signiﬁcantly with gestation in normal pregnancy. Serum GDF15 was signiﬁcantly reduced in the third trimester in women presenting with preeclampsia compared to their gestation-age-matched controls. This reduction was apparent in both early-onset and late-onset subtypes, but it was more profound in late-onset cases. At 11–13 weeks of gestation, however, serum levels of GDF15 were similar between women who subsequently did and did not develop late-onset preeclampsia.\nConclusion: Serum GDF15 increased with gestation age, reaching the highest level in the third trimester. Serum GDF15 was signiﬁcantly reduced in the third trimester in women presenting with preeclampsia, especially in late-onset cases. However, serum GDF15 was not altered in the ﬁrst trimester in women destined to develop late-onset preeclampsia.","container-title":"Cytokine","DOI":"10.1016/j.cyto.2016.05.002","ISSN":"10434666","journalAbbreviation":"Cytokine","language":"en","page":"226-230","source":"DOI.org (Crossref)","title":"Serum levels of GDF15 are reduced in preeclampsia and the reduction is more profound in late-onset than early-onset cases","volume":"83","author":[{"family":"Chen","given":"Qi"},{"family":"Wang","given":"Yao"},{"family":"Zhao","given":"Min"},{"family":"Hyett","given":"Jonathan"},{"family":"Silva Costa","given":"Fabricio","non-dropping-particle":"da"},{"family":"Nie","given":"Guiying"}],"issued":{"date-parts":[["2016",7]]}}}],"schema":"https://github.com/citation-style-language/schema/raw/master/csl-citation.json"} </w:instrText>
-      </w:r>
-      <w:r>
-        <w:rPr>
-          <w:rFonts w:ascii="Times New Roman" w:hAnsi="Times New Roman" w:cs="Times New Roman"/>
-        </w:rPr>
-        <w:fldChar w:fldCharType="separate"/>
-      </w:r>
-      <w:r>
-        <w:rPr>
-          <w:rFonts w:ascii="Times New Roman" w:hAnsi="Times New Roman" w:cs="Times New Roman"/>
-          <w:noProof/>
-        </w:rPr>
-        <w:t>(Chen et al., 2016)</w:t>
-      </w:r>
-      <w:r>
-        <w:rPr>
-          <w:rFonts w:ascii="Times New Roman" w:hAnsi="Times New Roman" w:cs="Times New Roman"/>
-        </w:rPr>
-        <w:fldChar w:fldCharType="end"/>
-      </w:r>
-      <w:r>
-        <w:rPr>
-          <w:rFonts w:ascii="Times New Roman" w:hAnsi="Times New Roman" w:cs="Times New Roman"/>
-        </w:rPr>
-        <w:t xml:space="preserve">, an increase </w:t>
-      </w:r>
-      <w:r>
-        <w:rPr>
-          <w:rFonts w:ascii="Times New Roman" w:hAnsi="Times New Roman" w:cs="Times New Roman"/>
-        </w:rPr>
-        <w:fldChar w:fldCharType="begin"/>
-      </w:r>
-      <w:r>
-        <w:rPr>
-          <w:rFonts w:ascii="Times New Roman" w:hAnsi="Times New Roman" w:cs="Times New Roman"/>
-        </w:rPr>
-        <w:instrText xml:space="preserve"> ADDIN ZOTERO_ITEM CSL_CITATION {"citationID":"pAp2BM55","properties":{"formattedCitation":"(Sugulle et al., 2009)","plainCitation":"(Sugulle et al., 2009)","noteIndex":0},"citationItems":[{"id":46,"uris":["http://zotero.org/users/5073745/items/7H36LHYK"],"itemData":{"id":46,"type":"article-journal","container-title":"Hypertension","DOI":"10.1161/HYPERTENSIONAHA.109.130583","ISSN":"0194-911X, 1524-4563","issue":"1","journalAbbreviation":"Hypertension","language":"en","page":"106-112","source":"DOI.org (Crossref)","title":"Circulating and Placental Growth-Differentiation Factor 15 in Preeclampsia and in Pregnancy Complicated by Diabetes Mellitus","volume":"54","author":[{"family":"Sugulle","given":"Meryam"},{"family":"Dechend","given":"Ralf"},{"family":"Herse","given":"Florian"},{"family":"Weedon-Fekjaer","given":"M. Susanne"},{"family":"Johnsen","given":"Guro M."},{"family":"Brosnihan","given":"K. Bridget"},{"family":"Anton","given":"Lauren"},{"family":"Luft","given":"Friedrich C."},{"family":"Wollert","given":"Kai C."},{"family":"Kempf","given":"Tibor"},{"family":"Staff","given":"Anne Cathrine"}],"issued":{"date-parts":[["2009",7]]}}}],"schema":"https://github.com/citation-style-language/schema/raw/master/csl-citation.json"} </w:instrText>
-      </w:r>
-      <w:r>
-        <w:rPr>
-          <w:rFonts w:ascii="Times New Roman" w:hAnsi="Times New Roman" w:cs="Times New Roman"/>
-        </w:rPr>
-        <w:fldChar w:fldCharType="separate"/>
-      </w:r>
-      <w:r>
-        <w:rPr>
-          <w:rFonts w:ascii="Times New Roman" w:hAnsi="Times New Roman" w:cs="Times New Roman"/>
-          <w:noProof/>
-        </w:rPr>
-        <w:t>(Sugulle et al., 2009)</w:t>
-      </w:r>
-      <w:r>
-        <w:rPr>
-          <w:rFonts w:ascii="Times New Roman" w:hAnsi="Times New Roman" w:cs="Times New Roman"/>
-        </w:rPr>
-        <w:fldChar w:fldCharType="end"/>
-      </w:r>
-      <w:r>
-        <w:rPr>
-          <w:rFonts w:ascii="Times New Roman" w:hAnsi="Times New Roman" w:cs="Times New Roman"/>
-        </w:rPr>
-        <w:t xml:space="preserve">, and no changes </w:t>
-      </w:r>
-      <w:r>
-        <w:rPr>
-          <w:rFonts w:ascii="Times New Roman" w:hAnsi="Times New Roman" w:cs="Times New Roman"/>
-        </w:rPr>
-        <w:fldChar w:fldCharType="begin"/>
-      </w:r>
-      <w:r>
-        <w:rPr>
-          <w:rFonts w:ascii="Times New Roman" w:hAnsi="Times New Roman" w:cs="Times New Roman"/>
-        </w:rPr>
-        <w:instrText xml:space="preserve"> ADDIN ZOTERO_ITEM CSL_CITATION {"citationID":"jCye46Ql","properties":{"formattedCitation":"(Marjono et al., 2003)","plainCitation":"(Marjono et al., 2003)","noteIndex":0},"citationItems":[{"id":1440,"uris":["http://zotero.org/users/5073745/items/FVD859KV"],"itemData":{"id":1440,"type":"article-journal","container-title":"Placenta","DOI":"10.1053/plac.2002.0881","ISSN":"01434004","issue":"1","journalAbbreviation":"Placenta","language":"en","page":"100-106","source":"DOI.org (Crossref)","title":"Macrophage Inhibitory Cytokine-1 in Gestational Tissues and Maternal Serum in Normal and Pre-eclamptic Pregnancy","volume":"24","author":[{"family":"Marjono","given":"A.B."},{"family":"Brown","given":"D.A."},{"family":"Horton","given":"K.E."},{"family":"Wallace","given":"E.M."},{"family":"Breit","given":"S.N."},{"family":"Manuelpillai","given":"U."}],"issued":{"date-parts":[["2003",1]]}}}],"schema":"https://github.com/citation-style-language/schema/raw/master/csl-citation.json"} </w:instrText>
-      </w:r>
-      <w:r>
-        <w:rPr>
-          <w:rFonts w:ascii="Times New Roman" w:hAnsi="Times New Roman" w:cs="Times New Roman"/>
-        </w:rPr>
-        <w:fldChar w:fldCharType="separate"/>
-      </w:r>
-      <w:r>
-        <w:rPr>
-          <w:rFonts w:ascii="Times New Roman" w:hAnsi="Times New Roman" w:cs="Times New Roman"/>
-          <w:noProof/>
-        </w:rPr>
-        <w:t>(Marjono et al., 2003)</w:t>
-      </w:r>
-      <w:r>
-        <w:rPr>
-          <w:rFonts w:ascii="Times New Roman" w:hAnsi="Times New Roman" w:cs="Times New Roman"/>
-        </w:rPr>
-        <w:fldChar w:fldCharType="end"/>
-      </w:r>
-      <w:r>
-        <w:rPr>
-          <w:rFonts w:ascii="Times New Roman" w:hAnsi="Times New Roman" w:cs="Times New Roman"/>
-        </w:rPr>
-        <w:t xml:space="preserve"> in</w:t>
-      </w:r>
-      <w:r>
-        <w:rPr>
-          <w:rFonts w:ascii="Times New Roman" w:hAnsi="Times New Roman" w:cs="Times New Roman"/>
-        </w:rPr>
-        <w:t xml:space="preserve"> Gdf15 in serum compared to non-preeclamptic, normotensive parents. </w:t>
-      </w:r>
-      <w:r>
-        <w:rPr>
-          <w:rFonts w:ascii="Times New Roman" w:hAnsi="Times New Roman" w:cs="Times New Roman"/>
-        </w:rPr>
-        <w:t>Diabetes is a common complication in pregnancy and may be pre-existing (type 1 or type 2 diabetes / T1DM or T2DM) or develop during the course of pregnancy (Gestational Diabetes/ GDM)</w:t>
-      </w:r>
-      <w:r>
-        <w:rPr>
-          <w:rFonts w:ascii="Times New Roman" w:hAnsi="Times New Roman" w:cs="Times New Roman"/>
-        </w:rPr>
-        <w:t xml:space="preserve">. Some studies find that GDF15 is higher in pregnancies complicated by GDM, while others find it is only </w:t>
-      </w:r>
-      <w:r>
-        <w:rPr>
-          <w:rFonts w:ascii="Times New Roman" w:hAnsi="Times New Roman" w:cs="Times New Roman"/>
-        </w:rPr>
-        <w:t>significantly</w:t>
-      </w:r>
-      <w:r>
-        <w:rPr>
-          <w:rFonts w:ascii="Times New Roman" w:hAnsi="Times New Roman" w:cs="Times New Roman"/>
-        </w:rPr>
-        <w:t xml:space="preserve"> increased in pregnancies that are complicated by T1dm</w:t>
-      </w:r>
-      <w:r>
-        <w:rPr>
-          <w:rFonts w:ascii="Times New Roman" w:hAnsi="Times New Roman" w:cs="Times New Roman"/>
-        </w:rPr>
-        <w:t xml:space="preserve"> </w:t>
-      </w:r>
-      <w:r>
-        <w:rPr>
-          <w:rFonts w:ascii="Times New Roman" w:hAnsi="Times New Roman" w:cs="Times New Roman"/>
-        </w:rPr>
-        <w:fldChar w:fldCharType="begin"/>
-      </w:r>
-      <w:r>
-        <w:rPr>
-          <w:rFonts w:ascii="Times New Roman" w:hAnsi="Times New Roman" w:cs="Times New Roman"/>
-        </w:rPr>
-        <w:instrText xml:space="preserve"> ADDIN ZOTERO_ITEM CSL_CITATION {"citationID":"Syd3pgzo","properties":{"formattedCitation":"(Jacobsen et al., 2022)","plainCitation":"(Jacobsen et al., 2022)","noteIndex":0},"citationItems":[{"id":1420,"uris":["http://zotero.org/users/5073745/items/CHLIH6VP"],"itemData":{"id":1420,"type":"article-journal","abstract":"Cardiovascular disease (CVD) is a leading cause of death in both men and women. Type 1 and 2 diabetes mellitus (DM1 and DM2) are well-known risk factors for CVD. In addition, gestational diabetes mellitus (GDM) is a female sex-specific risk factor for CVD. Here, we measure circulating concentrations of cardiac troponin T (cTNT), N-terminal pro-B-type natriuretic peptide (NT-proBNP) and growth differentiation factor 15 (GDF-15) during pregnancy—a window of time often referred to as a cardiovascular stress test for women.","container-title":"Acta Diabetologica","DOI":"10.1007/s00592-022-01916-w","ISSN":"1432-5233","issue":"9","journalAbbreviation":"Acta Diabetol","language":"en","page":"1229-1236","source":"Springer Link","title":"Cardiovascular biomarkers in pregnancy with diabetes and associations to glucose control","volume":"59","author":[{"family":"Jacobsen","given":"Daniel P."},{"family":"Røysland","given":"Ragnhild"},{"family":"Strand","given":"Heidi"},{"family":"Moe","given":"Kjartan"},{"family":"Sugulle","given":"Meryam"},{"family":"Omland","given":"Torbjørn"},{"family":"Staff","given":"Anne Cathrine"}],"issued":{"date-parts":[["2022",9,1]]}}}],"schema":"https://github.com/citation-style-language/schema/raw/master/csl-citation.json"} </w:instrText>
-      </w:r>
-      <w:r>
-        <w:rPr>
-          <w:rFonts w:ascii="Times New Roman" w:hAnsi="Times New Roman" w:cs="Times New Roman"/>
-        </w:rPr>
-        <w:fldChar w:fldCharType="separate"/>
-      </w:r>
-      <w:r>
-        <w:rPr>
-          <w:rFonts w:ascii="Times New Roman" w:hAnsi="Times New Roman" w:cs="Times New Roman"/>
-          <w:noProof/>
-        </w:rPr>
-        <w:t>(Jacobsen et al., 2022)</w:t>
-      </w:r>
-      <w:r>
-        <w:rPr>
-          <w:rFonts w:ascii="Times New Roman" w:hAnsi="Times New Roman" w:cs="Times New Roman"/>
-        </w:rPr>
-        <w:fldChar w:fldCharType="end"/>
-      </w:r>
-      <w:r>
-        <w:rPr>
-          <w:rFonts w:ascii="Times New Roman" w:hAnsi="Times New Roman" w:cs="Times New Roman"/>
-        </w:rPr>
         <w:t>.</w:t>
       </w:r>
-      <w:r>
-        <w:rPr>
-          <w:rFonts w:ascii="Times New Roman" w:hAnsi="Times New Roman" w:cs="Times New Roman"/>
-        </w:rPr>
-        <w:t xml:space="preserve"> Other studies find that Gdf15 is higher in those who have T2DM and are pregnant </w:t>
-      </w:r>
-      <w:r>
-        <w:rPr>
-          <w:rFonts w:ascii="Times New Roman" w:hAnsi="Times New Roman" w:cs="Times New Roman"/>
-        </w:rPr>
-        <w:fldChar w:fldCharType="begin"/>
-      </w:r>
-      <w:r>
-        <w:rPr>
-          <w:rFonts w:ascii="Times New Roman" w:hAnsi="Times New Roman" w:cs="Times New Roman"/>
-        </w:rPr>
-        <w:instrText xml:space="preserve"> ADDIN ZOTERO_ITEM CSL_CITATION {"citationID":"t4jWlLmQ","properties":{"formattedCitation":"(Sugulle et al., 2009)","plainCitation":"(Sugulle et al., 2009)","noteIndex":0},"citationItems":[{"id":46,"uris":["http://zotero.org/users/5073745/items/7H36LHYK"],"itemData":{"id":46,"type":"article-journal","container-title":"Hypertension","DOI":"10.1161/HYPERTENSIONAHA.109.130583","ISSN":"0194-911X, 1524-4563","issue":"1","journalAbbreviation":"Hypertension","language":"en","page":"106-112","source":"DOI.org (Crossref)","title":"Circulating and Placental Growth-Differentiation Factor 15 in Preeclampsia and in Pregnancy Complicated by Diabetes Mellitus","volume":"54","author":[{"family":"Sugulle","given":"Meryam"},{"family":"Dechend","given":"Ralf"},{"family":"Herse","given":"Florian"},{"family":"Weedon-Fekjaer","given":"M. Susanne"},{"family":"Johnsen","given":"Guro M."},{"family":"Brosnihan","given":"K. Bridget"},{"family":"Anton","given":"Lauren"},{"family":"Luft","given":"Friedrich C."},{"family":"Wollert","given":"Kai C."},{"family":"Kempf","given":"Tibor"},{"family":"Staff","given":"Anne Cathrine"}],"issued":{"date-parts":[["2009",7]]}}}],"schema":"https://github.com/citation-style-language/schema/raw/master/csl-citation.json"} </w:instrText>
-      </w:r>
-      <w:r>
-        <w:rPr>
-          <w:rFonts w:ascii="Times New Roman" w:hAnsi="Times New Roman" w:cs="Times New Roman"/>
-        </w:rPr>
-        <w:fldChar w:fldCharType="separate"/>
-      </w:r>
-      <w:r>
-        <w:rPr>
-          <w:rFonts w:ascii="Times New Roman" w:hAnsi="Times New Roman" w:cs="Times New Roman"/>
-          <w:noProof/>
-        </w:rPr>
-        <w:t>(Sugulle et al., 2009)</w:t>
-      </w:r>
-      <w:r>
-        <w:rPr>
-          <w:rFonts w:ascii="Times New Roman" w:hAnsi="Times New Roman" w:cs="Times New Roman"/>
-        </w:rPr>
-        <w:fldChar w:fldCharType="end"/>
-      </w:r>
-      <w:r>
-        <w:rPr>
-          <w:rFonts w:ascii="Times New Roman" w:hAnsi="Times New Roman" w:cs="Times New Roman"/>
-        </w:rPr>
-        <w:t xml:space="preserve">. Recent GWAS studies have indicated that </w:t>
-      </w:r>
-      <w:r>
-        <w:rPr>
-          <w:rFonts w:ascii="Times New Roman" w:hAnsi="Times New Roman" w:cs="Times New Roman"/>
-        </w:rPr>
-        <w:t xml:space="preserve">GDF15 </w:t>
-      </w:r>
-      <w:r>
-        <w:rPr>
-          <w:rFonts w:ascii="Times New Roman" w:hAnsi="Times New Roman" w:cs="Times New Roman"/>
-        </w:rPr>
-        <w:t>function in pregnant humans is causally related to risk of developing</w:t>
-      </w:r>
-      <w:r>
-        <w:rPr>
-          <w:rFonts w:ascii="Times New Roman" w:hAnsi="Times New Roman" w:cs="Times New Roman"/>
-        </w:rPr>
-        <w:t xml:space="preserve"> hyperemesis gr</w:t>
-      </w:r>
-      <w:r>
-        <w:rPr>
-          <w:rFonts w:ascii="Times New Roman" w:hAnsi="Times New Roman" w:cs="Times New Roman"/>
-        </w:rPr>
-        <w:t>a</w:t>
-      </w:r>
-      <w:r>
-        <w:rPr>
-          <w:rFonts w:ascii="Times New Roman" w:hAnsi="Times New Roman" w:cs="Times New Roman"/>
-        </w:rPr>
-        <w:t>vidarum, an extreme form of nausea and vomiting of pregnancy</w:t>
-      </w:r>
-      <w:r>
-        <w:rPr>
-          <w:rFonts w:ascii="Times New Roman" w:hAnsi="Times New Roman" w:cs="Times New Roman"/>
-        </w:rPr>
-        <w:t xml:space="preserve"> </w:t>
-      </w:r>
-      <w:r>
-        <w:rPr>
-          <w:rFonts w:ascii="Times New Roman" w:hAnsi="Times New Roman" w:cs="Times New Roman"/>
-        </w:rPr>
-        <w:fldChar w:fldCharType="begin"/>
-      </w:r>
-      <w:r>
-        <w:rPr>
-          <w:rFonts w:ascii="Times New Roman" w:hAnsi="Times New Roman" w:cs="Times New Roman"/>
-        </w:rPr>
-        <w:instrText xml:space="preserve"> ADDIN ZOTERO_ITEM CSL_CITATION {"citationID":"BOsiCtMt","properties":{"formattedCitation":"(Fejzo et al., 2018, 2019)","plainCitation":"(Fejzo et al., 2018, 2019)","noteIndex":0},"citationItems":[{"id":508,"uris":["http://zotero.org/users/5073745/items/NQPGPKKE"],"itemData":{"id":508,"type":"article-journal","abstract":"Hyperemesis gravidarum (HG), severe nausea and vomiting of pregnancy, occurs in 0.3–2% of pregnancies and is associated with maternal and fetal morbidity. The cause of HG remains unknown, but familial aggregation and results of twin studies suggest that understanding the genetic contribution is essential for comprehending the disease etiology. Here, we conduct a genome-wide association study (GWAS) for binary (HG) and ordinal (severity of nausea and vomiting) phenotypes of pregnancy complications. Two loci, chr19p13.11 and chr4q12, are genome-wide significant (p &lt; 5 × 10−8) in both association scans and are replicated in an independent cohort. The genes implicated at these two loci are GDF15 and IGFBP7 respectively, both known to be involved in placentation, appetite, and cachexia. While proving the casual roles of GDF15 and IGFBP7 in nausea and vomiting of pregnancy requires further study, this GWAS provides insights into the genetic risk factors contributing to the disease.","container-title":"Nature Communications; London","DOI":"http://dx.doi.org.proxy.lib.umich.edu/10.1038/s41467-018-03258-0","language":"English","license":"© 2018. This work is published under http://creativecommons.org/licenses/by/4.0/ (the “License”). Notwithstanding the ProQuest Terms and Conditions, you may use this content in accordance with the terms of the License.","note":"number-of-pages: 1-9\npublisher-place: London, United States, London\npublisher: Nature Publishing Group","page":"1-9","source":"ProQuest","title":"Placenta and appetite genes GDF15 and IGFBP7 are associated with hyperemesis gravidarum","volume":"9","author":[{"family":"Fejzo","given":"Marlena S."},{"family":"Sazonova","given":"Olga V."},{"family":"Sathirapongsasuti","given":"J. Fah"},{"family":"Hallgrímsdóttir","given":"Ingileif B."},{"family":"Vacic","given":"Vladimir"},{"family":"MacGibbon","given":"Kimber W."},{"family":"Schoenberg","given":"Frederic P."},{"family":"Mancuso","given":"Nicholas"},{"family":"Slamon","given":"Dennis J."},{"family":"Mullin","given":"Patrick M."},{"family":"Agee","given":"Michelle"},{"family":"Alipanahi","given":"Babak"},{"family":"Auton","given":"Adam"},{"family":"Bell","given":"Robert K."},{"family":"Bryc","given":"Katarzyna"},{"family":"Elson","given":"Sarah L."},{"family":"Fontanillas","given":"Pierre"},{"family":"Furlotte","given":"Nicholas A."},{"family":"Hinds","given":"David A."},{"family":"Hromatka","given":"Bethann S."},{"family":"Huber","given":"Karen E."},{"family":"Kleinman","given":"Aaron"},{"family":"Litterman","given":"Nadia K."},{"family":"McIntyre","given":"Matthew H."},{"family":"Mountain","given":"Joanna L."},{"family":"Noblin","given":"Elizabeth S."},{"family":"Northover","given":"Carrie A. M."},{"family":"Pitts","given":"Steven J."},{"family":"Shelton","given":"Janie F."},{"family":"Shringarpure","given":"Suyash"},{"family":"Tian","given":"Chao"},{"family":"Tung","given":"Joyce Y."},{"family":"Wilson","given":"Catherine H."}],"issued":{"date-parts":[["2018",3]]}}},{"id":576,"uris":["http://zotero.org/users/5073745/items/39F2TGH3"],"itemData":{"id":576,"type":"article-journal","abstract":"Objective\nHyperemesis gravidarum, severe nausea and vomiting in pregnancy, occurs in up to 2% of pregnancies and leads to significant weight loss, dehydration, electrolyte imbalance, and ketonuria. It is associated with both maternal and fetal morbidity. Familial aggregation studies and twin studies suggest a genetic component. In a recent GWAS, we showed that placentation, appetite, and cachexia genes GDF15 and IGFBP7 are linked to hyperemesis gravidarum (HG). The purpose of this study is to determine whether GDF15 and IGFBP7 are upregulated in HG patients.\n, \nMethods\nWe compared serum levels of GDF15 and IGFBP7 at 12 and 24 weeksʼ gestation in women hospitalized for HG, and two control groups, women with nausea and vomiting of pregnancy (NVP), and women with no NVP.\n, \nResults\nWe show GDF15 and IGFBP7 serum levels are significantly increased in women with HG at 12 weeksʼ gestation. Serum levels of hCG are not significantly different between cases and controls. At 24 weeks gestation, when symptoms have largely resolved, there is no difference in GDF15 and IGFBP7 serum levels between cases and controls.\n, \nConclusion\nThis study supports GDF15 and IGFBP7 in the pathogenesis of HG and may be useful for prediction and diagnosis. The GDF15-GFRAL brainstem-activated pathway was recently identified and therapies to treat conditions of abnormal appetite are under intense investigation. Based on our findings, HG should be included.","container-title":"Geburtshilfe und Frauenheilkunde","DOI":"10.1055/a-0830-1346","ISSN":"0016-5751","issue":"4","journalAbbreviation":"Geburtshilfe Frauenheilkd","note":"PMID: 31000883\nPMCID: PMC6461465","page":"382-388","source":"PubMed Central","title":"Analysis of GDF15 and IGFBP7 in Hyperemesis Gravidarum Support Causality","volume":"79","author":[{"family":"Fejzo","given":"Marlena S."},{"family":"Fasching","given":"Peter A."},{"family":"Schneider","given":"Michael O."},{"family":"Schwitulla","given":"Judith"},{"family":"Beckmann","given":"Matthias W."},{"family":"Schwenke","given":"Eva"},{"family":"MacGibbon","given":"Kimber W."},{"family":"Mullin","given":"Patrick M."}],"issued":{"date-parts":[["2019",4]]}}}],"schema":"https://github.com/citation-style-language/schema/raw/master/csl-citation.json"} </w:instrText>
-      </w:r>
-      <w:r>
-        <w:rPr>
-          <w:rFonts w:ascii="Times New Roman" w:hAnsi="Times New Roman" w:cs="Times New Roman"/>
-        </w:rPr>
-        <w:fldChar w:fldCharType="separate"/>
-      </w:r>
-      <w:r>
-        <w:rPr>
-          <w:rFonts w:ascii="Times New Roman" w:hAnsi="Times New Roman" w:cs="Times New Roman"/>
-          <w:noProof/>
-        </w:rPr>
-        <w:t>(Fejzo et al., 2018, 2019)</w:t>
-      </w:r>
-      <w:r>
-        <w:rPr>
-          <w:rFonts w:ascii="Times New Roman" w:hAnsi="Times New Roman" w:cs="Times New Roman"/>
-        </w:rPr>
-        <w:fldChar w:fldCharType="end"/>
-      </w:r>
-      <w:r>
-        <w:rPr>
-          <w:rFonts w:ascii="Times New Roman" w:hAnsi="Times New Roman" w:cs="Times New Roman"/>
-        </w:rPr>
-        <w:t>.</w:t>
-      </w:r>
-      <w:r>
-        <w:rPr>
-          <w:rFonts w:ascii="Times New Roman" w:hAnsi="Times New Roman" w:cs="Times New Roman"/>
-        </w:rPr>
-        <w:t xml:space="preserve"> This is supported by other studies that those with higher levels of Gdf15 during pregnancy were related to greater reports of pregnancy related vomiting and diagnosis of hyperemesis gravidarum</w:t>
-      </w:r>
-      <w:r>
-        <w:rPr>
-          <w:rFonts w:ascii="Times New Roman" w:hAnsi="Times New Roman" w:cs="Times New Roman"/>
-        </w:rPr>
-        <w:fldChar w:fldCharType="begin"/>
-      </w:r>
-      <w:r>
-        <w:rPr>
-          <w:rFonts w:ascii="Times New Roman" w:hAnsi="Times New Roman" w:cs="Times New Roman"/>
-        </w:rPr>
-        <w:instrText xml:space="preserve"> ADDIN ZOTERO_ITEM CSL_CITATION {"citationID":"TB9B8QLs","properties":{"formattedCitation":"(Fejzo et al., 2019; Petry et al., 2018)","plainCitation":"(Fejzo et al., 2019; Petry et al., 2018)","noteIndex":0},"citationItems":[{"id":576,"uris":["http://zotero.org/users/5073745/items/39F2TGH3"],"itemData":{"id":576,"type":"article-journal","abstract":"Objective\nHyperemesis gravidarum, severe nausea and vomiting in pregnancy, occurs in up to 2% of pregnancies and leads to significant weight loss, dehydration, electrolyte imbalance, and ketonuria. It is associated with both maternal and fetal morbidity. Familial aggregation studies and twin studies suggest a genetic component. In a recent GWAS, we showed that placentation, appetite, and cachexia genes GDF15 and IGFBP7 are linked to hyperemesis gravidarum (HG). The purpose of this study is to determine whether GDF15 and IGFBP7 are upregulated in HG patients.\n, \nMethods\nWe compared serum levels of GDF15 and IGFBP7 at 12 and 24 weeksʼ gestation in women hospitalized for HG, and two control groups, women with nausea and vomiting of pregnancy (NVP), and women with no NVP.\n, \nResults\nWe show GDF15 and IGFBP7 serum levels are significantly increased in women with HG at 12 weeksʼ gestation. Serum levels of hCG are not significantly different between cases and controls. At 24 weeks gestation, when symptoms have largely resolved, there is no difference in GDF15 and IGFBP7 serum levels between cases and controls.\n, \nConclusion\nThis study supports GDF15 and IGFBP7 in the pathogenesis of HG and may be useful for prediction and diagnosis. The GDF15-GFRAL brainstem-activated pathway was recently identified and therapies to treat conditions of abnormal appetite are under intense investigation. Based on our findings, HG should be included.","container-title":"Geburtshilfe und Frauenheilkunde","DOI":"10.1055/a-0830-1346","ISSN":"0016-5751","issue":"4","journalAbbreviation":"Geburtshilfe Frauenheilkd","note":"PMID: 31000883\nPMCID: PMC6461465","page":"382-388","source":"PubMed Central","title":"Analysis of GDF15 and IGFBP7 in Hyperemesis Gravidarum Support Causality","volume":"79","author":[{"family":"Fejzo","given":"Marlena S."},{"family":"Fasching","given":"Peter A."},{"family":"Schneider","given":"Michael O."},{"family":"Schwitulla","given":"Judith"},{"family":"Beckmann","given":"Matthias W."},{"family":"Schwenke","given":"Eva"},{"family":"MacGibbon","given":"Kimber W."},{"family":"Mullin","given":"Patrick M."}],"issued":{"date-parts":[["2019",4]]}}},{"id":1467,"uris":["http://zotero.org/users/5073745/items/4M9LNJ5A"],"itemData":{"id":1467,"type":"article-journal","abstract":"Background: Although nausea and vomiting are very common in pregnancy, their pathogenesis is poorly understood. We tested the hypothesis that circulating growth and differentiation factor 15 (GDF15) concentrations in early pregnancy, whose gene is implicated in hyperemesis gravidarum, are associated with nausea and vomiting., \nMethods: Blood samples for the measurement of GDF15 and human chorionic gonadotrophin (hCG) concentrations were obtained early in the second trimester (median 15.1 (interquartile range 14.4-15.7) weeks) of pregnancy from 791 women from the Cambridge Baby Growth Study, a prospective pregnancy and birth cohort. During each trimester participants completed a questionnaire which included questions about nausea, vomiting and antiemetic use. Associations with pre-pregnancy body mass indexes (BMI) were validated in 231 pregnant NIPTeR Study participants., \nResults: Circulating GDF15 concentrations were higher in women reporting vomiting in the second trimester than in women reporting no pregnancy nausea or vomiting: 11,581 (10,977-12,219) (n=175) vs. 10,593 (10,066-11,147) (n=193) pg/mL, p=0.02). In women who took antiemetic drugs during pregnancy (n=11) the GDF15 levels were also raised 13,157 (10,558-16,394) pg/mL (p =0.04). Serum GFD15 concentrations were strongly positively correlated with hCG levels but were inversely correlated with maternal BMIs, a finding replicated in the NIPTeR Study., \nConclusions: Week 15 serum GDF15 concentrations are positively associated with second trimester vomiting and maternal antiemetic use in pregnancy. Given GDF15’s site of action in the chemoreceptor trigger zone of the brainstem and its genetic associations with hyperemesis gravidarum, these data support the concept that GDF15 may be playing a pathogenic role in pregnancy-associated vomiting.","container-title":"Wellcome Open Research","DOI":"10.12688/wellcomeopenres.14818.1","ISSN":"2398-502X","journalAbbreviation":"Wellcome Open Res","note":"PMID: 30345390\nPMCID: PMC6171563","page":"123","source":"PubMed Central","title":"Associations of vomiting and antiemetic use in pregnancy with levels of circulating GDF15 early in the second trimester: A nested case-control study","title-short":"Associations of vomiting and antiemetic use in pregnancy with levels of circulating GDF15 early in the second trimester","volume":"3","author":[{"family":"Petry","given":"Clive J."},{"family":"Ong","given":"Ken K."},{"family":"Burling","given":"Keith A."},{"family":"Barker","given":"Peter"},{"family":"Goodburn","given":"Sandra F."},{"family":"Perry","given":"John R.B."},{"family":"Acerini","given":"Carlo L."},{"family":"Hughes","given":"Ieuan A."},{"family":"Painter","given":"Rebecca C."},{"family":"Afink","given":"Gijs B."},{"family":"Dunger","given":"David B."},{"family":"O'Rahilly","given":"Stephen"}],"issued":{"date-parts":[["2018",9,21]]}}}],"schema":"https://github.com/citation-style-language/schema/raw/master/csl-citation.json"} </w:instrText>
-      </w:r>
-      <w:r>
-        <w:rPr>
-          <w:rFonts w:ascii="Times New Roman" w:hAnsi="Times New Roman" w:cs="Times New Roman"/>
-        </w:rPr>
-        <w:fldChar w:fldCharType="separate"/>
-      </w:r>
-      <w:r>
-        <w:rPr>
-          <w:rFonts w:ascii="Times New Roman" w:hAnsi="Times New Roman" w:cs="Times New Roman"/>
-          <w:noProof/>
-        </w:rPr>
-        <w:t>(Fejzo et al., 2019; Petry et al., 2018)</w:t>
-      </w:r>
-      <w:r>
-        <w:rPr>
-          <w:rFonts w:ascii="Times New Roman" w:hAnsi="Times New Roman" w:cs="Times New Roman"/>
-        </w:rPr>
-        <w:fldChar w:fldCharType="end"/>
-      </w:r>
-      <w:r>
-        <w:rPr>
-          <w:rFonts w:ascii="Times New Roman" w:hAnsi="Times New Roman" w:cs="Times New Roman"/>
-        </w:rPr>
-        <w:t xml:space="preserve">. Furthermore, Petry and colleagues found pre-pregnancy BMI was inversely related to GDF15 levels during pregnancy </w:t>
-      </w:r>
-      <w:r>
-        <w:rPr>
-          <w:rFonts w:ascii="Times New Roman" w:hAnsi="Times New Roman" w:cs="Times New Roman"/>
-        </w:rPr>
-        <w:fldChar w:fldCharType="begin"/>
-      </w:r>
-      <w:r>
-        <w:rPr>
-          <w:rFonts w:ascii="Times New Roman" w:hAnsi="Times New Roman" w:cs="Times New Roman"/>
-        </w:rPr>
-        <w:instrText xml:space="preserve"> ADDIN ZOTERO_ITEM CSL_CITATION {"citationID":"zqNKIVXo","properties":{"formattedCitation":"(Petry et al., 2018)","plainCitation":"(Petry et al., 2018)","noteIndex":0},"citationItems":[{"id":1467,"uris":["http://zotero.org/users/5073745/items/4M9LNJ5A"],"itemData":{"id":1467,"type":"article-journal","abstract":"Background: Although nausea and vomiting are very common in pregnancy, their pathogenesis is poorly understood. We tested the hypothesis that circulating growth and differentiation factor 15 (GDF15) concentrations in early pregnancy, whose gene is implicated in hyperemesis gravidarum, are associated with nausea and vomiting., \nMethods: Blood samples for the measurement of GDF15 and human chorionic gonadotrophin (hCG) concentrations were obtained early in the second trimester (median 15.1 (interquartile range 14.4-15.7) weeks) of pregnancy from 791 women from the Cambridge Baby Growth Study, a prospective pregnancy and birth cohort. During each trimester participants completed a questionnaire which included questions about nausea, vomiting and antiemetic use. Associations with pre-pregnancy body mass indexes (BMI) were validated in 231 pregnant NIPTeR Study participants., \nResults: Circulating GDF15 concentrations were higher in women reporting vomiting in the second trimester than in women reporting no pregnancy nausea or vomiting: 11,581 (10,977-12,219) (n=175) vs. 10,593 (10,066-11,147) (n=193) pg/mL, p=0.02). In women who took antiemetic drugs during pregnancy (n=11) the GDF15 levels were also raised 13,157 (10,558-16,394) pg/mL (p =0.04). Serum GFD15 concentrations were strongly positively correlated with hCG levels but were inversely correlated with maternal BMIs, a finding replicated in the NIPTeR Study., \nConclusions: Week 15 serum GDF15 concentrations are positively associated with second trimester vomiting and maternal antiemetic use in pregnancy. Given GDF15’s site of action in the chemoreceptor trigger zone of the brainstem and its genetic associations with hyperemesis gravidarum, these data support the concept that GDF15 may be playing a pathogenic role in pregnancy-associated vomiting.","container-title":"Wellcome Open Research","DOI":"10.12688/wellcomeopenres.14818.1","ISSN":"2398-502X","journalAbbreviation":"Wellcome Open Res","note":"PMID: 30345390\nPMCID: PMC6171563","page":"123","source":"PubMed Central","title":"Associations of vomiting and antiemetic use in pregnancy with levels of circulating GDF15 early in the second trimester: A nested case-control study","title-short":"Associations of vomiting and antiemetic use in pregnancy with levels of circulating GDF15 early in the second trimester","volume":"3","author":[{"family":"Petry","given":"Clive J."},{"family":"Ong","given":"Ken K."},{"family":"Burling","given":"Keith A."},{"family":"Barker","given":"Peter"},{"family":"Goodburn","given":"Sandra F."},{"family":"Perry","given":"John R.B."},{"family":"Acerini","given":"Carlo L."},{"family":"Hughes","given":"Ieuan A."},{"family":"Painter","given":"Rebecca C."},{"family":"Afink","given":"Gijs B."},{"family":"Dunger","given":"David B."},{"family":"O'Rahilly","given":"Stephen"}],"issued":{"date-parts":[["2018",9,21]]}}}],"schema":"https://github.com/citation-style-language/schema/raw/master/csl-citation.json"} </w:instrText>
-      </w:r>
-      <w:r>
-        <w:rPr>
-          <w:rFonts w:ascii="Times New Roman" w:hAnsi="Times New Roman" w:cs="Times New Roman"/>
-        </w:rPr>
-        <w:fldChar w:fldCharType="separate"/>
-      </w:r>
-      <w:r>
-        <w:rPr>
-          <w:rFonts w:ascii="Times New Roman" w:hAnsi="Times New Roman" w:cs="Times New Roman"/>
-          <w:noProof/>
-        </w:rPr>
-        <w:t>(Petry et al., 2018)</w:t>
-      </w:r>
-      <w:r>
-        <w:rPr>
-          <w:rFonts w:ascii="Times New Roman" w:hAnsi="Times New Roman" w:cs="Times New Roman"/>
-        </w:rPr>
-        <w:fldChar w:fldCharType="end"/>
-      </w:r>
-      <w:r>
-        <w:rPr>
-          <w:rFonts w:ascii="Times New Roman" w:hAnsi="Times New Roman" w:cs="Times New Roman"/>
-        </w:rPr>
-        <w:t>.</w:t>
-      </w:r>
+      <w:ins w:id="84" w:author="Dave Bridges" w:date="2022-11-03T13:12:00Z">
+        <w:r>
+          <w:rPr>
+            <w:rFonts w:ascii="Times New Roman" w:hAnsi="Times New Roman" w:cs="Times New Roman"/>
+          </w:rPr>
+          <w:t xml:space="preserve">  Given the </w:t>
+        </w:r>
+        <w:proofErr w:type="gramStart"/>
+        <w:r>
+          <w:rPr>
+            <w:rFonts w:ascii="Times New Roman" w:hAnsi="Times New Roman" w:cs="Times New Roman"/>
+          </w:rPr>
+          <w:t>sometimes conflicting</w:t>
+        </w:r>
+        <w:proofErr w:type="gramEnd"/>
+        <w:r>
+          <w:rPr>
+            <w:rFonts w:ascii="Times New Roman" w:hAnsi="Times New Roman" w:cs="Times New Roman"/>
+          </w:rPr>
+          <w:t xml:space="preserve"> human data, </w:t>
+        </w:r>
+      </w:ins>
     </w:p>
     <w:p>
       <w:pPr>
@@ -2666,53 +3586,171 @@
           <w:docGrid w:linePitch="360"/>
         </w:sectPr>
       </w:pPr>
-      <w:r>
-        <w:rPr>
-          <w:rFonts w:ascii="Times New Roman" w:hAnsi="Times New Roman" w:cs="Times New Roman"/>
-        </w:rPr>
-        <w:t xml:space="preserve">Since the majority of the literature about Gdf15 </w:t>
-      </w:r>
-      <w:r>
-        <w:rPr>
-          <w:rFonts w:ascii="Times New Roman" w:hAnsi="Times New Roman" w:cs="Times New Roman"/>
-        </w:rPr>
-        <w:t>during</w:t>
-      </w:r>
-      <w:r>
-        <w:rPr>
-          <w:rFonts w:ascii="Times New Roman" w:hAnsi="Times New Roman" w:cs="Times New Roman"/>
-        </w:rPr>
-        <w:t xml:space="preserve"> pregnancy comes from human trials comparing </w:t>
-      </w:r>
-      <w:r>
-        <w:rPr>
-          <w:rFonts w:ascii="Times New Roman" w:hAnsi="Times New Roman" w:cs="Times New Roman"/>
-        </w:rPr>
-        <w:t>GDF15 levels</w:t>
-      </w:r>
-      <w:r>
-        <w:rPr>
-          <w:rFonts w:ascii="Times New Roman" w:hAnsi="Times New Roman" w:cs="Times New Roman"/>
-        </w:rPr>
-        <w:t xml:space="preserve"> between parents with or without certain complications or biological factors</w:t>
-      </w:r>
-      <w:r>
-        <w:rPr>
-          <w:rFonts w:ascii="Times New Roman" w:hAnsi="Times New Roman" w:cs="Times New Roman"/>
-        </w:rPr>
-        <w:t xml:space="preserve">, we sought to understand more implicitly what role Gdf15 </w:t>
-      </w:r>
-      <w:r>
-        <w:rPr>
-          <w:rFonts w:ascii="Times New Roman" w:hAnsi="Times New Roman" w:cs="Times New Roman"/>
-        </w:rPr>
-        <w:t xml:space="preserve">during the course of pregnancy </w:t>
-      </w:r>
-      <w:r>
-        <w:rPr>
-          <w:rFonts w:ascii="Times New Roman" w:hAnsi="Times New Roman" w:cs="Times New Roman"/>
-        </w:rPr>
-        <w:t>might play on energy metabolism</w:t>
+      <w:del w:id="85" w:author="Dave Bridges" w:date="2022-11-03T13:13:00Z">
+        <w:r>
+          <w:rPr>
+            <w:rFonts w:ascii="Times New Roman" w:hAnsi="Times New Roman" w:cs="Times New Roman"/>
+          </w:rPr>
+          <w:delText xml:space="preserve">Since the majority of the literature about Gdf15 </w:delText>
+        </w:r>
+        <w:r>
+          <w:rPr>
+            <w:rFonts w:ascii="Times New Roman" w:hAnsi="Times New Roman" w:cs="Times New Roman"/>
+          </w:rPr>
+          <w:delText>during</w:delText>
+        </w:r>
+        <w:r>
+          <w:rPr>
+            <w:rFonts w:ascii="Times New Roman" w:hAnsi="Times New Roman" w:cs="Times New Roman"/>
+          </w:rPr>
+          <w:delText xml:space="preserve"> pregnancy comes from human trials comparing </w:delText>
+        </w:r>
+        <w:r>
+          <w:rPr>
+            <w:rFonts w:ascii="Times New Roman" w:hAnsi="Times New Roman" w:cs="Times New Roman"/>
+          </w:rPr>
+          <w:delText>GDF15 levels</w:delText>
+        </w:r>
+        <w:r>
+          <w:rPr>
+            <w:rFonts w:ascii="Times New Roman" w:hAnsi="Times New Roman" w:cs="Times New Roman"/>
+          </w:rPr>
+          <w:delText xml:space="preserve"> between parents with or without certain complications or biological factors</w:delText>
+        </w:r>
+        <w:r>
+          <w:rPr>
+            <w:rFonts w:ascii="Times New Roman" w:hAnsi="Times New Roman" w:cs="Times New Roman"/>
+          </w:rPr>
+          <w:delText xml:space="preserve">, </w:delText>
+        </w:r>
+      </w:del>
+      <w:r>
+        <w:rPr>
+          <w:rFonts w:ascii="Times New Roman" w:hAnsi="Times New Roman" w:cs="Times New Roman"/>
+        </w:rPr>
+        <w:t xml:space="preserve">we sought to understand more </w:t>
+      </w:r>
+      <w:ins w:id="86" w:author="Dave Bridges" w:date="2022-11-03T13:14:00Z">
+        <w:r>
+          <w:rPr>
+            <w:rFonts w:ascii="Times New Roman" w:hAnsi="Times New Roman" w:cs="Times New Roman"/>
+          </w:rPr>
+          <w:t xml:space="preserve">about </w:t>
+        </w:r>
+      </w:ins>
+      <w:del w:id="87" w:author="Dave Bridges" w:date="2022-11-03T13:13:00Z">
+        <w:r>
+          <w:rPr>
+            <w:rFonts w:ascii="Times New Roman" w:hAnsi="Times New Roman" w:cs="Times New Roman"/>
+          </w:rPr>
+          <w:delText>implicitly what</w:delText>
+        </w:r>
+      </w:del>
+      <w:ins w:id="88" w:author="Dave Bridges" w:date="2022-11-03T13:13:00Z">
+        <w:r>
+          <w:rPr>
+            <w:rFonts w:ascii="Times New Roman" w:hAnsi="Times New Roman" w:cs="Times New Roman"/>
+          </w:rPr>
+          <w:t>the</w:t>
+        </w:r>
+      </w:ins>
+      <w:r>
+        <w:rPr>
+          <w:rFonts w:ascii="Times New Roman" w:hAnsi="Times New Roman" w:cs="Times New Roman"/>
+        </w:rPr>
+        <w:t xml:space="preserve"> </w:t>
+      </w:r>
+      <w:del w:id="89" w:author="Dave Bridges" w:date="2022-11-03T13:14:00Z">
+        <w:r>
+          <w:rPr>
+            <w:rFonts w:ascii="Times New Roman" w:hAnsi="Times New Roman" w:cs="Times New Roman"/>
+          </w:rPr>
+          <w:delText>role</w:delText>
+        </w:r>
+      </w:del>
+      <w:ins w:id="90" w:author="Dave Bridges" w:date="2022-11-03T13:14:00Z">
+        <w:r>
+          <w:rPr>
+            <w:rFonts w:ascii="Times New Roman" w:hAnsi="Times New Roman" w:cs="Times New Roman"/>
+          </w:rPr>
+          <w:t>effects</w:t>
+        </w:r>
+        <w:r>
+          <w:rPr>
+            <w:rFonts w:ascii="Times New Roman" w:hAnsi="Times New Roman" w:cs="Times New Roman"/>
+          </w:rPr>
+          <w:t xml:space="preserve"> </w:t>
+        </w:r>
+      </w:ins>
+      <w:ins w:id="91" w:author="Dave Bridges" w:date="2022-11-03T13:13:00Z">
+        <w:r>
+          <w:rPr>
+            <w:rFonts w:ascii="Times New Roman" w:hAnsi="Times New Roman" w:cs="Times New Roman"/>
+          </w:rPr>
+          <w:t>of</w:t>
+        </w:r>
+      </w:ins>
+      <w:r>
+        <w:rPr>
+          <w:rFonts w:ascii="Times New Roman" w:hAnsi="Times New Roman" w:cs="Times New Roman"/>
+        </w:rPr>
+        <w:t xml:space="preserve"> Gdf15</w:t>
+      </w:r>
+      <w:ins w:id="92" w:author="Dave Bridges" w:date="2022-11-03T13:13:00Z">
+        <w:r>
+          <w:rPr>
+            <w:rFonts w:ascii="Times New Roman" w:hAnsi="Times New Roman" w:cs="Times New Roman"/>
+          </w:rPr>
+          <w:t xml:space="preserve"> loss of </w:t>
+        </w:r>
+      </w:ins>
+      <w:ins w:id="93" w:author="Dave Bridges" w:date="2022-11-03T13:14:00Z">
+        <w:r>
+          <w:rPr>
+            <w:rFonts w:ascii="Times New Roman" w:hAnsi="Times New Roman" w:cs="Times New Roman"/>
+          </w:rPr>
+          <w:t>function</w:t>
+        </w:r>
+      </w:ins>
+      <w:r>
+        <w:rPr>
+          <w:rFonts w:ascii="Times New Roman" w:hAnsi="Times New Roman" w:cs="Times New Roman"/>
+        </w:rPr>
+        <w:t xml:space="preserve"> </w:t>
+      </w:r>
+      <w:r>
+        <w:rPr>
+          <w:rFonts w:ascii="Times New Roman" w:hAnsi="Times New Roman" w:cs="Times New Roman"/>
+        </w:rPr>
+        <w:t>during the course of pregnancy</w:t>
+      </w:r>
+      <w:ins w:id="94" w:author="Dave Bridges" w:date="2022-11-03T13:14:00Z">
+        <w:r>
+          <w:rPr>
+            <w:rFonts w:ascii="Times New Roman" w:hAnsi="Times New Roman" w:cs="Times New Roman"/>
+          </w:rPr>
+          <w:t>, including</w:t>
+        </w:r>
+      </w:ins>
+      <w:r>
+        <w:rPr>
+          <w:rFonts w:ascii="Times New Roman" w:hAnsi="Times New Roman" w:cs="Times New Roman"/>
+        </w:rPr>
+        <w:t xml:space="preserve"> </w:t>
+      </w:r>
+      <w:del w:id="95" w:author="Dave Bridges" w:date="2022-11-03T13:14:00Z">
+        <w:r>
+          <w:rPr>
+            <w:rFonts w:ascii="Times New Roman" w:hAnsi="Times New Roman" w:cs="Times New Roman"/>
+          </w:rPr>
+          <w:delText xml:space="preserve">might play on </w:delText>
+        </w:r>
+      </w:del>
+      <w:r>
+        <w:rPr>
+          <w:rFonts w:ascii="Times New Roman" w:hAnsi="Times New Roman" w:cs="Times New Roman"/>
+        </w:rPr>
+        <w:t>energy metabolism</w:t>
       </w:r>
       <w:r>
         <w:rPr>
@@ -2738,49 +3776,62 @@
         </w:rPr>
         <w:t xml:space="preserve">. </w:t>
       </w:r>
-      <w:r>
-        <w:rPr>
-          <w:rFonts w:ascii="Times New Roman" w:hAnsi="Times New Roman" w:cs="Times New Roman"/>
-        </w:rPr>
-        <w:t>We compared</w:t>
-      </w:r>
-      <w:r>
-        <w:rPr>
-          <w:rFonts w:ascii="Times New Roman" w:hAnsi="Times New Roman" w:cs="Times New Roman"/>
-        </w:rPr>
-        <w:t xml:space="preserve"> Gdf15 null dams to wildtype</w:t>
-      </w:r>
-      <w:r>
-        <w:rPr>
-          <w:rFonts w:ascii="Times New Roman" w:hAnsi="Times New Roman" w:cs="Times New Roman"/>
-        </w:rPr>
-        <w:t xml:space="preserve"> dams while </w:t>
-      </w:r>
-      <w:r>
-        <w:rPr>
-          <w:rFonts w:ascii="Times New Roman" w:hAnsi="Times New Roman" w:cs="Times New Roman"/>
-        </w:rPr>
-        <w:t>evaluating</w:t>
-      </w:r>
-      <w:r>
-        <w:rPr>
-          <w:rFonts w:ascii="Times New Roman" w:hAnsi="Times New Roman" w:cs="Times New Roman"/>
-        </w:rPr>
-        <w:t xml:space="preserve"> weight, food intake, insulin sensitivity, and pup neonatal health and growth to 2 weeks of age. </w:t>
-      </w:r>
-      <w:r>
-        <w:rPr>
-          <w:rFonts w:ascii="Times New Roman" w:hAnsi="Times New Roman" w:cs="Times New Roman"/>
-        </w:rPr>
-        <w:t xml:space="preserve">We anticipated that Gdf15 </w:t>
-      </w:r>
-      <w:r>
-        <w:rPr>
-          <w:rFonts w:ascii="Times New Roman" w:hAnsi="Times New Roman" w:cs="Times New Roman"/>
-        </w:rPr>
-        <w:lastRenderedPageBreak/>
-        <w:t xml:space="preserve">null dams would have high body weights, would consume more food, and would have XXX insulin sensitivity compared to their wildtype counterparts. </w:t>
-      </w:r>
+      <w:del w:id="96" w:author="Dave Bridges" w:date="2022-11-03T13:14:00Z">
+        <w:r>
+          <w:rPr>
+            <w:rFonts w:ascii="Times New Roman" w:hAnsi="Times New Roman" w:cs="Times New Roman"/>
+          </w:rPr>
+          <w:delText>We compared</w:delText>
+        </w:r>
+        <w:r>
+          <w:rPr>
+            <w:rFonts w:ascii="Times New Roman" w:hAnsi="Times New Roman" w:cs="Times New Roman"/>
+          </w:rPr>
+          <w:delText xml:space="preserve"> </w:delText>
+        </w:r>
+        <w:r>
+          <w:rPr>
+            <w:rFonts w:ascii="Times New Roman" w:hAnsi="Times New Roman" w:cs="Times New Roman"/>
+            <w:i/>
+            <w:rPrChange w:id="97" w:author="Dave Bridges" w:date="2022-11-03T13:14:00Z">
+              <w:rPr>
+                <w:rFonts w:ascii="Times New Roman" w:hAnsi="Times New Roman" w:cs="Times New Roman"/>
+              </w:rPr>
+            </w:rPrChange>
+          </w:rPr>
+          <w:delText>Gdf15</w:delText>
+        </w:r>
+        <w:r>
+          <w:rPr>
+            <w:rFonts w:ascii="Times New Roman" w:hAnsi="Times New Roman" w:cs="Times New Roman"/>
+          </w:rPr>
+          <w:delText xml:space="preserve"> null dams to wildtype</w:delText>
+        </w:r>
+        <w:r>
+          <w:rPr>
+            <w:rFonts w:ascii="Times New Roman" w:hAnsi="Times New Roman" w:cs="Times New Roman"/>
+          </w:rPr>
+          <w:delText xml:space="preserve"> dams while </w:delText>
+        </w:r>
+        <w:r>
+          <w:rPr>
+            <w:rFonts w:ascii="Times New Roman" w:hAnsi="Times New Roman" w:cs="Times New Roman"/>
+          </w:rPr>
+          <w:delText>evaluating</w:delText>
+        </w:r>
+        <w:r>
+          <w:rPr>
+            <w:rFonts w:ascii="Times New Roman" w:hAnsi="Times New Roman" w:cs="Times New Roman"/>
+          </w:rPr>
+          <w:delText xml:space="preserve"> weight, food intake, insulin sensitivity, and pup neonatal health and growth to 2 weeks of age. </w:delText>
+        </w:r>
+        <w:r>
+          <w:rPr>
+            <w:rFonts w:ascii="Times New Roman" w:hAnsi="Times New Roman" w:cs="Times New Roman"/>
+          </w:rPr>
+          <w:delText xml:space="preserve">We anticipated that Gdf15 null dams would have high body weights, would consume more food, and would have XXX insulin sensitivity compared to their wildtype counterparts. </w:delText>
+        </w:r>
+      </w:del>
     </w:p>
     <w:p>
       <w:pPr>
@@ -2852,7 +3903,15 @@
         <w:rPr>
           <w:rFonts w:ascii="Times New Roman" w:hAnsi="Times New Roman" w:cs="Times New Roman"/>
         </w:rPr>
-        <w:t xml:space="preserve">Male and female </w:t>
+        <w:t>M</w:t>
+      </w:r>
+      <w:bookmarkStart w:id="98" w:name="_GoBack"/>
+      <w:bookmarkEnd w:id="98"/>
+      <w:r>
+        <w:rPr>
+          <w:rFonts w:ascii="Times New Roman" w:hAnsi="Times New Roman" w:cs="Times New Roman"/>
+        </w:rPr>
+        <w:t xml:space="preserve">ale and female </w:t>
       </w:r>
       <w:r>
         <w:rPr>
@@ -2914,6 +3973,7 @@
         </w:rPr>
         <w:t xml:space="preserve">the Seeley lab as detailed in </w:t>
       </w:r>
+      <w:commentRangeStart w:id="99"/>
       <w:r>
         <w:rPr>
           <w:rFonts w:ascii="Times New Roman" w:hAnsi="Times New Roman" w:cs="Times New Roman"/>
@@ -2945,6 +4005,13 @@
         </w:rPr>
         <w:fldChar w:fldCharType="end"/>
       </w:r>
+      <w:commentRangeEnd w:id="99"/>
+      <w:r>
+        <w:rPr>
+          <w:rStyle w:val="CommentReference"/>
+        </w:rPr>
+        <w:commentReference w:id="99"/>
+      </w:r>
       <w:r>
         <w:rPr>
           <w:rFonts w:ascii="Times New Roman" w:hAnsi="Times New Roman" w:cs="Times New Roman"/>
@@ -3009,7 +4076,21 @@
         <w:rPr>
           <w:rFonts w:ascii="Times New Roman" w:hAnsi="Times New Roman" w:cs="Times New Roman"/>
         </w:rPr>
-        <w:t xml:space="preserve"> every GDF15 transcript</w:t>
+        <w:t xml:space="preserve"> every </w:t>
+      </w:r>
+      <w:ins w:id="100" w:author="Dave Bridges" w:date="2022-11-03T13:14:00Z">
+        <w:r>
+          <w:rPr>
+            <w:rFonts w:ascii="Times New Roman" w:hAnsi="Times New Roman" w:cs="Times New Roman"/>
+          </w:rPr>
+          <w:t xml:space="preserve">known </w:t>
+        </w:r>
+      </w:ins>
+      <w:r>
+        <w:rPr>
+          <w:rFonts w:ascii="Times New Roman" w:hAnsi="Times New Roman" w:cs="Times New Roman"/>
+        </w:rPr>
+        <w:t>GDF15 transcript</w:t>
       </w:r>
       <w:r>
         <w:rPr>
@@ -9349,7 +10430,7 @@
         </w:rPr>
         <w:t xml:space="preserve">This study had several strengths. </w:t>
       </w:r>
-      <w:commentRangeStart w:id="1"/>
+      <w:commentRangeStart w:id="101"/>
       <w:r>
         <w:rPr>
           <w:rFonts w:ascii="Times New Roman" w:hAnsi="Times New Roman" w:cs="Times New Roman"/>
@@ -9357,12 +10438,12 @@
         </w:rPr>
         <w:t>First</w:t>
       </w:r>
-      <w:commentRangeEnd w:id="1"/>
+      <w:commentRangeEnd w:id="101"/>
       <w:r>
         <w:rPr>
           <w:rStyle w:val="CommentReference"/>
         </w:rPr>
-        <w:commentReference w:id="1"/>
+        <w:commentReference w:id="101"/>
       </w:r>
       <w:r>
         <w:rPr>
@@ -10626,7 +11707,7 @@
 </file>
 
 <file path=word/comments.xml><?xml version="1.0" encoding="utf-8"?>
-<w:comments xmlns:wpc="http://schemas.microsoft.com/office/word/2010/wordprocessingCanvas" xmlns:cx="http://schemas.microsoft.com/office/drawing/2014/chartex" xmlns:cx1="http://schemas.microsoft.com/office/drawing/2015/9/8/chartex" xmlns:cx2="http://schemas.microsoft.com/office/drawing/2015/10/21/chartex" xmlns:cx3="http://schemas.microsoft.com/office/drawing/2016/5/9/chartex" xmlns:cx4="http://schemas.microsoft.com/office/drawing/2016/5/10/chartex" xmlns:cx5="http://schemas.microsoft.com/office/drawing/2016/5/11/chartex" xmlns:cx6="http://schemas.microsoft.com/office/drawing/2016/5/12/chartex" xmlns:cx7="http://schemas.microsoft.com/office/drawing/2016/5/13/chartex" xmlns:cx8="http://schemas.microsoft.com/office/drawing/2016/5/14/chartex" xmlns:mc="http://schemas.openxmlformats.org/markup-compatibility/2006" xmlns:aink="http://schemas.microsoft.com/office/drawing/2016/ink" xmlns:am3d="http://schemas.microsoft.com/office/drawing/2017/model3d" xmlns:o="urn:schemas-microsoft-com:office:office" xmlns:oel="http://schemas.microsoft.com/office/2019/extlst" xmlns:r="http://schemas.openxmlformats.org/officeDocument/2006/relationships" xmlns:m="http://schemas.openxmlformats.org/officeDocument/2006/math" xmlns:v="urn:schemas-microsoft-com:vml" xmlns:wp14="http://schemas.microsoft.com/office/word/2010/wordprocessingDrawing" xmlns:wp="http://schemas.openxmlformats.org/drawingml/2006/wordprocessingDrawing" xmlns:w10="urn:schemas-microsoft-com:office:word" xmlns:w="http://schemas.openxmlformats.org/wordprocessingml/2006/main" xmlns:w14="http://schemas.microsoft.com/office/word/2010/wordml" xmlns:w15="http://schemas.microsoft.com/office/word/2012/wordml" xmlns:w16cex="http://schemas.microsoft.com/office/word/2018/wordml/cex" xmlns:w16cid="http://schemas.microsoft.com/office/word/2016/wordml/cid" xmlns:w16="http://schemas.microsoft.com/office/word/2018/wordml" xmlns:w16sdtdh="http://schemas.microsoft.com/office/word/2020/wordml/sdtdatahash" xmlns:w16se="http://schemas.microsoft.com/office/word/2015/wordml/symex" xmlns:wpg="http://schemas.microsoft.com/office/word/2010/wordprocessingGroup" xmlns:wpi="http://schemas.microsoft.com/office/word/2010/wordprocessingInk" xmlns:wne="http://schemas.microsoft.com/office/word/2006/wordml" xmlns:wps="http://schemas.microsoft.com/office/word/2010/wordprocessingShape" mc:Ignorable="w14 w15 w16se w16cid w16 w16cex w16sdtdh wp14">
+<w:comments xmlns:wpc="http://schemas.microsoft.com/office/word/2010/wordprocessingCanvas" xmlns:cx="http://schemas.microsoft.com/office/drawing/2014/chartex" xmlns:cx1="http://schemas.microsoft.com/office/drawing/2015/9/8/chartex" xmlns:cx2="http://schemas.microsoft.com/office/drawing/2015/10/21/chartex" xmlns:cx3="http://schemas.microsoft.com/office/drawing/2016/5/9/chartex" xmlns:cx4="http://schemas.microsoft.com/office/drawing/2016/5/10/chartex" xmlns:cx5="http://schemas.microsoft.com/office/drawing/2016/5/11/chartex" xmlns:cx6="http://schemas.microsoft.com/office/drawing/2016/5/12/chartex" xmlns:cx7="http://schemas.microsoft.com/office/drawing/2016/5/13/chartex" xmlns:cx8="http://schemas.microsoft.com/office/drawing/2016/5/14/chartex" xmlns:mc="http://schemas.openxmlformats.org/markup-compatibility/2006" xmlns:aink="http://schemas.microsoft.com/office/drawing/2016/ink" xmlns:am3d="http://schemas.microsoft.com/office/drawing/2017/model3d" xmlns:o="urn:schemas-microsoft-com:office:office" xmlns:r="http://schemas.openxmlformats.org/officeDocument/2006/relationships" xmlns:m="http://schemas.openxmlformats.org/officeDocument/2006/math" xmlns:v="urn:schemas-microsoft-com:vml" xmlns:wp14="http://schemas.microsoft.com/office/word/2010/wordprocessingDrawing" xmlns:wp="http://schemas.openxmlformats.org/drawingml/2006/wordprocessingDrawing" xmlns:w10="urn:schemas-microsoft-com:office:word" xmlns:w="http://schemas.openxmlformats.org/wordprocessingml/2006/main" xmlns:w14="http://schemas.microsoft.com/office/word/2010/wordml" xmlns:w15="http://schemas.microsoft.com/office/word/2012/wordml" xmlns:w16cid="http://schemas.microsoft.com/office/word/2016/wordml/cid" xmlns:w16se="http://schemas.microsoft.com/office/word/2015/wordml/symex" xmlns:wpg="http://schemas.microsoft.com/office/word/2010/wordprocessingGroup" xmlns:wpi="http://schemas.microsoft.com/office/word/2010/wordprocessingInk" xmlns:wne="http://schemas.microsoft.com/office/word/2006/wordml" xmlns:wps="http://schemas.microsoft.com/office/word/2010/wordprocessingShape" mc:Ignorable="w14 w15 w16se w16cid wp14">
   <w:comment w:id="0" w:author="Molly Mulcahy" w:date="2022-05-03T16:39:00Z" w:initials="MCM">
     <w:p>
       <w:pPr>
@@ -10643,7 +11724,271 @@
       </w:r>
     </w:p>
   </w:comment>
-  <w:comment w:id="1" w:author="Molly Carter" w:date="2022-10-31T14:15:00Z" w:initials="MC">
+  <w:comment w:id="2" w:author="Dave Bridges" w:date="2022-11-03T12:58:00Z" w:initials="DB">
+    <w:p>
+      <w:pPr>
+        <w:pStyle w:val="CommentText"/>
+      </w:pPr>
+      <w:r>
+        <w:rPr>
+          <w:rStyle w:val="CommentReference"/>
+        </w:rPr>
+        <w:annotationRef/>
+      </w:r>
+      <w:r>
+        <w:t>Also 1</w:t>
+      </w:r>
+    </w:p>
+  </w:comment>
+  <w:comment w:id="3" w:author="Dave Bridges" w:date="2022-11-03T12:59:00Z" w:initials="DB">
+    <w:p>
+      <w:pPr>
+        <w:pStyle w:val="CommentText"/>
+      </w:pPr>
+      <w:r>
+        <w:rPr>
+          <w:rStyle w:val="CommentReference"/>
+        </w:rPr>
+        <w:annotationRef/>
+      </w:r>
+      <w:r>
+        <w:t xml:space="preserve">Try to use </w:t>
+      </w:r>
+      <w:proofErr w:type="spellStart"/>
+      <w:r>
+        <w:t>CReDIT</w:t>
+      </w:r>
+      <w:proofErr w:type="spellEnd"/>
+      <w:r>
+        <w:t xml:space="preserve"> roles </w:t>
+      </w:r>
+      <w:hyperlink r:id="rId1" w:history="1">
+        <w:r>
+          <w:rPr>
+            <w:rStyle w:val="Hyperlink"/>
+          </w:rPr>
+          <w:t>https://credit.niso.org/</w:t>
+        </w:r>
+      </w:hyperlink>
+      <w:r>
+        <w:t>, this is usually the standard for most journals now.</w:t>
+      </w:r>
+    </w:p>
+  </w:comment>
+  <w:comment w:id="9" w:author="Dave Bridges" w:date="2022-11-03T13:02:00Z" w:initials="DB">
+    <w:p>
+      <w:pPr>
+        <w:pStyle w:val="CommentText"/>
+      </w:pPr>
+      <w:r>
+        <w:rPr>
+          <w:rStyle w:val="CommentReference"/>
+        </w:rPr>
+        <w:annotationRef/>
+      </w:r>
+      <w:r>
+        <w:t>Spell out first time</w:t>
+      </w:r>
+    </w:p>
+  </w:comment>
+  <w:comment w:id="25" w:author="Dave Bridges" w:date="2022-11-03T13:04:00Z" w:initials="DB">
+    <w:p>
+      <w:pPr>
+        <w:pStyle w:val="CommentText"/>
+      </w:pPr>
+      <w:r>
+        <w:rPr>
+          <w:rStyle w:val="CommentReference"/>
+        </w:rPr>
+        <w:annotationRef/>
+      </w:r>
+      <w:r>
+        <w:t>Probably worth including placental derived growth factor</w:t>
+      </w:r>
+    </w:p>
+  </w:comment>
+  <w:comment w:id="32" w:author="Dave Bridges" w:date="2022-11-03T13:06:00Z" w:initials="DB">
+    <w:p>
+      <w:pPr>
+        <w:pStyle w:val="CommentText"/>
+      </w:pPr>
+      <w:r>
+        <w:rPr>
+          <w:rStyle w:val="CommentReference"/>
+        </w:rPr>
+        <w:annotationRef/>
+      </w:r>
+      <w:r>
+        <w:t>Don’t need page number</w:t>
+      </w:r>
+    </w:p>
+  </w:comment>
+  <w:comment w:id="34" w:author="Dave Bridges" w:date="2022-11-03T13:06:00Z" w:initials="DB">
+    <w:p>
+      <w:pPr>
+        <w:pStyle w:val="CommentText"/>
+      </w:pPr>
+      <w:r>
+        <w:rPr>
+          <w:rStyle w:val="CommentReference"/>
+        </w:rPr>
+        <w:annotationRef/>
+      </w:r>
+      <w:r>
+        <w:t>We can talk about this but my most recent look into this was that this is not true, and that many papers (and our data) do not show increases in GDF15</w:t>
+      </w:r>
+    </w:p>
+  </w:comment>
+  <w:comment w:id="39" w:author="Dave Bridges" w:date="2022-11-03T13:08:00Z" w:initials="DB">
+    <w:p>
+      <w:pPr>
+        <w:pStyle w:val="CommentText"/>
+      </w:pPr>
+      <w:r>
+        <w:rPr>
+          <w:rStyle w:val="CommentReference"/>
+        </w:rPr>
+        <w:annotationRef/>
+      </w:r>
+      <w:r>
+        <w:t>This is important we are thorough and precise here.</w:t>
+      </w:r>
+    </w:p>
+  </w:comment>
+  <w:comment w:id="40" w:author="Dave Bridges" w:date="2022-11-03T13:07:00Z" w:initials="DB">
+    <w:p>
+      <w:pPr>
+        <w:pStyle w:val="CommentText"/>
+      </w:pPr>
+      <w:r>
+        <w:rPr>
+          <w:rStyle w:val="CommentReference"/>
+        </w:rPr>
+        <w:annotationRef/>
+      </w:r>
+      <w:r>
+        <w:t>Is this the only reference?  I thought there was several</w:t>
+      </w:r>
+    </w:p>
+  </w:comment>
+  <w:comment w:id="53" w:author="Dave Bridges" w:date="2022-11-03T13:09:00Z" w:initials="DB">
+    <w:p>
+      <w:pPr>
+        <w:pStyle w:val="CommentText"/>
+      </w:pPr>
+      <w:r>
+        <w:rPr>
+          <w:rStyle w:val="CommentReference"/>
+        </w:rPr>
+        <w:annotationRef/>
+      </w:r>
+      <w:r>
+        <w:t xml:space="preserve">Seems </w:t>
+      </w:r>
+      <w:proofErr w:type="spellStart"/>
+      <w:r>
+        <w:t>dispensible</w:t>
+      </w:r>
+      <w:proofErr w:type="spellEnd"/>
+    </w:p>
+  </w:comment>
+  <w:comment w:id="56" w:author="Dave Bridges" w:date="2022-11-03T13:09:00Z" w:initials="DB">
+    <w:p>
+      <w:pPr>
+        <w:pStyle w:val="CommentText"/>
+      </w:pPr>
+      <w:r>
+        <w:rPr>
+          <w:rStyle w:val="CommentReference"/>
+        </w:rPr>
+        <w:annotationRef/>
+      </w:r>
+      <w:r>
+        <w:t xml:space="preserve">Be careful here, </w:t>
+      </w:r>
+      <w:proofErr w:type="spellStart"/>
+      <w:r>
+        <w:t>Im</w:t>
+      </w:r>
+      <w:proofErr w:type="spellEnd"/>
+      <w:r>
+        <w:t xml:space="preserve"> not sure all our studies cited show this.</w:t>
+      </w:r>
+    </w:p>
+  </w:comment>
+  <w:comment w:id="69" w:author="Dave Bridges" w:date="2022-11-03T13:10:00Z" w:initials="DB">
+    <w:p>
+      <w:pPr>
+        <w:pStyle w:val="CommentText"/>
+      </w:pPr>
+      <w:r>
+        <w:rPr>
+          <w:rStyle w:val="CommentReference"/>
+        </w:rPr>
+        <w:annotationRef/>
+      </w:r>
+      <w:r>
+        <w:t>But not GDM?  Are these in conflict?</w:t>
+      </w:r>
+    </w:p>
+  </w:comment>
+  <w:comment w:id="72" w:author="Dave Bridges" w:date="2022-11-03T13:11:00Z" w:initials="DB">
+    <w:p>
+      <w:pPr>
+        <w:pStyle w:val="CommentText"/>
+      </w:pPr>
+      <w:r>
+        <w:rPr>
+          <w:rStyle w:val="CommentReference"/>
+        </w:rPr>
+        <w:annotationRef/>
+      </w:r>
+      <w:r>
+        <w:t>Only italicize if it’s the mouse gene, here you mean the hormone</w:t>
+      </w:r>
+    </w:p>
+  </w:comment>
+  <w:comment w:id="81" w:author="Dave Bridges" w:date="2022-11-03T13:12:00Z" w:initials="DB">
+    <w:p>
+      <w:pPr>
+        <w:pStyle w:val="CommentText"/>
+      </w:pPr>
+      <w:r>
+        <w:rPr>
+          <w:rStyle w:val="CommentReference"/>
+        </w:rPr>
+        <w:annotationRef/>
+      </w:r>
+      <w:r>
+        <w:t>And variants in GDF15 were associated with increased risk…</w:t>
+      </w:r>
+    </w:p>
+  </w:comment>
+  <w:comment w:id="99" w:author="Dave Bridges" w:date="2022-11-03T13:15:00Z" w:initials="DB">
+    <w:p>
+      <w:pPr>
+        <w:pStyle w:val="CommentText"/>
+      </w:pPr>
+      <w:r>
+        <w:rPr>
+          <w:rStyle w:val="CommentReference"/>
+        </w:rPr>
+        <w:annotationRef/>
+      </w:r>
+      <w:r>
+        <w:t xml:space="preserve">Is there a </w:t>
+      </w:r>
+      <w:proofErr w:type="gramStart"/>
+      <w:r>
+        <w:t>IMSR:JAX</w:t>
+      </w:r>
+      <w:proofErr w:type="gramEnd"/>
+      <w:r>
+        <w:t xml:space="preserve"> RRID for this?</w:t>
+      </w:r>
+    </w:p>
+  </w:comment>
+  <w:comment w:id="101" w:author="Molly Carter" w:date="2022-10-31T14:15:00Z" w:initials="MC">
     <w:p>
       <w:r>
         <w:rPr>
@@ -10664,8 +12009,22 @@
 </file>
 
 <file path=word/commentsExtended.xml><?xml version="1.0" encoding="utf-8"?>
-<w15:commentsEx xmlns:wpc="http://schemas.microsoft.com/office/word/2010/wordprocessingCanvas" xmlns:cx="http://schemas.microsoft.com/office/drawing/2014/chartex" xmlns:cx1="http://schemas.microsoft.com/office/drawing/2015/9/8/chartex" xmlns:cx2="http://schemas.microsoft.com/office/drawing/2015/10/21/chartex" xmlns:cx3="http://schemas.microsoft.com/office/drawing/2016/5/9/chartex" xmlns:cx4="http://schemas.microsoft.com/office/drawing/2016/5/10/chartex" xmlns:cx5="http://schemas.microsoft.com/office/drawing/2016/5/11/chartex" xmlns:cx6="http://schemas.microsoft.com/office/drawing/2016/5/12/chartex" xmlns:cx7="http://schemas.microsoft.com/office/drawing/2016/5/13/chartex" xmlns:cx8="http://schemas.microsoft.com/office/drawing/2016/5/14/chartex" xmlns:mc="http://schemas.openxmlformats.org/markup-compatibility/2006" xmlns:aink="http://schemas.microsoft.com/office/drawing/2016/ink" xmlns:am3d="http://schemas.microsoft.com/office/drawing/2017/model3d" xmlns:o="urn:schemas-microsoft-com:office:office" xmlns:oel="http://schemas.microsoft.com/office/2019/extlst" xmlns:r="http://schemas.openxmlformats.org/officeDocument/2006/relationships" xmlns:m="http://schemas.openxmlformats.org/officeDocument/2006/math" xmlns:v="urn:schemas-microsoft-com:vml" xmlns:wp14="http://schemas.microsoft.com/office/word/2010/wordprocessingDrawing" xmlns:wp="http://schemas.openxmlformats.org/drawingml/2006/wordprocessingDrawing" xmlns:w10="urn:schemas-microsoft-com:office:word" xmlns:w="http://schemas.openxmlformats.org/wordprocessingml/2006/main" xmlns:w14="http://schemas.microsoft.com/office/word/2010/wordml" xmlns:w15="http://schemas.microsoft.com/office/word/2012/wordml" xmlns:w16cex="http://schemas.microsoft.com/office/word/2018/wordml/cex" xmlns:w16cid="http://schemas.microsoft.com/office/word/2016/wordml/cid" xmlns:w16="http://schemas.microsoft.com/office/word/2018/wordml" xmlns:w16sdtdh="http://schemas.microsoft.com/office/word/2020/wordml/sdtdatahash" xmlns:w16se="http://schemas.microsoft.com/office/word/2015/wordml/symex" xmlns:wpg="http://schemas.microsoft.com/office/word/2010/wordprocessingGroup" xmlns:wpi="http://schemas.microsoft.com/office/word/2010/wordprocessingInk" xmlns:wne="http://schemas.microsoft.com/office/word/2006/wordml" xmlns:wps="http://schemas.microsoft.com/office/word/2010/wordprocessingShape" mc:Ignorable="w14 w15 w16se w16cid w16 w16cex w16sdtdh wp14">
+<w15:commentsEx xmlns:wpc="http://schemas.microsoft.com/office/word/2010/wordprocessingCanvas" xmlns:cx="http://schemas.microsoft.com/office/drawing/2014/chartex" xmlns:cx1="http://schemas.microsoft.com/office/drawing/2015/9/8/chartex" xmlns:cx2="http://schemas.microsoft.com/office/drawing/2015/10/21/chartex" xmlns:cx3="http://schemas.microsoft.com/office/drawing/2016/5/9/chartex" xmlns:cx4="http://schemas.microsoft.com/office/drawing/2016/5/10/chartex" xmlns:cx5="http://schemas.microsoft.com/office/drawing/2016/5/11/chartex" xmlns:cx6="http://schemas.microsoft.com/office/drawing/2016/5/12/chartex" xmlns:cx7="http://schemas.microsoft.com/office/drawing/2016/5/13/chartex" xmlns:cx8="http://schemas.microsoft.com/office/drawing/2016/5/14/chartex" xmlns:mc="http://schemas.openxmlformats.org/markup-compatibility/2006" xmlns:aink="http://schemas.microsoft.com/office/drawing/2016/ink" xmlns:am3d="http://schemas.microsoft.com/office/drawing/2017/model3d" xmlns:o="urn:schemas-microsoft-com:office:office" xmlns:r="http://schemas.openxmlformats.org/officeDocument/2006/relationships" xmlns:m="http://schemas.openxmlformats.org/officeDocument/2006/math" xmlns:v="urn:schemas-microsoft-com:vml" xmlns:wp14="http://schemas.microsoft.com/office/word/2010/wordprocessingDrawing" xmlns:wp="http://schemas.openxmlformats.org/drawingml/2006/wordprocessingDrawing" xmlns:w10="urn:schemas-microsoft-com:office:word" xmlns:w="http://schemas.openxmlformats.org/wordprocessingml/2006/main" xmlns:w14="http://schemas.microsoft.com/office/word/2010/wordml" xmlns:w15="http://schemas.microsoft.com/office/word/2012/wordml" xmlns:w16cid="http://schemas.microsoft.com/office/word/2016/wordml/cid" xmlns:w16se="http://schemas.microsoft.com/office/word/2015/wordml/symex" xmlns:wpg="http://schemas.microsoft.com/office/word/2010/wordprocessingGroup" xmlns:wpi="http://schemas.microsoft.com/office/word/2010/wordprocessingInk" xmlns:wne="http://schemas.microsoft.com/office/word/2006/wordml" xmlns:wps="http://schemas.microsoft.com/office/word/2010/wordprocessingShape" mc:Ignorable="w14 w15 w16se w16cid wp14">
   <w15:commentEx w15:paraId="3CF32D59" w15:done="0"/>
+  <w15:commentEx w15:paraId="0C837205" w15:done="0"/>
+  <w15:commentEx w15:paraId="5BCE9A79" w15:done="0"/>
+  <w15:commentEx w15:paraId="7E97A423" w15:done="0"/>
+  <w15:commentEx w15:paraId="5ECC7558" w15:done="0"/>
+  <w15:commentEx w15:paraId="256A1EFF" w15:done="0"/>
+  <w15:commentEx w15:paraId="4AB03F85" w15:done="0"/>
+  <w15:commentEx w15:paraId="69509174" w15:done="0"/>
+  <w15:commentEx w15:paraId="1EA4AD41" w15:done="0"/>
+  <w15:commentEx w15:paraId="6AB837C8" w15:done="0"/>
+  <w15:commentEx w15:paraId="59C0B53A" w15:done="0"/>
+  <w15:commentEx w15:paraId="585F810C" w15:done="0"/>
+  <w15:commentEx w15:paraId="5771E39D" w15:done="0"/>
+  <w15:commentEx w15:paraId="4E8CE179" w15:done="0"/>
+  <w15:commentEx w15:paraId="5D7E6658" w15:done="0"/>
   <w15:commentEx w15:paraId="59270A51" w15:done="0"/>
 </w15:commentsEx>
 </file>
@@ -10678,14 +12037,28 @@
 </file>
 
 <file path=word/commentsIds.xml><?xml version="1.0" encoding="utf-8"?>
-<w16cid:commentsIds xmlns:wpc="http://schemas.microsoft.com/office/word/2010/wordprocessingCanvas" xmlns:cx="http://schemas.microsoft.com/office/drawing/2014/chartex" xmlns:cx1="http://schemas.microsoft.com/office/drawing/2015/9/8/chartex" xmlns:cx2="http://schemas.microsoft.com/office/drawing/2015/10/21/chartex" xmlns:cx3="http://schemas.microsoft.com/office/drawing/2016/5/9/chartex" xmlns:cx4="http://schemas.microsoft.com/office/drawing/2016/5/10/chartex" xmlns:cx5="http://schemas.microsoft.com/office/drawing/2016/5/11/chartex" xmlns:cx6="http://schemas.microsoft.com/office/drawing/2016/5/12/chartex" xmlns:cx7="http://schemas.microsoft.com/office/drawing/2016/5/13/chartex" xmlns:cx8="http://schemas.microsoft.com/office/drawing/2016/5/14/chartex" xmlns:mc="http://schemas.openxmlformats.org/markup-compatibility/2006" xmlns:aink="http://schemas.microsoft.com/office/drawing/2016/ink" xmlns:am3d="http://schemas.microsoft.com/office/drawing/2017/model3d" xmlns:o="urn:schemas-microsoft-com:office:office" xmlns:oel="http://schemas.microsoft.com/office/2019/extlst" xmlns:r="http://schemas.openxmlformats.org/officeDocument/2006/relationships" xmlns:m="http://schemas.openxmlformats.org/officeDocument/2006/math" xmlns:v="urn:schemas-microsoft-com:vml" xmlns:wp14="http://schemas.microsoft.com/office/word/2010/wordprocessingDrawing" xmlns:wp="http://schemas.openxmlformats.org/drawingml/2006/wordprocessingDrawing" xmlns:w10="urn:schemas-microsoft-com:office:word" xmlns:w="http://schemas.openxmlformats.org/wordprocessingml/2006/main" xmlns:w14="http://schemas.microsoft.com/office/word/2010/wordml" xmlns:w15="http://schemas.microsoft.com/office/word/2012/wordml" xmlns:w16cex="http://schemas.microsoft.com/office/word/2018/wordml/cex" xmlns:w16cid="http://schemas.microsoft.com/office/word/2016/wordml/cid" xmlns:w16="http://schemas.microsoft.com/office/word/2018/wordml" xmlns:w16sdtdh="http://schemas.microsoft.com/office/word/2020/wordml/sdtdatahash" xmlns:w16se="http://schemas.microsoft.com/office/word/2015/wordml/symex" xmlns:wpg="http://schemas.microsoft.com/office/word/2010/wordprocessingGroup" xmlns:wpi="http://schemas.microsoft.com/office/word/2010/wordprocessingInk" xmlns:wne="http://schemas.microsoft.com/office/word/2006/wordml" xmlns:wps="http://schemas.microsoft.com/office/word/2010/wordprocessingShape" mc:Ignorable="w14 w15 w16se w16cid w16 w16cex w16sdtdh wp14">
+<w16cid:commentsIds xmlns:wpc="http://schemas.microsoft.com/office/word/2010/wordprocessingCanvas" xmlns:cx="http://schemas.microsoft.com/office/drawing/2014/chartex" xmlns:cx1="http://schemas.microsoft.com/office/drawing/2015/9/8/chartex" xmlns:cx2="http://schemas.microsoft.com/office/drawing/2015/10/21/chartex" xmlns:cx3="http://schemas.microsoft.com/office/drawing/2016/5/9/chartex" xmlns:cx4="http://schemas.microsoft.com/office/drawing/2016/5/10/chartex" xmlns:cx5="http://schemas.microsoft.com/office/drawing/2016/5/11/chartex" xmlns:cx6="http://schemas.microsoft.com/office/drawing/2016/5/12/chartex" xmlns:cx7="http://schemas.microsoft.com/office/drawing/2016/5/13/chartex" xmlns:cx8="http://schemas.microsoft.com/office/drawing/2016/5/14/chartex" xmlns:mc="http://schemas.openxmlformats.org/markup-compatibility/2006" xmlns:aink="http://schemas.microsoft.com/office/drawing/2016/ink" xmlns:am3d="http://schemas.microsoft.com/office/drawing/2017/model3d" xmlns:o="urn:schemas-microsoft-com:office:office" xmlns:r="http://schemas.openxmlformats.org/officeDocument/2006/relationships" xmlns:m="http://schemas.openxmlformats.org/officeDocument/2006/math" xmlns:v="urn:schemas-microsoft-com:vml" xmlns:wp14="http://schemas.microsoft.com/office/word/2010/wordprocessingDrawing" xmlns:wp="http://schemas.openxmlformats.org/drawingml/2006/wordprocessingDrawing" xmlns:w10="urn:schemas-microsoft-com:office:word" xmlns:w="http://schemas.openxmlformats.org/wordprocessingml/2006/main" xmlns:w14="http://schemas.microsoft.com/office/word/2010/wordml" xmlns:w15="http://schemas.microsoft.com/office/word/2012/wordml" xmlns:w16cid="http://schemas.microsoft.com/office/word/2016/wordml/cid" xmlns:w16se="http://schemas.microsoft.com/office/word/2015/wordml/symex" xmlns:wpg="http://schemas.microsoft.com/office/word/2010/wordprocessingGroup" xmlns:wpi="http://schemas.microsoft.com/office/word/2010/wordprocessingInk" xmlns:wne="http://schemas.microsoft.com/office/word/2006/wordml" xmlns:wps="http://schemas.microsoft.com/office/word/2010/wordprocessingShape" mc:Ignorable="w14 w15 w16se w16cid wp14">
   <w16cid:commentId w16cid:paraId="3CF32D59" w16cid:durableId="261BD948"/>
+  <w16cid:commentId w16cid:paraId="0C837205" w16cid:durableId="270E398A"/>
+  <w16cid:commentId w16cid:paraId="5BCE9A79" w16cid:durableId="270E39A7"/>
+  <w16cid:commentId w16cid:paraId="7E97A423" w16cid:durableId="270E3A7D"/>
+  <w16cid:commentId w16cid:paraId="5ECC7558" w16cid:durableId="270E3AF5"/>
+  <w16cid:commentId w16cid:paraId="256A1EFF" w16cid:durableId="270E3B40"/>
+  <w16cid:commentId w16cid:paraId="4AB03F85" w16cid:durableId="270E3B53"/>
+  <w16cid:commentId w16cid:paraId="69509174" w16cid:durableId="270E3BB0"/>
+  <w16cid:commentId w16cid:paraId="1EA4AD41" w16cid:durableId="270E3B85"/>
+  <w16cid:commentId w16cid:paraId="6AB837C8" w16cid:durableId="270E3BFE"/>
+  <w16cid:commentId w16cid:paraId="59C0B53A" w16cid:durableId="270E3C20"/>
+  <w16cid:commentId w16cid:paraId="585F810C" w16cid:durableId="270E3C63"/>
+  <w16cid:commentId w16cid:paraId="5771E39D" w16cid:durableId="270E3C74"/>
+  <w16cid:commentId w16cid:paraId="4E8CE179" w16cid:durableId="270E3CB9"/>
+  <w16cid:commentId w16cid:paraId="5D7E6658" w16cid:durableId="270E3D5A"/>
   <w16cid:commentId w16cid:paraId="59270A51" w16cid:durableId="270A5703"/>
 </w16cid:commentsIds>
 </file>
 
 <file path=word/endnotes.xml><?xml version="1.0" encoding="utf-8"?>
-<w:endnotes xmlns:wpc="http://schemas.microsoft.com/office/word/2010/wordprocessingCanvas" xmlns:cx="http://schemas.microsoft.com/office/drawing/2014/chartex" xmlns:cx1="http://schemas.microsoft.com/office/drawing/2015/9/8/chartex" xmlns:cx2="http://schemas.microsoft.com/office/drawing/2015/10/21/chartex" xmlns:cx3="http://schemas.microsoft.com/office/drawing/2016/5/9/chartex" xmlns:cx4="http://schemas.microsoft.com/office/drawing/2016/5/10/chartex" xmlns:cx5="http://schemas.microsoft.com/office/drawing/2016/5/11/chartex" xmlns:cx6="http://schemas.microsoft.com/office/drawing/2016/5/12/chartex" xmlns:cx7="http://schemas.microsoft.com/office/drawing/2016/5/13/chartex" xmlns:cx8="http://schemas.microsoft.com/office/drawing/2016/5/14/chartex" xmlns:mc="http://schemas.openxmlformats.org/markup-compatibility/2006" xmlns:aink="http://schemas.microsoft.com/office/drawing/2016/ink" xmlns:am3d="http://schemas.microsoft.com/office/drawing/2017/model3d" xmlns:o="urn:schemas-microsoft-com:office:office" xmlns:oel="http://schemas.microsoft.com/office/2019/extlst" xmlns:r="http://schemas.openxmlformats.org/officeDocument/2006/relationships" xmlns:m="http://schemas.openxmlformats.org/officeDocument/2006/math" xmlns:v="urn:schemas-microsoft-com:vml" xmlns:wp14="http://schemas.microsoft.com/office/word/2010/wordprocessingDrawing" xmlns:wp="http://schemas.openxmlformats.org/drawingml/2006/wordprocessingDrawing" xmlns:w10="urn:schemas-microsoft-com:office:word" xmlns:w="http://schemas.openxmlformats.org/wordprocessingml/2006/main" xmlns:w14="http://schemas.microsoft.com/office/word/2010/wordml" xmlns:w15="http://schemas.microsoft.com/office/word/2012/wordml" xmlns:w16cex="http://schemas.microsoft.com/office/word/2018/wordml/cex" xmlns:w16cid="http://schemas.microsoft.com/office/word/2016/wordml/cid" xmlns:w16="http://schemas.microsoft.com/office/word/2018/wordml" xmlns:w16sdtdh="http://schemas.microsoft.com/office/word/2020/wordml/sdtdatahash" xmlns:w16se="http://schemas.microsoft.com/office/word/2015/wordml/symex" xmlns:wpg="http://schemas.microsoft.com/office/word/2010/wordprocessingGroup" xmlns:wpi="http://schemas.microsoft.com/office/word/2010/wordprocessingInk" xmlns:wne="http://schemas.microsoft.com/office/word/2006/wordml" xmlns:wps="http://schemas.microsoft.com/office/word/2010/wordprocessingShape" mc:Ignorable="w14 w15 w16se w16cid w16 w16cex w16sdtdh wp14">
+<w:endnotes xmlns:wpc="http://schemas.microsoft.com/office/word/2010/wordprocessingCanvas" xmlns:cx="http://schemas.microsoft.com/office/drawing/2014/chartex" xmlns:cx1="http://schemas.microsoft.com/office/drawing/2015/9/8/chartex" xmlns:cx2="http://schemas.microsoft.com/office/drawing/2015/10/21/chartex" xmlns:cx3="http://schemas.microsoft.com/office/drawing/2016/5/9/chartex" xmlns:cx4="http://schemas.microsoft.com/office/drawing/2016/5/10/chartex" xmlns:cx5="http://schemas.microsoft.com/office/drawing/2016/5/11/chartex" xmlns:cx6="http://schemas.microsoft.com/office/drawing/2016/5/12/chartex" xmlns:cx7="http://schemas.microsoft.com/office/drawing/2016/5/13/chartex" xmlns:cx8="http://schemas.microsoft.com/office/drawing/2016/5/14/chartex" xmlns:mc="http://schemas.openxmlformats.org/markup-compatibility/2006" xmlns:aink="http://schemas.microsoft.com/office/drawing/2016/ink" xmlns:am3d="http://schemas.microsoft.com/office/drawing/2017/model3d" xmlns:o="urn:schemas-microsoft-com:office:office" xmlns:r="http://schemas.openxmlformats.org/officeDocument/2006/relationships" xmlns:m="http://schemas.openxmlformats.org/officeDocument/2006/math" xmlns:v="urn:schemas-microsoft-com:vml" xmlns:wp14="http://schemas.microsoft.com/office/word/2010/wordprocessingDrawing" xmlns:wp="http://schemas.openxmlformats.org/drawingml/2006/wordprocessingDrawing" xmlns:w10="urn:schemas-microsoft-com:office:word" xmlns:w="http://schemas.openxmlformats.org/wordprocessingml/2006/main" xmlns:w14="http://schemas.microsoft.com/office/word/2010/wordml" xmlns:w15="http://schemas.microsoft.com/office/word/2012/wordml" xmlns:w16cid="http://schemas.microsoft.com/office/word/2016/wordml/cid" xmlns:w16se="http://schemas.microsoft.com/office/word/2015/wordml/symex" xmlns:wpg="http://schemas.microsoft.com/office/word/2010/wordprocessingGroup" xmlns:wpi="http://schemas.microsoft.com/office/word/2010/wordprocessingInk" xmlns:wne="http://schemas.microsoft.com/office/word/2006/wordml" xmlns:wps="http://schemas.microsoft.com/office/word/2010/wordprocessingShape" mc:Ignorable="w14 w15 w16se w16cid wp14">
   <w:endnote w:type="separator" w:id="-1">
     <w:p>
       <w:r>
@@ -10704,7 +12077,7 @@
 </file>
 
 <file path=word/footer1.xml><?xml version="1.0" encoding="utf-8"?>
-<w:ftr xmlns:wpc="http://schemas.microsoft.com/office/word/2010/wordprocessingCanvas" xmlns:cx="http://schemas.microsoft.com/office/drawing/2014/chartex" xmlns:cx1="http://schemas.microsoft.com/office/drawing/2015/9/8/chartex" xmlns:cx2="http://schemas.microsoft.com/office/drawing/2015/10/21/chartex" xmlns:cx3="http://schemas.microsoft.com/office/drawing/2016/5/9/chartex" xmlns:cx4="http://schemas.microsoft.com/office/drawing/2016/5/10/chartex" xmlns:cx5="http://schemas.microsoft.com/office/drawing/2016/5/11/chartex" xmlns:cx6="http://schemas.microsoft.com/office/drawing/2016/5/12/chartex" xmlns:cx7="http://schemas.microsoft.com/office/drawing/2016/5/13/chartex" xmlns:cx8="http://schemas.microsoft.com/office/drawing/2016/5/14/chartex" xmlns:mc="http://schemas.openxmlformats.org/markup-compatibility/2006" xmlns:aink="http://schemas.microsoft.com/office/drawing/2016/ink" xmlns:am3d="http://schemas.microsoft.com/office/drawing/2017/model3d" xmlns:o="urn:schemas-microsoft-com:office:office" xmlns:oel="http://schemas.microsoft.com/office/2019/extlst" xmlns:r="http://schemas.openxmlformats.org/officeDocument/2006/relationships" xmlns:m="http://schemas.openxmlformats.org/officeDocument/2006/math" xmlns:v="urn:schemas-microsoft-com:vml" xmlns:wp14="http://schemas.microsoft.com/office/word/2010/wordprocessingDrawing" xmlns:wp="http://schemas.openxmlformats.org/drawingml/2006/wordprocessingDrawing" xmlns:w10="urn:schemas-microsoft-com:office:word" xmlns:w="http://schemas.openxmlformats.org/wordprocessingml/2006/main" xmlns:w14="http://schemas.microsoft.com/office/word/2010/wordml" xmlns:w15="http://schemas.microsoft.com/office/word/2012/wordml" xmlns:w16cex="http://schemas.microsoft.com/office/word/2018/wordml/cex" xmlns:w16cid="http://schemas.microsoft.com/office/word/2016/wordml/cid" xmlns:w16="http://schemas.microsoft.com/office/word/2018/wordml" xmlns:w16sdtdh="http://schemas.microsoft.com/office/word/2020/wordml/sdtdatahash" xmlns:w16se="http://schemas.microsoft.com/office/word/2015/wordml/symex" xmlns:wpg="http://schemas.microsoft.com/office/word/2010/wordprocessingGroup" xmlns:wpi="http://schemas.microsoft.com/office/word/2010/wordprocessingInk" xmlns:wne="http://schemas.microsoft.com/office/word/2006/wordml" xmlns:wps="http://schemas.microsoft.com/office/word/2010/wordprocessingShape" mc:Ignorable="w14 w15 w16se w16cid w16 w16cex w16sdtdh wp14">
+<w:ftr xmlns:wpc="http://schemas.microsoft.com/office/word/2010/wordprocessingCanvas" xmlns:cx="http://schemas.microsoft.com/office/drawing/2014/chartex" xmlns:cx1="http://schemas.microsoft.com/office/drawing/2015/9/8/chartex" xmlns:cx2="http://schemas.microsoft.com/office/drawing/2015/10/21/chartex" xmlns:cx3="http://schemas.microsoft.com/office/drawing/2016/5/9/chartex" xmlns:cx4="http://schemas.microsoft.com/office/drawing/2016/5/10/chartex" xmlns:cx5="http://schemas.microsoft.com/office/drawing/2016/5/11/chartex" xmlns:cx6="http://schemas.microsoft.com/office/drawing/2016/5/12/chartex" xmlns:cx7="http://schemas.microsoft.com/office/drawing/2016/5/13/chartex" xmlns:cx8="http://schemas.microsoft.com/office/drawing/2016/5/14/chartex" xmlns:mc="http://schemas.openxmlformats.org/markup-compatibility/2006" xmlns:aink="http://schemas.microsoft.com/office/drawing/2016/ink" xmlns:am3d="http://schemas.microsoft.com/office/drawing/2017/model3d" xmlns:o="urn:schemas-microsoft-com:office:office" xmlns:r="http://schemas.openxmlformats.org/officeDocument/2006/relationships" xmlns:m="http://schemas.openxmlformats.org/officeDocument/2006/math" xmlns:v="urn:schemas-microsoft-com:vml" xmlns:wp14="http://schemas.microsoft.com/office/word/2010/wordprocessingDrawing" xmlns:wp="http://schemas.openxmlformats.org/drawingml/2006/wordprocessingDrawing" xmlns:w10="urn:schemas-microsoft-com:office:word" xmlns:w="http://schemas.openxmlformats.org/wordprocessingml/2006/main" xmlns:w14="http://schemas.microsoft.com/office/word/2010/wordml" xmlns:w15="http://schemas.microsoft.com/office/word/2012/wordml" xmlns:w16cid="http://schemas.microsoft.com/office/word/2016/wordml/cid" xmlns:w16se="http://schemas.microsoft.com/office/word/2015/wordml/symex" xmlns:wpg="http://schemas.microsoft.com/office/word/2010/wordprocessingGroup" xmlns:wpi="http://schemas.microsoft.com/office/word/2010/wordprocessingInk" xmlns:wne="http://schemas.microsoft.com/office/word/2006/wordml" xmlns:wps="http://schemas.microsoft.com/office/word/2010/wordprocessingShape" mc:Ignorable="w14 w15 w16se w16cid wp14">
   <w:sdt>
     <w:sdtPr>
       <w:rPr>
@@ -10716,6 +12089,11 @@
         <w:docPartUnique/>
       </w:docPartObj>
     </w:sdtPr>
+    <w:sdtEndPr>
+      <w:rPr>
+        <w:rStyle w:val="PageNumber"/>
+      </w:rPr>
+    </w:sdtEndPr>
     <w:sdtContent>
       <w:p>
         <w:pPr>
@@ -10756,7 +12134,7 @@
 </file>
 
 <file path=word/footer2.xml><?xml version="1.0" encoding="utf-8"?>
-<w:ftr xmlns:wpc="http://schemas.microsoft.com/office/word/2010/wordprocessingCanvas" xmlns:cx="http://schemas.microsoft.com/office/drawing/2014/chartex" xmlns:cx1="http://schemas.microsoft.com/office/drawing/2015/9/8/chartex" xmlns:cx2="http://schemas.microsoft.com/office/drawing/2015/10/21/chartex" xmlns:cx3="http://schemas.microsoft.com/office/drawing/2016/5/9/chartex" xmlns:cx4="http://schemas.microsoft.com/office/drawing/2016/5/10/chartex" xmlns:cx5="http://schemas.microsoft.com/office/drawing/2016/5/11/chartex" xmlns:cx6="http://schemas.microsoft.com/office/drawing/2016/5/12/chartex" xmlns:cx7="http://schemas.microsoft.com/office/drawing/2016/5/13/chartex" xmlns:cx8="http://schemas.microsoft.com/office/drawing/2016/5/14/chartex" xmlns:mc="http://schemas.openxmlformats.org/markup-compatibility/2006" xmlns:aink="http://schemas.microsoft.com/office/drawing/2016/ink" xmlns:am3d="http://schemas.microsoft.com/office/drawing/2017/model3d" xmlns:o="urn:schemas-microsoft-com:office:office" xmlns:oel="http://schemas.microsoft.com/office/2019/extlst" xmlns:r="http://schemas.openxmlformats.org/officeDocument/2006/relationships" xmlns:m="http://schemas.openxmlformats.org/officeDocument/2006/math" xmlns:v="urn:schemas-microsoft-com:vml" xmlns:wp14="http://schemas.microsoft.com/office/word/2010/wordprocessingDrawing" xmlns:wp="http://schemas.openxmlformats.org/drawingml/2006/wordprocessingDrawing" xmlns:w10="urn:schemas-microsoft-com:office:word" xmlns:w="http://schemas.openxmlformats.org/wordprocessingml/2006/main" xmlns:w14="http://schemas.microsoft.com/office/word/2010/wordml" xmlns:w15="http://schemas.microsoft.com/office/word/2012/wordml" xmlns:w16cex="http://schemas.microsoft.com/office/word/2018/wordml/cex" xmlns:w16cid="http://schemas.microsoft.com/office/word/2016/wordml/cid" xmlns:w16="http://schemas.microsoft.com/office/word/2018/wordml" xmlns:w16sdtdh="http://schemas.microsoft.com/office/word/2020/wordml/sdtdatahash" xmlns:w16se="http://schemas.microsoft.com/office/word/2015/wordml/symex" xmlns:wpg="http://schemas.microsoft.com/office/word/2010/wordprocessingGroup" xmlns:wpi="http://schemas.microsoft.com/office/word/2010/wordprocessingInk" xmlns:wne="http://schemas.microsoft.com/office/word/2006/wordml" xmlns:wps="http://schemas.microsoft.com/office/word/2010/wordprocessingShape" mc:Ignorable="w14 w15 w16se w16cid w16 w16cex w16sdtdh wp14">
+<w:ftr xmlns:wpc="http://schemas.microsoft.com/office/word/2010/wordprocessingCanvas" xmlns:cx="http://schemas.microsoft.com/office/drawing/2014/chartex" xmlns:cx1="http://schemas.microsoft.com/office/drawing/2015/9/8/chartex" xmlns:cx2="http://schemas.microsoft.com/office/drawing/2015/10/21/chartex" xmlns:cx3="http://schemas.microsoft.com/office/drawing/2016/5/9/chartex" xmlns:cx4="http://schemas.microsoft.com/office/drawing/2016/5/10/chartex" xmlns:cx5="http://schemas.microsoft.com/office/drawing/2016/5/11/chartex" xmlns:cx6="http://schemas.microsoft.com/office/drawing/2016/5/12/chartex" xmlns:cx7="http://schemas.microsoft.com/office/drawing/2016/5/13/chartex" xmlns:cx8="http://schemas.microsoft.com/office/drawing/2016/5/14/chartex" xmlns:mc="http://schemas.openxmlformats.org/markup-compatibility/2006" xmlns:aink="http://schemas.microsoft.com/office/drawing/2016/ink" xmlns:am3d="http://schemas.microsoft.com/office/drawing/2017/model3d" xmlns:o="urn:schemas-microsoft-com:office:office" xmlns:r="http://schemas.openxmlformats.org/officeDocument/2006/relationships" xmlns:m="http://schemas.openxmlformats.org/officeDocument/2006/math" xmlns:v="urn:schemas-microsoft-com:vml" xmlns:wp14="http://schemas.microsoft.com/office/word/2010/wordprocessingDrawing" xmlns:wp="http://schemas.openxmlformats.org/drawingml/2006/wordprocessingDrawing" xmlns:w10="urn:schemas-microsoft-com:office:word" xmlns:w="http://schemas.openxmlformats.org/wordprocessingml/2006/main" xmlns:w14="http://schemas.microsoft.com/office/word/2010/wordml" xmlns:w15="http://schemas.microsoft.com/office/word/2012/wordml" xmlns:w16cid="http://schemas.microsoft.com/office/word/2016/wordml/cid" xmlns:w16se="http://schemas.microsoft.com/office/word/2015/wordml/symex" xmlns:wpg="http://schemas.microsoft.com/office/word/2010/wordprocessingGroup" xmlns:wpi="http://schemas.microsoft.com/office/word/2010/wordprocessingInk" xmlns:wne="http://schemas.microsoft.com/office/word/2006/wordml" xmlns:wps="http://schemas.microsoft.com/office/word/2010/wordprocessingShape" mc:Ignorable="w14 w15 w16se w16cid wp14">
   <w:sdt>
     <w:sdtPr>
       <w:rPr>
@@ -10768,6 +12146,11 @@
         <w:docPartUnique/>
       </w:docPartObj>
     </w:sdtPr>
+    <w:sdtEndPr>
+      <w:rPr>
+        <w:rStyle w:val="PageNumber"/>
+      </w:rPr>
+    </w:sdtEndPr>
     <w:sdtContent>
       <w:p>
         <w:pPr>
@@ -10821,7 +12204,7 @@
 </file>
 
 <file path=word/footnotes.xml><?xml version="1.0" encoding="utf-8"?>
-<w:footnotes xmlns:wpc="http://schemas.microsoft.com/office/word/2010/wordprocessingCanvas" xmlns:cx="http://schemas.microsoft.com/office/drawing/2014/chartex" xmlns:cx1="http://schemas.microsoft.com/office/drawing/2015/9/8/chartex" xmlns:cx2="http://schemas.microsoft.com/office/drawing/2015/10/21/chartex" xmlns:cx3="http://schemas.microsoft.com/office/drawing/2016/5/9/chartex" xmlns:cx4="http://schemas.microsoft.com/office/drawing/2016/5/10/chartex" xmlns:cx5="http://schemas.microsoft.com/office/drawing/2016/5/11/chartex" xmlns:cx6="http://schemas.microsoft.com/office/drawing/2016/5/12/chartex" xmlns:cx7="http://schemas.microsoft.com/office/drawing/2016/5/13/chartex" xmlns:cx8="http://schemas.microsoft.com/office/drawing/2016/5/14/chartex" xmlns:mc="http://schemas.openxmlformats.org/markup-compatibility/2006" xmlns:aink="http://schemas.microsoft.com/office/drawing/2016/ink" xmlns:am3d="http://schemas.microsoft.com/office/drawing/2017/model3d" xmlns:o="urn:schemas-microsoft-com:office:office" xmlns:oel="http://schemas.microsoft.com/office/2019/extlst" xmlns:r="http://schemas.openxmlformats.org/officeDocument/2006/relationships" xmlns:m="http://schemas.openxmlformats.org/officeDocument/2006/math" xmlns:v="urn:schemas-microsoft-com:vml" xmlns:wp14="http://schemas.microsoft.com/office/word/2010/wordprocessingDrawing" xmlns:wp="http://schemas.openxmlformats.org/drawingml/2006/wordprocessingDrawing" xmlns:w10="urn:schemas-microsoft-com:office:word" xmlns:w="http://schemas.openxmlformats.org/wordprocessingml/2006/main" xmlns:w14="http://schemas.microsoft.com/office/word/2010/wordml" xmlns:w15="http://schemas.microsoft.com/office/word/2012/wordml" xmlns:w16cex="http://schemas.microsoft.com/office/word/2018/wordml/cex" xmlns:w16cid="http://schemas.microsoft.com/office/word/2016/wordml/cid" xmlns:w16="http://schemas.microsoft.com/office/word/2018/wordml" xmlns:w16sdtdh="http://schemas.microsoft.com/office/word/2020/wordml/sdtdatahash" xmlns:w16se="http://schemas.microsoft.com/office/word/2015/wordml/symex" xmlns:wpg="http://schemas.microsoft.com/office/word/2010/wordprocessingGroup" xmlns:wpi="http://schemas.microsoft.com/office/word/2010/wordprocessingInk" xmlns:wne="http://schemas.microsoft.com/office/word/2006/wordml" xmlns:wps="http://schemas.microsoft.com/office/word/2010/wordprocessingShape" mc:Ignorable="w14 w15 w16se w16cid w16 w16cex w16sdtdh wp14">
+<w:footnotes xmlns:wpc="http://schemas.microsoft.com/office/word/2010/wordprocessingCanvas" xmlns:cx="http://schemas.microsoft.com/office/drawing/2014/chartex" xmlns:cx1="http://schemas.microsoft.com/office/drawing/2015/9/8/chartex" xmlns:cx2="http://schemas.microsoft.com/office/drawing/2015/10/21/chartex" xmlns:cx3="http://schemas.microsoft.com/office/drawing/2016/5/9/chartex" xmlns:cx4="http://schemas.microsoft.com/office/drawing/2016/5/10/chartex" xmlns:cx5="http://schemas.microsoft.com/office/drawing/2016/5/11/chartex" xmlns:cx6="http://schemas.microsoft.com/office/drawing/2016/5/12/chartex" xmlns:cx7="http://schemas.microsoft.com/office/drawing/2016/5/13/chartex" xmlns:cx8="http://schemas.microsoft.com/office/drawing/2016/5/14/chartex" xmlns:mc="http://schemas.openxmlformats.org/markup-compatibility/2006" xmlns:aink="http://schemas.microsoft.com/office/drawing/2016/ink" xmlns:am3d="http://schemas.microsoft.com/office/drawing/2017/model3d" xmlns:o="urn:schemas-microsoft-com:office:office" xmlns:r="http://schemas.openxmlformats.org/officeDocument/2006/relationships" xmlns:m="http://schemas.openxmlformats.org/officeDocument/2006/math" xmlns:v="urn:schemas-microsoft-com:vml" xmlns:wp14="http://schemas.microsoft.com/office/word/2010/wordprocessingDrawing" xmlns:wp="http://schemas.openxmlformats.org/drawingml/2006/wordprocessingDrawing" xmlns:w10="urn:schemas-microsoft-com:office:word" xmlns:w="http://schemas.openxmlformats.org/wordprocessingml/2006/main" xmlns:w14="http://schemas.microsoft.com/office/word/2010/wordml" xmlns:w15="http://schemas.microsoft.com/office/word/2012/wordml" xmlns:w16cid="http://schemas.microsoft.com/office/word/2016/wordml/cid" xmlns:w16se="http://schemas.microsoft.com/office/word/2015/wordml/symex" xmlns:wpg="http://schemas.microsoft.com/office/word/2010/wordprocessingGroup" xmlns:wpi="http://schemas.microsoft.com/office/word/2010/wordprocessingInk" xmlns:wne="http://schemas.microsoft.com/office/word/2006/wordml" xmlns:wps="http://schemas.microsoft.com/office/word/2010/wordprocessingShape" mc:Ignorable="w14 w15 w16se w16cid wp14">
   <w:footnote w:type="separator" w:id="-1">
     <w:p>
       <w:r>
@@ -10840,7 +12223,7 @@
 </file>
 
 <file path=word/numbering.xml><?xml version="1.0" encoding="utf-8"?>
-<w:numbering xmlns:wpc="http://schemas.microsoft.com/office/word/2010/wordprocessingCanvas" xmlns:cx="http://schemas.microsoft.com/office/drawing/2014/chartex" xmlns:cx1="http://schemas.microsoft.com/office/drawing/2015/9/8/chartex" xmlns:cx2="http://schemas.microsoft.com/office/drawing/2015/10/21/chartex" xmlns:cx3="http://schemas.microsoft.com/office/drawing/2016/5/9/chartex" xmlns:cx4="http://schemas.microsoft.com/office/drawing/2016/5/10/chartex" xmlns:cx5="http://schemas.microsoft.com/office/drawing/2016/5/11/chartex" xmlns:cx6="http://schemas.microsoft.com/office/drawing/2016/5/12/chartex" xmlns:cx7="http://schemas.microsoft.com/office/drawing/2016/5/13/chartex" xmlns:cx8="http://schemas.microsoft.com/office/drawing/2016/5/14/chartex" xmlns:mc="http://schemas.openxmlformats.org/markup-compatibility/2006" xmlns:aink="http://schemas.microsoft.com/office/drawing/2016/ink" xmlns:am3d="http://schemas.microsoft.com/office/drawing/2017/model3d" xmlns:o="urn:schemas-microsoft-com:office:office" xmlns:oel="http://schemas.microsoft.com/office/2019/extlst" xmlns:r="http://schemas.openxmlformats.org/officeDocument/2006/relationships" xmlns:m="http://schemas.openxmlformats.org/officeDocument/2006/math" xmlns:v="urn:schemas-microsoft-com:vml" xmlns:wp14="http://schemas.microsoft.com/office/word/2010/wordprocessingDrawing" xmlns:wp="http://schemas.openxmlformats.org/drawingml/2006/wordprocessingDrawing" xmlns:w10="urn:schemas-microsoft-com:office:word" xmlns:w="http://schemas.openxmlformats.org/wordprocessingml/2006/main" xmlns:w14="http://schemas.microsoft.com/office/word/2010/wordml" xmlns:w15="http://schemas.microsoft.com/office/word/2012/wordml" xmlns:w16cex="http://schemas.microsoft.com/office/word/2018/wordml/cex" xmlns:w16cid="http://schemas.microsoft.com/office/word/2016/wordml/cid" xmlns:w16="http://schemas.microsoft.com/office/word/2018/wordml" xmlns:w16sdtdh="http://schemas.microsoft.com/office/word/2020/wordml/sdtdatahash" xmlns:w16se="http://schemas.microsoft.com/office/word/2015/wordml/symex" xmlns:wpg="http://schemas.microsoft.com/office/word/2010/wordprocessingGroup" xmlns:wpi="http://schemas.microsoft.com/office/word/2010/wordprocessingInk" xmlns:wne="http://schemas.microsoft.com/office/word/2006/wordml" xmlns:wps="http://schemas.microsoft.com/office/word/2010/wordprocessingShape" mc:Ignorable="w14 w15 w16se w16cid w16 w16cex w16sdtdh wp14">
+<w:numbering xmlns:wpc="http://schemas.microsoft.com/office/word/2010/wordprocessingCanvas" xmlns:cx="http://schemas.microsoft.com/office/drawing/2014/chartex" xmlns:cx1="http://schemas.microsoft.com/office/drawing/2015/9/8/chartex" xmlns:cx2="http://schemas.microsoft.com/office/drawing/2015/10/21/chartex" xmlns:cx3="http://schemas.microsoft.com/office/drawing/2016/5/9/chartex" xmlns:cx4="http://schemas.microsoft.com/office/drawing/2016/5/10/chartex" xmlns:cx5="http://schemas.microsoft.com/office/drawing/2016/5/11/chartex" xmlns:cx6="http://schemas.microsoft.com/office/drawing/2016/5/12/chartex" xmlns:cx7="http://schemas.microsoft.com/office/drawing/2016/5/13/chartex" xmlns:cx8="http://schemas.microsoft.com/office/drawing/2016/5/14/chartex" xmlns:mc="http://schemas.openxmlformats.org/markup-compatibility/2006" xmlns:aink="http://schemas.microsoft.com/office/drawing/2016/ink" xmlns:am3d="http://schemas.microsoft.com/office/drawing/2017/model3d" xmlns:o="urn:schemas-microsoft-com:office:office" xmlns:r="http://schemas.openxmlformats.org/officeDocument/2006/relationships" xmlns:m="http://schemas.openxmlformats.org/officeDocument/2006/math" xmlns:v="urn:schemas-microsoft-com:vml" xmlns:wp14="http://schemas.microsoft.com/office/word/2010/wordprocessingDrawing" xmlns:wp="http://schemas.openxmlformats.org/drawingml/2006/wordprocessingDrawing" xmlns:w10="urn:schemas-microsoft-com:office:word" xmlns:w="http://schemas.openxmlformats.org/wordprocessingml/2006/main" xmlns:w14="http://schemas.microsoft.com/office/word/2010/wordml" xmlns:w15="http://schemas.microsoft.com/office/word/2012/wordml" xmlns:w16cid="http://schemas.microsoft.com/office/word/2016/wordml/cid" xmlns:w16se="http://schemas.microsoft.com/office/word/2015/wordml/symex" xmlns:wpg="http://schemas.microsoft.com/office/word/2010/wordprocessingGroup" xmlns:wpi="http://schemas.microsoft.com/office/word/2010/wordprocessingInk" xmlns:wne="http://schemas.microsoft.com/office/word/2006/wordml" xmlns:wps="http://schemas.microsoft.com/office/word/2010/wordprocessingShape" mc:Ignorable="w14 w15 w16se w16cid wp14">
   <w:abstractNum w:abstractNumId="0" w15:restartNumberingAfterBreak="0">
     <w:nsid w:val="5C417871"/>
     <w:multiLevelType w:val="hybridMultilevel"/>
@@ -11067,17 +12450,20 @@
       </w:rPr>
     </w:lvl>
   </w:abstractNum>
-  <w:num w:numId="1" w16cid:durableId="1205020059">
+  <w:num w:numId="1">
     <w:abstractNumId w:val="0"/>
   </w:num>
-  <w:num w:numId="2" w16cid:durableId="1124928381">
+  <w:num w:numId="2">
     <w:abstractNumId w:val="1"/>
   </w:num>
 </w:numbering>
 </file>
 
 <file path=word/people.xml><?xml version="1.0" encoding="utf-8"?>
-<w15:people xmlns:wpc="http://schemas.microsoft.com/office/word/2010/wordprocessingCanvas" xmlns:cx="http://schemas.microsoft.com/office/drawing/2014/chartex" xmlns:cx1="http://schemas.microsoft.com/office/drawing/2015/9/8/chartex" xmlns:cx2="http://schemas.microsoft.com/office/drawing/2015/10/21/chartex" xmlns:cx3="http://schemas.microsoft.com/office/drawing/2016/5/9/chartex" xmlns:cx4="http://schemas.microsoft.com/office/drawing/2016/5/10/chartex" xmlns:cx5="http://schemas.microsoft.com/office/drawing/2016/5/11/chartex" xmlns:cx6="http://schemas.microsoft.com/office/drawing/2016/5/12/chartex" xmlns:cx7="http://schemas.microsoft.com/office/drawing/2016/5/13/chartex" xmlns:cx8="http://schemas.microsoft.com/office/drawing/2016/5/14/chartex" xmlns:mc="http://schemas.openxmlformats.org/markup-compatibility/2006" xmlns:aink="http://schemas.microsoft.com/office/drawing/2016/ink" xmlns:am3d="http://schemas.microsoft.com/office/drawing/2017/model3d" xmlns:o="urn:schemas-microsoft-com:office:office" xmlns:oel="http://schemas.microsoft.com/office/2019/extlst" xmlns:r="http://schemas.openxmlformats.org/officeDocument/2006/relationships" xmlns:m="http://schemas.openxmlformats.org/officeDocument/2006/math" xmlns:v="urn:schemas-microsoft-com:vml" xmlns:wp14="http://schemas.microsoft.com/office/word/2010/wordprocessingDrawing" xmlns:wp="http://schemas.openxmlformats.org/drawingml/2006/wordprocessingDrawing" xmlns:w10="urn:schemas-microsoft-com:office:word" xmlns:w="http://schemas.openxmlformats.org/wordprocessingml/2006/main" xmlns:w14="http://schemas.microsoft.com/office/word/2010/wordml" xmlns:w15="http://schemas.microsoft.com/office/word/2012/wordml" xmlns:w16cex="http://schemas.microsoft.com/office/word/2018/wordml/cex" xmlns:w16cid="http://schemas.microsoft.com/office/word/2016/wordml/cid" xmlns:w16="http://schemas.microsoft.com/office/word/2018/wordml" xmlns:w16sdtdh="http://schemas.microsoft.com/office/word/2020/wordml/sdtdatahash" xmlns:w16se="http://schemas.microsoft.com/office/word/2015/wordml/symex" xmlns:wpg="http://schemas.microsoft.com/office/word/2010/wordprocessingGroup" xmlns:wpi="http://schemas.microsoft.com/office/word/2010/wordprocessingInk" xmlns:wne="http://schemas.microsoft.com/office/word/2006/wordml" xmlns:wps="http://schemas.microsoft.com/office/word/2010/wordprocessingShape" mc:Ignorable="w14 w15 w16se w16cid w16 w16cex w16sdtdh wp14">
+<w15:people xmlns:wpc="http://schemas.microsoft.com/office/word/2010/wordprocessingCanvas" xmlns:cx="http://schemas.microsoft.com/office/drawing/2014/chartex" xmlns:cx1="http://schemas.microsoft.com/office/drawing/2015/9/8/chartex" xmlns:cx2="http://schemas.microsoft.com/office/drawing/2015/10/21/chartex" xmlns:cx3="http://schemas.microsoft.com/office/drawing/2016/5/9/chartex" xmlns:cx4="http://schemas.microsoft.com/office/drawing/2016/5/10/chartex" xmlns:cx5="http://schemas.microsoft.com/office/drawing/2016/5/11/chartex" xmlns:cx6="http://schemas.microsoft.com/office/drawing/2016/5/12/chartex" xmlns:cx7="http://schemas.microsoft.com/office/drawing/2016/5/13/chartex" xmlns:cx8="http://schemas.microsoft.com/office/drawing/2016/5/14/chartex" xmlns:mc="http://schemas.openxmlformats.org/markup-compatibility/2006" xmlns:aink="http://schemas.microsoft.com/office/drawing/2016/ink" xmlns:am3d="http://schemas.microsoft.com/office/drawing/2017/model3d" xmlns:o="urn:schemas-microsoft-com:office:office" xmlns:r="http://schemas.openxmlformats.org/officeDocument/2006/relationships" xmlns:m="http://schemas.openxmlformats.org/officeDocument/2006/math" xmlns:v="urn:schemas-microsoft-com:vml" xmlns:wp14="http://schemas.microsoft.com/office/word/2010/wordprocessingDrawing" xmlns:wp="http://schemas.openxmlformats.org/drawingml/2006/wordprocessingDrawing" xmlns:w10="urn:schemas-microsoft-com:office:word" xmlns:w="http://schemas.openxmlformats.org/wordprocessingml/2006/main" xmlns:w14="http://schemas.microsoft.com/office/word/2010/wordml" xmlns:w15="http://schemas.microsoft.com/office/word/2012/wordml" xmlns:w16cid="http://schemas.microsoft.com/office/word/2016/wordml/cid" xmlns:w16se="http://schemas.microsoft.com/office/word/2015/wordml/symex" xmlns:wpg="http://schemas.microsoft.com/office/word/2010/wordprocessingGroup" xmlns:wpi="http://schemas.microsoft.com/office/word/2010/wordprocessingInk" xmlns:wne="http://schemas.microsoft.com/office/word/2006/wordml" xmlns:wps="http://schemas.microsoft.com/office/word/2010/wordprocessingShape" mc:Ignorable="w14 w15 w16se w16cid wp14">
+  <w15:person w15:author="Dave Bridges">
+    <w15:presenceInfo w15:providerId="Windows Live" w15:userId="4bc1184c43c78bbd"/>
+  </w15:person>
   <w15:person w15:author="Molly Carter">
     <w15:presenceInfo w15:providerId="Windows Live" w15:userId="80b2a043931789ab"/>
   </w15:person>
@@ -11085,7 +12471,7 @@
 </file>
 
 <file path=word/styles.xml><?xml version="1.0" encoding="utf-8"?>
-<w:styles xmlns:mc="http://schemas.openxmlformats.org/markup-compatibility/2006" xmlns:r="http://schemas.openxmlformats.org/officeDocument/2006/relationships" xmlns:w="http://schemas.openxmlformats.org/wordprocessingml/2006/main" xmlns:w14="http://schemas.microsoft.com/office/word/2010/wordml" xmlns:w15="http://schemas.microsoft.com/office/word/2012/wordml" xmlns:w16cex="http://schemas.microsoft.com/office/word/2018/wordml/cex" xmlns:w16cid="http://schemas.microsoft.com/office/word/2016/wordml/cid" xmlns:w16="http://schemas.microsoft.com/office/word/2018/wordml" xmlns:w16sdtdh="http://schemas.microsoft.com/office/word/2020/wordml/sdtdatahash" xmlns:w16se="http://schemas.microsoft.com/office/word/2015/wordml/symex" mc:Ignorable="w14 w15 w16se w16cid w16 w16cex w16sdtdh">
+<w:styles xmlns:mc="http://schemas.openxmlformats.org/markup-compatibility/2006" xmlns:r="http://schemas.openxmlformats.org/officeDocument/2006/relationships" xmlns:w="http://schemas.openxmlformats.org/wordprocessingml/2006/main" xmlns:w14="http://schemas.microsoft.com/office/word/2010/wordml" xmlns:w15="http://schemas.microsoft.com/office/word/2012/wordml" xmlns:w16cid="http://schemas.microsoft.com/office/word/2016/wordml/cid" xmlns:w16se="http://schemas.microsoft.com/office/word/2015/wordml/symex" mc:Ignorable="w14 w15 w16se w16cid">
   <w:docDefaults>
     <w:rPrDefault>
       <w:rPr>
@@ -11097,7 +12483,7 @@
     </w:rPrDefault>
     <w:pPrDefault/>
   </w:docDefaults>
-  <w:latentStyles w:defLockedState="0" w:defUIPriority="99" w:defSemiHidden="0" w:defUnhideWhenUsed="0" w:defQFormat="0" w:count="376">
+  <w:latentStyles w:defLockedState="0" w:defUIPriority="99" w:defSemiHidden="0" w:defUnhideWhenUsed="0" w:defQFormat="0" w:count="375">
     <w:lsdException w:name="Normal" w:uiPriority="0" w:qFormat="1"/>
     <w:lsdException w:name="heading 1" w:uiPriority="9" w:qFormat="1"/>
     <w:lsdException w:name="heading 2" w:semiHidden="1" w:uiPriority="9" w:unhideWhenUsed="1" w:qFormat="1"/>
@@ -11473,7 +12859,6 @@
     <w:lsdException w:name="Smart Hyperlink" w:semiHidden="1" w:unhideWhenUsed="1"/>
     <w:lsdException w:name="Hashtag" w:semiHidden="1" w:unhideWhenUsed="1"/>
     <w:lsdException w:name="Unresolved Mention" w:semiHidden="1" w:unhideWhenUsed="1"/>
-    <w:lsdException w:name="Smart Link" w:semiHidden="1" w:unhideWhenUsed="1"/>
   </w:latentStyles>
   <w:style w:type="paragraph" w:default="1" w:styleId="Normal">
     <w:name w:val="Normal"/>
@@ -11708,7 +13093,6 @@
     <w:name w:val="Hyperlink"/>
     <w:basedOn w:val="DefaultParagraphFont"/>
     <w:uiPriority w:val="99"/>
-    <w:semiHidden/>
     <w:unhideWhenUsed/>
     <w:rsid w:val="00834B50"/>
     <w:rPr>
@@ -11760,6 +13144,18 @@
       <w:ind w:left="720"/>
       <w:contextualSpacing/>
     </w:pPr>
+  </w:style>
+  <w:style w:type="character" w:styleId="UnresolvedMention">
+    <w:name w:val="Unresolved Mention"/>
+    <w:basedOn w:val="DefaultParagraphFont"/>
+    <w:uiPriority w:val="99"/>
+    <w:semiHidden/>
+    <w:unhideWhenUsed/>
+    <w:rsid w:val="00412470"/>
+    <w:rPr>
+      <w:color w:val="605E5C"/>
+      <w:shd w:val="clear" w:color="auto" w:fill="E1DFDD"/>
+    </w:rPr>
   </w:style>
 </w:styles>
 </file>
@@ -12064,7 +13460,7 @@
 </file>
 
 <file path=customXml/itemProps1.xml><?xml version="1.0" encoding="utf-8"?>
-<ds:datastoreItem xmlns:ds="http://schemas.openxmlformats.org/officeDocument/2006/customXml" ds:itemID="{B794CA72-E0FA-944B-91BC-DD3A20E585EA}">
+<ds:datastoreItem xmlns:ds="http://schemas.openxmlformats.org/officeDocument/2006/customXml" ds:itemID="{7C03B6AB-96AB-1B47-9A2E-EE40CCABDB16}">
   <ds:schemaRefs>
     <ds:schemaRef ds:uri="http://schemas.openxmlformats.org/officeDocument/2006/bibliography"/>
   </ds:schemaRefs>

</xml_diff>

<commit_message>
made comments and revisions on methods
</commit_message>
<xml_diff>
--- a/Manuscripts/GDF15 during Pregnancy/GDF15.Manuscript.docx
+++ b/Manuscripts/GDF15 during Pregnancy/GDF15.Manuscript.docx
@@ -3899,19 +3899,12 @@
         </w:rPr>
         <w:t xml:space="preserve"> </w:t>
       </w:r>
-      <w:r>
-        <w:rPr>
-          <w:rFonts w:ascii="Times New Roman" w:hAnsi="Times New Roman" w:cs="Times New Roman"/>
-        </w:rPr>
-        <w:t>M</w:t>
-      </w:r>
-      <w:bookmarkStart w:id="98" w:name="_GoBack"/>
-      <w:bookmarkEnd w:id="98"/>
-      <w:r>
-        <w:rPr>
-          <w:rFonts w:ascii="Times New Roman" w:hAnsi="Times New Roman" w:cs="Times New Roman"/>
-        </w:rPr>
-        <w:t xml:space="preserve">ale and female </w:t>
+      <w:commentRangeStart w:id="98"/>
+      <w:r>
+        <w:rPr>
+          <w:rFonts w:ascii="Times New Roman" w:hAnsi="Times New Roman" w:cs="Times New Roman"/>
+        </w:rPr>
+        <w:t xml:space="preserve">Male and female </w:t>
       </w:r>
       <w:r>
         <w:rPr>
@@ -3961,19 +3954,40 @@
         </w:rPr>
         <w:t xml:space="preserve">nimals were </w:t>
       </w:r>
-      <w:r>
-        <w:rPr>
-          <w:rFonts w:ascii="Times New Roman" w:hAnsi="Times New Roman" w:cs="Times New Roman"/>
-        </w:rPr>
-        <w:t xml:space="preserve">generated by </w:t>
-      </w:r>
-      <w:r>
-        <w:rPr>
-          <w:rFonts w:ascii="Times New Roman" w:hAnsi="Times New Roman" w:cs="Times New Roman"/>
-        </w:rPr>
-        <w:t xml:space="preserve">the Seeley lab as detailed in </w:t>
-      </w:r>
-      <w:commentRangeStart w:id="99"/>
+      <w:del w:id="99" w:author="Dave Bridges" w:date="2022-11-03T13:16:00Z">
+        <w:r>
+          <w:rPr>
+            <w:rFonts w:ascii="Times New Roman" w:hAnsi="Times New Roman" w:cs="Times New Roman"/>
+          </w:rPr>
+          <w:delText xml:space="preserve">generated by </w:delText>
+        </w:r>
+        <w:r>
+          <w:rPr>
+            <w:rFonts w:ascii="Times New Roman" w:hAnsi="Times New Roman" w:cs="Times New Roman"/>
+          </w:rPr>
+          <w:delText xml:space="preserve">the Seeley lab as </w:delText>
+        </w:r>
+      </w:del>
+      <w:r>
+        <w:rPr>
+          <w:rFonts w:ascii="Times New Roman" w:hAnsi="Times New Roman" w:cs="Times New Roman"/>
+        </w:rPr>
+        <w:t>detailed in</w:t>
+      </w:r>
+      <w:commentRangeEnd w:id="98"/>
+      <w:r>
+        <w:rPr>
+          <w:rStyle w:val="CommentReference"/>
+        </w:rPr>
+        <w:commentReference w:id="98"/>
+      </w:r>
+      <w:r>
+        <w:rPr>
+          <w:rFonts w:ascii="Times New Roman" w:hAnsi="Times New Roman" w:cs="Times New Roman"/>
+        </w:rPr>
+        <w:t xml:space="preserve"> </w:t>
+      </w:r>
+      <w:commentRangeStart w:id="100"/>
       <w:r>
         <w:rPr>
           <w:rFonts w:ascii="Times New Roman" w:hAnsi="Times New Roman" w:cs="Times New Roman"/>
@@ -4005,12 +4019,12 @@
         </w:rPr>
         <w:fldChar w:fldCharType="end"/>
       </w:r>
-      <w:commentRangeEnd w:id="99"/>
+      <w:commentRangeEnd w:id="100"/>
       <w:r>
         <w:rPr>
           <w:rStyle w:val="CommentReference"/>
         </w:rPr>
-        <w:commentReference w:id="99"/>
+        <w:commentReference w:id="100"/>
       </w:r>
       <w:r>
         <w:rPr>
@@ -4078,7 +4092,7 @@
         </w:rPr>
         <w:t xml:space="preserve"> every </w:t>
       </w:r>
-      <w:ins w:id="100" w:author="Dave Bridges" w:date="2022-11-03T13:14:00Z">
+      <w:ins w:id="101" w:author="Dave Bridges" w:date="2022-11-03T13:14:00Z">
         <w:r>
           <w:rPr>
             <w:rFonts w:ascii="Times New Roman" w:hAnsi="Times New Roman" w:cs="Times New Roman"/>
@@ -4154,1152 +4168,1588 @@
           <w:color w:val="000000" w:themeColor="text1"/>
           <w:shd w:val="clear" w:color="auto" w:fill="FFFFFF"/>
         </w:rPr>
-        <w:t>10 mM Tris (pH8.0), 150 mM NaCl, 10 mM EDTA, 0.1% SDS and 1 mg/ml proteinase K</w:t>
-      </w:r>
-      <w:r>
-        <w:rPr>
-          <w:rFonts w:ascii="Times New Roman" w:hAnsi="Times New Roman" w:cs="Times New Roman"/>
-          <w:color w:val="000000" w:themeColor="text1"/>
-        </w:rPr>
-        <w:t>)</w:t>
-      </w:r>
-      <w:r>
-        <w:rPr>
-          <w:rFonts w:ascii="Times New Roman" w:hAnsi="Times New Roman" w:cs="Times New Roman"/>
-          <w:color w:val="000000" w:themeColor="text1"/>
-        </w:rPr>
-        <w:t xml:space="preserve"> at </w:t>
-      </w:r>
-      <w:r>
-        <w:rPr>
-          <w:rFonts w:ascii="Times New Roman" w:hAnsi="Times New Roman" w:cs="Times New Roman"/>
-        </w:rPr>
-        <w:t xml:space="preserve">55°C for 4 hours. </w:t>
-      </w:r>
-      <w:r>
-        <w:rPr>
-          <w:rFonts w:ascii="Times New Roman" w:hAnsi="Times New Roman" w:cs="Times New Roman"/>
-        </w:rPr>
-        <w:t>D</w:t>
-      </w:r>
-      <w:r>
-        <w:rPr>
-          <w:rFonts w:ascii="Times New Roman" w:hAnsi="Times New Roman" w:cs="Times New Roman"/>
-        </w:rPr>
-        <w:t>i</w:t>
-      </w:r>
-      <w:r>
-        <w:rPr>
-          <w:rFonts w:ascii="Times New Roman" w:hAnsi="Times New Roman" w:cs="Times New Roman"/>
-        </w:rPr>
-        <w:t xml:space="preserve">gested DNA sample was </w:t>
-      </w:r>
-      <w:r>
-        <w:rPr>
-          <w:rFonts w:ascii="Times New Roman" w:hAnsi="Times New Roman" w:cs="Times New Roman"/>
-        </w:rPr>
-        <w:t>process</w:t>
-      </w:r>
-      <w:r>
-        <w:rPr>
-          <w:rFonts w:ascii="Times New Roman" w:hAnsi="Times New Roman" w:cs="Times New Roman"/>
-        </w:rPr>
-        <w:t>ed with</w:t>
-      </w:r>
-      <w:r>
-        <w:rPr>
-          <w:rFonts w:ascii="Times New Roman" w:hAnsi="Times New Roman" w:cs="Times New Roman"/>
-        </w:rPr>
-        <w:t xml:space="preserve"> DreamTaq </w:t>
-      </w:r>
-      <w:r>
-        <w:rPr>
-          <w:rFonts w:ascii="Times New Roman" w:hAnsi="Times New Roman" w:cs="Times New Roman"/>
-        </w:rPr>
-        <w:t>G</w:t>
-      </w:r>
-      <w:r>
-        <w:rPr>
-          <w:rFonts w:ascii="Times New Roman" w:hAnsi="Times New Roman" w:cs="Times New Roman"/>
-        </w:rPr>
-        <w:t>reen</w:t>
-      </w:r>
-      <w:r>
-        <w:rPr>
-          <w:rFonts w:ascii="Times New Roman" w:hAnsi="Times New Roman" w:cs="Times New Roman"/>
-        </w:rPr>
-        <w:t xml:space="preserve"> to generate PCR product </w:t>
-      </w:r>
-      <w:r>
-        <w:rPr>
-          <w:rFonts w:ascii="Times New Roman" w:hAnsi="Times New Roman" w:cs="Times New Roman"/>
-        </w:rPr>
-        <w:t>(</w:t>
-      </w:r>
-      <w:r>
-        <w:rPr>
-          <w:rFonts w:ascii="Times New Roman" w:hAnsi="Times New Roman" w:cs="Times New Roman"/>
-        </w:rPr>
-        <w:t xml:space="preserve">ThermoFisher Scientific, </w:t>
-      </w:r>
-      <w:r>
-        <w:rPr>
-          <w:rFonts w:ascii="Times New Roman" w:hAnsi="Times New Roman" w:cs="Times New Roman"/>
-        </w:rPr>
-        <w:t>Catalog #</w:t>
-      </w:r>
-      <w:r>
-        <w:rPr>
-          <w:rFonts w:ascii="Times New Roman" w:hAnsi="Times New Roman" w:cs="Times New Roman"/>
-        </w:rPr>
-        <w:t>K1081</w:t>
-      </w:r>
-      <w:r>
-        <w:rPr>
-          <w:rFonts w:ascii="Times New Roman" w:hAnsi="Times New Roman" w:cs="Times New Roman"/>
-        </w:rPr>
-        <w:t>)</w:t>
-      </w:r>
-      <w:r>
-        <w:rPr>
-          <w:rFonts w:ascii="Times New Roman" w:hAnsi="Times New Roman" w:cs="Times New Roman"/>
-        </w:rPr>
-        <w:t>. Genotyping by PCR was conducted with 2 forward and one reverse primer</w:t>
-      </w:r>
-      <w:r>
-        <w:rPr>
-          <w:rFonts w:ascii="Times New Roman" w:hAnsi="Times New Roman" w:cs="Times New Roman"/>
-        </w:rPr>
-        <w:t xml:space="preserve"> sets</w:t>
-      </w:r>
-      <w:r>
-        <w:rPr>
-          <w:rFonts w:ascii="Times New Roman" w:hAnsi="Times New Roman" w:cs="Times New Roman"/>
-        </w:rPr>
-        <w:t xml:space="preserve"> (</w:t>
-      </w:r>
-      <w:r>
-        <w:rPr>
-          <w:rFonts w:ascii="Times New Roman" w:hAnsi="Times New Roman" w:cs="Times New Roman"/>
-        </w:rPr>
-        <w:t>forward 1:</w:t>
-      </w:r>
-      <w:r>
-        <w:rPr>
-          <w:rFonts w:ascii="Times New Roman" w:hAnsi="Times New Roman" w:cs="Times New Roman"/>
-          <w:color w:val="252525"/>
-          <w:shd w:val="clear" w:color="auto" w:fill="FFFFFF"/>
-        </w:rPr>
-        <w:t xml:space="preserve"> 5' GAT TCC CGC CCG AAT TAG C 3'</w:t>
-      </w:r>
-      <w:r>
-        <w:rPr>
-          <w:rFonts w:ascii="Times New Roman" w:hAnsi="Times New Roman" w:cs="Times New Roman"/>
-        </w:rPr>
-        <w:t>, forward 2:</w:t>
-      </w:r>
-      <w:r>
-        <w:rPr>
-          <w:rFonts w:ascii="Times New Roman" w:hAnsi="Times New Roman" w:cs="Times New Roman"/>
-          <w:color w:val="252525"/>
-          <w:shd w:val="clear" w:color="auto" w:fill="FFFFFF"/>
-        </w:rPr>
-        <w:t xml:space="preserve"> 5' CCG AAT TAG CCT GGT CAC CC 3'</w:t>
-      </w:r>
-      <w:r>
-        <w:rPr>
-          <w:rFonts w:ascii="Times New Roman" w:hAnsi="Times New Roman" w:cs="Times New Roman"/>
-        </w:rPr>
-        <w:t xml:space="preserve">, </w:t>
-      </w:r>
-      <w:r>
-        <w:rPr>
-          <w:rFonts w:ascii="Times New Roman" w:hAnsi="Times New Roman" w:cs="Times New Roman"/>
-        </w:rPr>
-        <w:t>Reverse:</w:t>
-      </w:r>
-      <w:r>
-        <w:rPr>
-          <w:rFonts w:ascii="Times New Roman" w:hAnsi="Times New Roman" w:cs="Times New Roman"/>
-          <w:color w:val="252525"/>
-          <w:shd w:val="clear" w:color="auto" w:fill="FFFFFF"/>
-        </w:rPr>
-        <w:t xml:space="preserve"> 5’ ATC CGT CCT ACT CTG GCT AAG 3'</w:t>
-      </w:r>
-      <w:r>
-        <w:rPr>
-          <w:rFonts w:ascii="Times New Roman" w:hAnsi="Times New Roman" w:cs="Times New Roman"/>
-        </w:rPr>
-        <w:t>). Initiation of PCR was at 95 °C for 3 minutes, followed by 38 cycles of denaturation(95°C for 30 seconds), annealing</w:t>
-      </w:r>
-      <w:r>
-        <w:rPr>
-          <w:rFonts w:ascii="Times New Roman" w:hAnsi="Times New Roman" w:cs="Times New Roman"/>
-        </w:rPr>
-        <w:t xml:space="preserve"> </w:t>
-      </w:r>
-      <w:r>
-        <w:rPr>
-          <w:rFonts w:ascii="Times New Roman" w:hAnsi="Times New Roman" w:cs="Times New Roman"/>
-        </w:rPr>
-        <w:t xml:space="preserve">(60°C for 40 seconds), and elongation (72°C for 1 minute), and a final amplification step at 72°C for 5 minutes. PCR product was </w:t>
-      </w:r>
-      <w:r>
-        <w:rPr>
-          <w:rFonts w:ascii="Times New Roman" w:hAnsi="Times New Roman" w:cs="Times New Roman"/>
-        </w:rPr>
-        <w:t>put through gel electrophoresis</w:t>
-      </w:r>
-      <w:r>
-        <w:rPr>
-          <w:rFonts w:ascii="Times New Roman" w:hAnsi="Times New Roman" w:cs="Times New Roman"/>
-        </w:rPr>
-        <w:t xml:space="preserve"> on a 2% agarose gel</w:t>
-      </w:r>
-      <w:r>
-        <w:rPr>
-          <w:rFonts w:ascii="Times New Roman" w:hAnsi="Times New Roman" w:cs="Times New Roman"/>
-        </w:rPr>
-        <w:t xml:space="preserve"> at 130V and imaged on a gel documentation system using UV light</w:t>
-      </w:r>
-      <w:r>
-        <w:rPr>
-          <w:rFonts w:ascii="Times New Roman" w:hAnsi="Times New Roman" w:cs="Times New Roman"/>
-        </w:rPr>
-        <w:t xml:space="preserve">. PCR product resulted in </w:t>
-      </w:r>
-      <w:r>
-        <w:rPr>
-          <w:rFonts w:ascii="Times New Roman" w:hAnsi="Times New Roman" w:cs="Times New Roman"/>
-        </w:rPr>
-        <w:t>2 visible</w:t>
-      </w:r>
-      <w:r>
-        <w:rPr>
-          <w:rFonts w:ascii="Times New Roman" w:hAnsi="Times New Roman" w:cs="Times New Roman"/>
-        </w:rPr>
-        <w:t xml:space="preserve"> bands, one at 200bp </w:t>
-      </w:r>
-      <w:r>
-        <w:rPr>
-          <w:rFonts w:ascii="Times New Roman" w:hAnsi="Times New Roman" w:cs="Times New Roman"/>
-          <w:i/>
-          <w:iCs/>
-        </w:rPr>
-        <w:t>Gdf15</w:t>
-      </w:r>
-      <w:r>
-        <w:rPr>
-          <w:rFonts w:ascii="Times New Roman" w:hAnsi="Times New Roman" w:cs="Times New Roman"/>
-          <w:i/>
-          <w:iCs/>
-          <w:vertAlign w:val="superscript"/>
-        </w:rPr>
-        <w:t>-/-</w:t>
-      </w:r>
-      <w:r>
-        <w:rPr>
-          <w:rFonts w:ascii="Times New Roman" w:hAnsi="Times New Roman" w:cs="Times New Roman"/>
-        </w:rPr>
-        <w:t xml:space="preserve"> </w:t>
-      </w:r>
-      <w:r>
-        <w:rPr>
-          <w:rFonts w:ascii="Times New Roman" w:hAnsi="Times New Roman" w:cs="Times New Roman"/>
-        </w:rPr>
-        <w:t>and another at 600</w:t>
-      </w:r>
-      <w:r>
-        <w:rPr>
-          <w:rFonts w:ascii="Times New Roman" w:hAnsi="Times New Roman" w:cs="Times New Roman"/>
-        </w:rPr>
-        <w:t>bp</w:t>
-      </w:r>
-      <w:r>
-        <w:rPr>
-          <w:rFonts w:ascii="Times New Roman" w:hAnsi="Times New Roman" w:cs="Times New Roman"/>
-        </w:rPr>
-        <w:t xml:space="preserve"> </w:t>
-      </w:r>
-      <w:r>
-        <w:rPr>
-          <w:rFonts w:ascii="Times New Roman" w:hAnsi="Times New Roman" w:cs="Times New Roman"/>
-          <w:i/>
-          <w:iCs/>
-        </w:rPr>
-        <w:t>Gdf15</w:t>
-      </w:r>
-      <w:r>
-        <w:rPr>
-          <w:rFonts w:ascii="Times New Roman" w:hAnsi="Times New Roman" w:cs="Times New Roman"/>
-          <w:i/>
-          <w:iCs/>
-          <w:vertAlign w:val="superscript"/>
-        </w:rPr>
-        <w:t>+/+</w:t>
-      </w:r>
-      <w:r>
-        <w:rPr>
-          <w:rFonts w:ascii="Times New Roman" w:hAnsi="Times New Roman" w:cs="Times New Roman"/>
-          <w:i/>
-          <w:iCs/>
-        </w:rPr>
-        <w:t>.</w:t>
-      </w:r>
-      <w:r>
-        <w:rPr>
-          <w:rFonts w:ascii="Times New Roman" w:hAnsi="Times New Roman" w:cs="Times New Roman"/>
-        </w:rPr>
-        <w:t xml:space="preserve"> </w:t>
-      </w:r>
-      <w:r>
-        <w:rPr>
-          <w:rFonts w:ascii="Times New Roman" w:hAnsi="Times New Roman" w:cs="Times New Roman"/>
-        </w:rPr>
-        <w:t>Mice with both bands</w:t>
-      </w:r>
-      <w:r>
-        <w:rPr>
-          <w:rFonts w:ascii="Times New Roman" w:hAnsi="Times New Roman" w:cs="Times New Roman"/>
-        </w:rPr>
-        <w:t xml:space="preserve"> were</w:t>
-      </w:r>
-      <w:r>
-        <w:rPr>
-          <w:rFonts w:ascii="Times New Roman" w:hAnsi="Times New Roman" w:cs="Times New Roman"/>
-        </w:rPr>
-        <w:t xml:space="preserve"> considered </w:t>
-      </w:r>
-      <w:r>
-        <w:rPr>
-          <w:rFonts w:ascii="Times New Roman" w:hAnsi="Times New Roman" w:cs="Times New Roman"/>
-          <w:i/>
-          <w:iCs/>
-        </w:rPr>
-        <w:t>Gdf15</w:t>
-      </w:r>
-      <w:r>
-        <w:rPr>
-          <w:rFonts w:ascii="Times New Roman" w:hAnsi="Times New Roman" w:cs="Times New Roman"/>
-          <w:i/>
-          <w:iCs/>
-          <w:vertAlign w:val="superscript"/>
-        </w:rPr>
-        <w:t>+/-</w:t>
-      </w:r>
-      <w:r>
-        <w:rPr>
-          <w:rFonts w:ascii="Times New Roman" w:hAnsi="Times New Roman" w:cs="Times New Roman"/>
-        </w:rPr>
-        <w:t>.</w:t>
-      </w:r>
-      <w:r>
-        <w:rPr>
-          <w:rFonts w:ascii="Times New Roman" w:hAnsi="Times New Roman" w:cs="Times New Roman"/>
-        </w:rPr>
-        <w:t xml:space="preserve"> Dam genotype was confirmed via maternal serum ELISA. </w:t>
-      </w:r>
-    </w:p>
-    <w:p>
-      <w:pPr>
-        <w:pStyle w:val="Heading2"/>
-        <w:rPr>
-          <w:rFonts w:cs="Times New Roman"/>
-        </w:rPr>
-      </w:pPr>
-      <w:r>
-        <w:rPr>
-          <w:rFonts w:cs="Times New Roman"/>
-        </w:rPr>
-        <w:t>Mating</w:t>
-      </w:r>
-    </w:p>
-    <w:p>
-      <w:pPr>
-        <w:spacing w:line="360" w:lineRule="auto"/>
-        <w:rPr>
-          <w:rFonts w:ascii="Times New Roman" w:hAnsi="Times New Roman" w:cs="Times New Roman"/>
-          <w:i/>
-          <w:iCs/>
-          <w:vertAlign w:val="superscript"/>
-        </w:rPr>
-      </w:pPr>
-      <w:r>
-        <w:rPr>
-          <w:rFonts w:ascii="Times New Roman" w:hAnsi="Times New Roman" w:cs="Times New Roman"/>
-          <w:i/>
-          <w:iCs/>
-        </w:rPr>
-        <w:t>Gdf15</w:t>
-      </w:r>
-      <w:r>
-        <w:rPr>
-          <w:rFonts w:ascii="Times New Roman" w:hAnsi="Times New Roman" w:cs="Times New Roman"/>
-        </w:rPr>
-        <w:t xml:space="preserve"> is highly expressed in placental tissue</w:t>
-      </w:r>
-      <w:r>
-        <w:rPr>
-          <w:rFonts w:ascii="Times New Roman" w:hAnsi="Times New Roman" w:cs="Times New Roman"/>
-        </w:rPr>
-        <w:t xml:space="preserve"> during mouse pregnancy (REF). We chose to study </w:t>
-      </w:r>
-      <w:r>
-        <w:rPr>
-          <w:rFonts w:ascii="Times New Roman" w:hAnsi="Times New Roman" w:cs="Times New Roman"/>
-          <w:i/>
-          <w:iCs/>
-        </w:rPr>
-        <w:t>Gdf15</w:t>
-      </w:r>
-      <w:r>
-        <w:rPr>
-          <w:rFonts w:ascii="Times New Roman" w:hAnsi="Times New Roman" w:cs="Times New Roman"/>
-          <w:i/>
-          <w:iCs/>
-          <w:vertAlign w:val="superscript"/>
-        </w:rPr>
-        <w:t>+/+</w:t>
-      </w:r>
-      <w:r>
-        <w:rPr>
-          <w:rFonts w:ascii="Times New Roman" w:hAnsi="Times New Roman" w:cs="Times New Roman"/>
-        </w:rPr>
-        <w:t xml:space="preserve"> mated pairs compared to </w:t>
-      </w:r>
-      <w:r>
-        <w:rPr>
-          <w:rFonts w:ascii="Times New Roman" w:hAnsi="Times New Roman" w:cs="Times New Roman"/>
-          <w:i/>
-          <w:iCs/>
-        </w:rPr>
-        <w:t>Gdf15</w:t>
-      </w:r>
-      <w:r>
-        <w:rPr>
-          <w:rFonts w:ascii="Times New Roman" w:hAnsi="Times New Roman" w:cs="Times New Roman"/>
-          <w:i/>
-          <w:iCs/>
-          <w:vertAlign w:val="superscript"/>
-        </w:rPr>
-        <w:t>-/-</w:t>
-      </w:r>
-      <w:r>
-        <w:rPr>
-          <w:rFonts w:ascii="Times New Roman" w:hAnsi="Times New Roman" w:cs="Times New Roman"/>
-        </w:rPr>
-        <w:t xml:space="preserve"> pairs because comparing littermates of </w:t>
-      </w:r>
-      <w:r>
-        <w:rPr>
-          <w:rFonts w:ascii="Times New Roman" w:hAnsi="Times New Roman" w:cs="Times New Roman"/>
-          <w:i/>
-          <w:iCs/>
-        </w:rPr>
-        <w:t>Gdf15</w:t>
-      </w:r>
-      <w:r>
-        <w:rPr>
-          <w:rFonts w:ascii="Times New Roman" w:hAnsi="Times New Roman" w:cs="Times New Roman"/>
-          <w:i/>
-          <w:iCs/>
-          <w:vertAlign w:val="superscript"/>
-        </w:rPr>
-        <w:t>+/-</w:t>
-      </w:r>
-      <w:r>
-        <w:rPr>
-          <w:rFonts w:ascii="Times New Roman" w:hAnsi="Times New Roman" w:cs="Times New Roman"/>
-        </w:rPr>
-        <w:t xml:space="preserve"> pairs would result in placental contribution of </w:t>
-      </w:r>
-      <w:r>
-        <w:rPr>
-          <w:rFonts w:ascii="Times New Roman" w:hAnsi="Times New Roman" w:cs="Times New Roman"/>
-          <w:i/>
-          <w:iCs/>
-        </w:rPr>
-        <w:t>Gdf15</w:t>
-      </w:r>
-      <w:r>
-        <w:rPr>
-          <w:rFonts w:ascii="Times New Roman" w:hAnsi="Times New Roman" w:cs="Times New Roman"/>
-        </w:rPr>
-        <w:t xml:space="preserve"> to dam serum</w:t>
-      </w:r>
-      <w:r>
-        <w:rPr>
-          <w:rFonts w:ascii="Times New Roman" w:hAnsi="Times New Roman" w:cs="Times New Roman"/>
-        </w:rPr>
-        <w:t xml:space="preserve"> (</w:t>
-      </w:r>
-      <w:r>
-        <w:rPr>
-          <w:rFonts w:ascii="Times New Roman" w:hAnsi="Times New Roman" w:cs="Times New Roman"/>
-          <w:b/>
-          <w:bCs/>
-        </w:rPr>
-        <w:t>Figure 1A</w:t>
-      </w:r>
-      <w:r>
-        <w:rPr>
-          <w:rFonts w:ascii="Times New Roman" w:hAnsi="Times New Roman" w:cs="Times New Roman"/>
-        </w:rPr>
-        <w:t>)</w:t>
-      </w:r>
-      <w:r>
-        <w:rPr>
-          <w:rFonts w:ascii="Times New Roman" w:hAnsi="Times New Roman" w:cs="Times New Roman"/>
-        </w:rPr>
-        <w:t xml:space="preserve">. Our primary outcome of concern was maternal food intake, </w:t>
-      </w:r>
-      <w:r>
-        <w:rPr>
-          <w:rFonts w:ascii="Times New Roman" w:hAnsi="Times New Roman" w:cs="Times New Roman"/>
-        </w:rPr>
-        <w:t>for</w:t>
-      </w:r>
-      <w:r>
-        <w:rPr>
-          <w:rFonts w:ascii="Times New Roman" w:hAnsi="Times New Roman" w:cs="Times New Roman"/>
-        </w:rPr>
-        <w:t xml:space="preserve"> dam </w:t>
-      </w:r>
-      <w:r>
-        <w:rPr>
-          <w:rFonts w:ascii="Times New Roman" w:hAnsi="Times New Roman" w:cs="Times New Roman"/>
-        </w:rPr>
-        <w:t xml:space="preserve">serum levels of </w:t>
-      </w:r>
-      <w:r>
-        <w:rPr>
-          <w:rFonts w:ascii="Times New Roman" w:hAnsi="Times New Roman" w:cs="Times New Roman"/>
-          <w:i/>
-          <w:iCs/>
-        </w:rPr>
-        <w:t>Gdf15</w:t>
-      </w:r>
-      <w:r>
-        <w:rPr>
-          <w:rFonts w:ascii="Times New Roman" w:hAnsi="Times New Roman" w:cs="Times New Roman"/>
-        </w:rPr>
-        <w:t xml:space="preserve"> </w:t>
-      </w:r>
-      <w:r>
-        <w:rPr>
-          <w:rFonts w:ascii="Times New Roman" w:hAnsi="Times New Roman" w:cs="Times New Roman"/>
-        </w:rPr>
-        <w:t>to reflect the genetic knockout, we</w:t>
-      </w:r>
-      <w:r>
-        <w:rPr>
-          <w:rFonts w:ascii="Times New Roman" w:hAnsi="Times New Roman" w:cs="Times New Roman"/>
-        </w:rPr>
-        <w:t xml:space="preserve"> </w:t>
-      </w:r>
-      <w:r>
-        <w:rPr>
-          <w:rFonts w:ascii="Times New Roman" w:hAnsi="Times New Roman" w:cs="Times New Roman"/>
-        </w:rPr>
-        <w:t>combine</w:t>
-      </w:r>
-      <w:r>
-        <w:rPr>
-          <w:rFonts w:ascii="Times New Roman" w:hAnsi="Times New Roman" w:cs="Times New Roman"/>
-        </w:rPr>
-        <w:t>d</w:t>
-      </w:r>
-      <w:r>
-        <w:rPr>
-          <w:rFonts w:ascii="Times New Roman" w:hAnsi="Times New Roman" w:cs="Times New Roman"/>
-        </w:rPr>
-        <w:t xml:space="preserve"> homozygous genotype mating pairs</w:t>
-      </w:r>
-      <w:r>
-        <w:rPr>
-          <w:rFonts w:ascii="Times New Roman" w:hAnsi="Times New Roman" w:cs="Times New Roman"/>
-        </w:rPr>
-        <w:t>, resulting in homogenous genotype progeny and placenta (</w:t>
-      </w:r>
-      <w:r>
-        <w:rPr>
-          <w:rFonts w:ascii="Times New Roman" w:hAnsi="Times New Roman" w:cs="Times New Roman"/>
-          <w:b/>
-          <w:bCs/>
-        </w:rPr>
-        <w:t>Figure 1B</w:t>
-      </w:r>
-      <w:r>
-        <w:rPr>
-          <w:rFonts w:ascii="Times New Roman" w:hAnsi="Times New Roman" w:cs="Times New Roman"/>
-        </w:rPr>
-        <w:t>)</w:t>
-      </w:r>
-      <w:r>
-        <w:rPr>
-          <w:rFonts w:ascii="Times New Roman" w:hAnsi="Times New Roman" w:cs="Times New Roman"/>
-        </w:rPr>
-        <w:t xml:space="preserve">. </w:t>
-      </w:r>
-      <w:r>
-        <w:rPr>
-          <w:rFonts w:ascii="Times New Roman" w:hAnsi="Times New Roman" w:cs="Times New Roman"/>
-        </w:rPr>
-        <w:t>Adult female mice</w:t>
-      </w:r>
-      <w:r>
-        <w:rPr>
-          <w:rFonts w:ascii="Times New Roman" w:hAnsi="Times New Roman" w:cs="Times New Roman"/>
-        </w:rPr>
-        <w:t xml:space="preserve"> (GDF15</w:t>
-      </w:r>
-      <w:r>
-        <w:rPr>
-          <w:rFonts w:ascii="Times New Roman" w:hAnsi="Times New Roman" w:cs="Times New Roman"/>
-          <w:vertAlign w:val="superscript"/>
-        </w:rPr>
-        <w:t>-/-</w:t>
-      </w:r>
-      <w:r>
-        <w:rPr>
-          <w:rFonts w:ascii="Times New Roman" w:hAnsi="Times New Roman" w:cs="Times New Roman"/>
-        </w:rPr>
-        <w:t>n=8</w:t>
-      </w:r>
-      <w:r>
-        <w:rPr>
-          <w:rFonts w:ascii="Times New Roman" w:hAnsi="Times New Roman" w:cs="Times New Roman"/>
-          <w:vertAlign w:val="superscript"/>
-        </w:rPr>
-        <w:t xml:space="preserve"> </w:t>
-      </w:r>
-      <w:r>
-        <w:rPr>
-          <w:rFonts w:ascii="Times New Roman" w:hAnsi="Times New Roman" w:cs="Times New Roman"/>
-        </w:rPr>
-        <w:t>, GDF15</w:t>
-      </w:r>
-      <w:r>
-        <w:rPr>
-          <w:rFonts w:ascii="Times New Roman" w:hAnsi="Times New Roman" w:cs="Times New Roman"/>
-          <w:vertAlign w:val="superscript"/>
-        </w:rPr>
-        <w:t>+/+</w:t>
-      </w:r>
-      <w:r>
-        <w:rPr>
-          <w:rFonts w:ascii="Times New Roman" w:hAnsi="Times New Roman" w:cs="Times New Roman"/>
-        </w:rPr>
-        <w:t>n</w:t>
-      </w:r>
-      <w:r>
-        <w:rPr>
-          <w:rFonts w:ascii="Times New Roman" w:hAnsi="Times New Roman" w:cs="Times New Roman"/>
-        </w:rPr>
-        <w:t>=6)</w:t>
-      </w:r>
-      <w:r>
-        <w:rPr>
-          <w:rFonts w:ascii="Times New Roman" w:hAnsi="Times New Roman" w:cs="Times New Roman"/>
-        </w:rPr>
-        <w:t>, at least 70</w:t>
-      </w:r>
-      <w:r>
-        <w:rPr>
-          <w:rFonts w:ascii="Times New Roman" w:hAnsi="Times New Roman" w:cs="Times New Roman"/>
-        </w:rPr>
-        <w:t xml:space="preserve"> </w:t>
-      </w:r>
-      <w:r>
-        <w:rPr>
-          <w:rFonts w:ascii="Times New Roman" w:hAnsi="Times New Roman" w:cs="Times New Roman"/>
-        </w:rPr>
-        <w:t>days old, were singly house</w:t>
-      </w:r>
-      <w:r>
-        <w:rPr>
-          <w:rFonts w:ascii="Times New Roman" w:hAnsi="Times New Roman" w:cs="Times New Roman"/>
-        </w:rPr>
-        <w:t xml:space="preserve">d with </w:t>
-      </w:r>
-      <w:r>
-        <w:rPr>
-          <w:rFonts w:ascii="Times New Roman" w:hAnsi="Times New Roman" w:cs="Times New Roman"/>
-          <w:i/>
-          <w:iCs/>
-        </w:rPr>
-        <w:t>ad libitum</w:t>
-      </w:r>
-      <w:r>
-        <w:rPr>
-          <w:rFonts w:ascii="Times New Roman" w:hAnsi="Times New Roman" w:cs="Times New Roman"/>
-        </w:rPr>
-        <w:t xml:space="preserve"> access to</w:t>
-      </w:r>
-      <w:r>
-        <w:rPr>
-          <w:rFonts w:ascii="Times New Roman" w:hAnsi="Times New Roman" w:cs="Times New Roman"/>
-        </w:rPr>
-        <w:t xml:space="preserve"> </w:t>
-      </w:r>
-      <w:r>
-        <w:rPr>
-          <w:rFonts w:ascii="Times New Roman" w:hAnsi="Times New Roman" w:cs="Times New Roman"/>
-        </w:rPr>
-        <w:t>w</w:t>
-      </w:r>
-      <w:r>
-        <w:rPr>
-          <w:rFonts w:ascii="Times New Roman" w:hAnsi="Times New Roman" w:cs="Times New Roman"/>
-        </w:rPr>
-        <w:t xml:space="preserve">ater and </w:t>
-      </w:r>
-      <w:r>
-        <w:rPr>
-          <w:rFonts w:ascii="Times New Roman" w:hAnsi="Times New Roman" w:cs="Times New Roman"/>
-        </w:rPr>
-        <w:t xml:space="preserve">a standard chow diet </w:t>
-      </w:r>
-      <w:r>
-        <w:rPr>
-          <w:rFonts w:ascii="Times New Roman" w:hAnsi="Times New Roman" w:cs="Times New Roman"/>
-        </w:rPr>
-        <w:t>(</w:t>
-      </w:r>
-      <w:r>
-        <w:rPr>
-          <w:rFonts w:ascii="Times New Roman" w:eastAsia="Times New Roman" w:hAnsi="Times New Roman" w:cs="Times New Roman"/>
-        </w:rPr>
-        <w:t>CD, Picolab Laboratory Rodent diet</w:t>
-      </w:r>
-      <w:r>
-        <w:rPr>
-          <w:rFonts w:ascii="Times New Roman" w:eastAsia="Times New Roman" w:hAnsi="Times New Roman" w:cs="Times New Roman"/>
-        </w:rPr>
-        <w:t xml:space="preserve"> </w:t>
-      </w:r>
-      <w:r>
-        <w:rPr>
-          <w:rFonts w:ascii="Times New Roman" w:eastAsia="Times New Roman" w:hAnsi="Times New Roman" w:cs="Times New Roman"/>
-        </w:rPr>
-        <w:t>5L0D; 5% of Calories from fat, 24% from protein, 71% from carbohydrates</w:t>
-      </w:r>
-      <w:r>
-        <w:rPr>
-          <w:rFonts w:ascii="Times New Roman" w:hAnsi="Times New Roman" w:cs="Times New Roman"/>
-        </w:rPr>
-        <w:t xml:space="preserve">). </w:t>
-      </w:r>
-      <w:r>
-        <w:rPr>
-          <w:rFonts w:ascii="Times New Roman" w:hAnsi="Times New Roman" w:cs="Times New Roman"/>
-        </w:rPr>
-        <w:t xml:space="preserve">Once single-housed, weekly food intake and body weight measurements began </w:t>
-      </w:r>
-      <w:r>
-        <w:rPr>
-          <w:rFonts w:ascii="Times New Roman" w:hAnsi="Times New Roman" w:cs="Times New Roman"/>
-        </w:rPr>
-        <w:lastRenderedPageBreak/>
-        <w:t xml:space="preserve">and continued throughout the experiment. After one week of food and body weight monitoring, males </w:t>
-      </w:r>
-      <w:r>
-        <w:rPr>
-          <w:rFonts w:ascii="Times New Roman" w:hAnsi="Times New Roman" w:cs="Times New Roman"/>
-        </w:rPr>
-        <w:t xml:space="preserve">of like-genotype for </w:t>
-      </w:r>
-      <w:r>
-        <w:rPr>
-          <w:rFonts w:ascii="Times New Roman" w:hAnsi="Times New Roman" w:cs="Times New Roman"/>
-          <w:i/>
-          <w:iCs/>
-        </w:rPr>
-        <w:t xml:space="preserve">Gdf15 </w:t>
-      </w:r>
-      <w:r>
-        <w:rPr>
-          <w:rFonts w:ascii="Times New Roman" w:hAnsi="Times New Roman" w:cs="Times New Roman"/>
-        </w:rPr>
-        <w:t xml:space="preserve">were introduced </w:t>
-      </w:r>
-      <w:r>
-        <w:rPr>
-          <w:rFonts w:ascii="Times New Roman" w:hAnsi="Times New Roman" w:cs="Times New Roman"/>
-        </w:rPr>
-        <w:t>into the dam’s cage</w:t>
-      </w:r>
-      <w:r>
-        <w:rPr>
-          <w:rFonts w:ascii="Times New Roman" w:hAnsi="Times New Roman" w:cs="Times New Roman"/>
-        </w:rPr>
-        <w:t xml:space="preserve">. Males were allowed to remain in the breeding cage until a copulatory plug was discovered, indicating pregnancy (E0.5). </w:t>
-      </w:r>
-      <w:r>
-        <w:rPr>
-          <w:rFonts w:ascii="Times New Roman" w:hAnsi="Times New Roman" w:cs="Times New Roman"/>
-        </w:rPr>
-        <w:t xml:space="preserve">Body weight and food intake measurements continued weekly through gestation and postnatal day 14.5. Their resultant offspring </w:t>
-      </w:r>
-      <w:r>
-        <w:rPr>
-          <w:rFonts w:ascii="Times New Roman" w:hAnsi="Times New Roman" w:cs="Times New Roman"/>
-        </w:rPr>
-        <w:t xml:space="preserve">and their placentae </w:t>
-      </w:r>
-      <w:r>
-        <w:rPr>
-          <w:rFonts w:ascii="Times New Roman" w:hAnsi="Times New Roman" w:cs="Times New Roman"/>
-        </w:rPr>
-        <w:t xml:space="preserve">were homozygous </w:t>
-      </w:r>
-      <w:r>
-        <w:rPr>
-          <w:rFonts w:ascii="Times New Roman" w:hAnsi="Times New Roman" w:cs="Times New Roman"/>
-          <w:i/>
-          <w:iCs/>
-        </w:rPr>
-        <w:t>Gdf</w:t>
-      </w:r>
-      <w:r>
-        <w:rPr>
-          <w:rFonts w:ascii="Times New Roman" w:hAnsi="Times New Roman" w:cs="Times New Roman"/>
-          <w:i/>
-          <w:iCs/>
-        </w:rPr>
-        <w:t>15</w:t>
-      </w:r>
-      <w:r>
-        <w:rPr>
-          <w:rFonts w:ascii="Times New Roman" w:hAnsi="Times New Roman" w:cs="Times New Roman"/>
-          <w:i/>
-          <w:iCs/>
-          <w:vertAlign w:val="superscript"/>
-        </w:rPr>
-        <w:t>+/+</w:t>
-      </w:r>
-      <w:r>
-        <w:rPr>
-          <w:rFonts w:ascii="Times New Roman" w:hAnsi="Times New Roman" w:cs="Times New Roman"/>
-          <w:i/>
-          <w:iCs/>
-        </w:rPr>
-        <w:t xml:space="preserve"> </w:t>
-      </w:r>
-      <w:r>
-        <w:rPr>
-          <w:rFonts w:ascii="Times New Roman" w:hAnsi="Times New Roman" w:cs="Times New Roman"/>
-          <w:i/>
-          <w:iCs/>
-        </w:rPr>
-        <w:t>Gdf1</w:t>
-      </w:r>
-      <w:r>
-        <w:rPr>
-          <w:rFonts w:ascii="Times New Roman" w:hAnsi="Times New Roman" w:cs="Times New Roman"/>
-          <w:i/>
-          <w:iCs/>
-        </w:rPr>
-        <w:t>5</w:t>
-      </w:r>
-      <w:r>
-        <w:rPr>
-          <w:rFonts w:ascii="Times New Roman" w:hAnsi="Times New Roman" w:cs="Times New Roman"/>
-          <w:i/>
-          <w:iCs/>
-          <w:vertAlign w:val="superscript"/>
-        </w:rPr>
-        <w:t>-/-</w:t>
-      </w:r>
-      <w:r>
-        <w:rPr>
-          <w:rFonts w:ascii="Times New Roman" w:hAnsi="Times New Roman" w:cs="Times New Roman"/>
-        </w:rPr>
-        <w:t xml:space="preserve"> and were studied until postnatal day 14 (PND14). </w:t>
-      </w:r>
-      <w:r>
-        <w:rPr>
-          <w:rFonts w:ascii="Times New Roman" w:hAnsi="Times New Roman" w:cs="Times New Roman"/>
-        </w:rPr>
-        <w:t xml:space="preserve">All protocols were approved by the institutional </w:t>
-      </w:r>
-      <w:r>
-        <w:rPr>
-          <w:rFonts w:ascii="Times New Roman" w:hAnsi="Times New Roman" w:cs="Times New Roman"/>
-        </w:rPr>
-        <w:t>animal care and use committee of the University of Michigan.</w:t>
-      </w:r>
-    </w:p>
-    <w:p>
-      <w:pPr>
-        <w:pStyle w:val="Heading2"/>
-      </w:pPr>
-      <w:r>
-        <w:t>Insulin tolerance test</w:t>
-      </w:r>
-    </w:p>
-    <w:p>
-      <w:pPr>
-        <w:spacing w:line="360" w:lineRule="auto"/>
-        <w:rPr>
-          <w:rFonts w:ascii="Times New Roman" w:hAnsi="Times New Roman" w:cs="Times New Roman"/>
-        </w:rPr>
-      </w:pPr>
-      <w:r>
-        <w:rPr>
-          <w:rFonts w:ascii="Times New Roman" w:hAnsi="Times New Roman" w:cs="Times New Roman"/>
-        </w:rPr>
-        <w:t>On E16.5</w:t>
-      </w:r>
-      <w:r>
-        <w:rPr>
-          <w:rFonts w:ascii="Times New Roman" w:hAnsi="Times New Roman" w:cs="Times New Roman"/>
-        </w:rPr>
-        <w:t>, dams underwent insulin tolerance testing</w:t>
-      </w:r>
-      <w:r>
-        <w:rPr>
-          <w:rFonts w:ascii="Times New Roman" w:hAnsi="Times New Roman" w:cs="Times New Roman"/>
-        </w:rPr>
-        <w:t xml:space="preserve"> </w:t>
-      </w:r>
-      <w:r>
-        <w:rPr>
-          <w:rFonts w:ascii="Times New Roman" w:hAnsi="Times New Roman" w:cs="Times New Roman"/>
-        </w:rPr>
-        <w:fldChar w:fldCharType="begin"/>
-      </w:r>
-      <w:r>
-        <w:rPr>
-          <w:rFonts w:ascii="Times New Roman" w:hAnsi="Times New Roman" w:cs="Times New Roman"/>
-        </w:rPr>
-        <w:instrText xml:space="preserve"> ADDIN ZOTERO_ITEM CSL_CITATION {"citationID":"u5ukMVdn","properties":{"formattedCitation":"(Bridges et al., 2022)","plainCitation":"(Bridges et al., 2022)","noteIndex":0},"citationItems":[{"id":1382,"uris":["http://zotero.org/users/5073745/items/GWKFWWRY"],"itemData":{"id":1382,"type":"webpage","abstract":"Insulin tolerance tests are a standard and common method for evaluating the insulin sensitivity of an animal.  In this assay, animals are fasted to normalize blood glucose and then challenged by an intraperitoneal injection of insulin.  As glucose is transported into tissues and glucose production is suppressed, glucose levels drop.   A more insulin sensitive animal will have a larger decrease in blood glucose.  This has advantages over a glucose tolerance test which measures both insulin sensitivity and insulin responsiveness.","container-title":"protocols.io","language":"en","title":"Insulin Tolerance Test","URL":"dx.doi.org/10.17504/protocols.io.b5zxq77n","author":[{"family":"Bridges","given":"Dave"},{"family":"Mulcahy","given":"Molly C"},{"family":"Redd","given":"JeAnna R"}],"accessed":{"date-parts":[["2022",5,16]]},"issued":{"date-parts":[["2022",3,7]]}}}],"schema":"https://github.com/citation-style-language/schema/raw/master/csl-citation.json"} </w:instrText>
-      </w:r>
-      <w:r>
-        <w:rPr>
-          <w:rFonts w:ascii="Times New Roman" w:hAnsi="Times New Roman" w:cs="Times New Roman"/>
-        </w:rPr>
-        <w:fldChar w:fldCharType="separate"/>
-      </w:r>
-      <w:r>
-        <w:rPr>
-          <w:rFonts w:ascii="Times New Roman" w:hAnsi="Times New Roman" w:cs="Times New Roman"/>
-          <w:noProof/>
-        </w:rPr>
-        <w:t>(Bridges et al., 2022)</w:t>
-      </w:r>
-      <w:r>
-        <w:rPr>
-          <w:rFonts w:ascii="Times New Roman" w:hAnsi="Times New Roman" w:cs="Times New Roman"/>
-        </w:rPr>
-        <w:fldChar w:fldCharType="end"/>
-      </w:r>
-      <w:r>
-        <w:rPr>
-          <w:rFonts w:ascii="Times New Roman" w:hAnsi="Times New Roman" w:cs="Times New Roman"/>
-        </w:rPr>
-        <w:t xml:space="preserve">. </w:t>
-      </w:r>
-      <w:r>
-        <w:rPr>
-          <w:rFonts w:ascii="Times New Roman" w:hAnsi="Times New Roman" w:cs="Times New Roman"/>
-        </w:rPr>
-        <w:t>Dams were placed in clean cage without access to food but with ad libitum access to water at ZT 2. Dams were fasted for 6 hours (ZT2-ZT8). Baseline blood</w:t>
-      </w:r>
-      <w:r>
-        <w:rPr>
-          <w:rFonts w:ascii="Times New Roman" w:eastAsia="Times New Roman" w:hAnsi="Times New Roman" w:cs="Times New Roman"/>
-        </w:rPr>
-        <w:t xml:space="preserve"> glucose was assessed using a tail clip and a handheld glucometer (OneTouch Ultra). </w:t>
-      </w:r>
-      <w:r>
-        <w:rPr>
-          <w:rFonts w:ascii="Times New Roman" w:eastAsia="Times New Roman" w:hAnsi="Times New Roman" w:cs="Times New Roman"/>
-        </w:rPr>
-        <w:t>After initial blood glucose measurement</w:t>
-      </w:r>
-      <w:r>
-        <w:rPr>
-          <w:rFonts w:ascii="Times New Roman" w:eastAsia="Times New Roman" w:hAnsi="Times New Roman" w:cs="Times New Roman"/>
-        </w:rPr>
-        <w:t xml:space="preserve">, an intraperitoneal injection of insulin was administered (Humulin, u-100; 0.75U/kg lean mass). </w:t>
-      </w:r>
-      <w:r>
-        <w:rPr>
-          <w:rFonts w:ascii="Times New Roman" w:eastAsia="Times New Roman" w:hAnsi="Times New Roman" w:cs="Times New Roman"/>
-        </w:rPr>
-        <w:t xml:space="preserve">Blood glucose was measured in 15-minute intervals for 2 hours. </w:t>
-      </w:r>
-      <w:r>
-        <w:rPr>
-          <w:rFonts w:ascii="Times New Roman" w:eastAsia="Times New Roman" w:hAnsi="Times New Roman" w:cs="Times New Roman"/>
-        </w:rPr>
-        <w:t>Area under the curve was calculated by taking the sum of all glucose values for each animal and averaging by genotype.</w:t>
-      </w:r>
-      <w:r>
-        <w:rPr>
-          <w:rFonts w:ascii="Times New Roman" w:eastAsia="Times New Roman" w:hAnsi="Times New Roman" w:cs="Times New Roman"/>
-        </w:rPr>
-        <w:t xml:space="preserve"> </w:t>
-      </w:r>
-      <w:r>
-        <w:rPr>
-          <w:rFonts w:ascii="Times New Roman" w:eastAsia="Times New Roman" w:hAnsi="Times New Roman" w:cs="Times New Roman"/>
-        </w:rPr>
-        <w:t xml:space="preserve">24 hours after ITT, we collected </w:t>
-      </w:r>
-      <w:r>
-        <w:rPr>
-          <w:rFonts w:ascii="Times New Roman" w:eastAsia="Times New Roman" w:hAnsi="Times New Roman" w:cs="Times New Roman"/>
-        </w:rPr>
-        <w:t xml:space="preserve">two </w:t>
-      </w:r>
-      <w:r>
-        <w:rPr>
-          <w:rFonts w:ascii="Times New Roman" w:eastAsia="Times New Roman" w:hAnsi="Times New Roman" w:cs="Times New Roman"/>
-        </w:rPr>
-        <w:t xml:space="preserve"> fed blood sample</w:t>
-      </w:r>
-      <w:r>
-        <w:rPr>
-          <w:rFonts w:ascii="Times New Roman" w:eastAsia="Times New Roman" w:hAnsi="Times New Roman" w:cs="Times New Roman"/>
-        </w:rPr>
-        <w:t>s:</w:t>
-      </w:r>
-      <w:r>
-        <w:rPr>
-          <w:rFonts w:ascii="Times New Roman" w:eastAsia="Times New Roman" w:hAnsi="Times New Roman" w:cs="Times New Roman"/>
-        </w:rPr>
-        <w:t xml:space="preserve"> at ZT1 and ZT13. Dams were lightly anesthetized via inhaled isoflurane</w:t>
-      </w:r>
-      <w:r>
-        <w:rPr>
-          <w:rFonts w:ascii="Times New Roman" w:eastAsia="Times New Roman" w:hAnsi="Times New Roman" w:cs="Times New Roman"/>
-        </w:rPr>
-        <w:t xml:space="preserve"> and whole blood was collected by retroorbital bleed in a heparinized capillary tube. Blood was allowed to clot on ice for 20 minutes then was spun down in a cold centrifuge (4°C, </w:t>
-      </w:r>
-      <w:r>
-        <w:rPr>
-          <w:rFonts w:ascii="Times New Roman" w:hAnsi="Times New Roman" w:cs="Times New Roman"/>
-        </w:rPr>
-        <w:t xml:space="preserve">Eppendorf microcentrifuge, model 5415R) for 20 minutes at 2000 g. </w:t>
-      </w:r>
-      <w:r>
-        <w:rPr>
-          <w:rFonts w:ascii="Times New Roman" w:hAnsi="Times New Roman" w:cs="Times New Roman"/>
-        </w:rPr>
-        <w:t>Serum was decanted off after centrifugation and stored at -80</w:t>
-      </w:r>
-      <w:r>
-        <w:rPr>
-          <w:rFonts w:ascii="Times New Roman" w:eastAsia="Times New Roman" w:hAnsi="Times New Roman" w:cs="Times New Roman"/>
-        </w:rPr>
-        <w:t>°C until used for analysis.</w:t>
-      </w:r>
-    </w:p>
-    <w:p>
-      <w:pPr>
-        <w:spacing w:line="360" w:lineRule="auto"/>
-        <w:rPr>
-          <w:rFonts w:ascii="Times New Roman" w:hAnsi="Times New Roman" w:cs="Times New Roman"/>
-          <w:i/>
-          <w:iCs/>
-        </w:rPr>
-      </w:pPr>
-      <w:r>
-        <w:rPr>
-          <w:rFonts w:ascii="Times New Roman" w:hAnsi="Times New Roman" w:cs="Times New Roman"/>
-          <w:i/>
-          <w:iCs/>
-        </w:rPr>
-        <w:t>Serum Gdf15 Quantification</w:t>
-      </w:r>
-    </w:p>
-    <w:p>
-      <w:pPr>
-        <w:spacing w:line="360" w:lineRule="auto"/>
-        <w:rPr>
-          <w:rFonts w:ascii="Times New Roman" w:eastAsia="Times New Roman" w:hAnsi="Times New Roman" w:cs="Times New Roman"/>
-        </w:rPr>
-      </w:pPr>
-      <w:r>
-        <w:rPr>
-          <w:rFonts w:ascii="Times New Roman" w:hAnsi="Times New Roman" w:cs="Times New Roman"/>
-        </w:rPr>
-        <w:t xml:space="preserve">Serum </w:t>
-      </w:r>
-      <w:r>
-        <w:rPr>
-          <w:rFonts w:ascii="Times New Roman" w:hAnsi="Times New Roman" w:cs="Times New Roman"/>
-          <w:i/>
-          <w:iCs/>
-        </w:rPr>
-        <w:t>G</w:t>
-      </w:r>
-      <w:r>
-        <w:rPr>
-          <w:rFonts w:ascii="Times New Roman" w:hAnsi="Times New Roman" w:cs="Times New Roman"/>
-          <w:i/>
-          <w:iCs/>
-        </w:rPr>
-        <w:t>df</w:t>
-      </w:r>
-      <w:r>
-        <w:rPr>
-          <w:rFonts w:ascii="Times New Roman" w:hAnsi="Times New Roman" w:cs="Times New Roman"/>
-          <w:i/>
-          <w:iCs/>
-        </w:rPr>
-        <w:t>15</w:t>
-      </w:r>
-      <w:r>
-        <w:rPr>
-          <w:rFonts w:ascii="Times New Roman" w:hAnsi="Times New Roman" w:cs="Times New Roman"/>
-        </w:rPr>
-        <w:t xml:space="preserve"> analysis was completed </w:t>
-      </w:r>
-      <w:r>
-        <w:rPr>
-          <w:rFonts w:ascii="Times New Roman" w:hAnsi="Times New Roman" w:cs="Times New Roman"/>
-        </w:rPr>
-        <w:t xml:space="preserve">using maternal serum collected 24 hours after ITT. Gdf15 levels were determined </w:t>
-      </w:r>
-      <w:r>
-        <w:rPr>
-          <w:rFonts w:ascii="Times New Roman" w:hAnsi="Times New Roman" w:cs="Times New Roman"/>
-        </w:rPr>
-        <w:t xml:space="preserve">via ELISA </w:t>
-      </w:r>
-      <w:r>
-        <w:rPr>
-          <w:rFonts w:ascii="Times New Roman" w:hAnsi="Times New Roman" w:cs="Times New Roman"/>
-        </w:rPr>
-        <w:t>according to</w:t>
-      </w:r>
-      <w:r>
-        <w:rPr>
-          <w:rFonts w:ascii="Times New Roman" w:hAnsi="Times New Roman" w:cs="Times New Roman"/>
-        </w:rPr>
-        <w:t xml:space="preserve"> manufacturer </w:t>
-      </w:r>
-      <w:r>
-        <w:rPr>
-          <w:rFonts w:ascii="Times New Roman" w:hAnsi="Times New Roman" w:cs="Times New Roman"/>
-        </w:rPr>
-        <w:t xml:space="preserve">guidelines </w:t>
-      </w:r>
-      <w:r>
-        <w:rPr>
-          <w:rFonts w:ascii="Times New Roman" w:hAnsi="Times New Roman" w:cs="Times New Roman"/>
-        </w:rPr>
-        <w:t xml:space="preserve">(R&amp;D system, catalog # </w:t>
-      </w:r>
+        <w:t xml:space="preserve">10 </w:t>
+      </w:r>
+      <w:proofErr w:type="spellStart"/>
       <w:r>
         <w:rPr>
           <w:rFonts w:ascii="Times New Roman" w:eastAsia="Times New Roman" w:hAnsi="Times New Roman" w:cs="Times New Roman"/>
           <w:color w:val="000000" w:themeColor="text1"/>
           <w:shd w:val="clear" w:color="auto" w:fill="FFFFFF"/>
         </w:rPr>
+        <w:t>mM</w:t>
+      </w:r>
+      <w:proofErr w:type="spellEnd"/>
+      <w:r>
+        <w:rPr>
+          <w:rFonts w:ascii="Times New Roman" w:eastAsia="Times New Roman" w:hAnsi="Times New Roman" w:cs="Times New Roman"/>
+          <w:color w:val="000000" w:themeColor="text1"/>
+          <w:shd w:val="clear" w:color="auto" w:fill="FFFFFF"/>
+        </w:rPr>
+        <w:t xml:space="preserve"> Tris </w:t>
+      </w:r>
+      <w:del w:id="102" w:author="Dave Bridges" w:date="2022-11-03T13:16:00Z">
+        <w:r>
+          <w:rPr>
+            <w:rFonts w:ascii="Times New Roman" w:eastAsia="Times New Roman" w:hAnsi="Times New Roman" w:cs="Times New Roman"/>
+            <w:color w:val="000000" w:themeColor="text1"/>
+            <w:shd w:val="clear" w:color="auto" w:fill="FFFFFF"/>
+          </w:rPr>
+          <w:delText>(</w:delText>
+        </w:r>
+      </w:del>
+      <w:r>
+        <w:rPr>
+          <w:rFonts w:ascii="Times New Roman" w:eastAsia="Times New Roman" w:hAnsi="Times New Roman" w:cs="Times New Roman"/>
+          <w:color w:val="000000" w:themeColor="text1"/>
+          <w:shd w:val="clear" w:color="auto" w:fill="FFFFFF"/>
+        </w:rPr>
+        <w:t>pH</w:t>
+      </w:r>
+      <w:ins w:id="103" w:author="Dave Bridges" w:date="2022-11-03T13:16:00Z">
+        <w:r>
+          <w:rPr>
+            <w:rFonts w:ascii="Times New Roman" w:eastAsia="Times New Roman" w:hAnsi="Times New Roman" w:cs="Times New Roman"/>
+            <w:color w:val="000000" w:themeColor="text1"/>
+            <w:shd w:val="clear" w:color="auto" w:fill="FFFFFF"/>
+          </w:rPr>
+          <w:t xml:space="preserve"> </w:t>
+        </w:r>
+      </w:ins>
+      <w:r>
+        <w:rPr>
+          <w:rFonts w:ascii="Times New Roman" w:eastAsia="Times New Roman" w:hAnsi="Times New Roman" w:cs="Times New Roman"/>
+          <w:color w:val="000000" w:themeColor="text1"/>
+          <w:shd w:val="clear" w:color="auto" w:fill="FFFFFF"/>
+        </w:rPr>
+        <w:t>8.0</w:t>
+      </w:r>
+      <w:del w:id="104" w:author="Dave Bridges" w:date="2022-11-03T13:16:00Z">
+        <w:r>
+          <w:rPr>
+            <w:rFonts w:ascii="Times New Roman" w:eastAsia="Times New Roman" w:hAnsi="Times New Roman" w:cs="Times New Roman"/>
+            <w:color w:val="000000" w:themeColor="text1"/>
+            <w:shd w:val="clear" w:color="auto" w:fill="FFFFFF"/>
+          </w:rPr>
+          <w:delText>)</w:delText>
+        </w:r>
+      </w:del>
+      <w:r>
+        <w:rPr>
+          <w:rFonts w:ascii="Times New Roman" w:eastAsia="Times New Roman" w:hAnsi="Times New Roman" w:cs="Times New Roman"/>
+          <w:color w:val="000000" w:themeColor="text1"/>
+          <w:shd w:val="clear" w:color="auto" w:fill="FFFFFF"/>
+        </w:rPr>
+        <w:t xml:space="preserve">, 150 </w:t>
+      </w:r>
+      <w:proofErr w:type="spellStart"/>
+      <w:r>
+        <w:rPr>
+          <w:rFonts w:ascii="Times New Roman" w:eastAsia="Times New Roman" w:hAnsi="Times New Roman" w:cs="Times New Roman"/>
+          <w:color w:val="000000" w:themeColor="text1"/>
+          <w:shd w:val="clear" w:color="auto" w:fill="FFFFFF"/>
+        </w:rPr>
+        <w:t>mM</w:t>
+      </w:r>
+      <w:proofErr w:type="spellEnd"/>
+      <w:r>
+        <w:rPr>
+          <w:rFonts w:ascii="Times New Roman" w:eastAsia="Times New Roman" w:hAnsi="Times New Roman" w:cs="Times New Roman"/>
+          <w:color w:val="000000" w:themeColor="text1"/>
+          <w:shd w:val="clear" w:color="auto" w:fill="FFFFFF"/>
+        </w:rPr>
+        <w:t xml:space="preserve"> </w:t>
+      </w:r>
+      <w:proofErr w:type="spellStart"/>
+      <w:r>
+        <w:rPr>
+          <w:rFonts w:ascii="Times New Roman" w:eastAsia="Times New Roman" w:hAnsi="Times New Roman" w:cs="Times New Roman"/>
+          <w:color w:val="000000" w:themeColor="text1"/>
+          <w:shd w:val="clear" w:color="auto" w:fill="FFFFFF"/>
+        </w:rPr>
+        <w:t>NaCl</w:t>
+      </w:r>
+      <w:proofErr w:type="spellEnd"/>
+      <w:r>
+        <w:rPr>
+          <w:rFonts w:ascii="Times New Roman" w:eastAsia="Times New Roman" w:hAnsi="Times New Roman" w:cs="Times New Roman"/>
+          <w:color w:val="000000" w:themeColor="text1"/>
+          <w:shd w:val="clear" w:color="auto" w:fill="FFFFFF"/>
+        </w:rPr>
+        <w:t>, 10 mM EDTA, 0.1% SDS and 1 mg/ml proteinase K</w:t>
+      </w:r>
+      <w:r>
+        <w:rPr>
+          <w:rFonts w:ascii="Times New Roman" w:hAnsi="Times New Roman" w:cs="Times New Roman"/>
+          <w:color w:val="000000" w:themeColor="text1"/>
+        </w:rPr>
+        <w:t>)</w:t>
+      </w:r>
+      <w:r>
+        <w:rPr>
+          <w:rFonts w:ascii="Times New Roman" w:hAnsi="Times New Roman" w:cs="Times New Roman"/>
+          <w:color w:val="000000" w:themeColor="text1"/>
+        </w:rPr>
+        <w:t xml:space="preserve"> at </w:t>
+      </w:r>
+      <w:r>
+        <w:rPr>
+          <w:rFonts w:ascii="Times New Roman" w:hAnsi="Times New Roman" w:cs="Times New Roman"/>
+        </w:rPr>
+        <w:t xml:space="preserve">55°C for 4 hours. </w:t>
+      </w:r>
+      <w:r>
+        <w:rPr>
+          <w:rFonts w:ascii="Times New Roman" w:hAnsi="Times New Roman" w:cs="Times New Roman"/>
+        </w:rPr>
+        <w:t>D</w:t>
+      </w:r>
+      <w:r>
+        <w:rPr>
+          <w:rFonts w:ascii="Times New Roman" w:hAnsi="Times New Roman" w:cs="Times New Roman"/>
+        </w:rPr>
+        <w:t>i</w:t>
+      </w:r>
+      <w:r>
+        <w:rPr>
+          <w:rFonts w:ascii="Times New Roman" w:hAnsi="Times New Roman" w:cs="Times New Roman"/>
+        </w:rPr>
+        <w:t xml:space="preserve">gested DNA sample was </w:t>
+      </w:r>
+      <w:r>
+        <w:rPr>
+          <w:rFonts w:ascii="Times New Roman" w:hAnsi="Times New Roman" w:cs="Times New Roman"/>
+        </w:rPr>
+        <w:t>process</w:t>
+      </w:r>
+      <w:r>
+        <w:rPr>
+          <w:rFonts w:ascii="Times New Roman" w:hAnsi="Times New Roman" w:cs="Times New Roman"/>
+        </w:rPr>
+        <w:t>ed with</w:t>
+      </w:r>
+      <w:r>
+        <w:rPr>
+          <w:rFonts w:ascii="Times New Roman" w:hAnsi="Times New Roman" w:cs="Times New Roman"/>
+        </w:rPr>
+        <w:t xml:space="preserve"> DreamTaq </w:t>
+      </w:r>
+      <w:r>
+        <w:rPr>
+          <w:rFonts w:ascii="Times New Roman" w:hAnsi="Times New Roman" w:cs="Times New Roman"/>
+        </w:rPr>
+        <w:t>G</w:t>
+      </w:r>
+      <w:r>
+        <w:rPr>
+          <w:rFonts w:ascii="Times New Roman" w:hAnsi="Times New Roman" w:cs="Times New Roman"/>
+        </w:rPr>
+        <w:t>reen</w:t>
+      </w:r>
+      <w:r>
+        <w:rPr>
+          <w:rFonts w:ascii="Times New Roman" w:hAnsi="Times New Roman" w:cs="Times New Roman"/>
+        </w:rPr>
+        <w:t xml:space="preserve"> to generate PCR product </w:t>
+      </w:r>
+      <w:r>
+        <w:rPr>
+          <w:rFonts w:ascii="Times New Roman" w:hAnsi="Times New Roman" w:cs="Times New Roman"/>
+        </w:rPr>
+        <w:t>(</w:t>
+      </w:r>
+      <w:r>
+        <w:rPr>
+          <w:rFonts w:ascii="Times New Roman" w:hAnsi="Times New Roman" w:cs="Times New Roman"/>
+        </w:rPr>
+        <w:t xml:space="preserve">ThermoFisher Scientific, </w:t>
+      </w:r>
+      <w:r>
+        <w:rPr>
+          <w:rFonts w:ascii="Times New Roman" w:hAnsi="Times New Roman" w:cs="Times New Roman"/>
+        </w:rPr>
+        <w:t>Catalog #</w:t>
+      </w:r>
+      <w:r>
+        <w:rPr>
+          <w:rFonts w:ascii="Times New Roman" w:hAnsi="Times New Roman" w:cs="Times New Roman"/>
+        </w:rPr>
+        <w:t>K1081</w:t>
+      </w:r>
+      <w:r>
+        <w:rPr>
+          <w:rFonts w:ascii="Times New Roman" w:hAnsi="Times New Roman" w:cs="Times New Roman"/>
+        </w:rPr>
+        <w:t>)</w:t>
+      </w:r>
+      <w:r>
+        <w:rPr>
+          <w:rFonts w:ascii="Times New Roman" w:hAnsi="Times New Roman" w:cs="Times New Roman"/>
+        </w:rPr>
+        <w:t>. Genotyping by PCR was conducted with 2 forward and one reverse primer</w:t>
+      </w:r>
+      <w:r>
+        <w:rPr>
+          <w:rFonts w:ascii="Times New Roman" w:hAnsi="Times New Roman" w:cs="Times New Roman"/>
+        </w:rPr>
+        <w:t xml:space="preserve"> sets</w:t>
+      </w:r>
+      <w:r>
+        <w:rPr>
+          <w:rFonts w:ascii="Times New Roman" w:hAnsi="Times New Roman" w:cs="Times New Roman"/>
+        </w:rPr>
+        <w:t xml:space="preserve"> (</w:t>
+      </w:r>
+      <w:r>
+        <w:rPr>
+          <w:rFonts w:ascii="Times New Roman" w:hAnsi="Times New Roman" w:cs="Times New Roman"/>
+        </w:rPr>
+        <w:t>forward 1:</w:t>
+      </w:r>
+      <w:r>
+        <w:rPr>
+          <w:rFonts w:ascii="Times New Roman" w:hAnsi="Times New Roman" w:cs="Times New Roman"/>
+          <w:color w:val="252525"/>
+          <w:shd w:val="clear" w:color="auto" w:fill="FFFFFF"/>
+        </w:rPr>
+        <w:t xml:space="preserve"> 5' GAT TCC CGC CCG AAT TAG C 3'</w:t>
+      </w:r>
+      <w:r>
+        <w:rPr>
+          <w:rFonts w:ascii="Times New Roman" w:hAnsi="Times New Roman" w:cs="Times New Roman"/>
+        </w:rPr>
+        <w:t>, forward 2:</w:t>
+      </w:r>
+      <w:r>
+        <w:rPr>
+          <w:rFonts w:ascii="Times New Roman" w:hAnsi="Times New Roman" w:cs="Times New Roman"/>
+          <w:color w:val="252525"/>
+          <w:shd w:val="clear" w:color="auto" w:fill="FFFFFF"/>
+        </w:rPr>
+        <w:t xml:space="preserve"> 5' CCG AAT TAG CCT GGT CAC CC 3'</w:t>
+      </w:r>
+      <w:r>
+        <w:rPr>
+          <w:rFonts w:ascii="Times New Roman" w:hAnsi="Times New Roman" w:cs="Times New Roman"/>
+        </w:rPr>
+        <w:t xml:space="preserve">, </w:t>
+      </w:r>
+      <w:r>
+        <w:rPr>
+          <w:rFonts w:ascii="Times New Roman" w:hAnsi="Times New Roman" w:cs="Times New Roman"/>
+        </w:rPr>
+        <w:t>Reverse:</w:t>
+      </w:r>
+      <w:r>
+        <w:rPr>
+          <w:rFonts w:ascii="Times New Roman" w:hAnsi="Times New Roman" w:cs="Times New Roman"/>
+          <w:color w:val="252525"/>
+          <w:shd w:val="clear" w:color="auto" w:fill="FFFFFF"/>
+        </w:rPr>
+        <w:t xml:space="preserve"> 5’ ATC CGT CCT ACT CTG GCT AAG 3'</w:t>
+      </w:r>
+      <w:r>
+        <w:rPr>
+          <w:rFonts w:ascii="Times New Roman" w:hAnsi="Times New Roman" w:cs="Times New Roman"/>
+        </w:rPr>
+        <w:t>). Initiation of PCR was at 95 °C for 3 minutes, followed by 38 cycles of denaturation(95°C for 30 seconds), annealing</w:t>
+      </w:r>
+      <w:r>
+        <w:rPr>
+          <w:rFonts w:ascii="Times New Roman" w:hAnsi="Times New Roman" w:cs="Times New Roman"/>
+        </w:rPr>
+        <w:t xml:space="preserve"> </w:t>
+      </w:r>
+      <w:r>
+        <w:rPr>
+          <w:rFonts w:ascii="Times New Roman" w:hAnsi="Times New Roman" w:cs="Times New Roman"/>
+        </w:rPr>
+        <w:t xml:space="preserve">(60°C for 40 seconds), and elongation (72°C for 1 minute), and a final amplification step at 72°C for 5 minutes. </w:t>
+      </w:r>
+      <w:del w:id="105" w:author="Dave Bridges" w:date="2022-11-03T13:17:00Z">
+        <w:r>
+          <w:rPr>
+            <w:rFonts w:ascii="Times New Roman" w:hAnsi="Times New Roman" w:cs="Times New Roman"/>
+          </w:rPr>
+          <w:delText xml:space="preserve">PCR product was </w:delText>
+        </w:r>
+        <w:r>
+          <w:rPr>
+            <w:rFonts w:ascii="Times New Roman" w:hAnsi="Times New Roman" w:cs="Times New Roman"/>
+          </w:rPr>
+          <w:delText>put through gel electrophoresis</w:delText>
+        </w:r>
+        <w:r>
+          <w:rPr>
+            <w:rFonts w:ascii="Times New Roman" w:hAnsi="Times New Roman" w:cs="Times New Roman"/>
+          </w:rPr>
+          <w:delText xml:space="preserve"> on a 2% agarose gel</w:delText>
+        </w:r>
+        <w:r>
+          <w:rPr>
+            <w:rFonts w:ascii="Times New Roman" w:hAnsi="Times New Roman" w:cs="Times New Roman"/>
+          </w:rPr>
+          <w:delText xml:space="preserve"> at 130V and imaged on a gel documentation system using UV light</w:delText>
+        </w:r>
+        <w:r>
+          <w:rPr>
+            <w:rFonts w:ascii="Times New Roman" w:hAnsi="Times New Roman" w:cs="Times New Roman"/>
+          </w:rPr>
+          <w:delText xml:space="preserve">. </w:delText>
+        </w:r>
+      </w:del>
+      <w:r>
+        <w:rPr>
+          <w:rFonts w:ascii="Times New Roman" w:hAnsi="Times New Roman" w:cs="Times New Roman"/>
+        </w:rPr>
+        <w:t xml:space="preserve">PCR product resulted in </w:t>
+      </w:r>
+      <w:r>
+        <w:rPr>
+          <w:rFonts w:ascii="Times New Roman" w:hAnsi="Times New Roman" w:cs="Times New Roman"/>
+        </w:rPr>
+        <w:t>2 visible</w:t>
+      </w:r>
+      <w:r>
+        <w:rPr>
+          <w:rFonts w:ascii="Times New Roman" w:hAnsi="Times New Roman" w:cs="Times New Roman"/>
+        </w:rPr>
+        <w:t xml:space="preserve"> bands, one at 200bp </w:t>
+      </w:r>
+      <w:r>
+        <w:rPr>
+          <w:rFonts w:ascii="Times New Roman" w:hAnsi="Times New Roman" w:cs="Times New Roman"/>
+          <w:i/>
+          <w:iCs/>
+        </w:rPr>
+        <w:t>Gdf15</w:t>
+      </w:r>
+      <w:r>
+        <w:rPr>
+          <w:rFonts w:ascii="Times New Roman" w:hAnsi="Times New Roman" w:cs="Times New Roman"/>
+          <w:i/>
+          <w:iCs/>
+          <w:vertAlign w:val="superscript"/>
+        </w:rPr>
+        <w:t>-/-</w:t>
+      </w:r>
+      <w:r>
+        <w:rPr>
+          <w:rFonts w:ascii="Times New Roman" w:hAnsi="Times New Roman" w:cs="Times New Roman"/>
+        </w:rPr>
+        <w:t xml:space="preserve"> </w:t>
+      </w:r>
+      <w:r>
+        <w:rPr>
+          <w:rFonts w:ascii="Times New Roman" w:hAnsi="Times New Roman" w:cs="Times New Roman"/>
+        </w:rPr>
+        <w:t>and another at 600</w:t>
+      </w:r>
+      <w:r>
+        <w:rPr>
+          <w:rFonts w:ascii="Times New Roman" w:hAnsi="Times New Roman" w:cs="Times New Roman"/>
+        </w:rPr>
+        <w:t>bp</w:t>
+      </w:r>
+      <w:r>
+        <w:rPr>
+          <w:rFonts w:ascii="Times New Roman" w:hAnsi="Times New Roman" w:cs="Times New Roman"/>
+        </w:rPr>
+        <w:t xml:space="preserve"> </w:t>
+      </w:r>
+      <w:r>
+        <w:rPr>
+          <w:rFonts w:ascii="Times New Roman" w:hAnsi="Times New Roman" w:cs="Times New Roman"/>
+          <w:i/>
+          <w:iCs/>
+        </w:rPr>
+        <w:t>Gdf15</w:t>
+      </w:r>
+      <w:r>
+        <w:rPr>
+          <w:rFonts w:ascii="Times New Roman" w:hAnsi="Times New Roman" w:cs="Times New Roman"/>
+          <w:i/>
+          <w:iCs/>
+          <w:vertAlign w:val="superscript"/>
+        </w:rPr>
+        <w:t>+/+</w:t>
+      </w:r>
+      <w:r>
+        <w:rPr>
+          <w:rFonts w:ascii="Times New Roman" w:hAnsi="Times New Roman" w:cs="Times New Roman"/>
+          <w:i/>
+          <w:iCs/>
+        </w:rPr>
+        <w:t>.</w:t>
+      </w:r>
+      <w:r>
+        <w:rPr>
+          <w:rFonts w:ascii="Times New Roman" w:hAnsi="Times New Roman" w:cs="Times New Roman"/>
+        </w:rPr>
+        <w:t xml:space="preserve"> </w:t>
+      </w:r>
+      <w:r>
+        <w:rPr>
+          <w:rFonts w:ascii="Times New Roman" w:hAnsi="Times New Roman" w:cs="Times New Roman"/>
+        </w:rPr>
+        <w:t>Mice with both bands</w:t>
+      </w:r>
+      <w:r>
+        <w:rPr>
+          <w:rFonts w:ascii="Times New Roman" w:hAnsi="Times New Roman" w:cs="Times New Roman"/>
+        </w:rPr>
+        <w:t xml:space="preserve"> were</w:t>
+      </w:r>
+      <w:r>
+        <w:rPr>
+          <w:rFonts w:ascii="Times New Roman" w:hAnsi="Times New Roman" w:cs="Times New Roman"/>
+        </w:rPr>
+        <w:t xml:space="preserve"> considered </w:t>
+      </w:r>
+      <w:r>
+        <w:rPr>
+          <w:rFonts w:ascii="Times New Roman" w:hAnsi="Times New Roman" w:cs="Times New Roman"/>
+          <w:i/>
+          <w:iCs/>
+        </w:rPr>
+        <w:t>Gdf15</w:t>
+      </w:r>
+      <w:r>
+        <w:rPr>
+          <w:rFonts w:ascii="Times New Roman" w:hAnsi="Times New Roman" w:cs="Times New Roman"/>
+          <w:i/>
+          <w:iCs/>
+          <w:vertAlign w:val="superscript"/>
+        </w:rPr>
+        <w:t>+/-</w:t>
+      </w:r>
+      <w:r>
+        <w:rPr>
+          <w:rFonts w:ascii="Times New Roman" w:hAnsi="Times New Roman" w:cs="Times New Roman"/>
+        </w:rPr>
+        <w:t>.</w:t>
+      </w:r>
+      <w:r>
+        <w:rPr>
+          <w:rFonts w:ascii="Times New Roman" w:hAnsi="Times New Roman" w:cs="Times New Roman"/>
+        </w:rPr>
+        <w:t xml:space="preserve"> Dam genotype was </w:t>
+      </w:r>
+      <w:ins w:id="106" w:author="Dave Bridges" w:date="2022-11-03T13:17:00Z">
+        <w:r>
+          <w:rPr>
+            <w:rFonts w:ascii="Times New Roman" w:hAnsi="Times New Roman" w:cs="Times New Roman"/>
+          </w:rPr>
+          <w:t xml:space="preserve">secondarily </w:t>
+        </w:r>
+      </w:ins>
+      <w:r>
+        <w:rPr>
+          <w:rFonts w:ascii="Times New Roman" w:hAnsi="Times New Roman" w:cs="Times New Roman"/>
+        </w:rPr>
+        <w:t xml:space="preserve">confirmed via maternal serum ELISA. </w:t>
+      </w:r>
+    </w:p>
+    <w:p>
+      <w:pPr>
+        <w:pStyle w:val="Heading2"/>
+        <w:rPr>
+          <w:rFonts w:cs="Times New Roman"/>
+        </w:rPr>
+      </w:pPr>
+      <w:r>
+        <w:rPr>
+          <w:rFonts w:cs="Times New Roman"/>
+        </w:rPr>
+        <w:t>Mating</w:t>
+      </w:r>
+    </w:p>
+    <w:p>
+      <w:pPr>
+        <w:spacing w:line="360" w:lineRule="auto"/>
+        <w:rPr>
+          <w:rFonts w:ascii="Times New Roman" w:hAnsi="Times New Roman" w:cs="Times New Roman"/>
+          <w:i/>
+          <w:iCs/>
+          <w:vertAlign w:val="superscript"/>
+        </w:rPr>
+      </w:pPr>
+      <w:r>
+        <w:rPr>
+          <w:rFonts w:ascii="Times New Roman" w:hAnsi="Times New Roman" w:cs="Times New Roman"/>
+          <w:i/>
+          <w:iCs/>
+        </w:rPr>
+        <w:t>Gdf15</w:t>
+      </w:r>
+      <w:r>
+        <w:rPr>
+          <w:rFonts w:ascii="Times New Roman" w:hAnsi="Times New Roman" w:cs="Times New Roman"/>
+        </w:rPr>
+        <w:t xml:space="preserve"> is highly expressed in placental tissue</w:t>
+      </w:r>
+      <w:r>
+        <w:rPr>
+          <w:rFonts w:ascii="Times New Roman" w:hAnsi="Times New Roman" w:cs="Times New Roman"/>
+        </w:rPr>
+        <w:t xml:space="preserve"> during mouse pregnancy (</w:t>
+      </w:r>
+      <w:commentRangeStart w:id="107"/>
+      <w:r>
+        <w:rPr>
+          <w:rFonts w:ascii="Times New Roman" w:hAnsi="Times New Roman" w:cs="Times New Roman"/>
+        </w:rPr>
+        <w:t>REF</w:t>
+      </w:r>
+      <w:commentRangeEnd w:id="107"/>
+      <w:r>
+        <w:rPr>
+          <w:rStyle w:val="CommentReference"/>
+        </w:rPr>
+        <w:commentReference w:id="107"/>
+      </w:r>
+      <w:r>
+        <w:rPr>
+          <w:rFonts w:ascii="Times New Roman" w:hAnsi="Times New Roman" w:cs="Times New Roman"/>
+        </w:rPr>
+        <w:t xml:space="preserve">). We chose to study </w:t>
+      </w:r>
+      <w:r>
+        <w:rPr>
+          <w:rFonts w:ascii="Times New Roman" w:hAnsi="Times New Roman" w:cs="Times New Roman"/>
+          <w:i/>
+          <w:iCs/>
+        </w:rPr>
+        <w:t>Gdf15</w:t>
+      </w:r>
+      <w:r>
+        <w:rPr>
+          <w:rFonts w:ascii="Times New Roman" w:hAnsi="Times New Roman" w:cs="Times New Roman"/>
+          <w:i/>
+          <w:iCs/>
+          <w:vertAlign w:val="superscript"/>
+        </w:rPr>
+        <w:t>+/+</w:t>
+      </w:r>
+      <w:r>
+        <w:rPr>
+          <w:rFonts w:ascii="Times New Roman" w:hAnsi="Times New Roman" w:cs="Times New Roman"/>
+        </w:rPr>
+        <w:t xml:space="preserve"> mated pairs compared to </w:t>
+      </w:r>
+      <w:r>
+        <w:rPr>
+          <w:rFonts w:ascii="Times New Roman" w:hAnsi="Times New Roman" w:cs="Times New Roman"/>
+          <w:i/>
+          <w:iCs/>
+        </w:rPr>
+        <w:t>Gdf15</w:t>
+      </w:r>
+      <w:r>
+        <w:rPr>
+          <w:rFonts w:ascii="Times New Roman" w:hAnsi="Times New Roman" w:cs="Times New Roman"/>
+          <w:i/>
+          <w:iCs/>
+          <w:vertAlign w:val="superscript"/>
+        </w:rPr>
+        <w:t>-/-</w:t>
+      </w:r>
+      <w:r>
+        <w:rPr>
+          <w:rFonts w:ascii="Times New Roman" w:hAnsi="Times New Roman" w:cs="Times New Roman"/>
+        </w:rPr>
+        <w:t xml:space="preserve"> pairs because comparing littermates of </w:t>
+      </w:r>
+      <w:r>
+        <w:rPr>
+          <w:rFonts w:ascii="Times New Roman" w:hAnsi="Times New Roman" w:cs="Times New Roman"/>
+          <w:i/>
+          <w:iCs/>
+        </w:rPr>
+        <w:t>Gdf15</w:t>
+      </w:r>
+      <w:r>
+        <w:rPr>
+          <w:rFonts w:ascii="Times New Roman" w:hAnsi="Times New Roman" w:cs="Times New Roman"/>
+          <w:i/>
+          <w:iCs/>
+          <w:vertAlign w:val="superscript"/>
+        </w:rPr>
+        <w:t>+/-</w:t>
+      </w:r>
+      <w:r>
+        <w:rPr>
+          <w:rFonts w:ascii="Times New Roman" w:hAnsi="Times New Roman" w:cs="Times New Roman"/>
+        </w:rPr>
+        <w:t xml:space="preserve"> pairs would result in placental contribution</w:t>
+      </w:r>
+      <w:ins w:id="108" w:author="Dave Bridges" w:date="2022-11-03T13:18:00Z">
+        <w:r>
+          <w:rPr>
+            <w:rFonts w:ascii="Times New Roman" w:hAnsi="Times New Roman" w:cs="Times New Roman"/>
+          </w:rPr>
+          <w:t>s</w:t>
+        </w:r>
+      </w:ins>
+      <w:del w:id="109" w:author="Dave Bridges" w:date="2022-11-03T13:18:00Z">
+        <w:r>
+          <w:rPr>
+            <w:rFonts w:ascii="Times New Roman" w:hAnsi="Times New Roman" w:cs="Times New Roman"/>
+          </w:rPr>
+          <w:delText xml:space="preserve"> of</w:delText>
+        </w:r>
+      </w:del>
+      <w:ins w:id="110" w:author="Dave Bridges" w:date="2022-11-03T13:18:00Z">
+        <w:r>
+          <w:rPr>
+            <w:rFonts w:ascii="Times New Roman" w:hAnsi="Times New Roman" w:cs="Times New Roman"/>
+          </w:rPr>
+          <w:t xml:space="preserve"> to</w:t>
+        </w:r>
+      </w:ins>
+      <w:r>
+        <w:rPr>
+          <w:rFonts w:ascii="Times New Roman" w:hAnsi="Times New Roman" w:cs="Times New Roman"/>
+        </w:rPr>
+        <w:t xml:space="preserve"> </w:t>
+      </w:r>
+      <w:r>
+        <w:rPr>
+          <w:rFonts w:ascii="Times New Roman" w:hAnsi="Times New Roman" w:cs="Times New Roman"/>
+          <w:i/>
+          <w:iCs/>
+        </w:rPr>
+        <w:t>Gdf15</w:t>
+      </w:r>
+      <w:r>
+        <w:rPr>
+          <w:rFonts w:ascii="Times New Roman" w:hAnsi="Times New Roman" w:cs="Times New Roman"/>
+        </w:rPr>
+        <w:t xml:space="preserve"> </w:t>
+      </w:r>
+      <w:del w:id="111" w:author="Dave Bridges" w:date="2022-11-03T13:18:00Z">
+        <w:r>
+          <w:rPr>
+            <w:rFonts w:ascii="Times New Roman" w:hAnsi="Times New Roman" w:cs="Times New Roman"/>
+          </w:rPr>
+          <w:delText xml:space="preserve">to </w:delText>
+        </w:r>
+      </w:del>
+      <w:ins w:id="112" w:author="Dave Bridges" w:date="2022-11-03T13:18:00Z">
+        <w:r>
+          <w:rPr>
+            <w:rFonts w:ascii="Times New Roman" w:hAnsi="Times New Roman" w:cs="Times New Roman"/>
+          </w:rPr>
+          <w:t>in</w:t>
+        </w:r>
+        <w:r>
+          <w:rPr>
+            <w:rFonts w:ascii="Times New Roman" w:hAnsi="Times New Roman" w:cs="Times New Roman"/>
+          </w:rPr>
+          <w:t xml:space="preserve"> </w:t>
+        </w:r>
+      </w:ins>
+      <w:r>
+        <w:rPr>
+          <w:rFonts w:ascii="Times New Roman" w:hAnsi="Times New Roman" w:cs="Times New Roman"/>
+        </w:rPr>
+        <w:t>dam serum</w:t>
+      </w:r>
+      <w:r>
+        <w:rPr>
+          <w:rFonts w:ascii="Times New Roman" w:hAnsi="Times New Roman" w:cs="Times New Roman"/>
+        </w:rPr>
+        <w:t xml:space="preserve"> (</w:t>
+      </w:r>
+      <w:commentRangeStart w:id="113"/>
+      <w:r>
+        <w:rPr>
+          <w:rFonts w:ascii="Times New Roman" w:hAnsi="Times New Roman" w:cs="Times New Roman"/>
+          <w:b/>
+          <w:bCs/>
+        </w:rPr>
+        <w:t>Figure 1A</w:t>
+      </w:r>
+      <w:r>
+        <w:rPr>
+          <w:rFonts w:ascii="Times New Roman" w:hAnsi="Times New Roman" w:cs="Times New Roman"/>
+        </w:rPr>
+        <w:t>)</w:t>
+      </w:r>
+      <w:r>
+        <w:rPr>
+          <w:rFonts w:ascii="Times New Roman" w:hAnsi="Times New Roman" w:cs="Times New Roman"/>
+        </w:rPr>
+        <w:t xml:space="preserve">. </w:t>
+      </w:r>
+      <w:commentRangeEnd w:id="113"/>
+      <w:r>
+        <w:rPr>
+          <w:rStyle w:val="CommentReference"/>
+        </w:rPr>
+        <w:commentReference w:id="113"/>
+      </w:r>
+      <w:del w:id="114" w:author="Dave Bridges" w:date="2022-11-03T13:18:00Z">
+        <w:r>
+          <w:rPr>
+            <w:rFonts w:ascii="Times New Roman" w:hAnsi="Times New Roman" w:cs="Times New Roman"/>
+          </w:rPr>
+          <w:delText xml:space="preserve">Our primary outcome of concern was maternal food intake, </w:delText>
+        </w:r>
+        <w:r>
+          <w:rPr>
+            <w:rFonts w:ascii="Times New Roman" w:hAnsi="Times New Roman" w:cs="Times New Roman"/>
+          </w:rPr>
+          <w:delText>for</w:delText>
+        </w:r>
+        <w:r>
+          <w:rPr>
+            <w:rFonts w:ascii="Times New Roman" w:hAnsi="Times New Roman" w:cs="Times New Roman"/>
+          </w:rPr>
+          <w:delText xml:space="preserve"> dam </w:delText>
+        </w:r>
+        <w:r>
+          <w:rPr>
+            <w:rFonts w:ascii="Times New Roman" w:hAnsi="Times New Roman" w:cs="Times New Roman"/>
+          </w:rPr>
+          <w:delText xml:space="preserve">serum levels of </w:delText>
+        </w:r>
+        <w:r>
+          <w:rPr>
+            <w:rFonts w:ascii="Times New Roman" w:hAnsi="Times New Roman" w:cs="Times New Roman"/>
+            <w:i/>
+            <w:iCs/>
+          </w:rPr>
+          <w:delText>Gdf15</w:delText>
+        </w:r>
+        <w:r>
+          <w:rPr>
+            <w:rFonts w:ascii="Times New Roman" w:hAnsi="Times New Roman" w:cs="Times New Roman"/>
+          </w:rPr>
+          <w:delText xml:space="preserve"> </w:delText>
+        </w:r>
+        <w:r>
+          <w:rPr>
+            <w:rFonts w:ascii="Times New Roman" w:hAnsi="Times New Roman" w:cs="Times New Roman"/>
+          </w:rPr>
+          <w:delText>to reflect the genetic knockout, we</w:delText>
+        </w:r>
+      </w:del>
+      <w:proofErr w:type="gramStart"/>
+      <w:ins w:id="115" w:author="Dave Bridges" w:date="2022-11-03T13:18:00Z">
+        <w:r>
+          <w:rPr>
+            <w:rFonts w:ascii="Times New Roman" w:hAnsi="Times New Roman" w:cs="Times New Roman"/>
+          </w:rPr>
+          <w:t>Therefore</w:t>
+        </w:r>
+        <w:proofErr w:type="gramEnd"/>
+        <w:r>
+          <w:rPr>
+            <w:rFonts w:ascii="Times New Roman" w:hAnsi="Times New Roman" w:cs="Times New Roman"/>
+          </w:rPr>
+          <w:t xml:space="preserve"> we</w:t>
+        </w:r>
+      </w:ins>
+      <w:r>
+        <w:rPr>
+          <w:rFonts w:ascii="Times New Roman" w:hAnsi="Times New Roman" w:cs="Times New Roman"/>
+        </w:rPr>
+        <w:t xml:space="preserve"> </w:t>
+      </w:r>
+      <w:r>
+        <w:rPr>
+          <w:rFonts w:ascii="Times New Roman" w:hAnsi="Times New Roman" w:cs="Times New Roman"/>
+        </w:rPr>
+        <w:t>combine</w:t>
+      </w:r>
+      <w:r>
+        <w:rPr>
+          <w:rFonts w:ascii="Times New Roman" w:hAnsi="Times New Roman" w:cs="Times New Roman"/>
+        </w:rPr>
+        <w:t>d</w:t>
+      </w:r>
+      <w:r>
+        <w:rPr>
+          <w:rFonts w:ascii="Times New Roman" w:hAnsi="Times New Roman" w:cs="Times New Roman"/>
+        </w:rPr>
+        <w:t xml:space="preserve"> homozygous genotype mating pairs</w:t>
+      </w:r>
+      <w:r>
+        <w:rPr>
+          <w:rFonts w:ascii="Times New Roman" w:hAnsi="Times New Roman" w:cs="Times New Roman"/>
+        </w:rPr>
+        <w:t>, resulting in homogenous genotype progeny and placenta</w:t>
+      </w:r>
+      <w:ins w:id="116" w:author="Dave Bridges" w:date="2022-11-03T13:18:00Z">
+        <w:r>
+          <w:rPr>
+            <w:rFonts w:ascii="Times New Roman" w:hAnsi="Times New Roman" w:cs="Times New Roman"/>
+          </w:rPr>
+          <w:t>e</w:t>
+        </w:r>
+      </w:ins>
+      <w:r>
+        <w:rPr>
+          <w:rFonts w:ascii="Times New Roman" w:hAnsi="Times New Roman" w:cs="Times New Roman"/>
+        </w:rPr>
+        <w:t xml:space="preserve"> (</w:t>
+      </w:r>
+      <w:r>
+        <w:rPr>
+          <w:rFonts w:ascii="Times New Roman" w:hAnsi="Times New Roman" w:cs="Times New Roman"/>
+          <w:b/>
+          <w:bCs/>
+        </w:rPr>
+        <w:t>Figure 1B</w:t>
+      </w:r>
+      <w:r>
+        <w:rPr>
+          <w:rFonts w:ascii="Times New Roman" w:hAnsi="Times New Roman" w:cs="Times New Roman"/>
+        </w:rPr>
+        <w:t>)</w:t>
+      </w:r>
+      <w:r>
+        <w:rPr>
+          <w:rFonts w:ascii="Times New Roman" w:hAnsi="Times New Roman" w:cs="Times New Roman"/>
+        </w:rPr>
+        <w:t xml:space="preserve">. </w:t>
+      </w:r>
+      <w:r>
+        <w:rPr>
+          <w:rFonts w:ascii="Times New Roman" w:hAnsi="Times New Roman" w:cs="Times New Roman"/>
+        </w:rPr>
+        <w:t>Adult female mice</w:t>
+      </w:r>
+      <w:r>
+        <w:rPr>
+          <w:rFonts w:ascii="Times New Roman" w:hAnsi="Times New Roman" w:cs="Times New Roman"/>
+        </w:rPr>
+        <w:t xml:space="preserve"> (GDF15</w:t>
+      </w:r>
+      <w:r>
+        <w:rPr>
+          <w:rFonts w:ascii="Times New Roman" w:hAnsi="Times New Roman" w:cs="Times New Roman"/>
+          <w:vertAlign w:val="superscript"/>
+        </w:rPr>
+        <w:t>-/-</w:t>
+      </w:r>
+      <w:r>
+        <w:rPr>
+          <w:rFonts w:ascii="Times New Roman" w:hAnsi="Times New Roman" w:cs="Times New Roman"/>
+        </w:rPr>
+        <w:t>n=</w:t>
+      </w:r>
+      <w:proofErr w:type="gramStart"/>
+      <w:r>
+        <w:rPr>
+          <w:rFonts w:ascii="Times New Roman" w:hAnsi="Times New Roman" w:cs="Times New Roman"/>
+        </w:rPr>
+        <w:t>8</w:t>
+      </w:r>
+      <w:r>
+        <w:rPr>
+          <w:rFonts w:ascii="Times New Roman" w:hAnsi="Times New Roman" w:cs="Times New Roman"/>
+          <w:vertAlign w:val="superscript"/>
+        </w:rPr>
+        <w:t xml:space="preserve"> </w:t>
+      </w:r>
+      <w:r>
+        <w:rPr>
+          <w:rFonts w:ascii="Times New Roman" w:hAnsi="Times New Roman" w:cs="Times New Roman"/>
+        </w:rPr>
+        <w:t>,</w:t>
+      </w:r>
+      <w:proofErr w:type="gramEnd"/>
+      <w:r>
+        <w:rPr>
+          <w:rFonts w:ascii="Times New Roman" w:hAnsi="Times New Roman" w:cs="Times New Roman"/>
+        </w:rPr>
+        <w:t xml:space="preserve"> GDF15</w:t>
+      </w:r>
+      <w:r>
+        <w:rPr>
+          <w:rFonts w:ascii="Times New Roman" w:hAnsi="Times New Roman" w:cs="Times New Roman"/>
+          <w:vertAlign w:val="superscript"/>
+        </w:rPr>
+        <w:t>+/+</w:t>
+      </w:r>
+      <w:r>
+        <w:rPr>
+          <w:rFonts w:ascii="Times New Roman" w:hAnsi="Times New Roman" w:cs="Times New Roman"/>
+        </w:rPr>
+        <w:t>n</w:t>
+      </w:r>
+      <w:r>
+        <w:rPr>
+          <w:rFonts w:ascii="Times New Roman" w:hAnsi="Times New Roman" w:cs="Times New Roman"/>
+        </w:rPr>
+        <w:t>=6)</w:t>
+      </w:r>
+      <w:r>
+        <w:rPr>
+          <w:rFonts w:ascii="Times New Roman" w:hAnsi="Times New Roman" w:cs="Times New Roman"/>
+        </w:rPr>
+        <w:t xml:space="preserve">, at least </w:t>
+      </w:r>
+      <w:commentRangeStart w:id="117"/>
+      <w:r>
+        <w:rPr>
+          <w:rFonts w:ascii="Times New Roman" w:hAnsi="Times New Roman" w:cs="Times New Roman"/>
+        </w:rPr>
+        <w:t>70</w:t>
+      </w:r>
+      <w:r>
+        <w:rPr>
+          <w:rFonts w:ascii="Times New Roman" w:hAnsi="Times New Roman" w:cs="Times New Roman"/>
+        </w:rPr>
+        <w:t xml:space="preserve"> </w:t>
+      </w:r>
+      <w:commentRangeEnd w:id="117"/>
+      <w:r>
+        <w:rPr>
+          <w:rStyle w:val="CommentReference"/>
+        </w:rPr>
+        <w:commentReference w:id="117"/>
+      </w:r>
+      <w:r>
+        <w:rPr>
+          <w:rFonts w:ascii="Times New Roman" w:hAnsi="Times New Roman" w:cs="Times New Roman"/>
+        </w:rPr>
+        <w:t>days old, were singly house</w:t>
+      </w:r>
+      <w:r>
+        <w:rPr>
+          <w:rFonts w:ascii="Times New Roman" w:hAnsi="Times New Roman" w:cs="Times New Roman"/>
+        </w:rPr>
+        <w:t xml:space="preserve">d with </w:t>
+      </w:r>
+      <w:r>
+        <w:rPr>
+          <w:rFonts w:ascii="Times New Roman" w:hAnsi="Times New Roman" w:cs="Times New Roman"/>
+          <w:i/>
+          <w:iCs/>
+        </w:rPr>
+        <w:t>ad libitum</w:t>
+      </w:r>
+      <w:r>
+        <w:rPr>
+          <w:rFonts w:ascii="Times New Roman" w:hAnsi="Times New Roman" w:cs="Times New Roman"/>
+        </w:rPr>
+        <w:t xml:space="preserve"> access to</w:t>
+      </w:r>
+      <w:r>
+        <w:rPr>
+          <w:rFonts w:ascii="Times New Roman" w:hAnsi="Times New Roman" w:cs="Times New Roman"/>
+        </w:rPr>
+        <w:t xml:space="preserve"> </w:t>
+      </w:r>
+      <w:r>
+        <w:rPr>
+          <w:rFonts w:ascii="Times New Roman" w:hAnsi="Times New Roman" w:cs="Times New Roman"/>
+        </w:rPr>
+        <w:t>w</w:t>
+      </w:r>
+      <w:r>
+        <w:rPr>
+          <w:rFonts w:ascii="Times New Roman" w:hAnsi="Times New Roman" w:cs="Times New Roman"/>
+        </w:rPr>
+        <w:t xml:space="preserve">ater and </w:t>
+      </w:r>
+      <w:r>
+        <w:rPr>
+          <w:rFonts w:ascii="Times New Roman" w:hAnsi="Times New Roman" w:cs="Times New Roman"/>
+        </w:rPr>
+        <w:t xml:space="preserve">a standard chow diet </w:t>
+      </w:r>
+      <w:r>
+        <w:rPr>
+          <w:rFonts w:ascii="Times New Roman" w:hAnsi="Times New Roman" w:cs="Times New Roman"/>
+        </w:rPr>
+        <w:t>(</w:t>
+      </w:r>
+      <w:r>
+        <w:rPr>
+          <w:rFonts w:ascii="Times New Roman" w:eastAsia="Times New Roman" w:hAnsi="Times New Roman" w:cs="Times New Roman"/>
+        </w:rPr>
+        <w:t>CD, Picolab Laboratory Rodent diet</w:t>
+      </w:r>
+      <w:r>
+        <w:rPr>
+          <w:rFonts w:ascii="Times New Roman" w:eastAsia="Times New Roman" w:hAnsi="Times New Roman" w:cs="Times New Roman"/>
+        </w:rPr>
+        <w:t xml:space="preserve"> </w:t>
+      </w:r>
+      <w:r>
+        <w:rPr>
+          <w:rFonts w:ascii="Times New Roman" w:eastAsia="Times New Roman" w:hAnsi="Times New Roman" w:cs="Times New Roman"/>
+        </w:rPr>
+        <w:t>5L0D; 5% of Calories from fat, 24% from protein, 71% from carbohydrates</w:t>
+      </w:r>
+      <w:r>
+        <w:rPr>
+          <w:rFonts w:ascii="Times New Roman" w:hAnsi="Times New Roman" w:cs="Times New Roman"/>
+        </w:rPr>
+        <w:t xml:space="preserve">). </w:t>
+      </w:r>
+      <w:r>
+        <w:rPr>
+          <w:rFonts w:ascii="Times New Roman" w:hAnsi="Times New Roman" w:cs="Times New Roman"/>
+        </w:rPr>
+        <w:t xml:space="preserve">Once single-housed, weekly food intake and body weight measurements began and continued throughout the experiment. After one week of food and body weight monitoring, males </w:t>
+      </w:r>
+      <w:r>
+        <w:rPr>
+          <w:rFonts w:ascii="Times New Roman" w:hAnsi="Times New Roman" w:cs="Times New Roman"/>
+        </w:rPr>
+        <w:t xml:space="preserve">of like-genotype for </w:t>
+      </w:r>
+      <w:r>
+        <w:rPr>
+          <w:rFonts w:ascii="Times New Roman" w:hAnsi="Times New Roman" w:cs="Times New Roman"/>
+          <w:i/>
+          <w:iCs/>
+        </w:rPr>
+        <w:t xml:space="preserve">Gdf15 </w:t>
+      </w:r>
+      <w:r>
+        <w:rPr>
+          <w:rFonts w:ascii="Times New Roman" w:hAnsi="Times New Roman" w:cs="Times New Roman"/>
+        </w:rPr>
+        <w:t xml:space="preserve">were introduced </w:t>
+      </w:r>
+      <w:r>
+        <w:rPr>
+          <w:rFonts w:ascii="Times New Roman" w:hAnsi="Times New Roman" w:cs="Times New Roman"/>
+        </w:rPr>
+        <w:t>into the dam’s cage</w:t>
+      </w:r>
+      <w:r>
+        <w:rPr>
+          <w:rFonts w:ascii="Times New Roman" w:hAnsi="Times New Roman" w:cs="Times New Roman"/>
+        </w:rPr>
+        <w:t xml:space="preserve">. Males were allowed to remain in the breeding cage until a copulatory plug was discovered, indicating pregnancy (E0.5). </w:t>
+      </w:r>
+      <w:r>
+        <w:rPr>
+          <w:rFonts w:ascii="Times New Roman" w:hAnsi="Times New Roman" w:cs="Times New Roman"/>
+        </w:rPr>
+        <w:lastRenderedPageBreak/>
+        <w:t xml:space="preserve">Body weight and food intake measurements continued weekly through gestation and postnatal day 14.5. Their resultant offspring </w:t>
+      </w:r>
+      <w:r>
+        <w:rPr>
+          <w:rFonts w:ascii="Times New Roman" w:hAnsi="Times New Roman" w:cs="Times New Roman"/>
+        </w:rPr>
+        <w:t xml:space="preserve">and their placentae </w:t>
+      </w:r>
+      <w:r>
+        <w:rPr>
+          <w:rFonts w:ascii="Times New Roman" w:hAnsi="Times New Roman" w:cs="Times New Roman"/>
+        </w:rPr>
+        <w:t xml:space="preserve">were homozygous </w:t>
+      </w:r>
+      <w:r>
+        <w:rPr>
+          <w:rFonts w:ascii="Times New Roman" w:hAnsi="Times New Roman" w:cs="Times New Roman"/>
+          <w:i/>
+          <w:iCs/>
+        </w:rPr>
+        <w:t>Gdf</w:t>
+      </w:r>
+      <w:r>
+        <w:rPr>
+          <w:rFonts w:ascii="Times New Roman" w:hAnsi="Times New Roman" w:cs="Times New Roman"/>
+          <w:i/>
+          <w:iCs/>
+        </w:rPr>
+        <w:t>15</w:t>
+      </w:r>
+      <w:r>
+        <w:rPr>
+          <w:rFonts w:ascii="Times New Roman" w:hAnsi="Times New Roman" w:cs="Times New Roman"/>
+          <w:i/>
+          <w:iCs/>
+          <w:vertAlign w:val="superscript"/>
+        </w:rPr>
+        <w:t>+/+</w:t>
+      </w:r>
+      <w:r>
+        <w:rPr>
+          <w:rFonts w:ascii="Times New Roman" w:hAnsi="Times New Roman" w:cs="Times New Roman"/>
+          <w:i/>
+          <w:iCs/>
+        </w:rPr>
+        <w:t xml:space="preserve"> </w:t>
+      </w:r>
+      <w:r>
+        <w:rPr>
+          <w:rFonts w:ascii="Times New Roman" w:hAnsi="Times New Roman" w:cs="Times New Roman"/>
+          <w:i/>
+          <w:iCs/>
+        </w:rPr>
+        <w:t>Gdf1</w:t>
+      </w:r>
+      <w:r>
+        <w:rPr>
+          <w:rFonts w:ascii="Times New Roman" w:hAnsi="Times New Roman" w:cs="Times New Roman"/>
+          <w:i/>
+          <w:iCs/>
+        </w:rPr>
+        <w:t>5</w:t>
+      </w:r>
+      <w:r>
+        <w:rPr>
+          <w:rFonts w:ascii="Times New Roman" w:hAnsi="Times New Roman" w:cs="Times New Roman"/>
+          <w:i/>
+          <w:iCs/>
+          <w:vertAlign w:val="superscript"/>
+        </w:rPr>
+        <w:t>-/-</w:t>
+      </w:r>
+      <w:r>
+        <w:rPr>
+          <w:rFonts w:ascii="Times New Roman" w:hAnsi="Times New Roman" w:cs="Times New Roman"/>
+        </w:rPr>
+        <w:t xml:space="preserve"> and were studied until postnatal day 14 (PND14). </w:t>
+      </w:r>
+      <w:r>
+        <w:rPr>
+          <w:rFonts w:ascii="Times New Roman" w:hAnsi="Times New Roman" w:cs="Times New Roman"/>
+        </w:rPr>
+        <w:t xml:space="preserve">All protocols were approved by the </w:t>
+      </w:r>
+      <w:ins w:id="118" w:author="Dave Bridges" w:date="2022-11-03T13:21:00Z">
+        <w:r>
+          <w:rPr>
+            <w:rFonts w:ascii="Times New Roman" w:hAnsi="Times New Roman" w:cs="Times New Roman"/>
+          </w:rPr>
+          <w:t>I</w:t>
+        </w:r>
+      </w:ins>
+      <w:del w:id="119" w:author="Dave Bridges" w:date="2022-11-03T13:21:00Z">
+        <w:r>
+          <w:rPr>
+            <w:rFonts w:ascii="Times New Roman" w:hAnsi="Times New Roman" w:cs="Times New Roman"/>
+          </w:rPr>
+          <w:delText>i</w:delText>
+        </w:r>
+      </w:del>
+      <w:r>
+        <w:rPr>
+          <w:rFonts w:ascii="Times New Roman" w:hAnsi="Times New Roman" w:cs="Times New Roman"/>
+        </w:rPr>
+        <w:t xml:space="preserve">nstitutional </w:t>
+      </w:r>
+      <w:ins w:id="120" w:author="Dave Bridges" w:date="2022-11-03T13:21:00Z">
+        <w:r>
+          <w:rPr>
+            <w:rFonts w:ascii="Times New Roman" w:hAnsi="Times New Roman" w:cs="Times New Roman"/>
+          </w:rPr>
+          <w:t>A</w:t>
+        </w:r>
+      </w:ins>
+      <w:del w:id="121" w:author="Dave Bridges" w:date="2022-11-03T13:21:00Z">
+        <w:r>
+          <w:rPr>
+            <w:rFonts w:ascii="Times New Roman" w:hAnsi="Times New Roman" w:cs="Times New Roman"/>
+          </w:rPr>
+          <w:delText>a</w:delText>
+        </w:r>
+      </w:del>
+      <w:r>
+        <w:rPr>
+          <w:rFonts w:ascii="Times New Roman" w:hAnsi="Times New Roman" w:cs="Times New Roman"/>
+        </w:rPr>
+        <w:t xml:space="preserve">nimal </w:t>
+      </w:r>
+      <w:del w:id="122" w:author="Dave Bridges" w:date="2022-11-03T13:21:00Z">
+        <w:r>
+          <w:rPr>
+            <w:rFonts w:ascii="Times New Roman" w:hAnsi="Times New Roman" w:cs="Times New Roman"/>
+          </w:rPr>
+          <w:delText>c</w:delText>
+        </w:r>
+      </w:del>
+      <w:ins w:id="123" w:author="Dave Bridges" w:date="2022-11-03T13:21:00Z">
+        <w:r>
+          <w:rPr>
+            <w:rFonts w:ascii="Times New Roman" w:hAnsi="Times New Roman" w:cs="Times New Roman"/>
+          </w:rPr>
+          <w:t>C</w:t>
+        </w:r>
+      </w:ins>
+      <w:r>
+        <w:rPr>
+          <w:rFonts w:ascii="Times New Roman" w:hAnsi="Times New Roman" w:cs="Times New Roman"/>
+        </w:rPr>
+        <w:t xml:space="preserve">are and </w:t>
+      </w:r>
+      <w:del w:id="124" w:author="Dave Bridges" w:date="2022-11-03T13:21:00Z">
+        <w:r>
+          <w:rPr>
+            <w:rFonts w:ascii="Times New Roman" w:hAnsi="Times New Roman" w:cs="Times New Roman"/>
+          </w:rPr>
+          <w:delText>u</w:delText>
+        </w:r>
+      </w:del>
+      <w:ins w:id="125" w:author="Dave Bridges" w:date="2022-11-03T13:21:00Z">
+        <w:r>
+          <w:rPr>
+            <w:rFonts w:ascii="Times New Roman" w:hAnsi="Times New Roman" w:cs="Times New Roman"/>
+          </w:rPr>
+          <w:t>U</w:t>
+        </w:r>
+      </w:ins>
+      <w:r>
+        <w:rPr>
+          <w:rFonts w:ascii="Times New Roman" w:hAnsi="Times New Roman" w:cs="Times New Roman"/>
+        </w:rPr>
+        <w:t xml:space="preserve">se </w:t>
+      </w:r>
+      <w:del w:id="126" w:author="Dave Bridges" w:date="2022-11-03T13:21:00Z">
+        <w:r>
+          <w:rPr>
+            <w:rFonts w:ascii="Times New Roman" w:hAnsi="Times New Roman" w:cs="Times New Roman"/>
+          </w:rPr>
+          <w:delText>c</w:delText>
+        </w:r>
+      </w:del>
+      <w:ins w:id="127" w:author="Dave Bridges" w:date="2022-11-03T13:21:00Z">
+        <w:r>
+          <w:rPr>
+            <w:rFonts w:ascii="Times New Roman" w:hAnsi="Times New Roman" w:cs="Times New Roman"/>
+          </w:rPr>
+          <w:t>C</w:t>
+        </w:r>
+      </w:ins>
+      <w:r>
+        <w:rPr>
+          <w:rFonts w:ascii="Times New Roman" w:hAnsi="Times New Roman" w:cs="Times New Roman"/>
+        </w:rPr>
+        <w:t>ommittee of the University of Michigan.</w:t>
+      </w:r>
+    </w:p>
+    <w:p>
+      <w:pPr>
+        <w:pStyle w:val="Heading2"/>
+      </w:pPr>
+      <w:r>
+        <w:t>Insulin tolerance test</w:t>
+      </w:r>
+    </w:p>
+    <w:p>
+      <w:pPr>
+        <w:spacing w:line="360" w:lineRule="auto"/>
+        <w:rPr>
+          <w:rFonts w:ascii="Times New Roman" w:hAnsi="Times New Roman" w:cs="Times New Roman"/>
+        </w:rPr>
+      </w:pPr>
+      <w:r>
+        <w:rPr>
+          <w:rFonts w:ascii="Times New Roman" w:hAnsi="Times New Roman" w:cs="Times New Roman"/>
+        </w:rPr>
+        <w:t>On E16.5</w:t>
+      </w:r>
+      <w:r>
+        <w:rPr>
+          <w:rFonts w:ascii="Times New Roman" w:hAnsi="Times New Roman" w:cs="Times New Roman"/>
+        </w:rPr>
+        <w:t>, dams underwent insulin tolerance testing</w:t>
+      </w:r>
+      <w:r>
+        <w:rPr>
+          <w:rFonts w:ascii="Times New Roman" w:hAnsi="Times New Roman" w:cs="Times New Roman"/>
+        </w:rPr>
+        <w:t xml:space="preserve"> </w:t>
+      </w:r>
+      <w:r>
+        <w:rPr>
+          <w:rFonts w:ascii="Times New Roman" w:hAnsi="Times New Roman" w:cs="Times New Roman"/>
+        </w:rPr>
+        <w:fldChar w:fldCharType="begin"/>
+      </w:r>
+      <w:r>
+        <w:rPr>
+          <w:rFonts w:ascii="Times New Roman" w:hAnsi="Times New Roman" w:cs="Times New Roman"/>
+        </w:rPr>
+        <w:instrText xml:space="preserve"> ADDIN ZOTERO_ITEM CSL_CITATION {"citationID":"u5ukMVdn","properties":{"formattedCitation":"(Bridges et al., 2022)","plainCitation":"(Bridges et al., 2022)","noteIndex":0},"citationItems":[{"id":1382,"uris":["http://zotero.org/users/5073745/items/GWKFWWRY"],"itemData":{"id":1382,"type":"webpage","abstract":"Insulin tolerance tests are a standard and common method for evaluating the insulin sensitivity of an animal.  In this assay, animals are fasted to normalize blood glucose and then challenged by an intraperitoneal injection of insulin.  As glucose is transported into tissues and glucose production is suppressed, glucose levels drop.   A more insulin sensitive animal will have a larger decrease in blood glucose.  This has advantages over a glucose tolerance test which measures both insulin sensitivity and insulin responsiveness.","container-title":"protocols.io","language":"en","title":"Insulin Tolerance Test","URL":"dx.doi.org/10.17504/protocols.io.b5zxq77n","author":[{"family":"Bridges","given":"Dave"},{"family":"Mulcahy","given":"Molly C"},{"family":"Redd","given":"JeAnna R"}],"accessed":{"date-parts":[["2022",5,16]]},"issued":{"date-parts":[["2022",3,7]]}}}],"schema":"https://github.com/citation-style-language/schema/raw/master/csl-citation.json"} </w:instrText>
+      </w:r>
+      <w:r>
+        <w:rPr>
+          <w:rFonts w:ascii="Times New Roman" w:hAnsi="Times New Roman" w:cs="Times New Roman"/>
+        </w:rPr>
+        <w:fldChar w:fldCharType="separate"/>
+      </w:r>
+      <w:r>
+        <w:rPr>
+          <w:rFonts w:ascii="Times New Roman" w:hAnsi="Times New Roman" w:cs="Times New Roman"/>
+          <w:noProof/>
+        </w:rPr>
+        <w:t>(Bridges et al., 2022)</w:t>
+      </w:r>
+      <w:r>
+        <w:rPr>
+          <w:rFonts w:ascii="Times New Roman" w:hAnsi="Times New Roman" w:cs="Times New Roman"/>
+        </w:rPr>
+        <w:fldChar w:fldCharType="end"/>
+      </w:r>
+      <w:r>
+        <w:rPr>
+          <w:rFonts w:ascii="Times New Roman" w:hAnsi="Times New Roman" w:cs="Times New Roman"/>
+        </w:rPr>
+        <w:t xml:space="preserve">. </w:t>
+      </w:r>
+      <w:r>
+        <w:rPr>
+          <w:rFonts w:ascii="Times New Roman" w:hAnsi="Times New Roman" w:cs="Times New Roman"/>
+        </w:rPr>
+        <w:t>Dams were placed in clean cage without access to food but with ad libitum access to water at ZT 2. Dams were fasted for 6 hours (ZT2-ZT8). Baseline blood</w:t>
+      </w:r>
+      <w:r>
+        <w:rPr>
+          <w:rFonts w:ascii="Times New Roman" w:eastAsia="Times New Roman" w:hAnsi="Times New Roman" w:cs="Times New Roman"/>
+        </w:rPr>
+        <w:t xml:space="preserve"> glucose was assessed using a tail clip and a handheld glucometer (OneTouch Ultra). </w:t>
+      </w:r>
+      <w:r>
+        <w:rPr>
+          <w:rFonts w:ascii="Times New Roman" w:eastAsia="Times New Roman" w:hAnsi="Times New Roman" w:cs="Times New Roman"/>
+        </w:rPr>
+        <w:t>After initial blood glucose measurement</w:t>
+      </w:r>
+      <w:r>
+        <w:rPr>
+          <w:rFonts w:ascii="Times New Roman" w:eastAsia="Times New Roman" w:hAnsi="Times New Roman" w:cs="Times New Roman"/>
+        </w:rPr>
+        <w:t xml:space="preserve">, an intraperitoneal injection of insulin was administered (Humulin, u-100; 0.75U/kg lean mass). </w:t>
+      </w:r>
+      <w:r>
+        <w:rPr>
+          <w:rFonts w:ascii="Times New Roman" w:eastAsia="Times New Roman" w:hAnsi="Times New Roman" w:cs="Times New Roman"/>
+        </w:rPr>
+        <w:t xml:space="preserve">Blood glucose was measured in 15-minute intervals for 2 hours. </w:t>
+      </w:r>
+      <w:commentRangeStart w:id="128"/>
+      <w:r>
+        <w:rPr>
+          <w:rFonts w:ascii="Times New Roman" w:eastAsia="Times New Roman" w:hAnsi="Times New Roman" w:cs="Times New Roman"/>
+        </w:rPr>
+        <w:t>Area under the curve was calculated by taking the sum of all glucose values for each animal and averaging by genotype</w:t>
+      </w:r>
+      <w:commentRangeEnd w:id="128"/>
+      <w:r>
+        <w:rPr>
+          <w:rStyle w:val="CommentReference"/>
+        </w:rPr>
+        <w:commentReference w:id="128"/>
+      </w:r>
+      <w:r>
+        <w:rPr>
+          <w:rFonts w:ascii="Times New Roman" w:eastAsia="Times New Roman" w:hAnsi="Times New Roman" w:cs="Times New Roman"/>
+        </w:rPr>
+        <w:t>.</w:t>
+      </w:r>
+      <w:r>
+        <w:rPr>
+          <w:rFonts w:ascii="Times New Roman" w:eastAsia="Times New Roman" w:hAnsi="Times New Roman" w:cs="Times New Roman"/>
+        </w:rPr>
+        <w:t xml:space="preserve"> </w:t>
+      </w:r>
+      <w:r>
+        <w:rPr>
+          <w:rFonts w:ascii="Times New Roman" w:eastAsia="Times New Roman" w:hAnsi="Times New Roman" w:cs="Times New Roman"/>
+        </w:rPr>
+        <w:t xml:space="preserve">24 hours after ITT, we collected </w:t>
+      </w:r>
+      <w:r>
+        <w:rPr>
+          <w:rFonts w:ascii="Times New Roman" w:eastAsia="Times New Roman" w:hAnsi="Times New Roman" w:cs="Times New Roman"/>
+        </w:rPr>
+        <w:t xml:space="preserve">two </w:t>
+      </w:r>
+      <w:r>
+        <w:rPr>
+          <w:rFonts w:ascii="Times New Roman" w:eastAsia="Times New Roman" w:hAnsi="Times New Roman" w:cs="Times New Roman"/>
+        </w:rPr>
+        <w:t xml:space="preserve"> fed blood sample</w:t>
+      </w:r>
+      <w:r>
+        <w:rPr>
+          <w:rFonts w:ascii="Times New Roman" w:eastAsia="Times New Roman" w:hAnsi="Times New Roman" w:cs="Times New Roman"/>
+        </w:rPr>
+        <w:t>s:</w:t>
+      </w:r>
+      <w:r>
+        <w:rPr>
+          <w:rFonts w:ascii="Times New Roman" w:eastAsia="Times New Roman" w:hAnsi="Times New Roman" w:cs="Times New Roman"/>
+        </w:rPr>
+        <w:t xml:space="preserve"> at ZT1 and ZT13. Dams were lightly anesthetized via inhaled isoflurane</w:t>
+      </w:r>
+      <w:r>
+        <w:rPr>
+          <w:rFonts w:ascii="Times New Roman" w:eastAsia="Times New Roman" w:hAnsi="Times New Roman" w:cs="Times New Roman"/>
+        </w:rPr>
+        <w:t xml:space="preserve"> and whole blood was collected by retroorbital bleed in a heparinized capillary tube. Blood was allowed to clot on ice for 20 minutes then was spun down in a cold centrifuge (4°C, </w:t>
+      </w:r>
+      <w:r>
+        <w:rPr>
+          <w:rFonts w:ascii="Times New Roman" w:hAnsi="Times New Roman" w:cs="Times New Roman"/>
+        </w:rPr>
+        <w:t xml:space="preserve">Eppendorf microcentrifuge, model 5415R) for 20 minutes at 2000 g. </w:t>
+      </w:r>
+      <w:r>
+        <w:rPr>
+          <w:rFonts w:ascii="Times New Roman" w:hAnsi="Times New Roman" w:cs="Times New Roman"/>
+        </w:rPr>
+        <w:t>Serum was decanted off after centrifugation and stored at -80</w:t>
+      </w:r>
+      <w:r>
+        <w:rPr>
+          <w:rFonts w:ascii="Times New Roman" w:eastAsia="Times New Roman" w:hAnsi="Times New Roman" w:cs="Times New Roman"/>
+        </w:rPr>
+        <w:t>°C until used for analysis.</w:t>
+      </w:r>
+    </w:p>
+    <w:p>
+      <w:pPr>
+        <w:spacing w:line="360" w:lineRule="auto"/>
+        <w:rPr>
+          <w:rFonts w:ascii="Times New Roman" w:hAnsi="Times New Roman" w:cs="Times New Roman"/>
+          <w:i/>
+          <w:iCs/>
+        </w:rPr>
+      </w:pPr>
+      <w:r>
+        <w:rPr>
+          <w:rFonts w:ascii="Times New Roman" w:hAnsi="Times New Roman" w:cs="Times New Roman"/>
+          <w:i/>
+          <w:iCs/>
+        </w:rPr>
+        <w:t>Serum Gdf15 Quantification</w:t>
+      </w:r>
+    </w:p>
+    <w:p>
+      <w:pPr>
+        <w:spacing w:line="360" w:lineRule="auto"/>
+        <w:rPr>
+          <w:rFonts w:ascii="Times New Roman" w:eastAsia="Times New Roman" w:hAnsi="Times New Roman" w:cs="Times New Roman"/>
+        </w:rPr>
+      </w:pPr>
+      <w:commentRangeStart w:id="129"/>
+      <w:r>
+        <w:rPr>
+          <w:rFonts w:ascii="Times New Roman" w:hAnsi="Times New Roman" w:cs="Times New Roman"/>
+        </w:rPr>
+        <w:t xml:space="preserve">Serum </w:t>
+      </w:r>
+      <w:r>
+        <w:rPr>
+          <w:rFonts w:ascii="Times New Roman" w:hAnsi="Times New Roman" w:cs="Times New Roman"/>
+          <w:i/>
+          <w:iCs/>
+        </w:rPr>
+        <w:t>G</w:t>
+      </w:r>
+      <w:r>
+        <w:rPr>
+          <w:rFonts w:ascii="Times New Roman" w:hAnsi="Times New Roman" w:cs="Times New Roman"/>
+          <w:i/>
+          <w:iCs/>
+        </w:rPr>
+        <w:t>df</w:t>
+      </w:r>
+      <w:r>
+        <w:rPr>
+          <w:rFonts w:ascii="Times New Roman" w:hAnsi="Times New Roman" w:cs="Times New Roman"/>
+          <w:i/>
+          <w:iCs/>
+        </w:rPr>
+        <w:t>15</w:t>
+      </w:r>
+      <w:r>
+        <w:rPr>
+          <w:rFonts w:ascii="Times New Roman" w:hAnsi="Times New Roman" w:cs="Times New Roman"/>
+        </w:rPr>
+        <w:t xml:space="preserve"> analysis was completed </w:t>
+      </w:r>
+      <w:r>
+        <w:rPr>
+          <w:rFonts w:ascii="Times New Roman" w:hAnsi="Times New Roman" w:cs="Times New Roman"/>
+        </w:rPr>
+        <w:t xml:space="preserve">using maternal serum collected 24 hours after </w:t>
+      </w:r>
+      <w:del w:id="130" w:author="Dave Bridges" w:date="2022-11-03T13:22:00Z">
+        <w:r>
+          <w:rPr>
+            <w:rFonts w:ascii="Times New Roman" w:hAnsi="Times New Roman" w:cs="Times New Roman"/>
+          </w:rPr>
+          <w:delText>ITT</w:delText>
+        </w:r>
+      </w:del>
+      <w:ins w:id="131" w:author="Dave Bridges" w:date="2022-11-03T13:22:00Z">
+        <w:r>
+          <w:rPr>
+            <w:rFonts w:ascii="Times New Roman" w:hAnsi="Times New Roman" w:cs="Times New Roman"/>
+          </w:rPr>
+          <w:t>the insulin tolerance test</w:t>
+        </w:r>
+      </w:ins>
+      <w:r>
+        <w:rPr>
+          <w:rFonts w:ascii="Times New Roman" w:hAnsi="Times New Roman" w:cs="Times New Roman"/>
+        </w:rPr>
+        <w:t xml:space="preserve">. </w:t>
+      </w:r>
+      <w:commentRangeEnd w:id="129"/>
+      <w:r>
+        <w:rPr>
+          <w:rStyle w:val="CommentReference"/>
+        </w:rPr>
+        <w:commentReference w:id="129"/>
+      </w:r>
+      <w:r>
+        <w:rPr>
+          <w:rFonts w:ascii="Times New Roman" w:hAnsi="Times New Roman" w:cs="Times New Roman"/>
+        </w:rPr>
+        <w:t xml:space="preserve">Gdf15 levels were determined </w:t>
+      </w:r>
+      <w:r>
+        <w:rPr>
+          <w:rFonts w:ascii="Times New Roman" w:hAnsi="Times New Roman" w:cs="Times New Roman"/>
+        </w:rPr>
+        <w:t xml:space="preserve">via ELISA </w:t>
+      </w:r>
+      <w:r>
+        <w:rPr>
+          <w:rFonts w:ascii="Times New Roman" w:hAnsi="Times New Roman" w:cs="Times New Roman"/>
+        </w:rPr>
+        <w:t>according to</w:t>
+      </w:r>
+      <w:r>
+        <w:rPr>
+          <w:rFonts w:ascii="Times New Roman" w:hAnsi="Times New Roman" w:cs="Times New Roman"/>
+        </w:rPr>
+        <w:t xml:space="preserve"> manufacturer </w:t>
+      </w:r>
+      <w:r>
+        <w:rPr>
+          <w:rFonts w:ascii="Times New Roman" w:hAnsi="Times New Roman" w:cs="Times New Roman"/>
+        </w:rPr>
+        <w:t xml:space="preserve">guidelines </w:t>
+      </w:r>
+      <w:r>
+        <w:rPr>
+          <w:rFonts w:ascii="Times New Roman" w:hAnsi="Times New Roman" w:cs="Times New Roman"/>
+        </w:rPr>
+        <w:t xml:space="preserve">(R&amp;D system, catalog # </w:t>
+      </w:r>
+      <w:r>
+        <w:rPr>
+          <w:rFonts w:ascii="Times New Roman" w:eastAsia="Times New Roman" w:hAnsi="Times New Roman" w:cs="Times New Roman"/>
+          <w:color w:val="000000" w:themeColor="text1"/>
+          <w:shd w:val="clear" w:color="auto" w:fill="FFFFFF"/>
+        </w:rPr>
         <w:t>MGD150</w:t>
       </w:r>
       <w:r>
@@ -5394,14 +5844,66 @@
         <w:rPr>
           <w:rFonts w:ascii="Times New Roman" w:hAnsi="Times New Roman" w:cs="Times New Roman"/>
         </w:rPr>
-        <w:t xml:space="preserve">Body weight was assessed </w:t>
-      </w:r>
-      <w:r>
-        <w:rPr>
-          <w:rFonts w:ascii="Times New Roman" w:hAnsi="Times New Roman" w:cs="Times New Roman"/>
+        <w:t>Body weight was assessed for each pup on PND 0.5, 3.5, 7.5, 10.5, and 14.5. Pups were euthanized by decapitation on the 2 hours before milk collection began (PND</w:t>
+      </w:r>
+      <w:r>
+        <w:rPr>
+          <w:rFonts w:ascii="Times New Roman" w:hAnsi="Times New Roman" w:cs="Times New Roman"/>
+        </w:rPr>
+        <w:t xml:space="preserve"> </w:t>
+      </w:r>
+      <w:r>
+        <w:rPr>
+          <w:rFonts w:ascii="Times New Roman" w:hAnsi="Times New Roman" w:cs="Times New Roman"/>
+        </w:rPr>
+        <w:t>14.5-17.5).</w:t>
+      </w:r>
+    </w:p>
+    <w:p>
+      <w:pPr>
+        <w:pStyle w:val="Heading2"/>
+        <w:rPr>
+          <w:rFonts w:cs="Times New Roman"/>
+        </w:rPr>
+      </w:pPr>
+      <w:r>
+        <w:rPr>
+          <w:rFonts w:cs="Times New Roman"/>
         </w:rPr>
         <w:lastRenderedPageBreak/>
-        <w:t>for each pup on PND 0.5, 3.5, 7.5, 10.5, and 14.5. Pups were euthanized by decapitation on the 2 hours before milk collection began (PND</w:t>
+        <w:t>Weigh-suckle-weigh, milk volume production</w:t>
+      </w:r>
+    </w:p>
+    <w:p>
+      <w:pPr>
+        <w:spacing w:line="360" w:lineRule="auto"/>
+        <w:rPr>
+          <w:rFonts w:ascii="Times New Roman" w:hAnsi="Times New Roman" w:cs="Times New Roman"/>
+        </w:rPr>
+      </w:pPr>
+      <w:r>
+        <w:rPr>
+          <w:rFonts w:ascii="Times New Roman" w:hAnsi="Times New Roman" w:cs="Times New Roman"/>
+        </w:rPr>
+        <w:t xml:space="preserve">On postnatal day 10.5, we assessed milk volume production by </w:t>
+      </w:r>
+      <w:r>
+        <w:rPr>
+          <w:rFonts w:ascii="Times New Roman" w:hAnsi="Times New Roman" w:cs="Times New Roman"/>
+        </w:rPr>
+        <w:t>the</w:t>
+      </w:r>
+      <w:r>
+        <w:rPr>
+          <w:rFonts w:ascii="Times New Roman" w:hAnsi="Times New Roman" w:cs="Times New Roman"/>
+        </w:rPr>
+        <w:t xml:space="preserve"> weigh-suckle-weigh </w:t>
+      </w:r>
+      <w:r>
+        <w:rPr>
+          <w:rFonts w:ascii="Times New Roman" w:hAnsi="Times New Roman" w:cs="Times New Roman"/>
+        </w:rPr>
+        <w:t>method</w:t>
       </w:r>
       <w:r>
         <w:rPr>
@@ -5409,63 +5911,63 @@
         </w:rPr>
         <w:t xml:space="preserve"> </w:t>
       </w:r>
-      <w:r>
-        <w:rPr>
-          <w:rFonts w:ascii="Times New Roman" w:hAnsi="Times New Roman" w:cs="Times New Roman"/>
-        </w:rPr>
-        <w:t>14.5-17.5).</w:t>
-      </w:r>
-    </w:p>
-    <w:p>
-      <w:pPr>
-        <w:pStyle w:val="Heading2"/>
-        <w:rPr>
-          <w:rFonts w:cs="Times New Roman"/>
-        </w:rPr>
-      </w:pPr>
-      <w:r>
-        <w:rPr>
-          <w:rFonts w:cs="Times New Roman"/>
-        </w:rPr>
-        <w:t>Weigh-suckle-weigh, milk volume production</w:t>
-      </w:r>
-    </w:p>
-    <w:p>
-      <w:pPr>
-        <w:spacing w:line="360" w:lineRule="auto"/>
-        <w:rPr>
-          <w:rFonts w:ascii="Times New Roman" w:hAnsi="Times New Roman" w:cs="Times New Roman"/>
-        </w:rPr>
-      </w:pPr>
-      <w:r>
-        <w:rPr>
-          <w:rFonts w:ascii="Times New Roman" w:hAnsi="Times New Roman" w:cs="Times New Roman"/>
-        </w:rPr>
-        <w:t xml:space="preserve">On postnatal day 10.5, we assessed milk volume production by </w:t>
-      </w:r>
-      <w:r>
-        <w:rPr>
-          <w:rFonts w:ascii="Times New Roman" w:hAnsi="Times New Roman" w:cs="Times New Roman"/>
-        </w:rPr>
-        <w:t>the</w:t>
-      </w:r>
-      <w:r>
-        <w:rPr>
-          <w:rFonts w:ascii="Times New Roman" w:hAnsi="Times New Roman" w:cs="Times New Roman"/>
-        </w:rPr>
-        <w:t xml:space="preserve"> weigh-suckle-weigh </w:t>
-      </w:r>
-      <w:r>
-        <w:rPr>
-          <w:rFonts w:ascii="Times New Roman" w:hAnsi="Times New Roman" w:cs="Times New Roman"/>
-        </w:rPr>
-        <w:t>method</w:t>
-      </w:r>
-      <w:r>
-        <w:rPr>
-          <w:rFonts w:ascii="Times New Roman" w:hAnsi="Times New Roman" w:cs="Times New Roman"/>
-        </w:rPr>
-        <w:t xml:space="preserve"> (ref). Dams were weighed using an analytical scale to the nearest 0.01 gram and placed in a clean cage with free access to food and water. Pups were then weighed in aggregate and placed in a clean cage on top of a heating pad without access to food or water. Dam and pups remained separated for 2 hours. After 2 hours, weight measurements were </w:t>
+      <w:commentRangeStart w:id="132"/>
+      <w:r>
+        <w:rPr>
+          <w:rFonts w:ascii="Times New Roman" w:hAnsi="Times New Roman" w:cs="Times New Roman"/>
+        </w:rPr>
+        <w:t xml:space="preserve">(ref). </w:t>
+      </w:r>
+      <w:commentRangeEnd w:id="132"/>
+      <w:r>
+        <w:rPr>
+          <w:rStyle w:val="CommentReference"/>
+        </w:rPr>
+        <w:commentReference w:id="132"/>
+      </w:r>
+      <w:r>
+        <w:rPr>
+          <w:rFonts w:ascii="Times New Roman" w:hAnsi="Times New Roman" w:cs="Times New Roman"/>
+        </w:rPr>
+        <w:t xml:space="preserve">Dams were weighed using an analytical scale to the nearest </w:t>
+      </w:r>
+      <w:del w:id="133" w:author="Dave Bridges" w:date="2022-11-03T13:23:00Z">
+        <w:r>
+          <w:rPr>
+            <w:rFonts w:ascii="Times New Roman" w:hAnsi="Times New Roman" w:cs="Times New Roman"/>
+          </w:rPr>
+          <w:delText>0.01</w:delText>
+        </w:r>
+      </w:del>
+      <w:ins w:id="134" w:author="Dave Bridges" w:date="2022-11-03T13:23:00Z">
+        <w:r>
+          <w:rPr>
+            <w:rFonts w:ascii="Times New Roman" w:hAnsi="Times New Roman" w:cs="Times New Roman"/>
+          </w:rPr>
+          <w:t xml:space="preserve">10 </w:t>
+        </w:r>
+      </w:ins>
+      <w:del w:id="135" w:author="Dave Bridges" w:date="2022-11-03T13:23:00Z">
+        <w:r>
+          <w:rPr>
+            <w:rFonts w:ascii="Times New Roman" w:hAnsi="Times New Roman" w:cs="Times New Roman"/>
+          </w:rPr>
+          <w:delText xml:space="preserve"> gram</w:delText>
+        </w:r>
+      </w:del>
+      <w:ins w:id="136" w:author="Dave Bridges" w:date="2022-11-03T13:23:00Z">
+        <w:r>
+          <w:rPr>
+            <w:rFonts w:ascii="Times New Roman" w:hAnsi="Times New Roman" w:cs="Times New Roman"/>
+          </w:rPr>
+          <w:t>mg</w:t>
+        </w:r>
+      </w:ins>
+      <w:r>
+        <w:rPr>
+          <w:rFonts w:ascii="Times New Roman" w:hAnsi="Times New Roman" w:cs="Times New Roman"/>
+        </w:rPr>
+        <w:t xml:space="preserve"> and placed in a clean cage with free access to food and water. Pups were then weighed in aggregate and placed in a clean cage on top of a heating pad without access to food or water. Dam and pups remained separated for 2 hours. After 2 hours, weight measurements were </w:t>
       </w:r>
       <w:r>
         <w:rPr>
@@ -5667,6 +6169,14 @@
         </w:rPr>
         <w:t>Data were analyzed in R Studio version</w:t>
       </w:r>
+      <w:ins w:id="137" w:author="Dave Bridges" w:date="2022-11-03T13:23:00Z">
+        <w:r>
+          <w:rPr>
+            <w:rFonts w:ascii="Times New Roman" w:eastAsia="Times New Roman" w:hAnsi="Times New Roman" w:cs="Times New Roman"/>
+          </w:rPr>
+          <w:t xml:space="preserve"> </w:t>
+        </w:r>
+      </w:ins>
       <w:r>
         <w:rPr>
           <w:rFonts w:ascii="Times New Roman" w:eastAsia="Times New Roman" w:hAnsi="Times New Roman" w:cs="Times New Roman"/>
@@ -5714,7 +6224,21 @@
         <w:rPr>
           <w:rFonts w:ascii="Times New Roman" w:eastAsia="Times New Roman" w:hAnsi="Times New Roman" w:cs="Times New Roman"/>
         </w:rPr>
-        <w:t xml:space="preserve"> and are represented as mean </w:t>
+        <w:t xml:space="preserve"> and are </w:t>
+      </w:r>
+      <w:del w:id="138" w:author="Dave Bridges" w:date="2022-11-03T13:23:00Z">
+        <w:r>
+          <w:rPr>
+            <w:rFonts w:ascii="Times New Roman" w:eastAsia="Times New Roman" w:hAnsi="Times New Roman" w:cs="Times New Roman"/>
+          </w:rPr>
+          <w:delText>re</w:delText>
+        </w:r>
+      </w:del>
+      <w:r>
+        <w:rPr>
+          <w:rFonts w:ascii="Times New Roman" w:eastAsia="Times New Roman" w:hAnsi="Times New Roman" w:cs="Times New Roman"/>
+        </w:rPr>
+        <w:t xml:space="preserve">presented as mean </w:t>
       </w:r>
       <w:r>
         <w:rPr>
@@ -5744,7 +6268,29 @@
         <w:rPr>
           <w:rFonts w:ascii="Times New Roman" w:eastAsia="Times New Roman" w:hAnsi="Times New Roman" w:cs="Times New Roman"/>
         </w:rPr>
-        <w:t xml:space="preserve">, such as food intake, body composition, and insulin tolerance testing were assessed using linear mixed effects modeling using R package Lme4 </w:t>
+        <w:t xml:space="preserve">, such as food intake, body composition, and insulin tolerance testing were assessed using linear mixed effects modeling using R package </w:t>
+      </w:r>
+      <w:ins w:id="139" w:author="Dave Bridges" w:date="2022-11-03T13:23:00Z">
+        <w:r>
+          <w:rPr>
+            <w:rFonts w:ascii="Times New Roman" w:eastAsia="Times New Roman" w:hAnsi="Times New Roman" w:cs="Times New Roman"/>
+          </w:rPr>
+          <w:t>l</w:t>
+        </w:r>
+      </w:ins>
+      <w:del w:id="140" w:author="Dave Bridges" w:date="2022-11-03T13:23:00Z">
+        <w:r>
+          <w:rPr>
+            <w:rFonts w:ascii="Times New Roman" w:eastAsia="Times New Roman" w:hAnsi="Times New Roman" w:cs="Times New Roman"/>
+          </w:rPr>
+          <w:delText>L</w:delText>
+        </w:r>
+      </w:del>
+      <w:r>
+        <w:rPr>
+          <w:rFonts w:ascii="Times New Roman" w:eastAsia="Times New Roman" w:hAnsi="Times New Roman" w:cs="Times New Roman"/>
+        </w:rPr>
+        <w:t xml:space="preserve">me4 </w:t>
       </w:r>
       <w:r>
         <w:rPr>
@@ -5793,12 +6339,54 @@
         <w:rPr>
           <w:rFonts w:ascii="Times New Roman" w:eastAsia="Times New Roman" w:hAnsi="Times New Roman" w:cs="Times New Roman"/>
         </w:rPr>
-        <w:t>slopes and intercepts for the dam and pup indentifiers with respect for time</w:t>
-      </w:r>
+        <w:t xml:space="preserve">slopes and intercepts for the dam and pup </w:t>
+      </w:r>
+      <w:del w:id="141" w:author="Dave Bridges" w:date="2022-11-03T13:24:00Z">
+        <w:r>
+          <w:rPr>
+            <w:rFonts w:ascii="Times New Roman" w:eastAsia="Times New Roman" w:hAnsi="Times New Roman" w:cs="Times New Roman"/>
+          </w:rPr>
+          <w:delText xml:space="preserve">indentifiers </w:delText>
+        </w:r>
+      </w:del>
       <w:r>
         <w:rPr>
           <w:rFonts w:ascii="Times New Roman" w:eastAsia="Times New Roman" w:hAnsi="Times New Roman" w:cs="Times New Roman"/>
         </w:rPr>
+        <w:t xml:space="preserve">with respect </w:t>
+      </w:r>
+      <w:del w:id="142" w:author="Dave Bridges" w:date="2022-11-03T13:24:00Z">
+        <w:r>
+          <w:rPr>
+            <w:rFonts w:ascii="Times New Roman" w:eastAsia="Times New Roman" w:hAnsi="Times New Roman" w:cs="Times New Roman"/>
+          </w:rPr>
+          <w:delText xml:space="preserve">for </w:delText>
+        </w:r>
+      </w:del>
+      <w:ins w:id="143" w:author="Dave Bridges" w:date="2022-11-03T13:24:00Z">
+        <w:r>
+          <w:rPr>
+            <w:rFonts w:ascii="Times New Roman" w:eastAsia="Times New Roman" w:hAnsi="Times New Roman" w:cs="Times New Roman"/>
+          </w:rPr>
+          <w:t>to</w:t>
+        </w:r>
+        <w:r>
+          <w:rPr>
+            <w:rFonts w:ascii="Times New Roman" w:eastAsia="Times New Roman" w:hAnsi="Times New Roman" w:cs="Times New Roman"/>
+          </w:rPr>
+          <w:t xml:space="preserve"> </w:t>
+        </w:r>
+      </w:ins>
+      <w:r>
+        <w:rPr>
+          <w:rFonts w:ascii="Times New Roman" w:eastAsia="Times New Roman" w:hAnsi="Times New Roman" w:cs="Times New Roman"/>
+        </w:rPr>
+        <w:t>time</w:t>
+      </w:r>
+      <w:r>
+        <w:rPr>
+          <w:rFonts w:ascii="Times New Roman" w:eastAsia="Times New Roman" w:hAnsi="Times New Roman" w:cs="Times New Roman"/>
+        </w:rPr>
         <w:t xml:space="preserve"> and fixed effect</w:t>
       </w:r>
       <w:r>
@@ -5813,6 +6401,7 @@
         </w:rPr>
         <w:t xml:space="preserve">. </w:t>
       </w:r>
+      <w:commentRangeStart w:id="144"/>
       <w:r>
         <w:rPr>
           <w:rFonts w:ascii="Times New Roman" w:eastAsia="Times New Roman" w:hAnsi="Times New Roman" w:cs="Times New Roman"/>
@@ -5846,11 +6435,26 @@
       <w:r>
         <w:t xml:space="preserve"> </w:t>
       </w:r>
-      <w:r>
-        <w:rPr>
-          <w:rFonts w:ascii="Times New Roman" w:hAnsi="Times New Roman" w:cs="Times New Roman"/>
-        </w:rPr>
-        <w:t xml:space="preserve">Effect sizes are reported as the effect of that variable on body weight in grams. </w:t>
+      <w:commentRangeEnd w:id="144"/>
+      <w:r>
+        <w:rPr>
+          <w:rStyle w:val="CommentReference"/>
+        </w:rPr>
+        <w:commentReference w:id="144"/>
+      </w:r>
+      <w:del w:id="145" w:author="Dave Bridges" w:date="2022-11-03T13:25:00Z">
+        <w:r>
+          <w:rPr>
+            <w:rFonts w:ascii="Times New Roman" w:hAnsi="Times New Roman" w:cs="Times New Roman"/>
+          </w:rPr>
+          <w:delText>Effect sizes are reported as the effect of that variable on body weight in grams.</w:delText>
+        </w:r>
+      </w:del>
+      <w:r>
+        <w:rPr>
+          <w:rFonts w:ascii="Times New Roman" w:hAnsi="Times New Roman" w:cs="Times New Roman"/>
+        </w:rPr>
+        <w:t xml:space="preserve"> </w:t>
       </w:r>
       <w:r>
         <w:rPr>
@@ -5874,19 +6478,83 @@
         <w:rPr>
           <w:rFonts w:ascii="Times New Roman" w:eastAsia="Times New Roman" w:hAnsi="Times New Roman" w:cs="Times New Roman"/>
         </w:rPr>
-        <w:t>Student’s t</w:t>
+        <w:t xml:space="preserve">Student’s </w:t>
       </w:r>
       <w:r>
         <w:rPr>
           <w:rFonts w:ascii="Times New Roman" w:eastAsia="Times New Roman" w:hAnsi="Times New Roman" w:cs="Times New Roman"/>
-        </w:rPr>
-        <w:t xml:space="preserve">-test. </w:t>
+          <w:i/>
+          <w:rPrChange w:id="146" w:author="Dave Bridges" w:date="2022-11-03T13:25:00Z">
+            <w:rPr>
+              <w:rFonts w:ascii="Times New Roman" w:eastAsia="Times New Roman" w:hAnsi="Times New Roman" w:cs="Times New Roman"/>
+            </w:rPr>
+          </w:rPrChange>
+        </w:rPr>
+        <w:t>t</w:t>
       </w:r>
       <w:r>
         <w:rPr>
           <w:rFonts w:ascii="Times New Roman" w:eastAsia="Times New Roman" w:hAnsi="Times New Roman" w:cs="Times New Roman"/>
         </w:rPr>
-        <w:t>P-</w:t>
+        <w:t>-test</w:t>
+      </w:r>
+      <w:ins w:id="147" w:author="Dave Bridges" w:date="2022-11-03T13:25:00Z">
+        <w:r>
+          <w:rPr>
+            <w:rFonts w:ascii="Times New Roman" w:eastAsia="Times New Roman" w:hAnsi="Times New Roman" w:cs="Times New Roman"/>
+          </w:rPr>
+          <w:t xml:space="preserve"> as noted in the </w:t>
+        </w:r>
+        <w:commentRangeStart w:id="148"/>
+        <w:r>
+          <w:rPr>
+            <w:rFonts w:ascii="Times New Roman" w:eastAsia="Times New Roman" w:hAnsi="Times New Roman" w:cs="Times New Roman"/>
+          </w:rPr>
+          <w:t>figure legends</w:t>
+        </w:r>
+        <w:commentRangeEnd w:id="148"/>
+        <w:r>
+          <w:rPr>
+            <w:rStyle w:val="CommentReference"/>
+          </w:rPr>
+          <w:commentReference w:id="148"/>
+        </w:r>
+      </w:ins>
+      <w:r>
+        <w:rPr>
+          <w:rFonts w:ascii="Times New Roman" w:eastAsia="Times New Roman" w:hAnsi="Times New Roman" w:cs="Times New Roman"/>
+        </w:rPr>
+        <w:t xml:space="preserve">. </w:t>
+      </w:r>
+      <w:ins w:id="149" w:author="Dave Bridges" w:date="2022-11-03T13:25:00Z">
+        <w:r>
+          <w:rPr>
+            <w:rFonts w:ascii="Times New Roman" w:eastAsia="Times New Roman" w:hAnsi="Times New Roman" w:cs="Times New Roman"/>
+          </w:rPr>
+          <w:t xml:space="preserve">For this study, </w:t>
+        </w:r>
+      </w:ins>
+      <w:del w:id="150" w:author="Dave Bridges" w:date="2022-11-03T13:25:00Z">
+        <w:r>
+          <w:rPr>
+            <w:rFonts w:ascii="Times New Roman" w:eastAsia="Times New Roman" w:hAnsi="Times New Roman" w:cs="Times New Roman"/>
+          </w:rPr>
+          <w:delText>P</w:delText>
+        </w:r>
+      </w:del>
+      <w:ins w:id="151" w:author="Dave Bridges" w:date="2022-11-03T13:25:00Z">
+        <w:r>
+          <w:rPr>
+            <w:rFonts w:ascii="Times New Roman" w:eastAsia="Times New Roman" w:hAnsi="Times New Roman" w:cs="Times New Roman"/>
+          </w:rPr>
+          <w:t>p</w:t>
+        </w:r>
+      </w:ins>
+      <w:r>
+        <w:rPr>
+          <w:rFonts w:ascii="Times New Roman" w:eastAsia="Times New Roman" w:hAnsi="Times New Roman" w:cs="Times New Roman"/>
+        </w:rPr>
+        <w:t>-</w:t>
       </w:r>
       <w:r>
         <w:rPr>
@@ -5969,7 +6637,21 @@
         <w:rPr>
           <w:rFonts w:ascii="Times New Roman" w:hAnsi="Times New Roman" w:cs="Times New Roman"/>
         </w:rPr>
-        <w:t xml:space="preserve">levels in mice are elevated in pregnancy (Figure </w:t>
+        <w:t xml:space="preserve">levels in mice are elevated in pregnancy </w:t>
+      </w:r>
+      <w:commentRangeStart w:id="152"/>
+      <w:r>
+        <w:rPr>
+          <w:rFonts w:ascii="Times New Roman" w:hAnsi="Times New Roman" w:cs="Times New Roman"/>
+        </w:rPr>
+        <w:t xml:space="preserve">(Figure </w:t>
+      </w:r>
+      <w:commentRangeEnd w:id="152"/>
+      <w:r>
+        <w:rPr>
+          <w:rStyle w:val="CommentReference"/>
+        </w:rPr>
+        <w:commentReference w:id="152"/>
       </w:r>
       <w:r>
         <w:rPr>
@@ -6191,6 +6873,7 @@
           <w:rFonts w:ascii="Times New Roman" w:hAnsi="Times New Roman" w:cs="Times New Roman"/>
         </w:rPr>
       </w:pPr>
+      <w:commentRangeStart w:id="153"/>
       <w:r>
         <w:rPr>
           <w:rFonts w:ascii="Times New Roman" w:hAnsi="Times New Roman" w:cs="Times New Roman"/>
@@ -6229,14 +6912,25 @@
           <w:highlight w:val="yellow"/>
           <w:vertAlign w:val="superscript"/>
         </w:rPr>
-        <w:t>-/-</w:t>
-      </w:r>
-      <w:r>
-        <w:rPr>
-          <w:rFonts w:ascii="Times New Roman" w:hAnsi="Times New Roman" w:cs="Times New Roman"/>
+        <w:t>-/</w:t>
+      </w:r>
+      <w:proofErr w:type="gramStart"/>
+      <w:r>
+        <w:rPr>
+          <w:rFonts w:ascii="Times New Roman" w:hAnsi="Times New Roman" w:cs="Times New Roman"/>
+          <w:i/>
+          <w:iCs/>
           <w:highlight w:val="yellow"/>
           <w:vertAlign w:val="superscript"/>
         </w:rPr>
+        <w:t>-</w:t>
+      </w:r>
+      <w:r>
+        <w:rPr>
+          <w:rFonts w:ascii="Times New Roman" w:hAnsi="Times New Roman" w:cs="Times New Roman"/>
+          <w:highlight w:val="yellow"/>
+          <w:vertAlign w:val="superscript"/>
+        </w:rPr>
         <w:t xml:space="preserve">  </w:t>
       </w:r>
       <w:r>
@@ -6244,7 +6938,15 @@
           <w:rFonts w:ascii="Times New Roman" w:hAnsi="Times New Roman" w:cs="Times New Roman"/>
           <w:highlight w:val="yellow"/>
         </w:rPr>
-        <w:t xml:space="preserve">dams </w:t>
+        <w:t>dams</w:t>
+      </w:r>
+      <w:proofErr w:type="gramEnd"/>
+      <w:r>
+        <w:rPr>
+          <w:rFonts w:ascii="Times New Roman" w:hAnsi="Times New Roman" w:cs="Times New Roman"/>
+          <w:highlight w:val="yellow"/>
+        </w:rPr>
+        <w:t xml:space="preserve"> </w:t>
       </w:r>
       <w:r>
         <w:rPr>
@@ -6275,6 +6977,13 @@
         </w:rPr>
         <w:t>.</w:t>
       </w:r>
+      <w:commentRangeEnd w:id="153"/>
+      <w:r>
+        <w:rPr>
+          <w:rStyle w:val="CommentReference"/>
+        </w:rPr>
+        <w:commentReference w:id="153"/>
+      </w:r>
     </w:p>
     <w:p>
       <w:pPr>
@@ -6304,13 +7013,23 @@
           <w:iCs/>
           <w:vertAlign w:val="superscript"/>
         </w:rPr>
-        <w:t>-/-</w:t>
-      </w:r>
-      <w:r>
-        <w:rPr>
-          <w:rFonts w:ascii="Times New Roman" w:hAnsi="Times New Roman" w:cs="Times New Roman"/>
+        <w:t>-/</w:t>
+      </w:r>
+      <w:proofErr w:type="gramStart"/>
+      <w:r>
+        <w:rPr>
+          <w:rFonts w:ascii="Times New Roman" w:hAnsi="Times New Roman" w:cs="Times New Roman"/>
+          <w:i/>
+          <w:iCs/>
           <w:vertAlign w:val="superscript"/>
         </w:rPr>
+        <w:t>-</w:t>
+      </w:r>
+      <w:r>
+        <w:rPr>
+          <w:rFonts w:ascii="Times New Roman" w:hAnsi="Times New Roman" w:cs="Times New Roman"/>
+          <w:vertAlign w:val="superscript"/>
+        </w:rPr>
         <w:t xml:space="preserve"> </w:t>
       </w:r>
       <w:r>
@@ -6324,7 +7043,14 @@
         <w:rPr>
           <w:rFonts w:ascii="Times New Roman" w:hAnsi="Times New Roman" w:cs="Times New Roman"/>
         </w:rPr>
-        <w:t>dams consum</w:t>
+        <w:t>dams</w:t>
+      </w:r>
+      <w:proofErr w:type="gramEnd"/>
+      <w:r>
+        <w:rPr>
+          <w:rFonts w:ascii="Times New Roman" w:hAnsi="Times New Roman" w:cs="Times New Roman"/>
+        </w:rPr>
+        <w:t xml:space="preserve"> consum</w:t>
       </w:r>
       <w:r>
         <w:rPr>
@@ -6755,121 +7481,121 @@
         <w:rPr>
           <w:rFonts w:ascii="Times New Roman" w:hAnsi="Times New Roman" w:cs="Times New Roman"/>
         </w:rPr>
-        <w:t xml:space="preserve">1.13 kcal </w:t>
+        <w:t xml:space="preserve">1.13 kcal per day </w:t>
+      </w:r>
+      <w:r>
+        <w:rPr>
+          <w:rFonts w:ascii="Times New Roman" w:hAnsi="Times New Roman" w:cs="Times New Roman"/>
+        </w:rPr>
+        <w:t>fewer</w:t>
+      </w:r>
+      <w:r>
+        <w:rPr>
+          <w:rFonts w:ascii="Times New Roman" w:hAnsi="Times New Roman" w:cs="Times New Roman"/>
+        </w:rPr>
+        <w:t xml:space="preserve"> than</w:t>
+      </w:r>
+      <w:r>
+        <w:rPr>
+          <w:rFonts w:ascii="Times New Roman" w:hAnsi="Times New Roman" w:cs="Times New Roman"/>
+        </w:rPr>
+        <w:t xml:space="preserve"> </w:t>
+      </w:r>
+      <w:r>
+        <w:rPr>
+          <w:rFonts w:ascii="Times New Roman" w:hAnsi="Times New Roman" w:cs="Times New Roman"/>
+          <w:i/>
+          <w:iCs/>
+        </w:rPr>
+        <w:t>Gdf15</w:t>
+      </w:r>
+      <w:r>
+        <w:rPr>
+          <w:rFonts w:ascii="Times New Roman" w:hAnsi="Times New Roman" w:cs="Times New Roman"/>
+          <w:i/>
+          <w:iCs/>
+          <w:vertAlign w:val="superscript"/>
+        </w:rPr>
+        <w:t>+/+</w:t>
+      </w:r>
+      <w:r>
+        <w:rPr>
+          <w:rFonts w:ascii="Times New Roman" w:hAnsi="Times New Roman" w:cs="Times New Roman"/>
+        </w:rPr>
+        <w:t xml:space="preserve"> </w:t>
+      </w:r>
+      <w:r>
+        <w:rPr>
+          <w:rFonts w:ascii="Times New Roman" w:hAnsi="Times New Roman" w:cs="Times New Roman"/>
+        </w:rPr>
+        <w:t>dams (p</w:t>
+      </w:r>
+      <w:r>
+        <w:rPr>
+          <w:rFonts w:ascii="Times New Roman" w:hAnsi="Times New Roman" w:cs="Times New Roman"/>
+          <w:vertAlign w:val="subscript"/>
+        </w:rPr>
+        <w:t>genotype</w:t>
+      </w:r>
+      <w:r>
+        <w:rPr>
+          <w:rFonts w:ascii="Times New Roman" w:hAnsi="Times New Roman" w:cs="Times New Roman"/>
+        </w:rPr>
+        <w:t>=0.79</w:t>
+      </w:r>
+      <w:r>
+        <w:rPr>
+          <w:rFonts w:ascii="Times New Roman" w:hAnsi="Times New Roman" w:cs="Times New Roman"/>
+        </w:rPr>
+        <w:t>)</w:t>
+      </w:r>
+      <w:r>
+        <w:rPr>
+          <w:rFonts w:ascii="Times New Roman" w:hAnsi="Times New Roman" w:cs="Times New Roman"/>
+        </w:rPr>
+        <w:t>.</w:t>
+      </w:r>
+      <w:r>
+        <w:rPr>
+          <w:rFonts w:ascii="Times New Roman" w:hAnsi="Times New Roman" w:cs="Times New Roman"/>
+        </w:rPr>
+        <w:t xml:space="preserve"> This resulted in </w:t>
+      </w:r>
+      <w:r>
+        <w:rPr>
+          <w:rFonts w:ascii="Times New Roman" w:hAnsi="Times New Roman" w:cs="Times New Roman"/>
+          <w:i/>
+          <w:iCs/>
+        </w:rPr>
+        <w:t>Gdf15</w:t>
+      </w:r>
+      <w:r>
+        <w:rPr>
+          <w:rFonts w:ascii="Times New Roman" w:hAnsi="Times New Roman" w:cs="Times New Roman"/>
+          <w:i/>
+          <w:iCs/>
+          <w:vertAlign w:val="superscript"/>
+        </w:rPr>
+        <w:t>-/-</w:t>
+      </w:r>
+      <w:r>
+        <w:rPr>
+          <w:rFonts w:ascii="Times New Roman" w:hAnsi="Times New Roman" w:cs="Times New Roman"/>
+        </w:rPr>
+        <w:t xml:space="preserve"> dams having</w:t>
+      </w:r>
+      <w:r>
+        <w:rPr>
+          <w:rFonts w:ascii="Times New Roman" w:hAnsi="Times New Roman" w:cs="Times New Roman"/>
+        </w:rPr>
+        <w:t xml:space="preserve"> </w:t>
       </w:r>
       <w:r>
         <w:rPr>
           <w:rFonts w:ascii="Times New Roman" w:hAnsi="Times New Roman" w:cs="Times New Roman"/>
         </w:rPr>
         <w:lastRenderedPageBreak/>
-        <w:t xml:space="preserve">per day </w:t>
-      </w:r>
-      <w:r>
-        <w:rPr>
-          <w:rFonts w:ascii="Times New Roman" w:hAnsi="Times New Roman" w:cs="Times New Roman"/>
-        </w:rPr>
-        <w:t>fewer</w:t>
-      </w:r>
-      <w:r>
-        <w:rPr>
-          <w:rFonts w:ascii="Times New Roman" w:hAnsi="Times New Roman" w:cs="Times New Roman"/>
-        </w:rPr>
-        <w:t xml:space="preserve"> than</w:t>
-      </w:r>
-      <w:r>
-        <w:rPr>
-          <w:rFonts w:ascii="Times New Roman" w:hAnsi="Times New Roman" w:cs="Times New Roman"/>
-        </w:rPr>
-        <w:t xml:space="preserve"> </w:t>
-      </w:r>
-      <w:r>
-        <w:rPr>
-          <w:rFonts w:ascii="Times New Roman" w:hAnsi="Times New Roman" w:cs="Times New Roman"/>
-          <w:i/>
-          <w:iCs/>
-        </w:rPr>
-        <w:t>Gdf15</w:t>
-      </w:r>
-      <w:r>
-        <w:rPr>
-          <w:rFonts w:ascii="Times New Roman" w:hAnsi="Times New Roman" w:cs="Times New Roman"/>
-          <w:i/>
-          <w:iCs/>
-          <w:vertAlign w:val="superscript"/>
-        </w:rPr>
-        <w:t>+/+</w:t>
-      </w:r>
-      <w:r>
-        <w:rPr>
-          <w:rFonts w:ascii="Times New Roman" w:hAnsi="Times New Roman" w:cs="Times New Roman"/>
-        </w:rPr>
-        <w:t xml:space="preserve"> </w:t>
-      </w:r>
-      <w:r>
-        <w:rPr>
-          <w:rFonts w:ascii="Times New Roman" w:hAnsi="Times New Roman" w:cs="Times New Roman"/>
-        </w:rPr>
-        <w:t>dams (p</w:t>
-      </w:r>
-      <w:r>
-        <w:rPr>
-          <w:rFonts w:ascii="Times New Roman" w:hAnsi="Times New Roman" w:cs="Times New Roman"/>
-          <w:vertAlign w:val="subscript"/>
-        </w:rPr>
-        <w:t>genotype</w:t>
-      </w:r>
-      <w:r>
-        <w:rPr>
-          <w:rFonts w:ascii="Times New Roman" w:hAnsi="Times New Roman" w:cs="Times New Roman"/>
-        </w:rPr>
-        <w:t>=0.79</w:t>
-      </w:r>
-      <w:r>
-        <w:rPr>
-          <w:rFonts w:ascii="Times New Roman" w:hAnsi="Times New Roman" w:cs="Times New Roman"/>
-        </w:rPr>
-        <w:t>)</w:t>
-      </w:r>
-      <w:r>
-        <w:rPr>
-          <w:rFonts w:ascii="Times New Roman" w:hAnsi="Times New Roman" w:cs="Times New Roman"/>
-        </w:rPr>
-        <w:t>.</w:t>
-      </w:r>
-      <w:r>
-        <w:rPr>
-          <w:rFonts w:ascii="Times New Roman" w:hAnsi="Times New Roman" w:cs="Times New Roman"/>
-        </w:rPr>
-        <w:t xml:space="preserve"> This resulted in </w:t>
-      </w:r>
-      <w:r>
-        <w:rPr>
-          <w:rFonts w:ascii="Times New Roman" w:hAnsi="Times New Roman" w:cs="Times New Roman"/>
-          <w:i/>
-          <w:iCs/>
-        </w:rPr>
-        <w:t>Gdf15</w:t>
-      </w:r>
-      <w:r>
-        <w:rPr>
-          <w:rFonts w:ascii="Times New Roman" w:hAnsi="Times New Roman" w:cs="Times New Roman"/>
-          <w:i/>
-          <w:iCs/>
-          <w:vertAlign w:val="superscript"/>
-        </w:rPr>
-        <w:t>-/-</w:t>
-      </w:r>
-      <w:r>
-        <w:rPr>
-          <w:rFonts w:ascii="Times New Roman" w:hAnsi="Times New Roman" w:cs="Times New Roman"/>
-        </w:rPr>
-        <w:t xml:space="preserve"> dams having</w:t>
-      </w:r>
-      <w:r>
-        <w:rPr>
-          <w:rFonts w:ascii="Times New Roman" w:hAnsi="Times New Roman" w:cs="Times New Roman"/>
-        </w:rPr>
-        <w:t xml:space="preserve"> cumulative postnatal food intake that was </w:t>
+        <w:t xml:space="preserve">cumulative postnatal food intake that was </w:t>
       </w:r>
       <w:r>
         <w:rPr>
@@ -10430,7 +11156,7 @@
         </w:rPr>
         <w:t xml:space="preserve">This study had several strengths. </w:t>
       </w:r>
-      <w:commentRangeStart w:id="101"/>
+      <w:commentRangeStart w:id="155"/>
       <w:r>
         <w:rPr>
           <w:rFonts w:ascii="Times New Roman" w:hAnsi="Times New Roman" w:cs="Times New Roman"/>
@@ -10438,12 +11164,12 @@
         </w:rPr>
         <w:t>First</w:t>
       </w:r>
-      <w:commentRangeEnd w:id="101"/>
+      <w:commentRangeEnd w:id="155"/>
       <w:r>
         <w:rPr>
           <w:rStyle w:val="CommentReference"/>
         </w:rPr>
-        <w:commentReference w:id="101"/>
+        <w:commentReference w:id="155"/>
       </w:r>
       <w:r>
         <w:rPr>
@@ -11964,7 +12690,7 @@
       </w:r>
     </w:p>
   </w:comment>
-  <w:comment w:id="99" w:author="Dave Bridges" w:date="2022-11-03T13:15:00Z" w:initials="DB">
+  <w:comment w:id="98" w:author="Dave Bridges" w:date="2022-11-03T13:16:00Z" w:initials="DB">
     <w:p>
       <w:pPr>
         <w:pStyle w:val="CommentText"/>
@@ -11976,6 +12702,30 @@
         <w:annotationRef/>
       </w:r>
       <w:r>
+        <w:t xml:space="preserve">What about the other GDF15 </w:t>
+      </w:r>
+      <w:proofErr w:type="spellStart"/>
+      <w:r>
+        <w:t>elisa</w:t>
+      </w:r>
+      <w:proofErr w:type="spellEnd"/>
+      <w:r>
+        <w:t xml:space="preserve"> mice, we need to describe their treatments as well</w:t>
+      </w:r>
+    </w:p>
+  </w:comment>
+  <w:comment w:id="100" w:author="Dave Bridges" w:date="2022-11-03T13:15:00Z" w:initials="DB">
+    <w:p>
+      <w:pPr>
+        <w:pStyle w:val="CommentText"/>
+      </w:pPr>
+      <w:r>
+        <w:rPr>
+          <w:rStyle w:val="CommentReference"/>
+        </w:rPr>
+        <w:annotationRef/>
+      </w:r>
+      <w:r>
         <w:t xml:space="preserve">Is there a </w:t>
       </w:r>
       <w:proofErr w:type="gramStart"/>
@@ -11988,7 +12738,235 @@
       </w:r>
     </w:p>
   </w:comment>
-  <w:comment w:id="101" w:author="Molly Carter" w:date="2022-10-31T14:15:00Z" w:initials="MC">
+  <w:comment w:id="107" w:author="Dave Bridges" w:date="2022-11-03T13:18:00Z" w:initials="DB">
+    <w:p>
+      <w:pPr>
+        <w:pStyle w:val="CommentText"/>
+      </w:pPr>
+      <w:r>
+        <w:rPr>
+          <w:rStyle w:val="CommentReference"/>
+        </w:rPr>
+        <w:annotationRef/>
+      </w:r>
+      <w:r>
+        <w:t>add</w:t>
+      </w:r>
+    </w:p>
+  </w:comment>
+  <w:comment w:id="113" w:author="Dave Bridges" w:date="2022-11-03T13:20:00Z" w:initials="DB">
+    <w:p>
+      <w:pPr>
+        <w:pStyle w:val="CommentText"/>
+      </w:pPr>
+      <w:r>
+        <w:rPr>
+          <w:rStyle w:val="CommentReference"/>
+        </w:rPr>
+        <w:annotationRef/>
+      </w:r>
+      <w:r>
+        <w:t>I think it’s a little confusing to show a</w:t>
+      </w:r>
+      <w:r>
+        <w:t xml:space="preserve"> </w:t>
+      </w:r>
+      <w:r>
+        <w:t>breeding scheme</w:t>
+      </w:r>
+      <w:r>
+        <w:t xml:space="preserve"> we aren’t using</w:t>
+      </w:r>
+      <w:r>
+        <w:t xml:space="preserve">, maybe </w:t>
+      </w:r>
+      <w:r>
+        <w:t>we don’t need figure 1 at all here, this explanation seems fine</w:t>
+      </w:r>
+    </w:p>
+  </w:comment>
+  <w:comment w:id="117" w:author="Dave Bridges" w:date="2022-11-03T13:18:00Z" w:initials="DB">
+    <w:p>
+      <w:pPr>
+        <w:pStyle w:val="CommentText"/>
+      </w:pPr>
+      <w:r>
+        <w:rPr>
+          <w:rStyle w:val="CommentReference"/>
+        </w:rPr>
+        <w:annotationRef/>
+      </w:r>
+      <w:r>
+        <w:t>range?</w:t>
+      </w:r>
+    </w:p>
+  </w:comment>
+  <w:comment w:id="128" w:author="Dave Bridges" w:date="2022-11-03T13:21:00Z" w:initials="DB">
+    <w:p>
+      <w:pPr>
+        <w:pStyle w:val="CommentText"/>
+      </w:pPr>
+      <w:r>
+        <w:rPr>
+          <w:rStyle w:val="CommentReference"/>
+        </w:rPr>
+        <w:annotationRef/>
+      </w:r>
+      <w:r>
+        <w:t>Rates of drop?</w:t>
+      </w:r>
+    </w:p>
+  </w:comment>
+  <w:comment w:id="129" w:author="Dave Bridges" w:date="2022-11-03T13:22:00Z" w:initials="DB">
+    <w:p>
+      <w:pPr>
+        <w:pStyle w:val="CommentText"/>
+      </w:pPr>
+      <w:r>
+        <w:rPr>
+          <w:rStyle w:val="CommentReference"/>
+        </w:rPr>
+        <w:annotationRef/>
+      </w:r>
+      <w:r>
+        <w:t>What about the effect of pregnancy/effect of glucocorticoids/</w:t>
+      </w:r>
+      <w:proofErr w:type="spellStart"/>
+      <w:r>
+        <w:t>eTRF</w:t>
+      </w:r>
+      <w:proofErr w:type="spellEnd"/>
+      <w:r>
+        <w:t>?</w:t>
+      </w:r>
+    </w:p>
+  </w:comment>
+  <w:comment w:id="132" w:author="Dave Bridges" w:date="2022-11-03T13:23:00Z" w:initials="DB">
+    <w:p>
+      <w:pPr>
+        <w:pStyle w:val="CommentText"/>
+      </w:pPr>
+      <w:r>
+        <w:rPr>
+          <w:rStyle w:val="CommentReference"/>
+        </w:rPr>
+        <w:annotationRef/>
+      </w:r>
+      <w:r>
+        <w:t xml:space="preserve">Could cite </w:t>
+      </w:r>
+      <w:proofErr w:type="spellStart"/>
+      <w:r>
+        <w:t>Noura’s</w:t>
+      </w:r>
+      <w:proofErr w:type="spellEnd"/>
+      <w:r>
+        <w:t xml:space="preserve"> </w:t>
+      </w:r>
+      <w:proofErr w:type="spellStart"/>
+      <w:r>
+        <w:t>biorxiv</w:t>
+      </w:r>
+      <w:proofErr w:type="spellEnd"/>
+      <w:r>
+        <w:t xml:space="preserve"> here</w:t>
+      </w:r>
+    </w:p>
+  </w:comment>
+  <w:comment w:id="144" w:author="Dave Bridges" w:date="2022-11-03T13:24:00Z" w:initials="DB">
+    <w:p>
+      <w:pPr>
+        <w:pStyle w:val="CommentText"/>
+      </w:pPr>
+      <w:r>
+        <w:rPr>
+          <w:rStyle w:val="CommentReference"/>
+        </w:rPr>
+        <w:annotationRef/>
+      </w:r>
+      <w:r>
+        <w:t xml:space="preserve">Less important </w:t>
+      </w:r>
+      <w:proofErr w:type="spellStart"/>
+      <w:r>
+        <w:t>thant</w:t>
+      </w:r>
+      <w:proofErr w:type="spellEnd"/>
+      <w:r>
+        <w:t xml:space="preserve"> he </w:t>
+      </w:r>
+      <w:proofErr w:type="spellStart"/>
+      <w:r>
+        <w:t>eTRF</w:t>
+      </w:r>
+      <w:proofErr w:type="spellEnd"/>
+      <w:r>
+        <w:t xml:space="preserve"> offspring paper but I liked how you wrote that you tested for sex as an interactor and if not (p&gt;0.05) you used it as a covariate.</w:t>
+      </w:r>
+    </w:p>
+  </w:comment>
+  <w:comment w:id="148" w:author="Dave Bridges" w:date="2022-11-03T13:25:00Z" w:initials="DB">
+    <w:p>
+      <w:pPr>
+        <w:pStyle w:val="CommentText"/>
+      </w:pPr>
+      <w:r>
+        <w:rPr>
+          <w:rStyle w:val="CommentReference"/>
+        </w:rPr>
+        <w:annotationRef/>
+      </w:r>
+      <w:r>
+        <w:t>Can you mark each figure legend star with the test if warranted?</w:t>
+      </w:r>
+    </w:p>
+  </w:comment>
+  <w:comment w:id="152" w:author="Dave Bridges" w:date="2022-11-03T13:26:00Z" w:initials="DB">
+    <w:p>
+      <w:pPr>
+        <w:pStyle w:val="CommentText"/>
+      </w:pPr>
+      <w:r>
+        <w:rPr>
+          <w:rStyle w:val="CommentReference"/>
+        </w:rPr>
+        <w:annotationRef/>
+      </w:r>
+      <w:r>
+        <w:t>Missing, needs effect sizes and stats</w:t>
+      </w:r>
+    </w:p>
+  </w:comment>
+  <w:comment w:id="153" w:author="Dave Bridges" w:date="2022-11-03T13:26:00Z" w:initials="DB">
+    <w:p>
+      <w:pPr>
+        <w:pStyle w:val="CommentText"/>
+      </w:pPr>
+      <w:r>
+        <w:rPr>
+          <w:rStyle w:val="CommentReference"/>
+        </w:rPr>
+        <w:annotationRef/>
+      </w:r>
+      <w:r>
+        <w:t xml:space="preserve">Id err on not making this a figure, its more like showing the </w:t>
+      </w:r>
+      <w:proofErr w:type="spellStart"/>
+      <w:r>
+        <w:t>genotying</w:t>
+      </w:r>
+      <w:proofErr w:type="spellEnd"/>
+      <w:r>
+        <w:t xml:space="preserve"> as a figure.  We can as a supplement if you want. </w:t>
+      </w:r>
+      <w:r>
+        <w:t>We can talk about it today but I worry this is background.</w:t>
+      </w:r>
+      <w:bookmarkStart w:id="154" w:name="_GoBack"/>
+      <w:bookmarkEnd w:id="154"/>
+    </w:p>
+  </w:comment>
+  <w:comment w:id="155" w:author="Molly Carter" w:date="2022-10-31T14:15:00Z" w:initials="MC">
     <w:p>
       <w:r>
         <w:rPr>
@@ -12024,7 +13002,18 @@
   <w15:commentEx w15:paraId="585F810C" w15:done="0"/>
   <w15:commentEx w15:paraId="5771E39D" w15:done="0"/>
   <w15:commentEx w15:paraId="4E8CE179" w15:done="0"/>
+  <w15:commentEx w15:paraId="519D0793" w15:done="0"/>
   <w15:commentEx w15:paraId="5D7E6658" w15:done="0"/>
+  <w15:commentEx w15:paraId="7EC476F2" w15:done="0"/>
+  <w15:commentEx w15:paraId="75AEC6C6" w15:done="0"/>
+  <w15:commentEx w15:paraId="081882C2" w15:done="0"/>
+  <w15:commentEx w15:paraId="4EA70F4C" w15:done="0"/>
+  <w15:commentEx w15:paraId="770BA68F" w15:done="0"/>
+  <w15:commentEx w15:paraId="5647C225" w15:done="0"/>
+  <w15:commentEx w15:paraId="30F94447" w15:done="0"/>
+  <w15:commentEx w15:paraId="1D38A5E8" w15:done="0"/>
+  <w15:commentEx w15:paraId="367650CB" w15:done="0"/>
+  <w15:commentEx w15:paraId="2D744811" w15:done="0"/>
   <w15:commentEx w15:paraId="59270A51" w15:done="0"/>
 </w15:commentsEx>
 </file>
@@ -12052,7 +13041,18 @@
   <w16cid:commentId w16cid:paraId="585F810C" w16cid:durableId="270E3C63"/>
   <w16cid:commentId w16cid:paraId="5771E39D" w16cid:durableId="270E3C74"/>
   <w16cid:commentId w16cid:paraId="4E8CE179" w16cid:durableId="270E3CB9"/>
+  <w16cid:commentId w16cid:paraId="519D0793" w16cid:durableId="270E3D98"/>
   <w16cid:commentId w16cid:paraId="5D7E6658" w16cid:durableId="270E3D5A"/>
+  <w16cid:commentId w16cid:paraId="7EC476F2" w16cid:durableId="270E3E08"/>
+  <w16cid:commentId w16cid:paraId="75AEC6C6" w16cid:durableId="270E3E8F"/>
+  <w16cid:commentId w16cid:paraId="081882C2" w16cid:durableId="270E3E42"/>
+  <w16cid:commentId w16cid:paraId="4EA70F4C" w16cid:durableId="270E3EF4"/>
+  <w16cid:commentId w16cid:paraId="770BA68F" w16cid:durableId="270E3F13"/>
+  <w16cid:commentId w16cid:paraId="5647C225" w16cid:durableId="270E3F3A"/>
+  <w16cid:commentId w16cid:paraId="30F94447" w16cid:durableId="270E3F8B"/>
+  <w16cid:commentId w16cid:paraId="1D38A5E8" w16cid:durableId="270E3FD5"/>
+  <w16cid:commentId w16cid:paraId="367650CB" w16cid:durableId="270E3FEF"/>
+  <w16cid:commentId w16cid:paraId="2D744811" w16cid:durableId="270E4009"/>
   <w16cid:commentId w16cid:paraId="59270A51" w16cid:durableId="270A5703"/>
 </w16cid:commentsIds>
 </file>
@@ -13460,7 +14460,7 @@
 </file>
 
 <file path=customXml/itemProps1.xml><?xml version="1.0" encoding="utf-8"?>
-<ds:datastoreItem xmlns:ds="http://schemas.openxmlformats.org/officeDocument/2006/customXml" ds:itemID="{7C03B6AB-96AB-1B47-9A2E-EE40CCABDB16}">
+<ds:datastoreItem xmlns:ds="http://schemas.openxmlformats.org/officeDocument/2006/customXml" ds:itemID="{726B8DD7-E179-844D-963A-B6766BB52867}">
   <ds:schemaRefs>
     <ds:schemaRef ds:uri="http://schemas.openxmlformats.org/officeDocument/2006/bibliography"/>
   </ds:schemaRefs>

</xml_diff>

<commit_message>
updated plots for pre/postnatal
</commit_message>
<xml_diff>
--- a/Manuscripts/GDF15 during Pregnancy/GDF15.Manuscript.docx
+++ b/Manuscripts/GDF15 during Pregnancy/GDF15.Manuscript.docx
@@ -85,8 +85,16 @@
         <w:rPr>
           <w:rFonts w:ascii="Times New Roman" w:hAnsi="Times New Roman" w:cs="Times New Roman"/>
         </w:rPr>
-        <w:t>, Noura</w:t>
-      </w:r>
+        <w:t xml:space="preserve">, </w:t>
+      </w:r>
+      <w:proofErr w:type="spellStart"/>
+      <w:r>
+        <w:rPr>
+          <w:rFonts w:ascii="Times New Roman" w:hAnsi="Times New Roman" w:cs="Times New Roman"/>
+        </w:rPr>
+        <w:t>Noura</w:t>
+      </w:r>
+      <w:proofErr w:type="spellEnd"/>
       <w:r>
         <w:rPr>
           <w:rFonts w:ascii="Times New Roman" w:hAnsi="Times New Roman" w:cs="Times New Roman"/>
@@ -104,8 +112,16 @@
         <w:rPr>
           <w:rFonts w:ascii="Times New Roman" w:hAnsi="Times New Roman" w:cs="Times New Roman"/>
         </w:rPr>
-        <w:t>, JeAnna</w:t>
-      </w:r>
+        <w:t xml:space="preserve">, </w:t>
+      </w:r>
+      <w:proofErr w:type="spellStart"/>
+      <w:r>
+        <w:rPr>
+          <w:rFonts w:ascii="Times New Roman" w:hAnsi="Times New Roman" w:cs="Times New Roman"/>
+        </w:rPr>
+        <w:t>JeAnna</w:t>
+      </w:r>
+      <w:proofErr w:type="spellEnd"/>
       <w:r>
         <w:rPr>
           <w:rFonts w:ascii="Times New Roman" w:hAnsi="Times New Roman" w:cs="Times New Roman"/>
@@ -123,8 +139,16 @@
         <w:rPr>
           <w:rFonts w:ascii="Times New Roman" w:hAnsi="Times New Roman" w:cs="Times New Roman"/>
         </w:rPr>
-        <w:t>, Haijing</w:t>
-      </w:r>
+        <w:t xml:space="preserve">, </w:t>
+      </w:r>
+      <w:proofErr w:type="spellStart"/>
+      <w:r>
+        <w:rPr>
+          <w:rFonts w:ascii="Times New Roman" w:hAnsi="Times New Roman" w:cs="Times New Roman"/>
+        </w:rPr>
+        <w:t>Haijing</w:t>
+      </w:r>
+      <w:proofErr w:type="spellEnd"/>
       <w:r>
         <w:rPr>
           <w:rFonts w:ascii="Times New Roman" w:hAnsi="Times New Roman" w:cs="Times New Roman"/>
@@ -572,8 +596,16 @@
         <w:rPr>
           <w:rFonts w:ascii="Times New Roman" w:hAnsi="Times New Roman" w:cs="Times New Roman"/>
         </w:rPr>
-        <w:t>MCM is supported by a Rackham Merit Fellowship.  This study was supported by funds from the University of Michigan (MCubed</w:t>
-      </w:r>
+        <w:t>MCM is supported by a Rackham Merit Fellowship.  This study was supported by funds from the University of Michigan (</w:t>
+      </w:r>
+      <w:proofErr w:type="spellStart"/>
+      <w:r>
+        <w:rPr>
+          <w:rFonts w:ascii="Times New Roman" w:hAnsi="Times New Roman" w:cs="Times New Roman"/>
+        </w:rPr>
+        <w:t>MCubed</w:t>
+      </w:r>
+      <w:proofErr w:type="spellEnd"/>
       <w:r>
         <w:rPr>
           <w:rFonts w:ascii="Times New Roman" w:hAnsi="Times New Roman" w:cs="Times New Roman"/>
@@ -3270,13 +3302,33 @@
         <w:rPr>
           <w:rFonts w:ascii="Times New Roman" w:hAnsi="Times New Roman" w:cs="Times New Roman"/>
         </w:rPr>
-        <w:t xml:space="preserve">Animals were housed </w:t>
-      </w:r>
-      <w:r>
-        <w:rPr>
-          <w:rFonts w:ascii="Times New Roman" w:hAnsi="Times New Roman" w:cs="Times New Roman"/>
-        </w:rPr>
-        <w:t>in a temperature and humidity-controlled facility with a 12-hour light:dark cycle</w:t>
+        <w:t>Animals from both studies described below</w:t>
+      </w:r>
+      <w:r>
+        <w:rPr>
+          <w:rFonts w:ascii="Times New Roman" w:hAnsi="Times New Roman" w:cs="Times New Roman"/>
+        </w:rPr>
+        <w:t xml:space="preserve"> were housed </w:t>
+      </w:r>
+      <w:r>
+        <w:rPr>
+          <w:rFonts w:ascii="Times New Roman" w:hAnsi="Times New Roman" w:cs="Times New Roman"/>
+        </w:rPr>
+        <w:t xml:space="preserve">in a temperature and humidity-controlled facility with a 12-hour </w:t>
+      </w:r>
+      <w:proofErr w:type="spellStart"/>
+      <w:r>
+        <w:rPr>
+          <w:rFonts w:ascii="Times New Roman" w:hAnsi="Times New Roman" w:cs="Times New Roman"/>
+        </w:rPr>
+        <w:t>light:dark</w:t>
+      </w:r>
+      <w:proofErr w:type="spellEnd"/>
+      <w:r>
+        <w:rPr>
+          <w:rFonts w:ascii="Times New Roman" w:hAnsi="Times New Roman" w:cs="Times New Roman"/>
+        </w:rPr>
+        <w:t xml:space="preserve"> cycle</w:t>
       </w:r>
       <w:r>
         <w:rPr>
@@ -3296,6 +3348,96 @@
         </w:rPr>
         <w:t xml:space="preserve"> </w:t>
       </w:r>
+    </w:p>
+    <w:p>
+      <w:pPr>
+        <w:pStyle w:val="Heading3"/>
+      </w:pPr>
+      <w:r>
+        <w:t>Insulin resistance of pregnancy study</w:t>
+      </w:r>
+    </w:p>
+    <w:p>
+      <w:pPr>
+        <w:spacing w:line="360" w:lineRule="auto"/>
+        <w:rPr>
+          <w:rFonts w:ascii="Times New Roman" w:hAnsi="Times New Roman" w:cs="Times New Roman"/>
+        </w:rPr>
+      </w:pPr>
+      <w:r>
+        <w:rPr>
+          <w:rFonts w:ascii="Times New Roman" w:hAnsi="Times New Roman" w:cs="Times New Roman"/>
+        </w:rPr>
+        <w:t xml:space="preserve">Virgin female C57BL/6J (RRID: ) mice were ordered from Jackson Laboratory. They were allowed to acclimatize for two weeks to </w:t>
+      </w:r>
+      <w:r>
+        <w:rPr>
+          <w:rFonts w:ascii="Times New Roman" w:hAnsi="Times New Roman" w:cs="Times New Roman"/>
+        </w:rPr>
+        <w:t xml:space="preserve">the </w:t>
+      </w:r>
+      <w:proofErr w:type="spellStart"/>
+      <w:r>
+        <w:rPr>
+          <w:rFonts w:ascii="Times New Roman" w:hAnsi="Times New Roman" w:cs="Times New Roman"/>
+        </w:rPr>
+        <w:t>tempterature</w:t>
+      </w:r>
+      <w:proofErr w:type="spellEnd"/>
+      <w:r>
+        <w:rPr>
+          <w:rFonts w:ascii="Times New Roman" w:hAnsi="Times New Roman" w:cs="Times New Roman"/>
+        </w:rPr>
+        <w:t xml:space="preserve"> and humidity-</w:t>
+      </w:r>
+      <w:proofErr w:type="spellStart"/>
+      <w:r>
+        <w:rPr>
+          <w:rFonts w:ascii="Times New Roman" w:hAnsi="Times New Roman" w:cs="Times New Roman"/>
+        </w:rPr>
+        <w:t>contreolled</w:t>
+      </w:r>
+      <w:proofErr w:type="spellEnd"/>
+      <w:r>
+        <w:rPr>
+          <w:rFonts w:ascii="Times New Roman" w:hAnsi="Times New Roman" w:cs="Times New Roman"/>
+        </w:rPr>
+        <w:t xml:space="preserve"> facility with free access to water and laboratory chow</w:t>
+      </w:r>
+      <w:r>
+        <w:rPr>
+          <w:rFonts w:ascii="Times New Roman" w:hAnsi="Times New Roman" w:cs="Times New Roman"/>
+        </w:rPr>
+        <w:t xml:space="preserve">. </w:t>
+      </w:r>
+      <w:r>
+        <w:rPr>
+          <w:rFonts w:ascii="Times New Roman" w:hAnsi="Times New Roman" w:cs="Times New Roman"/>
+        </w:rPr>
+        <w:t>After acclimatizing, females</w:t>
+      </w:r>
+      <w:r>
+        <w:rPr>
+          <w:rFonts w:ascii="Times New Roman" w:hAnsi="Times New Roman" w:cs="Times New Roman"/>
+        </w:rPr>
+        <w:t xml:space="preserve"> were randomized into 3 groups, non-pregnant females (n=7), pregnant females (n=7), and pregnant females exposed to dexamethasone in drinking water (n=7). </w:t>
+      </w:r>
+    </w:p>
+    <w:p>
+      <w:pPr>
+        <w:pStyle w:val="Heading3"/>
+      </w:pPr>
+      <w:r>
+        <w:t>Gdf15 study</w:t>
+      </w:r>
+    </w:p>
+    <w:p>
+      <w:pPr>
+        <w:spacing w:line="360" w:lineRule="auto"/>
+        <w:rPr>
+          <w:rFonts w:ascii="Times New Roman" w:hAnsi="Times New Roman" w:cs="Times New Roman"/>
+        </w:rPr>
+      </w:pPr>
       <w:commentRangeStart w:id="10"/>
       <w:r>
         <w:rPr>
@@ -3309,23 +3451,7 @@
           <w:i/>
           <w:iCs/>
         </w:rPr>
-        <w:t>G</w:t>
-      </w:r>
-      <w:r>
-        <w:rPr>
-          <w:rFonts w:ascii="Times New Roman" w:hAnsi="Times New Roman" w:cs="Times New Roman"/>
-          <w:i/>
-          <w:iCs/>
-        </w:rPr>
-        <w:t>df</w:t>
-      </w:r>
-      <w:r>
-        <w:rPr>
-          <w:rFonts w:ascii="Times New Roman" w:hAnsi="Times New Roman" w:cs="Times New Roman"/>
-          <w:i/>
-          <w:iCs/>
-        </w:rPr>
-        <w:t>15</w:t>
+        <w:t>Gdf15</w:t>
       </w:r>
       <w:r>
         <w:rPr>
@@ -3343,25 +3469,13 @@
         <w:rPr>
           <w:rFonts w:ascii="Times New Roman" w:hAnsi="Times New Roman" w:cs="Times New Roman"/>
         </w:rPr>
-        <w:t>a</w:t>
-      </w:r>
-      <w:r>
-        <w:rPr>
-          <w:rFonts w:ascii="Times New Roman" w:hAnsi="Times New Roman" w:cs="Times New Roman"/>
-        </w:rPr>
-        <w:t xml:space="preserve">nimals were </w:t>
-      </w:r>
-      <w:r>
-        <w:rPr>
-          <w:rFonts w:ascii="Times New Roman" w:hAnsi="Times New Roman" w:cs="Times New Roman"/>
-        </w:rPr>
-        <w:t>described</w:t>
-      </w:r>
-      <w:r>
-        <w:rPr>
-          <w:rFonts w:ascii="Times New Roman" w:hAnsi="Times New Roman" w:cs="Times New Roman"/>
-        </w:rPr>
-        <w:t xml:space="preserve"> in</w:t>
+        <w:t xml:space="preserve">animals were </w:t>
+      </w:r>
+      <w:r>
+        <w:rPr>
+          <w:rFonts w:ascii="Times New Roman" w:hAnsi="Times New Roman" w:cs="Times New Roman"/>
+        </w:rPr>
+        <w:t>described in</w:t>
       </w:r>
       <w:commentRangeEnd w:id="10"/>
       <w:r>
@@ -3427,31 +3541,7 @@
         <w:rPr>
           <w:rFonts w:ascii="Times New Roman" w:hAnsi="Times New Roman" w:cs="Times New Roman"/>
         </w:rPr>
-        <w:t>.</w:t>
-      </w:r>
-      <w:r>
-        <w:rPr>
-          <w:rFonts w:ascii="Times New Roman" w:hAnsi="Times New Roman" w:cs="Times New Roman"/>
-        </w:rPr>
-        <w:t xml:space="preserve"> </w:t>
-      </w:r>
-      <w:r>
-        <w:rPr>
-          <w:rFonts w:ascii="Times New Roman" w:hAnsi="Times New Roman" w:cs="Times New Roman"/>
-        </w:rPr>
-        <w:t>Null animals were generated using</w:t>
-      </w:r>
-      <w:r>
-        <w:rPr>
-          <w:rFonts w:ascii="Times New Roman" w:hAnsi="Times New Roman" w:cs="Times New Roman"/>
-        </w:rPr>
-        <w:t xml:space="preserve"> CRISPR Cas-9 deletion of Exon 2</w:t>
-      </w:r>
-      <w:r>
-        <w:rPr>
-          <w:rFonts w:ascii="Times New Roman" w:hAnsi="Times New Roman" w:cs="Times New Roman"/>
-        </w:rPr>
-        <w:t xml:space="preserve"> of </w:t>
+        <w:t xml:space="preserve">. Null animals were generated using CRISPR Cas-9 deletion of Exon 2 of </w:t>
       </w:r>
       <w:r>
         <w:rPr>
@@ -3465,43 +3555,7 @@
         <w:rPr>
           <w:rFonts w:ascii="Times New Roman" w:hAnsi="Times New Roman" w:cs="Times New Roman"/>
         </w:rPr>
-        <w:t xml:space="preserve">. </w:t>
-      </w:r>
-      <w:r>
-        <w:rPr>
-          <w:rFonts w:ascii="Times New Roman" w:hAnsi="Times New Roman" w:cs="Times New Roman"/>
-        </w:rPr>
-        <w:t>Exon 2 (translational start site)</w:t>
-      </w:r>
-      <w:r>
-        <w:rPr>
-          <w:rFonts w:ascii="Times New Roman" w:hAnsi="Times New Roman" w:cs="Times New Roman"/>
-        </w:rPr>
-        <w:t>,</w:t>
-      </w:r>
-      <w:r>
-        <w:rPr>
-          <w:rFonts w:ascii="Times New Roman" w:hAnsi="Times New Roman" w:cs="Times New Roman"/>
-        </w:rPr>
-        <w:t xml:space="preserve"> which we ablated, is </w:t>
-      </w:r>
-      <w:r>
-        <w:rPr>
-          <w:rFonts w:ascii="Times New Roman" w:hAnsi="Times New Roman" w:cs="Times New Roman"/>
-        </w:rPr>
-        <w:t>present in</w:t>
-      </w:r>
-      <w:r>
-        <w:rPr>
-          <w:rFonts w:ascii="Times New Roman" w:hAnsi="Times New Roman" w:cs="Times New Roman"/>
-        </w:rPr>
-        <w:t xml:space="preserve"> every </w:t>
-      </w:r>
-      <w:r>
-        <w:rPr>
-          <w:rFonts w:ascii="Times New Roman" w:hAnsi="Times New Roman" w:cs="Times New Roman"/>
-        </w:rPr>
-        <w:t xml:space="preserve">known </w:t>
+        <w:t xml:space="preserve">. Exon 2 (translational start site), which we ablated, is present in every known </w:t>
       </w:r>
       <w:r>
         <w:rPr>
@@ -3515,59 +3569,10 @@
         <w:rPr>
           <w:rFonts w:ascii="Times New Roman" w:hAnsi="Times New Roman" w:cs="Times New Roman"/>
         </w:rPr>
-        <w:t xml:space="preserve"> transcript</w:t>
-      </w:r>
-      <w:r>
-        <w:rPr>
-          <w:rFonts w:ascii="Times New Roman" w:hAnsi="Times New Roman" w:cs="Times New Roman"/>
-        </w:rPr>
-        <w:t>.</w:t>
-      </w:r>
-      <w:r>
-        <w:rPr>
-          <w:rFonts w:ascii="Times New Roman" w:hAnsi="Times New Roman" w:cs="Times New Roman"/>
-        </w:rPr>
-        <w:t xml:space="preserve"> </w:t>
-      </w:r>
-    </w:p>
-    <w:p>
-      <w:pPr>
-        <w:spacing w:line="360" w:lineRule="auto"/>
-        <w:rPr>
-          <w:rFonts w:ascii="Times New Roman" w:hAnsi="Times New Roman" w:cs="Times New Roman"/>
-        </w:rPr>
-      </w:pPr>
-      <w:r>
-        <w:rPr>
-          <w:rFonts w:ascii="Times New Roman" w:hAnsi="Times New Roman" w:cs="Times New Roman"/>
-        </w:rPr>
-        <w:t>We compared serum from the Gdf15 experiment</w:t>
-      </w:r>
-      <w:r>
-        <w:rPr>
-          <w:rFonts w:ascii="Times New Roman" w:hAnsi="Times New Roman" w:cs="Times New Roman"/>
-        </w:rPr>
-        <w:t xml:space="preserve"> </w:t>
-      </w:r>
-      <w:r>
-        <w:rPr>
-          <w:rFonts w:ascii="Times New Roman" w:hAnsi="Times New Roman" w:cs="Times New Roman"/>
-        </w:rPr>
-        <w:t xml:space="preserve">to a separate study of insulin sensitivity during pregnancy in the mouse. Virgin female C57BL/6J (RRID: ) mice were ordered from </w:t>
-      </w:r>
-      <w:r>
-        <w:rPr>
-          <w:rFonts w:ascii="Times New Roman" w:hAnsi="Times New Roman" w:cs="Times New Roman"/>
-        </w:rPr>
-        <w:t>Jackson</w:t>
-      </w:r>
-      <w:r>
-        <w:rPr>
-          <w:rFonts w:ascii="Times New Roman" w:hAnsi="Times New Roman" w:cs="Times New Roman"/>
-        </w:rPr>
-        <w:t xml:space="preserve"> Laboratory. They were allowed to acclimatize for two weeks to the same environment described in the Gdf15 experiment. Mice were randomized into 3 groups, non-pregnant females (n=7), pregnant females (n=7), and pregnant females exposed to dexamethasone in drinking water (n=7).  </w:t>
-      </w:r>
-    </w:p>
+        <w:t xml:space="preserve"> transcript. </w:t>
+      </w:r>
+    </w:p>
+    <w:p/>
     <w:p>
       <w:pPr>
         <w:pStyle w:val="Heading2"/>
@@ -3695,7 +3700,21 @@
         <w:rPr>
           <w:rFonts w:ascii="Times New Roman" w:hAnsi="Times New Roman" w:cs="Times New Roman"/>
         </w:rPr>
-        <w:t xml:space="preserve"> DreamTaq </w:t>
+        <w:t xml:space="preserve"> </w:t>
+      </w:r>
+      <w:proofErr w:type="spellStart"/>
+      <w:r>
+        <w:rPr>
+          <w:rFonts w:ascii="Times New Roman" w:hAnsi="Times New Roman" w:cs="Times New Roman"/>
+        </w:rPr>
+        <w:t>DreamTaq</w:t>
+      </w:r>
+      <w:proofErr w:type="spellEnd"/>
+      <w:r>
+        <w:rPr>
+          <w:rFonts w:ascii="Times New Roman" w:hAnsi="Times New Roman" w:cs="Times New Roman"/>
+        </w:rPr>
+        <w:t xml:space="preserve"> </w:t>
       </w:r>
       <w:r>
         <w:rPr>
@@ -3721,11 +3740,19 @@
         </w:rPr>
         <w:t>(</w:t>
       </w:r>
-      <w:r>
-        <w:rPr>
-          <w:rFonts w:ascii="Times New Roman" w:hAnsi="Times New Roman" w:cs="Times New Roman"/>
-        </w:rPr>
-        <w:t xml:space="preserve">ThermoFisher Scientific, </w:t>
+      <w:proofErr w:type="spellStart"/>
+      <w:r>
+        <w:rPr>
+          <w:rFonts w:ascii="Times New Roman" w:hAnsi="Times New Roman" w:cs="Times New Roman"/>
+        </w:rPr>
+        <w:t>ThermoFisher</w:t>
+      </w:r>
+      <w:proofErr w:type="spellEnd"/>
+      <w:r>
+        <w:rPr>
+          <w:rFonts w:ascii="Times New Roman" w:hAnsi="Times New Roman" w:cs="Times New Roman"/>
+        </w:rPr>
+        <w:t xml:space="preserve"> Scientific, </w:t>
       </w:r>
       <w:r>
         <w:rPr>
@@ -4024,27 +4051,20 @@
         <w:rPr>
           <w:rFonts w:ascii="Times New Roman" w:hAnsi="Times New Roman" w:cs="Times New Roman"/>
         </w:rPr>
-        <w:t xml:space="preserve"> during mouse pregnancy (</w:t>
-      </w:r>
-      <w:commentRangeStart w:id="13"/>
-      <w:r>
-        <w:rPr>
-          <w:rFonts w:ascii="Times New Roman" w:hAnsi="Times New Roman" w:cs="Times New Roman"/>
-        </w:rPr>
-        <w:t>REF</w:t>
-      </w:r>
-      <w:commentRangeEnd w:id="13"/>
-      <w:r>
-        <w:rPr>
-          <w:rStyle w:val="CommentReference"/>
-        </w:rPr>
-        <w:commentReference w:id="13"/>
-      </w:r>
-      <w:r>
-        <w:rPr>
-          <w:rFonts w:ascii="Times New Roman" w:hAnsi="Times New Roman" w:cs="Times New Roman"/>
-        </w:rPr>
-        <w:t xml:space="preserve">). We chose to study </w:t>
+        <w:t xml:space="preserve"> during </w:t>
+      </w:r>
+      <w:r>
+        <w:rPr>
+          <w:rFonts w:ascii="Times New Roman" w:hAnsi="Times New Roman" w:cs="Times New Roman"/>
+          <w:highlight w:val="yellow"/>
+        </w:rPr>
+        <w:t>mouse pregnancy</w:t>
+      </w:r>
+      <w:r>
+        <w:rPr>
+          <w:rFonts w:ascii="Times New Roman" w:hAnsi="Times New Roman" w:cs="Times New Roman"/>
+        </w:rPr>
+        <w:t xml:space="preserve"> . We chose to study </w:t>
       </w:r>
       <w:r>
         <w:rPr>
@@ -4193,7 +4213,14 @@
         <w:rPr>
           <w:rFonts w:ascii="Times New Roman" w:hAnsi="Times New Roman" w:cs="Times New Roman"/>
         </w:rPr>
-        <w:t xml:space="preserve"> homozygous genotype mating pairs</w:t>
+        <w:t xml:space="preserve"> </w:t>
+      </w:r>
+      <w:r>
+        <w:rPr>
+          <w:rFonts w:ascii="Times New Roman" w:hAnsi="Times New Roman" w:cs="Times New Roman"/>
+        </w:rPr>
+        <w:lastRenderedPageBreak/>
+        <w:t>homozygous genotype mating pairs</w:t>
       </w:r>
       <w:r>
         <w:rPr>
@@ -4304,562 +4331,570 @@
         <w:rPr>
           <w:rFonts w:ascii="Times New Roman" w:hAnsi="Times New Roman" w:cs="Times New Roman"/>
         </w:rPr>
-        <w:t xml:space="preserve">days </w:t>
-      </w:r>
+        <w:t>days old, were singly house</w:t>
+      </w:r>
+      <w:r>
+        <w:rPr>
+          <w:rFonts w:ascii="Times New Roman" w:hAnsi="Times New Roman" w:cs="Times New Roman"/>
+        </w:rPr>
+        <w:t xml:space="preserve">d with </w:t>
+      </w:r>
+      <w:r>
+        <w:rPr>
+          <w:rFonts w:ascii="Times New Roman" w:hAnsi="Times New Roman" w:cs="Times New Roman"/>
+          <w:i/>
+          <w:iCs/>
+        </w:rPr>
+        <w:t>ad libitum</w:t>
+      </w:r>
+      <w:r>
+        <w:rPr>
+          <w:rFonts w:ascii="Times New Roman" w:hAnsi="Times New Roman" w:cs="Times New Roman"/>
+        </w:rPr>
+        <w:t xml:space="preserve"> access to</w:t>
+      </w:r>
+      <w:r>
+        <w:rPr>
+          <w:rFonts w:ascii="Times New Roman" w:hAnsi="Times New Roman" w:cs="Times New Roman"/>
+        </w:rPr>
+        <w:t xml:space="preserve"> </w:t>
+      </w:r>
+      <w:r>
+        <w:rPr>
+          <w:rFonts w:ascii="Times New Roman" w:hAnsi="Times New Roman" w:cs="Times New Roman"/>
+        </w:rPr>
+        <w:t>w</w:t>
+      </w:r>
+      <w:r>
+        <w:rPr>
+          <w:rFonts w:ascii="Times New Roman" w:hAnsi="Times New Roman" w:cs="Times New Roman"/>
+        </w:rPr>
+        <w:t xml:space="preserve">ater and </w:t>
+      </w:r>
+      <w:r>
+        <w:rPr>
+          <w:rFonts w:ascii="Times New Roman" w:hAnsi="Times New Roman" w:cs="Times New Roman"/>
+        </w:rPr>
+        <w:t xml:space="preserve">a standard chow diet </w:t>
+      </w:r>
+      <w:r>
+        <w:rPr>
+          <w:rFonts w:ascii="Times New Roman" w:hAnsi="Times New Roman" w:cs="Times New Roman"/>
+        </w:rPr>
+        <w:t>(</w:t>
+      </w:r>
+      <w:r>
+        <w:rPr>
+          <w:rFonts w:ascii="Times New Roman" w:eastAsia="Times New Roman" w:hAnsi="Times New Roman" w:cs="Times New Roman"/>
+        </w:rPr>
+        <w:t xml:space="preserve">CD, </w:t>
+      </w:r>
+      <w:proofErr w:type="spellStart"/>
+      <w:r>
+        <w:rPr>
+          <w:rFonts w:ascii="Times New Roman" w:eastAsia="Times New Roman" w:hAnsi="Times New Roman" w:cs="Times New Roman"/>
+        </w:rPr>
+        <w:t>Picolab</w:t>
+      </w:r>
+      <w:proofErr w:type="spellEnd"/>
+      <w:r>
+        <w:rPr>
+          <w:rFonts w:ascii="Times New Roman" w:eastAsia="Times New Roman" w:hAnsi="Times New Roman" w:cs="Times New Roman"/>
+        </w:rPr>
+        <w:t xml:space="preserve"> Laboratory Rodent diet</w:t>
+      </w:r>
+      <w:r>
+        <w:rPr>
+          <w:rFonts w:ascii="Times New Roman" w:eastAsia="Times New Roman" w:hAnsi="Times New Roman" w:cs="Times New Roman"/>
+        </w:rPr>
+        <w:t xml:space="preserve"> </w:t>
+      </w:r>
+      <w:r>
+        <w:rPr>
+          <w:rFonts w:ascii="Times New Roman" w:eastAsia="Times New Roman" w:hAnsi="Times New Roman" w:cs="Times New Roman"/>
+        </w:rPr>
+        <w:t>5L0D; 5% of Calories from fat, 24% from protein, 71% from carbohydrates</w:t>
+      </w:r>
+      <w:r>
+        <w:rPr>
+          <w:rFonts w:ascii="Times New Roman" w:hAnsi="Times New Roman" w:cs="Times New Roman"/>
+        </w:rPr>
+        <w:t xml:space="preserve">). </w:t>
+      </w:r>
+      <w:r>
+        <w:rPr>
+          <w:rFonts w:ascii="Times New Roman" w:hAnsi="Times New Roman" w:cs="Times New Roman"/>
+        </w:rPr>
+        <w:t xml:space="preserve">Once single-housed, weekly food intake and body weight measurements began and continued throughout the experiment. After one week of food and body weight monitoring, males </w:t>
+      </w:r>
+      <w:r>
+        <w:rPr>
+          <w:rFonts w:ascii="Times New Roman" w:hAnsi="Times New Roman" w:cs="Times New Roman"/>
+        </w:rPr>
+        <w:t xml:space="preserve">of like-genotype for </w:t>
+      </w:r>
+      <w:r>
+        <w:rPr>
+          <w:rFonts w:ascii="Times New Roman" w:hAnsi="Times New Roman" w:cs="Times New Roman"/>
+          <w:i/>
+          <w:iCs/>
+        </w:rPr>
+        <w:t xml:space="preserve">Gdf15 </w:t>
+      </w:r>
+      <w:r>
+        <w:rPr>
+          <w:rFonts w:ascii="Times New Roman" w:hAnsi="Times New Roman" w:cs="Times New Roman"/>
+        </w:rPr>
+        <w:t xml:space="preserve">were introduced </w:t>
+      </w:r>
+      <w:r>
+        <w:rPr>
+          <w:rFonts w:ascii="Times New Roman" w:hAnsi="Times New Roman" w:cs="Times New Roman"/>
+        </w:rPr>
+        <w:t>into the dam’s cage</w:t>
+      </w:r>
+      <w:r>
+        <w:rPr>
+          <w:rFonts w:ascii="Times New Roman" w:hAnsi="Times New Roman" w:cs="Times New Roman"/>
+        </w:rPr>
+        <w:t xml:space="preserve">. Males were allowed to remain in the breeding cage until a copulatory plug was discovered, indicating pregnancy (E0.5). </w:t>
+      </w:r>
+      <w:r>
+        <w:rPr>
+          <w:rFonts w:ascii="Times New Roman" w:hAnsi="Times New Roman" w:cs="Times New Roman"/>
+        </w:rPr>
+        <w:t xml:space="preserve">Body weight and food intake measurements continued weekly through gestation and postnatal day 14.5. Their resultant offspring </w:t>
+      </w:r>
+      <w:r>
+        <w:rPr>
+          <w:rFonts w:ascii="Times New Roman" w:hAnsi="Times New Roman" w:cs="Times New Roman"/>
+        </w:rPr>
+        <w:t xml:space="preserve">and their placentae </w:t>
+      </w:r>
+      <w:r>
+        <w:rPr>
+          <w:rFonts w:ascii="Times New Roman" w:hAnsi="Times New Roman" w:cs="Times New Roman"/>
+        </w:rPr>
+        <w:t xml:space="preserve">were homozygous </w:t>
+      </w:r>
+      <w:r>
+        <w:rPr>
+          <w:rFonts w:ascii="Times New Roman" w:hAnsi="Times New Roman" w:cs="Times New Roman"/>
+          <w:i/>
+          <w:iCs/>
+        </w:rPr>
+        <w:t>Gdf</w:t>
+      </w:r>
+      <w:r>
+        <w:rPr>
+          <w:rFonts w:ascii="Times New Roman" w:hAnsi="Times New Roman" w:cs="Times New Roman"/>
+          <w:i/>
+          <w:iCs/>
+        </w:rPr>
+        <w:t>15</w:t>
+      </w:r>
+      <w:r>
+        <w:rPr>
+          <w:rFonts w:ascii="Times New Roman" w:hAnsi="Times New Roman" w:cs="Times New Roman"/>
+          <w:i/>
+          <w:iCs/>
+          <w:vertAlign w:val="superscript"/>
+        </w:rPr>
+        <w:t>+/+</w:t>
+      </w:r>
+      <w:r>
+        <w:rPr>
+          <w:rFonts w:ascii="Times New Roman" w:hAnsi="Times New Roman" w:cs="Times New Roman"/>
+          <w:i/>
+          <w:iCs/>
+        </w:rPr>
+        <w:t xml:space="preserve"> </w:t>
+      </w:r>
+      <w:r>
+        <w:rPr>
+          <w:rFonts w:ascii="Times New Roman" w:hAnsi="Times New Roman" w:cs="Times New Roman"/>
+          <w:i/>
+          <w:iCs/>
+        </w:rPr>
+        <w:t>Gdf1</w:t>
+      </w:r>
+      <w:r>
+        <w:rPr>
+          <w:rFonts w:ascii="Times New Roman" w:hAnsi="Times New Roman" w:cs="Times New Roman"/>
+          <w:i/>
+          <w:iCs/>
+        </w:rPr>
+        <w:t>5</w:t>
+      </w:r>
+      <w:r>
+        <w:rPr>
+          <w:rFonts w:ascii="Times New Roman" w:hAnsi="Times New Roman" w:cs="Times New Roman"/>
+          <w:i/>
+          <w:iCs/>
+          <w:vertAlign w:val="superscript"/>
+        </w:rPr>
+        <w:t>-/-</w:t>
+      </w:r>
+      <w:r>
+        <w:rPr>
+          <w:rFonts w:ascii="Times New Roman" w:hAnsi="Times New Roman" w:cs="Times New Roman"/>
+        </w:rPr>
+        <w:t xml:space="preserve"> and were studied until postnatal day 14 (PND14).</w:t>
+      </w:r>
+    </w:p>
+    <w:p>
+      <w:pPr>
+        <w:spacing w:line="360" w:lineRule="auto"/>
+        <w:rPr>
+          <w:rFonts w:ascii="Times New Roman" w:hAnsi="Times New Roman" w:cs="Times New Roman"/>
+          <w:i/>
+          <w:iCs/>
+          <w:vertAlign w:val="superscript"/>
+        </w:rPr>
+      </w:pPr>
+      <w:r>
+        <w:rPr>
+          <w:rFonts w:ascii="Times New Roman" w:hAnsi="Times New Roman" w:cs="Times New Roman"/>
+        </w:rPr>
+        <w:t xml:space="preserve">Mating for the comparator c57BL/6J dams were also occurred by adding the male to the dam’s cage and allowing them to remain until gestational day 19. </w:t>
+      </w:r>
+      <w:r>
+        <w:rPr>
+          <w:rFonts w:ascii="Times New Roman" w:hAnsi="Times New Roman" w:cs="Times New Roman"/>
+        </w:rPr>
+        <w:t xml:space="preserve">All protocols were approved by the </w:t>
+      </w:r>
+      <w:r>
+        <w:rPr>
+          <w:rFonts w:ascii="Times New Roman" w:hAnsi="Times New Roman" w:cs="Times New Roman"/>
+        </w:rPr>
+        <w:t>I</w:t>
+      </w:r>
+      <w:r>
+        <w:rPr>
+          <w:rFonts w:ascii="Times New Roman" w:hAnsi="Times New Roman" w:cs="Times New Roman"/>
+        </w:rPr>
+        <w:t xml:space="preserve">nstitutional </w:t>
+      </w:r>
+      <w:r>
+        <w:rPr>
+          <w:rFonts w:ascii="Times New Roman" w:hAnsi="Times New Roman" w:cs="Times New Roman"/>
+        </w:rPr>
+        <w:t>A</w:t>
+      </w:r>
+      <w:r>
+        <w:rPr>
+          <w:rFonts w:ascii="Times New Roman" w:hAnsi="Times New Roman" w:cs="Times New Roman"/>
+        </w:rPr>
+        <w:t xml:space="preserve">nimal </w:t>
+      </w:r>
+      <w:r>
+        <w:rPr>
+          <w:rFonts w:ascii="Times New Roman" w:hAnsi="Times New Roman" w:cs="Times New Roman"/>
+        </w:rPr>
+        <w:t>C</w:t>
+      </w:r>
+      <w:r>
+        <w:rPr>
+          <w:rFonts w:ascii="Times New Roman" w:hAnsi="Times New Roman" w:cs="Times New Roman"/>
+        </w:rPr>
+        <w:t xml:space="preserve">are and </w:t>
+      </w:r>
+      <w:r>
+        <w:rPr>
+          <w:rFonts w:ascii="Times New Roman" w:hAnsi="Times New Roman" w:cs="Times New Roman"/>
+        </w:rPr>
+        <w:t>U</w:t>
+      </w:r>
+      <w:r>
+        <w:rPr>
+          <w:rFonts w:ascii="Times New Roman" w:hAnsi="Times New Roman" w:cs="Times New Roman"/>
+        </w:rPr>
+        <w:t xml:space="preserve">se </w:t>
+      </w:r>
+      <w:r>
+        <w:rPr>
+          <w:rFonts w:ascii="Times New Roman" w:hAnsi="Times New Roman" w:cs="Times New Roman"/>
+        </w:rPr>
+        <w:t>C</w:t>
+      </w:r>
+      <w:r>
+        <w:rPr>
+          <w:rFonts w:ascii="Times New Roman" w:hAnsi="Times New Roman" w:cs="Times New Roman"/>
+        </w:rPr>
+        <w:t>ommittee of the University of Michigan.</w:t>
+      </w:r>
+    </w:p>
+    <w:p>
+      <w:pPr>
+        <w:pStyle w:val="Heading2"/>
+      </w:pPr>
+      <w:r>
+        <w:t>Insulin tolerance test</w:t>
+      </w:r>
+    </w:p>
+    <w:p>
+      <w:pPr>
+        <w:spacing w:line="360" w:lineRule="auto"/>
+        <w:rPr>
+          <w:rFonts w:ascii="Times New Roman" w:eastAsia="Times New Roman" w:hAnsi="Times New Roman" w:cs="Times New Roman"/>
+        </w:rPr>
+      </w:pPr>
+      <w:r>
+        <w:rPr>
+          <w:rFonts w:ascii="Times New Roman" w:hAnsi="Times New Roman" w:cs="Times New Roman"/>
+        </w:rPr>
+        <w:t>On E16.5</w:t>
+      </w:r>
+      <w:r>
+        <w:rPr>
+          <w:rFonts w:ascii="Times New Roman" w:hAnsi="Times New Roman" w:cs="Times New Roman"/>
+        </w:rPr>
+        <w:t>, dams underwent insulin tolerance testing</w:t>
+      </w:r>
+      <w:r>
+        <w:rPr>
+          <w:rFonts w:ascii="Times New Roman" w:hAnsi="Times New Roman" w:cs="Times New Roman"/>
+        </w:rPr>
+        <w:t xml:space="preserve"> </w:t>
+      </w:r>
+      <w:r>
+        <w:rPr>
+          <w:rFonts w:ascii="Times New Roman" w:hAnsi="Times New Roman" w:cs="Times New Roman"/>
+        </w:rPr>
+        <w:fldChar w:fldCharType="begin"/>
+      </w:r>
+      <w:r>
+        <w:rPr>
+          <w:rFonts w:ascii="Times New Roman" w:hAnsi="Times New Roman" w:cs="Times New Roman"/>
+        </w:rPr>
+        <w:instrText xml:space="preserve"> ADDIN ZOTERO_ITEM CSL_CITATION {"citationID":"u5ukMVdn","properties":{"formattedCitation":"(Bridges et al., 2022)","plainCitation":"(Bridges et al., 2022)","noteIndex":0},"citationItems":[{"id":1382,"uris":["http://zotero.org/users/5073745/items/GWKFWWRY"],"itemData":{"id":1382,"type":"webpage","abstract":"Insulin tolerance tests are a standard and common method for evaluating the insulin sensitivity of an animal.  In this assay, animals are fasted to normalize blood glucose and then challenged by an intraperitoneal injection of insulin.  As glucose is transported into tissues and glucose production is suppressed, glucose levels drop.   A more insulin sensitive animal will have a larger decrease in blood glucose.  This has advantages over a glucose tolerance test which measures both insulin sensitivity and insulin responsiveness.","container-title":"protocols.io","language":"en","title":"Insulin Tolerance Test","URL":"dx.doi.org/10.17504/protocols.io.b5zxq77n","author":[{"family":"Bridges","given":"Dave"},{"family":"Mulcahy","given":"Molly C"},{"family":"Redd","given":"JeAnna R"}],"accessed":{"date-parts":[["2022",5,16]]},"issued":{"date-parts":[["2022",3,7]]}}}],"schema":"https://github.com/citation-style-language/schema/raw/master/csl-citation.json"} </w:instrText>
+      </w:r>
+      <w:r>
+        <w:rPr>
+          <w:rFonts w:ascii="Times New Roman" w:hAnsi="Times New Roman" w:cs="Times New Roman"/>
+        </w:rPr>
+        <w:fldChar w:fldCharType="separate"/>
+      </w:r>
+      <w:r>
+        <w:rPr>
+          <w:rFonts w:ascii="Times New Roman" w:hAnsi="Times New Roman" w:cs="Times New Roman"/>
+          <w:noProof/>
+        </w:rPr>
+        <w:t>(Bridges et al., 2022)</w:t>
+      </w:r>
+      <w:r>
+        <w:rPr>
+          <w:rFonts w:ascii="Times New Roman" w:hAnsi="Times New Roman" w:cs="Times New Roman"/>
+        </w:rPr>
+        <w:fldChar w:fldCharType="end"/>
+      </w:r>
+      <w:r>
+        <w:rPr>
+          <w:rFonts w:ascii="Times New Roman" w:hAnsi="Times New Roman" w:cs="Times New Roman"/>
+        </w:rPr>
+        <w:t xml:space="preserve">. </w:t>
+      </w:r>
+      <w:r>
+        <w:rPr>
+          <w:rFonts w:ascii="Times New Roman" w:hAnsi="Times New Roman" w:cs="Times New Roman"/>
+        </w:rPr>
+        <w:t>Dams were placed in clean cage without access to food but with ad libitum access to water at ZT 2. Dams were fasted for 6 hours (ZT2-ZT8). Baseline blood</w:t>
+      </w:r>
+      <w:r>
+        <w:rPr>
+          <w:rFonts w:ascii="Times New Roman" w:eastAsia="Times New Roman" w:hAnsi="Times New Roman" w:cs="Times New Roman"/>
+        </w:rPr>
+        <w:t xml:space="preserve"> glucose was assessed using a tail clip and a handheld glucometer (OneTouch Ultra). </w:t>
+      </w:r>
+      <w:r>
+        <w:rPr>
+          <w:rFonts w:ascii="Times New Roman" w:eastAsia="Times New Roman" w:hAnsi="Times New Roman" w:cs="Times New Roman"/>
+        </w:rPr>
+        <w:t>After initial blood glucose measurement</w:t>
+      </w:r>
+      <w:r>
+        <w:rPr>
+          <w:rFonts w:ascii="Times New Roman" w:eastAsia="Times New Roman" w:hAnsi="Times New Roman" w:cs="Times New Roman"/>
+        </w:rPr>
+        <w:t xml:space="preserve">, an intraperitoneal injection of insulin was administered (Humulin, u-100; 0.75U/kg lean mass). </w:t>
+      </w:r>
+      <w:r>
+        <w:rPr>
+          <w:rFonts w:ascii="Times New Roman" w:eastAsia="Times New Roman" w:hAnsi="Times New Roman" w:cs="Times New Roman"/>
+        </w:rPr>
+        <w:t xml:space="preserve">Blood glucose was measured in 15-minute intervals for 2 hours. </w:t>
+      </w:r>
+      <w:r>
+        <w:rPr>
+          <w:rFonts w:ascii="Times New Roman" w:eastAsia="Times New Roman" w:hAnsi="Times New Roman" w:cs="Times New Roman"/>
+        </w:rPr>
+        <w:t>Area under the curve was calculated by taking the sum of all glucose values for each animal and averaging by genotype.</w:t>
+      </w:r>
+      <w:r>
+        <w:rPr>
+          <w:rFonts w:ascii="Times New Roman" w:eastAsia="Times New Roman" w:hAnsi="Times New Roman" w:cs="Times New Roman"/>
+        </w:rPr>
+        <w:t xml:space="preserve"> </w:t>
+      </w:r>
+      <w:r>
+        <w:rPr>
+          <w:rFonts w:ascii="Times New Roman" w:eastAsia="Times New Roman" w:hAnsi="Times New Roman" w:cs="Times New Roman"/>
+        </w:rPr>
+        <w:t>We then calculated the rate of initial drop in blood glucose after insulin administration. We limited data to the first 45 minutes after injection and modeling the exponential rate of decay in glucose for each animal</w:t>
+      </w:r>
+      <w:r>
+        <w:rPr>
+          <w:rFonts w:ascii="Times New Roman" w:eastAsia="Times New Roman" w:hAnsi="Times New Roman" w:cs="Times New Roman"/>
+        </w:rPr>
+        <w:t xml:space="preserve"> as a slope</w:t>
+      </w:r>
+      <w:r>
+        <w:rPr>
+          <w:rFonts w:ascii="Times New Roman" w:eastAsia="Times New Roman" w:hAnsi="Times New Roman" w:cs="Times New Roman"/>
+        </w:rPr>
+        <w:t xml:space="preserve">. This rate was </w:t>
+      </w:r>
+      <w:r>
+        <w:rPr>
+          <w:rFonts w:ascii="Times New Roman" w:eastAsia="Times New Roman" w:hAnsi="Times New Roman" w:cs="Times New Roman"/>
+        </w:rPr>
+        <w:t xml:space="preserve">then averaged by genotype. </w:t>
+      </w:r>
+      <w:r>
+        <w:rPr>
+          <w:rFonts w:ascii="Times New Roman" w:eastAsia="Times New Roman" w:hAnsi="Times New Roman" w:cs="Times New Roman"/>
+        </w:rPr>
+        <w:t xml:space="preserve"> </w:t>
+      </w:r>
+    </w:p>
+    <w:p>
+      <w:pPr>
+        <w:spacing w:line="360" w:lineRule="auto"/>
+        <w:rPr>
+          <w:rFonts w:ascii="Times New Roman" w:hAnsi="Times New Roman" w:cs="Times New Roman"/>
+        </w:rPr>
+      </w:pPr>
+      <w:r>
+        <w:rPr>
+          <w:rFonts w:ascii="Times New Roman" w:eastAsia="Times New Roman" w:hAnsi="Times New Roman" w:cs="Times New Roman"/>
+        </w:rPr>
+        <w:t xml:space="preserve">24 hours after ITT, we collected </w:t>
+      </w:r>
+      <w:r>
+        <w:rPr>
+          <w:rFonts w:ascii="Times New Roman" w:eastAsia="Times New Roman" w:hAnsi="Times New Roman" w:cs="Times New Roman"/>
+        </w:rPr>
+        <w:t xml:space="preserve">two </w:t>
+      </w:r>
+      <w:r>
+        <w:rPr>
+          <w:rFonts w:ascii="Times New Roman" w:eastAsia="Times New Roman" w:hAnsi="Times New Roman" w:cs="Times New Roman"/>
+        </w:rPr>
+        <w:t xml:space="preserve"> fed blood sample</w:t>
+      </w:r>
+      <w:r>
+        <w:rPr>
+          <w:rFonts w:ascii="Times New Roman" w:eastAsia="Times New Roman" w:hAnsi="Times New Roman" w:cs="Times New Roman"/>
+        </w:rPr>
+        <w:t>s:</w:t>
+      </w:r>
+      <w:r>
+        <w:rPr>
+          <w:rFonts w:ascii="Times New Roman" w:eastAsia="Times New Roman" w:hAnsi="Times New Roman" w:cs="Times New Roman"/>
+        </w:rPr>
+        <w:t xml:space="preserve"> at ZT1 and ZT13. Dams were lightly anesthetized via inhaled isoflurane</w:t>
+      </w:r>
+      <w:r>
+        <w:rPr>
+          <w:rFonts w:ascii="Times New Roman" w:eastAsia="Times New Roman" w:hAnsi="Times New Roman" w:cs="Times New Roman"/>
+        </w:rPr>
+        <w:t xml:space="preserve"> and whole blood was collected by retroorbital bleed in a heparinized capillary tube. Blood was allowed to clot on ice for 20 minutes then was spun down in a cold centrifuge (4°C, </w:t>
+      </w:r>
+      <w:r>
+        <w:rPr>
+          <w:rFonts w:ascii="Times New Roman" w:hAnsi="Times New Roman" w:cs="Times New Roman"/>
+        </w:rPr>
+        <w:t xml:space="preserve">Eppendorf microcentrifuge, model 5415R) for 20 minutes at 2000 g. </w:t>
+      </w:r>
+      <w:r>
+        <w:rPr>
+          <w:rFonts w:ascii="Times New Roman" w:hAnsi="Times New Roman" w:cs="Times New Roman"/>
+        </w:rPr>
+        <w:t xml:space="preserve">Serum was </w:t>
+      </w:r>
+      <w:r>
+        <w:rPr>
+          <w:rFonts w:ascii="Times New Roman" w:hAnsi="Times New Roman" w:cs="Times New Roman"/>
+        </w:rPr>
+        <w:t>pipetted</w:t>
+      </w:r>
+      <w:r>
+        <w:rPr>
+          <w:rFonts w:ascii="Times New Roman" w:hAnsi="Times New Roman" w:cs="Times New Roman"/>
+        </w:rPr>
+        <w:t xml:space="preserve"> off after centrifugation and stored at -80</w:t>
+      </w:r>
+      <w:r>
+        <w:rPr>
+          <w:rFonts w:ascii="Times New Roman" w:eastAsia="Times New Roman" w:hAnsi="Times New Roman" w:cs="Times New Roman"/>
+        </w:rPr>
+        <w:t>°C until used for analysis.</w:t>
+      </w:r>
+    </w:p>
+    <w:p>
+      <w:pPr>
+        <w:spacing w:line="360" w:lineRule="auto"/>
+        <w:rPr>
+          <w:rFonts w:ascii="Times New Roman" w:hAnsi="Times New Roman" w:cs="Times New Roman"/>
+          <w:i/>
+          <w:iCs/>
+        </w:rPr>
+      </w:pPr>
+      <w:r>
+        <w:rPr>
+          <w:rFonts w:ascii="Times New Roman" w:hAnsi="Times New Roman" w:cs="Times New Roman"/>
+          <w:i/>
+          <w:iCs/>
+        </w:rPr>
+        <w:t>Serum Gdf15 Quantification</w:t>
+      </w:r>
+    </w:p>
+    <w:p>
+      <w:pPr>
+        <w:spacing w:line="360" w:lineRule="auto"/>
+        <w:rPr>
+          <w:rFonts w:ascii="Times New Roman" w:eastAsia="Times New Roman" w:hAnsi="Times New Roman" w:cs="Times New Roman"/>
+        </w:rPr>
+      </w:pPr>
       <w:r>
         <w:rPr>
           <w:rFonts w:ascii="Times New Roman" w:hAnsi="Times New Roman" w:cs="Times New Roman"/>
         </w:rPr>
         <w:lastRenderedPageBreak/>
-        <w:t>old, were singly house</w:t>
-      </w:r>
-      <w:r>
-        <w:rPr>
-          <w:rFonts w:ascii="Times New Roman" w:hAnsi="Times New Roman" w:cs="Times New Roman"/>
-        </w:rPr>
-        <w:t xml:space="preserve">d with </w:t>
-      </w:r>
-      <w:r>
-        <w:rPr>
-          <w:rFonts w:ascii="Times New Roman" w:hAnsi="Times New Roman" w:cs="Times New Roman"/>
-          <w:i/>
-          <w:iCs/>
-        </w:rPr>
-        <w:t>ad libitum</w:t>
-      </w:r>
-      <w:r>
-        <w:rPr>
-          <w:rFonts w:ascii="Times New Roman" w:hAnsi="Times New Roman" w:cs="Times New Roman"/>
-        </w:rPr>
-        <w:t xml:space="preserve"> access to</w:t>
-      </w:r>
-      <w:r>
-        <w:rPr>
-          <w:rFonts w:ascii="Times New Roman" w:hAnsi="Times New Roman" w:cs="Times New Roman"/>
-        </w:rPr>
-        <w:t xml:space="preserve"> </w:t>
-      </w:r>
-      <w:r>
-        <w:rPr>
-          <w:rFonts w:ascii="Times New Roman" w:hAnsi="Times New Roman" w:cs="Times New Roman"/>
-        </w:rPr>
-        <w:t>w</w:t>
-      </w:r>
-      <w:r>
-        <w:rPr>
-          <w:rFonts w:ascii="Times New Roman" w:hAnsi="Times New Roman" w:cs="Times New Roman"/>
-        </w:rPr>
-        <w:t xml:space="preserve">ater and </w:t>
-      </w:r>
-      <w:r>
-        <w:rPr>
-          <w:rFonts w:ascii="Times New Roman" w:hAnsi="Times New Roman" w:cs="Times New Roman"/>
-        </w:rPr>
-        <w:t xml:space="preserve">a standard chow diet </w:t>
-      </w:r>
-      <w:r>
-        <w:rPr>
-          <w:rFonts w:ascii="Times New Roman" w:hAnsi="Times New Roman" w:cs="Times New Roman"/>
-        </w:rPr>
-        <w:t>(</w:t>
-      </w:r>
-      <w:r>
-        <w:rPr>
-          <w:rFonts w:ascii="Times New Roman" w:eastAsia="Times New Roman" w:hAnsi="Times New Roman" w:cs="Times New Roman"/>
-        </w:rPr>
-        <w:t>CD, Picolab Laboratory Rodent diet</w:t>
-      </w:r>
-      <w:r>
-        <w:rPr>
-          <w:rFonts w:ascii="Times New Roman" w:eastAsia="Times New Roman" w:hAnsi="Times New Roman" w:cs="Times New Roman"/>
-        </w:rPr>
-        <w:t xml:space="preserve"> </w:t>
-      </w:r>
-      <w:r>
-        <w:rPr>
-          <w:rFonts w:ascii="Times New Roman" w:eastAsia="Times New Roman" w:hAnsi="Times New Roman" w:cs="Times New Roman"/>
-        </w:rPr>
-        <w:t>5L0D; 5% of Calories from fat, 24% from protein, 71% from carbohydrates</w:t>
-      </w:r>
-      <w:r>
-        <w:rPr>
-          <w:rFonts w:ascii="Times New Roman" w:hAnsi="Times New Roman" w:cs="Times New Roman"/>
-        </w:rPr>
-        <w:t xml:space="preserve">). </w:t>
-      </w:r>
-      <w:r>
-        <w:rPr>
-          <w:rFonts w:ascii="Times New Roman" w:hAnsi="Times New Roman" w:cs="Times New Roman"/>
-        </w:rPr>
-        <w:t xml:space="preserve">Once single-housed, weekly food intake and body weight measurements began and continued throughout the experiment. After one week of food and body weight monitoring, males </w:t>
-      </w:r>
-      <w:r>
-        <w:rPr>
-          <w:rFonts w:ascii="Times New Roman" w:hAnsi="Times New Roman" w:cs="Times New Roman"/>
-        </w:rPr>
-        <w:t xml:space="preserve">of like-genotype for </w:t>
-      </w:r>
-      <w:r>
-        <w:rPr>
-          <w:rFonts w:ascii="Times New Roman" w:hAnsi="Times New Roman" w:cs="Times New Roman"/>
-          <w:i/>
-          <w:iCs/>
-        </w:rPr>
-        <w:t xml:space="preserve">Gdf15 </w:t>
-      </w:r>
-      <w:r>
-        <w:rPr>
-          <w:rFonts w:ascii="Times New Roman" w:hAnsi="Times New Roman" w:cs="Times New Roman"/>
-        </w:rPr>
-        <w:t xml:space="preserve">were introduced </w:t>
-      </w:r>
-      <w:r>
-        <w:rPr>
-          <w:rFonts w:ascii="Times New Roman" w:hAnsi="Times New Roman" w:cs="Times New Roman"/>
-        </w:rPr>
-        <w:t>into the dam’s cage</w:t>
-      </w:r>
-      <w:r>
-        <w:rPr>
-          <w:rFonts w:ascii="Times New Roman" w:hAnsi="Times New Roman" w:cs="Times New Roman"/>
-        </w:rPr>
-        <w:t xml:space="preserve">. Males were allowed to remain in the breeding cage until a copulatory plug was discovered, indicating pregnancy (E0.5). </w:t>
-      </w:r>
-      <w:r>
-        <w:rPr>
-          <w:rFonts w:ascii="Times New Roman" w:hAnsi="Times New Roman" w:cs="Times New Roman"/>
-        </w:rPr>
-        <w:t xml:space="preserve">Body weight and food intake measurements continued weekly through gestation and postnatal day 14.5. Their resultant offspring </w:t>
-      </w:r>
-      <w:r>
-        <w:rPr>
-          <w:rFonts w:ascii="Times New Roman" w:hAnsi="Times New Roman" w:cs="Times New Roman"/>
-        </w:rPr>
-        <w:t xml:space="preserve">and their placentae </w:t>
-      </w:r>
-      <w:r>
-        <w:rPr>
-          <w:rFonts w:ascii="Times New Roman" w:hAnsi="Times New Roman" w:cs="Times New Roman"/>
-        </w:rPr>
-        <w:t xml:space="preserve">were homozygous </w:t>
-      </w:r>
-      <w:r>
-        <w:rPr>
-          <w:rFonts w:ascii="Times New Roman" w:hAnsi="Times New Roman" w:cs="Times New Roman"/>
-          <w:i/>
-          <w:iCs/>
-        </w:rPr>
-        <w:t>Gdf</w:t>
-      </w:r>
-      <w:r>
-        <w:rPr>
-          <w:rFonts w:ascii="Times New Roman" w:hAnsi="Times New Roman" w:cs="Times New Roman"/>
-          <w:i/>
-          <w:iCs/>
+        <w:t xml:space="preserve">Serum </w:t>
+      </w:r>
+      <w:r>
+        <w:rPr>
+          <w:rFonts w:ascii="Times New Roman" w:hAnsi="Times New Roman" w:cs="Times New Roman"/>
+        </w:rPr>
+        <w:t>G</w:t>
+      </w:r>
+      <w:r>
+        <w:rPr>
+          <w:rFonts w:ascii="Times New Roman" w:hAnsi="Times New Roman" w:cs="Times New Roman"/>
+        </w:rPr>
+        <w:t>df</w:t>
+      </w:r>
+      <w:r>
+        <w:rPr>
+          <w:rFonts w:ascii="Times New Roman" w:hAnsi="Times New Roman" w:cs="Times New Roman"/>
         </w:rPr>
         <w:t>15</w:t>
       </w:r>
       <w:r>
         <w:rPr>
           <w:rFonts w:ascii="Times New Roman" w:hAnsi="Times New Roman" w:cs="Times New Roman"/>
-          <w:i/>
-          <w:iCs/>
-          <w:vertAlign w:val="superscript"/>
-        </w:rPr>
-        <w:t>+/+</w:t>
-      </w:r>
-      <w:r>
-        <w:rPr>
-          <w:rFonts w:ascii="Times New Roman" w:hAnsi="Times New Roman" w:cs="Times New Roman"/>
-          <w:i/>
-          <w:iCs/>
-        </w:rPr>
-        <w:t xml:space="preserve"> </w:t>
-      </w:r>
-      <w:r>
-        <w:rPr>
-          <w:rFonts w:ascii="Times New Roman" w:hAnsi="Times New Roman" w:cs="Times New Roman"/>
-          <w:i/>
-          <w:iCs/>
-        </w:rPr>
-        <w:t>Gdf1</w:t>
-      </w:r>
-      <w:r>
-        <w:rPr>
-          <w:rFonts w:ascii="Times New Roman" w:hAnsi="Times New Roman" w:cs="Times New Roman"/>
-          <w:i/>
-          <w:iCs/>
-        </w:rPr>
-        <w:t>5</w:t>
-      </w:r>
-      <w:r>
-        <w:rPr>
-          <w:rFonts w:ascii="Times New Roman" w:hAnsi="Times New Roman" w:cs="Times New Roman"/>
-          <w:i/>
-          <w:iCs/>
-          <w:vertAlign w:val="superscript"/>
-        </w:rPr>
-        <w:t>-/-</w:t>
-      </w:r>
-      <w:r>
-        <w:rPr>
-          <w:rFonts w:ascii="Times New Roman" w:hAnsi="Times New Roman" w:cs="Times New Roman"/>
-        </w:rPr>
-        <w:t xml:space="preserve"> and were studied until postnatal day 14 (PND14).</w:t>
-      </w:r>
-    </w:p>
-    <w:p>
-      <w:pPr>
-        <w:spacing w:line="360" w:lineRule="auto"/>
-        <w:rPr>
-          <w:rFonts w:ascii="Times New Roman" w:hAnsi="Times New Roman" w:cs="Times New Roman"/>
-          <w:i/>
-          <w:iCs/>
-          <w:vertAlign w:val="superscript"/>
-        </w:rPr>
-      </w:pPr>
-      <w:r>
-        <w:rPr>
-          <w:rFonts w:ascii="Times New Roman" w:hAnsi="Times New Roman" w:cs="Times New Roman"/>
-        </w:rPr>
-        <w:t xml:space="preserve">Mating for the comparator c57BL/6J dams were also occurred by adding the male to the dam’s cage and allowing them to remain until gestational day 19. </w:t>
-      </w:r>
-      <w:r>
-        <w:rPr>
-          <w:rFonts w:ascii="Times New Roman" w:hAnsi="Times New Roman" w:cs="Times New Roman"/>
-        </w:rPr>
-        <w:t xml:space="preserve">All protocols were approved by the </w:t>
-      </w:r>
-      <w:r>
-        <w:rPr>
-          <w:rFonts w:ascii="Times New Roman" w:hAnsi="Times New Roman" w:cs="Times New Roman"/>
-        </w:rPr>
-        <w:t>I</w:t>
-      </w:r>
-      <w:r>
-        <w:rPr>
-          <w:rFonts w:ascii="Times New Roman" w:hAnsi="Times New Roman" w:cs="Times New Roman"/>
-        </w:rPr>
-        <w:t xml:space="preserve">nstitutional </w:t>
-      </w:r>
-      <w:r>
-        <w:rPr>
-          <w:rFonts w:ascii="Times New Roman" w:hAnsi="Times New Roman" w:cs="Times New Roman"/>
-        </w:rPr>
-        <w:t>A</w:t>
-      </w:r>
-      <w:r>
-        <w:rPr>
-          <w:rFonts w:ascii="Times New Roman" w:hAnsi="Times New Roman" w:cs="Times New Roman"/>
-        </w:rPr>
-        <w:t xml:space="preserve">nimal </w:t>
-      </w:r>
-      <w:r>
-        <w:rPr>
-          <w:rFonts w:ascii="Times New Roman" w:hAnsi="Times New Roman" w:cs="Times New Roman"/>
-        </w:rPr>
-        <w:t>C</w:t>
-      </w:r>
-      <w:r>
-        <w:rPr>
-          <w:rFonts w:ascii="Times New Roman" w:hAnsi="Times New Roman" w:cs="Times New Roman"/>
-        </w:rPr>
-        <w:t xml:space="preserve">are and </w:t>
-      </w:r>
-      <w:r>
-        <w:rPr>
-          <w:rFonts w:ascii="Times New Roman" w:hAnsi="Times New Roman" w:cs="Times New Roman"/>
-        </w:rPr>
-        <w:t>U</w:t>
-      </w:r>
-      <w:r>
-        <w:rPr>
-          <w:rFonts w:ascii="Times New Roman" w:hAnsi="Times New Roman" w:cs="Times New Roman"/>
-        </w:rPr>
-        <w:t xml:space="preserve">se </w:t>
-      </w:r>
-      <w:r>
-        <w:rPr>
-          <w:rFonts w:ascii="Times New Roman" w:hAnsi="Times New Roman" w:cs="Times New Roman"/>
-        </w:rPr>
-        <w:t>C</w:t>
-      </w:r>
-      <w:r>
-        <w:rPr>
-          <w:rFonts w:ascii="Times New Roman" w:hAnsi="Times New Roman" w:cs="Times New Roman"/>
-        </w:rPr>
-        <w:t>ommittee of the University of Michigan.</w:t>
-      </w:r>
-    </w:p>
-    <w:p>
-      <w:pPr>
-        <w:pStyle w:val="Heading2"/>
-      </w:pPr>
-      <w:r>
-        <w:t>Insulin tolerance test</w:t>
-      </w:r>
-    </w:p>
-    <w:p>
-      <w:pPr>
-        <w:spacing w:line="360" w:lineRule="auto"/>
-        <w:rPr>
-          <w:rFonts w:ascii="Times New Roman" w:eastAsia="Times New Roman" w:hAnsi="Times New Roman" w:cs="Times New Roman"/>
-        </w:rPr>
-      </w:pPr>
-      <w:r>
-        <w:rPr>
-          <w:rFonts w:ascii="Times New Roman" w:hAnsi="Times New Roman" w:cs="Times New Roman"/>
-        </w:rPr>
-        <w:t>On E16.5</w:t>
-      </w:r>
-      <w:r>
-        <w:rPr>
-          <w:rFonts w:ascii="Times New Roman" w:hAnsi="Times New Roman" w:cs="Times New Roman"/>
-        </w:rPr>
-        <w:t>, dams underwent insulin tolerance testing</w:t>
-      </w:r>
-      <w:r>
-        <w:rPr>
-          <w:rFonts w:ascii="Times New Roman" w:hAnsi="Times New Roman" w:cs="Times New Roman"/>
-        </w:rPr>
-        <w:t xml:space="preserve"> </w:t>
-      </w:r>
-      <w:r>
-        <w:rPr>
-          <w:rFonts w:ascii="Times New Roman" w:hAnsi="Times New Roman" w:cs="Times New Roman"/>
-        </w:rPr>
-        <w:fldChar w:fldCharType="begin"/>
-      </w:r>
-      <w:r>
-        <w:rPr>
-          <w:rFonts w:ascii="Times New Roman" w:hAnsi="Times New Roman" w:cs="Times New Roman"/>
-        </w:rPr>
-        <w:instrText xml:space="preserve"> ADDIN ZOTERO_ITEM CSL_CITATION {"citationID":"u5ukMVdn","properties":{"formattedCitation":"(Bridges et al., 2022)","plainCitation":"(Bridges et al., 2022)","noteIndex":0},"citationItems":[{"id":1382,"uris":["http://zotero.org/users/5073745/items/GWKFWWRY"],"itemData":{"id":1382,"type":"webpage","abstract":"Insulin tolerance tests are a standard and common method for evaluating the insulin sensitivity of an animal.  In this assay, animals are fasted to normalize blood glucose and then challenged by an intraperitoneal injection of insulin.  As glucose is transported into tissues and glucose production is suppressed, glucose levels drop.   A more insulin sensitive animal will have a larger decrease in blood glucose.  This has advantages over a glucose tolerance test which measures both insulin sensitivity and insulin responsiveness.","container-title":"protocols.io","language":"en","title":"Insulin Tolerance Test","URL":"dx.doi.org/10.17504/protocols.io.b5zxq77n","author":[{"family":"Bridges","given":"Dave"},{"family":"Mulcahy","given":"Molly C"},{"family":"Redd","given":"JeAnna R"}],"accessed":{"date-parts":[["2022",5,16]]},"issued":{"date-parts":[["2022",3,7]]}}}],"schema":"https://github.com/citation-style-language/schema/raw/master/csl-citation.json"} </w:instrText>
-      </w:r>
-      <w:r>
-        <w:rPr>
-          <w:rFonts w:ascii="Times New Roman" w:hAnsi="Times New Roman" w:cs="Times New Roman"/>
-        </w:rPr>
-        <w:fldChar w:fldCharType="separate"/>
-      </w:r>
-      <w:r>
-        <w:rPr>
-          <w:rFonts w:ascii="Times New Roman" w:hAnsi="Times New Roman" w:cs="Times New Roman"/>
-          <w:noProof/>
-        </w:rPr>
-        <w:t>(Bridges et al., 2022)</w:t>
-      </w:r>
-      <w:r>
-        <w:rPr>
-          <w:rFonts w:ascii="Times New Roman" w:hAnsi="Times New Roman" w:cs="Times New Roman"/>
-        </w:rPr>
-        <w:fldChar w:fldCharType="end"/>
-      </w:r>
-      <w:r>
-        <w:rPr>
-          <w:rFonts w:ascii="Times New Roman" w:hAnsi="Times New Roman" w:cs="Times New Roman"/>
-        </w:rPr>
-        <w:t xml:space="preserve">. </w:t>
-      </w:r>
-      <w:r>
-        <w:rPr>
-          <w:rFonts w:ascii="Times New Roman" w:hAnsi="Times New Roman" w:cs="Times New Roman"/>
-        </w:rPr>
-        <w:t>Dams were placed in clean cage without access to food but with ad libitum access to water at ZT 2. Dams were fasted for 6 hours (ZT2-ZT8). Baseline blood</w:t>
-      </w:r>
-      <w:r>
-        <w:rPr>
-          <w:rFonts w:ascii="Times New Roman" w:eastAsia="Times New Roman" w:hAnsi="Times New Roman" w:cs="Times New Roman"/>
-        </w:rPr>
-        <w:t xml:space="preserve"> glucose was assessed using a tail clip and a handheld glucometer (OneTouch Ultra). </w:t>
-      </w:r>
-      <w:r>
-        <w:rPr>
-          <w:rFonts w:ascii="Times New Roman" w:eastAsia="Times New Roman" w:hAnsi="Times New Roman" w:cs="Times New Roman"/>
-        </w:rPr>
-        <w:t>After initial blood glucose measurement</w:t>
-      </w:r>
-      <w:r>
-        <w:rPr>
-          <w:rFonts w:ascii="Times New Roman" w:eastAsia="Times New Roman" w:hAnsi="Times New Roman" w:cs="Times New Roman"/>
-        </w:rPr>
-        <w:t xml:space="preserve">, an intraperitoneal injection of insulin was administered (Humulin, u-100; 0.75U/kg lean mass). </w:t>
-      </w:r>
-      <w:r>
-        <w:rPr>
-          <w:rFonts w:ascii="Times New Roman" w:eastAsia="Times New Roman" w:hAnsi="Times New Roman" w:cs="Times New Roman"/>
-        </w:rPr>
-        <w:t xml:space="preserve">Blood glucose was measured in 15-minute intervals for 2 hours. </w:t>
-      </w:r>
-      <w:r>
-        <w:rPr>
-          <w:rFonts w:ascii="Times New Roman" w:eastAsia="Times New Roman" w:hAnsi="Times New Roman" w:cs="Times New Roman"/>
-        </w:rPr>
-        <w:t>Area under the curve was calculated by taking the sum of all glucose values for each animal and averaging by genotype.</w:t>
-      </w:r>
-      <w:r>
-        <w:rPr>
-          <w:rFonts w:ascii="Times New Roman" w:eastAsia="Times New Roman" w:hAnsi="Times New Roman" w:cs="Times New Roman"/>
-        </w:rPr>
-        <w:t xml:space="preserve"> </w:t>
-      </w:r>
-      <w:r>
-        <w:rPr>
-          <w:rFonts w:ascii="Times New Roman" w:eastAsia="Times New Roman" w:hAnsi="Times New Roman" w:cs="Times New Roman"/>
-        </w:rPr>
-        <w:t>We then calculated the rate of initial drop in blood glucose after insulin administration. We limited data to the first 45 minutes after injection and modeling the exponential rate of decay in glucose for each animal</w:t>
-      </w:r>
-      <w:r>
-        <w:rPr>
-          <w:rFonts w:ascii="Times New Roman" w:eastAsia="Times New Roman" w:hAnsi="Times New Roman" w:cs="Times New Roman"/>
-        </w:rPr>
-        <w:t xml:space="preserve"> as a slope</w:t>
-      </w:r>
-      <w:r>
-        <w:rPr>
-          <w:rFonts w:ascii="Times New Roman" w:eastAsia="Times New Roman" w:hAnsi="Times New Roman" w:cs="Times New Roman"/>
-        </w:rPr>
-        <w:t xml:space="preserve">. This rate was </w:t>
-      </w:r>
-      <w:r>
-        <w:rPr>
-          <w:rFonts w:ascii="Times New Roman" w:eastAsia="Times New Roman" w:hAnsi="Times New Roman" w:cs="Times New Roman"/>
-        </w:rPr>
-        <w:t xml:space="preserve">then averaged by genotype. </w:t>
-      </w:r>
-      <w:r>
-        <w:rPr>
-          <w:rFonts w:ascii="Times New Roman" w:eastAsia="Times New Roman" w:hAnsi="Times New Roman" w:cs="Times New Roman"/>
-        </w:rPr>
-        <w:t xml:space="preserve"> </w:t>
-      </w:r>
-    </w:p>
-    <w:p>
-      <w:pPr>
-        <w:spacing w:line="360" w:lineRule="auto"/>
-        <w:rPr>
-          <w:rFonts w:ascii="Times New Roman" w:hAnsi="Times New Roman" w:cs="Times New Roman"/>
-        </w:rPr>
-      </w:pPr>
-      <w:r>
-        <w:rPr>
-          <w:rFonts w:ascii="Times New Roman" w:eastAsia="Times New Roman" w:hAnsi="Times New Roman" w:cs="Times New Roman"/>
-        </w:rPr>
-        <w:t xml:space="preserve">24 hours after ITT, we collected </w:t>
-      </w:r>
-      <w:r>
-        <w:rPr>
-          <w:rFonts w:ascii="Times New Roman" w:eastAsia="Times New Roman" w:hAnsi="Times New Roman" w:cs="Times New Roman"/>
-        </w:rPr>
-        <w:t xml:space="preserve">two </w:t>
-      </w:r>
-      <w:r>
-        <w:rPr>
-          <w:rFonts w:ascii="Times New Roman" w:eastAsia="Times New Roman" w:hAnsi="Times New Roman" w:cs="Times New Roman"/>
-        </w:rPr>
-        <w:t xml:space="preserve"> fed blood sample</w:t>
-      </w:r>
-      <w:r>
-        <w:rPr>
-          <w:rFonts w:ascii="Times New Roman" w:eastAsia="Times New Roman" w:hAnsi="Times New Roman" w:cs="Times New Roman"/>
-        </w:rPr>
-        <w:t>s:</w:t>
-      </w:r>
-      <w:r>
-        <w:rPr>
-          <w:rFonts w:ascii="Times New Roman" w:eastAsia="Times New Roman" w:hAnsi="Times New Roman" w:cs="Times New Roman"/>
-        </w:rPr>
-        <w:t xml:space="preserve"> at ZT1 and ZT13. Dams were lightly anesthetized via inhaled isoflurane</w:t>
-      </w:r>
-      <w:r>
-        <w:rPr>
-          <w:rFonts w:ascii="Times New Roman" w:eastAsia="Times New Roman" w:hAnsi="Times New Roman" w:cs="Times New Roman"/>
-        </w:rPr>
-        <w:t xml:space="preserve"> and whole blood was collected by retroorbital bleed in a heparinized capillary tube. Blood was allowed to clot on ice for 20 minutes then was spun down in a cold centrifuge (4°C, </w:t>
-      </w:r>
-      <w:r>
-        <w:rPr>
-          <w:rFonts w:ascii="Times New Roman" w:hAnsi="Times New Roman" w:cs="Times New Roman"/>
-        </w:rPr>
-        <w:t xml:space="preserve">Eppendorf microcentrifuge, model 5415R) for 20 minutes at 2000 g. </w:t>
-      </w:r>
-      <w:r>
-        <w:rPr>
-          <w:rFonts w:ascii="Times New Roman" w:hAnsi="Times New Roman" w:cs="Times New Roman"/>
-        </w:rPr>
-        <w:t xml:space="preserve">Serum was </w:t>
-      </w:r>
-      <w:r>
-        <w:rPr>
-          <w:rFonts w:ascii="Times New Roman" w:hAnsi="Times New Roman" w:cs="Times New Roman"/>
-        </w:rPr>
-        <w:t>pipetted</w:t>
-      </w:r>
-      <w:r>
-        <w:rPr>
-          <w:rFonts w:ascii="Times New Roman" w:hAnsi="Times New Roman" w:cs="Times New Roman"/>
-        </w:rPr>
-        <w:t xml:space="preserve"> off after centrifugation and stored at -80</w:t>
-      </w:r>
-      <w:r>
-        <w:rPr>
-          <w:rFonts w:ascii="Times New Roman" w:eastAsia="Times New Roman" w:hAnsi="Times New Roman" w:cs="Times New Roman"/>
-        </w:rPr>
-        <w:t>°C until used for analysis.</w:t>
-      </w:r>
-    </w:p>
-    <w:p>
-      <w:pPr>
-        <w:spacing w:line="360" w:lineRule="auto"/>
-        <w:rPr>
-          <w:rFonts w:ascii="Times New Roman" w:hAnsi="Times New Roman" w:cs="Times New Roman"/>
-          <w:i/>
-          <w:iCs/>
-        </w:rPr>
-      </w:pPr>
-      <w:r>
-        <w:rPr>
-          <w:rFonts w:ascii="Times New Roman" w:hAnsi="Times New Roman" w:cs="Times New Roman"/>
-          <w:i/>
-          <w:iCs/>
-        </w:rPr>
-        <w:t>Serum Gdf15 Quantification</w:t>
-      </w:r>
-    </w:p>
-    <w:p>
-      <w:pPr>
-        <w:spacing w:line="360" w:lineRule="auto"/>
-        <w:rPr>
-          <w:rFonts w:ascii="Times New Roman" w:eastAsia="Times New Roman" w:hAnsi="Times New Roman" w:cs="Times New Roman"/>
-        </w:rPr>
-      </w:pPr>
-      <w:r>
-        <w:rPr>
-          <w:rFonts w:ascii="Times New Roman" w:hAnsi="Times New Roman" w:cs="Times New Roman"/>
-        </w:rPr>
-        <w:t xml:space="preserve">Serum </w:t>
-      </w:r>
-      <w:r>
-        <w:rPr>
-          <w:rFonts w:ascii="Times New Roman" w:hAnsi="Times New Roman" w:cs="Times New Roman"/>
-        </w:rPr>
-        <w:t>G</w:t>
-      </w:r>
-      <w:r>
-        <w:rPr>
-          <w:rFonts w:ascii="Times New Roman" w:hAnsi="Times New Roman" w:cs="Times New Roman"/>
-        </w:rPr>
-        <w:t>df</w:t>
-      </w:r>
-      <w:r>
-        <w:rPr>
-          <w:rFonts w:ascii="Times New Roman" w:hAnsi="Times New Roman" w:cs="Times New Roman"/>
-        </w:rPr>
-        <w:t>15</w:t>
-      </w:r>
-      <w:r>
-        <w:rPr>
-          <w:rFonts w:ascii="Times New Roman" w:hAnsi="Times New Roman" w:cs="Times New Roman"/>
         </w:rPr>
         <w:t xml:space="preserve"> analysis was completed </w:t>
       </w:r>
@@ -4897,14 +4932,7 @@
         <w:rPr>
           <w:rFonts w:ascii="Times New Roman" w:hAnsi="Times New Roman" w:cs="Times New Roman"/>
         </w:rPr>
-        <w:t xml:space="preserve">. Gdf15 levels </w:t>
-      </w:r>
-      <w:r>
-        <w:rPr>
-          <w:rFonts w:ascii="Times New Roman" w:hAnsi="Times New Roman" w:cs="Times New Roman"/>
-        </w:rPr>
-        <w:lastRenderedPageBreak/>
-        <w:t xml:space="preserve">were determined </w:t>
+        <w:t xml:space="preserve">. Gdf15 levels were determined </w:t>
       </w:r>
       <w:r>
         <w:rPr>
@@ -5233,13 +5261,34 @@
         <w:rPr>
           <w:rFonts w:ascii="Times New Roman" w:hAnsi="Times New Roman" w:cs="Times New Roman"/>
         </w:rPr>
-        <w:t xml:space="preserve"> access to food and water in a clean cage during that time. Dams were anesthetized with intramuscular injection of Ketamine/Xylazine (0.1275g/kg body weight) into forelimb muscle. Once the dam was fully anesthetized, an oxytocin injection (2U per dam) was given in the forelimb muscle to begin let-down. Milk was collected with a pipette after manually expressing milk from nipples</w:t>
-      </w:r>
-      <w:r>
-        <w:rPr>
-          <w:rFonts w:ascii="Times New Roman" w:hAnsi="Times New Roman" w:cs="Times New Roman"/>
-        </w:rPr>
-        <w:t xml:space="preserve"> and stored in a 1.5 mL Eppendorf tube</w:t>
+        <w:t xml:space="preserve"> access to food and water in a clean cage during that time. Dams were anesthetized with intramuscular injection of Ketamine/Xylazine (0.1275g/kg body weight) into forelimb muscle. Once the dam was fully anesthetized, an oxytocin injection (2U per </w:t>
+      </w:r>
+      <w:proofErr w:type="spellStart"/>
+      <w:r>
+        <w:rPr>
+          <w:rFonts w:ascii="Times New Roman" w:hAnsi="Times New Roman" w:cs="Times New Roman"/>
+        </w:rPr>
+        <w:t>dam</w:t>
+      </w:r>
+      <w:proofErr w:type="spellEnd"/>
+      <w:r>
+        <w:rPr>
+          <w:rFonts w:ascii="Times New Roman" w:hAnsi="Times New Roman" w:cs="Times New Roman"/>
+        </w:rPr>
+        <w:t>) was given in the forelimb muscle to begin let-down. Milk was collected with a pipette after manually expressing milk from nipples</w:t>
+      </w:r>
+      <w:r>
+        <w:rPr>
+          <w:rFonts w:ascii="Times New Roman" w:hAnsi="Times New Roman" w:cs="Times New Roman"/>
+        </w:rPr>
+        <w:t xml:space="preserve"> and stored </w:t>
+      </w:r>
+      <w:r>
+        <w:rPr>
+          <w:rFonts w:ascii="Times New Roman" w:hAnsi="Times New Roman" w:cs="Times New Roman"/>
+        </w:rPr>
+        <w:lastRenderedPageBreak/>
+        <w:t>in a 1.5 mL Eppendorf tube</w:t>
       </w:r>
       <w:r>
         <w:rPr>
@@ -5259,7 +5308,6 @@
         <w:pStyle w:val="Heading2"/>
       </w:pPr>
       <w:r>
-        <w:lastRenderedPageBreak/>
         <w:t>Milk fat percentage determination</w:t>
       </w:r>
     </w:p>
@@ -5306,7 +5354,35 @@
         <w:rPr>
           <w:rFonts w:ascii="Times New Roman" w:hAnsi="Times New Roman" w:cs="Times New Roman"/>
         </w:rPr>
-        <w:t>Iris Sample Processing, StatSpin CritSpin M961-122</w:t>
+        <w:t xml:space="preserve">Iris Sample Processing, </w:t>
+      </w:r>
+      <w:proofErr w:type="spellStart"/>
+      <w:r>
+        <w:rPr>
+          <w:rFonts w:ascii="Times New Roman" w:hAnsi="Times New Roman" w:cs="Times New Roman"/>
+        </w:rPr>
+        <w:t>StatSpin</w:t>
+      </w:r>
+      <w:proofErr w:type="spellEnd"/>
+      <w:r>
+        <w:rPr>
+          <w:rFonts w:ascii="Times New Roman" w:hAnsi="Times New Roman" w:cs="Times New Roman"/>
+        </w:rPr>
+        <w:t xml:space="preserve"> </w:t>
+      </w:r>
+      <w:proofErr w:type="spellStart"/>
+      <w:r>
+        <w:rPr>
+          <w:rFonts w:ascii="Times New Roman" w:hAnsi="Times New Roman" w:cs="Times New Roman"/>
+        </w:rPr>
+        <w:t>CritSpin</w:t>
+      </w:r>
+      <w:proofErr w:type="spellEnd"/>
+      <w:r>
+        <w:rPr>
+          <w:rFonts w:ascii="Times New Roman" w:hAnsi="Times New Roman" w:cs="Times New Roman"/>
+        </w:rPr>
+        <w:t xml:space="preserve"> M961-122</w:t>
       </w:r>
       <w:r>
         <w:rPr>
@@ -5521,7 +5597,7 @@
         </w:rPr>
         <w:t xml:space="preserve">. </w:t>
       </w:r>
-      <w:commentRangeStart w:id="14"/>
+      <w:commentRangeStart w:id="13"/>
       <w:r>
         <w:rPr>
           <w:rFonts w:ascii="Times New Roman" w:eastAsia="Times New Roman" w:hAnsi="Times New Roman" w:cs="Times New Roman"/>
@@ -5555,14 +5631,14 @@
       <w:r>
         <w:t xml:space="preserve"> </w:t>
       </w:r>
-      <w:commentRangeEnd w:id="14"/>
+      <w:commentRangeEnd w:id="13"/>
       <w:r>
         <w:rPr>
           <w:rStyle w:val="CommentReference"/>
         </w:rPr>
-        <w:commentReference w:id="14"/>
-      </w:r>
-      <w:del w:id="15" w:author="Dave Bridges" w:date="2022-11-03T13:25:00Z">
+        <w:commentReference w:id="13"/>
+      </w:r>
+      <w:del w:id="14" w:author="Dave Bridges" w:date="2022-11-03T13:25:00Z">
         <w:r>
           <w:rPr>
             <w:rFonts w:ascii="Times New Roman" w:hAnsi="Times New Roman" w:cs="Times New Roman"/>
@@ -5592,19 +5668,33 @@
         <w:rPr>
           <w:rFonts w:ascii="Times New Roman" w:eastAsia="Times New Roman" w:hAnsi="Times New Roman" w:cs="Times New Roman"/>
         </w:rPr>
-        <w:t xml:space="preserve"> for normality by the Shapiro-Wilk test and equivalence of variance by Levene’s test. Variables that were not normally distributed or of equivalent variance underwent non-parametric testing via Mann-Whitney U test. Those that were normally distributed and of equivalent variance were assessed via </w:t>
-      </w:r>
+        <w:t xml:space="preserve"> for normality by the Shapiro-Wilk test and equivalence of variance by </w:t>
+      </w:r>
+      <w:proofErr w:type="spellStart"/>
       <w:r>
         <w:rPr>
           <w:rFonts w:ascii="Times New Roman" w:eastAsia="Times New Roman" w:hAnsi="Times New Roman" w:cs="Times New Roman"/>
         </w:rPr>
+        <w:t>Levene’s</w:t>
+      </w:r>
+      <w:proofErr w:type="spellEnd"/>
+      <w:r>
+        <w:rPr>
+          <w:rFonts w:ascii="Times New Roman" w:eastAsia="Times New Roman" w:hAnsi="Times New Roman" w:cs="Times New Roman"/>
+        </w:rPr>
+        <w:t xml:space="preserve"> test. Variables that were not normally distributed or of equivalent variance underwent non-parametric testing via Mann-Whitney U test. Those that were normally distributed and of equivalent variance were assessed via </w:t>
+      </w:r>
+      <w:r>
+        <w:rPr>
+          <w:rFonts w:ascii="Times New Roman" w:eastAsia="Times New Roman" w:hAnsi="Times New Roman" w:cs="Times New Roman"/>
+        </w:rPr>
         <w:t xml:space="preserve">Student’s </w:t>
       </w:r>
       <w:r>
         <w:rPr>
           <w:rFonts w:ascii="Times New Roman" w:eastAsia="Times New Roman" w:hAnsi="Times New Roman" w:cs="Times New Roman"/>
           <w:i/>
-          <w:rPrChange w:id="16" w:author="Dave Bridges" w:date="2022-11-03T13:25:00Z">
+          <w:rPrChange w:id="15" w:author="Dave Bridges" w:date="2022-11-03T13:25:00Z">
             <w:rPr>
               <w:rFonts w:ascii="Times New Roman" w:eastAsia="Times New Roman" w:hAnsi="Times New Roman" w:cs="Times New Roman"/>
             </w:rPr>
@@ -5618,26 +5708,26 @@
         </w:rPr>
         <w:t>-test</w:t>
       </w:r>
-      <w:ins w:id="17" w:author="Dave Bridges" w:date="2022-11-03T13:25:00Z">
+      <w:ins w:id="16" w:author="Dave Bridges" w:date="2022-11-03T13:25:00Z">
         <w:r>
           <w:rPr>
             <w:rFonts w:ascii="Times New Roman" w:eastAsia="Times New Roman" w:hAnsi="Times New Roman" w:cs="Times New Roman"/>
           </w:rPr>
           <w:t xml:space="preserve"> as noted in the </w:t>
         </w:r>
-        <w:commentRangeStart w:id="18"/>
+        <w:commentRangeStart w:id="17"/>
         <w:r>
           <w:rPr>
             <w:rFonts w:ascii="Times New Roman" w:eastAsia="Times New Roman" w:hAnsi="Times New Roman" w:cs="Times New Roman"/>
           </w:rPr>
           <w:t>figure legends</w:t>
         </w:r>
-        <w:commentRangeEnd w:id="18"/>
+        <w:commentRangeEnd w:id="17"/>
         <w:r>
           <w:rPr>
             <w:rStyle w:val="CommentReference"/>
           </w:rPr>
-          <w:commentReference w:id="18"/>
+          <w:commentReference w:id="17"/>
         </w:r>
       </w:ins>
       <w:r>
@@ -5817,6 +5907,7 @@
         <w:rPr>
           <w:rFonts w:ascii="Times New Roman" w:hAnsi="Times New Roman" w:cs="Times New Roman"/>
         </w:rPr>
+        <w:lastRenderedPageBreak/>
         <w:t>p=0.23)</w:t>
       </w:r>
       <w:r>
@@ -5888,14 +5979,7 @@
         <w:rPr>
           <w:rFonts w:ascii="Times New Roman" w:hAnsi="Times New Roman" w:cs="Times New Roman"/>
         </w:rPr>
-        <w:t xml:space="preserve">. Previous work </w:t>
-      </w:r>
-      <w:r>
-        <w:rPr>
-          <w:rFonts w:ascii="Times New Roman" w:hAnsi="Times New Roman" w:cs="Times New Roman"/>
-        </w:rPr>
-        <w:lastRenderedPageBreak/>
-        <w:t>from our lab has demonstrated that administering the glucocorticoid, dexamethasone, in drinking water impairs insulin sensitivity</w:t>
+        <w:t>. Previous work from our lab has demonstrated that administering the glucocorticoid, dexamethasone, in drinking water impairs insulin sensitivity</w:t>
       </w:r>
       <w:r>
         <w:rPr>
@@ -5994,14 +6078,29 @@
         <w:rPr>
           <w:rFonts w:ascii="Times New Roman" w:hAnsi="Times New Roman" w:cs="Times New Roman"/>
         </w:rPr>
-        <w:t>, p</w:t>
+        <w:t xml:space="preserve">, </w:t>
+      </w:r>
+      <w:proofErr w:type="spellStart"/>
+      <w:r>
+        <w:rPr>
+          <w:rFonts w:ascii="Times New Roman" w:hAnsi="Times New Roman" w:cs="Times New Roman"/>
+        </w:rPr>
+        <w:t>p</w:t>
       </w:r>
       <w:r>
         <w:rPr>
           <w:rFonts w:ascii="Times New Roman" w:hAnsi="Times New Roman" w:cs="Times New Roman"/>
           <w:vertAlign w:val="subscript"/>
         </w:rPr>
-        <w:t>dex*time</w:t>
+        <w:t>dex</w:t>
+      </w:r>
+      <w:proofErr w:type="spellEnd"/>
+      <w:r>
+        <w:rPr>
+          <w:rFonts w:ascii="Times New Roman" w:hAnsi="Times New Roman" w:cs="Times New Roman"/>
+          <w:vertAlign w:val="subscript"/>
+        </w:rPr>
+        <w:t>*time</w:t>
       </w:r>
       <w:r>
         <w:rPr>
@@ -6027,7 +6126,14 @@
         <w:rPr>
           <w:rFonts w:ascii="Times New Roman" w:hAnsi="Times New Roman" w:cs="Times New Roman"/>
         </w:rPr>
-        <w:t>, p</w:t>
+        <w:t xml:space="preserve">, </w:t>
+      </w:r>
+      <w:proofErr w:type="spellStart"/>
+      <w:r>
+        <w:rPr>
+          <w:rFonts w:ascii="Times New Roman" w:hAnsi="Times New Roman" w:cs="Times New Roman"/>
+        </w:rPr>
+        <w:t>p</w:t>
       </w:r>
       <w:r>
         <w:rPr>
@@ -6036,6 +6142,7 @@
         </w:rPr>
         <w:t>dex</w:t>
       </w:r>
+      <w:proofErr w:type="spellEnd"/>
       <w:r>
         <w:rPr>
           <w:rFonts w:ascii="Times New Roman" w:hAnsi="Times New Roman" w:cs="Times New Roman"/>
@@ -6590,6 +6697,7 @@
         </w:rPr>
         <w:t xml:space="preserve">, </w:t>
       </w:r>
+      <w:proofErr w:type="spellStart"/>
       <w:r>
         <w:rPr>
           <w:rFonts w:ascii="Times New Roman" w:hAnsi="Times New Roman" w:cs="Times New Roman"/>
@@ -6603,6 +6711,7 @@
         </w:rPr>
         <w:t>genotype</w:t>
       </w:r>
+      <w:proofErr w:type="spellEnd"/>
       <w:r>
         <w:rPr>
           <w:rFonts w:ascii="Times New Roman" w:hAnsi="Times New Roman" w:cs="Times New Roman"/>
@@ -6621,7 +6730,7 @@
         </w:rPr>
         <w:t xml:space="preserve">. </w:t>
       </w:r>
-      <w:commentRangeStart w:id="19"/>
+      <w:commentRangeStart w:id="18"/>
       <w:r>
         <w:rPr>
           <w:rFonts w:ascii="Times New Roman" w:hAnsi="Times New Roman" w:cs="Times New Roman"/>
@@ -6640,12 +6749,12 @@
         </w:rPr>
         <w:t xml:space="preserve">nockout mice had slightly elevated food intake in the postnatal period.  </w:t>
       </w:r>
-      <w:commentRangeEnd w:id="19"/>
+      <w:commentRangeEnd w:id="18"/>
       <w:r>
         <w:rPr>
           <w:rStyle w:val="CommentReference"/>
         </w:rPr>
-        <w:commentReference w:id="19"/>
+        <w:commentReference w:id="18"/>
       </w:r>
       <w:r>
         <w:rPr>
@@ -6749,7 +6858,14 @@
         <w:rPr>
           <w:rFonts w:ascii="Times New Roman" w:hAnsi="Times New Roman" w:cs="Times New Roman"/>
         </w:rPr>
-        <w:t>(p</w:t>
+        <w:t>(</w:t>
+      </w:r>
+      <w:proofErr w:type="spellStart"/>
+      <w:r>
+        <w:rPr>
+          <w:rFonts w:ascii="Times New Roman" w:hAnsi="Times New Roman" w:cs="Times New Roman"/>
+        </w:rPr>
+        <w:t>p</w:t>
       </w:r>
       <w:r>
         <w:rPr>
@@ -6758,6 +6874,7 @@
         </w:rPr>
         <w:t>genotype</w:t>
       </w:r>
+      <w:proofErr w:type="spellEnd"/>
       <w:r>
         <w:rPr>
           <w:rFonts w:ascii="Times New Roman" w:hAnsi="Times New Roman" w:cs="Times New Roman"/>
@@ -6792,13 +6909,7 @@
         <w:rPr>
           <w:rFonts w:ascii="Times New Roman" w:hAnsi="Times New Roman" w:cs="Times New Roman"/>
         </w:rPr>
-        <w:t>Despite t</w:t>
-      </w:r>
-      <w:r>
-        <w:rPr>
-          <w:rFonts w:ascii="Times New Roman" w:hAnsi="Times New Roman" w:cs="Times New Roman"/>
-        </w:rPr>
-        <w:t>he</w:t>
+        <w:t>Despite the</w:t>
       </w:r>
       <w:r>
         <w:rPr>
@@ -6822,13 +6933,7 @@
         <w:rPr>
           <w:rFonts w:ascii="Times New Roman" w:hAnsi="Times New Roman" w:cs="Times New Roman"/>
         </w:rPr>
-        <w:t xml:space="preserve"> in cumulative </w:t>
-      </w:r>
-      <w:r>
-        <w:rPr>
-          <w:rFonts w:ascii="Times New Roman" w:hAnsi="Times New Roman" w:cs="Times New Roman"/>
-        </w:rPr>
-        <w:t xml:space="preserve">food intake, </w:t>
+        <w:t xml:space="preserve"> in cumulative food intake, </w:t>
       </w:r>
       <w:r>
         <w:rPr>
@@ -6896,6 +7001,7 @@
         </w:rPr>
         <w:t xml:space="preserve">, </w:t>
       </w:r>
+      <w:proofErr w:type="spellStart"/>
       <w:r>
         <w:rPr>
           <w:rFonts w:ascii="Times New Roman" w:hAnsi="Times New Roman" w:cs="Times New Roman"/>
@@ -6909,6 +7015,7 @@
         </w:rPr>
         <w:t>genotype</w:t>
       </w:r>
+      <w:proofErr w:type="spellEnd"/>
       <w:r>
         <w:rPr>
           <w:rFonts w:ascii="Times New Roman" w:hAnsi="Times New Roman" w:cs="Times New Roman"/>
@@ -6990,18 +7097,205 @@
         </w:rPr>
         <w:t xml:space="preserve"> dams in the </w:t>
       </w:r>
+      <w:commentRangeStart w:id="19"/>
+      <w:r>
+        <w:rPr>
+          <w:rFonts w:ascii="Times New Roman" w:hAnsi="Times New Roman" w:cs="Times New Roman"/>
+        </w:rPr>
+        <w:t>postnatal period</w:t>
+      </w:r>
+      <w:r>
+        <w:rPr>
+          <w:rFonts w:ascii="Times New Roman" w:hAnsi="Times New Roman" w:cs="Times New Roman"/>
+        </w:rPr>
+        <w:t xml:space="preserve">, </w:t>
+      </w:r>
+      <w:commentRangeEnd w:id="19"/>
+      <w:r>
+        <w:rPr>
+          <w:rStyle w:val="CommentReference"/>
+        </w:rPr>
+        <w:commentReference w:id="19"/>
+      </w:r>
+      <w:r>
+        <w:rPr>
+          <w:rFonts w:ascii="Times New Roman" w:hAnsi="Times New Roman" w:cs="Times New Roman"/>
+        </w:rPr>
+        <w:t>but this failed to reach statistical significance</w:t>
+      </w:r>
+      <w:r>
+        <w:rPr>
+          <w:rFonts w:ascii="Times New Roman" w:hAnsi="Times New Roman" w:cs="Times New Roman"/>
+        </w:rPr>
+        <w:t xml:space="preserve"> (</w:t>
+      </w:r>
+      <w:proofErr w:type="spellStart"/>
+      <w:r>
+        <w:rPr>
+          <w:rFonts w:ascii="Times New Roman" w:hAnsi="Times New Roman" w:cs="Times New Roman"/>
+        </w:rPr>
+        <w:t>p</w:t>
+      </w:r>
+      <w:r>
+        <w:rPr>
+          <w:rFonts w:ascii="Times New Roman" w:hAnsi="Times New Roman" w:cs="Times New Roman"/>
+          <w:vertAlign w:val="subscript"/>
+        </w:rPr>
+        <w:t>genotype</w:t>
+      </w:r>
+      <w:proofErr w:type="spellEnd"/>
+      <w:r>
+        <w:rPr>
+          <w:rFonts w:ascii="Times New Roman" w:hAnsi="Times New Roman" w:cs="Times New Roman"/>
+        </w:rPr>
+        <w:t>=0.20)</w:t>
+      </w:r>
+      <w:r>
+        <w:rPr>
+          <w:rFonts w:ascii="Times New Roman" w:hAnsi="Times New Roman" w:cs="Times New Roman"/>
+        </w:rPr>
+        <w:t xml:space="preserve">. </w:t>
+      </w:r>
+      <w:r>
+        <w:rPr>
+          <w:rFonts w:ascii="Times New Roman" w:hAnsi="Times New Roman" w:cs="Times New Roman"/>
+        </w:rPr>
+        <w:t xml:space="preserve">During the postnatal period, despite having slightly higher body weights, </w:t>
+      </w:r>
       <w:commentRangeStart w:id="20"/>
       <w:r>
         <w:rPr>
           <w:rFonts w:ascii="Times New Roman" w:hAnsi="Times New Roman" w:cs="Times New Roman"/>
-        </w:rPr>
-        <w:t>postnatal period</w:t>
-      </w:r>
-      <w:r>
-        <w:rPr>
-          <w:rFonts w:ascii="Times New Roman" w:hAnsi="Times New Roman" w:cs="Times New Roman"/>
-        </w:rPr>
-        <w:t xml:space="preserve">, </w:t>
+          <w:i/>
+          <w:iCs/>
+        </w:rPr>
+        <w:t>Gdf15</w:t>
+      </w:r>
+      <w:r>
+        <w:rPr>
+          <w:rFonts w:ascii="Times New Roman" w:hAnsi="Times New Roman" w:cs="Times New Roman"/>
+          <w:i/>
+          <w:iCs/>
+          <w:vertAlign w:val="superscript"/>
+        </w:rPr>
+        <w:t>-/-</w:t>
+      </w:r>
+      <w:r>
+        <w:rPr>
+          <w:rFonts w:ascii="Times New Roman" w:hAnsi="Times New Roman" w:cs="Times New Roman"/>
+        </w:rPr>
+        <w:t xml:space="preserve"> </w:t>
+      </w:r>
+      <w:r>
+        <w:rPr>
+          <w:rFonts w:ascii="Times New Roman" w:hAnsi="Times New Roman" w:cs="Times New Roman"/>
+        </w:rPr>
+        <w:t>dams</w:t>
+      </w:r>
+      <w:r>
+        <w:rPr>
+          <w:rFonts w:ascii="Times New Roman" w:hAnsi="Times New Roman" w:cs="Times New Roman"/>
+        </w:rPr>
+        <w:t xml:space="preserve"> consumed </w:t>
+      </w:r>
+      <w:r>
+        <w:rPr>
+          <w:rFonts w:ascii="Times New Roman" w:hAnsi="Times New Roman" w:cs="Times New Roman"/>
+        </w:rPr>
+        <w:t xml:space="preserve">1.13 kcal </w:t>
+      </w:r>
+      <w:r>
+        <w:rPr>
+          <w:rFonts w:ascii="Times New Roman" w:hAnsi="Times New Roman" w:cs="Times New Roman"/>
+        </w:rPr>
+        <w:lastRenderedPageBreak/>
+        <w:t xml:space="preserve">per day </w:t>
+      </w:r>
+      <w:r>
+        <w:rPr>
+          <w:rFonts w:ascii="Times New Roman" w:hAnsi="Times New Roman" w:cs="Times New Roman"/>
+        </w:rPr>
+        <w:t>fewer</w:t>
+      </w:r>
+      <w:r>
+        <w:rPr>
+          <w:rFonts w:ascii="Times New Roman" w:hAnsi="Times New Roman" w:cs="Times New Roman"/>
+        </w:rPr>
+        <w:t xml:space="preserve"> than</w:t>
+      </w:r>
+      <w:r>
+        <w:rPr>
+          <w:rFonts w:ascii="Times New Roman" w:hAnsi="Times New Roman" w:cs="Times New Roman"/>
+        </w:rPr>
+        <w:t xml:space="preserve"> </w:t>
+      </w:r>
+      <w:r>
+        <w:rPr>
+          <w:rFonts w:ascii="Times New Roman" w:hAnsi="Times New Roman" w:cs="Times New Roman"/>
+          <w:i/>
+          <w:iCs/>
+        </w:rPr>
+        <w:t>Gdf15</w:t>
+      </w:r>
+      <w:r>
+        <w:rPr>
+          <w:rFonts w:ascii="Times New Roman" w:hAnsi="Times New Roman" w:cs="Times New Roman"/>
+          <w:i/>
+          <w:iCs/>
+          <w:vertAlign w:val="superscript"/>
+        </w:rPr>
+        <w:t>+/+</w:t>
+      </w:r>
+      <w:r>
+        <w:rPr>
+          <w:rFonts w:ascii="Times New Roman" w:hAnsi="Times New Roman" w:cs="Times New Roman"/>
+        </w:rPr>
+        <w:t xml:space="preserve"> </w:t>
+      </w:r>
+      <w:r>
+        <w:rPr>
+          <w:rFonts w:ascii="Times New Roman" w:hAnsi="Times New Roman" w:cs="Times New Roman"/>
+        </w:rPr>
+        <w:t>dams (</w:t>
+      </w:r>
+      <w:proofErr w:type="spellStart"/>
+      <w:r>
+        <w:rPr>
+          <w:rFonts w:ascii="Times New Roman" w:hAnsi="Times New Roman" w:cs="Times New Roman"/>
+        </w:rPr>
+        <w:t>p</w:t>
+      </w:r>
+      <w:r>
+        <w:rPr>
+          <w:rFonts w:ascii="Times New Roman" w:hAnsi="Times New Roman" w:cs="Times New Roman"/>
+          <w:vertAlign w:val="subscript"/>
+        </w:rPr>
+        <w:t>genotype</w:t>
+      </w:r>
+      <w:proofErr w:type="spellEnd"/>
+      <w:r>
+        <w:rPr>
+          <w:rFonts w:ascii="Times New Roman" w:hAnsi="Times New Roman" w:cs="Times New Roman"/>
+        </w:rPr>
+        <w:t>=0.79</w:t>
+      </w:r>
+      <w:r>
+        <w:rPr>
+          <w:rFonts w:ascii="Times New Roman" w:hAnsi="Times New Roman" w:cs="Times New Roman"/>
+        </w:rPr>
+        <w:t>)</w:t>
+      </w:r>
+      <w:r>
+        <w:rPr>
+          <w:rFonts w:ascii="Times New Roman" w:hAnsi="Times New Roman" w:cs="Times New Roman"/>
+        </w:rPr>
+        <w:t>.</w:t>
+      </w:r>
+      <w:r>
+        <w:rPr>
+          <w:rFonts w:ascii="Times New Roman" w:hAnsi="Times New Roman" w:cs="Times New Roman"/>
+        </w:rPr>
+        <w:t xml:space="preserve"> </w:t>
       </w:r>
       <w:commentRangeEnd w:id="20"/>
       <w:r>
@@ -7014,13 +7308,92 @@
         <w:rPr>
           <w:rFonts w:ascii="Times New Roman" w:hAnsi="Times New Roman" w:cs="Times New Roman"/>
         </w:rPr>
-        <w:t>but this failed to reach statistical significance</w:t>
-      </w:r>
-      <w:r>
-        <w:rPr>
-          <w:rFonts w:ascii="Times New Roman" w:hAnsi="Times New Roman" w:cs="Times New Roman"/>
-        </w:rPr>
-        <w:t xml:space="preserve"> (p</w:t>
+        <w:t xml:space="preserve">This resulted in </w:t>
+      </w:r>
+      <w:r>
+        <w:rPr>
+          <w:rFonts w:ascii="Times New Roman" w:hAnsi="Times New Roman" w:cs="Times New Roman"/>
+          <w:i/>
+          <w:iCs/>
+        </w:rPr>
+        <w:t>Gdf15</w:t>
+      </w:r>
+      <w:r>
+        <w:rPr>
+          <w:rFonts w:ascii="Times New Roman" w:hAnsi="Times New Roman" w:cs="Times New Roman"/>
+          <w:i/>
+          <w:iCs/>
+          <w:vertAlign w:val="superscript"/>
+        </w:rPr>
+        <w:t>-/-</w:t>
+      </w:r>
+      <w:r>
+        <w:rPr>
+          <w:rFonts w:ascii="Times New Roman" w:hAnsi="Times New Roman" w:cs="Times New Roman"/>
+        </w:rPr>
+        <w:t xml:space="preserve"> dams having</w:t>
+      </w:r>
+      <w:r>
+        <w:rPr>
+          <w:rFonts w:ascii="Times New Roman" w:hAnsi="Times New Roman" w:cs="Times New Roman"/>
+        </w:rPr>
+        <w:t xml:space="preserve"> cumulative postnatal food intake that was </w:t>
+      </w:r>
+      <w:commentRangeStart w:id="21"/>
+      <w:r>
+        <w:rPr>
+          <w:rFonts w:ascii="Times New Roman" w:hAnsi="Times New Roman" w:cs="Times New Roman"/>
+        </w:rPr>
+        <w:t xml:space="preserve">101.12 kcals </w:t>
+      </w:r>
+      <w:commentRangeEnd w:id="21"/>
+      <w:r>
+        <w:rPr>
+          <w:rStyle w:val="CommentReference"/>
+        </w:rPr>
+        <w:commentReference w:id="21"/>
+      </w:r>
+      <w:r>
+        <w:rPr>
+          <w:rFonts w:ascii="Times New Roman" w:hAnsi="Times New Roman" w:cs="Times New Roman"/>
+        </w:rPr>
+        <w:t>lower</w:t>
+      </w:r>
+      <w:r>
+        <w:rPr>
+          <w:rFonts w:ascii="Times New Roman" w:hAnsi="Times New Roman" w:cs="Times New Roman"/>
+        </w:rPr>
+        <w:t xml:space="preserve"> than </w:t>
+      </w:r>
+      <w:r>
+        <w:rPr>
+          <w:rFonts w:ascii="Times New Roman" w:hAnsi="Times New Roman" w:cs="Times New Roman"/>
+          <w:i/>
+          <w:iCs/>
+        </w:rPr>
+        <w:t>Gdf15</w:t>
+      </w:r>
+      <w:r>
+        <w:rPr>
+          <w:rFonts w:ascii="Times New Roman" w:hAnsi="Times New Roman" w:cs="Times New Roman"/>
+          <w:i/>
+          <w:iCs/>
+          <w:vertAlign w:val="superscript"/>
+        </w:rPr>
+        <w:t>+/+</w:t>
+      </w:r>
+      <w:r>
+        <w:rPr>
+          <w:rFonts w:ascii="Times New Roman" w:hAnsi="Times New Roman" w:cs="Times New Roman"/>
+        </w:rPr>
+        <w:t>dams (</w:t>
+      </w:r>
+      <w:proofErr w:type="spellStart"/>
+      <w:r>
+        <w:rPr>
+          <w:rFonts w:ascii="Times New Roman" w:hAnsi="Times New Roman" w:cs="Times New Roman"/>
+        </w:rPr>
+        <w:t>p</w:t>
       </w:r>
       <w:r>
         <w:rPr>
@@ -7029,25 +7402,31 @@
         </w:rPr>
         <w:t>genotype</w:t>
       </w:r>
-      <w:r>
-        <w:rPr>
-          <w:rFonts w:ascii="Times New Roman" w:hAnsi="Times New Roman" w:cs="Times New Roman"/>
-        </w:rPr>
-        <w:t>=0.20)</w:t>
-      </w:r>
-      <w:r>
-        <w:rPr>
-          <w:rFonts w:ascii="Times New Roman" w:hAnsi="Times New Roman" w:cs="Times New Roman"/>
-        </w:rPr>
-        <w:t xml:space="preserve">. </w:t>
-      </w:r>
-      <w:r>
-        <w:rPr>
-          <w:rFonts w:ascii="Times New Roman" w:hAnsi="Times New Roman" w:cs="Times New Roman"/>
-        </w:rPr>
-        <w:t xml:space="preserve">During the postnatal period, despite having slightly higher body weights, </w:t>
-      </w:r>
-      <w:commentRangeStart w:id="21"/>
+      <w:proofErr w:type="spellEnd"/>
+      <w:r>
+        <w:rPr>
+          <w:rFonts w:ascii="Times New Roman" w:hAnsi="Times New Roman" w:cs="Times New Roman"/>
+        </w:rPr>
+        <w:t>=0.</w:t>
+      </w:r>
+      <w:r>
+        <w:rPr>
+          <w:rFonts w:ascii="Times New Roman" w:hAnsi="Times New Roman" w:cs="Times New Roman"/>
+        </w:rPr>
+        <w:t>011)</w:t>
+      </w:r>
+      <w:r>
+        <w:rPr>
+          <w:rFonts w:ascii="Times New Roman" w:hAnsi="Times New Roman" w:cs="Times New Roman"/>
+        </w:rPr>
+        <w:t>.</w:t>
+      </w:r>
+      <w:r>
+        <w:rPr>
+          <w:rFonts w:ascii="Times New Roman" w:hAnsi="Times New Roman" w:cs="Times New Roman"/>
+        </w:rPr>
+        <w:t xml:space="preserve"> This suggests that </w:t>
+      </w:r>
       <w:r>
         <w:rPr>
           <w:rFonts w:ascii="Times New Roman" w:hAnsi="Times New Roman" w:cs="Times New Roman"/>
@@ -7059,47 +7438,92 @@
       <w:r>
         <w:rPr>
           <w:rFonts w:ascii="Times New Roman" w:hAnsi="Times New Roman" w:cs="Times New Roman"/>
-          <w:i/>
-          <w:iCs/>
+        </w:rPr>
+        <w:t xml:space="preserve"> is not a major determinant of </w:t>
+      </w:r>
+      <w:r>
+        <w:rPr>
+          <w:rFonts w:ascii="Times New Roman" w:hAnsi="Times New Roman" w:cs="Times New Roman"/>
+        </w:rPr>
+        <w:t xml:space="preserve">either </w:t>
+      </w:r>
+      <w:r>
+        <w:rPr>
+          <w:rFonts w:ascii="Times New Roman" w:hAnsi="Times New Roman" w:cs="Times New Roman"/>
+        </w:rPr>
+        <w:t xml:space="preserve">body weight or food intake during </w:t>
+      </w:r>
+      <w:r>
+        <w:rPr>
+          <w:rFonts w:ascii="Times New Roman" w:hAnsi="Times New Roman" w:cs="Times New Roman"/>
+        </w:rPr>
+        <w:t xml:space="preserve">first </w:t>
+      </w:r>
+      <w:r>
+        <w:rPr>
+          <w:rFonts w:ascii="Times New Roman" w:hAnsi="Times New Roman" w:cs="Times New Roman"/>
+        </w:rPr>
+        <w:t xml:space="preserve">pregnancy in the mouse. </w:t>
+      </w:r>
+    </w:p>
+    <w:p>
+      <w:pPr>
+        <w:pStyle w:val="Heading2"/>
+      </w:pPr>
+      <w:r>
+        <w:t>Gdf15</w:t>
+      </w:r>
+      <w:r>
+        <w:rPr>
           <w:vertAlign w:val="superscript"/>
         </w:rPr>
         <w:t>-/-</w:t>
       </w:r>
       <w:r>
-        <w:rPr>
-          <w:rFonts w:ascii="Times New Roman" w:hAnsi="Times New Roman" w:cs="Times New Roman"/>
-        </w:rPr>
+        <w:t xml:space="preserve"> dams</w:t>
+      </w:r>
+      <w:r>
+        <w:t xml:space="preserve"> have</w:t>
+      </w:r>
+      <w:r>
         <w:t xml:space="preserve"> </w:t>
       </w:r>
       <w:r>
-        <w:rPr>
-          <w:rFonts w:ascii="Times New Roman" w:hAnsi="Times New Roman" w:cs="Times New Roman"/>
-        </w:rPr>
-        <w:t>dams</w:t>
-      </w:r>
-      <w:r>
-        <w:rPr>
-          <w:rFonts w:ascii="Times New Roman" w:hAnsi="Times New Roman" w:cs="Times New Roman"/>
-        </w:rPr>
-        <w:t xml:space="preserve"> consumed </w:t>
-      </w:r>
-      <w:r>
-        <w:rPr>
-          <w:rFonts w:ascii="Times New Roman" w:hAnsi="Times New Roman" w:cs="Times New Roman"/>
-        </w:rPr>
-        <w:t xml:space="preserve">1.13 kcal per day </w:t>
-      </w:r>
-      <w:r>
-        <w:rPr>
-          <w:rFonts w:ascii="Times New Roman" w:hAnsi="Times New Roman" w:cs="Times New Roman"/>
-        </w:rPr>
-        <w:t>fewer</w:t>
-      </w:r>
-      <w:r>
-        <w:rPr>
-          <w:rFonts w:ascii="Times New Roman" w:hAnsi="Times New Roman" w:cs="Times New Roman"/>
-        </w:rPr>
-        <w:t xml:space="preserve"> than</w:t>
+        <w:t>normal insulin tolerance during pregnancy</w:t>
+      </w:r>
+    </w:p>
+    <w:p>
+      <w:pPr>
+        <w:spacing w:line="360" w:lineRule="auto"/>
+        <w:rPr>
+          <w:rFonts w:ascii="Times New Roman" w:hAnsi="Times New Roman" w:cs="Times New Roman"/>
+        </w:rPr>
+      </w:pPr>
+      <w:r>
+        <w:rPr>
+          <w:rFonts w:ascii="Times New Roman" w:hAnsi="Times New Roman" w:cs="Times New Roman"/>
+        </w:rPr>
+        <w:t>On Gestational day</w:t>
+      </w:r>
+      <w:r>
+        <w:rPr>
+          <w:rFonts w:ascii="Times New Roman" w:hAnsi="Times New Roman" w:cs="Times New Roman"/>
+        </w:rPr>
+        <w:t xml:space="preserve"> 16.5, we conducted an intraperitoneal insulin tolerance test to assess the effect of </w:t>
+      </w:r>
+      <w:r>
+        <w:rPr>
+          <w:rFonts w:ascii="Times New Roman" w:hAnsi="Times New Roman" w:cs="Times New Roman"/>
+          <w:i/>
+          <w:iCs/>
+        </w:rPr>
+        <w:t>Gdf15</w:t>
+      </w:r>
+      <w:r>
+        <w:rPr>
+          <w:rFonts w:ascii="Times New Roman" w:hAnsi="Times New Roman" w:cs="Times New Roman"/>
+        </w:rPr>
+        <w:t xml:space="preserve"> ablation on maternal insulin sensitivity during pregnancy</w:t>
       </w:r>
       <w:r>
         <w:rPr>
@@ -7107,312 +7531,7 @@
         </w:rPr>
         <w:t xml:space="preserve"> </w:t>
       </w:r>
-      <w:r>
-        <w:rPr>
-          <w:rFonts w:ascii="Times New Roman" w:hAnsi="Times New Roman" w:cs="Times New Roman"/>
-          <w:i/>
-          <w:iCs/>
-        </w:rPr>
-        <w:t>Gdf15</w:t>
-      </w:r>
-      <w:r>
-        <w:rPr>
-          <w:rFonts w:ascii="Times New Roman" w:hAnsi="Times New Roman" w:cs="Times New Roman"/>
-          <w:i/>
-          <w:iCs/>
-          <w:vertAlign w:val="superscript"/>
-        </w:rPr>
-        <w:t>+/+</w:t>
-      </w:r>
-      <w:r>
-        <w:rPr>
-          <w:rFonts w:ascii="Times New Roman" w:hAnsi="Times New Roman" w:cs="Times New Roman"/>
-        </w:rPr>
-        <w:t xml:space="preserve"> </w:t>
-      </w:r>
-      <w:r>
-        <w:rPr>
-          <w:rFonts w:ascii="Times New Roman" w:hAnsi="Times New Roman" w:cs="Times New Roman"/>
-        </w:rPr>
-        <w:t>dams (p</w:t>
-      </w:r>
-      <w:r>
-        <w:rPr>
-          <w:rFonts w:ascii="Times New Roman" w:hAnsi="Times New Roman" w:cs="Times New Roman"/>
-          <w:vertAlign w:val="subscript"/>
-        </w:rPr>
-        <w:t>genotype</w:t>
-      </w:r>
-      <w:r>
-        <w:rPr>
-          <w:rFonts w:ascii="Times New Roman" w:hAnsi="Times New Roman" w:cs="Times New Roman"/>
-        </w:rPr>
-        <w:t>=0.79</w:t>
-      </w:r>
-      <w:r>
-        <w:rPr>
-          <w:rFonts w:ascii="Times New Roman" w:hAnsi="Times New Roman" w:cs="Times New Roman"/>
-        </w:rPr>
-        <w:t>)</w:t>
-      </w:r>
-      <w:r>
-        <w:rPr>
-          <w:rFonts w:ascii="Times New Roman" w:hAnsi="Times New Roman" w:cs="Times New Roman"/>
-        </w:rPr>
-        <w:t>.</w:t>
-      </w:r>
-      <w:r>
-        <w:rPr>
-          <w:rFonts w:ascii="Times New Roman" w:hAnsi="Times New Roman" w:cs="Times New Roman"/>
-        </w:rPr>
-        <w:t xml:space="preserve"> </w:t>
-      </w:r>
-      <w:commentRangeEnd w:id="21"/>
-      <w:r>
-        <w:rPr>
-          <w:rStyle w:val="CommentReference"/>
-        </w:rPr>
-        <w:commentReference w:id="21"/>
-      </w:r>
-      <w:r>
-        <w:rPr>
-          <w:rFonts w:ascii="Times New Roman" w:hAnsi="Times New Roman" w:cs="Times New Roman"/>
-        </w:rPr>
-        <w:t xml:space="preserve">This resulted in </w:t>
-      </w:r>
-      <w:r>
-        <w:rPr>
-          <w:rFonts w:ascii="Times New Roman" w:hAnsi="Times New Roman" w:cs="Times New Roman"/>
-          <w:i/>
-          <w:iCs/>
-        </w:rPr>
-        <w:t>Gdf15</w:t>
-      </w:r>
-      <w:r>
-        <w:rPr>
-          <w:rFonts w:ascii="Times New Roman" w:hAnsi="Times New Roman" w:cs="Times New Roman"/>
-          <w:i/>
-          <w:iCs/>
-          <w:vertAlign w:val="superscript"/>
-        </w:rPr>
-        <w:t>-/-</w:t>
-      </w:r>
-      <w:r>
-        <w:rPr>
-          <w:rFonts w:ascii="Times New Roman" w:hAnsi="Times New Roman" w:cs="Times New Roman"/>
-        </w:rPr>
-        <w:t xml:space="preserve"> dams having</w:t>
-      </w:r>
-      <w:r>
-        <w:rPr>
-          <w:rFonts w:ascii="Times New Roman" w:hAnsi="Times New Roman" w:cs="Times New Roman"/>
-        </w:rPr>
-        <w:t xml:space="preserve"> cumulative postnatal food intake that was </w:t>
-      </w:r>
       <w:commentRangeStart w:id="22"/>
-      <w:r>
-        <w:rPr>
-          <w:rFonts w:ascii="Times New Roman" w:hAnsi="Times New Roman" w:cs="Times New Roman"/>
-        </w:rPr>
-        <w:t xml:space="preserve">101.12 kcals </w:t>
-      </w:r>
-      <w:commentRangeEnd w:id="22"/>
-      <w:r>
-        <w:rPr>
-          <w:rStyle w:val="CommentReference"/>
-        </w:rPr>
-        <w:commentReference w:id="22"/>
-      </w:r>
-      <w:r>
-        <w:rPr>
-          <w:rFonts w:ascii="Times New Roman" w:hAnsi="Times New Roman" w:cs="Times New Roman"/>
-        </w:rPr>
-        <w:t>lower</w:t>
-      </w:r>
-      <w:r>
-        <w:rPr>
-          <w:rFonts w:ascii="Times New Roman" w:hAnsi="Times New Roman" w:cs="Times New Roman"/>
-        </w:rPr>
-        <w:t xml:space="preserve"> than </w:t>
-      </w:r>
-      <w:r>
-        <w:rPr>
-          <w:rFonts w:ascii="Times New Roman" w:hAnsi="Times New Roman" w:cs="Times New Roman"/>
-          <w:i/>
-          <w:iCs/>
-        </w:rPr>
-        <w:t>Gdf15</w:t>
-      </w:r>
-      <w:r>
-        <w:rPr>
-          <w:rFonts w:ascii="Times New Roman" w:hAnsi="Times New Roman" w:cs="Times New Roman"/>
-          <w:i/>
-          <w:iCs/>
-          <w:vertAlign w:val="superscript"/>
-        </w:rPr>
-        <w:t>+/+</w:t>
-      </w:r>
-      <w:r>
-        <w:rPr>
-          <w:rFonts w:ascii="Times New Roman" w:hAnsi="Times New Roman" w:cs="Times New Roman"/>
-        </w:rPr>
-        <w:t xml:space="preserve">dams </w:t>
-      </w:r>
-      <w:r>
-        <w:rPr>
-          <w:rFonts w:ascii="Times New Roman" w:hAnsi="Times New Roman" w:cs="Times New Roman"/>
-        </w:rPr>
-        <w:lastRenderedPageBreak/>
-        <w:t>(p</w:t>
-      </w:r>
-      <w:r>
-        <w:rPr>
-          <w:rFonts w:ascii="Times New Roman" w:hAnsi="Times New Roman" w:cs="Times New Roman"/>
-          <w:vertAlign w:val="subscript"/>
-        </w:rPr>
-        <w:t>genotype</w:t>
-      </w:r>
-      <w:r>
-        <w:rPr>
-          <w:rFonts w:ascii="Times New Roman" w:hAnsi="Times New Roman" w:cs="Times New Roman"/>
-        </w:rPr>
-        <w:t>=0.</w:t>
-      </w:r>
-      <w:r>
-        <w:rPr>
-          <w:rFonts w:ascii="Times New Roman" w:hAnsi="Times New Roman" w:cs="Times New Roman"/>
-        </w:rPr>
-        <w:t>011)</w:t>
-      </w:r>
-      <w:r>
-        <w:rPr>
-          <w:rFonts w:ascii="Times New Roman" w:hAnsi="Times New Roman" w:cs="Times New Roman"/>
-        </w:rPr>
-        <w:t>.</w:t>
-      </w:r>
-      <w:r>
-        <w:rPr>
-          <w:rFonts w:ascii="Times New Roman" w:hAnsi="Times New Roman" w:cs="Times New Roman"/>
-        </w:rPr>
-        <w:t xml:space="preserve"> This suggests that </w:t>
-      </w:r>
-      <w:r>
-        <w:rPr>
-          <w:rFonts w:ascii="Times New Roman" w:hAnsi="Times New Roman" w:cs="Times New Roman"/>
-          <w:i/>
-          <w:iCs/>
-        </w:rPr>
-        <w:t>Gdf15</w:t>
-      </w:r>
-      <w:r>
-        <w:rPr>
-          <w:rFonts w:ascii="Times New Roman" w:hAnsi="Times New Roman" w:cs="Times New Roman"/>
-        </w:rPr>
-        <w:t xml:space="preserve"> is not a major determinant </w:t>
-      </w:r>
-      <w:r>
-        <w:rPr>
-          <w:rFonts w:ascii="Times New Roman" w:hAnsi="Times New Roman" w:cs="Times New Roman"/>
-        </w:rPr>
-        <w:t xml:space="preserve">of </w:t>
-      </w:r>
-      <w:r>
-        <w:rPr>
-          <w:rFonts w:ascii="Times New Roman" w:hAnsi="Times New Roman" w:cs="Times New Roman"/>
-        </w:rPr>
-        <w:t xml:space="preserve">either </w:t>
-      </w:r>
-      <w:r>
-        <w:rPr>
-          <w:rFonts w:ascii="Times New Roman" w:hAnsi="Times New Roman" w:cs="Times New Roman"/>
-        </w:rPr>
-        <w:t xml:space="preserve">body </w:t>
-      </w:r>
-      <w:r>
-        <w:rPr>
-          <w:rFonts w:ascii="Times New Roman" w:hAnsi="Times New Roman" w:cs="Times New Roman"/>
-        </w:rPr>
-        <w:t xml:space="preserve">weight or food intake during </w:t>
-      </w:r>
-      <w:r>
-        <w:rPr>
-          <w:rFonts w:ascii="Times New Roman" w:hAnsi="Times New Roman" w:cs="Times New Roman"/>
-        </w:rPr>
-        <w:t xml:space="preserve">first </w:t>
-      </w:r>
-      <w:r>
-        <w:rPr>
-          <w:rFonts w:ascii="Times New Roman" w:hAnsi="Times New Roman" w:cs="Times New Roman"/>
-        </w:rPr>
-        <w:t xml:space="preserve">pregnancy in the mouse. </w:t>
-      </w:r>
-    </w:p>
-    <w:p>
-      <w:pPr>
-        <w:pStyle w:val="Heading2"/>
-      </w:pPr>
-      <w:r>
-        <w:t>Gdf15</w:t>
-      </w:r>
-      <w:r>
-        <w:rPr>
-          <w:vertAlign w:val="superscript"/>
-        </w:rPr>
-        <w:t>-/-</w:t>
-      </w:r>
-      <w:r>
-        <w:t xml:space="preserve"> dams</w:t>
-      </w:r>
-      <w:r>
-        <w:t xml:space="preserve"> have</w:t>
-      </w:r>
-      <w:r>
-        <w:t xml:space="preserve"> </w:t>
-      </w:r>
-      <w:r>
-        <w:t>normal insulin tolerance during pregnancy</w:t>
-      </w:r>
-    </w:p>
-    <w:p>
-      <w:pPr>
-        <w:spacing w:line="360" w:lineRule="auto"/>
-        <w:rPr>
-          <w:rFonts w:ascii="Times New Roman" w:hAnsi="Times New Roman" w:cs="Times New Roman"/>
-        </w:rPr>
-      </w:pPr>
-      <w:r>
-        <w:rPr>
-          <w:rFonts w:ascii="Times New Roman" w:hAnsi="Times New Roman" w:cs="Times New Roman"/>
-        </w:rPr>
-        <w:t>On Gestational day</w:t>
-      </w:r>
-      <w:r>
-        <w:rPr>
-          <w:rFonts w:ascii="Times New Roman" w:hAnsi="Times New Roman" w:cs="Times New Roman"/>
-        </w:rPr>
-        <w:t xml:space="preserve"> 16.5, we conducted an intraperitoneal insulin tolerance test to assess the effect of </w:t>
-      </w:r>
-      <w:r>
-        <w:rPr>
-          <w:rFonts w:ascii="Times New Roman" w:hAnsi="Times New Roman" w:cs="Times New Roman"/>
-          <w:i/>
-          <w:iCs/>
-        </w:rPr>
-        <w:t>Gdf15</w:t>
-      </w:r>
-      <w:r>
-        <w:rPr>
-          <w:rFonts w:ascii="Times New Roman" w:hAnsi="Times New Roman" w:cs="Times New Roman"/>
-        </w:rPr>
-        <w:t xml:space="preserve"> ablation on maternal insulin sensitivity during pregnancy</w:t>
-      </w:r>
-      <w:r>
-        <w:rPr>
-          <w:rFonts w:ascii="Times New Roman" w:hAnsi="Times New Roman" w:cs="Times New Roman"/>
-        </w:rPr>
-        <w:t xml:space="preserve"> </w:t>
-      </w:r>
-      <w:commentRangeStart w:id="23"/>
       <w:r>
         <w:rPr>
           <w:rFonts w:ascii="Times New Roman" w:hAnsi="Times New Roman" w:cs="Times New Roman"/>
@@ -7439,12 +7558,12 @@
         </w:rPr>
         <w:t xml:space="preserve">. </w:t>
       </w:r>
-      <w:commentRangeEnd w:id="23"/>
+      <w:commentRangeEnd w:id="22"/>
       <w:r>
         <w:rPr>
           <w:rStyle w:val="CommentReference"/>
         </w:rPr>
-        <w:commentReference w:id="23"/>
+        <w:commentReference w:id="22"/>
       </w:r>
       <w:r>
         <w:rPr>
@@ -7524,6 +7643,7 @@
         </w:rPr>
         <w:t xml:space="preserve">, </w:t>
       </w:r>
+      <w:proofErr w:type="spellStart"/>
       <w:r>
         <w:rPr>
           <w:rFonts w:ascii="Times New Roman" w:hAnsi="Times New Roman" w:cs="Times New Roman"/>
@@ -7544,6 +7664,7 @@
         </w:rPr>
         <w:t>type</w:t>
       </w:r>
+      <w:proofErr w:type="spellEnd"/>
       <w:r>
         <w:rPr>
           <w:rFonts w:ascii="Times New Roman" w:hAnsi="Times New Roman" w:cs="Times New Roman"/>
@@ -7585,13 +7706,7 @@
         <w:rPr>
           <w:rFonts w:ascii="Times New Roman" w:hAnsi="Times New Roman" w:cs="Times New Roman"/>
         </w:rPr>
-        <w:t xml:space="preserve">of the experiment revealed a significant and expected effect of </w:t>
-      </w:r>
-      <w:r>
-        <w:rPr>
-          <w:rFonts w:ascii="Times New Roman" w:hAnsi="Times New Roman" w:cs="Times New Roman"/>
-        </w:rPr>
-        <w:t>time</w:t>
+        <w:t>of the experiment revealed a significant and expected effect of time</w:t>
       </w:r>
       <w:r>
         <w:rPr>
@@ -7605,7 +7720,8 @@
         </w:rPr>
         <w:t>(</w:t>
       </w:r>
-      <w:commentRangeStart w:id="24"/>
+      <w:commentRangeStart w:id="23"/>
+      <w:proofErr w:type="spellStart"/>
       <w:r>
         <w:rPr>
           <w:rFonts w:ascii="Times New Roman" w:hAnsi="Times New Roman" w:cs="Times New Roman"/>
@@ -7626,6 +7742,7 @@
         </w:rPr>
         <w:t>type</w:t>
       </w:r>
+      <w:proofErr w:type="spellEnd"/>
       <w:r>
         <w:rPr>
           <w:rFonts w:ascii="Times New Roman" w:hAnsi="Times New Roman" w:cs="Times New Roman"/>
@@ -7651,12 +7768,12 @@
         </w:rPr>
         <w:t>0.71</w:t>
       </w:r>
-      <w:commentRangeEnd w:id="24"/>
+      <w:commentRangeEnd w:id="23"/>
       <w:r>
         <w:rPr>
           <w:rStyle w:val="CommentReference"/>
         </w:rPr>
-        <w:commentReference w:id="24"/>
+        <w:commentReference w:id="23"/>
       </w:r>
       <w:r>
         <w:rPr>
@@ -7700,7 +7817,7 @@
         </w:rPr>
         <w:t>again showing similar responses</w:t>
       </w:r>
-      <w:del w:id="25" w:author="Dave Bridges" w:date="2022-11-03T13:43:00Z">
+      <w:del w:id="24" w:author="Dave Bridges" w:date="2022-11-03T13:43:00Z">
         <w:r>
           <w:rPr>
             <w:rFonts w:ascii="Times New Roman" w:hAnsi="Times New Roman" w:cs="Times New Roman"/>
@@ -7734,7 +7851,7 @@
         </w:rPr>
         <w:t xml:space="preserve">p=0.74). </w:t>
       </w:r>
-      <w:ins w:id="26" w:author="Dave Bridges" w:date="2022-11-03T13:44:00Z">
+      <w:ins w:id="25" w:author="Dave Bridges" w:date="2022-11-03T13:44:00Z">
         <w:r>
           <w:rPr>
             <w:rFonts w:ascii="Times New Roman" w:hAnsi="Times New Roman" w:cs="Times New Roman"/>
@@ -7742,7 +7859,7 @@
           <w:t xml:space="preserve">Often the most informative insulin response is the </w:t>
         </w:r>
       </w:ins>
-      <w:del w:id="27" w:author="Dave Bridges" w:date="2022-11-03T13:44:00Z">
+      <w:del w:id="26" w:author="Dave Bridges" w:date="2022-11-03T13:44:00Z">
         <w:r>
           <w:rPr>
             <w:rFonts w:ascii="Times New Roman" w:hAnsi="Times New Roman" w:cs="Times New Roman"/>
@@ -7756,7 +7873,7 @@
         </w:rPr>
         <w:t>initial rate of drop of blood glucose</w:t>
       </w:r>
-      <w:ins w:id="28" w:author="Dave Bridges" w:date="2022-11-03T13:44:00Z">
+      <w:ins w:id="27" w:author="Dave Bridges" w:date="2022-11-03T13:44:00Z">
         <w:r>
           <w:rPr>
             <w:rFonts w:ascii="Times New Roman" w:hAnsi="Times New Roman" w:cs="Times New Roman"/>
@@ -7776,7 +7893,7 @@
         </w:rPr>
         <w:t>9.3</w:t>
       </w:r>
-      <w:del w:id="29" w:author="Dave Bridges" w:date="2022-11-03T13:44:00Z">
+      <w:del w:id="28" w:author="Dave Bridges" w:date="2022-11-03T13:44:00Z">
         <w:r>
           <w:rPr>
             <w:rFonts w:ascii="Times New Roman" w:hAnsi="Times New Roman" w:cs="Times New Roman"/>
@@ -7790,7 +7907,7 @@
         </w:rPr>
         <w:t xml:space="preserve">% </w:t>
       </w:r>
-      <w:del w:id="30" w:author="Dave Bridges" w:date="2022-11-03T13:44:00Z">
+      <w:del w:id="29" w:author="Dave Bridges" w:date="2022-11-03T13:44:00Z">
         <w:r>
           <w:rPr>
             <w:rFonts w:ascii="Times New Roman" w:hAnsi="Times New Roman" w:cs="Times New Roman"/>
@@ -7798,7 +7915,7 @@
           <w:delText xml:space="preserve">lower </w:delText>
         </w:r>
       </w:del>
-      <w:ins w:id="31" w:author="Dave Bridges" w:date="2022-11-03T13:44:00Z">
+      <w:ins w:id="30" w:author="Dave Bridges" w:date="2022-11-03T13:44:00Z">
         <w:r>
           <w:rPr>
             <w:rFonts w:ascii="Times New Roman" w:hAnsi="Times New Roman" w:cs="Times New Roman"/>
@@ -7864,6 +7981,7 @@
         </w:rPr>
         <w:t xml:space="preserve"> </w:t>
       </w:r>
+      <w:proofErr w:type="gramStart"/>
       <w:r>
         <w:rPr>
           <w:rFonts w:ascii="Times New Roman" w:hAnsi="Times New Roman" w:cs="Times New Roman"/>
@@ -7880,9 +7998,16 @@
         <w:rPr>
           <w:rFonts w:ascii="Times New Roman" w:hAnsi="Times New Roman" w:cs="Times New Roman"/>
         </w:rPr>
-        <w:t xml:space="preserve">but did </w:t>
-      </w:r>
-      <w:ins w:id="32" w:author="Dave Bridges" w:date="2022-11-03T13:44:00Z">
+        <w:t>but</w:t>
+      </w:r>
+      <w:proofErr w:type="gramEnd"/>
+      <w:r>
+        <w:rPr>
+          <w:rFonts w:ascii="Times New Roman" w:hAnsi="Times New Roman" w:cs="Times New Roman"/>
+        </w:rPr>
+        <w:t xml:space="preserve"> did </w:t>
+      </w:r>
+      <w:ins w:id="31" w:author="Dave Bridges" w:date="2022-11-03T13:44:00Z">
         <w:r>
           <w:rPr>
             <w:rFonts w:ascii="Times New Roman" w:hAnsi="Times New Roman" w:cs="Times New Roman"/>
@@ -7940,7 +8065,7 @@
         </w:rPr>
         <w:t>. These data suggest that</w:t>
       </w:r>
-      <w:ins w:id="33" w:author="Dave Bridges" w:date="2022-11-03T13:45:00Z">
+      <w:ins w:id="32" w:author="Dave Bridges" w:date="2022-11-03T13:45:00Z">
         <w:r>
           <w:rPr>
             <w:rFonts w:ascii="Times New Roman" w:hAnsi="Times New Roman" w:cs="Times New Roman"/>
@@ -7968,7 +8093,7 @@
         </w:rPr>
         <w:t xml:space="preserve"> </w:t>
       </w:r>
-      <w:del w:id="34" w:author="Dave Bridges" w:date="2022-11-03T13:45:00Z">
+      <w:del w:id="33" w:author="Dave Bridges" w:date="2022-11-03T13:45:00Z">
         <w:r>
           <w:rPr>
             <w:rFonts w:ascii="Times New Roman" w:hAnsi="Times New Roman" w:cs="Times New Roman"/>
@@ -7982,7 +8107,7 @@
         </w:rPr>
         <w:t xml:space="preserve">is not sufficient to </w:t>
       </w:r>
-      <w:del w:id="35" w:author="Dave Bridges" w:date="2022-11-03T13:45:00Z">
+      <w:del w:id="34" w:author="Dave Bridges" w:date="2022-11-03T13:45:00Z">
         <w:r>
           <w:rPr>
             <w:rFonts w:ascii="Times New Roman" w:hAnsi="Times New Roman" w:cs="Times New Roman"/>
@@ -7990,7 +8115,7 @@
           <w:delText xml:space="preserve">modulate </w:delText>
         </w:r>
       </w:del>
-      <w:ins w:id="36" w:author="Dave Bridges" w:date="2022-11-03T13:45:00Z">
+      <w:ins w:id="35" w:author="Dave Bridges" w:date="2022-11-03T13:45:00Z">
         <w:r>
           <w:rPr>
             <w:rFonts w:ascii="Times New Roman" w:hAnsi="Times New Roman" w:cs="Times New Roman"/>
@@ -8004,7 +8129,7 @@
         </w:rPr>
         <w:t>insulin sensitivity in t</w:t>
       </w:r>
-      <w:ins w:id="37" w:author="Dave Bridges" w:date="2022-11-03T13:45:00Z">
+      <w:ins w:id="36" w:author="Dave Bridges" w:date="2022-11-03T13:45:00Z">
         <w:r>
           <w:rPr>
             <w:rFonts w:ascii="Times New Roman" w:hAnsi="Times New Roman" w:cs="Times New Roman"/>
@@ -8012,7 +8137,7 @@
           <w:t>he pregnant mouse</w:t>
         </w:r>
       </w:ins>
-      <w:del w:id="38" w:author="Dave Bridges" w:date="2022-11-03T13:45:00Z">
+      <w:del w:id="37" w:author="Dave Bridges" w:date="2022-11-03T13:45:00Z">
         <w:r>
           <w:rPr>
             <w:rFonts w:ascii="Times New Roman" w:hAnsi="Times New Roman" w:cs="Times New Roman"/>
@@ -8057,7 +8182,7 @@
       <w:r>
         <w:t xml:space="preserve"> </w:t>
       </w:r>
-      <w:commentRangeStart w:id="39"/>
+      <w:commentRangeStart w:id="38"/>
       <w:r>
         <w:t>rate</w:t>
       </w:r>
@@ -8067,7 +8192,7 @@
       <w:r>
         <w:t xml:space="preserve"> </w:t>
       </w:r>
-      <w:commentRangeEnd w:id="39"/>
+      <w:commentRangeEnd w:id="38"/>
       <w:r>
         <w:rPr>
           <w:rStyle w:val="CommentReference"/>
@@ -8075,7 +8200,7 @@
           <w:i w:val="0"/>
           <w:color w:val="auto"/>
         </w:rPr>
-        <w:commentReference w:id="39"/>
+        <w:commentReference w:id="38"/>
       </w:r>
       <w:r>
         <w:t xml:space="preserve">of pregnancy, gestational age, </w:t>
@@ -8124,13 +8249,7 @@
         <w:rPr>
           <w:rFonts w:ascii="Times New Roman" w:hAnsi="Times New Roman" w:cs="Times New Roman"/>
         </w:rPr>
-        <w:t xml:space="preserve">latency to </w:t>
-      </w:r>
-      <w:r>
-        <w:rPr>
-          <w:rFonts w:ascii="Times New Roman" w:hAnsi="Times New Roman" w:cs="Times New Roman"/>
-        </w:rPr>
-        <w:t xml:space="preserve">plug, </w:t>
+        <w:t xml:space="preserve">latency to plug, </w:t>
       </w:r>
       <w:r>
         <w:rPr>
@@ -8217,43 +8336,37 @@
         <w:rPr>
           <w:rFonts w:ascii="Times New Roman" w:hAnsi="Times New Roman" w:cs="Times New Roman"/>
         </w:rPr>
-        <w:t>The latency to copulatory plug</w:t>
-      </w:r>
-      <w:r>
-        <w:rPr>
-          <w:rFonts w:ascii="Times New Roman" w:hAnsi="Times New Roman" w:cs="Times New Roman"/>
-        </w:rPr>
-        <w:t xml:space="preserve"> </w:t>
-      </w:r>
-      <w:ins w:id="40" w:author="Dave Bridges" w:date="2022-11-03T13:46:00Z">
+        <w:t xml:space="preserve">The latency to copulatory plug </w:t>
+      </w:r>
+      <w:ins w:id="39" w:author="Dave Bridges" w:date="2022-11-03T13:46:00Z">
         <w:r>
           <w:rPr>
             <w:rFonts w:ascii="Times New Roman" w:hAnsi="Times New Roman" w:cs="Times New Roman"/>
           </w:rPr>
           <w:t xml:space="preserve">a measure of </w:t>
         </w:r>
+        <w:commentRangeStart w:id="40"/>
         <w:commentRangeStart w:id="41"/>
-        <w:commentRangeStart w:id="42"/>
         <w:r>
           <w:rPr>
             <w:rFonts w:ascii="Times New Roman" w:hAnsi="Times New Roman" w:cs="Times New Roman"/>
           </w:rPr>
           <w:t xml:space="preserve">xxx </w:t>
         </w:r>
-        <w:commentRangeEnd w:id="41"/>
+        <w:commentRangeEnd w:id="40"/>
         <w:r>
           <w:rPr>
             <w:rStyle w:val="CommentReference"/>
           </w:rPr>
-          <w:commentReference w:id="41"/>
+          <w:commentReference w:id="40"/>
         </w:r>
       </w:ins>
-      <w:commentRangeEnd w:id="42"/>
+      <w:commentRangeEnd w:id="41"/>
       <w:r>
         <w:rPr>
           <w:rStyle w:val="CommentReference"/>
         </w:rPr>
-        <w:commentReference w:id="42"/>
+        <w:commentReference w:id="41"/>
       </w:r>
       <w:r>
         <w:rPr>
@@ -8643,6 +8756,7 @@
         <w:rPr>
           <w:rFonts w:ascii="Times New Roman" w:hAnsi="Times New Roman" w:cs="Times New Roman"/>
         </w:rPr>
+        <w:lastRenderedPageBreak/>
         <w:t>decreases i</w:t>
       </w:r>
       <w:r>
@@ -8686,7 +8800,6 @@
         <w:pStyle w:val="Heading2"/>
       </w:pPr>
       <w:r>
-        <w:lastRenderedPageBreak/>
         <w:t>Gdf15</w:t>
       </w:r>
       <w:r>
@@ -8741,13 +8854,7 @@
         <w:rPr>
           <w:rFonts w:ascii="Times New Roman" w:hAnsi="Times New Roman" w:cs="Times New Roman"/>
         </w:rPr>
-        <w:t xml:space="preserve">knockout during in pregnancy on lactation in the postnatal period, we </w:t>
-      </w:r>
-      <w:r>
-        <w:rPr>
-          <w:rFonts w:ascii="Times New Roman" w:hAnsi="Times New Roman" w:cs="Times New Roman"/>
-        </w:rPr>
-        <w:t xml:space="preserve">conducted a </w:t>
+        <w:t xml:space="preserve">knockout during in pregnancy on lactation in the postnatal period, we conducted a </w:t>
       </w:r>
       <w:r>
         <w:rPr>
@@ -8759,13 +8866,7 @@
         <w:rPr>
           <w:rFonts w:ascii="Times New Roman" w:hAnsi="Times New Roman" w:cs="Times New Roman"/>
         </w:rPr>
-        <w:t xml:space="preserve"> </w:t>
-      </w:r>
-      <w:r>
-        <w:rPr>
-          <w:rFonts w:ascii="Times New Roman" w:hAnsi="Times New Roman" w:cs="Times New Roman"/>
-        </w:rPr>
-        <w:t xml:space="preserve">at postnatal day 10. We found no differences between </w:t>
+        <w:t xml:space="preserve"> at postnatal day 10. We found no differences between </w:t>
       </w:r>
       <w:r>
         <w:rPr>
@@ -8995,13 +9096,7 @@
         <w:rPr>
           <w:rFonts w:ascii="Times New Roman" w:hAnsi="Times New Roman" w:cs="Times New Roman"/>
         </w:rPr>
-        <w:t xml:space="preserve">knockout. To do this, we took whole milk collected between PND 14-17 and </w:t>
-      </w:r>
-      <w:r>
-        <w:rPr>
-          <w:rFonts w:ascii="Times New Roman" w:hAnsi="Times New Roman" w:cs="Times New Roman"/>
-        </w:rPr>
-        <w:t>evaluated milk</w:t>
+        <w:t>knockout. To do this, we took whole milk collected between PND 14-17 and evaluated milk</w:t>
       </w:r>
       <w:r>
         <w:rPr>
@@ -9358,19 +9453,19 @@
         </w:rPr>
         <w:t xml:space="preserve">dams on PND 0.5, 3.5, 7.5, and 14.5. We used linear mixed effect </w:t>
       </w:r>
-      <w:commentRangeStart w:id="43"/>
+      <w:commentRangeStart w:id="42"/>
       <w:r>
         <w:rPr>
           <w:rFonts w:ascii="Times New Roman" w:hAnsi="Times New Roman" w:cs="Times New Roman"/>
         </w:rPr>
         <w:t xml:space="preserve">modeling </w:t>
       </w:r>
-      <w:commentRangeEnd w:id="43"/>
+      <w:commentRangeEnd w:id="42"/>
       <w:r>
         <w:rPr>
           <w:rStyle w:val="CommentReference"/>
         </w:rPr>
-        <w:commentReference w:id="43"/>
+        <w:commentReference w:id="42"/>
       </w:r>
       <w:r>
         <w:rPr>
@@ -9487,6 +9582,7 @@
         </w:rPr>
         <w:t xml:space="preserve">, </w:t>
       </w:r>
+      <w:proofErr w:type="spellStart"/>
       <w:r>
         <w:rPr>
           <w:rFonts w:ascii="Times New Roman" w:hAnsi="Times New Roman" w:cs="Times New Roman"/>
@@ -9500,6 +9596,7 @@
         </w:rPr>
         <w:t>genotype</w:t>
       </w:r>
+      <w:proofErr w:type="spellEnd"/>
       <w:r>
         <w:rPr>
           <w:rFonts w:ascii="Times New Roman" w:hAnsi="Times New Roman" w:cs="Times New Roman"/>
@@ -9554,76 +9651,98 @@
         </w:rPr>
         <w:t xml:space="preserve">no statistically significant </w:t>
       </w:r>
+      <w:commentRangeStart w:id="43"/>
+      <w:r>
+        <w:rPr>
+          <w:rFonts w:ascii="Times New Roman" w:hAnsi="Times New Roman" w:cs="Times New Roman"/>
+        </w:rPr>
+        <w:t xml:space="preserve">effect of sex </w:t>
+      </w:r>
+      <w:commentRangeEnd w:id="43"/>
+      <w:r>
+        <w:rPr>
+          <w:rStyle w:val="CommentReference"/>
+        </w:rPr>
+        <w:commentReference w:id="43"/>
+      </w:r>
+      <w:r>
+        <w:rPr>
+          <w:rFonts w:ascii="Times New Roman" w:hAnsi="Times New Roman" w:cs="Times New Roman"/>
+        </w:rPr>
+        <w:t>on body weight from birth to PND 14.5 (</w:t>
+      </w:r>
+      <w:proofErr w:type="spellStart"/>
+      <w:r>
+        <w:rPr>
+          <w:rFonts w:ascii="Times New Roman" w:hAnsi="Times New Roman" w:cs="Times New Roman"/>
+        </w:rPr>
+        <w:t>p</w:t>
+      </w:r>
+      <w:r>
+        <w:rPr>
+          <w:rFonts w:ascii="Times New Roman" w:hAnsi="Times New Roman" w:cs="Times New Roman"/>
+          <w:vertAlign w:val="subscript"/>
+        </w:rPr>
+        <w:t>sex</w:t>
+      </w:r>
+      <w:proofErr w:type="spellEnd"/>
+      <w:r>
+        <w:rPr>
+          <w:rFonts w:ascii="Times New Roman" w:hAnsi="Times New Roman" w:cs="Times New Roman"/>
+        </w:rPr>
+        <w:t>=0.26).</w:t>
+      </w:r>
+      <w:r>
+        <w:rPr>
+          <w:rFonts w:ascii="Times New Roman" w:hAnsi="Times New Roman" w:cs="Times New Roman"/>
+        </w:rPr>
+        <w:t xml:space="preserve">  </w:t>
+      </w:r>
+      <w:proofErr w:type="gramStart"/>
+      <w:r>
+        <w:rPr>
+          <w:rFonts w:ascii="Times New Roman" w:hAnsi="Times New Roman" w:cs="Times New Roman"/>
+        </w:rPr>
+        <w:t>Therefore</w:t>
+      </w:r>
+      <w:proofErr w:type="gramEnd"/>
+      <w:r>
+        <w:rPr>
+          <w:rFonts w:ascii="Times New Roman" w:hAnsi="Times New Roman" w:cs="Times New Roman"/>
+        </w:rPr>
+        <w:t xml:space="preserve"> consistent with similar milk production and composition, we did not detect any effects of GDF15 ablation on perinatal growth.</w:t>
+      </w:r>
+    </w:p>
+    <w:p>
+      <w:pPr>
+        <w:spacing w:line="360" w:lineRule="auto"/>
+        <w:rPr>
+          <w:rFonts w:ascii="Times New Roman" w:hAnsi="Times New Roman" w:cs="Times New Roman"/>
+        </w:rPr>
+      </w:pPr>
+    </w:p>
+    <w:p>
+      <w:pPr>
+        <w:pStyle w:val="Heading1"/>
+        <w:rPr>
+          <w:rFonts w:cs="Times New Roman"/>
+        </w:rPr>
+      </w:pPr>
       <w:commentRangeStart w:id="44"/>
       <w:r>
         <w:rPr>
-          <w:rFonts w:ascii="Times New Roman" w:hAnsi="Times New Roman" w:cs="Times New Roman"/>
-        </w:rPr>
-        <w:t xml:space="preserve">effect of sex </w:t>
+          <w:rFonts w:cs="Times New Roman"/>
+        </w:rPr>
+        <w:t>Discussion</w:t>
       </w:r>
       <w:commentRangeEnd w:id="44"/>
-      <w:r>
-        <w:rPr>
-          <w:rStyle w:val="CommentReference"/>
-        </w:rPr>
-        <w:commentReference w:id="44"/>
-      </w:r>
-      <w:r>
-        <w:rPr>
-          <w:rFonts w:ascii="Times New Roman" w:hAnsi="Times New Roman" w:cs="Times New Roman"/>
-        </w:rPr>
-        <w:t>on body weight from birth to PND 14.5 (p</w:t>
-      </w:r>
-      <w:r>
-        <w:rPr>
-          <w:rFonts w:ascii="Times New Roman" w:hAnsi="Times New Roman" w:cs="Times New Roman"/>
-          <w:vertAlign w:val="subscript"/>
-        </w:rPr>
-        <w:t>sex</w:t>
-      </w:r>
-      <w:r>
-        <w:rPr>
-          <w:rFonts w:ascii="Times New Roman" w:hAnsi="Times New Roman" w:cs="Times New Roman"/>
-        </w:rPr>
-        <w:t>=0.26).</w:t>
-      </w:r>
-      <w:r>
-        <w:rPr>
-          <w:rFonts w:ascii="Times New Roman" w:hAnsi="Times New Roman" w:cs="Times New Roman"/>
-        </w:rPr>
-        <w:t xml:space="preserve">  Therefore consistent with similar milk production and composition, we did not detect any effects of GDF15 ablation on perinatal growth.</w:t>
-      </w:r>
-    </w:p>
-    <w:p>
-      <w:pPr>
-        <w:spacing w:line="360" w:lineRule="auto"/>
-        <w:rPr>
-          <w:rFonts w:ascii="Times New Roman" w:hAnsi="Times New Roman" w:cs="Times New Roman"/>
-        </w:rPr>
-      </w:pPr>
-    </w:p>
-    <w:p>
-      <w:pPr>
-        <w:pStyle w:val="Heading1"/>
-        <w:rPr>
-          <w:rFonts w:cs="Times New Roman"/>
-        </w:rPr>
-      </w:pPr>
-      <w:commentRangeStart w:id="45"/>
-      <w:r>
-        <w:rPr>
-          <w:rFonts w:cs="Times New Roman"/>
-        </w:rPr>
-        <w:t>Discussion</w:t>
-      </w:r>
-      <w:commentRangeEnd w:id="45"/>
       <w:r>
         <w:rPr>
           <w:rStyle w:val="CommentReference"/>
           <w:rFonts w:asciiTheme="minorHAnsi" w:eastAsiaTheme="minorHAnsi" w:hAnsiTheme="minorHAnsi" w:cstheme="minorBidi"/>
           <w:color w:val="auto"/>
         </w:rPr>
-        <w:commentReference w:id="45"/>
+        <w:commentReference w:id="44"/>
       </w:r>
     </w:p>
     <w:p/>
@@ -9682,7 +9801,7 @@
         </w:rPr>
         <w:t xml:space="preserve">understand the role of </w:t>
       </w:r>
-      <w:del w:id="46" w:author="Dave Bridges" w:date="2022-11-03T13:58:00Z">
+      <w:del w:id="45" w:author="Dave Bridges" w:date="2022-11-03T13:58:00Z">
         <w:r>
           <w:rPr>
             <w:rFonts w:ascii="Times New Roman" w:hAnsi="Times New Roman" w:cs="Times New Roman"/>
@@ -9690,7 +9809,7 @@
           <w:delText xml:space="preserve">Gdf15 </w:delText>
         </w:r>
       </w:del>
-      <w:ins w:id="47" w:author="Dave Bridges" w:date="2022-11-03T13:58:00Z">
+      <w:ins w:id="46" w:author="Dave Bridges" w:date="2022-11-03T13:58:00Z">
         <w:r>
           <w:rPr>
             <w:rFonts w:ascii="Times New Roman" w:hAnsi="Times New Roman" w:cs="Times New Roman"/>
@@ -9698,7 +9817,7 @@
           <w:t xml:space="preserve">GDF15 </w:t>
         </w:r>
       </w:ins>
-      <w:del w:id="48" w:author="Dave Bridges" w:date="2022-11-03T13:58:00Z">
+      <w:del w:id="47" w:author="Dave Bridges" w:date="2022-11-03T13:58:00Z">
         <w:r>
           <w:rPr>
             <w:rFonts w:ascii="Times New Roman" w:hAnsi="Times New Roman" w:cs="Times New Roman"/>
@@ -9706,7 +9825,7 @@
           <w:delText xml:space="preserve">in </w:delText>
         </w:r>
       </w:del>
-      <w:ins w:id="49" w:author="Dave Bridges" w:date="2022-11-03T13:58:00Z">
+      <w:ins w:id="48" w:author="Dave Bridges" w:date="2022-11-03T13:58:00Z">
         <w:r>
           <w:rPr>
             <w:rFonts w:ascii="Times New Roman" w:hAnsi="Times New Roman" w:cs="Times New Roman"/>
@@ -9714,7 +9833,7 @@
           <w:t xml:space="preserve">on </w:t>
         </w:r>
       </w:ins>
-      <w:del w:id="50" w:author="Dave Bridges" w:date="2022-11-03T13:58:00Z">
+      <w:del w:id="49" w:author="Dave Bridges" w:date="2022-11-03T13:58:00Z">
         <w:r>
           <w:rPr>
             <w:rFonts w:ascii="Times New Roman" w:hAnsi="Times New Roman" w:cs="Times New Roman"/>
@@ -9795,7 +9914,7 @@
           <w:delText>mated pairs</w:delText>
         </w:r>
       </w:del>
-      <w:ins w:id="51" w:author="Dave Bridges" w:date="2022-11-03T13:58:00Z">
+      <w:ins w:id="50" w:author="Dave Bridges" w:date="2022-11-03T13:58:00Z">
         <w:r>
           <w:rPr>
             <w:rFonts w:ascii="Times New Roman" w:hAnsi="Times New Roman" w:cs="Times New Roman"/>
@@ -9817,7 +9936,7 @@
           <w:rFonts w:ascii="Times New Roman" w:hAnsi="Times New Roman" w:cs="Times New Roman"/>
         </w:rPr>
       </w:pPr>
-      <w:del w:id="52" w:author="Dave Bridges" w:date="2022-11-03T13:59:00Z">
+      <w:del w:id="51" w:author="Dave Bridges" w:date="2022-11-03T13:59:00Z">
         <w:r>
           <w:rPr>
             <w:rFonts w:ascii="Times New Roman" w:hAnsi="Times New Roman" w:cs="Times New Roman"/>
@@ -9862,7 +9981,7 @@
           <w:delText xml:space="preserve">. </w:delText>
         </w:r>
       </w:del>
-      <w:ins w:id="53" w:author="Dave Bridges" w:date="2022-11-03T13:59:00Z">
+      <w:ins w:id="52" w:author="Dave Bridges" w:date="2022-11-03T13:59:00Z">
         <w:r>
           <w:rPr>
             <w:rFonts w:ascii="Times New Roman" w:hAnsi="Times New Roman" w:cs="Times New Roman"/>
@@ -9870,7 +9989,7 @@
           <w:t xml:space="preserve">To date </w:t>
         </w:r>
       </w:ins>
-      <w:del w:id="54" w:author="Dave Bridges" w:date="2022-11-03T13:59:00Z">
+      <w:del w:id="53" w:author="Dave Bridges" w:date="2022-11-03T13:59:00Z">
         <w:r>
           <w:rPr>
             <w:rFonts w:ascii="Times New Roman" w:hAnsi="Times New Roman" w:cs="Times New Roman"/>
@@ -9878,7 +9997,7 @@
           <w:delText>T</w:delText>
         </w:r>
       </w:del>
-      <w:ins w:id="55" w:author="Dave Bridges" w:date="2022-11-03T13:59:00Z">
+      <w:ins w:id="54" w:author="Dave Bridges" w:date="2022-11-03T13:59:00Z">
         <w:r>
           <w:rPr>
             <w:rFonts w:ascii="Times New Roman" w:hAnsi="Times New Roman" w:cs="Times New Roman"/>
@@ -9892,7 +10011,7 @@
         </w:rPr>
         <w:t xml:space="preserve">here are very few studies that evaluate </w:t>
       </w:r>
-      <w:del w:id="56" w:author="Dave Bridges" w:date="2022-11-03T13:59:00Z">
+      <w:del w:id="55" w:author="Dave Bridges" w:date="2022-11-03T13:59:00Z">
         <w:r>
           <w:rPr>
             <w:rFonts w:ascii="Times New Roman" w:hAnsi="Times New Roman" w:cs="Times New Roman"/>
@@ -9900,7 +10019,7 @@
           <w:delText xml:space="preserve">Gdf15 </w:delText>
         </w:r>
       </w:del>
-      <w:ins w:id="57" w:author="Dave Bridges" w:date="2022-11-03T13:59:00Z">
+      <w:ins w:id="56" w:author="Dave Bridges" w:date="2022-11-03T13:59:00Z">
         <w:r>
           <w:rPr>
             <w:rFonts w:ascii="Times New Roman" w:hAnsi="Times New Roman" w:cs="Times New Roman"/>
@@ -9914,14 +10033,14 @@
         </w:rPr>
         <w:t xml:space="preserve">in human pregnancy and its effect on weight. </w:t>
       </w:r>
-      <w:commentRangeStart w:id="58"/>
+      <w:commentRangeStart w:id="57"/>
       <w:r>
         <w:rPr>
           <w:rFonts w:ascii="Times New Roman" w:hAnsi="Times New Roman" w:cs="Times New Roman"/>
         </w:rPr>
         <w:t xml:space="preserve">They found contradictory evidence; one </w:t>
       </w:r>
-      <w:ins w:id="59" w:author="Dave Bridges" w:date="2022-11-03T13:59:00Z">
+      <w:ins w:id="58" w:author="Dave Bridges" w:date="2022-11-03T13:59:00Z">
         <w:r>
           <w:rPr>
             <w:rFonts w:ascii="Times New Roman" w:hAnsi="Times New Roman" w:cs="Times New Roman"/>
@@ -9929,7 +10048,7 @@
           <w:t xml:space="preserve">study found </w:t>
         </w:r>
       </w:ins>
-      <w:del w:id="60" w:author="Dave Bridges" w:date="2022-11-03T13:59:00Z">
+      <w:del w:id="59" w:author="Dave Bridges" w:date="2022-11-03T13:59:00Z">
         <w:r>
           <w:rPr>
             <w:rFonts w:ascii="Times New Roman" w:hAnsi="Times New Roman" w:cs="Times New Roman"/>
@@ -9943,7 +10062,7 @@
         </w:rPr>
         <w:t xml:space="preserve">no differences in circulating </w:t>
       </w:r>
-      <w:del w:id="61" w:author="Dave Bridges" w:date="2022-11-03T13:59:00Z">
+      <w:del w:id="60" w:author="Dave Bridges" w:date="2022-11-03T13:59:00Z">
         <w:r>
           <w:rPr>
             <w:rFonts w:ascii="Times New Roman" w:hAnsi="Times New Roman" w:cs="Times New Roman"/>
@@ -9951,7 +10070,7 @@
           <w:delText xml:space="preserve">Gdf15 </w:delText>
         </w:r>
       </w:del>
-      <w:ins w:id="62" w:author="Dave Bridges" w:date="2022-11-03T13:59:00Z">
+      <w:ins w:id="61" w:author="Dave Bridges" w:date="2022-11-03T13:59:00Z">
         <w:r>
           <w:rPr>
             <w:rFonts w:ascii="Times New Roman" w:hAnsi="Times New Roman" w:cs="Times New Roman"/>
@@ -10000,9 +10119,16 @@
         <w:rPr>
           <w:rFonts w:ascii="Times New Roman" w:hAnsi="Times New Roman" w:cs="Times New Roman"/>
         </w:rPr>
-        <w:t xml:space="preserve"> and another that found that </w:t>
-      </w:r>
-      <w:del w:id="63" w:author="Dave Bridges" w:date="2022-11-03T13:59:00Z">
+        <w:t xml:space="preserve"> and </w:t>
+      </w:r>
+      <w:r>
+        <w:rPr>
+          <w:rFonts w:ascii="Times New Roman" w:hAnsi="Times New Roman" w:cs="Times New Roman"/>
+        </w:rPr>
+        <w:lastRenderedPageBreak/>
+        <w:t xml:space="preserve">another that found that </w:t>
+      </w:r>
+      <w:del w:id="62" w:author="Dave Bridges" w:date="2022-11-03T13:59:00Z">
         <w:r>
           <w:rPr>
             <w:rFonts w:ascii="Times New Roman" w:hAnsi="Times New Roman" w:cs="Times New Roman"/>
@@ -10010,7 +10136,7 @@
           <w:delText xml:space="preserve">Gdf15 </w:delText>
         </w:r>
       </w:del>
-      <w:ins w:id="64" w:author="Dave Bridges" w:date="2022-11-03T13:59:00Z">
+      <w:ins w:id="63" w:author="Dave Bridges" w:date="2022-11-03T13:59:00Z">
         <w:r>
           <w:rPr>
             <w:rFonts w:ascii="Times New Roman" w:hAnsi="Times New Roman" w:cs="Times New Roman"/>
@@ -10061,12 +10187,12 @@
         </w:rPr>
         <w:t>.</w:t>
       </w:r>
-      <w:commentRangeEnd w:id="58"/>
+      <w:commentRangeEnd w:id="57"/>
       <w:r>
         <w:rPr>
           <w:rStyle w:val="CommentReference"/>
         </w:rPr>
-        <w:commentReference w:id="58"/>
+        <w:commentReference w:id="57"/>
       </w:r>
     </w:p>
     <w:p>
@@ -10080,7 +10206,6 @@
         <w:rPr>
           <w:rFonts w:ascii="Times New Roman" w:hAnsi="Times New Roman" w:cs="Times New Roman"/>
         </w:rPr>
-        <w:lastRenderedPageBreak/>
         <w:t xml:space="preserve">The response of Gdf15 in mice during periods of positive calorie balance and weight gain has found no differences in GDF15 during shorter term challenges in mice, but </w:t>
       </w:r>
       <w:r>
@@ -10141,7 +10266,7 @@
           <w:rFonts w:ascii="Times New Roman" w:hAnsi="Times New Roman" w:cs="Times New Roman"/>
         </w:rPr>
       </w:pPr>
-      <w:commentRangeStart w:id="65"/>
+      <w:commentRangeStart w:id="64"/>
       <w:r>
         <w:rPr>
           <w:rFonts w:ascii="Times New Roman" w:hAnsi="Times New Roman" w:cs="Times New Roman"/>
@@ -10185,12 +10310,12 @@
         </w:rPr>
         <w:t xml:space="preserve">. </w:t>
       </w:r>
-      <w:commentRangeEnd w:id="65"/>
+      <w:commentRangeEnd w:id="64"/>
       <w:r>
         <w:rPr>
           <w:rStyle w:val="CommentReference"/>
         </w:rPr>
-        <w:commentReference w:id="65"/>
+        <w:commentReference w:id="64"/>
       </w:r>
       <w:r>
         <w:rPr>
@@ -10327,7 +10452,7 @@
         <w:spacing w:line="360" w:lineRule="auto"/>
         <w:ind w:firstLine="720"/>
         <w:rPr>
-          <w:ins w:id="66" w:author="Dave Bridges" w:date="2022-11-03T14:02:00Z"/>
+          <w:ins w:id="65" w:author="Dave Bridges" w:date="2022-11-03T14:02:00Z"/>
           <w:rFonts w:ascii="Times New Roman" w:hAnsi="Times New Roman" w:cs="Times New Roman"/>
         </w:rPr>
       </w:pPr>
@@ -10341,7 +10466,7 @@
         <w:rPr>
           <w:rFonts w:ascii="Times New Roman" w:hAnsi="Times New Roman" w:cs="Times New Roman"/>
           <w:i/>
-          <w:rPrChange w:id="67" w:author="Dave Bridges" w:date="2022-11-03T14:02:00Z">
+          <w:rPrChange w:id="66" w:author="Dave Bridges" w:date="2022-11-03T14:02:00Z">
             <w:rPr>
               <w:rFonts w:ascii="Times New Roman" w:hAnsi="Times New Roman" w:cs="Times New Roman"/>
             </w:rPr>
@@ -10355,19 +10480,19 @@
         </w:rPr>
         <w:t xml:space="preserve"> null models haven’t noted </w:t>
       </w:r>
-      <w:commentRangeStart w:id="68"/>
+      <w:commentRangeStart w:id="67"/>
       <w:r>
         <w:rPr>
           <w:rFonts w:ascii="Times New Roman" w:hAnsi="Times New Roman" w:cs="Times New Roman"/>
         </w:rPr>
         <w:t xml:space="preserve">differences </w:t>
       </w:r>
-      <w:commentRangeEnd w:id="68"/>
+      <w:commentRangeEnd w:id="67"/>
       <w:r>
         <w:rPr>
           <w:rStyle w:val="CommentReference"/>
         </w:rPr>
-        <w:commentReference w:id="68"/>
+        <w:commentReference w:id="67"/>
       </w:r>
       <w:r>
         <w:rPr>
@@ -10513,7 +10638,7 @@
         </w:rPr>
         <w:t>.</w:t>
       </w:r>
-      <w:del w:id="69" w:author="Dave Bridges" w:date="2022-11-03T14:03:00Z">
+      <w:del w:id="68" w:author="Dave Bridges" w:date="2022-11-03T14:03:00Z">
         <w:r>
           <w:rPr>
             <w:rFonts w:ascii="Times New Roman" w:hAnsi="Times New Roman" w:cs="Times New Roman"/>
@@ -10521,7 +10646,7 @@
           <w:delText xml:space="preserve"> However, </w:delText>
         </w:r>
       </w:del>
-      <w:ins w:id="70" w:author="Dave Bridges" w:date="2022-11-03T14:03:00Z">
+      <w:ins w:id="69" w:author="Dave Bridges" w:date="2022-11-03T14:03:00Z">
         <w:r>
           <w:rPr>
             <w:rFonts w:ascii="Times New Roman" w:hAnsi="Times New Roman" w:cs="Times New Roman"/>
@@ -10529,7 +10654,7 @@
           <w:t xml:space="preserve"> </w:t>
         </w:r>
       </w:ins>
-      <w:ins w:id="71" w:author="Dave Bridges" w:date="2022-11-03T14:13:00Z">
+      <w:ins w:id="70" w:author="Dave Bridges" w:date="2022-11-03T14:13:00Z">
         <w:r>
           <w:rPr>
             <w:rFonts w:ascii="Times New Roman" w:hAnsi="Times New Roman" w:cs="Times New Roman"/>
@@ -10537,7 +10662,7 @@
           <w:t xml:space="preserve">It should be noted that as mice </w:t>
         </w:r>
       </w:ins>
-      <w:ins w:id="72" w:author="Dave Bridges" w:date="2022-11-03T14:14:00Z">
+      <w:ins w:id="71" w:author="Dave Bridges" w:date="2022-11-03T14:14:00Z">
         <w:r>
           <w:rPr>
             <w:rFonts w:ascii="Times New Roman" w:hAnsi="Times New Roman" w:cs="Times New Roman"/>
@@ -10545,7 +10670,7 @@
           <w:t>do not exhibit emesis</w:t>
         </w:r>
       </w:ins>
-      <w:ins w:id="73" w:author="Dave Bridges" w:date="2022-11-03T14:13:00Z">
+      <w:ins w:id="72" w:author="Dave Bridges" w:date="2022-11-03T14:13:00Z">
         <w:r>
           <w:rPr>
             <w:rFonts w:ascii="Times New Roman" w:hAnsi="Times New Roman" w:cs="Times New Roman"/>
@@ -10553,7 +10678,7 @@
           <w:t xml:space="preserve">, any HG related phenotypes would not be expected.  </w:t>
         </w:r>
       </w:ins>
-      <w:del w:id="74" w:author="Dave Bridges" w:date="2022-11-03T14:03:00Z">
+      <w:del w:id="73" w:author="Dave Bridges" w:date="2022-11-03T14:03:00Z">
         <w:r>
           <w:rPr>
             <w:rFonts w:ascii="Times New Roman" w:hAnsi="Times New Roman" w:cs="Times New Roman"/>
@@ -10561,7 +10686,7 @@
           <w:delText>b</w:delText>
         </w:r>
       </w:del>
-      <w:ins w:id="75" w:author="Dave Bridges" w:date="2022-11-03T14:03:00Z">
+      <w:ins w:id="74" w:author="Dave Bridges" w:date="2022-11-03T14:03:00Z">
         <w:r>
           <w:rPr>
             <w:rFonts w:ascii="Times New Roman" w:hAnsi="Times New Roman" w:cs="Times New Roman"/>
@@ -10603,9 +10728,16 @@
         <w:rPr>
           <w:rFonts w:ascii="Times New Roman" w:hAnsi="Times New Roman" w:cs="Times New Roman"/>
         </w:rPr>
-        <w:t xml:space="preserve">dams to have greater food intake related to reduced aversion from </w:t>
-      </w:r>
-      <w:del w:id="76" w:author="Dave Bridges" w:date="2022-11-03T14:13:00Z">
+        <w:t xml:space="preserve">dams to </w:t>
+      </w:r>
+      <w:r>
+        <w:rPr>
+          <w:rFonts w:ascii="Times New Roman" w:hAnsi="Times New Roman" w:cs="Times New Roman"/>
+        </w:rPr>
+        <w:lastRenderedPageBreak/>
+        <w:t xml:space="preserve">have greater food intake related to reduced aversion from </w:t>
+      </w:r>
+      <w:del w:id="75" w:author="Dave Bridges" w:date="2022-11-03T14:13:00Z">
         <w:r>
           <w:rPr>
             <w:rFonts w:ascii="Times New Roman" w:hAnsi="Times New Roman" w:cs="Times New Roman"/>
@@ -10613,7 +10745,7 @@
           <w:delText xml:space="preserve">circulation </w:delText>
         </w:r>
       </w:del>
-      <w:ins w:id="77" w:author="Dave Bridges" w:date="2022-11-03T14:13:00Z">
+      <w:ins w:id="76" w:author="Dave Bridges" w:date="2022-11-03T14:13:00Z">
         <w:r>
           <w:rPr>
             <w:rFonts w:ascii="Times New Roman" w:hAnsi="Times New Roman" w:cs="Times New Roman"/>
@@ -10621,7 +10753,7 @@
           <w:t xml:space="preserve">circulating </w:t>
         </w:r>
       </w:ins>
-      <w:del w:id="78" w:author="Dave Bridges" w:date="2022-11-03T14:13:00Z">
+      <w:del w:id="77" w:author="Dave Bridges" w:date="2022-11-03T14:13:00Z">
         <w:r>
           <w:rPr>
             <w:rFonts w:ascii="Times New Roman" w:hAnsi="Times New Roman" w:cs="Times New Roman"/>
@@ -10629,7 +10761,7 @@
           <w:delText>Gdf15</w:delText>
         </w:r>
       </w:del>
-      <w:ins w:id="79" w:author="Dave Bridges" w:date="2022-11-03T14:13:00Z">
+      <w:ins w:id="78" w:author="Dave Bridges" w:date="2022-11-03T14:13:00Z">
         <w:r>
           <w:rPr>
             <w:rFonts w:ascii="Times New Roman" w:hAnsi="Times New Roman" w:cs="Times New Roman"/>
@@ -10643,19 +10775,19 @@
         </w:rPr>
         <w:t xml:space="preserve">. However, this was not apparent in these data, which is more in line with the mouse </w:t>
       </w:r>
-      <w:commentRangeStart w:id="80"/>
+      <w:commentRangeStart w:id="79"/>
       <w:r>
         <w:rPr>
           <w:rFonts w:ascii="Times New Roman" w:hAnsi="Times New Roman" w:cs="Times New Roman"/>
         </w:rPr>
         <w:t>literature</w:t>
       </w:r>
-      <w:commentRangeEnd w:id="80"/>
+      <w:commentRangeEnd w:id="79"/>
       <w:r>
         <w:rPr>
           <w:rStyle w:val="CommentReference"/>
         </w:rPr>
-        <w:commentReference w:id="80"/>
+        <w:commentReference w:id="79"/>
       </w:r>
       <w:r>
         <w:rPr>
@@ -10676,10 +10808,9 @@
         <w:rPr>
           <w:rFonts w:ascii="Times New Roman" w:hAnsi="Times New Roman" w:cs="Times New Roman"/>
         </w:rPr>
-        <w:lastRenderedPageBreak/>
         <w:t>Diabetes and glucose tolerance during pregnancy and</w:t>
       </w:r>
-      <w:ins w:id="81" w:author="Dave Bridges" w:date="2022-11-03T14:03:00Z">
+      <w:ins w:id="80" w:author="Dave Bridges" w:date="2022-11-03T14:03:00Z">
         <w:r>
           <w:rPr>
             <w:rFonts w:ascii="Times New Roman" w:hAnsi="Times New Roman" w:cs="Times New Roman"/>
@@ -10693,7 +10824,7 @@
         </w:rPr>
         <w:t xml:space="preserve"> </w:t>
       </w:r>
-      <w:del w:id="82" w:author="Dave Bridges" w:date="2022-11-03T14:03:00Z">
+      <w:del w:id="81" w:author="Dave Bridges" w:date="2022-11-03T14:03:00Z">
         <w:r>
           <w:rPr>
             <w:rFonts w:ascii="Times New Roman" w:hAnsi="Times New Roman" w:cs="Times New Roman"/>
@@ -10701,7 +10832,7 @@
           <w:delText xml:space="preserve">Gdf15 </w:delText>
         </w:r>
       </w:del>
-      <w:ins w:id="83" w:author="Dave Bridges" w:date="2022-11-03T14:03:00Z">
+      <w:ins w:id="82" w:author="Dave Bridges" w:date="2022-11-03T14:03:00Z">
         <w:r>
           <w:rPr>
             <w:rFonts w:ascii="Times New Roman" w:hAnsi="Times New Roman" w:cs="Times New Roman"/>
@@ -10832,7 +10963,7 @@
         </w:rPr>
         <w:t>. Our findings must be interpreted carefully, as we did not evaluate diabetes in our model, but we found no</w:t>
       </w:r>
-      <w:ins w:id="84" w:author="Dave Bridges" w:date="2022-11-03T14:03:00Z">
+      <w:ins w:id="83" w:author="Dave Bridges" w:date="2022-11-03T14:03:00Z">
         <w:r>
           <w:rPr>
             <w:rFonts w:ascii="Times New Roman" w:hAnsi="Times New Roman" w:cs="Times New Roman"/>
@@ -11190,14 +11321,14 @@
         </w:rPr>
         <w:t xml:space="preserve">in relation to food intake and body weight. </w:t>
       </w:r>
-      <w:commentRangeStart w:id="85"/>
+      <w:commentRangeStart w:id="84"/>
       <w:r>
         <w:rPr>
           <w:rFonts w:ascii="Times New Roman" w:hAnsi="Times New Roman" w:cs="Times New Roman"/>
         </w:rPr>
         <w:t xml:space="preserve">Therefore, it might be that ablation of </w:t>
       </w:r>
-      <w:del w:id="86" w:author="Dave Bridges" w:date="2022-11-03T14:04:00Z">
+      <w:del w:id="85" w:author="Dave Bridges" w:date="2022-11-03T14:04:00Z">
         <w:r>
           <w:rPr>
             <w:rFonts w:ascii="Times New Roman" w:hAnsi="Times New Roman" w:cs="Times New Roman"/>
@@ -11205,7 +11336,7 @@
           <w:delText xml:space="preserve">Gdf15 </w:delText>
         </w:r>
       </w:del>
-      <w:ins w:id="87" w:author="Dave Bridges" w:date="2022-11-03T14:04:00Z">
+      <w:ins w:id="86" w:author="Dave Bridges" w:date="2022-11-03T14:04:00Z">
         <w:r>
           <w:rPr>
             <w:rFonts w:ascii="Times New Roman" w:hAnsi="Times New Roman" w:cs="Times New Roman"/>
@@ -11231,12 +11362,12 @@
         </w:rPr>
         <w:t xml:space="preserve"> an effect. </w:t>
       </w:r>
-      <w:commentRangeEnd w:id="85"/>
+      <w:commentRangeEnd w:id="84"/>
       <w:r>
         <w:rPr>
           <w:rStyle w:val="CommentReference"/>
         </w:rPr>
-        <w:commentReference w:id="85"/>
+        <w:commentReference w:id="84"/>
       </w:r>
       <w:r>
         <w:rPr>
@@ -11459,6 +11590,7 @@
         <w:rPr>
           <w:rFonts w:ascii="Times New Roman" w:hAnsi="Times New Roman" w:cs="Times New Roman"/>
         </w:rPr>
+        <w:lastRenderedPageBreak/>
         <w:t xml:space="preserve">Although the model of this work was </w:t>
       </w:r>
       <w:r>
@@ -11471,13 +11603,7 @@
         <w:rPr>
           <w:rFonts w:ascii="Times New Roman" w:hAnsi="Times New Roman" w:cs="Times New Roman"/>
         </w:rPr>
-        <w:t xml:space="preserve">, there </w:t>
-      </w:r>
-      <w:r>
-        <w:rPr>
-          <w:rFonts w:ascii="Times New Roman" w:hAnsi="Times New Roman" w:cs="Times New Roman"/>
-        </w:rPr>
-        <w:t xml:space="preserve">are </w:t>
+        <w:t xml:space="preserve">, there are </w:t>
       </w:r>
       <w:r>
         <w:rPr>
@@ -11489,13 +11615,75 @@
         <w:rPr>
           <w:rFonts w:ascii="Times New Roman" w:hAnsi="Times New Roman" w:cs="Times New Roman"/>
         </w:rPr>
-        <w:t xml:space="preserve">limitations </w:t>
-      </w:r>
-      <w:r>
-        <w:rPr>
-          <w:rFonts w:ascii="Times New Roman" w:hAnsi="Times New Roman" w:cs="Times New Roman"/>
-        </w:rPr>
-        <w:t>to our study</w:t>
+        <w:t xml:space="preserve">limitations to our study. </w:t>
+      </w:r>
+      <w:r>
+        <w:rPr>
+          <w:rFonts w:ascii="Times New Roman" w:hAnsi="Times New Roman" w:cs="Times New Roman"/>
+        </w:rPr>
+        <w:t xml:space="preserve">Murine pregnancy is not entirely comparable to human </w:t>
+      </w:r>
+      <w:commentRangeStart w:id="87"/>
+      <w:r>
+        <w:rPr>
+          <w:rFonts w:ascii="Times New Roman" w:hAnsi="Times New Roman" w:cs="Times New Roman"/>
+        </w:rPr>
+        <w:t>pregnancy</w:t>
+      </w:r>
+      <w:commentRangeEnd w:id="87"/>
+      <w:r>
+        <w:rPr>
+          <w:rStyle w:val="CommentReference"/>
+        </w:rPr>
+        <w:commentReference w:id="87"/>
+      </w:r>
+      <w:r>
+        <w:rPr>
+          <w:rFonts w:ascii="Times New Roman" w:hAnsi="Times New Roman" w:cs="Times New Roman"/>
+        </w:rPr>
+        <w:t xml:space="preserve">.  </w:t>
+      </w:r>
+      <w:r>
+        <w:rPr>
+          <w:rFonts w:ascii="Times New Roman" w:hAnsi="Times New Roman" w:cs="Times New Roman"/>
+        </w:rPr>
+        <w:t xml:space="preserve">In that most human pregnancies are singleton and mice carry multiple fetuses at a time, the placental structure is also slightly different when compared with human pregnancy. </w:t>
+      </w:r>
+      <w:r>
+        <w:rPr>
+          <w:rFonts w:ascii="Times New Roman" w:hAnsi="Times New Roman" w:cs="Times New Roman"/>
+        </w:rPr>
+        <w:t xml:space="preserve">The approach we took </w:t>
+      </w:r>
+      <w:r>
+        <w:rPr>
+          <w:rFonts w:ascii="Times New Roman" w:hAnsi="Times New Roman" w:cs="Times New Roman"/>
+        </w:rPr>
+        <w:t>eliminated</w:t>
+      </w:r>
+      <w:r>
+        <w:rPr>
+          <w:rFonts w:ascii="Times New Roman" w:hAnsi="Times New Roman" w:cs="Times New Roman"/>
+        </w:rPr>
+        <w:t xml:space="preserve"> feto-placental contribution of </w:t>
+      </w:r>
+      <w:r>
+        <w:rPr>
+          <w:rFonts w:ascii="Times New Roman" w:hAnsi="Times New Roman" w:cs="Times New Roman"/>
+        </w:rPr>
+        <w:t xml:space="preserve">GDF15 </w:t>
+      </w:r>
+      <w:r>
+        <w:rPr>
+          <w:rFonts w:ascii="Times New Roman" w:hAnsi="Times New Roman" w:cs="Times New Roman"/>
+        </w:rPr>
+        <w:t>to maternal serum during pregnancy</w:t>
+      </w:r>
+      <w:r>
+        <w:rPr>
+          <w:rFonts w:ascii="Times New Roman" w:hAnsi="Times New Roman" w:cs="Times New Roman"/>
+        </w:rPr>
+        <w:t xml:space="preserve"> by the use of homozygous breeding</w:t>
       </w:r>
       <w:r>
         <w:rPr>
@@ -11507,105 +11695,6 @@
         <w:rPr>
           <w:rFonts w:ascii="Times New Roman" w:hAnsi="Times New Roman" w:cs="Times New Roman"/>
         </w:rPr>
-        <w:t xml:space="preserve">Murine pregnancy is not entirely comparable to human </w:t>
-      </w:r>
-      <w:commentRangeStart w:id="88"/>
-      <w:r>
-        <w:rPr>
-          <w:rFonts w:ascii="Times New Roman" w:hAnsi="Times New Roman" w:cs="Times New Roman"/>
-        </w:rPr>
-        <w:t>pregnancy</w:t>
-      </w:r>
-      <w:commentRangeEnd w:id="88"/>
-      <w:r>
-        <w:rPr>
-          <w:rStyle w:val="CommentReference"/>
-        </w:rPr>
-        <w:commentReference w:id="88"/>
-      </w:r>
-      <w:r>
-        <w:rPr>
-          <w:rFonts w:ascii="Times New Roman" w:hAnsi="Times New Roman" w:cs="Times New Roman"/>
-        </w:rPr>
-        <w:t xml:space="preserve">.  </w:t>
-      </w:r>
-      <w:r>
-        <w:rPr>
-          <w:rFonts w:ascii="Times New Roman" w:hAnsi="Times New Roman" w:cs="Times New Roman"/>
-        </w:rPr>
-        <w:t xml:space="preserve">In that most human </w:t>
-      </w:r>
-      <w:r>
-        <w:rPr>
-          <w:rFonts w:ascii="Times New Roman" w:hAnsi="Times New Roman" w:cs="Times New Roman"/>
-        </w:rPr>
-        <w:lastRenderedPageBreak/>
-        <w:t xml:space="preserve">pregnancies are singleton and mice carry multiple fetuses at a time, the placental structure is also slightly different when compared with human pregnancy. </w:t>
-      </w:r>
-      <w:r>
-        <w:rPr>
-          <w:rFonts w:ascii="Times New Roman" w:hAnsi="Times New Roman" w:cs="Times New Roman"/>
-        </w:rPr>
-        <w:t xml:space="preserve">The approach we took </w:t>
-      </w:r>
-      <w:r>
-        <w:rPr>
-          <w:rFonts w:ascii="Times New Roman" w:hAnsi="Times New Roman" w:cs="Times New Roman"/>
-        </w:rPr>
-        <w:t>eliminated</w:t>
-      </w:r>
-      <w:r>
-        <w:rPr>
-          <w:rFonts w:ascii="Times New Roman" w:hAnsi="Times New Roman" w:cs="Times New Roman"/>
-        </w:rPr>
-        <w:t xml:space="preserve"> feto-placental contribution </w:t>
-      </w:r>
-      <w:r>
-        <w:rPr>
-          <w:rFonts w:ascii="Times New Roman" w:hAnsi="Times New Roman" w:cs="Times New Roman"/>
-        </w:rPr>
-        <w:t xml:space="preserve">of </w:t>
-      </w:r>
-      <w:r>
-        <w:rPr>
-          <w:rFonts w:ascii="Times New Roman" w:hAnsi="Times New Roman" w:cs="Times New Roman"/>
-        </w:rPr>
-        <w:t xml:space="preserve">GDF15 </w:t>
-      </w:r>
-      <w:r>
-        <w:rPr>
-          <w:rFonts w:ascii="Times New Roman" w:hAnsi="Times New Roman" w:cs="Times New Roman"/>
-        </w:rPr>
-        <w:t xml:space="preserve">to maternal </w:t>
-      </w:r>
-      <w:r>
-        <w:rPr>
-          <w:rFonts w:ascii="Times New Roman" w:hAnsi="Times New Roman" w:cs="Times New Roman"/>
-        </w:rPr>
-        <w:t xml:space="preserve">serum during </w:t>
-      </w:r>
-      <w:r>
-        <w:rPr>
-          <w:rFonts w:ascii="Times New Roman" w:hAnsi="Times New Roman" w:cs="Times New Roman"/>
-        </w:rPr>
-        <w:t>pregnancy</w:t>
-      </w:r>
-      <w:r>
-        <w:rPr>
-          <w:rFonts w:ascii="Times New Roman" w:hAnsi="Times New Roman" w:cs="Times New Roman"/>
-        </w:rPr>
-        <w:t xml:space="preserve"> by the use of homozygous breeding</w:t>
-      </w:r>
-      <w:r>
-        <w:rPr>
-          <w:rFonts w:ascii="Times New Roman" w:hAnsi="Times New Roman" w:cs="Times New Roman"/>
-        </w:rPr>
-        <w:t xml:space="preserve">. </w:t>
-      </w:r>
-      <w:r>
-        <w:rPr>
-          <w:rFonts w:ascii="Times New Roman" w:hAnsi="Times New Roman" w:cs="Times New Roman"/>
-        </w:rPr>
         <w:t xml:space="preserve">As a result, all knockout pups had knockout dams and sires, and all wild-type pups had wild-type dams and sires. Even though we did not detect any differences in offspring growth, the genotypes of these mice are not the same.  </w:t>
       </w:r>
       <w:r>
@@ -11684,13 +11773,7 @@
         <w:rPr>
           <w:rFonts w:ascii="Times New Roman" w:hAnsi="Times New Roman" w:cs="Times New Roman"/>
         </w:rPr>
-        <w:t xml:space="preserve"> on maternal body </w:t>
-      </w:r>
-      <w:r>
-        <w:rPr>
-          <w:rFonts w:ascii="Times New Roman" w:hAnsi="Times New Roman" w:cs="Times New Roman"/>
-        </w:rPr>
-        <w:t>weight gain during pregnancy</w:t>
+        <w:t xml:space="preserve"> on maternal body weight gain during pregnancy</w:t>
       </w:r>
       <w:r>
         <w:rPr>
@@ -11897,13 +11980,7 @@
         <w:rPr>
           <w:rFonts w:ascii="Times New Roman" w:hAnsi="Times New Roman" w:cs="Times New Roman"/>
         </w:rPr>
-        <w:t xml:space="preserve"> during mouse pregnancy </w:t>
-      </w:r>
-      <w:r>
-        <w:rPr>
-          <w:rFonts w:ascii="Times New Roman" w:hAnsi="Times New Roman" w:cs="Times New Roman"/>
-        </w:rPr>
-        <w:t xml:space="preserve">and lactation causes metabolic, body weight, appetite, or lactational differences compared to </w:t>
+        <w:t xml:space="preserve"> during mouse pregnancy and lactation causes metabolic, body weight, appetite, or lactational differences compared to </w:t>
       </w:r>
       <w:r>
         <w:rPr>
@@ -13358,7 +13435,7 @@
       </w:r>
     </w:p>
   </w:comment>
-  <w:comment w:id="13" w:author="Dave Bridges" w:date="2022-11-03T13:18:00Z" w:initials="DB">
+  <w:comment w:id="13" w:author="Dave Bridges" w:date="2022-11-03T13:24:00Z" w:initials="DB">
     <w:p>
       <w:pPr>
         <w:pStyle w:val="CommentText"/>
@@ -13370,11 +13447,11 @@
         <w:annotationRef/>
       </w:r>
       <w:r>
-        <w:t>add</w:t>
+        <w:t>Less important thant he eTRF offspring paper but I liked how you wrote that you tested for sex as an interactor and if not (p&gt;0.05) you used it as a covariate.</w:t>
       </w:r>
     </w:p>
   </w:comment>
-  <w:comment w:id="14" w:author="Dave Bridges" w:date="2022-11-03T13:24:00Z" w:initials="DB">
+  <w:comment w:id="17" w:author="Dave Bridges" w:date="2022-11-03T13:25:00Z" w:initials="DB">
     <w:p>
       <w:pPr>
         <w:pStyle w:val="CommentText"/>
@@ -13386,11 +13463,11 @@
         <w:annotationRef/>
       </w:r>
       <w:r>
-        <w:t>Less important thant he eTRF offspring paper but I liked how you wrote that you tested for sex as an interactor and if not (p&gt;0.05) you used it as a covariate.</w:t>
+        <w:t>Can you mark each figure legend star with the test if warranted?</w:t>
       </w:r>
     </w:p>
   </w:comment>
-  <w:comment w:id="18" w:author="Dave Bridges" w:date="2022-11-03T13:25:00Z" w:initials="DB">
+  <w:comment w:id="18" w:author="Dave Bridges" w:date="2022-11-03T13:31:00Z" w:initials="DB">
     <w:p>
       <w:pPr>
         <w:pStyle w:val="CommentText"/>
@@ -13402,11 +13479,11 @@
         <w:annotationRef/>
       </w:r>
       <w:r>
-        <w:t>Can you mark each figure legend star with the test if warranted?</w:t>
+        <w:t>I think we need a cumulative figure, and maybe a prenatal, gestational and perinatal cumulative summary</w:t>
       </w:r>
     </w:p>
   </w:comment>
-  <w:comment w:id="19" w:author="Dave Bridges" w:date="2022-11-03T13:31:00Z" w:initials="DB">
+  <w:comment w:id="19" w:author="Dave Bridges" w:date="2022-11-03T13:38:00Z" w:initials="DB">
     <w:p>
       <w:pPr>
         <w:pStyle w:val="CommentText"/>
@@ -13418,11 +13495,11 @@
         <w:annotationRef/>
       </w:r>
       <w:r>
-        <w:t>I think we need a cumulative figure, and maybe a prenatal, gestational and perinatal cumulative summary</w:t>
+        <w:t>Needs a visualization, why not calculate deltaBW as well.</w:t>
       </w:r>
     </w:p>
   </w:comment>
-  <w:comment w:id="20" w:author="Dave Bridges" w:date="2022-11-03T13:38:00Z" w:initials="DB">
+  <w:comment w:id="20" w:author="Dave Bridges" w:date="2022-11-03T13:39:00Z" w:initials="DB">
     <w:p>
       <w:pPr>
         <w:pStyle w:val="CommentText"/>
@@ -13434,7 +13511,7 @@
         <w:annotationRef/>
       </w:r>
       <w:r>
-        <w:t>Needs a visualization, why not calculate deltaBW as well.</w:t>
+        <w:t>Move to the part about food intake.</w:t>
       </w:r>
     </w:p>
   </w:comment>
@@ -13450,11 +13527,11 @@
         <w:annotationRef/>
       </w:r>
       <w:r>
-        <w:t>Move to the part about food intake.</w:t>
+        <w:t>Not 75?  This contradicts the earlier statement.</w:t>
       </w:r>
     </w:p>
   </w:comment>
-  <w:comment w:id="22" w:author="Dave Bridges" w:date="2022-11-03T13:39:00Z" w:initials="DB">
+  <w:comment w:id="22" w:author="Dave Bridges" w:date="2022-11-03T13:40:00Z" w:initials="DB">
     <w:p>
       <w:pPr>
         <w:pStyle w:val="CommentText"/>
@@ -13466,11 +13543,11 @@
         <w:annotationRef/>
       </w:r>
       <w:r>
-        <w:t>Not 75?  This contradicts the earlier statement.</w:t>
+        <w:t>Do you want to put the IR of pregnancy data as a leader to this?</w:t>
       </w:r>
     </w:p>
   </w:comment>
-  <w:comment w:id="23" w:author="Dave Bridges" w:date="2022-11-03T13:40:00Z" w:initials="DB">
+  <w:comment w:id="23" w:author="Dave Bridges" w:date="2022-11-03T13:43:00Z" w:initials="DB">
     <w:p>
       <w:pPr>
         <w:pStyle w:val="CommentText"/>
@@ -13482,11 +13559,11 @@
         <w:annotationRef/>
       </w:r>
       <w:r>
-        <w:t>Do you want to put the IR of pregnancy data as a leader to this?</w:t>
+        <w:t>From chisq of time vs time * genotype?</w:t>
       </w:r>
     </w:p>
   </w:comment>
-  <w:comment w:id="24" w:author="Dave Bridges" w:date="2022-11-03T13:43:00Z" w:initials="DB">
+  <w:comment w:id="38" w:author="Dave Bridges" w:date="2022-11-03T13:45:00Z" w:initials="DB">
     <w:p>
       <w:pPr>
         <w:pStyle w:val="CommentText"/>
@@ -13498,11 +13575,11 @@
         <w:annotationRef/>
       </w:r>
       <w:r>
-        <w:t>From chisq of time vs time * genotype?</w:t>
+        <w:t>This makes it sound like a time thing, maybe fecundity?</w:t>
       </w:r>
     </w:p>
   </w:comment>
-  <w:comment w:id="39" w:author="Dave Bridges" w:date="2022-11-03T13:45:00Z" w:initials="DB">
+  <w:comment w:id="40" w:author="Dave Bridges" w:date="2022-11-03T13:46:00Z" w:initials="DB">
     <w:p>
       <w:pPr>
         <w:pStyle w:val="CommentText"/>
@@ -13514,27 +13591,11 @@
         <w:annotationRef/>
       </w:r>
       <w:r>
-        <w:t>This makes it sound like a time thing, maybe fecundity?</w:t>
+        <w:t>What is the human version of this</w:t>
       </w:r>
     </w:p>
   </w:comment>
-  <w:comment w:id="41" w:author="Dave Bridges" w:date="2022-11-03T13:46:00Z" w:initials="DB">
-    <w:p>
-      <w:pPr>
-        <w:pStyle w:val="CommentText"/>
-      </w:pPr>
-      <w:r>
-        <w:rPr>
-          <w:rStyle w:val="CommentReference"/>
-        </w:rPr>
-        <w:annotationRef/>
-      </w:r>
-      <w:r>
-        <w:t>What is the human version of this</w:t>
-      </w:r>
-    </w:p>
-  </w:comment>
-  <w:comment w:id="42" w:author="Molly Carter" w:date="2022-11-22T16:32:00Z" w:initials="MC">
+  <w:comment w:id="41" w:author="Molly Carter" w:date="2022-11-22T16:32:00Z" w:initials="MC">
     <w:p>
       <w:r>
         <w:rPr>
@@ -13551,6 +13612,22 @@
       </w:r>
     </w:p>
   </w:comment>
+  <w:comment w:id="42" w:author="Dave Bridges" w:date="2022-11-03T13:56:00Z" w:initials="DB">
+    <w:p>
+      <w:pPr>
+        <w:pStyle w:val="CommentText"/>
+      </w:pPr>
+      <w:r>
+        <w:rPr>
+          <w:rStyle w:val="CommentReference"/>
+        </w:rPr>
+        <w:annotationRef/>
+      </w:r>
+      <w:r>
+        <w:t xml:space="preserve">Is this first one sex adjuted or no?  </w:t>
+      </w:r>
+    </w:p>
+  </w:comment>
   <w:comment w:id="43" w:author="Dave Bridges" w:date="2022-11-03T13:56:00Z" w:initials="DB">
     <w:p>
       <w:pPr>
@@ -13563,11 +13640,11 @@
         <w:annotationRef/>
       </w:r>
       <w:r>
-        <w:t xml:space="preserve">Is this first one sex adjuted or no?  </w:t>
+        <w:t>Modifying or main?  Effect of sex or sex:time or both?</w:t>
       </w:r>
     </w:p>
   </w:comment>
-  <w:comment w:id="44" w:author="Dave Bridges" w:date="2022-11-03T13:56:00Z" w:initials="DB">
+  <w:comment w:id="44" w:author="Dave Bridges" w:date="2022-11-03T14:00:00Z" w:initials="DB">
     <w:p>
       <w:pPr>
         <w:pStyle w:val="CommentText"/>
@@ -13579,11 +13656,11 @@
         <w:annotationRef/>
       </w:r>
       <w:r>
-        <w:t>Modifying or main?  Effect of sex or sex:time or both?</w:t>
+        <w:t>I think this is a bit scattered, why not start with pregnancy elevates GDF15 (and how pregnancy is a stressor), then talk about pharmacological elevatins of GDF15, then go into the fact that knockouts are not different in BW, and neither this is strue in pregnancy (ie effect of elevations but no effect of ablation)</w:t>
       </w:r>
     </w:p>
   </w:comment>
-  <w:comment w:id="45" w:author="Dave Bridges" w:date="2022-11-03T14:00:00Z" w:initials="DB">
+  <w:comment w:id="57" w:author="Dave Bridges" w:date="2022-11-03T13:59:00Z" w:initials="DB">
     <w:p>
       <w:pPr>
         <w:pStyle w:val="CommentText"/>
@@ -13595,11 +13672,11 @@
         <w:annotationRef/>
       </w:r>
       <w:r>
-        <w:t>I think this is a bit scattered, why not start with pregnancy elevates GDF15 (and how pregnancy is a stressor), then talk about pharmacological elevatins of GDF15, then go into the fact that knockouts are not different in BW, and neither this is strue in pregnancy (ie effect of elevations but no effect of ablation)</w:t>
+        <w:t>This does not seem contradictory unless one didn’t see changes in weight.</w:t>
       </w:r>
     </w:p>
   </w:comment>
-  <w:comment w:id="58" w:author="Dave Bridges" w:date="2022-11-03T13:59:00Z" w:initials="DB">
+  <w:comment w:id="64" w:author="Dave Bridges" w:date="2022-11-03T14:01:00Z" w:initials="DB">
     <w:p>
       <w:pPr>
         <w:pStyle w:val="CommentText"/>
@@ -13611,11 +13688,11 @@
         <w:annotationRef/>
       </w:r>
       <w:r>
-        <w:t>This does not seem contradictory unless one didn’t see changes in weight.</w:t>
+        <w:t>This is a good mimic of elevations during pregnancy, so I think is worth talking about</w:t>
       </w:r>
     </w:p>
   </w:comment>
-  <w:comment w:id="65" w:author="Dave Bridges" w:date="2022-11-03T14:01:00Z" w:initials="DB">
+  <w:comment w:id="67" w:author="Dave Bridges" w:date="2022-11-03T14:02:00Z" w:initials="DB">
     <w:p>
       <w:pPr>
         <w:pStyle w:val="CommentText"/>
@@ -13627,11 +13704,11 @@
         <w:annotationRef/>
       </w:r>
       <w:r>
-        <w:t>This is a good mimic of elevations during pregnancy, so I think is worth talking about</w:t>
+        <w:t>Like birth rates?  Im not sure what things are not different here since most of these did not look at gestation.</w:t>
       </w:r>
     </w:p>
   </w:comment>
-  <w:comment w:id="68" w:author="Dave Bridges" w:date="2022-11-03T14:02:00Z" w:initials="DB">
+  <w:comment w:id="79" w:author="Dave Bridges" w:date="2022-11-03T14:03:00Z" w:initials="DB">
     <w:p>
       <w:pPr>
         <w:pStyle w:val="CommentText"/>
@@ -13643,11 +13720,11 @@
         <w:annotationRef/>
       </w:r>
       <w:r>
-        <w:t>Like birth rates?  Im not sure what things are not different here since most of these did not look at gestation.</w:t>
+        <w:t>Now you could bring back the conflicting GWG data.</w:t>
       </w:r>
     </w:p>
   </w:comment>
-  <w:comment w:id="80" w:author="Dave Bridges" w:date="2022-11-03T14:03:00Z" w:initials="DB">
+  <w:comment w:id="84" w:author="Dave Bridges" w:date="2022-11-03T14:04:00Z" w:initials="DB">
     <w:p>
       <w:pPr>
         <w:pStyle w:val="CommentText"/>
@@ -13659,27 +13736,11 @@
         <w:annotationRef/>
       </w:r>
       <w:r>
-        <w:t>Now you could bring back the conflicting GWG data.</w:t>
+        <w:t>Good insight</w:t>
       </w:r>
     </w:p>
   </w:comment>
-  <w:comment w:id="85" w:author="Dave Bridges" w:date="2022-11-03T14:04:00Z" w:initials="DB">
-    <w:p>
-      <w:pPr>
-        <w:pStyle w:val="CommentText"/>
-      </w:pPr>
-      <w:r>
-        <w:rPr>
-          <w:rStyle w:val="CommentReference"/>
-        </w:rPr>
-        <w:annotationRef/>
-      </w:r>
-      <w:r>
-        <w:t>Good insight</w:t>
-      </w:r>
-    </w:p>
-  </w:comment>
-  <w:comment w:id="88" w:author="Dave Bridges" w:date="2022-11-03T14:09:00Z" w:initials="DB">
+  <w:comment w:id="87" w:author="Dave Bridges" w:date="2022-11-03T14:09:00Z" w:initials="DB">
     <w:p>
       <w:pPr>
         <w:pStyle w:val="CommentText"/>
@@ -13709,10 +13770,9 @@
   <w15:commentEx w15:paraId="59C0B53A" w15:done="0"/>
   <w15:commentEx w15:paraId="585F810C" w15:done="0"/>
   <w15:commentEx w15:paraId="4E8CE179" w15:done="0"/>
-  <w15:commentEx w15:paraId="519D0793" w15:done="0"/>
-  <w15:commentEx w15:paraId="5D7E6658" w15:done="0"/>
-  <w15:commentEx w15:paraId="065366EC" w15:paraIdParent="5D7E6658" w15:done="0"/>
-  <w15:commentEx w15:paraId="7EC476F2" w15:done="0"/>
+  <w15:commentEx w15:paraId="29557D30" w15:done="0"/>
+  <w15:commentEx w15:paraId="4FB06118" w15:done="0"/>
+  <w15:commentEx w15:paraId="3C89BA93" w15:paraIdParent="4FB06118" w15:done="0"/>
   <w15:commentEx w15:paraId="30F94447" w15:done="0"/>
   <w15:commentEx w15:paraId="1D38A5E8" w15:done="0"/>
   <w15:commentEx w15:paraId="2CB4329D" w15:done="0"/>
@@ -13756,10 +13816,9 @@
   <w16cid:commentId w16cid:paraId="59C0B53A" w16cid:durableId="270E3C20"/>
   <w16cid:commentId w16cid:paraId="585F810C" w16cid:durableId="270E3C63"/>
   <w16cid:commentId w16cid:paraId="4E8CE179" w16cid:durableId="270E3CB9"/>
-  <w16cid:commentId w16cid:paraId="519D0793" w16cid:durableId="270E3D98"/>
-  <w16cid:commentId w16cid:paraId="5D7E6658" w16cid:durableId="270E3D5A"/>
-  <w16cid:commentId w16cid:paraId="065366EC" w16cid:durableId="27277A1A"/>
-  <w16cid:commentId w16cid:paraId="7EC476F2" w16cid:durableId="270E3E08"/>
+  <w16cid:commentId w16cid:paraId="29557D30" w16cid:durableId="270E3D98"/>
+  <w16cid:commentId w16cid:paraId="4FB06118" w16cid:durableId="270E3D5A"/>
+  <w16cid:commentId w16cid:paraId="3C89BA93" w16cid:durableId="27277A1A"/>
   <w16cid:commentId w16cid:paraId="30F94447" w16cid:durableId="270E3F8B"/>
   <w16cid:commentId w16cid:paraId="1D38A5E8" w16cid:durableId="270E3FD5"/>
   <w16cid:commentId w16cid:paraId="2CB4329D" w16cid:durableId="270E413E"/>

</xml_diff>

<commit_message>
updated manuscript with some edits
</commit_message>
<xml_diff>
--- a/Manuscripts/GDF15 during Pregnancy/GDF15.Manuscript.docx
+++ b/Manuscripts/GDF15 during Pregnancy/GDF15.Manuscript.docx
@@ -722,6 +722,12 @@
         <w:rPr>
           <w:rFonts w:ascii="Times New Roman" w:hAnsi="Times New Roman" w:cs="Times New Roman"/>
         </w:rPr>
+        <w:t>Endocrinology short report</w:t>
+      </w:r>
+      <w:r>
+        <w:rPr>
+          <w:rFonts w:ascii="Times New Roman" w:hAnsi="Times New Roman" w:cs="Times New Roman"/>
+        </w:rPr>
         <w:br/>
       </w:r>
     </w:p>
@@ -819,7 +825,7 @@
         <w:rPr>
           <w:rFonts w:ascii="Times New Roman" w:hAnsi="Times New Roman" w:cs="Times New Roman"/>
         </w:rPr>
-        <w:t xml:space="preserve">during pregnancy and has been implicated in food intake, and </w:t>
+        <w:t xml:space="preserve">during pregnancy and has been implicated in food intake, </w:t>
       </w:r>
       <w:r>
         <w:rPr>
@@ -845,7 +851,13 @@
         <w:rPr>
           <w:rFonts w:ascii="Times New Roman" w:hAnsi="Times New Roman" w:cs="Times New Roman"/>
         </w:rPr>
-        <w:t xml:space="preserve"> knockout mouse model to assess the role of </w:t>
+        <w:t xml:space="preserve"> knockout mouse model </w:t>
+      </w:r>
+      <w:r>
+        <w:rPr>
+          <w:rFonts w:ascii="Times New Roman" w:hAnsi="Times New Roman" w:cs="Times New Roman"/>
+        </w:rPr>
+        <w:t>(</w:t>
       </w:r>
       <w:r>
         <w:rPr>
@@ -860,6 +872,50 @@
           <w:rFonts w:ascii="Times New Roman" w:hAnsi="Times New Roman" w:cs="Times New Roman"/>
           <w:i/>
           <w:iCs/>
+          <w:vertAlign w:val="superscript"/>
+        </w:rPr>
+        <w:t>-/-</w:t>
+      </w:r>
+      <w:r>
+        <w:rPr>
+          <w:rFonts w:ascii="Times New Roman" w:hAnsi="Times New Roman" w:cs="Times New Roman"/>
+          <w:vertAlign w:val="superscript"/>
+        </w:rPr>
+        <w:t xml:space="preserve"> </w:t>
+      </w:r>
+      <w:r>
+        <w:rPr>
+          <w:rFonts w:ascii="Times New Roman" w:hAnsi="Times New Roman" w:cs="Times New Roman"/>
+          <w:vertAlign w:val="superscript"/>
+        </w:rPr>
+        <w:t xml:space="preserve">) </w:t>
+      </w:r>
+      <w:r>
+        <w:rPr>
+          <w:rFonts w:ascii="Times New Roman" w:hAnsi="Times New Roman" w:cs="Times New Roman"/>
+          <w:vertAlign w:val="superscript"/>
+        </w:rPr>
+        <w:t xml:space="preserve"> </w:t>
+      </w:r>
+      <w:r>
+        <w:rPr>
+          <w:rFonts w:ascii="Times New Roman" w:hAnsi="Times New Roman" w:cs="Times New Roman"/>
+        </w:rPr>
+        <w:t xml:space="preserve">to assess the role of </w:t>
+      </w:r>
+      <w:r>
+        <w:rPr>
+          <w:rFonts w:ascii="Times New Roman" w:hAnsi="Times New Roman" w:cs="Times New Roman"/>
+          <w:i/>
+          <w:iCs/>
+        </w:rPr>
+        <w:t>Gdf15</w:t>
+      </w:r>
+      <w:r>
+        <w:rPr>
+          <w:rFonts w:ascii="Times New Roman" w:hAnsi="Times New Roman" w:cs="Times New Roman"/>
+          <w:i/>
+          <w:iCs/>
         </w:rPr>
         <w:t xml:space="preserve"> </w:t>
       </w:r>
@@ -944,7 +1000,19 @@
         <w:rPr>
           <w:rFonts w:ascii="Times New Roman" w:hAnsi="Times New Roman" w:cs="Times New Roman"/>
         </w:rPr>
-        <w:t xml:space="preserve"> Insulin sensitivity on gestational day 16.5 was also comparable between dams. In the postnatal period, pups were of similar birthweight, litter size, and has similar survival rates in both genotypes. There were also no </w:t>
+        <w:t xml:space="preserve"> Insulin sensitivity on gestational day 16.5 was also comparable between dams. In the postnatal period, pups were of similar birthweight, litter size, and ha</w:t>
+      </w:r>
+      <w:r>
+        <w:rPr>
+          <w:rFonts w:ascii="Times New Roman" w:hAnsi="Times New Roman" w:cs="Times New Roman"/>
+        </w:rPr>
+        <w:t>d</w:t>
+      </w:r>
+      <w:r>
+        <w:rPr>
+          <w:rFonts w:ascii="Times New Roman" w:hAnsi="Times New Roman" w:cs="Times New Roman"/>
+        </w:rPr>
+        <w:t xml:space="preserve"> similar survival rates in both genotypes. There were also no </w:t>
       </w:r>
       <w:r>
         <w:rPr>
@@ -1010,7 +1078,19 @@
         <w:rPr>
           <w:rFonts w:ascii="Times New Roman" w:hAnsi="Times New Roman" w:cs="Times New Roman"/>
         </w:rPr>
-        <w:t xml:space="preserve"> until day 14.5 of life. </w:t>
+        <w:t xml:space="preserve"> until day 14.5 of life</w:t>
+      </w:r>
+      <w:r>
+        <w:rPr>
+          <w:rFonts w:ascii="Times New Roman" w:hAnsi="Times New Roman" w:cs="Times New Roman"/>
+        </w:rPr>
+        <w:t xml:space="preserve"> in either sex</w:t>
+      </w:r>
+      <w:r>
+        <w:rPr>
+          <w:rFonts w:ascii="Times New Roman" w:hAnsi="Times New Roman" w:cs="Times New Roman"/>
+        </w:rPr>
+        <w:t xml:space="preserve">. </w:t>
       </w:r>
       <w:r>
         <w:rPr>
@@ -1048,11 +1128,19 @@
         </w:rPr>
         <w:t xml:space="preserve">is </w:t>
       </w:r>
-      <w:r>
-        <w:rPr>
-          <w:rFonts w:ascii="Times New Roman" w:hAnsi="Times New Roman" w:cs="Times New Roman"/>
-        </w:rPr>
-        <w:t xml:space="preserve">inessential </w:t>
+      <w:proofErr w:type="spellStart"/>
+      <w:r>
+        <w:rPr>
+          <w:rFonts w:ascii="Times New Roman" w:hAnsi="Times New Roman" w:cs="Times New Roman"/>
+        </w:rPr>
+        <w:t>dispensible</w:t>
+      </w:r>
+      <w:proofErr w:type="spellEnd"/>
+      <w:r>
+        <w:rPr>
+          <w:rFonts w:ascii="Times New Roman" w:hAnsi="Times New Roman" w:cs="Times New Roman"/>
+        </w:rPr>
+        <w:t xml:space="preserve"> </w:t>
       </w:r>
       <w:r>
         <w:rPr>
@@ -1306,25 +1394,31 @@
         <w:rPr>
           <w:rFonts w:ascii="Times New Roman" w:hAnsi="Times New Roman" w:cs="Times New Roman"/>
         </w:rPr>
-        <w:t>In a large sample</w:t>
-      </w:r>
-      <w:r>
-        <w:rPr>
-          <w:rFonts w:ascii="Times New Roman" w:hAnsi="Times New Roman" w:cs="Times New Roman"/>
-        </w:rPr>
-        <w:t xml:space="preserve"> from Scotland</w:t>
-      </w:r>
-      <w:r>
-        <w:rPr>
-          <w:rFonts w:ascii="Times New Roman" w:hAnsi="Times New Roman" w:cs="Times New Roman"/>
-        </w:rPr>
-        <w:t xml:space="preserve">, </w:t>
-      </w:r>
-      <w:r>
-        <w:rPr>
-          <w:rFonts w:ascii="Times New Roman" w:hAnsi="Times New Roman" w:cs="Times New Roman"/>
-        </w:rPr>
-        <w:t>they found that</w:t>
+        <w:t>A</w:t>
+      </w:r>
+      <w:r>
+        <w:rPr>
+          <w:rFonts w:ascii="Times New Roman" w:hAnsi="Times New Roman" w:cs="Times New Roman"/>
+        </w:rPr>
+        <w:t xml:space="preserve"> large sample</w:t>
+      </w:r>
+      <w:r>
+        <w:rPr>
+          <w:rFonts w:ascii="Times New Roman" w:hAnsi="Times New Roman" w:cs="Times New Roman"/>
+        </w:rPr>
+        <w:t xml:space="preserve"> </w:t>
+      </w:r>
+      <w:r>
+        <w:rPr>
+          <w:rFonts w:ascii="Times New Roman" w:hAnsi="Times New Roman" w:cs="Times New Roman"/>
+        </w:rPr>
+        <w:t xml:space="preserve">study </w:t>
+      </w:r>
+      <w:r>
+        <w:rPr>
+          <w:rFonts w:ascii="Times New Roman" w:hAnsi="Times New Roman" w:cs="Times New Roman"/>
+        </w:rPr>
+        <w:t>from Scotland found that</w:t>
       </w:r>
       <w:r>
         <w:rPr>
@@ -1445,7 +1539,7 @@
         <w:rPr>
           <w:rFonts w:ascii="Times New Roman" w:hAnsi="Times New Roman" w:cs="Times New Roman"/>
         </w:rPr>
-        <w:t xml:space="preserve"> as cardi</w:t>
+        <w:t xml:space="preserve"> cardi</w:t>
       </w:r>
       <w:r>
         <w:rPr>
@@ -1723,7 +1817,13 @@
         <w:rPr>
           <w:rFonts w:ascii="Times New Roman" w:hAnsi="Times New Roman" w:cs="Times New Roman"/>
         </w:rPr>
-        <w:t>have</w:t>
+        <w:t>ha</w:t>
+      </w:r>
+      <w:r>
+        <w:rPr>
+          <w:rFonts w:ascii="Times New Roman" w:hAnsi="Times New Roman" w:cs="Times New Roman"/>
+        </w:rPr>
+        <w:t>s</w:t>
       </w:r>
       <w:r>
         <w:rPr>
@@ -2122,59 +2222,87 @@
         <w:rPr>
           <w:rFonts w:ascii="Times New Roman" w:hAnsi="Times New Roman" w:cs="Times New Roman"/>
         </w:rPr>
-        <w:t xml:space="preserve">. Interrupting GFRAL receptors in preclinical models don’t produce consistent results on weight and feeding. </w:t>
-      </w:r>
-      <w:r>
-        <w:rPr>
-          <w:rFonts w:ascii="Times New Roman" w:hAnsi="Times New Roman" w:cs="Times New Roman"/>
+        <w:t>. Interrupting GFRAL receptors in preclinical models do</w:t>
+      </w:r>
+      <w:r>
+        <w:rPr>
+          <w:rFonts w:ascii="Times New Roman" w:hAnsi="Times New Roman" w:cs="Times New Roman"/>
+        </w:rPr>
+        <w:t>es no</w:t>
+      </w:r>
+      <w:r>
+        <w:rPr>
+          <w:rFonts w:ascii="Times New Roman" w:hAnsi="Times New Roman" w:cs="Times New Roman"/>
+        </w:rPr>
+        <w:t>t produce consistent results on weight and feeding</w:t>
+      </w:r>
+      <w:r>
+        <w:rPr>
+          <w:rFonts w:ascii="Times New Roman" w:hAnsi="Times New Roman" w:cs="Times New Roman"/>
+          <w:highlight w:val="yellow"/>
+        </w:rPr>
+        <w:t xml:space="preserve">. </w:t>
+      </w:r>
+      <w:r>
+        <w:rPr>
+          <w:rFonts w:ascii="Times New Roman" w:hAnsi="Times New Roman" w:cs="Times New Roman"/>
+          <w:highlight w:val="yellow"/>
         </w:rPr>
         <w:t xml:space="preserve">One model </w:t>
       </w:r>
       <w:r>
         <w:rPr>
           <w:rFonts w:ascii="Times New Roman" w:hAnsi="Times New Roman" w:cs="Times New Roman"/>
+          <w:highlight w:val="yellow"/>
         </w:rPr>
         <w:t>showed</w:t>
       </w:r>
       <w:r>
         <w:rPr>
           <w:rFonts w:ascii="Times New Roman" w:hAnsi="Times New Roman" w:cs="Times New Roman"/>
+          <w:highlight w:val="yellow"/>
         </w:rPr>
         <w:t xml:space="preserve"> ablating GFRAL in mice resulted in </w:t>
       </w:r>
       <w:r>
         <w:rPr>
           <w:rFonts w:ascii="Times New Roman" w:hAnsi="Times New Roman" w:cs="Times New Roman"/>
+          <w:highlight w:val="yellow"/>
         </w:rPr>
         <w:t xml:space="preserve">smaller mice at the beginning of the study that developed </w:t>
       </w:r>
       <w:r>
         <w:rPr>
           <w:rFonts w:ascii="Times New Roman" w:hAnsi="Times New Roman" w:cs="Times New Roman"/>
+          <w:highlight w:val="yellow"/>
         </w:rPr>
         <w:t>increased food intake</w:t>
       </w:r>
       <w:r>
         <w:rPr>
           <w:rFonts w:ascii="Times New Roman" w:hAnsi="Times New Roman" w:cs="Times New Roman"/>
+          <w:highlight w:val="yellow"/>
         </w:rPr>
         <w:t xml:space="preserve"> and weight gain from eating a hyperpalatable diet </w:t>
       </w:r>
       <w:r>
         <w:rPr>
           <w:rFonts w:ascii="Times New Roman" w:hAnsi="Times New Roman" w:cs="Times New Roman"/>
+          <w:highlight w:val="yellow"/>
         </w:rPr>
         <w:fldChar w:fldCharType="begin"/>
       </w:r>
       <w:r>
         <w:rPr>
           <w:rFonts w:ascii="Times New Roman" w:hAnsi="Times New Roman" w:cs="Times New Roman"/>
+          <w:highlight w:val="yellow"/>
         </w:rPr>
         <w:instrText xml:space="preserve"> ADDIN ZOTERO_ITEM CSL_CITATION {"citationID":"Hgw79xUE","properties":{"formattedCitation":"(Mullican et al., 2017)","plainCitation":"(Mullican et al., 2017)","noteIndex":0},"citationItems":[{"id":1478,"uris":["http://zotero.org/users/5073745/items/4SK3Y76E"],"itemData":{"id":1478,"type":"article-journal","container-title":"Nature Medicine","DOI":"10.1038/nm.4392","ISSN":"1078-8956, 1546-170X","issue":"10","journalAbbreviation":"Nat Med","language":"en","page":"1150-1157","source":"DOI.org (Crossref)","title":"GFRAL is the receptor for GDF15 and the ligand promotes weight loss in mice and nonhuman primates","volume":"23","author":[{"family":"Mullican","given":"Shannon E"},{"family":"Lin-Schmidt","given":"Xiefan"},{"family":"Chin","given":"Chen-Ni"},{"family":"Chavez","given":"Jose A"},{"family":"Furman","given":"Jennifer L"},{"family":"Armstrong","given":"Anthony A"},{"family":"Beck","given":"Stephen C"},{"family":"South","given":"Victoria J"},{"family":"Dinh","given":"Thai Q"},{"family":"Cash-Mason","given":"Tanesha D"},{"family":"Cavanaugh","given":"Cassandre R"},{"family":"Nelson","given":"Serena"},{"family":"Huang","given":"Chichi"},{"family":"Hunter","given":"Michael J"},{"family":"Rangwala","given":"Shamina M"}],"issued":{"date-parts":[["2017",10,1]]}}}],"schema":"https://github.com/citation-style-language/schema/raw/master/csl-citation.json"} </w:instrText>
       </w:r>
       <w:r>
         <w:rPr>
           <w:rFonts w:ascii="Times New Roman" w:hAnsi="Times New Roman" w:cs="Times New Roman"/>
+          <w:highlight w:val="yellow"/>
         </w:rPr>
         <w:fldChar w:fldCharType="separate"/>
       </w:r>
@@ -2182,20 +2310,29 @@
         <w:rPr>
           <w:rFonts w:ascii="Times New Roman" w:hAnsi="Times New Roman" w:cs="Times New Roman"/>
           <w:noProof/>
+          <w:highlight w:val="yellow"/>
         </w:rPr>
         <w:t>(Mullican et al., 2017)</w:t>
       </w:r>
       <w:r>
         <w:rPr>
           <w:rFonts w:ascii="Times New Roman" w:hAnsi="Times New Roman" w:cs="Times New Roman"/>
+          <w:highlight w:val="yellow"/>
         </w:rPr>
         <w:fldChar w:fldCharType="end"/>
       </w:r>
       <w:r>
         <w:rPr>
           <w:rFonts w:ascii="Times New Roman" w:hAnsi="Times New Roman" w:cs="Times New Roman"/>
-        </w:rPr>
-        <w:t xml:space="preserve">. Another noted no differences in food intake, weight accretion, or in size at the onset of the </w:t>
+          <w:highlight w:val="yellow"/>
+        </w:rPr>
+        <w:t>.</w:t>
+      </w:r>
+      <w:r>
+        <w:rPr>
+          <w:rFonts w:ascii="Times New Roman" w:hAnsi="Times New Roman" w:cs="Times New Roman"/>
+        </w:rPr>
+        <w:t xml:space="preserve"> Another noted no differences in food intake, weight accretion, or in size at the onset of the </w:t>
       </w:r>
       <w:r>
         <w:rPr>
@@ -2351,76 +2488,77 @@
         <w:rPr>
           <w:rFonts w:ascii="Times New Roman" w:hAnsi="Times New Roman" w:cs="Times New Roman"/>
         </w:rPr>
-        <w:t xml:space="preserve">, reduced </w:t>
-      </w:r>
-      <w:r>
-        <w:rPr>
-          <w:rFonts w:ascii="Times New Roman" w:hAnsi="Times New Roman" w:cs="Times New Roman"/>
+        <w:t xml:space="preserve">, reduced changes in food preferences </w:t>
+      </w:r>
+      <w:r>
+        <w:rPr>
+          <w:rFonts w:ascii="Times New Roman" w:hAnsi="Times New Roman" w:cs="Times New Roman"/>
+        </w:rPr>
+        <w:fldChar w:fldCharType="begin"/>
+      </w:r>
+      <w:r>
+        <w:rPr>
+          <w:rFonts w:ascii="Times New Roman" w:hAnsi="Times New Roman" w:cs="Times New Roman"/>
+        </w:rPr>
+        <w:instrText xml:space="preserve"> ADDIN ZOTERO_ITEM CSL_CITATION {"citationID":"Kg2s5Rhw","properties":{"formattedCitation":"(Frikke-Schmidt et al., 2019)","plainCitation":"(Frikke-Schmidt et al., 2019)","noteIndex":0},"citationItems":[{"id":1379,"uris":["http://zotero.org/users/5073745/items/5MMFNCAZ"],"itemData":{"id":1379,"type":"article-journal","abstract":"OBJECTIVE: Analogues of GDF15 (Growth Differentiation Factor 15) are promising new anti-obesity therapies as pharmacological treatment with GDF15 results in dramatic reductions of food intake and body weight. GDF15 exerts its central anorexic effects by binding to the GFRAL receptor exclusively expressed in the Area Postrema (AP) and the Nucleus of the Solitary Tract (NTS) of the hindbrain. We sought to determine if GDF15 is an indispensable factor for other interventions that cause weight loss and which are also known to act via these hindbrain regions.\nMETHODS: To explore the role of GDF15 on food choice we performed macronutrient intake studies in mice treated pharmacologically with GDF15 and in mice having either GDF15 or GFRAL deleted. Next we performed vertical sleeve gastrectomy (VSG) surgeries in a cohort of diet-induced obese Gdf15-null and control mice. To explore the anatomical co-localization of neurons in the hindbrain responding to GLP-1 and/or GDF15 we used GLP-1R reporter mice treated with GDF15, as well as naïve mouse brain and human brain stained by ISH and IHC, respectively, for GLP-1R and GFRAL. Lastly we performed a series of food intake experiments where we treated mice with targeted genetic disruption of either Gdf15 or Gfral with liraglutide; Glp1r-null mice with GDF15; or combined liraglutide and GDF15 treatment in wild-type mice.\nRESULTS: We found that GDF15 treatment significantly lowered the preference for fat intake in mice, whereas no changes in fat intake were observed after genetic deletion of Gdf15 or Gfral. In addition, deletion of Gdf15 did not alter the food intake or bodyweight after sleeve gastrectomy. Lack of GDF15 or GFRAL signaling did not alter the ability of the GLP-1R agonist liraglutide to reduce food intake. Similarly lack of GLP-1R signaling did not reduce GDF15's anorexic effect. Interestingly, there was a significant synergistic effect on weight loss when treating wild-type mice with both GDF15 and liraglutide.\nCONCLUSION: These data suggest that while GDF15 does not play a role in the potent effects of VSG in mice there seems to be a potential therapeutic benefit of activating GFRAL and GLP-1R systems simultaneously.","container-title":"Molecular Metabolism","DOI":"10.1016/j.molmet.2019.01.003","ISSN":"2212-8778","journalAbbreviation":"Mol Metab","language":"eng","note":"PMID: 30685336\nPMCID: PMC6407365","page":"13-21","source":"PubMed","title":"GDF15 acts synergistically with liraglutide but is not necessary for the weight loss induced by bariatric surgery in mice","volume":"21","author":[{"family":"Frikke-Schmidt","given":"Henriette"},{"family":"Hultman","given":"Karin"},{"family":"Galaske","given":"Joseph W."},{"family":"Jørgensen","given":"Sebastian B."},{"family":"Myers","given":"Martin G."},{"family":"Seeley","given":"Randy J."}],"issued":{"date-parts":[["2019",3]]}}}],"schema":"https://github.com/citation-style-language/schema/raw/master/csl-citation.json"} </w:instrText>
+      </w:r>
+      <w:r>
+        <w:rPr>
+          <w:rFonts w:ascii="Times New Roman" w:hAnsi="Times New Roman" w:cs="Times New Roman"/>
+        </w:rPr>
+        <w:fldChar w:fldCharType="separate"/>
+      </w:r>
+      <w:r>
+        <w:rPr>
+          <w:rFonts w:ascii="Times New Roman" w:hAnsi="Times New Roman" w:cs="Times New Roman"/>
+          <w:noProof/>
+        </w:rPr>
+        <w:t>(Frikke-Schmidt et al., 2019)</w:t>
+      </w:r>
+      <w:r>
+        <w:rPr>
+          <w:rFonts w:ascii="Times New Roman" w:hAnsi="Times New Roman" w:cs="Times New Roman"/>
+        </w:rPr>
+        <w:fldChar w:fldCharType="end"/>
+      </w:r>
+      <w:r>
+        <w:rPr>
+          <w:rFonts w:ascii="Times New Roman" w:hAnsi="Times New Roman" w:cs="Times New Roman"/>
+        </w:rPr>
+        <w:t xml:space="preserve">, or a decrease in meal size </w:t>
+      </w:r>
+      <w:r>
+        <w:rPr>
+          <w:rFonts w:ascii="Times New Roman" w:hAnsi="Times New Roman" w:cs="Times New Roman"/>
+        </w:rPr>
+        <w:fldChar w:fldCharType="begin"/>
+      </w:r>
+      <w:r>
+        <w:rPr>
+          <w:rFonts w:ascii="Times New Roman" w:hAnsi="Times New Roman" w:cs="Times New Roman"/>
+        </w:rPr>
+        <w:instrText xml:space="preserve"> ADDIN ZOTERO_ITEM CSL_CITATION {"citationID":"VG13M1MS","properties":{"formattedCitation":"(Emmerson et al., 2017)","plainCitation":"(Emmerson et al., 2017)","noteIndex":0},"citationItems":[{"id":1556,"uris":["http://zotero.org/users/5073745/items/EKAXV8ZH"],"itemData":{"id":1556,"type":"article-journal","abstract":"GDF15 has potent anti-obesity effects, but its receptor was previously unknown. GFRAL has now been identified as the receptor for GDF15, and it mediates the effects of GDF15 via central actions in the hindbrain.","container-title":"Nature Medicine","DOI":"10.1038/nm.4393","ISSN":"1546-170X","issue":"10","journalAbbreviation":"Nat Med","language":"en","note":"number: 10\npublisher: Nature Publishing Group","page":"1215-1219","source":"www-nature-com.proxy.lib.umich.edu","title":"The metabolic effects of GDF15 are mediated by the orphan receptor GFRAL","volume":"23","author":[{"family":"Emmerson","given":"Paul J."},{"family":"Wang","given":"Feng"},{"family":"Du","given":"Yong"},{"family":"Liu","given":"Qian"},{"family":"Pickard","given":"Richard T."},{"family":"Gonciarz","given":"Malgorzata D."},{"family":"Coskun","given":"Tamer"},{"family":"Hamang","given":"Matthew J."},{"family":"Sindelar","given":"Dana K."},{"family":"Ballman","given":"Kimberly K."},{"family":"Foltz","given":"Lisa A."},{"family":"Muppidi","given":"Avinash"},{"family":"Alsina-Fernandez","given":"Jorge"},{"family":"Barnard","given":"Gavin C."},{"family":"Tang","given":"Jason X."},{"family":"Liu","given":"Xilin"},{"family":"Mao","given":"Xudong"},{"family":"Siegel","given":"Robert"},{"family":"Sloan","given":"John H."},{"family":"Mitchell","given":"Pamela J."},{"family":"Zhang","given":"Bei B."},{"family":"Gimeno","given":"Ruth E."},{"family":"Shan","given":"Bei"},{"family":"Wu","given":"Xinle"}],"issued":{"date-parts":[["2017",10]]}}}],"schema":"https://github.com/citation-style-language/schema/raw/master/csl-citation.json"} </w:instrText>
+      </w:r>
+      <w:r>
+        <w:rPr>
+          <w:rFonts w:ascii="Times New Roman" w:hAnsi="Times New Roman" w:cs="Times New Roman"/>
+        </w:rPr>
+        <w:fldChar w:fldCharType="separate"/>
+      </w:r>
+      <w:r>
+        <w:rPr>
+          <w:rFonts w:ascii="Times New Roman" w:hAnsi="Times New Roman" w:cs="Times New Roman"/>
+          <w:noProof/>
+        </w:rPr>
+        <w:t xml:space="preserve">(Emmerson </w:t>
+      </w:r>
+      <w:r>
+        <w:rPr>
+          <w:rFonts w:ascii="Times New Roman" w:hAnsi="Times New Roman" w:cs="Times New Roman"/>
+          <w:noProof/>
         </w:rPr>
         <w:lastRenderedPageBreak/>
-        <w:t xml:space="preserve">changes in food preferences </w:t>
-      </w:r>
-      <w:r>
-        <w:rPr>
-          <w:rFonts w:ascii="Times New Roman" w:hAnsi="Times New Roman" w:cs="Times New Roman"/>
-        </w:rPr>
-        <w:fldChar w:fldCharType="begin"/>
-      </w:r>
-      <w:r>
-        <w:rPr>
-          <w:rFonts w:ascii="Times New Roman" w:hAnsi="Times New Roman" w:cs="Times New Roman"/>
-        </w:rPr>
-        <w:instrText xml:space="preserve"> ADDIN ZOTERO_ITEM CSL_CITATION {"citationID":"Kg2s5Rhw","properties":{"formattedCitation":"(Frikke-Schmidt et al., 2019)","plainCitation":"(Frikke-Schmidt et al., 2019)","noteIndex":0},"citationItems":[{"id":1379,"uris":["http://zotero.org/users/5073745/items/5MMFNCAZ"],"itemData":{"id":1379,"type":"article-journal","abstract":"OBJECTIVE: Analogues of GDF15 (Growth Differentiation Factor 15) are promising new anti-obesity therapies as pharmacological treatment with GDF15 results in dramatic reductions of food intake and body weight. GDF15 exerts its central anorexic effects by binding to the GFRAL receptor exclusively expressed in the Area Postrema (AP) and the Nucleus of the Solitary Tract (NTS) of the hindbrain. We sought to determine if GDF15 is an indispensable factor for other interventions that cause weight loss and which are also known to act via these hindbrain regions.\nMETHODS: To explore the role of GDF15 on food choice we performed macronutrient intake studies in mice treated pharmacologically with GDF15 and in mice having either GDF15 or GFRAL deleted. Next we performed vertical sleeve gastrectomy (VSG) surgeries in a cohort of diet-induced obese Gdf15-null and control mice. To explore the anatomical co-localization of neurons in the hindbrain responding to GLP-1 and/or GDF15 we used GLP-1R reporter mice treated with GDF15, as well as naïve mouse brain and human brain stained by ISH and IHC, respectively, for GLP-1R and GFRAL. Lastly we performed a series of food intake experiments where we treated mice with targeted genetic disruption of either Gdf15 or Gfral with liraglutide; Glp1r-null mice with GDF15; or combined liraglutide and GDF15 treatment in wild-type mice.\nRESULTS: We found that GDF15 treatment significantly lowered the preference for fat intake in mice, whereas no changes in fat intake were observed after genetic deletion of Gdf15 or Gfral. In addition, deletion of Gdf15 did not alter the food intake or bodyweight after sleeve gastrectomy. Lack of GDF15 or GFRAL signaling did not alter the ability of the GLP-1R agonist liraglutide to reduce food intake. Similarly lack of GLP-1R signaling did not reduce GDF15's anorexic effect. Interestingly, there was a significant synergistic effect on weight loss when treating wild-type mice with both GDF15 and liraglutide.\nCONCLUSION: These data suggest that while GDF15 does not play a role in the potent effects of VSG in mice there seems to be a potential therapeutic benefit of activating GFRAL and GLP-1R systems simultaneously.","container-title":"Molecular Metabolism","DOI":"10.1016/j.molmet.2019.01.003","ISSN":"2212-8778","journalAbbreviation":"Mol Metab","language":"eng","note":"PMID: 30685336\nPMCID: PMC6407365","page":"13-21","source":"PubMed","title":"GDF15 acts synergistically with liraglutide but is not necessary for the weight loss induced by bariatric surgery in mice","volume":"21","author":[{"family":"Frikke-Schmidt","given":"Henriette"},{"family":"Hultman","given":"Karin"},{"family":"Galaske","given":"Joseph W."},{"family":"Jørgensen","given":"Sebastian B."},{"family":"Myers","given":"Martin G."},{"family":"Seeley","given":"Randy J."}],"issued":{"date-parts":[["2019",3]]}}}],"schema":"https://github.com/citation-style-language/schema/raw/master/csl-citation.json"} </w:instrText>
-      </w:r>
-      <w:r>
-        <w:rPr>
-          <w:rFonts w:ascii="Times New Roman" w:hAnsi="Times New Roman" w:cs="Times New Roman"/>
-        </w:rPr>
-        <w:fldChar w:fldCharType="separate"/>
-      </w:r>
-      <w:r>
-        <w:rPr>
-          <w:rFonts w:ascii="Times New Roman" w:hAnsi="Times New Roman" w:cs="Times New Roman"/>
-          <w:noProof/>
-        </w:rPr>
-        <w:t>(Frikke-Schmidt et al., 2019)</w:t>
-      </w:r>
-      <w:r>
-        <w:rPr>
-          <w:rFonts w:ascii="Times New Roman" w:hAnsi="Times New Roman" w:cs="Times New Roman"/>
-        </w:rPr>
-        <w:fldChar w:fldCharType="end"/>
-      </w:r>
-      <w:r>
-        <w:rPr>
-          <w:rFonts w:ascii="Times New Roman" w:hAnsi="Times New Roman" w:cs="Times New Roman"/>
-        </w:rPr>
-        <w:t xml:space="preserve">, or a decrease in meal size </w:t>
-      </w:r>
-      <w:r>
-        <w:rPr>
-          <w:rFonts w:ascii="Times New Roman" w:hAnsi="Times New Roman" w:cs="Times New Roman"/>
-        </w:rPr>
-        <w:fldChar w:fldCharType="begin"/>
-      </w:r>
-      <w:r>
-        <w:rPr>
-          <w:rFonts w:ascii="Times New Roman" w:hAnsi="Times New Roman" w:cs="Times New Roman"/>
-        </w:rPr>
-        <w:instrText xml:space="preserve"> ADDIN ZOTERO_ITEM CSL_CITATION {"citationID":"VG13M1MS","properties":{"formattedCitation":"(Emmerson et al., 2017)","plainCitation":"(Emmerson et al., 2017)","noteIndex":0},"citationItems":[{"id":1556,"uris":["http://zotero.org/users/5073745/items/EKAXV8ZH"],"itemData":{"id":1556,"type":"article-journal","abstract":"GDF15 has potent anti-obesity effects, but its receptor was previously unknown. GFRAL has now been identified as the receptor for GDF15, and it mediates the effects of GDF15 via central actions in the hindbrain.","container-title":"Nature Medicine","DOI":"10.1038/nm.4393","ISSN":"1546-170X","issue":"10","journalAbbreviation":"Nat Med","language":"en","note":"number: 10\npublisher: Nature Publishing Group","page":"1215-1219","source":"www-nature-com.proxy.lib.umich.edu","title":"The metabolic effects of GDF15 are mediated by the orphan receptor GFRAL","volume":"23","author":[{"family":"Emmerson","given":"Paul J."},{"family":"Wang","given":"Feng"},{"family":"Du","given":"Yong"},{"family":"Liu","given":"Qian"},{"family":"Pickard","given":"Richard T."},{"family":"Gonciarz","given":"Malgorzata D."},{"family":"Coskun","given":"Tamer"},{"family":"Hamang","given":"Matthew J."},{"family":"Sindelar","given":"Dana K."},{"family":"Ballman","given":"Kimberly K."},{"family":"Foltz","given":"Lisa A."},{"family":"Muppidi","given":"Avinash"},{"family":"Alsina-Fernandez","given":"Jorge"},{"family":"Barnard","given":"Gavin C."},{"family":"Tang","given":"Jason X."},{"family":"Liu","given":"Xilin"},{"family":"Mao","given":"Xudong"},{"family":"Siegel","given":"Robert"},{"family":"Sloan","given":"John H."},{"family":"Mitchell","given":"Pamela J."},{"family":"Zhang","given":"Bei B."},{"family":"Gimeno","given":"Ruth E."},{"family":"Shan","given":"Bei"},{"family":"Wu","given":"Xinle"}],"issued":{"date-parts":[["2017",10]]}}}],"schema":"https://github.com/citation-style-language/schema/raw/master/csl-citation.json"} </w:instrText>
-      </w:r>
-      <w:r>
-        <w:rPr>
-          <w:rFonts w:ascii="Times New Roman" w:hAnsi="Times New Roman" w:cs="Times New Roman"/>
-        </w:rPr>
-        <w:fldChar w:fldCharType="separate"/>
-      </w:r>
-      <w:r>
-        <w:rPr>
-          <w:rFonts w:ascii="Times New Roman" w:hAnsi="Times New Roman" w:cs="Times New Roman"/>
-          <w:noProof/>
-        </w:rPr>
-        <w:t>(Emmerson et al., 2017)</w:t>
+        <w:t>et al., 2017)</w:t>
       </w:r>
       <w:r>
         <w:rPr>
@@ -2547,12 +2685,6 @@
         <w:rPr>
           <w:rFonts w:ascii="Times New Roman" w:hAnsi="Times New Roman" w:cs="Times New Roman"/>
         </w:rPr>
-        <w:t xml:space="preserve">of pregnancy </w:t>
-      </w:r>
-      <w:r>
-        <w:rPr>
-          <w:rFonts w:ascii="Times New Roman" w:hAnsi="Times New Roman" w:cs="Times New Roman"/>
-        </w:rPr>
         <w:fldChar w:fldCharType="begin"/>
       </w:r>
       <w:r>
@@ -2590,7 +2722,19 @@
         <w:rPr>
           <w:rFonts w:ascii="Times New Roman" w:hAnsi="Times New Roman" w:cs="Times New Roman"/>
         </w:rPr>
-        <w:t xml:space="preserve"> It is</w:t>
+        <w:t xml:space="preserve"> </w:t>
+      </w:r>
+      <w:r>
+        <w:rPr>
+          <w:rFonts w:ascii="Times New Roman" w:hAnsi="Times New Roman" w:cs="Times New Roman"/>
+        </w:rPr>
+        <w:t xml:space="preserve">GDF15 </w:t>
+      </w:r>
+      <w:r>
+        <w:rPr>
+          <w:rFonts w:ascii="Times New Roman" w:hAnsi="Times New Roman" w:cs="Times New Roman"/>
+        </w:rPr>
+        <w:t>is</w:t>
       </w:r>
       <w:r>
         <w:rPr>
@@ -2608,7 +2752,7 @@
         <w:rPr>
           <w:rFonts w:ascii="Times New Roman" w:hAnsi="Times New Roman" w:cs="Times New Roman"/>
         </w:rPr>
-        <w:t>in the placenta</w:t>
+        <w:t>in placenta</w:t>
       </w:r>
       <w:r>
         <w:rPr>
@@ -2626,7 +2770,13 @@
         <w:rPr>
           <w:rFonts w:ascii="Times New Roman" w:hAnsi="Times New Roman" w:cs="Times New Roman"/>
         </w:rPr>
-        <w:t xml:space="preserve">and secreted into </w:t>
+        <w:t xml:space="preserve">is </w:t>
+      </w:r>
+      <w:r>
+        <w:rPr>
+          <w:rFonts w:ascii="Times New Roman" w:hAnsi="Times New Roman" w:cs="Times New Roman"/>
+        </w:rPr>
+        <w:t xml:space="preserve">secreted into </w:t>
       </w:r>
       <w:r>
         <w:rPr>
@@ -3003,13 +3153,13 @@
         <w:rPr>
           <w:rFonts w:ascii="Times New Roman" w:hAnsi="Times New Roman" w:cs="Times New Roman"/>
         </w:rPr>
-        <w:t>D</w:t>
-      </w:r>
-      <w:r>
-        <w:rPr>
-          <w:rFonts w:ascii="Times New Roman" w:hAnsi="Times New Roman" w:cs="Times New Roman"/>
-        </w:rPr>
-        <w:t xml:space="preserve">ifferent levels of GDF15 </w:t>
+        <w:t>varying</w:t>
+      </w:r>
+      <w:r>
+        <w:rPr>
+          <w:rFonts w:ascii="Times New Roman" w:hAnsi="Times New Roman" w:cs="Times New Roman"/>
+        </w:rPr>
+        <w:t xml:space="preserve"> levels of GDF15 </w:t>
       </w:r>
       <w:r>
         <w:rPr>
@@ -3228,7 +3378,19 @@
         <w:rPr>
           <w:rFonts w:ascii="Times New Roman" w:hAnsi="Times New Roman" w:cs="Times New Roman"/>
         </w:rPr>
-        <w:t xml:space="preserve">ome studies find that GDF15 is higher in pregnancies complicated by </w:t>
+        <w:t>ome studies f</w:t>
+      </w:r>
+      <w:r>
+        <w:rPr>
+          <w:rFonts w:ascii="Times New Roman" w:hAnsi="Times New Roman" w:cs="Times New Roman"/>
+        </w:rPr>
+        <w:t>ou</w:t>
+      </w:r>
+      <w:r>
+        <w:rPr>
+          <w:rFonts w:ascii="Times New Roman" w:hAnsi="Times New Roman" w:cs="Times New Roman"/>
+        </w:rPr>
+        <w:t xml:space="preserve">nd that GDF15 is higher in pregnancies complicated by </w:t>
       </w:r>
       <w:r>
         <w:rPr>
@@ -3356,13 +3518,31 @@
         <w:rPr>
           <w:rFonts w:ascii="Times New Roman" w:hAnsi="Times New Roman" w:cs="Times New Roman"/>
         </w:rPr>
-        <w:t xml:space="preserve"> </w:t>
-      </w:r>
-      <w:r>
-        <w:rPr>
-          <w:rFonts w:ascii="Times New Roman" w:hAnsi="Times New Roman" w:cs="Times New Roman"/>
-        </w:rPr>
-        <w:t xml:space="preserve">while others find it is only </w:t>
+        <w:t>,</w:t>
+      </w:r>
+      <w:r>
+        <w:rPr>
+          <w:rFonts w:ascii="Times New Roman" w:hAnsi="Times New Roman" w:cs="Times New Roman"/>
+        </w:rPr>
+        <w:t xml:space="preserve"> </w:t>
+      </w:r>
+      <w:r>
+        <w:rPr>
+          <w:rFonts w:ascii="Times New Roman" w:hAnsi="Times New Roman" w:cs="Times New Roman"/>
+        </w:rPr>
+        <w:t>while others f</w:t>
+      </w:r>
+      <w:r>
+        <w:rPr>
+          <w:rFonts w:ascii="Times New Roman" w:hAnsi="Times New Roman" w:cs="Times New Roman"/>
+        </w:rPr>
+        <w:t>ou</w:t>
+      </w:r>
+      <w:r>
+        <w:rPr>
+          <w:rFonts w:ascii="Times New Roman" w:hAnsi="Times New Roman" w:cs="Times New Roman"/>
+        </w:rPr>
+        <w:t xml:space="preserve">nd it is only </w:t>
       </w:r>
       <w:r>
         <w:rPr>
@@ -3380,13 +3560,49 @@
         <w:rPr>
           <w:rFonts w:ascii="Times New Roman" w:hAnsi="Times New Roman" w:cs="Times New Roman"/>
         </w:rPr>
+        <w:t>type 1 diabetes (</w:t>
+      </w:r>
+      <w:r>
+        <w:rPr>
+          <w:rFonts w:ascii="Times New Roman" w:hAnsi="Times New Roman" w:cs="Times New Roman"/>
+        </w:rPr>
         <w:t>T1DM</w:t>
       </w:r>
       <w:r>
         <w:rPr>
           <w:rFonts w:ascii="Times New Roman" w:hAnsi="Times New Roman" w:cs="Times New Roman"/>
         </w:rPr>
-        <w:t xml:space="preserve"> but not T2DM or GDM</w:t>
+        <w:t>)</w:t>
+      </w:r>
+      <w:r>
+        <w:rPr>
+          <w:rFonts w:ascii="Times New Roman" w:hAnsi="Times New Roman" w:cs="Times New Roman"/>
+        </w:rPr>
+        <w:t xml:space="preserve"> but not </w:t>
+      </w:r>
+      <w:r>
+        <w:rPr>
+          <w:rFonts w:ascii="Times New Roman" w:hAnsi="Times New Roman" w:cs="Times New Roman"/>
+        </w:rPr>
+        <w:t>type 2 diabetes (</w:t>
+      </w:r>
+      <w:r>
+        <w:rPr>
+          <w:rFonts w:ascii="Times New Roman" w:hAnsi="Times New Roman" w:cs="Times New Roman"/>
+        </w:rPr>
+        <w:t>T2DM</w:t>
+      </w:r>
+      <w:r>
+        <w:rPr>
+          <w:rFonts w:ascii="Times New Roman" w:hAnsi="Times New Roman" w:cs="Times New Roman"/>
+        </w:rPr>
+        <w:t>)</w:t>
+      </w:r>
+      <w:r>
+        <w:rPr>
+          <w:rFonts w:ascii="Times New Roman" w:hAnsi="Times New Roman" w:cs="Times New Roman"/>
+        </w:rPr>
+        <w:t xml:space="preserve"> or GDM</w:t>
       </w:r>
       <w:r>
         <w:rPr>
@@ -3840,7 +4056,19 @@
         <w:rPr>
           <w:rFonts w:ascii="Times New Roman" w:hAnsi="Times New Roman" w:cs="Times New Roman"/>
         </w:rPr>
-        <w:t>) mice were ordered fro</w:t>
+        <w:t xml:space="preserve">) mice were </w:t>
+      </w:r>
+      <w:r>
+        <w:rPr>
+          <w:rFonts w:ascii="Times New Roman" w:hAnsi="Times New Roman" w:cs="Times New Roman"/>
+        </w:rPr>
+        <w:t>purchas</w:t>
+      </w:r>
+      <w:r>
+        <w:rPr>
+          <w:rFonts w:ascii="Times New Roman" w:hAnsi="Times New Roman" w:cs="Times New Roman"/>
+        </w:rPr>
+        <w:t>ed fro</w:t>
       </w:r>
       <w:r>
         <w:rPr>
@@ -4465,13 +4693,45 @@
         <w:rPr>
           <w:rFonts w:ascii="Times New Roman" w:hAnsi="Times New Roman" w:cs="Times New Roman"/>
         </w:rPr>
-        <w:t xml:space="preserve">CD. </w:t>
-      </w:r>
-      <w:r>
-        <w:rPr>
-          <w:rFonts w:ascii="Times New Roman" w:hAnsi="Times New Roman" w:cs="Times New Roman"/>
-        </w:rPr>
-        <w:t xml:space="preserve">Once single-housed, weekly food intake and body weight measurements began and continued throughout the experiment. After one week of food and body weight monitoring, males </w:t>
+        <w:t>CD.</w:t>
+      </w:r>
+      <w:r>
+        <w:rPr>
+          <w:rFonts w:ascii="Times New Roman" w:hAnsi="Times New Roman" w:cs="Times New Roman"/>
+        </w:rPr>
+        <w:t xml:space="preserve"> </w:t>
+      </w:r>
+      <w:proofErr w:type="gramStart"/>
+      <w:r>
+        <w:rPr>
+          <w:rFonts w:ascii="Times New Roman" w:hAnsi="Times New Roman" w:cs="Times New Roman"/>
+        </w:rPr>
+        <w:t>S</w:t>
+      </w:r>
+      <w:r>
+        <w:rPr>
+          <w:rFonts w:ascii="Times New Roman" w:hAnsi="Times New Roman" w:cs="Times New Roman"/>
+        </w:rPr>
+        <w:t>ingl</w:t>
+      </w:r>
+      <w:r>
+        <w:rPr>
+          <w:rFonts w:ascii="Times New Roman" w:hAnsi="Times New Roman" w:cs="Times New Roman"/>
+        </w:rPr>
+        <w:t>y</w:t>
+      </w:r>
+      <w:r>
+        <w:rPr>
+          <w:rFonts w:ascii="Times New Roman" w:hAnsi="Times New Roman" w:cs="Times New Roman"/>
+        </w:rPr>
+        <w:t>-housed</w:t>
+      </w:r>
+      <w:proofErr w:type="gramEnd"/>
+      <w:r>
+        <w:rPr>
+          <w:rFonts w:ascii="Times New Roman" w:hAnsi="Times New Roman" w:cs="Times New Roman"/>
+        </w:rPr>
+        <w:t xml:space="preserve">, weekly food intake and body weight measurements began and continued throughout the experiment. After one week of food and body weight monitoring, males </w:t>
       </w:r>
       <w:r>
         <w:rPr>
@@ -4521,14 +4781,26 @@
         <w:rPr>
           <w:rFonts w:ascii="Times New Roman" w:hAnsi="Times New Roman" w:cs="Times New Roman"/>
         </w:rPr>
-        <w:t xml:space="preserve">Body weight and food intake measurements continued weekly through gestation and postnatal </w:t>
+        <w:t xml:space="preserve">Body weight and food intake measurements continued weekly through gestation </w:t>
+      </w:r>
+      <w:r>
+        <w:rPr>
+          <w:rFonts w:ascii="Times New Roman" w:hAnsi="Times New Roman" w:cs="Times New Roman"/>
+        </w:rPr>
+        <w:t>to</w:t>
+      </w:r>
+      <w:r>
+        <w:rPr>
+          <w:rFonts w:ascii="Times New Roman" w:hAnsi="Times New Roman" w:cs="Times New Roman"/>
+        </w:rPr>
+        <w:t xml:space="preserve"> postnatal day 14.5. Their </w:t>
       </w:r>
       <w:r>
         <w:rPr>
           <w:rFonts w:ascii="Times New Roman" w:hAnsi="Times New Roman" w:cs="Times New Roman"/>
         </w:rPr>
         <w:lastRenderedPageBreak/>
-        <w:t xml:space="preserve">day 14.5. Their resultant offspring and their placentae were homozygous </w:t>
+        <w:t xml:space="preserve">resultant offspring and their placentae were homozygous </w:t>
       </w:r>
       <w:r>
         <w:rPr>
@@ -4562,6 +4834,12 @@
           <w:iCs/>
         </w:rPr>
         <w:t xml:space="preserve"> </w:t>
+      </w:r>
+      <w:r>
+        <w:rPr>
+          <w:rFonts w:ascii="Times New Roman" w:hAnsi="Times New Roman" w:cs="Times New Roman"/>
+        </w:rPr>
+        <w:t xml:space="preserve">and </w:t>
       </w:r>
       <w:r>
         <w:rPr>
@@ -4621,13 +4899,43 @@
         <w:rPr>
           <w:rFonts w:ascii="Times New Roman" w:hAnsi="Times New Roman" w:cs="Times New Roman"/>
         </w:rPr>
-        <w:t xml:space="preserve">At 14 days of age, a small section of the tail was collected and digested in </w:t>
+        <w:t>At 14 days of age</w:t>
+      </w:r>
+      <w:r>
+        <w:rPr>
+          <w:rFonts w:ascii="Times New Roman" w:hAnsi="Times New Roman" w:cs="Times New Roman"/>
+        </w:rPr>
+        <w:t>, a</w:t>
+      </w:r>
+      <w:r>
+        <w:rPr>
+          <w:rFonts w:ascii="Times New Roman" w:hAnsi="Times New Roman" w:cs="Times New Roman"/>
+        </w:rPr>
+        <w:t xml:space="preserve"> tail </w:t>
+      </w:r>
+      <w:r>
+        <w:rPr>
+          <w:rFonts w:ascii="Times New Roman" w:hAnsi="Times New Roman" w:cs="Times New Roman"/>
+        </w:rPr>
+        <w:t xml:space="preserve">clip </w:t>
+      </w:r>
+      <w:r>
+        <w:rPr>
+          <w:rFonts w:ascii="Times New Roman" w:hAnsi="Times New Roman" w:cs="Times New Roman"/>
+        </w:rPr>
+        <w:t xml:space="preserve">was collected and digested in </w:t>
       </w:r>
       <w:r>
         <w:rPr>
           <w:rFonts w:ascii="Times New Roman" w:hAnsi="Times New Roman" w:cs="Times New Roman"/>
         </w:rPr>
         <w:t xml:space="preserve">100uL of </w:t>
+      </w:r>
+      <w:r>
+        <w:rPr>
+          <w:rFonts w:ascii="Times New Roman" w:hAnsi="Times New Roman" w:cs="Times New Roman"/>
+        </w:rPr>
+        <w:t xml:space="preserve">PBND </w:t>
       </w:r>
       <w:r>
         <w:rPr>
@@ -4690,7 +4998,31 @@
         <w:rPr>
           <w:rFonts w:ascii="Times New Roman" w:hAnsi="Times New Roman" w:cs="Times New Roman"/>
         </w:rPr>
-        <w:t xml:space="preserve">55°C for 4 hours. </w:t>
+        <w:t xml:space="preserve">55°C </w:t>
+      </w:r>
+      <w:r>
+        <w:rPr>
+          <w:rFonts w:ascii="Times New Roman" w:hAnsi="Times New Roman" w:cs="Times New Roman"/>
+        </w:rPr>
+        <w:t>overnight, then 85</w:t>
+      </w:r>
+      <w:r>
+        <w:rPr>
+          <w:rFonts w:ascii="Times New Roman" w:hAnsi="Times New Roman" w:cs="Times New Roman"/>
+        </w:rPr>
+        <w:t>°</w:t>
+      </w:r>
+      <w:r>
+        <w:rPr>
+          <w:rFonts w:ascii="Times New Roman" w:hAnsi="Times New Roman" w:cs="Times New Roman"/>
+        </w:rPr>
+        <w:t xml:space="preserve">C for one </w:t>
+      </w:r>
+      <w:r>
+        <w:rPr>
+          <w:rFonts w:ascii="Times New Roman" w:hAnsi="Times New Roman" w:cs="Times New Roman"/>
+        </w:rPr>
+        <w:t xml:space="preserve">hour. </w:t>
       </w:r>
       <w:r>
         <w:rPr>
@@ -4788,7 +5120,13 @@
         <w:rPr>
           <w:rFonts w:ascii="Times New Roman" w:hAnsi="Times New Roman" w:cs="Times New Roman"/>
         </w:rPr>
-        <w:t xml:space="preserve"> to generate PCR product </w:t>
+        <w:t xml:space="preserve"> Master Mix</w:t>
+      </w:r>
+      <w:r>
+        <w:rPr>
+          <w:rFonts w:ascii="Times New Roman" w:hAnsi="Times New Roman" w:cs="Times New Roman"/>
+        </w:rPr>
+        <w:t xml:space="preserve"> </w:t>
       </w:r>
       <w:r>
         <w:rPr>
@@ -4796,29 +5134,31 @@
         </w:rPr>
         <w:t>(</w:t>
       </w:r>
-      <w:r>
-        <w:rPr>
-          <w:rFonts w:ascii="Times New Roman" w:hAnsi="Times New Roman" w:cs="Times New Roman"/>
-        </w:rPr>
-        <w:t xml:space="preserve">ThermoFisher Scientific, </w:t>
-      </w:r>
-      <w:r>
-        <w:rPr>
-          <w:rFonts w:ascii="Times New Roman" w:hAnsi="Times New Roman" w:cs="Times New Roman"/>
-        </w:rPr>
-        <w:t>Catalog #</w:t>
-      </w:r>
-      <w:r>
-        <w:rPr>
-          <w:rFonts w:ascii="Times New Roman" w:hAnsi="Times New Roman" w:cs="Times New Roman"/>
-        </w:rPr>
-        <w:t>K1081</w:t>
-      </w:r>
-      <w:r>
-        <w:rPr>
-          <w:rFonts w:ascii="Times New Roman" w:hAnsi="Times New Roman" w:cs="Times New Roman"/>
-        </w:rPr>
-        <w:t>)</w:t>
+      <w:proofErr w:type="spellStart"/>
+      <w:r>
+        <w:rPr>
+          <w:rFonts w:ascii="Times New Roman" w:hAnsi="Times New Roman" w:cs="Times New Roman"/>
+        </w:rPr>
+        <w:t>ThermoFisher</w:t>
+      </w:r>
+      <w:proofErr w:type="spellEnd"/>
+      <w:r>
+        <w:rPr>
+          <w:rFonts w:ascii="Times New Roman" w:hAnsi="Times New Roman" w:cs="Times New Roman"/>
+        </w:rPr>
+        <w:t xml:space="preserve"> Scientific, Catalog #K1081)</w:t>
+      </w:r>
+      <w:r>
+        <w:rPr>
+          <w:rFonts w:ascii="Times New Roman" w:hAnsi="Times New Roman" w:cs="Times New Roman"/>
+        </w:rPr>
+        <w:t xml:space="preserve"> </w:t>
+      </w:r>
+      <w:r>
+        <w:rPr>
+          <w:rFonts w:ascii="Times New Roman" w:hAnsi="Times New Roman" w:cs="Times New Roman"/>
+        </w:rPr>
+        <w:t>to generate PCR product</w:t>
       </w:r>
       <w:r>
         <w:rPr>
@@ -5076,7 +5416,7 @@
     </w:p>
     <w:p>
       <w:pPr>
-        <w:spacing w:line="360" w:lineRule="auto"/>
+        <w:pStyle w:val="Heading2"/>
       </w:pPr>
       <w:r>
         <w:t>Insulin tolerance test</w:t>
@@ -5114,12 +5454,24 @@
         <w:rPr>
           <w:rFonts w:ascii="Times New Roman" w:hAnsi="Times New Roman" w:cs="Times New Roman"/>
         </w:rPr>
+        <w:t xml:space="preserve">(IP) </w:t>
+      </w:r>
+      <w:r>
+        <w:rPr>
+          <w:rFonts w:ascii="Times New Roman" w:hAnsi="Times New Roman" w:cs="Times New Roman"/>
+        </w:rPr>
         <w:t>insulin tolerance testing</w:t>
       </w:r>
       <w:r>
         <w:rPr>
           <w:rFonts w:ascii="Times New Roman" w:hAnsi="Times New Roman" w:cs="Times New Roman"/>
         </w:rPr>
+        <w:t xml:space="preserve"> (ITT)</w:t>
+      </w:r>
+      <w:r>
+        <w:rPr>
+          <w:rFonts w:ascii="Times New Roman" w:hAnsi="Times New Roman" w:cs="Times New Roman"/>
+        </w:rPr>
         <w:t xml:space="preserve"> </w:t>
       </w:r>
       <w:r>
@@ -5163,7 +5515,19 @@
         <w:rPr>
           <w:rFonts w:ascii="Times New Roman" w:hAnsi="Times New Roman" w:cs="Times New Roman"/>
         </w:rPr>
-        <w:t>Dams were placed in clean cage without access to food but with ad libitum access to water at ZT 2. Dams were fasted for 6 hours (ZT2-ZT8). Baseline blood</w:t>
+        <w:t>Dams were placed in clean cage</w:t>
+      </w:r>
+      <w:r>
+        <w:rPr>
+          <w:rFonts w:ascii="Times New Roman" w:hAnsi="Times New Roman" w:cs="Times New Roman"/>
+        </w:rPr>
+        <w:t>s</w:t>
+      </w:r>
+      <w:r>
+        <w:rPr>
+          <w:rFonts w:ascii="Times New Roman" w:hAnsi="Times New Roman" w:cs="Times New Roman"/>
+        </w:rPr>
+        <w:t xml:space="preserve"> without access to food but with ad libitum access to water at ZT 2. Dams were fasted for 6 hours (ZT2-ZT8). Baseline blood</w:t>
       </w:r>
       <w:r>
         <w:rPr>
@@ -5181,19 +5545,55 @@
         <w:rPr>
           <w:rFonts w:ascii="Times New Roman" w:eastAsia="Times New Roman" w:hAnsi="Times New Roman" w:cs="Times New Roman"/>
         </w:rPr>
-        <w:t xml:space="preserve">, an intraperitoneal injection of insulin was administered (Humulin, u-100; 0.75U/kg lean mass). </w:t>
+        <w:t xml:space="preserve">, an </w:t>
       </w:r>
       <w:r>
         <w:rPr>
           <w:rFonts w:ascii="Times New Roman" w:eastAsia="Times New Roman" w:hAnsi="Times New Roman" w:cs="Times New Roman"/>
         </w:rPr>
+        <w:t>IP</w:t>
+      </w:r>
+      <w:r>
+        <w:rPr>
+          <w:rFonts w:ascii="Times New Roman" w:eastAsia="Times New Roman" w:hAnsi="Times New Roman" w:cs="Times New Roman"/>
+        </w:rPr>
+        <w:t xml:space="preserve"> injection of insulin was administered (Humulin, u-100; 0.75U/kg lean mass). </w:t>
+      </w:r>
+      <w:r>
+        <w:rPr>
+          <w:rFonts w:ascii="Times New Roman" w:eastAsia="Times New Roman" w:hAnsi="Times New Roman" w:cs="Times New Roman"/>
+        </w:rPr>
         <w:t xml:space="preserve">Blood glucose was measured in 15-minute intervals for 2 hours. </w:t>
       </w:r>
       <w:r>
         <w:rPr>
           <w:rFonts w:ascii="Times New Roman" w:eastAsia="Times New Roman" w:hAnsi="Times New Roman" w:cs="Times New Roman"/>
         </w:rPr>
-        <w:t>Area under the curve was calculated by taking the sum of all glucose values for each animal and averaging by genotype.</w:t>
+        <w:t>Area under the curve was calculated by</w:t>
+      </w:r>
+      <w:r>
+        <w:rPr>
+          <w:rFonts w:ascii="Times New Roman" w:eastAsia="Times New Roman" w:hAnsi="Times New Roman" w:cs="Times New Roman"/>
+        </w:rPr>
+        <w:t xml:space="preserve"> averaging</w:t>
+      </w:r>
+      <w:r>
+        <w:rPr>
+          <w:rFonts w:ascii="Times New Roman" w:eastAsia="Times New Roman" w:hAnsi="Times New Roman" w:cs="Times New Roman"/>
+        </w:rPr>
+        <w:t xml:space="preserve"> the sum of all glucose </w:t>
+      </w:r>
+      <w:r>
+        <w:rPr>
+          <w:rFonts w:ascii="Times New Roman" w:eastAsia="Times New Roman" w:hAnsi="Times New Roman" w:cs="Times New Roman"/>
+        </w:rPr>
+        <w:t>per</w:t>
+      </w:r>
+      <w:r>
+        <w:rPr>
+          <w:rFonts w:ascii="Times New Roman" w:eastAsia="Times New Roman" w:hAnsi="Times New Roman" w:cs="Times New Roman"/>
+        </w:rPr>
+        <w:t xml:space="preserve"> genotype.</w:t>
       </w:r>
       <w:r>
         <w:rPr>
@@ -5243,12 +5643,38 @@
         <w:rPr>
           <w:rFonts w:ascii="Times New Roman" w:eastAsia="Times New Roman" w:hAnsi="Times New Roman" w:cs="Times New Roman"/>
         </w:rPr>
-        <w:t xml:space="preserve">24 hours after ITT, we collected </w:t>
+        <w:t>Twenty-four</w:t>
       </w:r>
       <w:r>
         <w:rPr>
           <w:rFonts w:ascii="Times New Roman" w:eastAsia="Times New Roman" w:hAnsi="Times New Roman" w:cs="Times New Roman"/>
         </w:rPr>
+        <w:t xml:space="preserve"> hours after </w:t>
+      </w:r>
+      <w:proofErr w:type="gramStart"/>
+      <w:r>
+        <w:rPr>
+          <w:rFonts w:ascii="Times New Roman" w:eastAsia="Times New Roman" w:hAnsi="Times New Roman" w:cs="Times New Roman"/>
+        </w:rPr>
+        <w:t>fasted</w:t>
+      </w:r>
+      <w:proofErr w:type="gramEnd"/>
+      <w:r>
+        <w:rPr>
+          <w:rFonts w:ascii="Times New Roman" w:eastAsia="Times New Roman" w:hAnsi="Times New Roman" w:cs="Times New Roman"/>
+        </w:rPr>
+        <w:t xml:space="preserve"> </w:t>
+      </w:r>
+      <w:r>
+        <w:rPr>
+          <w:rFonts w:ascii="Times New Roman" w:eastAsia="Times New Roman" w:hAnsi="Times New Roman" w:cs="Times New Roman"/>
+        </w:rPr>
+        <w:t xml:space="preserve">ITT, we collected </w:t>
+      </w:r>
+      <w:r>
+        <w:rPr>
+          <w:rFonts w:ascii="Times New Roman" w:eastAsia="Times New Roman" w:hAnsi="Times New Roman" w:cs="Times New Roman"/>
+        </w:rPr>
         <w:t xml:space="preserve">two </w:t>
       </w:r>
       <w:r>
@@ -5273,13 +5699,32 @@
         <w:rPr>
           <w:rFonts w:ascii="Times New Roman" w:eastAsia="Times New Roman" w:hAnsi="Times New Roman" w:cs="Times New Roman"/>
         </w:rPr>
-        <w:t xml:space="preserve"> and whole blood was collected by retroorbital bleed in a heparinized capillary tube. Blood was allowed to clot on ice for 20 minutes then was spun down in a cold centrifuge (4°C, </w:t>
-      </w:r>
-      <w:r>
-        <w:rPr>
-          <w:rFonts w:ascii="Times New Roman" w:hAnsi="Times New Roman" w:cs="Times New Roman"/>
-        </w:rPr>
-        <w:t xml:space="preserve">Eppendorf microcentrifuge, model 5415R) for 20 minutes at 2000 g. </w:t>
+        <w:t xml:space="preserve"> </w:t>
+      </w:r>
+      <w:r>
+        <w:rPr>
+          <w:rFonts w:ascii="Times New Roman" w:eastAsia="Times New Roman" w:hAnsi="Times New Roman" w:cs="Times New Roman"/>
+        </w:rPr>
+        <w:t xml:space="preserve">in a drop jar </w:t>
+      </w:r>
+      <w:r>
+        <w:rPr>
+          <w:rFonts w:ascii="Times New Roman" w:eastAsia="Times New Roman" w:hAnsi="Times New Roman" w:cs="Times New Roman"/>
+        </w:rPr>
+        <w:t xml:space="preserve">and whole blood was collected by retroorbital bleed in a heparinized capillary tube. Blood was allowed to clot on ice for 20 minutes then was spun down in a cold centrifuge (4°C, </w:t>
+      </w:r>
+      <w:r>
+        <w:rPr>
+          <w:rFonts w:ascii="Times New Roman" w:hAnsi="Times New Roman" w:cs="Times New Roman"/>
+        </w:rPr>
+        <w:t xml:space="preserve">Eppendorf microcentrifuge, model </w:t>
+      </w:r>
+      <w:r>
+        <w:rPr>
+          <w:rFonts w:ascii="Times New Roman" w:hAnsi="Times New Roman" w:cs="Times New Roman"/>
+        </w:rPr>
+        <w:lastRenderedPageBreak/>
+        <w:t xml:space="preserve">5415R) for 20 minutes at 2000 g. </w:t>
       </w:r>
       <w:r>
         <w:rPr>
@@ -5303,7 +5748,19 @@
         <w:rPr>
           <w:rFonts w:ascii="Times New Roman" w:eastAsia="Times New Roman" w:hAnsi="Times New Roman" w:cs="Times New Roman"/>
         </w:rPr>
-        <w:t>°C until used for analysis.</w:t>
+        <w:t xml:space="preserve">°C until </w:t>
+      </w:r>
+      <w:r>
+        <w:rPr>
+          <w:rFonts w:ascii="Times New Roman" w:eastAsia="Times New Roman" w:hAnsi="Times New Roman" w:cs="Times New Roman"/>
+        </w:rPr>
+        <w:t>further</w:t>
+      </w:r>
+      <w:r>
+        <w:rPr>
+          <w:rFonts w:ascii="Times New Roman" w:eastAsia="Times New Roman" w:hAnsi="Times New Roman" w:cs="Times New Roman"/>
+        </w:rPr>
+        <w:t xml:space="preserve"> analysis.</w:t>
       </w:r>
     </w:p>
     <w:p>
@@ -5321,7 +5778,6 @@
           <w:i/>
           <w:iCs/>
         </w:rPr>
-        <w:lastRenderedPageBreak/>
         <w:t>Serum G</w:t>
       </w:r>
       <w:r>
@@ -5370,19 +5826,31 @@
         <w:rPr>
           <w:rFonts w:ascii="Times New Roman" w:hAnsi="Times New Roman" w:cs="Times New Roman"/>
         </w:rPr>
-        <w:t xml:space="preserve">using maternal serum collected 24 hours after </w:t>
-      </w:r>
-      <w:r>
-        <w:rPr>
-          <w:rFonts w:ascii="Times New Roman" w:hAnsi="Times New Roman" w:cs="Times New Roman"/>
-        </w:rPr>
-        <w:t>insulin tolerance test</w:t>
-      </w:r>
-      <w:r>
-        <w:rPr>
-          <w:rFonts w:ascii="Times New Roman" w:hAnsi="Times New Roman" w:cs="Times New Roman"/>
-        </w:rPr>
-        <w:t>s on E16.5</w:t>
+        <w:t xml:space="preserve">using maternal serum collected </w:t>
+      </w:r>
+      <w:r>
+        <w:rPr>
+          <w:rFonts w:ascii="Times New Roman" w:hAnsi="Times New Roman" w:cs="Times New Roman"/>
+        </w:rPr>
+        <w:t>twenty-four</w:t>
+      </w:r>
+      <w:r>
+        <w:rPr>
+          <w:rFonts w:ascii="Times New Roman" w:hAnsi="Times New Roman" w:cs="Times New Roman"/>
+        </w:rPr>
+        <w:t xml:space="preserve"> hours after </w:t>
+      </w:r>
+      <w:r>
+        <w:rPr>
+          <w:rFonts w:ascii="Times New Roman" w:hAnsi="Times New Roman" w:cs="Times New Roman"/>
+        </w:rPr>
+        <w:t>ITT</w:t>
+      </w:r>
+      <w:r>
+        <w:rPr>
+          <w:rFonts w:ascii="Times New Roman" w:hAnsi="Times New Roman" w:cs="Times New Roman"/>
+        </w:rPr>
+        <w:t xml:space="preserve"> on E16.5</w:t>
       </w:r>
       <w:r>
         <w:rPr>
@@ -5511,7 +5979,19 @@
         <w:rPr>
           <w:rFonts w:ascii="Times New Roman" w:hAnsi="Times New Roman" w:cs="Times New Roman"/>
         </w:rPr>
-        <w:t xml:space="preserve"> of appearance of copulatory plug. At PND 3.5, litter sizes were culled to 2 male and 2 female pups, to standardize amount of nutrition provided to each pup. </w:t>
+        <w:t xml:space="preserve"> of appearance of copulatory plug. At PND 3.5, litter sizes were culled to 2 male and 2 female pups, to </w:t>
+      </w:r>
+      <w:r>
+        <w:rPr>
+          <w:rFonts w:ascii="Times New Roman" w:hAnsi="Times New Roman" w:cs="Times New Roman"/>
+        </w:rPr>
+        <w:t>create uniform demand for milk each litter</w:t>
+      </w:r>
+      <w:r>
+        <w:rPr>
+          <w:rFonts w:ascii="Times New Roman" w:hAnsi="Times New Roman" w:cs="Times New Roman"/>
+        </w:rPr>
+        <w:t xml:space="preserve">. </w:t>
       </w:r>
       <w:r>
         <w:rPr>
@@ -5529,7 +6009,19 @@
         <w:rPr>
           <w:rFonts w:ascii="Times New Roman" w:hAnsi="Times New Roman" w:cs="Times New Roman"/>
         </w:rPr>
-        <w:t>Body weight was assessed for each pup on PND 0.5, 3.5, 7.5, 10.5, and 14.5. Pups were euthanized by decapitation on the 2 hours before milk collection began (PND</w:t>
+        <w:t xml:space="preserve">Body weight was assessed for each pup on PND 0.5, 3.5, 7.5, 10.5, and 14.5. Pups were euthanized by decapitation </w:t>
+      </w:r>
+      <w:r>
+        <w:rPr>
+          <w:rFonts w:ascii="Times New Roman" w:hAnsi="Times New Roman" w:cs="Times New Roman"/>
+        </w:rPr>
+        <w:t>two</w:t>
+      </w:r>
+      <w:r>
+        <w:rPr>
+          <w:rFonts w:ascii="Times New Roman" w:hAnsi="Times New Roman" w:cs="Times New Roman"/>
+        </w:rPr>
+        <w:t xml:space="preserve"> hours before milk collection began (PND</w:t>
       </w:r>
       <w:r>
         <w:rPr>
@@ -5730,7 +6222,7 @@
         <w:rPr>
           <w:rFonts w:ascii="Times New Roman" w:hAnsi="Times New Roman" w:cs="Times New Roman"/>
         </w:rPr>
-        <w:t xml:space="preserve"> 14.5-17.5. Pups were separated from dams and sacrificed 2 hours before milk collection began. Dams were allowed to </w:t>
+        <w:t xml:space="preserve"> 14.5-17.5. Pups were separated from dams and sacrificed 2 hours before milk collection began. Dams were allowed </w:t>
       </w:r>
       <w:r>
         <w:rPr>
@@ -5768,7 +6260,19 @@
         <w:rPr>
           <w:rFonts w:ascii="Times New Roman" w:hAnsi="Times New Roman" w:cs="Times New Roman"/>
         </w:rPr>
-        <w:t xml:space="preserve">/kg body weight) into forelimb muscle. Once the dam was fully anesthetized, an oxytocin injection (2U per </w:t>
+        <w:t xml:space="preserve">/kg body weight) into </w:t>
+      </w:r>
+      <w:r>
+        <w:rPr>
+          <w:rFonts w:ascii="Times New Roman" w:hAnsi="Times New Roman" w:cs="Times New Roman"/>
+        </w:rPr>
+        <w:t xml:space="preserve">the </w:t>
+      </w:r>
+      <w:r>
+        <w:rPr>
+          <w:rFonts w:ascii="Times New Roman" w:hAnsi="Times New Roman" w:cs="Times New Roman"/>
+        </w:rPr>
+        <w:t xml:space="preserve">forelimb muscle. Once the dam was fully anesthetized, an oxytocin injection (2U per </w:t>
       </w:r>
       <w:proofErr w:type="spellStart"/>
       <w:r>
@@ -5782,20 +6286,32 @@
         <w:rPr>
           <w:rFonts w:ascii="Times New Roman" w:hAnsi="Times New Roman" w:cs="Times New Roman"/>
         </w:rPr>
-        <w:t>) was given in the forelimb muscle to begin let-down. Milk was collected with a pipette after manually expressing milk from nipples</w:t>
-      </w:r>
-      <w:r>
-        <w:rPr>
-          <w:rFonts w:ascii="Times New Roman" w:hAnsi="Times New Roman" w:cs="Times New Roman"/>
-        </w:rPr>
-        <w:t xml:space="preserve"> and stored </w:t>
+        <w:t>) was given in the forelimb muscle to begin</w:t>
+      </w:r>
+      <w:r>
+        <w:rPr>
+          <w:rFonts w:ascii="Times New Roman" w:hAnsi="Times New Roman" w:cs="Times New Roman"/>
+        </w:rPr>
+        <w:t xml:space="preserve"> milk</w:t>
+      </w:r>
+      <w:r>
+        <w:rPr>
+          <w:rFonts w:ascii="Times New Roman" w:hAnsi="Times New Roman" w:cs="Times New Roman"/>
+        </w:rPr>
+        <w:t xml:space="preserve"> </w:t>
       </w:r>
       <w:r>
         <w:rPr>
           <w:rFonts w:ascii="Times New Roman" w:hAnsi="Times New Roman" w:cs="Times New Roman"/>
         </w:rPr>
         <w:lastRenderedPageBreak/>
-        <w:t>in a 1.5 mL Eppendorf tube</w:t>
+        <w:t>let-down. Milk was collected with a pipette after manually expressing milk from nipples</w:t>
+      </w:r>
+      <w:r>
+        <w:rPr>
+          <w:rFonts w:ascii="Times New Roman" w:hAnsi="Times New Roman" w:cs="Times New Roman"/>
+        </w:rPr>
+        <w:t xml:space="preserve"> and stored in a 1.5 mL Eppendorf tube</w:t>
       </w:r>
       <w:r>
         <w:rPr>
@@ -5807,7 +6323,19 @@
         <w:rPr>
           <w:rFonts w:ascii="Times New Roman" w:hAnsi="Times New Roman" w:cs="Times New Roman"/>
         </w:rPr>
-        <w:t>euthanized via isoflurane inhalation and cervical dislocation.</w:t>
+        <w:t>euthanized via isoflurane inhalation and</w:t>
+      </w:r>
+      <w:r>
+        <w:rPr>
+          <w:rFonts w:ascii="Times New Roman" w:hAnsi="Times New Roman" w:cs="Times New Roman"/>
+        </w:rPr>
+        <w:t xml:space="preserve"> secondarily with</w:t>
+      </w:r>
+      <w:r>
+        <w:rPr>
+          <w:rFonts w:ascii="Times New Roman" w:hAnsi="Times New Roman" w:cs="Times New Roman"/>
+        </w:rPr>
+        <w:t xml:space="preserve"> cervical dislocation.</w:t>
       </w:r>
     </w:p>
     <w:p>
@@ -5829,7 +6357,31 @@
         <w:rPr>
           <w:rFonts w:ascii="Times New Roman" w:hAnsi="Times New Roman" w:cs="Times New Roman"/>
         </w:rPr>
-        <w:t xml:space="preserve">Whole milk was collected from dams at Postnatal day 14.5-17.5 and was stored at -80° C until analyzed. Whole milk was thawed on wet ice then homogenized by pipetting up and down. Milk was then diluted in PBS+EDTA in a 1:3 ratio and mixed thoroughly by pipetting up and down. </w:t>
+        <w:t xml:space="preserve">Whole milk was collected from dams at </w:t>
+      </w:r>
+      <w:r>
+        <w:rPr>
+          <w:rFonts w:ascii="Times New Roman" w:hAnsi="Times New Roman" w:cs="Times New Roman"/>
+        </w:rPr>
+        <w:t>PND</w:t>
+      </w:r>
+      <w:r>
+        <w:rPr>
+          <w:rFonts w:ascii="Times New Roman" w:hAnsi="Times New Roman" w:cs="Times New Roman"/>
+        </w:rPr>
+        <w:t xml:space="preserve"> 14.5-17.5 and was stored at -80° C until analyzed. Whole milk was thawed on wet ice then homogenized by </w:t>
+      </w:r>
+      <w:r>
+        <w:rPr>
+          <w:rFonts w:ascii="Times New Roman" w:hAnsi="Times New Roman" w:cs="Times New Roman"/>
+        </w:rPr>
+        <w:t>pipetting</w:t>
+      </w:r>
+      <w:r>
+        <w:rPr>
+          <w:rFonts w:ascii="Times New Roman" w:hAnsi="Times New Roman" w:cs="Times New Roman"/>
+        </w:rPr>
+        <w:t xml:space="preserve">. Milk was then diluted in PBS+EDTA in a 1:3 ratio and mixed thoroughly by pipetting. </w:t>
       </w:r>
     </w:p>
     <w:p>
@@ -5867,7 +6419,31 @@
         <w:rPr>
           <w:rFonts w:ascii="Times New Roman" w:hAnsi="Times New Roman" w:cs="Times New Roman"/>
         </w:rPr>
-        <w:t>). In the capillary after 16 total minutes of spinning, total fat and aqueous layers were visible. These layers were measured using a 150mm dial caliper (</w:t>
+        <w:t xml:space="preserve">). </w:t>
+      </w:r>
+      <w:r>
+        <w:rPr>
+          <w:rFonts w:ascii="Times New Roman" w:hAnsi="Times New Roman" w:cs="Times New Roman"/>
+        </w:rPr>
+        <w:t>A</w:t>
+      </w:r>
+      <w:r>
+        <w:rPr>
+          <w:rFonts w:ascii="Times New Roman" w:hAnsi="Times New Roman" w:cs="Times New Roman"/>
+        </w:rPr>
+        <w:t>fter 16 total minutes of spinning, total fat and aqueous layers were visible</w:t>
+      </w:r>
+      <w:r>
+        <w:rPr>
+          <w:rFonts w:ascii="Times New Roman" w:hAnsi="Times New Roman" w:cs="Times New Roman"/>
+        </w:rPr>
+        <w:t xml:space="preserve"> within the capillary</w:t>
+      </w:r>
+      <w:r>
+        <w:rPr>
+          <w:rFonts w:ascii="Times New Roman" w:hAnsi="Times New Roman" w:cs="Times New Roman"/>
+        </w:rPr>
+        <w:t>. These layers were measured using a 150mm dial caliper (</w:t>
       </w:r>
       <w:r>
         <w:rPr>
@@ -5879,7 +6455,21 @@
         <w:rPr>
           <w:rFonts w:ascii="Times New Roman" w:hAnsi="Times New Roman" w:cs="Times New Roman"/>
         </w:rPr>
-        <w:t xml:space="preserve">). Percentage of milk fat was determined with based on total volume of diluted milk sample. Milk samples were analyzed in duplicate, or triplicate if milk fat percentage differed by more than 25% in the first two samples. </w:t>
+        <w:t xml:space="preserve">). </w:t>
+      </w:r>
+      <w:proofErr w:type="gramStart"/>
+      <w:r>
+        <w:rPr>
+          <w:rFonts w:ascii="Times New Roman" w:hAnsi="Times New Roman" w:cs="Times New Roman"/>
+        </w:rPr>
+        <w:t>Percentage</w:t>
+      </w:r>
+      <w:proofErr w:type="gramEnd"/>
+      <w:r>
+        <w:rPr>
+          <w:rFonts w:ascii="Times New Roman" w:hAnsi="Times New Roman" w:cs="Times New Roman"/>
+        </w:rPr>
+        <w:t xml:space="preserve"> of milk fat was determined based on total volume of diluted milk sample. Milk samples were analyzed in duplicate, or triplicate if milk fat percentage differed by more than 25% in the first two samples. </w:t>
       </w:r>
     </w:p>
     <w:p>
@@ -6333,13 +6923,13 @@
         <w:rPr>
           <w:rFonts w:ascii="Times New Roman" w:hAnsi="Times New Roman" w:cs="Times New Roman"/>
         </w:rPr>
-        <w:t xml:space="preserve">We </w:t>
-      </w:r>
-      <w:r>
-        <w:rPr>
-          <w:rFonts w:ascii="Times New Roman" w:hAnsi="Times New Roman" w:cs="Times New Roman"/>
-        </w:rPr>
-        <w:t>tested compar</w:t>
+        <w:t>We</w:t>
+      </w:r>
+      <w:r>
+        <w:rPr>
+          <w:rFonts w:ascii="Times New Roman" w:hAnsi="Times New Roman" w:cs="Times New Roman"/>
+        </w:rPr>
+        <w:t xml:space="preserve"> compar</w:t>
       </w:r>
       <w:r>
         <w:rPr>
@@ -6351,20 +6941,32 @@
         <w:rPr>
           <w:rFonts w:ascii="Times New Roman" w:hAnsi="Times New Roman" w:cs="Times New Roman"/>
         </w:rPr>
-        <w:t xml:space="preserve"> age-matched pregnant and non-pregnant females</w:t>
-      </w:r>
-      <w:r>
-        <w:rPr>
-          <w:rFonts w:ascii="Times New Roman" w:hAnsi="Times New Roman" w:cs="Times New Roman"/>
-        </w:rPr>
-        <w:t xml:space="preserve"> using an intraperitoneal insulin tolerance test on </w:t>
+        <w:t xml:space="preserve"> age-</w:t>
       </w:r>
       <w:r>
         <w:rPr>
           <w:rFonts w:ascii="Times New Roman" w:hAnsi="Times New Roman" w:cs="Times New Roman"/>
         </w:rPr>
         <w:lastRenderedPageBreak/>
-        <w:t>day 16 of pregnancy</w:t>
+        <w:t>matched pregnant and non-pregnant females</w:t>
+      </w:r>
+      <w:r>
+        <w:rPr>
+          <w:rFonts w:ascii="Times New Roman" w:hAnsi="Times New Roman" w:cs="Times New Roman"/>
+        </w:rPr>
+        <w:t xml:space="preserve"> using an </w:t>
+      </w:r>
+      <w:r>
+        <w:rPr>
+          <w:rFonts w:ascii="Times New Roman" w:hAnsi="Times New Roman" w:cs="Times New Roman"/>
+        </w:rPr>
+        <w:t>IP ITT</w:t>
+      </w:r>
+      <w:r>
+        <w:rPr>
+          <w:rFonts w:ascii="Times New Roman" w:hAnsi="Times New Roman" w:cs="Times New Roman"/>
+        </w:rPr>
+        <w:t xml:space="preserve"> on day 16 of pregnancy</w:t>
       </w:r>
       <w:r>
         <w:rPr>
@@ -6539,6 +7141,7 @@
           <w:rFonts w:ascii="Times New Roman" w:hAnsi="Times New Roman" w:cs="Times New Roman"/>
           <w:b/>
           <w:bCs/>
+          <w:highlight w:val="yellow"/>
         </w:rPr>
         <w:t xml:space="preserve">Figure </w:t>
       </w:r>
@@ -6547,6 +7150,7 @@
           <w:rFonts w:ascii="Times New Roman" w:hAnsi="Times New Roman" w:cs="Times New Roman"/>
           <w:b/>
           <w:bCs/>
+          <w:highlight w:val="yellow"/>
         </w:rPr>
         <w:t>2</w:t>
       </w:r>
@@ -6555,20 +7159,29 @@
           <w:rFonts w:ascii="Times New Roman" w:hAnsi="Times New Roman" w:cs="Times New Roman"/>
           <w:b/>
           <w:bCs/>
+          <w:highlight w:val="yellow"/>
         </w:rPr>
         <w:t>B</w:t>
       </w:r>
       <w:r>
         <w:rPr>
           <w:rFonts w:ascii="Times New Roman" w:hAnsi="Times New Roman" w:cs="Times New Roman"/>
+          <w:highlight w:val="yellow"/>
         </w:rPr>
         <w:t xml:space="preserve">, </w:t>
       </w:r>
       <w:r>
         <w:rPr>
           <w:rFonts w:ascii="Times New Roman" w:hAnsi="Times New Roman" w:cs="Times New Roman"/>
-        </w:rPr>
-        <w:t>p=0.020).</w:t>
+          <w:highlight w:val="yellow"/>
+        </w:rPr>
+        <w:t>p=0.020</w:t>
+      </w:r>
+      <w:r>
+        <w:rPr>
+          <w:rFonts w:ascii="Times New Roman" w:hAnsi="Times New Roman" w:cs="Times New Roman"/>
+        </w:rPr>
+        <w:t>).</w:t>
       </w:r>
       <w:r>
         <w:rPr>
@@ -15169,7 +15782,7 @@
     <w:uiPriority w:val="9"/>
     <w:unhideWhenUsed/>
     <w:qFormat/>
-    <w:rsid w:val="003B0707"/>
+    <w:rsid w:val="009531B6"/>
     <w:pPr>
       <w:keepNext/>
       <w:keepLines/>
@@ -15177,7 +15790,7 @@
       <w:outlineLvl w:val="2"/>
     </w:pPr>
     <w:rPr>
-      <w:rFonts w:asciiTheme="majorHAnsi" w:eastAsiaTheme="majorEastAsia" w:hAnsiTheme="majorHAnsi" w:cstheme="majorBidi"/>
+      <w:rFonts w:ascii="Times New Roman" w:eastAsiaTheme="majorEastAsia" w:hAnsi="Times New Roman" w:cstheme="majorBidi"/>
       <w:color w:val="1F3763" w:themeColor="accent1" w:themeShade="7F"/>
     </w:rPr>
   </w:style>
@@ -15435,9 +16048,9 @@
     <w:basedOn w:val="DefaultParagraphFont"/>
     <w:link w:val="Heading3"/>
     <w:uiPriority w:val="9"/>
-    <w:rsid w:val="003B0707"/>
+    <w:rsid w:val="009531B6"/>
     <w:rPr>
-      <w:rFonts w:asciiTheme="majorHAnsi" w:eastAsiaTheme="majorEastAsia" w:hAnsiTheme="majorHAnsi" w:cstheme="majorBidi"/>
+      <w:rFonts w:ascii="Times New Roman" w:eastAsiaTheme="majorEastAsia" w:hAnsi="Times New Roman" w:cstheme="majorBidi"/>
       <w:color w:val="1F3763" w:themeColor="accent1" w:themeShade="7F"/>
     </w:rPr>
   </w:style>

</xml_diff>

<commit_message>
updated discussion to say achieved power and included calculation in the r script
</commit_message>
<xml_diff>
--- a/Manuscripts/GDF15 during Pregnancy/GDF15.Manuscript.docx
+++ b/Manuscripts/GDF15 during Pregnancy/GDF15.Manuscript.docx
@@ -506,19 +506,11 @@
         </w:rPr>
         <w:t xml:space="preserve">S provided </w:t>
       </w:r>
-      <w:proofErr w:type="gramStart"/>
-      <w:r>
-        <w:rPr>
-          <w:rFonts w:ascii="Times New Roman" w:hAnsi="Times New Roman" w:cs="Times New Roman"/>
-        </w:rPr>
-        <w:t>the experimental</w:t>
-      </w:r>
-      <w:proofErr w:type="gramEnd"/>
-      <w:r>
-        <w:rPr>
-          <w:rFonts w:ascii="Times New Roman" w:hAnsi="Times New Roman" w:cs="Times New Roman"/>
-        </w:rPr>
-        <w:t xml:space="preserve"> animals</w:t>
+      <w:r>
+        <w:rPr>
+          <w:rFonts w:ascii="Times New Roman" w:hAnsi="Times New Roman" w:cs="Times New Roman"/>
+        </w:rPr>
+        <w:t>the experimental animals</w:t>
       </w:r>
       <w:r>
         <w:rPr>
@@ -1103,21 +1095,7 @@
         <w:rPr>
           <w:rFonts w:ascii="Times New Roman" w:hAnsi="Times New Roman" w:cs="Times New Roman"/>
         </w:rPr>
-        <w:t xml:space="preserve"> weight </w:t>
-      </w:r>
-      <w:proofErr w:type="gramStart"/>
-      <w:r>
-        <w:rPr>
-          <w:rFonts w:ascii="Times New Roman" w:hAnsi="Times New Roman" w:cs="Times New Roman"/>
-        </w:rPr>
-        <w:t>during the course of</w:t>
-      </w:r>
-      <w:proofErr w:type="gramEnd"/>
-      <w:r>
-        <w:rPr>
-          <w:rFonts w:ascii="Times New Roman" w:hAnsi="Times New Roman" w:cs="Times New Roman"/>
-        </w:rPr>
-        <w:t xml:space="preserve"> pregnancy </w:t>
+        <w:t xml:space="preserve"> weight during the course of pregnancy </w:t>
       </w:r>
       <w:r>
         <w:rPr>
@@ -4428,19 +4406,11 @@
         </w:rPr>
         <w:t xml:space="preserve"> </w:t>
       </w:r>
-      <w:proofErr w:type="gramStart"/>
-      <w:r>
-        <w:rPr>
-          <w:rFonts w:ascii="Times New Roman" w:hAnsi="Times New Roman" w:cs="Times New Roman"/>
-        </w:rPr>
-        <w:t>during the course of</w:t>
-      </w:r>
-      <w:proofErr w:type="gramEnd"/>
-      <w:r>
-        <w:rPr>
-          <w:rFonts w:ascii="Times New Roman" w:hAnsi="Times New Roman" w:cs="Times New Roman"/>
-        </w:rPr>
-        <w:t xml:space="preserve"> </w:t>
+      <w:r>
+        <w:rPr>
+          <w:rFonts w:ascii="Times New Roman" w:hAnsi="Times New Roman" w:cs="Times New Roman"/>
+        </w:rPr>
+        <w:t xml:space="preserve">during the course of </w:t>
       </w:r>
       <w:r>
         <w:rPr>
@@ -6515,19 +6485,11 @@
         </w:rPr>
         <w:t xml:space="preserve"> hours after </w:t>
       </w:r>
-      <w:proofErr w:type="gramStart"/>
       <w:r>
         <w:rPr>
           <w:rFonts w:ascii="Times New Roman" w:eastAsia="Times New Roman" w:hAnsi="Times New Roman" w:cs="Times New Roman"/>
         </w:rPr>
-        <w:t>fasted</w:t>
-      </w:r>
-      <w:proofErr w:type="gramEnd"/>
-      <w:r>
-        <w:rPr>
-          <w:rFonts w:ascii="Times New Roman" w:eastAsia="Times New Roman" w:hAnsi="Times New Roman" w:cs="Times New Roman"/>
-        </w:rPr>
-        <w:t xml:space="preserve"> </w:t>
+        <w:t xml:space="preserve">fasted </w:t>
       </w:r>
       <w:r>
         <w:rPr>
@@ -6979,13 +6941,8 @@
         <w:spacing w:line="480" w:lineRule="auto"/>
       </w:pPr>
       <w:r>
-        <w:t xml:space="preserve">Weigh-suckle-weigh, milk volume </w:t>
-      </w:r>
-      <w:proofErr w:type="gramStart"/>
-      <w:r>
-        <w:t>production</w:t>
-      </w:r>
-      <w:proofErr w:type="gramEnd"/>
+        <w:t>Weigh-suckle-weigh, milk volume production</w:t>
+      </w:r>
     </w:p>
     <w:p>
       <w:pPr>
@@ -7534,21 +7491,7 @@
         <w:rPr>
           <w:rFonts w:ascii="Times New Roman" w:hAnsi="Times New Roman" w:cs="Times New Roman"/>
         </w:rPr>
-        <w:t xml:space="preserve"> a 1:3 ratio and mixed thoroughly by pipetting. Capillary tubes were filled with the diluted milk solution and one end was double-sealed with crit-</w:t>
-      </w:r>
-      <w:proofErr w:type="gramStart"/>
-      <w:r>
-        <w:rPr>
-          <w:rFonts w:ascii="Times New Roman" w:hAnsi="Times New Roman" w:cs="Times New Roman"/>
-        </w:rPr>
-        <w:t>o-</w:t>
-      </w:r>
-      <w:proofErr w:type="gramEnd"/>
-      <w:r>
-        <w:rPr>
-          <w:rFonts w:ascii="Times New Roman" w:hAnsi="Times New Roman" w:cs="Times New Roman"/>
-        </w:rPr>
-        <w:t>seal. Sample tubes were spun in 8 consecutive 120-second cycles in a mini hematocrit spinner</w:t>
+        <w:t xml:space="preserve"> a 1:3 ratio and mixed thoroughly by pipetting. Capillary tubes were filled with the diluted milk solution and one end was double-sealed with crit-o-seal. Sample tubes were spun in 8 consecutive 120-second cycles in a mini hematocrit spinner</w:t>
       </w:r>
       <w:r>
         <w:rPr>
@@ -7636,21 +7579,7 @@
         <w:rPr>
           <w:rFonts w:ascii="Times New Roman" w:hAnsi="Times New Roman" w:cs="Times New Roman"/>
         </w:rPr>
-        <w:t xml:space="preserve">). </w:t>
-      </w:r>
-      <w:proofErr w:type="gramStart"/>
-      <w:r>
-        <w:rPr>
-          <w:rFonts w:ascii="Times New Roman" w:hAnsi="Times New Roman" w:cs="Times New Roman"/>
-        </w:rPr>
-        <w:t>Percentage</w:t>
-      </w:r>
-      <w:proofErr w:type="gramEnd"/>
-      <w:r>
-        <w:rPr>
-          <w:rFonts w:ascii="Times New Roman" w:hAnsi="Times New Roman" w:cs="Times New Roman"/>
-        </w:rPr>
-        <w:t xml:space="preserve"> of milk fat was determined based on total volume of diluted milk sample. Milk samples were analyzed in duplicate, or triplicate if milk fat percentage differed by more than 25% in the first two samples. </w:t>
+        <w:t xml:space="preserve">). Percentage of milk fat was determined based on total volume of diluted milk sample. Milk samples were analyzed in duplicate, or triplicate if milk fat percentage differed by more than 25% in the first two samples. </w:t>
       </w:r>
     </w:p>
     <w:p>
@@ -7938,21 +7867,7 @@
         <w:rPr>
           <w:rFonts w:ascii="Times New Roman" w:eastAsia="Times New Roman" w:hAnsi="Times New Roman" w:cs="Times New Roman"/>
         </w:rPr>
-        <w:t xml:space="preserve"> for normality by the Shapiro-Wilk test and equivalence of variance by Levene’s test. Variables that were not normally distributed or of equivalent variance underwent non-parametric testing via </w:t>
-      </w:r>
-      <w:proofErr w:type="gramStart"/>
-      <w:r>
-        <w:rPr>
-          <w:rFonts w:ascii="Times New Roman" w:eastAsia="Times New Roman" w:hAnsi="Times New Roman" w:cs="Times New Roman"/>
-        </w:rPr>
-        <w:t>Mann</w:t>
-      </w:r>
-      <w:proofErr w:type="gramEnd"/>
-      <w:r>
-        <w:rPr>
-          <w:rFonts w:ascii="Times New Roman" w:eastAsia="Times New Roman" w:hAnsi="Times New Roman" w:cs="Times New Roman"/>
-        </w:rPr>
-        <w:t xml:space="preserve">-Whitney U test. Those that were normally distributed and of equivalent variance were assessed via </w:t>
+        <w:t xml:space="preserve"> for normality by the Shapiro-Wilk test and equivalence of variance by Levene’s test. Variables that were not normally distributed or of equivalent variance underwent non-parametric testing via Mann-Whitney U test. Those that were normally distributed and of equivalent variance were assessed via </w:t>
       </w:r>
       <w:r>
         <w:rPr>
@@ -8046,16 +7961,8 @@
         <w:rPr>
           <w:rStyle w:val="Heading2Char"/>
         </w:rPr>
-        <w:t xml:space="preserve"> in </w:t>
-      </w:r>
-      <w:proofErr w:type="gramStart"/>
-      <w:r>
-        <w:rPr>
-          <w:rStyle w:val="Heading2Char"/>
-        </w:rPr>
-        <w:t>mice</w:t>
-      </w:r>
-      <w:proofErr w:type="gramEnd"/>
+        <w:t xml:space="preserve"> in mice</w:t>
+      </w:r>
       <w:r>
         <w:t xml:space="preserve"> </w:t>
       </w:r>
@@ -9251,13 +9158,8 @@
         <w:t>-/-</w:t>
       </w:r>
       <w:r>
-        <w:t xml:space="preserve"> dams have normal weight gain and modestly reduced food intake during pregnancy and </w:t>
-      </w:r>
-      <w:proofErr w:type="gramStart"/>
-      <w:r>
-        <w:t>lactation</w:t>
-      </w:r>
-      <w:proofErr w:type="gramEnd"/>
+        <w:t xml:space="preserve"> dams have normal weight gain and modestly reduced food intake during pregnancy and lactation</w:t>
+      </w:r>
     </w:p>
     <w:p>
       <w:pPr>
@@ -9637,21 +9539,7 @@
         <w:rPr>
           <w:rFonts w:ascii="Times New Roman" w:hAnsi="Times New Roman" w:cs="Times New Roman"/>
         </w:rPr>
-        <w:t xml:space="preserve"> </w:t>
-      </w:r>
-      <w:proofErr w:type="gramStart"/>
-      <w:r>
-        <w:rPr>
-          <w:rFonts w:ascii="Times New Roman" w:hAnsi="Times New Roman" w:cs="Times New Roman"/>
-        </w:rPr>
-        <w:t>during the course of</w:t>
-      </w:r>
-      <w:proofErr w:type="gramEnd"/>
-      <w:r>
-        <w:rPr>
-          <w:rFonts w:ascii="Times New Roman" w:hAnsi="Times New Roman" w:cs="Times New Roman"/>
-        </w:rPr>
-        <w:t xml:space="preserve"> pregnanc</w:t>
+        <w:t xml:space="preserve"> during the course of pregnanc</w:t>
       </w:r>
       <w:r>
         <w:rPr>
@@ -10117,13 +10005,8 @@
         <w:t xml:space="preserve"> </w:t>
       </w:r>
       <w:r>
-        <w:t xml:space="preserve">normal insulin tolerance during </w:t>
-      </w:r>
-      <w:proofErr w:type="gramStart"/>
-      <w:r>
-        <w:t>pregnancy</w:t>
-      </w:r>
-      <w:proofErr w:type="gramEnd"/>
+        <w:t>normal insulin tolerance during pregnancy</w:t>
+      </w:r>
     </w:p>
     <w:p>
       <w:pPr>
@@ -10735,16 +10618,11 @@
         <w:t xml:space="preserve">pup </w:t>
       </w:r>
       <w:r>
-        <w:t xml:space="preserve">birth </w:t>
-      </w:r>
-      <w:proofErr w:type="gramStart"/>
-      <w:r>
-        <w:t>weight</w:t>
+        <w:t>birth weight</w:t>
       </w:r>
       <w:r>
         <w:t>s</w:t>
       </w:r>
-      <w:proofErr w:type="gramEnd"/>
     </w:p>
     <w:p>
       <w:pPr>
@@ -11179,21 +11057,7 @@
         <w:rPr>
           <w:rFonts w:ascii="Times New Roman" w:hAnsi="Times New Roman" w:cs="Times New Roman"/>
         </w:rPr>
-        <w:t xml:space="preserve"> The total </w:t>
-      </w:r>
-      <w:proofErr w:type="gramStart"/>
-      <w:r>
-        <w:rPr>
-          <w:rFonts w:ascii="Times New Roman" w:hAnsi="Times New Roman" w:cs="Times New Roman"/>
-        </w:rPr>
-        <w:t>pups</w:t>
-      </w:r>
-      <w:proofErr w:type="gramEnd"/>
-      <w:r>
-        <w:rPr>
-          <w:rFonts w:ascii="Times New Roman" w:hAnsi="Times New Roman" w:cs="Times New Roman"/>
-        </w:rPr>
-        <w:t xml:space="preserve"> who w</w:t>
+        <w:t xml:space="preserve"> The total pups who w</w:t>
       </w:r>
       <w:r>
         <w:rPr>
@@ -11492,13 +11356,8 @@
         <w:t xml:space="preserve">dams </w:t>
       </w:r>
       <w:r>
-        <w:t xml:space="preserve">have no differences in milk production or milkfat </w:t>
-      </w:r>
-      <w:proofErr w:type="gramStart"/>
-      <w:r>
-        <w:t>percentage</w:t>
-      </w:r>
-      <w:proofErr w:type="gramEnd"/>
+        <w:t>have no differences in milk production or milkfat percentage</w:t>
+      </w:r>
     </w:p>
     <w:p>
       <w:pPr>
@@ -11812,19 +11671,11 @@
         </w:rPr>
         <w:t xml:space="preserve"> </w:t>
       </w:r>
-      <w:proofErr w:type="gramStart"/>
-      <w:r>
-        <w:rPr>
-          <w:rFonts w:ascii="Times New Roman" w:hAnsi="Times New Roman" w:cs="Times New Roman"/>
-        </w:rPr>
-        <w:t>was</w:t>
-      </w:r>
-      <w:proofErr w:type="gramEnd"/>
-      <w:r>
-        <w:rPr>
-          <w:rFonts w:ascii="Times New Roman" w:hAnsi="Times New Roman" w:cs="Times New Roman"/>
-        </w:rPr>
-        <w:t xml:space="preserve"> </w:t>
+      <w:r>
+        <w:rPr>
+          <w:rFonts w:ascii="Times New Roman" w:hAnsi="Times New Roman" w:cs="Times New Roman"/>
+        </w:rPr>
+        <w:t xml:space="preserve">was </w:t>
       </w:r>
       <w:r>
         <w:rPr>
@@ -12240,11 +12091,9 @@
       <w:r>
         <w:t xml:space="preserve"> </w:t>
       </w:r>
-      <w:proofErr w:type="gramStart"/>
       <w:r>
         <w:t>pups</w:t>
       </w:r>
-      <w:proofErr w:type="gramEnd"/>
     </w:p>
     <w:p>
       <w:pPr>
@@ -12802,16 +12651,14 @@
         <w:rPr>
           <w:rFonts w:ascii="Times New Roman" w:hAnsi="Times New Roman" w:cs="Times New Roman"/>
         </w:rPr>
-        <w:t xml:space="preserve">Circulating GDF15 levels during pregnancy </w:t>
-      </w:r>
-      <w:proofErr w:type="gramStart"/>
-      <w:r>
-        <w:rPr>
-          <w:rFonts w:ascii="Times New Roman" w:hAnsi="Times New Roman" w:cs="Times New Roman"/>
-        </w:rPr>
-        <w:t>in</w:t>
-      </w:r>
-      <w:proofErr w:type="gramEnd"/>
+        <w:t>Circulating GDF15 levels during pregnancy i</w:t>
+      </w:r>
+      <w:r>
+        <w:rPr>
+          <w:rFonts w:ascii="Times New Roman" w:hAnsi="Times New Roman" w:cs="Times New Roman"/>
+        </w:rPr>
+        <w:t>s</w:t>
+      </w:r>
       <w:r>
         <w:rPr>
           <w:rFonts w:ascii="Times New Roman" w:hAnsi="Times New Roman" w:cs="Times New Roman"/>
@@ -12985,14 +12832,7 @@
         <w:rPr>
           <w:rFonts w:ascii="Times New Roman" w:hAnsi="Times New Roman" w:cs="Times New Roman"/>
         </w:rPr>
-        <w:t xml:space="preserve">gestational </w:t>
-      </w:r>
-      <w:proofErr w:type="gramStart"/>
-      <w:r>
-        <w:rPr>
-          <w:rFonts w:ascii="Times New Roman" w:hAnsi="Times New Roman" w:cs="Times New Roman"/>
-        </w:rPr>
-        <w:t>outcome</w:t>
+        <w:t>gestational outcome</w:t>
       </w:r>
       <w:r>
         <w:rPr>
@@ -13004,14 +12844,7 @@
         <w:rPr>
           <w:rFonts w:ascii="Times New Roman" w:hAnsi="Times New Roman" w:cs="Times New Roman"/>
         </w:rPr>
-        <w:t>,</w:t>
-      </w:r>
-      <w:proofErr w:type="gramEnd"/>
-      <w:r>
-        <w:rPr>
-          <w:rFonts w:ascii="Times New Roman" w:hAnsi="Times New Roman" w:cs="Times New Roman"/>
-        </w:rPr>
-        <w:t xml:space="preserve"> is </w:t>
+        <w:t xml:space="preserve">, is </w:t>
       </w:r>
       <w:r>
         <w:rPr>
@@ -14029,14 +13862,12 @@
         </w:rPr>
         <w:t xml:space="preserve">Murine pregnancy is not entirely comparable to human pregnancy. </w:t>
       </w:r>
-      <w:proofErr w:type="gramStart"/>
       <w:r>
         <w:rPr>
           <w:rFonts w:ascii="Times New Roman" w:hAnsi="Times New Roman" w:cs="Times New Roman"/>
         </w:rPr>
         <w:t>The majority of</w:t>
       </w:r>
-      <w:proofErr w:type="gramEnd"/>
       <w:r>
         <w:rPr>
           <w:rFonts w:ascii="Times New Roman" w:hAnsi="Times New Roman" w:cs="Times New Roman"/>
@@ -14298,45 +14129,27 @@
         <w:rPr>
           <w:rFonts w:ascii="Times New Roman" w:hAnsi="Times New Roman" w:cs="Times New Roman"/>
         </w:rPr>
-        <w:t>ia a reverse power analysis, we</w:t>
-      </w:r>
-      <w:r>
-        <w:rPr>
-          <w:rFonts w:ascii="Times New Roman" w:hAnsi="Times New Roman" w:cs="Times New Roman"/>
-        </w:rPr>
-        <w:t xml:space="preserve"> cannot rule out an effect </w:t>
-      </w:r>
-      <w:r>
-        <w:rPr>
-          <w:rFonts w:ascii="Times New Roman" w:hAnsi="Times New Roman" w:cs="Times New Roman"/>
-        </w:rPr>
-        <w:t xml:space="preserve">size smaller than </w:t>
-      </w:r>
-      <w:r>
-        <w:rPr>
-          <w:rFonts w:ascii="Times New Roman" w:hAnsi="Times New Roman" w:cs="Times New Roman"/>
-        </w:rPr>
-        <w:t xml:space="preserve">3.4 grams of </w:t>
-      </w:r>
-      <w:r>
-        <w:rPr>
-          <w:rFonts w:ascii="Times New Roman" w:hAnsi="Times New Roman" w:cs="Times New Roman"/>
-        </w:rPr>
-        <w:t xml:space="preserve">body weight </w:t>
-      </w:r>
-      <w:proofErr w:type="gramStart"/>
-      <w:r>
-        <w:rPr>
-          <w:rFonts w:ascii="Times New Roman" w:hAnsi="Times New Roman" w:cs="Times New Roman"/>
-        </w:rPr>
-        <w:t>gain</w:t>
-      </w:r>
-      <w:proofErr w:type="gramEnd"/>
-      <w:r>
-        <w:rPr>
-          <w:rFonts w:ascii="Times New Roman" w:hAnsi="Times New Roman" w:cs="Times New Roman"/>
-        </w:rPr>
-        <w:t xml:space="preserve"> during pregnancy</w:t>
+        <w:t xml:space="preserve">ia </w:t>
+      </w:r>
+      <w:del w:id="3" w:author="Molly C. Mulcahy" w:date="2024-01-29T13:10:00Z">
+        <w:r>
+          <w:rPr>
+            <w:rFonts w:ascii="Times New Roman" w:hAnsi="Times New Roman" w:cs="Times New Roman"/>
+          </w:rPr>
+          <w:delText xml:space="preserve">a reverse </w:delText>
+        </w:r>
+      </w:del>
+      <w:r>
+        <w:rPr>
+          <w:rFonts w:ascii="Times New Roman" w:hAnsi="Times New Roman" w:cs="Times New Roman"/>
+        </w:rPr>
+        <w:t xml:space="preserve">power analysis, </w:t>
+      </w:r>
+      <w:r>
+        <w:rPr>
+          <w:rFonts w:ascii="Times New Roman" w:hAnsi="Times New Roman" w:cs="Times New Roman"/>
+        </w:rPr>
+        <w:t>we</w:t>
       </w:r>
       <w:r>
         <w:rPr>
@@ -14344,61 +14157,153 @@
         </w:rPr>
         <w:t xml:space="preserve"> </w:t>
       </w:r>
-      <w:r>
-        <w:rPr>
-          <w:rFonts w:ascii="Times New Roman" w:hAnsi="Times New Roman" w:cs="Times New Roman"/>
-        </w:rPr>
-        <w:t xml:space="preserve">between </w:t>
-      </w:r>
-      <w:r>
-        <w:rPr>
-          <w:rFonts w:ascii="Times New Roman" w:hAnsi="Times New Roman" w:cs="Times New Roman"/>
-        </w:rPr>
-        <w:t>genotypes</w:t>
-      </w:r>
-      <w:r>
-        <w:rPr>
-          <w:rFonts w:ascii="Times New Roman" w:hAnsi="Times New Roman" w:cs="Times New Roman"/>
-        </w:rPr>
-        <w:t>,</w:t>
-      </w:r>
+      <w:del w:id="4" w:author="Molly C. Mulcahy" w:date="2024-01-29T13:09:00Z">
+        <w:r>
+          <w:rPr>
+            <w:rFonts w:ascii="Times New Roman" w:hAnsi="Times New Roman" w:cs="Times New Roman"/>
+          </w:rPr>
+          <w:delText xml:space="preserve">cannot rule out an effect </w:delText>
+        </w:r>
+        <w:r>
+          <w:rPr>
+            <w:rFonts w:ascii="Times New Roman" w:hAnsi="Times New Roman" w:cs="Times New Roman"/>
+          </w:rPr>
+          <w:delText xml:space="preserve">size smaller than </w:delText>
+        </w:r>
+        <w:r>
+          <w:rPr>
+            <w:rFonts w:ascii="Times New Roman" w:hAnsi="Times New Roman" w:cs="Times New Roman"/>
+          </w:rPr>
+          <w:delText>3.4 grams</w:delText>
+        </w:r>
+      </w:del>
+      <w:ins w:id="5" w:author="Molly C. Mulcahy" w:date="2024-01-29T13:09:00Z">
+        <w:r>
+          <w:rPr>
+            <w:rFonts w:ascii="Times New Roman" w:hAnsi="Times New Roman" w:cs="Times New Roman"/>
+          </w:rPr>
+          <w:t xml:space="preserve">had sufficient sample size </w:t>
+        </w:r>
+      </w:ins>
+      <w:ins w:id="6" w:author="Molly C. Mulcahy" w:date="2024-01-29T13:10:00Z">
+        <w:r>
+          <w:rPr>
+            <w:rFonts w:ascii="Times New Roman" w:hAnsi="Times New Roman" w:cs="Times New Roman"/>
+          </w:rPr>
+          <w:t>to achieve</w:t>
+        </w:r>
+      </w:ins>
+      <w:ins w:id="7" w:author="Molly C. Mulcahy" w:date="2024-01-29T13:09:00Z">
+        <w:r>
+          <w:rPr>
+            <w:rFonts w:ascii="Times New Roman" w:hAnsi="Times New Roman" w:cs="Times New Roman"/>
+          </w:rPr>
+          <w:t xml:space="preserve"> 20.3% power</w:t>
+        </w:r>
+      </w:ins>
+      <w:ins w:id="8" w:author="Molly C. Mulcahy" w:date="2024-01-29T13:10:00Z">
+        <w:r>
+          <w:rPr>
+            <w:rFonts w:ascii="Times New Roman" w:hAnsi="Times New Roman" w:cs="Times New Roman"/>
+          </w:rPr>
+          <w:t xml:space="preserve"> at the measured effect size (0.712)</w:t>
+        </w:r>
+      </w:ins>
+      <w:ins w:id="9" w:author="Molly C. Mulcahy" w:date="2024-01-29T13:09:00Z">
+        <w:r>
+          <w:rPr>
+            <w:rFonts w:ascii="Times New Roman" w:hAnsi="Times New Roman" w:cs="Times New Roman"/>
+          </w:rPr>
+          <w:t>, which is a major limitation.</w:t>
+        </w:r>
+      </w:ins>
       <w:r>
         <w:rPr>
           <w:rFonts w:ascii="Times New Roman" w:hAnsi="Times New Roman" w:cs="Times New Roman"/>
         </w:rPr>
         <w:t xml:space="preserve"> </w:t>
       </w:r>
-      <w:r>
-        <w:rPr>
-          <w:rFonts w:ascii="Times New Roman" w:hAnsi="Times New Roman" w:cs="Times New Roman"/>
-        </w:rPr>
-        <w:t>which could still be a</w:t>
-      </w:r>
-      <w:r>
-        <w:rPr>
-          <w:rFonts w:ascii="Times New Roman" w:hAnsi="Times New Roman" w:cs="Times New Roman"/>
-        </w:rPr>
-        <w:t xml:space="preserve"> physiologically significant</w:t>
-      </w:r>
-      <w:r>
-        <w:rPr>
-          <w:rFonts w:ascii="Times New Roman" w:hAnsi="Times New Roman" w:cs="Times New Roman"/>
-        </w:rPr>
-        <w:t xml:space="preserve"> amount of weight</w:t>
-      </w:r>
-      <w:r>
-        <w:rPr>
-          <w:rFonts w:ascii="Times New Roman" w:hAnsi="Times New Roman" w:cs="Times New Roman"/>
-        </w:rPr>
-        <w:t xml:space="preserve">. </w:t>
-      </w:r>
-      <w:commentRangeEnd w:id="1"/>
-      <w:r>
-        <w:rPr>
-          <w:rStyle w:val="CommentReference"/>
-        </w:rPr>
-        <w:commentReference w:id="1"/>
-      </w:r>
+      <w:del w:id="10" w:author="Molly C. Mulcahy" w:date="2024-01-29T13:10:00Z">
+        <w:r>
+          <w:rPr>
+            <w:rFonts w:ascii="Times New Roman" w:hAnsi="Times New Roman" w:cs="Times New Roman"/>
+          </w:rPr>
+          <w:delText xml:space="preserve">of </w:delText>
+        </w:r>
+        <w:r>
+          <w:rPr>
+            <w:rFonts w:ascii="Times New Roman" w:hAnsi="Times New Roman" w:cs="Times New Roman"/>
+          </w:rPr>
+          <w:delText>body weight gain</w:delText>
+        </w:r>
+        <w:r>
+          <w:rPr>
+            <w:rFonts w:ascii="Times New Roman" w:hAnsi="Times New Roman" w:cs="Times New Roman"/>
+          </w:rPr>
+          <w:delText xml:space="preserve"> during pregnancy</w:delText>
+        </w:r>
+        <w:r>
+          <w:rPr>
+            <w:rFonts w:ascii="Times New Roman" w:hAnsi="Times New Roman" w:cs="Times New Roman"/>
+          </w:rPr>
+          <w:delText xml:space="preserve"> </w:delText>
+        </w:r>
+        <w:r>
+          <w:rPr>
+            <w:rFonts w:ascii="Times New Roman" w:hAnsi="Times New Roman" w:cs="Times New Roman"/>
+          </w:rPr>
+          <w:delText xml:space="preserve">between </w:delText>
+        </w:r>
+        <w:r>
+          <w:rPr>
+            <w:rFonts w:ascii="Times New Roman" w:hAnsi="Times New Roman" w:cs="Times New Roman"/>
+          </w:rPr>
+          <w:delText>genotypes</w:delText>
+        </w:r>
+        <w:r>
+          <w:rPr>
+            <w:rFonts w:ascii="Times New Roman" w:hAnsi="Times New Roman" w:cs="Times New Roman"/>
+          </w:rPr>
+          <w:delText>,</w:delText>
+        </w:r>
+        <w:r>
+          <w:rPr>
+            <w:rFonts w:ascii="Times New Roman" w:hAnsi="Times New Roman" w:cs="Times New Roman"/>
+          </w:rPr>
+          <w:delText xml:space="preserve"> </w:delText>
+        </w:r>
+        <w:r>
+          <w:rPr>
+            <w:rFonts w:ascii="Times New Roman" w:hAnsi="Times New Roman" w:cs="Times New Roman"/>
+          </w:rPr>
+          <w:delText>which could still be a</w:delText>
+        </w:r>
+        <w:r>
+          <w:rPr>
+            <w:rFonts w:ascii="Times New Roman" w:hAnsi="Times New Roman" w:cs="Times New Roman"/>
+          </w:rPr>
+          <w:delText xml:space="preserve"> physiologically significant</w:delText>
+        </w:r>
+        <w:r>
+          <w:rPr>
+            <w:rFonts w:ascii="Times New Roman" w:hAnsi="Times New Roman" w:cs="Times New Roman"/>
+          </w:rPr>
+          <w:delText xml:space="preserve"> amount of weight</w:delText>
+        </w:r>
+        <w:r>
+          <w:rPr>
+            <w:rFonts w:ascii="Times New Roman" w:hAnsi="Times New Roman" w:cs="Times New Roman"/>
+          </w:rPr>
+          <w:delText xml:space="preserve">. </w:delText>
+        </w:r>
+        <w:commentRangeEnd w:id="1"/>
+        <w:r>
+          <w:rPr>
+            <w:rStyle w:val="CommentReference"/>
+          </w:rPr>
+          <w:commentReference w:id="1"/>
+        </w:r>
+      </w:del>
       <w:commentRangeEnd w:id="2"/>
       <w:r>
         <w:rPr>
@@ -14788,19 +14693,11 @@
         </w:rPr>
         <w:t xml:space="preserve"> during mouse pregnancy and lactation causes metabolic, body weight, appetite, or lactational differences compared to </w:t>
       </w:r>
-      <w:proofErr w:type="gramStart"/>
-      <w:r>
-        <w:rPr>
-          <w:rFonts w:ascii="Times New Roman" w:hAnsi="Times New Roman" w:cs="Times New Roman"/>
-        </w:rPr>
-        <w:t>age-matched</w:t>
-      </w:r>
-      <w:proofErr w:type="gramEnd"/>
-      <w:r>
-        <w:rPr>
-          <w:rFonts w:ascii="Times New Roman" w:hAnsi="Times New Roman" w:cs="Times New Roman"/>
-        </w:rPr>
-        <w:t xml:space="preserve"> </w:t>
+      <w:r>
+        <w:rPr>
+          <w:rFonts w:ascii="Times New Roman" w:hAnsi="Times New Roman" w:cs="Times New Roman"/>
+        </w:rPr>
+        <w:t xml:space="preserve">age-matched </w:t>
       </w:r>
       <w:r>
         <w:rPr>
@@ -15047,34 +14944,7 @@
           <w:rFonts w:ascii="Calibri" w:hAnsi="Calibri" w:cs="Calibri"/>
         </w:rPr>
         <w:tab/>
-      </w:r>
-      <w:proofErr w:type="spellStart"/>
-      <w:r>
-        <w:rPr>
-          <w:rFonts w:ascii="Calibri" w:hAnsi="Calibri" w:cs="Calibri"/>
-        </w:rPr>
-        <w:t>Bootcov</w:t>
-      </w:r>
-      <w:proofErr w:type="spellEnd"/>
-      <w:r>
-        <w:rPr>
-          <w:rFonts w:ascii="Calibri" w:hAnsi="Calibri" w:cs="Calibri"/>
-        </w:rPr>
-        <w:t xml:space="preserve"> MR, </w:t>
-      </w:r>
-      <w:proofErr w:type="spellStart"/>
-      <w:r>
-        <w:rPr>
-          <w:rFonts w:ascii="Calibri" w:hAnsi="Calibri" w:cs="Calibri"/>
-        </w:rPr>
-        <w:t>Bauskin</w:t>
-      </w:r>
-      <w:proofErr w:type="spellEnd"/>
-      <w:r>
-        <w:rPr>
-          <w:rFonts w:ascii="Calibri" w:hAnsi="Calibri" w:cs="Calibri"/>
-        </w:rPr>
-        <w:t xml:space="preserve"> AR, Valenzuela SM, Moore AG, Bansal M, He XY, Zhang HP, Donnellan M, Mahler S, Pryor K, Walsh BJ, Nicholson RC, Fairlie WD, Por SB, Robbins JM, Breit SN. MIC-1, a novel macrophage inhibitory cytokine, is a divergent member of the TGF-β superfamily. </w:t>
+        <w:t xml:space="preserve">Bootcov MR, Bauskin AR, Valenzuela SM, Moore AG, Bansal M, He XY, Zhang HP, Donnellan M, Mahler S, Pryor K, Walsh BJ, Nicholson RC, Fairlie WD, Por SB, Robbins JM, Breit SN. MIC-1, a novel macrophage inhibitory cytokine, is a divergent member of the TGF-β superfamily. </w:t>
       </w:r>
       <w:r>
         <w:rPr>
@@ -15109,21 +14979,7 @@
           <w:rFonts w:ascii="Calibri" w:hAnsi="Calibri" w:cs="Calibri"/>
         </w:rPr>
         <w:tab/>
-        <w:t xml:space="preserve">Welsh P, </w:t>
-      </w:r>
-      <w:proofErr w:type="spellStart"/>
-      <w:r>
-        <w:rPr>
-          <w:rFonts w:ascii="Calibri" w:hAnsi="Calibri" w:cs="Calibri"/>
-        </w:rPr>
-        <w:t>Kimenai</w:t>
-      </w:r>
-      <w:proofErr w:type="spellEnd"/>
-      <w:r>
-        <w:rPr>
-          <w:rFonts w:ascii="Calibri" w:hAnsi="Calibri" w:cs="Calibri"/>
-        </w:rPr>
-        <w:t xml:space="preserve"> DM, Marioni RE, Hayward C, Campbell A, Porteous D, Mills NL, O’Rahilly S, Sattar N. Reference ranges for GDF-15, and risk factors associated with GDF-15, in a large general population cohort. </w:t>
+        <w:t xml:space="preserve">Welsh P, Kimenai DM, Marioni RE, Hayward C, Campbell A, Porteous D, Mills NL, O’Rahilly S, Sattar N. Reference ranges for GDF-15, and risk factors associated with GDF-15, in a large general population cohort. </w:t>
       </w:r>
       <w:r>
         <w:rPr>
@@ -15158,35 +15014,7 @@
           <w:rFonts w:ascii="Calibri" w:hAnsi="Calibri" w:cs="Calibri"/>
         </w:rPr>
         <w:tab/>
-        <w:t xml:space="preserve">Kempf T, Eden M, Strelau J, Naguib M, </w:t>
-      </w:r>
-      <w:proofErr w:type="spellStart"/>
-      <w:r>
-        <w:rPr>
-          <w:rFonts w:ascii="Calibri" w:hAnsi="Calibri" w:cs="Calibri"/>
-        </w:rPr>
-        <w:t>Willenbockel</w:t>
-      </w:r>
-      <w:proofErr w:type="spellEnd"/>
-      <w:r>
-        <w:rPr>
-          <w:rFonts w:ascii="Calibri" w:hAnsi="Calibri" w:cs="Calibri"/>
-        </w:rPr>
-        <w:t xml:space="preserve"> C, </w:t>
-      </w:r>
-      <w:proofErr w:type="spellStart"/>
-      <w:r>
-        <w:rPr>
-          <w:rFonts w:ascii="Calibri" w:hAnsi="Calibri" w:cs="Calibri"/>
-        </w:rPr>
-        <w:t>Tongers</w:t>
-      </w:r>
-      <w:proofErr w:type="spellEnd"/>
-      <w:r>
-        <w:rPr>
-          <w:rFonts w:ascii="Calibri" w:hAnsi="Calibri" w:cs="Calibri"/>
-        </w:rPr>
-        <w:t xml:space="preserve"> J, Heineke J, Kotlarz D, Xu J, Molkentin JD, Niessen HW, Drexler H, Wollert KC. The transforming growth factor-beta superfamily member growth-differentiation factor-15 protects the heart from ischemia/reperfusion injury. </w:t>
+        <w:t xml:space="preserve">Kempf T, Eden M, Strelau J, Naguib M, Willenbockel C, Tongers J, Heineke J, Kotlarz D, Xu J, Molkentin JD, Niessen HW, Drexler H, Wollert KC. The transforming growth factor-beta superfamily member growth-differentiation factor-15 protects the heart from ischemia/reperfusion injury. </w:t>
       </w:r>
       <w:r>
         <w:rPr>
@@ -15221,118 +15049,7 @@
           <w:rFonts w:ascii="Calibri" w:hAnsi="Calibri" w:cs="Calibri"/>
         </w:rPr>
         <w:tab/>
-      </w:r>
-      <w:proofErr w:type="spellStart"/>
-      <w:r>
-        <w:rPr>
-          <w:rFonts w:ascii="Calibri" w:hAnsi="Calibri" w:cs="Calibri"/>
-        </w:rPr>
-        <w:t>Suriben</w:t>
-      </w:r>
-      <w:proofErr w:type="spellEnd"/>
-      <w:r>
-        <w:rPr>
-          <w:rFonts w:ascii="Calibri" w:hAnsi="Calibri" w:cs="Calibri"/>
-        </w:rPr>
-        <w:t xml:space="preserve"> R, Chen M, Higbee J, </w:t>
-      </w:r>
-      <w:proofErr w:type="spellStart"/>
-      <w:r>
-        <w:rPr>
-          <w:rFonts w:ascii="Calibri" w:hAnsi="Calibri" w:cs="Calibri"/>
-        </w:rPr>
-        <w:t>Oeffinger</w:t>
-      </w:r>
-      <w:proofErr w:type="spellEnd"/>
-      <w:r>
-        <w:rPr>
-          <w:rFonts w:ascii="Calibri" w:hAnsi="Calibri" w:cs="Calibri"/>
-        </w:rPr>
-        <w:t xml:space="preserve"> J, Ventura R, Li B, Mondal K, Gao Z, </w:t>
-      </w:r>
-      <w:proofErr w:type="spellStart"/>
-      <w:r>
-        <w:rPr>
-          <w:rFonts w:ascii="Calibri" w:hAnsi="Calibri" w:cs="Calibri"/>
-        </w:rPr>
-        <w:t>Ayupova</w:t>
-      </w:r>
-      <w:proofErr w:type="spellEnd"/>
-      <w:r>
-        <w:rPr>
-          <w:rFonts w:ascii="Calibri" w:hAnsi="Calibri" w:cs="Calibri"/>
-        </w:rPr>
-        <w:t xml:space="preserve"> D, </w:t>
-      </w:r>
-      <w:proofErr w:type="spellStart"/>
-      <w:r>
-        <w:rPr>
-          <w:rFonts w:ascii="Calibri" w:hAnsi="Calibri" w:cs="Calibri"/>
-        </w:rPr>
-        <w:t>Taskar</w:t>
-      </w:r>
-      <w:proofErr w:type="spellEnd"/>
-      <w:r>
-        <w:rPr>
-          <w:rFonts w:ascii="Calibri" w:hAnsi="Calibri" w:cs="Calibri"/>
-        </w:rPr>
-        <w:t xml:space="preserve"> P, Li D, Starck SR, Chen H-IH, McEntee M, Katewa SD, Phung V, Wang M, </w:t>
-      </w:r>
-      <w:proofErr w:type="spellStart"/>
-      <w:r>
-        <w:rPr>
-          <w:rFonts w:ascii="Calibri" w:hAnsi="Calibri" w:cs="Calibri"/>
-        </w:rPr>
-        <w:t>Kekatpure</w:t>
-      </w:r>
-      <w:proofErr w:type="spellEnd"/>
-      <w:r>
-        <w:rPr>
-          <w:rFonts w:ascii="Calibri" w:hAnsi="Calibri" w:cs="Calibri"/>
-        </w:rPr>
-        <w:t xml:space="preserve"> A, </w:t>
-      </w:r>
-      <w:proofErr w:type="spellStart"/>
-      <w:r>
-        <w:rPr>
-          <w:rFonts w:ascii="Calibri" w:hAnsi="Calibri" w:cs="Calibri"/>
-        </w:rPr>
-        <w:t>Lakshminarasimhan</w:t>
-      </w:r>
-      <w:proofErr w:type="spellEnd"/>
-      <w:r>
-        <w:rPr>
-          <w:rFonts w:ascii="Calibri" w:hAnsi="Calibri" w:cs="Calibri"/>
-        </w:rPr>
-        <w:t xml:space="preserve"> D, White A, </w:t>
-      </w:r>
-      <w:proofErr w:type="spellStart"/>
-      <w:r>
-        <w:rPr>
-          <w:rFonts w:ascii="Calibri" w:hAnsi="Calibri" w:cs="Calibri"/>
-        </w:rPr>
-        <w:t>Olland</w:t>
-      </w:r>
-      <w:proofErr w:type="spellEnd"/>
-      <w:r>
-        <w:rPr>
-          <w:rFonts w:ascii="Calibri" w:hAnsi="Calibri" w:cs="Calibri"/>
-        </w:rPr>
-        <w:t xml:space="preserve"> A, </w:t>
-      </w:r>
-      <w:proofErr w:type="spellStart"/>
-      <w:r>
-        <w:rPr>
-          <w:rFonts w:ascii="Calibri" w:hAnsi="Calibri" w:cs="Calibri"/>
-        </w:rPr>
-        <w:t>Haldankar</w:t>
-      </w:r>
-      <w:proofErr w:type="spellEnd"/>
-      <w:r>
-        <w:rPr>
-          <w:rFonts w:ascii="Calibri" w:hAnsi="Calibri" w:cs="Calibri"/>
-        </w:rPr>
-        <w:t xml:space="preserve"> R, Solloway MJ, Hsu J-Y, Wang Y, Tang J, Lindhout DA, Allan BB. Antibody-mediated inhibition of GDF15-GFRAL activity reverses cancer cachexia in mice. </w:t>
+        <w:t xml:space="preserve">Suriben R, Chen M, Higbee J, Oeffinger J, Ventura R, Li B, Mondal K, Gao Z, Ayupova D, Taskar P, Li D, Starck SR, Chen H-IH, McEntee M, Katewa SD, Phung V, Wang M, Kekatpure A, Lakshminarasimhan D, White A, Olland A, Haldankar R, Solloway MJ, Hsu J-Y, Wang Y, Tang J, Lindhout DA, Allan BB. Antibody-mediated inhibition of GDF15-GFRAL activity reverses cancer cachexia in mice. </w:t>
       </w:r>
       <w:r>
         <w:rPr>
@@ -15367,21 +15084,7 @@
           <w:rFonts w:ascii="Calibri" w:hAnsi="Calibri" w:cs="Calibri"/>
         </w:rPr>
         <w:tab/>
-        <w:t xml:space="preserve">Ost M, </w:t>
-      </w:r>
-      <w:proofErr w:type="spellStart"/>
-      <w:r>
-        <w:rPr>
-          <w:rFonts w:ascii="Calibri" w:hAnsi="Calibri" w:cs="Calibri"/>
-        </w:rPr>
-        <w:t>Igual</w:t>
-      </w:r>
-      <w:proofErr w:type="spellEnd"/>
-      <w:r>
-        <w:rPr>
-          <w:rFonts w:ascii="Calibri" w:hAnsi="Calibri" w:cs="Calibri"/>
-        </w:rPr>
-        <w:t xml:space="preserve"> Gil C, Coleman V, Keipert S, Efstathiou S, Vidic V, Weyers M, Klaus S. Muscle-derived GDF15 drives diurnal anorexia and systemic metabolic remodeling during mitochondrial stress. </w:t>
+        <w:t xml:space="preserve">Ost M, Igual Gil C, Coleman V, Keipert S, Efstathiou S, Vidic V, Weyers M, Klaus S. Muscle-derived GDF15 drives diurnal anorexia and systemic metabolic remodeling during mitochondrial stress. </w:t>
       </w:r>
       <w:r>
         <w:rPr>
@@ -15424,18 +15127,8 @@
           <w:i/>
           <w:iCs/>
         </w:rPr>
-        <w:t xml:space="preserve">Nat </w:t>
-      </w:r>
-      <w:proofErr w:type="spellStart"/>
-      <w:r>
-        <w:rPr>
-          <w:rFonts w:ascii="Calibri" w:hAnsi="Calibri" w:cs="Calibri"/>
-          <w:i/>
-          <w:iCs/>
-        </w:rPr>
-        <w:t>Commun</w:t>
-      </w:r>
-      <w:proofErr w:type="spellEnd"/>
+        <w:t>Nat Commun</w:t>
+      </w:r>
       <w:r>
         <w:rPr>
           <w:rFonts w:ascii="Calibri" w:hAnsi="Calibri" w:cs="Calibri"/>
@@ -15461,21 +15154,7 @@
           <w:rFonts w:ascii="Calibri" w:hAnsi="Calibri" w:cs="Calibri"/>
         </w:rPr>
         <w:tab/>
-        <w:t xml:space="preserve">Andersson-Hall U, Joelsson L, Svedin P, Mallard C, </w:t>
-      </w:r>
-      <w:proofErr w:type="spellStart"/>
-      <w:r>
-        <w:rPr>
-          <w:rFonts w:ascii="Calibri" w:hAnsi="Calibri" w:cs="Calibri"/>
-        </w:rPr>
-        <w:t>Holmäng</w:t>
-      </w:r>
-      <w:proofErr w:type="spellEnd"/>
-      <w:r>
-        <w:rPr>
-          <w:rFonts w:ascii="Calibri" w:hAnsi="Calibri" w:cs="Calibri"/>
-        </w:rPr>
-        <w:t xml:space="preserve"> A. Growth-differentiation-factor 15 levels in obese and healthy pregnancies: Relation to insulin resistance and insulin secretory function. </w:t>
+        <w:t xml:space="preserve">Andersson-Hall U, Joelsson L, Svedin P, Mallard C, Holmäng A. Growth-differentiation-factor 15 levels in obese and healthy pregnancies: Relation to insulin resistance and insulin secretory function. </w:t>
       </w:r>
       <w:r>
         <w:rPr>
@@ -15545,34 +15224,7 @@
           <w:rFonts w:ascii="Calibri" w:hAnsi="Calibri" w:cs="Calibri"/>
         </w:rPr>
         <w:tab/>
-      </w:r>
-      <w:proofErr w:type="spellStart"/>
-      <w:r>
-        <w:rPr>
-          <w:rFonts w:ascii="Calibri" w:hAnsi="Calibri" w:cs="Calibri"/>
-        </w:rPr>
-        <w:t>Marjono</w:t>
-      </w:r>
-      <w:proofErr w:type="spellEnd"/>
-      <w:r>
-        <w:rPr>
-          <w:rFonts w:ascii="Calibri" w:hAnsi="Calibri" w:cs="Calibri"/>
-        </w:rPr>
-        <w:t xml:space="preserve"> AB, Brown DA, Horton KE, Wallace EM, Breit SN, </w:t>
-      </w:r>
-      <w:proofErr w:type="spellStart"/>
-      <w:r>
-        <w:rPr>
-          <w:rFonts w:ascii="Calibri" w:hAnsi="Calibri" w:cs="Calibri"/>
-        </w:rPr>
-        <w:t>Manuelpillai</w:t>
-      </w:r>
-      <w:proofErr w:type="spellEnd"/>
-      <w:r>
-        <w:rPr>
-          <w:rFonts w:ascii="Calibri" w:hAnsi="Calibri" w:cs="Calibri"/>
-        </w:rPr>
-        <w:t xml:space="preserve"> U. Macrophage Inhibitory Cytokine-1 in Gestational Tissues and Maternal Serum in Normal and Pre-eclamptic Pregnancy. </w:t>
+        <w:t xml:space="preserve">Marjono AB, Brown DA, Horton KE, Wallace EM, Breit SN, Manuelpillai U. Macrophage Inhibitory Cytokine-1 in Gestational Tissues and Maternal Serum in Normal and Pre-eclamptic Pregnancy. </w:t>
       </w:r>
       <w:r>
         <w:rPr>
@@ -15608,48 +15260,7 @@
           <w:rFonts w:ascii="Calibri" w:hAnsi="Calibri" w:cs="Calibri"/>
         </w:rPr>
         <w:tab/>
-      </w:r>
-      <w:proofErr w:type="spellStart"/>
-      <w:r>
-        <w:rPr>
-          <w:rFonts w:ascii="Calibri" w:hAnsi="Calibri" w:cs="Calibri"/>
-        </w:rPr>
-        <w:t>Sugulle</w:t>
-      </w:r>
-      <w:proofErr w:type="spellEnd"/>
-      <w:r>
-        <w:rPr>
-          <w:rFonts w:ascii="Calibri" w:hAnsi="Calibri" w:cs="Calibri"/>
-        </w:rPr>
-        <w:t xml:space="preserve"> M, </w:t>
-      </w:r>
-      <w:proofErr w:type="spellStart"/>
-      <w:r>
-        <w:rPr>
-          <w:rFonts w:ascii="Calibri" w:hAnsi="Calibri" w:cs="Calibri"/>
-        </w:rPr>
-        <w:t>Dechend</w:t>
-      </w:r>
-      <w:proofErr w:type="spellEnd"/>
-      <w:r>
-        <w:rPr>
-          <w:rFonts w:ascii="Calibri" w:hAnsi="Calibri" w:cs="Calibri"/>
-        </w:rPr>
-        <w:t xml:space="preserve"> R, Herse F, Weedon-</w:t>
-      </w:r>
-      <w:proofErr w:type="spellStart"/>
-      <w:r>
-        <w:rPr>
-          <w:rFonts w:ascii="Calibri" w:hAnsi="Calibri" w:cs="Calibri"/>
-        </w:rPr>
-        <w:t>Fekjaer</w:t>
-      </w:r>
-      <w:proofErr w:type="spellEnd"/>
-      <w:r>
-        <w:rPr>
-          <w:rFonts w:ascii="Calibri" w:hAnsi="Calibri" w:cs="Calibri"/>
-        </w:rPr>
-        <w:t xml:space="preserve"> MS, Johnsen GM, Brosnihan KB, Anton L, Luft FC, Wollert KC, Kempf T, Staff AC. Circulating and Placental Growth-Differentiation Factor 15 in Preeclampsia and in Pregnancy Complicated by Diabetes Mellitus. </w:t>
+        <w:t xml:space="preserve">Sugulle M, Dechend R, Herse F, Weedon-Fekjaer MS, Johnsen GM, Brosnihan KB, Anton L, Luft FC, Wollert KC, Kempf T, Staff AC. Circulating and Placental Growth-Differentiation Factor 15 in Preeclampsia and in Pregnancy Complicated by Diabetes Mellitus. </w:t>
       </w:r>
       <w:r>
         <w:rPr>
@@ -15684,63 +15295,7 @@
           <w:rFonts w:ascii="Calibri" w:hAnsi="Calibri" w:cs="Calibri"/>
         </w:rPr>
         <w:tab/>
-        <w:t xml:space="preserve">Hsu J-Y, Crawley S, Chen M, </w:t>
-      </w:r>
-      <w:proofErr w:type="spellStart"/>
-      <w:r>
-        <w:rPr>
-          <w:rFonts w:ascii="Calibri" w:hAnsi="Calibri" w:cs="Calibri"/>
-        </w:rPr>
-        <w:t>Ayupova</w:t>
-      </w:r>
-      <w:proofErr w:type="spellEnd"/>
-      <w:r>
-        <w:rPr>
-          <w:rFonts w:ascii="Calibri" w:hAnsi="Calibri" w:cs="Calibri"/>
-        </w:rPr>
-        <w:t xml:space="preserve"> DA, Lindhout DA, Higbee J, Kutach A, Joo W, Gao Z, Fu D, To C, Mondal K, Li B, </w:t>
-      </w:r>
-      <w:proofErr w:type="spellStart"/>
-      <w:r>
-        <w:rPr>
-          <w:rFonts w:ascii="Calibri" w:hAnsi="Calibri" w:cs="Calibri"/>
-        </w:rPr>
-        <w:t>Kekatpure</w:t>
-      </w:r>
-      <w:proofErr w:type="spellEnd"/>
-      <w:r>
-        <w:rPr>
-          <w:rFonts w:ascii="Calibri" w:hAnsi="Calibri" w:cs="Calibri"/>
-        </w:rPr>
-        <w:t xml:space="preserve"> A, Wang M, Laird T, Horner G, Chan J, McEntee M, Lopez M, </w:t>
-      </w:r>
-      <w:proofErr w:type="spellStart"/>
-      <w:r>
-        <w:rPr>
-          <w:rFonts w:ascii="Calibri" w:hAnsi="Calibri" w:cs="Calibri"/>
-        </w:rPr>
-        <w:t>Lakshminarasimhan</w:t>
-      </w:r>
-      <w:proofErr w:type="spellEnd"/>
-      <w:r>
-        <w:rPr>
-          <w:rFonts w:ascii="Calibri" w:hAnsi="Calibri" w:cs="Calibri"/>
-        </w:rPr>
-        <w:t xml:space="preserve"> D, White A, Wang S-P, Yao J, Yie J, Matern H, Solloway M, </w:t>
-      </w:r>
-      <w:proofErr w:type="spellStart"/>
-      <w:r>
-        <w:rPr>
-          <w:rFonts w:ascii="Calibri" w:hAnsi="Calibri" w:cs="Calibri"/>
-        </w:rPr>
-        <w:t>Haldankar</w:t>
-      </w:r>
-      <w:proofErr w:type="spellEnd"/>
-      <w:r>
-        <w:rPr>
-          <w:rFonts w:ascii="Calibri" w:hAnsi="Calibri" w:cs="Calibri"/>
-        </w:rPr>
-        <w:t xml:space="preserve"> R, Parsons T, Tang J, Shen WD, Alice Chen Y, Tian H, Allan BB. Non-homeostatic body weight regulation through a brainstem-restricted receptor for GDF15. </w:t>
+        <w:t xml:space="preserve">Hsu J-Y, Crawley S, Chen M, Ayupova DA, Lindhout DA, Higbee J, Kutach A, Joo W, Gao Z, Fu D, To C, Mondal K, Li B, Kekatpure A, Wang M, Laird T, Horner G, Chan J, McEntee M, Lopez M, Lakshminarasimhan D, White A, Wang S-P, Yao J, Yie J, Matern H, Solloway M, Haldankar R, Parsons T, Tang J, Shen WD, Alice Chen Y, Tian H, Allan BB. Non-homeostatic body weight regulation through a brainstem-restricted receptor for GDF15. </w:t>
       </w:r>
       <w:r>
         <w:rPr>
@@ -15775,40 +15330,16 @@
           <w:rFonts w:ascii="Calibri" w:hAnsi="Calibri" w:cs="Calibri"/>
         </w:rPr>
         <w:tab/>
-        <w:t xml:space="preserve">Tsai VW-W, Zhang HP, Manandhar R, Schofield P, Christ D, Lee-Ng KKM, </w:t>
-      </w:r>
-      <w:proofErr w:type="spellStart"/>
-      <w:r>
-        <w:rPr>
-          <w:rFonts w:ascii="Calibri" w:hAnsi="Calibri" w:cs="Calibri"/>
-        </w:rPr>
-        <w:t>Lebhar</w:t>
-      </w:r>
-      <w:proofErr w:type="spellEnd"/>
-      <w:r>
-        <w:rPr>
-          <w:rFonts w:ascii="Calibri" w:hAnsi="Calibri" w:cs="Calibri"/>
-        </w:rPr>
-        <w:t xml:space="preserve"> H, Marquis CP, Husaini Y, Brown DA, Breit SN. GDF15 mediates adiposity resistance through actions on GFRAL neurons in the hindbrain AP/NTS. </w:t>
-      </w:r>
-      <w:r>
-        <w:rPr>
-          <w:rFonts w:ascii="Calibri" w:hAnsi="Calibri" w:cs="Calibri"/>
-          <w:i/>
-          <w:iCs/>
-        </w:rPr>
-        <w:t xml:space="preserve">Int J </w:t>
-      </w:r>
-      <w:proofErr w:type="spellStart"/>
-      <w:r>
-        <w:rPr>
-          <w:rFonts w:ascii="Calibri" w:hAnsi="Calibri" w:cs="Calibri"/>
-          <w:i/>
-          <w:iCs/>
-        </w:rPr>
-        <w:t>Obes</w:t>
-      </w:r>
-      <w:proofErr w:type="spellEnd"/>
+        <w:t xml:space="preserve">Tsai VW-W, Zhang HP, Manandhar R, Schofield P, Christ D, Lee-Ng KKM, Lebhar H, Marquis CP, Husaini Y, Brown DA, Breit SN. GDF15 mediates adiposity resistance through actions on GFRAL neurons in the hindbrain AP/NTS. </w:t>
+      </w:r>
+      <w:r>
+        <w:rPr>
+          <w:rFonts w:ascii="Calibri" w:hAnsi="Calibri" w:cs="Calibri"/>
+          <w:i/>
+          <w:iCs/>
+        </w:rPr>
+        <w:t>Int J Obes</w:t>
+      </w:r>
       <w:r>
         <w:rPr>
           <w:rFonts w:ascii="Calibri" w:hAnsi="Calibri" w:cs="Calibri"/>
@@ -15834,54 +15365,16 @@
           <w:rFonts w:ascii="Calibri" w:hAnsi="Calibri" w:cs="Calibri"/>
         </w:rPr>
         <w:tab/>
-        <w:t xml:space="preserve">Borner T, </w:t>
-      </w:r>
-      <w:proofErr w:type="spellStart"/>
-      <w:r>
-        <w:rPr>
-          <w:rFonts w:ascii="Calibri" w:hAnsi="Calibri" w:cs="Calibri"/>
-        </w:rPr>
-        <w:t>Shaulson</w:t>
-      </w:r>
-      <w:proofErr w:type="spellEnd"/>
-      <w:r>
-        <w:rPr>
-          <w:rFonts w:ascii="Calibri" w:hAnsi="Calibri" w:cs="Calibri"/>
-        </w:rPr>
-        <w:t xml:space="preserve"> ED, </w:t>
-      </w:r>
-      <w:proofErr w:type="spellStart"/>
-      <w:r>
-        <w:rPr>
-          <w:rFonts w:ascii="Calibri" w:hAnsi="Calibri" w:cs="Calibri"/>
-        </w:rPr>
-        <w:t>Ghidewon</w:t>
-      </w:r>
-      <w:proofErr w:type="spellEnd"/>
-      <w:r>
-        <w:rPr>
-          <w:rFonts w:ascii="Calibri" w:hAnsi="Calibri" w:cs="Calibri"/>
-        </w:rPr>
-        <w:t xml:space="preserve"> MY, Barnett AB, Horn CC, Doyle RP, Grill HJ, Hayes MR, De Jonghe BC. GDF15 Induces Anorexia through Nausea and Emesis. </w:t>
-      </w:r>
-      <w:r>
-        <w:rPr>
-          <w:rFonts w:ascii="Calibri" w:hAnsi="Calibri" w:cs="Calibri"/>
-          <w:i/>
-          <w:iCs/>
-        </w:rPr>
-        <w:t xml:space="preserve">Cell </w:t>
-      </w:r>
-      <w:proofErr w:type="spellStart"/>
-      <w:r>
-        <w:rPr>
-          <w:rFonts w:ascii="Calibri" w:hAnsi="Calibri" w:cs="Calibri"/>
-          <w:i/>
-          <w:iCs/>
-        </w:rPr>
-        <w:t>Metab</w:t>
-      </w:r>
-      <w:proofErr w:type="spellEnd"/>
+        <w:t xml:space="preserve">Borner T, Shaulson ED, Ghidewon MY, Barnett AB, Horn CC, Doyle RP, Grill HJ, Hayes MR, De Jonghe BC. GDF15 Induces Anorexia through Nausea and Emesis. </w:t>
+      </w:r>
+      <w:r>
+        <w:rPr>
+          <w:rFonts w:ascii="Calibri" w:hAnsi="Calibri" w:cs="Calibri"/>
+          <w:i/>
+          <w:iCs/>
+        </w:rPr>
+        <w:t>Cell Metab</w:t>
+      </w:r>
       <w:r>
         <w:rPr>
           <w:rFonts w:ascii="Calibri" w:hAnsi="Calibri" w:cs="Calibri"/>
@@ -15909,23 +15402,13 @@
         <w:tab/>
         <w:t xml:space="preserve">Tran T, Yang J, Gardner J, Xiong Y. GDF15 deficiency promotes high fat diet-induced obesity in mice. </w:t>
       </w:r>
-      <w:proofErr w:type="spellStart"/>
-      <w:r>
-        <w:rPr>
-          <w:rFonts w:ascii="Calibri" w:hAnsi="Calibri" w:cs="Calibri"/>
-          <w:i/>
-          <w:iCs/>
-        </w:rPr>
-        <w:t>PLoS</w:t>
-      </w:r>
-      <w:proofErr w:type="spellEnd"/>
-      <w:r>
-        <w:rPr>
-          <w:rFonts w:ascii="Calibri" w:hAnsi="Calibri" w:cs="Calibri"/>
-          <w:i/>
-          <w:iCs/>
-        </w:rPr>
-        <w:t xml:space="preserve"> One</w:t>
+      <w:r>
+        <w:rPr>
+          <w:rFonts w:ascii="Calibri" w:hAnsi="Calibri" w:cs="Calibri"/>
+          <w:i/>
+          <w:iCs/>
+        </w:rPr>
+        <w:t>PLoS One</w:t>
       </w:r>
       <w:r>
         <w:rPr>
@@ -15952,21 +15435,7 @@
           <w:rFonts w:ascii="Calibri" w:hAnsi="Calibri" w:cs="Calibri"/>
         </w:rPr>
         <w:tab/>
-        <w:t xml:space="preserve">Mullican SE, Lin-Schmidt X, Chin C-N, Chavez JA, Furman JL, Armstrong AA, Beck SC, South VJ, Dinh TQ, Cash-Mason TD, Cavanaugh CR, Nelson S, Huang C, Hunter MJ, Rangwala SM. GFRAL is the receptor for </w:t>
-      </w:r>
-      <w:proofErr w:type="gramStart"/>
-      <w:r>
-        <w:rPr>
-          <w:rFonts w:ascii="Calibri" w:hAnsi="Calibri" w:cs="Calibri"/>
-        </w:rPr>
-        <w:t>GDF15</w:t>
-      </w:r>
-      <w:proofErr w:type="gramEnd"/>
-      <w:r>
-        <w:rPr>
-          <w:rFonts w:ascii="Calibri" w:hAnsi="Calibri" w:cs="Calibri"/>
-        </w:rPr>
-        <w:t xml:space="preserve"> and the ligand promotes weight loss in mice and nonhuman primates. </w:t>
+        <w:t xml:space="preserve">Mullican SE, Lin-Schmidt X, Chin C-N, Chavez JA, Furman JL, Armstrong AA, Beck SC, South VJ, Dinh TQ, Cash-Mason TD, Cavanaugh CR, Nelson S, Huang C, Hunter MJ, Rangwala SM. GFRAL is the receptor for GDF15 and the ligand promotes weight loss in mice and nonhuman primates. </w:t>
       </w:r>
       <w:r>
         <w:rPr>
@@ -16036,40 +15505,16 @@
           <w:rFonts w:ascii="Calibri" w:hAnsi="Calibri" w:cs="Calibri"/>
         </w:rPr>
         <w:tab/>
-        <w:t xml:space="preserve">Frikke-Schmidt H, Hultman K, </w:t>
-      </w:r>
-      <w:proofErr w:type="spellStart"/>
-      <w:r>
-        <w:rPr>
-          <w:rFonts w:ascii="Calibri" w:hAnsi="Calibri" w:cs="Calibri"/>
-        </w:rPr>
-        <w:t>Galaske</w:t>
-      </w:r>
-      <w:proofErr w:type="spellEnd"/>
-      <w:r>
-        <w:rPr>
-          <w:rFonts w:ascii="Calibri" w:hAnsi="Calibri" w:cs="Calibri"/>
-        </w:rPr>
-        <w:t xml:space="preserve"> JW, Jørgensen SB, Myers MG, Seeley RJ. GDF15 acts synergistically with liraglutide but is not necessary for the weight loss induced by bariatric surgery in mice. </w:t>
-      </w:r>
-      <w:r>
-        <w:rPr>
-          <w:rFonts w:ascii="Calibri" w:hAnsi="Calibri" w:cs="Calibri"/>
-          <w:i/>
-          <w:iCs/>
-        </w:rPr>
-        <w:t xml:space="preserve">Mol </w:t>
-      </w:r>
-      <w:proofErr w:type="spellStart"/>
-      <w:r>
-        <w:rPr>
-          <w:rFonts w:ascii="Calibri" w:hAnsi="Calibri" w:cs="Calibri"/>
-          <w:i/>
-          <w:iCs/>
-        </w:rPr>
-        <w:t>Metab</w:t>
-      </w:r>
-      <w:proofErr w:type="spellEnd"/>
+        <w:t xml:space="preserve">Frikke-Schmidt H, Hultman K, Galaske JW, Jørgensen SB, Myers MG, Seeley RJ. GDF15 acts synergistically with liraglutide but is not necessary for the weight loss induced by bariatric surgery in mice. </w:t>
+      </w:r>
+      <w:r>
+        <w:rPr>
+          <w:rFonts w:ascii="Calibri" w:hAnsi="Calibri" w:cs="Calibri"/>
+          <w:i/>
+          <w:iCs/>
+        </w:rPr>
+        <w:t>Mol Metab</w:t>
+      </w:r>
       <w:r>
         <w:rPr>
           <w:rFonts w:ascii="Calibri" w:hAnsi="Calibri" w:cs="Calibri"/>
@@ -16095,35 +15540,7 @@
           <w:rFonts w:ascii="Calibri" w:hAnsi="Calibri" w:cs="Calibri"/>
         </w:rPr>
         <w:tab/>
-        <w:t xml:space="preserve">Emmerson PJ, Wang F, Du Y, Liu Q, Pickard RT, </w:t>
-      </w:r>
-      <w:proofErr w:type="spellStart"/>
-      <w:r>
-        <w:rPr>
-          <w:rFonts w:ascii="Calibri" w:hAnsi="Calibri" w:cs="Calibri"/>
-        </w:rPr>
-        <w:t>Gonciarz</w:t>
-      </w:r>
-      <w:proofErr w:type="spellEnd"/>
-      <w:r>
-        <w:rPr>
-          <w:rFonts w:ascii="Calibri" w:hAnsi="Calibri" w:cs="Calibri"/>
-        </w:rPr>
-        <w:t xml:space="preserve"> MD, Coskun T, </w:t>
-      </w:r>
-      <w:proofErr w:type="spellStart"/>
-      <w:r>
-        <w:rPr>
-          <w:rFonts w:ascii="Calibri" w:hAnsi="Calibri" w:cs="Calibri"/>
-        </w:rPr>
-        <w:t>Hamang</w:t>
-      </w:r>
-      <w:proofErr w:type="spellEnd"/>
-      <w:r>
-        <w:rPr>
-          <w:rFonts w:ascii="Calibri" w:hAnsi="Calibri" w:cs="Calibri"/>
-        </w:rPr>
-        <w:t xml:space="preserve"> MJ, Sindelar DK, Ballman KK, Foltz LA, Muppidi A, Alsina-Fernandez J, Barnard GC, Tang JX, Liu X, Mao X, Siegel R, Sloan JH, Mitchell PJ, Zhang BB, Gimeno RE, Shan B, Wu X. The metabolic effects of GDF15 are mediated by the orphan receptor GFRAL. </w:t>
+        <w:t xml:space="preserve">Emmerson PJ, Wang F, Du Y, Liu Q, Pickard RT, Gonciarz MD, Coskun T, Hamang MJ, Sindelar DK, Ballman KK, Foltz LA, Muppidi A, Alsina-Fernandez J, Barnard GC, Tang JX, Liu X, Mao X, Siegel R, Sloan JH, Mitchell PJ, Zhang BB, Gimeno RE, Shan B, Wu X. The metabolic effects of GDF15 are mediated by the orphan receptor GFRAL. </w:t>
       </w:r>
       <w:r>
         <w:rPr>
@@ -16159,40 +15576,16 @@
           <w:rFonts w:ascii="Calibri" w:hAnsi="Calibri" w:cs="Calibri"/>
         </w:rPr>
         <w:tab/>
-        <w:t xml:space="preserve">Moore AG, Brown DA, Fairlie WD, </w:t>
-      </w:r>
-      <w:proofErr w:type="spellStart"/>
-      <w:r>
-        <w:rPr>
-          <w:rFonts w:ascii="Calibri" w:hAnsi="Calibri" w:cs="Calibri"/>
-        </w:rPr>
-        <w:t>Bauskin</w:t>
-      </w:r>
-      <w:proofErr w:type="spellEnd"/>
-      <w:r>
-        <w:rPr>
-          <w:rFonts w:ascii="Calibri" w:hAnsi="Calibri" w:cs="Calibri"/>
-        </w:rPr>
-        <w:t xml:space="preserve"> AR, Brown PK, Munier ML, Russell PK, Salamonsen LA, Wallace EM, Breit SN. The transforming growth factor-ss superfamily cytokine macrophage inhibitory cytokine-1 is present in high concentrations in the serum of pregnant women. </w:t>
-      </w:r>
-      <w:r>
-        <w:rPr>
-          <w:rFonts w:ascii="Calibri" w:hAnsi="Calibri" w:cs="Calibri"/>
-          <w:i/>
-          <w:iCs/>
-        </w:rPr>
-        <w:t xml:space="preserve">J Clin Endocrinol </w:t>
-      </w:r>
-      <w:proofErr w:type="spellStart"/>
-      <w:r>
-        <w:rPr>
-          <w:rFonts w:ascii="Calibri" w:hAnsi="Calibri" w:cs="Calibri"/>
-          <w:i/>
-          <w:iCs/>
-        </w:rPr>
-        <w:t>Metab</w:t>
-      </w:r>
-      <w:proofErr w:type="spellEnd"/>
+        <w:t xml:space="preserve">Moore AG, Brown DA, Fairlie WD, Bauskin AR, Brown PK, Munier ML, Russell PK, Salamonsen LA, Wallace EM, Breit SN. The transforming growth factor-ss superfamily cytokine macrophage inhibitory cytokine-1 is present in high concentrations in the serum of pregnant women. </w:t>
+      </w:r>
+      <w:r>
+        <w:rPr>
+          <w:rFonts w:ascii="Calibri" w:hAnsi="Calibri" w:cs="Calibri"/>
+          <w:i/>
+          <w:iCs/>
+        </w:rPr>
+        <w:t>J Clin Endocrinol Metab</w:t>
+      </w:r>
       <w:r>
         <w:rPr>
           <w:rFonts w:ascii="Calibri" w:hAnsi="Calibri" w:cs="Calibri"/>
@@ -16218,63 +15611,7 @@
           <w:rFonts w:ascii="Calibri" w:hAnsi="Calibri" w:cs="Calibri"/>
         </w:rPr>
         <w:tab/>
-        <w:t xml:space="preserve">Fejzo M, Rocha N, Cimino I, Lockhart SM, Petry CJ, Kay RG, Burling K, Barker P, George AL, Yasara N, </w:t>
-      </w:r>
-      <w:proofErr w:type="spellStart"/>
-      <w:r>
-        <w:rPr>
-          <w:rFonts w:ascii="Calibri" w:hAnsi="Calibri" w:cs="Calibri"/>
-        </w:rPr>
-        <w:t>Premawardhena</w:t>
-      </w:r>
-      <w:proofErr w:type="spellEnd"/>
-      <w:r>
-        <w:rPr>
-          <w:rFonts w:ascii="Calibri" w:hAnsi="Calibri" w:cs="Calibri"/>
-        </w:rPr>
-        <w:t xml:space="preserve"> A, Gong S, Cook E, Rimmington D, Rainbow K, Withers DJ, </w:t>
-      </w:r>
-      <w:proofErr w:type="spellStart"/>
-      <w:r>
-        <w:rPr>
-          <w:rFonts w:ascii="Calibri" w:hAnsi="Calibri" w:cs="Calibri"/>
-        </w:rPr>
-        <w:t>Cortessis</w:t>
-      </w:r>
-      <w:proofErr w:type="spellEnd"/>
-      <w:r>
-        <w:rPr>
-          <w:rFonts w:ascii="Calibri" w:hAnsi="Calibri" w:cs="Calibri"/>
-        </w:rPr>
-        <w:t xml:space="preserve"> V, Mullin PM, MacGibbon KW, Jin E, Kam A, Campbell A, Polasek O, </w:t>
-      </w:r>
-      <w:proofErr w:type="spellStart"/>
-      <w:r>
-        <w:rPr>
-          <w:rFonts w:ascii="Calibri" w:hAnsi="Calibri" w:cs="Calibri"/>
-        </w:rPr>
-        <w:t>Tzoneva</w:t>
-      </w:r>
-      <w:proofErr w:type="spellEnd"/>
-      <w:r>
-        <w:rPr>
-          <w:rFonts w:ascii="Calibri" w:hAnsi="Calibri" w:cs="Calibri"/>
-        </w:rPr>
-        <w:t xml:space="preserve"> G, Gribble FM, Yeo GSH, Lam BYH, Saudek V, Hughes IA, Ong KK, Perry JRB, Sutton Cole A, Baumgarten M, Welsh P, Sattar N, Smith GCS, Charnock-Jones DS, Coll AP, Meek CL, </w:t>
-      </w:r>
-      <w:proofErr w:type="spellStart"/>
-      <w:r>
-        <w:rPr>
-          <w:rFonts w:ascii="Calibri" w:hAnsi="Calibri" w:cs="Calibri"/>
-        </w:rPr>
-        <w:t>Mettananda</w:t>
-      </w:r>
-      <w:proofErr w:type="spellEnd"/>
-      <w:r>
-        <w:rPr>
-          <w:rFonts w:ascii="Calibri" w:hAnsi="Calibri" w:cs="Calibri"/>
-        </w:rPr>
-        <w:t xml:space="preserve"> S, Hayward C, Mancuso N, O’Rahilly S. GDF15 linked to maternal risk of nausea and vomiting during pregnancy. </w:t>
+        <w:t xml:space="preserve">Fejzo M, Rocha N, Cimino I, Lockhart SM, Petry CJ, Kay RG, Burling K, Barker P, George AL, Yasara N, Premawardhena A, Gong S, Cook E, Rimmington D, Rainbow K, Withers DJ, Cortessis V, Mullin PM, MacGibbon KW, Jin E, Kam A, Campbell A, Polasek O, Tzoneva G, Gribble FM, Yeo GSH, Lam BYH, Saudek V, Hughes IA, Ong KK, Perry JRB, Sutton Cole A, Baumgarten M, Welsh P, Sattar N, Smith GCS, Charnock-Jones DS, Coll AP, Meek CL, Mettananda S, Hayward C, Mancuso N, O’Rahilly S. GDF15 linked to maternal risk of nausea and vomiting during pregnancy. </w:t>
       </w:r>
       <w:r>
         <w:rPr>
@@ -16309,35 +15646,7 @@
           <w:rFonts w:ascii="Calibri" w:hAnsi="Calibri" w:cs="Calibri"/>
         </w:rPr>
         <w:tab/>
-        <w:t xml:space="preserve">Tong S, </w:t>
-      </w:r>
-      <w:proofErr w:type="spellStart"/>
-      <w:r>
-        <w:rPr>
-          <w:rFonts w:ascii="Calibri" w:hAnsi="Calibri" w:cs="Calibri"/>
-        </w:rPr>
-        <w:t>Marjono</w:t>
-      </w:r>
-      <w:proofErr w:type="spellEnd"/>
-      <w:r>
-        <w:rPr>
-          <w:rFonts w:ascii="Calibri" w:hAnsi="Calibri" w:cs="Calibri"/>
-        </w:rPr>
-        <w:t xml:space="preserve"> B, Brown DA, Mulvey S, Breit SN, </w:t>
-      </w:r>
-      <w:proofErr w:type="spellStart"/>
-      <w:r>
-        <w:rPr>
-          <w:rFonts w:ascii="Calibri" w:hAnsi="Calibri" w:cs="Calibri"/>
-        </w:rPr>
-        <w:t>Manuelpillai</w:t>
-      </w:r>
-      <w:proofErr w:type="spellEnd"/>
-      <w:r>
-        <w:rPr>
-          <w:rFonts w:ascii="Calibri" w:hAnsi="Calibri" w:cs="Calibri"/>
-        </w:rPr>
-        <w:t xml:space="preserve"> U, Wallace EM. Serum concentrations of macrophage inhibitory cytokine 1 (MIC 1) as a predictor of miscarriage. </w:t>
+        <w:t xml:space="preserve">Tong S, Marjono B, Brown DA, Mulvey S, Breit SN, Manuelpillai U, Wallace EM. Serum concentrations of macrophage inhibitory cytokine 1 (MIC 1) as a predictor of miscarriage. </w:t>
       </w:r>
       <w:r>
         <w:rPr>
@@ -16372,21 +15681,7 @@
           <w:rFonts w:ascii="Calibri" w:hAnsi="Calibri" w:cs="Calibri"/>
         </w:rPr>
         <w:tab/>
-        <w:t xml:space="preserve">Wang P, Ma W, Zhou Y, Zhao Y, Shi H, Yang Q, Zhang Y. Circulating metal concentrations, inflammatory </w:t>
-      </w:r>
-      <w:proofErr w:type="gramStart"/>
-      <w:r>
-        <w:rPr>
-          <w:rFonts w:ascii="Calibri" w:hAnsi="Calibri" w:cs="Calibri"/>
-        </w:rPr>
-        <w:t>cytokines</w:t>
-      </w:r>
-      <w:proofErr w:type="gramEnd"/>
-      <w:r>
-        <w:rPr>
-          <w:rFonts w:ascii="Calibri" w:hAnsi="Calibri" w:cs="Calibri"/>
-        </w:rPr>
-        <w:t xml:space="preserve"> and gestational weight gain: Shanghai MCPC cohort. </w:t>
+        <w:t xml:space="preserve">Wang P, Ma W, Zhou Y, Zhao Y, Shi H, Yang Q, Zhang Y. Circulating metal concentrations, inflammatory cytokines and gestational weight gain: Shanghai MCPC cohort. </w:t>
       </w:r>
       <w:r>
         <w:rPr>
@@ -16421,53 +15716,15 @@
           <w:rFonts w:ascii="Calibri" w:hAnsi="Calibri" w:cs="Calibri"/>
         </w:rPr>
         <w:tab/>
-        <w:t xml:space="preserve">Petry CJ, Ong KK, Burling KA, Barker P, Goodburn SF, Perry JRB, </w:t>
-      </w:r>
-      <w:proofErr w:type="spellStart"/>
-      <w:r>
-        <w:rPr>
-          <w:rFonts w:ascii="Calibri" w:hAnsi="Calibri" w:cs="Calibri"/>
-        </w:rPr>
-        <w:t>Acerini</w:t>
-      </w:r>
-      <w:proofErr w:type="spellEnd"/>
-      <w:r>
-        <w:rPr>
-          <w:rFonts w:ascii="Calibri" w:hAnsi="Calibri" w:cs="Calibri"/>
-        </w:rPr>
-        <w:t xml:space="preserve"> CL, Hughes IA, Painter RC, </w:t>
-      </w:r>
-      <w:proofErr w:type="spellStart"/>
-      <w:r>
-        <w:rPr>
-          <w:rFonts w:ascii="Calibri" w:hAnsi="Calibri" w:cs="Calibri"/>
-        </w:rPr>
-        <w:t>Afink</w:t>
-      </w:r>
-      <w:proofErr w:type="spellEnd"/>
-      <w:r>
-        <w:rPr>
-          <w:rFonts w:ascii="Calibri" w:hAnsi="Calibri" w:cs="Calibri"/>
-        </w:rPr>
-        <w:t xml:space="preserve"> GB, Dunger DB, O’Rahilly S. Associations of vomiting and antiemetic use in pregnancy with levels of circulating GDF15 early in the second trimester: A nested case-control study. </w:t>
-      </w:r>
-      <w:proofErr w:type="spellStart"/>
-      <w:r>
-        <w:rPr>
-          <w:rFonts w:ascii="Calibri" w:hAnsi="Calibri" w:cs="Calibri"/>
-          <w:i/>
-          <w:iCs/>
-        </w:rPr>
-        <w:t>Wellcome</w:t>
-      </w:r>
-      <w:proofErr w:type="spellEnd"/>
-      <w:r>
-        <w:rPr>
-          <w:rFonts w:ascii="Calibri" w:hAnsi="Calibri" w:cs="Calibri"/>
-          <w:i/>
-          <w:iCs/>
-        </w:rPr>
-        <w:t xml:space="preserve"> Open Res</w:t>
+        <w:t xml:space="preserve">Petry CJ, Ong KK, Burling KA, Barker P, Goodburn SF, Perry JRB, Acerini CL, Hughes IA, Painter RC, Afink GB, Dunger DB, O’Rahilly S. Associations of vomiting and antiemetic use in pregnancy with levels of circulating GDF15 early in the second trimester: A nested case-control study. </w:t>
+      </w:r>
+      <w:r>
+        <w:rPr>
+          <w:rFonts w:ascii="Calibri" w:hAnsi="Calibri" w:cs="Calibri"/>
+          <w:i/>
+          <w:iCs/>
+        </w:rPr>
+        <w:t>Wellcome Open Res</w:t>
       </w:r>
       <w:r>
         <w:rPr>
@@ -16494,47 +15751,15 @@
           <w:rFonts w:ascii="Calibri" w:hAnsi="Calibri" w:cs="Calibri"/>
         </w:rPr>
         <w:tab/>
-        <w:t xml:space="preserve">Wang L, Yang Q. Circulating Growth Differentiation Factor </w:t>
-      </w:r>
-      <w:proofErr w:type="gramStart"/>
-      <w:r>
-        <w:rPr>
-          <w:rFonts w:ascii="Calibri" w:hAnsi="Calibri" w:cs="Calibri"/>
-        </w:rPr>
-        <w:t>15</w:t>
-      </w:r>
-      <w:proofErr w:type="gramEnd"/>
-      <w:r>
-        <w:rPr>
-          <w:rFonts w:ascii="Calibri" w:hAnsi="Calibri" w:cs="Calibri"/>
-        </w:rPr>
-        <w:t xml:space="preserve"> and Preeclampsia: A Meta-Analysis. </w:t>
-      </w:r>
-      <w:r>
-        <w:rPr>
-          <w:rFonts w:ascii="Calibri" w:hAnsi="Calibri" w:cs="Calibri"/>
-          <w:i/>
-          <w:iCs/>
-        </w:rPr>
-        <w:t xml:space="preserve">Horm </w:t>
-      </w:r>
-      <w:proofErr w:type="spellStart"/>
-      <w:r>
-        <w:rPr>
-          <w:rFonts w:ascii="Calibri" w:hAnsi="Calibri" w:cs="Calibri"/>
-          <w:i/>
-          <w:iCs/>
-        </w:rPr>
-        <w:t>Metab</w:t>
-      </w:r>
-      <w:proofErr w:type="spellEnd"/>
-      <w:r>
-        <w:rPr>
-          <w:rFonts w:ascii="Calibri" w:hAnsi="Calibri" w:cs="Calibri"/>
-          <w:i/>
-          <w:iCs/>
-        </w:rPr>
-        <w:t xml:space="preserve"> Res</w:t>
+        <w:t xml:space="preserve">Wang L, Yang Q. Circulating Growth Differentiation Factor 15 and Preeclampsia: A Meta-Analysis. </w:t>
+      </w:r>
+      <w:r>
+        <w:rPr>
+          <w:rFonts w:ascii="Calibri" w:hAnsi="Calibri" w:cs="Calibri"/>
+          <w:i/>
+          <w:iCs/>
+        </w:rPr>
+        <w:t>Horm Metab Res</w:t>
       </w:r>
       <w:r>
         <w:rPr>
@@ -16561,21 +15786,7 @@
           <w:rFonts w:ascii="Calibri" w:hAnsi="Calibri" w:cs="Calibri"/>
         </w:rPr>
         <w:tab/>
-        <w:t xml:space="preserve">Yakut K, Öcal DF, Öztürk FH, Öztürk M, Oğuz Y, </w:t>
-      </w:r>
-      <w:proofErr w:type="spellStart"/>
-      <w:r>
-        <w:rPr>
-          <w:rFonts w:ascii="Calibri" w:hAnsi="Calibri" w:cs="Calibri"/>
-        </w:rPr>
-        <w:t>Sınacı</w:t>
-      </w:r>
-      <w:proofErr w:type="spellEnd"/>
-      <w:r>
-        <w:rPr>
-          <w:rFonts w:ascii="Calibri" w:hAnsi="Calibri" w:cs="Calibri"/>
-        </w:rPr>
-        <w:t xml:space="preserve"> S, Çağlar T. Is GDF-15 level associated with gestational diabetes mellitus and adverse perinatal outcomes? </w:t>
+        <w:t xml:space="preserve">Yakut K, Öcal DF, Öztürk FH, Öztürk M, Oğuz Y, Sınacı S, Çağlar T. Is GDF-15 level associated with gestational diabetes mellitus and adverse perinatal outcomes? </w:t>
       </w:r>
       <w:r>
         <w:rPr>
@@ -16610,40 +15821,16 @@
           <w:rFonts w:ascii="Calibri" w:hAnsi="Calibri" w:cs="Calibri"/>
         </w:rPr>
         <w:tab/>
-        <w:t xml:space="preserve">Jacobsen DP, Røysland R, Strand H, Moe K, </w:t>
-      </w:r>
-      <w:proofErr w:type="spellStart"/>
-      <w:r>
-        <w:rPr>
-          <w:rFonts w:ascii="Calibri" w:hAnsi="Calibri" w:cs="Calibri"/>
-        </w:rPr>
-        <w:t>Sugulle</w:t>
-      </w:r>
-      <w:proofErr w:type="spellEnd"/>
-      <w:r>
-        <w:rPr>
-          <w:rFonts w:ascii="Calibri" w:hAnsi="Calibri" w:cs="Calibri"/>
-        </w:rPr>
-        <w:t xml:space="preserve"> M, Omland T, Staff AC. Cardiovascular biomarkers in pregnancy with diabetes and associations to glucose control. </w:t>
-      </w:r>
-      <w:r>
-        <w:rPr>
-          <w:rFonts w:ascii="Calibri" w:hAnsi="Calibri" w:cs="Calibri"/>
-          <w:i/>
-          <w:iCs/>
-        </w:rPr>
-        <w:t xml:space="preserve">Acta </w:t>
-      </w:r>
-      <w:proofErr w:type="spellStart"/>
-      <w:r>
-        <w:rPr>
-          <w:rFonts w:ascii="Calibri" w:hAnsi="Calibri" w:cs="Calibri"/>
-          <w:i/>
-          <w:iCs/>
-        </w:rPr>
-        <w:t>Diabetol</w:t>
-      </w:r>
-      <w:proofErr w:type="spellEnd"/>
+        <w:t xml:space="preserve">Jacobsen DP, Røysland R, Strand H, Moe K, Sugulle M, Omland T, Staff AC. Cardiovascular biomarkers in pregnancy with diabetes and associations to glucose control. </w:t>
+      </w:r>
+      <w:r>
+        <w:rPr>
+          <w:rFonts w:ascii="Calibri" w:hAnsi="Calibri" w:cs="Calibri"/>
+          <w:i/>
+          <w:iCs/>
+        </w:rPr>
+        <w:t>Acta Diabetol</w:t>
+      </w:r>
       <w:r>
         <w:rPr>
           <w:rFonts w:ascii="Calibri" w:hAnsi="Calibri" w:cs="Calibri"/>
@@ -16669,105 +15856,7 @@
           <w:rFonts w:ascii="Calibri" w:hAnsi="Calibri" w:cs="Calibri"/>
         </w:rPr>
         <w:tab/>
-        <w:t xml:space="preserve">Fejzo MS, Sazonova OV, </w:t>
-      </w:r>
-      <w:proofErr w:type="spellStart"/>
-      <w:r>
-        <w:rPr>
-          <w:rFonts w:ascii="Calibri" w:hAnsi="Calibri" w:cs="Calibri"/>
-        </w:rPr>
-        <w:t>Sathirapongsasuti</w:t>
-      </w:r>
-      <w:proofErr w:type="spellEnd"/>
-      <w:r>
-        <w:rPr>
-          <w:rFonts w:ascii="Calibri" w:hAnsi="Calibri" w:cs="Calibri"/>
-        </w:rPr>
-        <w:t xml:space="preserve"> JF, Hallgrímsdóttir IB, </w:t>
-      </w:r>
-      <w:proofErr w:type="spellStart"/>
-      <w:r>
-        <w:rPr>
-          <w:rFonts w:ascii="Calibri" w:hAnsi="Calibri" w:cs="Calibri"/>
-        </w:rPr>
-        <w:t>Vacic</w:t>
-      </w:r>
-      <w:proofErr w:type="spellEnd"/>
-      <w:r>
-        <w:rPr>
-          <w:rFonts w:ascii="Calibri" w:hAnsi="Calibri" w:cs="Calibri"/>
-        </w:rPr>
-        <w:t xml:space="preserve"> V, MacGibbon KW, Schoenberg FP, Mancuso N, Slamon DJ, Mullin PM, Agee M, </w:t>
-      </w:r>
-      <w:proofErr w:type="spellStart"/>
-      <w:r>
-        <w:rPr>
-          <w:rFonts w:ascii="Calibri" w:hAnsi="Calibri" w:cs="Calibri"/>
-        </w:rPr>
-        <w:t>Alipanahi</w:t>
-      </w:r>
-      <w:proofErr w:type="spellEnd"/>
-      <w:r>
-        <w:rPr>
-          <w:rFonts w:ascii="Calibri" w:hAnsi="Calibri" w:cs="Calibri"/>
-        </w:rPr>
-        <w:t xml:space="preserve"> B, Auton A, Bell RK, Bryc K, Elson SL, </w:t>
-      </w:r>
-      <w:proofErr w:type="spellStart"/>
-      <w:r>
-        <w:rPr>
-          <w:rFonts w:ascii="Calibri" w:hAnsi="Calibri" w:cs="Calibri"/>
-        </w:rPr>
-        <w:t>Fontanillas</w:t>
-      </w:r>
-      <w:proofErr w:type="spellEnd"/>
-      <w:r>
-        <w:rPr>
-          <w:rFonts w:ascii="Calibri" w:hAnsi="Calibri" w:cs="Calibri"/>
-        </w:rPr>
-        <w:t xml:space="preserve"> P, Furlotte NA, Hinds DA, </w:t>
-      </w:r>
-      <w:proofErr w:type="spellStart"/>
-      <w:r>
-        <w:rPr>
-          <w:rFonts w:ascii="Calibri" w:hAnsi="Calibri" w:cs="Calibri"/>
-        </w:rPr>
-        <w:t>Hromatka</w:t>
-      </w:r>
-      <w:proofErr w:type="spellEnd"/>
-      <w:r>
-        <w:rPr>
-          <w:rFonts w:ascii="Calibri" w:hAnsi="Calibri" w:cs="Calibri"/>
-        </w:rPr>
-        <w:t xml:space="preserve"> BS, Huber KE, Kleinman A, </w:t>
-      </w:r>
-      <w:proofErr w:type="spellStart"/>
-      <w:r>
-        <w:rPr>
-          <w:rFonts w:ascii="Calibri" w:hAnsi="Calibri" w:cs="Calibri"/>
-        </w:rPr>
-        <w:t>Litterman</w:t>
-      </w:r>
-      <w:proofErr w:type="spellEnd"/>
-      <w:r>
-        <w:rPr>
-          <w:rFonts w:ascii="Calibri" w:hAnsi="Calibri" w:cs="Calibri"/>
-        </w:rPr>
-        <w:t xml:space="preserve"> NK, McIntyre MH, Mountain JL, Noblin ES, Northover CAM, Pitts SJ, Shelton JF, </w:t>
-      </w:r>
-      <w:proofErr w:type="spellStart"/>
-      <w:r>
-        <w:rPr>
-          <w:rFonts w:ascii="Calibri" w:hAnsi="Calibri" w:cs="Calibri"/>
-        </w:rPr>
-        <w:t>Shringarpure</w:t>
-      </w:r>
-      <w:proofErr w:type="spellEnd"/>
-      <w:r>
-        <w:rPr>
-          <w:rFonts w:ascii="Calibri" w:hAnsi="Calibri" w:cs="Calibri"/>
-        </w:rPr>
-        <w:t xml:space="preserve"> S, Tian C, Tung JY, Wilson CH. Placenta and appetite genes GDF15 and IGFBP7 are associated with hyperemesis gravidarum. </w:t>
+        <w:t xml:space="preserve">Fejzo MS, Sazonova OV, Sathirapongsasuti JF, Hallgrímsdóttir IB, Vacic V, MacGibbon KW, Schoenberg FP, Mancuso N, Slamon DJ, Mullin PM, Agee M, Alipanahi B, Auton A, Bell RK, Bryc K, Elson SL, Fontanillas P, Furlotte NA, Hinds DA, Hromatka BS, Huber KE, Kleinman A, Litterman NK, McIntyre MH, Mountain JL, Noblin ES, Northover CAM, Pitts SJ, Shelton JF, Shringarpure S, Tian C, Tung JY, Wilson CH. Placenta and appetite genes GDF15 and IGFBP7 are associated with hyperemesis gravidarum. </w:t>
       </w:r>
       <w:r>
         <w:rPr>
@@ -16803,50 +15892,16 @@
           <w:rFonts w:ascii="Calibri" w:hAnsi="Calibri" w:cs="Calibri"/>
         </w:rPr>
         <w:tab/>
-        <w:t xml:space="preserve">Fejzo MS, Fasching PA, Schneider MO, </w:t>
-      </w:r>
-      <w:proofErr w:type="spellStart"/>
-      <w:r>
-        <w:rPr>
-          <w:rFonts w:ascii="Calibri" w:hAnsi="Calibri" w:cs="Calibri"/>
-        </w:rPr>
-        <w:t>Schwitulla</w:t>
-      </w:r>
-      <w:proofErr w:type="spellEnd"/>
-      <w:r>
-        <w:rPr>
-          <w:rFonts w:ascii="Calibri" w:hAnsi="Calibri" w:cs="Calibri"/>
-        </w:rPr>
-        <w:t xml:space="preserve"> J, Beckmann MW, Schwenke E, MacGibbon KW, Mullin PM. Analysis of GDF15 and IGFBP7 in Hyperemesis Gravidarum Support Causality. </w:t>
-      </w:r>
-      <w:proofErr w:type="spellStart"/>
-      <w:r>
-        <w:rPr>
-          <w:rFonts w:ascii="Calibri" w:hAnsi="Calibri" w:cs="Calibri"/>
-          <w:i/>
-          <w:iCs/>
-        </w:rPr>
-        <w:t>Geburtshilfe</w:t>
-      </w:r>
-      <w:proofErr w:type="spellEnd"/>
-      <w:r>
-        <w:rPr>
-          <w:rFonts w:ascii="Calibri" w:hAnsi="Calibri" w:cs="Calibri"/>
-          <w:i/>
-          <w:iCs/>
-        </w:rPr>
-        <w:t xml:space="preserve"> </w:t>
-      </w:r>
-      <w:proofErr w:type="spellStart"/>
-      <w:r>
-        <w:rPr>
-          <w:rFonts w:ascii="Calibri" w:hAnsi="Calibri" w:cs="Calibri"/>
-          <w:i/>
-          <w:iCs/>
-        </w:rPr>
-        <w:t>Frauenheilkd</w:t>
-      </w:r>
-      <w:proofErr w:type="spellEnd"/>
+        <w:t xml:space="preserve">Fejzo MS, Fasching PA, Schneider MO, Schwitulla J, Beckmann MW, Schwenke E, MacGibbon KW, Mullin PM. Analysis of GDF15 and IGFBP7 in Hyperemesis Gravidarum Support Causality. </w:t>
+      </w:r>
+      <w:r>
+        <w:rPr>
+          <w:rFonts w:ascii="Calibri" w:hAnsi="Calibri" w:cs="Calibri"/>
+          <w:i/>
+          <w:iCs/>
+        </w:rPr>
+        <w:t>Geburtshilfe Frauenheilkd</w:t>
+      </w:r>
       <w:r>
         <w:rPr>
           <w:rFonts w:ascii="Calibri" w:hAnsi="Calibri" w:cs="Calibri"/>
@@ -16907,21 +15962,7 @@
           <w:rFonts w:ascii="Calibri" w:hAnsi="Calibri" w:cs="Calibri"/>
         </w:rPr>
         <w:tab/>
-        <w:t xml:space="preserve">Boston WS, Bleck GT, Conroy JC, Wheeler MB, Miller DJ. Short Communication: Effects of Increased Expression of α-Lactalbumin </w:t>
-      </w:r>
-      <w:proofErr w:type="gramStart"/>
-      <w:r>
-        <w:rPr>
-          <w:rFonts w:ascii="Calibri" w:hAnsi="Calibri" w:cs="Calibri"/>
-        </w:rPr>
-        <w:t>In</w:t>
-      </w:r>
-      <w:proofErr w:type="gramEnd"/>
-      <w:r>
-        <w:rPr>
-          <w:rFonts w:ascii="Calibri" w:hAnsi="Calibri" w:cs="Calibri"/>
-        </w:rPr>
-        <w:t xml:space="preserve"> Transgenic Mice on Milk Yield and Pup Growth. </w:t>
+        <w:t xml:space="preserve">Boston WS, Bleck GT, Conroy JC, Wheeler MB, Miller DJ. Short Communication: Effects of Increased Expression of α-Lactalbumin In Transgenic Mice on Milk Yield and Pup Growth. </w:t>
       </w:r>
       <w:r>
         <w:rPr>
@@ -16958,7 +15999,6 @@
         <w:tab/>
         <w:t xml:space="preserve">El Habbal N, Meyer AC, Hafner H, Redd JR, Carlson Z, Mulcahy MC, Gregg B, Bridges D. Activation of Adipocyte mTORC1 Increases Milk Lipids in a Mouse Model of Lactation. </w:t>
       </w:r>
-      <w:proofErr w:type="spellStart"/>
       <w:r>
         <w:rPr>
           <w:rFonts w:ascii="Calibri" w:hAnsi="Calibri" w:cs="Calibri"/>
@@ -16967,7 +16007,6 @@
         </w:rPr>
         <w:t>bioRxiv</w:t>
       </w:r>
-      <w:proofErr w:type="spellEnd"/>
       <w:r>
         <w:rPr>
           <w:rFonts w:ascii="Calibri" w:hAnsi="Calibri" w:cs="Calibri"/>
@@ -17014,21 +16053,7 @@
           <w:rFonts w:ascii="Calibri" w:hAnsi="Calibri" w:cs="Calibri"/>
         </w:rPr>
         <w:tab/>
-        <w:t xml:space="preserve">Bates D, </w:t>
-      </w:r>
-      <w:proofErr w:type="spellStart"/>
-      <w:r>
-        <w:rPr>
-          <w:rFonts w:ascii="Calibri" w:hAnsi="Calibri" w:cs="Calibri"/>
-        </w:rPr>
-        <w:t>Mächler</w:t>
-      </w:r>
-      <w:proofErr w:type="spellEnd"/>
-      <w:r>
-        <w:rPr>
-          <w:rFonts w:ascii="Calibri" w:hAnsi="Calibri" w:cs="Calibri"/>
-        </w:rPr>
-        <w:t xml:space="preserve"> M, Bolker B, Walker S. Fitting Linear Mixed-Effects Models Using lme4. </w:t>
+        <w:t xml:space="preserve">Bates D, Mächler M, Bolker B, Walker S. Fitting Linear Mixed-Effects Models Using lme4. </w:t>
       </w:r>
       <w:r>
         <w:rPr>
@@ -17098,49 +16123,7 @@
           <w:rFonts w:ascii="Calibri" w:hAnsi="Calibri" w:cs="Calibri"/>
         </w:rPr>
         <w:tab/>
-        <w:t xml:space="preserve">Musial B, Fernandez-Twinn DS, Vaughan OR, Ozanne SE, </w:t>
-      </w:r>
-      <w:proofErr w:type="spellStart"/>
-      <w:r>
-        <w:rPr>
-          <w:rFonts w:ascii="Calibri" w:hAnsi="Calibri" w:cs="Calibri"/>
-        </w:rPr>
-        <w:t>Voshol</w:t>
-      </w:r>
-      <w:proofErr w:type="spellEnd"/>
-      <w:r>
-        <w:rPr>
-          <w:rFonts w:ascii="Calibri" w:hAnsi="Calibri" w:cs="Calibri"/>
-        </w:rPr>
-        <w:t xml:space="preserve"> P, </w:t>
-      </w:r>
-      <w:proofErr w:type="spellStart"/>
-      <w:r>
-        <w:rPr>
-          <w:rFonts w:ascii="Calibri" w:hAnsi="Calibri" w:cs="Calibri"/>
-        </w:rPr>
-        <w:t>Sferruzzi</w:t>
-      </w:r>
-      <w:proofErr w:type="spellEnd"/>
-      <w:r>
-        <w:rPr>
-          <w:rFonts w:ascii="Calibri" w:hAnsi="Calibri" w:cs="Calibri"/>
-        </w:rPr>
-        <w:t xml:space="preserve">-Perri AN, </w:t>
-      </w:r>
-      <w:proofErr w:type="spellStart"/>
-      <w:r>
-        <w:rPr>
-          <w:rFonts w:ascii="Calibri" w:hAnsi="Calibri" w:cs="Calibri"/>
-        </w:rPr>
-        <w:t>Fowden</w:t>
-      </w:r>
-      <w:proofErr w:type="spellEnd"/>
-      <w:r>
-        <w:rPr>
-          <w:rFonts w:ascii="Calibri" w:hAnsi="Calibri" w:cs="Calibri"/>
-        </w:rPr>
-        <w:t xml:space="preserve"> AL. Proximity to Delivery Alters Insulin Sensitivity and Glucose Metabolism in Pregnant Mice. </w:t>
+        <w:t xml:space="preserve">Musial B, Fernandez-Twinn DS, Vaughan OR, Ozanne SE, Voshol P, Sferruzzi-Perri AN, Fowden AL. Proximity to Delivery Alters Insulin Sensitivity and Glucose Metabolism in Pregnant Mice. </w:t>
       </w:r>
       <w:r>
         <w:rPr>
@@ -17245,39 +16228,15 @@
           <w:rFonts w:ascii="Calibri" w:hAnsi="Calibri" w:cs="Calibri"/>
         </w:rPr>
         <w:tab/>
-        <w:t xml:space="preserve">Binder AK, Kosak JP, </w:t>
-      </w:r>
-      <w:proofErr w:type="spellStart"/>
-      <w:r>
-        <w:rPr>
-          <w:rFonts w:ascii="Calibri" w:hAnsi="Calibri" w:cs="Calibri"/>
-        </w:rPr>
-        <w:t>Janhardhan</w:t>
-      </w:r>
-      <w:proofErr w:type="spellEnd"/>
-      <w:r>
-        <w:rPr>
-          <w:rFonts w:ascii="Calibri" w:hAnsi="Calibri" w:cs="Calibri"/>
-        </w:rPr>
-        <w:t xml:space="preserve"> KS, Moser G, Eling TE, Korach KS. Expression of Human NSAID Activated Gene 1 in Mice Leads to Altered Mammary Gland Differentiation and Impaired Lactation. </w:t>
-      </w:r>
-      <w:proofErr w:type="spellStart"/>
-      <w:r>
-        <w:rPr>
-          <w:rFonts w:ascii="Calibri" w:hAnsi="Calibri" w:cs="Calibri"/>
-          <w:i/>
-          <w:iCs/>
-        </w:rPr>
-        <w:t>PLoS</w:t>
-      </w:r>
-      <w:proofErr w:type="spellEnd"/>
-      <w:r>
-        <w:rPr>
-          <w:rFonts w:ascii="Calibri" w:hAnsi="Calibri" w:cs="Calibri"/>
-          <w:i/>
-          <w:iCs/>
-        </w:rPr>
-        <w:t xml:space="preserve"> One</w:t>
+        <w:t xml:space="preserve">Binder AK, Kosak JP, Janhardhan KS, Moser G, Eling TE, Korach KS. Expression of Human NSAID Activated Gene 1 in Mice Leads to Altered Mammary Gland Differentiation and Impaired Lactation. </w:t>
+      </w:r>
+      <w:r>
+        <w:rPr>
+          <w:rFonts w:ascii="Calibri" w:hAnsi="Calibri" w:cs="Calibri"/>
+          <w:i/>
+          <w:iCs/>
+        </w:rPr>
+        <w:t>PLoS One</w:t>
       </w:r>
       <w:r>
         <w:rPr>
@@ -17304,35 +16263,7 @@
           <w:rFonts w:ascii="Calibri" w:hAnsi="Calibri" w:cs="Calibri"/>
         </w:rPr>
         <w:tab/>
-        <w:t xml:space="preserve">Böttner M, </w:t>
-      </w:r>
-      <w:proofErr w:type="spellStart"/>
-      <w:r>
-        <w:rPr>
-          <w:rFonts w:ascii="Calibri" w:hAnsi="Calibri" w:cs="Calibri"/>
-        </w:rPr>
-        <w:t>Laaff</w:t>
-      </w:r>
-      <w:proofErr w:type="spellEnd"/>
-      <w:r>
-        <w:rPr>
-          <w:rFonts w:ascii="Calibri" w:hAnsi="Calibri" w:cs="Calibri"/>
-        </w:rPr>
-        <w:t xml:space="preserve"> M, Schechinger B, Rappold G, Unsicker K, Suter-</w:t>
-      </w:r>
-      <w:proofErr w:type="spellStart"/>
-      <w:r>
-        <w:rPr>
-          <w:rFonts w:ascii="Calibri" w:hAnsi="Calibri" w:cs="Calibri"/>
-        </w:rPr>
-        <w:t>Crazzolara</w:t>
-      </w:r>
-      <w:proofErr w:type="spellEnd"/>
-      <w:r>
-        <w:rPr>
-          <w:rFonts w:ascii="Calibri" w:hAnsi="Calibri" w:cs="Calibri"/>
-        </w:rPr>
-        <w:t xml:space="preserve"> C. Characterization of the rat, mouse, and human genes of growth/differentiation factor-15/macrophage inhibiting cytokine-1 (GDF-15/MIC-1). </w:t>
+        <w:t xml:space="preserve">Böttner M, Laaff M, Schechinger B, Rappold G, Unsicker K, Suter-Crazzolara C. Characterization of the rat, mouse, and human genes of growth/differentiation factor-15/macrophage inhibiting cytokine-1 (GDF-15/MIC-1). </w:t>
       </w:r>
       <w:r>
         <w:rPr>
@@ -17367,70 +16298,14 @@
           <w:rFonts w:ascii="Calibri" w:hAnsi="Calibri" w:cs="Calibri"/>
         </w:rPr>
         <w:tab/>
-        <w:t>Patel S, Alvarez-</w:t>
-      </w:r>
-      <w:proofErr w:type="spellStart"/>
-      <w:r>
-        <w:rPr>
-          <w:rFonts w:ascii="Calibri" w:hAnsi="Calibri" w:cs="Calibri"/>
-        </w:rPr>
-        <w:t>Guaita</w:t>
-      </w:r>
-      <w:proofErr w:type="spellEnd"/>
-      <w:r>
-        <w:rPr>
-          <w:rFonts w:ascii="Calibri" w:hAnsi="Calibri" w:cs="Calibri"/>
-        </w:rPr>
-        <w:t xml:space="preserve"> A, Melvin A, Rimmington D, Dattilo A, </w:t>
-      </w:r>
-      <w:proofErr w:type="spellStart"/>
-      <w:r>
-        <w:rPr>
-          <w:rFonts w:ascii="Calibri" w:hAnsi="Calibri" w:cs="Calibri"/>
-        </w:rPr>
-        <w:t>Miedzybrodzka</w:t>
-      </w:r>
-      <w:proofErr w:type="spellEnd"/>
-      <w:r>
-        <w:rPr>
-          <w:rFonts w:ascii="Calibri" w:hAnsi="Calibri" w:cs="Calibri"/>
-        </w:rPr>
-        <w:t xml:space="preserve"> EL, Cimino I, Maurin A-C, Roberts GP, Meek CL, Virtue S, Sparks LM, Parsons SA, Redman LM, Bray GA, </w:t>
+        <w:t xml:space="preserve">Patel S, Alvarez-Guaita A, Melvin A, Rimmington D, Dattilo A, Miedzybrodzka EL, Cimino I, Maurin A-C, Roberts GP, Meek CL, Virtue S, Sparks LM, Parsons SA, Redman LM, Bray GA, </w:t>
       </w:r>
       <w:r>
         <w:rPr>
           <w:rFonts w:ascii="Calibri" w:hAnsi="Calibri" w:cs="Calibri"/>
         </w:rPr>
         <w:lastRenderedPageBreak/>
-        <w:t xml:space="preserve">Liou AP, Woods RM, Parry SA, Jeppesen PB, Kolnes AJ, Harding HP, Ron D, Vidal-Puig A, Reimann F, Gribble FM, </w:t>
-      </w:r>
-      <w:proofErr w:type="spellStart"/>
-      <w:r>
-        <w:rPr>
-          <w:rFonts w:ascii="Calibri" w:hAnsi="Calibri" w:cs="Calibri"/>
-        </w:rPr>
-        <w:t>Hulston</w:t>
-      </w:r>
-      <w:proofErr w:type="spellEnd"/>
-      <w:r>
-        <w:rPr>
-          <w:rFonts w:ascii="Calibri" w:hAnsi="Calibri" w:cs="Calibri"/>
-        </w:rPr>
-        <w:t xml:space="preserve"> CJ, Farooqi IS, </w:t>
-      </w:r>
-      <w:proofErr w:type="spellStart"/>
-      <w:r>
-        <w:rPr>
-          <w:rFonts w:ascii="Calibri" w:hAnsi="Calibri" w:cs="Calibri"/>
-        </w:rPr>
-        <w:t>Fafournoux</w:t>
-      </w:r>
-      <w:proofErr w:type="spellEnd"/>
-      <w:r>
-        <w:rPr>
-          <w:rFonts w:ascii="Calibri" w:hAnsi="Calibri" w:cs="Calibri"/>
-        </w:rPr>
-        <w:t xml:space="preserve"> P, Smith SR, Jensen J, Breen D, Wu Z, Zhang BB, Coll AP, Savage DB, O’Rahilly S. GDF15 Provides an Endocrine Signal of Nutritional Stress in Mice and Humans. </w:t>
+        <w:t xml:space="preserve">Liou AP, Woods RM, Parry SA, Jeppesen PB, Kolnes AJ, Harding HP, Ron D, Vidal-Puig A, Reimann F, Gribble FM, Hulston CJ, Farooqi IS, Fafournoux P, Smith SR, Jensen J, Breen D, Wu Z, Zhang BB, Coll AP, Savage DB, O’Rahilly S. GDF15 Provides an Endocrine Signal of Nutritional Stress in Mice and Humans. </w:t>
       </w:r>
       <w:r>
         <w:rPr>
@@ -17465,21 +16340,7 @@
           <w:rFonts w:ascii="Calibri" w:hAnsi="Calibri" w:cs="Calibri"/>
         </w:rPr>
         <w:tab/>
-        <w:t xml:space="preserve">Klein AB, Ranea-Robles P, Nicolaisen TS, Gil C, Johann K, Quesada JP, </w:t>
-      </w:r>
-      <w:proofErr w:type="spellStart"/>
-      <w:r>
-        <w:rPr>
-          <w:rFonts w:ascii="Calibri" w:hAnsi="Calibri" w:cs="Calibri"/>
-        </w:rPr>
-        <w:t>Pistolevij</w:t>
-      </w:r>
-      <w:proofErr w:type="spellEnd"/>
-      <w:r>
-        <w:rPr>
-          <w:rFonts w:ascii="Calibri" w:hAnsi="Calibri" w:cs="Calibri"/>
-        </w:rPr>
-        <w:t xml:space="preserve"> N, Hviid KVR, Fich L, Offersen SM, Helge JW, Nielsen HS, Bakker J, Kleinert M, Clemmensen C. Cross-species comparison of pregnancy-induced GDF15. </w:t>
+        <w:t xml:space="preserve">Klein AB, Ranea-Robles P, Nicolaisen TS, Gil C, Johann K, Quesada JP, Pistolevij N, Hviid KVR, Fich L, Offersen SM, Helge JW, Nielsen HS, Bakker J, Kleinert M, Clemmensen C. Cross-species comparison of pregnancy-induced GDF15. </w:t>
       </w:r>
       <w:r>
         <w:rPr>
@@ -17514,21 +16375,7 @@
           <w:rFonts w:ascii="Calibri" w:hAnsi="Calibri" w:cs="Calibri"/>
         </w:rPr>
         <w:tab/>
-        <w:t xml:space="preserve">Schmidt A, Morales-Prieto DM, </w:t>
-      </w:r>
-      <w:proofErr w:type="spellStart"/>
-      <w:r>
-        <w:rPr>
-          <w:rFonts w:ascii="Calibri" w:hAnsi="Calibri" w:cs="Calibri"/>
-        </w:rPr>
-        <w:t>Pastuschek</w:t>
-      </w:r>
-      <w:proofErr w:type="spellEnd"/>
-      <w:r>
-        <w:rPr>
-          <w:rFonts w:ascii="Calibri" w:hAnsi="Calibri" w:cs="Calibri"/>
-        </w:rPr>
-        <w:t xml:space="preserve"> J, Fröhlich K, Markert UR. Only humans have human placentas: molecular differences between mice and humans. </w:t>
+        <w:t xml:space="preserve">Schmidt A, Morales-Prieto DM, Pastuschek J, Fröhlich K, Markert UR. Only humans have human placentas: molecular differences between mice and humans. </w:t>
       </w:r>
       <w:r>
         <w:rPr>
@@ -17548,7 +16395,7 @@
     <w:p>
       <w:pPr>
         <w:rPr>
-          <w:ins w:id="3" w:author="Molly C. Mulcahy" w:date="2024-01-22T16:00:00Z"/>
+          <w:ins w:id="11" w:author="Molly C. Mulcahy" w:date="2024-01-22T16:00:00Z"/>
           <w:rFonts w:ascii="Times New Roman" w:hAnsi="Times New Roman" w:cs="Times New Roman"/>
         </w:rPr>
       </w:pPr>
@@ -17562,11 +16409,11 @@
     <w:p>
       <w:pPr>
         <w:rPr>
-          <w:ins w:id="4" w:author="Molly C. Mulcahy" w:date="2024-01-22T16:00:00Z"/>
-          <w:rFonts w:ascii="Times New Roman" w:hAnsi="Times New Roman" w:cs="Times New Roman"/>
-        </w:rPr>
-      </w:pPr>
-      <w:ins w:id="5" w:author="Molly C. Mulcahy" w:date="2024-01-22T16:00:00Z">
+          <w:ins w:id="12" w:author="Molly C. Mulcahy" w:date="2024-01-22T16:00:00Z"/>
+          <w:rFonts w:ascii="Times New Roman" w:hAnsi="Times New Roman" w:cs="Times New Roman"/>
+        </w:rPr>
+      </w:pPr>
+      <w:ins w:id="13" w:author="Molly C. Mulcahy" w:date="2024-01-22T16:00:00Z">
         <w:r>
           <w:rPr>
             <w:rFonts w:ascii="Times New Roman" w:hAnsi="Times New Roman" w:cs="Times New Roman"/>
@@ -17820,21 +16667,7 @@
         <w:rPr>
           <w:rFonts w:ascii="Times New Roman" w:hAnsi="Times New Roman" w:cs="Times New Roman"/>
         </w:rPr>
-        <w:t xml:space="preserve">Food intake and body weight </w:t>
-      </w:r>
-      <w:proofErr w:type="gramStart"/>
-      <w:r>
-        <w:rPr>
-          <w:rFonts w:ascii="Times New Roman" w:hAnsi="Times New Roman" w:cs="Times New Roman"/>
-        </w:rPr>
-        <w:t>was</w:t>
-      </w:r>
-      <w:proofErr w:type="gramEnd"/>
-      <w:r>
-        <w:rPr>
-          <w:rFonts w:ascii="Times New Roman" w:hAnsi="Times New Roman" w:cs="Times New Roman"/>
-        </w:rPr>
-        <w:t xml:space="preserve"> measured weekly from one week before mating until 14-16 days after pups were born. </w:t>
+        <w:t xml:space="preserve">Food intake and body weight was measured weekly from one week before mating until 14-16 days after pups were born. </w:t>
       </w:r>
     </w:p>
     <w:p>
@@ -17967,21 +16800,7 @@
         <w:rPr>
           <w:rFonts w:ascii="Times New Roman" w:hAnsi="Times New Roman" w:cs="Times New Roman"/>
         </w:rPr>
-        <w:t xml:space="preserve"> * </w:t>
-      </w:r>
-      <w:proofErr w:type="gramStart"/>
-      <w:r>
-        <w:rPr>
-          <w:rFonts w:ascii="Times New Roman" w:hAnsi="Times New Roman" w:cs="Times New Roman"/>
-        </w:rPr>
-        <w:t>indicates</w:t>
-      </w:r>
-      <w:proofErr w:type="gramEnd"/>
-      <w:r>
-        <w:rPr>
-          <w:rFonts w:ascii="Times New Roman" w:hAnsi="Times New Roman" w:cs="Times New Roman"/>
-        </w:rPr>
-        <w:t xml:space="preserve"> p&lt;0.05</w:t>
+        <w:t xml:space="preserve"> * indicates p&lt;0.05</w:t>
       </w:r>
       <w:r>
         <w:rPr>
@@ -18312,21 +17131,7 @@
         <w:rPr>
           <w:rFonts w:ascii="Times New Roman" w:hAnsi="Times New Roman" w:cs="Times New Roman"/>
         </w:rPr>
-        <w:t xml:space="preserve"> dams at E16.5. Values are relative to fasting blood glucose levels. Assessed via linear mixed effects modeling. B) Fasting Blood glucose levels in dams, assessed by students </w:t>
-      </w:r>
-      <w:proofErr w:type="gramStart"/>
-      <w:r>
-        <w:rPr>
-          <w:rFonts w:ascii="Times New Roman" w:hAnsi="Times New Roman" w:cs="Times New Roman"/>
-        </w:rPr>
-        <w:t>t test</w:t>
-      </w:r>
-      <w:proofErr w:type="gramEnd"/>
-      <w:r>
-        <w:rPr>
-          <w:rFonts w:ascii="Times New Roman" w:hAnsi="Times New Roman" w:cs="Times New Roman"/>
-        </w:rPr>
-        <w:t xml:space="preserve">. C) Area under the curve defined as sum of all glucose values for each animal, assessed by </w:t>
+        <w:t xml:space="preserve"> dams at E16.5. Values are relative to fasting blood glucose levels. Assessed via linear mixed effects modeling. B) Fasting Blood glucose levels in dams, assessed by students t test. C) Area under the curve defined as sum of all glucose values for each animal, assessed by </w:t>
       </w:r>
       <w:r>
         <w:rPr>
@@ -18573,21 +17378,7 @@
         <w:rPr>
           <w:rFonts w:ascii="Times New Roman" w:hAnsi="Times New Roman" w:cs="Times New Roman"/>
         </w:rPr>
-        <w:t xml:space="preserve">* </w:t>
-      </w:r>
-      <w:proofErr w:type="gramStart"/>
-      <w:r>
-        <w:rPr>
-          <w:rFonts w:ascii="Times New Roman" w:hAnsi="Times New Roman" w:cs="Times New Roman"/>
-        </w:rPr>
-        <w:t>indicates</w:t>
-      </w:r>
-      <w:proofErr w:type="gramEnd"/>
-      <w:r>
-        <w:rPr>
-          <w:rFonts w:ascii="Times New Roman" w:hAnsi="Times New Roman" w:cs="Times New Roman"/>
-        </w:rPr>
-        <w:t xml:space="preserve"> p&lt;0.05</w:t>
+        <w:t>* indicates p&lt;0.05</w:t>
       </w:r>
     </w:p>
     <w:p>
@@ -18682,15 +17473,7 @@
         <w:t>ercentage</w:t>
       </w:r>
       <w:r>
-        <w:t xml:space="preserve"> Are </w:t>
-      </w:r>
-      <w:proofErr w:type="gramStart"/>
-      <w:r>
-        <w:t>not</w:t>
-      </w:r>
-      <w:proofErr w:type="gramEnd"/>
-      <w:r>
-        <w:t xml:space="preserve"> Changed in Gdf15 Knockout Dams</w:t>
+        <w:t xml:space="preserve"> Are not Changed in Gdf15 Knockout Dams</w:t>
       </w:r>
     </w:p>
     <w:p>
@@ -18704,21 +17487,7 @@
         <w:rPr>
           <w:rFonts w:ascii="Times New Roman" w:hAnsi="Times New Roman" w:cs="Times New Roman"/>
         </w:rPr>
-        <w:t xml:space="preserve">A) Total mass (in grams) lost by dam during the suckling period of the </w:t>
-      </w:r>
-      <w:proofErr w:type="gramStart"/>
-      <w:r>
-        <w:rPr>
-          <w:rFonts w:ascii="Times New Roman" w:hAnsi="Times New Roman" w:cs="Times New Roman"/>
-        </w:rPr>
-        <w:t>weigh</w:t>
-      </w:r>
-      <w:proofErr w:type="gramEnd"/>
-      <w:r>
-        <w:rPr>
-          <w:rFonts w:ascii="Times New Roman" w:hAnsi="Times New Roman" w:cs="Times New Roman"/>
-        </w:rPr>
-        <w:t>-suckle-weigh test on PND10.5, assessed by student’s t test. B)</w:t>
+        <w:t>A) Total mass (in grams) lost by dam during the suckling period of the weigh-suckle-weigh test on PND10.5, assessed by student’s t test. B)</w:t>
       </w:r>
       <w:r>
         <w:rPr>
@@ -18764,7 +17533,7 @@
         </w:rPr>
         <w:lastRenderedPageBreak/>
         <w:drawing>
-          <wp:inline distT="0" distB="0" distL="0" distR="0" wp14:anchorId="519CC28E" wp14:editId="17CA8326">
+          <wp:inline distT="0" distB="0" distL="0" distR="0" wp14:anchorId="519CC28E" wp14:editId="1726D0F5">
             <wp:extent cx="5943600" cy="4435475"/>
             <wp:effectExtent l="0" t="0" r="0" b="3175"/>
             <wp:docPr id="1732819024" name="Picture 9" descr="A graph of body weight&#10;&#10;Description automatically generated"/>
@@ -19014,21 +17783,7 @@
         <w:rPr>
           <w:rFonts w:ascii="Times New Roman" w:hAnsi="Times New Roman" w:cs="Times New Roman"/>
         </w:rPr>
-        <w:t xml:space="preserve">* </w:t>
-      </w:r>
-      <w:proofErr w:type="gramStart"/>
-      <w:r>
-        <w:rPr>
-          <w:rFonts w:ascii="Times New Roman" w:hAnsi="Times New Roman" w:cs="Times New Roman"/>
-        </w:rPr>
-        <w:t>indicates</w:t>
-      </w:r>
-      <w:proofErr w:type="gramEnd"/>
-      <w:r>
-        <w:rPr>
-          <w:rFonts w:ascii="Times New Roman" w:hAnsi="Times New Roman" w:cs="Times New Roman"/>
-        </w:rPr>
-        <w:t xml:space="preserve"> p&lt;0.05</w:t>
+        <w:t>* indicates p&lt;0.05</w:t>
       </w:r>
     </w:p>
     <w:p>
@@ -19141,21 +17896,7 @@
         <w:rPr>
           <w:rFonts w:ascii="Times New Roman" w:hAnsi="Times New Roman" w:cs="Times New Roman"/>
         </w:rPr>
-        <w:t xml:space="preserve"> * </w:t>
-      </w:r>
-      <w:proofErr w:type="gramStart"/>
-      <w:r>
-        <w:rPr>
-          <w:rFonts w:ascii="Times New Roman" w:hAnsi="Times New Roman" w:cs="Times New Roman"/>
-        </w:rPr>
-        <w:t>indicates</w:t>
-      </w:r>
-      <w:proofErr w:type="gramEnd"/>
-      <w:r>
-        <w:rPr>
-          <w:rFonts w:ascii="Times New Roman" w:hAnsi="Times New Roman" w:cs="Times New Roman"/>
-        </w:rPr>
-        <w:t xml:space="preserve"> p&lt;0.05</w:t>
+        <w:t xml:space="preserve"> * indicates p&lt;0.05</w:t>
       </w:r>
     </w:p>
     <w:p/>
@@ -20605,6 +19346,7 @@
   <w:style w:type="character" w:default="1" w:styleId="DefaultParagraphFont">
     <w:name w:val="Default Paragraph Font"/>
     <w:uiPriority w:val="1"/>
+    <w:semiHidden/>
     <w:unhideWhenUsed/>
   </w:style>
   <w:style w:type="table" w:default="1" w:styleId="TableNormal">

</xml_diff>

<commit_message>
Clarification on the sample size comment
</commit_message>
<xml_diff>
--- a/Manuscripts/GDF15 during Pregnancy/GDF15.Manuscript.docx
+++ b/Manuscripts/GDF15 during Pregnancy/GDF15.Manuscript.docx
@@ -1,6 +1,6 @@
 
 <file path=word/document.xml><?xml version="1.0" encoding="utf-8"?>
-<w:document xmlns:wpc="http://schemas.microsoft.com/office/word/2010/wordprocessingCanvas" xmlns:cx="http://schemas.microsoft.com/office/drawing/2014/chartex" xmlns:cx1="http://schemas.microsoft.com/office/drawing/2015/9/8/chartex" xmlns:cx2="http://schemas.microsoft.com/office/drawing/2015/10/21/chartex" xmlns:cx3="http://schemas.microsoft.com/office/drawing/2016/5/9/chartex" xmlns:cx4="http://schemas.microsoft.com/office/drawing/2016/5/10/chartex" xmlns:cx5="http://schemas.microsoft.com/office/drawing/2016/5/11/chartex" xmlns:cx6="http://schemas.microsoft.com/office/drawing/2016/5/12/chartex" xmlns:cx7="http://schemas.microsoft.com/office/drawing/2016/5/13/chartex" xmlns:cx8="http://schemas.microsoft.com/office/drawing/2016/5/14/chartex" xmlns:mc="http://schemas.openxmlformats.org/markup-compatibility/2006" xmlns:aink="http://schemas.microsoft.com/office/drawing/2016/ink" xmlns:am3d="http://schemas.microsoft.com/office/drawing/2017/model3d" xmlns:o="urn:schemas-microsoft-com:office:office" xmlns:oel="http://schemas.microsoft.com/office/2019/extlst" xmlns:r="http://schemas.openxmlformats.org/officeDocument/2006/relationships" xmlns:m="http://schemas.openxmlformats.org/officeDocument/2006/math" xmlns:v="urn:schemas-microsoft-com:vml" xmlns:wp14="http://schemas.microsoft.com/office/word/2010/wordprocessingDrawing" xmlns:wp="http://schemas.openxmlformats.org/drawingml/2006/wordprocessingDrawing" xmlns:w10="urn:schemas-microsoft-com:office:word" xmlns:w="http://schemas.openxmlformats.org/wordprocessingml/2006/main" xmlns:w14="http://schemas.microsoft.com/office/word/2010/wordml" xmlns:w15="http://schemas.microsoft.com/office/word/2012/wordml" xmlns:w16cex="http://schemas.microsoft.com/office/word/2018/wordml/cex" xmlns:w16cid="http://schemas.microsoft.com/office/word/2016/wordml/cid" xmlns:w16="http://schemas.microsoft.com/office/word/2018/wordml" xmlns:w16sdtdh="http://schemas.microsoft.com/office/word/2020/wordml/sdtdatahash" xmlns:w16se="http://schemas.microsoft.com/office/word/2015/wordml/symex" xmlns:wpg="http://schemas.microsoft.com/office/word/2010/wordprocessingGroup" xmlns:wpi="http://schemas.microsoft.com/office/word/2010/wordprocessingInk" xmlns:wne="http://schemas.microsoft.com/office/word/2006/wordml" xmlns:wps="http://schemas.microsoft.com/office/word/2010/wordprocessingShape" mc:Ignorable="w14 w15 w16se w16cid w16 w16cex w16sdtdh wp14">
+<w:document xmlns:wpc="http://schemas.microsoft.com/office/word/2010/wordprocessingCanvas" xmlns:cx="http://schemas.microsoft.com/office/drawing/2014/chartex" xmlns:cx1="http://schemas.microsoft.com/office/drawing/2015/9/8/chartex" xmlns:cx2="http://schemas.microsoft.com/office/drawing/2015/10/21/chartex" xmlns:cx3="http://schemas.microsoft.com/office/drawing/2016/5/9/chartex" xmlns:cx4="http://schemas.microsoft.com/office/drawing/2016/5/10/chartex" xmlns:cx5="http://schemas.microsoft.com/office/drawing/2016/5/11/chartex" xmlns:cx6="http://schemas.microsoft.com/office/drawing/2016/5/12/chartex" xmlns:cx7="http://schemas.microsoft.com/office/drawing/2016/5/13/chartex" xmlns:cx8="http://schemas.microsoft.com/office/drawing/2016/5/14/chartex" xmlns:mc="http://schemas.openxmlformats.org/markup-compatibility/2006" xmlns:aink="http://schemas.microsoft.com/office/drawing/2016/ink" xmlns:am3d="http://schemas.microsoft.com/office/drawing/2017/model3d" xmlns:o="urn:schemas-microsoft-com:office:office" xmlns:r="http://schemas.openxmlformats.org/officeDocument/2006/relationships" xmlns:m="http://schemas.openxmlformats.org/officeDocument/2006/math" xmlns:v="urn:schemas-microsoft-com:vml" xmlns:wp14="http://schemas.microsoft.com/office/word/2010/wordprocessingDrawing" xmlns:wp="http://schemas.openxmlformats.org/drawingml/2006/wordprocessingDrawing" xmlns:w10="urn:schemas-microsoft-com:office:word" xmlns:w="http://schemas.openxmlformats.org/wordprocessingml/2006/main" xmlns:w14="http://schemas.microsoft.com/office/word/2010/wordml" xmlns:w15="http://schemas.microsoft.com/office/word/2012/wordml" xmlns:w16cid="http://schemas.microsoft.com/office/word/2016/wordml/cid" xmlns:w16se="http://schemas.microsoft.com/office/word/2015/wordml/symex" xmlns:wpg="http://schemas.microsoft.com/office/word/2010/wordprocessingGroup" xmlns:wpi="http://schemas.microsoft.com/office/word/2010/wordprocessingInk" xmlns:wne="http://schemas.microsoft.com/office/word/2006/wordml" xmlns:wps="http://schemas.microsoft.com/office/word/2010/wordprocessingShape" mc:Ignorable="w14 w15 w16se w16cid wp14">
   <w:body>
     <w:p>
       <w:pPr>
@@ -85,8 +85,16 @@
         <w:rPr>
           <w:rFonts w:ascii="Times New Roman" w:hAnsi="Times New Roman" w:cs="Times New Roman"/>
         </w:rPr>
-        <w:t>, Noura</w:t>
-      </w:r>
+        <w:t xml:space="preserve">, </w:t>
+      </w:r>
+      <w:proofErr w:type="spellStart"/>
+      <w:r>
+        <w:rPr>
+          <w:rFonts w:ascii="Times New Roman" w:hAnsi="Times New Roman" w:cs="Times New Roman"/>
+        </w:rPr>
+        <w:t>Noura</w:t>
+      </w:r>
+      <w:proofErr w:type="spellEnd"/>
       <w:r>
         <w:rPr>
           <w:rFonts w:ascii="Times New Roman" w:hAnsi="Times New Roman" w:cs="Times New Roman"/>
@@ -372,6 +380,7 @@
         </w:rPr>
       </w:pPr>
       <w:commentRangeStart w:id="0"/>
+      <w:commentRangeStart w:id="1"/>
       <w:r>
         <w:rPr>
           <w:rFonts w:ascii="Times New Roman" w:hAnsi="Times New Roman" w:cs="Times New Roman"/>
@@ -386,6 +395,13 @@
           <w:rStyle w:val="CommentReference"/>
         </w:rPr>
         <w:commentReference w:id="0"/>
+      </w:r>
+      <w:commentRangeEnd w:id="1"/>
+      <w:r>
+        <w:rPr>
+          <w:rStyle w:val="CommentReference"/>
+        </w:rPr>
+        <w:commentReference w:id="1"/>
       </w:r>
     </w:p>
     <w:p>
@@ -740,7 +756,7 @@
         </w:rPr>
         <w:t>Dave Bridges, PhD, Email address: </w:t>
       </w:r>
-      <w:hyperlink r:id="rId12" w:history="1">
+      <w:hyperlink r:id="rId11" w:history="1">
         <w:r>
           <w:rPr>
             <w:rFonts w:ascii="Times New Roman" w:eastAsia="Times New Roman" w:hAnsi="Times New Roman" w:cs="Times New Roman"/>
@@ -791,8 +807,8 @@
           <w:rFonts w:ascii="Times New Roman" w:hAnsi="Times New Roman" w:cs="Times New Roman"/>
         </w:rPr>
         <w:sectPr>
-          <w:footerReference w:type="even" r:id="rId13"/>
-          <w:footerReference w:type="default" r:id="rId14"/>
+          <w:footerReference w:type="even" r:id="rId12"/>
+          <w:footerReference w:type="default" r:id="rId13"/>
           <w:pgSz w:w="12240" w:h="15840"/>
           <w:pgMar w:top="1440" w:right="1440" w:bottom="1440" w:left="1440" w:header="720" w:footer="720" w:gutter="0"/>
           <w:cols w:space="720"/>
@@ -995,13 +1011,23 @@
           <w:iCs/>
           <w:vertAlign w:val="superscript"/>
         </w:rPr>
-        <w:t>-/-</w:t>
-      </w:r>
-      <w:r>
-        <w:rPr>
-          <w:rFonts w:ascii="Times New Roman" w:hAnsi="Times New Roman" w:cs="Times New Roman"/>
+        <w:t>-/</w:t>
+      </w:r>
+      <w:proofErr w:type="gramStart"/>
+      <w:r>
+        <w:rPr>
+          <w:rFonts w:ascii="Times New Roman" w:hAnsi="Times New Roman" w:cs="Times New Roman"/>
+          <w:i/>
+          <w:iCs/>
           <w:vertAlign w:val="superscript"/>
         </w:rPr>
+        <w:t>-</w:t>
+      </w:r>
+      <w:r>
+        <w:rPr>
+          <w:rFonts w:ascii="Times New Roman" w:hAnsi="Times New Roman" w:cs="Times New Roman"/>
+          <w:vertAlign w:val="superscript"/>
+        </w:rPr>
         <w:t xml:space="preserve"> </w:t>
       </w:r>
       <w:r>
@@ -1009,7 +1035,15 @@
           <w:rFonts w:ascii="Times New Roman" w:hAnsi="Times New Roman" w:cs="Times New Roman"/>
           <w:vertAlign w:val="superscript"/>
         </w:rPr>
-        <w:t xml:space="preserve">)  </w:t>
+        <w:t>)</w:t>
+      </w:r>
+      <w:proofErr w:type="gramEnd"/>
+      <w:r>
+        <w:rPr>
+          <w:rFonts w:ascii="Times New Roman" w:hAnsi="Times New Roman" w:cs="Times New Roman"/>
+          <w:vertAlign w:val="superscript"/>
+        </w:rPr>
+        <w:t xml:space="preserve">  </w:t>
       </w:r>
       <w:r>
         <w:rPr>
@@ -3352,11 +3386,19 @@
         </w:rPr>
         <w:t xml:space="preserve"> </w:t>
       </w:r>
-      <w:r>
-        <w:rPr>
-          <w:rFonts w:ascii="Times New Roman" w:hAnsi="Times New Roman" w:cs="Times New Roman"/>
-        </w:rPr>
-        <w:t xml:space="preserve">in  pregnancy </w:t>
+      <w:proofErr w:type="gramStart"/>
+      <w:r>
+        <w:rPr>
+          <w:rFonts w:ascii="Times New Roman" w:hAnsi="Times New Roman" w:cs="Times New Roman"/>
+        </w:rPr>
+        <w:t>in  pregnancy</w:t>
+      </w:r>
+      <w:proofErr w:type="gramEnd"/>
+      <w:r>
+        <w:rPr>
+          <w:rFonts w:ascii="Times New Roman" w:hAnsi="Times New Roman" w:cs="Times New Roman"/>
+        </w:rPr>
+        <w:t xml:space="preserve"> </w:t>
       </w:r>
       <w:r>
         <w:rPr>
@@ -8383,7 +8425,21 @@
         <w:rPr>
           <w:rFonts w:ascii="Times New Roman" w:hAnsi="Times New Roman" w:cs="Times New Roman"/>
         </w:rPr>
-        <w:t>/dL) elevated in pregnant animals compared to non-pregnant mice (</w:t>
+        <w:t>/</w:t>
+      </w:r>
+      <w:proofErr w:type="spellStart"/>
+      <w:r>
+        <w:rPr>
+          <w:rFonts w:ascii="Times New Roman" w:hAnsi="Times New Roman" w:cs="Times New Roman"/>
+        </w:rPr>
+        <w:t>dL</w:t>
+      </w:r>
+      <w:proofErr w:type="spellEnd"/>
+      <w:r>
+        <w:rPr>
+          <w:rFonts w:ascii="Times New Roman" w:hAnsi="Times New Roman" w:cs="Times New Roman"/>
+        </w:rPr>
+        <w:t>) elevated in pregnant animals compared to non-pregnant mice (</w:t>
       </w:r>
       <w:r>
         <w:rPr>
@@ -9434,13 +9490,23 @@
           <w:iCs/>
           <w:vertAlign w:val="superscript"/>
         </w:rPr>
-        <w:t>-/-</w:t>
-      </w:r>
-      <w:r>
-        <w:rPr>
-          <w:rFonts w:ascii="Times New Roman" w:hAnsi="Times New Roman" w:cs="Times New Roman"/>
+        <w:t>-/</w:t>
+      </w:r>
+      <w:proofErr w:type="gramStart"/>
+      <w:r>
+        <w:rPr>
+          <w:rFonts w:ascii="Times New Roman" w:hAnsi="Times New Roman" w:cs="Times New Roman"/>
+          <w:i/>
+          <w:iCs/>
           <w:vertAlign w:val="superscript"/>
         </w:rPr>
+        <w:t>-</w:t>
+      </w:r>
+      <w:r>
+        <w:rPr>
+          <w:rFonts w:ascii="Times New Roman" w:hAnsi="Times New Roman" w:cs="Times New Roman"/>
+          <w:vertAlign w:val="superscript"/>
+        </w:rPr>
         <w:t xml:space="preserve"> </w:t>
       </w:r>
       <w:r>
@@ -9454,7 +9520,14 @@
         <w:rPr>
           <w:rFonts w:ascii="Times New Roman" w:hAnsi="Times New Roman" w:cs="Times New Roman"/>
         </w:rPr>
-        <w:t xml:space="preserve">dams </w:t>
+        <w:t>dams</w:t>
+      </w:r>
+      <w:proofErr w:type="gramEnd"/>
+      <w:r>
+        <w:rPr>
+          <w:rFonts w:ascii="Times New Roman" w:hAnsi="Times New Roman" w:cs="Times New Roman"/>
+        </w:rPr>
+        <w:t xml:space="preserve"> </w:t>
       </w:r>
       <w:r>
         <w:rPr>
@@ -14104,8 +14177,9 @@
         </w:rPr>
         <w:t xml:space="preserve">. </w:t>
       </w:r>
-      <w:commentRangeStart w:id="1"/>
       <w:commentRangeStart w:id="2"/>
+      <w:commentRangeStart w:id="3"/>
+      <w:commentRangeStart w:id="4"/>
       <w:r>
         <w:rPr>
           <w:rFonts w:ascii="Times New Roman" w:hAnsi="Times New Roman" w:cs="Times New Roman"/>
@@ -14131,7 +14205,7 @@
         </w:rPr>
         <w:t xml:space="preserve">ia </w:t>
       </w:r>
-      <w:del w:id="3" w:author="Molly C. Mulcahy" w:date="2024-01-29T13:10:00Z">
+      <w:del w:id="5" w:author="Molly C. Mulcahy" w:date="2024-01-29T13:10:00Z">
         <w:r>
           <w:rPr>
             <w:rFonts w:ascii="Times New Roman" w:hAnsi="Times New Roman" w:cs="Times New Roman"/>
@@ -14157,7 +14231,7 @@
         </w:rPr>
         <w:t xml:space="preserve"> </w:t>
       </w:r>
-      <w:del w:id="4" w:author="Molly C. Mulcahy" w:date="2024-01-29T13:09:00Z">
+      <w:del w:id="6" w:author="Molly C. Mulcahy" w:date="2024-01-29T13:09:00Z">
         <w:r>
           <w:rPr>
             <w:rFonts w:ascii="Times New Roman" w:hAnsi="Times New Roman" w:cs="Times New Roman"/>
@@ -14177,7 +14251,7 @@
           <w:delText>3.4 grams</w:delText>
         </w:r>
       </w:del>
-      <w:ins w:id="5" w:author="Molly C. Mulcahy" w:date="2024-01-29T13:09:00Z">
+      <w:ins w:id="7" w:author="Molly C. Mulcahy" w:date="2024-01-29T13:09:00Z">
         <w:r>
           <w:rPr>
             <w:rFonts w:ascii="Times New Roman" w:hAnsi="Times New Roman" w:cs="Times New Roman"/>
@@ -14185,7 +14259,7 @@
           <w:t xml:space="preserve">had sufficient sample size </w:t>
         </w:r>
       </w:ins>
-      <w:ins w:id="6" w:author="Molly C. Mulcahy" w:date="2024-01-29T13:10:00Z">
+      <w:ins w:id="8" w:author="Molly C. Mulcahy" w:date="2024-01-29T13:10:00Z">
         <w:r>
           <w:rPr>
             <w:rFonts w:ascii="Times New Roman" w:hAnsi="Times New Roman" w:cs="Times New Roman"/>
@@ -14193,7 +14267,7 @@
           <w:t>to achieve</w:t>
         </w:r>
       </w:ins>
-      <w:ins w:id="7" w:author="Molly C. Mulcahy" w:date="2024-01-29T13:09:00Z">
+      <w:ins w:id="9" w:author="Molly C. Mulcahy" w:date="2024-01-29T13:09:00Z">
         <w:r>
           <w:rPr>
             <w:rFonts w:ascii="Times New Roman" w:hAnsi="Times New Roman" w:cs="Times New Roman"/>
@@ -14201,7 +14275,7 @@
           <w:t xml:space="preserve"> 20.3% power</w:t>
         </w:r>
       </w:ins>
-      <w:ins w:id="8" w:author="Molly C. Mulcahy" w:date="2024-01-29T13:10:00Z">
+      <w:ins w:id="10" w:author="Molly C. Mulcahy" w:date="2024-01-29T13:10:00Z">
         <w:r>
           <w:rPr>
             <w:rFonts w:ascii="Times New Roman" w:hAnsi="Times New Roman" w:cs="Times New Roman"/>
@@ -14209,7 +14283,7 @@
           <w:t xml:space="preserve"> at the measured effect size (0.712)</w:t>
         </w:r>
       </w:ins>
-      <w:ins w:id="9" w:author="Molly C. Mulcahy" w:date="2024-01-29T13:09:00Z">
+      <w:ins w:id="11" w:author="Molly C. Mulcahy" w:date="2024-01-29T13:09:00Z">
         <w:r>
           <w:rPr>
             <w:rFonts w:ascii="Times New Roman" w:hAnsi="Times New Roman" w:cs="Times New Roman"/>
@@ -14223,7 +14297,7 @@
         </w:rPr>
         <w:t xml:space="preserve"> </w:t>
       </w:r>
-      <w:del w:id="10" w:author="Molly C. Mulcahy" w:date="2024-01-29T13:10:00Z">
+      <w:del w:id="12" w:author="Molly C. Mulcahy" w:date="2024-01-29T13:10:00Z">
         <w:r>
           <w:rPr>
             <w:rFonts w:ascii="Times New Roman" w:hAnsi="Times New Roman" w:cs="Times New Roman"/>
@@ -14296,15 +14370,16 @@
           </w:rPr>
           <w:delText xml:space="preserve">. </w:delText>
         </w:r>
-        <w:commentRangeEnd w:id="1"/>
+        <w:commentRangeEnd w:id="2"/>
         <w:r>
           <w:rPr>
             <w:rStyle w:val="CommentReference"/>
           </w:rPr>
-          <w:commentReference w:id="1"/>
+          <w:commentReference w:id="2"/>
         </w:r>
       </w:del>
-      <w:commentRangeEnd w:id="2"/>
+      <w:commentRangeEnd w:id="3"/>
+      <w:commentRangeEnd w:id="4"/>
       <w:r>
         <w:rPr>
           <w:rFonts w:ascii="Times New Roman" w:hAnsi="Times New Roman" w:cs="Times New Roman"/>
@@ -14315,7 +14390,13 @@
         <w:rPr>
           <w:rStyle w:val="CommentReference"/>
         </w:rPr>
-        <w:commentReference w:id="2"/>
+        <w:commentReference w:id="3"/>
+      </w:r>
+      <w:r>
+        <w:rPr>
+          <w:rStyle w:val="CommentReference"/>
+        </w:rPr>
+        <w:commentReference w:id="4"/>
       </w:r>
       <w:r>
         <w:rPr>
@@ -16395,7 +16476,7 @@
     <w:p>
       <w:pPr>
         <w:rPr>
-          <w:ins w:id="11" w:author="Molly C. Mulcahy" w:date="2024-01-22T16:00:00Z"/>
+          <w:ins w:id="14" w:author="Molly C. Mulcahy" w:date="2024-01-22T16:00:00Z"/>
           <w:rFonts w:ascii="Times New Roman" w:hAnsi="Times New Roman" w:cs="Times New Roman"/>
         </w:rPr>
       </w:pPr>
@@ -16409,11 +16490,11 @@
     <w:p>
       <w:pPr>
         <w:rPr>
-          <w:ins w:id="12" w:author="Molly C. Mulcahy" w:date="2024-01-22T16:00:00Z"/>
-          <w:rFonts w:ascii="Times New Roman" w:hAnsi="Times New Roman" w:cs="Times New Roman"/>
-        </w:rPr>
-      </w:pPr>
-      <w:ins w:id="13" w:author="Molly C. Mulcahy" w:date="2024-01-22T16:00:00Z">
+          <w:ins w:id="15" w:author="Molly C. Mulcahy" w:date="2024-01-22T16:00:00Z"/>
+          <w:rFonts w:ascii="Times New Roman" w:hAnsi="Times New Roman" w:cs="Times New Roman"/>
+        </w:rPr>
+      </w:pPr>
+      <w:ins w:id="16" w:author="Molly C. Mulcahy" w:date="2024-01-22T16:00:00Z">
         <w:r>
           <w:rPr>
             <w:rFonts w:ascii="Times New Roman" w:hAnsi="Times New Roman" w:cs="Times New Roman"/>
@@ -16461,7 +16542,7 @@
                     <pic:cNvPicPr/>
                   </pic:nvPicPr>
                   <pic:blipFill>
-                    <a:blip r:embed="rId15" cstate="print">
+                    <a:blip r:embed="rId14" cstate="print">
                       <a:extLst>
                         <a:ext uri="{28A0092B-C50C-407E-A947-70E740481C1C}">
                           <a14:useLocalDpi xmlns:a14="http://schemas.microsoft.com/office/drawing/2010/main" val="0"/>
@@ -16696,7 +16777,7 @@
                     <pic:cNvPicPr/>
                   </pic:nvPicPr>
                   <pic:blipFill>
-                    <a:blip r:embed="rId16" cstate="print">
+                    <a:blip r:embed="rId15" cstate="print">
                       <a:extLst>
                         <a:ext uri="{28A0092B-C50C-407E-A947-70E740481C1C}">
                           <a14:useLocalDpi xmlns:a14="http://schemas.microsoft.com/office/drawing/2010/main" val="0"/>
@@ -16845,7 +16926,7 @@
                     </pic:cNvPicPr>
                   </pic:nvPicPr>
                   <pic:blipFill>
-                    <a:blip r:embed="rId17" cstate="print">
+                    <a:blip r:embed="rId16" cstate="print">
                       <a:extLst>
                         <a:ext uri="{28A0092B-C50C-407E-A947-70E740481C1C}">
                           <a14:useLocalDpi xmlns:a14="http://schemas.microsoft.com/office/drawing/2010/main" val="0"/>
@@ -16883,10 +16964,18 @@
         <w:spacing w:line="480" w:lineRule="auto"/>
       </w:pPr>
       <w:r>
-        <w:t>Figure 3:</w:t>
-      </w:r>
-      <w:r>
-        <w:t>Gdf15 Knockout Does Not Impact Food Intake or Body Weight During Mouse Pregnancy</w:t>
+        <w:t xml:space="preserve">Figure </w:t>
+      </w:r>
+      <w:proofErr w:type="gramStart"/>
+      <w:r>
+        <w:t>3:</w:t>
+      </w:r>
+      <w:r>
+        <w:t>Gdf</w:t>
+      </w:r>
+      <w:proofErr w:type="gramEnd"/>
+      <w:r>
+        <w:t>15 Knockout Does Not Impact Food Intake or Body Weight During Mouse Pregnancy</w:t>
       </w:r>
     </w:p>
     <w:p>
@@ -17029,7 +17118,7 @@
                     <pic:cNvPicPr/>
                   </pic:nvPicPr>
                   <pic:blipFill>
-                    <a:blip r:embed="rId18" cstate="print">
+                    <a:blip r:embed="rId17" cstate="print">
                       <a:extLst>
                         <a:ext uri="{28A0092B-C50C-407E-A947-70E740481C1C}">
                           <a14:useLocalDpi xmlns:a14="http://schemas.microsoft.com/office/drawing/2010/main" val="0"/>
@@ -17218,7 +17307,7 @@
                     <pic:cNvPicPr/>
                   </pic:nvPicPr>
                   <pic:blipFill>
-                    <a:blip r:embed="rId19" cstate="print">
+                    <a:blip r:embed="rId18" cstate="print">
                       <a:extLst>
                         <a:ext uri="{28A0092B-C50C-407E-A947-70E740481C1C}">
                           <a14:useLocalDpi xmlns:a14="http://schemas.microsoft.com/office/drawing/2010/main" val="0"/>
@@ -17251,10 +17340,18 @@
         <w:spacing w:line="480" w:lineRule="auto"/>
       </w:pPr>
       <w:r>
-        <w:t>Figure 5:</w:t>
-      </w:r>
-      <w:r>
-        <w:t>Offspring Birth Weight is Reduced in Gdf15 Knockout Pregnancies</w:t>
+        <w:t xml:space="preserve">Figure </w:t>
+      </w:r>
+      <w:proofErr w:type="gramStart"/>
+      <w:r>
+        <w:t>5:</w:t>
+      </w:r>
+      <w:r>
+        <w:t>Offspring</w:t>
+      </w:r>
+      <w:proofErr w:type="gramEnd"/>
+      <w:r>
+        <w:t xml:space="preserve"> Birth Weight is Reduced in Gdf15 Knockout Pregnancies</w:t>
       </w:r>
     </w:p>
     <w:p>
@@ -17425,7 +17522,7 @@
                     <pic:cNvPicPr/>
                   </pic:nvPicPr>
                   <pic:blipFill>
-                    <a:blip r:embed="rId20" cstate="print">
+                    <a:blip r:embed="rId19" cstate="print">
                       <a:extLst>
                         <a:ext uri="{28A0092B-C50C-407E-A947-70E740481C1C}">
                           <a14:useLocalDpi xmlns:a14="http://schemas.microsoft.com/office/drawing/2010/main" val="0"/>
@@ -17473,7 +17570,15 @@
         <w:t>ercentage</w:t>
       </w:r>
       <w:r>
-        <w:t xml:space="preserve"> Are not Changed in Gdf15 Knockout Dams</w:t>
+        <w:t xml:space="preserve"> Are </w:t>
+      </w:r>
+      <w:proofErr w:type="gramStart"/>
+      <w:r>
+        <w:t>not</w:t>
+      </w:r>
+      <w:proofErr w:type="gramEnd"/>
+      <w:r>
+        <w:t xml:space="preserve"> Changed in Gdf15 Knockout Dams</w:t>
       </w:r>
     </w:p>
     <w:p>
@@ -17548,7 +17653,7 @@
                     <pic:cNvPicPr/>
                   </pic:nvPicPr>
                   <pic:blipFill>
-                    <a:blip r:embed="rId21" cstate="print">
+                    <a:blip r:embed="rId20" cstate="print">
                       <a:extLst>
                         <a:ext uri="{28A0092B-C50C-407E-A947-70E740481C1C}">
                           <a14:useLocalDpi xmlns:a14="http://schemas.microsoft.com/office/drawing/2010/main" val="0"/>
@@ -17630,7 +17735,7 @@
                     <pic:cNvPicPr/>
                   </pic:nvPicPr>
                   <pic:blipFill>
-                    <a:blip r:embed="rId22" cstate="print">
+                    <a:blip r:embed="rId21" cstate="print">
                       <a:extLst>
                         <a:ext uri="{28A0092B-C50C-407E-A947-70E740481C1C}">
                           <a14:useLocalDpi xmlns:a14="http://schemas.microsoft.com/office/drawing/2010/main" val="0"/>
@@ -17812,7 +17917,7 @@
                     <pic:cNvPicPr/>
                   </pic:nvPicPr>
                   <pic:blipFill>
-                    <a:blip r:embed="rId23" cstate="print">
+                    <a:blip r:embed="rId22" cstate="print">
                       <a:extLst>
                         <a:ext uri="{28A0092B-C50C-407E-A947-70E740481C1C}">
                           <a14:useLocalDpi xmlns:a14="http://schemas.microsoft.com/office/drawing/2010/main" val="0"/>
@@ -17912,7 +18017,7 @@
 </file>
 
 <file path=word/comments.xml><?xml version="1.0" encoding="utf-8"?>
-<w:comments xmlns:wpc="http://schemas.microsoft.com/office/word/2010/wordprocessingCanvas" xmlns:cx="http://schemas.microsoft.com/office/drawing/2014/chartex" xmlns:cx1="http://schemas.microsoft.com/office/drawing/2015/9/8/chartex" xmlns:cx2="http://schemas.microsoft.com/office/drawing/2015/10/21/chartex" xmlns:cx3="http://schemas.microsoft.com/office/drawing/2016/5/9/chartex" xmlns:cx4="http://schemas.microsoft.com/office/drawing/2016/5/10/chartex" xmlns:cx5="http://schemas.microsoft.com/office/drawing/2016/5/11/chartex" xmlns:cx6="http://schemas.microsoft.com/office/drawing/2016/5/12/chartex" xmlns:cx7="http://schemas.microsoft.com/office/drawing/2016/5/13/chartex" xmlns:cx8="http://schemas.microsoft.com/office/drawing/2016/5/14/chartex" xmlns:mc="http://schemas.openxmlformats.org/markup-compatibility/2006" xmlns:aink="http://schemas.microsoft.com/office/drawing/2016/ink" xmlns:am3d="http://schemas.microsoft.com/office/drawing/2017/model3d" xmlns:o="urn:schemas-microsoft-com:office:office" xmlns:oel="http://schemas.microsoft.com/office/2019/extlst" xmlns:r="http://schemas.openxmlformats.org/officeDocument/2006/relationships" xmlns:m="http://schemas.openxmlformats.org/officeDocument/2006/math" xmlns:v="urn:schemas-microsoft-com:vml" xmlns:wp14="http://schemas.microsoft.com/office/word/2010/wordprocessingDrawing" xmlns:wp="http://schemas.openxmlformats.org/drawingml/2006/wordprocessingDrawing" xmlns:w10="urn:schemas-microsoft-com:office:word" xmlns:w="http://schemas.openxmlformats.org/wordprocessingml/2006/main" xmlns:w14="http://schemas.microsoft.com/office/word/2010/wordml" xmlns:w15="http://schemas.microsoft.com/office/word/2012/wordml" xmlns:w16cex="http://schemas.microsoft.com/office/word/2018/wordml/cex" xmlns:w16cid="http://schemas.microsoft.com/office/word/2016/wordml/cid" xmlns:w16="http://schemas.microsoft.com/office/word/2018/wordml" xmlns:w16sdtdh="http://schemas.microsoft.com/office/word/2020/wordml/sdtdatahash" xmlns:w16se="http://schemas.microsoft.com/office/word/2015/wordml/symex" xmlns:wpg="http://schemas.microsoft.com/office/word/2010/wordprocessingGroup" xmlns:wpi="http://schemas.microsoft.com/office/word/2010/wordprocessingInk" xmlns:wne="http://schemas.microsoft.com/office/word/2006/wordml" xmlns:wps="http://schemas.microsoft.com/office/word/2010/wordprocessingShape" mc:Ignorable="w14 w15 w16se w16cid w16 w16cex w16sdtdh wp14">
+<w:comments xmlns:wpc="http://schemas.microsoft.com/office/word/2010/wordprocessingCanvas" xmlns:cx="http://schemas.microsoft.com/office/drawing/2014/chartex" xmlns:cx1="http://schemas.microsoft.com/office/drawing/2015/9/8/chartex" xmlns:cx2="http://schemas.microsoft.com/office/drawing/2015/10/21/chartex" xmlns:cx3="http://schemas.microsoft.com/office/drawing/2016/5/9/chartex" xmlns:cx4="http://schemas.microsoft.com/office/drawing/2016/5/10/chartex" xmlns:cx5="http://schemas.microsoft.com/office/drawing/2016/5/11/chartex" xmlns:cx6="http://schemas.microsoft.com/office/drawing/2016/5/12/chartex" xmlns:cx7="http://schemas.microsoft.com/office/drawing/2016/5/13/chartex" xmlns:cx8="http://schemas.microsoft.com/office/drawing/2016/5/14/chartex" xmlns:mc="http://schemas.openxmlformats.org/markup-compatibility/2006" xmlns:aink="http://schemas.microsoft.com/office/drawing/2016/ink" xmlns:am3d="http://schemas.microsoft.com/office/drawing/2017/model3d" xmlns:o="urn:schemas-microsoft-com:office:office" xmlns:r="http://schemas.openxmlformats.org/officeDocument/2006/relationships" xmlns:m="http://schemas.openxmlformats.org/officeDocument/2006/math" xmlns:v="urn:schemas-microsoft-com:vml" xmlns:wp14="http://schemas.microsoft.com/office/word/2010/wordprocessingDrawing" xmlns:wp="http://schemas.openxmlformats.org/drawingml/2006/wordprocessingDrawing" xmlns:w10="urn:schemas-microsoft-com:office:word" xmlns:w="http://schemas.openxmlformats.org/wordprocessingml/2006/main" xmlns:w14="http://schemas.microsoft.com/office/word/2010/wordml" xmlns:w15="http://schemas.microsoft.com/office/word/2012/wordml" xmlns:w16cid="http://schemas.microsoft.com/office/word/2016/wordml/cid" xmlns:w16se="http://schemas.microsoft.com/office/word/2015/wordml/symex" xmlns:wpg="http://schemas.microsoft.com/office/word/2010/wordprocessingGroup" xmlns:wpi="http://schemas.microsoft.com/office/word/2010/wordprocessingInk" xmlns:wne="http://schemas.microsoft.com/office/word/2006/wordml" xmlns:wps="http://schemas.microsoft.com/office/word/2010/wordprocessingShape" mc:Ignorable="w14 w15 w16se w16cid wp14">
   <w:comment w:id="0" w:author="Molly C. Mulcahy" w:date="2024-01-22T15:47:00Z" w:initials="MCM">
     <w:p>
       <w:pPr>
@@ -17929,7 +18034,7 @@
       </w:r>
     </w:p>
   </w:comment>
-  <w:comment w:id="1" w:author="Molly C. Mulcahy" w:date="2024-01-10T16:15:00Z" w:initials="MCM">
+  <w:comment w:id="1" w:author="Dave Bridges" w:date="2024-01-30T11:46:00Z" w:initials="DB">
     <w:p>
       <w:pPr>
         <w:pStyle w:val="CommentText"/>
@@ -17941,11 +18046,11 @@
         <w:annotationRef/>
       </w:r>
       <w:r>
-        <w:t>Brigid brought it to my attention here that is a huge amount of weight for a mouse. I had glossed over it previously. Does saying this open up too many questions as it is now?</w:t>
+        <w:t>None for me</w:t>
       </w:r>
     </w:p>
   </w:comment>
-  <w:comment w:id="2" w:author="Dave Bridges" w:date="2024-01-15T13:12:00Z" w:initials="DB">
+  <w:comment w:id="2" w:author="Molly C. Mulcahy" w:date="2024-01-10T16:15:00Z" w:initials="MCM">
     <w:p>
       <w:pPr>
         <w:pStyle w:val="CommentText"/>
@@ -17957,18 +18062,71 @@
         <w:annotationRef/>
       </w:r>
       <w:r>
+        <w:t>Brigid brought it to my attention here that is a huge amount of weight for a mouse. I had glossed over it previously. Does saying this open up too many questions as it is now?</w:t>
+      </w:r>
+    </w:p>
+  </w:comment>
+  <w:comment w:id="3" w:author="Dave Bridges" w:date="2024-01-15T13:12:00Z" w:initials="DB">
+    <w:p>
+      <w:pPr>
+        <w:pStyle w:val="CommentText"/>
+      </w:pPr>
+      <w:r>
+        <w:rPr>
+          <w:rStyle w:val="CommentReference"/>
+        </w:rPr>
+        <w:annotationRef/>
+      </w:r>
+      <w:r>
         <w:t>It’s a limitation of sample size… do you want to portray it as a percent instead?</w:t>
       </w:r>
+    </w:p>
+  </w:comment>
+  <w:comment w:id="4" w:author="Dave Bridges" w:date="2024-01-30T11:46:00Z" w:initials="DB">
+    <w:p>
+      <w:pPr>
+        <w:pStyle w:val="CommentText"/>
+      </w:pPr>
+      <w:r>
+        <w:rPr>
+          <w:rStyle w:val="CommentReference"/>
+        </w:rPr>
+        <w:annotationRef/>
+      </w:r>
+      <w:r>
+        <w:t xml:space="preserve">I don’t know that next sentence helps, I think the more salient thing would be to say that with our methods we are unable to detect differences of less than XXX (I thought it was 3.4 g or ~10%).  I don’t know that it’s a major limitation, but </w:t>
+      </w:r>
+      <w:proofErr w:type="spellStart"/>
+      <w:r>
+        <w:t>its</w:t>
+      </w:r>
+      <w:proofErr w:type="spellEnd"/>
+      <w:r>
+        <w:t xml:space="preserve"> just that if the true phenotype is 2g we wouldn’t be able to see it.</w:t>
+      </w:r>
+      <w:r>
+        <w:br/>
+      </w:r>
+      <w:r>
+        <w:br/>
+      </w:r>
+      <w:r>
+        <w:t>For now we could just leave the prior sentence if you like and provide more details if the reviewers ask</w:t>
+      </w:r>
+      <w:bookmarkStart w:id="13" w:name="_GoBack"/>
+      <w:bookmarkEnd w:id="13"/>
     </w:p>
   </w:comment>
 </w:comments>
 </file>
 
 <file path=word/commentsExtended.xml><?xml version="1.0" encoding="utf-8"?>
-<w15:commentsEx xmlns:wpc="http://schemas.microsoft.com/office/word/2010/wordprocessingCanvas" xmlns:cx="http://schemas.microsoft.com/office/drawing/2014/chartex" xmlns:cx1="http://schemas.microsoft.com/office/drawing/2015/9/8/chartex" xmlns:cx2="http://schemas.microsoft.com/office/drawing/2015/10/21/chartex" xmlns:cx3="http://schemas.microsoft.com/office/drawing/2016/5/9/chartex" xmlns:cx4="http://schemas.microsoft.com/office/drawing/2016/5/10/chartex" xmlns:cx5="http://schemas.microsoft.com/office/drawing/2016/5/11/chartex" xmlns:cx6="http://schemas.microsoft.com/office/drawing/2016/5/12/chartex" xmlns:cx7="http://schemas.microsoft.com/office/drawing/2016/5/13/chartex" xmlns:cx8="http://schemas.microsoft.com/office/drawing/2016/5/14/chartex" xmlns:mc="http://schemas.openxmlformats.org/markup-compatibility/2006" xmlns:aink="http://schemas.microsoft.com/office/drawing/2016/ink" xmlns:am3d="http://schemas.microsoft.com/office/drawing/2017/model3d" xmlns:o="urn:schemas-microsoft-com:office:office" xmlns:oel="http://schemas.microsoft.com/office/2019/extlst" xmlns:r="http://schemas.openxmlformats.org/officeDocument/2006/relationships" xmlns:m="http://schemas.openxmlformats.org/officeDocument/2006/math" xmlns:v="urn:schemas-microsoft-com:vml" xmlns:wp14="http://schemas.microsoft.com/office/word/2010/wordprocessingDrawing" xmlns:wp="http://schemas.openxmlformats.org/drawingml/2006/wordprocessingDrawing" xmlns:w10="urn:schemas-microsoft-com:office:word" xmlns:w="http://schemas.openxmlformats.org/wordprocessingml/2006/main" xmlns:w14="http://schemas.microsoft.com/office/word/2010/wordml" xmlns:w15="http://schemas.microsoft.com/office/word/2012/wordml" xmlns:w16cex="http://schemas.microsoft.com/office/word/2018/wordml/cex" xmlns:w16cid="http://schemas.microsoft.com/office/word/2016/wordml/cid" xmlns:w16="http://schemas.microsoft.com/office/word/2018/wordml" xmlns:w16sdtdh="http://schemas.microsoft.com/office/word/2020/wordml/sdtdatahash" xmlns:w16se="http://schemas.microsoft.com/office/word/2015/wordml/symex" xmlns:wpg="http://schemas.microsoft.com/office/word/2010/wordprocessingGroup" xmlns:wpi="http://schemas.microsoft.com/office/word/2010/wordprocessingInk" xmlns:wne="http://schemas.microsoft.com/office/word/2006/wordml" xmlns:wps="http://schemas.microsoft.com/office/word/2010/wordprocessingShape" mc:Ignorable="w14 w15 w16se w16cid w16 w16cex w16sdtdh wp14">
+<w15:commentsEx xmlns:wpc="http://schemas.microsoft.com/office/word/2010/wordprocessingCanvas" xmlns:cx="http://schemas.microsoft.com/office/drawing/2014/chartex" xmlns:cx1="http://schemas.microsoft.com/office/drawing/2015/9/8/chartex" xmlns:cx2="http://schemas.microsoft.com/office/drawing/2015/10/21/chartex" xmlns:cx3="http://schemas.microsoft.com/office/drawing/2016/5/9/chartex" xmlns:cx4="http://schemas.microsoft.com/office/drawing/2016/5/10/chartex" xmlns:cx5="http://schemas.microsoft.com/office/drawing/2016/5/11/chartex" xmlns:cx6="http://schemas.microsoft.com/office/drawing/2016/5/12/chartex" xmlns:cx7="http://schemas.microsoft.com/office/drawing/2016/5/13/chartex" xmlns:cx8="http://schemas.microsoft.com/office/drawing/2016/5/14/chartex" xmlns:mc="http://schemas.openxmlformats.org/markup-compatibility/2006" xmlns:aink="http://schemas.microsoft.com/office/drawing/2016/ink" xmlns:am3d="http://schemas.microsoft.com/office/drawing/2017/model3d" xmlns:o="urn:schemas-microsoft-com:office:office" xmlns:r="http://schemas.openxmlformats.org/officeDocument/2006/relationships" xmlns:m="http://schemas.openxmlformats.org/officeDocument/2006/math" xmlns:v="urn:schemas-microsoft-com:vml" xmlns:wp14="http://schemas.microsoft.com/office/word/2010/wordprocessingDrawing" xmlns:wp="http://schemas.openxmlformats.org/drawingml/2006/wordprocessingDrawing" xmlns:w10="urn:schemas-microsoft-com:office:word" xmlns:w="http://schemas.openxmlformats.org/wordprocessingml/2006/main" xmlns:w14="http://schemas.microsoft.com/office/word/2010/wordml" xmlns:w15="http://schemas.microsoft.com/office/word/2012/wordml" xmlns:w16cid="http://schemas.microsoft.com/office/word/2016/wordml/cid" xmlns:w16se="http://schemas.microsoft.com/office/word/2015/wordml/symex" xmlns:wpg="http://schemas.microsoft.com/office/word/2010/wordprocessingGroup" xmlns:wpi="http://schemas.microsoft.com/office/word/2010/wordprocessingInk" xmlns:wne="http://schemas.microsoft.com/office/word/2006/wordml" xmlns:wps="http://schemas.microsoft.com/office/word/2010/wordprocessingShape" mc:Ignorable="w14 w15 w16se w16cid wp14">
   <w15:commentEx w15:paraId="6B2CD8F5" w15:done="0"/>
+  <w15:commentEx w15:paraId="58ADA276" w15:paraIdParent="6B2CD8F5" w15:done="0"/>
   <w15:commentEx w15:paraId="60BB301D" w15:done="0"/>
   <w15:commentEx w15:paraId="23B2B6B8" w15:paraIdParent="60BB301D" w15:done="0"/>
+  <w15:commentEx w15:paraId="31CE249D" w15:paraIdParent="60BB301D" w15:done="0"/>
 </w15:commentsEx>
 </file>
 
@@ -17980,15 +18138,17 @@
 </file>
 
 <file path=word/commentsIds.xml><?xml version="1.0" encoding="utf-8"?>
-<w16cid:commentsIds xmlns:wpc="http://schemas.microsoft.com/office/word/2010/wordprocessingCanvas" xmlns:cx="http://schemas.microsoft.com/office/drawing/2014/chartex" xmlns:cx1="http://schemas.microsoft.com/office/drawing/2015/9/8/chartex" xmlns:cx2="http://schemas.microsoft.com/office/drawing/2015/10/21/chartex" xmlns:cx3="http://schemas.microsoft.com/office/drawing/2016/5/9/chartex" xmlns:cx4="http://schemas.microsoft.com/office/drawing/2016/5/10/chartex" xmlns:cx5="http://schemas.microsoft.com/office/drawing/2016/5/11/chartex" xmlns:cx6="http://schemas.microsoft.com/office/drawing/2016/5/12/chartex" xmlns:cx7="http://schemas.microsoft.com/office/drawing/2016/5/13/chartex" xmlns:cx8="http://schemas.microsoft.com/office/drawing/2016/5/14/chartex" xmlns:mc="http://schemas.openxmlformats.org/markup-compatibility/2006" xmlns:aink="http://schemas.microsoft.com/office/drawing/2016/ink" xmlns:am3d="http://schemas.microsoft.com/office/drawing/2017/model3d" xmlns:o="urn:schemas-microsoft-com:office:office" xmlns:oel="http://schemas.microsoft.com/office/2019/extlst" xmlns:r="http://schemas.openxmlformats.org/officeDocument/2006/relationships" xmlns:m="http://schemas.openxmlformats.org/officeDocument/2006/math" xmlns:v="urn:schemas-microsoft-com:vml" xmlns:wp14="http://schemas.microsoft.com/office/word/2010/wordprocessingDrawing" xmlns:wp="http://schemas.openxmlformats.org/drawingml/2006/wordprocessingDrawing" xmlns:w10="urn:schemas-microsoft-com:office:word" xmlns:w="http://schemas.openxmlformats.org/wordprocessingml/2006/main" xmlns:w14="http://schemas.microsoft.com/office/word/2010/wordml" xmlns:w15="http://schemas.microsoft.com/office/word/2012/wordml" xmlns:w16cex="http://schemas.microsoft.com/office/word/2018/wordml/cex" xmlns:w16cid="http://schemas.microsoft.com/office/word/2016/wordml/cid" xmlns:w16="http://schemas.microsoft.com/office/word/2018/wordml" xmlns:w16sdtdh="http://schemas.microsoft.com/office/word/2020/wordml/sdtdatahash" xmlns:w16se="http://schemas.microsoft.com/office/word/2015/wordml/symex" xmlns:wpg="http://schemas.microsoft.com/office/word/2010/wordprocessingGroup" xmlns:wpi="http://schemas.microsoft.com/office/word/2010/wordprocessingInk" xmlns:wne="http://schemas.microsoft.com/office/word/2006/wordml" xmlns:wps="http://schemas.microsoft.com/office/word/2010/wordprocessingShape" mc:Ignorable="w14 w15 w16se w16cid w16 w16cex w16sdtdh wp14">
+<w16cid:commentsIds xmlns:wpc="http://schemas.microsoft.com/office/word/2010/wordprocessingCanvas" xmlns:cx="http://schemas.microsoft.com/office/drawing/2014/chartex" xmlns:cx1="http://schemas.microsoft.com/office/drawing/2015/9/8/chartex" xmlns:cx2="http://schemas.microsoft.com/office/drawing/2015/10/21/chartex" xmlns:cx3="http://schemas.microsoft.com/office/drawing/2016/5/9/chartex" xmlns:cx4="http://schemas.microsoft.com/office/drawing/2016/5/10/chartex" xmlns:cx5="http://schemas.microsoft.com/office/drawing/2016/5/11/chartex" xmlns:cx6="http://schemas.microsoft.com/office/drawing/2016/5/12/chartex" xmlns:cx7="http://schemas.microsoft.com/office/drawing/2016/5/13/chartex" xmlns:cx8="http://schemas.microsoft.com/office/drawing/2016/5/14/chartex" xmlns:mc="http://schemas.openxmlformats.org/markup-compatibility/2006" xmlns:aink="http://schemas.microsoft.com/office/drawing/2016/ink" xmlns:am3d="http://schemas.microsoft.com/office/drawing/2017/model3d" xmlns:o="urn:schemas-microsoft-com:office:office" xmlns:r="http://schemas.openxmlformats.org/officeDocument/2006/relationships" xmlns:m="http://schemas.openxmlformats.org/officeDocument/2006/math" xmlns:v="urn:schemas-microsoft-com:vml" xmlns:wp14="http://schemas.microsoft.com/office/word/2010/wordprocessingDrawing" xmlns:wp="http://schemas.openxmlformats.org/drawingml/2006/wordprocessingDrawing" xmlns:w10="urn:schemas-microsoft-com:office:word" xmlns:w="http://schemas.openxmlformats.org/wordprocessingml/2006/main" xmlns:w14="http://schemas.microsoft.com/office/word/2010/wordml" xmlns:w15="http://schemas.microsoft.com/office/word/2012/wordml" xmlns:w16cid="http://schemas.microsoft.com/office/word/2016/wordml/cid" xmlns:w16se="http://schemas.microsoft.com/office/word/2015/wordml/symex" xmlns:wpg="http://schemas.microsoft.com/office/word/2010/wordprocessingGroup" xmlns:wpi="http://schemas.microsoft.com/office/word/2010/wordprocessingInk" xmlns:wne="http://schemas.microsoft.com/office/word/2006/wordml" xmlns:wps="http://schemas.microsoft.com/office/word/2010/wordprocessingShape" mc:Ignorable="w14 w15 w16se w16cid wp14">
   <w16cid:commentId w16cid:paraId="6B2CD8F5" w16cid:durableId="62406A4B"/>
+  <w16cid:commentId w16cid:paraId="58ADA276" w16cid:durableId="29636005"/>
   <w16cid:commentId w16cid:paraId="60BB301D" w16cid:durableId="6A1FCECF"/>
   <w16cid:commentId w16cid:paraId="23B2B6B8" w16cid:durableId="294FADA6"/>
+  <w16cid:commentId w16cid:paraId="31CE249D" w16cid:durableId="29636033"/>
 </w16cid:commentsIds>
 </file>
 
 <file path=word/endnotes.xml><?xml version="1.0" encoding="utf-8"?>
-<w:endnotes xmlns:wpc="http://schemas.microsoft.com/office/word/2010/wordprocessingCanvas" xmlns:cx="http://schemas.microsoft.com/office/drawing/2014/chartex" xmlns:cx1="http://schemas.microsoft.com/office/drawing/2015/9/8/chartex" xmlns:cx2="http://schemas.microsoft.com/office/drawing/2015/10/21/chartex" xmlns:cx3="http://schemas.microsoft.com/office/drawing/2016/5/9/chartex" xmlns:cx4="http://schemas.microsoft.com/office/drawing/2016/5/10/chartex" xmlns:cx5="http://schemas.microsoft.com/office/drawing/2016/5/11/chartex" xmlns:cx6="http://schemas.microsoft.com/office/drawing/2016/5/12/chartex" xmlns:cx7="http://schemas.microsoft.com/office/drawing/2016/5/13/chartex" xmlns:cx8="http://schemas.microsoft.com/office/drawing/2016/5/14/chartex" xmlns:mc="http://schemas.openxmlformats.org/markup-compatibility/2006" xmlns:aink="http://schemas.microsoft.com/office/drawing/2016/ink" xmlns:am3d="http://schemas.microsoft.com/office/drawing/2017/model3d" xmlns:o="urn:schemas-microsoft-com:office:office" xmlns:oel="http://schemas.microsoft.com/office/2019/extlst" xmlns:r="http://schemas.openxmlformats.org/officeDocument/2006/relationships" xmlns:m="http://schemas.openxmlformats.org/officeDocument/2006/math" xmlns:v="urn:schemas-microsoft-com:vml" xmlns:wp14="http://schemas.microsoft.com/office/word/2010/wordprocessingDrawing" xmlns:wp="http://schemas.openxmlformats.org/drawingml/2006/wordprocessingDrawing" xmlns:w10="urn:schemas-microsoft-com:office:word" xmlns:w="http://schemas.openxmlformats.org/wordprocessingml/2006/main" xmlns:w14="http://schemas.microsoft.com/office/word/2010/wordml" xmlns:w15="http://schemas.microsoft.com/office/word/2012/wordml" xmlns:w16cex="http://schemas.microsoft.com/office/word/2018/wordml/cex" xmlns:w16cid="http://schemas.microsoft.com/office/word/2016/wordml/cid" xmlns:w16="http://schemas.microsoft.com/office/word/2018/wordml" xmlns:w16sdtdh="http://schemas.microsoft.com/office/word/2020/wordml/sdtdatahash" xmlns:w16se="http://schemas.microsoft.com/office/word/2015/wordml/symex" xmlns:wpg="http://schemas.microsoft.com/office/word/2010/wordprocessingGroup" xmlns:wpi="http://schemas.microsoft.com/office/word/2010/wordprocessingInk" xmlns:wne="http://schemas.microsoft.com/office/word/2006/wordml" xmlns:wps="http://schemas.microsoft.com/office/word/2010/wordprocessingShape" mc:Ignorable="w14 w15 w16se w16cid w16 w16cex w16sdtdh wp14">
+<w:endnotes xmlns:wpc="http://schemas.microsoft.com/office/word/2010/wordprocessingCanvas" xmlns:cx="http://schemas.microsoft.com/office/drawing/2014/chartex" xmlns:cx1="http://schemas.microsoft.com/office/drawing/2015/9/8/chartex" xmlns:cx2="http://schemas.microsoft.com/office/drawing/2015/10/21/chartex" xmlns:cx3="http://schemas.microsoft.com/office/drawing/2016/5/9/chartex" xmlns:cx4="http://schemas.microsoft.com/office/drawing/2016/5/10/chartex" xmlns:cx5="http://schemas.microsoft.com/office/drawing/2016/5/11/chartex" xmlns:cx6="http://schemas.microsoft.com/office/drawing/2016/5/12/chartex" xmlns:cx7="http://schemas.microsoft.com/office/drawing/2016/5/13/chartex" xmlns:cx8="http://schemas.microsoft.com/office/drawing/2016/5/14/chartex" xmlns:mc="http://schemas.openxmlformats.org/markup-compatibility/2006" xmlns:aink="http://schemas.microsoft.com/office/drawing/2016/ink" xmlns:am3d="http://schemas.microsoft.com/office/drawing/2017/model3d" xmlns:o="urn:schemas-microsoft-com:office:office" xmlns:r="http://schemas.openxmlformats.org/officeDocument/2006/relationships" xmlns:m="http://schemas.openxmlformats.org/officeDocument/2006/math" xmlns:v="urn:schemas-microsoft-com:vml" xmlns:wp14="http://schemas.microsoft.com/office/word/2010/wordprocessingDrawing" xmlns:wp="http://schemas.openxmlformats.org/drawingml/2006/wordprocessingDrawing" xmlns:w10="urn:schemas-microsoft-com:office:word" xmlns:w="http://schemas.openxmlformats.org/wordprocessingml/2006/main" xmlns:w14="http://schemas.microsoft.com/office/word/2010/wordml" xmlns:w15="http://schemas.microsoft.com/office/word/2012/wordml" xmlns:w16cid="http://schemas.microsoft.com/office/word/2016/wordml/cid" xmlns:w16se="http://schemas.microsoft.com/office/word/2015/wordml/symex" xmlns:wpg="http://schemas.microsoft.com/office/word/2010/wordprocessingGroup" xmlns:wpi="http://schemas.microsoft.com/office/word/2010/wordprocessingInk" xmlns:wne="http://schemas.microsoft.com/office/word/2006/wordml" xmlns:wps="http://schemas.microsoft.com/office/word/2010/wordprocessingShape" mc:Ignorable="w14 w15 w16se w16cid wp14">
   <w:endnote w:type="separator" w:id="-1">
     <w:p>
       <w:r>
@@ -18007,7 +18167,7 @@
 </file>
 
 <file path=word/footer1.xml><?xml version="1.0" encoding="utf-8"?>
-<w:ftr xmlns:wpc="http://schemas.microsoft.com/office/word/2010/wordprocessingCanvas" xmlns:cx="http://schemas.microsoft.com/office/drawing/2014/chartex" xmlns:cx1="http://schemas.microsoft.com/office/drawing/2015/9/8/chartex" xmlns:cx2="http://schemas.microsoft.com/office/drawing/2015/10/21/chartex" xmlns:cx3="http://schemas.microsoft.com/office/drawing/2016/5/9/chartex" xmlns:cx4="http://schemas.microsoft.com/office/drawing/2016/5/10/chartex" xmlns:cx5="http://schemas.microsoft.com/office/drawing/2016/5/11/chartex" xmlns:cx6="http://schemas.microsoft.com/office/drawing/2016/5/12/chartex" xmlns:cx7="http://schemas.microsoft.com/office/drawing/2016/5/13/chartex" xmlns:cx8="http://schemas.microsoft.com/office/drawing/2016/5/14/chartex" xmlns:mc="http://schemas.openxmlformats.org/markup-compatibility/2006" xmlns:aink="http://schemas.microsoft.com/office/drawing/2016/ink" xmlns:am3d="http://schemas.microsoft.com/office/drawing/2017/model3d" xmlns:o="urn:schemas-microsoft-com:office:office" xmlns:oel="http://schemas.microsoft.com/office/2019/extlst" xmlns:r="http://schemas.openxmlformats.org/officeDocument/2006/relationships" xmlns:m="http://schemas.openxmlformats.org/officeDocument/2006/math" xmlns:v="urn:schemas-microsoft-com:vml" xmlns:wp14="http://schemas.microsoft.com/office/word/2010/wordprocessingDrawing" xmlns:wp="http://schemas.openxmlformats.org/drawingml/2006/wordprocessingDrawing" xmlns:w10="urn:schemas-microsoft-com:office:word" xmlns:w="http://schemas.openxmlformats.org/wordprocessingml/2006/main" xmlns:w14="http://schemas.microsoft.com/office/word/2010/wordml" xmlns:w15="http://schemas.microsoft.com/office/word/2012/wordml" xmlns:w16cex="http://schemas.microsoft.com/office/word/2018/wordml/cex" xmlns:w16cid="http://schemas.microsoft.com/office/word/2016/wordml/cid" xmlns:w16="http://schemas.microsoft.com/office/word/2018/wordml" xmlns:w16sdtdh="http://schemas.microsoft.com/office/word/2020/wordml/sdtdatahash" xmlns:w16se="http://schemas.microsoft.com/office/word/2015/wordml/symex" xmlns:wpg="http://schemas.microsoft.com/office/word/2010/wordprocessingGroup" xmlns:wpi="http://schemas.microsoft.com/office/word/2010/wordprocessingInk" xmlns:wne="http://schemas.microsoft.com/office/word/2006/wordml" xmlns:wps="http://schemas.microsoft.com/office/word/2010/wordprocessingShape" mc:Ignorable="w14 w15 w16se w16cid w16 w16cex w16sdtdh wp14">
+<w:ftr xmlns:wpc="http://schemas.microsoft.com/office/word/2010/wordprocessingCanvas" xmlns:cx="http://schemas.microsoft.com/office/drawing/2014/chartex" xmlns:cx1="http://schemas.microsoft.com/office/drawing/2015/9/8/chartex" xmlns:cx2="http://schemas.microsoft.com/office/drawing/2015/10/21/chartex" xmlns:cx3="http://schemas.microsoft.com/office/drawing/2016/5/9/chartex" xmlns:cx4="http://schemas.microsoft.com/office/drawing/2016/5/10/chartex" xmlns:cx5="http://schemas.microsoft.com/office/drawing/2016/5/11/chartex" xmlns:cx6="http://schemas.microsoft.com/office/drawing/2016/5/12/chartex" xmlns:cx7="http://schemas.microsoft.com/office/drawing/2016/5/13/chartex" xmlns:cx8="http://schemas.microsoft.com/office/drawing/2016/5/14/chartex" xmlns:mc="http://schemas.openxmlformats.org/markup-compatibility/2006" xmlns:aink="http://schemas.microsoft.com/office/drawing/2016/ink" xmlns:am3d="http://schemas.microsoft.com/office/drawing/2017/model3d" xmlns:o="urn:schemas-microsoft-com:office:office" xmlns:r="http://schemas.openxmlformats.org/officeDocument/2006/relationships" xmlns:m="http://schemas.openxmlformats.org/officeDocument/2006/math" xmlns:v="urn:schemas-microsoft-com:vml" xmlns:wp14="http://schemas.microsoft.com/office/word/2010/wordprocessingDrawing" xmlns:wp="http://schemas.openxmlformats.org/drawingml/2006/wordprocessingDrawing" xmlns:w10="urn:schemas-microsoft-com:office:word" xmlns:w="http://schemas.openxmlformats.org/wordprocessingml/2006/main" xmlns:w14="http://schemas.microsoft.com/office/word/2010/wordml" xmlns:w15="http://schemas.microsoft.com/office/word/2012/wordml" xmlns:w16cid="http://schemas.microsoft.com/office/word/2016/wordml/cid" xmlns:w16se="http://schemas.microsoft.com/office/word/2015/wordml/symex" xmlns:wpg="http://schemas.microsoft.com/office/word/2010/wordprocessingGroup" xmlns:wpi="http://schemas.microsoft.com/office/word/2010/wordprocessingInk" xmlns:wne="http://schemas.microsoft.com/office/word/2006/wordml" xmlns:wps="http://schemas.microsoft.com/office/word/2010/wordprocessingShape" mc:Ignorable="w14 w15 w16se w16cid wp14">
   <w:sdt>
     <w:sdtPr>
       <w:rPr>
@@ -18019,6 +18179,11 @@
         <w:docPartUnique/>
       </w:docPartObj>
     </w:sdtPr>
+    <w:sdtEndPr>
+      <w:rPr>
+        <w:rStyle w:val="PageNumber"/>
+      </w:rPr>
+    </w:sdtEndPr>
     <w:sdtContent>
       <w:p>
         <w:pPr>
@@ -18072,7 +18237,7 @@
 </file>
 
 <file path=word/footer2.xml><?xml version="1.0" encoding="utf-8"?>
-<w:ftr xmlns:wpc="http://schemas.microsoft.com/office/word/2010/wordprocessingCanvas" xmlns:cx="http://schemas.microsoft.com/office/drawing/2014/chartex" xmlns:cx1="http://schemas.microsoft.com/office/drawing/2015/9/8/chartex" xmlns:cx2="http://schemas.microsoft.com/office/drawing/2015/10/21/chartex" xmlns:cx3="http://schemas.microsoft.com/office/drawing/2016/5/9/chartex" xmlns:cx4="http://schemas.microsoft.com/office/drawing/2016/5/10/chartex" xmlns:cx5="http://schemas.microsoft.com/office/drawing/2016/5/11/chartex" xmlns:cx6="http://schemas.microsoft.com/office/drawing/2016/5/12/chartex" xmlns:cx7="http://schemas.microsoft.com/office/drawing/2016/5/13/chartex" xmlns:cx8="http://schemas.microsoft.com/office/drawing/2016/5/14/chartex" xmlns:mc="http://schemas.openxmlformats.org/markup-compatibility/2006" xmlns:aink="http://schemas.microsoft.com/office/drawing/2016/ink" xmlns:am3d="http://schemas.microsoft.com/office/drawing/2017/model3d" xmlns:o="urn:schemas-microsoft-com:office:office" xmlns:oel="http://schemas.microsoft.com/office/2019/extlst" xmlns:r="http://schemas.openxmlformats.org/officeDocument/2006/relationships" xmlns:m="http://schemas.openxmlformats.org/officeDocument/2006/math" xmlns:v="urn:schemas-microsoft-com:vml" xmlns:wp14="http://schemas.microsoft.com/office/word/2010/wordprocessingDrawing" xmlns:wp="http://schemas.openxmlformats.org/drawingml/2006/wordprocessingDrawing" xmlns:w10="urn:schemas-microsoft-com:office:word" xmlns:w="http://schemas.openxmlformats.org/wordprocessingml/2006/main" xmlns:w14="http://schemas.microsoft.com/office/word/2010/wordml" xmlns:w15="http://schemas.microsoft.com/office/word/2012/wordml" xmlns:w16cex="http://schemas.microsoft.com/office/word/2018/wordml/cex" xmlns:w16cid="http://schemas.microsoft.com/office/word/2016/wordml/cid" xmlns:w16="http://schemas.microsoft.com/office/word/2018/wordml" xmlns:w16sdtdh="http://schemas.microsoft.com/office/word/2020/wordml/sdtdatahash" xmlns:w16se="http://schemas.microsoft.com/office/word/2015/wordml/symex" xmlns:wpg="http://schemas.microsoft.com/office/word/2010/wordprocessingGroup" xmlns:wpi="http://schemas.microsoft.com/office/word/2010/wordprocessingInk" xmlns:wne="http://schemas.microsoft.com/office/word/2006/wordml" xmlns:wps="http://schemas.microsoft.com/office/word/2010/wordprocessingShape" mc:Ignorable="w14 w15 w16se w16cid w16 w16cex w16sdtdh wp14">
+<w:ftr xmlns:wpc="http://schemas.microsoft.com/office/word/2010/wordprocessingCanvas" xmlns:cx="http://schemas.microsoft.com/office/drawing/2014/chartex" xmlns:cx1="http://schemas.microsoft.com/office/drawing/2015/9/8/chartex" xmlns:cx2="http://schemas.microsoft.com/office/drawing/2015/10/21/chartex" xmlns:cx3="http://schemas.microsoft.com/office/drawing/2016/5/9/chartex" xmlns:cx4="http://schemas.microsoft.com/office/drawing/2016/5/10/chartex" xmlns:cx5="http://schemas.microsoft.com/office/drawing/2016/5/11/chartex" xmlns:cx6="http://schemas.microsoft.com/office/drawing/2016/5/12/chartex" xmlns:cx7="http://schemas.microsoft.com/office/drawing/2016/5/13/chartex" xmlns:cx8="http://schemas.microsoft.com/office/drawing/2016/5/14/chartex" xmlns:mc="http://schemas.openxmlformats.org/markup-compatibility/2006" xmlns:aink="http://schemas.microsoft.com/office/drawing/2016/ink" xmlns:am3d="http://schemas.microsoft.com/office/drawing/2017/model3d" xmlns:o="urn:schemas-microsoft-com:office:office" xmlns:r="http://schemas.openxmlformats.org/officeDocument/2006/relationships" xmlns:m="http://schemas.openxmlformats.org/officeDocument/2006/math" xmlns:v="urn:schemas-microsoft-com:vml" xmlns:wp14="http://schemas.microsoft.com/office/word/2010/wordprocessingDrawing" xmlns:wp="http://schemas.openxmlformats.org/drawingml/2006/wordprocessingDrawing" xmlns:w10="urn:schemas-microsoft-com:office:word" xmlns:w="http://schemas.openxmlformats.org/wordprocessingml/2006/main" xmlns:w14="http://schemas.microsoft.com/office/word/2010/wordml" xmlns:w15="http://schemas.microsoft.com/office/word/2012/wordml" xmlns:w16cid="http://schemas.microsoft.com/office/word/2016/wordml/cid" xmlns:w16se="http://schemas.microsoft.com/office/word/2015/wordml/symex" xmlns:wpg="http://schemas.microsoft.com/office/word/2010/wordprocessingGroup" xmlns:wpi="http://schemas.microsoft.com/office/word/2010/wordprocessingInk" xmlns:wne="http://schemas.microsoft.com/office/word/2006/wordml" xmlns:wps="http://schemas.microsoft.com/office/word/2010/wordprocessingShape" mc:Ignorable="w14 w15 w16se w16cid wp14">
   <w:sdt>
     <w:sdtPr>
       <w:rPr>
@@ -18084,6 +18249,11 @@
         <w:docPartUnique/>
       </w:docPartObj>
     </w:sdtPr>
+    <w:sdtEndPr>
+      <w:rPr>
+        <w:rStyle w:val="PageNumber"/>
+      </w:rPr>
+    </w:sdtEndPr>
     <w:sdtContent>
       <w:p>
         <w:pPr>
@@ -18137,7 +18307,7 @@
 </file>
 
 <file path=word/footnotes.xml><?xml version="1.0" encoding="utf-8"?>
-<w:footnotes xmlns:wpc="http://schemas.microsoft.com/office/word/2010/wordprocessingCanvas" xmlns:cx="http://schemas.microsoft.com/office/drawing/2014/chartex" xmlns:cx1="http://schemas.microsoft.com/office/drawing/2015/9/8/chartex" xmlns:cx2="http://schemas.microsoft.com/office/drawing/2015/10/21/chartex" xmlns:cx3="http://schemas.microsoft.com/office/drawing/2016/5/9/chartex" xmlns:cx4="http://schemas.microsoft.com/office/drawing/2016/5/10/chartex" xmlns:cx5="http://schemas.microsoft.com/office/drawing/2016/5/11/chartex" xmlns:cx6="http://schemas.microsoft.com/office/drawing/2016/5/12/chartex" xmlns:cx7="http://schemas.microsoft.com/office/drawing/2016/5/13/chartex" xmlns:cx8="http://schemas.microsoft.com/office/drawing/2016/5/14/chartex" xmlns:mc="http://schemas.openxmlformats.org/markup-compatibility/2006" xmlns:aink="http://schemas.microsoft.com/office/drawing/2016/ink" xmlns:am3d="http://schemas.microsoft.com/office/drawing/2017/model3d" xmlns:o="urn:schemas-microsoft-com:office:office" xmlns:oel="http://schemas.microsoft.com/office/2019/extlst" xmlns:r="http://schemas.openxmlformats.org/officeDocument/2006/relationships" xmlns:m="http://schemas.openxmlformats.org/officeDocument/2006/math" xmlns:v="urn:schemas-microsoft-com:vml" xmlns:wp14="http://schemas.microsoft.com/office/word/2010/wordprocessingDrawing" xmlns:wp="http://schemas.openxmlformats.org/drawingml/2006/wordprocessingDrawing" xmlns:w10="urn:schemas-microsoft-com:office:word" xmlns:w="http://schemas.openxmlformats.org/wordprocessingml/2006/main" xmlns:w14="http://schemas.microsoft.com/office/word/2010/wordml" xmlns:w15="http://schemas.microsoft.com/office/word/2012/wordml" xmlns:w16cex="http://schemas.microsoft.com/office/word/2018/wordml/cex" xmlns:w16cid="http://schemas.microsoft.com/office/word/2016/wordml/cid" xmlns:w16="http://schemas.microsoft.com/office/word/2018/wordml" xmlns:w16sdtdh="http://schemas.microsoft.com/office/word/2020/wordml/sdtdatahash" xmlns:w16se="http://schemas.microsoft.com/office/word/2015/wordml/symex" xmlns:wpg="http://schemas.microsoft.com/office/word/2010/wordprocessingGroup" xmlns:wpi="http://schemas.microsoft.com/office/word/2010/wordprocessingInk" xmlns:wne="http://schemas.microsoft.com/office/word/2006/wordml" xmlns:wps="http://schemas.microsoft.com/office/word/2010/wordprocessingShape" mc:Ignorable="w14 w15 w16se w16cid w16 w16cex w16sdtdh wp14">
+<w:footnotes xmlns:wpc="http://schemas.microsoft.com/office/word/2010/wordprocessingCanvas" xmlns:cx="http://schemas.microsoft.com/office/drawing/2014/chartex" xmlns:cx1="http://schemas.microsoft.com/office/drawing/2015/9/8/chartex" xmlns:cx2="http://schemas.microsoft.com/office/drawing/2015/10/21/chartex" xmlns:cx3="http://schemas.microsoft.com/office/drawing/2016/5/9/chartex" xmlns:cx4="http://schemas.microsoft.com/office/drawing/2016/5/10/chartex" xmlns:cx5="http://schemas.microsoft.com/office/drawing/2016/5/11/chartex" xmlns:cx6="http://schemas.microsoft.com/office/drawing/2016/5/12/chartex" xmlns:cx7="http://schemas.microsoft.com/office/drawing/2016/5/13/chartex" xmlns:cx8="http://schemas.microsoft.com/office/drawing/2016/5/14/chartex" xmlns:mc="http://schemas.openxmlformats.org/markup-compatibility/2006" xmlns:aink="http://schemas.microsoft.com/office/drawing/2016/ink" xmlns:am3d="http://schemas.microsoft.com/office/drawing/2017/model3d" xmlns:o="urn:schemas-microsoft-com:office:office" xmlns:r="http://schemas.openxmlformats.org/officeDocument/2006/relationships" xmlns:m="http://schemas.openxmlformats.org/officeDocument/2006/math" xmlns:v="urn:schemas-microsoft-com:vml" xmlns:wp14="http://schemas.microsoft.com/office/word/2010/wordprocessingDrawing" xmlns:wp="http://schemas.openxmlformats.org/drawingml/2006/wordprocessingDrawing" xmlns:w10="urn:schemas-microsoft-com:office:word" xmlns:w="http://schemas.openxmlformats.org/wordprocessingml/2006/main" xmlns:w14="http://schemas.microsoft.com/office/word/2010/wordml" xmlns:w15="http://schemas.microsoft.com/office/word/2012/wordml" xmlns:w16cid="http://schemas.microsoft.com/office/word/2016/wordml/cid" xmlns:w16se="http://schemas.microsoft.com/office/word/2015/wordml/symex" xmlns:wpg="http://schemas.microsoft.com/office/word/2010/wordprocessingGroup" xmlns:wpi="http://schemas.microsoft.com/office/word/2010/wordprocessingInk" xmlns:wne="http://schemas.microsoft.com/office/word/2006/wordml" xmlns:wps="http://schemas.microsoft.com/office/word/2010/wordprocessingShape" mc:Ignorable="w14 w15 w16se w16cid wp14">
   <w:footnote w:type="separator" w:id="-1">
     <w:p>
       <w:r>
@@ -18156,7 +18326,7 @@
 </file>
 
 <file path=word/numbering.xml><?xml version="1.0" encoding="utf-8"?>
-<w:numbering xmlns:wpc="http://schemas.microsoft.com/office/word/2010/wordprocessingCanvas" xmlns:cx="http://schemas.microsoft.com/office/drawing/2014/chartex" xmlns:cx1="http://schemas.microsoft.com/office/drawing/2015/9/8/chartex" xmlns:cx2="http://schemas.microsoft.com/office/drawing/2015/10/21/chartex" xmlns:cx3="http://schemas.microsoft.com/office/drawing/2016/5/9/chartex" xmlns:cx4="http://schemas.microsoft.com/office/drawing/2016/5/10/chartex" xmlns:cx5="http://schemas.microsoft.com/office/drawing/2016/5/11/chartex" xmlns:cx6="http://schemas.microsoft.com/office/drawing/2016/5/12/chartex" xmlns:cx7="http://schemas.microsoft.com/office/drawing/2016/5/13/chartex" xmlns:cx8="http://schemas.microsoft.com/office/drawing/2016/5/14/chartex" xmlns:mc="http://schemas.openxmlformats.org/markup-compatibility/2006" xmlns:aink="http://schemas.microsoft.com/office/drawing/2016/ink" xmlns:am3d="http://schemas.microsoft.com/office/drawing/2017/model3d" xmlns:o="urn:schemas-microsoft-com:office:office" xmlns:oel="http://schemas.microsoft.com/office/2019/extlst" xmlns:r="http://schemas.openxmlformats.org/officeDocument/2006/relationships" xmlns:m="http://schemas.openxmlformats.org/officeDocument/2006/math" xmlns:v="urn:schemas-microsoft-com:vml" xmlns:wp14="http://schemas.microsoft.com/office/word/2010/wordprocessingDrawing" xmlns:wp="http://schemas.openxmlformats.org/drawingml/2006/wordprocessingDrawing" xmlns:w10="urn:schemas-microsoft-com:office:word" xmlns:w="http://schemas.openxmlformats.org/wordprocessingml/2006/main" xmlns:w14="http://schemas.microsoft.com/office/word/2010/wordml" xmlns:w15="http://schemas.microsoft.com/office/word/2012/wordml" xmlns:w16cex="http://schemas.microsoft.com/office/word/2018/wordml/cex" xmlns:w16cid="http://schemas.microsoft.com/office/word/2016/wordml/cid" xmlns:w16="http://schemas.microsoft.com/office/word/2018/wordml" xmlns:w16sdtdh="http://schemas.microsoft.com/office/word/2020/wordml/sdtdatahash" xmlns:w16se="http://schemas.microsoft.com/office/word/2015/wordml/symex" xmlns:wpg="http://schemas.microsoft.com/office/word/2010/wordprocessingGroup" xmlns:wpi="http://schemas.microsoft.com/office/word/2010/wordprocessingInk" xmlns:wne="http://schemas.microsoft.com/office/word/2006/wordml" xmlns:wps="http://schemas.microsoft.com/office/word/2010/wordprocessingShape" mc:Ignorable="w14 w15 w16se w16cid w16 w16cex w16sdtdh wp14">
+<w:numbering xmlns:wpc="http://schemas.microsoft.com/office/word/2010/wordprocessingCanvas" xmlns:cx="http://schemas.microsoft.com/office/drawing/2014/chartex" xmlns:cx1="http://schemas.microsoft.com/office/drawing/2015/9/8/chartex" xmlns:cx2="http://schemas.microsoft.com/office/drawing/2015/10/21/chartex" xmlns:cx3="http://schemas.microsoft.com/office/drawing/2016/5/9/chartex" xmlns:cx4="http://schemas.microsoft.com/office/drawing/2016/5/10/chartex" xmlns:cx5="http://schemas.microsoft.com/office/drawing/2016/5/11/chartex" xmlns:cx6="http://schemas.microsoft.com/office/drawing/2016/5/12/chartex" xmlns:cx7="http://schemas.microsoft.com/office/drawing/2016/5/13/chartex" xmlns:cx8="http://schemas.microsoft.com/office/drawing/2016/5/14/chartex" xmlns:mc="http://schemas.openxmlformats.org/markup-compatibility/2006" xmlns:aink="http://schemas.microsoft.com/office/drawing/2016/ink" xmlns:am3d="http://schemas.microsoft.com/office/drawing/2017/model3d" xmlns:o="urn:schemas-microsoft-com:office:office" xmlns:r="http://schemas.openxmlformats.org/officeDocument/2006/relationships" xmlns:m="http://schemas.openxmlformats.org/officeDocument/2006/math" xmlns:v="urn:schemas-microsoft-com:vml" xmlns:wp14="http://schemas.microsoft.com/office/word/2010/wordprocessingDrawing" xmlns:wp="http://schemas.openxmlformats.org/drawingml/2006/wordprocessingDrawing" xmlns:w10="urn:schemas-microsoft-com:office:word" xmlns:w="http://schemas.openxmlformats.org/wordprocessingml/2006/main" xmlns:w14="http://schemas.microsoft.com/office/word/2010/wordml" xmlns:w15="http://schemas.microsoft.com/office/word/2012/wordml" xmlns:w16cid="http://schemas.microsoft.com/office/word/2016/wordml/cid" xmlns:w16se="http://schemas.microsoft.com/office/word/2015/wordml/symex" xmlns:wpg="http://schemas.microsoft.com/office/word/2010/wordprocessingGroup" xmlns:wpi="http://schemas.microsoft.com/office/word/2010/wordprocessingInk" xmlns:wne="http://schemas.microsoft.com/office/word/2006/wordml" xmlns:wps="http://schemas.microsoft.com/office/word/2010/wordprocessingShape" mc:Ignorable="w14 w15 w16se w16cid wp14">
   <w:abstractNum w:abstractNumId="0" w15:restartNumberingAfterBreak="0">
     <w:nsid w:val="112C0551"/>
     <w:multiLevelType w:val="hybridMultilevel"/>
@@ -18852,32 +19022,32 @@
       </w:rPr>
     </w:lvl>
   </w:abstractNum>
-  <w:num w:numId="1" w16cid:durableId="1880705388">
+  <w:num w:numId="1">
     <w:abstractNumId w:val="5"/>
   </w:num>
-  <w:num w:numId="2" w16cid:durableId="520557778">
+  <w:num w:numId="2">
     <w:abstractNumId w:val="6"/>
   </w:num>
-  <w:num w:numId="3" w16cid:durableId="2053380016">
+  <w:num w:numId="3">
     <w:abstractNumId w:val="4"/>
   </w:num>
-  <w:num w:numId="4" w16cid:durableId="433786235">
+  <w:num w:numId="4">
     <w:abstractNumId w:val="1"/>
   </w:num>
-  <w:num w:numId="5" w16cid:durableId="1867714702">
+  <w:num w:numId="5">
     <w:abstractNumId w:val="2"/>
   </w:num>
-  <w:num w:numId="6" w16cid:durableId="1855486728">
+  <w:num w:numId="6">
     <w:abstractNumId w:val="3"/>
   </w:num>
-  <w:num w:numId="7" w16cid:durableId="1216354792">
+  <w:num w:numId="7">
     <w:abstractNumId w:val="0"/>
   </w:num>
 </w:numbering>
 </file>
 
 <file path=word/people.xml><?xml version="1.0" encoding="utf-8"?>
-<w15:people xmlns:wpc="http://schemas.microsoft.com/office/word/2010/wordprocessingCanvas" xmlns:cx="http://schemas.microsoft.com/office/drawing/2014/chartex" xmlns:cx1="http://schemas.microsoft.com/office/drawing/2015/9/8/chartex" xmlns:cx2="http://schemas.microsoft.com/office/drawing/2015/10/21/chartex" xmlns:cx3="http://schemas.microsoft.com/office/drawing/2016/5/9/chartex" xmlns:cx4="http://schemas.microsoft.com/office/drawing/2016/5/10/chartex" xmlns:cx5="http://schemas.microsoft.com/office/drawing/2016/5/11/chartex" xmlns:cx6="http://schemas.microsoft.com/office/drawing/2016/5/12/chartex" xmlns:cx7="http://schemas.microsoft.com/office/drawing/2016/5/13/chartex" xmlns:cx8="http://schemas.microsoft.com/office/drawing/2016/5/14/chartex" xmlns:mc="http://schemas.openxmlformats.org/markup-compatibility/2006" xmlns:aink="http://schemas.microsoft.com/office/drawing/2016/ink" xmlns:am3d="http://schemas.microsoft.com/office/drawing/2017/model3d" xmlns:o="urn:schemas-microsoft-com:office:office" xmlns:oel="http://schemas.microsoft.com/office/2019/extlst" xmlns:r="http://schemas.openxmlformats.org/officeDocument/2006/relationships" xmlns:m="http://schemas.openxmlformats.org/officeDocument/2006/math" xmlns:v="urn:schemas-microsoft-com:vml" xmlns:wp14="http://schemas.microsoft.com/office/word/2010/wordprocessingDrawing" xmlns:wp="http://schemas.openxmlformats.org/drawingml/2006/wordprocessingDrawing" xmlns:w10="urn:schemas-microsoft-com:office:word" xmlns:w="http://schemas.openxmlformats.org/wordprocessingml/2006/main" xmlns:w14="http://schemas.microsoft.com/office/word/2010/wordml" xmlns:w15="http://schemas.microsoft.com/office/word/2012/wordml" xmlns:w16cex="http://schemas.microsoft.com/office/word/2018/wordml/cex" xmlns:w16cid="http://schemas.microsoft.com/office/word/2016/wordml/cid" xmlns:w16="http://schemas.microsoft.com/office/word/2018/wordml" xmlns:w16sdtdh="http://schemas.microsoft.com/office/word/2020/wordml/sdtdatahash" xmlns:w16se="http://schemas.microsoft.com/office/word/2015/wordml/symex" xmlns:wpg="http://schemas.microsoft.com/office/word/2010/wordprocessingGroup" xmlns:wpi="http://schemas.microsoft.com/office/word/2010/wordprocessingInk" xmlns:wne="http://schemas.microsoft.com/office/word/2006/wordml" xmlns:wps="http://schemas.microsoft.com/office/word/2010/wordprocessingShape" mc:Ignorable="w14 w15 w16se w16cid w16 w16cex w16sdtdh wp14">
+<w15:people xmlns:wpc="http://schemas.microsoft.com/office/word/2010/wordprocessingCanvas" xmlns:cx="http://schemas.microsoft.com/office/drawing/2014/chartex" xmlns:cx1="http://schemas.microsoft.com/office/drawing/2015/9/8/chartex" xmlns:cx2="http://schemas.microsoft.com/office/drawing/2015/10/21/chartex" xmlns:cx3="http://schemas.microsoft.com/office/drawing/2016/5/9/chartex" xmlns:cx4="http://schemas.microsoft.com/office/drawing/2016/5/10/chartex" xmlns:cx5="http://schemas.microsoft.com/office/drawing/2016/5/11/chartex" xmlns:cx6="http://schemas.microsoft.com/office/drawing/2016/5/12/chartex" xmlns:cx7="http://schemas.microsoft.com/office/drawing/2016/5/13/chartex" xmlns:cx8="http://schemas.microsoft.com/office/drawing/2016/5/14/chartex" xmlns:mc="http://schemas.openxmlformats.org/markup-compatibility/2006" xmlns:aink="http://schemas.microsoft.com/office/drawing/2016/ink" xmlns:am3d="http://schemas.microsoft.com/office/drawing/2017/model3d" xmlns:o="urn:schemas-microsoft-com:office:office" xmlns:r="http://schemas.openxmlformats.org/officeDocument/2006/relationships" xmlns:m="http://schemas.openxmlformats.org/officeDocument/2006/math" xmlns:v="urn:schemas-microsoft-com:vml" xmlns:wp14="http://schemas.microsoft.com/office/word/2010/wordprocessingDrawing" xmlns:wp="http://schemas.openxmlformats.org/drawingml/2006/wordprocessingDrawing" xmlns:w10="urn:schemas-microsoft-com:office:word" xmlns:w="http://schemas.openxmlformats.org/wordprocessingml/2006/main" xmlns:w14="http://schemas.microsoft.com/office/word/2010/wordml" xmlns:w15="http://schemas.microsoft.com/office/word/2012/wordml" xmlns:w16cid="http://schemas.microsoft.com/office/word/2016/wordml/cid" xmlns:w16se="http://schemas.microsoft.com/office/word/2015/wordml/symex" xmlns:wpg="http://schemas.microsoft.com/office/word/2010/wordprocessingGroup" xmlns:wpi="http://schemas.microsoft.com/office/word/2010/wordprocessingInk" xmlns:wne="http://schemas.microsoft.com/office/word/2006/wordml" xmlns:wps="http://schemas.microsoft.com/office/word/2010/wordprocessingShape" mc:Ignorable="w14 w15 w16se w16cid wp14">
   <w15:person w15:author="Molly C. Mulcahy">
     <w15:presenceInfo w15:providerId="AD" w15:userId="S-1-5-21-2814929257-2980101946-2414444989-17288"/>
   </w15:person>
@@ -18885,7 +19055,7 @@
 </file>
 
 <file path=word/styles.xml><?xml version="1.0" encoding="utf-8"?>
-<w:styles xmlns:mc="http://schemas.openxmlformats.org/markup-compatibility/2006" xmlns:r="http://schemas.openxmlformats.org/officeDocument/2006/relationships" xmlns:w="http://schemas.openxmlformats.org/wordprocessingml/2006/main" xmlns:w14="http://schemas.microsoft.com/office/word/2010/wordml" xmlns:w15="http://schemas.microsoft.com/office/word/2012/wordml" xmlns:w16cex="http://schemas.microsoft.com/office/word/2018/wordml/cex" xmlns:w16cid="http://schemas.microsoft.com/office/word/2016/wordml/cid" xmlns:w16="http://schemas.microsoft.com/office/word/2018/wordml" xmlns:w16sdtdh="http://schemas.microsoft.com/office/word/2020/wordml/sdtdatahash" xmlns:w16se="http://schemas.microsoft.com/office/word/2015/wordml/symex" mc:Ignorable="w14 w15 w16se w16cid w16 w16cex w16sdtdh">
+<w:styles xmlns:mc="http://schemas.openxmlformats.org/markup-compatibility/2006" xmlns:r="http://schemas.openxmlformats.org/officeDocument/2006/relationships" xmlns:w="http://schemas.openxmlformats.org/wordprocessingml/2006/main" xmlns:w14="http://schemas.microsoft.com/office/word/2010/wordml" xmlns:w15="http://schemas.microsoft.com/office/word/2012/wordml" xmlns:w16cid="http://schemas.microsoft.com/office/word/2016/wordml/cid" xmlns:w16se="http://schemas.microsoft.com/office/word/2015/wordml/symex" mc:Ignorable="w14 w15 w16se w16cid">
   <w:docDefaults>
     <w:rPrDefault>
       <w:rPr>
@@ -18897,7 +19067,7 @@
     </w:rPrDefault>
     <w:pPrDefault/>
   </w:docDefaults>
-  <w:latentStyles w:defLockedState="0" w:defUIPriority="99" w:defSemiHidden="0" w:defUnhideWhenUsed="0" w:defQFormat="0" w:count="376">
+  <w:latentStyles w:defLockedState="0" w:defUIPriority="99" w:defSemiHidden="0" w:defUnhideWhenUsed="0" w:defQFormat="0" w:count="375">
     <w:lsdException w:name="Normal" w:uiPriority="0" w:qFormat="1"/>
     <w:lsdException w:name="heading 1" w:uiPriority="9" w:qFormat="1"/>
     <w:lsdException w:name="heading 2" w:semiHidden="1" w:uiPriority="9" w:unhideWhenUsed="1" w:qFormat="1"/>
@@ -19273,7 +19443,6 @@
     <w:lsdException w:name="Smart Hyperlink" w:semiHidden="1" w:unhideWhenUsed="1"/>
     <w:lsdException w:name="Hashtag" w:semiHidden="1" w:unhideWhenUsed="1"/>
     <w:lsdException w:name="Unresolved Mention" w:semiHidden="1" w:unhideWhenUsed="1"/>
-    <w:lsdException w:name="Smart Link" w:semiHidden="1" w:unhideWhenUsed="1"/>
   </w:latentStyles>
   <w:style w:type="paragraph" w:default="1" w:styleId="Normal">
     <w:name w:val="Normal"/>
@@ -19915,7 +20084,7 @@
 </file>
 
 <file path=customXml/itemProps1.xml><?xml version="1.0" encoding="utf-8"?>
-<ds:datastoreItem xmlns:ds="http://schemas.openxmlformats.org/officeDocument/2006/customXml" ds:itemID="{F2CB4DE7-6163-2141-A474-AC26E58D276F}">
+<ds:datastoreItem xmlns:ds="http://schemas.openxmlformats.org/officeDocument/2006/customXml" ds:itemID="{74FF76D2-1726-DE49-A7A1-2FEE239A4595}">
   <ds:schemaRefs>
     <ds:schemaRef ds:uri="http://schemas.openxmlformats.org/officeDocument/2006/bibliography"/>
   </ds:schemaRefs>

</xml_diff>

<commit_message>
Changed title, cleaned out one comment removing power analysis sentence
</commit_message>
<xml_diff>
--- a/Manuscripts/GDF15 during Pregnancy/GDF15.Manuscript.docx
+++ b/Manuscripts/GDF15 during Pregnancy/GDF15.Manuscript.docx
@@ -32,7 +32,19 @@
         <w:rPr>
           <w:rFonts w:ascii="Times New Roman" w:hAnsi="Times New Roman" w:cs="Times New Roman"/>
         </w:rPr>
-        <w:t>does not impact perinatal body weight or neonatal outcomes in mice</w:t>
+        <w:t xml:space="preserve">does not </w:t>
+      </w:r>
+      <w:r>
+        <w:rPr>
+          <w:rFonts w:ascii="Times New Roman" w:hAnsi="Times New Roman" w:cs="Times New Roman"/>
+        </w:rPr>
+        <w:t xml:space="preserve">substantially </w:t>
+      </w:r>
+      <w:r>
+        <w:rPr>
+          <w:rFonts w:ascii="Times New Roman" w:hAnsi="Times New Roman" w:cs="Times New Roman"/>
+        </w:rPr>
+        <w:t>impact perinatal body weight or neonatal outcomes in mice</w:t>
       </w:r>
     </w:p>
     <w:p>
@@ -14177,226 +14189,20 @@
         </w:rPr>
         <w:t xml:space="preserve">. </w:t>
       </w:r>
-      <w:commentRangeStart w:id="2"/>
-      <w:commentRangeStart w:id="3"/>
-      <w:commentRangeStart w:id="4"/>
-      <w:r>
-        <w:rPr>
-          <w:rFonts w:ascii="Times New Roman" w:hAnsi="Times New Roman" w:cs="Times New Roman"/>
-        </w:rPr>
-        <w:t xml:space="preserve">For </w:t>
+      <w:bookmarkStart w:id="2" w:name="_GoBack"/>
+      <w:bookmarkEnd w:id="2"/>
+      <w:r>
+        <w:rPr>
+          <w:rFonts w:ascii="Times New Roman" w:hAnsi="Times New Roman" w:cs="Times New Roman"/>
+        </w:rPr>
+        <w:t xml:space="preserve">It is also </w:t>
       </w:r>
       <w:r>
         <w:rPr>
           <w:rFonts w:ascii="Times New Roman" w:hAnsi="Times New Roman" w:cs="Times New Roman"/>
         </w:rPr>
         <w:lastRenderedPageBreak/>
-        <w:t xml:space="preserve">example, </w:t>
-      </w:r>
-      <w:r>
-        <w:rPr>
-          <w:rFonts w:ascii="Times New Roman" w:hAnsi="Times New Roman" w:cs="Times New Roman"/>
-        </w:rPr>
-        <w:t>v</w:t>
-      </w:r>
-      <w:r>
-        <w:rPr>
-          <w:rFonts w:ascii="Times New Roman" w:hAnsi="Times New Roman" w:cs="Times New Roman"/>
-        </w:rPr>
-        <w:t xml:space="preserve">ia </w:t>
-      </w:r>
-      <w:del w:id="5" w:author="Molly C. Mulcahy" w:date="2024-01-29T13:10:00Z">
-        <w:r>
-          <w:rPr>
-            <w:rFonts w:ascii="Times New Roman" w:hAnsi="Times New Roman" w:cs="Times New Roman"/>
-          </w:rPr>
-          <w:delText xml:space="preserve">a reverse </w:delText>
-        </w:r>
-      </w:del>
-      <w:r>
-        <w:rPr>
-          <w:rFonts w:ascii="Times New Roman" w:hAnsi="Times New Roman" w:cs="Times New Roman"/>
-        </w:rPr>
-        <w:t xml:space="preserve">power analysis, </w:t>
-      </w:r>
-      <w:r>
-        <w:rPr>
-          <w:rFonts w:ascii="Times New Roman" w:hAnsi="Times New Roman" w:cs="Times New Roman"/>
-        </w:rPr>
-        <w:t>we</w:t>
-      </w:r>
-      <w:r>
-        <w:rPr>
-          <w:rFonts w:ascii="Times New Roman" w:hAnsi="Times New Roman" w:cs="Times New Roman"/>
-        </w:rPr>
-        <w:t xml:space="preserve"> </w:t>
-      </w:r>
-      <w:del w:id="6" w:author="Molly C. Mulcahy" w:date="2024-01-29T13:09:00Z">
-        <w:r>
-          <w:rPr>
-            <w:rFonts w:ascii="Times New Roman" w:hAnsi="Times New Roman" w:cs="Times New Roman"/>
-          </w:rPr>
-          <w:delText xml:space="preserve">cannot rule out an effect </w:delText>
-        </w:r>
-        <w:r>
-          <w:rPr>
-            <w:rFonts w:ascii="Times New Roman" w:hAnsi="Times New Roman" w:cs="Times New Roman"/>
-          </w:rPr>
-          <w:delText xml:space="preserve">size smaller than </w:delText>
-        </w:r>
-        <w:r>
-          <w:rPr>
-            <w:rFonts w:ascii="Times New Roman" w:hAnsi="Times New Roman" w:cs="Times New Roman"/>
-          </w:rPr>
-          <w:delText>3.4 grams</w:delText>
-        </w:r>
-      </w:del>
-      <w:ins w:id="7" w:author="Molly C. Mulcahy" w:date="2024-01-29T13:09:00Z">
-        <w:r>
-          <w:rPr>
-            <w:rFonts w:ascii="Times New Roman" w:hAnsi="Times New Roman" w:cs="Times New Roman"/>
-          </w:rPr>
-          <w:t xml:space="preserve">had sufficient sample size </w:t>
-        </w:r>
-      </w:ins>
-      <w:ins w:id="8" w:author="Molly C. Mulcahy" w:date="2024-01-29T13:10:00Z">
-        <w:r>
-          <w:rPr>
-            <w:rFonts w:ascii="Times New Roman" w:hAnsi="Times New Roman" w:cs="Times New Roman"/>
-          </w:rPr>
-          <w:t>to achieve</w:t>
-        </w:r>
-      </w:ins>
-      <w:ins w:id="9" w:author="Molly C. Mulcahy" w:date="2024-01-29T13:09:00Z">
-        <w:r>
-          <w:rPr>
-            <w:rFonts w:ascii="Times New Roman" w:hAnsi="Times New Roman" w:cs="Times New Roman"/>
-          </w:rPr>
-          <w:t xml:space="preserve"> 20.3% power</w:t>
-        </w:r>
-      </w:ins>
-      <w:ins w:id="10" w:author="Molly C. Mulcahy" w:date="2024-01-29T13:10:00Z">
-        <w:r>
-          <w:rPr>
-            <w:rFonts w:ascii="Times New Roman" w:hAnsi="Times New Roman" w:cs="Times New Roman"/>
-          </w:rPr>
-          <w:t xml:space="preserve"> at the measured effect size (0.712)</w:t>
-        </w:r>
-      </w:ins>
-      <w:ins w:id="11" w:author="Molly C. Mulcahy" w:date="2024-01-29T13:09:00Z">
-        <w:r>
-          <w:rPr>
-            <w:rFonts w:ascii="Times New Roman" w:hAnsi="Times New Roman" w:cs="Times New Roman"/>
-          </w:rPr>
-          <w:t>, which is a major limitation.</w:t>
-        </w:r>
-      </w:ins>
-      <w:r>
-        <w:rPr>
-          <w:rFonts w:ascii="Times New Roman" w:hAnsi="Times New Roman" w:cs="Times New Roman"/>
-        </w:rPr>
-        <w:t xml:space="preserve"> </w:t>
-      </w:r>
-      <w:del w:id="12" w:author="Molly C. Mulcahy" w:date="2024-01-29T13:10:00Z">
-        <w:r>
-          <w:rPr>
-            <w:rFonts w:ascii="Times New Roman" w:hAnsi="Times New Roman" w:cs="Times New Roman"/>
-          </w:rPr>
-          <w:delText xml:space="preserve">of </w:delText>
-        </w:r>
-        <w:r>
-          <w:rPr>
-            <w:rFonts w:ascii="Times New Roman" w:hAnsi="Times New Roman" w:cs="Times New Roman"/>
-          </w:rPr>
-          <w:delText>body weight gain</w:delText>
-        </w:r>
-        <w:r>
-          <w:rPr>
-            <w:rFonts w:ascii="Times New Roman" w:hAnsi="Times New Roman" w:cs="Times New Roman"/>
-          </w:rPr>
-          <w:delText xml:space="preserve"> during pregnancy</w:delText>
-        </w:r>
-        <w:r>
-          <w:rPr>
-            <w:rFonts w:ascii="Times New Roman" w:hAnsi="Times New Roman" w:cs="Times New Roman"/>
-          </w:rPr>
-          <w:delText xml:space="preserve"> </w:delText>
-        </w:r>
-        <w:r>
-          <w:rPr>
-            <w:rFonts w:ascii="Times New Roman" w:hAnsi="Times New Roman" w:cs="Times New Roman"/>
-          </w:rPr>
-          <w:delText xml:space="preserve">between </w:delText>
-        </w:r>
-        <w:r>
-          <w:rPr>
-            <w:rFonts w:ascii="Times New Roman" w:hAnsi="Times New Roman" w:cs="Times New Roman"/>
-          </w:rPr>
-          <w:delText>genotypes</w:delText>
-        </w:r>
-        <w:r>
-          <w:rPr>
-            <w:rFonts w:ascii="Times New Roman" w:hAnsi="Times New Roman" w:cs="Times New Roman"/>
-          </w:rPr>
-          <w:delText>,</w:delText>
-        </w:r>
-        <w:r>
-          <w:rPr>
-            <w:rFonts w:ascii="Times New Roman" w:hAnsi="Times New Roman" w:cs="Times New Roman"/>
-          </w:rPr>
-          <w:delText xml:space="preserve"> </w:delText>
-        </w:r>
-        <w:r>
-          <w:rPr>
-            <w:rFonts w:ascii="Times New Roman" w:hAnsi="Times New Roman" w:cs="Times New Roman"/>
-          </w:rPr>
-          <w:delText>which could still be a</w:delText>
-        </w:r>
-        <w:r>
-          <w:rPr>
-            <w:rFonts w:ascii="Times New Roman" w:hAnsi="Times New Roman" w:cs="Times New Roman"/>
-          </w:rPr>
-          <w:delText xml:space="preserve"> physiologically significant</w:delText>
-        </w:r>
-        <w:r>
-          <w:rPr>
-            <w:rFonts w:ascii="Times New Roman" w:hAnsi="Times New Roman" w:cs="Times New Roman"/>
-          </w:rPr>
-          <w:delText xml:space="preserve"> amount of weight</w:delText>
-        </w:r>
-        <w:r>
-          <w:rPr>
-            <w:rFonts w:ascii="Times New Roman" w:hAnsi="Times New Roman" w:cs="Times New Roman"/>
-          </w:rPr>
-          <w:delText xml:space="preserve">. </w:delText>
-        </w:r>
-        <w:commentRangeEnd w:id="2"/>
-        <w:r>
-          <w:rPr>
-            <w:rStyle w:val="CommentReference"/>
-          </w:rPr>
-          <w:commentReference w:id="2"/>
-        </w:r>
-      </w:del>
-      <w:commentRangeEnd w:id="3"/>
-      <w:commentRangeEnd w:id="4"/>
-      <w:r>
-        <w:rPr>
-          <w:rFonts w:ascii="Times New Roman" w:hAnsi="Times New Roman" w:cs="Times New Roman"/>
-        </w:rPr>
-        <w:t xml:space="preserve">It is also possible that compensatory adaptations, such as other feeding hormones occur alongside with life-long loss of GDF15. </w:t>
-      </w:r>
-      <w:r>
-        <w:rPr>
-          <w:rStyle w:val="CommentReference"/>
-        </w:rPr>
-        <w:commentReference w:id="3"/>
-      </w:r>
-      <w:r>
-        <w:rPr>
-          <w:rStyle w:val="CommentReference"/>
-        </w:rPr>
-        <w:commentReference w:id="4"/>
+        <w:t xml:space="preserve">possible that compensatory adaptations, such as other feeding hormones occur alongside with life-long loss of GDF15. </w:t>
       </w:r>
       <w:r>
         <w:rPr>
@@ -14897,14 +14703,7 @@
         <w:rPr>
           <w:rFonts w:ascii="Times New Roman" w:hAnsi="Times New Roman" w:cs="Times New Roman"/>
         </w:rPr>
-        <w:t xml:space="preserve"> indistinguishable </w:t>
-      </w:r>
-      <w:r>
-        <w:rPr>
-          <w:rFonts w:ascii="Times New Roman" w:hAnsi="Times New Roman" w:cs="Times New Roman"/>
-        </w:rPr>
-        <w:lastRenderedPageBreak/>
-        <w:t xml:space="preserve">from age-matched </w:t>
+        <w:t xml:space="preserve"> indistinguishable from age-matched </w:t>
       </w:r>
       <w:r>
         <w:rPr>
@@ -16476,7 +16275,7 @@
     <w:p>
       <w:pPr>
         <w:rPr>
-          <w:ins w:id="14" w:author="Molly C. Mulcahy" w:date="2024-01-22T16:00:00Z"/>
+          <w:ins w:id="3" w:author="Molly C. Mulcahy" w:date="2024-01-22T16:00:00Z"/>
           <w:rFonts w:ascii="Times New Roman" w:hAnsi="Times New Roman" w:cs="Times New Roman"/>
         </w:rPr>
       </w:pPr>
@@ -16490,11 +16289,11 @@
     <w:p>
       <w:pPr>
         <w:rPr>
-          <w:ins w:id="15" w:author="Molly C. Mulcahy" w:date="2024-01-22T16:00:00Z"/>
-          <w:rFonts w:ascii="Times New Roman" w:hAnsi="Times New Roman" w:cs="Times New Roman"/>
-        </w:rPr>
-      </w:pPr>
-      <w:ins w:id="16" w:author="Molly C. Mulcahy" w:date="2024-01-22T16:00:00Z">
+          <w:ins w:id="4" w:author="Molly C. Mulcahy" w:date="2024-01-22T16:00:00Z"/>
+          <w:rFonts w:ascii="Times New Roman" w:hAnsi="Times New Roman" w:cs="Times New Roman"/>
+        </w:rPr>
+      </w:pPr>
+      <w:ins w:id="5" w:author="Molly C. Mulcahy" w:date="2024-01-22T16:00:00Z">
         <w:r>
           <w:rPr>
             <w:rFonts w:ascii="Times New Roman" w:hAnsi="Times New Roman" w:cs="Times New Roman"/>
@@ -18050,73 +17849,6 @@
       </w:r>
     </w:p>
   </w:comment>
-  <w:comment w:id="2" w:author="Molly C. Mulcahy" w:date="2024-01-10T16:15:00Z" w:initials="MCM">
-    <w:p>
-      <w:pPr>
-        <w:pStyle w:val="CommentText"/>
-      </w:pPr>
-      <w:r>
-        <w:rPr>
-          <w:rStyle w:val="CommentReference"/>
-        </w:rPr>
-        <w:annotationRef/>
-      </w:r>
-      <w:r>
-        <w:t>Brigid brought it to my attention here that is a huge amount of weight for a mouse. I had glossed over it previously. Does saying this open up too many questions as it is now?</w:t>
-      </w:r>
-    </w:p>
-  </w:comment>
-  <w:comment w:id="3" w:author="Dave Bridges" w:date="2024-01-15T13:12:00Z" w:initials="DB">
-    <w:p>
-      <w:pPr>
-        <w:pStyle w:val="CommentText"/>
-      </w:pPr>
-      <w:r>
-        <w:rPr>
-          <w:rStyle w:val="CommentReference"/>
-        </w:rPr>
-        <w:annotationRef/>
-      </w:r>
-      <w:r>
-        <w:t>It’s a limitation of sample size… do you want to portray it as a percent instead?</w:t>
-      </w:r>
-    </w:p>
-  </w:comment>
-  <w:comment w:id="4" w:author="Dave Bridges" w:date="2024-01-30T11:46:00Z" w:initials="DB">
-    <w:p>
-      <w:pPr>
-        <w:pStyle w:val="CommentText"/>
-      </w:pPr>
-      <w:r>
-        <w:rPr>
-          <w:rStyle w:val="CommentReference"/>
-        </w:rPr>
-        <w:annotationRef/>
-      </w:r>
-      <w:r>
-        <w:t xml:space="preserve">I don’t know that next sentence helps, I think the more salient thing would be to say that with our methods we are unable to detect differences of less than XXX (I thought it was 3.4 g or ~10%).  I don’t know that it’s a major limitation, but </w:t>
-      </w:r>
-      <w:proofErr w:type="spellStart"/>
-      <w:r>
-        <w:t>its</w:t>
-      </w:r>
-      <w:proofErr w:type="spellEnd"/>
-      <w:r>
-        <w:t xml:space="preserve"> just that if the true phenotype is 2g we wouldn’t be able to see it.</w:t>
-      </w:r>
-      <w:r>
-        <w:br/>
-      </w:r>
-      <w:r>
-        <w:br/>
-      </w:r>
-      <w:r>
-        <w:t>For now we could just leave the prior sentence if you like and provide more details if the reviewers ask</w:t>
-      </w:r>
-      <w:bookmarkStart w:id="13" w:name="_GoBack"/>
-      <w:bookmarkEnd w:id="13"/>
-    </w:p>
-  </w:comment>
 </w:comments>
 </file>
 
@@ -18124,9 +17856,6 @@
 <w15:commentsEx xmlns:wpc="http://schemas.microsoft.com/office/word/2010/wordprocessingCanvas" xmlns:cx="http://schemas.microsoft.com/office/drawing/2014/chartex" xmlns:cx1="http://schemas.microsoft.com/office/drawing/2015/9/8/chartex" xmlns:cx2="http://schemas.microsoft.com/office/drawing/2015/10/21/chartex" xmlns:cx3="http://schemas.microsoft.com/office/drawing/2016/5/9/chartex" xmlns:cx4="http://schemas.microsoft.com/office/drawing/2016/5/10/chartex" xmlns:cx5="http://schemas.microsoft.com/office/drawing/2016/5/11/chartex" xmlns:cx6="http://schemas.microsoft.com/office/drawing/2016/5/12/chartex" xmlns:cx7="http://schemas.microsoft.com/office/drawing/2016/5/13/chartex" xmlns:cx8="http://schemas.microsoft.com/office/drawing/2016/5/14/chartex" xmlns:mc="http://schemas.openxmlformats.org/markup-compatibility/2006" xmlns:aink="http://schemas.microsoft.com/office/drawing/2016/ink" xmlns:am3d="http://schemas.microsoft.com/office/drawing/2017/model3d" xmlns:o="urn:schemas-microsoft-com:office:office" xmlns:r="http://schemas.openxmlformats.org/officeDocument/2006/relationships" xmlns:m="http://schemas.openxmlformats.org/officeDocument/2006/math" xmlns:v="urn:schemas-microsoft-com:vml" xmlns:wp14="http://schemas.microsoft.com/office/word/2010/wordprocessingDrawing" xmlns:wp="http://schemas.openxmlformats.org/drawingml/2006/wordprocessingDrawing" xmlns:w10="urn:schemas-microsoft-com:office:word" xmlns:w="http://schemas.openxmlformats.org/wordprocessingml/2006/main" xmlns:w14="http://schemas.microsoft.com/office/word/2010/wordml" xmlns:w15="http://schemas.microsoft.com/office/word/2012/wordml" xmlns:w16cid="http://schemas.microsoft.com/office/word/2016/wordml/cid" xmlns:w16se="http://schemas.microsoft.com/office/word/2015/wordml/symex" xmlns:wpg="http://schemas.microsoft.com/office/word/2010/wordprocessingGroup" xmlns:wpi="http://schemas.microsoft.com/office/word/2010/wordprocessingInk" xmlns:wne="http://schemas.microsoft.com/office/word/2006/wordml" xmlns:wps="http://schemas.microsoft.com/office/word/2010/wordprocessingShape" mc:Ignorable="w14 w15 w16se w16cid wp14">
   <w15:commentEx w15:paraId="6B2CD8F5" w15:done="0"/>
   <w15:commentEx w15:paraId="58ADA276" w15:paraIdParent="6B2CD8F5" w15:done="0"/>
-  <w15:commentEx w15:paraId="60BB301D" w15:done="0"/>
-  <w15:commentEx w15:paraId="23B2B6B8" w15:paraIdParent="60BB301D" w15:done="0"/>
-  <w15:commentEx w15:paraId="31CE249D" w15:paraIdParent="60BB301D" w15:done="0"/>
 </w15:commentsEx>
 </file>
 
@@ -18141,9 +17870,6 @@
 <w16cid:commentsIds xmlns:wpc="http://schemas.microsoft.com/office/word/2010/wordprocessingCanvas" xmlns:cx="http://schemas.microsoft.com/office/drawing/2014/chartex" xmlns:cx1="http://schemas.microsoft.com/office/drawing/2015/9/8/chartex" xmlns:cx2="http://schemas.microsoft.com/office/drawing/2015/10/21/chartex" xmlns:cx3="http://schemas.microsoft.com/office/drawing/2016/5/9/chartex" xmlns:cx4="http://schemas.microsoft.com/office/drawing/2016/5/10/chartex" xmlns:cx5="http://schemas.microsoft.com/office/drawing/2016/5/11/chartex" xmlns:cx6="http://schemas.microsoft.com/office/drawing/2016/5/12/chartex" xmlns:cx7="http://schemas.microsoft.com/office/drawing/2016/5/13/chartex" xmlns:cx8="http://schemas.microsoft.com/office/drawing/2016/5/14/chartex" xmlns:mc="http://schemas.openxmlformats.org/markup-compatibility/2006" xmlns:aink="http://schemas.microsoft.com/office/drawing/2016/ink" xmlns:am3d="http://schemas.microsoft.com/office/drawing/2017/model3d" xmlns:o="urn:schemas-microsoft-com:office:office" xmlns:r="http://schemas.openxmlformats.org/officeDocument/2006/relationships" xmlns:m="http://schemas.openxmlformats.org/officeDocument/2006/math" xmlns:v="urn:schemas-microsoft-com:vml" xmlns:wp14="http://schemas.microsoft.com/office/word/2010/wordprocessingDrawing" xmlns:wp="http://schemas.openxmlformats.org/drawingml/2006/wordprocessingDrawing" xmlns:w10="urn:schemas-microsoft-com:office:word" xmlns:w="http://schemas.openxmlformats.org/wordprocessingml/2006/main" xmlns:w14="http://schemas.microsoft.com/office/word/2010/wordml" xmlns:w15="http://schemas.microsoft.com/office/word/2012/wordml" xmlns:w16cid="http://schemas.microsoft.com/office/word/2016/wordml/cid" xmlns:w16se="http://schemas.microsoft.com/office/word/2015/wordml/symex" xmlns:wpg="http://schemas.microsoft.com/office/word/2010/wordprocessingGroup" xmlns:wpi="http://schemas.microsoft.com/office/word/2010/wordprocessingInk" xmlns:wne="http://schemas.microsoft.com/office/word/2006/wordml" xmlns:wps="http://schemas.microsoft.com/office/word/2010/wordprocessingShape" mc:Ignorable="w14 w15 w16se w16cid wp14">
   <w16cid:commentId w16cid:paraId="6B2CD8F5" w16cid:durableId="62406A4B"/>
   <w16cid:commentId w16cid:paraId="58ADA276" w16cid:durableId="29636005"/>
-  <w16cid:commentId w16cid:paraId="60BB301D" w16cid:durableId="6A1FCECF"/>
-  <w16cid:commentId w16cid:paraId="23B2B6B8" w16cid:durableId="294FADA6"/>
-  <w16cid:commentId w16cid:paraId="31CE249D" w16cid:durableId="29636033"/>
 </w16cid:commentsIds>
 </file>
 
@@ -20084,7 +19810,7 @@
 </file>
 
 <file path=customXml/itemProps1.xml><?xml version="1.0" encoding="utf-8"?>
-<ds:datastoreItem xmlns:ds="http://schemas.openxmlformats.org/officeDocument/2006/customXml" ds:itemID="{74FF76D2-1726-DE49-A7A1-2FEE239A4595}">
+<ds:datastoreItem xmlns:ds="http://schemas.openxmlformats.org/officeDocument/2006/customXml" ds:itemID="{3B1FF1F1-238C-E643-A43A-715844FB36A1}">
   <ds:schemaRefs>
     <ds:schemaRef ds:uri="http://schemas.openxmlformats.org/officeDocument/2006/bibliography"/>
   </ds:schemaRefs>

</xml_diff>

<commit_message>
Made changes to funding, and added keywords
</commit_message>
<xml_diff>
--- a/Manuscripts/GDF15 during Pregnancy/GDF15.Manuscript.docx
+++ b/Manuscripts/GDF15 during Pregnancy/GDF15.Manuscript.docx
@@ -1,6 +1,6 @@
 
 <file path=word/document.xml><?xml version="1.0" encoding="utf-8"?>
-<w:document xmlns:wpc="http://schemas.microsoft.com/office/word/2010/wordprocessingCanvas" xmlns:cx="http://schemas.microsoft.com/office/drawing/2014/chartex" xmlns:cx1="http://schemas.microsoft.com/office/drawing/2015/9/8/chartex" xmlns:cx2="http://schemas.microsoft.com/office/drawing/2015/10/21/chartex" xmlns:cx3="http://schemas.microsoft.com/office/drawing/2016/5/9/chartex" xmlns:cx4="http://schemas.microsoft.com/office/drawing/2016/5/10/chartex" xmlns:cx5="http://schemas.microsoft.com/office/drawing/2016/5/11/chartex" xmlns:cx6="http://schemas.microsoft.com/office/drawing/2016/5/12/chartex" xmlns:cx7="http://schemas.microsoft.com/office/drawing/2016/5/13/chartex" xmlns:cx8="http://schemas.microsoft.com/office/drawing/2016/5/14/chartex" xmlns:mc="http://schemas.openxmlformats.org/markup-compatibility/2006" xmlns:aink="http://schemas.microsoft.com/office/drawing/2016/ink" xmlns:am3d="http://schemas.microsoft.com/office/drawing/2017/model3d" xmlns:o="urn:schemas-microsoft-com:office:office" xmlns:r="http://schemas.openxmlformats.org/officeDocument/2006/relationships" xmlns:m="http://schemas.openxmlformats.org/officeDocument/2006/math" xmlns:v="urn:schemas-microsoft-com:vml" xmlns:wp14="http://schemas.microsoft.com/office/word/2010/wordprocessingDrawing" xmlns:wp="http://schemas.openxmlformats.org/drawingml/2006/wordprocessingDrawing" xmlns:w10="urn:schemas-microsoft-com:office:word" xmlns:w="http://schemas.openxmlformats.org/wordprocessingml/2006/main" xmlns:w14="http://schemas.microsoft.com/office/word/2010/wordml" xmlns:w15="http://schemas.microsoft.com/office/word/2012/wordml" xmlns:w16cid="http://schemas.microsoft.com/office/word/2016/wordml/cid" xmlns:w16se="http://schemas.microsoft.com/office/word/2015/wordml/symex" xmlns:wpg="http://schemas.microsoft.com/office/word/2010/wordprocessingGroup" xmlns:wpi="http://schemas.microsoft.com/office/word/2010/wordprocessingInk" xmlns:wne="http://schemas.microsoft.com/office/word/2006/wordml" xmlns:wps="http://schemas.microsoft.com/office/word/2010/wordprocessingShape" mc:Ignorable="w14 w15 w16se w16cid wp14">
+<w:document xmlns:wpc="http://schemas.microsoft.com/office/word/2010/wordprocessingCanvas" xmlns:cx="http://schemas.microsoft.com/office/drawing/2014/chartex" xmlns:cx1="http://schemas.microsoft.com/office/drawing/2015/9/8/chartex" xmlns:cx2="http://schemas.microsoft.com/office/drawing/2015/10/21/chartex" xmlns:cx3="http://schemas.microsoft.com/office/drawing/2016/5/9/chartex" xmlns:cx4="http://schemas.microsoft.com/office/drawing/2016/5/10/chartex" xmlns:cx5="http://schemas.microsoft.com/office/drawing/2016/5/11/chartex" xmlns:cx6="http://schemas.microsoft.com/office/drawing/2016/5/12/chartex" xmlns:cx7="http://schemas.microsoft.com/office/drawing/2016/5/13/chartex" xmlns:cx8="http://schemas.microsoft.com/office/drawing/2016/5/14/chartex" xmlns:mc="http://schemas.openxmlformats.org/markup-compatibility/2006" xmlns:aink="http://schemas.microsoft.com/office/drawing/2016/ink" xmlns:am3d="http://schemas.microsoft.com/office/drawing/2017/model3d" xmlns:o="urn:schemas-microsoft-com:office:office" xmlns:oel="http://schemas.microsoft.com/office/2019/extlst" xmlns:r="http://schemas.openxmlformats.org/officeDocument/2006/relationships" xmlns:m="http://schemas.openxmlformats.org/officeDocument/2006/math" xmlns:v="urn:schemas-microsoft-com:vml" xmlns:wp14="http://schemas.microsoft.com/office/word/2010/wordprocessingDrawing" xmlns:wp="http://schemas.openxmlformats.org/drawingml/2006/wordprocessingDrawing" xmlns:w10="urn:schemas-microsoft-com:office:word" xmlns:w="http://schemas.openxmlformats.org/wordprocessingml/2006/main" xmlns:w14="http://schemas.microsoft.com/office/word/2010/wordml" xmlns:w15="http://schemas.microsoft.com/office/word/2012/wordml" xmlns:w16cex="http://schemas.microsoft.com/office/word/2018/wordml/cex" xmlns:w16cid="http://schemas.microsoft.com/office/word/2016/wordml/cid" xmlns:w16="http://schemas.microsoft.com/office/word/2018/wordml" xmlns:w16sdtdh="http://schemas.microsoft.com/office/word/2020/wordml/sdtdatahash" xmlns:w16se="http://schemas.microsoft.com/office/word/2015/wordml/symex" xmlns:wpg="http://schemas.microsoft.com/office/word/2010/wordprocessingGroup" xmlns:wpi="http://schemas.microsoft.com/office/word/2010/wordprocessingInk" xmlns:wne="http://schemas.microsoft.com/office/word/2006/wordml" xmlns:wps="http://schemas.microsoft.com/office/word/2010/wordprocessingShape" mc:Ignorable="w14 w15 w16se w16cid w16 w16cex w16sdtdh wp14">
   <w:body>
     <w:p>
       <w:pPr>
@@ -178,39 +178,7 @@
         <w:rPr>
           <w:rFonts w:ascii="Times New Roman" w:hAnsi="Times New Roman" w:cs="Times New Roman"/>
         </w:rPr>
-        <w:t>, Randy</w:t>
-      </w:r>
-      <w:r>
-        <w:rPr>
-          <w:rFonts w:ascii="Times New Roman" w:hAnsi="Times New Roman" w:cs="Times New Roman"/>
-        </w:rPr>
-        <w:t xml:space="preserve"> J.</w:t>
-      </w:r>
-      <w:r>
-        <w:rPr>
-          <w:rFonts w:ascii="Times New Roman" w:hAnsi="Times New Roman" w:cs="Times New Roman"/>
-        </w:rPr>
-        <w:t xml:space="preserve"> Seeley</w:t>
-      </w:r>
-      <w:r>
-        <w:rPr>
-          <w:rFonts w:ascii="Times New Roman" w:hAnsi="Times New Roman" w:cs="Times New Roman"/>
-          <w:vertAlign w:val="superscript"/>
-        </w:rPr>
-        <w:t>1,</w:t>
-      </w:r>
-      <w:r>
-        <w:rPr>
-          <w:rFonts w:ascii="Times New Roman" w:hAnsi="Times New Roman" w:cs="Times New Roman"/>
-          <w:vertAlign w:val="superscript"/>
-        </w:rPr>
-        <w:t>3</w:t>
-      </w:r>
-      <w:r>
-        <w:rPr>
-          <w:rFonts w:ascii="Times New Roman" w:hAnsi="Times New Roman" w:cs="Times New Roman"/>
-        </w:rPr>
-        <w:t xml:space="preserve"> </w:t>
+        <w:t xml:space="preserve">, </w:t>
       </w:r>
       <w:r>
         <w:rPr>
@@ -341,38 +309,39 @@
       <w:pPr>
         <w:rPr>
           <w:rFonts w:ascii="Times New Roman" w:hAnsi="Times New Roman" w:cs="Times New Roman"/>
-        </w:rPr>
-      </w:pPr>
-      <w:r>
-        <w:rPr>
-          <w:rFonts w:ascii="Times New Roman" w:hAnsi="Times New Roman" w:cs="Times New Roman"/>
           <w:vertAlign w:val="superscript"/>
         </w:rPr>
-        <w:t>3</w:t>
-      </w:r>
-      <w:r>
-        <w:rPr>
-          <w:rFonts w:ascii="Times New Roman" w:hAnsi="Times New Roman" w:cs="Times New Roman"/>
-        </w:rPr>
-        <w:t>Michigan Medicine, Department of Surgery</w:t>
-      </w:r>
+      </w:pPr>
     </w:p>
     <w:p>
       <w:pPr>
         <w:rPr>
           <w:rFonts w:ascii="Times New Roman" w:hAnsi="Times New Roman" w:cs="Times New Roman"/>
+        </w:rPr>
+      </w:pPr>
+      <w:r>
+        <w:rPr>
+          <w:rFonts w:ascii="Times New Roman" w:hAnsi="Times New Roman" w:cs="Times New Roman"/>
           <w:b/>
           <w:bCs/>
         </w:rPr>
-      </w:pPr>
-      <w:r>
+        <w:t xml:space="preserve">Keywords: </w:t>
+      </w:r>
+      <w:r>
+        <w:rPr>
+          <w:rFonts w:ascii="Times New Roman" w:hAnsi="Times New Roman" w:cs="Times New Roman"/>
+        </w:rPr>
+        <w:t>pregnancy, stress, weight gain, GDF15</w:t>
+      </w:r>
+    </w:p>
+    <w:p>
+      <w:pPr>
         <w:rPr>
           <w:rFonts w:ascii="Times New Roman" w:hAnsi="Times New Roman" w:cs="Times New Roman"/>
           <w:b/>
           <w:bCs/>
         </w:rPr>
-        <w:t xml:space="preserve">Keywords: </w:t>
-      </w:r>
+      </w:pPr>
     </w:p>
     <w:p>
       <w:pPr>
@@ -382,38 +351,199 @@
           <w:bCs/>
         </w:rPr>
       </w:pPr>
+      <w:r>
+        <w:rPr>
+          <w:rFonts w:ascii="Times New Roman" w:hAnsi="Times New Roman" w:cs="Times New Roman"/>
+          <w:b/>
+          <w:bCs/>
+        </w:rPr>
+        <w:t>Disclosures:</w:t>
+      </w:r>
+      <w:r>
+        <w:rPr>
+          <w:rFonts w:ascii="Times New Roman" w:hAnsi="Times New Roman" w:cs="Times New Roman"/>
+          <w:b/>
+          <w:bCs/>
+        </w:rPr>
+        <w:t xml:space="preserve"> </w:t>
+      </w:r>
+      <w:r>
+        <w:rPr>
+          <w:rFonts w:ascii="Times New Roman" w:hAnsi="Times New Roman" w:cs="Times New Roman"/>
+        </w:rPr>
+        <w:t>None</w:t>
+      </w:r>
     </w:p>
     <w:p>
       <w:pPr>
         <w:rPr>
           <w:rFonts w:ascii="Times New Roman" w:hAnsi="Times New Roman" w:cs="Times New Roman"/>
+        </w:rPr>
+      </w:pPr>
+    </w:p>
+    <w:p>
+      <w:pPr>
+        <w:rPr>
+          <w:rFonts w:ascii="Times New Roman" w:hAnsi="Times New Roman" w:cs="Times New Roman"/>
+        </w:rPr>
+      </w:pPr>
+      <w:r>
+        <w:rPr>
+          <w:rFonts w:ascii="Times New Roman" w:hAnsi="Times New Roman" w:cs="Times New Roman"/>
           <w:b/>
           <w:bCs/>
         </w:rPr>
-      </w:pPr>
-      <w:commentRangeStart w:id="0"/>
-      <w:commentRangeStart w:id="1"/>
-      <w:r>
-        <w:rPr>
-          <w:rFonts w:ascii="Times New Roman" w:hAnsi="Times New Roman" w:cs="Times New Roman"/>
-          <w:b/>
-          <w:bCs/>
-        </w:rPr>
-        <w:t>Disclosures:</w:t>
-      </w:r>
-      <w:commentRangeEnd w:id="0"/>
-      <w:r>
-        <w:rPr>
-          <w:rStyle w:val="CommentReference"/>
-        </w:rPr>
-        <w:commentReference w:id="0"/>
-      </w:r>
-      <w:commentRangeEnd w:id="1"/>
-      <w:r>
-        <w:rPr>
-          <w:rStyle w:val="CommentReference"/>
-        </w:rPr>
-        <w:commentReference w:id="1"/>
+        <w:t>Author contribution:</w:t>
+      </w:r>
+      <w:r>
+        <w:rPr>
+          <w:rFonts w:ascii="Times New Roman" w:hAnsi="Times New Roman" w:cs="Times New Roman"/>
+        </w:rPr>
+        <w:t xml:space="preserve"> M</w:t>
+      </w:r>
+      <w:r>
+        <w:rPr>
+          <w:rFonts w:ascii="Times New Roman" w:hAnsi="Times New Roman" w:cs="Times New Roman"/>
+        </w:rPr>
+        <w:t>C</w:t>
+      </w:r>
+      <w:r>
+        <w:rPr>
+          <w:rFonts w:ascii="Times New Roman" w:hAnsi="Times New Roman" w:cs="Times New Roman"/>
+        </w:rPr>
+        <w:t xml:space="preserve">M, NEH, </w:t>
+      </w:r>
+      <w:r>
+        <w:rPr>
+          <w:rFonts w:ascii="Times New Roman" w:hAnsi="Times New Roman" w:cs="Times New Roman"/>
+        </w:rPr>
+        <w:t xml:space="preserve">RJS, BEG, </w:t>
+      </w:r>
+      <w:r>
+        <w:rPr>
+          <w:rFonts w:ascii="Times New Roman" w:hAnsi="Times New Roman" w:cs="Times New Roman"/>
+        </w:rPr>
+        <w:t xml:space="preserve">and DB </w:t>
+      </w:r>
+      <w:r>
+        <w:rPr>
+          <w:rFonts w:ascii="Times New Roman" w:hAnsi="Times New Roman" w:cs="Times New Roman"/>
+        </w:rPr>
+        <w:t>conceptualized</w:t>
+      </w:r>
+      <w:r>
+        <w:rPr>
+          <w:rFonts w:ascii="Times New Roman" w:hAnsi="Times New Roman" w:cs="Times New Roman"/>
+        </w:rPr>
+        <w:t xml:space="preserve"> experiments</w:t>
+      </w:r>
+      <w:r>
+        <w:rPr>
+          <w:rFonts w:ascii="Times New Roman" w:hAnsi="Times New Roman" w:cs="Times New Roman"/>
+        </w:rPr>
+        <w:t>. Data were c</w:t>
+      </w:r>
+      <w:r>
+        <w:rPr>
+          <w:rFonts w:ascii="Times New Roman" w:hAnsi="Times New Roman" w:cs="Times New Roman"/>
+        </w:rPr>
+        <w:t>urat</w:t>
+      </w:r>
+      <w:r>
+        <w:rPr>
+          <w:rFonts w:ascii="Times New Roman" w:hAnsi="Times New Roman" w:cs="Times New Roman"/>
+        </w:rPr>
+        <w:t>ed</w:t>
+      </w:r>
+      <w:r>
+        <w:rPr>
+          <w:rFonts w:ascii="Times New Roman" w:hAnsi="Times New Roman" w:cs="Times New Roman"/>
+        </w:rPr>
+        <w:t xml:space="preserve"> by M</w:t>
+      </w:r>
+      <w:r>
+        <w:rPr>
+          <w:rFonts w:ascii="Times New Roman" w:hAnsi="Times New Roman" w:cs="Times New Roman"/>
+        </w:rPr>
+        <w:t>C</w:t>
+      </w:r>
+      <w:r>
+        <w:rPr>
+          <w:rFonts w:ascii="Times New Roman" w:hAnsi="Times New Roman" w:cs="Times New Roman"/>
+        </w:rPr>
+        <w:t>M, NEH, JRR, and HS. M</w:t>
+      </w:r>
+      <w:r>
+        <w:rPr>
+          <w:rFonts w:ascii="Times New Roman" w:hAnsi="Times New Roman" w:cs="Times New Roman"/>
+        </w:rPr>
+        <w:t>C</w:t>
+      </w:r>
+      <w:r>
+        <w:rPr>
+          <w:rFonts w:ascii="Times New Roman" w:hAnsi="Times New Roman" w:cs="Times New Roman"/>
+        </w:rPr>
+        <w:t xml:space="preserve">M </w:t>
+      </w:r>
+      <w:r>
+        <w:rPr>
+          <w:rFonts w:ascii="Times New Roman" w:hAnsi="Times New Roman" w:cs="Times New Roman"/>
+        </w:rPr>
+        <w:t>completed the</w:t>
+      </w:r>
+      <w:r>
+        <w:rPr>
+          <w:rFonts w:ascii="Times New Roman" w:hAnsi="Times New Roman" w:cs="Times New Roman"/>
+        </w:rPr>
+        <w:t xml:space="preserve"> analysis and wrote the </w:t>
+      </w:r>
+      <w:r>
+        <w:rPr>
+          <w:rFonts w:ascii="Times New Roman" w:hAnsi="Times New Roman" w:cs="Times New Roman"/>
+        </w:rPr>
+        <w:t>original</w:t>
+      </w:r>
+      <w:r>
+        <w:rPr>
+          <w:rFonts w:ascii="Times New Roman" w:hAnsi="Times New Roman" w:cs="Times New Roman"/>
+        </w:rPr>
+        <w:t xml:space="preserve"> </w:t>
+      </w:r>
+      <w:r>
+        <w:rPr>
+          <w:rFonts w:ascii="Times New Roman" w:hAnsi="Times New Roman" w:cs="Times New Roman"/>
+        </w:rPr>
+        <w:t xml:space="preserve">draft of the </w:t>
+      </w:r>
+      <w:r>
+        <w:rPr>
+          <w:rFonts w:ascii="Times New Roman" w:hAnsi="Times New Roman" w:cs="Times New Roman"/>
+        </w:rPr>
+        <w:t xml:space="preserve">manuscript. All authors contributed to the </w:t>
+      </w:r>
+      <w:r>
+        <w:rPr>
+          <w:rFonts w:ascii="Times New Roman" w:hAnsi="Times New Roman" w:cs="Times New Roman"/>
+        </w:rPr>
+        <w:t xml:space="preserve">review and </w:t>
+      </w:r>
+      <w:r>
+        <w:rPr>
+          <w:rFonts w:ascii="Times New Roman" w:hAnsi="Times New Roman" w:cs="Times New Roman"/>
+        </w:rPr>
+        <w:t xml:space="preserve">editing of the manuscript and approved its final format before </w:t>
+      </w:r>
+      <w:r>
+        <w:rPr>
+          <w:rFonts w:ascii="Times New Roman" w:hAnsi="Times New Roman" w:cs="Times New Roman"/>
+        </w:rPr>
+        <w:t>submission</w:t>
+      </w:r>
+      <w:r>
+        <w:rPr>
+          <w:rFonts w:ascii="Times New Roman" w:hAnsi="Times New Roman" w:cs="Times New Roman"/>
+        </w:rPr>
+        <w:t>.</w:t>
       </w:r>
     </w:p>
     <w:p>
@@ -429,6 +559,123 @@
           <w:rFonts w:ascii="Times New Roman" w:hAnsi="Times New Roman" w:cs="Times New Roman"/>
         </w:rPr>
       </w:pPr>
+      <w:r>
+        <w:rPr>
+          <w:rFonts w:ascii="Times New Roman" w:hAnsi="Times New Roman" w:cs="Times New Roman"/>
+          <w:b/>
+        </w:rPr>
+        <w:t xml:space="preserve">Funding: </w:t>
+      </w:r>
+      <w:r>
+        <w:rPr>
+          <w:rFonts w:ascii="Times New Roman" w:hAnsi="Times New Roman" w:cs="Times New Roman"/>
+        </w:rPr>
+        <w:t>MCM is supported by a Rackham Merit Fellowship.  This study was supported by funds from the University of Michigan (</w:t>
+      </w:r>
+      <w:proofErr w:type="spellStart"/>
+      <w:r>
+        <w:rPr>
+          <w:rFonts w:ascii="Times New Roman" w:hAnsi="Times New Roman" w:cs="Times New Roman"/>
+        </w:rPr>
+        <w:t>MCubed</w:t>
+      </w:r>
+      <w:proofErr w:type="spellEnd"/>
+      <w:r>
+        <w:rPr>
+          <w:rFonts w:ascii="Times New Roman" w:hAnsi="Times New Roman" w:cs="Times New Roman"/>
+        </w:rPr>
+        <w:t xml:space="preserve"> to DB</w:t>
+      </w:r>
+      <w:r>
+        <w:rPr>
+          <w:rFonts w:ascii="Times New Roman" w:hAnsi="Times New Roman" w:cs="Times New Roman"/>
+        </w:rPr>
+        <w:t>)</w:t>
+      </w:r>
+      <w:r>
+        <w:rPr>
+          <w:rFonts w:ascii="Times New Roman" w:hAnsi="Times New Roman" w:cs="Times New Roman"/>
+        </w:rPr>
+        <w:t xml:space="preserve"> and</w:t>
+      </w:r>
+      <w:r>
+        <w:rPr>
+          <w:rFonts w:ascii="Times New Roman" w:hAnsi="Times New Roman" w:cs="Times New Roman"/>
+        </w:rPr>
+        <w:t xml:space="preserve"> </w:t>
+      </w:r>
+      <w:r>
+        <w:rPr>
+          <w:rFonts w:ascii="Times New Roman" w:hAnsi="Times New Roman" w:cs="Times New Roman"/>
+        </w:rPr>
+        <w:t xml:space="preserve">the National Institutes of Health (DK107535 and a Pilot and </w:t>
+      </w:r>
+      <w:r>
+        <w:rPr>
+          <w:rFonts w:ascii="Times New Roman" w:hAnsi="Times New Roman" w:cs="Times New Roman"/>
+        </w:rPr>
+        <w:t>Feasibility</w:t>
+      </w:r>
+      <w:r>
+        <w:rPr>
+          <w:rFonts w:ascii="Times New Roman" w:hAnsi="Times New Roman" w:cs="Times New Roman"/>
+        </w:rPr>
+        <w:t xml:space="preserve"> Grant from </w:t>
+      </w:r>
+      <w:r>
+        <w:rPr>
+          <w:rFonts w:ascii="Times New Roman" w:hAnsi="Times New Roman" w:cs="Times New Roman"/>
+        </w:rPr>
+        <w:t>P30DK020572</w:t>
+      </w:r>
+      <w:r>
+        <w:rPr>
+          <w:rFonts w:ascii="Times New Roman" w:hAnsi="Times New Roman" w:cs="Times New Roman"/>
+        </w:rPr>
+        <w:t xml:space="preserve"> to DB</w:t>
+      </w:r>
+      <w:r>
+        <w:rPr>
+          <w:rFonts w:ascii="Times New Roman" w:hAnsi="Times New Roman" w:cs="Times New Roman"/>
+        </w:rPr>
+        <w:t xml:space="preserve">, and </w:t>
+      </w:r>
+      <w:r>
+        <w:rPr>
+          <w:rFonts w:ascii="Times New Roman" w:hAnsi="Times New Roman" w:cs="Times New Roman"/>
+        </w:rPr>
+        <w:t>DK K08102526 to BG</w:t>
+      </w:r>
+      <w:r>
+        <w:rPr>
+          <w:rFonts w:ascii="Times New Roman" w:hAnsi="Times New Roman" w:cs="Times New Roman"/>
+        </w:rPr>
+        <w:t>)</w:t>
+      </w:r>
+      <w:r>
+        <w:rPr>
+          <w:rFonts w:ascii="Times New Roman" w:hAnsi="Times New Roman" w:cs="Times New Roman"/>
+        </w:rPr>
+        <w:t xml:space="preserve">. </w:t>
+      </w:r>
+      <w:r>
+        <w:rPr>
+          <w:rFonts w:ascii="Times New Roman" w:hAnsi="Times New Roman" w:cs="Times New Roman"/>
+        </w:rPr>
+        <w:t>This study was supported by core services provided by the Michigan Nutrition and Obesity Research Center (</w:t>
+      </w:r>
+      <w:r>
+        <w:rPr>
+          <w:rFonts w:ascii="Times New Roman" w:hAnsi="Times New Roman" w:cs="Times New Roman"/>
+        </w:rPr>
+        <w:t>DK089503</w:t>
+      </w:r>
+      <w:r>
+        <w:rPr>
+          <w:rFonts w:ascii="Times New Roman" w:hAnsi="Times New Roman" w:cs="Times New Roman"/>
+        </w:rPr>
+        <w:t>).</w:t>
+      </w:r>
     </w:p>
     <w:p>
       <w:pPr>
@@ -436,329 +683,35 @@
           <w:rFonts w:ascii="Times New Roman" w:hAnsi="Times New Roman" w:cs="Times New Roman"/>
         </w:rPr>
       </w:pPr>
-      <w:r>
-        <w:rPr>
-          <w:rFonts w:ascii="Times New Roman" w:hAnsi="Times New Roman" w:cs="Times New Roman"/>
-          <w:b/>
-          <w:bCs/>
-        </w:rPr>
-        <w:t>Author contribution:</w:t>
-      </w:r>
-      <w:r>
-        <w:rPr>
-          <w:rFonts w:ascii="Times New Roman" w:hAnsi="Times New Roman" w:cs="Times New Roman"/>
-        </w:rPr>
-        <w:t xml:space="preserve"> M</w:t>
-      </w:r>
-      <w:r>
-        <w:rPr>
-          <w:rFonts w:ascii="Times New Roman" w:hAnsi="Times New Roman" w:cs="Times New Roman"/>
-        </w:rPr>
-        <w:t>C</w:t>
-      </w:r>
-      <w:r>
-        <w:rPr>
-          <w:rFonts w:ascii="Times New Roman" w:hAnsi="Times New Roman" w:cs="Times New Roman"/>
-        </w:rPr>
-        <w:t xml:space="preserve">M, NEH, </w:t>
-      </w:r>
-      <w:r>
-        <w:rPr>
-          <w:rFonts w:ascii="Times New Roman" w:hAnsi="Times New Roman" w:cs="Times New Roman"/>
-        </w:rPr>
-        <w:t xml:space="preserve">RJS, BEG, </w:t>
-      </w:r>
-      <w:r>
-        <w:rPr>
-          <w:rFonts w:ascii="Times New Roman" w:hAnsi="Times New Roman" w:cs="Times New Roman"/>
-        </w:rPr>
-        <w:t xml:space="preserve">and DB </w:t>
-      </w:r>
-      <w:r>
-        <w:rPr>
-          <w:rFonts w:ascii="Times New Roman" w:hAnsi="Times New Roman" w:cs="Times New Roman"/>
-        </w:rPr>
-        <w:t>conceptualized</w:t>
-      </w:r>
-      <w:r>
-        <w:rPr>
-          <w:rFonts w:ascii="Times New Roman" w:hAnsi="Times New Roman" w:cs="Times New Roman"/>
-        </w:rPr>
-        <w:t xml:space="preserve"> experiments</w:t>
-      </w:r>
-      <w:r>
-        <w:rPr>
-          <w:rFonts w:ascii="Times New Roman" w:hAnsi="Times New Roman" w:cs="Times New Roman"/>
-        </w:rPr>
-        <w:t>. Data were c</w:t>
-      </w:r>
-      <w:r>
-        <w:rPr>
-          <w:rFonts w:ascii="Times New Roman" w:hAnsi="Times New Roman" w:cs="Times New Roman"/>
-        </w:rPr>
-        <w:t>urat</w:t>
-      </w:r>
-      <w:r>
-        <w:rPr>
-          <w:rFonts w:ascii="Times New Roman" w:hAnsi="Times New Roman" w:cs="Times New Roman"/>
-        </w:rPr>
-        <w:t>ed</w:t>
-      </w:r>
-      <w:r>
-        <w:rPr>
-          <w:rFonts w:ascii="Times New Roman" w:hAnsi="Times New Roman" w:cs="Times New Roman"/>
-        </w:rPr>
-        <w:t xml:space="preserve"> by M</w:t>
-      </w:r>
-      <w:r>
-        <w:rPr>
-          <w:rFonts w:ascii="Times New Roman" w:hAnsi="Times New Roman" w:cs="Times New Roman"/>
-        </w:rPr>
-        <w:t>C</w:t>
-      </w:r>
-      <w:r>
-        <w:rPr>
-          <w:rFonts w:ascii="Times New Roman" w:hAnsi="Times New Roman" w:cs="Times New Roman"/>
-        </w:rPr>
-        <w:t>M, NEH, JRR, and HS. R</w:t>
-      </w:r>
-      <w:r>
-        <w:rPr>
-          <w:rFonts w:ascii="Times New Roman" w:hAnsi="Times New Roman" w:cs="Times New Roman"/>
-        </w:rPr>
-        <w:t>J</w:t>
-      </w:r>
-      <w:r>
-        <w:rPr>
-          <w:rFonts w:ascii="Times New Roman" w:hAnsi="Times New Roman" w:cs="Times New Roman"/>
-        </w:rPr>
-        <w:t xml:space="preserve">S provided </w:t>
-      </w:r>
-      <w:r>
-        <w:rPr>
-          <w:rFonts w:ascii="Times New Roman" w:hAnsi="Times New Roman" w:cs="Times New Roman"/>
-        </w:rPr>
-        <w:t>the experimental animals</w:t>
-      </w:r>
-      <w:r>
-        <w:rPr>
-          <w:rFonts w:ascii="Times New Roman" w:hAnsi="Times New Roman" w:cs="Times New Roman"/>
-        </w:rPr>
-        <w:t>. M</w:t>
-      </w:r>
-      <w:r>
-        <w:rPr>
-          <w:rFonts w:ascii="Times New Roman" w:hAnsi="Times New Roman" w:cs="Times New Roman"/>
-        </w:rPr>
-        <w:t>C</w:t>
-      </w:r>
-      <w:r>
-        <w:rPr>
-          <w:rFonts w:ascii="Times New Roman" w:hAnsi="Times New Roman" w:cs="Times New Roman"/>
-        </w:rPr>
-        <w:t xml:space="preserve">M </w:t>
-      </w:r>
-      <w:r>
-        <w:rPr>
-          <w:rFonts w:ascii="Times New Roman" w:hAnsi="Times New Roman" w:cs="Times New Roman"/>
-        </w:rPr>
-        <w:t>completed the</w:t>
-      </w:r>
-      <w:r>
-        <w:rPr>
-          <w:rFonts w:ascii="Times New Roman" w:hAnsi="Times New Roman" w:cs="Times New Roman"/>
-        </w:rPr>
-        <w:t xml:space="preserve"> analysis and wrote the </w:t>
-      </w:r>
-      <w:r>
-        <w:rPr>
-          <w:rFonts w:ascii="Times New Roman" w:hAnsi="Times New Roman" w:cs="Times New Roman"/>
-        </w:rPr>
-        <w:t>original</w:t>
-      </w:r>
-      <w:r>
-        <w:rPr>
-          <w:rFonts w:ascii="Times New Roman" w:hAnsi="Times New Roman" w:cs="Times New Roman"/>
-        </w:rPr>
-        <w:t xml:space="preserve"> </w:t>
-      </w:r>
-      <w:r>
-        <w:rPr>
-          <w:rFonts w:ascii="Times New Roman" w:hAnsi="Times New Roman" w:cs="Times New Roman"/>
-        </w:rPr>
-        <w:t xml:space="preserve">draft of the </w:t>
-      </w:r>
-      <w:r>
-        <w:rPr>
-          <w:rFonts w:ascii="Times New Roman" w:hAnsi="Times New Roman" w:cs="Times New Roman"/>
-        </w:rPr>
-        <w:t xml:space="preserve">manuscript. All authors contributed to the </w:t>
-      </w:r>
-      <w:r>
-        <w:rPr>
-          <w:rFonts w:ascii="Times New Roman" w:hAnsi="Times New Roman" w:cs="Times New Roman"/>
-        </w:rPr>
-        <w:t xml:space="preserve">review and </w:t>
-      </w:r>
-      <w:r>
-        <w:rPr>
-          <w:rFonts w:ascii="Times New Roman" w:hAnsi="Times New Roman" w:cs="Times New Roman"/>
-        </w:rPr>
-        <w:t xml:space="preserve">editing of the manuscript and approved its final format before </w:t>
-      </w:r>
-      <w:r>
-        <w:rPr>
-          <w:rFonts w:ascii="Times New Roman" w:hAnsi="Times New Roman" w:cs="Times New Roman"/>
-        </w:rPr>
-        <w:t>submission</w:t>
-      </w:r>
-      <w:r>
-        <w:rPr>
-          <w:rFonts w:ascii="Times New Roman" w:hAnsi="Times New Roman" w:cs="Times New Roman"/>
-        </w:rPr>
-        <w:t>.</w:t>
-      </w:r>
     </w:p>
     <w:p>
       <w:pPr>
         <w:rPr>
           <w:rFonts w:ascii="Times New Roman" w:hAnsi="Times New Roman" w:cs="Times New Roman"/>
-        </w:rPr>
-      </w:pPr>
+          <w:b/>
+        </w:rPr>
+      </w:pPr>
+      <w:r>
+        <w:rPr>
+          <w:rFonts w:ascii="Times New Roman" w:hAnsi="Times New Roman" w:cs="Times New Roman"/>
+          <w:b/>
+        </w:rPr>
+        <w:t>Corresponding Author:</w:t>
+      </w:r>
     </w:p>
     <w:p>
       <w:pPr>
         <w:rPr>
-          <w:rFonts w:ascii="Times New Roman" w:hAnsi="Times New Roman" w:cs="Times New Roman"/>
-        </w:rPr>
-      </w:pPr>
-      <w:r>
-        <w:rPr>
-          <w:rFonts w:ascii="Times New Roman" w:hAnsi="Times New Roman" w:cs="Times New Roman"/>
-          <w:b/>
-        </w:rPr>
-        <w:t xml:space="preserve">Funding: </w:t>
-      </w:r>
-      <w:r>
-        <w:rPr>
-          <w:rFonts w:ascii="Times New Roman" w:hAnsi="Times New Roman" w:cs="Times New Roman"/>
-        </w:rPr>
-        <w:t>MCM is supported by a Rackham Merit Fellowship.  This study was supported by funds from the University of Michigan (</w:t>
-      </w:r>
-      <w:proofErr w:type="spellStart"/>
-      <w:r>
-        <w:rPr>
-          <w:rFonts w:ascii="Times New Roman" w:hAnsi="Times New Roman" w:cs="Times New Roman"/>
-        </w:rPr>
-        <w:t>MCubed</w:t>
-      </w:r>
-      <w:proofErr w:type="spellEnd"/>
-      <w:r>
-        <w:rPr>
-          <w:rFonts w:ascii="Times New Roman" w:hAnsi="Times New Roman" w:cs="Times New Roman"/>
-        </w:rPr>
-        <w:t xml:space="preserve"> to DB and RJS</w:t>
-      </w:r>
-      <w:r>
-        <w:rPr>
-          <w:rFonts w:ascii="Times New Roman" w:hAnsi="Times New Roman" w:cs="Times New Roman"/>
-        </w:rPr>
-        <w:t>)</w:t>
-      </w:r>
-      <w:r>
-        <w:rPr>
-          <w:rFonts w:ascii="Times New Roman" w:hAnsi="Times New Roman" w:cs="Times New Roman"/>
-        </w:rPr>
-        <w:t xml:space="preserve"> and</w:t>
-      </w:r>
-      <w:r>
-        <w:rPr>
-          <w:rFonts w:ascii="Times New Roman" w:hAnsi="Times New Roman" w:cs="Times New Roman"/>
-        </w:rPr>
-        <w:t xml:space="preserve"> </w:t>
-      </w:r>
-      <w:r>
-        <w:rPr>
-          <w:rFonts w:ascii="Times New Roman" w:hAnsi="Times New Roman" w:cs="Times New Roman"/>
-        </w:rPr>
-        <w:t xml:space="preserve">the National Institutes of Health (DK107535 and a Pilot and </w:t>
-      </w:r>
-      <w:r>
-        <w:rPr>
-          <w:rFonts w:ascii="Times New Roman" w:hAnsi="Times New Roman" w:cs="Times New Roman"/>
-        </w:rPr>
-        <w:t>Feasibility</w:t>
-      </w:r>
-      <w:r>
-        <w:rPr>
-          <w:rFonts w:ascii="Times New Roman" w:hAnsi="Times New Roman" w:cs="Times New Roman"/>
-        </w:rPr>
-        <w:t xml:space="preserve"> Grant from </w:t>
-      </w:r>
-      <w:r>
-        <w:rPr>
-          <w:rFonts w:ascii="Times New Roman" w:hAnsi="Times New Roman" w:cs="Times New Roman"/>
-        </w:rPr>
-        <w:t>P30DK020572</w:t>
-      </w:r>
-      <w:r>
-        <w:rPr>
-          <w:rFonts w:ascii="Times New Roman" w:hAnsi="Times New Roman" w:cs="Times New Roman"/>
-        </w:rPr>
-        <w:t xml:space="preserve"> to DB</w:t>
-      </w:r>
-      <w:r>
-        <w:rPr>
-          <w:rFonts w:ascii="Times New Roman" w:hAnsi="Times New Roman" w:cs="Times New Roman"/>
-        </w:rPr>
-        <w:t xml:space="preserve">, and </w:t>
-      </w:r>
-      <w:r>
-        <w:rPr>
-          <w:rFonts w:ascii="Times New Roman" w:hAnsi="Times New Roman" w:cs="Times New Roman"/>
-        </w:rPr>
-        <w:t>DK K08102526 to BG</w:t>
-      </w:r>
-      <w:r>
-        <w:rPr>
-          <w:rFonts w:ascii="Times New Roman" w:hAnsi="Times New Roman" w:cs="Times New Roman"/>
-        </w:rPr>
-        <w:t>)</w:t>
-      </w:r>
-      <w:r>
-        <w:rPr>
-          <w:rFonts w:ascii="Times New Roman" w:hAnsi="Times New Roman" w:cs="Times New Roman"/>
-        </w:rPr>
-        <w:t xml:space="preserve">. </w:t>
-      </w:r>
-    </w:p>
-    <w:p>
-      <w:pPr>
-        <w:rPr>
-          <w:rFonts w:ascii="Times New Roman" w:hAnsi="Times New Roman" w:cs="Times New Roman"/>
-        </w:rPr>
-      </w:pPr>
-    </w:p>
-    <w:p>
-      <w:pPr>
-        <w:rPr>
-          <w:rFonts w:ascii="Times New Roman" w:hAnsi="Times New Roman" w:cs="Times New Roman"/>
-          <w:b/>
-        </w:rPr>
-      </w:pPr>
-      <w:r>
-        <w:rPr>
-          <w:rFonts w:ascii="Times New Roman" w:hAnsi="Times New Roman" w:cs="Times New Roman"/>
-          <w:b/>
-        </w:rPr>
-        <w:t>Corresponding Author:</w:t>
-      </w:r>
-    </w:p>
-    <w:p>
-      <w:pPr>
-        <w:rPr>
           <w:rFonts w:ascii="Times New Roman" w:eastAsia="Times New Roman" w:hAnsi="Times New Roman" w:cs="Times New Roman"/>
         </w:rPr>
+        <w:sectPr>
+          <w:footerReference w:type="even" r:id="rId8"/>
+          <w:footerReference w:type="default" r:id="rId9"/>
+          <w:pgSz w:w="12240" w:h="15840"/>
+          <w:pgMar w:top="1440" w:right="1440" w:bottom="1440" w:left="1440" w:header="720" w:footer="720" w:gutter="0"/>
+          <w:cols w:space="720"/>
+          <w:docGrid w:linePitch="360"/>
+        </w:sectPr>
       </w:pPr>
       <w:r>
         <w:rPr>
@@ -768,7 +721,7 @@
         </w:rPr>
         <w:t>Dave Bridges, PhD, Email address: </w:t>
       </w:r>
-      <w:hyperlink r:id="rId11" w:history="1">
+      <w:hyperlink r:id="rId10" w:history="1">
         <w:r>
           <w:rPr>
             <w:rFonts w:ascii="Times New Roman" w:eastAsia="Times New Roman" w:hAnsi="Times New Roman" w:cs="Times New Roman"/>
@@ -788,60 +741,15 @@
         </w:rPr>
         <w:t>, Postal address: 1863 SPH I 1415 Washington Heights, Ann Arbor, Michigan 48109-2029, Telephone: +1 (734) 764-1266</w:t>
       </w:r>
+      <w:r>
+        <w:rPr>
+          <w:rFonts w:ascii="Times New Roman" w:hAnsi="Times New Roman" w:cs="Times New Roman"/>
+        </w:rPr>
+        <w:br/>
+      </w:r>
     </w:p>
     <w:p>
       <w:pPr>
-        <w:rPr>
-          <w:rFonts w:ascii="Times New Roman" w:hAnsi="Times New Roman" w:cs="Times New Roman"/>
-        </w:rPr>
-      </w:pPr>
-    </w:p>
-    <w:p>
-      <w:pPr>
-        <w:rPr>
-          <w:rFonts w:ascii="Times New Roman" w:hAnsi="Times New Roman" w:cs="Times New Roman"/>
-          <w:b/>
-          <w:bCs/>
-        </w:rPr>
-      </w:pPr>
-      <w:r>
-        <w:rPr>
-          <w:rFonts w:ascii="Times New Roman" w:hAnsi="Times New Roman" w:cs="Times New Roman"/>
-          <w:b/>
-          <w:bCs/>
-        </w:rPr>
-        <w:t xml:space="preserve">Journals: </w:t>
-      </w:r>
-    </w:p>
-    <w:p>
-      <w:pPr>
-        <w:rPr>
-          <w:rFonts w:ascii="Times New Roman" w:hAnsi="Times New Roman" w:cs="Times New Roman"/>
-        </w:rPr>
-        <w:sectPr>
-          <w:footerReference w:type="even" r:id="rId12"/>
-          <w:footerReference w:type="default" r:id="rId13"/>
-          <w:pgSz w:w="12240" w:h="15840"/>
-          <w:pgMar w:top="1440" w:right="1440" w:bottom="1440" w:left="1440" w:header="720" w:footer="720" w:gutter="0"/>
-          <w:cols w:space="720"/>
-          <w:docGrid w:linePitch="360"/>
-        </w:sectPr>
-      </w:pPr>
-      <w:r>
-        <w:rPr>
-          <w:rFonts w:ascii="Times New Roman" w:hAnsi="Times New Roman" w:cs="Times New Roman"/>
-        </w:rPr>
-        <w:t>Endocrinology short report</w:t>
-      </w:r>
-      <w:r>
-        <w:rPr>
-          <w:rFonts w:ascii="Times New Roman" w:hAnsi="Times New Roman" w:cs="Times New Roman"/>
-        </w:rPr>
-        <w:br/>
-      </w:r>
-    </w:p>
-    <w:p>
-      <w:pPr>
         <w:pStyle w:val="Heading1"/>
         <w:spacing w:line="480" w:lineRule="auto"/>
         <w:rPr>
@@ -855,14 +763,6 @@
         <w:lastRenderedPageBreak/>
         <w:t>Abstract</w:t>
       </w:r>
-    </w:p>
-    <w:p>
-      <w:pPr>
-        <w:spacing w:line="480" w:lineRule="auto"/>
-        <w:rPr>
-          <w:rFonts w:ascii="Times New Roman" w:hAnsi="Times New Roman" w:cs="Times New Roman"/>
-        </w:rPr>
-      </w:pPr>
     </w:p>
     <w:p>
       <w:pPr>
@@ -8437,21 +8337,7 @@
         <w:rPr>
           <w:rFonts w:ascii="Times New Roman" w:hAnsi="Times New Roman" w:cs="Times New Roman"/>
         </w:rPr>
-        <w:t>/</w:t>
-      </w:r>
-      <w:proofErr w:type="spellStart"/>
-      <w:r>
-        <w:rPr>
-          <w:rFonts w:ascii="Times New Roman" w:hAnsi="Times New Roman" w:cs="Times New Roman"/>
-        </w:rPr>
-        <w:t>dL</w:t>
-      </w:r>
-      <w:proofErr w:type="spellEnd"/>
-      <w:r>
-        <w:rPr>
-          <w:rFonts w:ascii="Times New Roman" w:hAnsi="Times New Roman" w:cs="Times New Roman"/>
-        </w:rPr>
-        <w:t>) elevated in pregnant animals compared to non-pregnant mice (</w:t>
+        <w:t>/dL) elevated in pregnant animals compared to non-pregnant mice (</w:t>
       </w:r>
       <w:r>
         <w:rPr>
@@ -14189,8 +14075,6 @@
         </w:rPr>
         <w:t xml:space="preserve">. </w:t>
       </w:r>
-      <w:bookmarkStart w:id="2" w:name="_GoBack"/>
-      <w:bookmarkEnd w:id="2"/>
       <w:r>
         <w:rPr>
           <w:rFonts w:ascii="Times New Roman" w:hAnsi="Times New Roman" w:cs="Times New Roman"/>
@@ -16275,7 +16159,7 @@
     <w:p>
       <w:pPr>
         <w:rPr>
-          <w:ins w:id="3" w:author="Molly C. Mulcahy" w:date="2024-01-22T16:00:00Z"/>
+          <w:ins w:id="0" w:author="Molly C. Mulcahy" w:date="2024-01-22T16:00:00Z"/>
           <w:rFonts w:ascii="Times New Roman" w:hAnsi="Times New Roman" w:cs="Times New Roman"/>
         </w:rPr>
       </w:pPr>
@@ -16289,11 +16173,11 @@
     <w:p>
       <w:pPr>
         <w:rPr>
-          <w:ins w:id="4" w:author="Molly C. Mulcahy" w:date="2024-01-22T16:00:00Z"/>
-          <w:rFonts w:ascii="Times New Roman" w:hAnsi="Times New Roman" w:cs="Times New Roman"/>
-        </w:rPr>
-      </w:pPr>
-      <w:ins w:id="5" w:author="Molly C. Mulcahy" w:date="2024-01-22T16:00:00Z">
+          <w:ins w:id="1" w:author="Molly C. Mulcahy" w:date="2024-01-22T16:00:00Z"/>
+          <w:rFonts w:ascii="Times New Roman" w:hAnsi="Times New Roman" w:cs="Times New Roman"/>
+        </w:rPr>
+      </w:pPr>
+      <w:ins w:id="2" w:author="Molly C. Mulcahy" w:date="2024-01-22T16:00:00Z">
         <w:r>
           <w:rPr>
             <w:rFonts w:ascii="Times New Roman" w:hAnsi="Times New Roman" w:cs="Times New Roman"/>
@@ -16341,7 +16225,7 @@
                     <pic:cNvPicPr/>
                   </pic:nvPicPr>
                   <pic:blipFill>
-                    <a:blip r:embed="rId14" cstate="print">
+                    <a:blip r:embed="rId11" cstate="print">
                       <a:extLst>
                         <a:ext uri="{28A0092B-C50C-407E-A947-70E740481C1C}">
                           <a14:useLocalDpi xmlns:a14="http://schemas.microsoft.com/office/drawing/2010/main" val="0"/>
@@ -16576,7 +16460,7 @@
                     <pic:cNvPicPr/>
                   </pic:nvPicPr>
                   <pic:blipFill>
-                    <a:blip r:embed="rId15" cstate="print">
+                    <a:blip r:embed="rId12" cstate="print">
                       <a:extLst>
                         <a:ext uri="{28A0092B-C50C-407E-A947-70E740481C1C}">
                           <a14:useLocalDpi xmlns:a14="http://schemas.microsoft.com/office/drawing/2010/main" val="0"/>
@@ -16725,7 +16609,7 @@
                     </pic:cNvPicPr>
                   </pic:nvPicPr>
                   <pic:blipFill>
-                    <a:blip r:embed="rId16" cstate="print">
+                    <a:blip r:embed="rId13" cstate="print">
                       <a:extLst>
                         <a:ext uri="{28A0092B-C50C-407E-A947-70E740481C1C}">
                           <a14:useLocalDpi xmlns:a14="http://schemas.microsoft.com/office/drawing/2010/main" val="0"/>
@@ -16917,7 +16801,7 @@
                     <pic:cNvPicPr/>
                   </pic:nvPicPr>
                   <pic:blipFill>
-                    <a:blip r:embed="rId17" cstate="print">
+                    <a:blip r:embed="rId14" cstate="print">
                       <a:extLst>
                         <a:ext uri="{28A0092B-C50C-407E-A947-70E740481C1C}">
                           <a14:useLocalDpi xmlns:a14="http://schemas.microsoft.com/office/drawing/2010/main" val="0"/>
@@ -17106,7 +16990,7 @@
                     <pic:cNvPicPr/>
                   </pic:nvPicPr>
                   <pic:blipFill>
-                    <a:blip r:embed="rId18" cstate="print">
+                    <a:blip r:embed="rId15" cstate="print">
                       <a:extLst>
                         <a:ext uri="{28A0092B-C50C-407E-A947-70E740481C1C}">
                           <a14:useLocalDpi xmlns:a14="http://schemas.microsoft.com/office/drawing/2010/main" val="0"/>
@@ -17321,7 +17205,7 @@
                     <pic:cNvPicPr/>
                   </pic:nvPicPr>
                   <pic:blipFill>
-                    <a:blip r:embed="rId19" cstate="print">
+                    <a:blip r:embed="rId16" cstate="print">
                       <a:extLst>
                         <a:ext uri="{28A0092B-C50C-407E-A947-70E740481C1C}">
                           <a14:useLocalDpi xmlns:a14="http://schemas.microsoft.com/office/drawing/2010/main" val="0"/>
@@ -17437,7 +17321,7 @@
         </w:rPr>
         <w:lastRenderedPageBreak/>
         <w:drawing>
-          <wp:inline distT="0" distB="0" distL="0" distR="0" wp14:anchorId="519CC28E" wp14:editId="1726D0F5">
+          <wp:inline distT="0" distB="0" distL="0" distR="0" wp14:anchorId="519CC28E" wp14:editId="7AAD326E">
             <wp:extent cx="5943600" cy="4435475"/>
             <wp:effectExtent l="0" t="0" r="0" b="3175"/>
             <wp:docPr id="1732819024" name="Picture 9" descr="A graph of body weight&#10;&#10;Description automatically generated"/>
@@ -17452,7 +17336,7 @@
                     <pic:cNvPicPr/>
                   </pic:nvPicPr>
                   <pic:blipFill>
-                    <a:blip r:embed="rId20" cstate="print">
+                    <a:blip r:embed="rId17" cstate="print">
                       <a:extLst>
                         <a:ext uri="{28A0092B-C50C-407E-A947-70E740481C1C}">
                           <a14:useLocalDpi xmlns:a14="http://schemas.microsoft.com/office/drawing/2010/main" val="0"/>
@@ -17534,7 +17418,7 @@
                     <pic:cNvPicPr/>
                   </pic:nvPicPr>
                   <pic:blipFill>
-                    <a:blip r:embed="rId21" cstate="print">
+                    <a:blip r:embed="rId18" cstate="print">
                       <a:extLst>
                         <a:ext uri="{28A0092B-C50C-407E-A947-70E740481C1C}">
                           <a14:useLocalDpi xmlns:a14="http://schemas.microsoft.com/office/drawing/2010/main" val="0"/>
@@ -17716,7 +17600,7 @@
                     <pic:cNvPicPr/>
                   </pic:nvPicPr>
                   <pic:blipFill>
-                    <a:blip r:embed="rId22" cstate="print">
+                    <a:blip r:embed="rId19" cstate="print">
                       <a:extLst>
                         <a:ext uri="{28A0092B-C50C-407E-A947-70E740481C1C}">
                           <a14:useLocalDpi xmlns:a14="http://schemas.microsoft.com/office/drawing/2010/main" val="0"/>
@@ -17815,66 +17699,8 @@
 </w:document>
 </file>
 
-<file path=word/comments.xml><?xml version="1.0" encoding="utf-8"?>
-<w:comments xmlns:wpc="http://schemas.microsoft.com/office/word/2010/wordprocessingCanvas" xmlns:cx="http://schemas.microsoft.com/office/drawing/2014/chartex" xmlns:cx1="http://schemas.microsoft.com/office/drawing/2015/9/8/chartex" xmlns:cx2="http://schemas.microsoft.com/office/drawing/2015/10/21/chartex" xmlns:cx3="http://schemas.microsoft.com/office/drawing/2016/5/9/chartex" xmlns:cx4="http://schemas.microsoft.com/office/drawing/2016/5/10/chartex" xmlns:cx5="http://schemas.microsoft.com/office/drawing/2016/5/11/chartex" xmlns:cx6="http://schemas.microsoft.com/office/drawing/2016/5/12/chartex" xmlns:cx7="http://schemas.microsoft.com/office/drawing/2016/5/13/chartex" xmlns:cx8="http://schemas.microsoft.com/office/drawing/2016/5/14/chartex" xmlns:mc="http://schemas.openxmlformats.org/markup-compatibility/2006" xmlns:aink="http://schemas.microsoft.com/office/drawing/2016/ink" xmlns:am3d="http://schemas.microsoft.com/office/drawing/2017/model3d" xmlns:o="urn:schemas-microsoft-com:office:office" xmlns:r="http://schemas.openxmlformats.org/officeDocument/2006/relationships" xmlns:m="http://schemas.openxmlformats.org/officeDocument/2006/math" xmlns:v="urn:schemas-microsoft-com:vml" xmlns:wp14="http://schemas.microsoft.com/office/word/2010/wordprocessingDrawing" xmlns:wp="http://schemas.openxmlformats.org/drawingml/2006/wordprocessingDrawing" xmlns:w10="urn:schemas-microsoft-com:office:word" xmlns:w="http://schemas.openxmlformats.org/wordprocessingml/2006/main" xmlns:w14="http://schemas.microsoft.com/office/word/2010/wordml" xmlns:w15="http://schemas.microsoft.com/office/word/2012/wordml" xmlns:w16cid="http://schemas.microsoft.com/office/word/2016/wordml/cid" xmlns:w16se="http://schemas.microsoft.com/office/word/2015/wordml/symex" xmlns:wpg="http://schemas.microsoft.com/office/word/2010/wordprocessingGroup" xmlns:wpi="http://schemas.microsoft.com/office/word/2010/wordprocessingInk" xmlns:wne="http://schemas.microsoft.com/office/word/2006/wordml" xmlns:wps="http://schemas.microsoft.com/office/word/2010/wordprocessingShape" mc:Ignorable="w14 w15 w16se w16cid wp14">
-  <w:comment w:id="0" w:author="Molly C. Mulcahy" w:date="2024-01-22T15:47:00Z" w:initials="MCM">
-    <w:p>
-      <w:pPr>
-        <w:pStyle w:val="CommentText"/>
-      </w:pPr>
-      <w:r>
-        <w:rPr>
-          <w:rStyle w:val="CommentReference"/>
-        </w:rPr>
-        <w:annotationRef/>
-      </w:r>
-      <w:r>
-        <w:t>Please add any relevant disclosures you may have.</w:t>
-      </w:r>
-    </w:p>
-  </w:comment>
-  <w:comment w:id="1" w:author="Dave Bridges" w:date="2024-01-30T11:46:00Z" w:initials="DB">
-    <w:p>
-      <w:pPr>
-        <w:pStyle w:val="CommentText"/>
-      </w:pPr>
-      <w:r>
-        <w:rPr>
-          <w:rStyle w:val="CommentReference"/>
-        </w:rPr>
-        <w:annotationRef/>
-      </w:r>
-      <w:r>
-        <w:t>None for me</w:t>
-      </w:r>
-    </w:p>
-  </w:comment>
-</w:comments>
-</file>
-
-<file path=word/commentsExtended.xml><?xml version="1.0" encoding="utf-8"?>
-<w15:commentsEx xmlns:wpc="http://schemas.microsoft.com/office/word/2010/wordprocessingCanvas" xmlns:cx="http://schemas.microsoft.com/office/drawing/2014/chartex" xmlns:cx1="http://schemas.microsoft.com/office/drawing/2015/9/8/chartex" xmlns:cx2="http://schemas.microsoft.com/office/drawing/2015/10/21/chartex" xmlns:cx3="http://schemas.microsoft.com/office/drawing/2016/5/9/chartex" xmlns:cx4="http://schemas.microsoft.com/office/drawing/2016/5/10/chartex" xmlns:cx5="http://schemas.microsoft.com/office/drawing/2016/5/11/chartex" xmlns:cx6="http://schemas.microsoft.com/office/drawing/2016/5/12/chartex" xmlns:cx7="http://schemas.microsoft.com/office/drawing/2016/5/13/chartex" xmlns:cx8="http://schemas.microsoft.com/office/drawing/2016/5/14/chartex" xmlns:mc="http://schemas.openxmlformats.org/markup-compatibility/2006" xmlns:aink="http://schemas.microsoft.com/office/drawing/2016/ink" xmlns:am3d="http://schemas.microsoft.com/office/drawing/2017/model3d" xmlns:o="urn:schemas-microsoft-com:office:office" xmlns:r="http://schemas.openxmlformats.org/officeDocument/2006/relationships" xmlns:m="http://schemas.openxmlformats.org/officeDocument/2006/math" xmlns:v="urn:schemas-microsoft-com:vml" xmlns:wp14="http://schemas.microsoft.com/office/word/2010/wordprocessingDrawing" xmlns:wp="http://schemas.openxmlformats.org/drawingml/2006/wordprocessingDrawing" xmlns:w10="urn:schemas-microsoft-com:office:word" xmlns:w="http://schemas.openxmlformats.org/wordprocessingml/2006/main" xmlns:w14="http://schemas.microsoft.com/office/word/2010/wordml" xmlns:w15="http://schemas.microsoft.com/office/word/2012/wordml" xmlns:w16cid="http://schemas.microsoft.com/office/word/2016/wordml/cid" xmlns:w16se="http://schemas.microsoft.com/office/word/2015/wordml/symex" xmlns:wpg="http://schemas.microsoft.com/office/word/2010/wordprocessingGroup" xmlns:wpi="http://schemas.microsoft.com/office/word/2010/wordprocessingInk" xmlns:wne="http://schemas.microsoft.com/office/word/2006/wordml" xmlns:wps="http://schemas.microsoft.com/office/word/2010/wordprocessingShape" mc:Ignorable="w14 w15 w16se w16cid wp14">
-  <w15:commentEx w15:paraId="6B2CD8F5" w15:done="0"/>
-  <w15:commentEx w15:paraId="58ADA276" w15:paraIdParent="6B2CD8F5" w15:done="0"/>
-</w15:commentsEx>
-</file>
-
-<file path=word/commentsExtensible.xml><?xml version="1.0" encoding="utf-8"?>
-<w16cex:commentsExtensible xmlns:wpc="http://schemas.microsoft.com/office/word/2010/wordprocessingCanvas" xmlns:cx="http://schemas.microsoft.com/office/drawing/2014/chartex" xmlns:cx1="http://schemas.microsoft.com/office/drawing/2015/9/8/chartex" xmlns:cx2="http://schemas.microsoft.com/office/drawing/2015/10/21/chartex" xmlns:cx3="http://schemas.microsoft.com/office/drawing/2016/5/9/chartex" xmlns:cx4="http://schemas.microsoft.com/office/drawing/2016/5/10/chartex" xmlns:cx5="http://schemas.microsoft.com/office/drawing/2016/5/11/chartex" xmlns:cx6="http://schemas.microsoft.com/office/drawing/2016/5/12/chartex" xmlns:cx7="http://schemas.microsoft.com/office/drawing/2016/5/13/chartex" xmlns:cx8="http://schemas.microsoft.com/office/drawing/2016/5/14/chartex" xmlns:cr="http://schemas.microsoft.com/office/comments/2020/reactions" xmlns:mc="http://schemas.openxmlformats.org/markup-compatibility/2006" xmlns:aink="http://schemas.microsoft.com/office/drawing/2016/ink" xmlns:am3d="http://schemas.microsoft.com/office/drawing/2017/model3d" xmlns:o="urn:schemas-microsoft-com:office:office" xmlns:oel="http://schemas.microsoft.com/office/2019/extlst" xmlns:r="http://schemas.openxmlformats.org/officeDocument/2006/relationships" xmlns:m="http://schemas.openxmlformats.org/officeDocument/2006/math" xmlns:v="urn:schemas-microsoft-com:vml" xmlns:wp14="http://schemas.microsoft.com/office/word/2010/wordprocessingDrawing" xmlns:wp="http://schemas.openxmlformats.org/drawingml/2006/wordprocessingDrawing" xmlns:w10="urn:schemas-microsoft-com:office:word" xmlns:w="http://schemas.openxmlformats.org/wordprocessingml/2006/main" xmlns:w14="http://schemas.microsoft.com/office/word/2010/wordml" xmlns:w15="http://schemas.microsoft.com/office/word/2012/wordml" xmlns:w16cex="http://schemas.microsoft.com/office/word/2018/wordml/cex" xmlns:w16cid="http://schemas.microsoft.com/office/word/2016/wordml/cid" xmlns:w16="http://schemas.microsoft.com/office/word/2018/wordml" xmlns:w16sdtdh="http://schemas.microsoft.com/office/word/2020/wordml/sdtdatahash" xmlns:w16se="http://schemas.microsoft.com/office/word/2015/wordml/symex" xmlns:wpg="http://schemas.microsoft.com/office/word/2010/wordprocessingGroup" xmlns:wpi="http://schemas.microsoft.com/office/word/2010/wordprocessingInk" xmlns:wne="http://schemas.microsoft.com/office/word/2006/wordml" xmlns:wps="http://schemas.microsoft.com/office/word/2010/wordprocessingShape" mc:Ignorable="w14 w15 w16se w16cid w16 w16cex w16sdtdh cr wp14">
-  <w16cex:commentExtensible w16cex:durableId="62406A4B" w16cex:dateUtc="2024-01-22T21:47:00Z"/>
-  <w16cex:commentExtensible w16cex:durableId="6A1FCECF" w16cex:dateUtc="2024-01-10T22:15:00Z"/>
-</w16cex:commentsExtensible>
-</file>
-
-<file path=word/commentsIds.xml><?xml version="1.0" encoding="utf-8"?>
-<w16cid:commentsIds xmlns:wpc="http://schemas.microsoft.com/office/word/2010/wordprocessingCanvas" xmlns:cx="http://schemas.microsoft.com/office/drawing/2014/chartex" xmlns:cx1="http://schemas.microsoft.com/office/drawing/2015/9/8/chartex" xmlns:cx2="http://schemas.microsoft.com/office/drawing/2015/10/21/chartex" xmlns:cx3="http://schemas.microsoft.com/office/drawing/2016/5/9/chartex" xmlns:cx4="http://schemas.microsoft.com/office/drawing/2016/5/10/chartex" xmlns:cx5="http://schemas.microsoft.com/office/drawing/2016/5/11/chartex" xmlns:cx6="http://schemas.microsoft.com/office/drawing/2016/5/12/chartex" xmlns:cx7="http://schemas.microsoft.com/office/drawing/2016/5/13/chartex" xmlns:cx8="http://schemas.microsoft.com/office/drawing/2016/5/14/chartex" xmlns:mc="http://schemas.openxmlformats.org/markup-compatibility/2006" xmlns:aink="http://schemas.microsoft.com/office/drawing/2016/ink" xmlns:am3d="http://schemas.microsoft.com/office/drawing/2017/model3d" xmlns:o="urn:schemas-microsoft-com:office:office" xmlns:r="http://schemas.openxmlformats.org/officeDocument/2006/relationships" xmlns:m="http://schemas.openxmlformats.org/officeDocument/2006/math" xmlns:v="urn:schemas-microsoft-com:vml" xmlns:wp14="http://schemas.microsoft.com/office/word/2010/wordprocessingDrawing" xmlns:wp="http://schemas.openxmlformats.org/drawingml/2006/wordprocessingDrawing" xmlns:w10="urn:schemas-microsoft-com:office:word" xmlns:w="http://schemas.openxmlformats.org/wordprocessingml/2006/main" xmlns:w14="http://schemas.microsoft.com/office/word/2010/wordml" xmlns:w15="http://schemas.microsoft.com/office/word/2012/wordml" xmlns:w16cid="http://schemas.microsoft.com/office/word/2016/wordml/cid" xmlns:w16se="http://schemas.microsoft.com/office/word/2015/wordml/symex" xmlns:wpg="http://schemas.microsoft.com/office/word/2010/wordprocessingGroup" xmlns:wpi="http://schemas.microsoft.com/office/word/2010/wordprocessingInk" xmlns:wne="http://schemas.microsoft.com/office/word/2006/wordml" xmlns:wps="http://schemas.microsoft.com/office/word/2010/wordprocessingShape" mc:Ignorable="w14 w15 w16se w16cid wp14">
-  <w16cid:commentId w16cid:paraId="6B2CD8F5" w16cid:durableId="62406A4B"/>
-  <w16cid:commentId w16cid:paraId="58ADA276" w16cid:durableId="29636005"/>
-</w16cid:commentsIds>
-</file>
-
 <file path=word/endnotes.xml><?xml version="1.0" encoding="utf-8"?>
-<w:endnotes xmlns:wpc="http://schemas.microsoft.com/office/word/2010/wordprocessingCanvas" xmlns:cx="http://schemas.microsoft.com/office/drawing/2014/chartex" xmlns:cx1="http://schemas.microsoft.com/office/drawing/2015/9/8/chartex" xmlns:cx2="http://schemas.microsoft.com/office/drawing/2015/10/21/chartex" xmlns:cx3="http://schemas.microsoft.com/office/drawing/2016/5/9/chartex" xmlns:cx4="http://schemas.microsoft.com/office/drawing/2016/5/10/chartex" xmlns:cx5="http://schemas.microsoft.com/office/drawing/2016/5/11/chartex" xmlns:cx6="http://schemas.microsoft.com/office/drawing/2016/5/12/chartex" xmlns:cx7="http://schemas.microsoft.com/office/drawing/2016/5/13/chartex" xmlns:cx8="http://schemas.microsoft.com/office/drawing/2016/5/14/chartex" xmlns:mc="http://schemas.openxmlformats.org/markup-compatibility/2006" xmlns:aink="http://schemas.microsoft.com/office/drawing/2016/ink" xmlns:am3d="http://schemas.microsoft.com/office/drawing/2017/model3d" xmlns:o="urn:schemas-microsoft-com:office:office" xmlns:r="http://schemas.openxmlformats.org/officeDocument/2006/relationships" xmlns:m="http://schemas.openxmlformats.org/officeDocument/2006/math" xmlns:v="urn:schemas-microsoft-com:vml" xmlns:wp14="http://schemas.microsoft.com/office/word/2010/wordprocessingDrawing" xmlns:wp="http://schemas.openxmlformats.org/drawingml/2006/wordprocessingDrawing" xmlns:w10="urn:schemas-microsoft-com:office:word" xmlns:w="http://schemas.openxmlformats.org/wordprocessingml/2006/main" xmlns:w14="http://schemas.microsoft.com/office/word/2010/wordml" xmlns:w15="http://schemas.microsoft.com/office/word/2012/wordml" xmlns:w16cid="http://schemas.microsoft.com/office/word/2016/wordml/cid" xmlns:w16se="http://schemas.microsoft.com/office/word/2015/wordml/symex" xmlns:wpg="http://schemas.microsoft.com/office/word/2010/wordprocessingGroup" xmlns:wpi="http://schemas.microsoft.com/office/word/2010/wordprocessingInk" xmlns:wne="http://schemas.microsoft.com/office/word/2006/wordml" xmlns:wps="http://schemas.microsoft.com/office/word/2010/wordprocessingShape" mc:Ignorable="w14 w15 w16se w16cid wp14">
+<w:endnotes xmlns:wpc="http://schemas.microsoft.com/office/word/2010/wordprocessingCanvas" xmlns:cx="http://schemas.microsoft.com/office/drawing/2014/chartex" xmlns:cx1="http://schemas.microsoft.com/office/drawing/2015/9/8/chartex" xmlns:cx2="http://schemas.microsoft.com/office/drawing/2015/10/21/chartex" xmlns:cx3="http://schemas.microsoft.com/office/drawing/2016/5/9/chartex" xmlns:cx4="http://schemas.microsoft.com/office/drawing/2016/5/10/chartex" xmlns:cx5="http://schemas.microsoft.com/office/drawing/2016/5/11/chartex" xmlns:cx6="http://schemas.microsoft.com/office/drawing/2016/5/12/chartex" xmlns:cx7="http://schemas.microsoft.com/office/drawing/2016/5/13/chartex" xmlns:cx8="http://schemas.microsoft.com/office/drawing/2016/5/14/chartex" xmlns:mc="http://schemas.openxmlformats.org/markup-compatibility/2006" xmlns:aink="http://schemas.microsoft.com/office/drawing/2016/ink" xmlns:am3d="http://schemas.microsoft.com/office/drawing/2017/model3d" xmlns:o="urn:schemas-microsoft-com:office:office" xmlns:oel="http://schemas.microsoft.com/office/2019/extlst" xmlns:r="http://schemas.openxmlformats.org/officeDocument/2006/relationships" xmlns:m="http://schemas.openxmlformats.org/officeDocument/2006/math" xmlns:v="urn:schemas-microsoft-com:vml" xmlns:wp14="http://schemas.microsoft.com/office/word/2010/wordprocessingDrawing" xmlns:wp="http://schemas.openxmlformats.org/drawingml/2006/wordprocessingDrawing" xmlns:w10="urn:schemas-microsoft-com:office:word" xmlns:w="http://schemas.openxmlformats.org/wordprocessingml/2006/main" xmlns:w14="http://schemas.microsoft.com/office/word/2010/wordml" xmlns:w15="http://schemas.microsoft.com/office/word/2012/wordml" xmlns:w16cex="http://schemas.microsoft.com/office/word/2018/wordml/cex" xmlns:w16cid="http://schemas.microsoft.com/office/word/2016/wordml/cid" xmlns:w16="http://schemas.microsoft.com/office/word/2018/wordml" xmlns:w16sdtdh="http://schemas.microsoft.com/office/word/2020/wordml/sdtdatahash" xmlns:w16se="http://schemas.microsoft.com/office/word/2015/wordml/symex" xmlns:wpg="http://schemas.microsoft.com/office/word/2010/wordprocessingGroup" xmlns:wpi="http://schemas.microsoft.com/office/word/2010/wordprocessingInk" xmlns:wne="http://schemas.microsoft.com/office/word/2006/wordml" xmlns:wps="http://schemas.microsoft.com/office/word/2010/wordprocessingShape" mc:Ignorable="w14 w15 w16se w16cid w16 w16cex w16sdtdh wp14">
   <w:endnote w:type="separator" w:id="-1">
     <w:p>
       <w:r>
@@ -17893,7 +17719,7 @@
 </file>
 
 <file path=word/footer1.xml><?xml version="1.0" encoding="utf-8"?>
-<w:ftr xmlns:wpc="http://schemas.microsoft.com/office/word/2010/wordprocessingCanvas" xmlns:cx="http://schemas.microsoft.com/office/drawing/2014/chartex" xmlns:cx1="http://schemas.microsoft.com/office/drawing/2015/9/8/chartex" xmlns:cx2="http://schemas.microsoft.com/office/drawing/2015/10/21/chartex" xmlns:cx3="http://schemas.microsoft.com/office/drawing/2016/5/9/chartex" xmlns:cx4="http://schemas.microsoft.com/office/drawing/2016/5/10/chartex" xmlns:cx5="http://schemas.microsoft.com/office/drawing/2016/5/11/chartex" xmlns:cx6="http://schemas.microsoft.com/office/drawing/2016/5/12/chartex" xmlns:cx7="http://schemas.microsoft.com/office/drawing/2016/5/13/chartex" xmlns:cx8="http://schemas.microsoft.com/office/drawing/2016/5/14/chartex" xmlns:mc="http://schemas.openxmlformats.org/markup-compatibility/2006" xmlns:aink="http://schemas.microsoft.com/office/drawing/2016/ink" xmlns:am3d="http://schemas.microsoft.com/office/drawing/2017/model3d" xmlns:o="urn:schemas-microsoft-com:office:office" xmlns:r="http://schemas.openxmlformats.org/officeDocument/2006/relationships" xmlns:m="http://schemas.openxmlformats.org/officeDocument/2006/math" xmlns:v="urn:schemas-microsoft-com:vml" xmlns:wp14="http://schemas.microsoft.com/office/word/2010/wordprocessingDrawing" xmlns:wp="http://schemas.openxmlformats.org/drawingml/2006/wordprocessingDrawing" xmlns:w10="urn:schemas-microsoft-com:office:word" xmlns:w="http://schemas.openxmlformats.org/wordprocessingml/2006/main" xmlns:w14="http://schemas.microsoft.com/office/word/2010/wordml" xmlns:w15="http://schemas.microsoft.com/office/word/2012/wordml" xmlns:w16cid="http://schemas.microsoft.com/office/word/2016/wordml/cid" xmlns:w16se="http://schemas.microsoft.com/office/word/2015/wordml/symex" xmlns:wpg="http://schemas.microsoft.com/office/word/2010/wordprocessingGroup" xmlns:wpi="http://schemas.microsoft.com/office/word/2010/wordprocessingInk" xmlns:wne="http://schemas.microsoft.com/office/word/2006/wordml" xmlns:wps="http://schemas.microsoft.com/office/word/2010/wordprocessingShape" mc:Ignorable="w14 w15 w16se w16cid wp14">
+<w:ftr xmlns:wpc="http://schemas.microsoft.com/office/word/2010/wordprocessingCanvas" xmlns:cx="http://schemas.microsoft.com/office/drawing/2014/chartex" xmlns:cx1="http://schemas.microsoft.com/office/drawing/2015/9/8/chartex" xmlns:cx2="http://schemas.microsoft.com/office/drawing/2015/10/21/chartex" xmlns:cx3="http://schemas.microsoft.com/office/drawing/2016/5/9/chartex" xmlns:cx4="http://schemas.microsoft.com/office/drawing/2016/5/10/chartex" xmlns:cx5="http://schemas.microsoft.com/office/drawing/2016/5/11/chartex" xmlns:cx6="http://schemas.microsoft.com/office/drawing/2016/5/12/chartex" xmlns:cx7="http://schemas.microsoft.com/office/drawing/2016/5/13/chartex" xmlns:cx8="http://schemas.microsoft.com/office/drawing/2016/5/14/chartex" xmlns:mc="http://schemas.openxmlformats.org/markup-compatibility/2006" xmlns:aink="http://schemas.microsoft.com/office/drawing/2016/ink" xmlns:am3d="http://schemas.microsoft.com/office/drawing/2017/model3d" xmlns:o="urn:schemas-microsoft-com:office:office" xmlns:oel="http://schemas.microsoft.com/office/2019/extlst" xmlns:r="http://schemas.openxmlformats.org/officeDocument/2006/relationships" xmlns:m="http://schemas.openxmlformats.org/officeDocument/2006/math" xmlns:v="urn:schemas-microsoft-com:vml" xmlns:wp14="http://schemas.microsoft.com/office/word/2010/wordprocessingDrawing" xmlns:wp="http://schemas.openxmlformats.org/drawingml/2006/wordprocessingDrawing" xmlns:w10="urn:schemas-microsoft-com:office:word" xmlns:w="http://schemas.openxmlformats.org/wordprocessingml/2006/main" xmlns:w14="http://schemas.microsoft.com/office/word/2010/wordml" xmlns:w15="http://schemas.microsoft.com/office/word/2012/wordml" xmlns:w16cex="http://schemas.microsoft.com/office/word/2018/wordml/cex" xmlns:w16cid="http://schemas.microsoft.com/office/word/2016/wordml/cid" xmlns:w16="http://schemas.microsoft.com/office/word/2018/wordml" xmlns:w16sdtdh="http://schemas.microsoft.com/office/word/2020/wordml/sdtdatahash" xmlns:w16se="http://schemas.microsoft.com/office/word/2015/wordml/symex" xmlns:wpg="http://schemas.microsoft.com/office/word/2010/wordprocessingGroup" xmlns:wpi="http://schemas.microsoft.com/office/word/2010/wordprocessingInk" xmlns:wne="http://schemas.microsoft.com/office/word/2006/wordml" xmlns:wps="http://schemas.microsoft.com/office/word/2010/wordprocessingShape" mc:Ignorable="w14 w15 w16se w16cid w16 w16cex w16sdtdh wp14">
   <w:sdt>
     <w:sdtPr>
       <w:rPr>
@@ -17905,11 +17731,6 @@
         <w:docPartUnique/>
       </w:docPartObj>
     </w:sdtPr>
-    <w:sdtEndPr>
-      <w:rPr>
-        <w:rStyle w:val="PageNumber"/>
-      </w:rPr>
-    </w:sdtEndPr>
     <w:sdtContent>
       <w:p>
         <w:pPr>
@@ -17963,7 +17784,7 @@
 </file>
 
 <file path=word/footer2.xml><?xml version="1.0" encoding="utf-8"?>
-<w:ftr xmlns:wpc="http://schemas.microsoft.com/office/word/2010/wordprocessingCanvas" xmlns:cx="http://schemas.microsoft.com/office/drawing/2014/chartex" xmlns:cx1="http://schemas.microsoft.com/office/drawing/2015/9/8/chartex" xmlns:cx2="http://schemas.microsoft.com/office/drawing/2015/10/21/chartex" xmlns:cx3="http://schemas.microsoft.com/office/drawing/2016/5/9/chartex" xmlns:cx4="http://schemas.microsoft.com/office/drawing/2016/5/10/chartex" xmlns:cx5="http://schemas.microsoft.com/office/drawing/2016/5/11/chartex" xmlns:cx6="http://schemas.microsoft.com/office/drawing/2016/5/12/chartex" xmlns:cx7="http://schemas.microsoft.com/office/drawing/2016/5/13/chartex" xmlns:cx8="http://schemas.microsoft.com/office/drawing/2016/5/14/chartex" xmlns:mc="http://schemas.openxmlformats.org/markup-compatibility/2006" xmlns:aink="http://schemas.microsoft.com/office/drawing/2016/ink" xmlns:am3d="http://schemas.microsoft.com/office/drawing/2017/model3d" xmlns:o="urn:schemas-microsoft-com:office:office" xmlns:r="http://schemas.openxmlformats.org/officeDocument/2006/relationships" xmlns:m="http://schemas.openxmlformats.org/officeDocument/2006/math" xmlns:v="urn:schemas-microsoft-com:vml" xmlns:wp14="http://schemas.microsoft.com/office/word/2010/wordprocessingDrawing" xmlns:wp="http://schemas.openxmlformats.org/drawingml/2006/wordprocessingDrawing" xmlns:w10="urn:schemas-microsoft-com:office:word" xmlns:w="http://schemas.openxmlformats.org/wordprocessingml/2006/main" xmlns:w14="http://schemas.microsoft.com/office/word/2010/wordml" xmlns:w15="http://schemas.microsoft.com/office/word/2012/wordml" xmlns:w16cid="http://schemas.microsoft.com/office/word/2016/wordml/cid" xmlns:w16se="http://schemas.microsoft.com/office/word/2015/wordml/symex" xmlns:wpg="http://schemas.microsoft.com/office/word/2010/wordprocessingGroup" xmlns:wpi="http://schemas.microsoft.com/office/word/2010/wordprocessingInk" xmlns:wne="http://schemas.microsoft.com/office/word/2006/wordml" xmlns:wps="http://schemas.microsoft.com/office/word/2010/wordprocessingShape" mc:Ignorable="w14 w15 w16se w16cid wp14">
+<w:ftr xmlns:wpc="http://schemas.microsoft.com/office/word/2010/wordprocessingCanvas" xmlns:cx="http://schemas.microsoft.com/office/drawing/2014/chartex" xmlns:cx1="http://schemas.microsoft.com/office/drawing/2015/9/8/chartex" xmlns:cx2="http://schemas.microsoft.com/office/drawing/2015/10/21/chartex" xmlns:cx3="http://schemas.microsoft.com/office/drawing/2016/5/9/chartex" xmlns:cx4="http://schemas.microsoft.com/office/drawing/2016/5/10/chartex" xmlns:cx5="http://schemas.microsoft.com/office/drawing/2016/5/11/chartex" xmlns:cx6="http://schemas.microsoft.com/office/drawing/2016/5/12/chartex" xmlns:cx7="http://schemas.microsoft.com/office/drawing/2016/5/13/chartex" xmlns:cx8="http://schemas.microsoft.com/office/drawing/2016/5/14/chartex" xmlns:mc="http://schemas.openxmlformats.org/markup-compatibility/2006" xmlns:aink="http://schemas.microsoft.com/office/drawing/2016/ink" xmlns:am3d="http://schemas.microsoft.com/office/drawing/2017/model3d" xmlns:o="urn:schemas-microsoft-com:office:office" xmlns:oel="http://schemas.microsoft.com/office/2019/extlst" xmlns:r="http://schemas.openxmlformats.org/officeDocument/2006/relationships" xmlns:m="http://schemas.openxmlformats.org/officeDocument/2006/math" xmlns:v="urn:schemas-microsoft-com:vml" xmlns:wp14="http://schemas.microsoft.com/office/word/2010/wordprocessingDrawing" xmlns:wp="http://schemas.openxmlformats.org/drawingml/2006/wordprocessingDrawing" xmlns:w10="urn:schemas-microsoft-com:office:word" xmlns:w="http://schemas.openxmlformats.org/wordprocessingml/2006/main" xmlns:w14="http://schemas.microsoft.com/office/word/2010/wordml" xmlns:w15="http://schemas.microsoft.com/office/word/2012/wordml" xmlns:w16cex="http://schemas.microsoft.com/office/word/2018/wordml/cex" xmlns:w16cid="http://schemas.microsoft.com/office/word/2016/wordml/cid" xmlns:w16="http://schemas.microsoft.com/office/word/2018/wordml" xmlns:w16sdtdh="http://schemas.microsoft.com/office/word/2020/wordml/sdtdatahash" xmlns:w16se="http://schemas.microsoft.com/office/word/2015/wordml/symex" xmlns:wpg="http://schemas.microsoft.com/office/word/2010/wordprocessingGroup" xmlns:wpi="http://schemas.microsoft.com/office/word/2010/wordprocessingInk" xmlns:wne="http://schemas.microsoft.com/office/word/2006/wordml" xmlns:wps="http://schemas.microsoft.com/office/word/2010/wordprocessingShape" mc:Ignorable="w14 w15 w16se w16cid w16 w16cex w16sdtdh wp14">
   <w:sdt>
     <w:sdtPr>
       <w:rPr>
@@ -17975,11 +17796,6 @@
         <w:docPartUnique/>
       </w:docPartObj>
     </w:sdtPr>
-    <w:sdtEndPr>
-      <w:rPr>
-        <w:rStyle w:val="PageNumber"/>
-      </w:rPr>
-    </w:sdtEndPr>
     <w:sdtContent>
       <w:p>
         <w:pPr>
@@ -18033,7 +17849,7 @@
 </file>
 
 <file path=word/footnotes.xml><?xml version="1.0" encoding="utf-8"?>
-<w:footnotes xmlns:wpc="http://schemas.microsoft.com/office/word/2010/wordprocessingCanvas" xmlns:cx="http://schemas.microsoft.com/office/drawing/2014/chartex" xmlns:cx1="http://schemas.microsoft.com/office/drawing/2015/9/8/chartex" xmlns:cx2="http://schemas.microsoft.com/office/drawing/2015/10/21/chartex" xmlns:cx3="http://schemas.microsoft.com/office/drawing/2016/5/9/chartex" xmlns:cx4="http://schemas.microsoft.com/office/drawing/2016/5/10/chartex" xmlns:cx5="http://schemas.microsoft.com/office/drawing/2016/5/11/chartex" xmlns:cx6="http://schemas.microsoft.com/office/drawing/2016/5/12/chartex" xmlns:cx7="http://schemas.microsoft.com/office/drawing/2016/5/13/chartex" xmlns:cx8="http://schemas.microsoft.com/office/drawing/2016/5/14/chartex" xmlns:mc="http://schemas.openxmlformats.org/markup-compatibility/2006" xmlns:aink="http://schemas.microsoft.com/office/drawing/2016/ink" xmlns:am3d="http://schemas.microsoft.com/office/drawing/2017/model3d" xmlns:o="urn:schemas-microsoft-com:office:office" xmlns:r="http://schemas.openxmlformats.org/officeDocument/2006/relationships" xmlns:m="http://schemas.openxmlformats.org/officeDocument/2006/math" xmlns:v="urn:schemas-microsoft-com:vml" xmlns:wp14="http://schemas.microsoft.com/office/word/2010/wordprocessingDrawing" xmlns:wp="http://schemas.openxmlformats.org/drawingml/2006/wordprocessingDrawing" xmlns:w10="urn:schemas-microsoft-com:office:word" xmlns:w="http://schemas.openxmlformats.org/wordprocessingml/2006/main" xmlns:w14="http://schemas.microsoft.com/office/word/2010/wordml" xmlns:w15="http://schemas.microsoft.com/office/word/2012/wordml" xmlns:w16cid="http://schemas.microsoft.com/office/word/2016/wordml/cid" xmlns:w16se="http://schemas.microsoft.com/office/word/2015/wordml/symex" xmlns:wpg="http://schemas.microsoft.com/office/word/2010/wordprocessingGroup" xmlns:wpi="http://schemas.microsoft.com/office/word/2010/wordprocessingInk" xmlns:wne="http://schemas.microsoft.com/office/word/2006/wordml" xmlns:wps="http://schemas.microsoft.com/office/word/2010/wordprocessingShape" mc:Ignorable="w14 w15 w16se w16cid wp14">
+<w:footnotes xmlns:wpc="http://schemas.microsoft.com/office/word/2010/wordprocessingCanvas" xmlns:cx="http://schemas.microsoft.com/office/drawing/2014/chartex" xmlns:cx1="http://schemas.microsoft.com/office/drawing/2015/9/8/chartex" xmlns:cx2="http://schemas.microsoft.com/office/drawing/2015/10/21/chartex" xmlns:cx3="http://schemas.microsoft.com/office/drawing/2016/5/9/chartex" xmlns:cx4="http://schemas.microsoft.com/office/drawing/2016/5/10/chartex" xmlns:cx5="http://schemas.microsoft.com/office/drawing/2016/5/11/chartex" xmlns:cx6="http://schemas.microsoft.com/office/drawing/2016/5/12/chartex" xmlns:cx7="http://schemas.microsoft.com/office/drawing/2016/5/13/chartex" xmlns:cx8="http://schemas.microsoft.com/office/drawing/2016/5/14/chartex" xmlns:mc="http://schemas.openxmlformats.org/markup-compatibility/2006" xmlns:aink="http://schemas.microsoft.com/office/drawing/2016/ink" xmlns:am3d="http://schemas.microsoft.com/office/drawing/2017/model3d" xmlns:o="urn:schemas-microsoft-com:office:office" xmlns:oel="http://schemas.microsoft.com/office/2019/extlst" xmlns:r="http://schemas.openxmlformats.org/officeDocument/2006/relationships" xmlns:m="http://schemas.openxmlformats.org/officeDocument/2006/math" xmlns:v="urn:schemas-microsoft-com:vml" xmlns:wp14="http://schemas.microsoft.com/office/word/2010/wordprocessingDrawing" xmlns:wp="http://schemas.openxmlformats.org/drawingml/2006/wordprocessingDrawing" xmlns:w10="urn:schemas-microsoft-com:office:word" xmlns:w="http://schemas.openxmlformats.org/wordprocessingml/2006/main" xmlns:w14="http://schemas.microsoft.com/office/word/2010/wordml" xmlns:w15="http://schemas.microsoft.com/office/word/2012/wordml" xmlns:w16cex="http://schemas.microsoft.com/office/word/2018/wordml/cex" xmlns:w16cid="http://schemas.microsoft.com/office/word/2016/wordml/cid" xmlns:w16="http://schemas.microsoft.com/office/word/2018/wordml" xmlns:w16sdtdh="http://schemas.microsoft.com/office/word/2020/wordml/sdtdatahash" xmlns:w16se="http://schemas.microsoft.com/office/word/2015/wordml/symex" xmlns:wpg="http://schemas.microsoft.com/office/word/2010/wordprocessingGroup" xmlns:wpi="http://schemas.microsoft.com/office/word/2010/wordprocessingInk" xmlns:wne="http://schemas.microsoft.com/office/word/2006/wordml" xmlns:wps="http://schemas.microsoft.com/office/word/2010/wordprocessingShape" mc:Ignorable="w14 w15 w16se w16cid w16 w16cex w16sdtdh wp14">
   <w:footnote w:type="separator" w:id="-1">
     <w:p>
       <w:r>
@@ -18052,7 +17868,7 @@
 </file>
 
 <file path=word/numbering.xml><?xml version="1.0" encoding="utf-8"?>
-<w:numbering xmlns:wpc="http://schemas.microsoft.com/office/word/2010/wordprocessingCanvas" xmlns:cx="http://schemas.microsoft.com/office/drawing/2014/chartex" xmlns:cx1="http://schemas.microsoft.com/office/drawing/2015/9/8/chartex" xmlns:cx2="http://schemas.microsoft.com/office/drawing/2015/10/21/chartex" xmlns:cx3="http://schemas.microsoft.com/office/drawing/2016/5/9/chartex" xmlns:cx4="http://schemas.microsoft.com/office/drawing/2016/5/10/chartex" xmlns:cx5="http://schemas.microsoft.com/office/drawing/2016/5/11/chartex" xmlns:cx6="http://schemas.microsoft.com/office/drawing/2016/5/12/chartex" xmlns:cx7="http://schemas.microsoft.com/office/drawing/2016/5/13/chartex" xmlns:cx8="http://schemas.microsoft.com/office/drawing/2016/5/14/chartex" xmlns:mc="http://schemas.openxmlformats.org/markup-compatibility/2006" xmlns:aink="http://schemas.microsoft.com/office/drawing/2016/ink" xmlns:am3d="http://schemas.microsoft.com/office/drawing/2017/model3d" xmlns:o="urn:schemas-microsoft-com:office:office" xmlns:r="http://schemas.openxmlformats.org/officeDocument/2006/relationships" xmlns:m="http://schemas.openxmlformats.org/officeDocument/2006/math" xmlns:v="urn:schemas-microsoft-com:vml" xmlns:wp14="http://schemas.microsoft.com/office/word/2010/wordprocessingDrawing" xmlns:wp="http://schemas.openxmlformats.org/drawingml/2006/wordprocessingDrawing" xmlns:w10="urn:schemas-microsoft-com:office:word" xmlns:w="http://schemas.openxmlformats.org/wordprocessingml/2006/main" xmlns:w14="http://schemas.microsoft.com/office/word/2010/wordml" xmlns:w15="http://schemas.microsoft.com/office/word/2012/wordml" xmlns:w16cid="http://schemas.microsoft.com/office/word/2016/wordml/cid" xmlns:w16se="http://schemas.microsoft.com/office/word/2015/wordml/symex" xmlns:wpg="http://schemas.microsoft.com/office/word/2010/wordprocessingGroup" xmlns:wpi="http://schemas.microsoft.com/office/word/2010/wordprocessingInk" xmlns:wne="http://schemas.microsoft.com/office/word/2006/wordml" xmlns:wps="http://schemas.microsoft.com/office/word/2010/wordprocessingShape" mc:Ignorable="w14 w15 w16se w16cid wp14">
+<w:numbering xmlns:wpc="http://schemas.microsoft.com/office/word/2010/wordprocessingCanvas" xmlns:cx="http://schemas.microsoft.com/office/drawing/2014/chartex" xmlns:cx1="http://schemas.microsoft.com/office/drawing/2015/9/8/chartex" xmlns:cx2="http://schemas.microsoft.com/office/drawing/2015/10/21/chartex" xmlns:cx3="http://schemas.microsoft.com/office/drawing/2016/5/9/chartex" xmlns:cx4="http://schemas.microsoft.com/office/drawing/2016/5/10/chartex" xmlns:cx5="http://schemas.microsoft.com/office/drawing/2016/5/11/chartex" xmlns:cx6="http://schemas.microsoft.com/office/drawing/2016/5/12/chartex" xmlns:cx7="http://schemas.microsoft.com/office/drawing/2016/5/13/chartex" xmlns:cx8="http://schemas.microsoft.com/office/drawing/2016/5/14/chartex" xmlns:mc="http://schemas.openxmlformats.org/markup-compatibility/2006" xmlns:aink="http://schemas.microsoft.com/office/drawing/2016/ink" xmlns:am3d="http://schemas.microsoft.com/office/drawing/2017/model3d" xmlns:o="urn:schemas-microsoft-com:office:office" xmlns:oel="http://schemas.microsoft.com/office/2019/extlst" xmlns:r="http://schemas.openxmlformats.org/officeDocument/2006/relationships" xmlns:m="http://schemas.openxmlformats.org/officeDocument/2006/math" xmlns:v="urn:schemas-microsoft-com:vml" xmlns:wp14="http://schemas.microsoft.com/office/word/2010/wordprocessingDrawing" xmlns:wp="http://schemas.openxmlformats.org/drawingml/2006/wordprocessingDrawing" xmlns:w10="urn:schemas-microsoft-com:office:word" xmlns:w="http://schemas.openxmlformats.org/wordprocessingml/2006/main" xmlns:w14="http://schemas.microsoft.com/office/word/2010/wordml" xmlns:w15="http://schemas.microsoft.com/office/word/2012/wordml" xmlns:w16cex="http://schemas.microsoft.com/office/word/2018/wordml/cex" xmlns:w16cid="http://schemas.microsoft.com/office/word/2016/wordml/cid" xmlns:w16="http://schemas.microsoft.com/office/word/2018/wordml" xmlns:w16sdtdh="http://schemas.microsoft.com/office/word/2020/wordml/sdtdatahash" xmlns:w16se="http://schemas.microsoft.com/office/word/2015/wordml/symex" xmlns:wpg="http://schemas.microsoft.com/office/word/2010/wordprocessingGroup" xmlns:wpi="http://schemas.microsoft.com/office/word/2010/wordprocessingInk" xmlns:wne="http://schemas.microsoft.com/office/word/2006/wordml" xmlns:wps="http://schemas.microsoft.com/office/word/2010/wordprocessingShape" mc:Ignorable="w14 w15 w16se w16cid w16 w16cex w16sdtdh wp14">
   <w:abstractNum w:abstractNumId="0" w15:restartNumberingAfterBreak="0">
     <w:nsid w:val="112C0551"/>
     <w:multiLevelType w:val="hybridMultilevel"/>
@@ -18748,32 +18564,32 @@
       </w:rPr>
     </w:lvl>
   </w:abstractNum>
-  <w:num w:numId="1">
+  <w:num w:numId="1" w16cid:durableId="1766536812">
     <w:abstractNumId w:val="5"/>
   </w:num>
-  <w:num w:numId="2">
+  <w:num w:numId="2" w16cid:durableId="1941259321">
     <w:abstractNumId w:val="6"/>
   </w:num>
-  <w:num w:numId="3">
+  <w:num w:numId="3" w16cid:durableId="1442261052">
     <w:abstractNumId w:val="4"/>
   </w:num>
-  <w:num w:numId="4">
+  <w:num w:numId="4" w16cid:durableId="2121990717">
     <w:abstractNumId w:val="1"/>
   </w:num>
-  <w:num w:numId="5">
+  <w:num w:numId="5" w16cid:durableId="256721653">
     <w:abstractNumId w:val="2"/>
   </w:num>
-  <w:num w:numId="6">
+  <w:num w:numId="6" w16cid:durableId="292836567">
     <w:abstractNumId w:val="3"/>
   </w:num>
-  <w:num w:numId="7">
+  <w:num w:numId="7" w16cid:durableId="1204059281">
     <w:abstractNumId w:val="0"/>
   </w:num>
 </w:numbering>
 </file>
 
 <file path=word/people.xml><?xml version="1.0" encoding="utf-8"?>
-<w15:people xmlns:wpc="http://schemas.microsoft.com/office/word/2010/wordprocessingCanvas" xmlns:cx="http://schemas.microsoft.com/office/drawing/2014/chartex" xmlns:cx1="http://schemas.microsoft.com/office/drawing/2015/9/8/chartex" xmlns:cx2="http://schemas.microsoft.com/office/drawing/2015/10/21/chartex" xmlns:cx3="http://schemas.microsoft.com/office/drawing/2016/5/9/chartex" xmlns:cx4="http://schemas.microsoft.com/office/drawing/2016/5/10/chartex" xmlns:cx5="http://schemas.microsoft.com/office/drawing/2016/5/11/chartex" xmlns:cx6="http://schemas.microsoft.com/office/drawing/2016/5/12/chartex" xmlns:cx7="http://schemas.microsoft.com/office/drawing/2016/5/13/chartex" xmlns:cx8="http://schemas.microsoft.com/office/drawing/2016/5/14/chartex" xmlns:mc="http://schemas.openxmlformats.org/markup-compatibility/2006" xmlns:aink="http://schemas.microsoft.com/office/drawing/2016/ink" xmlns:am3d="http://schemas.microsoft.com/office/drawing/2017/model3d" xmlns:o="urn:schemas-microsoft-com:office:office" xmlns:r="http://schemas.openxmlformats.org/officeDocument/2006/relationships" xmlns:m="http://schemas.openxmlformats.org/officeDocument/2006/math" xmlns:v="urn:schemas-microsoft-com:vml" xmlns:wp14="http://schemas.microsoft.com/office/word/2010/wordprocessingDrawing" xmlns:wp="http://schemas.openxmlformats.org/drawingml/2006/wordprocessingDrawing" xmlns:w10="urn:schemas-microsoft-com:office:word" xmlns:w="http://schemas.openxmlformats.org/wordprocessingml/2006/main" xmlns:w14="http://schemas.microsoft.com/office/word/2010/wordml" xmlns:w15="http://schemas.microsoft.com/office/word/2012/wordml" xmlns:w16cid="http://schemas.microsoft.com/office/word/2016/wordml/cid" xmlns:w16se="http://schemas.microsoft.com/office/word/2015/wordml/symex" xmlns:wpg="http://schemas.microsoft.com/office/word/2010/wordprocessingGroup" xmlns:wpi="http://schemas.microsoft.com/office/word/2010/wordprocessingInk" xmlns:wne="http://schemas.microsoft.com/office/word/2006/wordml" xmlns:wps="http://schemas.microsoft.com/office/word/2010/wordprocessingShape" mc:Ignorable="w14 w15 w16se w16cid wp14">
+<w15:people xmlns:wpc="http://schemas.microsoft.com/office/word/2010/wordprocessingCanvas" xmlns:cx="http://schemas.microsoft.com/office/drawing/2014/chartex" xmlns:cx1="http://schemas.microsoft.com/office/drawing/2015/9/8/chartex" xmlns:cx2="http://schemas.microsoft.com/office/drawing/2015/10/21/chartex" xmlns:cx3="http://schemas.microsoft.com/office/drawing/2016/5/9/chartex" xmlns:cx4="http://schemas.microsoft.com/office/drawing/2016/5/10/chartex" xmlns:cx5="http://schemas.microsoft.com/office/drawing/2016/5/11/chartex" xmlns:cx6="http://schemas.microsoft.com/office/drawing/2016/5/12/chartex" xmlns:cx7="http://schemas.microsoft.com/office/drawing/2016/5/13/chartex" xmlns:cx8="http://schemas.microsoft.com/office/drawing/2016/5/14/chartex" xmlns:mc="http://schemas.openxmlformats.org/markup-compatibility/2006" xmlns:aink="http://schemas.microsoft.com/office/drawing/2016/ink" xmlns:am3d="http://schemas.microsoft.com/office/drawing/2017/model3d" xmlns:o="urn:schemas-microsoft-com:office:office" xmlns:oel="http://schemas.microsoft.com/office/2019/extlst" xmlns:r="http://schemas.openxmlformats.org/officeDocument/2006/relationships" xmlns:m="http://schemas.openxmlformats.org/officeDocument/2006/math" xmlns:v="urn:schemas-microsoft-com:vml" xmlns:wp14="http://schemas.microsoft.com/office/word/2010/wordprocessingDrawing" xmlns:wp="http://schemas.openxmlformats.org/drawingml/2006/wordprocessingDrawing" xmlns:w10="urn:schemas-microsoft-com:office:word" xmlns:w="http://schemas.openxmlformats.org/wordprocessingml/2006/main" xmlns:w14="http://schemas.microsoft.com/office/word/2010/wordml" xmlns:w15="http://schemas.microsoft.com/office/word/2012/wordml" xmlns:w16cex="http://schemas.microsoft.com/office/word/2018/wordml/cex" xmlns:w16cid="http://schemas.microsoft.com/office/word/2016/wordml/cid" xmlns:w16="http://schemas.microsoft.com/office/word/2018/wordml" xmlns:w16sdtdh="http://schemas.microsoft.com/office/word/2020/wordml/sdtdatahash" xmlns:w16se="http://schemas.microsoft.com/office/word/2015/wordml/symex" xmlns:wpg="http://schemas.microsoft.com/office/word/2010/wordprocessingGroup" xmlns:wpi="http://schemas.microsoft.com/office/word/2010/wordprocessingInk" xmlns:wne="http://schemas.microsoft.com/office/word/2006/wordml" xmlns:wps="http://schemas.microsoft.com/office/word/2010/wordprocessingShape" mc:Ignorable="w14 w15 w16se w16cid w16 w16cex w16sdtdh wp14">
   <w15:person w15:author="Molly C. Mulcahy">
     <w15:presenceInfo w15:providerId="AD" w15:userId="S-1-5-21-2814929257-2980101946-2414444989-17288"/>
   </w15:person>
@@ -18781,7 +18597,7 @@
 </file>
 
 <file path=word/styles.xml><?xml version="1.0" encoding="utf-8"?>
-<w:styles xmlns:mc="http://schemas.openxmlformats.org/markup-compatibility/2006" xmlns:r="http://schemas.openxmlformats.org/officeDocument/2006/relationships" xmlns:w="http://schemas.openxmlformats.org/wordprocessingml/2006/main" xmlns:w14="http://schemas.microsoft.com/office/word/2010/wordml" xmlns:w15="http://schemas.microsoft.com/office/word/2012/wordml" xmlns:w16cid="http://schemas.microsoft.com/office/word/2016/wordml/cid" xmlns:w16se="http://schemas.microsoft.com/office/word/2015/wordml/symex" mc:Ignorable="w14 w15 w16se w16cid">
+<w:styles xmlns:mc="http://schemas.openxmlformats.org/markup-compatibility/2006" xmlns:r="http://schemas.openxmlformats.org/officeDocument/2006/relationships" xmlns:w="http://schemas.openxmlformats.org/wordprocessingml/2006/main" xmlns:w14="http://schemas.microsoft.com/office/word/2010/wordml" xmlns:w15="http://schemas.microsoft.com/office/word/2012/wordml" xmlns:w16cex="http://schemas.microsoft.com/office/word/2018/wordml/cex" xmlns:w16cid="http://schemas.microsoft.com/office/word/2016/wordml/cid" xmlns:w16="http://schemas.microsoft.com/office/word/2018/wordml" xmlns:w16sdtdh="http://schemas.microsoft.com/office/word/2020/wordml/sdtdatahash" xmlns:w16se="http://schemas.microsoft.com/office/word/2015/wordml/symex" mc:Ignorable="w14 w15 w16se w16cid w16 w16cex w16sdtdh">
   <w:docDefaults>
     <w:rPrDefault>
       <w:rPr>
@@ -18793,7 +18609,7 @@
     </w:rPrDefault>
     <w:pPrDefault/>
   </w:docDefaults>
-  <w:latentStyles w:defLockedState="0" w:defUIPriority="99" w:defSemiHidden="0" w:defUnhideWhenUsed="0" w:defQFormat="0" w:count="375">
+  <w:latentStyles w:defLockedState="0" w:defUIPriority="99" w:defSemiHidden="0" w:defUnhideWhenUsed="0" w:defQFormat="0" w:count="376">
     <w:lsdException w:name="Normal" w:uiPriority="0" w:qFormat="1"/>
     <w:lsdException w:name="heading 1" w:uiPriority="9" w:qFormat="1"/>
     <w:lsdException w:name="heading 2" w:semiHidden="1" w:uiPriority="9" w:unhideWhenUsed="1" w:qFormat="1"/>
@@ -19169,6 +18985,7 @@
     <w:lsdException w:name="Smart Hyperlink" w:semiHidden="1" w:unhideWhenUsed="1"/>
     <w:lsdException w:name="Hashtag" w:semiHidden="1" w:unhideWhenUsed="1"/>
     <w:lsdException w:name="Unresolved Mention" w:semiHidden="1" w:unhideWhenUsed="1"/>
+    <w:lsdException w:name="Smart Link" w:semiHidden="1" w:unhideWhenUsed="1"/>
   </w:latentStyles>
   <w:style w:type="paragraph" w:default="1" w:styleId="Normal">
     <w:name w:val="Normal"/>
@@ -19241,7 +19058,6 @@
   <w:style w:type="character" w:default="1" w:styleId="DefaultParagraphFont">
     <w:name w:val="Default Paragraph Font"/>
     <w:uiPriority w:val="1"/>
-    <w:semiHidden/>
     <w:unhideWhenUsed/>
   </w:style>
   <w:style w:type="table" w:default="1" w:styleId="TableNormal">

</xml_diff>

<commit_message>
Removed figures from word doc
</commit_message>
<xml_diff>
--- a/Manuscripts/GDF15 during Pregnancy/GDF15.Manuscript.docx
+++ b/Manuscripts/GDF15 during Pregnancy/GDF15.Manuscript.docx
@@ -16159,7 +16159,6 @@
     <w:p>
       <w:pPr>
         <w:rPr>
-          <w:ins w:id="0" w:author="Molly C. Mulcahy" w:date="2024-01-22T16:00:00Z"/>
           <w:rFonts w:ascii="Times New Roman" w:hAnsi="Times New Roman" w:cs="Times New Roman"/>
         </w:rPr>
       </w:pPr>
@@ -16173,18 +16172,15 @@
     <w:p>
       <w:pPr>
         <w:rPr>
-          <w:ins w:id="1" w:author="Molly C. Mulcahy" w:date="2024-01-22T16:00:00Z"/>
-          <w:rFonts w:ascii="Times New Roman" w:hAnsi="Times New Roman" w:cs="Times New Roman"/>
-        </w:rPr>
-      </w:pPr>
-      <w:ins w:id="2" w:author="Molly C. Mulcahy" w:date="2024-01-22T16:00:00Z">
-        <w:r>
-          <w:rPr>
-            <w:rFonts w:ascii="Times New Roman" w:hAnsi="Times New Roman" w:cs="Times New Roman"/>
-          </w:rPr>
-          <w:br w:type="page"/>
-        </w:r>
-      </w:ins>
+          <w:rFonts w:ascii="Times New Roman" w:hAnsi="Times New Roman" w:cs="Times New Roman"/>
+        </w:rPr>
+      </w:pPr>
+      <w:r>
+        <w:rPr>
+          <w:rFonts w:ascii="Times New Roman" w:hAnsi="Times New Roman" w:cs="Times New Roman"/>
+        </w:rPr>
+        <w:br w:type="page"/>
+      </w:r>
     </w:p>
     <w:p>
       <w:pPr>
@@ -16196,7 +16192,865 @@
         <w:t>Figure</w:t>
       </w:r>
       <w:r>
-        <w:t>s</w:t>
+        <w:t xml:space="preserve"> Legends</w:t>
+      </w:r>
+    </w:p>
+    <w:p>
+      <w:pPr>
+        <w:pStyle w:val="Heading2"/>
+        <w:spacing w:line="480" w:lineRule="auto"/>
+      </w:pPr>
+      <w:r>
+        <w:t xml:space="preserve">Figure 1: </w:t>
+      </w:r>
+      <w:r>
+        <w:t xml:space="preserve">Schematic of Experimental Manipulations </w:t>
+      </w:r>
+    </w:p>
+    <w:p>
+      <w:pPr>
+        <w:spacing w:line="480" w:lineRule="auto"/>
+        <w:rPr>
+          <w:rFonts w:ascii="Times New Roman" w:hAnsi="Times New Roman" w:cs="Times New Roman"/>
+        </w:rPr>
+      </w:pPr>
+      <w:r>
+        <w:rPr>
+          <w:rFonts w:ascii="Times New Roman" w:hAnsi="Times New Roman" w:cs="Times New Roman"/>
+        </w:rPr>
+        <w:t xml:space="preserve">A) Insulin resistance of pregnancy study, comparing age-matched females in 3 groups; non-pregnant females (n=7), pregnant females given plain drinking water (n=7), pregnant females given 1.0 mg/kg dexamethasone in drinking water (n=7). B) </w:t>
+      </w:r>
+      <w:r>
+        <w:rPr>
+          <w:rFonts w:ascii="Times New Roman" w:hAnsi="Times New Roman" w:cs="Times New Roman"/>
+          <w:i/>
+          <w:iCs/>
+        </w:rPr>
+        <w:t>Gdf15</w:t>
+      </w:r>
+      <w:r>
+        <w:rPr>
+          <w:rFonts w:ascii="Times New Roman" w:hAnsi="Times New Roman" w:cs="Times New Roman"/>
+        </w:rPr>
+        <w:t xml:space="preserve"> Knockout study in pregnancy. </w:t>
+      </w:r>
+      <w:r>
+        <w:rPr>
+          <w:rFonts w:ascii="Times New Roman" w:hAnsi="Times New Roman" w:cs="Times New Roman"/>
+          <w:i/>
+          <w:iCs/>
+        </w:rPr>
+        <w:t>G</w:t>
+      </w:r>
+      <w:r>
+        <w:rPr>
+          <w:rFonts w:ascii="Times New Roman" w:hAnsi="Times New Roman" w:cs="Times New Roman"/>
+          <w:i/>
+          <w:iCs/>
+        </w:rPr>
+        <w:t>df</w:t>
+      </w:r>
+      <w:r>
+        <w:rPr>
+          <w:rFonts w:ascii="Times New Roman" w:hAnsi="Times New Roman" w:cs="Times New Roman"/>
+          <w:i/>
+          <w:iCs/>
+        </w:rPr>
+        <w:t>15</w:t>
+      </w:r>
+      <w:r>
+        <w:rPr>
+          <w:rFonts w:ascii="Times New Roman" w:hAnsi="Times New Roman" w:cs="Times New Roman"/>
+          <w:i/>
+          <w:iCs/>
+          <w:vertAlign w:val="superscript"/>
+        </w:rPr>
+        <w:t>+/+</w:t>
+      </w:r>
+      <w:r>
+        <w:rPr>
+          <w:rFonts w:ascii="Times New Roman" w:hAnsi="Times New Roman" w:cs="Times New Roman"/>
+        </w:rPr>
+        <w:t xml:space="preserve"> females </w:t>
+      </w:r>
+      <w:r>
+        <w:rPr>
+          <w:rFonts w:ascii="Times New Roman" w:hAnsi="Times New Roman" w:cs="Times New Roman"/>
+        </w:rPr>
+        <w:t>(n=6) w</w:t>
+      </w:r>
+      <w:r>
+        <w:rPr>
+          <w:rFonts w:ascii="Times New Roman" w:hAnsi="Times New Roman" w:cs="Times New Roman"/>
+        </w:rPr>
+        <w:t xml:space="preserve">ere mated with </w:t>
+      </w:r>
+      <w:r>
+        <w:rPr>
+          <w:rFonts w:ascii="Times New Roman" w:hAnsi="Times New Roman" w:cs="Times New Roman"/>
+          <w:i/>
+          <w:iCs/>
+        </w:rPr>
+        <w:t>G</w:t>
+      </w:r>
+      <w:r>
+        <w:rPr>
+          <w:rFonts w:ascii="Times New Roman" w:hAnsi="Times New Roman" w:cs="Times New Roman"/>
+          <w:i/>
+          <w:iCs/>
+        </w:rPr>
+        <w:t>df</w:t>
+      </w:r>
+      <w:r>
+        <w:rPr>
+          <w:rFonts w:ascii="Times New Roman" w:hAnsi="Times New Roman" w:cs="Times New Roman"/>
+          <w:i/>
+          <w:iCs/>
+        </w:rPr>
+        <w:t>15</w:t>
+      </w:r>
+      <w:r>
+        <w:rPr>
+          <w:rFonts w:ascii="Times New Roman" w:hAnsi="Times New Roman" w:cs="Times New Roman"/>
+          <w:i/>
+          <w:iCs/>
+          <w:vertAlign w:val="superscript"/>
+        </w:rPr>
+        <w:t>+/+</w:t>
+      </w:r>
+      <w:r>
+        <w:rPr>
+          <w:rFonts w:ascii="Times New Roman" w:hAnsi="Times New Roman" w:cs="Times New Roman"/>
+        </w:rPr>
+        <w:t xml:space="preserve"> males. </w:t>
+      </w:r>
+      <w:r>
+        <w:rPr>
+          <w:rFonts w:ascii="Times New Roman" w:hAnsi="Times New Roman" w:cs="Times New Roman"/>
+          <w:i/>
+          <w:iCs/>
+        </w:rPr>
+        <w:t>Gdf15</w:t>
+      </w:r>
+      <w:r>
+        <w:rPr>
+          <w:rFonts w:ascii="Times New Roman" w:hAnsi="Times New Roman" w:cs="Times New Roman"/>
+          <w:i/>
+          <w:iCs/>
+          <w:vertAlign w:val="superscript"/>
+        </w:rPr>
+        <w:t>-/-</w:t>
+      </w:r>
+      <w:r>
+        <w:rPr>
+          <w:rFonts w:ascii="Times New Roman" w:hAnsi="Times New Roman" w:cs="Times New Roman"/>
+        </w:rPr>
+        <w:t xml:space="preserve"> females (n=7) were mated with </w:t>
+      </w:r>
+      <w:r>
+        <w:rPr>
+          <w:rFonts w:ascii="Times New Roman" w:hAnsi="Times New Roman" w:cs="Times New Roman"/>
+          <w:i/>
+          <w:iCs/>
+        </w:rPr>
+        <w:t>Gdf15</w:t>
+      </w:r>
+      <w:r>
+        <w:rPr>
+          <w:rFonts w:ascii="Times New Roman" w:hAnsi="Times New Roman" w:cs="Times New Roman"/>
+          <w:i/>
+          <w:iCs/>
+          <w:vertAlign w:val="superscript"/>
+        </w:rPr>
+        <w:t>-/-</w:t>
+      </w:r>
+      <w:r>
+        <w:rPr>
+          <w:rFonts w:ascii="Times New Roman" w:hAnsi="Times New Roman" w:cs="Times New Roman"/>
+        </w:rPr>
+        <w:t xml:space="preserve"> males. </w:t>
+      </w:r>
+      <w:r>
+        <w:rPr>
+          <w:rFonts w:ascii="Times New Roman" w:hAnsi="Times New Roman" w:cs="Times New Roman"/>
+        </w:rPr>
+        <w:t xml:space="preserve">Food intake and body weight was measured weekly from one week before mating until 14-16 days after pups were born. </w:t>
+      </w:r>
+    </w:p>
+    <w:p>
+      <w:pPr>
+        <w:pStyle w:val="Heading2"/>
+        <w:spacing w:line="480" w:lineRule="auto"/>
+      </w:pPr>
+    </w:p>
+    <w:p>
+      <w:pPr>
+        <w:pStyle w:val="Heading2"/>
+        <w:spacing w:line="480" w:lineRule="auto"/>
+      </w:pPr>
+      <w:r>
+        <w:t xml:space="preserve">Figure 2: </w:t>
+      </w:r>
+      <w:r>
+        <w:t>Insulin Resistance of Pregnancy Co-occurs with Elevations in GDF15</w:t>
+      </w:r>
+    </w:p>
+    <w:p>
+      <w:pPr>
+        <w:spacing w:line="480" w:lineRule="auto"/>
+        <w:rPr>
+          <w:rFonts w:ascii="Times New Roman" w:hAnsi="Times New Roman" w:cs="Times New Roman"/>
+        </w:rPr>
+      </w:pPr>
+      <w:r>
+        <w:rPr>
+          <w:rFonts w:ascii="Times New Roman" w:hAnsi="Times New Roman" w:cs="Times New Roman"/>
+        </w:rPr>
+        <w:t xml:space="preserve">A) Intraperitoneal insulin tolerance testing on E16.5 in pregnant </w:t>
+      </w:r>
+      <w:r>
+        <w:rPr>
+          <w:rFonts w:ascii="Times New Roman" w:hAnsi="Times New Roman" w:cs="Times New Roman"/>
+        </w:rPr>
+        <w:t xml:space="preserve">C57BL/6J </w:t>
+      </w:r>
+      <w:r>
+        <w:rPr>
+          <w:rFonts w:ascii="Times New Roman" w:hAnsi="Times New Roman" w:cs="Times New Roman"/>
+        </w:rPr>
+        <w:t>mice given plain water and age-matched non-pregnant females. Values are relative to fasting blood glucose and were assessed using a linear mixed effect model. B) Fasting blood glucose values in pregnant dams given water and non-pregnant females, assessed using student’s T test. C</w:t>
+      </w:r>
+      <w:r>
+        <w:rPr>
+          <w:rFonts w:ascii="Times New Roman" w:hAnsi="Times New Roman" w:cs="Times New Roman"/>
+        </w:rPr>
+        <w:t xml:space="preserve">) GDF15 levels at ZT1 in pregnant and non-pregnant females, </w:t>
+      </w:r>
+      <w:r>
+        <w:rPr>
+          <w:rFonts w:ascii="Times New Roman" w:hAnsi="Times New Roman" w:cs="Times New Roman"/>
+        </w:rPr>
+        <w:t>assessed as paired t tests. D) Intraperitoneal insulin tolerance testing on E16.5 in pregnant dams given water or 1mg/kg dexamethasone in drinking water, assessed via linear mixed effect modeling. Values are relative to fasting blood glucose levels. E) Fasting blood glucose values in pregnant dams given plain drinking water or dexamethasone in drinking water, assessed via student’s t test. F) G</w:t>
+      </w:r>
+      <w:r>
+        <w:rPr>
+          <w:rFonts w:ascii="Times New Roman" w:hAnsi="Times New Roman" w:cs="Times New Roman"/>
+        </w:rPr>
+        <w:t>DF</w:t>
+      </w:r>
+      <w:r>
+        <w:rPr>
+          <w:rFonts w:ascii="Times New Roman" w:hAnsi="Times New Roman" w:cs="Times New Roman"/>
+        </w:rPr>
+        <w:t>15 ELISA evaluating serum levels at ZT1 and ZT13 in pregnant dams given plain drinking water, pregnant dams given dexamethasone in drinking water,</w:t>
+      </w:r>
+      <w:r>
+        <w:rPr>
+          <w:rFonts w:ascii="Times New Roman" w:hAnsi="Times New Roman" w:cs="Times New Roman"/>
+        </w:rPr>
+        <w:t xml:space="preserve"> a</w:t>
+      </w:r>
+      <w:r>
+        <w:rPr>
+          <w:rFonts w:ascii="Times New Roman" w:hAnsi="Times New Roman" w:cs="Times New Roman"/>
+        </w:rPr>
+        <w:t>ssessed as paired t tests.</w:t>
+      </w:r>
+      <w:r>
+        <w:rPr>
+          <w:rFonts w:ascii="Times New Roman" w:hAnsi="Times New Roman" w:cs="Times New Roman"/>
+        </w:rPr>
+        <w:t xml:space="preserve"> * indicates p&lt;0.05</w:t>
+      </w:r>
+      <w:r>
+        <w:rPr>
+          <w:rFonts w:ascii="Times New Roman" w:hAnsi="Times New Roman" w:cs="Times New Roman"/>
+        </w:rPr>
+        <w:t xml:space="preserve"> </w:t>
+      </w:r>
+    </w:p>
+    <w:p>
+      <w:pPr>
+        <w:spacing w:line="480" w:lineRule="auto"/>
+        <w:rPr>
+          <w:rFonts w:ascii="Times New Roman" w:hAnsi="Times New Roman" w:cs="Times New Roman"/>
+        </w:rPr>
+      </w:pPr>
+    </w:p>
+    <w:p>
+      <w:pPr>
+        <w:pStyle w:val="Heading2"/>
+        <w:spacing w:line="480" w:lineRule="auto"/>
+      </w:pPr>
+    </w:p>
+    <w:p>
+      <w:pPr>
+        <w:pStyle w:val="Heading2"/>
+        <w:spacing w:line="480" w:lineRule="auto"/>
+      </w:pPr>
+      <w:r>
+        <w:t>Figure 3:</w:t>
+      </w:r>
+      <w:r>
+        <w:t xml:space="preserve"> </w:t>
+      </w:r>
+      <w:r>
+        <w:t>Gdf15 Knockout Does Not Impact Food Intake or Body Weight During Mouse Pregnancy</w:t>
+      </w:r>
+    </w:p>
+    <w:p>
+      <w:pPr>
+        <w:spacing w:line="480" w:lineRule="auto"/>
+        <w:rPr>
+          <w:rFonts w:ascii="Times New Roman" w:hAnsi="Times New Roman" w:cs="Times New Roman"/>
+        </w:rPr>
+      </w:pPr>
+      <w:r>
+        <w:rPr>
+          <w:rFonts w:ascii="Times New Roman" w:hAnsi="Times New Roman" w:cs="Times New Roman"/>
+        </w:rPr>
+        <w:t xml:space="preserve">A) Cumulative food intake during the prenatal period (pre-mating through final measurement before birth), assessed via </w:t>
+      </w:r>
+      <w:r>
+        <w:rPr>
+          <w:rFonts w:ascii="Times New Roman" w:hAnsi="Times New Roman" w:cs="Times New Roman"/>
+        </w:rPr>
+        <w:t>S</w:t>
+      </w:r>
+      <w:r>
+        <w:rPr>
+          <w:rFonts w:ascii="Times New Roman" w:hAnsi="Times New Roman" w:cs="Times New Roman"/>
+        </w:rPr>
+        <w:t xml:space="preserve">tudent’s </w:t>
+      </w:r>
+      <w:r>
+        <w:rPr>
+          <w:rFonts w:ascii="Times New Roman" w:hAnsi="Times New Roman" w:cs="Times New Roman"/>
+          <w:i/>
+        </w:rPr>
+        <w:t>t</w:t>
+      </w:r>
+      <w:r>
+        <w:rPr>
+          <w:rFonts w:ascii="Times New Roman" w:hAnsi="Times New Roman" w:cs="Times New Roman"/>
+        </w:rPr>
+        <w:t xml:space="preserve"> test. B) Weight gained during prenatal period, assessed via student’s t test. C)Postnatal cumulative food intake (after birth of pups-end of experiment), assessed via </w:t>
+      </w:r>
+      <w:r>
+        <w:rPr>
+          <w:rFonts w:ascii="Times New Roman" w:hAnsi="Times New Roman" w:cs="Times New Roman"/>
+        </w:rPr>
+        <w:t>S</w:t>
+      </w:r>
+      <w:r>
+        <w:rPr>
+          <w:rFonts w:ascii="Times New Roman" w:hAnsi="Times New Roman" w:cs="Times New Roman"/>
+        </w:rPr>
+        <w:t xml:space="preserve">tudent’s </w:t>
+      </w:r>
+      <w:r>
+        <w:rPr>
+          <w:rFonts w:ascii="Times New Roman" w:hAnsi="Times New Roman" w:cs="Times New Roman"/>
+          <w:i/>
+        </w:rPr>
+        <w:t>t</w:t>
+      </w:r>
+      <w:r>
+        <w:rPr>
+          <w:rFonts w:ascii="Times New Roman" w:hAnsi="Times New Roman" w:cs="Times New Roman"/>
+        </w:rPr>
+        <w:t xml:space="preserve"> test. D) Weight lost in the postnatal period, assessed via </w:t>
+      </w:r>
+      <w:r>
+        <w:rPr>
+          <w:rFonts w:ascii="Times New Roman" w:hAnsi="Times New Roman" w:cs="Times New Roman"/>
+        </w:rPr>
+        <w:t>S</w:t>
+      </w:r>
+      <w:r>
+        <w:rPr>
+          <w:rFonts w:ascii="Times New Roman" w:hAnsi="Times New Roman" w:cs="Times New Roman"/>
+        </w:rPr>
+        <w:t xml:space="preserve">tudents’ </w:t>
+      </w:r>
+      <w:r>
+        <w:rPr>
+          <w:rFonts w:ascii="Times New Roman" w:hAnsi="Times New Roman" w:cs="Times New Roman"/>
+          <w:i/>
+        </w:rPr>
+        <w:t>t</w:t>
+      </w:r>
+      <w:r>
+        <w:rPr>
+          <w:rFonts w:ascii="Times New Roman" w:hAnsi="Times New Roman" w:cs="Times New Roman"/>
+        </w:rPr>
+        <w:t xml:space="preserve"> test. E) Plot of the weekly food intake in both genotypes from 1 week before mating until end of the experiment. F) Plot of maternal body weight throughout the experimental period. </w:t>
+      </w:r>
+    </w:p>
+    <w:p>
+      <w:pPr>
+        <w:rPr>
+          <w:rFonts w:ascii="Times New Roman" w:hAnsi="Times New Roman" w:cs="Times New Roman"/>
+          <w:noProof/>
+        </w:rPr>
+      </w:pPr>
+      <w:r>
+        <w:rPr>
+          <w:rFonts w:ascii="Times New Roman" w:hAnsi="Times New Roman" w:cs="Times New Roman"/>
+          <w:noProof/>
+        </w:rPr>
+        <w:br w:type="page"/>
+      </w:r>
+    </w:p>
+    <w:p>
+      <w:pPr>
+        <w:spacing w:line="480" w:lineRule="auto"/>
+        <w:rPr>
+          <w:rFonts w:ascii="Times New Roman" w:hAnsi="Times New Roman" w:cs="Times New Roman"/>
+        </w:rPr>
+      </w:pPr>
+    </w:p>
+    <w:p>
+      <w:pPr>
+        <w:pStyle w:val="Heading2"/>
+        <w:spacing w:line="480" w:lineRule="auto"/>
+      </w:pPr>
+      <w:r>
+        <w:t xml:space="preserve">Figure 4: </w:t>
+      </w:r>
+      <w:r>
+        <w:t>Gdf15 Knockout Has No Effect on Gestational</w:t>
+      </w:r>
+      <w:r>
+        <w:t xml:space="preserve"> Insulin Tolerance</w:t>
+      </w:r>
+      <w:r>
+        <w:t xml:space="preserve"> </w:t>
+      </w:r>
+    </w:p>
+    <w:p>
+      <w:pPr>
+        <w:spacing w:line="480" w:lineRule="auto"/>
+        <w:rPr>
+          <w:rFonts w:ascii="Times New Roman" w:hAnsi="Times New Roman" w:cs="Times New Roman"/>
+        </w:rPr>
+      </w:pPr>
+      <w:r>
+        <w:rPr>
+          <w:rFonts w:ascii="Times New Roman" w:hAnsi="Times New Roman" w:cs="Times New Roman"/>
+        </w:rPr>
+        <w:t xml:space="preserve">A) Intraperitoneal insulin tolerance test in </w:t>
+      </w:r>
+      <w:r>
+        <w:rPr>
+          <w:rFonts w:ascii="Times New Roman" w:hAnsi="Times New Roman" w:cs="Times New Roman"/>
+          <w:i/>
+          <w:iCs/>
+        </w:rPr>
+        <w:t>Gdf15</w:t>
+      </w:r>
+      <w:r>
+        <w:rPr>
+          <w:rFonts w:ascii="Times New Roman" w:hAnsi="Times New Roman" w:cs="Times New Roman"/>
+          <w:i/>
+          <w:iCs/>
+          <w:vertAlign w:val="superscript"/>
+        </w:rPr>
+        <w:t>+/+</w:t>
+      </w:r>
+      <w:r>
+        <w:rPr>
+          <w:rFonts w:ascii="Times New Roman" w:hAnsi="Times New Roman" w:cs="Times New Roman"/>
+        </w:rPr>
+        <w:t xml:space="preserve"> and </w:t>
+      </w:r>
+      <w:r>
+        <w:rPr>
+          <w:rFonts w:ascii="Times New Roman" w:hAnsi="Times New Roman" w:cs="Times New Roman"/>
+          <w:i/>
+          <w:iCs/>
+        </w:rPr>
+        <w:t>Gdf15</w:t>
+      </w:r>
+      <w:r>
+        <w:rPr>
+          <w:rFonts w:ascii="Times New Roman" w:hAnsi="Times New Roman" w:cs="Times New Roman"/>
+          <w:i/>
+          <w:iCs/>
+          <w:vertAlign w:val="superscript"/>
+        </w:rPr>
+        <w:t>-/-</w:t>
+      </w:r>
+      <w:r>
+        <w:rPr>
+          <w:rFonts w:ascii="Times New Roman" w:hAnsi="Times New Roman" w:cs="Times New Roman"/>
+        </w:rPr>
+        <w:t xml:space="preserve"> dams at E16.5. Values are relative to fasting blood glucose levels. Assessed via linear mixed effects modeling. B) Fasting Blood glucose levels in dams, assessed by students t test. C) Area under the curve defined as sum of all glucose values for each animal, assessed by </w:t>
+      </w:r>
+      <w:r>
+        <w:rPr>
+          <w:rFonts w:ascii="Times New Roman" w:hAnsi="Times New Roman" w:cs="Times New Roman"/>
+        </w:rPr>
+        <w:t>S</w:t>
+      </w:r>
+      <w:r>
+        <w:rPr>
+          <w:rFonts w:ascii="Times New Roman" w:hAnsi="Times New Roman" w:cs="Times New Roman"/>
+        </w:rPr>
+        <w:t xml:space="preserve">tudent’s </w:t>
+      </w:r>
+      <w:r>
+        <w:rPr>
+          <w:rFonts w:ascii="Times New Roman" w:hAnsi="Times New Roman" w:cs="Times New Roman"/>
+          <w:i/>
+        </w:rPr>
+        <w:t>t</w:t>
+      </w:r>
+      <w:r>
+        <w:rPr>
+          <w:rFonts w:ascii="Times New Roman" w:hAnsi="Times New Roman" w:cs="Times New Roman"/>
+        </w:rPr>
+        <w:t xml:space="preserve"> test. D) Rate of drop in blood glucose in the first hour of the insulin tolerance test, assessed by </w:t>
+      </w:r>
+      <w:r>
+        <w:rPr>
+          <w:rFonts w:ascii="Times New Roman" w:hAnsi="Times New Roman" w:cs="Times New Roman"/>
+        </w:rPr>
+        <w:t>S</w:t>
+      </w:r>
+      <w:r>
+        <w:rPr>
+          <w:rFonts w:ascii="Times New Roman" w:hAnsi="Times New Roman" w:cs="Times New Roman"/>
+        </w:rPr>
+        <w:t xml:space="preserve">tudent’s </w:t>
+      </w:r>
+      <w:r>
+        <w:rPr>
+          <w:rFonts w:ascii="Times New Roman" w:hAnsi="Times New Roman" w:cs="Times New Roman"/>
+          <w:i/>
+        </w:rPr>
+        <w:t>t</w:t>
+      </w:r>
+      <w:r>
+        <w:rPr>
+          <w:rFonts w:ascii="Times New Roman" w:hAnsi="Times New Roman" w:cs="Times New Roman"/>
+        </w:rPr>
+        <w:t xml:space="preserve"> test. </w:t>
+      </w:r>
+    </w:p>
+    <w:p>
+      <w:pPr>
+        <w:spacing w:line="480" w:lineRule="auto"/>
+        <w:rPr>
+          <w:rFonts w:ascii="Times New Roman" w:hAnsi="Times New Roman" w:cs="Times New Roman"/>
+        </w:rPr>
+      </w:pPr>
+    </w:p>
+    <w:p>
+      <w:pPr>
+        <w:pStyle w:val="Heading2"/>
+        <w:spacing w:line="480" w:lineRule="auto"/>
+      </w:pPr>
+    </w:p>
+    <w:p>
+      <w:pPr>
+        <w:pStyle w:val="Heading2"/>
+        <w:spacing w:line="480" w:lineRule="auto"/>
+      </w:pPr>
+      <w:r>
+        <w:t xml:space="preserve">Figure </w:t>
+      </w:r>
+      <w:proofErr w:type="gramStart"/>
+      <w:r>
+        <w:t>5:</w:t>
+      </w:r>
+      <w:r>
+        <w:t>Offspring</w:t>
+      </w:r>
+      <w:proofErr w:type="gramEnd"/>
+      <w:r>
+        <w:t xml:space="preserve"> Birth Weight is Reduced in Gdf15 Knockout Pregnancies</w:t>
+      </w:r>
+    </w:p>
+    <w:p>
+      <w:pPr>
+        <w:spacing w:line="480" w:lineRule="auto"/>
+        <w:rPr>
+          <w:rFonts w:ascii="Times New Roman" w:hAnsi="Times New Roman" w:cs="Times New Roman"/>
+        </w:rPr>
+      </w:pPr>
+      <w:r>
+        <w:rPr>
+          <w:rFonts w:ascii="Times New Roman" w:hAnsi="Times New Roman" w:cs="Times New Roman"/>
+        </w:rPr>
+        <w:t>A) Latency to copulatory plug (time from introduction of male into cage until copulatory plug is discovered), assessed via student’s t test. B)</w:t>
+      </w:r>
+      <w:r>
+        <w:rPr>
+          <w:rFonts w:ascii="Times New Roman" w:hAnsi="Times New Roman" w:cs="Times New Roman"/>
+        </w:rPr>
+        <w:t xml:space="preserve"> </w:t>
+      </w:r>
+      <w:r>
+        <w:rPr>
+          <w:rFonts w:ascii="Times New Roman" w:hAnsi="Times New Roman" w:cs="Times New Roman"/>
+        </w:rPr>
+        <w:t xml:space="preserve">Gestational age in days, calculated as the number of days from appearance of copulatory plug until birth of the litter. Assessed via Mann-Whitney test. C)Average birth weight of pups, calculated as the average birth weight for each dam, then averaged by genotype. Assessed by </w:t>
+      </w:r>
+      <w:r>
+        <w:rPr>
+          <w:rFonts w:ascii="Times New Roman" w:hAnsi="Times New Roman" w:cs="Times New Roman"/>
+        </w:rPr>
+        <w:t>S</w:t>
+      </w:r>
+      <w:r>
+        <w:rPr>
+          <w:rFonts w:ascii="Times New Roman" w:hAnsi="Times New Roman" w:cs="Times New Roman"/>
+        </w:rPr>
+        <w:t>tudent’s</w:t>
+      </w:r>
+      <w:r>
+        <w:rPr>
+          <w:rFonts w:ascii="Times New Roman" w:hAnsi="Times New Roman" w:cs="Times New Roman"/>
+          <w:i/>
+        </w:rPr>
+        <w:t xml:space="preserve"> t</w:t>
+      </w:r>
+      <w:r>
+        <w:rPr>
+          <w:rFonts w:ascii="Times New Roman" w:hAnsi="Times New Roman" w:cs="Times New Roman"/>
+        </w:rPr>
+        <w:t xml:space="preserve"> test. D)</w:t>
+      </w:r>
+      <w:r>
+        <w:rPr>
+          <w:rFonts w:ascii="Times New Roman" w:hAnsi="Times New Roman" w:cs="Times New Roman"/>
+        </w:rPr>
+        <w:t xml:space="preserve"> </w:t>
+      </w:r>
+      <w:r>
+        <w:rPr>
+          <w:rFonts w:ascii="Times New Roman" w:hAnsi="Times New Roman" w:cs="Times New Roman"/>
+        </w:rPr>
+        <w:t xml:space="preserve">Total litter size (including those </w:t>
+      </w:r>
+      <w:r>
+        <w:rPr>
+          <w:rFonts w:ascii="Times New Roman" w:hAnsi="Times New Roman" w:cs="Times New Roman"/>
+        </w:rPr>
+        <w:t>born</w:t>
+      </w:r>
+      <w:r>
+        <w:rPr>
+          <w:rFonts w:ascii="Times New Roman" w:hAnsi="Times New Roman" w:cs="Times New Roman"/>
+        </w:rPr>
+        <w:t xml:space="preserve"> dead), assessed via student’s t test. E)</w:t>
+      </w:r>
+      <w:r>
+        <w:rPr>
+          <w:rFonts w:ascii="Times New Roman" w:hAnsi="Times New Roman" w:cs="Times New Roman"/>
+        </w:rPr>
+        <w:t xml:space="preserve"> </w:t>
+      </w:r>
+      <w:r>
+        <w:rPr>
+          <w:rFonts w:ascii="Times New Roman" w:hAnsi="Times New Roman" w:cs="Times New Roman"/>
+        </w:rPr>
+        <w:t xml:space="preserve">Number of </w:t>
+      </w:r>
+      <w:r>
+        <w:rPr>
+          <w:rFonts w:ascii="Times New Roman" w:hAnsi="Times New Roman" w:cs="Times New Roman"/>
+        </w:rPr>
+        <w:t xml:space="preserve">live </w:t>
+      </w:r>
+      <w:r>
+        <w:rPr>
+          <w:rFonts w:ascii="Times New Roman" w:hAnsi="Times New Roman" w:cs="Times New Roman"/>
+        </w:rPr>
+        <w:t xml:space="preserve">pups born per </w:t>
+      </w:r>
+      <w:r>
+        <w:rPr>
+          <w:rFonts w:ascii="Times New Roman" w:hAnsi="Times New Roman" w:cs="Times New Roman"/>
+        </w:rPr>
+        <w:t>litter</w:t>
+      </w:r>
+      <w:r>
+        <w:rPr>
+          <w:rFonts w:ascii="Times New Roman" w:hAnsi="Times New Roman" w:cs="Times New Roman"/>
+        </w:rPr>
+        <w:t xml:space="preserve">, assessed via student’s t test. F) Percentage of pups in each litter who were dead by postnatal day 3.5, assessed by Mann Whitney test. </w:t>
+      </w:r>
+      <w:r>
+        <w:rPr>
+          <w:rFonts w:ascii="Times New Roman" w:hAnsi="Times New Roman" w:cs="Times New Roman"/>
+        </w:rPr>
+        <w:t>* indicates p&lt;0.05</w:t>
+      </w:r>
+    </w:p>
+    <w:p>
+      <w:pPr>
+        <w:rPr>
+          <w:rFonts w:ascii="Times New Roman" w:hAnsi="Times New Roman" w:cs="Times New Roman"/>
+          <w:noProof/>
+        </w:rPr>
+      </w:pPr>
+      <w:r>
+        <w:rPr>
+          <w:rFonts w:ascii="Times New Roman" w:hAnsi="Times New Roman" w:cs="Times New Roman"/>
+          <w:noProof/>
+        </w:rPr>
+        <w:br w:type="page"/>
+      </w:r>
+    </w:p>
+    <w:p>
+      <w:pPr>
+        <w:spacing w:line="480" w:lineRule="auto"/>
+        <w:rPr>
+          <w:rFonts w:ascii="Times New Roman" w:hAnsi="Times New Roman" w:cs="Times New Roman"/>
+        </w:rPr>
+      </w:pPr>
+    </w:p>
+    <w:p>
+      <w:pPr>
+        <w:pStyle w:val="Heading2"/>
+        <w:spacing w:line="480" w:lineRule="auto"/>
+      </w:pPr>
+      <w:r>
+        <w:t xml:space="preserve">Figure 6: Milk volume and </w:t>
+      </w:r>
+      <w:r>
+        <w:t>M</w:t>
+      </w:r>
+      <w:r>
+        <w:t xml:space="preserve">ilkfat </w:t>
+      </w:r>
+      <w:r>
+        <w:t>P</w:t>
+      </w:r>
+      <w:r>
+        <w:t>ercentage</w:t>
+      </w:r>
+      <w:r>
+        <w:t xml:space="preserve"> Are </w:t>
+      </w:r>
+      <w:proofErr w:type="gramStart"/>
+      <w:r>
+        <w:t>not</w:t>
+      </w:r>
+      <w:proofErr w:type="gramEnd"/>
+      <w:r>
+        <w:t xml:space="preserve"> Changed in Gdf15 Knockout Dams</w:t>
+      </w:r>
+    </w:p>
+    <w:p>
+      <w:pPr>
+        <w:spacing w:line="480" w:lineRule="auto"/>
+        <w:rPr>
+          <w:rFonts w:ascii="Times New Roman" w:hAnsi="Times New Roman" w:cs="Times New Roman"/>
+        </w:rPr>
+      </w:pPr>
+      <w:r>
+        <w:rPr>
+          <w:rFonts w:ascii="Times New Roman" w:hAnsi="Times New Roman" w:cs="Times New Roman"/>
+        </w:rPr>
+        <w:t>A) Total mass (in grams) lost by dam during the suckling period of the weigh-suckle-weigh test on PND10.5, assessed by student’s t test. B)</w:t>
+      </w:r>
+      <w:r>
+        <w:rPr>
+          <w:rFonts w:ascii="Times New Roman" w:hAnsi="Times New Roman" w:cs="Times New Roman"/>
+        </w:rPr>
+        <w:t xml:space="preserve"> </w:t>
+      </w:r>
+      <w:r>
+        <w:rPr>
+          <w:rFonts w:ascii="Times New Roman" w:hAnsi="Times New Roman" w:cs="Times New Roman"/>
+        </w:rPr>
+        <w:t>Total mass (in grams) gained cumulatively between all pups in the litter during suckling period during weigh-suckle-weigh test, assessed by Mann Whitney test. C)</w:t>
+      </w:r>
+      <w:r>
+        <w:rPr>
+          <w:rFonts w:ascii="Times New Roman" w:hAnsi="Times New Roman" w:cs="Times New Roman"/>
+        </w:rPr>
+        <w:t xml:space="preserve"> </w:t>
+      </w:r>
+      <w:r>
+        <w:rPr>
+          <w:rFonts w:ascii="Times New Roman" w:hAnsi="Times New Roman" w:cs="Times New Roman"/>
+        </w:rPr>
+        <w:t xml:space="preserve">Percentage of fat found in mouse milk collected PND 14-16.5, assessed by student’s t test. </w:t>
+      </w:r>
+    </w:p>
+    <w:p>
+      <w:pPr>
+        <w:spacing w:line="480" w:lineRule="auto"/>
+        <w:rPr>
+          <w:rFonts w:ascii="Times New Roman" w:hAnsi="Times New Roman" w:cs="Times New Roman"/>
+        </w:rPr>
+      </w:pPr>
+    </w:p>
+    <w:p>
+      <w:pPr>
+        <w:pStyle w:val="Heading2"/>
+        <w:spacing w:line="480" w:lineRule="auto"/>
+      </w:pPr>
+    </w:p>
+    <w:p>
+      <w:pPr>
+        <w:pStyle w:val="Heading2"/>
+        <w:spacing w:line="480" w:lineRule="auto"/>
+      </w:pPr>
+      <w:r>
+        <w:t xml:space="preserve">Figure 7: </w:t>
+      </w:r>
+      <w:r>
+        <w:t>Offspring Postnatal Growth is Normal in Gdf15 Knockout Litters</w:t>
+      </w:r>
+    </w:p>
+    <w:p>
+      <w:pPr>
+        <w:spacing w:line="480" w:lineRule="auto"/>
+        <w:rPr>
+          <w:rFonts w:ascii="Times New Roman" w:hAnsi="Times New Roman" w:cs="Times New Roman"/>
+        </w:rPr>
+      </w:pPr>
+      <w:r>
+        <w:rPr>
+          <w:rFonts w:ascii="Times New Roman" w:hAnsi="Times New Roman" w:cs="Times New Roman"/>
+        </w:rPr>
+        <w:t xml:space="preserve">A) Postnatal bodyweight measurements from birth through PND14.5 in male and female pups, assessed via linear mixed effect models. </w:t>
+      </w:r>
+    </w:p>
+    <w:p>
+      <w:pPr>
+        <w:spacing w:line="480" w:lineRule="auto"/>
+        <w:rPr>
+          <w:rFonts w:ascii="Times New Roman" w:hAnsi="Times New Roman" w:cs="Times New Roman"/>
+        </w:rPr>
+      </w:pPr>
+    </w:p>
+    <w:p>
+      <w:pPr>
+        <w:rPr>
+          <w:rFonts w:ascii="Times New Roman" w:eastAsiaTheme="majorEastAsia" w:hAnsi="Times New Roman" w:cstheme="majorBidi"/>
+          <w:i/>
+          <w:color w:val="000000" w:themeColor="text1"/>
+          <w:sz w:val="26"/>
+          <w:szCs w:val="26"/>
+        </w:rPr>
+      </w:pPr>
+      <w:r>
+        <w:br w:type="page"/>
+      </w:r>
+    </w:p>
+    <w:p>
+      <w:pPr>
+        <w:pStyle w:val="Heading1"/>
+      </w:pPr>
+      <w:r>
+        <w:lastRenderedPageBreak/>
+        <w:t>Supplementary Figure Legends</w:t>
       </w:r>
     </w:p>
     <w:p/>
@@ -16206,1434 +17060,141 @@
         <w:spacing w:line="480" w:lineRule="auto"/>
       </w:pPr>
       <w:r>
-        <w:rPr>
-          <w:noProof/>
-        </w:rPr>
-        <w:drawing>
-          <wp:inline distT="0" distB="0" distL="0" distR="0" wp14:anchorId="346BA69E" wp14:editId="5F873ECA">
-            <wp:extent cx="6200775" cy="3407776"/>
-            <wp:effectExtent l="0" t="0" r="0" b="2540"/>
-            <wp:docPr id="1839779096" name="Picture 3" descr="A close-up of a graph&#10;&#10;Description automatically generated"/>
-            <wp:cNvGraphicFramePr>
-              <a:graphicFrameLocks xmlns:a="http://schemas.openxmlformats.org/drawingml/2006/main" noChangeAspect="1"/>
-            </wp:cNvGraphicFramePr>
-            <a:graphic xmlns:a="http://schemas.openxmlformats.org/drawingml/2006/main">
-              <a:graphicData uri="http://schemas.openxmlformats.org/drawingml/2006/picture">
-                <pic:pic xmlns:pic="http://schemas.openxmlformats.org/drawingml/2006/picture">
-                  <pic:nvPicPr>
-                    <pic:cNvPr id="1839779096" name="Picture 3" descr="A close-up of a graph&#10;&#10;Description automatically generated"/>
-                    <pic:cNvPicPr/>
-                  </pic:nvPicPr>
-                  <pic:blipFill>
-                    <a:blip r:embed="rId11" cstate="print">
-                      <a:extLst>
-                        <a:ext uri="{28A0092B-C50C-407E-A947-70E740481C1C}">
-                          <a14:useLocalDpi xmlns:a14="http://schemas.microsoft.com/office/drawing/2010/main" val="0"/>
-                        </a:ext>
-                      </a:extLst>
-                    </a:blip>
-                    <a:stretch>
-                      <a:fillRect/>
-                    </a:stretch>
-                  </pic:blipFill>
-                  <pic:spPr>
-                    <a:xfrm>
-                      <a:off x="0" y="0"/>
-                      <a:ext cx="6207381" cy="3411406"/>
-                    </a:xfrm>
-                    <a:prstGeom prst="rect">
-                      <a:avLst/>
-                    </a:prstGeom>
-                  </pic:spPr>
-                </pic:pic>
-              </a:graphicData>
-            </a:graphic>
-          </wp:inline>
-        </w:drawing>
+        <w:t>Supplementary Figure 1: Gdf15 levels in Knockout animals</w:t>
+      </w:r>
+      <w:r>
+        <w:t xml:space="preserve"> and Body Weights in </w:t>
       </w:r>
     </w:p>
     <w:p>
       <w:pPr>
+        <w:spacing w:line="480" w:lineRule="auto"/>
+        <w:rPr>
+          <w:rFonts w:ascii="Times New Roman" w:hAnsi="Times New Roman" w:cs="Times New Roman"/>
+        </w:rPr>
+      </w:pPr>
+      <w:r>
+        <w:rPr>
+          <w:rFonts w:ascii="Times New Roman" w:hAnsi="Times New Roman" w:cs="Times New Roman"/>
+        </w:rPr>
+        <w:t>A) G</w:t>
+      </w:r>
+      <w:r>
+        <w:rPr>
+          <w:rFonts w:ascii="Times New Roman" w:hAnsi="Times New Roman" w:cs="Times New Roman"/>
+        </w:rPr>
+        <w:t>DF</w:t>
+      </w:r>
+      <w:r>
+        <w:rPr>
+          <w:rFonts w:ascii="Times New Roman" w:hAnsi="Times New Roman" w:cs="Times New Roman"/>
+        </w:rPr>
+        <w:t>15 levels in mouse serum (</w:t>
+      </w:r>
+      <w:proofErr w:type="spellStart"/>
+      <w:r>
+        <w:rPr>
+          <w:rFonts w:ascii="Times New Roman" w:hAnsi="Times New Roman" w:cs="Times New Roman"/>
+        </w:rPr>
+        <w:t>pg</w:t>
+      </w:r>
+      <w:proofErr w:type="spellEnd"/>
+      <w:r>
+        <w:rPr>
+          <w:rFonts w:ascii="Times New Roman" w:hAnsi="Times New Roman" w:cs="Times New Roman"/>
+        </w:rPr>
+        <w:t xml:space="preserve">/mL) collected E16.5 at ZT1 and ZT13 in </w:t>
+      </w:r>
+      <w:r>
+        <w:rPr>
+          <w:rFonts w:ascii="Times New Roman" w:hAnsi="Times New Roman" w:cs="Times New Roman"/>
+          <w:i/>
+          <w:iCs/>
+        </w:rPr>
+        <w:t>Gdf15</w:t>
+      </w:r>
+      <w:r>
+        <w:rPr>
+          <w:rFonts w:ascii="Times New Roman" w:hAnsi="Times New Roman" w:cs="Times New Roman"/>
+          <w:i/>
+          <w:iCs/>
+          <w:vertAlign w:val="superscript"/>
+        </w:rPr>
+        <w:t>-/-</w:t>
+      </w:r>
+      <w:r>
+        <w:rPr>
+          <w:rFonts w:ascii="Times New Roman" w:hAnsi="Times New Roman" w:cs="Times New Roman"/>
+        </w:rPr>
+        <w:t xml:space="preserve"> and </w:t>
+      </w:r>
+      <w:r>
+        <w:rPr>
+          <w:rFonts w:ascii="Times New Roman" w:hAnsi="Times New Roman" w:cs="Times New Roman"/>
+          <w:i/>
+          <w:iCs/>
+        </w:rPr>
+        <w:t>Gdf15</w:t>
+      </w:r>
+      <w:r>
+        <w:rPr>
+          <w:rFonts w:ascii="Times New Roman" w:hAnsi="Times New Roman" w:cs="Times New Roman"/>
+          <w:i/>
+          <w:iCs/>
+          <w:vertAlign w:val="superscript"/>
+        </w:rPr>
+        <w:t>+/+</w:t>
+      </w:r>
+      <w:r>
+        <w:rPr>
+          <w:rFonts w:ascii="Times New Roman" w:hAnsi="Times New Roman" w:cs="Times New Roman"/>
+        </w:rPr>
+        <w:t xml:space="preserve"> dams. Assessed via </w:t>
+      </w:r>
+      <w:r>
+        <w:rPr>
+          <w:rFonts w:ascii="Times New Roman" w:hAnsi="Times New Roman" w:cs="Times New Roman"/>
+        </w:rPr>
+        <w:t>S</w:t>
+      </w:r>
+      <w:r>
+        <w:rPr>
+          <w:rFonts w:ascii="Times New Roman" w:hAnsi="Times New Roman" w:cs="Times New Roman"/>
+        </w:rPr>
+        <w:t xml:space="preserve">tudents </w:t>
+      </w:r>
+      <w:r>
+        <w:rPr>
+          <w:rFonts w:ascii="Times New Roman" w:hAnsi="Times New Roman" w:cs="Times New Roman"/>
+          <w:i/>
+        </w:rPr>
+        <w:t>t</w:t>
+      </w:r>
+      <w:r>
+        <w:rPr>
+          <w:rFonts w:ascii="Times New Roman" w:hAnsi="Times New Roman" w:cs="Times New Roman"/>
+        </w:rPr>
+        <w:t xml:space="preserve"> test. </w:t>
+      </w:r>
+      <w:r>
+        <w:rPr>
+          <w:rFonts w:ascii="Times New Roman" w:hAnsi="Times New Roman" w:cs="Times New Roman"/>
+        </w:rPr>
+        <w:t>* indicates p&lt;0.05</w:t>
+      </w:r>
+    </w:p>
+    <w:p>
+      <w:pPr>
         <w:pStyle w:val="Heading2"/>
         <w:spacing w:line="480" w:lineRule="auto"/>
       </w:pPr>
-      <w:r>
-        <w:t xml:space="preserve">Figure 1: </w:t>
-      </w:r>
-      <w:r>
-        <w:t xml:space="preserve">Schematic of Experimental Manipulations </w:t>
-      </w:r>
     </w:p>
     <w:p>
       <w:pPr>
-        <w:spacing w:line="480" w:lineRule="auto"/>
-        <w:rPr>
-          <w:rFonts w:ascii="Times New Roman" w:hAnsi="Times New Roman" w:cs="Times New Roman"/>
-        </w:rPr>
-      </w:pPr>
-      <w:r>
-        <w:rPr>
-          <w:rFonts w:ascii="Times New Roman" w:hAnsi="Times New Roman" w:cs="Times New Roman"/>
-        </w:rPr>
-        <w:t xml:space="preserve">A) Insulin resistance of pregnancy study, comparing age-matched females in 3 groups; non-pregnant females (n=7), pregnant females given plain drinking water (n=7), pregnant females given 1.0 mg/kg dexamethasone in drinking water (n=7). B) </w:t>
-      </w:r>
-      <w:r>
-        <w:rPr>
-          <w:rFonts w:ascii="Times New Roman" w:hAnsi="Times New Roman" w:cs="Times New Roman"/>
-          <w:i/>
-          <w:iCs/>
-        </w:rPr>
-        <w:t>Gdf15</w:t>
-      </w:r>
-      <w:r>
-        <w:rPr>
-          <w:rFonts w:ascii="Times New Roman" w:hAnsi="Times New Roman" w:cs="Times New Roman"/>
-        </w:rPr>
-        <w:t xml:space="preserve"> Knockout study in pregnancy. </w:t>
-      </w:r>
-      <w:r>
-        <w:rPr>
-          <w:rFonts w:ascii="Times New Roman" w:hAnsi="Times New Roman" w:cs="Times New Roman"/>
-          <w:i/>
-          <w:iCs/>
-        </w:rPr>
-        <w:t>G</w:t>
-      </w:r>
-      <w:r>
-        <w:rPr>
-          <w:rFonts w:ascii="Times New Roman" w:hAnsi="Times New Roman" w:cs="Times New Roman"/>
-          <w:i/>
-          <w:iCs/>
-        </w:rPr>
-        <w:t>df</w:t>
-      </w:r>
-      <w:r>
-        <w:rPr>
-          <w:rFonts w:ascii="Times New Roman" w:hAnsi="Times New Roman" w:cs="Times New Roman"/>
-          <w:i/>
-          <w:iCs/>
-        </w:rPr>
-        <w:t>15</w:t>
-      </w:r>
-      <w:r>
-        <w:rPr>
-          <w:rFonts w:ascii="Times New Roman" w:hAnsi="Times New Roman" w:cs="Times New Roman"/>
-          <w:i/>
-          <w:iCs/>
-          <w:vertAlign w:val="superscript"/>
-        </w:rPr>
-        <w:t>+/+</w:t>
-      </w:r>
-      <w:r>
-        <w:rPr>
-          <w:rFonts w:ascii="Times New Roman" w:hAnsi="Times New Roman" w:cs="Times New Roman"/>
-        </w:rPr>
-        <w:t xml:space="preserve"> females </w:t>
-      </w:r>
-      <w:r>
-        <w:rPr>
-          <w:rFonts w:ascii="Times New Roman" w:hAnsi="Times New Roman" w:cs="Times New Roman"/>
-        </w:rPr>
-        <w:t>(n=6) w</w:t>
-      </w:r>
-      <w:r>
-        <w:rPr>
-          <w:rFonts w:ascii="Times New Roman" w:hAnsi="Times New Roman" w:cs="Times New Roman"/>
-        </w:rPr>
-        <w:t xml:space="preserve">ere mated with </w:t>
-      </w:r>
-      <w:r>
-        <w:rPr>
-          <w:rFonts w:ascii="Times New Roman" w:hAnsi="Times New Roman" w:cs="Times New Roman"/>
-          <w:i/>
-          <w:iCs/>
-        </w:rPr>
-        <w:t>G</w:t>
-      </w:r>
-      <w:r>
-        <w:rPr>
-          <w:rFonts w:ascii="Times New Roman" w:hAnsi="Times New Roman" w:cs="Times New Roman"/>
-          <w:i/>
-          <w:iCs/>
-        </w:rPr>
-        <w:t>df</w:t>
-      </w:r>
-      <w:r>
-        <w:rPr>
-          <w:rFonts w:ascii="Times New Roman" w:hAnsi="Times New Roman" w:cs="Times New Roman"/>
-          <w:i/>
-          <w:iCs/>
-        </w:rPr>
-        <w:t>15</w:t>
-      </w:r>
-      <w:r>
-        <w:rPr>
-          <w:rFonts w:ascii="Times New Roman" w:hAnsi="Times New Roman" w:cs="Times New Roman"/>
-          <w:i/>
-          <w:iCs/>
-          <w:vertAlign w:val="superscript"/>
-        </w:rPr>
-        <w:t>+/+</w:t>
-      </w:r>
-      <w:r>
-        <w:rPr>
-          <w:rFonts w:ascii="Times New Roman" w:hAnsi="Times New Roman" w:cs="Times New Roman"/>
-        </w:rPr>
-        <w:t xml:space="preserve"> males. </w:t>
-      </w:r>
-      <w:r>
-        <w:rPr>
-          <w:rFonts w:ascii="Times New Roman" w:hAnsi="Times New Roman" w:cs="Times New Roman"/>
-          <w:i/>
-          <w:iCs/>
-        </w:rPr>
-        <w:t>Gdf15</w:t>
-      </w:r>
-      <w:r>
-        <w:rPr>
-          <w:rFonts w:ascii="Times New Roman" w:hAnsi="Times New Roman" w:cs="Times New Roman"/>
-          <w:i/>
-          <w:iCs/>
-          <w:vertAlign w:val="superscript"/>
-        </w:rPr>
-        <w:t>-/-</w:t>
-      </w:r>
-      <w:r>
-        <w:rPr>
-          <w:rFonts w:ascii="Times New Roman" w:hAnsi="Times New Roman" w:cs="Times New Roman"/>
-        </w:rPr>
-        <w:t xml:space="preserve"> females (n=7) were mated with </w:t>
-      </w:r>
-      <w:r>
-        <w:rPr>
-          <w:rFonts w:ascii="Times New Roman" w:hAnsi="Times New Roman" w:cs="Times New Roman"/>
-          <w:i/>
-          <w:iCs/>
-        </w:rPr>
-        <w:t>Gdf15</w:t>
-      </w:r>
-      <w:r>
-        <w:rPr>
-          <w:rFonts w:ascii="Times New Roman" w:hAnsi="Times New Roman" w:cs="Times New Roman"/>
-          <w:i/>
-          <w:iCs/>
-          <w:vertAlign w:val="superscript"/>
-        </w:rPr>
-        <w:t>-/-</w:t>
-      </w:r>
-      <w:r>
-        <w:rPr>
-          <w:rFonts w:ascii="Times New Roman" w:hAnsi="Times New Roman" w:cs="Times New Roman"/>
-        </w:rPr>
-        <w:t xml:space="preserve"> males. </w:t>
-      </w:r>
-      <w:r>
-        <w:rPr>
-          <w:rFonts w:ascii="Times New Roman" w:hAnsi="Times New Roman" w:cs="Times New Roman"/>
-        </w:rPr>
-        <w:t xml:space="preserve">Food intake and body weight was measured weekly from one week before mating until 14-16 days after pups were born. </w:t>
-      </w:r>
-    </w:p>
-    <w:p>
-      <w:pPr>
         <w:pStyle w:val="Heading2"/>
         <w:spacing w:line="480" w:lineRule="auto"/>
       </w:pPr>
       <w:r>
-        <w:rPr>
-          <w:noProof/>
-        </w:rPr>
-        <w:lastRenderedPageBreak/>
-        <w:drawing>
-          <wp:inline distT="0" distB="0" distL="0" distR="0" wp14:anchorId="51D9EE21" wp14:editId="4174AC38">
-            <wp:extent cx="5943600" cy="3324225"/>
-            <wp:effectExtent l="0" t="0" r="0" b="9525"/>
-            <wp:docPr id="1250326560" name="Picture 4" descr="A diagram of a graph&#10;&#10;Description automatically generated with medium confidence"/>
-            <wp:cNvGraphicFramePr>
-              <a:graphicFrameLocks xmlns:a="http://schemas.openxmlformats.org/drawingml/2006/main" noChangeAspect="1"/>
-            </wp:cNvGraphicFramePr>
-            <a:graphic xmlns:a="http://schemas.openxmlformats.org/drawingml/2006/main">
-              <a:graphicData uri="http://schemas.openxmlformats.org/drawingml/2006/picture">
-                <pic:pic xmlns:pic="http://schemas.openxmlformats.org/drawingml/2006/picture">
-                  <pic:nvPicPr>
-                    <pic:cNvPr id="1250326560" name="Picture 4" descr="A diagram of a graph&#10;&#10;Description automatically generated with medium confidence"/>
-                    <pic:cNvPicPr/>
-                  </pic:nvPicPr>
-                  <pic:blipFill>
-                    <a:blip r:embed="rId12" cstate="print">
-                      <a:extLst>
-                        <a:ext uri="{28A0092B-C50C-407E-A947-70E740481C1C}">
-                          <a14:useLocalDpi xmlns:a14="http://schemas.microsoft.com/office/drawing/2010/main" val="0"/>
-                        </a:ext>
-                      </a:extLst>
-                    </a:blip>
-                    <a:stretch>
-                      <a:fillRect/>
-                    </a:stretch>
-                  </pic:blipFill>
-                  <pic:spPr>
-                    <a:xfrm>
-                      <a:off x="0" y="0"/>
-                      <a:ext cx="5943600" cy="3324225"/>
-                    </a:xfrm>
-                    <a:prstGeom prst="rect">
-                      <a:avLst/>
-                    </a:prstGeom>
-                  </pic:spPr>
-                </pic:pic>
-              </a:graphicData>
-            </a:graphic>
-          </wp:inline>
-        </w:drawing>
-      </w:r>
-    </w:p>
-    <w:p>
-      <w:pPr>
-        <w:pStyle w:val="Heading2"/>
-        <w:spacing w:line="480" w:lineRule="auto"/>
-      </w:pPr>
-      <w:r>
-        <w:t xml:space="preserve">Figure 2: </w:t>
-      </w:r>
-      <w:r>
-        <w:t>Insulin Resistance of Pregnancy Co-occurs with Elevations in GDF15</w:t>
-      </w:r>
-    </w:p>
-    <w:p>
-      <w:pPr>
-        <w:spacing w:line="480" w:lineRule="auto"/>
-        <w:rPr>
-          <w:rFonts w:ascii="Times New Roman" w:hAnsi="Times New Roman" w:cs="Times New Roman"/>
-        </w:rPr>
-      </w:pPr>
-      <w:r>
-        <w:rPr>
-          <w:rFonts w:ascii="Times New Roman" w:hAnsi="Times New Roman" w:cs="Times New Roman"/>
-        </w:rPr>
-        <w:t xml:space="preserve">A) Intraperitoneal insulin tolerance testing on E16.5 in pregnant </w:t>
-      </w:r>
-      <w:r>
-        <w:rPr>
-          <w:rFonts w:ascii="Times New Roman" w:hAnsi="Times New Roman" w:cs="Times New Roman"/>
-        </w:rPr>
-        <w:t xml:space="preserve">C57BL/6J </w:t>
-      </w:r>
-      <w:r>
-        <w:rPr>
-          <w:rFonts w:ascii="Times New Roman" w:hAnsi="Times New Roman" w:cs="Times New Roman"/>
-        </w:rPr>
-        <w:t>mice given plain water and age-matched non-pregnant females. Values are relative to fasting blood glucose and were assessed using a linear mixed effect model. B) Fasting blood glucose values in pregnant dams given water and non-pregnant females, assessed using student’s T test. C</w:t>
-      </w:r>
-      <w:r>
-        <w:rPr>
-          <w:rFonts w:ascii="Times New Roman" w:hAnsi="Times New Roman" w:cs="Times New Roman"/>
-        </w:rPr>
-        <w:t xml:space="preserve">) GDF15 levels at ZT1 in pregnant and non-pregnant females, </w:t>
-      </w:r>
-      <w:r>
-        <w:rPr>
-          <w:rFonts w:ascii="Times New Roman" w:hAnsi="Times New Roman" w:cs="Times New Roman"/>
-        </w:rPr>
-        <w:t>assessed as paired t tests. D) Intraperitoneal insulin tolerance testing on E16.5 in pregnant dams given water or 1mg/kg dexamethasone in drinking water, assessed via linear mixed effect modeling. Values are relative to fasting blood glucose levels. E) Fasting blood glucose values in pregnant dams given plain drinking water or dexamethasone in drinking water, assessed via student’s t test. F) G</w:t>
-      </w:r>
-      <w:r>
-        <w:rPr>
-          <w:rFonts w:ascii="Times New Roman" w:hAnsi="Times New Roman" w:cs="Times New Roman"/>
-        </w:rPr>
-        <w:t>DF</w:t>
-      </w:r>
-      <w:r>
-        <w:rPr>
-          <w:rFonts w:ascii="Times New Roman" w:hAnsi="Times New Roman" w:cs="Times New Roman"/>
-        </w:rPr>
-        <w:t>15 ELISA evaluating serum levels at ZT1 and ZT13 in pregnant dams given plain drinking water, pregnant dams given dexamethasone in drinking water,</w:t>
-      </w:r>
-      <w:r>
-        <w:rPr>
-          <w:rFonts w:ascii="Times New Roman" w:hAnsi="Times New Roman" w:cs="Times New Roman"/>
-        </w:rPr>
-        <w:t xml:space="preserve"> a</w:t>
-      </w:r>
-      <w:r>
-        <w:rPr>
-          <w:rFonts w:ascii="Times New Roman" w:hAnsi="Times New Roman" w:cs="Times New Roman"/>
-        </w:rPr>
-        <w:t>ssessed as paired t tests.</w:t>
-      </w:r>
-      <w:r>
-        <w:rPr>
-          <w:rFonts w:ascii="Times New Roman" w:hAnsi="Times New Roman" w:cs="Times New Roman"/>
-        </w:rPr>
-        <w:t xml:space="preserve"> * indicates p&lt;0.05</w:t>
-      </w:r>
-      <w:r>
-        <w:rPr>
-          <w:rFonts w:ascii="Times New Roman" w:hAnsi="Times New Roman" w:cs="Times New Roman"/>
-        </w:rPr>
-        <w:t xml:space="preserve"> </w:t>
-      </w:r>
-    </w:p>
-    <w:p>
-      <w:pPr>
-        <w:spacing w:line="480" w:lineRule="auto"/>
-        <w:rPr>
-          <w:rFonts w:ascii="Times New Roman" w:hAnsi="Times New Roman" w:cs="Times New Roman"/>
-        </w:rPr>
-      </w:pPr>
-    </w:p>
-    <w:p>
-      <w:pPr>
-        <w:pStyle w:val="Heading2"/>
-        <w:spacing w:line="480" w:lineRule="auto"/>
-      </w:pPr>
-      <w:r>
-        <w:rPr>
-          <w:noProof/>
-        </w:rPr>
-        <w:lastRenderedPageBreak/>
-        <w:drawing>
-          <wp:inline distT="0" distB="0" distL="0" distR="0" wp14:anchorId="050F4E6C" wp14:editId="7F7B8A46">
-            <wp:extent cx="5943600" cy="6362700"/>
-            <wp:effectExtent l="0" t="0" r="0" b="0"/>
-            <wp:docPr id="130642098" name="Picture 5"/>
-            <wp:cNvGraphicFramePr>
-              <a:graphicFrameLocks xmlns:a="http://schemas.openxmlformats.org/drawingml/2006/main" noChangeAspect="1"/>
-            </wp:cNvGraphicFramePr>
-            <a:graphic xmlns:a="http://schemas.openxmlformats.org/drawingml/2006/main">
-              <a:graphicData uri="http://schemas.openxmlformats.org/drawingml/2006/picture">
-                <pic:pic xmlns:pic="http://schemas.openxmlformats.org/drawingml/2006/picture">
-                  <pic:nvPicPr>
-                    <pic:cNvPr id="0" name="Picture 13"/>
-                    <pic:cNvPicPr>
-                      <a:picLocks noChangeAspect="1" noChangeArrowheads="1"/>
-                    </pic:cNvPicPr>
-                  </pic:nvPicPr>
-                  <pic:blipFill>
-                    <a:blip r:embed="rId13" cstate="print">
-                      <a:extLst>
-                        <a:ext uri="{28A0092B-C50C-407E-A947-70E740481C1C}">
-                          <a14:useLocalDpi xmlns:a14="http://schemas.microsoft.com/office/drawing/2010/main" val="0"/>
-                        </a:ext>
-                      </a:extLst>
-                    </a:blip>
-                    <a:srcRect/>
-                    <a:stretch>
-                      <a:fillRect/>
-                    </a:stretch>
-                  </pic:blipFill>
-                  <pic:spPr bwMode="auto">
-                    <a:xfrm>
-                      <a:off x="0" y="0"/>
-                      <a:ext cx="5943600" cy="6362700"/>
-                    </a:xfrm>
-                    <a:prstGeom prst="rect">
-                      <a:avLst/>
-                    </a:prstGeom>
-                    <a:noFill/>
-                    <a:ln>
-                      <a:noFill/>
-                    </a:ln>
-                  </pic:spPr>
-                </pic:pic>
-              </a:graphicData>
-            </a:graphic>
-          </wp:inline>
-        </w:drawing>
-      </w:r>
-    </w:p>
-    <w:p>
-      <w:pPr>
-        <w:pStyle w:val="Heading2"/>
-        <w:spacing w:line="480" w:lineRule="auto"/>
-      </w:pPr>
-      <w:r>
-        <w:t xml:space="preserve">Figure </w:t>
-      </w:r>
-      <w:proofErr w:type="gramStart"/>
-      <w:r>
-        <w:t>3:</w:t>
-      </w:r>
-      <w:r>
-        <w:t>Gdf</w:t>
-      </w:r>
-      <w:proofErr w:type="gramEnd"/>
-      <w:r>
-        <w:t>15 Knockout Does Not Impact Food Intake or Body Weight During Mouse Pregnancy</w:t>
-      </w:r>
-    </w:p>
-    <w:p>
-      <w:pPr>
-        <w:spacing w:line="480" w:lineRule="auto"/>
-        <w:rPr>
-          <w:rFonts w:ascii="Times New Roman" w:hAnsi="Times New Roman" w:cs="Times New Roman"/>
-        </w:rPr>
-      </w:pPr>
-      <w:r>
-        <w:rPr>
-          <w:rFonts w:ascii="Times New Roman" w:hAnsi="Times New Roman" w:cs="Times New Roman"/>
-        </w:rPr>
-        <w:t xml:space="preserve">A) Cumulative food intake during the prenatal period (pre-mating through final measurement before birth), assessed via </w:t>
-      </w:r>
-      <w:r>
-        <w:rPr>
-          <w:rFonts w:ascii="Times New Roman" w:hAnsi="Times New Roman" w:cs="Times New Roman"/>
-        </w:rPr>
-        <w:t>S</w:t>
-      </w:r>
-      <w:r>
-        <w:rPr>
-          <w:rFonts w:ascii="Times New Roman" w:hAnsi="Times New Roman" w:cs="Times New Roman"/>
-        </w:rPr>
-        <w:t xml:space="preserve">tudent’s </w:t>
-      </w:r>
-      <w:r>
-        <w:rPr>
-          <w:rFonts w:ascii="Times New Roman" w:hAnsi="Times New Roman" w:cs="Times New Roman"/>
-          <w:i/>
-        </w:rPr>
-        <w:t>t</w:t>
-      </w:r>
-      <w:r>
-        <w:rPr>
-          <w:rFonts w:ascii="Times New Roman" w:hAnsi="Times New Roman" w:cs="Times New Roman"/>
-        </w:rPr>
-        <w:t xml:space="preserve"> test. B) Weight gained during prenatal period, assessed via student’s t test. C)Postnatal cumulative food intake (after birth of pups-end of experiment), </w:t>
-      </w:r>
-      <w:r>
-        <w:rPr>
-          <w:rFonts w:ascii="Times New Roman" w:hAnsi="Times New Roman" w:cs="Times New Roman"/>
-        </w:rPr>
-        <w:lastRenderedPageBreak/>
-        <w:t xml:space="preserve">assessed via </w:t>
-      </w:r>
-      <w:r>
-        <w:rPr>
-          <w:rFonts w:ascii="Times New Roman" w:hAnsi="Times New Roman" w:cs="Times New Roman"/>
-        </w:rPr>
-        <w:t>S</w:t>
-      </w:r>
-      <w:r>
-        <w:rPr>
-          <w:rFonts w:ascii="Times New Roman" w:hAnsi="Times New Roman" w:cs="Times New Roman"/>
-        </w:rPr>
-        <w:t xml:space="preserve">tudent’s </w:t>
-      </w:r>
-      <w:r>
-        <w:rPr>
-          <w:rFonts w:ascii="Times New Roman" w:hAnsi="Times New Roman" w:cs="Times New Roman"/>
-          <w:i/>
-        </w:rPr>
-        <w:t>t</w:t>
-      </w:r>
-      <w:r>
-        <w:rPr>
-          <w:rFonts w:ascii="Times New Roman" w:hAnsi="Times New Roman" w:cs="Times New Roman"/>
-        </w:rPr>
-        <w:t xml:space="preserve"> test. D) Weight lost in the postnatal period, assessed via </w:t>
-      </w:r>
-      <w:r>
-        <w:rPr>
-          <w:rFonts w:ascii="Times New Roman" w:hAnsi="Times New Roman" w:cs="Times New Roman"/>
-        </w:rPr>
-        <w:t>S</w:t>
-      </w:r>
-      <w:r>
-        <w:rPr>
-          <w:rFonts w:ascii="Times New Roman" w:hAnsi="Times New Roman" w:cs="Times New Roman"/>
-        </w:rPr>
-        <w:t xml:space="preserve">tudents’ </w:t>
-      </w:r>
-      <w:r>
-        <w:rPr>
-          <w:rFonts w:ascii="Times New Roman" w:hAnsi="Times New Roman" w:cs="Times New Roman"/>
-          <w:i/>
-        </w:rPr>
-        <w:t>t</w:t>
-      </w:r>
-      <w:r>
-        <w:rPr>
-          <w:rFonts w:ascii="Times New Roman" w:hAnsi="Times New Roman" w:cs="Times New Roman"/>
-        </w:rPr>
-        <w:t xml:space="preserve"> test. E) Plot of the weekly food intake in both genotypes from 1 week before mating until end of the experiment. F) Plot of maternal body weight throughout the experimental period. </w:t>
-      </w:r>
-    </w:p>
-    <w:p>
-      <w:pPr>
-        <w:rPr>
-          <w:rFonts w:ascii="Times New Roman" w:hAnsi="Times New Roman" w:cs="Times New Roman"/>
-          <w:noProof/>
-        </w:rPr>
-      </w:pPr>
-      <w:r>
-        <w:rPr>
-          <w:rFonts w:ascii="Times New Roman" w:hAnsi="Times New Roman" w:cs="Times New Roman"/>
-          <w:noProof/>
-        </w:rPr>
-        <w:br w:type="page"/>
-      </w:r>
-    </w:p>
-    <w:p>
-      <w:pPr>
-        <w:spacing w:line="480" w:lineRule="auto"/>
-        <w:rPr>
-          <w:rFonts w:ascii="Times New Roman" w:hAnsi="Times New Roman" w:cs="Times New Roman"/>
-        </w:rPr>
-      </w:pPr>
-      <w:r>
-        <w:rPr>
-          <w:rFonts w:ascii="Times New Roman" w:hAnsi="Times New Roman" w:cs="Times New Roman"/>
-          <w:noProof/>
-        </w:rPr>
-        <w:lastRenderedPageBreak/>
-        <w:drawing>
-          <wp:inline distT="0" distB="0" distL="0" distR="0" wp14:anchorId="6CA83683" wp14:editId="77E74CD5">
-            <wp:extent cx="5943600" cy="4804410"/>
-            <wp:effectExtent l="0" t="0" r="0" b="0"/>
-            <wp:docPr id="1992285456" name="Picture 6" descr="A graph of different sizes and colors&#10;&#10;Description automatically generated with medium confidence"/>
-            <wp:cNvGraphicFramePr>
-              <a:graphicFrameLocks xmlns:a="http://schemas.openxmlformats.org/drawingml/2006/main" noChangeAspect="1"/>
-            </wp:cNvGraphicFramePr>
-            <a:graphic xmlns:a="http://schemas.openxmlformats.org/drawingml/2006/main">
-              <a:graphicData uri="http://schemas.openxmlformats.org/drawingml/2006/picture">
-                <pic:pic xmlns:pic="http://schemas.openxmlformats.org/drawingml/2006/picture">
-                  <pic:nvPicPr>
-                    <pic:cNvPr id="1992285456" name="Picture 6" descr="A graph of different sizes and colors&#10;&#10;Description automatically generated with medium confidence"/>
-                    <pic:cNvPicPr/>
-                  </pic:nvPicPr>
-                  <pic:blipFill>
-                    <a:blip r:embed="rId14" cstate="print">
-                      <a:extLst>
-                        <a:ext uri="{28A0092B-C50C-407E-A947-70E740481C1C}">
-                          <a14:useLocalDpi xmlns:a14="http://schemas.microsoft.com/office/drawing/2010/main" val="0"/>
-                        </a:ext>
-                      </a:extLst>
-                    </a:blip>
-                    <a:stretch>
-                      <a:fillRect/>
-                    </a:stretch>
-                  </pic:blipFill>
-                  <pic:spPr>
-                    <a:xfrm>
-                      <a:off x="0" y="0"/>
-                      <a:ext cx="5943600" cy="4804410"/>
-                    </a:xfrm>
-                    <a:prstGeom prst="rect">
-                      <a:avLst/>
-                    </a:prstGeom>
-                  </pic:spPr>
-                </pic:pic>
-              </a:graphicData>
-            </a:graphic>
-          </wp:inline>
-        </w:drawing>
-      </w:r>
-    </w:p>
-    <w:p>
-      <w:pPr>
-        <w:pStyle w:val="Heading2"/>
-        <w:spacing w:line="480" w:lineRule="auto"/>
-      </w:pPr>
-      <w:r>
-        <w:t xml:space="preserve">Figure 4: </w:t>
-      </w:r>
-      <w:r>
-        <w:t>Gdf15 Knockout Has No Effect on Gestational</w:t>
-      </w:r>
-      <w:r>
-        <w:t xml:space="preserve"> Insulin Tolerance</w:t>
-      </w:r>
-      <w:r>
-        <w:t xml:space="preserve"> </w:t>
-      </w:r>
-    </w:p>
-    <w:p>
-      <w:pPr>
-        <w:spacing w:line="480" w:lineRule="auto"/>
-        <w:rPr>
-          <w:rFonts w:ascii="Times New Roman" w:hAnsi="Times New Roman" w:cs="Times New Roman"/>
-        </w:rPr>
-      </w:pPr>
-      <w:r>
-        <w:rPr>
-          <w:rFonts w:ascii="Times New Roman" w:hAnsi="Times New Roman" w:cs="Times New Roman"/>
-        </w:rPr>
-        <w:t xml:space="preserve">A) Intraperitoneal insulin tolerance test in </w:t>
-      </w:r>
-      <w:r>
-        <w:rPr>
-          <w:rFonts w:ascii="Times New Roman" w:hAnsi="Times New Roman" w:cs="Times New Roman"/>
-          <w:i/>
-          <w:iCs/>
-        </w:rPr>
-        <w:t>Gdf15</w:t>
-      </w:r>
-      <w:r>
-        <w:rPr>
-          <w:rFonts w:ascii="Times New Roman" w:hAnsi="Times New Roman" w:cs="Times New Roman"/>
-          <w:i/>
-          <w:iCs/>
-          <w:vertAlign w:val="superscript"/>
-        </w:rPr>
-        <w:t>+/+</w:t>
-      </w:r>
-      <w:r>
-        <w:rPr>
-          <w:rFonts w:ascii="Times New Roman" w:hAnsi="Times New Roman" w:cs="Times New Roman"/>
-        </w:rPr>
-        <w:t xml:space="preserve"> and </w:t>
-      </w:r>
-      <w:r>
-        <w:rPr>
-          <w:rFonts w:ascii="Times New Roman" w:hAnsi="Times New Roman" w:cs="Times New Roman"/>
-          <w:i/>
-          <w:iCs/>
-        </w:rPr>
-        <w:t>Gdf15</w:t>
-      </w:r>
-      <w:r>
-        <w:rPr>
-          <w:rFonts w:ascii="Times New Roman" w:hAnsi="Times New Roman" w:cs="Times New Roman"/>
-          <w:i/>
-          <w:iCs/>
-          <w:vertAlign w:val="superscript"/>
-        </w:rPr>
-        <w:t>-/-</w:t>
-      </w:r>
-      <w:r>
-        <w:rPr>
-          <w:rFonts w:ascii="Times New Roman" w:hAnsi="Times New Roman" w:cs="Times New Roman"/>
-        </w:rPr>
-        <w:t xml:space="preserve"> dams at E16.5. Values are relative to fasting blood glucose levels. Assessed via linear mixed effects modeling. B) Fasting Blood glucose levels in dams, assessed by students t test. C) Area under the curve defined as sum of all glucose values for each animal, assessed by </w:t>
-      </w:r>
-      <w:r>
-        <w:rPr>
-          <w:rFonts w:ascii="Times New Roman" w:hAnsi="Times New Roman" w:cs="Times New Roman"/>
-        </w:rPr>
-        <w:t>S</w:t>
-      </w:r>
-      <w:r>
-        <w:rPr>
-          <w:rFonts w:ascii="Times New Roman" w:hAnsi="Times New Roman" w:cs="Times New Roman"/>
-        </w:rPr>
-        <w:t xml:space="preserve">tudent’s </w:t>
-      </w:r>
-      <w:r>
-        <w:rPr>
-          <w:rFonts w:ascii="Times New Roman" w:hAnsi="Times New Roman" w:cs="Times New Roman"/>
-          <w:i/>
-        </w:rPr>
-        <w:t>t</w:t>
-      </w:r>
-      <w:r>
-        <w:rPr>
-          <w:rFonts w:ascii="Times New Roman" w:hAnsi="Times New Roman" w:cs="Times New Roman"/>
-        </w:rPr>
-        <w:t xml:space="preserve"> test. D) Rate of drop in blood glucose in the first hour of the insulin tolerance test, assessed by </w:t>
-      </w:r>
-      <w:r>
-        <w:rPr>
-          <w:rFonts w:ascii="Times New Roman" w:hAnsi="Times New Roman" w:cs="Times New Roman"/>
-        </w:rPr>
-        <w:t>S</w:t>
-      </w:r>
-      <w:r>
-        <w:rPr>
-          <w:rFonts w:ascii="Times New Roman" w:hAnsi="Times New Roman" w:cs="Times New Roman"/>
-        </w:rPr>
-        <w:t xml:space="preserve">tudent’s </w:t>
-      </w:r>
-      <w:r>
-        <w:rPr>
-          <w:rFonts w:ascii="Times New Roman" w:hAnsi="Times New Roman" w:cs="Times New Roman"/>
-          <w:i/>
-        </w:rPr>
-        <w:t>t</w:t>
-      </w:r>
-      <w:r>
-        <w:rPr>
-          <w:rFonts w:ascii="Times New Roman" w:hAnsi="Times New Roman" w:cs="Times New Roman"/>
-        </w:rPr>
-        <w:t xml:space="preserve"> test. </w:t>
-      </w:r>
-    </w:p>
-    <w:p>
-      <w:pPr>
-        <w:spacing w:line="480" w:lineRule="auto"/>
-        <w:rPr>
-          <w:rFonts w:ascii="Times New Roman" w:hAnsi="Times New Roman" w:cs="Times New Roman"/>
-        </w:rPr>
-      </w:pPr>
-    </w:p>
-    <w:p>
-      <w:pPr>
-        <w:pStyle w:val="Heading2"/>
-        <w:spacing w:line="480" w:lineRule="auto"/>
-      </w:pPr>
-      <w:r>
-        <w:rPr>
-          <w:noProof/>
-        </w:rPr>
-        <w:lastRenderedPageBreak/>
-        <w:drawing>
-          <wp:inline distT="0" distB="0" distL="0" distR="0" wp14:anchorId="12D1FB8D" wp14:editId="1C36A868">
-            <wp:extent cx="5943600" cy="6537960"/>
-            <wp:effectExtent l="0" t="0" r="0" b="0"/>
-            <wp:docPr id="262514810" name="Picture 7" descr="A graph of different sizes and colors&#10;&#10;Description automatically generated with medium confidence"/>
-            <wp:cNvGraphicFramePr>
-              <a:graphicFrameLocks xmlns:a="http://schemas.openxmlformats.org/drawingml/2006/main" noChangeAspect="1"/>
-            </wp:cNvGraphicFramePr>
-            <a:graphic xmlns:a="http://schemas.openxmlformats.org/drawingml/2006/main">
-              <a:graphicData uri="http://schemas.openxmlformats.org/drawingml/2006/picture">
-                <pic:pic xmlns:pic="http://schemas.openxmlformats.org/drawingml/2006/picture">
-                  <pic:nvPicPr>
-                    <pic:cNvPr id="262514810" name="Picture 7" descr="A graph of different sizes and colors&#10;&#10;Description automatically generated with medium confidence"/>
-                    <pic:cNvPicPr/>
-                  </pic:nvPicPr>
-                  <pic:blipFill>
-                    <a:blip r:embed="rId15" cstate="print">
-                      <a:extLst>
-                        <a:ext uri="{28A0092B-C50C-407E-A947-70E740481C1C}">
-                          <a14:useLocalDpi xmlns:a14="http://schemas.microsoft.com/office/drawing/2010/main" val="0"/>
-                        </a:ext>
-                      </a:extLst>
-                    </a:blip>
-                    <a:stretch>
-                      <a:fillRect/>
-                    </a:stretch>
-                  </pic:blipFill>
-                  <pic:spPr>
-                    <a:xfrm>
-                      <a:off x="0" y="0"/>
-                      <a:ext cx="5943600" cy="6537960"/>
-                    </a:xfrm>
-                    <a:prstGeom prst="rect">
-                      <a:avLst/>
-                    </a:prstGeom>
-                  </pic:spPr>
-                </pic:pic>
-              </a:graphicData>
-            </a:graphic>
-          </wp:inline>
-        </w:drawing>
-      </w:r>
-    </w:p>
-    <w:p>
-      <w:pPr>
-        <w:pStyle w:val="Heading2"/>
-        <w:spacing w:line="480" w:lineRule="auto"/>
-      </w:pPr>
-      <w:r>
-        <w:t xml:space="preserve">Figure </w:t>
-      </w:r>
-      <w:proofErr w:type="gramStart"/>
-      <w:r>
-        <w:t>5:</w:t>
-      </w:r>
-      <w:r>
-        <w:t>Offspring</w:t>
-      </w:r>
-      <w:proofErr w:type="gramEnd"/>
-      <w:r>
-        <w:t xml:space="preserve"> Birth Weight is Reduced in Gdf15 Knockout Pregnancies</w:t>
-      </w:r>
-    </w:p>
-    <w:p>
-      <w:pPr>
-        <w:spacing w:line="480" w:lineRule="auto"/>
-        <w:rPr>
-          <w:rFonts w:ascii="Times New Roman" w:hAnsi="Times New Roman" w:cs="Times New Roman"/>
-        </w:rPr>
-      </w:pPr>
-      <w:r>
-        <w:rPr>
-          <w:rFonts w:ascii="Times New Roman" w:hAnsi="Times New Roman" w:cs="Times New Roman"/>
-        </w:rPr>
-        <w:t>A) Latency to copulatory plug (time from introduction of male into cage until copulatory plug is discovered), assessed via student’s t test. B)</w:t>
-      </w:r>
-      <w:r>
-        <w:rPr>
-          <w:rFonts w:ascii="Times New Roman" w:hAnsi="Times New Roman" w:cs="Times New Roman"/>
-        </w:rPr>
-        <w:t xml:space="preserve"> </w:t>
-      </w:r>
-      <w:r>
-        <w:rPr>
-          <w:rFonts w:ascii="Times New Roman" w:hAnsi="Times New Roman" w:cs="Times New Roman"/>
-        </w:rPr>
-        <w:t xml:space="preserve">Gestational age in days, calculated as the number of days from appearance of copulatory plug until birth of the litter. Assessed via Mann-Whitney </w:t>
-      </w:r>
-      <w:r>
-        <w:rPr>
-          <w:rFonts w:ascii="Times New Roman" w:hAnsi="Times New Roman" w:cs="Times New Roman"/>
-        </w:rPr>
-        <w:lastRenderedPageBreak/>
-        <w:t xml:space="preserve">test. C)Average birth weight of pups, calculated as the average birth weight for each dam, then averaged by genotype. Assessed by </w:t>
-      </w:r>
-      <w:r>
-        <w:rPr>
-          <w:rFonts w:ascii="Times New Roman" w:hAnsi="Times New Roman" w:cs="Times New Roman"/>
-        </w:rPr>
-        <w:t>S</w:t>
-      </w:r>
-      <w:r>
-        <w:rPr>
-          <w:rFonts w:ascii="Times New Roman" w:hAnsi="Times New Roman" w:cs="Times New Roman"/>
-        </w:rPr>
-        <w:t>tudent’s</w:t>
-      </w:r>
-      <w:r>
-        <w:rPr>
-          <w:rFonts w:ascii="Times New Roman" w:hAnsi="Times New Roman" w:cs="Times New Roman"/>
-          <w:i/>
-        </w:rPr>
-        <w:t xml:space="preserve"> t</w:t>
-      </w:r>
-      <w:r>
-        <w:rPr>
-          <w:rFonts w:ascii="Times New Roman" w:hAnsi="Times New Roman" w:cs="Times New Roman"/>
-        </w:rPr>
-        <w:t xml:space="preserve"> test. D)</w:t>
-      </w:r>
-      <w:r>
-        <w:rPr>
-          <w:rFonts w:ascii="Times New Roman" w:hAnsi="Times New Roman" w:cs="Times New Roman"/>
-        </w:rPr>
-        <w:t xml:space="preserve"> </w:t>
-      </w:r>
-      <w:r>
-        <w:rPr>
-          <w:rFonts w:ascii="Times New Roman" w:hAnsi="Times New Roman" w:cs="Times New Roman"/>
-        </w:rPr>
-        <w:t xml:space="preserve">Total litter size (including those </w:t>
-      </w:r>
-      <w:r>
-        <w:rPr>
-          <w:rFonts w:ascii="Times New Roman" w:hAnsi="Times New Roman" w:cs="Times New Roman"/>
-        </w:rPr>
-        <w:t>born</w:t>
-      </w:r>
-      <w:r>
-        <w:rPr>
-          <w:rFonts w:ascii="Times New Roman" w:hAnsi="Times New Roman" w:cs="Times New Roman"/>
-        </w:rPr>
-        <w:t xml:space="preserve"> dead), assessed via student’s t test. E)</w:t>
-      </w:r>
-      <w:r>
-        <w:rPr>
-          <w:rFonts w:ascii="Times New Roman" w:hAnsi="Times New Roman" w:cs="Times New Roman"/>
-        </w:rPr>
-        <w:t xml:space="preserve"> </w:t>
-      </w:r>
-      <w:r>
-        <w:rPr>
-          <w:rFonts w:ascii="Times New Roman" w:hAnsi="Times New Roman" w:cs="Times New Roman"/>
-        </w:rPr>
-        <w:t xml:space="preserve">Number of </w:t>
-      </w:r>
-      <w:r>
-        <w:rPr>
-          <w:rFonts w:ascii="Times New Roman" w:hAnsi="Times New Roman" w:cs="Times New Roman"/>
-        </w:rPr>
-        <w:t xml:space="preserve">live </w:t>
-      </w:r>
-      <w:r>
-        <w:rPr>
-          <w:rFonts w:ascii="Times New Roman" w:hAnsi="Times New Roman" w:cs="Times New Roman"/>
-        </w:rPr>
-        <w:t xml:space="preserve">pups born per </w:t>
-      </w:r>
-      <w:r>
-        <w:rPr>
-          <w:rFonts w:ascii="Times New Roman" w:hAnsi="Times New Roman" w:cs="Times New Roman"/>
-        </w:rPr>
-        <w:t>litter</w:t>
-      </w:r>
-      <w:r>
-        <w:rPr>
-          <w:rFonts w:ascii="Times New Roman" w:hAnsi="Times New Roman" w:cs="Times New Roman"/>
-        </w:rPr>
-        <w:t xml:space="preserve">, assessed via student’s t test. F) Percentage of pups in each litter who were dead by postnatal day 3.5, assessed by Mann Whitney test. </w:t>
-      </w:r>
-      <w:r>
-        <w:rPr>
-          <w:rFonts w:ascii="Times New Roman" w:hAnsi="Times New Roman" w:cs="Times New Roman"/>
-        </w:rPr>
-        <w:t>* indicates p&lt;0.05</w:t>
-      </w:r>
-    </w:p>
-    <w:p>
-      <w:pPr>
-        <w:rPr>
-          <w:rFonts w:ascii="Times New Roman" w:hAnsi="Times New Roman" w:cs="Times New Roman"/>
-          <w:noProof/>
-        </w:rPr>
-      </w:pPr>
-      <w:r>
-        <w:rPr>
-          <w:rFonts w:ascii="Times New Roman" w:hAnsi="Times New Roman" w:cs="Times New Roman"/>
-          <w:noProof/>
-        </w:rPr>
-        <w:br w:type="page"/>
-      </w:r>
-    </w:p>
-    <w:p>
-      <w:pPr>
-        <w:spacing w:line="480" w:lineRule="auto"/>
-        <w:rPr>
-          <w:rFonts w:ascii="Times New Roman" w:hAnsi="Times New Roman" w:cs="Times New Roman"/>
-        </w:rPr>
-      </w:pPr>
-      <w:r>
-        <w:rPr>
-          <w:rFonts w:ascii="Times New Roman" w:hAnsi="Times New Roman" w:cs="Times New Roman"/>
-          <w:noProof/>
-        </w:rPr>
-        <w:lastRenderedPageBreak/>
-        <w:drawing>
-          <wp:inline distT="0" distB="0" distL="0" distR="0" wp14:anchorId="121502F5" wp14:editId="4F160E7D">
-            <wp:extent cx="5943600" cy="4816475"/>
-            <wp:effectExtent l="0" t="0" r="0" b="3175"/>
-            <wp:docPr id="2062305251" name="Picture 8" descr="A graph of a graph of a graph&#10;&#10;Description automatically generated with medium confidence"/>
-            <wp:cNvGraphicFramePr>
-              <a:graphicFrameLocks xmlns:a="http://schemas.openxmlformats.org/drawingml/2006/main" noChangeAspect="1"/>
-            </wp:cNvGraphicFramePr>
-            <a:graphic xmlns:a="http://schemas.openxmlformats.org/drawingml/2006/main">
-              <a:graphicData uri="http://schemas.openxmlformats.org/drawingml/2006/picture">
-                <pic:pic xmlns:pic="http://schemas.openxmlformats.org/drawingml/2006/picture">
-                  <pic:nvPicPr>
-                    <pic:cNvPr id="2062305251" name="Picture 8" descr="A graph of a graph of a graph&#10;&#10;Description automatically generated with medium confidence"/>
-                    <pic:cNvPicPr/>
-                  </pic:nvPicPr>
-                  <pic:blipFill>
-                    <a:blip r:embed="rId16" cstate="print">
-                      <a:extLst>
-                        <a:ext uri="{28A0092B-C50C-407E-A947-70E740481C1C}">
-                          <a14:useLocalDpi xmlns:a14="http://schemas.microsoft.com/office/drawing/2010/main" val="0"/>
-                        </a:ext>
-                      </a:extLst>
-                    </a:blip>
-                    <a:stretch>
-                      <a:fillRect/>
-                    </a:stretch>
-                  </pic:blipFill>
-                  <pic:spPr>
-                    <a:xfrm>
-                      <a:off x="0" y="0"/>
-                      <a:ext cx="5943600" cy="4816475"/>
-                    </a:xfrm>
-                    <a:prstGeom prst="rect">
-                      <a:avLst/>
-                    </a:prstGeom>
-                  </pic:spPr>
-                </pic:pic>
-              </a:graphicData>
-            </a:graphic>
-          </wp:inline>
-        </w:drawing>
-      </w:r>
-    </w:p>
-    <w:p>
-      <w:pPr>
-        <w:pStyle w:val="Heading2"/>
-        <w:spacing w:line="480" w:lineRule="auto"/>
-      </w:pPr>
-      <w:r>
-        <w:t xml:space="preserve">Figure 6: Milk volume and </w:t>
-      </w:r>
-      <w:r>
-        <w:t>M</w:t>
-      </w:r>
-      <w:r>
-        <w:t xml:space="preserve">ilkfat </w:t>
-      </w:r>
-      <w:r>
-        <w:t>P</w:t>
-      </w:r>
-      <w:r>
-        <w:t>ercentage</w:t>
-      </w:r>
-      <w:r>
-        <w:t xml:space="preserve"> Are </w:t>
-      </w:r>
-      <w:proofErr w:type="gramStart"/>
-      <w:r>
-        <w:t>not</w:t>
-      </w:r>
-      <w:proofErr w:type="gramEnd"/>
-      <w:r>
-        <w:t xml:space="preserve"> Changed in Gdf15 Knockout Dams</w:t>
-      </w:r>
-    </w:p>
-    <w:p>
-      <w:pPr>
-        <w:spacing w:line="480" w:lineRule="auto"/>
-        <w:rPr>
-          <w:rFonts w:ascii="Times New Roman" w:hAnsi="Times New Roman" w:cs="Times New Roman"/>
-        </w:rPr>
-      </w:pPr>
-      <w:r>
-        <w:rPr>
-          <w:rFonts w:ascii="Times New Roman" w:hAnsi="Times New Roman" w:cs="Times New Roman"/>
-        </w:rPr>
-        <w:t>A) Total mass (in grams) lost by dam during the suckling period of the weigh-suckle-weigh test on PND10.5, assessed by student’s t test. B)</w:t>
-      </w:r>
-      <w:r>
-        <w:rPr>
-          <w:rFonts w:ascii="Times New Roman" w:hAnsi="Times New Roman" w:cs="Times New Roman"/>
-        </w:rPr>
-        <w:t xml:space="preserve"> </w:t>
-      </w:r>
-      <w:r>
-        <w:rPr>
-          <w:rFonts w:ascii="Times New Roman" w:hAnsi="Times New Roman" w:cs="Times New Roman"/>
-        </w:rPr>
-        <w:t>Total mass (in grams) gained cumulatively between all pups in the litter during suckling period during weigh-suckle-weigh test, assessed by Mann Whitney test. C)</w:t>
-      </w:r>
-      <w:r>
-        <w:rPr>
-          <w:rFonts w:ascii="Times New Roman" w:hAnsi="Times New Roman" w:cs="Times New Roman"/>
-        </w:rPr>
-        <w:t xml:space="preserve"> </w:t>
-      </w:r>
-      <w:r>
-        <w:rPr>
-          <w:rFonts w:ascii="Times New Roman" w:hAnsi="Times New Roman" w:cs="Times New Roman"/>
-        </w:rPr>
-        <w:t xml:space="preserve">Percentage of fat found in mouse milk collected PND 14-16.5, assessed by student’s t test. </w:t>
-      </w:r>
-    </w:p>
-    <w:p>
-      <w:pPr>
-        <w:spacing w:line="480" w:lineRule="auto"/>
-        <w:rPr>
-          <w:rFonts w:ascii="Times New Roman" w:hAnsi="Times New Roman" w:cs="Times New Roman"/>
-        </w:rPr>
-      </w:pPr>
-    </w:p>
-    <w:p>
-      <w:pPr>
-        <w:pStyle w:val="Heading2"/>
-        <w:spacing w:line="480" w:lineRule="auto"/>
-      </w:pPr>
-      <w:r>
-        <w:rPr>
-          <w:noProof/>
-        </w:rPr>
-        <w:lastRenderedPageBreak/>
-        <w:drawing>
-          <wp:inline distT="0" distB="0" distL="0" distR="0" wp14:anchorId="519CC28E" wp14:editId="7AAD326E">
-            <wp:extent cx="5943600" cy="4435475"/>
-            <wp:effectExtent l="0" t="0" r="0" b="3175"/>
-            <wp:docPr id="1732819024" name="Picture 9" descr="A graph of body weight&#10;&#10;Description automatically generated"/>
-            <wp:cNvGraphicFramePr>
-              <a:graphicFrameLocks xmlns:a="http://schemas.openxmlformats.org/drawingml/2006/main" noChangeAspect="1"/>
-            </wp:cNvGraphicFramePr>
-            <a:graphic xmlns:a="http://schemas.openxmlformats.org/drawingml/2006/main">
-              <a:graphicData uri="http://schemas.openxmlformats.org/drawingml/2006/picture">
-                <pic:pic xmlns:pic="http://schemas.openxmlformats.org/drawingml/2006/picture">
-                  <pic:nvPicPr>
-                    <pic:cNvPr id="1732819024" name="Picture 9" descr="A graph of body weight&#10;&#10;Description automatically generated"/>
-                    <pic:cNvPicPr/>
-                  </pic:nvPicPr>
-                  <pic:blipFill>
-                    <a:blip r:embed="rId17" cstate="print">
-                      <a:extLst>
-                        <a:ext uri="{28A0092B-C50C-407E-A947-70E740481C1C}">
-                          <a14:useLocalDpi xmlns:a14="http://schemas.microsoft.com/office/drawing/2010/main" val="0"/>
-                        </a:ext>
-                      </a:extLst>
-                    </a:blip>
-                    <a:stretch>
-                      <a:fillRect/>
-                    </a:stretch>
-                  </pic:blipFill>
-                  <pic:spPr>
-                    <a:xfrm>
-                      <a:off x="0" y="0"/>
-                      <a:ext cx="5943600" cy="4435475"/>
-                    </a:xfrm>
-                    <a:prstGeom prst="rect">
-                      <a:avLst/>
-                    </a:prstGeom>
-                  </pic:spPr>
-                </pic:pic>
-              </a:graphicData>
-            </a:graphic>
-          </wp:inline>
-        </w:drawing>
-      </w:r>
-    </w:p>
-    <w:p>
-      <w:pPr>
-        <w:pStyle w:val="Heading2"/>
-        <w:spacing w:line="480" w:lineRule="auto"/>
-      </w:pPr>
-      <w:r>
-        <w:t xml:space="preserve">Figure 7: </w:t>
-      </w:r>
-      <w:r>
-        <w:t>Offspring Postnatal Growth is Normal in Gdf15 Knockout Litters</w:t>
-      </w:r>
-    </w:p>
-    <w:p>
-      <w:pPr>
-        <w:spacing w:line="480" w:lineRule="auto"/>
-        <w:rPr>
-          <w:rFonts w:ascii="Times New Roman" w:hAnsi="Times New Roman" w:cs="Times New Roman"/>
-        </w:rPr>
-      </w:pPr>
-      <w:r>
-        <w:rPr>
-          <w:rFonts w:ascii="Times New Roman" w:hAnsi="Times New Roman" w:cs="Times New Roman"/>
-        </w:rPr>
-        <w:t xml:space="preserve">A) Postnatal bodyweight measurements from birth through PND14.5 in male and female pups, assessed via linear mixed effect models. </w:t>
-      </w:r>
-    </w:p>
-    <w:p>
-      <w:pPr>
-        <w:spacing w:line="480" w:lineRule="auto"/>
-        <w:rPr>
-          <w:rFonts w:ascii="Times New Roman" w:hAnsi="Times New Roman" w:cs="Times New Roman"/>
-        </w:rPr>
-      </w:pPr>
-      <w:r>
-        <w:rPr>
-          <w:rFonts w:ascii="Times New Roman" w:hAnsi="Times New Roman" w:cs="Times New Roman"/>
-          <w:noProof/>
-        </w:rPr>
-        <w:lastRenderedPageBreak/>
-        <w:drawing>
-          <wp:inline distT="0" distB="0" distL="0" distR="0" wp14:anchorId="6EE5E0B2" wp14:editId="0DE4A63F">
-            <wp:extent cx="5943600" cy="4258310"/>
-            <wp:effectExtent l="0" t="0" r="0" b="8890"/>
-            <wp:docPr id="1042972382" name="Picture 10" descr="A graph of a diagram&#10;&#10;Description automatically generated with medium confidence"/>
-            <wp:cNvGraphicFramePr>
-              <a:graphicFrameLocks xmlns:a="http://schemas.openxmlformats.org/drawingml/2006/main" noChangeAspect="1"/>
-            </wp:cNvGraphicFramePr>
-            <a:graphic xmlns:a="http://schemas.openxmlformats.org/drawingml/2006/main">
-              <a:graphicData uri="http://schemas.openxmlformats.org/drawingml/2006/picture">
-                <pic:pic xmlns:pic="http://schemas.openxmlformats.org/drawingml/2006/picture">
-                  <pic:nvPicPr>
-                    <pic:cNvPr id="1042972382" name="Picture 10" descr="A graph of a diagram&#10;&#10;Description automatically generated with medium confidence"/>
-                    <pic:cNvPicPr/>
-                  </pic:nvPicPr>
-                  <pic:blipFill>
-                    <a:blip r:embed="rId18" cstate="print">
-                      <a:extLst>
-                        <a:ext uri="{28A0092B-C50C-407E-A947-70E740481C1C}">
-                          <a14:useLocalDpi xmlns:a14="http://schemas.microsoft.com/office/drawing/2010/main" val="0"/>
-                        </a:ext>
-                      </a:extLst>
-                    </a:blip>
-                    <a:stretch>
-                      <a:fillRect/>
-                    </a:stretch>
-                  </pic:blipFill>
-                  <pic:spPr>
-                    <a:xfrm>
-                      <a:off x="0" y="0"/>
-                      <a:ext cx="5943600" cy="4258310"/>
-                    </a:xfrm>
-                    <a:prstGeom prst="rect">
-                      <a:avLst/>
-                    </a:prstGeom>
-                  </pic:spPr>
-                </pic:pic>
-              </a:graphicData>
-            </a:graphic>
-          </wp:inline>
-        </w:drawing>
-      </w:r>
-    </w:p>
-    <w:p>
-      <w:pPr>
-        <w:pStyle w:val="Heading2"/>
-        <w:spacing w:line="480" w:lineRule="auto"/>
-      </w:pPr>
-      <w:r>
-        <w:t>Supplementary Figure 1: Gdf15 levels in Knockout animals</w:t>
-      </w:r>
-      <w:r>
-        <w:t xml:space="preserve"> and Body Weights in </w:t>
-      </w:r>
-    </w:p>
-    <w:p>
-      <w:pPr>
-        <w:spacing w:line="480" w:lineRule="auto"/>
-        <w:rPr>
-          <w:rFonts w:ascii="Times New Roman" w:hAnsi="Times New Roman" w:cs="Times New Roman"/>
-        </w:rPr>
-      </w:pPr>
-      <w:r>
-        <w:rPr>
-          <w:rFonts w:ascii="Times New Roman" w:hAnsi="Times New Roman" w:cs="Times New Roman"/>
-        </w:rPr>
-        <w:t>A) G</w:t>
-      </w:r>
-      <w:r>
-        <w:rPr>
-          <w:rFonts w:ascii="Times New Roman" w:hAnsi="Times New Roman" w:cs="Times New Roman"/>
-        </w:rPr>
-        <w:t>DF</w:t>
-      </w:r>
-      <w:r>
-        <w:rPr>
-          <w:rFonts w:ascii="Times New Roman" w:hAnsi="Times New Roman" w:cs="Times New Roman"/>
-        </w:rPr>
-        <w:t>15 levels in mouse serum (</w:t>
-      </w:r>
-      <w:proofErr w:type="spellStart"/>
-      <w:r>
-        <w:rPr>
-          <w:rFonts w:ascii="Times New Roman" w:hAnsi="Times New Roman" w:cs="Times New Roman"/>
-        </w:rPr>
-        <w:t>pg</w:t>
-      </w:r>
-      <w:proofErr w:type="spellEnd"/>
-      <w:r>
-        <w:rPr>
-          <w:rFonts w:ascii="Times New Roman" w:hAnsi="Times New Roman" w:cs="Times New Roman"/>
-        </w:rPr>
-        <w:t xml:space="preserve">/mL) collected E16.5 at ZT1 and ZT13 in </w:t>
-      </w:r>
-      <w:r>
-        <w:rPr>
-          <w:rFonts w:ascii="Times New Roman" w:hAnsi="Times New Roman" w:cs="Times New Roman"/>
-          <w:i/>
-          <w:iCs/>
-        </w:rPr>
-        <w:t>Gdf15</w:t>
-      </w:r>
-      <w:r>
-        <w:rPr>
-          <w:rFonts w:ascii="Times New Roman" w:hAnsi="Times New Roman" w:cs="Times New Roman"/>
-          <w:i/>
-          <w:iCs/>
-          <w:vertAlign w:val="superscript"/>
-        </w:rPr>
-        <w:t>-/-</w:t>
-      </w:r>
-      <w:r>
-        <w:rPr>
-          <w:rFonts w:ascii="Times New Roman" w:hAnsi="Times New Roman" w:cs="Times New Roman"/>
-        </w:rPr>
-        <w:t xml:space="preserve"> and </w:t>
-      </w:r>
-      <w:r>
-        <w:rPr>
-          <w:rFonts w:ascii="Times New Roman" w:hAnsi="Times New Roman" w:cs="Times New Roman"/>
-          <w:i/>
-          <w:iCs/>
-        </w:rPr>
-        <w:t>Gdf15</w:t>
-      </w:r>
-      <w:r>
-        <w:rPr>
-          <w:rFonts w:ascii="Times New Roman" w:hAnsi="Times New Roman" w:cs="Times New Roman"/>
-          <w:i/>
-          <w:iCs/>
-          <w:vertAlign w:val="superscript"/>
-        </w:rPr>
-        <w:t>+/+</w:t>
-      </w:r>
-      <w:r>
-        <w:rPr>
-          <w:rFonts w:ascii="Times New Roman" w:hAnsi="Times New Roman" w:cs="Times New Roman"/>
-        </w:rPr>
-        <w:t xml:space="preserve"> dams. Assessed via </w:t>
-      </w:r>
-      <w:r>
-        <w:rPr>
-          <w:rFonts w:ascii="Times New Roman" w:hAnsi="Times New Roman" w:cs="Times New Roman"/>
-        </w:rPr>
-        <w:t>S</w:t>
-      </w:r>
-      <w:r>
-        <w:rPr>
-          <w:rFonts w:ascii="Times New Roman" w:hAnsi="Times New Roman" w:cs="Times New Roman"/>
-        </w:rPr>
-        <w:t xml:space="preserve">tudents </w:t>
-      </w:r>
-      <w:r>
-        <w:rPr>
-          <w:rFonts w:ascii="Times New Roman" w:hAnsi="Times New Roman" w:cs="Times New Roman"/>
-          <w:i/>
-        </w:rPr>
-        <w:t>t</w:t>
-      </w:r>
-      <w:r>
-        <w:rPr>
-          <w:rFonts w:ascii="Times New Roman" w:hAnsi="Times New Roman" w:cs="Times New Roman"/>
-        </w:rPr>
-        <w:t xml:space="preserve"> test. </w:t>
-      </w:r>
-      <w:r>
-        <w:rPr>
-          <w:rFonts w:ascii="Times New Roman" w:hAnsi="Times New Roman" w:cs="Times New Roman"/>
-        </w:rPr>
-        <w:t>* indicates p&lt;0.05</w:t>
-      </w:r>
-    </w:p>
-    <w:p>
-      <w:pPr>
-        <w:pStyle w:val="Heading2"/>
-        <w:spacing w:line="480" w:lineRule="auto"/>
-      </w:pPr>
-      <w:r>
-        <w:rPr>
-          <w:noProof/>
-        </w:rPr>
-        <w:lastRenderedPageBreak/>
-        <w:drawing>
-          <wp:inline distT="0" distB="0" distL="0" distR="0" wp14:anchorId="0E11FF5A" wp14:editId="7D10F06E">
-            <wp:extent cx="5607050" cy="8229600"/>
-            <wp:effectExtent l="0" t="0" r="0" b="0"/>
-            <wp:docPr id="1041671304" name="Picture 11" descr="A graph of a person's body&#10;&#10;Description automatically generated"/>
-            <wp:cNvGraphicFramePr>
-              <a:graphicFrameLocks xmlns:a="http://schemas.openxmlformats.org/drawingml/2006/main" noChangeAspect="1"/>
-            </wp:cNvGraphicFramePr>
-            <a:graphic xmlns:a="http://schemas.openxmlformats.org/drawingml/2006/main">
-              <a:graphicData uri="http://schemas.openxmlformats.org/drawingml/2006/picture">
-                <pic:pic xmlns:pic="http://schemas.openxmlformats.org/drawingml/2006/picture">
-                  <pic:nvPicPr>
-                    <pic:cNvPr id="1041671304" name="Picture 11" descr="A graph of a person's body&#10;&#10;Description automatically generated"/>
-                    <pic:cNvPicPr/>
-                  </pic:nvPicPr>
-                  <pic:blipFill>
-                    <a:blip r:embed="rId19" cstate="print">
-                      <a:extLst>
-                        <a:ext uri="{28A0092B-C50C-407E-A947-70E740481C1C}">
-                          <a14:useLocalDpi xmlns:a14="http://schemas.microsoft.com/office/drawing/2010/main" val="0"/>
-                        </a:ext>
-                      </a:extLst>
-                    </a:blip>
-                    <a:stretch>
-                      <a:fillRect/>
-                    </a:stretch>
-                  </pic:blipFill>
-                  <pic:spPr>
-                    <a:xfrm>
-                      <a:off x="0" y="0"/>
-                      <a:ext cx="5607050" cy="8229600"/>
-                    </a:xfrm>
-                    <a:prstGeom prst="rect">
-                      <a:avLst/>
-                    </a:prstGeom>
-                  </pic:spPr>
-                </pic:pic>
-              </a:graphicData>
-            </a:graphic>
-          </wp:inline>
-        </w:drawing>
-      </w:r>
-    </w:p>
-    <w:p>
-      <w:pPr>
-        <w:pStyle w:val="Heading2"/>
-        <w:spacing w:line="480" w:lineRule="auto"/>
-      </w:pPr>
-      <w:r>
-        <w:lastRenderedPageBreak/>
         <w:t>Supplementary Figure 2: Pregnancy Increases Body Weight in Mice, but Weight Gain Is Impaired by Dexamethasone Treatment</w:t>
       </w:r>
     </w:p>
@@ -18586,14 +18147,6 @@
     <w:abstractNumId w:val="0"/>
   </w:num>
 </w:numbering>
-</file>
-
-<file path=word/people.xml><?xml version="1.0" encoding="utf-8"?>
-<w15:people xmlns:wpc="http://schemas.microsoft.com/office/word/2010/wordprocessingCanvas" xmlns:cx="http://schemas.microsoft.com/office/drawing/2014/chartex" xmlns:cx1="http://schemas.microsoft.com/office/drawing/2015/9/8/chartex" xmlns:cx2="http://schemas.microsoft.com/office/drawing/2015/10/21/chartex" xmlns:cx3="http://schemas.microsoft.com/office/drawing/2016/5/9/chartex" xmlns:cx4="http://schemas.microsoft.com/office/drawing/2016/5/10/chartex" xmlns:cx5="http://schemas.microsoft.com/office/drawing/2016/5/11/chartex" xmlns:cx6="http://schemas.microsoft.com/office/drawing/2016/5/12/chartex" xmlns:cx7="http://schemas.microsoft.com/office/drawing/2016/5/13/chartex" xmlns:cx8="http://schemas.microsoft.com/office/drawing/2016/5/14/chartex" xmlns:mc="http://schemas.openxmlformats.org/markup-compatibility/2006" xmlns:aink="http://schemas.microsoft.com/office/drawing/2016/ink" xmlns:am3d="http://schemas.microsoft.com/office/drawing/2017/model3d" xmlns:o="urn:schemas-microsoft-com:office:office" xmlns:oel="http://schemas.microsoft.com/office/2019/extlst" xmlns:r="http://schemas.openxmlformats.org/officeDocument/2006/relationships" xmlns:m="http://schemas.openxmlformats.org/officeDocument/2006/math" xmlns:v="urn:schemas-microsoft-com:vml" xmlns:wp14="http://schemas.microsoft.com/office/word/2010/wordprocessingDrawing" xmlns:wp="http://schemas.openxmlformats.org/drawingml/2006/wordprocessingDrawing" xmlns:w10="urn:schemas-microsoft-com:office:word" xmlns:w="http://schemas.openxmlformats.org/wordprocessingml/2006/main" xmlns:w14="http://schemas.microsoft.com/office/word/2010/wordml" xmlns:w15="http://schemas.microsoft.com/office/word/2012/wordml" xmlns:w16cex="http://schemas.microsoft.com/office/word/2018/wordml/cex" xmlns:w16cid="http://schemas.microsoft.com/office/word/2016/wordml/cid" xmlns:w16="http://schemas.microsoft.com/office/word/2018/wordml" xmlns:w16sdtdh="http://schemas.microsoft.com/office/word/2020/wordml/sdtdatahash" xmlns:w16se="http://schemas.microsoft.com/office/word/2015/wordml/symex" xmlns:wpg="http://schemas.microsoft.com/office/word/2010/wordprocessingGroup" xmlns:wpi="http://schemas.microsoft.com/office/word/2010/wordprocessingInk" xmlns:wne="http://schemas.microsoft.com/office/word/2006/wordml" xmlns:wps="http://schemas.microsoft.com/office/word/2010/wordprocessingShape" mc:Ignorable="w14 w15 w16se w16cid w16 w16cex w16sdtdh wp14">
-  <w15:person w15:author="Molly C. Mulcahy">
-    <w15:presenceInfo w15:providerId="AD" w15:userId="S-1-5-21-2814929257-2980101946-2414444989-17288"/>
-  </w15:person>
-</w15:people>
 </file>
 
 <file path=word/styles.xml><?xml version="1.0" encoding="utf-8"?>
@@ -19058,6 +18611,7 @@
   <w:style w:type="character" w:default="1" w:styleId="DefaultParagraphFont">
     <w:name w:val="Default Paragraph Font"/>
     <w:uiPriority w:val="1"/>
+    <w:semiHidden/>
     <w:unhideWhenUsed/>
   </w:style>
   <w:style w:type="table" w:default="1" w:styleId="TableNormal">

</xml_diff>

<commit_message>
updated figure 7 in illustrator, made corrections in word document
</commit_message>
<xml_diff>
--- a/Manuscripts/GDF15 during Pregnancy/GDF15.Manuscript.docx
+++ b/Manuscripts/GDF15 during Pregnancy/GDF15.Manuscript.docx
@@ -1,6 +1,6 @@
 
 <file path=word/document.xml><?xml version="1.0" encoding="utf-8"?>
-<w:document xmlns:wpc="http://schemas.microsoft.com/office/word/2010/wordprocessingCanvas" xmlns:cx="http://schemas.microsoft.com/office/drawing/2014/chartex" xmlns:cx1="http://schemas.microsoft.com/office/drawing/2015/9/8/chartex" xmlns:cx2="http://schemas.microsoft.com/office/drawing/2015/10/21/chartex" xmlns:cx3="http://schemas.microsoft.com/office/drawing/2016/5/9/chartex" xmlns:cx4="http://schemas.microsoft.com/office/drawing/2016/5/10/chartex" xmlns:cx5="http://schemas.microsoft.com/office/drawing/2016/5/11/chartex" xmlns:cx6="http://schemas.microsoft.com/office/drawing/2016/5/12/chartex" xmlns:cx7="http://schemas.microsoft.com/office/drawing/2016/5/13/chartex" xmlns:cx8="http://schemas.microsoft.com/office/drawing/2016/5/14/chartex" xmlns:mc="http://schemas.openxmlformats.org/markup-compatibility/2006" xmlns:aink="http://schemas.microsoft.com/office/drawing/2016/ink" xmlns:am3d="http://schemas.microsoft.com/office/drawing/2017/model3d" xmlns:o="urn:schemas-microsoft-com:office:office" xmlns:oel="http://schemas.microsoft.com/office/2019/extlst" xmlns:r="http://schemas.openxmlformats.org/officeDocument/2006/relationships" xmlns:m="http://schemas.openxmlformats.org/officeDocument/2006/math" xmlns:v="urn:schemas-microsoft-com:vml" xmlns:wp14="http://schemas.microsoft.com/office/word/2010/wordprocessingDrawing" xmlns:wp="http://schemas.openxmlformats.org/drawingml/2006/wordprocessingDrawing" xmlns:w10="urn:schemas-microsoft-com:office:word" xmlns:w="http://schemas.openxmlformats.org/wordprocessingml/2006/main" xmlns:w14="http://schemas.microsoft.com/office/word/2010/wordml" xmlns:w15="http://schemas.microsoft.com/office/word/2012/wordml" xmlns:w16cex="http://schemas.microsoft.com/office/word/2018/wordml/cex" xmlns:w16cid="http://schemas.microsoft.com/office/word/2016/wordml/cid" xmlns:w16="http://schemas.microsoft.com/office/word/2018/wordml" xmlns:w16sdtdh="http://schemas.microsoft.com/office/word/2020/wordml/sdtdatahash" xmlns:w16se="http://schemas.microsoft.com/office/word/2015/wordml/symex" xmlns:wpg="http://schemas.microsoft.com/office/word/2010/wordprocessingGroup" xmlns:wpi="http://schemas.microsoft.com/office/word/2010/wordprocessingInk" xmlns:wne="http://schemas.microsoft.com/office/word/2006/wordml" xmlns:wps="http://schemas.microsoft.com/office/word/2010/wordprocessingShape" mc:Ignorable="w14 w15 w16se w16cid w16 w16cex w16sdtdh wp14">
+<w:document xmlns:wpc="http://schemas.microsoft.com/office/word/2010/wordprocessingCanvas" xmlns:cx="http://schemas.microsoft.com/office/drawing/2014/chartex" xmlns:cx1="http://schemas.microsoft.com/office/drawing/2015/9/8/chartex" xmlns:cx2="http://schemas.microsoft.com/office/drawing/2015/10/21/chartex" xmlns:cx3="http://schemas.microsoft.com/office/drawing/2016/5/9/chartex" xmlns:cx4="http://schemas.microsoft.com/office/drawing/2016/5/10/chartex" xmlns:cx5="http://schemas.microsoft.com/office/drawing/2016/5/11/chartex" xmlns:cx6="http://schemas.microsoft.com/office/drawing/2016/5/12/chartex" xmlns:cx7="http://schemas.microsoft.com/office/drawing/2016/5/13/chartex" xmlns:cx8="http://schemas.microsoft.com/office/drawing/2016/5/14/chartex" xmlns:mc="http://schemas.openxmlformats.org/markup-compatibility/2006" xmlns:aink="http://schemas.microsoft.com/office/drawing/2016/ink" xmlns:am3d="http://schemas.microsoft.com/office/drawing/2017/model3d" xmlns:o="urn:schemas-microsoft-com:office:office" xmlns:oel="http://schemas.microsoft.com/office/2019/extlst" xmlns:r="http://schemas.openxmlformats.org/officeDocument/2006/relationships" xmlns:m="http://schemas.openxmlformats.org/officeDocument/2006/math" xmlns:v="urn:schemas-microsoft-com:vml" xmlns:wp14="http://schemas.microsoft.com/office/word/2010/wordprocessingDrawing" xmlns:wp="http://schemas.openxmlformats.org/drawingml/2006/wordprocessingDrawing" xmlns:w10="urn:schemas-microsoft-com:office:word" xmlns:w="http://schemas.openxmlformats.org/wordprocessingml/2006/main" xmlns:w14="http://schemas.microsoft.com/office/word/2010/wordml" xmlns:w15="http://schemas.microsoft.com/office/word/2012/wordml" xmlns:w16cex="http://schemas.microsoft.com/office/word/2018/wordml/cex" xmlns:w16cid="http://schemas.microsoft.com/office/word/2016/wordml/cid" xmlns:w16="http://schemas.microsoft.com/office/word/2018/wordml" xmlns:w16du="http://schemas.microsoft.com/office/word/2023/wordml/word16du" xmlns:w16sdtdh="http://schemas.microsoft.com/office/word/2020/wordml/sdtdatahash" xmlns:w16se="http://schemas.microsoft.com/office/word/2015/wordml/symex" xmlns:wpg="http://schemas.microsoft.com/office/word/2010/wordprocessingGroup" xmlns:wpi="http://schemas.microsoft.com/office/word/2010/wordprocessingInk" xmlns:wne="http://schemas.microsoft.com/office/word/2006/wordml" xmlns:wps="http://schemas.microsoft.com/office/word/2010/wordprocessingShape" mc:Ignorable="w14 w15 w16se w16cid w16 w16cex w16sdtdh w16du wp14">
   <w:body>
     <w:p>
       <w:pPr>
@@ -97,16 +97,8 @@
         <w:rPr>
           <w:rFonts w:ascii="Times New Roman" w:hAnsi="Times New Roman" w:cs="Times New Roman"/>
         </w:rPr>
-        <w:t xml:space="preserve">, </w:t>
-      </w:r>
-      <w:proofErr w:type="spellStart"/>
-      <w:r>
-        <w:rPr>
-          <w:rFonts w:ascii="Times New Roman" w:hAnsi="Times New Roman" w:cs="Times New Roman"/>
-        </w:rPr>
-        <w:t>Noura</w:t>
-      </w:r>
-      <w:proofErr w:type="spellEnd"/>
+        <w:t>, Noura</w:t>
+      </w:r>
       <w:r>
         <w:rPr>
           <w:rFonts w:ascii="Times New Roman" w:hAnsi="Times New Roman" w:cs="Times New Roman"/>
@@ -411,13 +403,19 @@
         <w:rPr>
           <w:rFonts w:ascii="Times New Roman" w:hAnsi="Times New Roman" w:cs="Times New Roman"/>
         </w:rPr>
-        <w:t xml:space="preserve">M, NEH, </w:t>
-      </w:r>
-      <w:r>
-        <w:rPr>
-          <w:rFonts w:ascii="Times New Roman" w:hAnsi="Times New Roman" w:cs="Times New Roman"/>
-        </w:rPr>
-        <w:t xml:space="preserve">RJS, BEG, </w:t>
+        <w:t>M, NEH</w:t>
+      </w:r>
+      <w:r>
+        <w:rPr>
+          <w:rFonts w:ascii="Times New Roman" w:hAnsi="Times New Roman" w:cs="Times New Roman"/>
+        </w:rPr>
+        <w:t xml:space="preserve"> </w:t>
+      </w:r>
+      <w:r>
+        <w:rPr>
+          <w:rFonts w:ascii="Times New Roman" w:hAnsi="Times New Roman" w:cs="Times New Roman"/>
+        </w:rPr>
+        <w:t xml:space="preserve">, BEG, </w:t>
       </w:r>
       <w:r>
         <w:rPr>
@@ -923,39 +921,21 @@
           <w:iCs/>
           <w:vertAlign w:val="superscript"/>
         </w:rPr>
-        <w:t>-/</w:t>
-      </w:r>
-      <w:proofErr w:type="gramStart"/>
-      <w:r>
-        <w:rPr>
-          <w:rFonts w:ascii="Times New Roman" w:hAnsi="Times New Roman" w:cs="Times New Roman"/>
-          <w:i/>
-          <w:iCs/>
+        <w:t>-/-</w:t>
+      </w:r>
+      <w:r>
+        <w:rPr>
+          <w:rFonts w:ascii="Times New Roman" w:hAnsi="Times New Roman" w:cs="Times New Roman"/>
           <w:vertAlign w:val="superscript"/>
         </w:rPr>
-        <w:t>-</w:t>
+        <w:t xml:space="preserve"> </w:t>
       </w:r>
       <w:r>
         <w:rPr>
           <w:rFonts w:ascii="Times New Roman" w:hAnsi="Times New Roman" w:cs="Times New Roman"/>
           <w:vertAlign w:val="superscript"/>
         </w:rPr>
-        <w:t xml:space="preserve"> </w:t>
-      </w:r>
-      <w:r>
-        <w:rPr>
-          <w:rFonts w:ascii="Times New Roman" w:hAnsi="Times New Roman" w:cs="Times New Roman"/>
-          <w:vertAlign w:val="superscript"/>
-        </w:rPr>
-        <w:t>)</w:t>
-      </w:r>
-      <w:proofErr w:type="gramEnd"/>
-      <w:r>
-        <w:rPr>
-          <w:rFonts w:ascii="Times New Roman" w:hAnsi="Times New Roman" w:cs="Times New Roman"/>
-          <w:vertAlign w:val="superscript"/>
-        </w:rPr>
-        <w:t xml:space="preserve">  </w:t>
+        <w:t xml:space="preserve">)  </w:t>
       </w:r>
       <w:r>
         <w:rPr>
@@ -1634,7 +1614,19 @@
         <w:rPr>
           <w:rFonts w:ascii="Times New Roman" w:hAnsi="Times New Roman" w:cs="Times New Roman"/>
         </w:rPr>
-        <w:t xml:space="preserve"> to be higher in those who </w:t>
+        <w:t xml:space="preserve"> to be higher in those who</w:t>
+      </w:r>
+      <w:r>
+        <w:rPr>
+          <w:rFonts w:ascii="Times New Roman" w:hAnsi="Times New Roman" w:cs="Times New Roman"/>
+        </w:rPr>
+        <w:t xml:space="preserve"> had cardiovascular disease, cancer, or diabetes</w:t>
+      </w:r>
+      <w:r>
+        <w:rPr>
+          <w:rFonts w:ascii="Times New Roman" w:hAnsi="Times New Roman" w:cs="Times New Roman"/>
+        </w:rPr>
+        <w:t xml:space="preserve"> </w:t>
       </w:r>
       <w:r>
         <w:rPr>
@@ -1646,7 +1638,7 @@
         <w:rPr>
           <w:rFonts w:ascii="Times New Roman" w:hAnsi="Times New Roman" w:cs="Times New Roman"/>
         </w:rPr>
-        <w:instrText xml:space="preserve"> ADDIN ZOTERO_ITEM CSL_CITATION {"citationID":"GuU49TUF","properties":{"formattedCitation":"(Welsh et al., 2022)","plainCitation":"(Welsh et al., 2022)","dontUpdate":true,"noteIndex":0},"citationItems":[{"id":479,"uris":["http://zotero.org/users/5073745/items/6RGK8GV2"],"itemData":{"id":479,"type":"article-journal","abstract":"Objectives Growth differentiation factor (GDF)-15 is attracting interest as a biomarker in several areas of medicine. We aimed to evaluate the reference range for GDF-15 in a general population, and to explore demographics, classical cardiovascular disease risk factors, and other cardiac biomarkers associated with GDF-15. Methods GDF-15 was measured in serum from 19,462 individuals in the Generation Scotland Scottish Family Health Study. Associations of cardiometabolic risk factors with GDF-15 were tested using adjusted linear regression. Among 18,507 participants with no heart disease, heart failure, or stroke, and not pregnant, reference ranges (median and 97.5th centiles) were derived by decade age bands and sex. Results Among males in the reference range population, median (97.5th centile) GDF-15 concentration at age &amp;lt;30 years was 537 (1,135) pg/mL, rising to 931 (2,492) pg/mL at 50–59 years, and 2,152 (5,972) pg/mL at ≥80 years. In females, median GDF-15 at age &amp;lt;30 years was 628 (2,195) pg/mL, 881 (2,323) pg/mL at 50–59 years, and 1847 (6,830) pg/mL at ≥80 years. Among those known to be pregnant, median GDF-15 was 19,311 pg/mL. After adjustment, GDF-15 was higher in participants with adverse cardiovascular risk factors, including current smoking (+26.1%), those with previous heart disease (+12.7%), stroke (+17.1%), heart failure (+25.3%), and particularly diabetes (+60.2%). GDF-15 had positive associations with cardiac biomarkers cardiac troponin I, cardiac troponin T, and N-terminal pro B-type natriuretic peptide (NT-proBNP). Conclusions These data define reference ranges for GDF-15 for comparison in future studies, and identify potentially confounding risk factors and mediators to be considered in interpreting GDF-15 concentrations.","container-title":"Clinical Chemistry and Laboratory Medicine (CCLM)","DOI":"10.1515/cclm-2022-0135","ISSN":"1437-4331","language":"en","note":"publisher: De Gruyter","source":"www-degruyter-com.proxy.lib.umich.edu","title":"Reference ranges for GDF-15, and risk factors associated with GDF-15, in a large general population cohort","URL":"http://www.degruyter.com/document/doi/10.1515/cclm-2022-0135/html","author":[{"family":"Welsh","given":"Paul"},{"family":"Kimenai","given":"Dorien M."},{"family":"Marioni","given":"Riccardo E."},{"family":"Hayward","given":"Caroline"},{"family":"Campbell","given":"Archie"},{"family":"Porteous","given":"David"},{"family":"Mills","given":"Nicholas L."},{"family":"O’Rahilly","given":"Stephen"},{"family":"Sattar","given":"Naveed"}],"accessed":{"date-parts":[["2022",9,19]]},"issued":{"date-parts":[["2022",8,18]]}}}],"schema":"https://github.com/citation-style-language/schema/raw/master/csl-citation.json"} </w:instrText>
+        <w:instrText xml:space="preserve"> ADDIN ZOTERO_ITEM CSL_CITATION {"citationID":"HbMUypwT","properties":{"formattedCitation":"(2)","plainCitation":"(2)","noteIndex":0},"citationItems":[{"id":479,"uris":["http://zotero.org/users/5073745/items/6RGK8GV2"],"itemData":{"id":479,"type":"article-journal","abstract":"Objectives Growth differentiation factor (GDF)-15 is attracting interest as a biomarker in several areas of medicine. We aimed to evaluate the reference range for GDF-15 in a general population, and to explore demographics, classical cardiovascular disease risk factors, and other cardiac biomarkers associated with GDF-15. Methods GDF-15 was measured in serum from 19,462 individuals in the Generation Scotland Scottish Family Health Study. Associations of cardiometabolic risk factors with GDF-15 were tested using adjusted linear regression. Among 18,507 participants with no heart disease, heart failure, or stroke, and not pregnant, reference ranges (median and 97.5th centiles) were derived by decade age bands and sex. Results Among males in the reference range population, median (97.5th centile) GDF-15 concentration at age &amp;lt;30 years was 537 (1,135) pg/mL, rising to 931 (2,492) pg/mL at 50–59 years, and 2,152 (5,972) pg/mL at ≥80 years. In females, median GDF-15 at age &amp;lt;30 years was 628 (2,195) pg/mL, 881 (2,323) pg/mL at 50–59 years, and 1847 (6,830) pg/mL at ≥80 years. Among those known to be pregnant, median GDF-15 was 19,311 pg/mL. After adjustment, GDF-15 was higher in participants with adverse cardiovascular risk factors, including current smoking (+26.1%), those with previous heart disease (+12.7%), stroke (+17.1%), heart failure (+25.3%), and particularly diabetes (+60.2%). GDF-15 had positive associations with cardiac biomarkers cardiac troponin I, cardiac troponin T, and N-terminal pro B-type natriuretic peptide (NT-proBNP). Conclusions These data define reference ranges for GDF-15 for comparison in future studies, and identify potentially confounding risk factors and mediators to be considered in interpreting GDF-15 concentrations.","container-title":"Clinical Chemistry and Laboratory Medicine (CCLM)","DOI":"10.1515/cclm-2022-0135","ISSN":"1437-4331","language":"en","note":"publisher: De Gruyter","source":"www-degruyter-com.proxy.lib.umich.edu","title":"Reference ranges for GDF-15, and risk factors associated with GDF-15, in a large general population cohort","URL":"http://www.degruyter.com/document/doi/10.1515/cclm-2022-0135/html","author":[{"family":"Welsh","given":"Paul"},{"family":"Kimenai","given":"Dorien M."},{"family":"Marioni","given":"Riccardo E."},{"family":"Hayward","given":"Caroline"},{"family":"Campbell","given":"Archie"},{"family":"Porteous","given":"David"},{"family":"Mills","given":"Nicholas L."},{"family":"O’Rahilly","given":"Stephen"},{"family":"Sattar","given":"Naveed"}],"accessed":{"date-parts":[["2022",9,19]]},"issued":{"date-parts":[["2022",8,18]]}}}],"schema":"https://github.com/citation-style-language/schema/raw/master/csl-citation.json"} </w:instrText>
       </w:r>
       <w:r>
         <w:rPr>
@@ -1658,14 +1650,7 @@
         <w:rPr>
           <w:rFonts w:ascii="Times New Roman" w:hAnsi="Times New Roman" w:cs="Times New Roman"/>
         </w:rPr>
-        <w:t xml:space="preserve">had cardiovascular disease, cancer, or diabetes </w:t>
-      </w:r>
-      <w:r>
-        <w:rPr>
-          <w:rFonts w:ascii="Times New Roman" w:hAnsi="Times New Roman" w:cs="Times New Roman"/>
-          <w:noProof/>
-        </w:rPr>
-        <w:t>(Welsh et al., 2022)</w:t>
+        <w:t>(2)</w:t>
       </w:r>
       <w:r>
         <w:rPr>
@@ -2270,10 +2255,20 @@
       <w:r>
         <w:rPr>
           <w:rFonts w:ascii="Times New Roman" w:hAnsi="Times New Roman" w:cs="Times New Roman"/>
-          <w:i/>
-          <w:iCs/>
-        </w:rPr>
-        <w:t>Gdf15</w:t>
+        </w:rPr>
+        <w:t>G</w:t>
+      </w:r>
+      <w:r>
+        <w:rPr>
+          <w:rFonts w:ascii="Times New Roman" w:hAnsi="Times New Roman" w:cs="Times New Roman"/>
+        </w:rPr>
+        <w:t>DF</w:t>
+      </w:r>
+      <w:r>
+        <w:rPr>
+          <w:rFonts w:ascii="Times New Roman" w:hAnsi="Times New Roman" w:cs="Times New Roman"/>
+        </w:rPr>
+        <w:t>15</w:t>
       </w:r>
       <w:r>
         <w:rPr>
@@ -3047,15 +3042,580 @@
           <w:i/>
           <w:iCs/>
         </w:rPr>
+        <w:t>df</w:t>
+      </w:r>
+      <w:r>
+        <w:rPr>
+          <w:rFonts w:ascii="Times New Roman" w:hAnsi="Times New Roman" w:cs="Times New Roman"/>
+          <w:i/>
+          <w:iCs/>
+        </w:rPr>
+        <w:t>15</w:t>
+      </w:r>
+      <w:r>
+        <w:rPr>
+          <w:rFonts w:ascii="Times New Roman" w:hAnsi="Times New Roman" w:cs="Times New Roman"/>
+        </w:rPr>
+        <w:t xml:space="preserve"> </w:t>
+      </w:r>
+      <w:r>
+        <w:rPr>
+          <w:rFonts w:ascii="Times New Roman" w:hAnsi="Times New Roman" w:cs="Times New Roman"/>
+        </w:rPr>
+        <w:t>is</w:t>
+      </w:r>
+      <w:r>
+        <w:rPr>
+          <w:rFonts w:ascii="Times New Roman" w:hAnsi="Times New Roman" w:cs="Times New Roman"/>
+        </w:rPr>
+        <w:t xml:space="preserve"> </w:t>
+      </w:r>
+      <w:r>
+        <w:rPr>
+          <w:rFonts w:ascii="Times New Roman" w:hAnsi="Times New Roman" w:cs="Times New Roman"/>
+        </w:rPr>
+        <w:t xml:space="preserve">heavily expressed </w:t>
+      </w:r>
+      <w:r>
+        <w:rPr>
+          <w:rFonts w:ascii="Times New Roman" w:hAnsi="Times New Roman" w:cs="Times New Roman"/>
+        </w:rPr>
+        <w:t>in placenta</w:t>
+      </w:r>
+      <w:r>
+        <w:rPr>
+          <w:rFonts w:ascii="Times New Roman" w:hAnsi="Times New Roman" w:cs="Times New Roman"/>
+        </w:rPr>
+        <w:t>l trophoblasts</w:t>
+      </w:r>
+      <w:r>
+        <w:rPr>
+          <w:rFonts w:ascii="Times New Roman" w:hAnsi="Times New Roman" w:cs="Times New Roman"/>
+        </w:rPr>
+        <w:t xml:space="preserve">, </w:t>
+      </w:r>
+      <w:r>
+        <w:rPr>
+          <w:rFonts w:ascii="Times New Roman" w:hAnsi="Times New Roman" w:cs="Times New Roman"/>
+        </w:rPr>
+        <w:t xml:space="preserve">is </w:t>
+      </w:r>
+      <w:r>
+        <w:rPr>
+          <w:rFonts w:ascii="Times New Roman" w:hAnsi="Times New Roman" w:cs="Times New Roman"/>
+        </w:rPr>
+        <w:t xml:space="preserve">secreted into </w:t>
+      </w:r>
+      <w:r>
+        <w:rPr>
+          <w:rFonts w:ascii="Times New Roman" w:hAnsi="Times New Roman" w:cs="Times New Roman"/>
+        </w:rPr>
+        <w:t>parent</w:t>
+      </w:r>
+      <w:r>
+        <w:rPr>
+          <w:rFonts w:ascii="Times New Roman" w:hAnsi="Times New Roman" w:cs="Times New Roman"/>
+        </w:rPr>
+        <w:t>al circulation</w:t>
+      </w:r>
+      <w:r>
+        <w:rPr>
+          <w:rFonts w:ascii="Times New Roman" w:hAnsi="Times New Roman" w:cs="Times New Roman"/>
+        </w:rPr>
+        <w:t xml:space="preserve">, </w:t>
+      </w:r>
+      <w:r>
+        <w:rPr>
+          <w:rFonts w:ascii="Times New Roman" w:hAnsi="Times New Roman" w:cs="Times New Roman"/>
+        </w:rPr>
+        <w:t>and is present in amniotic fluid</w:t>
+      </w:r>
+      <w:r>
+        <w:rPr>
+          <w:rFonts w:ascii="Times New Roman" w:hAnsi="Times New Roman" w:cs="Times New Roman"/>
+        </w:rPr>
+        <w:t xml:space="preserve"> </w:t>
+      </w:r>
+      <w:r>
+        <w:rPr>
+          <w:rFonts w:ascii="Times New Roman" w:hAnsi="Times New Roman" w:cs="Times New Roman"/>
+        </w:rPr>
+        <w:fldChar w:fldCharType="begin"/>
+      </w:r>
+      <w:r>
+        <w:rPr>
+          <w:rFonts w:ascii="Times New Roman" w:hAnsi="Times New Roman" w:cs="Times New Roman"/>
+        </w:rPr>
+        <w:instrText xml:space="preserve"> ADDIN ZOTERO_ITEM CSL_CITATION {"citationID":"kUjf6dXh","properties":{"formattedCitation":"(19)","plainCitation":"(19)","noteIndex":0},"citationItems":[{"id":476,"uris":["http://zotero.org/users/5073745/items/DGJGZZR7"],"itemData":{"id":476,"type":"article-journal","abstract":"Macrophage inhibitory cytokine-1 (MIC-1) is a recently described divergent member of the transforming growth factor-ss superfamily. MIC-1 transcription up-regulation is associated with macrophage activation, and this observation led to its cloning. Northern blots indicate that MIC-1 is also present in human placenta. A sensitive sandwich enzyme-linked immunosorbent assay for the quantification of MIC-1 was developed and used to examine the role of this cytokine in pregnancy. High levels of MIC-1 are present in the sera of pregnant women. The level rises substantially with progress of gestation. MIC-1 can also be detected, in large amounts, in amniotic fluid and placental extracts. In addition, the BeWo placental trophoblastic cell line was found to constitutively express the MIC-1 transcript and secrete large amounts of MIC-1. These findings suggest that the placental trophoblast is a major source of the MIC-1 present in maternal serum and amniotic fluid. We suggest that MIC-1 may promote fetal survival by suppressing the production of maternally derived proinflammatory cytokines within the uterus.","container-title":"The Journal of Clinical Endocrinology and Metabolism","DOI":"10.1210/jcem.85.12.7007","ISSN":"0021-972X","issue":"12","journalAbbreviation":"J Clin Endocrinol Metab","language":"eng","note":"PMID: 11134143","page":"4781-4788","source":"PubMed","title":"The transforming growth factor-ss superfamily cytokine macrophage inhibitory cytokine-1 is present in high concentrations in the serum of pregnant women","volume":"85","author":[{"family":"Moore","given":"A. G."},{"family":"Brown","given":"D. A."},{"family":"Fairlie","given":"W. D."},{"family":"Bauskin","given":"A. R."},{"family":"Brown","given":"P. K."},{"family":"Munier","given":"M. L."},{"family":"Russell","given":"P. K."},{"family":"Salamonsen","given":"L. A."},{"family":"Wallace","given":"E. M."},{"family":"Breit","given":"S. N."}],"issued":{"date-parts":[["2000",12]]}}}],"schema":"https://github.com/citation-style-language/schema/raw/master/csl-citation.json"} </w:instrText>
+      </w:r>
+      <w:r>
+        <w:rPr>
+          <w:rFonts w:ascii="Times New Roman" w:hAnsi="Times New Roman" w:cs="Times New Roman"/>
+        </w:rPr>
+        <w:fldChar w:fldCharType="separate"/>
+      </w:r>
+      <w:r>
+        <w:rPr>
+          <w:rFonts w:ascii="Times New Roman" w:hAnsi="Times New Roman" w:cs="Times New Roman"/>
+        </w:rPr>
+        <w:t>(19)</w:t>
+      </w:r>
+      <w:r>
+        <w:rPr>
+          <w:rFonts w:ascii="Times New Roman" w:hAnsi="Times New Roman" w:cs="Times New Roman"/>
+        </w:rPr>
+        <w:fldChar w:fldCharType="end"/>
+      </w:r>
+      <w:r>
+        <w:rPr>
+          <w:rFonts w:ascii="Times New Roman" w:hAnsi="Times New Roman" w:cs="Times New Roman"/>
+        </w:rPr>
+        <w:t>.</w:t>
+      </w:r>
+      <w:r>
+        <w:rPr>
+          <w:rFonts w:ascii="Times New Roman" w:hAnsi="Times New Roman" w:cs="Times New Roman"/>
+        </w:rPr>
+        <w:t xml:space="preserve"> In fact, the majority of GDF15 in circulation is derived from the fetus </w:t>
+      </w:r>
+      <w:r>
+        <w:rPr>
+          <w:rFonts w:ascii="Times New Roman" w:hAnsi="Times New Roman" w:cs="Times New Roman"/>
+        </w:rPr>
+        <w:fldChar w:fldCharType="begin"/>
+      </w:r>
+      <w:r>
+        <w:rPr>
+          <w:rFonts w:ascii="Times New Roman" w:hAnsi="Times New Roman" w:cs="Times New Roman"/>
+        </w:rPr>
+        <w:instrText xml:space="preserve"> ADDIN ZOTERO_ITEM CSL_CITATION {"citationID":"rDSd5wj3","properties":{"formattedCitation":"(20)","plainCitation":"(20)","noteIndex":0},"citationItems":[{"id":1959,"uris":["http://zotero.org/users/5073745/items/MF8PKC9R"],"itemData":{"id":1959,"type":"article-journal","abstract":"GDF15, a hormone acting on the brainstem, has been implicated in the nausea and vomiting of pregnancy, including its most severe form, hyperemesis gravidarum (HG), but a full mechanistic understanding is lacking1–4. Here we report that fetal production of GDF15 and maternal sensitivity to it both contribute substantially to the risk of HG. We confirmed that higher GDF15 levels in maternal blood are associated with vomiting in pregnancy and HG. Using mass spectrometry to detect a naturally labelled GDF15 variant, we demonstrate that the vast majority of GDF15 in the maternal plasma is derived from the feto-placental unit. By studying carriers of rare and common genetic variants, we found that low levels of GDF15 in the non-pregnant state increase the risk of developing HG. Conversely, women with β-thalassaemia, a condition in which GDF15 levels are chronically high5, report very low levels of nausea and vomiting of pregnancy. In mice, the acute food intake response to a bolus of GDF15 is influenced bi-directionally by prior levels of circulating GDF15 in a manner suggesting that this system is susceptible to desensitization. Our findings support a putative causal role for fetally derived GDF15 in the nausea and vomiting of human pregnancy, with maternal sensitivity, at least partly determined by prepregnancy exposure to the hormone, being a major influence on its severity. They also suggest mechanism-based approaches to the treatment and prevention of HG.","container-title":"Nature","DOI":"10.1038/s41586-023-06921-9","ISSN":"1476-4687","language":"en","license":"2023 The Author(s)","note":"publisher: Nature Publishing Group","page":"1-8","source":"www-nature-com.ezproxy.library.wisc.edu","title":"GDF15 linked to maternal risk of nausea and vomiting during pregnancy","author":[{"family":"Fejzo","given":"M."},{"family":"Rocha","given":"N."},{"family":"Cimino","given":"I."},{"family":"Lockhart","given":"S. M."},{"family":"Petry","given":"C. J."},{"family":"Kay","given":"R. G."},{"family":"Burling","given":"K."},{"family":"Barker","given":"P."},{"family":"George","given":"A. L."},{"family":"Yasara","given":"N."},{"family":"Premawardhena","given":"A."},{"family":"Gong","given":"S."},{"family":"Cook","given":"E."},{"family":"Rimmington","given":"D."},{"family":"Rainbow","given":"K."},{"family":"Withers","given":"D. J."},{"family":"Cortessis","given":"V."},{"family":"Mullin","given":"P. M."},{"family":"MacGibbon","given":"K. W."},{"family":"Jin","given":"E."},{"family":"Kam","given":"A."},{"family":"Campbell","given":"A."},{"family":"Polasek","given":"O."},{"family":"Tzoneva","given":"G."},{"family":"Gribble","given":"F. M."},{"family":"Yeo","given":"G. S. H."},{"family":"Lam","given":"B. Y. H."},{"family":"Saudek","given":"V."},{"family":"Hughes","given":"I. A."},{"family":"Ong","given":"K. K."},{"family":"Perry","given":"J. R. B."},{"family":"Sutton Cole","given":"A."},{"family":"Baumgarten","given":"M."},{"family":"Welsh","given":"P."},{"family":"Sattar","given":"N."},{"family":"Smith","given":"G. C. S."},{"family":"Charnock-Jones","given":"D. S."},{"family":"Coll","given":"A. P."},{"family":"Meek","given":"C. L."},{"family":"Mettananda","given":"S."},{"family":"Hayward","given":"C."},{"family":"Mancuso","given":"N."},{"family":"O’Rahilly","given":"S."}],"issued":{"date-parts":[["2023",12,13]]}}}],"schema":"https://github.com/citation-style-language/schema/raw/master/csl-citation.json"} </w:instrText>
+      </w:r>
+      <w:r>
+        <w:rPr>
+          <w:rFonts w:ascii="Times New Roman" w:hAnsi="Times New Roman" w:cs="Times New Roman"/>
+        </w:rPr>
+        <w:fldChar w:fldCharType="separate"/>
+      </w:r>
+      <w:r>
+        <w:rPr>
+          <w:rFonts w:ascii="Times New Roman" w:hAnsi="Times New Roman" w:cs="Times New Roman"/>
+        </w:rPr>
+        <w:t>(20)</w:t>
+      </w:r>
+      <w:r>
+        <w:rPr>
+          <w:rFonts w:ascii="Times New Roman" w:hAnsi="Times New Roman" w:cs="Times New Roman"/>
+        </w:rPr>
+        <w:fldChar w:fldCharType="end"/>
+      </w:r>
+      <w:r>
+        <w:rPr>
+          <w:rFonts w:ascii="Times New Roman" w:hAnsi="Times New Roman" w:cs="Times New Roman"/>
+        </w:rPr>
+        <w:t xml:space="preserve">. </w:t>
+      </w:r>
+      <w:r>
+        <w:rPr>
+          <w:rFonts w:ascii="Times New Roman" w:hAnsi="Times New Roman" w:cs="Times New Roman"/>
+        </w:rPr>
+        <w:t xml:space="preserve"> </w:t>
+      </w:r>
+      <w:r>
+        <w:rPr>
+          <w:rFonts w:ascii="Times New Roman" w:hAnsi="Times New Roman" w:cs="Times New Roman"/>
+        </w:rPr>
+        <w:t>Despite</w:t>
+      </w:r>
+      <w:r>
+        <w:rPr>
+          <w:rFonts w:ascii="Times New Roman" w:hAnsi="Times New Roman" w:cs="Times New Roman"/>
+        </w:rPr>
+        <w:t xml:space="preserve"> these </w:t>
+      </w:r>
+      <w:r>
+        <w:rPr>
+          <w:rFonts w:ascii="Times New Roman" w:hAnsi="Times New Roman" w:cs="Times New Roman"/>
+        </w:rPr>
+        <w:t xml:space="preserve">pregnancy-related </w:t>
+      </w:r>
+      <w:r>
+        <w:rPr>
+          <w:rFonts w:ascii="Times New Roman" w:hAnsi="Times New Roman" w:cs="Times New Roman"/>
+        </w:rPr>
+        <w:t>increases</w:t>
+      </w:r>
+      <w:r>
+        <w:rPr>
+          <w:rFonts w:ascii="Times New Roman" w:hAnsi="Times New Roman" w:cs="Times New Roman"/>
+        </w:rPr>
+        <w:t xml:space="preserve">, </w:t>
+      </w:r>
+      <w:r>
+        <w:rPr>
+          <w:rFonts w:ascii="Times New Roman" w:hAnsi="Times New Roman" w:cs="Times New Roman"/>
+        </w:rPr>
+        <w:t xml:space="preserve">details on </w:t>
+      </w:r>
+      <w:r>
+        <w:rPr>
+          <w:rFonts w:ascii="Times New Roman" w:hAnsi="Times New Roman" w:cs="Times New Roman"/>
+        </w:rPr>
+        <w:t>th</w:t>
+      </w:r>
+      <w:r>
+        <w:rPr>
+          <w:rFonts w:ascii="Times New Roman" w:hAnsi="Times New Roman" w:cs="Times New Roman"/>
+        </w:rPr>
+        <w:t xml:space="preserve">e </w:t>
+      </w:r>
+      <w:r>
+        <w:rPr>
+          <w:rFonts w:ascii="Times New Roman" w:hAnsi="Times New Roman" w:cs="Times New Roman"/>
+        </w:rPr>
+        <w:t>function</w:t>
+      </w:r>
+      <w:r>
+        <w:rPr>
+          <w:rFonts w:ascii="Times New Roman" w:hAnsi="Times New Roman" w:cs="Times New Roman"/>
+        </w:rPr>
+        <w:t xml:space="preserve"> of </w:t>
+      </w:r>
+      <w:r>
+        <w:rPr>
+          <w:rFonts w:ascii="Times New Roman" w:hAnsi="Times New Roman" w:cs="Times New Roman"/>
+          <w:iCs/>
+        </w:rPr>
+        <w:t>GDF15</w:t>
+      </w:r>
+      <w:r>
+        <w:rPr>
+          <w:rFonts w:ascii="Times New Roman" w:hAnsi="Times New Roman" w:cs="Times New Roman"/>
+        </w:rPr>
+        <w:t xml:space="preserve"> </w:t>
+      </w:r>
+      <w:r>
+        <w:rPr>
+          <w:rFonts w:ascii="Times New Roman" w:hAnsi="Times New Roman" w:cs="Times New Roman"/>
+        </w:rPr>
+        <w:t xml:space="preserve">in  pregnancy </w:t>
+      </w:r>
+      <w:r>
+        <w:rPr>
+          <w:rFonts w:ascii="Times New Roman" w:hAnsi="Times New Roman" w:cs="Times New Roman"/>
+        </w:rPr>
+        <w:t>are just emerging</w:t>
+      </w:r>
+      <w:r>
+        <w:rPr>
+          <w:rFonts w:ascii="Times New Roman" w:hAnsi="Times New Roman" w:cs="Times New Roman"/>
+        </w:rPr>
+        <w:t>.</w:t>
+      </w:r>
+      <w:r>
+        <w:rPr>
+          <w:rFonts w:ascii="Times New Roman" w:hAnsi="Times New Roman" w:cs="Times New Roman"/>
+        </w:rPr>
+        <w:t xml:space="preserve"> </w:t>
+      </w:r>
+      <w:r>
+        <w:rPr>
+          <w:rFonts w:ascii="Times New Roman" w:hAnsi="Times New Roman" w:cs="Times New Roman"/>
+        </w:rPr>
+        <w:t xml:space="preserve">GDF15 </w:t>
+      </w:r>
+      <w:r>
+        <w:rPr>
+          <w:rFonts w:ascii="Times New Roman" w:hAnsi="Times New Roman" w:cs="Times New Roman"/>
+        </w:rPr>
+        <w:t xml:space="preserve">has been linked to several </w:t>
+      </w:r>
+      <w:r>
+        <w:rPr>
+          <w:rFonts w:ascii="Times New Roman" w:hAnsi="Times New Roman" w:cs="Times New Roman"/>
+        </w:rPr>
+        <w:t xml:space="preserve">complications and conditions that can arise </w:t>
+      </w:r>
+      <w:r>
+        <w:rPr>
+          <w:rFonts w:ascii="Times New Roman" w:hAnsi="Times New Roman" w:cs="Times New Roman"/>
+        </w:rPr>
+        <w:t>during</w:t>
+      </w:r>
+      <w:r>
+        <w:rPr>
+          <w:rFonts w:ascii="Times New Roman" w:hAnsi="Times New Roman" w:cs="Times New Roman"/>
+        </w:rPr>
+        <w:t xml:space="preserve"> pregnancy. </w:t>
+      </w:r>
+      <w:r>
+        <w:rPr>
+          <w:rFonts w:ascii="Times New Roman" w:hAnsi="Times New Roman" w:cs="Times New Roman"/>
+        </w:rPr>
+        <w:t xml:space="preserve">Lower </w:t>
+      </w:r>
+      <w:r>
+        <w:rPr>
+          <w:rFonts w:ascii="Times New Roman" w:hAnsi="Times New Roman" w:cs="Times New Roman"/>
+        </w:rPr>
+        <w:t xml:space="preserve">levels of GDF15 during </w:t>
+      </w:r>
+      <w:r>
+        <w:rPr>
+          <w:rFonts w:ascii="Times New Roman" w:hAnsi="Times New Roman" w:cs="Times New Roman"/>
+        </w:rPr>
+        <w:t>early</w:t>
+      </w:r>
+      <w:r>
+        <w:rPr>
+          <w:rFonts w:ascii="Times New Roman" w:hAnsi="Times New Roman" w:cs="Times New Roman"/>
+        </w:rPr>
+        <w:t xml:space="preserve"> pregnancy </w:t>
+      </w:r>
+      <w:r>
+        <w:rPr>
+          <w:rFonts w:ascii="Times New Roman" w:hAnsi="Times New Roman" w:cs="Times New Roman"/>
+        </w:rPr>
+        <w:t>have been found</w:t>
+      </w:r>
+      <w:r>
+        <w:rPr>
+          <w:rFonts w:ascii="Times New Roman" w:hAnsi="Times New Roman" w:cs="Times New Roman"/>
+        </w:rPr>
+        <w:t xml:space="preserve"> in patients who later suffered </w:t>
+      </w:r>
+      <w:r>
+        <w:rPr>
+          <w:rFonts w:ascii="Times New Roman" w:hAnsi="Times New Roman" w:cs="Times New Roman"/>
+        </w:rPr>
+        <w:t>miscarriage</w:t>
+      </w:r>
+      <w:r>
+        <w:rPr>
+          <w:rFonts w:ascii="Times New Roman" w:hAnsi="Times New Roman" w:cs="Times New Roman"/>
+        </w:rPr>
+        <w:t xml:space="preserve"> </w:t>
+      </w:r>
+      <w:r>
+        <w:rPr>
+          <w:rFonts w:ascii="Times New Roman" w:hAnsi="Times New Roman" w:cs="Times New Roman"/>
+        </w:rPr>
+        <w:fldChar w:fldCharType="begin"/>
+      </w:r>
+      <w:r>
+        <w:rPr>
+          <w:rFonts w:ascii="Times New Roman" w:hAnsi="Times New Roman" w:cs="Times New Roman"/>
+        </w:rPr>
+        <w:instrText xml:space="preserve"> ADDIN ZOTERO_ITEM CSL_CITATION {"citationID":"IdpR7dfm","properties":{"formattedCitation":"(21)","plainCitation":"(21)","noteIndex":0},"citationItems":[{"id":465,"uris":["http://zotero.org/users/5073745/items/S8YA3E3X"],"itemData":{"id":465,"type":"article-journal","abstract":"Macrophage inhibitory cytokine 1 (MIC 1) is thought to have immunomodulatory actions favouring fetal viability. We measured serum concentrations of MIC 1 in asymptomatic women at 6–13 weeks' gestation who subsequently miscarried or who had already miscarried. MIC 1 concentrations in the miscarriage cohort (n=100), were a third of those who had ongoing pregnancies (n=197). Multiples of the median for miscarriage was 0·32 (95% CI 0·23–0·32) versus1·00 (0·93–1·06) for ongoing pregnancies; p&lt;0·0001. Concentrations were just as low 3 weeks before diagnosis as on the day of diagnosis. That MIC 1 serum concentrations seem to be low weeks before miscarriage suggests possible predictive and causative roles, as well as therapeutic potential.","container-title":"The Lancet","DOI":"10.1016/S0140-6736(03)15265-8","ISSN":"0140-6736","issue":"9403","journalAbbreviation":"The Lancet","language":"en","page":"129-130","source":"ScienceDirect","title":"Serum concentrations of macrophage inhibitory cytokine 1 (MIC 1) as a predictor of miscarriage","volume":"363","author":[{"family":"Tong","given":"Stephen"},{"family":"Marjono","given":"Budi"},{"family":"Brown","given":"David A"},{"family":"Mulvey","given":"Sheila"},{"family":"Breit","given":"Samuel N"},{"family":"Manuelpillai","given":"Ursula"},{"family":"Wallace","given":"Euan M"}],"issued":{"date-parts":[["2004",1,10]]}}}],"schema":"https://github.com/citation-style-language/schema/raw/master/csl-citation.json"} </w:instrText>
+      </w:r>
+      <w:r>
+        <w:rPr>
+          <w:rFonts w:ascii="Times New Roman" w:hAnsi="Times New Roman" w:cs="Times New Roman"/>
+        </w:rPr>
+        <w:fldChar w:fldCharType="separate"/>
+      </w:r>
+      <w:r>
+        <w:rPr>
+          <w:rFonts w:ascii="Times New Roman" w:hAnsi="Times New Roman" w:cs="Times New Roman"/>
+        </w:rPr>
+        <w:t>(21)</w:t>
+      </w:r>
+      <w:r>
+        <w:rPr>
+          <w:rFonts w:ascii="Times New Roman" w:hAnsi="Times New Roman" w:cs="Times New Roman"/>
+        </w:rPr>
+        <w:fldChar w:fldCharType="end"/>
+      </w:r>
+      <w:r>
+        <w:rPr>
+          <w:rFonts w:ascii="Times New Roman" w:hAnsi="Times New Roman" w:cs="Times New Roman"/>
+        </w:rPr>
+        <w:t>. G</w:t>
+      </w:r>
+      <w:r>
+        <w:rPr>
+          <w:rFonts w:ascii="Times New Roman" w:hAnsi="Times New Roman" w:cs="Times New Roman"/>
+        </w:rPr>
         <w:t>DF</w:t>
       </w:r>
       <w:r>
         <w:rPr>
           <w:rFonts w:ascii="Times New Roman" w:hAnsi="Times New Roman" w:cs="Times New Roman"/>
-          <w:i/>
-          <w:iCs/>
-        </w:rPr>
-        <w:t>15</w:t>
+        </w:rPr>
+        <w:t xml:space="preserve">15 levels </w:t>
+      </w:r>
+      <w:r>
+        <w:rPr>
+          <w:rFonts w:ascii="Times New Roman" w:hAnsi="Times New Roman" w:cs="Times New Roman"/>
+        </w:rPr>
+        <w:t>have also been linked to</w:t>
+      </w:r>
+      <w:r>
+        <w:rPr>
+          <w:rFonts w:ascii="Times New Roman" w:hAnsi="Times New Roman" w:cs="Times New Roman"/>
+        </w:rPr>
+        <w:t xml:space="preserve"> gestational weight gain, </w:t>
+      </w:r>
+      <w:r>
+        <w:rPr>
+          <w:rFonts w:ascii="Times New Roman" w:hAnsi="Times New Roman" w:cs="Times New Roman"/>
+        </w:rPr>
+        <w:t xml:space="preserve">with </w:t>
+      </w:r>
+      <w:r>
+        <w:rPr>
+          <w:rFonts w:ascii="Times New Roman" w:hAnsi="Times New Roman" w:cs="Times New Roman"/>
+        </w:rPr>
+        <w:t>elevat</w:t>
+      </w:r>
+      <w:r>
+        <w:rPr>
+          <w:rFonts w:ascii="Times New Roman" w:hAnsi="Times New Roman" w:cs="Times New Roman"/>
+        </w:rPr>
+        <w:t>ed levels</w:t>
+      </w:r>
+      <w:r>
+        <w:rPr>
+          <w:rFonts w:ascii="Times New Roman" w:hAnsi="Times New Roman" w:cs="Times New Roman"/>
+        </w:rPr>
+        <w:t xml:space="preserve"> negatively associated with cumulative gestational weight gain </w:t>
+      </w:r>
+      <w:r>
+        <w:rPr>
+          <w:rFonts w:ascii="Times New Roman" w:hAnsi="Times New Roman" w:cs="Times New Roman"/>
+        </w:rPr>
+        <w:fldChar w:fldCharType="begin"/>
+      </w:r>
+      <w:r>
+        <w:rPr>
+          <w:rFonts w:ascii="Times New Roman" w:hAnsi="Times New Roman" w:cs="Times New Roman"/>
+        </w:rPr>
+        <w:instrText xml:space="preserve"> ADDIN ZOTERO_ITEM CSL_CITATION {"citationID":"qR3HRkMK","properties":{"formattedCitation":"(22)","plainCitation":"(22)","noteIndex":0},"citationItems":[{"id":441,"uris":["http://zotero.org/users/5073745/items/9VI47QZ9"],"itemData":{"id":441,"type":"article-journal","abstract":"Objectives\nBased on a prospective birth cohort, we aimed to investigate the associations between maternal circulating metals exposure and gestational weight gain (GWG) across pregnancy, and explore whether maternal inflammatory cytokines could contribute to the GWG changes associated with metals exposure.\nMethods\nA total of 234 pregnant women from the Shanghai Maternal-Child Pairs cohort were enrolled in this panel study. 547 blood and serum samples were collected from pregnant women during three follow-up visits, and the circulating concentrations of 27 metals were determined by using the ICP-MS method. Five inflammatory cytokines in serum samples were measured through multiplexed immunoassays. The linear mixed models were used to estimate the association between each ln-transformed metal concentration and GWG across pregnancy. Robust generalized linear regression models were used to estimate the associations among circulating metals, GWG, and inflammatory cytokines.\nResults\nThe GWG during pregnancy was 13.76 ± 1.40 kg. The concentrations Co, Zn, Mo, B, Ag and Te in second or third trimesters were significantly higher than those in early second trimester. The concentration of Mg decreased with the increase of pregnant weeks and no significant statistical differences were found in the concentrations of other metals in different trimesters. Among the detected 26 metals, Li and Sr concentrations were positively associated with GWG in the third trimester. The GWG increased by 0.100 kg (95% CI 0.005, 0.195) and 0.120 kg (95% CI 0.009, 0.232) with each one ln-concentration increase in circulating Li and Sr concentrations, respectively. Concentrations of Li and Sr in the third trimester were positively associated with tumor necrosis factor-alpha (TNF-α) and interleukin (IL)-6, but negatively associated with growth differentiation factor-15 (GDF-15) significantly. Besides, IL-6 and GDF-15 levels were associated with the increase or decrease of overall pregnancy GWG, respectively.\nConclusions\nResults showed that maternal exposure to Li and Sr were associated with increased GWG, in which maternal IL-6 and GDF-15 could contribute to the associations between metal exposures and GWG in pregnant women.","container-title":"Ecotoxicology and Environmental Safety","DOI":"10.1016/j.ecoenv.2020.110697","ISSN":"0147-6513","journalAbbreviation":"Ecotoxicology and Environmental Safety","language":"en","page":"110697","source":"ScienceDirect","title":"Circulating metal concentrations, inflammatory cytokines and gestational weight gain: Shanghai MCPC cohort","title-short":"Circulating metal concentrations, inflammatory cytokines and gestational weight gain","volume":"199","author":[{"family":"Wang","given":"Pengpeng"},{"family":"Ma","given":"Wenjuan"},{"family":"Zhou","given":"Yuhan"},{"family":"Zhao","given":"Yingya"},{"family":"Shi","given":"Huijing"},{"family":"Yang","given":"Qing"},{"family":"Zhang","given":"Yunhui"}],"issued":{"date-parts":[["2020",8,1]]}}}],"schema":"https://github.com/citation-style-language/schema/raw/master/csl-citation.json"} </w:instrText>
+      </w:r>
+      <w:r>
+        <w:rPr>
+          <w:rFonts w:ascii="Times New Roman" w:hAnsi="Times New Roman" w:cs="Times New Roman"/>
+        </w:rPr>
+        <w:fldChar w:fldCharType="separate"/>
+      </w:r>
+      <w:r>
+        <w:rPr>
+          <w:rFonts w:ascii="Times New Roman" w:hAnsi="Times New Roman" w:cs="Times New Roman"/>
+        </w:rPr>
+        <w:t>(22)</w:t>
+      </w:r>
+      <w:r>
+        <w:rPr>
+          <w:rFonts w:ascii="Times New Roman" w:hAnsi="Times New Roman" w:cs="Times New Roman"/>
+        </w:rPr>
+        <w:fldChar w:fldCharType="end"/>
+      </w:r>
+      <w:r>
+        <w:rPr>
+          <w:rFonts w:ascii="Times New Roman" w:hAnsi="Times New Roman" w:cs="Times New Roman"/>
+        </w:rPr>
+        <w:t xml:space="preserve">. </w:t>
+      </w:r>
+      <w:r>
+        <w:rPr>
+          <w:rFonts w:ascii="Times New Roman" w:hAnsi="Times New Roman" w:cs="Times New Roman"/>
+        </w:rPr>
+        <w:t xml:space="preserve">Petry and colleagues found pre-pregnancy BMI was inversely related to GDF15 levels during pregnancy </w:t>
+      </w:r>
+      <w:r>
+        <w:rPr>
+          <w:rFonts w:ascii="Times New Roman" w:hAnsi="Times New Roman" w:cs="Times New Roman"/>
+        </w:rPr>
+        <w:fldChar w:fldCharType="begin"/>
+      </w:r>
+      <w:r>
+        <w:rPr>
+          <w:rFonts w:ascii="Times New Roman" w:hAnsi="Times New Roman" w:cs="Times New Roman"/>
+        </w:rPr>
+        <w:instrText xml:space="preserve"> ADDIN ZOTERO_ITEM CSL_CITATION {"citationID":"8WHaG287","properties":{"formattedCitation":"(23)","plainCitation":"(23)","noteIndex":0},"citationItems":[{"id":464,"uris":["http://zotero.org/users/5073745/items/4M9LNJ5A"],"itemData":{"id":464,"type":"article-journal","abstract":"Background: Although nausea and vomiting are very common in pregnancy, their pathogenesis is poorly understood. We tested the hypothesis that circulating growth and differentiation factor 15 (GDF15) concentrations in early pregnancy, whose gene is implicated in hyperemesis gravidarum, are associated with nausea and vomiting., \nMethods: Blood samples for the measurement of GDF15 and human chorionic gonadotrophin (hCG) concentrations were obtained early in the second trimester (median 15.1 (interquartile range 14.4-15.7) weeks) of pregnancy from 791 women from the Cambridge Baby Growth Study, a prospective pregnancy and birth cohort. During each trimester participants completed a questionnaire which included questions about nausea, vomiting and antiemetic use. Associations with pre-pregnancy body mass indexes (BMI) were validated in 231 pregnant NIPTeR Study participants., \nResults: Circulating GDF15 concentrations were higher in women reporting vomiting in the second trimester than in women reporting no pregnancy nausea or vomiting: 11,581 (10,977-12,219) (n=175) vs. 10,593 (10,066-11,147) (n=193) pg/mL, p=0.02). In women who took antiemetic drugs during pregnancy (n=11) the GDF15 levels were also raised 13,157 (10,558-16,394) pg/mL (p =0.04). Serum GFD15 concentrations were strongly positively correlated with hCG levels but were inversely correlated with maternal BMIs, a finding replicated in the NIPTeR Study., \nConclusions: Week 15 serum GDF15 concentrations are positively associated with second trimester vomiting and maternal antiemetic use in pregnancy. Given GDF15’s site of action in the chemoreceptor trigger zone of the brainstem and its genetic associations with hyperemesis gravidarum, these data support the concept that GDF15 may be playing a pathogenic role in pregnancy-associated vomiting.","container-title":"Wellcome Open Research","DOI":"10.12688/wellcomeopenres.14818.1","ISSN":"2398-502X","journalAbbreviation":"Wellcome Open Res","note":"PMID: 30345390\nPMCID: PMC6171563","page":"123","source":"PubMed Central","title":"Associations of vomiting and antiemetic use in pregnancy with levels of circulating GDF15 early in the second trimester: A nested case-control study","title-short":"Associations of vomiting and antiemetic use in pregnancy with levels of circulating GDF15 early in the second trimester","volume":"3","author":[{"family":"Petry","given":"Clive J."},{"family":"Ong","given":"Ken K."},{"family":"Burling","given":"Keith A."},{"family":"Barker","given":"Peter"},{"family":"Goodburn","given":"Sandra F."},{"family":"Perry","given":"John R.B."},{"family":"Acerini","given":"Carlo L."},{"family":"Hughes","given":"Ieuan A."},{"family":"Painter","given":"Rebecca C."},{"family":"Afink","given":"Gijs B."},{"family":"Dunger","given":"David B."},{"family":"O'Rahilly","given":"Stephen"}],"issued":{"date-parts":[["2018",9,21]]}}}],"schema":"https://github.com/citation-style-language/schema/raw/master/csl-citation.json"} </w:instrText>
+      </w:r>
+      <w:r>
+        <w:rPr>
+          <w:rFonts w:ascii="Times New Roman" w:hAnsi="Times New Roman" w:cs="Times New Roman"/>
+        </w:rPr>
+        <w:fldChar w:fldCharType="separate"/>
+      </w:r>
+      <w:r>
+        <w:rPr>
+          <w:rFonts w:ascii="Times New Roman" w:hAnsi="Times New Roman" w:cs="Times New Roman"/>
+        </w:rPr>
+        <w:t>(23)</w:t>
+      </w:r>
+      <w:r>
+        <w:rPr>
+          <w:rFonts w:ascii="Times New Roman" w:hAnsi="Times New Roman" w:cs="Times New Roman"/>
+        </w:rPr>
+        <w:fldChar w:fldCharType="end"/>
+      </w:r>
+      <w:r>
+        <w:rPr>
+          <w:rFonts w:ascii="Times New Roman" w:hAnsi="Times New Roman" w:cs="Times New Roman"/>
+        </w:rPr>
+        <w:t xml:space="preserve">. </w:t>
+      </w:r>
+      <w:r>
+        <w:rPr>
+          <w:rFonts w:ascii="Times New Roman" w:hAnsi="Times New Roman" w:cs="Times New Roman"/>
+        </w:rPr>
+        <w:t>Differi</w:t>
+      </w:r>
+      <w:r>
+        <w:rPr>
+          <w:rFonts w:ascii="Times New Roman" w:hAnsi="Times New Roman" w:cs="Times New Roman"/>
+        </w:rPr>
+        <w:t>ng</w:t>
+      </w:r>
+      <w:r>
+        <w:rPr>
+          <w:rFonts w:ascii="Times New Roman" w:hAnsi="Times New Roman" w:cs="Times New Roman"/>
+        </w:rPr>
+        <w:t xml:space="preserve"> levels of GDF15 </w:t>
+      </w:r>
+      <w:r>
+        <w:rPr>
+          <w:rFonts w:ascii="Times New Roman" w:hAnsi="Times New Roman" w:cs="Times New Roman"/>
+        </w:rPr>
+        <w:t>have been detected</w:t>
+      </w:r>
+      <w:r>
+        <w:rPr>
+          <w:rFonts w:ascii="Times New Roman" w:hAnsi="Times New Roman" w:cs="Times New Roman"/>
+        </w:rPr>
+        <w:t xml:space="preserve"> in concert with complications of pregnancy. </w:t>
+      </w:r>
+      <w:r>
+        <w:rPr>
+          <w:rFonts w:ascii="Times New Roman" w:hAnsi="Times New Roman" w:cs="Times New Roman"/>
+        </w:rPr>
+        <w:t>In several cases, the epidemiological data is conflict</w:t>
+      </w:r>
+      <w:r>
+        <w:rPr>
+          <w:rFonts w:ascii="Times New Roman" w:hAnsi="Times New Roman" w:cs="Times New Roman"/>
+        </w:rPr>
+        <w:t>ing</w:t>
+      </w:r>
+      <w:r>
+        <w:rPr>
+          <w:rFonts w:ascii="Times New Roman" w:hAnsi="Times New Roman" w:cs="Times New Roman"/>
+        </w:rPr>
+        <w:t>.  For example, p</w:t>
+      </w:r>
+      <w:r>
+        <w:rPr>
+          <w:rFonts w:ascii="Times New Roman" w:hAnsi="Times New Roman" w:cs="Times New Roman"/>
+        </w:rPr>
+        <w:t>re-eclampsia, a life-threatening complication</w:t>
+      </w:r>
+      <w:r>
+        <w:rPr>
+          <w:rFonts w:ascii="Times New Roman" w:hAnsi="Times New Roman" w:cs="Times New Roman"/>
+        </w:rPr>
+        <w:t xml:space="preserve"> involving critically high blood pressure and protein loss in urine,</w:t>
       </w:r>
       <w:r>
         <w:rPr>
@@ -3067,7 +3627,25 @@
         <w:rPr>
           <w:rFonts w:ascii="Times New Roman" w:hAnsi="Times New Roman" w:cs="Times New Roman"/>
         </w:rPr>
-        <w:t>is</w:t>
+        <w:t>ha</w:t>
+      </w:r>
+      <w:r>
+        <w:rPr>
+          <w:rFonts w:ascii="Times New Roman" w:hAnsi="Times New Roman" w:cs="Times New Roman"/>
+        </w:rPr>
+        <w:t>s</w:t>
+      </w:r>
+      <w:r>
+        <w:rPr>
+          <w:rFonts w:ascii="Times New Roman" w:hAnsi="Times New Roman" w:cs="Times New Roman"/>
+        </w:rPr>
+        <w:t xml:space="preserve"> been found to be associated with reduction</w:t>
+      </w:r>
+      <w:r>
+        <w:rPr>
+          <w:rFonts w:ascii="Times New Roman" w:hAnsi="Times New Roman" w:cs="Times New Roman"/>
+        </w:rPr>
+        <w:t>s</w:t>
       </w:r>
       <w:r>
         <w:rPr>
@@ -3079,19 +3657,217 @@
         <w:rPr>
           <w:rFonts w:ascii="Times New Roman" w:hAnsi="Times New Roman" w:cs="Times New Roman"/>
         </w:rPr>
-        <w:t xml:space="preserve">heavily expressed </w:t>
-      </w:r>
-      <w:r>
-        <w:rPr>
-          <w:rFonts w:ascii="Times New Roman" w:hAnsi="Times New Roman" w:cs="Times New Roman"/>
-        </w:rPr>
-        <w:t>in placenta</w:t>
-      </w:r>
-      <w:r>
-        <w:rPr>
-          <w:rFonts w:ascii="Times New Roman" w:hAnsi="Times New Roman" w:cs="Times New Roman"/>
-        </w:rPr>
-        <w:t>l trophoblasts</w:t>
+        <w:fldChar w:fldCharType="begin"/>
+      </w:r>
+      <w:r>
+        <w:rPr>
+          <w:rFonts w:ascii="Times New Roman" w:hAnsi="Times New Roman" w:cs="Times New Roman"/>
+        </w:rPr>
+        <w:instrText xml:space="preserve"> ADDIN ZOTERO_ITEM CSL_CITATION {"citationID":"asCyigVk","properties":{"formattedCitation":"(8)","plainCitation":"(8)","noteIndex":0},"citationItems":[{"id":472,"uris":["http://zotero.org/users/5073745/items/ZAWNVL9J"],"itemData":{"id":472,"type":"article-journal","abstract":"Background: Preeclampsia is a pregnancy speciﬁc disorder affecting 3–5% of pregnancies worldwide. It is clinically divided into early-onset and late-onset subtypes. Placental factors are involved in the pathogenesis of preeclampsia. Growth differentiation factor 15 (GDF15), a protein of the transforming growth factor beta superfamily, is highly expressed in the placenta. However, it is unclear whether the circulating levels of GDF15 are altered in preeclampsia at the time of or prior to disease presentation.\nMethods: Serum samples across three trimesters from 29 healthy pregnancies, third trimester sera from 34 women presenting with preeclampsia (early-onset n = 16, late-onset n = 18) and 66 gestation-agematched controls, and sera at 11–13 weeks of pregnancy from women who later did (n = 36) or did not (n = 33) develop late-onset preeclampsia, were examined for GDF15 by ELISA.\nResults: Serum GDF15 levels increased signiﬁcantly with gestation in normal pregnancy. Serum GDF15 was signiﬁcantly reduced in the third trimester in women presenting with preeclampsia compared to their gestation-age-matched controls. This reduction was apparent in both early-onset and late-onset subtypes, but it was more profound in late-onset cases. At 11–13 weeks of gestation, however, serum levels of GDF15 were similar between women who subsequently did and did not develop late-onset preeclampsia.\nConclusion: Serum GDF15 increased with gestation age, reaching the highest level in the third trimester. Serum GDF15 was signiﬁcantly reduced in the third trimester in women presenting with preeclampsia, especially in late-onset cases. However, serum GDF15 was not altered in the ﬁrst trimester in women destined to develop late-onset preeclampsia.","container-title":"Cytokine","DOI":"10.1016/j.cyto.2016.05.002","ISSN":"10434666","journalAbbreviation":"Cytokine","language":"en","page":"226-230","source":"DOI.org (Crossref)","title":"Serum levels of GDF15 are reduced in preeclampsia and the reduction is more profound in late-onset than early-onset cases","volume":"83","author":[{"family":"Chen","given":"Qi"},{"family":"Wang","given":"Yao"},{"family":"Zhao","given":"Min"},{"family":"Hyett","given":"Jonathan"},{"family":"Silva Costa","given":"Fabricio","non-dropping-particle":"da"},{"family":"Nie","given":"Guiying"}],"issued":{"date-parts":[["2016",7]]}}}],"schema":"https://github.com/citation-style-language/schema/raw/master/csl-citation.json"} </w:instrText>
+      </w:r>
+      <w:r>
+        <w:rPr>
+          <w:rFonts w:ascii="Times New Roman" w:hAnsi="Times New Roman" w:cs="Times New Roman"/>
+        </w:rPr>
+        <w:fldChar w:fldCharType="separate"/>
+      </w:r>
+      <w:r>
+        <w:rPr>
+          <w:rFonts w:ascii="Times New Roman" w:hAnsi="Times New Roman" w:cs="Times New Roman"/>
+        </w:rPr>
+        <w:t>(8)</w:t>
+      </w:r>
+      <w:r>
+        <w:rPr>
+          <w:rFonts w:ascii="Times New Roman" w:hAnsi="Times New Roman" w:cs="Times New Roman"/>
+        </w:rPr>
+        <w:fldChar w:fldCharType="end"/>
+      </w:r>
+      <w:r>
+        <w:rPr>
+          <w:rFonts w:ascii="Times New Roman" w:hAnsi="Times New Roman" w:cs="Times New Roman"/>
+        </w:rPr>
+        <w:t>, increase</w:t>
+      </w:r>
+      <w:r>
+        <w:rPr>
+          <w:rFonts w:ascii="Times New Roman" w:hAnsi="Times New Roman" w:cs="Times New Roman"/>
+        </w:rPr>
+        <w:t>s</w:t>
+      </w:r>
+      <w:r>
+        <w:rPr>
+          <w:rFonts w:ascii="Times New Roman" w:hAnsi="Times New Roman" w:cs="Times New Roman"/>
+        </w:rPr>
+        <w:t xml:space="preserve"> </w:t>
+      </w:r>
+      <w:r>
+        <w:rPr>
+          <w:rFonts w:ascii="Times New Roman" w:hAnsi="Times New Roman" w:cs="Times New Roman"/>
+        </w:rPr>
+        <w:fldChar w:fldCharType="begin"/>
+      </w:r>
+      <w:r>
+        <w:rPr>
+          <w:rFonts w:ascii="Times New Roman" w:hAnsi="Times New Roman" w:cs="Times New Roman"/>
+        </w:rPr>
+        <w:instrText xml:space="preserve"> ADDIN ZOTERO_ITEM CSL_CITATION {"citationID":"XGa2dAjN","properties":{"formattedCitation":"(10,24)","plainCitation":"(10,24)","noteIndex":0},"citationItems":[{"id":442,"uris":["http://zotero.org/users/5073745/items/7H36LHYK"],"itemData":{"id":442,"type":"article-journal","container-title":"Hypertension","DOI":"10.1161/HYPERTENSIONAHA.109.130583","ISSN":"0194-911X, 1524-4563","issue":"1","journalAbbreviation":"Hypertension","language":"en","page":"106-112","source":"DOI.org (Crossref)","title":"Circulating and Placental Growth-Differentiation Factor 15 in Preeclampsia and in Pregnancy Complicated by Diabetes Mellitus","volume":"54","author":[{"family":"Sugulle","given":"Meryam"},{"family":"Dechend","given":"Ralf"},{"family":"Herse","given":"Florian"},{"family":"Weedon-Fekjaer","given":"M. Susanne"},{"family":"Johnsen","given":"Guro M."},{"family":"Brosnihan","given":"K. Bridget"},{"family":"Anton","given":"Lauren"},{"family":"Luft","given":"Friedrich C."},{"family":"Wollert","given":"Kai C."},{"family":"Kempf","given":"Tibor"},{"family":"Staff","given":"Anne Cathrine"}],"issued":{"date-parts":[["2009",7]]}}},{"id":603,"uris":["http://zotero.org/users/5073745/items/M7F9XMR5"],"itemData":{"id":603,"type":"article-journal","abstract":"Growth differentiation factor 15 (GDF-15) has been suggested as a potential biomarker of preeclampsia. However, previous studies evaluating circulating GDF-15 in women with preeclampsia showed inconsistent results. A meta-analysis was performed accordingly in this study. Observational studies comparing circulating GDF-15 between women with preeclampsia normal pregnancy were identified by search of electronic databases including PubMed, Embase, Web of Science, Wanfang, and CNKI. The Newcastle-Ottawa Scale (NOS) was used for assessing the quality of the studies. A randomized-effect model incorporating the possible between-study heterogeneity was used to pool the results. Eleven observational studies including 498 women with preeclampsia and 2349 women with normal pregnancy contributed to the meta-analysis. Results showed that compared to controls of women with normal pregnancy at least matched for gestational ages, women with preeclampsia had significantly higher circulating GDF-15 at the diagnosis [standard mean difference (SMD): 0.66, 95% confidence interval (CI): 0.16 to 1.17, p=0.01, I2=93%]. Subgroup analysis showed consistent results in women with preterm and term preeclampsia in Asian and non-Asian women and in studies with different quality scores, which were not statistically significant between subgroups (p for subgroup difference&gt;0.05). Moreover, a higher level of GDF-15 was also found before the diagnosis in women who subsequently developed preeclampsia than those who did not (SMD: 1.32, 95% CI: 0.45 to 2.18, p=0.003, I2=89%). In conclusion, a higher circulating GDF-15 is observed in women with preeclampsia even before the diagnosis of the disease.","container-title":"Hormone and Metabolic Research = Hormon- Und Stoffwechselforschung = Hormones Et Metabolisme","DOI":"10.1055/a-1956-2961","ISSN":"1439-4286","journalAbbreviation":"Horm Metab Res","language":"eng","note":"PMID: 36410395","source":"PubMed","title":"Circulating Growth Differentiation Factor 15 and Preeclampsia: A Meta-Analysis","title-short":"Circulating Growth Differentiation Factor 15 and Preeclampsia","author":[{"family":"Wang","given":"Lihong"},{"family":"Yang","given":"Qiuli"}],"issued":{"date-parts":[["2022",11,21]]}}}],"schema":"https://github.com/citation-style-language/schema/raw/master/csl-citation.json"} </w:instrText>
+      </w:r>
+      <w:r>
+        <w:rPr>
+          <w:rFonts w:ascii="Times New Roman" w:hAnsi="Times New Roman" w:cs="Times New Roman"/>
+        </w:rPr>
+        <w:fldChar w:fldCharType="separate"/>
+      </w:r>
+      <w:r>
+        <w:rPr>
+          <w:rFonts w:ascii="Times New Roman" w:hAnsi="Times New Roman" w:cs="Times New Roman"/>
+        </w:rPr>
+        <w:t>(10,24)</w:t>
+      </w:r>
+      <w:r>
+        <w:rPr>
+          <w:rFonts w:ascii="Times New Roman" w:hAnsi="Times New Roman" w:cs="Times New Roman"/>
+        </w:rPr>
+        <w:fldChar w:fldCharType="end"/>
+      </w:r>
+      <w:r>
+        <w:rPr>
+          <w:rFonts w:ascii="Times New Roman" w:hAnsi="Times New Roman" w:cs="Times New Roman"/>
+        </w:rPr>
+        <w:t xml:space="preserve">, and no changes </w:t>
+      </w:r>
+      <w:r>
+        <w:rPr>
+          <w:rFonts w:ascii="Times New Roman" w:hAnsi="Times New Roman" w:cs="Times New Roman"/>
+        </w:rPr>
+        <w:fldChar w:fldCharType="begin"/>
+      </w:r>
+      <w:r>
+        <w:rPr>
+          <w:rFonts w:ascii="Times New Roman" w:hAnsi="Times New Roman" w:cs="Times New Roman"/>
+        </w:rPr>
+        <w:instrText xml:space="preserve"> ADDIN ZOTERO_ITEM CSL_CITATION {"citationID":"jCye46Ql","properties":{"formattedCitation":"(9)","plainCitation":"(9)","noteIndex":0},"citationItems":[{"id":471,"uris":["http://zotero.org/users/5073745/items/FVD859KV"],"itemData":{"id":471,"type":"article-journal","container-title":"Placenta","DOI":"10.1053/plac.2002.0881","ISSN":"01434004","issue":"1","journalAbbreviation":"Placenta","language":"en","page":"100-106","source":"DOI.org (Crossref)","title":"Macrophage Inhibitory Cytokine-1 in Gestational Tissues and Maternal Serum in Normal and Pre-eclamptic Pregnancy","volume":"24","author":[{"family":"Marjono","given":"A.B."},{"family":"Brown","given":"D.A."},{"family":"Horton","given":"K.E."},{"family":"Wallace","given":"E.M."},{"family":"Breit","given":"S.N."},{"family":"Manuelpillai","given":"U."}],"issued":{"date-parts":[["2003",1]]}}}],"schema":"https://github.com/citation-style-language/schema/raw/master/csl-citation.json"} </w:instrText>
+      </w:r>
+      <w:r>
+        <w:rPr>
+          <w:rFonts w:ascii="Times New Roman" w:hAnsi="Times New Roman" w:cs="Times New Roman"/>
+        </w:rPr>
+        <w:fldChar w:fldCharType="separate"/>
+      </w:r>
+      <w:r>
+        <w:rPr>
+          <w:rFonts w:ascii="Times New Roman" w:hAnsi="Times New Roman" w:cs="Times New Roman"/>
+        </w:rPr>
+        <w:t>(9)</w:t>
+      </w:r>
+      <w:r>
+        <w:rPr>
+          <w:rFonts w:ascii="Times New Roman" w:hAnsi="Times New Roman" w:cs="Times New Roman"/>
+        </w:rPr>
+        <w:fldChar w:fldCharType="end"/>
+      </w:r>
+      <w:r>
+        <w:rPr>
+          <w:rFonts w:ascii="Times New Roman" w:hAnsi="Times New Roman" w:cs="Times New Roman"/>
+        </w:rPr>
+        <w:t xml:space="preserve"> in</w:t>
+      </w:r>
+      <w:r>
+        <w:rPr>
+          <w:rFonts w:ascii="Times New Roman" w:hAnsi="Times New Roman" w:cs="Times New Roman"/>
+        </w:rPr>
+        <w:t xml:space="preserve"> </w:t>
+      </w:r>
+      <w:r>
+        <w:rPr>
+          <w:rFonts w:ascii="Times New Roman" w:hAnsi="Times New Roman" w:cs="Times New Roman"/>
+        </w:rPr>
+        <w:t xml:space="preserve">GDF15 </w:t>
+      </w:r>
+      <w:r>
+        <w:rPr>
+          <w:rFonts w:ascii="Times New Roman" w:hAnsi="Times New Roman" w:cs="Times New Roman"/>
+        </w:rPr>
+        <w:t xml:space="preserve">in serum compared to non-preeclamptic, normotensive parents. </w:t>
+      </w:r>
+      <w:r>
+        <w:rPr>
+          <w:rFonts w:ascii="Times New Roman" w:hAnsi="Times New Roman" w:cs="Times New Roman"/>
+        </w:rPr>
+        <w:t>Similarly, s</w:t>
+      </w:r>
+      <w:r>
+        <w:rPr>
+          <w:rFonts w:ascii="Times New Roman" w:hAnsi="Times New Roman" w:cs="Times New Roman"/>
+        </w:rPr>
+        <w:t>ome studies f</w:t>
+      </w:r>
+      <w:r>
+        <w:rPr>
+          <w:rFonts w:ascii="Times New Roman" w:hAnsi="Times New Roman" w:cs="Times New Roman"/>
+        </w:rPr>
+        <w:t>ou</w:t>
+      </w:r>
+      <w:r>
+        <w:rPr>
+          <w:rFonts w:ascii="Times New Roman" w:hAnsi="Times New Roman" w:cs="Times New Roman"/>
+        </w:rPr>
+        <w:t xml:space="preserve">nd that GDF15 is higher in pregnancies complicated by </w:t>
+      </w:r>
+      <w:r>
+        <w:rPr>
+          <w:rFonts w:ascii="Times New Roman" w:hAnsi="Times New Roman" w:cs="Times New Roman"/>
+        </w:rPr>
+        <w:t>gestational diabetes (G</w:t>
+      </w:r>
+      <w:r>
+        <w:rPr>
+          <w:rFonts w:ascii="Times New Roman" w:hAnsi="Times New Roman" w:cs="Times New Roman"/>
+        </w:rPr>
+        <w:t>DM</w:t>
+      </w:r>
+      <w:r>
+        <w:rPr>
+          <w:rFonts w:ascii="Times New Roman" w:hAnsi="Times New Roman" w:cs="Times New Roman"/>
+        </w:rPr>
+        <w:t>)</w:t>
+      </w:r>
+      <w:r>
+        <w:rPr>
+          <w:rFonts w:ascii="Times New Roman" w:hAnsi="Times New Roman" w:cs="Times New Roman"/>
+        </w:rPr>
+        <w:t xml:space="preserve"> </w:t>
+      </w:r>
+      <w:r>
+        <w:rPr>
+          <w:rFonts w:ascii="Times New Roman" w:hAnsi="Times New Roman" w:cs="Times New Roman"/>
+        </w:rPr>
+        <w:fldChar w:fldCharType="begin"/>
+      </w:r>
+      <w:r>
+        <w:rPr>
+          <w:rFonts w:ascii="Times New Roman" w:hAnsi="Times New Roman" w:cs="Times New Roman"/>
+        </w:rPr>
+        <w:instrText xml:space="preserve"> ADDIN ZOTERO_ITEM CSL_CITATION {"citationID":"ljedIe4J","properties":{"formattedCitation":"(25)","plainCitation":"(25)","noteIndex":0},"citationItems":[{"id":480,"uris":["http://zotero.org/users/5073745/items/DITELI98"],"itemData":{"id":480,"type":"article-journal","abstract":"Objective\nGrowth differentiation factor-15 (GDF-15), the new member of transforming growth factor (TGF)-beta family, is released as a response of oxidative stress, inflammation and tissue injury. We aimed to determine GDF-15 levels in patients with Gestational Diabetes Mellitus (GDM) and the relation between GDF-15 and adverse perinatal outcomes.\nMaterials and methods:\nForty pregnant women with GDM (receiving diet and insulin therapy) and forty healthy pregnant women as control group participated in this current study. GDF- 15 levels were analyzed by enzyme-linked immunosorbent assess kit.\nResults\nThe median serum GDF-15 level was measured higher in patients with GDM, and it was statistically meaningful (p: 0.000). Logistic regression analysis indicated that with the increase of GDF-15 level, the risk of GDM diseases increases as well. (P: 0.001, OR = 1.009; 95% CI = 1.003–1.014). There were no differences between GDF-15 levels and perinatal outcomes.\nConclusion\nWe concluded that higher GDF-15 levels are related to GDM in the third trimester. The optimal GDF-15 cut-off value was measured as 326 pg/ml for the diagnosis of GDM with 70% sensitivity and 60% specificity in our study. Further studies are needed to show the significance of GDF-15 as a biomarker for the disease.","container-title":"Taiwanese Journal of Obstetrics and Gynecology","DOI":"10.1016/j.tjog.2020.12.004","ISSN":"1028-4559","issue":"2","journalAbbreviation":"Taiwanese Journal of Obstetrics and Gynecology","language":"en","page":"221-224","source":"ScienceDirect","title":"Is GDF-15 level associated with gestational diabetes mellitus and adverse perinatal outcomes?","volume":"60","author":[{"family":"Yakut","given":"Kadriye"},{"family":"Öcal","given":"Doğa Fatma"},{"family":"Öztürk","given":"Filiz Halıcı"},{"family":"Öztürk","given":"Merve"},{"family":"Oğuz","given":"Yüksel"},{"family":"Sınacı","given":"Selcan"},{"family":"Çağlar","given":"Turhan"}],"issued":{"date-parts":[["2021",3,1]]}}}],"schema":"https://github.com/citation-style-language/schema/raw/master/csl-citation.json"} </w:instrText>
+      </w:r>
+      <w:r>
+        <w:rPr>
+          <w:rFonts w:ascii="Times New Roman" w:hAnsi="Times New Roman" w:cs="Times New Roman"/>
+        </w:rPr>
+        <w:fldChar w:fldCharType="separate"/>
+      </w:r>
+      <w:r>
+        <w:rPr>
+          <w:rFonts w:ascii="Times New Roman" w:hAnsi="Times New Roman" w:cs="Times New Roman"/>
+        </w:rPr>
+        <w:t>(25)</w:t>
+      </w:r>
+      <w:r>
+        <w:rPr>
+          <w:rFonts w:ascii="Times New Roman" w:hAnsi="Times New Roman" w:cs="Times New Roman"/>
+        </w:rPr>
+        <w:fldChar w:fldCharType="end"/>
       </w:r>
       <w:r>
         <w:rPr>
@@ -3103,37 +3879,25 @@
         <w:rPr>
           <w:rFonts w:ascii="Times New Roman" w:hAnsi="Times New Roman" w:cs="Times New Roman"/>
         </w:rPr>
-        <w:t xml:space="preserve">is </w:t>
-      </w:r>
-      <w:r>
-        <w:rPr>
-          <w:rFonts w:ascii="Times New Roman" w:hAnsi="Times New Roman" w:cs="Times New Roman"/>
-        </w:rPr>
-        <w:t xml:space="preserve">secreted into </w:t>
-      </w:r>
-      <w:r>
-        <w:rPr>
-          <w:rFonts w:ascii="Times New Roman" w:hAnsi="Times New Roman" w:cs="Times New Roman"/>
-        </w:rPr>
-        <w:t>parent</w:t>
-      </w:r>
-      <w:r>
-        <w:rPr>
-          <w:rFonts w:ascii="Times New Roman" w:hAnsi="Times New Roman" w:cs="Times New Roman"/>
-        </w:rPr>
-        <w:t>al circulation</w:t>
-      </w:r>
-      <w:r>
-        <w:rPr>
-          <w:rFonts w:ascii="Times New Roman" w:hAnsi="Times New Roman" w:cs="Times New Roman"/>
-        </w:rPr>
-        <w:t xml:space="preserve">, </w:t>
-      </w:r>
-      <w:r>
-        <w:rPr>
-          <w:rFonts w:ascii="Times New Roman" w:hAnsi="Times New Roman" w:cs="Times New Roman"/>
-        </w:rPr>
-        <w:t>and is present in amniotic fluid</w:t>
+        <w:t xml:space="preserve">or </w:t>
+      </w:r>
+      <w:r>
+        <w:rPr>
+          <w:rFonts w:ascii="Times New Roman" w:hAnsi="Times New Roman" w:cs="Times New Roman"/>
+        </w:rPr>
+        <w:t>type 2 diabetes (</w:t>
+      </w:r>
+      <w:r>
+        <w:rPr>
+          <w:rFonts w:ascii="Times New Roman" w:hAnsi="Times New Roman" w:cs="Times New Roman"/>
+        </w:rPr>
+        <w:t>T2D</w:t>
+      </w:r>
+      <w:r>
+        <w:rPr>
+          <w:rFonts w:ascii="Times New Roman" w:hAnsi="Times New Roman" w:cs="Times New Roman"/>
+        </w:rPr>
+        <w:t>M)</w:t>
       </w:r>
       <w:r>
         <w:rPr>
@@ -3151,7 +3915,7 @@
         <w:rPr>
           <w:rFonts w:ascii="Times New Roman" w:hAnsi="Times New Roman" w:cs="Times New Roman"/>
         </w:rPr>
-        <w:instrText xml:space="preserve"> ADDIN ZOTERO_ITEM CSL_CITATION {"citationID":"kUjf6dXh","properties":{"formattedCitation":"(19)","plainCitation":"(19)","noteIndex":0},"citationItems":[{"id":476,"uris":["http://zotero.org/users/5073745/items/DGJGZZR7"],"itemData":{"id":476,"type":"article-journal","abstract":"Macrophage inhibitory cytokine-1 (MIC-1) is a recently described divergent member of the transforming growth factor-ss superfamily. MIC-1 transcription up-regulation is associated with macrophage activation, and this observation led to its cloning. Northern blots indicate that MIC-1 is also present in human placenta. A sensitive sandwich enzyme-linked immunosorbent assay for the quantification of MIC-1 was developed and used to examine the role of this cytokine in pregnancy. High levels of MIC-1 are present in the sera of pregnant women. The level rises substantially with progress of gestation. MIC-1 can also be detected, in large amounts, in amniotic fluid and placental extracts. In addition, the BeWo placental trophoblastic cell line was found to constitutively express the MIC-1 transcript and secrete large amounts of MIC-1. These findings suggest that the placental trophoblast is a major source of the MIC-1 present in maternal serum and amniotic fluid. We suggest that MIC-1 may promote fetal survival by suppressing the production of maternally derived proinflammatory cytokines within the uterus.","container-title":"The Journal of Clinical Endocrinology and Metabolism","DOI":"10.1210/jcem.85.12.7007","ISSN":"0021-972X","issue":"12","journalAbbreviation":"J Clin Endocrinol Metab","language":"eng","note":"PMID: 11134143","page":"4781-4788","source":"PubMed","title":"The transforming growth factor-ss superfamily cytokine macrophage inhibitory cytokine-1 is present in high concentrations in the serum of pregnant women","volume":"85","author":[{"family":"Moore","given":"A. G."},{"family":"Brown","given":"D. A."},{"family":"Fairlie","given":"W. D."},{"family":"Bauskin","given":"A. R."},{"family":"Brown","given":"P. K."},{"family":"Munier","given":"M. L."},{"family":"Russell","given":"P. K."},{"family":"Salamonsen","given":"L. A."},{"family":"Wallace","given":"E. M."},{"family":"Breit","given":"S. N."}],"issued":{"date-parts":[["2000",12]]}}}],"schema":"https://github.com/citation-style-language/schema/raw/master/csl-citation.json"} </w:instrText>
+        <w:instrText xml:space="preserve"> ADDIN ZOTERO_ITEM CSL_CITATION {"citationID":"t4jWlLmQ","properties":{"formattedCitation":"(10)","plainCitation":"(10)","noteIndex":0},"citationItems":[{"id":442,"uris":["http://zotero.org/users/5073745/items/7H36LHYK"],"itemData":{"id":442,"type":"article-journal","container-title":"Hypertension","DOI":"10.1161/HYPERTENSIONAHA.109.130583","ISSN":"0194-911X, 1524-4563","issue":"1","journalAbbreviation":"Hypertension","language":"en","page":"106-112","source":"DOI.org (Crossref)","title":"Circulating and Placental Growth-Differentiation Factor 15 in Preeclampsia and in Pregnancy Complicated by Diabetes Mellitus","volume":"54","author":[{"family":"Sugulle","given":"Meryam"},{"family":"Dechend","given":"Ralf"},{"family":"Herse","given":"Florian"},{"family":"Weedon-Fekjaer","given":"M. Susanne"},{"family":"Johnsen","given":"Guro M."},{"family":"Brosnihan","given":"K. Bridget"},{"family":"Anton","given":"Lauren"},{"family":"Luft","given":"Friedrich C."},{"family":"Wollert","given":"Kai C."},{"family":"Kempf","given":"Tibor"},{"family":"Staff","given":"Anne Cathrine"}],"issued":{"date-parts":[["2009",7]]}}}],"schema":"https://github.com/citation-style-language/schema/raw/master/csl-citation.json"} </w:instrText>
       </w:r>
       <w:r>
         <w:rPr>
@@ -3163,7 +3927,7 @@
         <w:rPr>
           <w:rFonts w:ascii="Times New Roman" w:hAnsi="Times New Roman" w:cs="Times New Roman"/>
         </w:rPr>
-        <w:t>(19)</w:t>
+        <w:t>(10)</w:t>
       </w:r>
       <w:r>
         <w:rPr>
@@ -3175,49 +3939,7 @@
         <w:rPr>
           <w:rFonts w:ascii="Times New Roman" w:hAnsi="Times New Roman" w:cs="Times New Roman"/>
         </w:rPr>
-        <w:t>.</w:t>
-      </w:r>
-      <w:r>
-        <w:rPr>
-          <w:rFonts w:ascii="Times New Roman" w:hAnsi="Times New Roman" w:cs="Times New Roman"/>
-        </w:rPr>
-        <w:t xml:space="preserve"> In fact, the majority of GDF15 in circulation is derived from the fetus </w:t>
-      </w:r>
-      <w:r>
-        <w:rPr>
-          <w:rFonts w:ascii="Times New Roman" w:hAnsi="Times New Roman" w:cs="Times New Roman"/>
-        </w:rPr>
-        <w:fldChar w:fldCharType="begin"/>
-      </w:r>
-      <w:r>
-        <w:rPr>
-          <w:rFonts w:ascii="Times New Roman" w:hAnsi="Times New Roman" w:cs="Times New Roman"/>
-        </w:rPr>
-        <w:instrText xml:space="preserve"> ADDIN ZOTERO_ITEM CSL_CITATION {"citationID":"rDSd5wj3","properties":{"formattedCitation":"(20)","plainCitation":"(20)","noteIndex":0},"citationItems":[{"id":1959,"uris":["http://zotero.org/users/5073745/items/MF8PKC9R"],"itemData":{"id":1959,"type":"article-journal","abstract":"GDF15, a hormone acting on the brainstem, has been implicated in the nausea and vomiting of pregnancy, including its most severe form, hyperemesis gravidarum (HG), but a full mechanistic understanding is lacking1–4. Here we report that fetal production of GDF15 and maternal sensitivity to it both contribute substantially to the risk of HG. We confirmed that higher GDF15 levels in maternal blood are associated with vomiting in pregnancy and HG. Using mass spectrometry to detect a naturally labelled GDF15 variant, we demonstrate that the vast majority of GDF15 in the maternal plasma is derived from the feto-placental unit. By studying carriers of rare and common genetic variants, we found that low levels of GDF15 in the non-pregnant state increase the risk of developing HG. Conversely, women with β-thalassaemia, a condition in which GDF15 levels are chronically high5, report very low levels of nausea and vomiting of pregnancy. In mice, the acute food intake response to a bolus of GDF15 is influenced bi-directionally by prior levels of circulating GDF15 in a manner suggesting that this system is susceptible to desensitization. Our findings support a putative causal role for fetally derived GDF15 in the nausea and vomiting of human pregnancy, with maternal sensitivity, at least partly determined by prepregnancy exposure to the hormone, being a major influence on its severity. They also suggest mechanism-based approaches to the treatment and prevention of HG.","container-title":"Nature","DOI":"10.1038/s41586-023-06921-9","ISSN":"1476-4687","language":"en","license":"2023 The Author(s)","note":"publisher: Nature Publishing Group","page":"1-8","source":"www-nature-com.ezproxy.library.wisc.edu","title":"GDF15 linked to maternal risk of nausea and vomiting during pregnancy","author":[{"family":"Fejzo","given":"M."},{"family":"Rocha","given":"N."},{"family":"Cimino","given":"I."},{"family":"Lockhart","given":"S. M."},{"family":"Petry","given":"C. J."},{"family":"Kay","given":"R. G."},{"family":"Burling","given":"K."},{"family":"Barker","given":"P."},{"family":"George","given":"A. L."},{"family":"Yasara","given":"N."},{"family":"Premawardhena","given":"A."},{"family":"Gong","given":"S."},{"family":"Cook","given":"E."},{"family":"Rimmington","given":"D."},{"family":"Rainbow","given":"K."},{"family":"Withers","given":"D. J."},{"family":"Cortessis","given":"V."},{"family":"Mullin","given":"P. M."},{"family":"MacGibbon","given":"K. W."},{"family":"Jin","given":"E."},{"family":"Kam","given":"A."},{"family":"Campbell","given":"A."},{"family":"Polasek","given":"O."},{"family":"Tzoneva","given":"G."},{"family":"Gribble","given":"F. M."},{"family":"Yeo","given":"G. S. H."},{"family":"Lam","given":"B. Y. H."},{"family":"Saudek","given":"V."},{"family":"Hughes","given":"I. A."},{"family":"Ong","given":"K. K."},{"family":"Perry","given":"J. R. B."},{"family":"Sutton Cole","given":"A."},{"family":"Baumgarten","given":"M."},{"family":"Welsh","given":"P."},{"family":"Sattar","given":"N."},{"family":"Smith","given":"G. C. S."},{"family":"Charnock-Jones","given":"D. S."},{"family":"Coll","given":"A. P."},{"family":"Meek","given":"C. L."},{"family":"Mettananda","given":"S."},{"family":"Hayward","given":"C."},{"family":"Mancuso","given":"N."},{"family":"O’Rahilly","given":"S."}],"issued":{"date-parts":[["2023",12,13]]}}}],"schema":"https://github.com/citation-style-language/schema/raw/master/csl-citation.json"} </w:instrText>
-      </w:r>
-      <w:r>
-        <w:rPr>
-          <w:rFonts w:ascii="Times New Roman" w:hAnsi="Times New Roman" w:cs="Times New Roman"/>
-        </w:rPr>
-        <w:fldChar w:fldCharType="separate"/>
-      </w:r>
-      <w:r>
-        <w:rPr>
-          <w:rFonts w:ascii="Times New Roman" w:hAnsi="Times New Roman" w:cs="Times New Roman"/>
-        </w:rPr>
-        <w:t>(20)</w:t>
-      </w:r>
-      <w:r>
-        <w:rPr>
-          <w:rFonts w:ascii="Times New Roman" w:hAnsi="Times New Roman" w:cs="Times New Roman"/>
-        </w:rPr>
-        <w:fldChar w:fldCharType="end"/>
-      </w:r>
-      <w:r>
-        <w:rPr>
-          <w:rFonts w:ascii="Times New Roman" w:hAnsi="Times New Roman" w:cs="Times New Roman"/>
-        </w:rPr>
-        <w:t xml:space="preserve">. </w:t>
+        <w:t>,</w:t>
       </w:r>
       <w:r>
         <w:rPr>
@@ -3229,592 +3951,8 @@
         <w:rPr>
           <w:rFonts w:ascii="Times New Roman" w:hAnsi="Times New Roman" w:cs="Times New Roman"/>
         </w:rPr>
-        <w:t>Despite</w:t>
-      </w:r>
-      <w:r>
-        <w:rPr>
-          <w:rFonts w:ascii="Times New Roman" w:hAnsi="Times New Roman" w:cs="Times New Roman"/>
-        </w:rPr>
-        <w:t xml:space="preserve"> these </w:t>
-      </w:r>
-      <w:r>
-        <w:rPr>
-          <w:rFonts w:ascii="Times New Roman" w:hAnsi="Times New Roman" w:cs="Times New Roman"/>
-        </w:rPr>
-        <w:t xml:space="preserve">pregnancy-related </w:t>
-      </w:r>
-      <w:r>
-        <w:rPr>
-          <w:rFonts w:ascii="Times New Roman" w:hAnsi="Times New Roman" w:cs="Times New Roman"/>
-        </w:rPr>
-        <w:t>increases</w:t>
-      </w:r>
-      <w:r>
-        <w:rPr>
-          <w:rFonts w:ascii="Times New Roman" w:hAnsi="Times New Roman" w:cs="Times New Roman"/>
-        </w:rPr>
-        <w:t xml:space="preserve">, </w:t>
-      </w:r>
-      <w:r>
-        <w:rPr>
-          <w:rFonts w:ascii="Times New Roman" w:hAnsi="Times New Roman" w:cs="Times New Roman"/>
-        </w:rPr>
-        <w:t xml:space="preserve">details on </w:t>
-      </w:r>
-      <w:r>
-        <w:rPr>
-          <w:rFonts w:ascii="Times New Roman" w:hAnsi="Times New Roman" w:cs="Times New Roman"/>
-        </w:rPr>
-        <w:t>th</w:t>
-      </w:r>
-      <w:r>
-        <w:rPr>
-          <w:rFonts w:ascii="Times New Roman" w:hAnsi="Times New Roman" w:cs="Times New Roman"/>
-        </w:rPr>
-        <w:t xml:space="preserve">e </w:t>
-      </w:r>
-      <w:r>
-        <w:rPr>
-          <w:rFonts w:ascii="Times New Roman" w:hAnsi="Times New Roman" w:cs="Times New Roman"/>
-        </w:rPr>
-        <w:t>function</w:t>
-      </w:r>
-      <w:r>
-        <w:rPr>
-          <w:rFonts w:ascii="Times New Roman" w:hAnsi="Times New Roman" w:cs="Times New Roman"/>
-        </w:rPr>
-        <w:t xml:space="preserve"> of </w:t>
-      </w:r>
-      <w:r>
-        <w:rPr>
-          <w:rFonts w:ascii="Times New Roman" w:hAnsi="Times New Roman" w:cs="Times New Roman"/>
-          <w:iCs/>
-        </w:rPr>
-        <w:t>GDF15</w:t>
-      </w:r>
-      <w:r>
-        <w:rPr>
-          <w:rFonts w:ascii="Times New Roman" w:hAnsi="Times New Roman" w:cs="Times New Roman"/>
-        </w:rPr>
-        <w:t xml:space="preserve"> </w:t>
-      </w:r>
-      <w:proofErr w:type="gramStart"/>
-      <w:r>
-        <w:rPr>
-          <w:rFonts w:ascii="Times New Roman" w:hAnsi="Times New Roman" w:cs="Times New Roman"/>
-        </w:rPr>
-        <w:t>in  pregnancy</w:t>
-      </w:r>
-      <w:proofErr w:type="gramEnd"/>
-      <w:r>
-        <w:rPr>
-          <w:rFonts w:ascii="Times New Roman" w:hAnsi="Times New Roman" w:cs="Times New Roman"/>
-        </w:rPr>
-        <w:t xml:space="preserve"> </w:t>
-      </w:r>
-      <w:r>
-        <w:rPr>
-          <w:rFonts w:ascii="Times New Roman" w:hAnsi="Times New Roman" w:cs="Times New Roman"/>
-        </w:rPr>
-        <w:t>are just emerging</w:t>
-      </w:r>
-      <w:r>
-        <w:rPr>
-          <w:rFonts w:ascii="Times New Roman" w:hAnsi="Times New Roman" w:cs="Times New Roman"/>
-        </w:rPr>
-        <w:t>.</w:t>
-      </w:r>
-      <w:r>
-        <w:rPr>
-          <w:rFonts w:ascii="Times New Roman" w:hAnsi="Times New Roman" w:cs="Times New Roman"/>
-        </w:rPr>
-        <w:t xml:space="preserve"> </w:t>
-      </w:r>
-      <w:r>
-        <w:rPr>
-          <w:rFonts w:ascii="Times New Roman" w:hAnsi="Times New Roman" w:cs="Times New Roman"/>
-        </w:rPr>
-        <w:t xml:space="preserve">GDF15 </w:t>
-      </w:r>
-      <w:r>
-        <w:rPr>
-          <w:rFonts w:ascii="Times New Roman" w:hAnsi="Times New Roman" w:cs="Times New Roman"/>
-        </w:rPr>
-        <w:t xml:space="preserve">has been linked to several </w:t>
-      </w:r>
-      <w:r>
-        <w:rPr>
-          <w:rFonts w:ascii="Times New Roman" w:hAnsi="Times New Roman" w:cs="Times New Roman"/>
-        </w:rPr>
-        <w:t xml:space="preserve">complications and conditions that can arise </w:t>
-      </w:r>
-      <w:r>
-        <w:rPr>
-          <w:rFonts w:ascii="Times New Roman" w:hAnsi="Times New Roman" w:cs="Times New Roman"/>
-        </w:rPr>
-        <w:t>during</w:t>
-      </w:r>
-      <w:r>
-        <w:rPr>
-          <w:rFonts w:ascii="Times New Roman" w:hAnsi="Times New Roman" w:cs="Times New Roman"/>
-        </w:rPr>
-        <w:t xml:space="preserve"> pregnancy. </w:t>
-      </w:r>
-      <w:r>
-        <w:rPr>
-          <w:rFonts w:ascii="Times New Roman" w:hAnsi="Times New Roman" w:cs="Times New Roman"/>
-        </w:rPr>
-        <w:t xml:space="preserve">Lower </w:t>
-      </w:r>
-      <w:r>
-        <w:rPr>
-          <w:rFonts w:ascii="Times New Roman" w:hAnsi="Times New Roman" w:cs="Times New Roman"/>
-        </w:rPr>
-        <w:t xml:space="preserve">levels of GDF15 during </w:t>
-      </w:r>
-      <w:r>
-        <w:rPr>
-          <w:rFonts w:ascii="Times New Roman" w:hAnsi="Times New Roman" w:cs="Times New Roman"/>
-        </w:rPr>
-        <w:t>early</w:t>
-      </w:r>
-      <w:r>
-        <w:rPr>
-          <w:rFonts w:ascii="Times New Roman" w:hAnsi="Times New Roman" w:cs="Times New Roman"/>
-        </w:rPr>
-        <w:t xml:space="preserve"> pregnancy </w:t>
-      </w:r>
-      <w:r>
-        <w:rPr>
-          <w:rFonts w:ascii="Times New Roman" w:hAnsi="Times New Roman" w:cs="Times New Roman"/>
-        </w:rPr>
-        <w:t>have been found</w:t>
-      </w:r>
-      <w:r>
-        <w:rPr>
-          <w:rFonts w:ascii="Times New Roman" w:hAnsi="Times New Roman" w:cs="Times New Roman"/>
-        </w:rPr>
-        <w:t xml:space="preserve"> in patients who later suffered </w:t>
-      </w:r>
-      <w:r>
-        <w:rPr>
-          <w:rFonts w:ascii="Times New Roman" w:hAnsi="Times New Roman" w:cs="Times New Roman"/>
-        </w:rPr>
-        <w:t>miscarriage</w:t>
-      </w:r>
-      <w:r>
-        <w:rPr>
-          <w:rFonts w:ascii="Times New Roman" w:hAnsi="Times New Roman" w:cs="Times New Roman"/>
-        </w:rPr>
-        <w:t xml:space="preserve"> </w:t>
-      </w:r>
-      <w:r>
-        <w:rPr>
-          <w:rFonts w:ascii="Times New Roman" w:hAnsi="Times New Roman" w:cs="Times New Roman"/>
-        </w:rPr>
-        <w:fldChar w:fldCharType="begin"/>
-      </w:r>
-      <w:r>
-        <w:rPr>
-          <w:rFonts w:ascii="Times New Roman" w:hAnsi="Times New Roman" w:cs="Times New Roman"/>
-        </w:rPr>
-        <w:instrText xml:space="preserve"> ADDIN ZOTERO_ITEM CSL_CITATION {"citationID":"IdpR7dfm","properties":{"formattedCitation":"(21)","plainCitation":"(21)","noteIndex":0},"citationItems":[{"id":465,"uris":["http://zotero.org/users/5073745/items/S8YA3E3X"],"itemData":{"id":465,"type":"article-journal","abstract":"Macrophage inhibitory cytokine 1 (MIC 1) is thought to have immunomodulatory actions favouring fetal viability. We measured serum concentrations of MIC 1 in asymptomatic women at 6–13 weeks' gestation who subsequently miscarried or who had already miscarried. MIC 1 concentrations in the miscarriage cohort (n=100), were a third of those who had ongoing pregnancies (n=197). Multiples of the median for miscarriage was 0·32 (95% CI 0·23–0·32) versus1·00 (0·93–1·06) for ongoing pregnancies; p&lt;0·0001. Concentrations were just as low 3 weeks before diagnosis as on the day of diagnosis. That MIC 1 serum concentrations seem to be low weeks before miscarriage suggests possible predictive and causative roles, as well as therapeutic potential.","container-title":"The Lancet","DOI":"10.1016/S0140-6736(03)15265-8","ISSN":"0140-6736","issue":"9403","journalAbbreviation":"The Lancet","language":"en","page":"129-130","source":"ScienceDirect","title":"Serum concentrations of macrophage inhibitory cytokine 1 (MIC 1) as a predictor of miscarriage","volume":"363","author":[{"family":"Tong","given":"Stephen"},{"family":"Marjono","given":"Budi"},{"family":"Brown","given":"David A"},{"family":"Mulvey","given":"Sheila"},{"family":"Breit","given":"Samuel N"},{"family":"Manuelpillai","given":"Ursula"},{"family":"Wallace","given":"Euan M"}],"issued":{"date-parts":[["2004",1,10]]}}}],"schema":"https://github.com/citation-style-language/schema/raw/master/csl-citation.json"} </w:instrText>
-      </w:r>
-      <w:r>
-        <w:rPr>
-          <w:rFonts w:ascii="Times New Roman" w:hAnsi="Times New Roman" w:cs="Times New Roman"/>
-        </w:rPr>
-        <w:fldChar w:fldCharType="separate"/>
-      </w:r>
-      <w:r>
-        <w:rPr>
-          <w:rFonts w:ascii="Times New Roman" w:hAnsi="Times New Roman" w:cs="Times New Roman"/>
-        </w:rPr>
-        <w:t>(21)</w:t>
-      </w:r>
-      <w:r>
-        <w:rPr>
-          <w:rFonts w:ascii="Times New Roman" w:hAnsi="Times New Roman" w:cs="Times New Roman"/>
-        </w:rPr>
-        <w:fldChar w:fldCharType="end"/>
-      </w:r>
-      <w:r>
-        <w:rPr>
-          <w:rFonts w:ascii="Times New Roman" w:hAnsi="Times New Roman" w:cs="Times New Roman"/>
-        </w:rPr>
-        <w:t>. G</w:t>
-      </w:r>
-      <w:r>
-        <w:rPr>
-          <w:rFonts w:ascii="Times New Roman" w:hAnsi="Times New Roman" w:cs="Times New Roman"/>
-        </w:rPr>
-        <w:t>DF</w:t>
-      </w:r>
-      <w:r>
-        <w:rPr>
-          <w:rFonts w:ascii="Times New Roman" w:hAnsi="Times New Roman" w:cs="Times New Roman"/>
-        </w:rPr>
-        <w:t xml:space="preserve">15 levels </w:t>
-      </w:r>
-      <w:r>
-        <w:rPr>
-          <w:rFonts w:ascii="Times New Roman" w:hAnsi="Times New Roman" w:cs="Times New Roman"/>
-        </w:rPr>
-        <w:t>have also been linked to</w:t>
-      </w:r>
-      <w:r>
-        <w:rPr>
-          <w:rFonts w:ascii="Times New Roman" w:hAnsi="Times New Roman" w:cs="Times New Roman"/>
-        </w:rPr>
-        <w:t xml:space="preserve"> gestational weight gain, </w:t>
-      </w:r>
-      <w:r>
-        <w:rPr>
-          <w:rFonts w:ascii="Times New Roman" w:hAnsi="Times New Roman" w:cs="Times New Roman"/>
-        </w:rPr>
-        <w:t xml:space="preserve">with </w:t>
-      </w:r>
-      <w:r>
-        <w:rPr>
-          <w:rFonts w:ascii="Times New Roman" w:hAnsi="Times New Roman" w:cs="Times New Roman"/>
-        </w:rPr>
-        <w:t>elevat</w:t>
-      </w:r>
-      <w:r>
-        <w:rPr>
-          <w:rFonts w:ascii="Times New Roman" w:hAnsi="Times New Roman" w:cs="Times New Roman"/>
-        </w:rPr>
-        <w:t>ed levels</w:t>
-      </w:r>
-      <w:r>
-        <w:rPr>
-          <w:rFonts w:ascii="Times New Roman" w:hAnsi="Times New Roman" w:cs="Times New Roman"/>
-        </w:rPr>
-        <w:t xml:space="preserve"> negatively associated with cumulative gestational weight gain </w:t>
-      </w:r>
-      <w:r>
-        <w:rPr>
-          <w:rFonts w:ascii="Times New Roman" w:hAnsi="Times New Roman" w:cs="Times New Roman"/>
-        </w:rPr>
-        <w:fldChar w:fldCharType="begin"/>
-      </w:r>
-      <w:r>
-        <w:rPr>
-          <w:rFonts w:ascii="Times New Roman" w:hAnsi="Times New Roman" w:cs="Times New Roman"/>
-        </w:rPr>
-        <w:instrText xml:space="preserve"> ADDIN ZOTERO_ITEM CSL_CITATION {"citationID":"qR3HRkMK","properties":{"formattedCitation":"(22)","plainCitation":"(22)","noteIndex":0},"citationItems":[{"id":441,"uris":["http://zotero.org/users/5073745/items/9VI47QZ9"],"itemData":{"id":441,"type":"article-journal","abstract":"Objectives\nBased on a prospective birth cohort, we aimed to investigate the associations between maternal circulating metals exposure and gestational weight gain (GWG) across pregnancy, and explore whether maternal inflammatory cytokines could contribute to the GWG changes associated with metals exposure.\nMethods\nA total of 234 pregnant women from the Shanghai Maternal-Child Pairs cohort were enrolled in this panel study. 547 blood and serum samples were collected from pregnant women during three follow-up visits, and the circulating concentrations of 27 metals were determined by using the ICP-MS method. Five inflammatory cytokines in serum samples were measured through multiplexed immunoassays. The linear mixed models were used to estimate the association between each ln-transformed metal concentration and GWG across pregnancy. Robust generalized linear regression models were used to estimate the associations among circulating metals, GWG, and inflammatory cytokines.\nResults\nThe GWG during pregnancy was 13.76 ± 1.40 kg. The concentrations Co, Zn, Mo, B, Ag and Te in second or third trimesters were significantly higher than those in early second trimester. The concentration of Mg decreased with the increase of pregnant weeks and no significant statistical differences were found in the concentrations of other metals in different trimesters. Among the detected 26 metals, Li and Sr concentrations were positively associated with GWG in the third trimester. The GWG increased by 0.100 kg (95% CI 0.005, 0.195) and 0.120 kg (95% CI 0.009, 0.232) with each one ln-concentration increase in circulating Li and Sr concentrations, respectively. Concentrations of Li and Sr in the third trimester were positively associated with tumor necrosis factor-alpha (TNF-α) and interleukin (IL)-6, but negatively associated with growth differentiation factor-15 (GDF-15) significantly. Besides, IL-6 and GDF-15 levels were associated with the increase or decrease of overall pregnancy GWG, respectively.\nConclusions\nResults showed that maternal exposure to Li and Sr were associated with increased GWG, in which maternal IL-6 and GDF-15 could contribute to the associations between metal exposures and GWG in pregnant women.","container-title":"Ecotoxicology and Environmental Safety","DOI":"10.1016/j.ecoenv.2020.110697","ISSN":"0147-6513","journalAbbreviation":"Ecotoxicology and Environmental Safety","language":"en","page":"110697","source":"ScienceDirect","title":"Circulating metal concentrations, inflammatory cytokines and gestational weight gain: Shanghai MCPC cohort","title-short":"Circulating metal concentrations, inflammatory cytokines and gestational weight gain","volume":"199","author":[{"family":"Wang","given":"Pengpeng"},{"family":"Ma","given":"Wenjuan"},{"family":"Zhou","given":"Yuhan"},{"family":"Zhao","given":"Yingya"},{"family":"Shi","given":"Huijing"},{"family":"Yang","given":"Qing"},{"family":"Zhang","given":"Yunhui"}],"issued":{"date-parts":[["2020",8,1]]}}}],"schema":"https://github.com/citation-style-language/schema/raw/master/csl-citation.json"} </w:instrText>
-      </w:r>
-      <w:r>
-        <w:rPr>
-          <w:rFonts w:ascii="Times New Roman" w:hAnsi="Times New Roman" w:cs="Times New Roman"/>
-        </w:rPr>
-        <w:fldChar w:fldCharType="separate"/>
-      </w:r>
-      <w:r>
-        <w:rPr>
-          <w:rFonts w:ascii="Times New Roman" w:hAnsi="Times New Roman" w:cs="Times New Roman"/>
-        </w:rPr>
-        <w:t>(22)</w:t>
-      </w:r>
-      <w:r>
-        <w:rPr>
-          <w:rFonts w:ascii="Times New Roman" w:hAnsi="Times New Roman" w:cs="Times New Roman"/>
-        </w:rPr>
-        <w:fldChar w:fldCharType="end"/>
-      </w:r>
-      <w:r>
-        <w:rPr>
-          <w:rFonts w:ascii="Times New Roman" w:hAnsi="Times New Roman" w:cs="Times New Roman"/>
-        </w:rPr>
-        <w:t xml:space="preserve">. </w:t>
-      </w:r>
-      <w:r>
-        <w:rPr>
-          <w:rFonts w:ascii="Times New Roman" w:hAnsi="Times New Roman" w:cs="Times New Roman"/>
-        </w:rPr>
-        <w:t xml:space="preserve">Petry and colleagues found pre-pregnancy BMI was inversely related to GDF15 levels during pregnancy </w:t>
-      </w:r>
-      <w:r>
-        <w:rPr>
-          <w:rFonts w:ascii="Times New Roman" w:hAnsi="Times New Roman" w:cs="Times New Roman"/>
-        </w:rPr>
-        <w:fldChar w:fldCharType="begin"/>
-      </w:r>
-      <w:r>
-        <w:rPr>
-          <w:rFonts w:ascii="Times New Roman" w:hAnsi="Times New Roman" w:cs="Times New Roman"/>
-        </w:rPr>
-        <w:instrText xml:space="preserve"> ADDIN ZOTERO_ITEM CSL_CITATION {"citationID":"8WHaG287","properties":{"formattedCitation":"(23)","plainCitation":"(23)","noteIndex":0},"citationItems":[{"id":464,"uris":["http://zotero.org/users/5073745/items/4M9LNJ5A"],"itemData":{"id":464,"type":"article-journal","abstract":"Background: Although nausea and vomiting are very common in pregnancy, their pathogenesis is poorly understood. We tested the hypothesis that circulating growth and differentiation factor 15 (GDF15) concentrations in early pregnancy, whose gene is implicated in hyperemesis gravidarum, are associated with nausea and vomiting., \nMethods: Blood samples for the measurement of GDF15 and human chorionic gonadotrophin (hCG) concentrations were obtained early in the second trimester (median 15.1 (interquartile range 14.4-15.7) weeks) of pregnancy from 791 women from the Cambridge Baby Growth Study, a prospective pregnancy and birth cohort. During each trimester participants completed a questionnaire which included questions about nausea, vomiting and antiemetic use. Associations with pre-pregnancy body mass indexes (BMI) were validated in 231 pregnant NIPTeR Study participants., \nResults: Circulating GDF15 concentrations were higher in women reporting vomiting in the second trimester than in women reporting no pregnancy nausea or vomiting: 11,581 (10,977-12,219) (n=175) vs. 10,593 (10,066-11,147) (n=193) pg/mL, p=0.02). In women who took antiemetic drugs during pregnancy (n=11) the GDF15 levels were also raised 13,157 (10,558-16,394) pg/mL (p =0.04). Serum GFD15 concentrations were strongly positively correlated with hCG levels but were inversely correlated with maternal BMIs, a finding replicated in the NIPTeR Study., \nConclusions: Week 15 serum GDF15 concentrations are positively associated with second trimester vomiting and maternal antiemetic use in pregnancy. Given GDF15’s site of action in the chemoreceptor trigger zone of the brainstem and its genetic associations with hyperemesis gravidarum, these data support the concept that GDF15 may be playing a pathogenic role in pregnancy-associated vomiting.","container-title":"Wellcome Open Research","DOI":"10.12688/wellcomeopenres.14818.1","ISSN":"2398-502X","journalAbbreviation":"Wellcome Open Res","note":"PMID: 30345390\nPMCID: PMC6171563","page":"123","source":"PubMed Central","title":"Associations of vomiting and antiemetic use in pregnancy with levels of circulating GDF15 early in the second trimester: A nested case-control study","title-short":"Associations of vomiting and antiemetic use in pregnancy with levels of circulating GDF15 early in the second trimester","volume":"3","author":[{"family":"Petry","given":"Clive J."},{"family":"Ong","given":"Ken K."},{"family":"Burling","given":"Keith A."},{"family":"Barker","given":"Peter"},{"family":"Goodburn","given":"Sandra F."},{"family":"Perry","given":"John R.B."},{"family":"Acerini","given":"Carlo L."},{"family":"Hughes","given":"Ieuan A."},{"family":"Painter","given":"Rebecca C."},{"family":"Afink","given":"Gijs B."},{"family":"Dunger","given":"David B."},{"family":"O'Rahilly","given":"Stephen"}],"issued":{"date-parts":[["2018",9,21]]}}}],"schema":"https://github.com/citation-style-language/schema/raw/master/csl-citation.json"} </w:instrText>
-      </w:r>
-      <w:r>
-        <w:rPr>
-          <w:rFonts w:ascii="Times New Roman" w:hAnsi="Times New Roman" w:cs="Times New Roman"/>
-        </w:rPr>
-        <w:fldChar w:fldCharType="separate"/>
-      </w:r>
-      <w:r>
-        <w:rPr>
-          <w:rFonts w:ascii="Times New Roman" w:hAnsi="Times New Roman" w:cs="Times New Roman"/>
-        </w:rPr>
-        <w:t>(23)</w:t>
-      </w:r>
-      <w:r>
-        <w:rPr>
-          <w:rFonts w:ascii="Times New Roman" w:hAnsi="Times New Roman" w:cs="Times New Roman"/>
-        </w:rPr>
-        <w:fldChar w:fldCharType="end"/>
-      </w:r>
-      <w:r>
-        <w:rPr>
-          <w:rFonts w:ascii="Times New Roman" w:hAnsi="Times New Roman" w:cs="Times New Roman"/>
-        </w:rPr>
-        <w:t xml:space="preserve">. </w:t>
-      </w:r>
-      <w:r>
-        <w:rPr>
-          <w:rFonts w:ascii="Times New Roman" w:hAnsi="Times New Roman" w:cs="Times New Roman"/>
-        </w:rPr>
-        <w:t>Differi</w:t>
-      </w:r>
-      <w:r>
-        <w:rPr>
-          <w:rFonts w:ascii="Times New Roman" w:hAnsi="Times New Roman" w:cs="Times New Roman"/>
-        </w:rPr>
-        <w:t>ng</w:t>
-      </w:r>
-      <w:r>
-        <w:rPr>
-          <w:rFonts w:ascii="Times New Roman" w:hAnsi="Times New Roman" w:cs="Times New Roman"/>
-        </w:rPr>
-        <w:t xml:space="preserve"> levels of GDF15 </w:t>
-      </w:r>
-      <w:r>
-        <w:rPr>
-          <w:rFonts w:ascii="Times New Roman" w:hAnsi="Times New Roman" w:cs="Times New Roman"/>
-        </w:rPr>
-        <w:t>have been detected</w:t>
-      </w:r>
-      <w:r>
-        <w:rPr>
-          <w:rFonts w:ascii="Times New Roman" w:hAnsi="Times New Roman" w:cs="Times New Roman"/>
-        </w:rPr>
-        <w:t xml:space="preserve"> in concert with complications of pregnancy. </w:t>
-      </w:r>
-      <w:r>
-        <w:rPr>
-          <w:rFonts w:ascii="Times New Roman" w:hAnsi="Times New Roman" w:cs="Times New Roman"/>
-        </w:rPr>
-        <w:t>In several cases, the epidemiological data is conflict</w:t>
-      </w:r>
-      <w:r>
-        <w:rPr>
-          <w:rFonts w:ascii="Times New Roman" w:hAnsi="Times New Roman" w:cs="Times New Roman"/>
-        </w:rPr>
-        <w:t>ing</w:t>
-      </w:r>
-      <w:r>
-        <w:rPr>
-          <w:rFonts w:ascii="Times New Roman" w:hAnsi="Times New Roman" w:cs="Times New Roman"/>
-        </w:rPr>
-        <w:t>.  For example, p</w:t>
-      </w:r>
-      <w:r>
-        <w:rPr>
-          <w:rFonts w:ascii="Times New Roman" w:hAnsi="Times New Roman" w:cs="Times New Roman"/>
-        </w:rPr>
-        <w:t>re-eclampsia, a life-threatening complication</w:t>
-      </w:r>
-      <w:r>
-        <w:rPr>
-          <w:rFonts w:ascii="Times New Roman" w:hAnsi="Times New Roman" w:cs="Times New Roman"/>
-        </w:rPr>
-        <w:t xml:space="preserve"> involving critically high blood pressure and protein loss in urine,</w:t>
-      </w:r>
-      <w:r>
-        <w:rPr>
-          <w:rFonts w:ascii="Times New Roman" w:hAnsi="Times New Roman" w:cs="Times New Roman"/>
-        </w:rPr>
-        <w:t xml:space="preserve"> </w:t>
-      </w:r>
-      <w:r>
-        <w:rPr>
-          <w:rFonts w:ascii="Times New Roman" w:hAnsi="Times New Roman" w:cs="Times New Roman"/>
-        </w:rPr>
-        <w:t>ha</w:t>
-      </w:r>
-      <w:r>
-        <w:rPr>
-          <w:rFonts w:ascii="Times New Roman" w:hAnsi="Times New Roman" w:cs="Times New Roman"/>
-        </w:rPr>
-        <w:t>s</w:t>
-      </w:r>
-      <w:r>
-        <w:rPr>
-          <w:rFonts w:ascii="Times New Roman" w:hAnsi="Times New Roman" w:cs="Times New Roman"/>
-        </w:rPr>
-        <w:t xml:space="preserve"> been found to be associated with reduction</w:t>
-      </w:r>
-      <w:r>
-        <w:rPr>
-          <w:rFonts w:ascii="Times New Roman" w:hAnsi="Times New Roman" w:cs="Times New Roman"/>
-        </w:rPr>
-        <w:t>s</w:t>
-      </w:r>
-      <w:r>
-        <w:rPr>
-          <w:rFonts w:ascii="Times New Roman" w:hAnsi="Times New Roman" w:cs="Times New Roman"/>
-        </w:rPr>
-        <w:t xml:space="preserve"> </w:t>
-      </w:r>
-      <w:r>
-        <w:rPr>
-          <w:rFonts w:ascii="Times New Roman" w:hAnsi="Times New Roman" w:cs="Times New Roman"/>
-        </w:rPr>
-        <w:fldChar w:fldCharType="begin"/>
-      </w:r>
-      <w:r>
-        <w:rPr>
-          <w:rFonts w:ascii="Times New Roman" w:hAnsi="Times New Roman" w:cs="Times New Roman"/>
-        </w:rPr>
-        <w:instrText xml:space="preserve"> ADDIN ZOTERO_ITEM CSL_CITATION {"citationID":"asCyigVk","properties":{"formattedCitation":"(8)","plainCitation":"(8)","noteIndex":0},"citationItems":[{"id":472,"uris":["http://zotero.org/users/5073745/items/ZAWNVL9J"],"itemData":{"id":472,"type":"article-journal","abstract":"Background: Preeclampsia is a pregnancy speciﬁc disorder affecting 3–5% of pregnancies worldwide. It is clinically divided into early-onset and late-onset subtypes. Placental factors are involved in the pathogenesis of preeclampsia. Growth differentiation factor 15 (GDF15), a protein of the transforming growth factor beta superfamily, is highly expressed in the placenta. However, it is unclear whether the circulating levels of GDF15 are altered in preeclampsia at the time of or prior to disease presentation.\nMethods: Serum samples across three trimesters from 29 healthy pregnancies, third trimester sera from 34 women presenting with preeclampsia (early-onset n = 16, late-onset n = 18) and 66 gestation-agematched controls, and sera at 11–13 weeks of pregnancy from women who later did (n = 36) or did not (n = 33) develop late-onset preeclampsia, were examined for GDF15 by ELISA.\nResults: Serum GDF15 levels increased signiﬁcantly with gestation in normal pregnancy. Serum GDF15 was signiﬁcantly reduced in the third trimester in women presenting with preeclampsia compared to their gestation-age-matched controls. This reduction was apparent in both early-onset and late-onset subtypes, but it was more profound in late-onset cases. At 11–13 weeks of gestation, however, serum levels of GDF15 were similar between women who subsequently did and did not develop late-onset preeclampsia.\nConclusion: Serum GDF15 increased with gestation age, reaching the highest level in the third trimester. Serum GDF15 was signiﬁcantly reduced in the third trimester in women presenting with preeclampsia, especially in late-onset cases. However, serum GDF15 was not altered in the ﬁrst trimester in women destined to develop late-onset preeclampsia.","container-title":"Cytokine","DOI":"10.1016/j.cyto.2016.05.002","ISSN":"10434666","journalAbbreviation":"Cytokine","language":"en","page":"226-230","source":"DOI.org (Crossref)","title":"Serum levels of GDF15 are reduced in preeclampsia and the reduction is more profound in late-onset than early-onset cases","volume":"83","author":[{"family":"Chen","given":"Qi"},{"family":"Wang","given":"Yao"},{"family":"Zhao","given":"Min"},{"family":"Hyett","given":"Jonathan"},{"family":"Silva Costa","given":"Fabricio","non-dropping-particle":"da"},{"family":"Nie","given":"Guiying"}],"issued":{"date-parts":[["2016",7]]}}}],"schema":"https://github.com/citation-style-language/schema/raw/master/csl-citation.json"} </w:instrText>
-      </w:r>
-      <w:r>
-        <w:rPr>
-          <w:rFonts w:ascii="Times New Roman" w:hAnsi="Times New Roman" w:cs="Times New Roman"/>
-        </w:rPr>
-        <w:fldChar w:fldCharType="separate"/>
-      </w:r>
-      <w:r>
-        <w:rPr>
-          <w:rFonts w:ascii="Times New Roman" w:hAnsi="Times New Roman" w:cs="Times New Roman"/>
-        </w:rPr>
-        <w:t>(8)</w:t>
-      </w:r>
-      <w:r>
-        <w:rPr>
-          <w:rFonts w:ascii="Times New Roman" w:hAnsi="Times New Roman" w:cs="Times New Roman"/>
-        </w:rPr>
-        <w:fldChar w:fldCharType="end"/>
-      </w:r>
-      <w:r>
-        <w:rPr>
-          <w:rFonts w:ascii="Times New Roman" w:hAnsi="Times New Roman" w:cs="Times New Roman"/>
-        </w:rPr>
-        <w:t>, increase</w:t>
-      </w:r>
-      <w:r>
-        <w:rPr>
-          <w:rFonts w:ascii="Times New Roman" w:hAnsi="Times New Roman" w:cs="Times New Roman"/>
-        </w:rPr>
-        <w:t>s</w:t>
-      </w:r>
-      <w:r>
-        <w:rPr>
-          <w:rFonts w:ascii="Times New Roman" w:hAnsi="Times New Roman" w:cs="Times New Roman"/>
-        </w:rPr>
-        <w:t xml:space="preserve"> </w:t>
-      </w:r>
-      <w:r>
-        <w:rPr>
-          <w:rFonts w:ascii="Times New Roman" w:hAnsi="Times New Roman" w:cs="Times New Roman"/>
-        </w:rPr>
-        <w:fldChar w:fldCharType="begin"/>
-      </w:r>
-      <w:r>
-        <w:rPr>
-          <w:rFonts w:ascii="Times New Roman" w:hAnsi="Times New Roman" w:cs="Times New Roman"/>
-        </w:rPr>
-        <w:instrText xml:space="preserve"> ADDIN ZOTERO_ITEM CSL_CITATION {"citationID":"XGa2dAjN","properties":{"formattedCitation":"(10,24)","plainCitation":"(10,24)","noteIndex":0},"citationItems":[{"id":442,"uris":["http://zotero.org/users/5073745/items/7H36LHYK"],"itemData":{"id":442,"type":"article-journal","container-title":"Hypertension","DOI":"10.1161/HYPERTENSIONAHA.109.130583","ISSN":"0194-911X, 1524-4563","issue":"1","journalAbbreviation":"Hypertension","language":"en","page":"106-112","source":"DOI.org (Crossref)","title":"Circulating and Placental Growth-Differentiation Factor 15 in Preeclampsia and in Pregnancy Complicated by Diabetes Mellitus","volume":"54","author":[{"family":"Sugulle","given":"Meryam"},{"family":"Dechend","given":"Ralf"},{"family":"Herse","given":"Florian"},{"family":"Weedon-Fekjaer","given":"M. Susanne"},{"family":"Johnsen","given":"Guro M."},{"family":"Brosnihan","given":"K. Bridget"},{"family":"Anton","given":"Lauren"},{"family":"Luft","given":"Friedrich C."},{"family":"Wollert","given":"Kai C."},{"family":"Kempf","given":"Tibor"},{"family":"Staff","given":"Anne Cathrine"}],"issued":{"date-parts":[["2009",7]]}}},{"id":603,"uris":["http://zotero.org/users/5073745/items/M7F9XMR5"],"itemData":{"id":603,"type":"article-journal","abstract":"Growth differentiation factor 15 (GDF-15) has been suggested as a potential biomarker of preeclampsia. However, previous studies evaluating circulating GDF-15 in women with preeclampsia showed inconsistent results. A meta-analysis was performed accordingly in this study. Observational studies comparing circulating GDF-15 between women with preeclampsia normal pregnancy were identified by search of electronic databases including PubMed, Embase, Web of Science, Wanfang, and CNKI. The Newcastle-Ottawa Scale (NOS) was used for assessing the quality of the studies. A randomized-effect model incorporating the possible between-study heterogeneity was used to pool the results. Eleven observational studies including 498 women with preeclampsia and 2349 women with normal pregnancy contributed to the meta-analysis. Results showed that compared to controls of women with normal pregnancy at least matched for gestational ages, women with preeclampsia had significantly higher circulating GDF-15 at the diagnosis [standard mean difference (SMD): 0.66, 95% confidence interval (CI): 0.16 to 1.17, p=0.01, I2=93%]. Subgroup analysis showed consistent results in women with preterm and term preeclampsia in Asian and non-Asian women and in studies with different quality scores, which were not statistically significant between subgroups (p for subgroup difference&gt;0.05). Moreover, a higher level of GDF-15 was also found before the diagnosis in women who subsequently developed preeclampsia than those who did not (SMD: 1.32, 95% CI: 0.45 to 2.18, p=0.003, I2=89%). In conclusion, a higher circulating GDF-15 is observed in women with preeclampsia even before the diagnosis of the disease.","container-title":"Hormone and Metabolic Research = Hormon- Und Stoffwechselforschung = Hormones Et Metabolisme","DOI":"10.1055/a-1956-2961","ISSN":"1439-4286","journalAbbreviation":"Horm Metab Res","language":"eng","note":"PMID: 36410395","source":"PubMed","title":"Circulating Growth Differentiation Factor 15 and Preeclampsia: A Meta-Analysis","title-short":"Circulating Growth Differentiation Factor 15 and Preeclampsia","author":[{"family":"Wang","given":"Lihong"},{"family":"Yang","given":"Qiuli"}],"issued":{"date-parts":[["2022",11,21]]}}}],"schema":"https://github.com/citation-style-language/schema/raw/master/csl-citation.json"} </w:instrText>
-      </w:r>
-      <w:r>
-        <w:rPr>
-          <w:rFonts w:ascii="Times New Roman" w:hAnsi="Times New Roman" w:cs="Times New Roman"/>
-        </w:rPr>
-        <w:fldChar w:fldCharType="separate"/>
-      </w:r>
-      <w:r>
-        <w:rPr>
-          <w:rFonts w:ascii="Times New Roman" w:hAnsi="Times New Roman" w:cs="Times New Roman"/>
-        </w:rPr>
-        <w:t>(10,24)</w:t>
-      </w:r>
-      <w:r>
-        <w:rPr>
-          <w:rFonts w:ascii="Times New Roman" w:hAnsi="Times New Roman" w:cs="Times New Roman"/>
-        </w:rPr>
-        <w:fldChar w:fldCharType="end"/>
-      </w:r>
-      <w:r>
-        <w:rPr>
-          <w:rFonts w:ascii="Times New Roman" w:hAnsi="Times New Roman" w:cs="Times New Roman"/>
-        </w:rPr>
-        <w:t xml:space="preserve">, and no changes </w:t>
-      </w:r>
-      <w:r>
-        <w:rPr>
-          <w:rFonts w:ascii="Times New Roman" w:hAnsi="Times New Roman" w:cs="Times New Roman"/>
-        </w:rPr>
-        <w:fldChar w:fldCharType="begin"/>
-      </w:r>
-      <w:r>
-        <w:rPr>
-          <w:rFonts w:ascii="Times New Roman" w:hAnsi="Times New Roman" w:cs="Times New Roman"/>
-        </w:rPr>
-        <w:instrText xml:space="preserve"> ADDIN ZOTERO_ITEM CSL_CITATION {"citationID":"jCye46Ql","properties":{"formattedCitation":"(9)","plainCitation":"(9)","noteIndex":0},"citationItems":[{"id":471,"uris":["http://zotero.org/users/5073745/items/FVD859KV"],"itemData":{"id":471,"type":"article-journal","container-title":"Placenta","DOI":"10.1053/plac.2002.0881","ISSN":"01434004","issue":"1","journalAbbreviation":"Placenta","language":"en","page":"100-106","source":"DOI.org (Crossref)","title":"Macrophage Inhibitory Cytokine-1 in Gestational Tissues and Maternal Serum in Normal and Pre-eclamptic Pregnancy","volume":"24","author":[{"family":"Marjono","given":"A.B."},{"family":"Brown","given":"D.A."},{"family":"Horton","given":"K.E."},{"family":"Wallace","given":"E.M."},{"family":"Breit","given":"S.N."},{"family":"Manuelpillai","given":"U."}],"issued":{"date-parts":[["2003",1]]}}}],"schema":"https://github.com/citation-style-language/schema/raw/master/csl-citation.json"} </w:instrText>
-      </w:r>
-      <w:r>
-        <w:rPr>
-          <w:rFonts w:ascii="Times New Roman" w:hAnsi="Times New Roman" w:cs="Times New Roman"/>
-        </w:rPr>
-        <w:fldChar w:fldCharType="separate"/>
-      </w:r>
-      <w:r>
-        <w:rPr>
-          <w:rFonts w:ascii="Times New Roman" w:hAnsi="Times New Roman" w:cs="Times New Roman"/>
-        </w:rPr>
-        <w:t>(9)</w:t>
-      </w:r>
-      <w:r>
-        <w:rPr>
-          <w:rFonts w:ascii="Times New Roman" w:hAnsi="Times New Roman" w:cs="Times New Roman"/>
-        </w:rPr>
-        <w:fldChar w:fldCharType="end"/>
-      </w:r>
-      <w:r>
-        <w:rPr>
-          <w:rFonts w:ascii="Times New Roman" w:hAnsi="Times New Roman" w:cs="Times New Roman"/>
-        </w:rPr>
-        <w:t xml:space="preserve"> in</w:t>
-      </w:r>
-      <w:r>
-        <w:rPr>
-          <w:rFonts w:ascii="Times New Roman" w:hAnsi="Times New Roman" w:cs="Times New Roman"/>
-        </w:rPr>
-        <w:t xml:space="preserve"> </w:t>
-      </w:r>
-      <w:r>
-        <w:rPr>
-          <w:rFonts w:ascii="Times New Roman" w:hAnsi="Times New Roman" w:cs="Times New Roman"/>
-        </w:rPr>
-        <w:t xml:space="preserve">GDF15 </w:t>
-      </w:r>
-      <w:r>
-        <w:rPr>
-          <w:rFonts w:ascii="Times New Roman" w:hAnsi="Times New Roman" w:cs="Times New Roman"/>
-        </w:rPr>
-        <w:t xml:space="preserve">in serum compared to non-preeclamptic, normotensive parents. </w:t>
-      </w:r>
-      <w:r>
-        <w:rPr>
-          <w:rFonts w:ascii="Times New Roman" w:hAnsi="Times New Roman" w:cs="Times New Roman"/>
-        </w:rPr>
-        <w:t>Similarly, s</w:t>
-      </w:r>
-      <w:r>
-        <w:rPr>
-          <w:rFonts w:ascii="Times New Roman" w:hAnsi="Times New Roman" w:cs="Times New Roman"/>
-        </w:rPr>
-        <w:t>ome studies f</w:t>
+        <w:lastRenderedPageBreak/>
+        <w:t>while others f</w:t>
       </w:r>
       <w:r>
         <w:rPr>
@@ -3826,19 +3964,31 @@
         <w:rPr>
           <w:rFonts w:ascii="Times New Roman" w:hAnsi="Times New Roman" w:cs="Times New Roman"/>
         </w:rPr>
-        <w:t xml:space="preserve">nd that GDF15 is higher in pregnancies complicated by </w:t>
-      </w:r>
-      <w:r>
-        <w:rPr>
-          <w:rFonts w:ascii="Times New Roman" w:hAnsi="Times New Roman" w:cs="Times New Roman"/>
-        </w:rPr>
-        <w:t>gestational diabetes (G</w:t>
-      </w:r>
-      <w:r>
-        <w:rPr>
-          <w:rFonts w:ascii="Times New Roman" w:hAnsi="Times New Roman" w:cs="Times New Roman"/>
-        </w:rPr>
-        <w:t>DM</w:t>
+        <w:t xml:space="preserve">nd it is only </w:t>
+      </w:r>
+      <w:r>
+        <w:rPr>
+          <w:rFonts w:ascii="Times New Roman" w:hAnsi="Times New Roman" w:cs="Times New Roman"/>
+        </w:rPr>
+        <w:t>significantly</w:t>
+      </w:r>
+      <w:r>
+        <w:rPr>
+          <w:rFonts w:ascii="Times New Roman" w:hAnsi="Times New Roman" w:cs="Times New Roman"/>
+        </w:rPr>
+        <w:t xml:space="preserve"> increased in pregnancies that are complicated by </w:t>
+      </w:r>
+      <w:r>
+        <w:rPr>
+          <w:rFonts w:ascii="Times New Roman" w:hAnsi="Times New Roman" w:cs="Times New Roman"/>
+        </w:rPr>
+        <w:t>type 1 diabetes (</w:t>
+      </w:r>
+      <w:r>
+        <w:rPr>
+          <w:rFonts w:ascii="Times New Roman" w:hAnsi="Times New Roman" w:cs="Times New Roman"/>
+        </w:rPr>
+        <w:t>T1DM</w:t>
       </w:r>
       <w:r>
         <w:rPr>
@@ -3850,200 +4000,7 @@
         <w:rPr>
           <w:rFonts w:ascii="Times New Roman" w:hAnsi="Times New Roman" w:cs="Times New Roman"/>
         </w:rPr>
-        <w:t xml:space="preserve"> </w:t>
-      </w:r>
-      <w:r>
-        <w:rPr>
-          <w:rFonts w:ascii="Times New Roman" w:hAnsi="Times New Roman" w:cs="Times New Roman"/>
-        </w:rPr>
-        <w:fldChar w:fldCharType="begin"/>
-      </w:r>
-      <w:r>
-        <w:rPr>
-          <w:rFonts w:ascii="Times New Roman" w:hAnsi="Times New Roman" w:cs="Times New Roman"/>
-        </w:rPr>
-        <w:instrText xml:space="preserve"> ADDIN ZOTERO_ITEM CSL_CITATION {"citationID":"ljedIe4J","properties":{"formattedCitation":"(25)","plainCitation":"(25)","noteIndex":0},"citationItems":[{"id":480,"uris":["http://zotero.org/users/5073745/items/DITELI98"],"itemData":{"id":480,"type":"article-journal","abstract":"Objective\nGrowth differentiation factor-15 (GDF-15), the new member of transforming growth factor (TGF)-beta family, is released as a response of oxidative stress, inflammation and tissue injury. We aimed to determine GDF-15 levels in patients with Gestational Diabetes Mellitus (GDM) and the relation between GDF-15 and adverse perinatal outcomes.\nMaterials and methods:\nForty pregnant women with GDM (receiving diet and insulin therapy) and forty healthy pregnant women as control group participated in this current study. GDF- 15 levels were analyzed by enzyme-linked immunosorbent assess kit.\nResults\nThe median serum GDF-15 level was measured higher in patients with GDM, and it was statistically meaningful (p: 0.000). Logistic regression analysis indicated that with the increase of GDF-15 level, the risk of GDM diseases increases as well. (P: 0.001, OR = 1.009; 95% CI = 1.003–1.014). There were no differences between GDF-15 levels and perinatal outcomes.\nConclusion\nWe concluded that higher GDF-15 levels are related to GDM in the third trimester. The optimal GDF-15 cut-off value was measured as 326 pg/ml for the diagnosis of GDM with 70% sensitivity and 60% specificity in our study. Further studies are needed to show the significance of GDF-15 as a biomarker for the disease.","container-title":"Taiwanese Journal of Obstetrics and Gynecology","DOI":"10.1016/j.tjog.2020.12.004","ISSN":"1028-4559","issue":"2","journalAbbreviation":"Taiwanese Journal of Obstetrics and Gynecology","language":"en","page":"221-224","source":"ScienceDirect","title":"Is GDF-15 level associated with gestational diabetes mellitus and adverse perinatal outcomes?","volume":"60","author":[{"family":"Yakut","given":"Kadriye"},{"family":"Öcal","given":"Doğa Fatma"},{"family":"Öztürk","given":"Filiz Halıcı"},{"family":"Öztürk","given":"Merve"},{"family":"Oğuz","given":"Yüksel"},{"family":"Sınacı","given":"Selcan"},{"family":"Çağlar","given":"Turhan"}],"issued":{"date-parts":[["2021",3,1]]}}}],"schema":"https://github.com/citation-style-language/schema/raw/master/csl-citation.json"} </w:instrText>
-      </w:r>
-      <w:r>
-        <w:rPr>
-          <w:rFonts w:ascii="Times New Roman" w:hAnsi="Times New Roman" w:cs="Times New Roman"/>
-        </w:rPr>
-        <w:fldChar w:fldCharType="separate"/>
-      </w:r>
-      <w:r>
-        <w:rPr>
-          <w:rFonts w:ascii="Times New Roman" w:hAnsi="Times New Roman" w:cs="Times New Roman"/>
-        </w:rPr>
-        <w:t>(25)</w:t>
-      </w:r>
-      <w:r>
-        <w:rPr>
-          <w:rFonts w:ascii="Times New Roman" w:hAnsi="Times New Roman" w:cs="Times New Roman"/>
-        </w:rPr>
-        <w:fldChar w:fldCharType="end"/>
-      </w:r>
-      <w:r>
-        <w:rPr>
-          <w:rFonts w:ascii="Times New Roman" w:hAnsi="Times New Roman" w:cs="Times New Roman"/>
-        </w:rPr>
-        <w:t xml:space="preserve">, </w:t>
-      </w:r>
-      <w:r>
-        <w:rPr>
-          <w:rFonts w:ascii="Times New Roman" w:hAnsi="Times New Roman" w:cs="Times New Roman"/>
-        </w:rPr>
-        <w:t xml:space="preserve">or </w:t>
-      </w:r>
-      <w:r>
-        <w:rPr>
-          <w:rFonts w:ascii="Times New Roman" w:hAnsi="Times New Roman" w:cs="Times New Roman"/>
-        </w:rPr>
-        <w:t xml:space="preserve">type 2 </w:t>
-      </w:r>
-      <w:r>
-        <w:rPr>
-          <w:rFonts w:ascii="Times New Roman" w:hAnsi="Times New Roman" w:cs="Times New Roman"/>
-        </w:rPr>
-        <w:lastRenderedPageBreak/>
-        <w:t>diabetes (</w:t>
-      </w:r>
-      <w:r>
-        <w:rPr>
-          <w:rFonts w:ascii="Times New Roman" w:hAnsi="Times New Roman" w:cs="Times New Roman"/>
-        </w:rPr>
-        <w:t>T2D</w:t>
-      </w:r>
-      <w:r>
-        <w:rPr>
-          <w:rFonts w:ascii="Times New Roman" w:hAnsi="Times New Roman" w:cs="Times New Roman"/>
-        </w:rPr>
-        <w:t>M)</w:t>
-      </w:r>
-      <w:r>
-        <w:rPr>
-          <w:rFonts w:ascii="Times New Roman" w:hAnsi="Times New Roman" w:cs="Times New Roman"/>
-        </w:rPr>
-        <w:t xml:space="preserve"> </w:t>
-      </w:r>
-      <w:r>
-        <w:rPr>
-          <w:rFonts w:ascii="Times New Roman" w:hAnsi="Times New Roman" w:cs="Times New Roman"/>
-        </w:rPr>
-        <w:fldChar w:fldCharType="begin"/>
-      </w:r>
-      <w:r>
-        <w:rPr>
-          <w:rFonts w:ascii="Times New Roman" w:hAnsi="Times New Roman" w:cs="Times New Roman"/>
-        </w:rPr>
-        <w:instrText xml:space="preserve"> ADDIN ZOTERO_ITEM CSL_CITATION {"citationID":"t4jWlLmQ","properties":{"formattedCitation":"(10)","plainCitation":"(10)","noteIndex":0},"citationItems":[{"id":442,"uris":["http://zotero.org/users/5073745/items/7H36LHYK"],"itemData":{"id":442,"type":"article-journal","container-title":"Hypertension","DOI":"10.1161/HYPERTENSIONAHA.109.130583","ISSN":"0194-911X, 1524-4563","issue":"1","journalAbbreviation":"Hypertension","language":"en","page":"106-112","source":"DOI.org (Crossref)","title":"Circulating and Placental Growth-Differentiation Factor 15 in Preeclampsia and in Pregnancy Complicated by Diabetes Mellitus","volume":"54","author":[{"family":"Sugulle","given":"Meryam"},{"family":"Dechend","given":"Ralf"},{"family":"Herse","given":"Florian"},{"family":"Weedon-Fekjaer","given":"M. Susanne"},{"family":"Johnsen","given":"Guro M."},{"family":"Brosnihan","given":"K. Bridget"},{"family":"Anton","given":"Lauren"},{"family":"Luft","given":"Friedrich C."},{"family":"Wollert","given":"Kai C."},{"family":"Kempf","given":"Tibor"},{"family":"Staff","given":"Anne Cathrine"}],"issued":{"date-parts":[["2009",7]]}}}],"schema":"https://github.com/citation-style-language/schema/raw/master/csl-citation.json"} </w:instrText>
-      </w:r>
-      <w:r>
-        <w:rPr>
-          <w:rFonts w:ascii="Times New Roman" w:hAnsi="Times New Roman" w:cs="Times New Roman"/>
-        </w:rPr>
-        <w:fldChar w:fldCharType="separate"/>
-      </w:r>
-      <w:r>
-        <w:rPr>
-          <w:rFonts w:ascii="Times New Roman" w:hAnsi="Times New Roman" w:cs="Times New Roman"/>
-        </w:rPr>
-        <w:t>(10)</w:t>
-      </w:r>
-      <w:r>
-        <w:rPr>
-          <w:rFonts w:ascii="Times New Roman" w:hAnsi="Times New Roman" w:cs="Times New Roman"/>
-        </w:rPr>
-        <w:fldChar w:fldCharType="end"/>
-      </w:r>
-      <w:r>
-        <w:rPr>
-          <w:rFonts w:ascii="Times New Roman" w:hAnsi="Times New Roman" w:cs="Times New Roman"/>
-        </w:rPr>
-        <w:t>,</w:t>
-      </w:r>
-      <w:r>
-        <w:rPr>
-          <w:rFonts w:ascii="Times New Roman" w:hAnsi="Times New Roman" w:cs="Times New Roman"/>
-        </w:rPr>
-        <w:t xml:space="preserve"> </w:t>
-      </w:r>
-      <w:r>
-        <w:rPr>
-          <w:rFonts w:ascii="Times New Roman" w:hAnsi="Times New Roman" w:cs="Times New Roman"/>
-        </w:rPr>
-        <w:t>while others f</w:t>
-      </w:r>
-      <w:r>
-        <w:rPr>
-          <w:rFonts w:ascii="Times New Roman" w:hAnsi="Times New Roman" w:cs="Times New Roman"/>
-        </w:rPr>
-        <w:t>ou</w:t>
-      </w:r>
-      <w:r>
-        <w:rPr>
-          <w:rFonts w:ascii="Times New Roman" w:hAnsi="Times New Roman" w:cs="Times New Roman"/>
-        </w:rPr>
-        <w:t xml:space="preserve">nd it is only </w:t>
-      </w:r>
-      <w:r>
-        <w:rPr>
-          <w:rFonts w:ascii="Times New Roman" w:hAnsi="Times New Roman" w:cs="Times New Roman"/>
-        </w:rPr>
-        <w:t>significantly</w:t>
-      </w:r>
-      <w:r>
-        <w:rPr>
-          <w:rFonts w:ascii="Times New Roman" w:hAnsi="Times New Roman" w:cs="Times New Roman"/>
-        </w:rPr>
-        <w:t xml:space="preserve"> increased in pregnancies that are complicated by </w:t>
-      </w:r>
-      <w:r>
-        <w:rPr>
-          <w:rFonts w:ascii="Times New Roman" w:hAnsi="Times New Roman" w:cs="Times New Roman"/>
-        </w:rPr>
-        <w:t>type 1 diabetes (</w:t>
-      </w:r>
-      <w:r>
-        <w:rPr>
-          <w:rFonts w:ascii="Times New Roman" w:hAnsi="Times New Roman" w:cs="Times New Roman"/>
-        </w:rPr>
-        <w:t>T1DM</w:t>
-      </w:r>
-      <w:r>
-        <w:rPr>
-          <w:rFonts w:ascii="Times New Roman" w:hAnsi="Times New Roman" w:cs="Times New Roman"/>
-        </w:rPr>
-        <w:t>)</w:t>
-      </w:r>
-      <w:r>
-        <w:rPr>
-          <w:rFonts w:ascii="Times New Roman" w:hAnsi="Times New Roman" w:cs="Times New Roman"/>
-        </w:rPr>
-        <w:t xml:space="preserve"> but not </w:t>
-      </w:r>
-      <w:r>
-        <w:rPr>
-          <w:rFonts w:ascii="Times New Roman" w:hAnsi="Times New Roman" w:cs="Times New Roman"/>
-        </w:rPr>
-        <w:t>type 2 diabetes (</w:t>
-      </w:r>
-      <w:r>
-        <w:rPr>
-          <w:rFonts w:ascii="Times New Roman" w:hAnsi="Times New Roman" w:cs="Times New Roman"/>
-        </w:rPr>
-        <w:t>T2DM</w:t>
-      </w:r>
-      <w:r>
-        <w:rPr>
-          <w:rFonts w:ascii="Times New Roman" w:hAnsi="Times New Roman" w:cs="Times New Roman"/>
-        </w:rPr>
-        <w:t>)</w:t>
-      </w:r>
-      <w:r>
-        <w:rPr>
-          <w:rFonts w:ascii="Times New Roman" w:hAnsi="Times New Roman" w:cs="Times New Roman"/>
-        </w:rPr>
-        <w:t xml:space="preserve"> or GDM</w:t>
+        <w:t xml:space="preserve"> but not T2DM or GDM</w:t>
       </w:r>
       <w:r>
         <w:rPr>
@@ -5182,19 +5139,51 @@
         <w:rPr>
           <w:rFonts w:ascii="Times New Roman" w:hAnsi="Times New Roman" w:cs="Times New Roman"/>
         </w:rPr>
-        <w:t xml:space="preserve"> in dam serum as the fetus provides a substantial amount of</w:t>
-      </w:r>
-      <w:r>
-        <w:rPr>
-          <w:rFonts w:ascii="Times New Roman" w:hAnsi="Times New Roman" w:cs="Times New Roman"/>
-        </w:rPr>
-        <w:t xml:space="preserve"> GDF15 from</w:t>
-      </w:r>
-      <w:r>
-        <w:rPr>
-          <w:rFonts w:ascii="Times New Roman" w:hAnsi="Times New Roman" w:cs="Times New Roman"/>
-        </w:rPr>
-        <w:t xml:space="preserve"> the placenta. To limit genetic drift all homozygous parents were direct offspring of heterozygous crosses.</w:t>
+        <w:t xml:space="preserve"> in dam serum as the </w:t>
+      </w:r>
+      <w:proofErr w:type="spellStart"/>
+      <w:r>
+        <w:rPr>
+          <w:rFonts w:ascii="Times New Roman" w:hAnsi="Times New Roman" w:cs="Times New Roman"/>
+        </w:rPr>
+        <w:t>fet</w:t>
+      </w:r>
+      <w:r>
+        <w:rPr>
+          <w:rFonts w:ascii="Times New Roman" w:hAnsi="Times New Roman" w:cs="Times New Roman"/>
+        </w:rPr>
+        <w:t>o</w:t>
+      </w:r>
+      <w:proofErr w:type="spellEnd"/>
+      <w:r>
+        <w:rPr>
+          <w:rFonts w:ascii="Times New Roman" w:hAnsi="Times New Roman" w:cs="Times New Roman"/>
+        </w:rPr>
+        <w:t>-placental unit</w:t>
+      </w:r>
+      <w:r>
+        <w:rPr>
+          <w:rFonts w:ascii="Times New Roman" w:hAnsi="Times New Roman" w:cs="Times New Roman"/>
+        </w:rPr>
+        <w:t xml:space="preserve"> provides a substantial amount of</w:t>
+      </w:r>
+      <w:r>
+        <w:rPr>
+          <w:rFonts w:ascii="Times New Roman" w:hAnsi="Times New Roman" w:cs="Times New Roman"/>
+        </w:rPr>
+        <w:t xml:space="preserve"> GDF1</w:t>
+      </w:r>
+      <w:r>
+        <w:rPr>
+          <w:rFonts w:ascii="Times New Roman" w:hAnsi="Times New Roman" w:cs="Times New Roman"/>
+        </w:rPr>
+        <w:t>5</w:t>
+      </w:r>
+      <w:r>
+        <w:rPr>
+          <w:rFonts w:ascii="Times New Roman" w:hAnsi="Times New Roman" w:cs="Times New Roman"/>
+        </w:rPr>
+        <w:t>. To limit genetic drift all homozygous parents were direct offspring of heterozygous crosses.</w:t>
       </w:r>
       <w:r>
         <w:rPr>
@@ -7445,7 +7434,7 @@
         <w:rPr>
           <w:rFonts w:ascii="Times New Roman" w:hAnsi="Times New Roman" w:cs="Times New Roman"/>
         </w:rPr>
-        <w:t xml:space="preserve"> a 1:3 ratio and mixed thoroughly by pipetting. Capillary tubes were filled with the diluted milk solution and one end was double-sealed with crit-o-seal. Sample tubes were spun in 8 consecutive 120-second cycles in a mini hematocrit spinner</w:t>
+        <w:t xml:space="preserve"> a 1:3 ratio and mixed thoroughly. Capillary tubes were filled with the diluted milk solution and one end was double-sealed with crit-o-seal. Sample tubes were spun in 8 consecutive 120-second cycles in a mini hematocrit spinner</w:t>
       </w:r>
       <w:r>
         <w:rPr>
@@ -9388,17 +9377,14 @@
           <w:iCs/>
           <w:vertAlign w:val="superscript"/>
         </w:rPr>
-        <w:t>-/</w:t>
-      </w:r>
-      <w:proofErr w:type="gramStart"/>
-      <w:r>
-        <w:rPr>
-          <w:rFonts w:ascii="Times New Roman" w:hAnsi="Times New Roman" w:cs="Times New Roman"/>
-          <w:i/>
-          <w:iCs/>
+        <w:t>-/-</w:t>
+      </w:r>
+      <w:r>
+        <w:rPr>
+          <w:rFonts w:ascii="Times New Roman" w:hAnsi="Times New Roman" w:cs="Times New Roman"/>
           <w:vertAlign w:val="superscript"/>
         </w:rPr>
-        <w:t>-</w:t>
+        <w:t xml:space="preserve"> </w:t>
       </w:r>
       <w:r>
         <w:rPr>
@@ -9410,22 +9396,8 @@
       <w:r>
         <w:rPr>
           <w:rFonts w:ascii="Times New Roman" w:hAnsi="Times New Roman" w:cs="Times New Roman"/>
-          <w:vertAlign w:val="superscript"/>
-        </w:rPr>
-        <w:t xml:space="preserve"> </w:t>
-      </w:r>
-      <w:r>
-        <w:rPr>
-          <w:rFonts w:ascii="Times New Roman" w:hAnsi="Times New Roman" w:cs="Times New Roman"/>
-        </w:rPr>
-        <w:t>dams</w:t>
-      </w:r>
-      <w:proofErr w:type="gramEnd"/>
-      <w:r>
-        <w:rPr>
-          <w:rFonts w:ascii="Times New Roman" w:hAnsi="Times New Roman" w:cs="Times New Roman"/>
-        </w:rPr>
-        <w:t xml:space="preserve"> </w:t>
+        </w:rPr>
+        <w:t xml:space="preserve">dams </w:t>
       </w:r>
       <w:r>
         <w:rPr>
@@ -12886,13 +12858,13 @@
         <w:rPr>
           <w:rFonts w:ascii="Times New Roman" w:hAnsi="Times New Roman" w:cs="Times New Roman"/>
         </w:rPr>
-        <w:t xml:space="preserve">mouse </w:t>
-      </w:r>
-      <w:r>
-        <w:rPr>
-          <w:rFonts w:ascii="Times New Roman" w:hAnsi="Times New Roman" w:cs="Times New Roman"/>
-        </w:rPr>
-        <w:t xml:space="preserve">models </w:t>
+        <w:t>studies</w:t>
+      </w:r>
+      <w:r>
+        <w:rPr>
+          <w:rFonts w:ascii="Times New Roman" w:hAnsi="Times New Roman" w:cs="Times New Roman"/>
+        </w:rPr>
+        <w:t xml:space="preserve"> </w:t>
       </w:r>
       <w:r>
         <w:rPr>
@@ -12934,7 +12906,7 @@
         <w:rPr>
           <w:rFonts w:ascii="Times New Roman" w:hAnsi="Times New Roman" w:cs="Times New Roman"/>
         </w:rPr>
-        <w:t>To our knowledge, the only study with noting major changes in gestational outcomes assessed</w:t>
+        <w:t>To our knowledge, the only study noting major changes in gestational outcomes assessed</w:t>
       </w:r>
       <w:r>
         <w:rPr>
@@ -13412,20 +13384,20 @@
         <w:rPr>
           <w:rFonts w:ascii="Times New Roman" w:hAnsi="Times New Roman" w:cs="Times New Roman"/>
         </w:rPr>
-        <w:t xml:space="preserve"> not necessary for changes </w:t>
+        <w:t xml:space="preserve"> not necessary for changes in </w:t>
+      </w:r>
+      <w:r>
+        <w:rPr>
+          <w:rFonts w:ascii="Times New Roman" w:hAnsi="Times New Roman" w:cs="Times New Roman"/>
+        </w:rPr>
+        <w:t xml:space="preserve">weight </w:t>
       </w:r>
       <w:r>
         <w:rPr>
           <w:rFonts w:ascii="Times New Roman" w:hAnsi="Times New Roman" w:cs="Times New Roman"/>
         </w:rPr>
         <w:lastRenderedPageBreak/>
-        <w:t xml:space="preserve">in </w:t>
-      </w:r>
-      <w:r>
-        <w:rPr>
-          <w:rFonts w:ascii="Times New Roman" w:hAnsi="Times New Roman" w:cs="Times New Roman"/>
-        </w:rPr>
-        <w:t xml:space="preserve">weight accretion during a normal </w:t>
+        <w:t xml:space="preserve">accretion during a normal </w:t>
       </w:r>
       <w:r>
         <w:rPr>
@@ -14245,7 +14217,19 @@
         <w:rPr>
           <w:rFonts w:ascii="Times New Roman" w:hAnsi="Times New Roman" w:cs="Times New Roman"/>
         </w:rPr>
-        <w:t xml:space="preserve">In contrast to human observational studies demonstrating connections to pregnancy complications, we do not observe any detectable differences in litter sizes, glucose homeostasis, </w:t>
+        <w:t>In contrast to human observational studies demonstrating connections to pregnancy complications, we do not observe</w:t>
+      </w:r>
+      <w:r>
+        <w:rPr>
+          <w:rFonts w:ascii="Times New Roman" w:hAnsi="Times New Roman" w:cs="Times New Roman"/>
+        </w:rPr>
+        <w:t xml:space="preserve"> </w:t>
+      </w:r>
+      <w:r>
+        <w:rPr>
+          <w:rFonts w:ascii="Times New Roman" w:hAnsi="Times New Roman" w:cs="Times New Roman"/>
+        </w:rPr>
+        <w:t xml:space="preserve">detect differences in litter sizes, glucose homeostasis, </w:t>
       </w:r>
       <w:r>
         <w:rPr>
@@ -14275,13 +14259,25 @@
         <w:rPr>
           <w:rFonts w:ascii="Times New Roman" w:hAnsi="Times New Roman" w:cs="Times New Roman"/>
         </w:rPr>
-        <w:t xml:space="preserve"> first report of the loss of GDF15 in </w:t>
+        <w:t xml:space="preserve"> first report of the loss of GDF15 </w:t>
+      </w:r>
+      <w:r>
+        <w:rPr>
+          <w:rFonts w:ascii="Times New Roman" w:hAnsi="Times New Roman" w:cs="Times New Roman"/>
+        </w:rPr>
+        <w:t xml:space="preserve">on </w:t>
       </w:r>
       <w:r>
         <w:rPr>
           <w:rFonts w:ascii="Times New Roman" w:hAnsi="Times New Roman" w:cs="Times New Roman"/>
         </w:rPr>
         <w:t xml:space="preserve">pregnancy </w:t>
+      </w:r>
+      <w:r>
+        <w:rPr>
+          <w:rFonts w:ascii="Times New Roman" w:hAnsi="Times New Roman" w:cs="Times New Roman"/>
+        </w:rPr>
+        <w:t xml:space="preserve">outcomes </w:t>
       </w:r>
       <w:r>
         <w:rPr>
@@ -14464,11 +14460,19 @@
         </w:rPr>
         <w:t xml:space="preserve"> during mouse pregnancy and lactation causes metabolic, body weight, appetite, or lactational differences compared to </w:t>
       </w:r>
-      <w:r>
-        <w:rPr>
-          <w:rFonts w:ascii="Times New Roman" w:hAnsi="Times New Roman" w:cs="Times New Roman"/>
-        </w:rPr>
-        <w:t xml:space="preserve">age-matched </w:t>
+      <w:proofErr w:type="gramStart"/>
+      <w:r>
+        <w:rPr>
+          <w:rFonts w:ascii="Times New Roman" w:hAnsi="Times New Roman" w:cs="Times New Roman"/>
+        </w:rPr>
+        <w:t>age-matched</w:t>
+      </w:r>
+      <w:proofErr w:type="gramEnd"/>
+      <w:r>
+        <w:rPr>
+          <w:rFonts w:ascii="Times New Roman" w:hAnsi="Times New Roman" w:cs="Times New Roman"/>
+        </w:rPr>
+        <w:t xml:space="preserve"> </w:t>
       </w:r>
       <w:r>
         <w:rPr>
@@ -14490,15 +14494,8 @@
       <w:r>
         <w:rPr>
           <w:rFonts w:ascii="Times New Roman" w:hAnsi="Times New Roman" w:cs="Times New Roman"/>
-          <w:vertAlign w:val="superscript"/>
-        </w:rPr>
-        <w:t xml:space="preserve"> </w:t>
-      </w:r>
-      <w:r>
-        <w:rPr>
-          <w:rFonts w:ascii="Times New Roman" w:hAnsi="Times New Roman" w:cs="Times New Roman"/>
-        </w:rPr>
-        <w:t xml:space="preserve">counterpart dams. In the neonatal period, we did not observe any differences in survival, gestational age, litter size or </w:t>
+        </w:rPr>
+        <w:t xml:space="preserve"> dams. In the neonatal period, we did not observe any differences in survival, gestational age, litter size </w:t>
       </w:r>
       <w:r>
         <w:rPr>
@@ -14708,7 +14705,34 @@
           <w:rFonts w:ascii="Calibri" w:hAnsi="Calibri" w:cs="Calibri"/>
         </w:rPr>
         <w:tab/>
-        <w:t xml:space="preserve">Bootcov MR, Bauskin AR, Valenzuela SM, Moore AG, Bansal M, He XY, Zhang HP, Donnellan M, Mahler S, Pryor K, Walsh BJ, Nicholson RC, Fairlie WD, Por SB, Robbins JM, Breit SN. MIC-1, a novel macrophage inhibitory cytokine, is a divergent member of the TGF-β superfamily. </w:t>
+      </w:r>
+      <w:proofErr w:type="spellStart"/>
+      <w:r>
+        <w:rPr>
+          <w:rFonts w:ascii="Calibri" w:hAnsi="Calibri" w:cs="Calibri"/>
+        </w:rPr>
+        <w:t>Bootcov</w:t>
+      </w:r>
+      <w:proofErr w:type="spellEnd"/>
+      <w:r>
+        <w:rPr>
+          <w:rFonts w:ascii="Calibri" w:hAnsi="Calibri" w:cs="Calibri"/>
+        </w:rPr>
+        <w:t xml:space="preserve"> MR, </w:t>
+      </w:r>
+      <w:proofErr w:type="spellStart"/>
+      <w:r>
+        <w:rPr>
+          <w:rFonts w:ascii="Calibri" w:hAnsi="Calibri" w:cs="Calibri"/>
+        </w:rPr>
+        <w:t>Bauskin</w:t>
+      </w:r>
+      <w:proofErr w:type="spellEnd"/>
+      <w:r>
+        <w:rPr>
+          <w:rFonts w:ascii="Calibri" w:hAnsi="Calibri" w:cs="Calibri"/>
+        </w:rPr>
+        <w:t xml:space="preserve"> AR, Valenzuela SM, Moore AG, Bansal M, He XY, Zhang HP, Donnellan M, Mahler S, Pryor K, Walsh BJ, Nicholson RC, Fairlie WD, Por SB, Robbins JM, Breit SN. MIC-1, a novel macrophage inhibitory cytokine, is a divergent member of the TGF-β superfamily. </w:t>
       </w:r>
       <w:r>
         <w:rPr>
@@ -14743,7 +14767,21 @@
           <w:rFonts w:ascii="Calibri" w:hAnsi="Calibri" w:cs="Calibri"/>
         </w:rPr>
         <w:tab/>
-        <w:t xml:space="preserve">Welsh P, Kimenai DM, Marioni RE, Hayward C, Campbell A, Porteous D, Mills NL, O’Rahilly S, Sattar N. Reference ranges for GDF-15, and risk factors associated with GDF-15, in a large general population cohort. </w:t>
+        <w:t xml:space="preserve">Welsh P, </w:t>
+      </w:r>
+      <w:proofErr w:type="spellStart"/>
+      <w:r>
+        <w:rPr>
+          <w:rFonts w:ascii="Calibri" w:hAnsi="Calibri" w:cs="Calibri"/>
+        </w:rPr>
+        <w:t>Kimenai</w:t>
+      </w:r>
+      <w:proofErr w:type="spellEnd"/>
+      <w:r>
+        <w:rPr>
+          <w:rFonts w:ascii="Calibri" w:hAnsi="Calibri" w:cs="Calibri"/>
+        </w:rPr>
+        <w:t xml:space="preserve"> DM, Marioni RE, Hayward C, Campbell A, Porteous D, Mills NL, O’Rahilly S, Sattar N. Reference ranges for GDF-15, and risk factors associated with GDF-15, in a large general population cohort. </w:t>
       </w:r>
       <w:r>
         <w:rPr>
@@ -14778,7 +14816,35 @@
           <w:rFonts w:ascii="Calibri" w:hAnsi="Calibri" w:cs="Calibri"/>
         </w:rPr>
         <w:tab/>
-        <w:t xml:space="preserve">Kempf T, Eden M, Strelau J, Naguib M, Willenbockel C, Tongers J, Heineke J, Kotlarz D, Xu J, Molkentin JD, Niessen HW, Drexler H, Wollert KC. The transforming growth factor-beta superfamily member growth-differentiation factor-15 protects the heart from ischemia/reperfusion injury. </w:t>
+        <w:t xml:space="preserve">Kempf T, Eden M, Strelau J, Naguib M, </w:t>
+      </w:r>
+      <w:proofErr w:type="spellStart"/>
+      <w:r>
+        <w:rPr>
+          <w:rFonts w:ascii="Calibri" w:hAnsi="Calibri" w:cs="Calibri"/>
+        </w:rPr>
+        <w:t>Willenbockel</w:t>
+      </w:r>
+      <w:proofErr w:type="spellEnd"/>
+      <w:r>
+        <w:rPr>
+          <w:rFonts w:ascii="Calibri" w:hAnsi="Calibri" w:cs="Calibri"/>
+        </w:rPr>
+        <w:t xml:space="preserve"> C, </w:t>
+      </w:r>
+      <w:proofErr w:type="spellStart"/>
+      <w:r>
+        <w:rPr>
+          <w:rFonts w:ascii="Calibri" w:hAnsi="Calibri" w:cs="Calibri"/>
+        </w:rPr>
+        <w:t>Tongers</w:t>
+      </w:r>
+      <w:proofErr w:type="spellEnd"/>
+      <w:r>
+        <w:rPr>
+          <w:rFonts w:ascii="Calibri" w:hAnsi="Calibri" w:cs="Calibri"/>
+        </w:rPr>
+        <w:t xml:space="preserve"> J, Heineke J, Kotlarz D, Xu J, Molkentin JD, Niessen HW, Drexler H, Wollert KC. The transforming growth factor-beta superfamily member growth-differentiation factor-15 protects the heart from ischemia/reperfusion injury. </w:t>
       </w:r>
       <w:r>
         <w:rPr>
@@ -14813,7 +14879,132 @@
           <w:rFonts w:ascii="Calibri" w:hAnsi="Calibri" w:cs="Calibri"/>
         </w:rPr>
         <w:tab/>
-        <w:t xml:space="preserve">Suriben R, Chen M, Higbee J, Oeffinger J, Ventura R, Li B, Mondal K, Gao Z, Ayupova D, Taskar P, Li D, Starck SR, Chen H-IH, McEntee M, Katewa SD, Phung V, Wang M, Kekatpure A, Lakshminarasimhan D, White A, Olland A, Haldankar R, Solloway MJ, Hsu J-Y, Wang Y, Tang J, Lindhout DA, Allan BB. Antibody-mediated inhibition of GDF15-GFRAL activity reverses cancer cachexia in mice. </w:t>
+      </w:r>
+      <w:proofErr w:type="spellStart"/>
+      <w:r>
+        <w:rPr>
+          <w:rFonts w:ascii="Calibri" w:hAnsi="Calibri" w:cs="Calibri"/>
+        </w:rPr>
+        <w:t>Suriben</w:t>
+      </w:r>
+      <w:proofErr w:type="spellEnd"/>
+      <w:r>
+        <w:rPr>
+          <w:rFonts w:ascii="Calibri" w:hAnsi="Calibri" w:cs="Calibri"/>
+        </w:rPr>
+        <w:t xml:space="preserve"> R, Chen M, Higbee J, </w:t>
+      </w:r>
+      <w:proofErr w:type="spellStart"/>
+      <w:r>
+        <w:rPr>
+          <w:rFonts w:ascii="Calibri" w:hAnsi="Calibri" w:cs="Calibri"/>
+        </w:rPr>
+        <w:t>Oeffinger</w:t>
+      </w:r>
+      <w:proofErr w:type="spellEnd"/>
+      <w:r>
+        <w:rPr>
+          <w:rFonts w:ascii="Calibri" w:hAnsi="Calibri" w:cs="Calibri"/>
+        </w:rPr>
+        <w:t xml:space="preserve"> J, Ventura R, Li B, Mondal K, Gao Z, </w:t>
+      </w:r>
+      <w:proofErr w:type="spellStart"/>
+      <w:r>
+        <w:rPr>
+          <w:rFonts w:ascii="Calibri" w:hAnsi="Calibri" w:cs="Calibri"/>
+        </w:rPr>
+        <w:t>Ayupova</w:t>
+      </w:r>
+      <w:proofErr w:type="spellEnd"/>
+      <w:r>
+        <w:rPr>
+          <w:rFonts w:ascii="Calibri" w:hAnsi="Calibri" w:cs="Calibri"/>
+        </w:rPr>
+        <w:t xml:space="preserve"> D, </w:t>
+      </w:r>
+      <w:proofErr w:type="spellStart"/>
+      <w:r>
+        <w:rPr>
+          <w:rFonts w:ascii="Calibri" w:hAnsi="Calibri" w:cs="Calibri"/>
+        </w:rPr>
+        <w:t>Taskar</w:t>
+      </w:r>
+      <w:proofErr w:type="spellEnd"/>
+      <w:r>
+        <w:rPr>
+          <w:rFonts w:ascii="Calibri" w:hAnsi="Calibri" w:cs="Calibri"/>
+        </w:rPr>
+        <w:t xml:space="preserve"> P, Li D, Starck SR, Chen H-IH, McEntee M, </w:t>
+      </w:r>
+      <w:proofErr w:type="spellStart"/>
+      <w:r>
+        <w:rPr>
+          <w:rFonts w:ascii="Calibri" w:hAnsi="Calibri" w:cs="Calibri"/>
+        </w:rPr>
+        <w:t>Katewa</w:t>
+      </w:r>
+      <w:proofErr w:type="spellEnd"/>
+      <w:r>
+        <w:rPr>
+          <w:rFonts w:ascii="Calibri" w:hAnsi="Calibri" w:cs="Calibri"/>
+        </w:rPr>
+        <w:t xml:space="preserve"> SD, Phung V, Wang M, </w:t>
+      </w:r>
+      <w:proofErr w:type="spellStart"/>
+      <w:r>
+        <w:rPr>
+          <w:rFonts w:ascii="Calibri" w:hAnsi="Calibri" w:cs="Calibri"/>
+        </w:rPr>
+        <w:t>Kekatpure</w:t>
+      </w:r>
+      <w:proofErr w:type="spellEnd"/>
+      <w:r>
+        <w:rPr>
+          <w:rFonts w:ascii="Calibri" w:hAnsi="Calibri" w:cs="Calibri"/>
+        </w:rPr>
+        <w:t xml:space="preserve"> A, </w:t>
+      </w:r>
+      <w:proofErr w:type="spellStart"/>
+      <w:r>
+        <w:rPr>
+          <w:rFonts w:ascii="Calibri" w:hAnsi="Calibri" w:cs="Calibri"/>
+        </w:rPr>
+        <w:t>Lakshminarasimhan</w:t>
+      </w:r>
+      <w:proofErr w:type="spellEnd"/>
+      <w:r>
+        <w:rPr>
+          <w:rFonts w:ascii="Calibri" w:hAnsi="Calibri" w:cs="Calibri"/>
+        </w:rPr>
+        <w:t xml:space="preserve"> D, White A, </w:t>
+      </w:r>
+      <w:proofErr w:type="spellStart"/>
+      <w:r>
+        <w:rPr>
+          <w:rFonts w:ascii="Calibri" w:hAnsi="Calibri" w:cs="Calibri"/>
+        </w:rPr>
+        <w:t>Olland</w:t>
+      </w:r>
+      <w:proofErr w:type="spellEnd"/>
+      <w:r>
+        <w:rPr>
+          <w:rFonts w:ascii="Calibri" w:hAnsi="Calibri" w:cs="Calibri"/>
+        </w:rPr>
+        <w:t xml:space="preserve"> A, </w:t>
+      </w:r>
+      <w:proofErr w:type="spellStart"/>
+      <w:r>
+        <w:rPr>
+          <w:rFonts w:ascii="Calibri" w:hAnsi="Calibri" w:cs="Calibri"/>
+        </w:rPr>
+        <w:t>Haldankar</w:t>
+      </w:r>
+      <w:proofErr w:type="spellEnd"/>
+      <w:r>
+        <w:rPr>
+          <w:rFonts w:ascii="Calibri" w:hAnsi="Calibri" w:cs="Calibri"/>
+        </w:rPr>
+        <w:t xml:space="preserve"> R, Solloway MJ, Hsu J-Y, Wang Y, Tang J, Lindhout DA, Allan BB. Antibody-mediated inhibition of GDF15-GFRAL activity reverses cancer cachexia in mice. </w:t>
       </w:r>
       <w:r>
         <w:rPr>
@@ -14848,7 +15039,21 @@
           <w:rFonts w:ascii="Calibri" w:hAnsi="Calibri" w:cs="Calibri"/>
         </w:rPr>
         <w:tab/>
-        <w:t xml:space="preserve">Ost M, Igual Gil C, Coleman V, Keipert S, Efstathiou S, Vidic V, Weyers M, Klaus S. Muscle-derived GDF15 drives diurnal anorexia and systemic metabolic remodeling during mitochondrial stress. </w:t>
+        <w:t xml:space="preserve">Ost M, </w:t>
+      </w:r>
+      <w:proofErr w:type="spellStart"/>
+      <w:r>
+        <w:rPr>
+          <w:rFonts w:ascii="Calibri" w:hAnsi="Calibri" w:cs="Calibri"/>
+        </w:rPr>
+        <w:t>Igual</w:t>
+      </w:r>
+      <w:proofErr w:type="spellEnd"/>
+      <w:r>
+        <w:rPr>
+          <w:rFonts w:ascii="Calibri" w:hAnsi="Calibri" w:cs="Calibri"/>
+        </w:rPr>
+        <w:t xml:space="preserve"> Gil C, Coleman V, Keipert S, Efstathiou S, Vidic V, Weyers M, Klaus S. Muscle-derived GDF15 drives diurnal anorexia and systemic metabolic remodeling during mitochondrial stress. </w:t>
       </w:r>
       <w:r>
         <w:rPr>
@@ -14891,8 +15096,18 @@
           <w:i/>
           <w:iCs/>
         </w:rPr>
-        <w:t>Nat Commun</w:t>
-      </w:r>
+        <w:t xml:space="preserve">Nat </w:t>
+      </w:r>
+      <w:proofErr w:type="spellStart"/>
+      <w:r>
+        <w:rPr>
+          <w:rFonts w:ascii="Calibri" w:hAnsi="Calibri" w:cs="Calibri"/>
+          <w:i/>
+          <w:iCs/>
+        </w:rPr>
+        <w:t>Commun</w:t>
+      </w:r>
+      <w:proofErr w:type="spellEnd"/>
       <w:r>
         <w:rPr>
           <w:rFonts w:ascii="Calibri" w:hAnsi="Calibri" w:cs="Calibri"/>
@@ -14918,7 +15133,21 @@
           <w:rFonts w:ascii="Calibri" w:hAnsi="Calibri" w:cs="Calibri"/>
         </w:rPr>
         <w:tab/>
-        <w:t xml:space="preserve">Andersson-Hall U, Joelsson L, Svedin P, Mallard C, Holmäng A. Growth-differentiation-factor 15 levels in obese and healthy pregnancies: Relation to insulin resistance and insulin secretory function. </w:t>
+        <w:t xml:space="preserve">Andersson-Hall U, Joelsson L, Svedin P, Mallard C, </w:t>
+      </w:r>
+      <w:proofErr w:type="spellStart"/>
+      <w:r>
+        <w:rPr>
+          <w:rFonts w:ascii="Calibri" w:hAnsi="Calibri" w:cs="Calibri"/>
+        </w:rPr>
+        <w:t>Holmäng</w:t>
+      </w:r>
+      <w:proofErr w:type="spellEnd"/>
+      <w:r>
+        <w:rPr>
+          <w:rFonts w:ascii="Calibri" w:hAnsi="Calibri" w:cs="Calibri"/>
+        </w:rPr>
+        <w:t xml:space="preserve"> A. Growth-differentiation-factor 15 levels in obese and healthy pregnancies: Relation to insulin resistance and insulin secretory function. </w:t>
       </w:r>
       <w:r>
         <w:rPr>
@@ -14988,7 +15217,34 @@
           <w:rFonts w:ascii="Calibri" w:hAnsi="Calibri" w:cs="Calibri"/>
         </w:rPr>
         <w:tab/>
-        <w:t xml:space="preserve">Marjono AB, Brown DA, Horton KE, Wallace EM, Breit SN, Manuelpillai U. Macrophage Inhibitory Cytokine-1 in Gestational Tissues and Maternal Serum in Normal and Pre-eclamptic Pregnancy. </w:t>
+      </w:r>
+      <w:proofErr w:type="spellStart"/>
+      <w:r>
+        <w:rPr>
+          <w:rFonts w:ascii="Calibri" w:hAnsi="Calibri" w:cs="Calibri"/>
+        </w:rPr>
+        <w:t>Marjono</w:t>
+      </w:r>
+      <w:proofErr w:type="spellEnd"/>
+      <w:r>
+        <w:rPr>
+          <w:rFonts w:ascii="Calibri" w:hAnsi="Calibri" w:cs="Calibri"/>
+        </w:rPr>
+        <w:t xml:space="preserve"> AB, Brown DA, Horton KE, Wallace EM, Breit SN, </w:t>
+      </w:r>
+      <w:proofErr w:type="spellStart"/>
+      <w:r>
+        <w:rPr>
+          <w:rFonts w:ascii="Calibri" w:hAnsi="Calibri" w:cs="Calibri"/>
+        </w:rPr>
+        <w:t>Manuelpillai</w:t>
+      </w:r>
+      <w:proofErr w:type="spellEnd"/>
+      <w:r>
+        <w:rPr>
+          <w:rFonts w:ascii="Calibri" w:hAnsi="Calibri" w:cs="Calibri"/>
+        </w:rPr>
+        <w:t xml:space="preserve"> U. Macrophage Inhibitory Cytokine-1 in Gestational Tissues and Maternal Serum in Normal and Pre-eclamptic Pregnancy. </w:t>
       </w:r>
       <w:r>
         <w:rPr>
@@ -15024,7 +15280,48 @@
           <w:rFonts w:ascii="Calibri" w:hAnsi="Calibri" w:cs="Calibri"/>
         </w:rPr>
         <w:tab/>
-        <w:t xml:space="preserve">Sugulle M, Dechend R, Herse F, Weedon-Fekjaer MS, Johnsen GM, Brosnihan KB, Anton L, Luft FC, Wollert KC, Kempf T, Staff AC. Circulating and Placental Growth-Differentiation Factor 15 in Preeclampsia and in Pregnancy Complicated by Diabetes Mellitus. </w:t>
+      </w:r>
+      <w:proofErr w:type="spellStart"/>
+      <w:r>
+        <w:rPr>
+          <w:rFonts w:ascii="Calibri" w:hAnsi="Calibri" w:cs="Calibri"/>
+        </w:rPr>
+        <w:t>Sugulle</w:t>
+      </w:r>
+      <w:proofErr w:type="spellEnd"/>
+      <w:r>
+        <w:rPr>
+          <w:rFonts w:ascii="Calibri" w:hAnsi="Calibri" w:cs="Calibri"/>
+        </w:rPr>
+        <w:t xml:space="preserve"> M, </w:t>
+      </w:r>
+      <w:proofErr w:type="spellStart"/>
+      <w:r>
+        <w:rPr>
+          <w:rFonts w:ascii="Calibri" w:hAnsi="Calibri" w:cs="Calibri"/>
+        </w:rPr>
+        <w:t>Dechend</w:t>
+      </w:r>
+      <w:proofErr w:type="spellEnd"/>
+      <w:r>
+        <w:rPr>
+          <w:rFonts w:ascii="Calibri" w:hAnsi="Calibri" w:cs="Calibri"/>
+        </w:rPr>
+        <w:t xml:space="preserve"> R, Herse F, Weedon-</w:t>
+      </w:r>
+      <w:proofErr w:type="spellStart"/>
+      <w:r>
+        <w:rPr>
+          <w:rFonts w:ascii="Calibri" w:hAnsi="Calibri" w:cs="Calibri"/>
+        </w:rPr>
+        <w:t>Fekjaer</w:t>
+      </w:r>
+      <w:proofErr w:type="spellEnd"/>
+      <w:r>
+        <w:rPr>
+          <w:rFonts w:ascii="Calibri" w:hAnsi="Calibri" w:cs="Calibri"/>
+        </w:rPr>
+        <w:t xml:space="preserve"> MS, Johnsen GM, Brosnihan KB, Anton L, Luft FC, Wollert KC, Kempf T, Staff AC. Circulating and Placental Growth-Differentiation Factor 15 in Preeclampsia and in Pregnancy Complicated by Diabetes Mellitus. </w:t>
       </w:r>
       <w:r>
         <w:rPr>
@@ -15059,7 +15356,63 @@
           <w:rFonts w:ascii="Calibri" w:hAnsi="Calibri" w:cs="Calibri"/>
         </w:rPr>
         <w:tab/>
-        <w:t xml:space="preserve">Hsu J-Y, Crawley S, Chen M, Ayupova DA, Lindhout DA, Higbee J, Kutach A, Joo W, Gao Z, Fu D, To C, Mondal K, Li B, Kekatpure A, Wang M, Laird T, Horner G, Chan J, McEntee M, Lopez M, Lakshminarasimhan D, White A, Wang S-P, Yao J, Yie J, Matern H, Solloway M, Haldankar R, Parsons T, Tang J, Shen WD, Alice Chen Y, Tian H, Allan BB. Non-homeostatic body weight regulation through a brainstem-restricted receptor for GDF15. </w:t>
+        <w:t xml:space="preserve">Hsu J-Y, Crawley S, Chen M, </w:t>
+      </w:r>
+      <w:proofErr w:type="spellStart"/>
+      <w:r>
+        <w:rPr>
+          <w:rFonts w:ascii="Calibri" w:hAnsi="Calibri" w:cs="Calibri"/>
+        </w:rPr>
+        <w:t>Ayupova</w:t>
+      </w:r>
+      <w:proofErr w:type="spellEnd"/>
+      <w:r>
+        <w:rPr>
+          <w:rFonts w:ascii="Calibri" w:hAnsi="Calibri" w:cs="Calibri"/>
+        </w:rPr>
+        <w:t xml:space="preserve"> DA, Lindhout DA, Higbee J, Kutach A, Joo W, Gao Z, Fu D, To C, Mondal K, Li B, </w:t>
+      </w:r>
+      <w:proofErr w:type="spellStart"/>
+      <w:r>
+        <w:rPr>
+          <w:rFonts w:ascii="Calibri" w:hAnsi="Calibri" w:cs="Calibri"/>
+        </w:rPr>
+        <w:t>Kekatpure</w:t>
+      </w:r>
+      <w:proofErr w:type="spellEnd"/>
+      <w:r>
+        <w:rPr>
+          <w:rFonts w:ascii="Calibri" w:hAnsi="Calibri" w:cs="Calibri"/>
+        </w:rPr>
+        <w:t xml:space="preserve"> A, Wang M, Laird T, Horner G, Chan J, McEntee M, Lopez M, </w:t>
+      </w:r>
+      <w:proofErr w:type="spellStart"/>
+      <w:r>
+        <w:rPr>
+          <w:rFonts w:ascii="Calibri" w:hAnsi="Calibri" w:cs="Calibri"/>
+        </w:rPr>
+        <w:t>Lakshminarasimhan</w:t>
+      </w:r>
+      <w:proofErr w:type="spellEnd"/>
+      <w:r>
+        <w:rPr>
+          <w:rFonts w:ascii="Calibri" w:hAnsi="Calibri" w:cs="Calibri"/>
+        </w:rPr>
+        <w:t xml:space="preserve"> D, White A, Wang S-P, Yao J, Yie J, Matern H, Solloway M, </w:t>
+      </w:r>
+      <w:proofErr w:type="spellStart"/>
+      <w:r>
+        <w:rPr>
+          <w:rFonts w:ascii="Calibri" w:hAnsi="Calibri" w:cs="Calibri"/>
+        </w:rPr>
+        <w:t>Haldankar</w:t>
+      </w:r>
+      <w:proofErr w:type="spellEnd"/>
+      <w:r>
+        <w:rPr>
+          <w:rFonts w:ascii="Calibri" w:hAnsi="Calibri" w:cs="Calibri"/>
+        </w:rPr>
+        <w:t xml:space="preserve"> R, Parsons T, Tang J, Shen WD, Alice Chen Y, Tian H, Allan BB. Non-homeostatic body weight regulation through a brainstem-restricted receptor for GDF15. </w:t>
       </w:r>
       <w:r>
         <w:rPr>
@@ -15094,16 +15447,40 @@
           <w:rFonts w:ascii="Calibri" w:hAnsi="Calibri" w:cs="Calibri"/>
         </w:rPr>
         <w:tab/>
-        <w:t xml:space="preserve">Tsai VW-W, Zhang HP, Manandhar R, Schofield P, Christ D, Lee-Ng KKM, Lebhar H, Marquis CP, Husaini Y, Brown DA, Breit SN. GDF15 mediates adiposity resistance through actions on GFRAL neurons in the hindbrain AP/NTS. </w:t>
-      </w:r>
-      <w:r>
-        <w:rPr>
-          <w:rFonts w:ascii="Calibri" w:hAnsi="Calibri" w:cs="Calibri"/>
-          <w:i/>
-          <w:iCs/>
-        </w:rPr>
-        <w:t>Int J Obes</w:t>
-      </w:r>
+        <w:t xml:space="preserve">Tsai VW-W, Zhang HP, Manandhar R, Schofield P, Christ D, Lee-Ng KKM, </w:t>
+      </w:r>
+      <w:proofErr w:type="spellStart"/>
+      <w:r>
+        <w:rPr>
+          <w:rFonts w:ascii="Calibri" w:hAnsi="Calibri" w:cs="Calibri"/>
+        </w:rPr>
+        <w:t>Lebhar</w:t>
+      </w:r>
+      <w:proofErr w:type="spellEnd"/>
+      <w:r>
+        <w:rPr>
+          <w:rFonts w:ascii="Calibri" w:hAnsi="Calibri" w:cs="Calibri"/>
+        </w:rPr>
+        <w:t xml:space="preserve"> H, Marquis CP, Husaini Y, Brown DA, Breit SN. GDF15 mediates adiposity resistance through actions on GFRAL neurons in the hindbrain AP/NTS. </w:t>
+      </w:r>
+      <w:r>
+        <w:rPr>
+          <w:rFonts w:ascii="Calibri" w:hAnsi="Calibri" w:cs="Calibri"/>
+          <w:i/>
+          <w:iCs/>
+        </w:rPr>
+        <w:t xml:space="preserve">Int J </w:t>
+      </w:r>
+      <w:proofErr w:type="spellStart"/>
+      <w:r>
+        <w:rPr>
+          <w:rFonts w:ascii="Calibri" w:hAnsi="Calibri" w:cs="Calibri"/>
+          <w:i/>
+          <w:iCs/>
+        </w:rPr>
+        <w:t>Obes</w:t>
+      </w:r>
+      <w:proofErr w:type="spellEnd"/>
       <w:r>
         <w:rPr>
           <w:rFonts w:ascii="Calibri" w:hAnsi="Calibri" w:cs="Calibri"/>
@@ -15129,16 +15506,54 @@
           <w:rFonts w:ascii="Calibri" w:hAnsi="Calibri" w:cs="Calibri"/>
         </w:rPr>
         <w:tab/>
-        <w:t xml:space="preserve">Borner T, Shaulson ED, Ghidewon MY, Barnett AB, Horn CC, Doyle RP, Grill HJ, Hayes MR, De Jonghe BC. GDF15 Induces Anorexia through Nausea and Emesis. </w:t>
-      </w:r>
-      <w:r>
-        <w:rPr>
-          <w:rFonts w:ascii="Calibri" w:hAnsi="Calibri" w:cs="Calibri"/>
-          <w:i/>
-          <w:iCs/>
-        </w:rPr>
-        <w:t>Cell Metab</w:t>
-      </w:r>
+        <w:t xml:space="preserve">Borner T, </w:t>
+      </w:r>
+      <w:proofErr w:type="spellStart"/>
+      <w:r>
+        <w:rPr>
+          <w:rFonts w:ascii="Calibri" w:hAnsi="Calibri" w:cs="Calibri"/>
+        </w:rPr>
+        <w:t>Shaulson</w:t>
+      </w:r>
+      <w:proofErr w:type="spellEnd"/>
+      <w:r>
+        <w:rPr>
+          <w:rFonts w:ascii="Calibri" w:hAnsi="Calibri" w:cs="Calibri"/>
+        </w:rPr>
+        <w:t xml:space="preserve"> ED, </w:t>
+      </w:r>
+      <w:proofErr w:type="spellStart"/>
+      <w:r>
+        <w:rPr>
+          <w:rFonts w:ascii="Calibri" w:hAnsi="Calibri" w:cs="Calibri"/>
+        </w:rPr>
+        <w:t>Ghidewon</w:t>
+      </w:r>
+      <w:proofErr w:type="spellEnd"/>
+      <w:r>
+        <w:rPr>
+          <w:rFonts w:ascii="Calibri" w:hAnsi="Calibri" w:cs="Calibri"/>
+        </w:rPr>
+        <w:t xml:space="preserve"> MY, Barnett AB, Horn CC, Doyle RP, Grill HJ, Hayes MR, De Jonghe BC. GDF15 Induces Anorexia through Nausea and Emesis. </w:t>
+      </w:r>
+      <w:r>
+        <w:rPr>
+          <w:rFonts w:ascii="Calibri" w:hAnsi="Calibri" w:cs="Calibri"/>
+          <w:i/>
+          <w:iCs/>
+        </w:rPr>
+        <w:t xml:space="preserve">Cell </w:t>
+      </w:r>
+      <w:proofErr w:type="spellStart"/>
+      <w:r>
+        <w:rPr>
+          <w:rFonts w:ascii="Calibri" w:hAnsi="Calibri" w:cs="Calibri"/>
+          <w:i/>
+          <w:iCs/>
+        </w:rPr>
+        <w:t>Metab</w:t>
+      </w:r>
+      <w:proofErr w:type="spellEnd"/>
       <w:r>
         <w:rPr>
           <w:rFonts w:ascii="Calibri" w:hAnsi="Calibri" w:cs="Calibri"/>
@@ -15166,13 +15581,23 @@
         <w:tab/>
         <w:t xml:space="preserve">Tran T, Yang J, Gardner J, Xiong Y. GDF15 deficiency promotes high fat diet-induced obesity in mice. </w:t>
       </w:r>
-      <w:r>
-        <w:rPr>
-          <w:rFonts w:ascii="Calibri" w:hAnsi="Calibri" w:cs="Calibri"/>
-          <w:i/>
-          <w:iCs/>
-        </w:rPr>
-        <w:t>PLoS One</w:t>
+      <w:proofErr w:type="spellStart"/>
+      <w:r>
+        <w:rPr>
+          <w:rFonts w:ascii="Calibri" w:hAnsi="Calibri" w:cs="Calibri"/>
+          <w:i/>
+          <w:iCs/>
+        </w:rPr>
+        <w:t>PLoS</w:t>
+      </w:r>
+      <w:proofErr w:type="spellEnd"/>
+      <w:r>
+        <w:rPr>
+          <w:rFonts w:ascii="Calibri" w:hAnsi="Calibri" w:cs="Calibri"/>
+          <w:i/>
+          <w:iCs/>
+        </w:rPr>
+        <w:t xml:space="preserve"> One</w:t>
       </w:r>
       <w:r>
         <w:rPr>
@@ -15199,7 +15624,21 @@
           <w:rFonts w:ascii="Calibri" w:hAnsi="Calibri" w:cs="Calibri"/>
         </w:rPr>
         <w:tab/>
-        <w:t xml:space="preserve">Mullican SE, Lin-Schmidt X, Chin C-N, Chavez JA, Furman JL, Armstrong AA, Beck SC, South VJ, Dinh TQ, Cash-Mason TD, Cavanaugh CR, Nelson S, Huang C, Hunter MJ, Rangwala SM. GFRAL is the receptor for GDF15 and the ligand promotes weight loss in mice and nonhuman primates. </w:t>
+        <w:t xml:space="preserve">Mullican SE, Lin-Schmidt X, Chin C-N, Chavez JA, Furman JL, Armstrong AA, Beck SC, South VJ, Dinh TQ, Cash-Mason TD, Cavanaugh CR, Nelson S, Huang C, Hunter MJ, Rangwala SM. GFRAL is the receptor for </w:t>
+      </w:r>
+      <w:proofErr w:type="gramStart"/>
+      <w:r>
+        <w:rPr>
+          <w:rFonts w:ascii="Calibri" w:hAnsi="Calibri" w:cs="Calibri"/>
+        </w:rPr>
+        <w:t>GDF15</w:t>
+      </w:r>
+      <w:proofErr w:type="gramEnd"/>
+      <w:r>
+        <w:rPr>
+          <w:rFonts w:ascii="Calibri" w:hAnsi="Calibri" w:cs="Calibri"/>
+        </w:rPr>
+        <w:t xml:space="preserve"> and the ligand promotes weight loss in mice and nonhuman primates. </w:t>
       </w:r>
       <w:r>
         <w:rPr>
@@ -15269,16 +15708,40 @@
           <w:rFonts w:ascii="Calibri" w:hAnsi="Calibri" w:cs="Calibri"/>
         </w:rPr>
         <w:tab/>
-        <w:t xml:space="preserve">Frikke-Schmidt H, Hultman K, Galaske JW, Jørgensen SB, Myers MG, Seeley RJ. GDF15 acts synergistically with liraglutide but is not necessary for the weight loss induced by bariatric surgery in mice. </w:t>
-      </w:r>
-      <w:r>
-        <w:rPr>
-          <w:rFonts w:ascii="Calibri" w:hAnsi="Calibri" w:cs="Calibri"/>
-          <w:i/>
-          <w:iCs/>
-        </w:rPr>
-        <w:t>Mol Metab</w:t>
-      </w:r>
+        <w:t xml:space="preserve">Frikke-Schmidt H, Hultman K, </w:t>
+      </w:r>
+      <w:proofErr w:type="spellStart"/>
+      <w:r>
+        <w:rPr>
+          <w:rFonts w:ascii="Calibri" w:hAnsi="Calibri" w:cs="Calibri"/>
+        </w:rPr>
+        <w:t>Galaske</w:t>
+      </w:r>
+      <w:proofErr w:type="spellEnd"/>
+      <w:r>
+        <w:rPr>
+          <w:rFonts w:ascii="Calibri" w:hAnsi="Calibri" w:cs="Calibri"/>
+        </w:rPr>
+        <w:t xml:space="preserve"> JW, Jørgensen SB, Myers MG, Seeley RJ. GDF15 acts synergistically with liraglutide but is not necessary for the weight loss induced by bariatric surgery in mice. </w:t>
+      </w:r>
+      <w:r>
+        <w:rPr>
+          <w:rFonts w:ascii="Calibri" w:hAnsi="Calibri" w:cs="Calibri"/>
+          <w:i/>
+          <w:iCs/>
+        </w:rPr>
+        <w:t xml:space="preserve">Mol </w:t>
+      </w:r>
+      <w:proofErr w:type="spellStart"/>
+      <w:r>
+        <w:rPr>
+          <w:rFonts w:ascii="Calibri" w:hAnsi="Calibri" w:cs="Calibri"/>
+          <w:i/>
+          <w:iCs/>
+        </w:rPr>
+        <w:t>Metab</w:t>
+      </w:r>
+      <w:proofErr w:type="spellEnd"/>
       <w:r>
         <w:rPr>
           <w:rFonts w:ascii="Calibri" w:hAnsi="Calibri" w:cs="Calibri"/>
@@ -15304,7 +15767,35 @@
           <w:rFonts w:ascii="Calibri" w:hAnsi="Calibri" w:cs="Calibri"/>
         </w:rPr>
         <w:tab/>
-        <w:t xml:space="preserve">Emmerson PJ, Wang F, Du Y, Liu Q, Pickard RT, Gonciarz MD, Coskun T, Hamang MJ, Sindelar DK, Ballman KK, Foltz LA, Muppidi A, Alsina-Fernandez J, Barnard GC, Tang JX, Liu X, Mao X, Siegel R, Sloan JH, Mitchell PJ, Zhang BB, Gimeno RE, Shan B, Wu X. The metabolic effects of GDF15 are mediated by the orphan receptor GFRAL. </w:t>
+        <w:t xml:space="preserve">Emmerson PJ, Wang F, Du Y, Liu Q, Pickard RT, </w:t>
+      </w:r>
+      <w:proofErr w:type="spellStart"/>
+      <w:r>
+        <w:rPr>
+          <w:rFonts w:ascii="Calibri" w:hAnsi="Calibri" w:cs="Calibri"/>
+        </w:rPr>
+        <w:t>Gonciarz</w:t>
+      </w:r>
+      <w:proofErr w:type="spellEnd"/>
+      <w:r>
+        <w:rPr>
+          <w:rFonts w:ascii="Calibri" w:hAnsi="Calibri" w:cs="Calibri"/>
+        </w:rPr>
+        <w:t xml:space="preserve"> MD, Coskun T, </w:t>
+      </w:r>
+      <w:proofErr w:type="spellStart"/>
+      <w:r>
+        <w:rPr>
+          <w:rFonts w:ascii="Calibri" w:hAnsi="Calibri" w:cs="Calibri"/>
+        </w:rPr>
+        <w:t>Hamang</w:t>
+      </w:r>
+      <w:proofErr w:type="spellEnd"/>
+      <w:r>
+        <w:rPr>
+          <w:rFonts w:ascii="Calibri" w:hAnsi="Calibri" w:cs="Calibri"/>
+        </w:rPr>
+        <w:t xml:space="preserve"> MJ, Sindelar DK, Ballman KK, Foltz LA, Muppidi A, Alsina-Fernandez J, Barnard GC, Tang JX, Liu X, Mao X, Siegel R, Sloan JH, Mitchell PJ, Zhang BB, Gimeno RE, Shan B, Wu X. The metabolic effects of GDF15 are mediated by the orphan receptor GFRAL. </w:t>
       </w:r>
       <w:r>
         <w:rPr>
@@ -15340,16 +15831,40 @@
           <w:rFonts w:ascii="Calibri" w:hAnsi="Calibri" w:cs="Calibri"/>
         </w:rPr>
         <w:tab/>
-        <w:t xml:space="preserve">Moore AG, Brown DA, Fairlie WD, Bauskin AR, Brown PK, Munier ML, Russell PK, Salamonsen LA, Wallace EM, Breit SN. The transforming growth factor-ss superfamily cytokine macrophage inhibitory cytokine-1 is present in high concentrations in the serum of pregnant women. </w:t>
-      </w:r>
-      <w:r>
-        <w:rPr>
-          <w:rFonts w:ascii="Calibri" w:hAnsi="Calibri" w:cs="Calibri"/>
-          <w:i/>
-          <w:iCs/>
-        </w:rPr>
-        <w:t>J Clin Endocrinol Metab</w:t>
-      </w:r>
+        <w:t xml:space="preserve">Moore AG, Brown DA, Fairlie WD, </w:t>
+      </w:r>
+      <w:proofErr w:type="spellStart"/>
+      <w:r>
+        <w:rPr>
+          <w:rFonts w:ascii="Calibri" w:hAnsi="Calibri" w:cs="Calibri"/>
+        </w:rPr>
+        <w:t>Bauskin</w:t>
+      </w:r>
+      <w:proofErr w:type="spellEnd"/>
+      <w:r>
+        <w:rPr>
+          <w:rFonts w:ascii="Calibri" w:hAnsi="Calibri" w:cs="Calibri"/>
+        </w:rPr>
+        <w:t xml:space="preserve"> AR, Brown PK, Munier ML, Russell PK, Salamonsen LA, Wallace EM, Breit SN. The transforming growth factor-ss superfamily cytokine macrophage inhibitory cytokine-1 is present in high concentrations in the serum of pregnant women. </w:t>
+      </w:r>
+      <w:r>
+        <w:rPr>
+          <w:rFonts w:ascii="Calibri" w:hAnsi="Calibri" w:cs="Calibri"/>
+          <w:i/>
+          <w:iCs/>
+        </w:rPr>
+        <w:t xml:space="preserve">J Clin Endocrinol </w:t>
+      </w:r>
+      <w:proofErr w:type="spellStart"/>
+      <w:r>
+        <w:rPr>
+          <w:rFonts w:ascii="Calibri" w:hAnsi="Calibri" w:cs="Calibri"/>
+          <w:i/>
+          <w:iCs/>
+        </w:rPr>
+        <w:t>Metab</w:t>
+      </w:r>
+      <w:proofErr w:type="spellEnd"/>
       <w:r>
         <w:rPr>
           <w:rFonts w:ascii="Calibri" w:hAnsi="Calibri" w:cs="Calibri"/>
@@ -15375,7 +15890,91 @@
           <w:rFonts w:ascii="Calibri" w:hAnsi="Calibri" w:cs="Calibri"/>
         </w:rPr>
         <w:tab/>
-        <w:t xml:space="preserve">Fejzo M, Rocha N, Cimino I, Lockhart SM, Petry CJ, Kay RG, Burling K, Barker P, George AL, Yasara N, Premawardhena A, Gong S, Cook E, Rimmington D, Rainbow K, Withers DJ, Cortessis V, Mullin PM, MacGibbon KW, Jin E, Kam A, Campbell A, Polasek O, Tzoneva G, Gribble FM, Yeo GSH, Lam BYH, Saudek V, Hughes IA, Ong KK, Perry JRB, Sutton Cole A, Baumgarten M, Welsh P, Sattar N, Smith GCS, Charnock-Jones DS, Coll AP, Meek CL, Mettananda S, Hayward C, Mancuso N, O’Rahilly S. GDF15 linked to maternal risk of nausea and vomiting during pregnancy. </w:t>
+        <w:t xml:space="preserve">Fejzo M, Rocha N, Cimino I, Lockhart SM, Petry CJ, Kay RG, Burling K, Barker P, George AL, </w:t>
+      </w:r>
+      <w:proofErr w:type="spellStart"/>
+      <w:r>
+        <w:rPr>
+          <w:rFonts w:ascii="Calibri" w:hAnsi="Calibri" w:cs="Calibri"/>
+        </w:rPr>
+        <w:t>Yasara</w:t>
+      </w:r>
+      <w:proofErr w:type="spellEnd"/>
+      <w:r>
+        <w:rPr>
+          <w:rFonts w:ascii="Calibri" w:hAnsi="Calibri" w:cs="Calibri"/>
+        </w:rPr>
+        <w:t xml:space="preserve"> N, </w:t>
+      </w:r>
+      <w:proofErr w:type="spellStart"/>
+      <w:r>
+        <w:rPr>
+          <w:rFonts w:ascii="Calibri" w:hAnsi="Calibri" w:cs="Calibri"/>
+        </w:rPr>
+        <w:t>Premawardhena</w:t>
+      </w:r>
+      <w:proofErr w:type="spellEnd"/>
+      <w:r>
+        <w:rPr>
+          <w:rFonts w:ascii="Calibri" w:hAnsi="Calibri" w:cs="Calibri"/>
+        </w:rPr>
+        <w:t xml:space="preserve"> A, Gong S, Cook E, Rimmington D, Rainbow K, Withers DJ, </w:t>
+      </w:r>
+      <w:proofErr w:type="spellStart"/>
+      <w:r>
+        <w:rPr>
+          <w:rFonts w:ascii="Calibri" w:hAnsi="Calibri" w:cs="Calibri"/>
+        </w:rPr>
+        <w:t>Cortessis</w:t>
+      </w:r>
+      <w:proofErr w:type="spellEnd"/>
+      <w:r>
+        <w:rPr>
+          <w:rFonts w:ascii="Calibri" w:hAnsi="Calibri" w:cs="Calibri"/>
+        </w:rPr>
+        <w:t xml:space="preserve"> V, Mullin PM, MacGibbon KW, Jin E, Kam A, Campbell A, Polasek O, </w:t>
+      </w:r>
+      <w:proofErr w:type="spellStart"/>
+      <w:r>
+        <w:rPr>
+          <w:rFonts w:ascii="Calibri" w:hAnsi="Calibri" w:cs="Calibri"/>
+        </w:rPr>
+        <w:t>Tzoneva</w:t>
+      </w:r>
+      <w:proofErr w:type="spellEnd"/>
+      <w:r>
+        <w:rPr>
+          <w:rFonts w:ascii="Calibri" w:hAnsi="Calibri" w:cs="Calibri"/>
+        </w:rPr>
+        <w:t xml:space="preserve"> G, Gribble FM, Yeo GSH, Lam BYH, </w:t>
+      </w:r>
+      <w:proofErr w:type="spellStart"/>
+      <w:r>
+        <w:rPr>
+          <w:rFonts w:ascii="Calibri" w:hAnsi="Calibri" w:cs="Calibri"/>
+        </w:rPr>
+        <w:t>Saudek</w:t>
+      </w:r>
+      <w:proofErr w:type="spellEnd"/>
+      <w:r>
+        <w:rPr>
+          <w:rFonts w:ascii="Calibri" w:hAnsi="Calibri" w:cs="Calibri"/>
+        </w:rPr>
+        <w:t xml:space="preserve"> V, Hughes IA, Ong KK, Perry JRB, Sutton Cole A, Baumgarten M, Welsh P, Sattar N, Smith GCS, Charnock-Jones DS, Coll AP, Meek CL, </w:t>
+      </w:r>
+      <w:proofErr w:type="spellStart"/>
+      <w:r>
+        <w:rPr>
+          <w:rFonts w:ascii="Calibri" w:hAnsi="Calibri" w:cs="Calibri"/>
+        </w:rPr>
+        <w:t>Mettananda</w:t>
+      </w:r>
+      <w:proofErr w:type="spellEnd"/>
+      <w:r>
+        <w:rPr>
+          <w:rFonts w:ascii="Calibri" w:hAnsi="Calibri" w:cs="Calibri"/>
+        </w:rPr>
+        <w:t xml:space="preserve"> S, Hayward C, Mancuso N, O’Rahilly S. GDF15 linked to maternal risk of nausea and vomiting during pregnancy. </w:t>
       </w:r>
       <w:r>
         <w:rPr>
@@ -15410,7 +16009,35 @@
           <w:rFonts w:ascii="Calibri" w:hAnsi="Calibri" w:cs="Calibri"/>
         </w:rPr>
         <w:tab/>
-        <w:t xml:space="preserve">Tong S, Marjono B, Brown DA, Mulvey S, Breit SN, Manuelpillai U, Wallace EM. Serum concentrations of macrophage inhibitory cytokine 1 (MIC 1) as a predictor of miscarriage. </w:t>
+        <w:t xml:space="preserve">Tong S, </w:t>
+      </w:r>
+      <w:proofErr w:type="spellStart"/>
+      <w:r>
+        <w:rPr>
+          <w:rFonts w:ascii="Calibri" w:hAnsi="Calibri" w:cs="Calibri"/>
+        </w:rPr>
+        <w:t>Marjono</w:t>
+      </w:r>
+      <w:proofErr w:type="spellEnd"/>
+      <w:r>
+        <w:rPr>
+          <w:rFonts w:ascii="Calibri" w:hAnsi="Calibri" w:cs="Calibri"/>
+        </w:rPr>
+        <w:t xml:space="preserve"> B, Brown DA, Mulvey S, Breit SN, </w:t>
+      </w:r>
+      <w:proofErr w:type="spellStart"/>
+      <w:r>
+        <w:rPr>
+          <w:rFonts w:ascii="Calibri" w:hAnsi="Calibri" w:cs="Calibri"/>
+        </w:rPr>
+        <w:t>Manuelpillai</w:t>
+      </w:r>
+      <w:proofErr w:type="spellEnd"/>
+      <w:r>
+        <w:rPr>
+          <w:rFonts w:ascii="Calibri" w:hAnsi="Calibri" w:cs="Calibri"/>
+        </w:rPr>
+        <w:t xml:space="preserve"> U, Wallace EM. Serum concentrations of macrophage inhibitory cytokine 1 (MIC 1) as a predictor of miscarriage. </w:t>
       </w:r>
       <w:r>
         <w:rPr>
@@ -15445,7 +16072,21 @@
           <w:rFonts w:ascii="Calibri" w:hAnsi="Calibri" w:cs="Calibri"/>
         </w:rPr>
         <w:tab/>
-        <w:t xml:space="preserve">Wang P, Ma W, Zhou Y, Zhao Y, Shi H, Yang Q, Zhang Y. Circulating metal concentrations, inflammatory cytokines and gestational weight gain: Shanghai MCPC cohort. </w:t>
+        <w:t xml:space="preserve">Wang P, Ma W, Zhou Y, Zhao Y, Shi H, Yang Q, Zhang Y. Circulating metal concentrations, inflammatory </w:t>
+      </w:r>
+      <w:proofErr w:type="gramStart"/>
+      <w:r>
+        <w:rPr>
+          <w:rFonts w:ascii="Calibri" w:hAnsi="Calibri" w:cs="Calibri"/>
+        </w:rPr>
+        <w:t>cytokines</w:t>
+      </w:r>
+      <w:proofErr w:type="gramEnd"/>
+      <w:r>
+        <w:rPr>
+          <w:rFonts w:ascii="Calibri" w:hAnsi="Calibri" w:cs="Calibri"/>
+        </w:rPr>
+        <w:t xml:space="preserve"> and gestational weight gain: Shanghai MCPC cohort. </w:t>
       </w:r>
       <w:r>
         <w:rPr>
@@ -15480,15 +16121,53 @@
           <w:rFonts w:ascii="Calibri" w:hAnsi="Calibri" w:cs="Calibri"/>
         </w:rPr>
         <w:tab/>
-        <w:t xml:space="preserve">Petry CJ, Ong KK, Burling KA, Barker P, Goodburn SF, Perry JRB, Acerini CL, Hughes IA, Painter RC, Afink GB, Dunger DB, O’Rahilly S. Associations of vomiting and antiemetic use in pregnancy with levels of circulating GDF15 early in the second trimester: A nested case-control study. </w:t>
-      </w:r>
-      <w:r>
-        <w:rPr>
-          <w:rFonts w:ascii="Calibri" w:hAnsi="Calibri" w:cs="Calibri"/>
-          <w:i/>
-          <w:iCs/>
-        </w:rPr>
-        <w:t>Wellcome Open Res</w:t>
+        <w:t xml:space="preserve">Petry CJ, Ong KK, Burling KA, Barker P, Goodburn SF, Perry JRB, </w:t>
+      </w:r>
+      <w:proofErr w:type="spellStart"/>
+      <w:r>
+        <w:rPr>
+          <w:rFonts w:ascii="Calibri" w:hAnsi="Calibri" w:cs="Calibri"/>
+        </w:rPr>
+        <w:t>Acerini</w:t>
+      </w:r>
+      <w:proofErr w:type="spellEnd"/>
+      <w:r>
+        <w:rPr>
+          <w:rFonts w:ascii="Calibri" w:hAnsi="Calibri" w:cs="Calibri"/>
+        </w:rPr>
+        <w:t xml:space="preserve"> CL, Hughes IA, Painter RC, </w:t>
+      </w:r>
+      <w:proofErr w:type="spellStart"/>
+      <w:r>
+        <w:rPr>
+          <w:rFonts w:ascii="Calibri" w:hAnsi="Calibri" w:cs="Calibri"/>
+        </w:rPr>
+        <w:t>Afink</w:t>
+      </w:r>
+      <w:proofErr w:type="spellEnd"/>
+      <w:r>
+        <w:rPr>
+          <w:rFonts w:ascii="Calibri" w:hAnsi="Calibri" w:cs="Calibri"/>
+        </w:rPr>
+        <w:t xml:space="preserve"> GB, Dunger DB, O’Rahilly S. Associations of vomiting and antiemetic use in pregnancy with levels of circulating GDF15 early in the second trimester: A nested case-control study. </w:t>
+      </w:r>
+      <w:proofErr w:type="spellStart"/>
+      <w:r>
+        <w:rPr>
+          <w:rFonts w:ascii="Calibri" w:hAnsi="Calibri" w:cs="Calibri"/>
+          <w:i/>
+          <w:iCs/>
+        </w:rPr>
+        <w:t>Wellcome</w:t>
+      </w:r>
+      <w:proofErr w:type="spellEnd"/>
+      <w:r>
+        <w:rPr>
+          <w:rFonts w:ascii="Calibri" w:hAnsi="Calibri" w:cs="Calibri"/>
+          <w:i/>
+          <w:iCs/>
+        </w:rPr>
+        <w:t xml:space="preserve"> Open Res</w:t>
       </w:r>
       <w:r>
         <w:rPr>
@@ -15515,15 +16194,47 @@
           <w:rFonts w:ascii="Calibri" w:hAnsi="Calibri" w:cs="Calibri"/>
         </w:rPr>
         <w:tab/>
-        <w:t xml:space="preserve">Wang L, Yang Q. Circulating Growth Differentiation Factor 15 and Preeclampsia: A Meta-Analysis. </w:t>
-      </w:r>
-      <w:r>
-        <w:rPr>
-          <w:rFonts w:ascii="Calibri" w:hAnsi="Calibri" w:cs="Calibri"/>
-          <w:i/>
-          <w:iCs/>
-        </w:rPr>
-        <w:t>Horm Metab Res</w:t>
+        <w:t xml:space="preserve">Wang L, Yang Q. Circulating Growth Differentiation Factor </w:t>
+      </w:r>
+      <w:proofErr w:type="gramStart"/>
+      <w:r>
+        <w:rPr>
+          <w:rFonts w:ascii="Calibri" w:hAnsi="Calibri" w:cs="Calibri"/>
+        </w:rPr>
+        <w:t>15</w:t>
+      </w:r>
+      <w:proofErr w:type="gramEnd"/>
+      <w:r>
+        <w:rPr>
+          <w:rFonts w:ascii="Calibri" w:hAnsi="Calibri" w:cs="Calibri"/>
+        </w:rPr>
+        <w:t xml:space="preserve"> and Preeclampsia: A Meta-Analysis. </w:t>
+      </w:r>
+      <w:r>
+        <w:rPr>
+          <w:rFonts w:ascii="Calibri" w:hAnsi="Calibri" w:cs="Calibri"/>
+          <w:i/>
+          <w:iCs/>
+        </w:rPr>
+        <w:t xml:space="preserve">Horm </w:t>
+      </w:r>
+      <w:proofErr w:type="spellStart"/>
+      <w:r>
+        <w:rPr>
+          <w:rFonts w:ascii="Calibri" w:hAnsi="Calibri" w:cs="Calibri"/>
+          <w:i/>
+          <w:iCs/>
+        </w:rPr>
+        <w:t>Metab</w:t>
+      </w:r>
+      <w:proofErr w:type="spellEnd"/>
+      <w:r>
+        <w:rPr>
+          <w:rFonts w:ascii="Calibri" w:hAnsi="Calibri" w:cs="Calibri"/>
+          <w:i/>
+          <w:iCs/>
+        </w:rPr>
+        <w:t xml:space="preserve"> Res</w:t>
       </w:r>
       <w:r>
         <w:rPr>
@@ -15550,7 +16261,21 @@
           <w:rFonts w:ascii="Calibri" w:hAnsi="Calibri" w:cs="Calibri"/>
         </w:rPr>
         <w:tab/>
-        <w:t xml:space="preserve">Yakut K, Öcal DF, Öztürk FH, Öztürk M, Oğuz Y, Sınacı S, Çağlar T. Is GDF-15 level associated with gestational diabetes mellitus and adverse perinatal outcomes? </w:t>
+        <w:t xml:space="preserve">Yakut K, Öcal DF, Öztürk FH, Öztürk M, Oğuz Y, </w:t>
+      </w:r>
+      <w:proofErr w:type="spellStart"/>
+      <w:r>
+        <w:rPr>
+          <w:rFonts w:ascii="Calibri" w:hAnsi="Calibri" w:cs="Calibri"/>
+        </w:rPr>
+        <w:t>Sınacı</w:t>
+      </w:r>
+      <w:proofErr w:type="spellEnd"/>
+      <w:r>
+        <w:rPr>
+          <w:rFonts w:ascii="Calibri" w:hAnsi="Calibri" w:cs="Calibri"/>
+        </w:rPr>
+        <w:t xml:space="preserve"> S, Çağlar T. Is GDF-15 level associated with gestational diabetes mellitus and adverse perinatal outcomes? </w:t>
       </w:r>
       <w:r>
         <w:rPr>
@@ -15585,16 +16310,40 @@
           <w:rFonts w:ascii="Calibri" w:hAnsi="Calibri" w:cs="Calibri"/>
         </w:rPr>
         <w:tab/>
-        <w:t xml:space="preserve">Jacobsen DP, Røysland R, Strand H, Moe K, Sugulle M, Omland T, Staff AC. Cardiovascular biomarkers in pregnancy with diabetes and associations to glucose control. </w:t>
-      </w:r>
-      <w:r>
-        <w:rPr>
-          <w:rFonts w:ascii="Calibri" w:hAnsi="Calibri" w:cs="Calibri"/>
-          <w:i/>
-          <w:iCs/>
-        </w:rPr>
-        <w:t>Acta Diabetol</w:t>
-      </w:r>
+        <w:t xml:space="preserve">Jacobsen DP, Røysland R, Strand H, Moe K, </w:t>
+      </w:r>
+      <w:proofErr w:type="spellStart"/>
+      <w:r>
+        <w:rPr>
+          <w:rFonts w:ascii="Calibri" w:hAnsi="Calibri" w:cs="Calibri"/>
+        </w:rPr>
+        <w:t>Sugulle</w:t>
+      </w:r>
+      <w:proofErr w:type="spellEnd"/>
+      <w:r>
+        <w:rPr>
+          <w:rFonts w:ascii="Calibri" w:hAnsi="Calibri" w:cs="Calibri"/>
+        </w:rPr>
+        <w:t xml:space="preserve"> M, Omland T, Staff AC. Cardiovascular biomarkers in pregnancy with diabetes and associations to glucose control. </w:t>
+      </w:r>
+      <w:r>
+        <w:rPr>
+          <w:rFonts w:ascii="Calibri" w:hAnsi="Calibri" w:cs="Calibri"/>
+          <w:i/>
+          <w:iCs/>
+        </w:rPr>
+        <w:t xml:space="preserve">Acta </w:t>
+      </w:r>
+      <w:proofErr w:type="spellStart"/>
+      <w:r>
+        <w:rPr>
+          <w:rFonts w:ascii="Calibri" w:hAnsi="Calibri" w:cs="Calibri"/>
+          <w:i/>
+          <w:iCs/>
+        </w:rPr>
+        <w:t>Diabetol</w:t>
+      </w:r>
+      <w:proofErr w:type="spellEnd"/>
       <w:r>
         <w:rPr>
           <w:rFonts w:ascii="Calibri" w:hAnsi="Calibri" w:cs="Calibri"/>
@@ -15620,7 +16369,91 @@
           <w:rFonts w:ascii="Calibri" w:hAnsi="Calibri" w:cs="Calibri"/>
         </w:rPr>
         <w:tab/>
-        <w:t xml:space="preserve">Fejzo MS, Sazonova OV, Sathirapongsasuti JF, Hallgrímsdóttir IB, Vacic V, MacGibbon KW, Schoenberg FP, Mancuso N, Slamon DJ, Mullin PM, Agee M, Alipanahi B, Auton A, Bell RK, Bryc K, Elson SL, Fontanillas P, Furlotte NA, Hinds DA, Hromatka BS, Huber KE, Kleinman A, Litterman NK, McIntyre MH, Mountain JL, Noblin ES, Northover CAM, Pitts SJ, Shelton JF, Shringarpure S, Tian C, Tung JY, Wilson CH. Placenta and appetite genes GDF15 and IGFBP7 are associated with hyperemesis gravidarum. </w:t>
+        <w:t xml:space="preserve">Fejzo MS, Sazonova OV, </w:t>
+      </w:r>
+      <w:proofErr w:type="spellStart"/>
+      <w:r>
+        <w:rPr>
+          <w:rFonts w:ascii="Calibri" w:hAnsi="Calibri" w:cs="Calibri"/>
+        </w:rPr>
+        <w:t>Sathirapongsasuti</w:t>
+      </w:r>
+      <w:proofErr w:type="spellEnd"/>
+      <w:r>
+        <w:rPr>
+          <w:rFonts w:ascii="Calibri" w:hAnsi="Calibri" w:cs="Calibri"/>
+        </w:rPr>
+        <w:t xml:space="preserve"> JF, Hallgrímsdóttir IB, Vacic V, MacGibbon KW, Schoenberg FP, Mancuso N, Slamon DJ, Mullin PM, Agee M, </w:t>
+      </w:r>
+      <w:proofErr w:type="spellStart"/>
+      <w:r>
+        <w:rPr>
+          <w:rFonts w:ascii="Calibri" w:hAnsi="Calibri" w:cs="Calibri"/>
+        </w:rPr>
+        <w:t>Alipanahi</w:t>
+      </w:r>
+      <w:proofErr w:type="spellEnd"/>
+      <w:r>
+        <w:rPr>
+          <w:rFonts w:ascii="Calibri" w:hAnsi="Calibri" w:cs="Calibri"/>
+        </w:rPr>
+        <w:t xml:space="preserve"> B, Auton A, Bell RK, Bryc K, Elson SL, </w:t>
+      </w:r>
+      <w:proofErr w:type="spellStart"/>
+      <w:r>
+        <w:rPr>
+          <w:rFonts w:ascii="Calibri" w:hAnsi="Calibri" w:cs="Calibri"/>
+        </w:rPr>
+        <w:t>Fontanillas</w:t>
+      </w:r>
+      <w:proofErr w:type="spellEnd"/>
+      <w:r>
+        <w:rPr>
+          <w:rFonts w:ascii="Calibri" w:hAnsi="Calibri" w:cs="Calibri"/>
+        </w:rPr>
+        <w:t xml:space="preserve"> P, Furlotte NA, Hinds DA, </w:t>
+      </w:r>
+      <w:proofErr w:type="spellStart"/>
+      <w:r>
+        <w:rPr>
+          <w:rFonts w:ascii="Calibri" w:hAnsi="Calibri" w:cs="Calibri"/>
+        </w:rPr>
+        <w:t>Hromatka</w:t>
+      </w:r>
+      <w:proofErr w:type="spellEnd"/>
+      <w:r>
+        <w:rPr>
+          <w:rFonts w:ascii="Calibri" w:hAnsi="Calibri" w:cs="Calibri"/>
+        </w:rPr>
+        <w:t xml:space="preserve"> BS, Huber KE, Kleinman A, </w:t>
+      </w:r>
+      <w:proofErr w:type="spellStart"/>
+      <w:r>
+        <w:rPr>
+          <w:rFonts w:ascii="Calibri" w:hAnsi="Calibri" w:cs="Calibri"/>
+        </w:rPr>
+        <w:t>Litterman</w:t>
+      </w:r>
+      <w:proofErr w:type="spellEnd"/>
+      <w:r>
+        <w:rPr>
+          <w:rFonts w:ascii="Calibri" w:hAnsi="Calibri" w:cs="Calibri"/>
+        </w:rPr>
+        <w:t xml:space="preserve"> NK, McIntyre MH, Mountain JL, Noblin ES, Northover CAM, Pitts SJ, Shelton JF, </w:t>
+      </w:r>
+      <w:proofErr w:type="spellStart"/>
+      <w:r>
+        <w:rPr>
+          <w:rFonts w:ascii="Calibri" w:hAnsi="Calibri" w:cs="Calibri"/>
+        </w:rPr>
+        <w:t>Shringarpure</w:t>
+      </w:r>
+      <w:proofErr w:type="spellEnd"/>
+      <w:r>
+        <w:rPr>
+          <w:rFonts w:ascii="Calibri" w:hAnsi="Calibri" w:cs="Calibri"/>
+        </w:rPr>
+        <w:t xml:space="preserve"> S, Tian C, Tung JY, Wilson CH. Placenta and appetite genes GDF15 and IGFBP7 are associated with hyperemesis gravidarum. </w:t>
       </w:r>
       <w:r>
         <w:rPr>
@@ -15656,16 +16489,50 @@
           <w:rFonts w:ascii="Calibri" w:hAnsi="Calibri" w:cs="Calibri"/>
         </w:rPr>
         <w:tab/>
-        <w:t xml:space="preserve">Fejzo MS, Fasching PA, Schneider MO, Schwitulla J, Beckmann MW, Schwenke E, MacGibbon KW, Mullin PM. Analysis of GDF15 and IGFBP7 in Hyperemesis Gravidarum Support Causality. </w:t>
-      </w:r>
-      <w:r>
-        <w:rPr>
-          <w:rFonts w:ascii="Calibri" w:hAnsi="Calibri" w:cs="Calibri"/>
-          <w:i/>
-          <w:iCs/>
-        </w:rPr>
-        <w:t>Geburtshilfe Frauenheilkd</w:t>
-      </w:r>
+        <w:t xml:space="preserve">Fejzo MS, Fasching PA, Schneider MO, </w:t>
+      </w:r>
+      <w:proofErr w:type="spellStart"/>
+      <w:r>
+        <w:rPr>
+          <w:rFonts w:ascii="Calibri" w:hAnsi="Calibri" w:cs="Calibri"/>
+        </w:rPr>
+        <w:t>Schwitulla</w:t>
+      </w:r>
+      <w:proofErr w:type="spellEnd"/>
+      <w:r>
+        <w:rPr>
+          <w:rFonts w:ascii="Calibri" w:hAnsi="Calibri" w:cs="Calibri"/>
+        </w:rPr>
+        <w:t xml:space="preserve"> J, Beckmann MW, Schwenke E, MacGibbon KW, Mullin PM. Analysis of GDF15 and IGFBP7 in Hyperemesis Gravidarum Support Causality. </w:t>
+      </w:r>
+      <w:proofErr w:type="spellStart"/>
+      <w:r>
+        <w:rPr>
+          <w:rFonts w:ascii="Calibri" w:hAnsi="Calibri" w:cs="Calibri"/>
+          <w:i/>
+          <w:iCs/>
+        </w:rPr>
+        <w:t>Geburtshilfe</w:t>
+      </w:r>
+      <w:proofErr w:type="spellEnd"/>
+      <w:r>
+        <w:rPr>
+          <w:rFonts w:ascii="Calibri" w:hAnsi="Calibri" w:cs="Calibri"/>
+          <w:i/>
+          <w:iCs/>
+        </w:rPr>
+        <w:t xml:space="preserve"> </w:t>
+      </w:r>
+      <w:proofErr w:type="spellStart"/>
+      <w:r>
+        <w:rPr>
+          <w:rFonts w:ascii="Calibri" w:hAnsi="Calibri" w:cs="Calibri"/>
+          <w:i/>
+          <w:iCs/>
+        </w:rPr>
+        <w:t>Frauenheilkd</w:t>
+      </w:r>
+      <w:proofErr w:type="spellEnd"/>
       <w:r>
         <w:rPr>
           <w:rFonts w:ascii="Calibri" w:hAnsi="Calibri" w:cs="Calibri"/>
@@ -15726,7 +16593,21 @@
           <w:rFonts w:ascii="Calibri" w:hAnsi="Calibri" w:cs="Calibri"/>
         </w:rPr>
         <w:tab/>
-        <w:t xml:space="preserve">Boston WS, Bleck GT, Conroy JC, Wheeler MB, Miller DJ. Short Communication: Effects of Increased Expression of α-Lactalbumin In Transgenic Mice on Milk Yield and Pup Growth. </w:t>
+        <w:t xml:space="preserve">Boston WS, Bleck GT, Conroy JC, Wheeler MB, Miller DJ. Short Communication: Effects of Increased Expression of α-Lactalbumin </w:t>
+      </w:r>
+      <w:proofErr w:type="gramStart"/>
+      <w:r>
+        <w:rPr>
+          <w:rFonts w:ascii="Calibri" w:hAnsi="Calibri" w:cs="Calibri"/>
+        </w:rPr>
+        <w:t>In</w:t>
+      </w:r>
+      <w:proofErr w:type="gramEnd"/>
+      <w:r>
+        <w:rPr>
+          <w:rFonts w:ascii="Calibri" w:hAnsi="Calibri" w:cs="Calibri"/>
+        </w:rPr>
+        <w:t xml:space="preserve"> Transgenic Mice on Milk Yield and Pup Growth. </w:t>
       </w:r>
       <w:r>
         <w:rPr>
@@ -15763,6 +16644,7 @@
         <w:tab/>
         <w:t xml:space="preserve">El Habbal N, Meyer AC, Hafner H, Redd JR, Carlson Z, Mulcahy MC, Gregg B, Bridges D. Activation of Adipocyte mTORC1 Increases Milk Lipids in a Mouse Model of Lactation. </w:t>
       </w:r>
+      <w:proofErr w:type="spellStart"/>
       <w:r>
         <w:rPr>
           <w:rFonts w:ascii="Calibri" w:hAnsi="Calibri" w:cs="Calibri"/>
@@ -15771,6 +16653,7 @@
         </w:rPr>
         <w:t>bioRxiv</w:t>
       </w:r>
+      <w:proofErr w:type="spellEnd"/>
       <w:r>
         <w:rPr>
           <w:rFonts w:ascii="Calibri" w:hAnsi="Calibri" w:cs="Calibri"/>
@@ -15817,7 +16700,21 @@
           <w:rFonts w:ascii="Calibri" w:hAnsi="Calibri" w:cs="Calibri"/>
         </w:rPr>
         <w:tab/>
-        <w:t xml:space="preserve">Bates D, Mächler M, Bolker B, Walker S. Fitting Linear Mixed-Effects Models Using lme4. </w:t>
+        <w:t xml:space="preserve">Bates D, </w:t>
+      </w:r>
+      <w:proofErr w:type="spellStart"/>
+      <w:r>
+        <w:rPr>
+          <w:rFonts w:ascii="Calibri" w:hAnsi="Calibri" w:cs="Calibri"/>
+        </w:rPr>
+        <w:t>Mächler</w:t>
+      </w:r>
+      <w:proofErr w:type="spellEnd"/>
+      <w:r>
+        <w:rPr>
+          <w:rFonts w:ascii="Calibri" w:hAnsi="Calibri" w:cs="Calibri"/>
+        </w:rPr>
+        <w:t xml:space="preserve"> M, Bolker B, Walker S. Fitting Linear Mixed-Effects Models Using lme4. </w:t>
       </w:r>
       <w:r>
         <w:rPr>
@@ -15887,7 +16784,49 @@
           <w:rFonts w:ascii="Calibri" w:hAnsi="Calibri" w:cs="Calibri"/>
         </w:rPr>
         <w:tab/>
-        <w:t xml:space="preserve">Musial B, Fernandez-Twinn DS, Vaughan OR, Ozanne SE, Voshol P, Sferruzzi-Perri AN, Fowden AL. Proximity to Delivery Alters Insulin Sensitivity and Glucose Metabolism in Pregnant Mice. </w:t>
+        <w:t xml:space="preserve">Musial B, Fernandez-Twinn DS, Vaughan OR, Ozanne SE, </w:t>
+      </w:r>
+      <w:proofErr w:type="spellStart"/>
+      <w:r>
+        <w:rPr>
+          <w:rFonts w:ascii="Calibri" w:hAnsi="Calibri" w:cs="Calibri"/>
+        </w:rPr>
+        <w:t>Voshol</w:t>
+      </w:r>
+      <w:proofErr w:type="spellEnd"/>
+      <w:r>
+        <w:rPr>
+          <w:rFonts w:ascii="Calibri" w:hAnsi="Calibri" w:cs="Calibri"/>
+        </w:rPr>
+        <w:t xml:space="preserve"> P, </w:t>
+      </w:r>
+      <w:proofErr w:type="spellStart"/>
+      <w:r>
+        <w:rPr>
+          <w:rFonts w:ascii="Calibri" w:hAnsi="Calibri" w:cs="Calibri"/>
+        </w:rPr>
+        <w:t>Sferruzzi</w:t>
+      </w:r>
+      <w:proofErr w:type="spellEnd"/>
+      <w:r>
+        <w:rPr>
+          <w:rFonts w:ascii="Calibri" w:hAnsi="Calibri" w:cs="Calibri"/>
+        </w:rPr>
+        <w:t xml:space="preserve">-Perri AN, </w:t>
+      </w:r>
+      <w:proofErr w:type="spellStart"/>
+      <w:r>
+        <w:rPr>
+          <w:rFonts w:ascii="Calibri" w:hAnsi="Calibri" w:cs="Calibri"/>
+        </w:rPr>
+        <w:t>Fowden</w:t>
+      </w:r>
+      <w:proofErr w:type="spellEnd"/>
+      <w:r>
+        <w:rPr>
+          <w:rFonts w:ascii="Calibri" w:hAnsi="Calibri" w:cs="Calibri"/>
+        </w:rPr>
+        <w:t xml:space="preserve"> AL. Proximity to Delivery Alters Insulin Sensitivity and Glucose Metabolism in Pregnant Mice. </w:t>
       </w:r>
       <w:r>
         <w:rPr>
@@ -15992,15 +16931,39 @@
           <w:rFonts w:ascii="Calibri" w:hAnsi="Calibri" w:cs="Calibri"/>
         </w:rPr>
         <w:tab/>
-        <w:t xml:space="preserve">Binder AK, Kosak JP, Janhardhan KS, Moser G, Eling TE, Korach KS. Expression of Human NSAID Activated Gene 1 in Mice Leads to Altered Mammary Gland Differentiation and Impaired Lactation. </w:t>
-      </w:r>
-      <w:r>
-        <w:rPr>
-          <w:rFonts w:ascii="Calibri" w:hAnsi="Calibri" w:cs="Calibri"/>
-          <w:i/>
-          <w:iCs/>
-        </w:rPr>
-        <w:t>PLoS One</w:t>
+        <w:t xml:space="preserve">Binder AK, Kosak JP, </w:t>
+      </w:r>
+      <w:proofErr w:type="spellStart"/>
+      <w:r>
+        <w:rPr>
+          <w:rFonts w:ascii="Calibri" w:hAnsi="Calibri" w:cs="Calibri"/>
+        </w:rPr>
+        <w:t>Janhardhan</w:t>
+      </w:r>
+      <w:proofErr w:type="spellEnd"/>
+      <w:r>
+        <w:rPr>
+          <w:rFonts w:ascii="Calibri" w:hAnsi="Calibri" w:cs="Calibri"/>
+        </w:rPr>
+        <w:t xml:space="preserve"> KS, Moser G, Eling TE, Korach KS. Expression of Human NSAID Activated Gene 1 in Mice Leads to Altered Mammary Gland Differentiation and Impaired Lactation. </w:t>
+      </w:r>
+      <w:proofErr w:type="spellStart"/>
+      <w:r>
+        <w:rPr>
+          <w:rFonts w:ascii="Calibri" w:hAnsi="Calibri" w:cs="Calibri"/>
+          <w:i/>
+          <w:iCs/>
+        </w:rPr>
+        <w:t>PLoS</w:t>
+      </w:r>
+      <w:proofErr w:type="spellEnd"/>
+      <w:r>
+        <w:rPr>
+          <w:rFonts w:ascii="Calibri" w:hAnsi="Calibri" w:cs="Calibri"/>
+          <w:i/>
+          <w:iCs/>
+        </w:rPr>
+        <w:t xml:space="preserve"> One</w:t>
       </w:r>
       <w:r>
         <w:rPr>
@@ -16027,7 +16990,35 @@
           <w:rFonts w:ascii="Calibri" w:hAnsi="Calibri" w:cs="Calibri"/>
         </w:rPr>
         <w:tab/>
-        <w:t xml:space="preserve">Böttner M, Laaff M, Schechinger B, Rappold G, Unsicker K, Suter-Crazzolara C. Characterization of the rat, mouse, and human genes of growth/differentiation factor-15/macrophage inhibiting cytokine-1 (GDF-15/MIC-1). </w:t>
+        <w:t xml:space="preserve">Böttner M, </w:t>
+      </w:r>
+      <w:proofErr w:type="spellStart"/>
+      <w:r>
+        <w:rPr>
+          <w:rFonts w:ascii="Calibri" w:hAnsi="Calibri" w:cs="Calibri"/>
+        </w:rPr>
+        <w:t>Laaff</w:t>
+      </w:r>
+      <w:proofErr w:type="spellEnd"/>
+      <w:r>
+        <w:rPr>
+          <w:rFonts w:ascii="Calibri" w:hAnsi="Calibri" w:cs="Calibri"/>
+        </w:rPr>
+        <w:t xml:space="preserve"> M, Schechinger B, Rappold G, Unsicker K, Suter-</w:t>
+      </w:r>
+      <w:proofErr w:type="spellStart"/>
+      <w:r>
+        <w:rPr>
+          <w:rFonts w:ascii="Calibri" w:hAnsi="Calibri" w:cs="Calibri"/>
+        </w:rPr>
+        <w:t>Crazzolara</w:t>
+      </w:r>
+      <w:proofErr w:type="spellEnd"/>
+      <w:r>
+        <w:rPr>
+          <w:rFonts w:ascii="Calibri" w:hAnsi="Calibri" w:cs="Calibri"/>
+        </w:rPr>
+        <w:t xml:space="preserve"> C. Characterization of the rat, mouse, and human genes of growth/differentiation factor-15/macrophage inhibiting cytokine-1 (GDF-15/MIC-1). </w:t>
       </w:r>
       <w:r>
         <w:rPr>
@@ -16062,14 +17053,70 @@
           <w:rFonts w:ascii="Calibri" w:hAnsi="Calibri" w:cs="Calibri"/>
         </w:rPr>
         <w:tab/>
-        <w:t xml:space="preserve">Patel S, Alvarez-Guaita A, Melvin A, Rimmington D, Dattilo 